<commit_message>
added documentation docx, pdf template
</commit_message>
<xml_diff>
--- a/Documentation/Documentation.docx
+++ b/Documentation/Documentation.docx
@@ -2,15 +2,79 @@
 <file path=word/document.xml><?xml version="1.0" encoding="utf-8"?>
 <w:document xmlns:wpc="http://schemas.microsoft.com/office/word/2010/wordprocessingCanvas" xmlns:mc="http://schemas.openxmlformats.org/markup-compatibility/2006" xmlns:o="urn:schemas-microsoft-com:office:office" xmlns:r="http://schemas.openxmlformats.org/officeDocument/2006/relationships" xmlns:m="http://schemas.openxmlformats.org/officeDocument/2006/math" xmlns:v="urn:schemas-microsoft-com:vml" xmlns:wp14="http://schemas.microsoft.com/office/word/2010/wordprocessingDrawing" xmlns:wp="http://schemas.openxmlformats.org/drawingml/2006/wordprocessingDrawing" xmlns:w10="urn:schemas-microsoft-com:office:word" xmlns:w="http://schemas.openxmlformats.org/wordprocessingml/2006/main" xmlns:w14="http://schemas.microsoft.com/office/word/2010/wordml" xmlns:w15="http://schemas.microsoft.com/office/word/2012/wordml" xmlns:wpg="http://schemas.microsoft.com/office/word/2010/wordprocessingGroup" xmlns:wpi="http://schemas.microsoft.com/office/word/2010/wordprocessingInk" xmlns:wne="http://schemas.microsoft.com/office/word/2006/wordml" xmlns:wps="http://schemas.microsoft.com/office/word/2010/wordprocessingShape" mc:Ignorable="w14 w15 wp14">
   <w:body>
+    <w:p>
+      <w:pPr>
+        <w:pStyle w:val="LiChapters"/>
+        <w:numPr>
+          <w:ilvl w:val="0"/>
+          <w:numId w:val="0"/>
+        </w:numPr>
+      </w:pPr>
+      <w:bookmarkStart w:id="0" w:name="_Toc515633074"/>
+      <w:r>
+        <w:t>Abstract</w:t>
+      </w:r>
+      <w:bookmarkEnd w:id="0"/>
+    </w:p>
+    <w:p>
+      <w:pPr>
+        <w:pStyle w:val="LiChapters"/>
+        <w:numPr>
+          <w:ilvl w:val="0"/>
+          <w:numId w:val="0"/>
+        </w:numPr>
+      </w:pPr>
+      <w:r>
+        <w:br w:type="page"/>
+      </w:r>
+    </w:p>
+    <w:p>
+      <w:pPr>
+        <w:pStyle w:val="LiChapters"/>
+        <w:numPr>
+          <w:ilvl w:val="0"/>
+          <w:numId w:val="0"/>
+        </w:numPr>
+      </w:pPr>
+      <w:bookmarkStart w:id="1" w:name="_Toc515633075"/>
+      <w:r>
+        <w:lastRenderedPageBreak/>
+        <w:t>Lista figurilor</w:t>
+      </w:r>
+      <w:bookmarkEnd w:id="1"/>
+    </w:p>
+    <w:p>
+      <w:r>
+        <w:br w:type="page"/>
+      </w:r>
+    </w:p>
+    <w:p>
+      <w:pPr>
+        <w:rPr>
+          <w:rFonts w:ascii="Times New Roman" w:eastAsiaTheme="majorEastAsia" w:hAnsi="Times New Roman" w:cstheme="majorBidi"/>
+          <w:color w:val="000000" w:themeColor="text1"/>
+          <w:sz w:val="52"/>
+          <w:szCs w:val="26"/>
+        </w:rPr>
+      </w:pPr>
+      <w:bookmarkStart w:id="2" w:name="_Toc515633076"/>
+      <w:r>
+        <w:rPr>
+          <w:rStyle w:val="LiChaptersChar"/>
+        </w:rPr>
+        <w:lastRenderedPageBreak/>
+        <w:t>Cuprins</w:t>
+      </w:r>
+      <w:bookmarkEnd w:id="2"/>
+    </w:p>
+    <w:bookmarkStart w:id="3" w:name="_Toc515625688" w:displacedByCustomXml="next"/>
     <w:sdt>
       <w:sdtPr>
         <w:rPr>
-          <w:rFonts w:asciiTheme="minorHAnsi" w:eastAsiaTheme="minorHAnsi" w:hAnsiTheme="minorHAnsi" w:cstheme="minorBidi"/>
-          <w:color w:val="auto"/>
+          <w:rFonts w:asciiTheme="minorHAnsi" w:hAnsiTheme="minorHAnsi"/>
           <w:sz w:val="22"/>
-          <w:szCs w:val="22"/>
         </w:rPr>
-        <w:id w:val="91208513"/>
+        <w:id w:val="-1441530377"/>
         <w:docPartObj>
           <w:docPartGallery w:val="Table of Contents"/>
           <w:docPartUnique/>
@@ -26,31 +90,20 @@
       <w:sdtContent>
         <w:p>
           <w:pPr>
-            <w:pStyle w:val="TOCHeading"/>
-            <w:jc w:val="center"/>
+            <w:pStyle w:val="LiTitle"/>
+            <w:ind w:left="0" w:firstLine="0"/>
             <w:rPr>
               <w:rStyle w:val="LiChaptersChar"/>
             </w:rPr>
           </w:pPr>
-          <w:proofErr w:type="spellStart"/>
-          <w:r>
-            <w:rPr>
-              <w:rStyle w:val="LiChaptersChar"/>
-            </w:rPr>
-            <w:t>Cuprins</w:t>
-          </w:r>
-          <w:proofErr w:type="spellEnd"/>
         </w:p>
         <w:p>
           <w:pPr>
-            <w:pStyle w:val="TOC1"/>
-            <w:tabs>
-              <w:tab w:val="left" w:pos="440"/>
-              <w:tab w:val="right" w:leader="dot" w:pos="9350"/>
-            </w:tabs>
+            <w:pStyle w:val="TOC2"/>
             <w:rPr>
               <w:rFonts w:eastAsiaTheme="minorEastAsia"/>
               <w:noProof/>
+              <w:lang w:val="en-US"/>
             </w:rPr>
           </w:pPr>
           <w:r>
@@ -62,37 +115,23 @@
           <w:r>
             <w:fldChar w:fldCharType="separate"/>
           </w:r>
-          <w:hyperlink w:anchor="_Toc506150455" w:history="1">
+          <w:hyperlink w:anchor="_Toc515633074" w:history="1">
             <w:r>
               <w:rPr>
                 <w:rStyle w:val="Hyperlink"/>
                 <w:noProof/>
               </w:rPr>
-              <w:t>I.</w:t>
-            </w:r>
-            <w:r>
-              <w:rPr>
-                <w:rFonts w:eastAsiaTheme="minorEastAsia"/>
-                <w:noProof/>
+              <w:t>Abstract</w:t>
+            </w:r>
+            <w:r>
+              <w:rPr>
+                <w:noProof/>
+                <w:webHidden/>
               </w:rPr>
               <w:tab/>
             </w:r>
             <w:r>
               <w:rPr>
-                <w:rStyle w:val="Hyperlink"/>
-                <w:noProof/>
-              </w:rPr>
-              <w:t>Introducere</w:t>
-            </w:r>
-            <w:r>
-              <w:rPr>
-                <w:noProof/>
-                <w:webHidden/>
-              </w:rPr>
-              <w:tab/>
-            </w:r>
-            <w:r>
-              <w:rPr>
                 <w:noProof/>
                 <w:webHidden/>
               </w:rPr>
@@ -103,7 +142,7 @@
                 <w:noProof/>
                 <w:webHidden/>
               </w:rPr>
-              <w:instrText xml:space="preserve"> PAGEREF _Toc506150455 \h </w:instrText>
+              <w:instrText xml:space="preserve"> PAGEREF _Toc515633074 \h </w:instrText>
             </w:r>
             <w:r>
               <w:rPr>
@@ -123,7 +162,7 @@
                 <w:noProof/>
                 <w:webHidden/>
               </w:rPr>
-              <w:t>3</w:t>
+              <w:t>i</w:t>
             </w:r>
             <w:r>
               <w:rPr>
@@ -136,47 +175,30 @@
         </w:p>
         <w:p>
           <w:pPr>
-            <w:pStyle w:val="TOC1"/>
-            <w:tabs>
-              <w:tab w:val="left" w:pos="440"/>
-              <w:tab w:val="right" w:leader="dot" w:pos="9350"/>
-            </w:tabs>
+            <w:pStyle w:val="TOC2"/>
             <w:rPr>
               <w:rFonts w:eastAsiaTheme="minorEastAsia"/>
               <w:noProof/>
+              <w:lang w:val="en-US"/>
             </w:rPr>
           </w:pPr>
-          <w:hyperlink w:anchor="_Toc506150456" w:history="1">
+          <w:hyperlink w:anchor="_Toc515633075" w:history="1">
             <w:r>
               <w:rPr>
                 <w:rStyle w:val="Hyperlink"/>
                 <w:noProof/>
               </w:rPr>
-              <w:t>II.</w:t>
-            </w:r>
-            <w:r>
-              <w:rPr>
-                <w:rFonts w:eastAsiaTheme="minorEastAsia"/>
-                <w:noProof/>
+              <w:t>Lista figurilor</w:t>
+            </w:r>
+            <w:r>
+              <w:rPr>
+                <w:noProof/>
+                <w:webHidden/>
               </w:rPr>
               <w:tab/>
             </w:r>
             <w:r>
               <w:rPr>
-                <w:rStyle w:val="Hyperlink"/>
-                <w:noProof/>
-              </w:rPr>
-              <w:t>Contributii</w:t>
-            </w:r>
-            <w:r>
-              <w:rPr>
-                <w:noProof/>
-                <w:webHidden/>
-              </w:rPr>
-              <w:tab/>
-            </w:r>
-            <w:r>
-              <w:rPr>
                 <w:noProof/>
                 <w:webHidden/>
               </w:rPr>
@@ -187,7 +209,7 @@
                 <w:noProof/>
                 <w:webHidden/>
               </w:rPr>
-              <w:instrText xml:space="preserve"> PAGEREF _Toc506150456 \h </w:instrText>
+              <w:instrText xml:space="preserve"> PAGEREF _Toc515633075 \h </w:instrText>
             </w:r>
             <w:r>
               <w:rPr>
@@ -207,7 +229,7 @@
                 <w:noProof/>
                 <w:webHidden/>
               </w:rPr>
-              <w:t>3</w:t>
+              <w:t>ii</w:t>
             </w:r>
             <w:r>
               <w:rPr>
@@ -220,47 +242,30 @@
         </w:p>
         <w:p>
           <w:pPr>
-            <w:pStyle w:val="TOC1"/>
-            <w:tabs>
-              <w:tab w:val="left" w:pos="660"/>
-              <w:tab w:val="right" w:leader="dot" w:pos="9350"/>
-            </w:tabs>
+            <w:pStyle w:val="TOC2"/>
             <w:rPr>
               <w:rFonts w:eastAsiaTheme="minorEastAsia"/>
               <w:noProof/>
+              <w:lang w:val="en-US"/>
             </w:rPr>
           </w:pPr>
-          <w:hyperlink w:anchor="_Toc506150457" w:history="1">
+          <w:hyperlink w:anchor="_Toc515633076" w:history="1">
             <w:r>
               <w:rPr>
                 <w:rStyle w:val="Hyperlink"/>
                 <w:noProof/>
               </w:rPr>
-              <w:t>III.</w:t>
-            </w:r>
-            <w:r>
-              <w:rPr>
-                <w:rFonts w:eastAsiaTheme="minorEastAsia"/>
-                <w:noProof/>
+              <w:t>Cuprins</w:t>
+            </w:r>
+            <w:r>
+              <w:rPr>
+                <w:noProof/>
+                <w:webHidden/>
               </w:rPr>
               <w:tab/>
             </w:r>
             <w:r>
               <w:rPr>
-                <w:rStyle w:val="Hyperlink"/>
-                <w:noProof/>
-              </w:rPr>
-              <w:t>Capitole</w:t>
-            </w:r>
-            <w:r>
-              <w:rPr>
-                <w:noProof/>
-                <w:webHidden/>
-              </w:rPr>
-              <w:tab/>
-            </w:r>
-            <w:r>
-              <w:rPr>
                 <w:noProof/>
                 <w:webHidden/>
               </w:rPr>
@@ -271,7 +276,7 @@
                 <w:noProof/>
                 <w:webHidden/>
               </w:rPr>
-              <w:instrText xml:space="preserve"> PAGEREF _Toc506150457 \h </w:instrText>
+              <w:instrText xml:space="preserve"> PAGEREF _Toc515633076 \h </w:instrText>
             </w:r>
             <w:r>
               <w:rPr>
@@ -291,7 +296,7 @@
                 <w:noProof/>
                 <w:webHidden/>
               </w:rPr>
-              <w:t>3</w:t>
+              <w:t>iii</w:t>
             </w:r>
             <w:r>
               <w:rPr>
@@ -304,28 +309,26 @@
         </w:p>
         <w:p>
           <w:pPr>
-            <w:pStyle w:val="TOC1"/>
-            <w:tabs>
-              <w:tab w:val="left" w:pos="660"/>
-              <w:tab w:val="right" w:leader="dot" w:pos="9350"/>
-            </w:tabs>
+            <w:pStyle w:val="TOC2"/>
             <w:rPr>
               <w:rFonts w:eastAsiaTheme="minorEastAsia"/>
               <w:noProof/>
+              <w:lang w:val="en-US"/>
             </w:rPr>
           </w:pPr>
-          <w:hyperlink w:anchor="_Toc506150458" w:history="1">
+          <w:hyperlink w:anchor="_Toc515633077" w:history="1">
             <w:r>
               <w:rPr>
                 <w:rStyle w:val="Hyperlink"/>
                 <w:noProof/>
               </w:rPr>
-              <w:t>IV.</w:t>
+              <w:t>I.</w:t>
             </w:r>
             <w:r>
               <w:rPr>
                 <w:rFonts w:eastAsiaTheme="minorEastAsia"/>
                 <w:noProof/>
+                <w:lang w:val="en-US"/>
               </w:rPr>
               <w:tab/>
             </w:r>
@@ -334,7 +337,7 @@
                 <w:rStyle w:val="Hyperlink"/>
                 <w:noProof/>
               </w:rPr>
-              <w:t>Concluzii</w:t>
+              <w:t>Introducere</w:t>
             </w:r>
             <w:r>
               <w:rPr>
@@ -355,7 +358,7 @@
                 <w:noProof/>
                 <w:webHidden/>
               </w:rPr>
-              <w:instrText xml:space="preserve"> PAGEREF _Toc506150458 \h </w:instrText>
+              <w:instrText xml:space="preserve"> PAGEREF _Toc515633077 \h </w:instrText>
             </w:r>
             <w:r>
               <w:rPr>
@@ -375,7 +378,7 @@
                 <w:noProof/>
                 <w:webHidden/>
               </w:rPr>
-              <w:t>3</w:t>
+              <w:t>1</w:t>
             </w:r>
             <w:r>
               <w:rPr>
@@ -388,28 +391,26 @@
         </w:p>
         <w:p>
           <w:pPr>
-            <w:pStyle w:val="TOC1"/>
-            <w:tabs>
-              <w:tab w:val="left" w:pos="440"/>
-              <w:tab w:val="right" w:leader="dot" w:pos="9350"/>
-            </w:tabs>
+            <w:pStyle w:val="TOC2"/>
             <w:rPr>
               <w:rFonts w:eastAsiaTheme="minorEastAsia"/>
               <w:noProof/>
+              <w:lang w:val="en-US"/>
             </w:rPr>
           </w:pPr>
-          <w:hyperlink w:anchor="_Toc506150459" w:history="1">
+          <w:hyperlink w:anchor="_Toc515633078" w:history="1">
             <w:r>
               <w:rPr>
                 <w:rStyle w:val="Hyperlink"/>
                 <w:noProof/>
               </w:rPr>
-              <w:t>V.</w:t>
+              <w:t>1.1.</w:t>
             </w:r>
             <w:r>
               <w:rPr>
                 <w:rFonts w:eastAsiaTheme="minorEastAsia"/>
                 <w:noProof/>
+                <w:lang w:val="en-US"/>
               </w:rPr>
               <w:tab/>
             </w:r>
@@ -418,7 +419,7 @@
                 <w:rStyle w:val="Hyperlink"/>
                 <w:noProof/>
               </w:rPr>
-              <w:t>Bibliografie</w:t>
+              <w:t>Motivație</w:t>
             </w:r>
             <w:r>
               <w:rPr>
@@ -439,7 +440,7 @@
                 <w:noProof/>
                 <w:webHidden/>
               </w:rPr>
-              <w:instrText xml:space="preserve"> PAGEREF _Toc506150459 \h </w:instrText>
+              <w:instrText xml:space="preserve"> PAGEREF _Toc515633078 \h </w:instrText>
             </w:r>
             <w:r>
               <w:rPr>
@@ -459,7 +460,7 @@
                 <w:noProof/>
                 <w:webHidden/>
               </w:rPr>
-              <w:t>3</w:t>
+              <w:t>1</w:t>
             </w:r>
             <w:r>
               <w:rPr>
@@ -472,28 +473,26 @@
         </w:p>
         <w:p>
           <w:pPr>
-            <w:pStyle w:val="TOC1"/>
-            <w:tabs>
-              <w:tab w:val="left" w:pos="660"/>
-              <w:tab w:val="right" w:leader="dot" w:pos="9350"/>
-            </w:tabs>
+            <w:pStyle w:val="TOC2"/>
             <w:rPr>
               <w:rFonts w:eastAsiaTheme="minorEastAsia"/>
               <w:noProof/>
+              <w:lang w:val="en-US"/>
             </w:rPr>
           </w:pPr>
-          <w:hyperlink w:anchor="_Toc506150460" w:history="1">
+          <w:hyperlink w:anchor="_Toc515633079" w:history="1">
             <w:r>
               <w:rPr>
                 <w:rStyle w:val="Hyperlink"/>
                 <w:noProof/>
               </w:rPr>
-              <w:t>VI.</w:t>
+              <w:t>1.2.</w:t>
             </w:r>
             <w:r>
               <w:rPr>
                 <w:rFonts w:eastAsiaTheme="minorEastAsia"/>
                 <w:noProof/>
+                <w:lang w:val="en-US"/>
               </w:rPr>
               <w:tab/>
             </w:r>
@@ -502,7 +501,7 @@
                 <w:rStyle w:val="Hyperlink"/>
                 <w:noProof/>
               </w:rPr>
-              <w:t>Anexe</w:t>
+              <w:t>Context</w:t>
             </w:r>
             <w:r>
               <w:rPr>
@@ -523,7 +522,7 @@
                 <w:noProof/>
                 <w:webHidden/>
               </w:rPr>
-              <w:instrText xml:space="preserve"> PAGEREF _Toc506150460 \h </w:instrText>
+              <w:instrText xml:space="preserve"> PAGEREF _Toc515633079 \h </w:instrText>
             </w:r>
             <w:r>
               <w:rPr>
@@ -543,7 +542,7 @@
                 <w:noProof/>
                 <w:webHidden/>
               </w:rPr>
-              <w:t>3</w:t>
+              <w:t>1</w:t>
             </w:r>
             <w:r>
               <w:rPr>
@@ -555,6 +554,896 @@
           </w:hyperlink>
         </w:p>
         <w:p>
+          <w:pPr>
+            <w:pStyle w:val="TOC2"/>
+            <w:rPr>
+              <w:rFonts w:eastAsiaTheme="minorEastAsia"/>
+              <w:noProof/>
+              <w:lang w:val="en-US"/>
+            </w:rPr>
+          </w:pPr>
+          <w:hyperlink w:anchor="_Toc515633080" w:history="1">
+            <w:r>
+              <w:rPr>
+                <w:rStyle w:val="Hyperlink"/>
+                <w:noProof/>
+              </w:rPr>
+              <w:t>1.3.</w:t>
+            </w:r>
+            <w:r>
+              <w:rPr>
+                <w:rFonts w:eastAsiaTheme="minorEastAsia"/>
+                <w:noProof/>
+                <w:lang w:val="en-US"/>
+              </w:rPr>
+              <w:tab/>
+            </w:r>
+            <w:r>
+              <w:rPr>
+                <w:rStyle w:val="Hyperlink"/>
+                <w:noProof/>
+              </w:rPr>
+              <w:t>Obiectivele lucrării</w:t>
+            </w:r>
+            <w:r>
+              <w:rPr>
+                <w:noProof/>
+                <w:webHidden/>
+              </w:rPr>
+              <w:tab/>
+            </w:r>
+            <w:r>
+              <w:rPr>
+                <w:noProof/>
+                <w:webHidden/>
+              </w:rPr>
+              <w:fldChar w:fldCharType="begin"/>
+            </w:r>
+            <w:r>
+              <w:rPr>
+                <w:noProof/>
+                <w:webHidden/>
+              </w:rPr>
+              <w:instrText xml:space="preserve"> PAGEREF _Toc515633080 \h </w:instrText>
+            </w:r>
+            <w:r>
+              <w:rPr>
+                <w:noProof/>
+                <w:webHidden/>
+              </w:rPr>
+            </w:r>
+            <w:r>
+              <w:rPr>
+                <w:noProof/>
+                <w:webHidden/>
+              </w:rPr>
+              <w:fldChar w:fldCharType="separate"/>
+            </w:r>
+            <w:r>
+              <w:rPr>
+                <w:noProof/>
+                <w:webHidden/>
+              </w:rPr>
+              <w:t>1</w:t>
+            </w:r>
+            <w:r>
+              <w:rPr>
+                <w:noProof/>
+                <w:webHidden/>
+              </w:rPr>
+              <w:fldChar w:fldCharType="end"/>
+            </w:r>
+          </w:hyperlink>
+        </w:p>
+        <w:p>
+          <w:pPr>
+            <w:pStyle w:val="TOC2"/>
+            <w:rPr>
+              <w:rFonts w:eastAsiaTheme="minorEastAsia"/>
+              <w:noProof/>
+              <w:lang w:val="en-US"/>
+            </w:rPr>
+          </w:pPr>
+          <w:hyperlink w:anchor="_Toc515633081" w:history="1">
+            <w:r>
+              <w:rPr>
+                <w:rStyle w:val="Hyperlink"/>
+                <w:noProof/>
+              </w:rPr>
+              <w:t>1.4.</w:t>
+            </w:r>
+            <w:r>
+              <w:rPr>
+                <w:rFonts w:eastAsiaTheme="minorEastAsia"/>
+                <w:noProof/>
+                <w:lang w:val="en-US"/>
+              </w:rPr>
+              <w:tab/>
+            </w:r>
+            <w:r>
+              <w:rPr>
+                <w:rStyle w:val="Hyperlink"/>
+                <w:noProof/>
+              </w:rPr>
+              <w:t>Structura lucrării</w:t>
+            </w:r>
+            <w:r>
+              <w:rPr>
+                <w:noProof/>
+                <w:webHidden/>
+              </w:rPr>
+              <w:tab/>
+            </w:r>
+            <w:r>
+              <w:rPr>
+                <w:noProof/>
+                <w:webHidden/>
+              </w:rPr>
+              <w:fldChar w:fldCharType="begin"/>
+            </w:r>
+            <w:r>
+              <w:rPr>
+                <w:noProof/>
+                <w:webHidden/>
+              </w:rPr>
+              <w:instrText xml:space="preserve"> PAGEREF _Toc515633081 \h </w:instrText>
+            </w:r>
+            <w:r>
+              <w:rPr>
+                <w:noProof/>
+                <w:webHidden/>
+              </w:rPr>
+            </w:r>
+            <w:r>
+              <w:rPr>
+                <w:noProof/>
+                <w:webHidden/>
+              </w:rPr>
+              <w:fldChar w:fldCharType="separate"/>
+            </w:r>
+            <w:r>
+              <w:rPr>
+                <w:noProof/>
+                <w:webHidden/>
+              </w:rPr>
+              <w:t>1</w:t>
+            </w:r>
+            <w:r>
+              <w:rPr>
+                <w:noProof/>
+                <w:webHidden/>
+              </w:rPr>
+              <w:fldChar w:fldCharType="end"/>
+            </w:r>
+          </w:hyperlink>
+        </w:p>
+        <w:p>
+          <w:pPr>
+            <w:pStyle w:val="TOC2"/>
+            <w:rPr>
+              <w:rFonts w:eastAsiaTheme="minorEastAsia"/>
+              <w:noProof/>
+              <w:lang w:val="en-US"/>
+            </w:rPr>
+          </w:pPr>
+          <w:hyperlink w:anchor="_Toc515633082" w:history="1">
+            <w:r>
+              <w:rPr>
+                <w:rStyle w:val="Hyperlink"/>
+                <w:noProof/>
+              </w:rPr>
+              <w:t>II.</w:t>
+            </w:r>
+            <w:r>
+              <w:rPr>
+                <w:rFonts w:eastAsiaTheme="minorEastAsia"/>
+                <w:noProof/>
+                <w:lang w:val="en-US"/>
+              </w:rPr>
+              <w:tab/>
+            </w:r>
+            <w:r>
+              <w:rPr>
+                <w:rStyle w:val="Hyperlink"/>
+                <w:noProof/>
+              </w:rPr>
+              <w:t>Contribuții</w:t>
+            </w:r>
+            <w:r>
+              <w:rPr>
+                <w:noProof/>
+                <w:webHidden/>
+              </w:rPr>
+              <w:tab/>
+            </w:r>
+            <w:r>
+              <w:rPr>
+                <w:noProof/>
+                <w:webHidden/>
+              </w:rPr>
+              <w:fldChar w:fldCharType="begin"/>
+            </w:r>
+            <w:r>
+              <w:rPr>
+                <w:noProof/>
+                <w:webHidden/>
+              </w:rPr>
+              <w:instrText xml:space="preserve"> PAGEREF _Toc515633082 \h </w:instrText>
+            </w:r>
+            <w:r>
+              <w:rPr>
+                <w:noProof/>
+                <w:webHidden/>
+              </w:rPr>
+            </w:r>
+            <w:r>
+              <w:rPr>
+                <w:noProof/>
+                <w:webHidden/>
+              </w:rPr>
+              <w:fldChar w:fldCharType="separate"/>
+            </w:r>
+            <w:r>
+              <w:rPr>
+                <w:noProof/>
+                <w:webHidden/>
+              </w:rPr>
+              <w:t>2</w:t>
+            </w:r>
+            <w:r>
+              <w:rPr>
+                <w:noProof/>
+                <w:webHidden/>
+              </w:rPr>
+              <w:fldChar w:fldCharType="end"/>
+            </w:r>
+          </w:hyperlink>
+        </w:p>
+        <w:p>
+          <w:pPr>
+            <w:pStyle w:val="TOC2"/>
+            <w:rPr>
+              <w:rFonts w:eastAsiaTheme="minorEastAsia"/>
+              <w:noProof/>
+              <w:lang w:val="en-US"/>
+            </w:rPr>
+          </w:pPr>
+          <w:hyperlink w:anchor="_Toc515633083" w:history="1">
+            <w:r>
+              <w:rPr>
+                <w:rStyle w:val="Hyperlink"/>
+                <w:noProof/>
+              </w:rPr>
+              <w:t>III.</w:t>
+            </w:r>
+            <w:r>
+              <w:rPr>
+                <w:rFonts w:eastAsiaTheme="minorEastAsia"/>
+                <w:noProof/>
+                <w:lang w:val="en-US"/>
+              </w:rPr>
+              <w:tab/>
+            </w:r>
+            <w:r>
+              <w:rPr>
+                <w:rStyle w:val="Hyperlink"/>
+                <w:noProof/>
+              </w:rPr>
+              <w:t>Analiză și proiectare</w:t>
+            </w:r>
+            <w:r>
+              <w:rPr>
+                <w:noProof/>
+                <w:webHidden/>
+              </w:rPr>
+              <w:tab/>
+            </w:r>
+            <w:r>
+              <w:rPr>
+                <w:noProof/>
+                <w:webHidden/>
+              </w:rPr>
+              <w:fldChar w:fldCharType="begin"/>
+            </w:r>
+            <w:r>
+              <w:rPr>
+                <w:noProof/>
+                <w:webHidden/>
+              </w:rPr>
+              <w:instrText xml:space="preserve"> PAGEREF _Toc515633083 \h </w:instrText>
+            </w:r>
+            <w:r>
+              <w:rPr>
+                <w:noProof/>
+                <w:webHidden/>
+              </w:rPr>
+            </w:r>
+            <w:r>
+              <w:rPr>
+                <w:noProof/>
+                <w:webHidden/>
+              </w:rPr>
+              <w:fldChar w:fldCharType="separate"/>
+            </w:r>
+            <w:r>
+              <w:rPr>
+                <w:noProof/>
+                <w:webHidden/>
+              </w:rPr>
+              <w:t>3</w:t>
+            </w:r>
+            <w:r>
+              <w:rPr>
+                <w:noProof/>
+                <w:webHidden/>
+              </w:rPr>
+              <w:fldChar w:fldCharType="end"/>
+            </w:r>
+          </w:hyperlink>
+        </w:p>
+        <w:p>
+          <w:pPr>
+            <w:pStyle w:val="TOC2"/>
+            <w:rPr>
+              <w:rFonts w:eastAsiaTheme="minorEastAsia"/>
+              <w:noProof/>
+              <w:lang w:val="en-US"/>
+            </w:rPr>
+          </w:pPr>
+          <w:hyperlink w:anchor="_Toc515633084" w:history="1">
+            <w:r>
+              <w:rPr>
+                <w:rStyle w:val="Hyperlink"/>
+                <w:noProof/>
+              </w:rPr>
+              <w:t>IV.</w:t>
+            </w:r>
+            <w:r>
+              <w:rPr>
+                <w:rFonts w:eastAsiaTheme="minorEastAsia"/>
+                <w:noProof/>
+                <w:lang w:val="en-US"/>
+              </w:rPr>
+              <w:tab/>
+            </w:r>
+            <w:r>
+              <w:rPr>
+                <w:rStyle w:val="Hyperlink"/>
+                <w:noProof/>
+              </w:rPr>
+              <w:t>Arhitectura sumară a aplicației</w:t>
+            </w:r>
+            <w:r>
+              <w:rPr>
+                <w:noProof/>
+                <w:webHidden/>
+              </w:rPr>
+              <w:tab/>
+            </w:r>
+            <w:r>
+              <w:rPr>
+                <w:noProof/>
+                <w:webHidden/>
+              </w:rPr>
+              <w:fldChar w:fldCharType="begin"/>
+            </w:r>
+            <w:r>
+              <w:rPr>
+                <w:noProof/>
+                <w:webHidden/>
+              </w:rPr>
+              <w:instrText xml:space="preserve"> PAGEREF _Toc515633084 \h </w:instrText>
+            </w:r>
+            <w:r>
+              <w:rPr>
+                <w:noProof/>
+                <w:webHidden/>
+              </w:rPr>
+            </w:r>
+            <w:r>
+              <w:rPr>
+                <w:noProof/>
+                <w:webHidden/>
+              </w:rPr>
+              <w:fldChar w:fldCharType="separate"/>
+            </w:r>
+            <w:r>
+              <w:rPr>
+                <w:noProof/>
+                <w:webHidden/>
+              </w:rPr>
+              <w:t>4</w:t>
+            </w:r>
+            <w:r>
+              <w:rPr>
+                <w:noProof/>
+                <w:webHidden/>
+              </w:rPr>
+              <w:fldChar w:fldCharType="end"/>
+            </w:r>
+          </w:hyperlink>
+        </w:p>
+        <w:p>
+          <w:pPr>
+            <w:pStyle w:val="TOC2"/>
+            <w:rPr>
+              <w:rFonts w:eastAsiaTheme="minorEastAsia"/>
+              <w:noProof/>
+              <w:lang w:val="en-US"/>
+            </w:rPr>
+          </w:pPr>
+          <w:hyperlink w:anchor="_Toc515633085" w:history="1">
+            <w:r>
+              <w:rPr>
+                <w:rStyle w:val="Hyperlink"/>
+                <w:noProof/>
+              </w:rPr>
+              <w:t>1.1.</w:t>
+            </w:r>
+            <w:r>
+              <w:rPr>
+                <w:rFonts w:eastAsiaTheme="minorEastAsia"/>
+                <w:noProof/>
+                <w:lang w:val="en-US"/>
+              </w:rPr>
+              <w:tab/>
+            </w:r>
+            <w:r>
+              <w:rPr>
+                <w:rStyle w:val="Hyperlink"/>
+                <w:noProof/>
+              </w:rPr>
+              <w:t>Modulul 1</w:t>
+            </w:r>
+            <w:r>
+              <w:rPr>
+                <w:noProof/>
+                <w:webHidden/>
+              </w:rPr>
+              <w:tab/>
+            </w:r>
+            <w:r>
+              <w:rPr>
+                <w:noProof/>
+                <w:webHidden/>
+              </w:rPr>
+              <w:fldChar w:fldCharType="begin"/>
+            </w:r>
+            <w:r>
+              <w:rPr>
+                <w:noProof/>
+                <w:webHidden/>
+              </w:rPr>
+              <w:instrText xml:space="preserve"> PAGEREF _Toc515633085 \h </w:instrText>
+            </w:r>
+            <w:r>
+              <w:rPr>
+                <w:noProof/>
+                <w:webHidden/>
+              </w:rPr>
+            </w:r>
+            <w:r>
+              <w:rPr>
+                <w:noProof/>
+                <w:webHidden/>
+              </w:rPr>
+              <w:fldChar w:fldCharType="separate"/>
+            </w:r>
+            <w:r>
+              <w:rPr>
+                <w:noProof/>
+                <w:webHidden/>
+              </w:rPr>
+              <w:t>4</w:t>
+            </w:r>
+            <w:r>
+              <w:rPr>
+                <w:noProof/>
+                <w:webHidden/>
+              </w:rPr>
+              <w:fldChar w:fldCharType="end"/>
+            </w:r>
+          </w:hyperlink>
+        </w:p>
+        <w:p>
+          <w:pPr>
+            <w:pStyle w:val="TOC2"/>
+            <w:rPr>
+              <w:rFonts w:eastAsiaTheme="minorEastAsia"/>
+              <w:noProof/>
+              <w:lang w:val="en-US"/>
+            </w:rPr>
+          </w:pPr>
+          <w:hyperlink w:anchor="_Toc515633086" w:history="1">
+            <w:r>
+              <w:rPr>
+                <w:rStyle w:val="Hyperlink"/>
+                <w:noProof/>
+              </w:rPr>
+              <w:t>1.2.</w:t>
+            </w:r>
+            <w:r>
+              <w:rPr>
+                <w:rFonts w:eastAsiaTheme="minorEastAsia"/>
+                <w:noProof/>
+                <w:lang w:val="en-US"/>
+              </w:rPr>
+              <w:tab/>
+            </w:r>
+            <w:r>
+              <w:rPr>
+                <w:rStyle w:val="Hyperlink"/>
+                <w:noProof/>
+              </w:rPr>
+              <w:t>Modulul 2</w:t>
+            </w:r>
+            <w:r>
+              <w:rPr>
+                <w:noProof/>
+                <w:webHidden/>
+              </w:rPr>
+              <w:tab/>
+            </w:r>
+            <w:r>
+              <w:rPr>
+                <w:noProof/>
+                <w:webHidden/>
+              </w:rPr>
+              <w:fldChar w:fldCharType="begin"/>
+            </w:r>
+            <w:r>
+              <w:rPr>
+                <w:noProof/>
+                <w:webHidden/>
+              </w:rPr>
+              <w:instrText xml:space="preserve"> PAGEREF _Toc515633086 \h </w:instrText>
+            </w:r>
+            <w:r>
+              <w:rPr>
+                <w:noProof/>
+                <w:webHidden/>
+              </w:rPr>
+            </w:r>
+            <w:r>
+              <w:rPr>
+                <w:noProof/>
+                <w:webHidden/>
+              </w:rPr>
+              <w:fldChar w:fldCharType="separate"/>
+            </w:r>
+            <w:r>
+              <w:rPr>
+                <w:noProof/>
+                <w:webHidden/>
+              </w:rPr>
+              <w:t>4</w:t>
+            </w:r>
+            <w:r>
+              <w:rPr>
+                <w:noProof/>
+                <w:webHidden/>
+              </w:rPr>
+              <w:fldChar w:fldCharType="end"/>
+            </w:r>
+          </w:hyperlink>
+        </w:p>
+        <w:p>
+          <w:pPr>
+            <w:pStyle w:val="TOC2"/>
+            <w:rPr>
+              <w:rFonts w:eastAsiaTheme="minorEastAsia"/>
+              <w:noProof/>
+              <w:lang w:val="en-US"/>
+            </w:rPr>
+          </w:pPr>
+          <w:hyperlink w:anchor="_Toc515633087" w:history="1">
+            <w:r>
+              <w:rPr>
+                <w:rStyle w:val="Hyperlink"/>
+                <w:noProof/>
+              </w:rPr>
+              <w:t>1.3.</w:t>
+            </w:r>
+            <w:r>
+              <w:rPr>
+                <w:rFonts w:eastAsiaTheme="minorEastAsia"/>
+                <w:noProof/>
+                <w:lang w:val="en-US"/>
+              </w:rPr>
+              <w:tab/>
+            </w:r>
+            <w:r>
+              <w:rPr>
+                <w:rStyle w:val="Hyperlink"/>
+                <w:noProof/>
+              </w:rPr>
+              <w:t>Modulul 3</w:t>
+            </w:r>
+            <w:r>
+              <w:rPr>
+                <w:noProof/>
+                <w:webHidden/>
+              </w:rPr>
+              <w:tab/>
+            </w:r>
+            <w:r>
+              <w:rPr>
+                <w:noProof/>
+                <w:webHidden/>
+              </w:rPr>
+              <w:fldChar w:fldCharType="begin"/>
+            </w:r>
+            <w:r>
+              <w:rPr>
+                <w:noProof/>
+                <w:webHidden/>
+              </w:rPr>
+              <w:instrText xml:space="preserve"> PAGEREF _Toc515633087 \h </w:instrText>
+            </w:r>
+            <w:r>
+              <w:rPr>
+                <w:noProof/>
+                <w:webHidden/>
+              </w:rPr>
+            </w:r>
+            <w:r>
+              <w:rPr>
+                <w:noProof/>
+                <w:webHidden/>
+              </w:rPr>
+              <w:fldChar w:fldCharType="separate"/>
+            </w:r>
+            <w:r>
+              <w:rPr>
+                <w:noProof/>
+                <w:webHidden/>
+              </w:rPr>
+              <w:t>4</w:t>
+            </w:r>
+            <w:r>
+              <w:rPr>
+                <w:noProof/>
+                <w:webHidden/>
+              </w:rPr>
+              <w:fldChar w:fldCharType="end"/>
+            </w:r>
+          </w:hyperlink>
+        </w:p>
+        <w:p>
+          <w:pPr>
+            <w:pStyle w:val="TOC2"/>
+            <w:rPr>
+              <w:rFonts w:eastAsiaTheme="minorEastAsia"/>
+              <w:noProof/>
+              <w:lang w:val="en-US"/>
+            </w:rPr>
+          </w:pPr>
+          <w:hyperlink w:anchor="_Toc515633088" w:history="1">
+            <w:r>
+              <w:rPr>
+                <w:rStyle w:val="Hyperlink"/>
+                <w:noProof/>
+              </w:rPr>
+              <w:t>V.</w:t>
+            </w:r>
+            <w:r>
+              <w:rPr>
+                <w:rFonts w:eastAsiaTheme="minorEastAsia"/>
+                <w:noProof/>
+                <w:lang w:val="en-US"/>
+              </w:rPr>
+              <w:tab/>
+            </w:r>
+            <w:r>
+              <w:rPr>
+                <w:rStyle w:val="Hyperlink"/>
+                <w:noProof/>
+              </w:rPr>
+              <w:t>Direcții de viitor</w:t>
+            </w:r>
+            <w:r>
+              <w:rPr>
+                <w:noProof/>
+                <w:webHidden/>
+              </w:rPr>
+              <w:tab/>
+            </w:r>
+            <w:r>
+              <w:rPr>
+                <w:noProof/>
+                <w:webHidden/>
+              </w:rPr>
+              <w:fldChar w:fldCharType="begin"/>
+            </w:r>
+            <w:r>
+              <w:rPr>
+                <w:noProof/>
+                <w:webHidden/>
+              </w:rPr>
+              <w:instrText xml:space="preserve"> PAGEREF _Toc515633088 \h </w:instrText>
+            </w:r>
+            <w:r>
+              <w:rPr>
+                <w:noProof/>
+                <w:webHidden/>
+              </w:rPr>
+            </w:r>
+            <w:r>
+              <w:rPr>
+                <w:noProof/>
+                <w:webHidden/>
+              </w:rPr>
+              <w:fldChar w:fldCharType="separate"/>
+            </w:r>
+            <w:r>
+              <w:rPr>
+                <w:noProof/>
+                <w:webHidden/>
+              </w:rPr>
+              <w:t>5</w:t>
+            </w:r>
+            <w:r>
+              <w:rPr>
+                <w:noProof/>
+                <w:webHidden/>
+              </w:rPr>
+              <w:fldChar w:fldCharType="end"/>
+            </w:r>
+          </w:hyperlink>
+        </w:p>
+        <w:p>
+          <w:pPr>
+            <w:pStyle w:val="TOC2"/>
+            <w:rPr>
+              <w:rFonts w:eastAsiaTheme="minorEastAsia"/>
+              <w:noProof/>
+              <w:lang w:val="en-US"/>
+            </w:rPr>
+          </w:pPr>
+          <w:hyperlink w:anchor="_Toc515633089" w:history="1">
+            <w:r>
+              <w:rPr>
+                <w:rStyle w:val="Hyperlink"/>
+                <w:noProof/>
+              </w:rPr>
+              <w:t>Concluzii</w:t>
+            </w:r>
+            <w:r>
+              <w:rPr>
+                <w:noProof/>
+                <w:webHidden/>
+              </w:rPr>
+              <w:tab/>
+            </w:r>
+            <w:r>
+              <w:rPr>
+                <w:noProof/>
+                <w:webHidden/>
+              </w:rPr>
+              <w:fldChar w:fldCharType="begin"/>
+            </w:r>
+            <w:r>
+              <w:rPr>
+                <w:noProof/>
+                <w:webHidden/>
+              </w:rPr>
+              <w:instrText xml:space="preserve"> PAGEREF _Toc515633089 \h </w:instrText>
+            </w:r>
+            <w:r>
+              <w:rPr>
+                <w:noProof/>
+                <w:webHidden/>
+              </w:rPr>
+            </w:r>
+            <w:r>
+              <w:rPr>
+                <w:noProof/>
+                <w:webHidden/>
+              </w:rPr>
+              <w:fldChar w:fldCharType="separate"/>
+            </w:r>
+            <w:r>
+              <w:rPr>
+                <w:noProof/>
+                <w:webHidden/>
+              </w:rPr>
+              <w:t>6</w:t>
+            </w:r>
+            <w:r>
+              <w:rPr>
+                <w:noProof/>
+                <w:webHidden/>
+              </w:rPr>
+              <w:fldChar w:fldCharType="end"/>
+            </w:r>
+          </w:hyperlink>
+        </w:p>
+        <w:p>
+          <w:pPr>
+            <w:pStyle w:val="TOC2"/>
+            <w:rPr>
+              <w:rFonts w:eastAsiaTheme="minorEastAsia"/>
+              <w:noProof/>
+              <w:lang w:val="en-US"/>
+            </w:rPr>
+          </w:pPr>
+          <w:hyperlink w:anchor="_Toc515633090" w:history="1">
+            <w:r>
+              <w:rPr>
+                <w:rStyle w:val="Hyperlink"/>
+                <w:noProof/>
+              </w:rPr>
+              <w:t>Bibliografie</w:t>
+            </w:r>
+            <w:r>
+              <w:rPr>
+                <w:noProof/>
+                <w:webHidden/>
+              </w:rPr>
+              <w:tab/>
+            </w:r>
+            <w:r>
+              <w:rPr>
+                <w:noProof/>
+                <w:webHidden/>
+              </w:rPr>
+              <w:fldChar w:fldCharType="begin"/>
+            </w:r>
+            <w:r>
+              <w:rPr>
+                <w:noProof/>
+                <w:webHidden/>
+              </w:rPr>
+              <w:instrText xml:space="preserve"> PAGEREF _Toc515633090 \h </w:instrText>
+            </w:r>
+            <w:r>
+              <w:rPr>
+                <w:noProof/>
+                <w:webHidden/>
+              </w:rPr>
+            </w:r>
+            <w:r>
+              <w:rPr>
+                <w:noProof/>
+                <w:webHidden/>
+              </w:rPr>
+              <w:fldChar w:fldCharType="separate"/>
+            </w:r>
+            <w:r>
+              <w:rPr>
+                <w:noProof/>
+                <w:webHidden/>
+              </w:rPr>
+              <w:t>7</w:t>
+            </w:r>
+            <w:r>
+              <w:rPr>
+                <w:noProof/>
+                <w:webHidden/>
+              </w:rPr>
+              <w:fldChar w:fldCharType="end"/>
+            </w:r>
+          </w:hyperlink>
+        </w:p>
+        <w:p>
+          <w:pPr>
+            <w:rPr>
+              <w:b/>
+              <w:bCs/>
+              <w:noProof/>
+            </w:rPr>
+            <w:sectPr>
+              <w:headerReference w:type="default" r:id="rId8"/>
+              <w:footerReference w:type="default" r:id="rId9"/>
+              <w:headerReference w:type="first" r:id="rId10"/>
+              <w:footerReference w:type="first" r:id="rId11"/>
+              <w:pgSz w:w="11907" w:h="16840" w:code="9"/>
+              <w:pgMar w:top="1134" w:right="1134" w:bottom="1134" w:left="1701" w:header="720" w:footer="720" w:gutter="0"/>
+              <w:pgNumType w:fmt="lowerRoman" w:start="1"/>
+              <w:cols w:space="720"/>
+              <w:docGrid w:linePitch="360"/>
+            </w:sectPr>
+          </w:pPr>
           <w:r>
             <w:rPr>
               <w:b/>
@@ -568,71 +1457,175 @@
     </w:sdt>
     <w:p>
       <w:pPr>
-        <w:pStyle w:val="LiSubtitle"/>
-      </w:pPr>
-      <w:r>
-        <w:br w:type="page"/>
-      </w:r>
-      <w:bookmarkStart w:id="0" w:name="_GoBack"/>
-      <w:bookmarkEnd w:id="0"/>
-    </w:p>
-    <w:p>
-      <w:pPr>
         <w:pStyle w:val="LiChapters"/>
-        <w:numPr>
-          <w:ilvl w:val="0"/>
-          <w:numId w:val="4"/>
-        </w:numPr>
-      </w:pPr>
-      <w:bookmarkStart w:id="1" w:name="_Toc506150455"/>
-      <w:proofErr w:type="spellStart"/>
+      </w:pPr>
+      <w:bookmarkStart w:id="4" w:name="_Toc515633077"/>
       <w:r>
         <w:lastRenderedPageBreak/>
         <w:t>Introducere</w:t>
       </w:r>
-      <w:bookmarkEnd w:id="1"/>
-      <w:proofErr w:type="spellEnd"/>
-    </w:p>
-    <w:p>
-      <w:pPr>
+      <w:bookmarkEnd w:id="3"/>
+      <w:bookmarkEnd w:id="4"/>
+    </w:p>
+    <w:p>
+      <w:pPr>
+        <w:pStyle w:val="LiSubchapters"/>
+        <w:numPr>
+          <w:ilvl w:val="1"/>
+          <w:numId w:val="4"/>
+        </w:numPr>
+      </w:pPr>
+      <w:bookmarkStart w:id="5" w:name="_Toc515625689"/>
+      <w:bookmarkStart w:id="6" w:name="_Toc515633078"/>
+      <w:r>
+        <w:t>Motivaț</w:t>
+      </w:r>
+      <w:r>
+        <w:t>ie</w:t>
+      </w:r>
+      <w:bookmarkEnd w:id="5"/>
+      <w:bookmarkEnd w:id="6"/>
+    </w:p>
+    <w:p>
+      <w:pPr>
+        <w:pStyle w:val="LiTextNormal"/>
+        <w:ind w:firstLine="0"/>
+      </w:pPr>
+    </w:p>
+    <w:p>
+      <w:pPr>
+        <w:pStyle w:val="LiSubchapters"/>
+        <w:numPr>
+          <w:ilvl w:val="1"/>
+          <w:numId w:val="4"/>
+        </w:numPr>
+      </w:pPr>
+      <w:bookmarkStart w:id="7" w:name="_Toc515625690"/>
+      <w:bookmarkStart w:id="8" w:name="_Toc515633079"/>
+      <w:r>
+        <w:t>Context</w:t>
+      </w:r>
+      <w:bookmarkEnd w:id="7"/>
+      <w:bookmarkEnd w:id="8"/>
+    </w:p>
+    <w:p>
+      <w:pPr>
+        <w:pStyle w:val="LiTextNormal"/>
+        <w:ind w:firstLine="0"/>
+      </w:pPr>
+    </w:p>
+    <w:p>
+      <w:pPr>
+        <w:pStyle w:val="LiSubchapters"/>
+        <w:numPr>
+          <w:ilvl w:val="1"/>
+          <w:numId w:val="4"/>
+        </w:numPr>
+      </w:pPr>
+      <w:bookmarkStart w:id="9" w:name="_Toc515625691"/>
+      <w:bookmarkStart w:id="10" w:name="_Toc515633080"/>
+      <w:r>
+        <w:t>Obiectivele lucră</w:t>
+      </w:r>
+      <w:r>
+        <w:t>rii</w:t>
+      </w:r>
+      <w:bookmarkEnd w:id="9"/>
+      <w:bookmarkEnd w:id="10"/>
+    </w:p>
+    <w:p>
+      <w:pPr>
+        <w:pStyle w:val="LiTextNormal"/>
+        <w:ind w:firstLine="0"/>
+      </w:pPr>
+    </w:p>
+    <w:p>
+      <w:pPr>
+        <w:pStyle w:val="LiSubchapters"/>
+        <w:numPr>
+          <w:ilvl w:val="1"/>
+          <w:numId w:val="4"/>
+        </w:numPr>
+      </w:pPr>
+      <w:bookmarkStart w:id="11" w:name="_Toc515625692"/>
+      <w:bookmarkStart w:id="12" w:name="_Toc515633081"/>
+      <w:r>
+        <w:t>Structura lucră</w:t>
+      </w:r>
+      <w:r>
+        <w:t>rii</w:t>
+      </w:r>
+      <w:bookmarkEnd w:id="11"/>
+      <w:bookmarkEnd w:id="12"/>
+    </w:p>
+    <w:p>
+      <w:pPr>
+        <w:pStyle w:val="LiTextNormal"/>
+        <w:ind w:firstLine="0"/>
+      </w:pPr>
+    </w:p>
+    <w:p>
+      <w:pPr>
+        <w:pStyle w:val="LiTextNormal"/>
+      </w:pPr>
+    </w:p>
+    <w:p>
+      <w:pPr>
+        <w:pStyle w:val="LiTextNormal"/>
+      </w:pPr>
+    </w:p>
+    <w:p>
+      <w:pPr>
+        <w:pStyle w:val="LiTextNormal"/>
+      </w:pPr>
+    </w:p>
+    <w:p>
+      <w:pPr>
+        <w:pStyle w:val="LiTextNormal"/>
+      </w:pPr>
+    </w:p>
+    <w:p>
+      <w:pPr>
+        <w:pStyle w:val="LiTextNormal"/>
+      </w:pPr>
+    </w:p>
+    <w:p>
+      <w:pPr>
+        <w:pStyle w:val="LiTextNormal"/>
         <w:rPr>
-          <w:rFonts w:asciiTheme="majorHAnsi" w:eastAsiaTheme="majorEastAsia" w:hAnsiTheme="majorHAnsi" w:cstheme="majorBidi"/>
-          <w:color w:val="2E74B5" w:themeColor="accent1" w:themeShade="BF"/>
-          <w:sz w:val="48"/>
-          <w:szCs w:val="32"/>
+          <w:rFonts w:eastAsiaTheme="majorEastAsia" w:cstheme="majorBidi"/>
+          <w:color w:val="000000" w:themeColor="text1"/>
+          <w:sz w:val="52"/>
+          <w:szCs w:val="26"/>
         </w:rPr>
       </w:pPr>
-      <w:bookmarkStart w:id="2" w:name="_Toc506150456"/>
       <w:r>
         <w:br w:type="page"/>
       </w:r>
+      <w:bookmarkStart w:id="13" w:name="_GoBack"/>
+      <w:bookmarkEnd w:id="13"/>
     </w:p>
     <w:p>
       <w:pPr>
         <w:pStyle w:val="LiChapters"/>
-        <w:numPr>
-          <w:ilvl w:val="0"/>
-          <w:numId w:val="4"/>
-        </w:numPr>
-      </w:pPr>
-      <w:proofErr w:type="spellStart"/>
+      </w:pPr>
+      <w:bookmarkStart w:id="14" w:name="_Toc515625693"/>
+      <w:bookmarkStart w:id="15" w:name="_Toc515633082"/>
       <w:r>
         <w:lastRenderedPageBreak/>
-        <w:t>Contributii</w:t>
+        <w:t>Contribuții</w:t>
       </w:r>
-      <w:bookmarkEnd w:id="2"/>
-      <w:proofErr w:type="spellEnd"/>
+      <w:bookmarkEnd w:id="15"/>
     </w:p>
     <w:p>
       <w:pPr>
         <w:rPr>
-          <w:rFonts w:asciiTheme="majorHAnsi" w:eastAsiaTheme="majorEastAsia" w:hAnsiTheme="majorHAnsi" w:cstheme="majorBidi"/>
-          <w:color w:val="2E74B5" w:themeColor="accent1" w:themeShade="BF"/>
-          <w:sz w:val="48"/>
-          <w:szCs w:val="32"/>
+          <w:rFonts w:ascii="Times New Roman" w:eastAsiaTheme="majorEastAsia" w:hAnsi="Times New Roman" w:cstheme="majorBidi"/>
+          <w:color w:val="000000" w:themeColor="text1"/>
+          <w:sz w:val="52"/>
+          <w:szCs w:val="26"/>
         </w:rPr>
       </w:pPr>
-      <w:bookmarkStart w:id="3" w:name="_Toc506150457"/>
       <w:r>
         <w:br w:type="page"/>
       </w:r>
@@ -640,29 +1633,31 @@
     <w:p>
       <w:pPr>
         <w:pStyle w:val="LiChapters"/>
-        <w:numPr>
-          <w:ilvl w:val="0"/>
-          <w:numId w:val="4"/>
-        </w:numPr>
-      </w:pPr>
-      <w:proofErr w:type="spellStart"/>
+      </w:pPr>
+      <w:bookmarkStart w:id="16" w:name="_Toc515633083"/>
       <w:r>
         <w:lastRenderedPageBreak/>
-        <w:t>Capitole</w:t>
+        <w:t>A</w:t>
       </w:r>
-      <w:bookmarkEnd w:id="3"/>
-      <w:proofErr w:type="spellEnd"/>
-    </w:p>
+      <w:r>
+        <w:t>naliză ș</w:t>
+      </w:r>
+      <w:r>
+        <w:t>i proiectare</w:t>
+      </w:r>
+      <w:bookmarkEnd w:id="14"/>
+      <w:bookmarkEnd w:id="16"/>
+    </w:p>
+    <w:p/>
     <w:p>
       <w:pPr>
         <w:rPr>
-          <w:rFonts w:asciiTheme="majorHAnsi" w:eastAsiaTheme="majorEastAsia" w:hAnsiTheme="majorHAnsi" w:cstheme="majorBidi"/>
-          <w:color w:val="2E74B5" w:themeColor="accent1" w:themeShade="BF"/>
-          <w:sz w:val="48"/>
-          <w:szCs w:val="32"/>
+          <w:rFonts w:ascii="Times New Roman" w:eastAsiaTheme="majorEastAsia" w:hAnsi="Times New Roman" w:cstheme="majorBidi"/>
+          <w:color w:val="000000" w:themeColor="text1"/>
+          <w:sz w:val="52"/>
+          <w:szCs w:val="26"/>
         </w:rPr>
       </w:pPr>
-      <w:bookmarkStart w:id="4" w:name="_Toc506150458"/>
       <w:r>
         <w:br w:type="page"/>
       </w:r>
@@ -670,29 +1665,152 @@
     <w:p>
       <w:pPr>
         <w:pStyle w:val="LiChapters"/>
+      </w:pPr>
+      <w:bookmarkStart w:id="17" w:name="_Toc515625694"/>
+      <w:bookmarkStart w:id="18" w:name="_Toc515633084"/>
+      <w:r>
+        <w:lastRenderedPageBreak/>
+        <w:t>Arhitectura sumar</w:t>
+      </w:r>
+      <w:r>
+        <w:t>ă a aplicaț</w:t>
+      </w:r>
+      <w:r>
+        <w:t>iei</w:t>
+      </w:r>
+      <w:bookmarkEnd w:id="17"/>
+      <w:bookmarkEnd w:id="18"/>
+    </w:p>
+    <w:p>
+      <w:pPr>
+        <w:pStyle w:val="LiSubchapters"/>
         <w:numPr>
-          <w:ilvl w:val="0"/>
-          <w:numId w:val="4"/>
+          <w:ilvl w:val="1"/>
+          <w:numId w:val="6"/>
         </w:numPr>
-      </w:pPr>
-      <w:proofErr w:type="spellStart"/>
+        <w:rPr>
+          <w:color w:val="000000" w:themeColor="text1"/>
+          <w:sz w:val="52"/>
+        </w:rPr>
+      </w:pPr>
+      <w:bookmarkStart w:id="19" w:name="_Toc515625695"/>
+      <w:bookmarkStart w:id="20" w:name="_Toc515633085"/>
+      <w:r>
+        <w:t>Modulul 1</w:t>
+      </w:r>
+      <w:bookmarkEnd w:id="19"/>
+      <w:bookmarkEnd w:id="20"/>
+    </w:p>
+    <w:p>
+      <w:pPr>
+        <w:pStyle w:val="LiSubchapters"/>
+        <w:numPr>
+          <w:ilvl w:val="1"/>
+          <w:numId w:val="6"/>
+        </w:numPr>
+        <w:rPr>
+          <w:color w:val="000000" w:themeColor="text1"/>
+          <w:sz w:val="52"/>
+        </w:rPr>
+      </w:pPr>
+      <w:bookmarkStart w:id="21" w:name="_Toc515625696"/>
+      <w:bookmarkStart w:id="22" w:name="_Toc515633086"/>
+      <w:r>
+        <w:t>Modulul 2</w:t>
+      </w:r>
+      <w:bookmarkEnd w:id="21"/>
+      <w:bookmarkEnd w:id="22"/>
+    </w:p>
+    <w:p>
+      <w:pPr>
+        <w:pStyle w:val="LiSubchapters"/>
+        <w:numPr>
+          <w:ilvl w:val="1"/>
+          <w:numId w:val="6"/>
+        </w:numPr>
+        <w:rPr>
+          <w:color w:val="000000" w:themeColor="text1"/>
+          <w:sz w:val="52"/>
+        </w:rPr>
+      </w:pPr>
+      <w:bookmarkStart w:id="23" w:name="_Toc515625697"/>
+      <w:bookmarkStart w:id="24" w:name="_Toc515633087"/>
+      <w:r>
+        <w:t>Modulul 3</w:t>
+      </w:r>
+      <w:bookmarkEnd w:id="23"/>
+      <w:bookmarkEnd w:id="24"/>
+    </w:p>
+    <w:p>
+      <w:pPr>
+        <w:rPr>
+          <w:rFonts w:ascii="Times New Roman" w:eastAsiaTheme="majorEastAsia" w:hAnsi="Times New Roman" w:cstheme="majorBidi"/>
+          <w:color w:val="000000" w:themeColor="text1"/>
+          <w:sz w:val="52"/>
+          <w:szCs w:val="26"/>
+        </w:rPr>
+      </w:pPr>
+      <w:bookmarkStart w:id="25" w:name="_Toc515625698"/>
+      <w:r>
+        <w:br w:type="page"/>
+      </w:r>
+    </w:p>
+    <w:p>
+      <w:pPr>
+        <w:pStyle w:val="LiChapters"/>
+      </w:pPr>
+      <w:bookmarkStart w:id="26" w:name="_Toc515633088"/>
+      <w:r>
+        <w:lastRenderedPageBreak/>
+        <w:t>Direcț</w:t>
+      </w:r>
+      <w:r>
+        <w:t>ii de viitor</w:t>
+      </w:r>
+      <w:bookmarkEnd w:id="25"/>
+      <w:bookmarkEnd w:id="26"/>
+    </w:p>
+    <w:p>
+      <w:bookmarkStart w:id="27" w:name="_Toc515625699"/>
+    </w:p>
+    <w:p/>
+    <w:p>
+      <w:pPr>
+        <w:rPr>
+          <w:rFonts w:ascii="Times New Roman" w:eastAsiaTheme="majorEastAsia" w:hAnsi="Times New Roman" w:cstheme="majorBidi"/>
+          <w:color w:val="000000" w:themeColor="text1"/>
+          <w:sz w:val="52"/>
+          <w:szCs w:val="26"/>
+        </w:rPr>
+      </w:pPr>
+      <w:bookmarkStart w:id="28" w:name="_Toc515633089"/>
+      <w:r>
+        <w:br w:type="page"/>
+      </w:r>
+    </w:p>
+    <w:p>
+      <w:pPr>
+        <w:pStyle w:val="LiChapters"/>
+      </w:pPr>
       <w:r>
         <w:lastRenderedPageBreak/>
         <w:t>Concluzii</w:t>
       </w:r>
-      <w:bookmarkEnd w:id="4"/>
-      <w:proofErr w:type="spellEnd"/>
+      <w:bookmarkEnd w:id="27"/>
+      <w:bookmarkEnd w:id="28"/>
+    </w:p>
+    <w:p>
+      <w:bookmarkStart w:id="29" w:name="_Toc515625701"/>
     </w:p>
     <w:p>
       <w:pPr>
         <w:rPr>
-          <w:rFonts w:asciiTheme="majorHAnsi" w:eastAsiaTheme="majorEastAsia" w:hAnsiTheme="majorHAnsi" w:cstheme="majorBidi"/>
-          <w:color w:val="2E74B5" w:themeColor="accent1" w:themeShade="BF"/>
-          <w:sz w:val="48"/>
-          <w:szCs w:val="32"/>
+          <w:rFonts w:ascii="Times New Roman" w:eastAsiaTheme="majorEastAsia" w:hAnsi="Times New Roman" w:cstheme="majorBidi"/>
+          <w:color w:val="000000" w:themeColor="text1"/>
+          <w:sz w:val="52"/>
+          <w:szCs w:val="26"/>
         </w:rPr>
       </w:pPr>
-      <w:bookmarkStart w:id="5" w:name="_Toc506150459"/>
       <w:r>
         <w:br w:type="page"/>
       </w:r>
@@ -700,60 +1818,20 @@
     <w:p>
       <w:pPr>
         <w:pStyle w:val="LiChapters"/>
-        <w:numPr>
-          <w:ilvl w:val="0"/>
-          <w:numId w:val="4"/>
-        </w:numPr>
-      </w:pPr>
-      <w:proofErr w:type="spellStart"/>
+      </w:pPr>
+      <w:bookmarkStart w:id="30" w:name="_Toc515633090"/>
       <w:r>
         <w:lastRenderedPageBreak/>
         <w:t>Bibliografie</w:t>
       </w:r>
-      <w:bookmarkEnd w:id="5"/>
-      <w:proofErr w:type="spellEnd"/>
-    </w:p>
-    <w:p>
-      <w:pPr>
-        <w:rPr>
-          <w:rFonts w:asciiTheme="majorHAnsi" w:eastAsiaTheme="majorEastAsia" w:hAnsiTheme="majorHAnsi" w:cstheme="majorBidi"/>
-          <w:color w:val="2E74B5" w:themeColor="accent1" w:themeShade="BF"/>
-          <w:sz w:val="48"/>
-          <w:szCs w:val="32"/>
-        </w:rPr>
-      </w:pPr>
-      <w:bookmarkStart w:id="6" w:name="_Toc506150460"/>
-      <w:r>
-        <w:br w:type="page"/>
-      </w:r>
-    </w:p>
-    <w:p>
-      <w:pPr>
-        <w:pStyle w:val="LiChapters"/>
-        <w:numPr>
-          <w:ilvl w:val="0"/>
-          <w:numId w:val="4"/>
-        </w:numPr>
-      </w:pPr>
-      <w:proofErr w:type="spellStart"/>
-      <w:r>
-        <w:lastRenderedPageBreak/>
-        <w:t>Anexe</w:t>
-      </w:r>
-      <w:bookmarkEnd w:id="6"/>
-      <w:proofErr w:type="spellEnd"/>
-    </w:p>
-    <w:p>
-      <w:pPr>
-        <w:rPr>
-          <w:sz w:val="44"/>
-          <w:szCs w:val="44"/>
-        </w:rPr>
-      </w:pPr>
+      <w:bookmarkEnd w:id="29"/>
+      <w:bookmarkEnd w:id="30"/>
     </w:p>
     <w:sectPr>
-      <w:pgSz w:w="12240" w:h="15840"/>
-      <w:pgMar w:top="1440" w:right="1440" w:bottom="1440" w:left="1440" w:header="720" w:footer="720" w:gutter="0"/>
+      <w:headerReference w:type="default" r:id="rId12"/>
+      <w:pgSz w:w="11907" w:h="16840" w:code="9"/>
+      <w:pgMar w:top="1134" w:right="1134" w:bottom="1134" w:left="1701" w:header="720" w:footer="720" w:gutter="0"/>
+      <w:pgNumType w:start="1"/>
       <w:cols w:space="720"/>
       <w:docGrid w:linePitch="360"/>
     </w:sectPr>
@@ -761,16 +1839,249 @@
 </w:document>
 </file>
 
+<file path=word/endnotes.xml><?xml version="1.0" encoding="utf-8"?>
+<w:endnotes xmlns:wpc="http://schemas.microsoft.com/office/word/2010/wordprocessingCanvas" xmlns:mc="http://schemas.openxmlformats.org/markup-compatibility/2006" xmlns:o="urn:schemas-microsoft-com:office:office" xmlns:r="http://schemas.openxmlformats.org/officeDocument/2006/relationships" xmlns:m="http://schemas.openxmlformats.org/officeDocument/2006/math" xmlns:v="urn:schemas-microsoft-com:vml" xmlns:wp14="http://schemas.microsoft.com/office/word/2010/wordprocessingDrawing" xmlns:wp="http://schemas.openxmlformats.org/drawingml/2006/wordprocessingDrawing" xmlns:w10="urn:schemas-microsoft-com:office:word" xmlns:w="http://schemas.openxmlformats.org/wordprocessingml/2006/main" xmlns:w14="http://schemas.microsoft.com/office/word/2010/wordml" xmlns:w15="http://schemas.microsoft.com/office/word/2012/wordml" xmlns:wpg="http://schemas.microsoft.com/office/word/2010/wordprocessingGroup" xmlns:wpi="http://schemas.microsoft.com/office/word/2010/wordprocessingInk" xmlns:wne="http://schemas.microsoft.com/office/word/2006/wordml" xmlns:wps="http://schemas.microsoft.com/office/word/2010/wordprocessingShape" mc:Ignorable="w14 w15 wp14">
+  <w:endnote w:type="separator" w:id="-1">
+    <w:p>
+      <w:pPr>
+        <w:spacing w:after="0" w:line="240" w:lineRule="auto"/>
+      </w:pPr>
+      <w:r>
+        <w:separator/>
+      </w:r>
+    </w:p>
+  </w:endnote>
+  <w:endnote w:type="continuationSeparator" w:id="0">
+    <w:p>
+      <w:pPr>
+        <w:spacing w:after="0" w:line="240" w:lineRule="auto"/>
+      </w:pPr>
+      <w:r>
+        <w:continuationSeparator/>
+      </w:r>
+    </w:p>
+  </w:endnote>
+</w:endnotes>
+</file>
+
+<file path=word/footer1.xml><?xml version="1.0" encoding="utf-8"?>
+<w:ftr xmlns:wpc="http://schemas.microsoft.com/office/word/2010/wordprocessingCanvas" xmlns:mc="http://schemas.openxmlformats.org/markup-compatibility/2006" xmlns:o="urn:schemas-microsoft-com:office:office" xmlns:r="http://schemas.openxmlformats.org/officeDocument/2006/relationships" xmlns:m="http://schemas.openxmlformats.org/officeDocument/2006/math" xmlns:v="urn:schemas-microsoft-com:vml" xmlns:wp14="http://schemas.microsoft.com/office/word/2010/wordprocessingDrawing" xmlns:wp="http://schemas.openxmlformats.org/drawingml/2006/wordprocessingDrawing" xmlns:w10="urn:schemas-microsoft-com:office:word" xmlns:w="http://schemas.openxmlformats.org/wordprocessingml/2006/main" xmlns:w14="http://schemas.microsoft.com/office/word/2010/wordml" xmlns:w15="http://schemas.microsoft.com/office/word/2012/wordml" xmlns:wpg="http://schemas.microsoft.com/office/word/2010/wordprocessingGroup" xmlns:wpi="http://schemas.microsoft.com/office/word/2010/wordprocessingInk" xmlns:wne="http://schemas.microsoft.com/office/word/2006/wordml" xmlns:wps="http://schemas.microsoft.com/office/word/2010/wordprocessingShape" mc:Ignorable="w14 w15 wp14">
+  <w:sdt>
+    <w:sdtPr>
+      <w:id w:val="-1896656674"/>
+      <w:docPartObj>
+        <w:docPartGallery w:val="Page Numbers (Bottom of Page)"/>
+        <w:docPartUnique/>
+      </w:docPartObj>
+    </w:sdtPr>
+    <w:sdtEndPr>
+      <w:rPr>
+        <w:noProof/>
+      </w:rPr>
+    </w:sdtEndPr>
+    <w:sdtContent>
+      <w:p>
+        <w:pPr>
+          <w:pStyle w:val="Footer"/>
+          <w:jc w:val="right"/>
+        </w:pPr>
+        <w:r>
+          <w:fldChar w:fldCharType="begin"/>
+        </w:r>
+        <w:r>
+          <w:instrText xml:space="preserve"> PAGE   \* MERGEFORMAT </w:instrText>
+        </w:r>
+        <w:r>
+          <w:fldChar w:fldCharType="separate"/>
+        </w:r>
+        <w:r>
+          <w:rPr>
+            <w:noProof/>
+          </w:rPr>
+          <w:t>2</w:t>
+        </w:r>
+        <w:r>
+          <w:rPr>
+            <w:noProof/>
+          </w:rPr>
+          <w:fldChar w:fldCharType="end"/>
+        </w:r>
+      </w:p>
+    </w:sdtContent>
+  </w:sdt>
+  <w:p>
+    <w:pPr>
+      <w:pStyle w:val="Footer"/>
+      <w:jc w:val="center"/>
+    </w:pPr>
+  </w:p>
+</w:ftr>
+</file>
+
+<file path=word/footer2.xml><?xml version="1.0" encoding="utf-8"?>
+<w:ftr xmlns:wpc="http://schemas.microsoft.com/office/word/2010/wordprocessingCanvas" xmlns:mc="http://schemas.openxmlformats.org/markup-compatibility/2006" xmlns:o="urn:schemas-microsoft-com:office:office" xmlns:r="http://schemas.openxmlformats.org/officeDocument/2006/relationships" xmlns:m="http://schemas.openxmlformats.org/officeDocument/2006/math" xmlns:v="urn:schemas-microsoft-com:vml" xmlns:wp14="http://schemas.microsoft.com/office/word/2010/wordprocessingDrawing" xmlns:wp="http://schemas.openxmlformats.org/drawingml/2006/wordprocessingDrawing" xmlns:w10="urn:schemas-microsoft-com:office:word" xmlns:w="http://schemas.openxmlformats.org/wordprocessingml/2006/main" xmlns:w14="http://schemas.microsoft.com/office/word/2010/wordml" xmlns:w15="http://schemas.microsoft.com/office/word/2012/wordml" xmlns:wpg="http://schemas.microsoft.com/office/word/2010/wordprocessingGroup" xmlns:wpi="http://schemas.microsoft.com/office/word/2010/wordprocessingInk" xmlns:wne="http://schemas.microsoft.com/office/word/2006/wordml" xmlns:wps="http://schemas.microsoft.com/office/word/2010/wordprocessingShape" mc:Ignorable="w14 w15 wp14">
+  <w:p>
+    <w:pPr>
+      <w:pStyle w:val="Footer"/>
+      <w:jc w:val="right"/>
+    </w:pPr>
+  </w:p>
+  <w:p>
+    <w:pPr>
+      <w:pStyle w:val="Footer"/>
+    </w:pPr>
+  </w:p>
+</w:ftr>
+</file>
+
+<file path=word/footnotes.xml><?xml version="1.0" encoding="utf-8"?>
+<w:footnotes xmlns:wpc="http://schemas.microsoft.com/office/word/2010/wordprocessingCanvas" xmlns:mc="http://schemas.openxmlformats.org/markup-compatibility/2006" xmlns:o="urn:schemas-microsoft-com:office:office" xmlns:r="http://schemas.openxmlformats.org/officeDocument/2006/relationships" xmlns:m="http://schemas.openxmlformats.org/officeDocument/2006/math" xmlns:v="urn:schemas-microsoft-com:vml" xmlns:wp14="http://schemas.microsoft.com/office/word/2010/wordprocessingDrawing" xmlns:wp="http://schemas.openxmlformats.org/drawingml/2006/wordprocessingDrawing" xmlns:w10="urn:schemas-microsoft-com:office:word" xmlns:w="http://schemas.openxmlformats.org/wordprocessingml/2006/main" xmlns:w14="http://schemas.microsoft.com/office/word/2010/wordml" xmlns:w15="http://schemas.microsoft.com/office/word/2012/wordml" xmlns:wpg="http://schemas.microsoft.com/office/word/2010/wordprocessingGroup" xmlns:wpi="http://schemas.microsoft.com/office/word/2010/wordprocessingInk" xmlns:wne="http://schemas.microsoft.com/office/word/2006/wordml" xmlns:wps="http://schemas.microsoft.com/office/word/2010/wordprocessingShape" mc:Ignorable="w14 w15 wp14">
+  <w:footnote w:type="separator" w:id="-1">
+    <w:p>
+      <w:pPr>
+        <w:spacing w:after="0" w:line="240" w:lineRule="auto"/>
+      </w:pPr>
+      <w:r>
+        <w:separator/>
+      </w:r>
+    </w:p>
+  </w:footnote>
+  <w:footnote w:type="continuationSeparator" w:id="0">
+    <w:p>
+      <w:pPr>
+        <w:spacing w:after="0" w:line="240" w:lineRule="auto"/>
+      </w:pPr>
+      <w:r>
+        <w:continuationSeparator/>
+      </w:r>
+    </w:p>
+  </w:footnote>
+</w:footnotes>
+</file>
+
+<file path=word/header1.xml><?xml version="1.0" encoding="utf-8"?>
+<w:hdr xmlns:wpc="http://schemas.microsoft.com/office/word/2010/wordprocessingCanvas" xmlns:mc="http://schemas.openxmlformats.org/markup-compatibility/2006" xmlns:o="urn:schemas-microsoft-com:office:office" xmlns:r="http://schemas.openxmlformats.org/officeDocument/2006/relationships" xmlns:m="http://schemas.openxmlformats.org/officeDocument/2006/math" xmlns:v="urn:schemas-microsoft-com:vml" xmlns:wp14="http://schemas.microsoft.com/office/word/2010/wordprocessingDrawing" xmlns:wp="http://schemas.openxmlformats.org/drawingml/2006/wordprocessingDrawing" xmlns:w10="urn:schemas-microsoft-com:office:word" xmlns:w="http://schemas.openxmlformats.org/wordprocessingml/2006/main" xmlns:w14="http://schemas.microsoft.com/office/word/2010/wordml" xmlns:w15="http://schemas.microsoft.com/office/word/2012/wordml" xmlns:wpg="http://schemas.microsoft.com/office/word/2010/wordprocessingGroup" xmlns:wpi="http://schemas.microsoft.com/office/word/2010/wordprocessingInk" xmlns:wne="http://schemas.microsoft.com/office/word/2006/wordml" xmlns:wps="http://schemas.microsoft.com/office/word/2010/wordprocessingShape" mc:Ignorable="w14 w15 wp14">
+  <w:p>
+    <w:pPr>
+      <w:pStyle w:val="Header"/>
+      <w:jc w:val="right"/>
+    </w:pPr>
+  </w:p>
+  <w:p>
+    <w:pPr>
+      <w:pStyle w:val="Header"/>
+    </w:pPr>
+  </w:p>
+</w:hdr>
+</file>
+
+<file path=word/header2.xml><?xml version="1.0" encoding="utf-8"?>
+<w:hdr xmlns:wpc="http://schemas.microsoft.com/office/word/2010/wordprocessingCanvas" xmlns:mc="http://schemas.openxmlformats.org/markup-compatibility/2006" xmlns:o="urn:schemas-microsoft-com:office:office" xmlns:r="http://schemas.openxmlformats.org/officeDocument/2006/relationships" xmlns:m="http://schemas.openxmlformats.org/officeDocument/2006/math" xmlns:v="urn:schemas-microsoft-com:vml" xmlns:wp14="http://schemas.microsoft.com/office/word/2010/wordprocessingDrawing" xmlns:wp="http://schemas.openxmlformats.org/drawingml/2006/wordprocessingDrawing" xmlns:w10="urn:schemas-microsoft-com:office:word" xmlns:w="http://schemas.openxmlformats.org/wordprocessingml/2006/main" xmlns:w14="http://schemas.microsoft.com/office/word/2010/wordml" xmlns:w15="http://schemas.microsoft.com/office/word/2012/wordml" xmlns:wpg="http://schemas.microsoft.com/office/word/2010/wordprocessingGroup" xmlns:wpi="http://schemas.microsoft.com/office/word/2010/wordprocessingInk" xmlns:wne="http://schemas.microsoft.com/office/word/2006/wordml" xmlns:wps="http://schemas.microsoft.com/office/word/2010/wordprocessingShape" mc:Ignorable="w14 w15 wp14">
+  <w:sdt>
+    <w:sdtPr>
+      <w:id w:val="-1296831769"/>
+      <w:docPartObj>
+        <w:docPartGallery w:val="Page Numbers (Top of Page)"/>
+        <w:docPartUnique/>
+      </w:docPartObj>
+    </w:sdtPr>
+    <w:sdtEndPr>
+      <w:rPr>
+        <w:noProof/>
+        <w:color w:val="5B9BD5" w:themeColor="accent1"/>
+        <w:sz w:val="28"/>
+        <w:szCs w:val="28"/>
+      </w:rPr>
+    </w:sdtEndPr>
+    <w:sdtContent>
+      <w:p>
+        <w:pPr>
+          <w:pStyle w:val="Header"/>
+          <w:jc w:val="right"/>
+          <w:rPr>
+            <w:color w:val="5B9BD5" w:themeColor="accent1"/>
+            <w:sz w:val="28"/>
+            <w:szCs w:val="28"/>
+          </w:rPr>
+        </w:pPr>
+        <w:r>
+          <w:fldChar w:fldCharType="begin"/>
+        </w:r>
+        <w:r>
+          <w:instrText xml:space="preserve"> PAGE  \* ROMAN  \* MERGEFORMAT </w:instrText>
+        </w:r>
+        <w:r>
+          <w:fldChar w:fldCharType="separate"/>
+        </w:r>
+        <w:r>
+          <w:rPr>
+            <w:noProof/>
+            <w:color w:val="5B9BD5" w:themeColor="accent1"/>
+            <w:sz w:val="28"/>
+            <w:szCs w:val="28"/>
+          </w:rPr>
+          <w:t xml:space="preserve"> </w:t>
+        </w:r>
+        <w:r>
+          <w:rPr>
+            <w:noProof/>
+            <w:color w:val="5B9BD5" w:themeColor="accent1"/>
+            <w:sz w:val="28"/>
+            <w:szCs w:val="28"/>
+          </w:rPr>
+          <w:fldChar w:fldCharType="end"/>
+        </w:r>
+      </w:p>
+    </w:sdtContent>
+  </w:sdt>
+  <w:p>
+    <w:pPr>
+      <w:pStyle w:val="Header"/>
+    </w:pPr>
+  </w:p>
+</w:hdr>
+</file>
+
+<file path=word/header3.xml><?xml version="1.0" encoding="utf-8"?>
+<w:hdr xmlns:wpc="http://schemas.microsoft.com/office/word/2010/wordprocessingCanvas" xmlns:mc="http://schemas.openxmlformats.org/markup-compatibility/2006" xmlns:o="urn:schemas-microsoft-com:office:office" xmlns:r="http://schemas.openxmlformats.org/officeDocument/2006/relationships" xmlns:m="http://schemas.openxmlformats.org/officeDocument/2006/math" xmlns:v="urn:schemas-microsoft-com:vml" xmlns:wp14="http://schemas.microsoft.com/office/word/2010/wordprocessingDrawing" xmlns:wp="http://schemas.openxmlformats.org/drawingml/2006/wordprocessingDrawing" xmlns:w10="urn:schemas-microsoft-com:office:word" xmlns:w="http://schemas.openxmlformats.org/wordprocessingml/2006/main" xmlns:w14="http://schemas.microsoft.com/office/word/2010/wordml" xmlns:w15="http://schemas.microsoft.com/office/word/2012/wordml" xmlns:wpg="http://schemas.microsoft.com/office/word/2010/wordprocessingGroup" xmlns:wpi="http://schemas.microsoft.com/office/word/2010/wordprocessingInk" xmlns:wne="http://schemas.microsoft.com/office/word/2006/wordml" xmlns:wps="http://schemas.microsoft.com/office/word/2010/wordprocessingShape" mc:Ignorable="w14 w15 wp14">
+  <w:p>
+    <w:pPr>
+      <w:pStyle w:val="Header"/>
+      <w:jc w:val="right"/>
+    </w:pPr>
+  </w:p>
+  <w:p>
+    <w:pPr>
+      <w:pStyle w:val="Header"/>
+    </w:pPr>
+  </w:p>
+</w:hdr>
+</file>
+
 <file path=word/numbering.xml><?xml version="1.0" encoding="utf-8"?>
 <w:numbering xmlns:wpc="http://schemas.microsoft.com/office/word/2010/wordprocessingCanvas" xmlns:mc="http://schemas.openxmlformats.org/markup-compatibility/2006" xmlns:o="urn:schemas-microsoft-com:office:office" xmlns:r="http://schemas.openxmlformats.org/officeDocument/2006/relationships" xmlns:m="http://schemas.openxmlformats.org/officeDocument/2006/math" xmlns:v="urn:schemas-microsoft-com:vml" xmlns:wp14="http://schemas.microsoft.com/office/word/2010/wordprocessingDrawing" xmlns:wp="http://schemas.openxmlformats.org/drawingml/2006/wordprocessingDrawing" xmlns:w10="urn:schemas-microsoft-com:office:word" xmlns:w="http://schemas.openxmlformats.org/wordprocessingml/2006/main" xmlns:w14="http://schemas.microsoft.com/office/word/2010/wordml" xmlns:w15="http://schemas.microsoft.com/office/word/2012/wordml" xmlns:wpg="http://schemas.microsoft.com/office/word/2010/wordprocessingGroup" xmlns:wpi="http://schemas.microsoft.com/office/word/2010/wordprocessingInk" xmlns:wne="http://schemas.microsoft.com/office/word/2006/wordml" xmlns:wps="http://schemas.microsoft.com/office/word/2010/wordprocessingShape" mc:Ignorable="w14 w15 wp14">
   <w:abstractNum w:abstractNumId="0" w15:restartNumberingAfterBreak="0">
     <w:nsid w:val="07993913"/>
-    <w:multiLevelType w:val="hybridMultilevel"/>
-    <w:tmpl w:val="0FB6FA20"/>
-    <w:lvl w:ilvl="0" w:tplc="1B4EF574">
+    <w:multiLevelType w:val="multilevel"/>
+    <w:tmpl w:val="A85AF16C"/>
+    <w:lvl w:ilvl="0">
       <w:start w:val="1"/>
       <w:numFmt w:val="upperRoman"/>
+      <w:pStyle w:val="LiChapters"/>
       <w:lvlText w:val="%1."/>
+      <w:lvlJc w:val="left"/>
+      <w:pPr>
+        <w:ind w:left="1080" w:hanging="720"/>
+      </w:pPr>
+      <w:rPr>
+        <w:rFonts w:ascii="Times New Roman" w:eastAsiaTheme="majorEastAsia" w:hAnsi="Times New Roman" w:cstheme="majorBidi"/>
+      </w:rPr>
+    </w:lvl>
+    <w:lvl w:ilvl="1">
+      <w:start w:val="1"/>
+      <w:numFmt w:val="decimal"/>
+      <w:isLgl/>
+      <w:lvlText w:val="%1.%2."/>
       <w:lvlJc w:val="left"/>
       <w:pPr>
         <w:ind w:left="1080" w:hanging="720"/>
@@ -779,80 +2090,361 @@
         <w:rFonts w:hint="default"/>
       </w:rPr>
     </w:lvl>
-    <w:lvl w:ilvl="1" w:tplc="04090019" w:tentative="1">
-      <w:start w:val="1"/>
-      <w:numFmt w:val="lowerLetter"/>
-      <w:lvlText w:val="%2."/>
-      <w:lvlJc w:val="left"/>
-      <w:pPr>
-        <w:ind w:left="1440" w:hanging="360"/>
-      </w:pPr>
-    </w:lvl>
-    <w:lvl w:ilvl="2" w:tplc="0409001B" w:tentative="1">
-      <w:start w:val="1"/>
-      <w:numFmt w:val="lowerRoman"/>
-      <w:lvlText w:val="%3."/>
-      <w:lvlJc w:val="right"/>
-      <w:pPr>
-        <w:ind w:left="2160" w:hanging="180"/>
-      </w:pPr>
-    </w:lvl>
-    <w:lvl w:ilvl="3" w:tplc="0409000F" w:tentative="1">
+    <w:lvl w:ilvl="2">
       <w:start w:val="1"/>
       <w:numFmt w:val="decimal"/>
-      <w:lvlText w:val="%4."/>
-      <w:lvlJc w:val="left"/>
-      <w:pPr>
-        <w:ind w:left="2880" w:hanging="360"/>
-      </w:pPr>
-    </w:lvl>
-    <w:lvl w:ilvl="4" w:tplc="04090019" w:tentative="1">
-      <w:start w:val="1"/>
-      <w:numFmt w:val="lowerLetter"/>
-      <w:lvlText w:val="%5."/>
-      <w:lvlJc w:val="left"/>
-      <w:pPr>
-        <w:ind w:left="3600" w:hanging="360"/>
-      </w:pPr>
-    </w:lvl>
-    <w:lvl w:ilvl="5" w:tplc="0409001B" w:tentative="1">
-      <w:start w:val="1"/>
-      <w:numFmt w:val="lowerRoman"/>
-      <w:lvlText w:val="%6."/>
-      <w:lvlJc w:val="right"/>
-      <w:pPr>
-        <w:ind w:left="4320" w:hanging="180"/>
-      </w:pPr>
-    </w:lvl>
-    <w:lvl w:ilvl="6" w:tplc="0409000F" w:tentative="1">
+      <w:isLgl/>
+      <w:lvlText w:val="%1.%2.%3."/>
+      <w:lvlJc w:val="left"/>
+      <w:pPr>
+        <w:ind w:left="1440" w:hanging="1080"/>
+      </w:pPr>
+      <w:rPr>
+        <w:rFonts w:hint="default"/>
+      </w:rPr>
+    </w:lvl>
+    <w:lvl w:ilvl="3">
       <w:start w:val="1"/>
       <w:numFmt w:val="decimal"/>
-      <w:lvlText w:val="%7."/>
-      <w:lvlJc w:val="left"/>
-      <w:pPr>
-        <w:ind w:left="5040" w:hanging="360"/>
-      </w:pPr>
-    </w:lvl>
-    <w:lvl w:ilvl="7" w:tplc="04090019" w:tentative="1">
-      <w:start w:val="1"/>
-      <w:numFmt w:val="lowerLetter"/>
-      <w:lvlText w:val="%8."/>
-      <w:lvlJc w:val="left"/>
-      <w:pPr>
-        <w:ind w:left="5760" w:hanging="360"/>
-      </w:pPr>
-    </w:lvl>
-    <w:lvl w:ilvl="8" w:tplc="0409001B" w:tentative="1">
-      <w:start w:val="1"/>
-      <w:numFmt w:val="lowerRoman"/>
-      <w:lvlText w:val="%9."/>
-      <w:lvlJc w:val="right"/>
-      <w:pPr>
-        <w:ind w:left="6480" w:hanging="180"/>
-      </w:pPr>
+      <w:isLgl/>
+      <w:lvlText w:val="%1.%2.%3.%4."/>
+      <w:lvlJc w:val="left"/>
+      <w:pPr>
+        <w:ind w:left="1440" w:hanging="1080"/>
+      </w:pPr>
+      <w:rPr>
+        <w:rFonts w:hint="default"/>
+      </w:rPr>
+    </w:lvl>
+    <w:lvl w:ilvl="4">
+      <w:start w:val="1"/>
+      <w:numFmt w:val="decimal"/>
+      <w:isLgl/>
+      <w:lvlText w:val="%1.%2.%3.%4.%5."/>
+      <w:lvlJc w:val="left"/>
+      <w:pPr>
+        <w:ind w:left="1800" w:hanging="1440"/>
+      </w:pPr>
+      <w:rPr>
+        <w:rFonts w:hint="default"/>
+      </w:rPr>
+    </w:lvl>
+    <w:lvl w:ilvl="5">
+      <w:start w:val="1"/>
+      <w:numFmt w:val="decimal"/>
+      <w:isLgl/>
+      <w:lvlText w:val="%1.%2.%3.%4.%5.%6."/>
+      <w:lvlJc w:val="left"/>
+      <w:pPr>
+        <w:ind w:left="2160" w:hanging="1800"/>
+      </w:pPr>
+      <w:rPr>
+        <w:rFonts w:hint="default"/>
+      </w:rPr>
+    </w:lvl>
+    <w:lvl w:ilvl="6">
+      <w:start w:val="1"/>
+      <w:numFmt w:val="decimal"/>
+      <w:isLgl/>
+      <w:lvlText w:val="%1.%2.%3.%4.%5.%6.%7."/>
+      <w:lvlJc w:val="left"/>
+      <w:pPr>
+        <w:ind w:left="2520" w:hanging="2160"/>
+      </w:pPr>
+      <w:rPr>
+        <w:rFonts w:hint="default"/>
+      </w:rPr>
+    </w:lvl>
+    <w:lvl w:ilvl="7">
+      <w:start w:val="1"/>
+      <w:numFmt w:val="decimal"/>
+      <w:isLgl/>
+      <w:lvlText w:val="%1.%2.%3.%4.%5.%6.%7.%8."/>
+      <w:lvlJc w:val="left"/>
+      <w:pPr>
+        <w:ind w:left="2520" w:hanging="2160"/>
+      </w:pPr>
+      <w:rPr>
+        <w:rFonts w:hint="default"/>
+      </w:rPr>
+    </w:lvl>
+    <w:lvl w:ilvl="8">
+      <w:start w:val="1"/>
+      <w:numFmt w:val="decimal"/>
+      <w:isLgl/>
+      <w:lvlText w:val="%1.%2.%3.%4.%5.%6.%7.%8.%9."/>
+      <w:lvlJc w:val="left"/>
+      <w:pPr>
+        <w:ind w:left="2880" w:hanging="2520"/>
+      </w:pPr>
+      <w:rPr>
+        <w:rFonts w:hint="default"/>
+      </w:rPr>
     </w:lvl>
   </w:abstractNum>
   <w:abstractNum w:abstractNumId="1" w15:restartNumberingAfterBreak="0">
+    <w:nsid w:val="09FF2FE5"/>
+    <w:multiLevelType w:val="multilevel"/>
+    <w:tmpl w:val="1D92F1E4"/>
+    <w:lvl w:ilvl="0">
+      <w:start w:val="1"/>
+      <w:numFmt w:val="decimal"/>
+      <w:lvlText w:val="%1."/>
+      <w:lvlJc w:val="left"/>
+      <w:pPr>
+        <w:ind w:left="720" w:hanging="720"/>
+      </w:pPr>
+      <w:rPr>
+        <w:rFonts w:asciiTheme="minorHAnsi" w:eastAsiaTheme="minorHAnsi" w:hAnsiTheme="minorHAnsi" w:cstheme="minorBidi" w:hint="default"/>
+        <w:color w:val="auto"/>
+        <w:sz w:val="22"/>
+      </w:rPr>
+    </w:lvl>
+    <w:lvl w:ilvl="1">
+      <w:start w:val="1"/>
+      <w:numFmt w:val="decimal"/>
+      <w:lvlText w:val="%1.%2."/>
+      <w:lvlJc w:val="left"/>
+      <w:pPr>
+        <w:ind w:left="1080" w:hanging="1080"/>
+      </w:pPr>
+      <w:rPr>
+        <w:rFonts w:asciiTheme="minorHAnsi" w:eastAsiaTheme="minorHAnsi" w:hAnsiTheme="minorHAnsi" w:cstheme="minorBidi" w:hint="default"/>
+        <w:color w:val="auto"/>
+        <w:sz w:val="22"/>
+      </w:rPr>
+    </w:lvl>
+    <w:lvl w:ilvl="2">
+      <w:start w:val="1"/>
+      <w:numFmt w:val="decimal"/>
+      <w:lvlText w:val="%1.%2.%3."/>
+      <w:lvlJc w:val="left"/>
+      <w:pPr>
+        <w:ind w:left="1440" w:hanging="1440"/>
+      </w:pPr>
+      <w:rPr>
+        <w:rFonts w:asciiTheme="minorHAnsi" w:eastAsiaTheme="minorHAnsi" w:hAnsiTheme="minorHAnsi" w:cstheme="minorBidi" w:hint="default"/>
+        <w:color w:val="auto"/>
+        <w:sz w:val="22"/>
+      </w:rPr>
+    </w:lvl>
+    <w:lvl w:ilvl="3">
+      <w:start w:val="1"/>
+      <w:numFmt w:val="decimal"/>
+      <w:lvlText w:val="%1.%2.%3.%4."/>
+      <w:lvlJc w:val="left"/>
+      <w:pPr>
+        <w:ind w:left="1800" w:hanging="1800"/>
+      </w:pPr>
+      <w:rPr>
+        <w:rFonts w:asciiTheme="minorHAnsi" w:eastAsiaTheme="minorHAnsi" w:hAnsiTheme="minorHAnsi" w:cstheme="minorBidi" w:hint="default"/>
+        <w:color w:val="auto"/>
+        <w:sz w:val="22"/>
+      </w:rPr>
+    </w:lvl>
+    <w:lvl w:ilvl="4">
+      <w:start w:val="1"/>
+      <w:numFmt w:val="decimal"/>
+      <w:lvlText w:val="%1.%2.%3.%4.%5."/>
+      <w:lvlJc w:val="left"/>
+      <w:pPr>
+        <w:ind w:left="2160" w:hanging="2160"/>
+      </w:pPr>
+      <w:rPr>
+        <w:rFonts w:asciiTheme="minorHAnsi" w:eastAsiaTheme="minorHAnsi" w:hAnsiTheme="minorHAnsi" w:cstheme="minorBidi" w:hint="default"/>
+        <w:color w:val="auto"/>
+        <w:sz w:val="22"/>
+      </w:rPr>
+    </w:lvl>
+    <w:lvl w:ilvl="5">
+      <w:start w:val="1"/>
+      <w:numFmt w:val="decimal"/>
+      <w:lvlText w:val="%1.%2.%3.%4.%5.%6."/>
+      <w:lvlJc w:val="left"/>
+      <w:pPr>
+        <w:ind w:left="2520" w:hanging="2520"/>
+      </w:pPr>
+      <w:rPr>
+        <w:rFonts w:asciiTheme="minorHAnsi" w:eastAsiaTheme="minorHAnsi" w:hAnsiTheme="minorHAnsi" w:cstheme="minorBidi" w:hint="default"/>
+        <w:color w:val="auto"/>
+        <w:sz w:val="22"/>
+      </w:rPr>
+    </w:lvl>
+    <w:lvl w:ilvl="6">
+      <w:start w:val="1"/>
+      <w:numFmt w:val="decimal"/>
+      <w:lvlText w:val="%1.%2.%3.%4.%5.%6.%7."/>
+      <w:lvlJc w:val="left"/>
+      <w:pPr>
+        <w:ind w:left="2880" w:hanging="2880"/>
+      </w:pPr>
+      <w:rPr>
+        <w:rFonts w:asciiTheme="minorHAnsi" w:eastAsiaTheme="minorHAnsi" w:hAnsiTheme="minorHAnsi" w:cstheme="minorBidi" w:hint="default"/>
+        <w:color w:val="auto"/>
+        <w:sz w:val="22"/>
+      </w:rPr>
+    </w:lvl>
+    <w:lvl w:ilvl="7">
+      <w:start w:val="1"/>
+      <w:numFmt w:val="decimal"/>
+      <w:lvlText w:val="%1.%2.%3.%4.%5.%6.%7.%8."/>
+      <w:lvlJc w:val="left"/>
+      <w:pPr>
+        <w:ind w:left="3240" w:hanging="3240"/>
+      </w:pPr>
+      <w:rPr>
+        <w:rFonts w:asciiTheme="minorHAnsi" w:eastAsiaTheme="minorHAnsi" w:hAnsiTheme="minorHAnsi" w:cstheme="minorBidi" w:hint="default"/>
+        <w:color w:val="auto"/>
+        <w:sz w:val="22"/>
+      </w:rPr>
+    </w:lvl>
+    <w:lvl w:ilvl="8">
+      <w:start w:val="1"/>
+      <w:numFmt w:val="decimal"/>
+      <w:lvlText w:val="%1.%2.%3.%4.%5.%6.%7.%8.%9."/>
+      <w:lvlJc w:val="left"/>
+      <w:pPr>
+        <w:ind w:left="3600" w:hanging="3600"/>
+      </w:pPr>
+      <w:rPr>
+        <w:rFonts w:asciiTheme="minorHAnsi" w:eastAsiaTheme="minorHAnsi" w:hAnsiTheme="minorHAnsi" w:cstheme="minorBidi" w:hint="default"/>
+        <w:color w:val="auto"/>
+        <w:sz w:val="22"/>
+      </w:rPr>
+    </w:lvl>
+  </w:abstractNum>
+  <w:abstractNum w:abstractNumId="2" w15:restartNumberingAfterBreak="0">
+    <w:nsid w:val="0A150BF0"/>
+    <w:multiLevelType w:val="multilevel"/>
+    <w:tmpl w:val="58B23EEC"/>
+    <w:lvl w:ilvl="0">
+      <w:start w:val="1"/>
+      <w:numFmt w:val="decimal"/>
+      <w:lvlText w:val="%1."/>
+      <w:lvlJc w:val="left"/>
+      <w:pPr>
+        <w:ind w:left="720" w:hanging="720"/>
+      </w:pPr>
+      <w:rPr>
+        <w:rFonts w:hint="default"/>
+        <w:color w:val="auto"/>
+        <w:sz w:val="36"/>
+      </w:rPr>
+    </w:lvl>
+    <w:lvl w:ilvl="1">
+      <w:start w:val="1"/>
+      <w:numFmt w:val="decimal"/>
+      <w:lvlText w:val="%1.%2."/>
+      <w:lvlJc w:val="left"/>
+      <w:pPr>
+        <w:ind w:left="1080" w:hanging="1080"/>
+      </w:pPr>
+      <w:rPr>
+        <w:rFonts w:hint="default"/>
+        <w:color w:val="auto"/>
+        <w:sz w:val="36"/>
+      </w:rPr>
+    </w:lvl>
+    <w:lvl w:ilvl="2">
+      <w:start w:val="1"/>
+      <w:numFmt w:val="decimal"/>
+      <w:lvlText w:val="%1.%2.%3."/>
+      <w:lvlJc w:val="left"/>
+      <w:pPr>
+        <w:ind w:left="1440" w:hanging="1440"/>
+      </w:pPr>
+      <w:rPr>
+        <w:rFonts w:hint="default"/>
+        <w:color w:val="auto"/>
+        <w:sz w:val="36"/>
+      </w:rPr>
+    </w:lvl>
+    <w:lvl w:ilvl="3">
+      <w:start w:val="1"/>
+      <w:numFmt w:val="decimal"/>
+      <w:lvlText w:val="%1.%2.%3.%4."/>
+      <w:lvlJc w:val="left"/>
+      <w:pPr>
+        <w:ind w:left="1800" w:hanging="1800"/>
+      </w:pPr>
+      <w:rPr>
+        <w:rFonts w:hint="default"/>
+        <w:color w:val="auto"/>
+        <w:sz w:val="36"/>
+      </w:rPr>
+    </w:lvl>
+    <w:lvl w:ilvl="4">
+      <w:start w:val="1"/>
+      <w:numFmt w:val="decimal"/>
+      <w:lvlText w:val="%1.%2.%3.%4.%5."/>
+      <w:lvlJc w:val="left"/>
+      <w:pPr>
+        <w:ind w:left="2160" w:hanging="2160"/>
+      </w:pPr>
+      <w:rPr>
+        <w:rFonts w:hint="default"/>
+        <w:color w:val="auto"/>
+        <w:sz w:val="36"/>
+      </w:rPr>
+    </w:lvl>
+    <w:lvl w:ilvl="5">
+      <w:start w:val="1"/>
+      <w:numFmt w:val="decimal"/>
+      <w:lvlText w:val="%1.%2.%3.%4.%5.%6."/>
+      <w:lvlJc w:val="left"/>
+      <w:pPr>
+        <w:ind w:left="2520" w:hanging="2520"/>
+      </w:pPr>
+      <w:rPr>
+        <w:rFonts w:hint="default"/>
+        <w:color w:val="auto"/>
+        <w:sz w:val="36"/>
+      </w:rPr>
+    </w:lvl>
+    <w:lvl w:ilvl="6">
+      <w:start w:val="1"/>
+      <w:numFmt w:val="decimal"/>
+      <w:lvlText w:val="%1.%2.%3.%4.%5.%6.%7."/>
+      <w:lvlJc w:val="left"/>
+      <w:pPr>
+        <w:ind w:left="2880" w:hanging="2880"/>
+      </w:pPr>
+      <w:rPr>
+        <w:rFonts w:hint="default"/>
+        <w:color w:val="auto"/>
+        <w:sz w:val="36"/>
+      </w:rPr>
+    </w:lvl>
+    <w:lvl w:ilvl="7">
+      <w:start w:val="1"/>
+      <w:numFmt w:val="decimal"/>
+      <w:lvlText w:val="%1.%2.%3.%4.%5.%6.%7.%8."/>
+      <w:lvlJc w:val="left"/>
+      <w:pPr>
+        <w:ind w:left="3240" w:hanging="3240"/>
+      </w:pPr>
+      <w:rPr>
+        <w:rFonts w:hint="default"/>
+        <w:color w:val="auto"/>
+        <w:sz w:val="36"/>
+      </w:rPr>
+    </w:lvl>
+    <w:lvl w:ilvl="8">
+      <w:start w:val="1"/>
+      <w:numFmt w:val="decimal"/>
+      <w:lvlText w:val="%1.%2.%3.%4.%5.%6.%7.%8.%9."/>
+      <w:lvlJc w:val="left"/>
+      <w:pPr>
+        <w:ind w:left="3600" w:hanging="3600"/>
+      </w:pPr>
+      <w:rPr>
+        <w:rFonts w:hint="default"/>
+        <w:color w:val="auto"/>
+        <w:sz w:val="36"/>
+      </w:rPr>
+    </w:lvl>
+  </w:abstractNum>
+  <w:abstractNum w:abstractNumId="3" w15:restartNumberingAfterBreak="0">
     <w:nsid w:val="13455F88"/>
     <w:multiLevelType w:val="hybridMultilevel"/>
     <w:tmpl w:val="D8560050"/>
@@ -941,7 +2533,7 @@
       </w:pPr>
     </w:lvl>
   </w:abstractNum>
-  <w:abstractNum w:abstractNumId="2" w15:restartNumberingAfterBreak="0">
+  <w:abstractNum w:abstractNumId="4" w15:restartNumberingAfterBreak="0">
     <w:nsid w:val="6BD228B5"/>
     <w:multiLevelType w:val="hybridMultilevel"/>
     <w:tmpl w:val="4EF2FCF8"/>
@@ -1028,7 +2620,7 @@
       </w:pPr>
     </w:lvl>
   </w:abstractNum>
-  <w:abstractNum w:abstractNumId="3" w15:restartNumberingAfterBreak="0">
+  <w:abstractNum w:abstractNumId="5" w15:restartNumberingAfterBreak="0">
     <w:nsid w:val="73D34933"/>
     <w:multiLevelType w:val="hybridMultilevel"/>
     <w:tmpl w:val="134A4C26"/>
@@ -1118,16 +2710,22 @@
     </w:lvl>
   </w:abstractNum>
   <w:num w:numId="1">
-    <w:abstractNumId w:val="1"/>
+    <w:abstractNumId w:val="3"/>
   </w:num>
   <w:num w:numId="2">
-    <w:abstractNumId w:val="2"/>
+    <w:abstractNumId w:val="4"/>
   </w:num>
   <w:num w:numId="3">
-    <w:abstractNumId w:val="3"/>
+    <w:abstractNumId w:val="5"/>
   </w:num>
   <w:num w:numId="4">
     <w:abstractNumId w:val="0"/>
+  </w:num>
+  <w:num w:numId="5">
+    <w:abstractNumId w:val="1"/>
+  </w:num>
+  <w:num w:numId="6">
+    <w:abstractNumId w:val="2"/>
   </w:num>
 </w:numbering>
 </file>
@@ -1525,6 +3123,9 @@
   <w:style w:type="paragraph" w:default="1" w:styleId="Normal">
     <w:name w:val="Normal"/>
     <w:qFormat/>
+    <w:rPr>
+      <w:lang w:val="ro-RO"/>
+    </w:rPr>
   </w:style>
   <w:style w:type="paragraph" w:styleId="Heading1">
     <w:name w:val="heading 1"/>
@@ -1572,7 +3173,6 @@
   <w:style w:type="character" w:default="1" w:styleId="DefaultParagraphFont">
     <w:name w:val="Default Paragraph Font"/>
     <w:uiPriority w:val="1"/>
-    <w:semiHidden/>
     <w:unhideWhenUsed/>
   </w:style>
   <w:style w:type="table" w:default="1" w:styleId="TableNormal">
@@ -1636,13 +3236,20 @@
   </w:style>
   <w:style w:type="paragraph" w:customStyle="1" w:styleId="LiChapters">
     <w:name w:val="Li Chapters"/>
-    <w:basedOn w:val="Heading1"/>
+    <w:basedOn w:val="Heading2"/>
     <w:link w:val="LiChaptersChar"/>
     <w:autoRedefine/>
     <w:qFormat/>
-    <w:rsid w:val="00E65CBD"/>
+    <w:rsid w:val="00F662AA"/>
+    <w:pPr>
+      <w:numPr>
+        <w:numId w:val="4"/>
+      </w:numPr>
+    </w:pPr>
     <w:rPr>
-      <w:sz w:val="48"/>
+      <w:rFonts w:ascii="Times New Roman" w:hAnsi="Times New Roman"/>
+      <w:color w:val="000000" w:themeColor="text1"/>
+      <w:sz w:val="52"/>
     </w:rPr>
   </w:style>
   <w:style w:type="paragraph" w:styleId="TOC1">
@@ -1661,12 +3268,13 @@
     <w:name w:val="Li Chapters Char"/>
     <w:basedOn w:val="Heading1Char"/>
     <w:link w:val="LiChapters"/>
-    <w:rsid w:val="00E65CBD"/>
+    <w:rsid w:val="00F662AA"/>
     <w:rPr>
-      <w:rFonts w:asciiTheme="majorHAnsi" w:eastAsiaTheme="majorEastAsia" w:hAnsiTheme="majorHAnsi" w:cstheme="majorBidi"/>
-      <w:color w:val="2E74B5" w:themeColor="accent1" w:themeShade="BF"/>
-      <w:sz w:val="48"/>
-      <w:szCs w:val="32"/>
+      <w:rFonts w:ascii="Times New Roman" w:eastAsiaTheme="majorEastAsia" w:hAnsi="Times New Roman" w:cstheme="majorBidi"/>
+      <w:color w:val="000000" w:themeColor="text1"/>
+      <w:sz w:val="52"/>
+      <w:szCs w:val="26"/>
+      <w:lang w:val="ro-RO"/>
     </w:rPr>
   </w:style>
   <w:style w:type="character" w:styleId="Hyperlink">
@@ -1703,40 +3311,44 @@
       <w:ind w:left="720" w:hanging="360"/>
     </w:pPr>
   </w:style>
-  <w:style w:type="paragraph" w:customStyle="1" w:styleId="LiNText">
-    <w:name w:val="Li NText"/>
+  <w:style w:type="paragraph" w:customStyle="1" w:styleId="LiTextNormal">
+    <w:name w:val="Li Text Normal"/>
     <w:basedOn w:val="Normal"/>
-    <w:link w:val="LiNTextChar"/>
+    <w:link w:val="LiTextNormalChar"/>
     <w:autoRedefine/>
     <w:qFormat/>
-    <w:rsid w:val="00D14615"/>
+    <w:rsid w:val="00CE4F3B"/>
     <w:pPr>
-      <w:jc w:val="center"/>
+      <w:spacing w:after="0" w:line="360" w:lineRule="auto"/>
+      <w:ind w:firstLine="567"/>
+      <w:jc w:val="both"/>
     </w:pPr>
     <w:rPr>
+      <w:rFonts w:ascii="Times New Roman" w:hAnsi="Times New Roman"/>
       <w:sz w:val="24"/>
       <w:szCs w:val="96"/>
     </w:rPr>
   </w:style>
   <w:style w:type="paragraph" w:customStyle="1" w:styleId="LiFPTitle">
     <w:name w:val="Li FP Title"/>
-    <w:basedOn w:val="LiNText"/>
+    <w:basedOn w:val="LiTextNormal"/>
     <w:link w:val="LiFPTitleChar"/>
     <w:autoRedefine/>
-    <w:qFormat/>
     <w:rsid w:val="00A56EF8"/>
     <w:rPr>
       <w:sz w:val="96"/>
     </w:rPr>
   </w:style>
-  <w:style w:type="character" w:customStyle="1" w:styleId="LiNTextChar">
-    <w:name w:val="Li NText Char"/>
+  <w:style w:type="character" w:customStyle="1" w:styleId="LiTextNormalChar">
+    <w:name w:val="Li Text Normal Char"/>
     <w:basedOn w:val="DefaultParagraphFont"/>
-    <w:link w:val="LiNText"/>
-    <w:rsid w:val="00D14615"/>
+    <w:link w:val="LiTextNormal"/>
+    <w:rsid w:val="00CE4F3B"/>
     <w:rPr>
+      <w:rFonts w:ascii="Times New Roman" w:hAnsi="Times New Roman"/>
       <w:sz w:val="24"/>
       <w:szCs w:val="96"/>
+      <w:lang w:val="ro-RO"/>
     </w:rPr>
   </w:style>
   <w:style w:type="paragraph" w:customStyle="1" w:styleId="LiFPSubtitle">
@@ -1744,7 +3356,6 @@
     <w:basedOn w:val="LiFPTitle"/>
     <w:link w:val="LiFPSubtitleChar"/>
     <w:autoRedefine/>
-    <w:qFormat/>
     <w:rsid w:val="00183920"/>
     <w:pPr>
       <w:jc w:val="right"/>
@@ -1755,12 +3366,14 @@
   </w:style>
   <w:style w:type="character" w:customStyle="1" w:styleId="LiFPTitleChar">
     <w:name w:val="Li FP Title Char"/>
-    <w:basedOn w:val="LiNTextChar"/>
+    <w:basedOn w:val="LiTextNormalChar"/>
     <w:link w:val="LiFPTitle"/>
     <w:rsid w:val="00A56EF8"/>
     <w:rPr>
+      <w:rFonts w:ascii="Times New Roman" w:hAnsi="Times New Roman"/>
       <w:sz w:val="96"/>
       <w:szCs w:val="96"/>
+      <w:lang w:val="ro-RO"/>
     </w:rPr>
   </w:style>
   <w:style w:type="paragraph" w:customStyle="1" w:styleId="LiSubtitle">
@@ -1769,8 +3382,7 @@
     <w:next w:val="Heading2"/>
     <w:link w:val="LiSubtitleChar"/>
     <w:autoRedefine/>
-    <w:qFormat/>
-    <w:rsid w:val="00E65CBD"/>
+    <w:rsid w:val="00CE4F3B"/>
     <w:rPr>
       <w:sz w:val="40"/>
     </w:rPr>
@@ -1781,21 +3393,216 @@
     <w:link w:val="LiFPSubtitle"/>
     <w:rsid w:val="00183920"/>
     <w:rPr>
+      <w:rFonts w:ascii="Times New Roman" w:hAnsi="Times New Roman"/>
       <w:sz w:val="56"/>
       <w:szCs w:val="96"/>
+      <w:lang w:val="ro-RO"/>
     </w:rPr>
   </w:style>
   <w:style w:type="character" w:customStyle="1" w:styleId="LiSubtitleChar">
     <w:name w:val="Li Subtitle Char"/>
     <w:basedOn w:val="LiChaptersChar"/>
     <w:link w:val="LiSubtitle"/>
-    <w:rsid w:val="00E65CBD"/>
+    <w:rsid w:val="00CE4F3B"/>
     <w:rPr>
-      <w:rFonts w:asciiTheme="majorHAnsi" w:eastAsiaTheme="majorEastAsia" w:hAnsiTheme="majorHAnsi" w:cstheme="majorBidi"/>
-      <w:color w:val="2E74B5" w:themeColor="accent1" w:themeShade="BF"/>
+      <w:rFonts w:ascii="Times New Roman" w:eastAsiaTheme="majorEastAsia" w:hAnsi="Times New Roman" w:cstheme="majorBidi"/>
+      <w:color w:val="000000" w:themeColor="text1"/>
       <w:sz w:val="40"/>
       <w:szCs w:val="26"/>
+      <w:lang w:val="ro-RO"/>
     </w:rPr>
+  </w:style>
+  <w:style w:type="paragraph" w:customStyle="1" w:styleId="LiCod">
+    <w:name w:val="Li Cod"/>
+    <w:basedOn w:val="Normal"/>
+    <w:link w:val="LiCodChar"/>
+    <w:autoRedefine/>
+    <w:qFormat/>
+    <w:rsid w:val="006F5E5E"/>
+    <w:pPr>
+      <w:pBdr>
+        <w:top w:val="single" w:sz="4" w:space="1" w:color="auto"/>
+        <w:left w:val="single" w:sz="4" w:space="4" w:color="auto"/>
+        <w:bottom w:val="single" w:sz="4" w:space="1" w:color="auto"/>
+        <w:right w:val="single" w:sz="4" w:space="4" w:color="auto"/>
+      </w:pBdr>
+      <w:spacing w:line="360" w:lineRule="auto"/>
+      <w:jc w:val="both"/>
+    </w:pPr>
+    <w:rPr>
+      <w:rFonts w:ascii="Courier New" w:hAnsi="Courier New"/>
+      <w:sz w:val="20"/>
+    </w:rPr>
+  </w:style>
+  <w:style w:type="paragraph" w:customStyle="1" w:styleId="LiEticheta">
+    <w:name w:val="Li Eticheta"/>
+    <w:basedOn w:val="LiTextNormal"/>
+    <w:link w:val="LiEtichetaChar"/>
+    <w:autoRedefine/>
+    <w:qFormat/>
+    <w:rsid w:val="006F5E5E"/>
+    <w:pPr>
+      <w:ind w:firstLine="0"/>
+      <w:jc w:val="center"/>
+    </w:pPr>
+    <w:rPr>
+      <w:sz w:val="20"/>
+    </w:rPr>
+  </w:style>
+  <w:style w:type="paragraph" w:customStyle="1" w:styleId="LiSubchapters">
+    <w:name w:val="Li Subchapters"/>
+    <w:basedOn w:val="Heading2"/>
+    <w:link w:val="LiSubchaptersChar"/>
+    <w:autoRedefine/>
+    <w:qFormat/>
+    <w:rsid w:val="00391406"/>
+    <w:rPr>
+      <w:rFonts w:ascii="Times New Roman" w:hAnsi="Times New Roman"/>
+      <w:noProof/>
+      <w:color w:val="auto"/>
+      <w:sz w:val="36"/>
+    </w:rPr>
+  </w:style>
+  <w:style w:type="character" w:customStyle="1" w:styleId="LiCodChar">
+    <w:name w:val="Li Cod Char"/>
+    <w:basedOn w:val="DefaultParagraphFont"/>
+    <w:link w:val="LiCod"/>
+    <w:rsid w:val="006F5E5E"/>
+    <w:rPr>
+      <w:rFonts w:ascii="Courier New" w:hAnsi="Courier New"/>
+      <w:sz w:val="20"/>
+    </w:rPr>
+  </w:style>
+  <w:style w:type="character" w:customStyle="1" w:styleId="LiEtichetaChar">
+    <w:name w:val="Li Eticheta Char"/>
+    <w:basedOn w:val="LiCodChar"/>
+    <w:link w:val="LiEticheta"/>
+    <w:rsid w:val="006F5E5E"/>
+    <w:rPr>
+      <w:rFonts w:ascii="Times New Roman" w:hAnsi="Times New Roman"/>
+      <w:sz w:val="20"/>
+      <w:szCs w:val="96"/>
+      <w:lang w:val="ro-RO"/>
+    </w:rPr>
+  </w:style>
+  <w:style w:type="paragraph" w:customStyle="1" w:styleId="LiTitle">
+    <w:name w:val="Li Title"/>
+    <w:basedOn w:val="LiTextNormal"/>
+    <w:link w:val="LiTitleChar"/>
+    <w:autoRedefine/>
+    <w:qFormat/>
+    <w:rsid w:val="00F92154"/>
+    <w:pPr>
+      <w:ind w:left="1080" w:hanging="720"/>
+      <w:jc w:val="left"/>
+    </w:pPr>
+    <w:rPr>
+      <w:sz w:val="48"/>
+      <w:szCs w:val="22"/>
+    </w:rPr>
+  </w:style>
+  <w:style w:type="character" w:customStyle="1" w:styleId="LiSubchaptersChar">
+    <w:name w:val="Li Subchapters Char"/>
+    <w:basedOn w:val="Heading2Char"/>
+    <w:link w:val="LiSubchapters"/>
+    <w:rsid w:val="00391406"/>
+    <w:rPr>
+      <w:rFonts w:ascii="Times New Roman" w:eastAsiaTheme="majorEastAsia" w:hAnsi="Times New Roman" w:cstheme="majorBidi"/>
+      <w:noProof/>
+      <w:color w:val="2E74B5" w:themeColor="accent1" w:themeShade="BF"/>
+      <w:sz w:val="36"/>
+      <w:szCs w:val="26"/>
+      <w:lang w:val="ro-RO"/>
+    </w:rPr>
+  </w:style>
+  <w:style w:type="paragraph" w:styleId="TOC2">
+    <w:name w:val="toc 2"/>
+    <w:basedOn w:val="Normal"/>
+    <w:next w:val="Normal"/>
+    <w:autoRedefine/>
+    <w:uiPriority w:val="39"/>
+    <w:unhideWhenUsed/>
+    <w:rsid w:val="007230F0"/>
+    <w:pPr>
+      <w:tabs>
+        <w:tab w:val="left" w:pos="880"/>
+        <w:tab w:val="right" w:leader="dot" w:pos="9062"/>
+      </w:tabs>
+      <w:spacing w:after="100"/>
+    </w:pPr>
+  </w:style>
+  <w:style w:type="character" w:customStyle="1" w:styleId="LiTitleChar">
+    <w:name w:val="Li Title Char"/>
+    <w:basedOn w:val="LiTextNormalChar"/>
+    <w:link w:val="LiTitle"/>
+    <w:rsid w:val="00F92154"/>
+    <w:rPr>
+      <w:rFonts w:ascii="Times New Roman" w:hAnsi="Times New Roman"/>
+      <w:sz w:val="48"/>
+      <w:szCs w:val="96"/>
+      <w:lang w:val="ro-RO"/>
+    </w:rPr>
+  </w:style>
+  <w:style w:type="paragraph" w:styleId="Header">
+    <w:name w:val="header"/>
+    <w:basedOn w:val="Normal"/>
+    <w:link w:val="HeaderChar"/>
+    <w:uiPriority w:val="99"/>
+    <w:unhideWhenUsed/>
+    <w:rsid w:val="00F23765"/>
+    <w:pPr>
+      <w:tabs>
+        <w:tab w:val="center" w:pos="4680"/>
+        <w:tab w:val="right" w:pos="9360"/>
+      </w:tabs>
+      <w:spacing w:after="0" w:line="240" w:lineRule="auto"/>
+    </w:pPr>
+  </w:style>
+  <w:style w:type="character" w:customStyle="1" w:styleId="HeaderChar">
+    <w:name w:val="Header Char"/>
+    <w:basedOn w:val="DefaultParagraphFont"/>
+    <w:link w:val="Header"/>
+    <w:uiPriority w:val="99"/>
+    <w:rsid w:val="00F23765"/>
+    <w:rPr>
+      <w:lang w:val="ro-RO"/>
+    </w:rPr>
+  </w:style>
+  <w:style w:type="paragraph" w:styleId="Footer">
+    <w:name w:val="footer"/>
+    <w:basedOn w:val="Normal"/>
+    <w:link w:val="FooterChar"/>
+    <w:uiPriority w:val="99"/>
+    <w:unhideWhenUsed/>
+    <w:rsid w:val="00F23765"/>
+    <w:pPr>
+      <w:tabs>
+        <w:tab w:val="center" w:pos="4680"/>
+        <w:tab w:val="right" w:pos="9360"/>
+      </w:tabs>
+      <w:spacing w:after="0" w:line="240" w:lineRule="auto"/>
+    </w:pPr>
+  </w:style>
+  <w:style w:type="character" w:customStyle="1" w:styleId="FooterChar">
+    <w:name w:val="Footer Char"/>
+    <w:basedOn w:val="DefaultParagraphFont"/>
+    <w:link w:val="Footer"/>
+    <w:uiPriority w:val="99"/>
+    <w:rsid w:val="00F23765"/>
+    <w:rPr>
+      <w:lang w:val="ro-RO"/>
+    </w:rPr>
+  </w:style>
+  <w:style w:type="paragraph" w:styleId="ListParagraph">
+    <w:name w:val="List Paragraph"/>
+    <w:basedOn w:val="Normal"/>
+    <w:uiPriority w:val="34"/>
+    <w:qFormat/>
+    <w:rsid w:val="0003230B"/>
+    <w:pPr>
+      <w:ind w:left="720"/>
+      <w:contextualSpacing/>
+    </w:pPr>
   </w:style>
 </w:styles>
 </file>
@@ -2066,7 +3873,7 @@
 </file>
 
 <file path=customXml/itemProps1.xml><?xml version="1.0" encoding="utf-8"?>
-<ds:datastoreItem xmlns:ds="http://schemas.openxmlformats.org/officeDocument/2006/customXml" ds:itemID="{3022ACC5-7708-4575-B524-2B9A699301A7}">
+<ds:datastoreItem xmlns:ds="http://schemas.openxmlformats.org/officeDocument/2006/customXml" ds:itemID="{38DD404D-7509-494B-AD87-09DBBB2A4DCA}">
   <ds:schemaRefs>
     <ds:schemaRef ds:uri="http://schemas.openxmlformats.org/officeDocument/2006/bibliography"/>
   </ds:schemaRefs>

</xml_diff>

<commit_message>
added automatic bibliography, started introduction
</commit_message>
<xml_diff>
--- a/Documentation/Documentation.docx
+++ b/Documentation/Documentation.docx
@@ -10,11 +10,21 @@
           <w:numId w:val="0"/>
         </w:numPr>
       </w:pPr>
-      <w:bookmarkStart w:id="0" w:name="_Toc515633074"/>
+      <w:bookmarkStart w:id="0" w:name="_Toc515634531"/>
+      <w:bookmarkStart w:id="1" w:name="_Toc515744174"/>
       <w:r>
         <w:t>Abstract</w:t>
       </w:r>
       <w:bookmarkEnd w:id="0"/>
+      <w:bookmarkEnd w:id="1"/>
+    </w:p>
+    <w:p>
+      <w:pPr>
+        <w:pStyle w:val="LiTextNormal"/>
+      </w:pPr>
+      <w:r>
+        <w:br w:type="page"/>
+      </w:r>
     </w:p>
     <w:p>
       <w:pPr>
@@ -24,24 +34,12 @@
           <w:numId w:val="0"/>
         </w:numPr>
       </w:pPr>
-      <w:r>
-        <w:br w:type="page"/>
-      </w:r>
-    </w:p>
-    <w:p>
-      <w:pPr>
-        <w:pStyle w:val="LiChapters"/>
-        <w:numPr>
-          <w:ilvl w:val="0"/>
-          <w:numId w:val="0"/>
-        </w:numPr>
-      </w:pPr>
-      <w:bookmarkStart w:id="1" w:name="_Toc515633075"/>
+      <w:bookmarkStart w:id="2" w:name="_Toc515744175"/>
       <w:r>
         <w:lastRenderedPageBreak/>
         <w:t>Lista figurilor</w:t>
       </w:r>
-      <w:bookmarkEnd w:id="1"/>
+      <w:bookmarkEnd w:id="2"/>
     </w:p>
     <w:p>
       <w:r>
@@ -57,7 +55,7 @@
           <w:szCs w:val="26"/>
         </w:rPr>
       </w:pPr>
-      <w:bookmarkStart w:id="2" w:name="_Toc515633076"/>
+      <w:bookmarkStart w:id="3" w:name="_Toc515744176"/>
       <w:r>
         <w:rPr>
           <w:rStyle w:val="LiChaptersChar"/>
@@ -65,15 +63,13 @@
         <w:lastRenderedPageBreak/>
         <w:t>Cuprins</w:t>
       </w:r>
-      <w:bookmarkEnd w:id="2"/>
-    </w:p>
-    <w:bookmarkStart w:id="3" w:name="_Toc515625688" w:displacedByCustomXml="next"/>
+      <w:bookmarkStart w:id="4" w:name="_GoBack"/>
+      <w:bookmarkEnd w:id="3"/>
+      <w:bookmarkEnd w:id="4"/>
+    </w:p>
+    <w:bookmarkStart w:id="5" w:name="_Toc515625688" w:displacedByCustomXml="next"/>
     <w:sdt>
       <w:sdtPr>
-        <w:rPr>
-          <w:rFonts w:asciiTheme="minorHAnsi" w:hAnsiTheme="minorHAnsi"/>
-          <w:sz w:val="22"/>
-        </w:rPr>
         <w:id w:val="-1441530377"/>
         <w:docPartObj>
           <w:docPartGallery w:val="Table of Contents"/>
@@ -88,15 +84,6 @@
         </w:rPr>
       </w:sdtEndPr>
       <w:sdtContent>
-        <w:p>
-          <w:pPr>
-            <w:pStyle w:val="LiTitle"/>
-            <w:ind w:left="0" w:firstLine="0"/>
-            <w:rPr>
-              <w:rStyle w:val="LiChaptersChar"/>
-            </w:rPr>
-          </w:pPr>
-        </w:p>
         <w:p>
           <w:pPr>
             <w:pStyle w:val="TOC2"/>
@@ -115,7 +102,7 @@
           <w:r>
             <w:fldChar w:fldCharType="separate"/>
           </w:r>
-          <w:hyperlink w:anchor="_Toc515633074" w:history="1">
+          <w:hyperlink w:anchor="_Toc515744174" w:history="1">
             <w:r>
               <w:rPr>
                 <w:rStyle w:val="Hyperlink"/>
@@ -142,7 +129,7 @@
                 <w:noProof/>
                 <w:webHidden/>
               </w:rPr>
-              <w:instrText xml:space="preserve"> PAGEREF _Toc515633074 \h </w:instrText>
+              <w:instrText xml:space="preserve"> PAGEREF _Toc515744174 \h </w:instrText>
             </w:r>
             <w:r>
               <w:rPr>
@@ -182,7 +169,7 @@
               <w:lang w:val="en-US"/>
             </w:rPr>
           </w:pPr>
-          <w:hyperlink w:anchor="_Toc515633075" w:history="1">
+          <w:hyperlink w:anchor="_Toc515744175" w:history="1">
             <w:r>
               <w:rPr>
                 <w:rStyle w:val="Hyperlink"/>
@@ -209,7 +196,7 @@
                 <w:noProof/>
                 <w:webHidden/>
               </w:rPr>
-              <w:instrText xml:space="preserve"> PAGEREF _Toc515633075 \h </w:instrText>
+              <w:instrText xml:space="preserve"> PAGEREF _Toc515744175 \h </w:instrText>
             </w:r>
             <w:r>
               <w:rPr>
@@ -249,7 +236,7 @@
               <w:lang w:val="en-US"/>
             </w:rPr>
           </w:pPr>
-          <w:hyperlink w:anchor="_Toc515633076" w:history="1">
+          <w:hyperlink w:anchor="_Toc515744176" w:history="1">
             <w:r>
               <w:rPr>
                 <w:rStyle w:val="Hyperlink"/>
@@ -276,7 +263,7 @@
                 <w:noProof/>
                 <w:webHidden/>
               </w:rPr>
-              <w:instrText xml:space="preserve"> PAGEREF _Toc515633076 \h </w:instrText>
+              <w:instrText xml:space="preserve"> PAGEREF _Toc515744176 \h </w:instrText>
             </w:r>
             <w:r>
               <w:rPr>
@@ -316,13 +303,13 @@
               <w:lang w:val="en-US"/>
             </w:rPr>
           </w:pPr>
-          <w:hyperlink w:anchor="_Toc515633077" w:history="1">
+          <w:hyperlink w:anchor="_Toc515744177" w:history="1">
             <w:r>
               <w:rPr>
                 <w:rStyle w:val="Hyperlink"/>
                 <w:noProof/>
               </w:rPr>
-              <w:t>I.</w:t>
+              <w:t>1.</w:t>
             </w:r>
             <w:r>
               <w:rPr>
@@ -358,7 +345,7 @@
                 <w:noProof/>
                 <w:webHidden/>
               </w:rPr>
-              <w:instrText xml:space="preserve"> PAGEREF _Toc515633077 \h </w:instrText>
+              <w:instrText xml:space="preserve"> PAGEREF _Toc515744177 \h </w:instrText>
             </w:r>
             <w:r>
               <w:rPr>
@@ -398,7 +385,7 @@
               <w:lang w:val="en-US"/>
             </w:rPr>
           </w:pPr>
-          <w:hyperlink w:anchor="_Toc515633078" w:history="1">
+          <w:hyperlink w:anchor="_Toc515744178" w:history="1">
             <w:r>
               <w:rPr>
                 <w:rStyle w:val="Hyperlink"/>
@@ -440,7 +427,7 @@
                 <w:noProof/>
                 <w:webHidden/>
               </w:rPr>
-              <w:instrText xml:space="preserve"> PAGEREF _Toc515633078 \h </w:instrText>
+              <w:instrText xml:space="preserve"> PAGEREF _Toc515744178 \h </w:instrText>
             </w:r>
             <w:r>
               <w:rPr>
@@ -480,7 +467,7 @@
               <w:lang w:val="en-US"/>
             </w:rPr>
           </w:pPr>
-          <w:hyperlink w:anchor="_Toc515633079" w:history="1">
+          <w:hyperlink w:anchor="_Toc515744179" w:history="1">
             <w:r>
               <w:rPr>
                 <w:rStyle w:val="Hyperlink"/>
@@ -522,7 +509,7 @@
                 <w:noProof/>
                 <w:webHidden/>
               </w:rPr>
-              <w:instrText xml:space="preserve"> PAGEREF _Toc515633079 \h </w:instrText>
+              <w:instrText xml:space="preserve"> PAGEREF _Toc515744179 \h </w:instrText>
             </w:r>
             <w:r>
               <w:rPr>
@@ -562,7 +549,7 @@
               <w:lang w:val="en-US"/>
             </w:rPr>
           </w:pPr>
-          <w:hyperlink w:anchor="_Toc515633080" w:history="1">
+          <w:hyperlink w:anchor="_Toc515744180" w:history="1">
             <w:r>
               <w:rPr>
                 <w:rStyle w:val="Hyperlink"/>
@@ -583,7 +570,7 @@
                 <w:rStyle w:val="Hyperlink"/>
                 <w:noProof/>
               </w:rPr>
-              <w:t>Obiectivele lucrării</w:t>
+              <w:t>Sistemele Smart Home</w:t>
             </w:r>
             <w:r>
               <w:rPr>
@@ -604,7 +591,7 @@
                 <w:noProof/>
                 <w:webHidden/>
               </w:rPr>
-              <w:instrText xml:space="preserve"> PAGEREF _Toc515633080 \h </w:instrText>
+              <w:instrText xml:space="preserve"> PAGEREF _Toc515744180 \h </w:instrText>
             </w:r>
             <w:r>
               <w:rPr>
@@ -644,7 +631,7 @@
               <w:lang w:val="en-US"/>
             </w:rPr>
           </w:pPr>
-          <w:hyperlink w:anchor="_Toc515633081" w:history="1">
+          <w:hyperlink w:anchor="_Toc515744181" w:history="1">
             <w:r>
               <w:rPr>
                 <w:rStyle w:val="Hyperlink"/>
@@ -665,7 +652,7 @@
                 <w:rStyle w:val="Hyperlink"/>
                 <w:noProof/>
               </w:rPr>
-              <w:t>Structura lucrării</w:t>
+              <w:t>Dispozitive smart</w:t>
             </w:r>
             <w:r>
               <w:rPr>
@@ -686,7 +673,7 @@
                 <w:noProof/>
                 <w:webHidden/>
               </w:rPr>
-              <w:instrText xml:space="preserve"> PAGEREF _Toc515633081 \h </w:instrText>
+              <w:instrText xml:space="preserve"> PAGEREF _Toc515744181 \h </w:instrText>
             </w:r>
             <w:r>
               <w:rPr>
@@ -726,13 +713,13 @@
               <w:lang w:val="en-US"/>
             </w:rPr>
           </w:pPr>
-          <w:hyperlink w:anchor="_Toc515633082" w:history="1">
+          <w:hyperlink w:anchor="_Toc515744182" w:history="1">
             <w:r>
               <w:rPr>
                 <w:rStyle w:val="Hyperlink"/>
                 <w:noProof/>
               </w:rPr>
-              <w:t>II.</w:t>
+              <w:t>1.5.</w:t>
             </w:r>
             <w:r>
               <w:rPr>
@@ -747,7 +734,7 @@
                 <w:rStyle w:val="Hyperlink"/>
                 <w:noProof/>
               </w:rPr>
-              <w:t>Contribuții</w:t>
+              <w:t>Provocări</w:t>
             </w:r>
             <w:r>
               <w:rPr>
@@ -768,7 +755,7 @@
                 <w:noProof/>
                 <w:webHidden/>
               </w:rPr>
-              <w:instrText xml:space="preserve"> PAGEREF _Toc515633082 \h </w:instrText>
+              <w:instrText xml:space="preserve"> PAGEREF _Toc515744182 \h </w:instrText>
             </w:r>
             <w:r>
               <w:rPr>
@@ -788,7 +775,7 @@
                 <w:noProof/>
                 <w:webHidden/>
               </w:rPr>
-              <w:t>2</w:t>
+              <w:t>1</w:t>
             </w:r>
             <w:r>
               <w:rPr>
@@ -808,13 +795,13 @@
               <w:lang w:val="en-US"/>
             </w:rPr>
           </w:pPr>
-          <w:hyperlink w:anchor="_Toc515633083" w:history="1">
+          <w:hyperlink w:anchor="_Toc515744183" w:history="1">
             <w:r>
               <w:rPr>
                 <w:rStyle w:val="Hyperlink"/>
                 <w:noProof/>
               </w:rPr>
-              <w:t>III.</w:t>
+              <w:t>1.6.</w:t>
             </w:r>
             <w:r>
               <w:rPr>
@@ -829,7 +816,7 @@
                 <w:rStyle w:val="Hyperlink"/>
                 <w:noProof/>
               </w:rPr>
-              <w:t>Analiză și proiectare</w:t>
+              <w:t>Concluzii</w:t>
             </w:r>
             <w:r>
               <w:rPr>
@@ -850,7 +837,7 @@
                 <w:noProof/>
                 <w:webHidden/>
               </w:rPr>
-              <w:instrText xml:space="preserve"> PAGEREF _Toc515633083 \h </w:instrText>
+              <w:instrText xml:space="preserve"> PAGEREF _Toc515744183 \h </w:instrText>
             </w:r>
             <w:r>
               <w:rPr>
@@ -870,7 +857,7 @@
                 <w:noProof/>
                 <w:webHidden/>
               </w:rPr>
-              <w:t>3</w:t>
+              <w:t>1</w:t>
             </w:r>
             <w:r>
               <w:rPr>
@@ -890,13 +877,13 @@
               <w:lang w:val="en-US"/>
             </w:rPr>
           </w:pPr>
-          <w:hyperlink w:anchor="_Toc515633084" w:history="1">
+          <w:hyperlink w:anchor="_Toc515744184" w:history="1">
             <w:r>
               <w:rPr>
                 <w:rStyle w:val="Hyperlink"/>
                 <w:noProof/>
               </w:rPr>
-              <w:t>IV.</w:t>
+              <w:t>2.</w:t>
             </w:r>
             <w:r>
               <w:rPr>
@@ -911,7 +898,7 @@
                 <w:rStyle w:val="Hyperlink"/>
                 <w:noProof/>
               </w:rPr>
-              <w:t>Arhitectura sumară a aplicației</w:t>
+              <w:t>Contribuții</w:t>
             </w:r>
             <w:r>
               <w:rPr>
@@ -932,7 +919,7 @@
                 <w:noProof/>
                 <w:webHidden/>
               </w:rPr>
-              <w:instrText xml:space="preserve"> PAGEREF _Toc515633084 \h </w:instrText>
+              <w:instrText xml:space="preserve"> PAGEREF _Toc515744184 \h </w:instrText>
             </w:r>
             <w:r>
               <w:rPr>
@@ -952,7 +939,7 @@
                 <w:noProof/>
                 <w:webHidden/>
               </w:rPr>
-              <w:t>4</w:t>
+              <w:t>2</w:t>
             </w:r>
             <w:r>
               <w:rPr>
@@ -972,13 +959,13 @@
               <w:lang w:val="en-US"/>
             </w:rPr>
           </w:pPr>
-          <w:hyperlink w:anchor="_Toc515633085" w:history="1">
+          <w:hyperlink w:anchor="_Toc515744185" w:history="1">
             <w:r>
               <w:rPr>
                 <w:rStyle w:val="Hyperlink"/>
                 <w:noProof/>
               </w:rPr>
-              <w:t>1.1.</w:t>
+              <w:t>3.</w:t>
             </w:r>
             <w:r>
               <w:rPr>
@@ -993,7 +980,7 @@
                 <w:rStyle w:val="Hyperlink"/>
                 <w:noProof/>
               </w:rPr>
-              <w:t>Modulul 1</w:t>
+              <w:t>Analiză și proiectare</w:t>
             </w:r>
             <w:r>
               <w:rPr>
@@ -1014,7 +1001,7 @@
                 <w:noProof/>
                 <w:webHidden/>
               </w:rPr>
-              <w:instrText xml:space="preserve"> PAGEREF _Toc515633085 \h </w:instrText>
+              <w:instrText xml:space="preserve"> PAGEREF _Toc515744185 \h </w:instrText>
             </w:r>
             <w:r>
               <w:rPr>
@@ -1034,7 +1021,7 @@
                 <w:noProof/>
                 <w:webHidden/>
               </w:rPr>
-              <w:t>4</w:t>
+              <w:t>3</w:t>
             </w:r>
             <w:r>
               <w:rPr>
@@ -1054,13 +1041,13 @@
               <w:lang w:val="en-US"/>
             </w:rPr>
           </w:pPr>
-          <w:hyperlink w:anchor="_Toc515633086" w:history="1">
+          <w:hyperlink w:anchor="_Toc515744186" w:history="1">
             <w:r>
               <w:rPr>
                 <w:rStyle w:val="Hyperlink"/>
                 <w:noProof/>
               </w:rPr>
-              <w:t>1.2.</w:t>
+              <w:t>4.</w:t>
             </w:r>
             <w:r>
               <w:rPr>
@@ -1075,7 +1062,7 @@
                 <w:rStyle w:val="Hyperlink"/>
                 <w:noProof/>
               </w:rPr>
-              <w:t>Modulul 2</w:t>
+              <w:t>Arhitectura sumară a aplicației</w:t>
             </w:r>
             <w:r>
               <w:rPr>
@@ -1096,7 +1083,7 @@
                 <w:noProof/>
                 <w:webHidden/>
               </w:rPr>
-              <w:instrText xml:space="preserve"> PAGEREF _Toc515633086 \h </w:instrText>
+              <w:instrText xml:space="preserve"> PAGEREF _Toc515744186 \h </w:instrText>
             </w:r>
             <w:r>
               <w:rPr>
@@ -1136,13 +1123,13 @@
               <w:lang w:val="en-US"/>
             </w:rPr>
           </w:pPr>
-          <w:hyperlink w:anchor="_Toc515633087" w:history="1">
+          <w:hyperlink w:anchor="_Toc515744187" w:history="1">
             <w:r>
               <w:rPr>
                 <w:rStyle w:val="Hyperlink"/>
                 <w:noProof/>
               </w:rPr>
-              <w:t>1.3.</w:t>
+              <w:t>4.1.</w:t>
             </w:r>
             <w:r>
               <w:rPr>
@@ -1157,7 +1144,7 @@
                 <w:rStyle w:val="Hyperlink"/>
                 <w:noProof/>
               </w:rPr>
-              <w:t>Modulul 3</w:t>
+              <w:t>Modulul 1</w:t>
             </w:r>
             <w:r>
               <w:rPr>
@@ -1178,7 +1165,7 @@
                 <w:noProof/>
                 <w:webHidden/>
               </w:rPr>
-              <w:instrText xml:space="preserve"> PAGEREF _Toc515633087 \h </w:instrText>
+              <w:instrText xml:space="preserve"> PAGEREF _Toc515744187 \h </w:instrText>
             </w:r>
             <w:r>
               <w:rPr>
@@ -1218,13 +1205,13 @@
               <w:lang w:val="en-US"/>
             </w:rPr>
           </w:pPr>
-          <w:hyperlink w:anchor="_Toc515633088" w:history="1">
+          <w:hyperlink w:anchor="_Toc515744188" w:history="1">
             <w:r>
               <w:rPr>
                 <w:rStyle w:val="Hyperlink"/>
                 <w:noProof/>
               </w:rPr>
-              <w:t>V.</w:t>
+              <w:t>4.2.</w:t>
             </w:r>
             <w:r>
               <w:rPr>
@@ -1239,7 +1226,7 @@
                 <w:rStyle w:val="Hyperlink"/>
                 <w:noProof/>
               </w:rPr>
-              <w:t>Direcții de viitor</w:t>
+              <w:t>Modulul 2</w:t>
             </w:r>
             <w:r>
               <w:rPr>
@@ -1260,7 +1247,7 @@
                 <w:noProof/>
                 <w:webHidden/>
               </w:rPr>
-              <w:instrText xml:space="preserve"> PAGEREF _Toc515633088 \h </w:instrText>
+              <w:instrText xml:space="preserve"> PAGEREF _Toc515744188 \h </w:instrText>
             </w:r>
             <w:r>
               <w:rPr>
@@ -1280,7 +1267,7 @@
                 <w:noProof/>
                 <w:webHidden/>
               </w:rPr>
-              <w:t>5</w:t>
+              <w:t>4</w:t>
             </w:r>
             <w:r>
               <w:rPr>
@@ -1300,23 +1287,38 @@
               <w:lang w:val="en-US"/>
             </w:rPr>
           </w:pPr>
-          <w:hyperlink w:anchor="_Toc515633089" w:history="1">
+          <w:hyperlink w:anchor="_Toc515744189" w:history="1">
             <w:r>
               <w:rPr>
                 <w:rStyle w:val="Hyperlink"/>
                 <w:noProof/>
               </w:rPr>
-              <w:t>Concluzii</w:t>
-            </w:r>
-            <w:r>
-              <w:rPr>
-                <w:noProof/>
-                <w:webHidden/>
+              <w:t>4.3.</w:t>
+            </w:r>
+            <w:r>
+              <w:rPr>
+                <w:rFonts w:eastAsiaTheme="minorEastAsia"/>
+                <w:noProof/>
+                <w:lang w:val="en-US"/>
               </w:rPr>
               <w:tab/>
             </w:r>
             <w:r>
               <w:rPr>
+                <w:rStyle w:val="Hyperlink"/>
+                <w:noProof/>
+              </w:rPr>
+              <w:t>Modulul 3</w:t>
+            </w:r>
+            <w:r>
+              <w:rPr>
+                <w:noProof/>
+                <w:webHidden/>
+              </w:rPr>
+              <w:tab/>
+            </w:r>
+            <w:r>
+              <w:rPr>
                 <w:noProof/>
                 <w:webHidden/>
               </w:rPr>
@@ -1327,7 +1329,7 @@
                 <w:noProof/>
                 <w:webHidden/>
               </w:rPr>
-              <w:instrText xml:space="preserve"> PAGEREF _Toc515633089 \h </w:instrText>
+              <w:instrText xml:space="preserve"> PAGEREF _Toc515744189 \h </w:instrText>
             </w:r>
             <w:r>
               <w:rPr>
@@ -1347,7 +1349,7 @@
                 <w:noProof/>
                 <w:webHidden/>
               </w:rPr>
-              <w:t>6</w:t>
+              <w:t>4</w:t>
             </w:r>
             <w:r>
               <w:rPr>
@@ -1367,12 +1369,191 @@
               <w:lang w:val="en-US"/>
             </w:rPr>
           </w:pPr>
-          <w:hyperlink w:anchor="_Toc515633090" w:history="1">
+          <w:hyperlink w:anchor="_Toc515744190" w:history="1">
             <w:r>
               <w:rPr>
                 <w:rStyle w:val="Hyperlink"/>
                 <w:noProof/>
               </w:rPr>
+              <w:t>5.</w:t>
+            </w:r>
+            <w:r>
+              <w:rPr>
+                <w:rFonts w:eastAsiaTheme="minorEastAsia"/>
+                <w:noProof/>
+                <w:lang w:val="en-US"/>
+              </w:rPr>
+              <w:tab/>
+            </w:r>
+            <w:r>
+              <w:rPr>
+                <w:rStyle w:val="Hyperlink"/>
+                <w:noProof/>
+              </w:rPr>
+              <w:t>Direcții de viitor</w:t>
+            </w:r>
+            <w:r>
+              <w:rPr>
+                <w:noProof/>
+                <w:webHidden/>
+              </w:rPr>
+              <w:tab/>
+            </w:r>
+            <w:r>
+              <w:rPr>
+                <w:noProof/>
+                <w:webHidden/>
+              </w:rPr>
+              <w:fldChar w:fldCharType="begin"/>
+            </w:r>
+            <w:r>
+              <w:rPr>
+                <w:noProof/>
+                <w:webHidden/>
+              </w:rPr>
+              <w:instrText xml:space="preserve"> PAGEREF _Toc515744190 \h </w:instrText>
+            </w:r>
+            <w:r>
+              <w:rPr>
+                <w:noProof/>
+                <w:webHidden/>
+              </w:rPr>
+            </w:r>
+            <w:r>
+              <w:rPr>
+                <w:noProof/>
+                <w:webHidden/>
+              </w:rPr>
+              <w:fldChar w:fldCharType="separate"/>
+            </w:r>
+            <w:r>
+              <w:rPr>
+                <w:noProof/>
+                <w:webHidden/>
+              </w:rPr>
+              <w:t>5</w:t>
+            </w:r>
+            <w:r>
+              <w:rPr>
+                <w:noProof/>
+                <w:webHidden/>
+              </w:rPr>
+              <w:fldChar w:fldCharType="end"/>
+            </w:r>
+          </w:hyperlink>
+        </w:p>
+        <w:p>
+          <w:pPr>
+            <w:pStyle w:val="TOC2"/>
+            <w:rPr>
+              <w:rFonts w:eastAsiaTheme="minorEastAsia"/>
+              <w:noProof/>
+              <w:lang w:val="en-US"/>
+            </w:rPr>
+          </w:pPr>
+          <w:hyperlink w:anchor="_Toc515744191" w:history="1">
+            <w:r>
+              <w:rPr>
+                <w:rStyle w:val="Hyperlink"/>
+                <w:noProof/>
+              </w:rPr>
+              <w:t>6.</w:t>
+            </w:r>
+            <w:r>
+              <w:rPr>
+                <w:rFonts w:eastAsiaTheme="minorEastAsia"/>
+                <w:noProof/>
+                <w:lang w:val="en-US"/>
+              </w:rPr>
+              <w:tab/>
+            </w:r>
+            <w:r>
+              <w:rPr>
+                <w:rStyle w:val="Hyperlink"/>
+                <w:noProof/>
+              </w:rPr>
+              <w:t>Concluzii</w:t>
+            </w:r>
+            <w:r>
+              <w:rPr>
+                <w:noProof/>
+                <w:webHidden/>
+              </w:rPr>
+              <w:tab/>
+            </w:r>
+            <w:r>
+              <w:rPr>
+                <w:noProof/>
+                <w:webHidden/>
+              </w:rPr>
+              <w:fldChar w:fldCharType="begin"/>
+            </w:r>
+            <w:r>
+              <w:rPr>
+                <w:noProof/>
+                <w:webHidden/>
+              </w:rPr>
+              <w:instrText xml:space="preserve"> PAGEREF _Toc515744191 \h </w:instrText>
+            </w:r>
+            <w:r>
+              <w:rPr>
+                <w:noProof/>
+                <w:webHidden/>
+              </w:rPr>
+            </w:r>
+            <w:r>
+              <w:rPr>
+                <w:noProof/>
+                <w:webHidden/>
+              </w:rPr>
+              <w:fldChar w:fldCharType="separate"/>
+            </w:r>
+            <w:r>
+              <w:rPr>
+                <w:noProof/>
+                <w:webHidden/>
+              </w:rPr>
+              <w:t>6</w:t>
+            </w:r>
+            <w:r>
+              <w:rPr>
+                <w:noProof/>
+                <w:webHidden/>
+              </w:rPr>
+              <w:fldChar w:fldCharType="end"/>
+            </w:r>
+          </w:hyperlink>
+        </w:p>
+        <w:p>
+          <w:pPr>
+            <w:pStyle w:val="TOC2"/>
+            <w:rPr>
+              <w:rFonts w:eastAsiaTheme="minorEastAsia"/>
+              <w:noProof/>
+              <w:lang w:val="en-US"/>
+            </w:rPr>
+          </w:pPr>
+          <w:hyperlink w:anchor="_Toc515744192" w:history="1">
+            <w:r>
+              <w:rPr>
+                <w:rStyle w:val="Hyperlink"/>
+                <w:noProof/>
+              </w:rPr>
+              <w:t>7.</w:t>
+            </w:r>
+            <w:r>
+              <w:rPr>
+                <w:rFonts w:eastAsiaTheme="minorEastAsia"/>
+                <w:noProof/>
+                <w:lang w:val="en-US"/>
+              </w:rPr>
+              <w:tab/>
+            </w:r>
+            <w:r>
+              <w:rPr>
+                <w:rStyle w:val="Hyperlink"/>
+                <w:noProof/>
+              </w:rPr>
               <w:t>Bibliografie</w:t>
             </w:r>
             <w:r>
@@ -1394,7 +1575,7 @@
                 <w:noProof/>
                 <w:webHidden/>
               </w:rPr>
-              <w:instrText xml:space="preserve"> PAGEREF _Toc515633090 \h </w:instrText>
+              <w:instrText xml:space="preserve"> PAGEREF _Toc515744192 \h </w:instrText>
             </w:r>
             <w:r>
               <w:rPr>
@@ -1459,13 +1640,18 @@
       <w:pPr>
         <w:pStyle w:val="LiChapters"/>
       </w:pPr>
-      <w:bookmarkStart w:id="4" w:name="_Toc515633077"/>
+      <w:bookmarkStart w:id="6" w:name="_Toc515744177"/>
       <w:r>
         <w:lastRenderedPageBreak/>
         <w:t>Introducere</w:t>
       </w:r>
-      <w:bookmarkEnd w:id="3"/>
-      <w:bookmarkEnd w:id="4"/>
+      <w:bookmarkEnd w:id="5"/>
+      <w:bookmarkEnd w:id="6"/>
+    </w:p>
+    <w:p>
+      <w:pPr>
+        <w:pStyle w:val="LiTextNormal"/>
+      </w:pPr>
     </w:p>
     <w:p>
       <w:pPr>
@@ -1475,21 +1661,76 @@
           <w:numId w:val="4"/>
         </w:numPr>
       </w:pPr>
-      <w:bookmarkStart w:id="5" w:name="_Toc515625689"/>
-      <w:bookmarkStart w:id="6" w:name="_Toc515633078"/>
+      <w:bookmarkStart w:id="7" w:name="_Toc515625689"/>
+      <w:bookmarkStart w:id="8" w:name="_Toc515744178"/>
       <w:r>
         <w:t>Motivaț</w:t>
       </w:r>
       <w:r>
         <w:t>ie</w:t>
       </w:r>
-      <w:bookmarkEnd w:id="5"/>
-      <w:bookmarkEnd w:id="6"/>
+      <w:bookmarkEnd w:id="7"/>
+      <w:bookmarkEnd w:id="8"/>
     </w:p>
     <w:p>
       <w:pPr>
         <w:pStyle w:val="LiTextNormal"/>
-        <w:ind w:firstLine="0"/>
+      </w:pPr>
+    </w:p>
+    <w:p>
+      <w:pPr>
+        <w:pStyle w:val="LiTextNormal"/>
+      </w:pPr>
+      <w:r>
+        <w:t>Atunci când nu sunteți acasă, tot felul de suspiciuni pot începe să apară și să va adâncească mintea. Am oprit cafetieră? Am închis ușa de la intrare? Oar</w:t>
+      </w:r>
+      <w:r>
+        <w:t>e am lăsat apă aprinsă în baie?</w:t>
+      </w:r>
+    </w:p>
+    <w:p>
+      <w:pPr>
+        <w:pStyle w:val="LiTextNormal"/>
+      </w:pPr>
+      <w:r>
+        <w:t>Cu o locuința inteligență, puteți să va liniștiți toate aceste îngrijorări, folosindu-va de tabletă, telefon, calculator personal. Puteți conecta dispozitivele și aparatele de la domiciliu pentru a comunica între ele și cu dumneavoastră.</w:t>
+      </w:r>
+      <w:sdt>
+        <w:sdtPr>
+          <w:id w:val="-998104194"/>
+          <w:citation/>
+        </w:sdtPr>
+        <w:sdtContent>
+          <w:r>
+            <w:fldChar w:fldCharType="begin"/>
+          </w:r>
+          <w:r>
+            <w:instrText xml:space="preserve"> CITATION Ros10 \l 1048 </w:instrText>
+          </w:r>
+          <w:r>
+            <w:fldChar w:fldCharType="separate"/>
+          </w:r>
+          <w:r>
+            <w:rPr>
+              <w:noProof/>
+            </w:rPr>
+            <w:t xml:space="preserve"> </w:t>
+          </w:r>
+          <w:r>
+            <w:rPr>
+              <w:noProof/>
+            </w:rPr>
+            <w:t>[1]</w:t>
+          </w:r>
+          <w:r>
+            <w:fldChar w:fldCharType="end"/>
+          </w:r>
+        </w:sdtContent>
+      </w:sdt>
+    </w:p>
+    <w:p>
+      <w:pPr>
+        <w:pStyle w:val="LiTextNormal"/>
       </w:pPr>
     </w:p>
     <w:p>
@@ -1500,18 +1741,17 @@
           <w:numId w:val="4"/>
         </w:numPr>
       </w:pPr>
-      <w:bookmarkStart w:id="7" w:name="_Toc515625690"/>
-      <w:bookmarkStart w:id="8" w:name="_Toc515633079"/>
+      <w:bookmarkStart w:id="9" w:name="_Toc515625690"/>
+      <w:bookmarkStart w:id="10" w:name="_Toc515744179"/>
       <w:r>
         <w:t>Context</w:t>
       </w:r>
-      <w:bookmarkEnd w:id="7"/>
-      <w:bookmarkEnd w:id="8"/>
+      <w:bookmarkEnd w:id="9"/>
+      <w:bookmarkEnd w:id="10"/>
     </w:p>
     <w:p>
       <w:pPr>
         <w:pStyle w:val="LiTextNormal"/>
-        <w:ind w:firstLine="0"/>
       </w:pPr>
     </w:p>
     <w:p>
@@ -1522,21 +1762,28 @@
           <w:numId w:val="4"/>
         </w:numPr>
       </w:pPr>
-      <w:bookmarkStart w:id="9" w:name="_Toc515625691"/>
-      <w:bookmarkStart w:id="10" w:name="_Toc515633080"/>
+      <w:bookmarkStart w:id="11" w:name="_Toc515744180"/>
       <w:r>
-        <w:t>Obiectivele lucră</w:t>
+        <w:t>Sistemele Smart Home</w:t>
       </w:r>
+      <w:bookmarkEnd w:id="11"/>
+    </w:p>
+    <w:p>
+      <w:pPr>
+        <w:pStyle w:val="LiTextNormal"/>
+      </w:pPr>
+    </w:p>
+    <w:p>
+      <w:pPr>
+        <w:pStyle w:val="LiTextNormal"/>
+      </w:pPr>
       <w:r>
-        <w:t>rii</w:t>
+        <w:t>Smart home este termenul utilizat în mod obișnuit pentru a defini o reședința care utilizează un home controller pentru a integra diferitele sisteme de automatizare a locuinței.</w:t>
       </w:r>
-      <w:bookmarkEnd w:id="9"/>
-      <w:bookmarkEnd w:id="10"/>
     </w:p>
     <w:p>
       <w:pPr>
         <w:pStyle w:val="LiTextNormal"/>
-        <w:ind w:firstLine="0"/>
       </w:pPr>
     </w:p>
     <w:p>
@@ -1547,21 +1794,70 @@
           <w:numId w:val="4"/>
         </w:numPr>
       </w:pPr>
-      <w:bookmarkStart w:id="11" w:name="_Toc515625692"/>
-      <w:bookmarkStart w:id="12" w:name="_Toc515633081"/>
+      <w:bookmarkStart w:id="12" w:name="_Toc515744181"/>
       <w:r>
-        <w:t>Structura lucră</w:t>
+        <w:t xml:space="preserve">Dispozitive </w:t>
       </w:r>
       <w:r>
-        <w:t>rii</w:t>
+        <w:t>s</w:t>
       </w:r>
-      <w:bookmarkEnd w:id="11"/>
+      <w:r>
+        <w:t>mar</w:t>
+      </w:r>
+      <w:r>
+        <w:t>t</w:t>
+      </w:r>
       <w:bookmarkEnd w:id="12"/>
     </w:p>
     <w:p>
       <w:pPr>
+        <w:pStyle w:val="ListParagraph"/>
+      </w:pPr>
+    </w:p>
+    <w:p>
+      <w:pPr>
+        <w:pStyle w:val="LiSubchapters"/>
+        <w:numPr>
+          <w:ilvl w:val="1"/>
+          <w:numId w:val="4"/>
+        </w:numPr>
+      </w:pPr>
+      <w:bookmarkStart w:id="13" w:name="_Toc515744182"/>
+      <w:r>
+        <w:t>P</w:t>
+      </w:r>
+      <w:r>
+        <w:t>rovocări</w:t>
+      </w:r>
+      <w:bookmarkEnd w:id="13"/>
+    </w:p>
+    <w:p>
+      <w:pPr>
+        <w:pStyle w:val="ListParagraph"/>
+      </w:pPr>
+    </w:p>
+    <w:p>
+      <w:pPr>
+        <w:pStyle w:val="LiSubchapters"/>
+        <w:numPr>
+          <w:ilvl w:val="1"/>
+          <w:numId w:val="4"/>
+        </w:numPr>
+      </w:pPr>
+      <w:bookmarkStart w:id="14" w:name="_Toc515744183"/>
+      <w:r>
+        <w:t>Concluzii</w:t>
+      </w:r>
+      <w:bookmarkEnd w:id="14"/>
+    </w:p>
+    <w:p>
+      <w:pPr>
+        <w:pStyle w:val="LiSubchapters"/>
+      </w:pPr>
+    </w:p>
+    <w:p>
+      <w:pPr>
         <w:pStyle w:val="LiTextNormal"/>
-        <w:ind w:firstLine="0"/>
       </w:pPr>
     </w:p>
     <w:p>
@@ -1602,20 +1898,18 @@
       <w:r>
         <w:br w:type="page"/>
       </w:r>
-      <w:bookmarkStart w:id="13" w:name="_GoBack"/>
-      <w:bookmarkEnd w:id="13"/>
     </w:p>
     <w:p>
       <w:pPr>
         <w:pStyle w:val="LiChapters"/>
       </w:pPr>
-      <w:bookmarkStart w:id="14" w:name="_Toc515625693"/>
-      <w:bookmarkStart w:id="15" w:name="_Toc515633082"/>
+      <w:bookmarkStart w:id="15" w:name="_Toc515625693"/>
+      <w:bookmarkStart w:id="16" w:name="_Toc515744184"/>
       <w:r>
         <w:lastRenderedPageBreak/>
         <w:t>Contribuții</w:t>
       </w:r>
-      <w:bookmarkEnd w:id="15"/>
+      <w:bookmarkEnd w:id="16"/>
     </w:p>
     <w:p>
       <w:pPr>
@@ -1634,7 +1928,7 @@
       <w:pPr>
         <w:pStyle w:val="LiChapters"/>
       </w:pPr>
-      <w:bookmarkStart w:id="16" w:name="_Toc515633083"/>
+      <w:bookmarkStart w:id="17" w:name="_Toc515744185"/>
       <w:r>
         <w:lastRenderedPageBreak/>
         <w:t>A</w:t>
@@ -1645,8 +1939,8 @@
       <w:r>
         <w:t>i proiectare</w:t>
       </w:r>
-      <w:bookmarkEnd w:id="14"/>
-      <w:bookmarkEnd w:id="16"/>
+      <w:bookmarkEnd w:id="15"/>
+      <w:bookmarkEnd w:id="17"/>
     </w:p>
     <w:p/>
     <w:p>
@@ -1666,8 +1960,8 @@
       <w:pPr>
         <w:pStyle w:val="LiChapters"/>
       </w:pPr>
-      <w:bookmarkStart w:id="17" w:name="_Toc515625694"/>
-      <w:bookmarkStart w:id="18" w:name="_Toc515633084"/>
+      <w:bookmarkStart w:id="18" w:name="_Toc515625694"/>
+      <w:bookmarkStart w:id="19" w:name="_Toc515744186"/>
       <w:r>
         <w:lastRenderedPageBreak/>
         <w:t>Arhitectura sumar</w:t>
@@ -1678,68 +1972,68 @@
       <w:r>
         <w:t>iei</w:t>
       </w:r>
-      <w:bookmarkEnd w:id="17"/>
       <w:bookmarkEnd w:id="18"/>
+      <w:bookmarkEnd w:id="19"/>
     </w:p>
     <w:p>
       <w:pPr>
         <w:pStyle w:val="LiSubchapters"/>
         <w:numPr>
           <w:ilvl w:val="1"/>
-          <w:numId w:val="6"/>
+          <w:numId w:val="4"/>
         </w:numPr>
         <w:rPr>
           <w:color w:val="000000" w:themeColor="text1"/>
           <w:sz w:val="52"/>
         </w:rPr>
       </w:pPr>
-      <w:bookmarkStart w:id="19" w:name="_Toc515625695"/>
-      <w:bookmarkStart w:id="20" w:name="_Toc515633085"/>
+      <w:bookmarkStart w:id="20" w:name="_Toc515625695"/>
+      <w:bookmarkStart w:id="21" w:name="_Toc515744187"/>
       <w:r>
         <w:t>Modulul 1</w:t>
       </w:r>
-      <w:bookmarkEnd w:id="19"/>
       <w:bookmarkEnd w:id="20"/>
+      <w:bookmarkEnd w:id="21"/>
     </w:p>
     <w:p>
       <w:pPr>
         <w:pStyle w:val="LiSubchapters"/>
         <w:numPr>
           <w:ilvl w:val="1"/>
-          <w:numId w:val="6"/>
+          <w:numId w:val="4"/>
         </w:numPr>
         <w:rPr>
           <w:color w:val="000000" w:themeColor="text1"/>
           <w:sz w:val="52"/>
         </w:rPr>
       </w:pPr>
-      <w:bookmarkStart w:id="21" w:name="_Toc515625696"/>
-      <w:bookmarkStart w:id="22" w:name="_Toc515633086"/>
+      <w:bookmarkStart w:id="22" w:name="_Toc515625696"/>
+      <w:bookmarkStart w:id="23" w:name="_Toc515744188"/>
       <w:r>
         <w:t>Modulul 2</w:t>
       </w:r>
-      <w:bookmarkEnd w:id="21"/>
       <w:bookmarkEnd w:id="22"/>
+      <w:bookmarkEnd w:id="23"/>
     </w:p>
     <w:p>
       <w:pPr>
         <w:pStyle w:val="LiSubchapters"/>
         <w:numPr>
           <w:ilvl w:val="1"/>
-          <w:numId w:val="6"/>
+          <w:numId w:val="4"/>
         </w:numPr>
         <w:rPr>
           <w:color w:val="000000" w:themeColor="text1"/>
           <w:sz w:val="52"/>
         </w:rPr>
       </w:pPr>
-      <w:bookmarkStart w:id="23" w:name="_Toc515625697"/>
-      <w:bookmarkStart w:id="24" w:name="_Toc515633087"/>
+      <w:bookmarkStart w:id="24" w:name="_Toc515625697"/>
+      <w:bookmarkStart w:id="25" w:name="_Toc515744189"/>
       <w:r>
         <w:t>Modulul 3</w:t>
       </w:r>
-      <w:bookmarkEnd w:id="23"/>
       <w:bookmarkEnd w:id="24"/>
+      <w:bookmarkEnd w:id="25"/>
     </w:p>
     <w:p>
       <w:pPr>
@@ -1750,7 +2044,7 @@
           <w:szCs w:val="26"/>
         </w:rPr>
       </w:pPr>
-      <w:bookmarkStart w:id="25" w:name="_Toc515625698"/>
+      <w:bookmarkStart w:id="26" w:name="_Toc515625698"/>
       <w:r>
         <w:br w:type="page"/>
       </w:r>
@@ -1759,7 +2053,7 @@
       <w:pPr>
         <w:pStyle w:val="LiChapters"/>
       </w:pPr>
-      <w:bookmarkStart w:id="26" w:name="_Toc515633088"/>
+      <w:bookmarkStart w:id="27" w:name="_Toc515744190"/>
       <w:r>
         <w:lastRenderedPageBreak/>
         <w:t>Direcț</w:t>
@@ -1767,11 +2061,11 @@
       <w:r>
         <w:t>ii de viitor</w:t>
       </w:r>
-      <w:bookmarkEnd w:id="25"/>
       <w:bookmarkEnd w:id="26"/>
-    </w:p>
-    <w:p>
-      <w:bookmarkStart w:id="27" w:name="_Toc515625699"/>
+      <w:bookmarkEnd w:id="27"/>
+    </w:p>
+    <w:p>
+      <w:bookmarkStart w:id="28" w:name="_Toc515625699"/>
     </w:p>
     <w:p/>
     <w:p>
@@ -1783,7 +2077,6 @@
           <w:szCs w:val="26"/>
         </w:rPr>
       </w:pPr>
-      <w:bookmarkStart w:id="28" w:name="_Toc515633089"/>
       <w:r>
         <w:br w:type="page"/>
       </w:r>
@@ -1792,15 +2085,16 @@
       <w:pPr>
         <w:pStyle w:val="LiChapters"/>
       </w:pPr>
+      <w:bookmarkStart w:id="29" w:name="_Toc515744191"/>
       <w:r>
         <w:lastRenderedPageBreak/>
         <w:t>Concluzii</w:t>
       </w:r>
-      <w:bookmarkEnd w:id="27"/>
       <w:bookmarkEnd w:id="28"/>
-    </w:p>
-    <w:p>
-      <w:bookmarkStart w:id="29" w:name="_Toc515625701"/>
+      <w:bookmarkEnd w:id="29"/>
+    </w:p>
+    <w:p>
+      <w:bookmarkStart w:id="30" w:name="_Toc515625701"/>
     </w:p>
     <w:p>
       <w:pPr>
@@ -1819,14 +2113,165 @@
       <w:pPr>
         <w:pStyle w:val="LiChapters"/>
       </w:pPr>
-      <w:bookmarkStart w:id="30" w:name="_Toc515633090"/>
+      <w:bookmarkStart w:id="31" w:name="_Toc515744192"/>
       <w:r>
         <w:lastRenderedPageBreak/>
         <w:t>Bibliografie</w:t>
       </w:r>
-      <w:bookmarkEnd w:id="29"/>
       <w:bookmarkEnd w:id="30"/>
-    </w:p>
+      <w:bookmarkEnd w:id="31"/>
+    </w:p>
+    <w:sdt>
+      <w:sdtPr>
+        <w:id w:val="1208068568"/>
+        <w:docPartObj>
+          <w:docPartGallery w:val="Bibliographies"/>
+          <w:docPartUnique/>
+        </w:docPartObj>
+      </w:sdtPr>
+      <w:sdtEndPr>
+        <w:rPr>
+          <w:rFonts w:asciiTheme="minorHAnsi" w:eastAsiaTheme="minorHAnsi" w:hAnsiTheme="minorHAnsi" w:cstheme="minorBidi"/>
+          <w:color w:val="auto"/>
+          <w:sz w:val="22"/>
+          <w:szCs w:val="22"/>
+        </w:rPr>
+      </w:sdtEndPr>
+      <w:sdtContent>
+        <w:sdt>
+          <w:sdtPr>
+            <w:id w:val="111145805"/>
+            <w:bibliography/>
+          </w:sdtPr>
+          <w:sdtEndPr>
+            <w:rPr>
+              <w:rFonts w:asciiTheme="minorHAnsi" w:eastAsiaTheme="minorHAnsi" w:hAnsiTheme="minorHAnsi" w:cstheme="minorBidi"/>
+              <w:color w:val="auto"/>
+              <w:sz w:val="22"/>
+              <w:szCs w:val="22"/>
+            </w:rPr>
+          </w:sdtEndPr>
+          <w:sdtContent>
+            <w:p>
+              <w:pPr>
+                <w:pStyle w:val="Heading1"/>
+                <w:rPr>
+                  <w:noProof/>
+                  <w:lang w:val="en-US"/>
+                </w:rPr>
+              </w:pPr>
+              <w:r>
+                <w:fldChar w:fldCharType="begin"/>
+              </w:r>
+              <w:r>
+                <w:instrText xml:space="preserve"> BIBLIOGRAPHY </w:instrText>
+              </w:r>
+              <w:r>
+                <w:fldChar w:fldCharType="separate"/>
+              </w:r>
+            </w:p>
+            <w:tbl>
+              <w:tblPr>
+                <w:tblW w:w="5000" w:type="pct"/>
+                <w:tblCellSpacing w:w="15" w:type="dxa"/>
+                <w:tblCellMar>
+                  <w:top w:w="15" w:type="dxa"/>
+                  <w:left w:w="15" w:type="dxa"/>
+                  <w:bottom w:w="15" w:type="dxa"/>
+                  <w:right w:w="15" w:type="dxa"/>
+                </w:tblCellMar>
+                <w:tblLook w:val="04A0" w:firstRow="1" w:lastRow="0" w:firstColumn="1" w:lastColumn="0" w:noHBand="0" w:noVBand="1"/>
+              </w:tblPr>
+              <w:tblGrid>
+                <w:gridCol w:w="322"/>
+                <w:gridCol w:w="8750"/>
+              </w:tblGrid>
+              <w:tr>
+                <w:trPr>
+                  <w:divId w:val="709887506"/>
+                  <w:tblCellSpacing w:w="15" w:type="dxa"/>
+                </w:trPr>
+                <w:tc>
+                  <w:tcPr>
+                    <w:tcW w:w="50" w:type="pct"/>
+                    <w:hideMark/>
+                  </w:tcPr>
+                  <w:p>
+                    <w:pPr>
+                      <w:pStyle w:val="Bibliography"/>
+                      <w:rPr>
+                        <w:noProof/>
+                        <w:sz w:val="24"/>
+                        <w:szCs w:val="24"/>
+                      </w:rPr>
+                    </w:pPr>
+                    <w:r>
+                      <w:rPr>
+                        <w:noProof/>
+                      </w:rPr>
+                      <w:t xml:space="preserve">[1] </w:t>
+                    </w:r>
+                  </w:p>
+                </w:tc>
+                <w:tc>
+                  <w:tcPr>
+                    <w:tcW w:w="0" w:type="auto"/>
+                    <w:hideMark/>
+                  </w:tcPr>
+                  <w:p>
+                    <w:pPr>
+                      <w:pStyle w:val="Bibliography"/>
+                      <w:rPr>
+                        <w:noProof/>
+                      </w:rPr>
+                    </w:pPr>
+                    <w:r>
+                      <w:rPr>
+                        <w:noProof/>
+                      </w:rPr>
+                      <w:t xml:space="preserve">T.-h. K. Rosslin John Robles, „Applications, Systems and Methods in Smart Home Technology: A,” </w:t>
+                    </w:r>
+                    <w:r>
+                      <w:rPr>
+                        <w:i/>
+                        <w:iCs/>
+                        <w:noProof/>
+                      </w:rPr>
+                      <w:t xml:space="preserve">International Journal of Advanced Science and Technology, </w:t>
+                    </w:r>
+                    <w:r>
+                      <w:rPr>
+                        <w:noProof/>
+                      </w:rPr>
+                      <w:t xml:space="preserve">2010. </w:t>
+                    </w:r>
+                  </w:p>
+                </w:tc>
+              </w:tr>
+            </w:tbl>
+            <w:p>
+              <w:pPr>
+                <w:divId w:val="709887506"/>
+                <w:rPr>
+                  <w:rFonts w:eastAsia="Times New Roman"/>
+                  <w:noProof/>
+                </w:rPr>
+              </w:pPr>
+            </w:p>
+            <w:p>
+              <w:r>
+                <w:rPr>
+                  <w:b/>
+                  <w:bCs/>
+                  <w:noProof/>
+                </w:rPr>
+                <w:fldChar w:fldCharType="end"/>
+              </w:r>
+            </w:p>
+          </w:sdtContent>
+        </w:sdt>
+      </w:sdtContent>
+    </w:sdt>
     <w:sectPr>
       <w:headerReference w:type="default" r:id="rId12"/>
       <w:pgSz w:w="11907" w:h="16840" w:code="9"/>
@@ -1868,7 +2313,7 @@
 <w:ftr xmlns:wpc="http://schemas.microsoft.com/office/word/2010/wordprocessingCanvas" xmlns:mc="http://schemas.openxmlformats.org/markup-compatibility/2006" xmlns:o="urn:schemas-microsoft-com:office:office" xmlns:r="http://schemas.openxmlformats.org/officeDocument/2006/relationships" xmlns:m="http://schemas.openxmlformats.org/officeDocument/2006/math" xmlns:v="urn:schemas-microsoft-com:vml" xmlns:wp14="http://schemas.microsoft.com/office/word/2010/wordprocessingDrawing" xmlns:wp="http://schemas.openxmlformats.org/drawingml/2006/wordprocessingDrawing" xmlns:w10="urn:schemas-microsoft-com:office:word" xmlns:w="http://schemas.openxmlformats.org/wordprocessingml/2006/main" xmlns:w14="http://schemas.microsoft.com/office/word/2010/wordml" xmlns:w15="http://schemas.microsoft.com/office/word/2012/wordml" xmlns:wpg="http://schemas.microsoft.com/office/word/2010/wordprocessingGroup" xmlns:wpi="http://schemas.microsoft.com/office/word/2010/wordprocessingInk" xmlns:wne="http://schemas.microsoft.com/office/word/2006/wordml" xmlns:wps="http://schemas.microsoft.com/office/word/2010/wordprocessingShape" mc:Ignorable="w14 w15 wp14">
   <w:sdt>
     <w:sdtPr>
-      <w:id w:val="-1896656674"/>
+      <w:id w:val="121500792"/>
       <w:docPartObj>
         <w:docPartGallery w:val="Page Numbers (Bottom of Page)"/>
         <w:docPartUnique/>
@@ -1898,7 +2343,7 @@
           <w:rPr>
             <w:noProof/>
           </w:rPr>
-          <w:t>2</w:t>
+          <w:t>7</w:t>
         </w:r>
         <w:r>
           <w:rPr>
@@ -1979,7 +2424,7 @@
 <w:hdr xmlns:wpc="http://schemas.microsoft.com/office/word/2010/wordprocessingCanvas" xmlns:mc="http://schemas.openxmlformats.org/markup-compatibility/2006" xmlns:o="urn:schemas-microsoft-com:office:office" xmlns:r="http://schemas.openxmlformats.org/officeDocument/2006/relationships" xmlns:m="http://schemas.openxmlformats.org/officeDocument/2006/math" xmlns:v="urn:schemas-microsoft-com:vml" xmlns:wp14="http://schemas.microsoft.com/office/word/2010/wordprocessingDrawing" xmlns:wp="http://schemas.openxmlformats.org/drawingml/2006/wordprocessingDrawing" xmlns:w10="urn:schemas-microsoft-com:office:word" xmlns:w="http://schemas.openxmlformats.org/wordprocessingml/2006/main" xmlns:w14="http://schemas.microsoft.com/office/word/2010/wordml" xmlns:w15="http://schemas.microsoft.com/office/word/2012/wordml" xmlns:wpg="http://schemas.microsoft.com/office/word/2010/wordprocessingGroup" xmlns:wpi="http://schemas.microsoft.com/office/word/2010/wordprocessingInk" xmlns:wne="http://schemas.microsoft.com/office/word/2006/wordml" xmlns:wps="http://schemas.microsoft.com/office/word/2010/wordprocessingShape" mc:Ignorable="w14 w15 wp14">
   <w:sdt>
     <w:sdtPr>
-      <w:id w:val="-1296831769"/>
+      <w:id w:val="472182217"/>
       <w:docPartObj>
         <w:docPartGallery w:val="Page Numbers (Top of Page)"/>
         <w:docPartUnique/>
@@ -2063,10 +2508,10 @@
   <w:abstractNum w:abstractNumId="0" w15:restartNumberingAfterBreak="0">
     <w:nsid w:val="07993913"/>
     <w:multiLevelType w:val="multilevel"/>
-    <w:tmpl w:val="A85AF16C"/>
+    <w:tmpl w:val="2B1C1888"/>
     <w:lvl w:ilvl="0">
       <w:start w:val="1"/>
-      <w:numFmt w:val="upperRoman"/>
+      <w:numFmt w:val="decimal"/>
       <w:pStyle w:val="LiChapters"/>
       <w:lvlText w:val="%1."/>
       <w:lvlJc w:val="left"/>
@@ -2088,6 +2533,8 @@
       </w:pPr>
       <w:rPr>
         <w:rFonts w:hint="default"/>
+        <w:sz w:val="36"/>
+        <w:szCs w:val="36"/>
       </w:rPr>
     </w:lvl>
     <w:lvl w:ilvl="2">
@@ -2534,6 +2981,185 @@
     </w:lvl>
   </w:abstractNum>
   <w:abstractNum w:abstractNumId="4" w15:restartNumberingAfterBreak="0">
+    <w:nsid w:val="1A085FE6"/>
+    <w:multiLevelType w:val="hybridMultilevel"/>
+    <w:tmpl w:val="85802890"/>
+    <w:lvl w:ilvl="0" w:tplc="7A64DFE6">
+      <w:start w:val="1"/>
+      <w:numFmt w:val="decimal"/>
+      <w:pStyle w:val="LiBibliografie"/>
+      <w:lvlText w:val="[%1]"/>
+      <w:lvlJc w:val="left"/>
+      <w:pPr>
+        <w:ind w:left="720" w:hanging="360"/>
+      </w:pPr>
+      <w:rPr>
+        <w:rFonts w:hint="default"/>
+      </w:rPr>
+    </w:lvl>
+    <w:lvl w:ilvl="1" w:tplc="04090019">
+      <w:start w:val="1"/>
+      <w:numFmt w:val="lowerLetter"/>
+      <w:lvlText w:val="%2."/>
+      <w:lvlJc w:val="left"/>
+      <w:pPr>
+        <w:ind w:left="1440" w:hanging="360"/>
+      </w:pPr>
+    </w:lvl>
+    <w:lvl w:ilvl="2" w:tplc="0409001B" w:tentative="1">
+      <w:start w:val="1"/>
+      <w:numFmt w:val="lowerRoman"/>
+      <w:lvlText w:val="%3."/>
+      <w:lvlJc w:val="right"/>
+      <w:pPr>
+        <w:ind w:left="2160" w:hanging="180"/>
+      </w:pPr>
+    </w:lvl>
+    <w:lvl w:ilvl="3" w:tplc="0409000F" w:tentative="1">
+      <w:start w:val="1"/>
+      <w:numFmt w:val="decimal"/>
+      <w:lvlText w:val="%4."/>
+      <w:lvlJc w:val="left"/>
+      <w:pPr>
+        <w:ind w:left="2880" w:hanging="360"/>
+      </w:pPr>
+    </w:lvl>
+    <w:lvl w:ilvl="4" w:tplc="04090019" w:tentative="1">
+      <w:start w:val="1"/>
+      <w:numFmt w:val="lowerLetter"/>
+      <w:lvlText w:val="%5."/>
+      <w:lvlJc w:val="left"/>
+      <w:pPr>
+        <w:ind w:left="3600" w:hanging="360"/>
+      </w:pPr>
+    </w:lvl>
+    <w:lvl w:ilvl="5" w:tplc="0409001B" w:tentative="1">
+      <w:start w:val="1"/>
+      <w:numFmt w:val="lowerRoman"/>
+      <w:lvlText w:val="%6."/>
+      <w:lvlJc w:val="right"/>
+      <w:pPr>
+        <w:ind w:left="4320" w:hanging="180"/>
+      </w:pPr>
+    </w:lvl>
+    <w:lvl w:ilvl="6" w:tplc="0409000F" w:tentative="1">
+      <w:start w:val="1"/>
+      <w:numFmt w:val="decimal"/>
+      <w:lvlText w:val="%7."/>
+      <w:lvlJc w:val="left"/>
+      <w:pPr>
+        <w:ind w:left="5040" w:hanging="360"/>
+      </w:pPr>
+    </w:lvl>
+    <w:lvl w:ilvl="7" w:tplc="04090019" w:tentative="1">
+      <w:start w:val="1"/>
+      <w:numFmt w:val="lowerLetter"/>
+      <w:lvlText w:val="%8."/>
+      <w:lvlJc w:val="left"/>
+      <w:pPr>
+        <w:ind w:left="5760" w:hanging="360"/>
+      </w:pPr>
+    </w:lvl>
+    <w:lvl w:ilvl="8" w:tplc="0409001B" w:tentative="1">
+      <w:start w:val="1"/>
+      <w:numFmt w:val="lowerRoman"/>
+      <w:lvlText w:val="%9."/>
+      <w:lvlJc w:val="right"/>
+      <w:pPr>
+        <w:ind w:left="6480" w:hanging="180"/>
+      </w:pPr>
+    </w:lvl>
+  </w:abstractNum>
+  <w:abstractNum w:abstractNumId="5" w15:restartNumberingAfterBreak="0">
+    <w:nsid w:val="6AE52AD6"/>
+    <w:multiLevelType w:val="hybridMultilevel"/>
+    <w:tmpl w:val="DBD03DB4"/>
+    <w:lvl w:ilvl="0" w:tplc="77382C4A">
+      <w:start w:val="1"/>
+      <w:numFmt w:val="decimal"/>
+      <w:lvlText w:val="[%1]"/>
+      <w:lvlJc w:val="left"/>
+      <w:pPr>
+        <w:ind w:left="1080" w:hanging="360"/>
+      </w:pPr>
+      <w:rPr>
+        <w:rFonts w:hint="default"/>
+      </w:rPr>
+    </w:lvl>
+    <w:lvl w:ilvl="1" w:tplc="04090019" w:tentative="1">
+      <w:start w:val="1"/>
+      <w:numFmt w:val="lowerLetter"/>
+      <w:lvlText w:val="%2."/>
+      <w:lvlJc w:val="left"/>
+      <w:pPr>
+        <w:ind w:left="1800" w:hanging="360"/>
+      </w:pPr>
+    </w:lvl>
+    <w:lvl w:ilvl="2" w:tplc="0409001B" w:tentative="1">
+      <w:start w:val="1"/>
+      <w:numFmt w:val="lowerRoman"/>
+      <w:lvlText w:val="%3."/>
+      <w:lvlJc w:val="right"/>
+      <w:pPr>
+        <w:ind w:left="2520" w:hanging="180"/>
+      </w:pPr>
+    </w:lvl>
+    <w:lvl w:ilvl="3" w:tplc="0409000F" w:tentative="1">
+      <w:start w:val="1"/>
+      <w:numFmt w:val="decimal"/>
+      <w:lvlText w:val="%4."/>
+      <w:lvlJc w:val="left"/>
+      <w:pPr>
+        <w:ind w:left="3240" w:hanging="360"/>
+      </w:pPr>
+    </w:lvl>
+    <w:lvl w:ilvl="4" w:tplc="04090019" w:tentative="1">
+      <w:start w:val="1"/>
+      <w:numFmt w:val="lowerLetter"/>
+      <w:lvlText w:val="%5."/>
+      <w:lvlJc w:val="left"/>
+      <w:pPr>
+        <w:ind w:left="3960" w:hanging="360"/>
+      </w:pPr>
+    </w:lvl>
+    <w:lvl w:ilvl="5" w:tplc="0409001B" w:tentative="1">
+      <w:start w:val="1"/>
+      <w:numFmt w:val="lowerRoman"/>
+      <w:lvlText w:val="%6."/>
+      <w:lvlJc w:val="right"/>
+      <w:pPr>
+        <w:ind w:left="4680" w:hanging="180"/>
+      </w:pPr>
+    </w:lvl>
+    <w:lvl w:ilvl="6" w:tplc="0409000F" w:tentative="1">
+      <w:start w:val="1"/>
+      <w:numFmt w:val="decimal"/>
+      <w:lvlText w:val="%7."/>
+      <w:lvlJc w:val="left"/>
+      <w:pPr>
+        <w:ind w:left="5400" w:hanging="360"/>
+      </w:pPr>
+    </w:lvl>
+    <w:lvl w:ilvl="7" w:tplc="04090019" w:tentative="1">
+      <w:start w:val="1"/>
+      <w:numFmt w:val="lowerLetter"/>
+      <w:lvlText w:val="%8."/>
+      <w:lvlJc w:val="left"/>
+      <w:pPr>
+        <w:ind w:left="6120" w:hanging="360"/>
+      </w:pPr>
+    </w:lvl>
+    <w:lvl w:ilvl="8" w:tplc="0409001B" w:tentative="1">
+      <w:start w:val="1"/>
+      <w:numFmt w:val="lowerRoman"/>
+      <w:lvlText w:val="%9."/>
+      <w:lvlJc w:val="right"/>
+      <w:pPr>
+        <w:ind w:left="6840" w:hanging="180"/>
+      </w:pPr>
+    </w:lvl>
+  </w:abstractNum>
+  <w:abstractNum w:abstractNumId="6" w15:restartNumberingAfterBreak="0">
     <w:nsid w:val="6BD228B5"/>
     <w:multiLevelType w:val="hybridMultilevel"/>
     <w:tmpl w:val="4EF2FCF8"/>
@@ -2620,7 +3246,96 @@
       </w:pPr>
     </w:lvl>
   </w:abstractNum>
-  <w:abstractNum w:abstractNumId="5" w15:restartNumberingAfterBreak="0">
+  <w:abstractNum w:abstractNumId="7" w15:restartNumberingAfterBreak="0">
+    <w:nsid w:val="71701F30"/>
+    <w:multiLevelType w:val="hybridMultilevel"/>
+    <w:tmpl w:val="1F8A7C98"/>
+    <w:lvl w:ilvl="0" w:tplc="5B228776">
+      <w:start w:val="1"/>
+      <w:numFmt w:val="decimal"/>
+      <w:lvlText w:val="[%1]"/>
+      <w:lvlJc w:val="left"/>
+      <w:pPr>
+        <w:ind w:left="720" w:hanging="360"/>
+      </w:pPr>
+      <w:rPr>
+        <w:rFonts w:hint="default"/>
+      </w:rPr>
+    </w:lvl>
+    <w:lvl w:ilvl="1" w:tplc="04090019" w:tentative="1">
+      <w:start w:val="1"/>
+      <w:numFmt w:val="lowerLetter"/>
+      <w:lvlText w:val="%2."/>
+      <w:lvlJc w:val="left"/>
+      <w:pPr>
+        <w:ind w:left="1440" w:hanging="360"/>
+      </w:pPr>
+    </w:lvl>
+    <w:lvl w:ilvl="2" w:tplc="0409001B" w:tentative="1">
+      <w:start w:val="1"/>
+      <w:numFmt w:val="lowerRoman"/>
+      <w:lvlText w:val="%3."/>
+      <w:lvlJc w:val="right"/>
+      <w:pPr>
+        <w:ind w:left="2160" w:hanging="180"/>
+      </w:pPr>
+    </w:lvl>
+    <w:lvl w:ilvl="3" w:tplc="0409000F" w:tentative="1">
+      <w:start w:val="1"/>
+      <w:numFmt w:val="decimal"/>
+      <w:lvlText w:val="%4."/>
+      <w:lvlJc w:val="left"/>
+      <w:pPr>
+        <w:ind w:left="2880" w:hanging="360"/>
+      </w:pPr>
+    </w:lvl>
+    <w:lvl w:ilvl="4" w:tplc="04090019" w:tentative="1">
+      <w:start w:val="1"/>
+      <w:numFmt w:val="lowerLetter"/>
+      <w:lvlText w:val="%5."/>
+      <w:lvlJc w:val="left"/>
+      <w:pPr>
+        <w:ind w:left="3600" w:hanging="360"/>
+      </w:pPr>
+    </w:lvl>
+    <w:lvl w:ilvl="5" w:tplc="0409001B" w:tentative="1">
+      <w:start w:val="1"/>
+      <w:numFmt w:val="lowerRoman"/>
+      <w:lvlText w:val="%6."/>
+      <w:lvlJc w:val="right"/>
+      <w:pPr>
+        <w:ind w:left="4320" w:hanging="180"/>
+      </w:pPr>
+    </w:lvl>
+    <w:lvl w:ilvl="6" w:tplc="0409000F" w:tentative="1">
+      <w:start w:val="1"/>
+      <w:numFmt w:val="decimal"/>
+      <w:lvlText w:val="%7."/>
+      <w:lvlJc w:val="left"/>
+      <w:pPr>
+        <w:ind w:left="5040" w:hanging="360"/>
+      </w:pPr>
+    </w:lvl>
+    <w:lvl w:ilvl="7" w:tplc="04090019" w:tentative="1">
+      <w:start w:val="1"/>
+      <w:numFmt w:val="lowerLetter"/>
+      <w:lvlText w:val="%8."/>
+      <w:lvlJc w:val="left"/>
+      <w:pPr>
+        <w:ind w:left="5760" w:hanging="360"/>
+      </w:pPr>
+    </w:lvl>
+    <w:lvl w:ilvl="8" w:tplc="0409001B" w:tentative="1">
+      <w:start w:val="1"/>
+      <w:numFmt w:val="lowerRoman"/>
+      <w:lvlText w:val="%9."/>
+      <w:lvlJc w:val="right"/>
+      <w:pPr>
+        <w:ind w:left="6480" w:hanging="180"/>
+      </w:pPr>
+    </w:lvl>
+  </w:abstractNum>
+  <w:abstractNum w:abstractNumId="8" w15:restartNumberingAfterBreak="0">
     <w:nsid w:val="73D34933"/>
     <w:multiLevelType w:val="hybridMultilevel"/>
     <w:tmpl w:val="134A4C26"/>
@@ -2713,10 +3428,10 @@
     <w:abstractNumId w:val="3"/>
   </w:num>
   <w:num w:numId="2">
-    <w:abstractNumId w:val="4"/>
+    <w:abstractNumId w:val="6"/>
   </w:num>
   <w:num w:numId="3">
-    <w:abstractNumId w:val="5"/>
+    <w:abstractNumId w:val="8"/>
   </w:num>
   <w:num w:numId="4">
     <w:abstractNumId w:val="0"/>
@@ -2726,6 +3441,15 @@
   </w:num>
   <w:num w:numId="6">
     <w:abstractNumId w:val="2"/>
+  </w:num>
+  <w:num w:numId="7">
+    <w:abstractNumId w:val="7"/>
+  </w:num>
+  <w:num w:numId="8">
+    <w:abstractNumId w:val="5"/>
+  </w:num>
+  <w:num w:numId="9">
+    <w:abstractNumId w:val="4"/>
   </w:num>
 </w:numbering>
 </file>
@@ -3123,6 +3847,7 @@
   <w:style w:type="paragraph" w:default="1" w:styleId="Normal">
     <w:name w:val="Normal"/>
     <w:qFormat/>
+    <w:rsid w:val="002661FC"/>
     <w:rPr>
       <w:lang w:val="ro-RO"/>
     </w:rPr>
@@ -3173,7 +3898,9 @@
   <w:style w:type="character" w:default="1" w:styleId="DefaultParagraphFont">
     <w:name w:val="Default Paragraph Font"/>
     <w:uiPriority w:val="1"/>
+    <w:semiHidden/>
     <w:unhideWhenUsed/>
+    <w:rsid w:val="002661FC"/>
   </w:style>
   <w:style w:type="table" w:default="1" w:styleId="TableNormal">
     <w:name w:val="Normal Table"/>
@@ -3195,6 +3922,7 @@
     <w:uiPriority w:val="99"/>
     <w:semiHidden/>
     <w:unhideWhenUsed/>
+    <w:rsid w:val="002661FC"/>
   </w:style>
   <w:style w:type="character" w:customStyle="1" w:styleId="Heading1Char">
     <w:name w:val="Heading 1 Char"/>
@@ -3317,7 +4045,7 @@
     <w:link w:val="LiTextNormalChar"/>
     <w:autoRedefine/>
     <w:qFormat/>
-    <w:rsid w:val="00CE4F3B"/>
+    <w:rsid w:val="005B3C05"/>
     <w:pPr>
       <w:spacing w:after="0" w:line="360" w:lineRule="auto"/>
       <w:ind w:firstLine="567"/>
@@ -3343,7 +4071,7 @@
     <w:name w:val="Li Text Normal Char"/>
     <w:basedOn w:val="DefaultParagraphFont"/>
     <w:link w:val="LiTextNormal"/>
-    <w:rsid w:val="00CE4F3B"/>
+    <w:rsid w:val="005B3C05"/>
     <w:rPr>
       <w:rFonts w:ascii="Times New Roman" w:hAnsi="Times New Roman"/>
       <w:sz w:val="24"/>
@@ -3522,7 +4250,7 @@
     <w:autoRedefine/>
     <w:uiPriority w:val="39"/>
     <w:unhideWhenUsed/>
-    <w:rsid w:val="007230F0"/>
+    <w:rsid w:val="00022280"/>
     <w:pPr>
       <w:tabs>
         <w:tab w:val="left" w:pos="880"/>
@@ -3603,6 +4331,41 @@
       <w:ind w:left="720"/>
       <w:contextualSpacing/>
     </w:pPr>
+  </w:style>
+  <w:style w:type="paragraph" w:customStyle="1" w:styleId="LiBibliografie">
+    <w:name w:val="Li Bibliografie"/>
+    <w:basedOn w:val="LiTextNormal"/>
+    <w:link w:val="LiBibliografieChar"/>
+    <w:autoRedefine/>
+    <w:qFormat/>
+    <w:rsid w:val="00B0783E"/>
+    <w:pPr>
+      <w:numPr>
+        <w:numId w:val="9"/>
+      </w:numPr>
+      <w:ind w:left="0" w:firstLine="0"/>
+      <w:jc w:val="left"/>
+    </w:pPr>
+  </w:style>
+  <w:style w:type="paragraph" w:styleId="Bibliography">
+    <w:name w:val="Bibliography"/>
+    <w:basedOn w:val="Normal"/>
+    <w:next w:val="Normal"/>
+    <w:uiPriority w:val="37"/>
+    <w:unhideWhenUsed/>
+    <w:rsid w:val="00D76D23"/>
+  </w:style>
+  <w:style w:type="character" w:customStyle="1" w:styleId="LiBibliografieChar">
+    <w:name w:val="Li Bibliografie Char"/>
+    <w:basedOn w:val="LiTextNormalChar"/>
+    <w:link w:val="LiBibliografie"/>
+    <w:rsid w:val="00B0783E"/>
+    <w:rPr>
+      <w:rFonts w:ascii="Times New Roman" w:hAnsi="Times New Roman"/>
+      <w:sz w:val="24"/>
+      <w:szCs w:val="96"/>
+      <w:lang w:val="ro-RO"/>
+    </w:rPr>
   </w:style>
 </w:styles>
 </file>
@@ -3869,11 +4632,32 @@
 </file>
 
 <file path=customXml/item1.xml><?xml version="1.0" encoding="utf-8"?>
-<b:Sources xmlns:b="http://schemas.openxmlformats.org/officeDocument/2006/bibliography" xmlns="http://schemas.openxmlformats.org/officeDocument/2006/bibliography" SelectedStyle="\APASixthEditionOfficeOnline.xsl" StyleName="APA" Version="6"/>
+<b:Sources xmlns:b="http://schemas.openxmlformats.org/officeDocument/2006/bibliography" xmlns="http://schemas.openxmlformats.org/officeDocument/2006/bibliography" SelectedStyle="\IEEE2006OfficeOnline.xsl" StyleName="IEEE" Version="2006">
+  <b:Source>
+    <b:Tag>Ros10</b:Tag>
+    <b:SourceType>JournalArticle</b:SourceType>
+    <b:Guid>{D828EEBF-BDC2-4DE1-B152-19ABBE4D7CD5}</b:Guid>
+    <b:Title>Applications, Systems and Methods in Smart Home Technology: A</b:Title>
+    <b:Year>2010</b:Year>
+    <b:Author>
+      <b:Author>
+        <b:NameList>
+          <b:Person>
+            <b:Last>Rosslin John Robles</b:Last>
+            <b:First>Tai-hoon</b:First>
+            <b:Middle>Kim</b:Middle>
+          </b:Person>
+        </b:NameList>
+      </b:Author>
+    </b:Author>
+    <b:JournalName>International Journal of Advanced Science and Technology</b:JournalName>
+    <b:RefOrder>1</b:RefOrder>
+  </b:Source>
+</b:Sources>
 </file>
 
 <file path=customXml/itemProps1.xml><?xml version="1.0" encoding="utf-8"?>
-<ds:datastoreItem xmlns:ds="http://schemas.openxmlformats.org/officeDocument/2006/customXml" ds:itemID="{38DD404D-7509-494B-AD87-09DBBB2A4DCA}">
+<ds:datastoreItem xmlns:ds="http://schemas.openxmlformats.org/officeDocument/2006/customXml" ds:itemID="{9711C14A-86C6-494E-A866-52D663B1CCA9}">
   <ds:schemaRefs>
     <ds:schemaRef ds:uri="http://schemas.openxmlformats.org/officeDocument/2006/bibliography"/>
   </ds:schemaRefs>

</xml_diff>

<commit_message>
revizuit + adaugat beneficii + inceput context si motivatie
</commit_message>
<xml_diff>
--- a/Documentation/Documentation.docx
+++ b/Documentation/Documentation.docx
@@ -11,7 +11,7 @@
         </w:numPr>
       </w:pPr>
       <w:bookmarkStart w:id="0" w:name="_Toc515634531"/>
-      <w:bookmarkStart w:id="1" w:name="_Toc515816723"/>
+      <w:bookmarkStart w:id="1" w:name="_Toc516155520"/>
       <w:r>
         <w:t>Abstract</w:t>
       </w:r>
@@ -34,7 +34,7 @@
           <w:numId w:val="0"/>
         </w:numPr>
       </w:pPr>
-      <w:bookmarkStart w:id="2" w:name="_Toc515816724"/>
+      <w:bookmarkStart w:id="2" w:name="_Toc516155521"/>
       <w:r>
         <w:lastRenderedPageBreak/>
         <w:t>Lista figurilor</w:t>
@@ -55,7 +55,7 @@
           <w:szCs w:val="26"/>
         </w:rPr>
       </w:pPr>
-      <w:bookmarkStart w:id="3" w:name="_Toc515816725"/>
+      <w:bookmarkStart w:id="3" w:name="_Toc516155522"/>
       <w:r>
         <w:rPr>
           <w:rStyle w:val="LiChaptersChar"/>
@@ -100,7 +100,7 @@
           <w:r>
             <w:fldChar w:fldCharType="separate"/>
           </w:r>
-          <w:hyperlink w:anchor="_Toc515816723" w:history="1">
+          <w:hyperlink w:anchor="_Toc516155520" w:history="1">
             <w:r>
               <w:rPr>
                 <w:rStyle w:val="Hyperlink"/>
@@ -127,7 +127,7 @@
                 <w:noProof/>
                 <w:webHidden/>
               </w:rPr>
-              <w:instrText xml:space="preserve"> PAGEREF _Toc515816723 \h </w:instrText>
+              <w:instrText xml:space="preserve"> PAGEREF _Toc516155520 \h </w:instrText>
             </w:r>
             <w:r>
               <w:rPr>
@@ -167,7 +167,7 @@
               <w:lang w:val="en-US"/>
             </w:rPr>
           </w:pPr>
-          <w:hyperlink w:anchor="_Toc515816724" w:history="1">
+          <w:hyperlink w:anchor="_Toc516155521" w:history="1">
             <w:r>
               <w:rPr>
                 <w:rStyle w:val="Hyperlink"/>
@@ -194,7 +194,7 @@
                 <w:noProof/>
                 <w:webHidden/>
               </w:rPr>
-              <w:instrText xml:space="preserve"> PAGEREF _Toc515816724 \h </w:instrText>
+              <w:instrText xml:space="preserve"> PAGEREF _Toc516155521 \h </w:instrText>
             </w:r>
             <w:r>
               <w:rPr>
@@ -234,7 +234,7 @@
               <w:lang w:val="en-US"/>
             </w:rPr>
           </w:pPr>
-          <w:hyperlink w:anchor="_Toc515816725" w:history="1">
+          <w:hyperlink w:anchor="_Toc516155522" w:history="1">
             <w:r>
               <w:rPr>
                 <w:rStyle w:val="Hyperlink"/>
@@ -261,7 +261,7 @@
                 <w:noProof/>
                 <w:webHidden/>
               </w:rPr>
-              <w:instrText xml:space="preserve"> PAGEREF _Toc515816725 \h </w:instrText>
+              <w:instrText xml:space="preserve"> PAGEREF _Toc516155522 \h </w:instrText>
             </w:r>
             <w:r>
               <w:rPr>
@@ -301,7 +301,7 @@
               <w:lang w:val="en-US"/>
             </w:rPr>
           </w:pPr>
-          <w:hyperlink w:anchor="_Toc515816726" w:history="1">
+          <w:hyperlink w:anchor="_Toc516155523" w:history="1">
             <w:r>
               <w:rPr>
                 <w:rStyle w:val="Hyperlink"/>
@@ -343,7 +343,7 @@
                 <w:noProof/>
                 <w:webHidden/>
               </w:rPr>
-              <w:instrText xml:space="preserve"> PAGEREF _Toc515816726 \h </w:instrText>
+              <w:instrText xml:space="preserve"> PAGEREF _Toc516155523 \h </w:instrText>
             </w:r>
             <w:r>
               <w:rPr>
@@ -383,7 +383,7 @@
               <w:lang w:val="en-US"/>
             </w:rPr>
           </w:pPr>
-          <w:hyperlink w:anchor="_Toc515816727" w:history="1">
+          <w:hyperlink w:anchor="_Toc516155524" w:history="1">
             <w:r>
               <w:rPr>
                 <w:rStyle w:val="Hyperlink"/>
@@ -404,7 +404,7 @@
                 <w:rStyle w:val="Hyperlink"/>
                 <w:noProof/>
               </w:rPr>
-              <w:t>Motivație</w:t>
+              <w:t>Context</w:t>
             </w:r>
             <w:r>
               <w:rPr>
@@ -425,7 +425,7 @@
                 <w:noProof/>
                 <w:webHidden/>
               </w:rPr>
-              <w:instrText xml:space="preserve"> PAGEREF _Toc515816727 \h </w:instrText>
+              <w:instrText xml:space="preserve"> PAGEREF _Toc516155524 \h </w:instrText>
             </w:r>
             <w:r>
               <w:rPr>
@@ -465,7 +465,7 @@
               <w:lang w:val="en-US"/>
             </w:rPr>
           </w:pPr>
-          <w:hyperlink w:anchor="_Toc515816728" w:history="1">
+          <w:hyperlink w:anchor="_Toc516155525" w:history="1">
             <w:r>
               <w:rPr>
                 <w:rStyle w:val="Hyperlink"/>
@@ -486,7 +486,7 @@
                 <w:rStyle w:val="Hyperlink"/>
                 <w:noProof/>
               </w:rPr>
-              <w:t>Context</w:t>
+              <w:t>Motivație</w:t>
             </w:r>
             <w:r>
               <w:rPr>
@@ -507,7 +507,7 @@
                 <w:noProof/>
                 <w:webHidden/>
               </w:rPr>
-              <w:instrText xml:space="preserve"> PAGEREF _Toc515816728 \h </w:instrText>
+              <w:instrText xml:space="preserve"> PAGEREF _Toc516155525 \h </w:instrText>
             </w:r>
             <w:r>
               <w:rPr>
@@ -547,7 +547,7 @@
               <w:lang w:val="en-US"/>
             </w:rPr>
           </w:pPr>
-          <w:hyperlink w:anchor="_Toc515816729" w:history="1">
+          <w:hyperlink w:anchor="_Toc516155526" w:history="1">
             <w:r>
               <w:rPr>
                 <w:rStyle w:val="Hyperlink"/>
@@ -589,7 +589,7 @@
                 <w:noProof/>
                 <w:webHidden/>
               </w:rPr>
-              <w:instrText xml:space="preserve"> PAGEREF _Toc515816729 \h </w:instrText>
+              <w:instrText xml:space="preserve"> PAGEREF _Toc516155526 \h </w:instrText>
             </w:r>
             <w:r>
               <w:rPr>
@@ -629,7 +629,7 @@
               <w:lang w:val="en-US"/>
             </w:rPr>
           </w:pPr>
-          <w:hyperlink w:anchor="_Toc515816730" w:history="1">
+          <w:hyperlink w:anchor="_Toc516155527" w:history="1">
             <w:r>
               <w:rPr>
                 <w:rStyle w:val="Hyperlink"/>
@@ -671,7 +671,7 @@
                 <w:noProof/>
                 <w:webHidden/>
               </w:rPr>
-              <w:instrText xml:space="preserve"> PAGEREF _Toc515816730 \h </w:instrText>
+              <w:instrText xml:space="preserve"> PAGEREF _Toc516155527 \h </w:instrText>
             </w:r>
             <w:r>
               <w:rPr>
@@ -691,7 +691,7 @@
                 <w:noProof/>
                 <w:webHidden/>
               </w:rPr>
-              <w:t>1</w:t>
+              <w:t>2</w:t>
             </w:r>
             <w:r>
               <w:rPr>
@@ -711,7 +711,7 @@
               <w:lang w:val="en-US"/>
             </w:rPr>
           </w:pPr>
-          <w:hyperlink w:anchor="_Toc515816731" w:history="1">
+          <w:hyperlink w:anchor="_Toc516155528" w:history="1">
             <w:r>
               <w:rPr>
                 <w:rStyle w:val="Hyperlink"/>
@@ -753,7 +753,7 @@
                 <w:noProof/>
                 <w:webHidden/>
               </w:rPr>
-              <w:instrText xml:space="preserve"> PAGEREF _Toc515816731 \h </w:instrText>
+              <w:instrText xml:space="preserve"> PAGEREF _Toc516155528 \h </w:instrText>
             </w:r>
             <w:r>
               <w:rPr>
@@ -773,7 +773,7 @@
                 <w:noProof/>
                 <w:webHidden/>
               </w:rPr>
-              <w:t>3</w:t>
+              <w:t>4</w:t>
             </w:r>
             <w:r>
               <w:rPr>
@@ -793,7 +793,7 @@
               <w:lang w:val="en-US"/>
             </w:rPr>
           </w:pPr>
-          <w:hyperlink w:anchor="_Toc515816732" w:history="1">
+          <w:hyperlink w:anchor="_Toc516155529" w:history="1">
             <w:r>
               <w:rPr>
                 <w:rStyle w:val="Hyperlink"/>
@@ -835,7 +835,7 @@
                 <w:noProof/>
                 <w:webHidden/>
               </w:rPr>
-              <w:instrText xml:space="preserve"> PAGEREF _Toc515816732 \h </w:instrText>
+              <w:instrText xml:space="preserve"> PAGEREF _Toc516155529 \h </w:instrText>
             </w:r>
             <w:r>
               <w:rPr>
@@ -855,7 +855,7 @@
                 <w:noProof/>
                 <w:webHidden/>
               </w:rPr>
-              <w:t>4</w:t>
+              <w:t>6</w:t>
             </w:r>
             <w:r>
               <w:rPr>
@@ -875,7 +875,7 @@
               <w:lang w:val="en-US"/>
             </w:rPr>
           </w:pPr>
-          <w:hyperlink w:anchor="_Toc515816733" w:history="1">
+          <w:hyperlink w:anchor="_Toc516155530" w:history="1">
             <w:r>
               <w:rPr>
                 <w:rStyle w:val="Hyperlink"/>
@@ -917,7 +917,7 @@
                 <w:noProof/>
                 <w:webHidden/>
               </w:rPr>
-              <w:instrText xml:space="preserve"> PAGEREF _Toc515816733 \h </w:instrText>
+              <w:instrText xml:space="preserve"> PAGEREF _Toc516155530 \h </w:instrText>
             </w:r>
             <w:r>
               <w:rPr>
@@ -937,7 +937,7 @@
                 <w:noProof/>
                 <w:webHidden/>
               </w:rPr>
-              <w:t>7</w:t>
+              <w:t>8</w:t>
             </w:r>
             <w:r>
               <w:rPr>
@@ -957,7 +957,7 @@
               <w:lang w:val="en-US"/>
             </w:rPr>
           </w:pPr>
-          <w:hyperlink w:anchor="_Toc515816734" w:history="1">
+          <w:hyperlink w:anchor="_Toc516155531" w:history="1">
             <w:r>
               <w:rPr>
                 <w:rStyle w:val="Hyperlink"/>
@@ -999,7 +999,7 @@
                 <w:noProof/>
                 <w:webHidden/>
               </w:rPr>
-              <w:instrText xml:space="preserve"> PAGEREF _Toc515816734 \h </w:instrText>
+              <w:instrText xml:space="preserve"> PAGEREF _Toc516155531 \h </w:instrText>
             </w:r>
             <w:r>
               <w:rPr>
@@ -1019,7 +1019,7 @@
                 <w:noProof/>
                 <w:webHidden/>
               </w:rPr>
-              <w:t>8</w:t>
+              <w:t>9</w:t>
             </w:r>
             <w:r>
               <w:rPr>
@@ -1039,7 +1039,7 @@
               <w:lang w:val="en-US"/>
             </w:rPr>
           </w:pPr>
-          <w:hyperlink w:anchor="_Toc515816735" w:history="1">
+          <w:hyperlink w:anchor="_Toc516155532" w:history="1">
             <w:r>
               <w:rPr>
                 <w:rStyle w:val="Hyperlink"/>
@@ -1081,7 +1081,7 @@
                 <w:noProof/>
                 <w:webHidden/>
               </w:rPr>
-              <w:instrText xml:space="preserve"> PAGEREF _Toc515816735 \h </w:instrText>
+              <w:instrText xml:space="preserve"> PAGEREF _Toc516155532 \h </w:instrText>
             </w:r>
             <w:r>
               <w:rPr>
@@ -1101,7 +1101,7 @@
                 <w:noProof/>
                 <w:webHidden/>
               </w:rPr>
-              <w:t>9</w:t>
+              <w:t>10</w:t>
             </w:r>
             <w:r>
               <w:rPr>
@@ -1121,7 +1121,7 @@
               <w:lang w:val="en-US"/>
             </w:rPr>
           </w:pPr>
-          <w:hyperlink w:anchor="_Toc515816736" w:history="1">
+          <w:hyperlink w:anchor="_Toc516155533" w:history="1">
             <w:r>
               <w:rPr>
                 <w:rStyle w:val="Hyperlink"/>
@@ -1163,7 +1163,7 @@
                 <w:noProof/>
                 <w:webHidden/>
               </w:rPr>
-              <w:instrText xml:space="preserve"> PAGEREF _Toc515816736 \h </w:instrText>
+              <w:instrText xml:space="preserve"> PAGEREF _Toc516155533 \h </w:instrText>
             </w:r>
             <w:r>
               <w:rPr>
@@ -1183,7 +1183,7 @@
                 <w:noProof/>
                 <w:webHidden/>
               </w:rPr>
-              <w:t>9</w:t>
+              <w:t>10</w:t>
             </w:r>
             <w:r>
               <w:rPr>
@@ -1203,7 +1203,7 @@
               <w:lang w:val="en-US"/>
             </w:rPr>
           </w:pPr>
-          <w:hyperlink w:anchor="_Toc515816737" w:history="1">
+          <w:hyperlink w:anchor="_Toc516155534" w:history="1">
             <w:r>
               <w:rPr>
                 <w:rStyle w:val="Hyperlink"/>
@@ -1245,7 +1245,7 @@
                 <w:noProof/>
                 <w:webHidden/>
               </w:rPr>
-              <w:instrText xml:space="preserve"> PAGEREF _Toc515816737 \h </w:instrText>
+              <w:instrText xml:space="preserve"> PAGEREF _Toc516155534 \h </w:instrText>
             </w:r>
             <w:r>
               <w:rPr>
@@ -1265,7 +1265,7 @@
                 <w:noProof/>
                 <w:webHidden/>
               </w:rPr>
-              <w:t>9</w:t>
+              <w:t>10</w:t>
             </w:r>
             <w:r>
               <w:rPr>
@@ -1285,7 +1285,7 @@
               <w:lang w:val="en-US"/>
             </w:rPr>
           </w:pPr>
-          <w:hyperlink w:anchor="_Toc515816738" w:history="1">
+          <w:hyperlink w:anchor="_Toc516155535" w:history="1">
             <w:r>
               <w:rPr>
                 <w:rStyle w:val="Hyperlink"/>
@@ -1327,7 +1327,7 @@
                 <w:noProof/>
                 <w:webHidden/>
               </w:rPr>
-              <w:instrText xml:space="preserve"> PAGEREF _Toc515816738 \h </w:instrText>
+              <w:instrText xml:space="preserve"> PAGEREF _Toc516155535 \h </w:instrText>
             </w:r>
             <w:r>
               <w:rPr>
@@ -1347,7 +1347,7 @@
                 <w:noProof/>
                 <w:webHidden/>
               </w:rPr>
-              <w:t>9</w:t>
+              <w:t>10</w:t>
             </w:r>
             <w:r>
               <w:rPr>
@@ -1367,7 +1367,7 @@
               <w:lang w:val="en-US"/>
             </w:rPr>
           </w:pPr>
-          <w:hyperlink w:anchor="_Toc515816739" w:history="1">
+          <w:hyperlink w:anchor="_Toc516155536" w:history="1">
             <w:r>
               <w:rPr>
                 <w:rStyle w:val="Hyperlink"/>
@@ -1409,7 +1409,7 @@
                 <w:noProof/>
                 <w:webHidden/>
               </w:rPr>
-              <w:instrText xml:space="preserve"> PAGEREF _Toc515816739 \h </w:instrText>
+              <w:instrText xml:space="preserve"> PAGEREF _Toc516155536 \h </w:instrText>
             </w:r>
             <w:r>
               <w:rPr>
@@ -1429,7 +1429,7 @@
                 <w:noProof/>
                 <w:webHidden/>
               </w:rPr>
-              <w:t>10</w:t>
+              <w:t>11</w:t>
             </w:r>
             <w:r>
               <w:rPr>
@@ -1449,7 +1449,7 @@
               <w:lang w:val="en-US"/>
             </w:rPr>
           </w:pPr>
-          <w:hyperlink w:anchor="_Toc515816740" w:history="1">
+          <w:hyperlink w:anchor="_Toc516155537" w:history="1">
             <w:r>
               <w:rPr>
                 <w:rStyle w:val="Hyperlink"/>
@@ -1491,7 +1491,7 @@
                 <w:noProof/>
                 <w:webHidden/>
               </w:rPr>
-              <w:instrText xml:space="preserve"> PAGEREF _Toc515816740 \h </w:instrText>
+              <w:instrText xml:space="preserve"> PAGEREF _Toc516155537 \h </w:instrText>
             </w:r>
             <w:r>
               <w:rPr>
@@ -1511,7 +1511,7 @@
                 <w:noProof/>
                 <w:webHidden/>
               </w:rPr>
-              <w:t>11</w:t>
+              <w:t>12</w:t>
             </w:r>
             <w:r>
               <w:rPr>
@@ -1531,7 +1531,7 @@
               <w:lang w:val="en-US"/>
             </w:rPr>
           </w:pPr>
-          <w:hyperlink w:anchor="_Toc515816741" w:history="1">
+          <w:hyperlink w:anchor="_Toc516155538" w:history="1">
             <w:r>
               <w:rPr>
                 <w:rStyle w:val="Hyperlink"/>
@@ -1573,7 +1573,7 @@
                 <w:noProof/>
                 <w:webHidden/>
               </w:rPr>
-              <w:instrText xml:space="preserve"> PAGEREF _Toc515816741 \h </w:instrText>
+              <w:instrText xml:space="preserve"> PAGEREF _Toc516155538 \h </w:instrText>
             </w:r>
             <w:r>
               <w:rPr>
@@ -1593,7 +1593,7 @@
                 <w:noProof/>
                 <w:webHidden/>
               </w:rPr>
-              <w:t>12</w:t>
+              <w:t>13</w:t>
             </w:r>
             <w:r>
               <w:rPr>
@@ -1632,21 +1632,19 @@
             <w:fldChar w:fldCharType="end"/>
           </w:r>
         </w:p>
-        <w:bookmarkStart w:id="5" w:name="_GoBack" w:displacedByCustomXml="next"/>
-        <w:bookmarkEnd w:id="5" w:displacedByCustomXml="next"/>
       </w:sdtContent>
     </w:sdt>
     <w:p>
       <w:pPr>
         <w:pStyle w:val="LiChapters"/>
       </w:pPr>
-      <w:bookmarkStart w:id="6" w:name="_Toc515816726"/>
+      <w:bookmarkStart w:id="5" w:name="_Toc516155523"/>
       <w:r>
         <w:lastRenderedPageBreak/>
         <w:t>Introducere</w:t>
       </w:r>
       <w:bookmarkEnd w:id="4"/>
-      <w:bookmarkEnd w:id="6"/>
+      <w:bookmarkEnd w:id="5"/>
     </w:p>
     <w:p>
       <w:pPr>
@@ -1661,46 +1659,143 @@
           <w:numId w:val="4"/>
         </w:numPr>
       </w:pPr>
-      <w:bookmarkStart w:id="7" w:name="_Toc515625689"/>
-      <w:bookmarkStart w:id="8" w:name="_Toc515816727"/>
-      <w:r>
-        <w:t>Motivaț</w:t>
-      </w:r>
-      <w:r>
-        <w:t>ie</w:t>
-      </w:r>
-      <w:bookmarkEnd w:id="7"/>
-      <w:bookmarkEnd w:id="8"/>
-    </w:p>
-    <w:p>
-      <w:pPr>
-        <w:pStyle w:val="LiTextNormal"/>
-      </w:pPr>
-    </w:p>
-    <w:p>
-      <w:pPr>
-        <w:pStyle w:val="LiTextNormal"/>
-      </w:pPr>
-      <w:r>
-        <w:t>Atunci când nu sunteți acasă, tot felul de suspiciuni pot începe să apară și să va adâncească mintea. Am oprit cafetieră? Am închis ușa de la intrare? Oare am lăsat apă aprinsă în baie?</w:t>
-      </w:r>
-    </w:p>
-    <w:p>
-      <w:pPr>
-        <w:pStyle w:val="LiTextNormal"/>
-      </w:pPr>
-      <w:r>
-        <w:t xml:space="preserve">Cu o locuința inteligență, puteți să va liniștiți toate </w:t>
-      </w:r>
-      <w:r>
-        <w:t>aceste îngrijorări, folosindu-vă</w:t>
-      </w:r>
-      <w:r>
-        <w:t xml:space="preserve"> de tabletă, telefon, calculator personal. Puteți conecta dispozitivele și aparatele de la domiciliu pentru a comunica între ele și cu dumneavoastră.</w:t>
+      <w:bookmarkStart w:id="6" w:name="_Toc516155524"/>
+      <w:r>
+        <w:t>Context</w:t>
+      </w:r>
+      <w:bookmarkEnd w:id="6"/>
+    </w:p>
+    <w:p>
+      <w:pPr>
+        <w:pStyle w:val="LiTextNormal"/>
+      </w:pPr>
+    </w:p>
+    <w:p>
+      <w:pPr>
+        <w:pStyle w:val="LiTextNormal"/>
+      </w:pPr>
+      <w:r>
+        <w:t>Primele case inteligente au fost idei, nu clădiri reale. Timp de decenii, literatură științifico-fantastică a explorat ideea automatizării locuințelor. Producători prolifici, cum ar fi Ray Bradbury</w:t>
+      </w:r>
+      <w:r>
+        <w:rPr>
+          <w:rStyle w:val="FootnoteReference"/>
+        </w:rPr>
+        <w:footnoteReference w:id="1"/>
+      </w:r>
+      <w:r>
+        <w:t>, și-au imaginat un viitor în care casele erau interactive. În sc</w:t>
+      </w:r>
+      <w:r>
+        <w:t xml:space="preserve">urtă povestire a lui Bradbury, </w:t>
+      </w:r>
+      <w:r>
+        <w:t>„</w:t>
+      </w:r>
+      <w:r>
+        <w:t>There Will Come Soft Rain”</w:t>
+      </w:r>
+      <w:r>
+        <w:rPr>
+          <w:rStyle w:val="FootnoteReference"/>
+        </w:rPr>
+        <w:footnoteReference w:id="2"/>
+      </w:r>
+      <w:r>
+        <w:t>, el descrie o casă automată care continuă să funcționeze chiar și după ce oamenii au dispărut. Totul este bine și înfricoșător, până când luați în considerare beneficiile reale ale automatizării locuințelor, iar apoi ideea devine mai comfortabilă decât descurajatoare.</w:t>
+      </w:r>
+    </w:p>
+    <w:p>
+      <w:pPr>
+        <w:pStyle w:val="LiTextNormal"/>
+      </w:pPr>
+      <w:r>
+        <w:t>Chiar daca idea de casă inteligentă există de ceva vreme, concretele case inteligente există doar de puțin timp.</w:t>
+      </w:r>
+    </w:p>
+    <w:p>
+      <w:pPr>
+        <w:pStyle w:val="LiTextNormal"/>
+      </w:pPr>
+      <w:r>
+        <w:t>Ideea [de casă inteligentă] este că software-ul de calculator joacă rolul unui agent inteligent ce percepe starea mediul fizic și a rezidenților utilizând senzori, raționează în legătură cu starea această folosind tehnici de inteligență artificială și apoi ia măsuri pentru a atinge obiectivele specificate, cum ar fi maximizarea confortului locuitorilor, minimizarea consumul de resurse și menținerea sănătății și siguranței locuinței și a locuitorilor.</w:t>
       </w:r>
       <w:sdt>
         <w:sdtPr>
-          <w:id w:val="-998104194"/>
+          <w:id w:val="1539087701"/>
+          <w:citation/>
+        </w:sdtPr>
+        <w:sdtContent>
+          <w:r>
+            <w:fldChar w:fldCharType="begin"/>
+          </w:r>
+          <w:r>
+            <w:instrText xml:space="preserve">CITATION Dia12 \l 1048 </w:instrText>
+          </w:r>
+          <w:r>
+            <w:fldChar w:fldCharType="separate"/>
+          </w:r>
+          <w:r>
+            <w:rPr>
+              <w:noProof/>
+            </w:rPr>
+            <w:t xml:space="preserve"> </w:t>
+          </w:r>
+          <w:r>
+            <w:rPr>
+              <w:noProof/>
+            </w:rPr>
+            <w:t>[1]</w:t>
+          </w:r>
+          <w:r>
+            <w:fldChar w:fldCharType="end"/>
+          </w:r>
+        </w:sdtContent>
+      </w:sdt>
+    </w:p>
+    <w:p>
+      <w:pPr>
+        <w:pStyle w:val="LiTextNormal"/>
+      </w:pPr>
+    </w:p>
+    <w:p>
+      <w:pPr>
+        <w:pStyle w:val="LiSubchapters"/>
+        <w:numPr>
+          <w:ilvl w:val="1"/>
+          <w:numId w:val="4"/>
+        </w:numPr>
+      </w:pPr>
+      <w:bookmarkStart w:id="8" w:name="_Toc516155525"/>
+      <w:r>
+        <w:t>Motivație</w:t>
+      </w:r>
+      <w:bookmarkEnd w:id="8"/>
+    </w:p>
+    <w:p>
+      <w:pPr>
+        <w:pStyle w:val="LiSubchapters"/>
+        <w:ind w:left="360"/>
+      </w:pPr>
+    </w:p>
+    <w:p>
+      <w:pPr>
+        <w:pStyle w:val="LiTextNormal"/>
+      </w:pPr>
+      <w:r>
+        <w:t>Atunci când nu sunteți acasă, tot felul de suspiciuni pot începe să apară și să vă adâncească mintea. Am oprit cafetieră? Am închis ușa de la intrare? Oare am lăsat apă aprinsă în baie?</w:t>
+      </w:r>
+    </w:p>
+    <w:p>
+      <w:pPr>
+        <w:pStyle w:val="LiTextNormal"/>
+      </w:pPr>
+      <w:r>
+        <w:t>Cu o locuința inteligență, puteți să vă liniștiți toate aceste îngrijorări, folosindu-vă de tabletă, telefon, calculator personal. Puteți conecta dispozitivele și aparatele de la domiciliu pentru a comunica între ele și cu dumneavoastră.</w:t>
+      </w:r>
+      <w:sdt>
+        <w:sdtPr>
+          <w:id w:val="-770394879"/>
           <w:citation/>
         </w:sdtPr>
         <w:sdtEndPr/>
@@ -1724,7 +1819,7 @@
             <w:rPr>
               <w:noProof/>
             </w:rPr>
-            <w:t>[1]</w:t>
+            <w:t>[2]</w:t>
           </w:r>
           <w:r>
             <w:fldChar w:fldCharType="end"/>
@@ -1735,6 +1830,7 @@
     <w:p>
       <w:pPr>
         <w:pStyle w:val="LiTextNormal"/>
+        <w:ind w:firstLine="0"/>
       </w:pPr>
     </w:p>
     <w:p>
@@ -1745,56 +1841,42 @@
           <w:numId w:val="4"/>
         </w:numPr>
       </w:pPr>
-      <w:bookmarkStart w:id="9" w:name="_Toc515625690"/>
-      <w:bookmarkStart w:id="10" w:name="_Toc515816728"/>
-      <w:r>
-        <w:t>Context</w:t>
+      <w:bookmarkStart w:id="9" w:name="_Toc516155526"/>
+      <w:r>
+        <w:t>Ce este un „S</w:t>
+      </w:r>
+      <w:r>
+        <w:t>mart H</w:t>
+      </w:r>
+      <w:r>
+        <w:t>ome”?</w:t>
       </w:r>
       <w:bookmarkEnd w:id="9"/>
-      <w:bookmarkEnd w:id="10"/>
-    </w:p>
-    <w:p>
-      <w:pPr>
-        <w:pStyle w:val="LiTextNormal"/>
-      </w:pPr>
-    </w:p>
-    <w:p>
-      <w:pPr>
-        <w:pStyle w:val="LiSubchapters"/>
-        <w:numPr>
-          <w:ilvl w:val="1"/>
-          <w:numId w:val="4"/>
-        </w:numPr>
-      </w:pPr>
-      <w:bookmarkStart w:id="11" w:name="_Toc515816729"/>
-      <w:r>
-        <w:t>Ce este un „S</w:t>
-      </w:r>
-      <w:r>
-        <w:t>mart H</w:t>
-      </w:r>
-      <w:r>
-        <w:t>ome”?</w:t>
-      </w:r>
-      <w:bookmarkEnd w:id="11"/>
-    </w:p>
-    <w:p>
-      <w:pPr>
-        <w:pStyle w:val="LiTextNormal"/>
-      </w:pPr>
-    </w:p>
-    <w:p>
-      <w:pPr>
-        <w:pStyle w:val="LiTextNormal"/>
-      </w:pPr>
-      <w:r>
+    </w:p>
+    <w:p>
+      <w:pPr>
+        <w:pStyle w:val="LiTextNormal"/>
+      </w:pPr>
+    </w:p>
+    <w:p>
+      <w:pPr>
+        <w:pStyle w:val="LiTextNormal"/>
+      </w:pPr>
+      <w:r>
+        <w:lastRenderedPageBreak/>
         <w:t>Un smart home este un sistem care oferă deținătorilor locuinț</w:t>
       </w:r>
       <w:r>
         <w:t>ei confort, securitate, eficienț</w:t>
       </w:r>
       <w:r>
-        <w:t>ă energetică (costuri de operare scăzute) și comodidate în orice moment, indiferent dacă este cineva acasă.</w:t>
+        <w:t>ă energetică (costuri de operare scăzute) și comodidate în orice moment, indiferent dacă este cineva acasă</w:t>
+      </w:r>
+      <w:r>
+        <w:t xml:space="preserve"> sau nu</w:t>
+      </w:r>
+      <w:r>
+        <w:t>.</w:t>
       </w:r>
     </w:p>
     <w:p>
@@ -1808,7 +1890,13 @@
         <w:t>u a defini o reședință care are</w:t>
       </w:r>
       <w:r>
-        <w:t xml:space="preserve"> aparate, iluminat, încălzire, aer condiționat, televizoare, calculatoare, sisteme audio și video de divertisment, sisteme de securitate și camere de luat vederi capabile să comunice între ele și pot fi controlate de la distanță printr-un planificator de timp, din orice cameră din casă, precum și de la distanță din orice locație din lume, prin telefon sau prin internet.</w:t>
+        <w:t xml:space="preserve"> aparate, iluminat, încălzire, aer condiționat, televizoare, calculatoare, sisteme audio și video de divertisment, sisteme de securitate și camere de luat vederi capabile să comunice între ele și p</w:t>
+      </w:r>
+      <w:r>
+        <w:t xml:space="preserve">ot fi controlate de la distanță: </w:t>
+      </w:r>
+      <w:r>
+        <w:t>din orice cameră din casă, precum și din orice locație din lume, prin telefon sau prin internet.</w:t>
       </w:r>
     </w:p>
     <w:p>
@@ -1817,26 +1905,6 @@
       </w:pPr>
       <w:r>
         <w:t>Instalarea de produse inteligente dă locuinței și ocupanților săi diverse beneficii - aceleași avantaje pe care tehnologia și computerele personale le-au adus în ultimii 30 de ani - confort și economii de timp, bani și energie.</w:t>
-      </w:r>
-    </w:p>
-    <w:p>
-      <w:pPr>
-        <w:pStyle w:val="LiTextNormal"/>
-      </w:pPr>
-      <w:r>
-        <w:t>Majoritatea locu</w:t>
-      </w:r>
-      <w:r>
-        <w:t>ințelor nu conțin</w:t>
-      </w:r>
-      <w:r>
-        <w:t xml:space="preserve"> aceste dispozit</w:t>
-      </w:r>
-      <w:r>
-        <w:t>ive și sisteme</w:t>
-      </w:r>
-      <w:r>
-        <w:t>, prin urmare, abordarea cea mai comună și mai accesibilă este de a moderniza produsele inteligente în propria lor locuință.</w:t>
       </w:r>
       <w:r>
         <w:t xml:space="preserve"> </w:t>
@@ -1861,105 +1929,6 @@
             <w:rPr>
               <w:noProof/>
             </w:rPr>
-            <w:t>[2]</w:t>
-          </w:r>
-          <w:r>
-            <w:fldChar w:fldCharType="end"/>
-          </w:r>
-        </w:sdtContent>
-      </w:sdt>
-    </w:p>
-    <w:p>
-      <w:pPr>
-        <w:pStyle w:val="LiTextNormal"/>
-      </w:pPr>
-    </w:p>
-    <w:p>
-      <w:pPr>
-        <w:pStyle w:val="LiSubchapters"/>
-        <w:numPr>
-          <w:ilvl w:val="1"/>
-          <w:numId w:val="4"/>
-        </w:numPr>
-      </w:pPr>
-      <w:bookmarkStart w:id="12" w:name="_Toc515816730"/>
-      <w:r>
-        <w:t>Facilitățile traiului într-o casă inteligență</w:t>
-      </w:r>
-      <w:bookmarkEnd w:id="12"/>
-    </w:p>
-    <w:p>
-      <w:pPr>
-        <w:pStyle w:val="LiTextNormal"/>
-      </w:pPr>
-    </w:p>
-    <w:p>
-      <w:pPr>
-        <w:pStyle w:val="LiTextNormal"/>
-      </w:pPr>
-      <w:r>
-        <w:t>Mu</w:t>
-      </w:r>
-      <w:r>
-        <w:t>ltor</w:t>
-      </w:r>
-      <w:r>
-        <w:t xml:space="preserve"> persoane</w:t>
-      </w:r>
-      <w:r>
-        <w:t xml:space="preserve"> </w:t>
-      </w:r>
-      <w:r>
-        <w:t>nu le place ideea de „</w:t>
-      </w:r>
-      <w:r>
-        <w:t>Smart Home”</w:t>
-      </w:r>
-      <w:r>
-        <w:t xml:space="preserve"> fie pentru că ei cred că va fi prea scump, greu de folosit sau poate că nu simt că vor avea suficient control asupra propriului </w:t>
-      </w:r>
-      <w:r>
-        <w:lastRenderedPageBreak/>
-        <w:t>mediu. Cu toate acestea, casele inteligente devin foarte accesibile, datorită opțiunii de a construi puțin câte puțin sau de a le completă pe toate într-un proiect mare, dar cu loc pentru îmbunătățiri viitoare. Fiecare dispozitiv vă stă la dispoziție pentru a vă face viața mai convenabilă pentru plăcerea dumneavoastră.</w:t>
-      </w:r>
-    </w:p>
-    <w:p>
-      <w:pPr>
-        <w:pStyle w:val="LiTextNormal"/>
-      </w:pPr>
-      <w:r>
-        <w:t>În continuare voi enumeră motivele pentru care ar trebui să aveți în vedere un smart home</w:t>
-      </w:r>
-      <w:sdt>
-        <w:sdtPr>
-          <w:id w:val="2054340231"/>
-          <w:citation/>
-        </w:sdtPr>
-        <w:sdtContent>
-          <w:r>
-            <w:fldChar w:fldCharType="begin"/>
-          </w:r>
-          <w:r>
-            <w:rPr>
-              <w:lang w:val="en-US"/>
-            </w:rPr>
-            <w:instrText xml:space="preserve"> CITATION Hom16 \l 1033 </w:instrText>
-          </w:r>
-          <w:r>
-            <w:fldChar w:fldCharType="separate"/>
-          </w:r>
-          <w:r>
-            <w:rPr>
-              <w:noProof/>
-              <w:lang w:val="en-US"/>
-            </w:rPr>
-            <w:t xml:space="preserve"> </w:t>
-          </w:r>
-          <w:r>
-            <w:rPr>
-              <w:noProof/>
-              <w:lang w:val="en-US"/>
-            </w:rPr>
             <w:t>[3]</w:t>
           </w:r>
           <w:r>
@@ -1967,224 +1936,6 @@
           </w:r>
         </w:sdtContent>
       </w:sdt>
-      <w:r>
-        <w:t>:</w:t>
-      </w:r>
-      <w:r>
-        <w:t xml:space="preserve"> </w:t>
-      </w:r>
-    </w:p>
-    <w:p>
-      <w:pPr>
-        <w:pStyle w:val="LiTextNormal"/>
-      </w:pPr>
-    </w:p>
-    <w:p>
-      <w:pPr>
-        <w:pStyle w:val="LiTextNormal"/>
-        <w:numPr>
-          <w:ilvl w:val="0"/>
-          <w:numId w:val="12"/>
-        </w:numPr>
-        <w:rPr>
-          <w:b/>
-          <w:sz w:val="28"/>
-        </w:rPr>
-      </w:pPr>
-      <w:r>
-        <w:rPr>
-          <w:b/>
-          <w:sz w:val="28"/>
-        </w:rPr>
-        <w:t>Confort</w:t>
-      </w:r>
-    </w:p>
-    <w:p>
-      <w:pPr>
-        <w:pStyle w:val="LiTextNormal"/>
-      </w:pPr>
-      <w:r>
-        <w:t>Una dintre cele mai bune părți ale locuinței inteligente este că o puteți configura pentru a fi absolut perfectă pentru dumneavoastră. Lampa trebuie să fie configurată la o luminozitate corectă, nu prea luminoasă, dar nici prea întunecată. Puteți chiar să o setați astfel încât luminile să încetinească să lumineze mai încet în loc de un bliț brusc de lumină orbitoare.</w:t>
-      </w:r>
-    </w:p>
-    <w:p>
-      <w:pPr>
-        <w:pStyle w:val="LiTextNormal"/>
-      </w:pPr>
-      <w:r>
-        <w:t>Puteți să setați o melodie liniștită atunci când alarmele se sting dimineața, astfel încât să vă treziți într-o atmosferă pozitivă și să nu vă temeți de zi. Puteți amplasa difuzoarele în încăperi diferite pentru a fi programate sa difuzeze diferite melodii la diferite volume, astfel încât să puteți ascultă mereu ceea ce doriți în orice loc în casă.</w:t>
-      </w:r>
-    </w:p>
-    <w:p>
-      <w:pPr>
-        <w:pStyle w:val="LiTextNormal"/>
-      </w:pPr>
-      <w:r>
-        <w:t>De asemenea, aveți posibilitatea că temperatura casei să fie menținută la valoarea optimă. Instalația de încălzire și climatizare poate fi controlată de la distanță printr-un termostat, astfel încât casă să nu fie niciodată prea rece sau prea caldă.</w:t>
-      </w:r>
-    </w:p>
-    <w:p>
-      <w:pPr>
-        <w:pStyle w:val="LiTextNormal"/>
-      </w:pPr>
-    </w:p>
-    <w:p>
-      <w:pPr>
-        <w:pStyle w:val="LiTextNormal"/>
-        <w:numPr>
-          <w:ilvl w:val="0"/>
-          <w:numId w:val="12"/>
-        </w:numPr>
-        <w:rPr>
-          <w:b/>
-          <w:sz w:val="28"/>
-        </w:rPr>
-      </w:pPr>
-      <w:r>
-        <w:rPr>
-          <w:b/>
-          <w:sz w:val="28"/>
-        </w:rPr>
-        <w:t>Securitate</w:t>
-      </w:r>
-    </w:p>
-    <w:p>
-      <w:pPr>
-        <w:pStyle w:val="LiTextNormal"/>
-        <w:rPr>
-          <w:lang w:val="en-US"/>
-        </w:rPr>
-      </w:pPr>
-      <w:r>
-        <w:t>Există nenumărate motive pentru care o casă inteligentă vă poate menține în siguranță. Puteți avea senzori de mișcare pentru a detecta mișcarea după un anumit timp determinat, cum ar fi noaptea sau în timp ce vă aflați la serviciu. Dacă detectorii de mișcare sunt avertizați, vi se poate trimite o notificare telefonului dumneavoastră și / sau ar trebui să se aprindă luminile pentru a da impresia că sunteți treaz, acest lucru speriindul pe potențialul spărgător.</w:t>
-      </w:r>
-    </w:p>
-    <w:p>
-      <w:pPr>
-        <w:pStyle w:val="LiTextNormal"/>
-      </w:pPr>
-      <w:r>
-        <w:t>Puteți avea senzori pe ferestre și uși, astfel încât să știți dacă au fost deschise fără să știți sau dacă au fost distruse.</w:t>
-      </w:r>
-    </w:p>
-    <w:p>
-      <w:pPr>
-        <w:pStyle w:val="LiTextNormal"/>
-      </w:pPr>
-      <w:r>
-        <w:t>O mulțime de case inteligente au camere video instalate care vă permit să priviți prin orice cameră utilizând dispozitivul inteligent sau terminalul de perete. Puteți seta secțiuni ale ecranului pentru a detecta mișcarea, astfel încât un animal de companie sau un copac în vânt nu declanșează alarmă.</w:t>
-      </w:r>
-    </w:p>
-    <w:p>
-      <w:pPr>
-        <w:pStyle w:val="LiTextNormal"/>
-      </w:pPr>
-      <w:r>
-        <w:t>Dacă</w:t>
-      </w:r>
-      <w:r>
-        <w:t xml:space="preserve"> va montati alarme de incendiu „inteligente”</w:t>
-      </w:r>
-      <w:r>
-        <w:t xml:space="preserve">, puteți primi notificări despre potențiale incendii, indiferent dacă vă aflați în casă sau la locul de muncă. Dacă știți că este o alarmă falsă, </w:t>
-      </w:r>
-      <w:r>
-        <w:lastRenderedPageBreak/>
-        <w:t>puteți opri alarmă printr-o apăsare pe ecran, în loc să urcați pe un scaun și să vă întindeți pentru a ajunge la butonul de pe alarmă.</w:t>
-      </w:r>
-    </w:p>
-    <w:p>
-      <w:pPr>
-        <w:pStyle w:val="LiTextNormal"/>
-      </w:pPr>
-      <w:r>
-        <w:t>Ca</w:t>
-      </w:r>
-      <w:r>
-        <w:t xml:space="preserve"> un bonus</w:t>
-      </w:r>
-      <w:r>
-        <w:t>,</w:t>
-      </w:r>
-      <w:r>
-        <w:t xml:space="preserve"> dacă plecați vreodată în vacanță puteți obține aceste notificări pentru incendii sau spargeri pot fi trimise unui vecin sau unui membru al familiei în locul dumneavoastră.</w:t>
-      </w:r>
-    </w:p>
-    <w:p>
-      <w:pPr>
-        <w:pStyle w:val="LiTextNormal"/>
-      </w:pPr>
-    </w:p>
-    <w:p>
-      <w:pPr>
-        <w:pStyle w:val="LiTextNormal"/>
-        <w:numPr>
-          <w:ilvl w:val="0"/>
-          <w:numId w:val="12"/>
-        </w:numPr>
-        <w:rPr>
-          <w:b/>
-          <w:sz w:val="28"/>
-        </w:rPr>
-      </w:pPr>
-      <w:r>
-        <w:rPr>
-          <w:b/>
-          <w:sz w:val="28"/>
-        </w:rPr>
-        <w:t>Ușor de utilizat</w:t>
-      </w:r>
-    </w:p>
-    <w:p>
-      <w:pPr>
-        <w:pStyle w:val="LiTextNormal"/>
-        <w:rPr>
-          <w:b/>
-        </w:rPr>
-      </w:pPr>
-      <w:r>
-        <w:t>P</w:t>
-      </w:r>
-      <w:r>
-        <w:t>artea cea mai convenabilă a unei locuințe inteligente este că fiecare parte a casei ar putea fi doar la o atingere de ecran distanță. Fie că este vorba de telefonul tău inteligent, de tabletă, calculator personal sau de un terminal construit în pereții tăi</w:t>
-      </w:r>
-      <w:r>
-        <w:rPr>
-          <w:b/>
-        </w:rPr>
-        <w:t>.</w:t>
-      </w:r>
-    </w:p>
-    <w:p>
-      <w:pPr>
-        <w:pStyle w:val="LiTextNormal"/>
-      </w:pPr>
-      <w:r>
-        <w:t>Când te pregătești să dormi, poți opri orice lumină din casă doar prin apăsarea unui buton. Puteți să vă uitați la ecranul dumneavoastă și să vedeți că fiecare ușă și fereastră sunt blocate, astfel încât să nu trebuiască să mergeți și să le verificați pe fiecare individual.</w:t>
-      </w:r>
-    </w:p>
-    <w:p>
-      <w:pPr>
-        <w:pStyle w:val="LiTextNormal"/>
-      </w:pPr>
-      <w:r>
-        <w:t xml:space="preserve">Puteți chiar programa </w:t>
-      </w:r>
-      <w:r>
-        <w:t xml:space="preserve">toate </w:t>
-      </w:r>
-      <w:r>
-        <w:t>dispozitivele</w:t>
-      </w:r>
-      <w:r>
-        <w:t xml:space="preserve"> </w:t>
-      </w:r>
-      <w:r>
-        <w:t>împreună</w:t>
-      </w:r>
-      <w:r>
-        <w:t>, de exemplu, când porniți televizorul, luminile se diminuează automat sau sunetul se aprinde odată cu televizorul. Dimineața puteți seta încălzirea, luminile, muzică pentru a se aprinde când vă ridicați, fără să trebuiască să faceți nimic.</w:t>
-      </w:r>
     </w:p>
     <w:p>
       <w:pPr>
@@ -2199,275 +1950,80 @@
           <w:numId w:val="4"/>
         </w:numPr>
       </w:pPr>
-      <w:bookmarkStart w:id="13" w:name="_Toc515816731"/>
-      <w:r>
-        <w:t>P</w:t>
-      </w:r>
-      <w:r>
-        <w:t>rovocări</w:t>
-      </w:r>
-      <w:bookmarkEnd w:id="13"/>
-    </w:p>
-    <w:p>
-      <w:pPr>
-        <w:pStyle w:val="LiTextNormal"/>
-      </w:pPr>
-    </w:p>
-    <w:p>
-      <w:pPr>
-        <w:pStyle w:val="LiTextNormal"/>
-      </w:pPr>
-      <w:r>
-        <w:t xml:space="preserve">O casă inteligentă </w:t>
-      </w:r>
-      <w:r>
-        <w:t>poate</w:t>
-      </w:r>
-      <w:r>
-        <w:t xml:space="preserve"> fi un coșmar pentru acei oameni </w:t>
-      </w:r>
-      <w:r>
-        <w:t>ce</w:t>
-      </w:r>
-      <w:r>
-        <w:t xml:space="preserve"> nu se simt confortabil cu computerele.</w:t>
-      </w:r>
-    </w:p>
-    <w:p>
-      <w:pPr>
-        <w:pStyle w:val="LiTextNormal"/>
-      </w:pPr>
-      <w:r>
-        <w:t>Unul dintre blocajele primare în instalarea unui sistem smart home este echilibrarea dintre complexitatea și utilizarea lui. Dacă este chiar exasperant, atunci de fapt, vă face viața mai grea în loc să o facă mai ușoară. Când planificați sistemul, este important să luați în considerare câțiva factori</w:t>
-      </w:r>
-      <w:r>
-        <w:t>:</w:t>
-      </w:r>
-    </w:p>
-    <w:p>
-      <w:pPr>
-        <w:pStyle w:val="LiTextNormal"/>
-        <w:numPr>
-          <w:ilvl w:val="0"/>
-          <w:numId w:val="10"/>
-        </w:numPr>
-      </w:pPr>
-      <w:r>
-        <w:t>Ce tipuri de componente fac parte din sistem? Ele sunt de bază, de dimensiuni mici</w:t>
+      <w:bookmarkStart w:id="10" w:name="_Toc516155527"/>
+      <w:r>
+        <w:t>Facilitățile traiului într-o casă inteligență</w:t>
+      </w:r>
+      <w:bookmarkEnd w:id="10"/>
+    </w:p>
+    <w:p>
+      <w:pPr>
+        <w:pStyle w:val="LiTextNormal"/>
+      </w:pPr>
+    </w:p>
+    <w:p>
+      <w:pPr>
+        <w:pStyle w:val="LiTextNormal"/>
+      </w:pPr>
+      <w:r>
+        <w:t>Mu</w:t>
+      </w:r>
+      <w:r>
+        <w:t>ltor</w:t>
+      </w:r>
+      <w:r>
+        <w:t xml:space="preserve"> persoane</w:t>
       </w:r>
       <w:r>
         <w:t xml:space="preserve"> </w:t>
       </w:r>
       <w:r>
-        <w:t>sau</w:t>
-      </w:r>
-      <w:r>
-        <w:t xml:space="preserve"> </w:t>
-      </w:r>
-      <w:r>
-        <w:t>impunătoare, cum ar fi un sistem de alarmă sau o cameră video</w:t>
-      </w:r>
-      <w:r>
-        <w:t>?</w:t>
-      </w:r>
-    </w:p>
-    <w:p>
-      <w:pPr>
-        <w:pStyle w:val="LiTextNormal"/>
-        <w:numPr>
-          <w:ilvl w:val="0"/>
-          <w:numId w:val="10"/>
-        </w:numPr>
-      </w:pPr>
-      <w:r>
-        <w:t>Cât de intuitiv va fi sistemul pentru un non-utilizator?</w:t>
-      </w:r>
-    </w:p>
-    <w:p>
-      <w:pPr>
-        <w:pStyle w:val="LiTextNormal"/>
-        <w:numPr>
-          <w:ilvl w:val="0"/>
-          <w:numId w:val="10"/>
-        </w:numPr>
-      </w:pPr>
-      <w:r>
-        <w:t>Dispozitivul îndeplineste o nevoie sau este doar o fantezie și potențial o jucărie frustrantă?</w:t>
-      </w:r>
-    </w:p>
-    <w:p>
-      <w:pPr>
-        <w:pStyle w:val="LiTextNormal"/>
-        <w:numPr>
-          <w:ilvl w:val="0"/>
-          <w:numId w:val="10"/>
-        </w:numPr>
-      </w:pPr>
-      <w:r>
-        <w:t>Câți oameni vor fi obligați să utilizeze sistemul?</w:t>
-      </w:r>
-    </w:p>
-    <w:p>
-      <w:pPr>
-        <w:pStyle w:val="LiTextNormal"/>
-        <w:numPr>
-          <w:ilvl w:val="0"/>
-          <w:numId w:val="10"/>
-        </w:numPr>
-      </w:pPr>
-      <w:r>
-        <w:t>Cine va ști cum să opereze sistemul? Cine va ști cum să mențină sistemul și să remedieze eșecurile?</w:t>
-      </w:r>
-    </w:p>
-    <w:p>
-      <w:pPr>
-        <w:pStyle w:val="LiTextNormal"/>
-        <w:numPr>
-          <w:ilvl w:val="0"/>
-          <w:numId w:val="10"/>
-        </w:numPr>
-      </w:pPr>
-      <w:r>
-        <w:lastRenderedPageBreak/>
-        <w:t>Cât de ușor este să faceți schimbări în interfață? De exemplu, dacă casă ta este programată să te trezească la 7 dimineața, cum o vei lăsă să știe că ești deplasat peste noapte la birou sau dacă dormi într-o sâmbătă?</w:t>
-      </w:r>
-    </w:p>
-    <w:p>
-      <w:pPr>
-        <w:pStyle w:val="LiTextNormal"/>
-      </w:pPr>
-      <w:r>
-        <w:t>Din aceste motive, ar putea fi mai ușor să începeți c</w:t>
-      </w:r>
-      <w:r>
-        <w:t>u o rețea foarte simplă și apoi sa o</w:t>
-      </w:r>
-      <w:r>
-        <w:t xml:space="preserve"> extindeți </w:t>
-      </w:r>
-      <w:r>
-        <w:t>atunci când</w:t>
-      </w:r>
-      <w:r>
-        <w:t xml:space="preserve"> sunt nece</w:t>
-      </w:r>
-      <w:r>
-        <w:t>sare sau dorite îmbunătățiri. Ca</w:t>
-      </w:r>
-      <w:r>
-        <w:t xml:space="preserve"> multe dintre noile tehnologii, casele inteligente necesită o investiție semnificativă atât în bani, cât și în timp pentru a ține</w:t>
-      </w:r>
-      <w:r>
-        <w:t xml:space="preserve"> pasul, așa că, dacă nu aveti nici bani, nici timp</w:t>
-      </w:r>
-      <w:r>
-        <w:t>, a-ți putea să doriți să rămâneți cu casă dumneavoastră</w:t>
-      </w:r>
-      <w:r>
-        <w:t xml:space="preserve"> </w:t>
-      </w:r>
-      <w:r>
-        <w:t>„</w:t>
-      </w:r>
-      <w:r>
-        <w:t>veche” si</w:t>
-      </w:r>
-      <w:r>
-        <w:t xml:space="preserve"> „</w:t>
-      </w:r>
-      <w:r>
-        <w:t>prostuță”</w:t>
-      </w:r>
-      <w:r>
-        <w:t>.</w:t>
-      </w:r>
-    </w:p>
-    <w:p>
-      <w:pPr>
-        <w:pStyle w:val="LiTextNormal"/>
-      </w:pPr>
-      <w:r>
-        <w:t>Înainte de a cumpăra, verificați recenziile despre produse și încercați să le evitați</w:t>
-      </w:r>
-      <w:r>
-        <w:t xml:space="preserve"> pe cele ce atrag</w:t>
-      </w:r>
-      <w:r>
-        <w:t xml:space="preserve"> atenția utilizatorilor. Există o mulțime de produse care fac promisiuni înalte, dar în lumea reală nu au succes. Și dacă sunteți un utilizator de smartphone, luați în considerare produ</w:t>
-      </w:r>
-      <w:r>
-        <w:t>sele care apar și care au construite</w:t>
-      </w:r>
-      <w:r>
-        <w:t xml:space="preserve"> pentru ele o aplicație smartphone la fel de bine revizuită. Unele aplicații sunt atât de greoaie sau complicate încât provoacă mai multe durer</w:t>
-      </w:r>
-      <w:r>
-        <w:t>i de cap decât va ușurează viața</w:t>
-      </w:r>
-      <w:r>
-        <w:t>.</w:t>
-      </w:r>
-    </w:p>
-    <w:p>
-      <w:pPr>
-        <w:pStyle w:val="LiTextNormal"/>
-      </w:pPr>
-      <w:r>
-        <w:t xml:space="preserve">Casele inteligente vin, de asemenea, cu unele probleme de securitate. Hackerii care găsesc o modalitate de a accesa rețeaua pot avea capacitatea de </w:t>
-      </w:r>
-      <w:r>
-        <w:t xml:space="preserve">a dezactiva sistemele de alarmă, </w:t>
-      </w:r>
-      <w:r>
-        <w:t>luminile, lăsând locuința vulnerabilă la o spargere. De asemenea, ar putea provoca neplăceri, cum ar fi aprinderea și închiderea rapidă a dispozitivelor, ceea ce ar putea ruină unele electronice sau, într-un caz extrem, ar putea provoca un incendiu.</w:t>
-      </w:r>
-    </w:p>
-    <w:p>
-      <w:pPr>
-        <w:pStyle w:val="LiTextNormal"/>
-      </w:pPr>
-      <w:r>
-        <w:t>Producătorii de produse electronice de uz casnic își îmbunătățesc liniile de producție, în speranța că automatizarea locuințelor va ajunge în sfârșit în să se realizeze în masă</w:t>
-      </w:r>
-      <w:r>
-        <w:t xml:space="preserve">. Mulțumită smartphone-urilor, </w:t>
-      </w:r>
-      <w:r>
-        <w:t xml:space="preserve"> tabletelor și numeroaselor aplicații de automatizare a locuințelor disponibile acum, există o șansă că trendul va atrage mai mulți utilizatori.</w:t>
-      </w:r>
-    </w:p>
-    <w:p>
-      <w:pPr>
-        <w:pStyle w:val="LiTextNormal"/>
-      </w:pPr>
-      <w:r>
-        <w:t xml:space="preserve">Asta pentru că, în ciuda atâtor progrese tehnologice, nu există încă un sistem standard pentru automatizarea tuturor acestor gadgeturi. Fără un astfel de standard, mulți consumatori sunt lăsăți să se întrebe dacă cheltuiesc sute sau mii de dolari pe produse care vor sfârși depășite sau inutilizabile într-un </w:t>
-      </w:r>
-      <w:r>
-        <w:t>scurt</w:t>
-      </w:r>
-      <w:r>
-        <w:t xml:space="preserve"> timp.</w:t>
-      </w:r>
-    </w:p>
-    <w:p>
-      <w:pPr>
-        <w:pStyle w:val="LiTextNormal"/>
-      </w:pPr>
-      <w:r>
-        <w:t>Desigur, există și întrebarea dacă o persoană are nevoie de toată această tehnologie. Societatea noastră este într-adevăr atât de leneșă încât să nu putem apasa pe un comutator de lumină? Vestea bună este că, odată cu tot timpul pe care îl vom economisii din automatizarea locuinței, vom avea timp și de alte activități.</w:t>
+        <w:t>nu le place ideea de „</w:t>
+      </w:r>
+      <w:r>
+        <w:t>Smart Home”</w:t>
+      </w:r>
+      <w:r>
+        <w:t xml:space="preserve"> fie pentru că ei cred că va fi prea scump, </w:t>
+      </w:r>
+      <w:r>
+        <w:t xml:space="preserve">greu de folosit sau poate că </w:t>
+      </w:r>
+      <w:r>
+        <w:t xml:space="preserve">simt că </w:t>
+      </w:r>
+      <w:r>
+        <w:t xml:space="preserve">nu </w:t>
+      </w:r>
+      <w:r>
+        <w:t>vor avea suficient control asupra propriului mediu. Cu toate acestea, casele inteligente devin foarte accesibile, datorită opțiunii de a construi puțin câte puțin sau de a le completă pe toate într-un proiect mare, dar cu loc pentru îmbunătățiri viitoare. Fiecare dispozitiv vă stă la dispoziție pentru a vă face viața mai convenabilă pentru plăcerea dumneavoastră.</w:t>
+      </w:r>
+    </w:p>
+    <w:p>
+      <w:pPr>
+        <w:pStyle w:val="LiTextNormal"/>
+      </w:pPr>
+      <w:r>
+        <w:t>În continuare v</w:t>
+      </w:r>
+      <w:r>
+        <w:t>oi enumera</w:t>
+      </w:r>
+      <w:r>
+        <w:t xml:space="preserve"> motivele pentru care ar trebui să aveți în vedere un smart home</w:t>
       </w:r>
       <w:sdt>
         <w:sdtPr>
-          <w:id w:val="-1121847448"/>
+          <w:id w:val="2054340231"/>
           <w:citation/>
         </w:sdtPr>
+        <w:sdtEndPr/>
         <w:sdtContent>
           <w:r>
             <w:fldChar w:fldCharType="begin"/>
           </w:r>
           <w:r>
-            <w:instrText xml:space="preserve"> CITATION Mol08 \l 1033 </w:instrText>
+            <w:instrText xml:space="preserve">CITATION Hom16 \l 1033 </w:instrText>
           </w:r>
           <w:r>
             <w:fldChar w:fldCharType="separate"/>
@@ -2489,6 +2045,441 @@
           </w:r>
         </w:sdtContent>
       </w:sdt>
+      <w:r>
+        <w:t>:</w:t>
+      </w:r>
+      <w:r>
+        <w:t xml:space="preserve"> </w:t>
+      </w:r>
+    </w:p>
+    <w:p>
+      <w:pPr>
+        <w:pStyle w:val="LiTextNormal"/>
+      </w:pPr>
+    </w:p>
+    <w:p>
+      <w:pPr>
+        <w:pStyle w:val="LiTextNormal"/>
+        <w:numPr>
+          <w:ilvl w:val="0"/>
+          <w:numId w:val="12"/>
+        </w:numPr>
+        <w:rPr>
+          <w:b/>
+          <w:sz w:val="28"/>
+        </w:rPr>
+      </w:pPr>
+      <w:r>
+        <w:rPr>
+          <w:b/>
+          <w:sz w:val="28"/>
+        </w:rPr>
+        <w:t>Confort</w:t>
+      </w:r>
+    </w:p>
+    <w:p>
+      <w:pPr>
+        <w:pStyle w:val="LiTextNormal"/>
+      </w:pPr>
+      <w:r>
+        <w:t>Una dintre cele mai bune părți ale locuinței inteligente este că o puteți configura pentru a fi absolut perfectă pentru dumneavoastră. Lampa trebuie să fie configurată la o luminozitate corectă, nu prea luminoasă, dar nici prea întunecată. Puteți chiar să o setați astfel încât luminile să încetinească să lumineze mai încet în loc de un bliț brusc de lumină orbitoare.</w:t>
+      </w:r>
+    </w:p>
+    <w:p>
+      <w:pPr>
+        <w:pStyle w:val="LiTextNormal"/>
+      </w:pPr>
+      <w:r>
+        <w:t>Puteți să setați o melodie liniștită atunci când alarmele se sting dimineața, astfel încât să vă trez</w:t>
+      </w:r>
+      <w:r>
+        <w:t>iți într-o atmosferă pozitivă</w:t>
+      </w:r>
+      <w:r>
+        <w:t xml:space="preserve">. Puteți amplasa difuzoarele în încăperi diferite pentru a fi programate sa difuzeze diferite melodii la diferite volume, </w:t>
+      </w:r>
+      <w:r>
+        <w:t>astfel încât să puteți asculta</w:t>
+      </w:r>
+      <w:r>
+        <w:t xml:space="preserve"> mereu ceea ce doriți în orice loc în casă.</w:t>
+      </w:r>
+    </w:p>
+    <w:p>
+      <w:pPr>
+        <w:pStyle w:val="LiTextNormal"/>
+      </w:pPr>
+      <w:r>
+        <w:lastRenderedPageBreak/>
+        <w:t xml:space="preserve">De </w:t>
+      </w:r>
+      <w:r>
+        <w:t>asemenea, aveți posibilitatea ca</w:t>
+      </w:r>
+      <w:r>
+        <w:t xml:space="preserve"> temperatura casei să fie menținută la valoarea optimă. Instalația de încălzire și climatizare poate fi controlată de la distanță printr-un termostat, astfel încât </w:t>
+      </w:r>
+      <w:r>
+        <w:t xml:space="preserve">în </w:t>
+      </w:r>
+      <w:r>
+        <w:t>casă să nu fie niciodată prea rece sau prea caldă.</w:t>
+      </w:r>
+    </w:p>
+    <w:p>
+      <w:pPr>
+        <w:pStyle w:val="LiTextNormal"/>
+      </w:pPr>
+    </w:p>
+    <w:p>
+      <w:pPr>
+        <w:pStyle w:val="LiTextNormal"/>
+        <w:numPr>
+          <w:ilvl w:val="0"/>
+          <w:numId w:val="12"/>
+        </w:numPr>
+        <w:rPr>
+          <w:b/>
+          <w:sz w:val="28"/>
+        </w:rPr>
+      </w:pPr>
+      <w:r>
+        <w:rPr>
+          <w:b/>
+          <w:sz w:val="28"/>
+        </w:rPr>
+        <w:t>Securitate</w:t>
+      </w:r>
+    </w:p>
+    <w:p>
+      <w:pPr>
+        <w:pStyle w:val="LiTextNormal"/>
+      </w:pPr>
+      <w:r>
+        <w:t>Există nenumărate motive pentru care o casă inteligentă vă poate menține în siguranță. Puteți avea senzori de mișcare pentru a detecta mișcarea după un anumit timp determinat, cum ar fi noaptea sau în timp ce vă aflați la serviciu. Dacă detectorii de mișcare sunt avertizați, vi se poate trimite o notificare telefonului dumneavoastră și / sau ar trebui să se aprindă luminile pentru a da impresia că sunteți treaz, acest lucru speriindul pe potențialul spărgător.</w:t>
+      </w:r>
+    </w:p>
+    <w:p>
+      <w:pPr>
+        <w:pStyle w:val="LiTextNormal"/>
+      </w:pPr>
+      <w:r>
+        <w:t>Puteți avea senzori pe ferestre și uși, astfel încât să ș</w:t>
+      </w:r>
+      <w:r>
+        <w:t>tiți dacă au fost deschise</w:t>
+      </w:r>
+      <w:r>
+        <w:t xml:space="preserve"> sau dacă au fost distruse.</w:t>
+      </w:r>
+    </w:p>
+    <w:p>
+      <w:pPr>
+        <w:pStyle w:val="LiTextNormal"/>
+      </w:pPr>
+      <w:r>
+        <w:t>O mulțime de case inteligente au camere video instalate care vă permit să priviți prin orice cameră utilizând dispozitivul inteligent sau terminalul de perete. Puteți seta secțiuni ale ecranului pentru a detecta mișcarea, astfel încât un animal de companie sau un copac în vânt</w:t>
+      </w:r>
+      <w:r>
+        <w:t xml:space="preserve"> să</w:t>
+      </w:r>
+      <w:r>
+        <w:t xml:space="preserve"> nu declanșeze</w:t>
+      </w:r>
+      <w:r>
+        <w:t xml:space="preserve"> alarma</w:t>
+      </w:r>
+      <w:r>
+        <w:t>.</w:t>
+      </w:r>
+    </w:p>
+    <w:p>
+      <w:pPr>
+        <w:pStyle w:val="LiTextNormal"/>
+      </w:pPr>
+      <w:r>
+        <w:t>Dacă</w:t>
+      </w:r>
+      <w:r>
+        <w:t xml:space="preserve"> vă montaț</w:t>
+      </w:r>
+      <w:r>
+        <w:t>i alarme de incendiu „inteligente”</w:t>
+      </w:r>
+      <w:r>
+        <w:t xml:space="preserve">, puteți primi notificări despre potențiale incendii, indiferent dacă vă aflați în casă sau la locul de muncă. Dacă știți că este o </w:t>
+      </w:r>
+      <w:r>
+        <w:t>alarmă falsă, puteți opri alarma</w:t>
+      </w:r>
+      <w:r>
+        <w:t xml:space="preserve"> printr-o apăsare pe ecran, în loc să urcați pe un scaun și să vă întindeți pentru a ajunge la butonul de pe alarmă.</w:t>
+      </w:r>
+    </w:p>
+    <w:p>
+      <w:pPr>
+        <w:pStyle w:val="LiTextNormal"/>
+      </w:pPr>
+      <w:r>
+        <w:t>Ca</w:t>
+      </w:r>
+      <w:r>
+        <w:t xml:space="preserve"> un bonus</w:t>
+      </w:r>
+      <w:r>
+        <w:t>,</w:t>
+      </w:r>
+      <w:r>
+        <w:t xml:space="preserve"> dacă plecați vreodată în vacanță puteți obține aceste notificări pentru incendii sau spargeri</w:t>
+      </w:r>
+      <w:r>
+        <w:t>, sau puteti alege sa fie</w:t>
+      </w:r>
+      <w:r>
+        <w:t xml:space="preserve"> trimise unui vecin sau unui membru al familiei în locul dumneavoastră.</w:t>
+      </w:r>
+    </w:p>
+    <w:p>
+      <w:pPr>
+        <w:pStyle w:val="LiTextNormal"/>
+      </w:pPr>
+    </w:p>
+    <w:p>
+      <w:pPr>
+        <w:pStyle w:val="LiTextNormal"/>
+        <w:numPr>
+          <w:ilvl w:val="0"/>
+          <w:numId w:val="12"/>
+        </w:numPr>
+        <w:rPr>
+          <w:b/>
+          <w:sz w:val="28"/>
+        </w:rPr>
+      </w:pPr>
+      <w:r>
+        <w:rPr>
+          <w:b/>
+          <w:sz w:val="28"/>
+        </w:rPr>
+        <w:t>Ușor de utilizat</w:t>
+      </w:r>
+    </w:p>
+    <w:p>
+      <w:pPr>
+        <w:pStyle w:val="LiTextNormal"/>
+        <w:rPr>
+          <w:b/>
+        </w:rPr>
+      </w:pPr>
+      <w:r>
+        <w:t>Partea cea mai convenabilă a unei locuințe inteligente este că fiecare parte a casei ar putea fi doar la o atingere de ecran distanță. Fie că este vorba de telefonul tău inteligent, de tabletă, calculator personal sau de un terminal construit în pereții tăi</w:t>
+      </w:r>
+      <w:r>
+        <w:rPr>
+          <w:b/>
+        </w:rPr>
+        <w:t>.</w:t>
+      </w:r>
+    </w:p>
+    <w:p>
+      <w:pPr>
+        <w:pStyle w:val="LiTextNormal"/>
+      </w:pPr>
+      <w:r>
+        <w:t>Când te pregătești să dormi, poți opri orice lumină din casă doar prin apăsarea unui buton. Puteți să vă uitați la ecranul dumneavoastă și să vedeți că fiecare ușă și fereastră sunt blocate, astfel încât să nu trebuiască să mergeți și să le verificați pe fiecare individual.</w:t>
+      </w:r>
+    </w:p>
+    <w:p>
+      <w:pPr>
+        <w:pStyle w:val="LiTextNormal"/>
+      </w:pPr>
+      <w:r>
+        <w:t xml:space="preserve">Puteți chiar programa </w:t>
+      </w:r>
+      <w:r>
+        <w:t xml:space="preserve">toate </w:t>
+      </w:r>
+      <w:r>
+        <w:t>dispozitivele</w:t>
+      </w:r>
+      <w:r>
+        <w:t xml:space="preserve"> împreună</w:t>
+      </w:r>
+      <w:r>
+        <w:t xml:space="preserve">, de exemplu, când porniți televizorul, luminile se diminuează automat sau sunetul se aprinde odată cu televizorul. Dimineața puteți </w:t>
+      </w:r>
+      <w:r>
+        <w:lastRenderedPageBreak/>
+        <w:t>s</w:t>
+      </w:r>
+      <w:r>
+        <w:t>eta încălzirea, luminile, muzica</w:t>
+      </w:r>
+      <w:r>
+        <w:t xml:space="preserve"> pentru a se aprinde când vă ridicați, fără să trebuiască să faceți nimic.</w:t>
+      </w:r>
+    </w:p>
+    <w:p>
+      <w:pPr>
+        <w:pStyle w:val="LiTextNormal"/>
+      </w:pPr>
+    </w:p>
+    <w:p>
+      <w:pPr>
+        <w:pStyle w:val="LiTextNormal"/>
+        <w:numPr>
+          <w:ilvl w:val="0"/>
+          <w:numId w:val="12"/>
+        </w:numPr>
+        <w:rPr>
+          <w:b/>
+          <w:sz w:val="28"/>
+        </w:rPr>
+      </w:pPr>
+      <w:r>
+        <w:rPr>
+          <w:b/>
+          <w:sz w:val="28"/>
+        </w:rPr>
+        <w:t>Accesibilitate</w:t>
+      </w:r>
+    </w:p>
+    <w:p>
+      <w:pPr>
+        <w:pStyle w:val="LiTextNormal"/>
+      </w:pPr>
+      <w:r>
+        <w:t>Casele inteligente oferă u</w:t>
+      </w:r>
+      <w:r>
+        <w:t>n ajutor imens pentru persoane</w:t>
+      </w:r>
+      <w:r>
+        <w:t>le</w:t>
+      </w:r>
+      <w:r>
+        <w:t xml:space="preserve"> cu diferite dizabilități. Oamenii care nu văd pot avea interfață vocală </w:t>
+      </w:r>
+      <w:r>
+        <w:t xml:space="preserve">cu care pot </w:t>
+      </w:r>
+      <w:r>
+        <w:t>controla televizoarele,</w:t>
+      </w:r>
+      <w:r>
+        <w:t xml:space="preserve"> luminile, în</w:t>
+      </w:r>
+      <w:r>
+        <w:t xml:space="preserve">călzirea, orice dispozitiv ce </w:t>
+      </w:r>
+      <w:r>
+        <w:t xml:space="preserve">este conectat la electricitate și internet. </w:t>
+      </w:r>
+      <w:r>
+        <w:t>Pentru persoanele cu defic</w:t>
+      </w:r>
+      <w:r>
+        <w:t>iențe musculare sau dizabilități</w:t>
+      </w:r>
+      <w:r>
+        <w:t xml:space="preserve"> activarea comutatoarelor de lumina, alarmei de incendiu se poate dovedi a fii un lucru foarte greoi, dacă nu chiar imposibil. </w:t>
+      </w:r>
+      <w:r>
+        <w:t>A</w:t>
+      </w:r>
+      <w:r>
+        <w:t>cum</w:t>
+      </w:r>
+      <w:r>
+        <w:t>,</w:t>
+      </w:r>
+      <w:r>
+        <w:t xml:space="preserve"> astfel de dispozitive</w:t>
+      </w:r>
+      <w:r>
+        <w:t>, se pot controla</w:t>
+      </w:r>
+      <w:r>
+        <w:t xml:space="preserve"> folosind un telefon sau o tabletă. Pentru cineva </w:t>
+      </w:r>
+      <w:r>
+        <w:t>într-un scaun cu rot</w:t>
+      </w:r>
+      <w:r>
+        <w:t>ile</w:t>
+      </w:r>
+      <w:r>
+        <w:t xml:space="preserve"> se po</w:t>
+      </w:r>
+      <w:r>
+        <w:t>a</w:t>
+      </w:r>
+      <w:r>
+        <w:t>t</w:t>
+      </w:r>
+      <w:r>
+        <w:t>e</w:t>
+      </w:r>
+      <w:r>
+        <w:t xml:space="preserve"> configura </w:t>
+      </w:r>
+      <w:r>
+        <w:t xml:space="preserve">deschiderea și inchiderea </w:t>
+      </w:r>
+      <w:r>
+        <w:t>uși</w:t>
+      </w:r>
+      <w:r>
+        <w:t>lor automat</w:t>
+      </w:r>
+      <w:r>
+        <w:t xml:space="preserve"> folosind senzori.</w:t>
+      </w:r>
+    </w:p>
+    <w:p>
+      <w:pPr>
+        <w:pStyle w:val="LiTextNormal"/>
+      </w:pPr>
+      <w:r>
+        <w:t>Programele pot fi configurate individual pentru persoane, astfel încât acestea să nu trebuiască să se gândească la preocupări triviale, cum ar fi încălzirea sau lumina.</w:t>
+      </w:r>
+    </w:p>
+    <w:p>
+      <w:pPr>
+        <w:pStyle w:val="LiTextNormal"/>
+      </w:pPr>
+      <w:r>
+        <w:t>Familiile care au un membru mai în vârstă sau poate pe cineva ce suferă de boală Alzheimer</w:t>
+      </w:r>
+      <w:r>
+        <w:rPr>
+          <w:rStyle w:val="FootnoteReference"/>
+        </w:rPr>
+        <w:footnoteReference w:id="3"/>
+      </w:r>
+      <w:r>
+        <w:t xml:space="preserve"> pot avea senzori instalați în casă pentru a</w:t>
+      </w:r>
+      <w:r>
+        <w:t xml:space="preserve"> fi mai simplă monitorizarea</w:t>
+      </w:r>
+      <w:r>
+        <w:t xml:space="preserve"> atunci când nu pot fi fizic acolo. Se pot crea alerte care să informeze în caz că ușa frontală este deschisă pe timp de noapte, pot fi atașați senzori la chei pentru a află dacă se rătăcesc și nu sunt unde vă așteptați să fie. De astfel, se pot crea alerte de inundațîi în camerele de bucătărie, băie, chiar și până la monitorizarea casetelor de pastile pentru a vă asigura că sunt luate în fiecare zi.</w:t>
+      </w:r>
+    </w:p>
+    <w:p>
+      <w:pPr>
+        <w:pStyle w:val="LiTextNormal"/>
+      </w:pPr>
+      <w:r>
+        <w:t>De asemenea, pot fi instalate cu ușurință butoane de panică în cazul în care a existat un accident în casă și familia sau personalul de îngrijire poate fi anu</w:t>
+      </w:r>
+      <w:r>
+        <w:t>nțat imediat, în loc că persoana</w:t>
+      </w:r>
+      <w:r>
+        <w:t xml:space="preserve"> în nevoie să trebuiască să încerce să telefoneze pentru ajutor.</w:t>
+      </w:r>
     </w:p>
     <w:p>
       <w:pPr>
@@ -2503,23 +2494,355 @@
           <w:numId w:val="4"/>
         </w:numPr>
       </w:pPr>
-      <w:bookmarkStart w:id="14" w:name="_Toc515816732"/>
+      <w:bookmarkStart w:id="11" w:name="_Toc516155528"/>
+      <w:r>
+        <w:t>P</w:t>
+      </w:r>
+      <w:r>
+        <w:t>rovocări</w:t>
+      </w:r>
+      <w:bookmarkEnd w:id="11"/>
+    </w:p>
+    <w:p>
+      <w:pPr>
+        <w:pStyle w:val="LiTextNormal"/>
+      </w:pPr>
+    </w:p>
+    <w:p>
+      <w:pPr>
+        <w:pStyle w:val="LiTextNormal"/>
+      </w:pPr>
+      <w:r>
+        <w:t xml:space="preserve">O casă inteligentă </w:t>
+      </w:r>
+      <w:r>
+        <w:t>poate</w:t>
+      </w:r>
+      <w:r>
+        <w:t xml:space="preserve"> fi un coșmar pentru acei oameni </w:t>
+      </w:r>
+      <w:r>
+        <w:t>ce</w:t>
+      </w:r>
+      <w:r>
+        <w:t xml:space="preserve"> nu se simt confortabil cu computerele.</w:t>
+      </w:r>
+    </w:p>
+    <w:p>
+      <w:pPr>
+        <w:pStyle w:val="LiTextNormal"/>
+      </w:pPr>
+      <w:r>
+        <w:t>Unul dintre blocajele primare în instalarea unui sistem smart home este echilibrarea dintre complexitatea și utilizarea lui. Dacă este exasperant</w:t>
+      </w:r>
+      <w:r>
+        <w:t xml:space="preserve"> de utilizat</w:t>
+      </w:r>
+      <w:r>
+        <w:t>, atunci de fapt, vă face viața mai grea în loc să o facă mai ușoară. Când planificați sistemul, este important să luați în considerare câțiva factori</w:t>
+      </w:r>
+      <w:r>
+        <w:t>:</w:t>
+      </w:r>
+    </w:p>
+    <w:p>
+      <w:pPr>
+        <w:pStyle w:val="LiTextNormal"/>
+        <w:numPr>
+          <w:ilvl w:val="0"/>
+          <w:numId w:val="10"/>
+        </w:numPr>
+      </w:pPr>
+      <w:r>
+        <w:lastRenderedPageBreak/>
+        <w:t xml:space="preserve">Ce tipuri de componente fac parte din sistem? </w:t>
+      </w:r>
+      <w:r>
+        <w:t>S</w:t>
+      </w:r>
+      <w:r>
+        <w:t>unt de bază, de dimensiuni mici</w:t>
+      </w:r>
+      <w:r>
+        <w:t xml:space="preserve"> </w:t>
+      </w:r>
+      <w:r>
+        <w:t>sau</w:t>
+      </w:r>
+      <w:r>
+        <w:t xml:space="preserve"> </w:t>
+      </w:r>
+      <w:r>
+        <w:t>impunătoare, cum ar fi un sistem de alarmă sau o cameră video</w:t>
+      </w:r>
+      <w:r>
+        <w:t>?</w:t>
+      </w:r>
+    </w:p>
+    <w:p>
+      <w:pPr>
+        <w:pStyle w:val="LiTextNormal"/>
+        <w:numPr>
+          <w:ilvl w:val="0"/>
+          <w:numId w:val="10"/>
+        </w:numPr>
+      </w:pPr>
+      <w:r>
+        <w:t>Cât de intuitiv va fi sistemul pentru un non-utilizator?</w:t>
+      </w:r>
+    </w:p>
+    <w:p>
+      <w:pPr>
+        <w:pStyle w:val="LiTextNormal"/>
+        <w:numPr>
+          <w:ilvl w:val="0"/>
+          <w:numId w:val="10"/>
+        </w:numPr>
+      </w:pPr>
+      <w:r>
+        <w:t>Dispozitivul îndeplineste o nevoie sau este doar o fantezie și potențial o jucărie frustrantă?</w:t>
+      </w:r>
+    </w:p>
+    <w:p>
+      <w:pPr>
+        <w:pStyle w:val="LiTextNormal"/>
+        <w:numPr>
+          <w:ilvl w:val="0"/>
+          <w:numId w:val="10"/>
+        </w:numPr>
+      </w:pPr>
+      <w:r>
+        <w:t>Câți oameni vor fi obligați să utilizeze sistemul?</w:t>
+      </w:r>
+    </w:p>
+    <w:p>
+      <w:pPr>
+        <w:pStyle w:val="LiTextNormal"/>
+        <w:numPr>
+          <w:ilvl w:val="0"/>
+          <w:numId w:val="10"/>
+        </w:numPr>
+      </w:pPr>
+      <w:r>
+        <w:t>Cine va ști cum să opereze sistemul? Cine va ști cum să mențină sistemul și să remedieze eșecurile?</w:t>
+      </w:r>
+    </w:p>
+    <w:p>
+      <w:pPr>
+        <w:pStyle w:val="LiTextNormal"/>
+        <w:numPr>
+          <w:ilvl w:val="0"/>
+          <w:numId w:val="10"/>
+        </w:numPr>
+      </w:pPr>
+      <w:r>
+        <w:t xml:space="preserve">Cât de ușor este să faceți schimbări în interfață? De exemplu, dacă casă ta este programată să te trezească la 7 dimineața, cum o vei lăsă să știe că ești deplasat peste noapte la birou sau </w:t>
+      </w:r>
+      <w:r>
+        <w:t>ca dorești să</w:t>
+      </w:r>
+      <w:r>
+        <w:t xml:space="preserve"> dormi</w:t>
+      </w:r>
+      <w:r>
+        <w:t xml:space="preserve"> mai mult</w:t>
+      </w:r>
+      <w:r>
+        <w:t xml:space="preserve"> într-o sâmbătă?</w:t>
+      </w:r>
+    </w:p>
+    <w:p>
+      <w:pPr>
+        <w:pStyle w:val="LiTextNormal"/>
+      </w:pPr>
+      <w:r>
+        <w:t>Din aceste motive, ar putea fi mai ușor să începeți c</w:t>
+      </w:r>
+      <w:r>
+        <w:t xml:space="preserve">u </w:t>
+      </w:r>
+      <w:r>
+        <w:t>o rețea foarte simplă și apoi să</w:t>
+      </w:r>
+      <w:r>
+        <w:t xml:space="preserve"> o</w:t>
+      </w:r>
+      <w:r>
+        <w:t xml:space="preserve"> extindeți </w:t>
+      </w:r>
+      <w:r>
+        <w:t>atunci când</w:t>
+      </w:r>
+      <w:r>
+        <w:t xml:space="preserve"> sunt nece</w:t>
+      </w:r>
+      <w:r>
+        <w:t>sare sau dorite îmbunătățiri. Ca</w:t>
+      </w:r>
+      <w:r>
+        <w:t xml:space="preserve"> multe dintre noile tehnologii, casele inteligente necesită o investiție semnificativă atât în bani, cât și în timp pentru a ține</w:t>
+      </w:r>
+      <w:r>
+        <w:t xml:space="preserve"> pasul, așa că, dacă nu aveti nici bani, nici timp</w:t>
+      </w:r>
+      <w:r>
+        <w:t>, a-ți putea să doriți să rămâneți cu casă dumneavoastră</w:t>
+      </w:r>
+      <w:r>
+        <w:t xml:space="preserve"> </w:t>
+      </w:r>
+      <w:r>
+        <w:t>„</w:t>
+      </w:r>
+      <w:r>
+        <w:t>veche” si</w:t>
+      </w:r>
+      <w:r>
+        <w:t xml:space="preserve"> „</w:t>
+      </w:r>
+      <w:r>
+        <w:t>prostuță”</w:t>
+      </w:r>
+      <w:r>
+        <w:t>.</w:t>
+      </w:r>
+    </w:p>
+    <w:p>
+      <w:pPr>
+        <w:pStyle w:val="LiTextNormal"/>
+      </w:pPr>
+      <w:r>
+        <w:t>Înainte de a cumpăra, verificați recenziile despre produse și încercați să le evitați</w:t>
+      </w:r>
+      <w:r>
+        <w:t xml:space="preserve"> pe cele ce atrag</w:t>
+      </w:r>
+      <w:r>
+        <w:t xml:space="preserve"> atenția utilizatorilor. Există o mulțime de produse care fac promisiuni înalte, dar în lumea reală nu au succes. Și dacă sunteți un utilizator de smartphone, luați în considerare produ</w:t>
+      </w:r>
+      <w:r>
+        <w:t>sele care apar și care au construite</w:t>
+      </w:r>
+      <w:r>
+        <w:t xml:space="preserve"> pentru ele o aplicație smartphone la fel de bine revizuită. Unele aplicații sunt atât de greoaie sau complicate încât provoacă mai multe durer</w:t>
+      </w:r>
+      <w:r>
+        <w:t>i de cap decât va ușurează viața</w:t>
+      </w:r>
+      <w:r>
+        <w:t>.</w:t>
+      </w:r>
+    </w:p>
+    <w:p>
+      <w:pPr>
+        <w:pStyle w:val="LiTextNormal"/>
+      </w:pPr>
+      <w:r>
+        <w:t xml:space="preserve">Casele inteligente vin, de asemenea, cu unele probleme de securitate. Hackerii care găsesc o modalitate de a accesa rețeaua pot avea capacitatea de </w:t>
+      </w:r>
+      <w:r>
+        <w:t xml:space="preserve">a dezactiva sistemele de alarmă, </w:t>
+      </w:r>
+      <w:r>
+        <w:t>luminile, lăsând locuința vulnerabilă la o spargere. De asemenea, ar putea provoca neplăceri, cum ar fi aprinderea și închiderea rapidă a dispozitivelor, ceea ce ar putea ruină unele electronice sau, într-un caz extrem, ar putea provoca un incendiu.</w:t>
+      </w:r>
+    </w:p>
+    <w:p>
+      <w:pPr>
+        <w:pStyle w:val="LiTextNormal"/>
+      </w:pPr>
+      <w:r>
+        <w:t>Producătorii de produse electronice de uz casnic își îmbunătățesc liniile de producție, în speranța că automatizarea locuințelor va ajunge în sfârșit în să se realizeze în masă</w:t>
+      </w:r>
+      <w:r>
+        <w:t xml:space="preserve">. Mulțumită smartphone-urilor, </w:t>
+      </w:r>
+      <w:r>
+        <w:t xml:space="preserve"> tabletelor și numeroaselor aplicații de automatizare a locuințelor disponibile acum, există o șansă că trendul va atrage mai mulți utilizatori.</w:t>
+      </w:r>
+    </w:p>
+    <w:p>
+      <w:pPr>
+        <w:pStyle w:val="LiTextNormal"/>
+      </w:pPr>
+      <w:r>
+        <w:t xml:space="preserve">Asta pentru că, în ciuda atâtor progrese tehnologice, nu există încă un sistem standard pentru automatizarea tuturor acestor gadgeturi. Fără un astfel de standard, mulți consumatori </w:t>
+      </w:r>
+      <w:r>
+        <w:lastRenderedPageBreak/>
+        <w:t>sunt lăsăți să se întrebe dacă cheltuiesc sute sau mii de dolari pe produse care vor sfârși depășite sau inutilizabile într-un scurt timp.</w:t>
+      </w:r>
+    </w:p>
+    <w:p>
+      <w:pPr>
+        <w:pStyle w:val="LiTextNormal"/>
+      </w:pPr>
+      <w:r>
+        <w:t>Desigur, există și întrebarea dacă o persoană are nevoie de toată această tehnologie. Societatea noastră este într-adevăr atât de leneșă încât să nu putem apasa pe un comutator de lumină? Vestea bună este că, odată cu tot timpul pe care îl vom economisii din automatizarea locuinței, vom avea timp și de alte activități.</w:t>
+      </w:r>
+      <w:sdt>
+        <w:sdtPr>
+          <w:id w:val="-1121847448"/>
+          <w:citation/>
+        </w:sdtPr>
+        <w:sdtEndPr/>
+        <w:sdtContent>
+          <w:r>
+            <w:fldChar w:fldCharType="begin"/>
+          </w:r>
+          <w:r>
+            <w:instrText xml:space="preserve"> CITATION Mol08 \l 1033 </w:instrText>
+          </w:r>
+          <w:r>
+            <w:fldChar w:fldCharType="separate"/>
+          </w:r>
+          <w:r>
+            <w:rPr>
+              <w:noProof/>
+            </w:rPr>
+            <w:t xml:space="preserve"> </w:t>
+          </w:r>
+          <w:r>
+            <w:rPr>
+              <w:noProof/>
+            </w:rPr>
+            <w:t>[5]</w:t>
+          </w:r>
+          <w:r>
+            <w:fldChar w:fldCharType="end"/>
+          </w:r>
+        </w:sdtContent>
+      </w:sdt>
+    </w:p>
+    <w:p>
+      <w:pPr>
+        <w:pStyle w:val="LiTextNormal"/>
+      </w:pPr>
+    </w:p>
+    <w:p>
+      <w:pPr>
+        <w:pStyle w:val="LiSubchapters"/>
+        <w:numPr>
+          <w:ilvl w:val="1"/>
+          <w:numId w:val="4"/>
+        </w:numPr>
+      </w:pPr>
+      <w:bookmarkStart w:id="12" w:name="_Toc516155529"/>
       <w:r>
         <w:t>Concluzii</w:t>
       </w:r>
-      <w:bookmarkEnd w:id="14"/>
-    </w:p>
-    <w:p>
-      <w:pPr>
-        <w:pStyle w:val="LiTextNormal"/>
-      </w:pPr>
-    </w:p>
-    <w:p>
-      <w:pPr>
-        <w:pStyle w:val="LiTextNormal"/>
-      </w:pPr>
-      <w:r>
-        <w:lastRenderedPageBreak/>
+      <w:bookmarkEnd w:id="12"/>
+    </w:p>
+    <w:p>
+      <w:pPr>
+        <w:pStyle w:val="LiTextNormal"/>
+      </w:pPr>
+    </w:p>
+    <w:p>
+      <w:pPr>
+        <w:pStyle w:val="LiTextNormal"/>
+      </w:pPr>
+      <w:r>
         <w:t xml:space="preserve">Persoanele în vârstă sau persoanele cu handicap beneficiază cel mai mult de urmă unui sistem de automatizare a locuinței. Dacă acest sistem ar dispune și de inteligență artificială ar fi și mai bine. Aceste </w:t>
       </w:r>
       <w:r>
@@ -2558,6 +2881,7 @@
           <w:id w:val="-1447232013"/>
           <w:citation/>
         </w:sdtPr>
+        <w:sdtEndPr/>
         <w:sdtContent>
           <w:r>
             <w:fldChar w:fldCharType="begin"/>
@@ -2578,7 +2902,7 @@
             <w:rPr>
               <w:noProof/>
             </w:rPr>
-            <w:t>[1]</w:t>
+            <w:t>[2]</w:t>
           </w:r>
           <w:r>
             <w:fldChar w:fldCharType="end"/>
@@ -2685,6 +3009,7 @@
         <w:rPr>
           <w:b/>
         </w:rPr>
+        <w:lastRenderedPageBreak/>
         <w:t>Maximizați eficiența spațiului dumneavoastră</w:t>
       </w:r>
       <w:r>
@@ -2755,13 +3080,13 @@
       <w:pPr>
         <w:pStyle w:val="LiChapters"/>
       </w:pPr>
-      <w:bookmarkStart w:id="15" w:name="_Toc515625693"/>
-      <w:bookmarkStart w:id="16" w:name="_Toc515816733"/>
+      <w:bookmarkStart w:id="13" w:name="_Toc515625693"/>
+      <w:bookmarkStart w:id="14" w:name="_Toc516155530"/>
       <w:r>
         <w:lastRenderedPageBreak/>
         <w:t>Contribuții</w:t>
       </w:r>
-      <w:bookmarkEnd w:id="16"/>
+      <w:bookmarkEnd w:id="14"/>
     </w:p>
     <w:p>
       <w:pPr>
@@ -2780,7 +3105,7 @@
       <w:pPr>
         <w:pStyle w:val="LiChapters"/>
       </w:pPr>
-      <w:bookmarkStart w:id="17" w:name="_Toc515816734"/>
+      <w:bookmarkStart w:id="15" w:name="_Toc516155531"/>
       <w:r>
         <w:lastRenderedPageBreak/>
         <w:t>A</w:t>
@@ -2791,8 +3116,8 @@
       <w:r>
         <w:t>i proiectare</w:t>
       </w:r>
+      <w:bookmarkEnd w:id="13"/>
       <w:bookmarkEnd w:id="15"/>
-      <w:bookmarkEnd w:id="17"/>
     </w:p>
     <w:p/>
     <w:p>
@@ -2812,8 +3137,8 @@
       <w:pPr>
         <w:pStyle w:val="LiChapters"/>
       </w:pPr>
-      <w:bookmarkStart w:id="18" w:name="_Toc515625694"/>
-      <w:bookmarkStart w:id="19" w:name="_Toc515816735"/>
+      <w:bookmarkStart w:id="16" w:name="_Toc515625694"/>
+      <w:bookmarkStart w:id="17" w:name="_Toc516155532"/>
       <w:r>
         <w:lastRenderedPageBreak/>
         <w:t>Arhitectura sumar</w:t>
@@ -2824,8 +3149,8 @@
       <w:r>
         <w:t>iei</w:t>
       </w:r>
-      <w:bookmarkEnd w:id="18"/>
-      <w:bookmarkEnd w:id="19"/>
+      <w:bookmarkEnd w:id="16"/>
+      <w:bookmarkEnd w:id="17"/>
     </w:p>
     <w:p>
       <w:pPr>
@@ -2835,17 +3160,16 @@
           <w:numId w:val="4"/>
         </w:numPr>
         <w:rPr>
-          <w:color w:val="000000" w:themeColor="text1"/>
           <w:sz w:val="52"/>
         </w:rPr>
       </w:pPr>
-      <w:bookmarkStart w:id="20" w:name="_Toc515625695"/>
-      <w:bookmarkStart w:id="21" w:name="_Toc515816736"/>
+      <w:bookmarkStart w:id="18" w:name="_Toc515625695"/>
+      <w:bookmarkStart w:id="19" w:name="_Toc516155533"/>
       <w:r>
         <w:t>Modulul 1</w:t>
       </w:r>
-      <w:bookmarkEnd w:id="20"/>
-      <w:bookmarkEnd w:id="21"/>
+      <w:bookmarkEnd w:id="18"/>
+      <w:bookmarkEnd w:id="19"/>
     </w:p>
     <w:p>
       <w:pPr>
@@ -2855,17 +3179,16 @@
           <w:numId w:val="4"/>
         </w:numPr>
         <w:rPr>
-          <w:color w:val="000000" w:themeColor="text1"/>
           <w:sz w:val="52"/>
         </w:rPr>
       </w:pPr>
-      <w:bookmarkStart w:id="22" w:name="_Toc515625696"/>
-      <w:bookmarkStart w:id="23" w:name="_Toc515816737"/>
+      <w:bookmarkStart w:id="20" w:name="_Toc515625696"/>
+      <w:bookmarkStart w:id="21" w:name="_Toc516155534"/>
       <w:r>
         <w:t>Modulul 2</w:t>
       </w:r>
-      <w:bookmarkEnd w:id="22"/>
-      <w:bookmarkEnd w:id="23"/>
+      <w:bookmarkEnd w:id="20"/>
+      <w:bookmarkEnd w:id="21"/>
     </w:p>
     <w:p>
       <w:pPr>
@@ -2875,17 +3198,16 @@
           <w:numId w:val="4"/>
         </w:numPr>
         <w:rPr>
-          <w:color w:val="000000" w:themeColor="text1"/>
           <w:sz w:val="52"/>
         </w:rPr>
       </w:pPr>
-      <w:bookmarkStart w:id="24" w:name="_Toc515625697"/>
-      <w:bookmarkStart w:id="25" w:name="_Toc515816738"/>
+      <w:bookmarkStart w:id="22" w:name="_Toc515625697"/>
+      <w:bookmarkStart w:id="23" w:name="_Toc516155535"/>
       <w:r>
         <w:t>Modulul 3</w:t>
       </w:r>
-      <w:bookmarkEnd w:id="24"/>
-      <w:bookmarkEnd w:id="25"/>
+      <w:bookmarkEnd w:id="22"/>
+      <w:bookmarkEnd w:id="23"/>
     </w:p>
     <w:p>
       <w:pPr>
@@ -2896,7 +3218,7 @@
           <w:szCs w:val="26"/>
         </w:rPr>
       </w:pPr>
-      <w:bookmarkStart w:id="26" w:name="_Toc515625698"/>
+      <w:bookmarkStart w:id="24" w:name="_Toc515625698"/>
       <w:r>
         <w:br w:type="page"/>
       </w:r>
@@ -2905,7 +3227,7 @@
       <w:pPr>
         <w:pStyle w:val="LiChapters"/>
       </w:pPr>
-      <w:bookmarkStart w:id="27" w:name="_Toc515816739"/>
+      <w:bookmarkStart w:id="25" w:name="_Toc516155536"/>
       <w:r>
         <w:lastRenderedPageBreak/>
         <w:t>Direcț</w:t>
@@ -2913,11 +3235,11 @@
       <w:r>
         <w:t>ii de viitor</w:t>
       </w:r>
-      <w:bookmarkEnd w:id="26"/>
-      <w:bookmarkEnd w:id="27"/>
-    </w:p>
-    <w:p>
-      <w:bookmarkStart w:id="28" w:name="_Toc515625699"/>
+      <w:bookmarkEnd w:id="24"/>
+      <w:bookmarkEnd w:id="25"/>
+    </w:p>
+    <w:p>
+      <w:bookmarkStart w:id="26" w:name="_Toc515625699"/>
     </w:p>
     <w:p/>
     <w:p>
@@ -2937,16 +3259,16 @@
       <w:pPr>
         <w:pStyle w:val="LiChapters"/>
       </w:pPr>
-      <w:bookmarkStart w:id="29" w:name="_Toc515816740"/>
+      <w:bookmarkStart w:id="27" w:name="_Toc516155537"/>
       <w:r>
         <w:lastRenderedPageBreak/>
         <w:t>Concluzii</w:t>
       </w:r>
-      <w:bookmarkEnd w:id="28"/>
-      <w:bookmarkEnd w:id="29"/>
-    </w:p>
-    <w:p>
-      <w:bookmarkStart w:id="30" w:name="_Toc515625701"/>
+      <w:bookmarkEnd w:id="26"/>
+      <w:bookmarkEnd w:id="27"/>
+    </w:p>
+    <w:p>
+      <w:bookmarkStart w:id="28" w:name="_Toc515625701"/>
     </w:p>
     <w:p>
       <w:pPr>
@@ -2965,13 +3287,13 @@
       <w:pPr>
         <w:pStyle w:val="LiChapters"/>
       </w:pPr>
-      <w:bookmarkStart w:id="31" w:name="_Toc515816741"/>
+      <w:bookmarkStart w:id="29" w:name="_Toc516155538"/>
       <w:r>
         <w:lastRenderedPageBreak/>
         <w:t>Bibliografie</w:t>
       </w:r>
-      <w:bookmarkEnd w:id="30"/>
-      <w:bookmarkEnd w:id="31"/>
+      <w:bookmarkEnd w:id="28"/>
+      <w:bookmarkEnd w:id="29"/>
     </w:p>
     <w:sdt>
       <w:sdtPr>
@@ -3037,7 +3359,7 @@
               </w:tblGrid>
               <w:tr>
                 <w:trPr>
-                  <w:divId w:val="2010907494"/>
+                  <w:divId w:val="161358685"/>
                   <w:tblCellSpacing w:w="15" w:type="dxa"/>
                 </w:trPr>
                 <w:tc>
@@ -3078,14 +3400,28 @@
                       <w:rPr>
                         <w:noProof/>
                       </w:rPr>
-                      <w:t>T.-h. K. Rosslin John Robles, „Applications, Systems and Methods in Smart Home Technology: A,” 02 2010. [Interactiv]. Available: http://www.sersc.org/journals/IJAST/vol15/4.pdf. [Accesat 2018 06 03].</w:t>
+                      <w:t xml:space="preserve">D. J. Cook, „How Smart Is Your Home?,” </w:t>
+                    </w:r>
+                    <w:r>
+                      <w:rPr>
+                        <w:i/>
+                        <w:iCs/>
+                        <w:noProof/>
+                      </w:rPr>
+                      <w:t xml:space="preserve">Science (New York, NY), </w:t>
+                    </w:r>
+                    <w:r>
+                      <w:rPr>
+                        <w:noProof/>
+                      </w:rPr>
+                      <w:t xml:space="preserve">vol. 335, nr. 6076, pp. 1579-1581, 2012. </w:t>
                     </w:r>
                   </w:p>
                 </w:tc>
               </w:tr>
               <w:tr>
                 <w:trPr>
-                  <w:divId w:val="2010907494"/>
+                  <w:divId w:val="161358685"/>
                   <w:tblCellSpacing w:w="15" w:type="dxa"/>
                 </w:trPr>
                 <w:tc>
@@ -3124,14 +3460,14 @@
                       <w:rPr>
                         <w:noProof/>
                       </w:rPr>
-                      <w:t>***, „What is a Smart Home,” n.d. n.d. c2018. [Interactiv]. Available: https://www.smarthomeusa.com/smarthome/. [Accesat 3 06 2018].</w:t>
+                      <w:t>T.-h. K. Rosslin John Robles, „Applications, Systems and Methods in Smart Home Technology: A,” 02 2010. [Interactiv]. Available: http://www.sersc.org/journals/IJAST/vol15/4.pdf. [Accesat 2018 06 03].</w:t>
                     </w:r>
                   </w:p>
                 </w:tc>
               </w:tr>
               <w:tr>
                 <w:trPr>
-                  <w:divId w:val="2010907494"/>
+                  <w:divId w:val="161358685"/>
                   <w:tblCellSpacing w:w="15" w:type="dxa"/>
                 </w:trPr>
                 <w:tc>
@@ -3170,14 +3506,14 @@
                       <w:rPr>
                         <w:noProof/>
                       </w:rPr>
-                      <w:t>Homeoftech, „7 Benefits of living in a smart home,” 24 05 2016. [Interactiv]. Available: http://homeoftechnologies.co.uk/7-benefits-of-living-in-a-smart-home/. [Accesat 03 06 2018].</w:t>
+                      <w:t>***, „What is a Smart Home,” n.d. n.d. c2018. [Interactiv]. Available: https://www.smarthomeusa.com/smarthome/. [Accesat 3 06 2018].</w:t>
                     </w:r>
                   </w:p>
                 </w:tc>
               </w:tr>
               <w:tr>
                 <w:trPr>
-                  <w:divId w:val="2010907494"/>
+                  <w:divId w:val="161358685"/>
                   <w:tblCellSpacing w:w="15" w:type="dxa"/>
                 </w:trPr>
                 <w:tc>
@@ -3216,6 +3552,52 @@
                       <w:rPr>
                         <w:noProof/>
                       </w:rPr>
+                      <w:t>Homeoftech, „7 Benefits of living in a smart home,” 24 05 2016. [Interactiv]. Available: http://homeoftechnologies.co.uk/7-benefits-of-living-in-a-smart-home/. [Accesat 03 06 2018].</w:t>
+                    </w:r>
+                  </w:p>
+                </w:tc>
+              </w:tr>
+              <w:tr>
+                <w:trPr>
+                  <w:divId w:val="161358685"/>
+                  <w:tblCellSpacing w:w="15" w:type="dxa"/>
+                </w:trPr>
+                <w:tc>
+                  <w:tcPr>
+                    <w:tcW w:w="50" w:type="pct"/>
+                    <w:hideMark/>
+                  </w:tcPr>
+                  <w:p>
+                    <w:pPr>
+                      <w:pStyle w:val="Bibliography"/>
+                      <w:rPr>
+                        <w:noProof/>
+                      </w:rPr>
+                    </w:pPr>
+                    <w:r>
+                      <w:rPr>
+                        <w:noProof/>
+                      </w:rPr>
+                      <w:t xml:space="preserve">[5] </w:t>
+                    </w:r>
+                  </w:p>
+                </w:tc>
+                <w:tc>
+                  <w:tcPr>
+                    <w:tcW w:w="0" w:type="auto"/>
+                    <w:hideMark/>
+                  </w:tcPr>
+                  <w:p>
+                    <w:pPr>
+                      <w:pStyle w:val="Bibliography"/>
+                      <w:rPr>
+                        <w:noProof/>
+                      </w:rPr>
+                    </w:pPr>
+                    <w:r>
+                      <w:rPr>
+                        <w:noProof/>
+                      </w:rPr>
                       <w:t>N. C. Molly Edmonds, „How Smart Homes Work,” 25 03 2008. [Interactiv]. Available: https://home.howstuffworks.com/smart-home6.htm. [Accesat 03 07 2018].</w:t>
                     </w:r>
                   </w:p>
@@ -3224,7 +3606,7 @@
             </w:tbl>
             <w:p>
               <w:pPr>
-                <w:divId w:val="2010907494"/>
+                <w:divId w:val="161358685"/>
                 <w:rPr>
                   <w:rFonts w:eastAsia="Times New Roman"/>
                   <w:noProof/>
@@ -3316,7 +3698,7 @@
           <w:rPr>
             <w:noProof/>
           </w:rPr>
-          <w:t>1</w:t>
+          <w:t>13</w:t>
         </w:r>
         <w:r>
           <w:rPr>
@@ -3371,6 +3753,74 @@
       </w:pPr>
       <w:r>
         <w:continuationSeparator/>
+      </w:r>
+    </w:p>
+  </w:footnote>
+  <w:footnote w:id="1">
+    <w:p>
+      <w:pPr>
+        <w:pStyle w:val="FootnoteText"/>
+      </w:pPr>
+      <w:r>
+        <w:rPr>
+          <w:rStyle w:val="FootnoteReference"/>
+        </w:rPr>
+        <w:footnoteRef/>
+      </w:r>
+      <w:r>
+        <w:t xml:space="preserve"> Ray Douglas Bradbury (n. 22 August 1920 – d. 5 I</w:t>
+      </w:r>
+      <w:r>
+        <w:t xml:space="preserve">unie 2012) – scriitor de romane stiintifico-fantastice, fantezie, </w:t>
+      </w:r>
+      <w:r>
+        <w:t>horror ș</w:t>
+      </w:r>
+      <w:bookmarkStart w:id="7" w:name="_GoBack"/>
+      <w:bookmarkEnd w:id="7"/>
+      <w:r>
+        <w:t>i mister.</w:t>
+      </w:r>
+    </w:p>
+  </w:footnote>
+  <w:footnote w:id="2">
+    <w:p>
+      <w:pPr>
+        <w:pStyle w:val="FootnoteText"/>
+        <w:rPr>
+          <w:lang w:val="en-US"/>
+        </w:rPr>
+      </w:pPr>
+      <w:r>
+        <w:rPr>
+          <w:rStyle w:val="FootnoteReference"/>
+        </w:rPr>
+        <w:footnoteRef/>
+      </w:r>
+      <w:r>
+        <w:t xml:space="preserve"> „Va veni ploaie ușoară” – povestire scurta publicată pe data de 6 Mai 1950.</w:t>
+      </w:r>
+    </w:p>
+  </w:footnote>
+  <w:footnote w:id="3">
+    <w:p>
+      <w:pPr>
+        <w:pStyle w:val="FootnoteText"/>
+      </w:pPr>
+      <w:r>
+        <w:rPr>
+          <w:rStyle w:val="FootnoteReference"/>
+        </w:rPr>
+        <w:footnoteRef/>
+      </w:r>
+      <w:r>
+        <w:t xml:space="preserve"> </w:t>
+      </w:r>
+      <w:r>
+        <w:rPr>
+          <w:rFonts w:ascii="Times New Roman" w:hAnsi="Times New Roman" w:cs="Times New Roman"/>
+        </w:rPr>
+        <w:t>Alzheimer este un tip de demență care cauzează probleme cu memoria, gândirea și comportamentul.</w:t>
       </w:r>
     </w:p>
   </w:footnote>
@@ -5145,7 +5595,7 @@
   <w:style w:type="paragraph" w:default="1" w:styleId="Normal">
     <w:name w:val="Normal"/>
     <w:qFormat/>
-    <w:rsid w:val="00CE6417"/>
+    <w:rsid w:val="00C65D44"/>
     <w:rPr>
       <w:lang w:val="ro-RO"/>
     </w:rPr>
@@ -5179,7 +5629,7 @@
     <w:uiPriority w:val="9"/>
     <w:unhideWhenUsed/>
     <w:qFormat/>
-    <w:rsid w:val="00E821C6"/>
+    <w:rsid w:val="00C65D44"/>
     <w:pPr>
       <w:keepNext/>
       <w:keepLines/>
@@ -5196,8 +5646,9 @@
   <w:style w:type="character" w:default="1" w:styleId="DefaultParagraphFont">
     <w:name w:val="Default Paragraph Font"/>
     <w:uiPriority w:val="1"/>
+    <w:semiHidden/>
     <w:unhideWhenUsed/>
-    <w:rsid w:val="00CE6417"/>
+    <w:rsid w:val="00C65D44"/>
   </w:style>
   <w:style w:type="table" w:default="1" w:styleId="TableNormal">
     <w:name w:val="Normal Table"/>
@@ -5219,7 +5670,7 @@
     <w:uiPriority w:val="99"/>
     <w:semiHidden/>
     <w:unhideWhenUsed/>
-    <w:rsid w:val="00CE6417"/>
+    <w:rsid w:val="00C65D44"/>
   </w:style>
   <w:style w:type="character" w:customStyle="1" w:styleId="Heading1Char">
     <w:name w:val="Heading 1 Char"/>
@@ -5251,12 +5702,13 @@
     <w:basedOn w:val="DefaultParagraphFont"/>
     <w:link w:val="Heading2"/>
     <w:uiPriority w:val="9"/>
-    <w:rsid w:val="00E821C6"/>
+    <w:rsid w:val="00C65D44"/>
     <w:rPr>
       <w:rFonts w:asciiTheme="majorHAnsi" w:eastAsiaTheme="majorEastAsia" w:hAnsiTheme="majorHAnsi" w:cstheme="majorBidi"/>
       <w:color w:val="2E74B5" w:themeColor="accent1" w:themeShade="BF"/>
       <w:sz w:val="26"/>
       <w:szCs w:val="26"/>
+      <w:lang w:val="ro-RO"/>
     </w:rPr>
   </w:style>
   <w:style w:type="paragraph" w:customStyle="1" w:styleId="LiChapters">
@@ -5265,7 +5717,7 @@
     <w:link w:val="LiChaptersChar"/>
     <w:autoRedefine/>
     <w:qFormat/>
-    <w:rsid w:val="00F662AA"/>
+    <w:rsid w:val="00C65D44"/>
     <w:pPr>
       <w:numPr>
         <w:numId w:val="4"/>
@@ -5291,9 +5743,9 @@
   </w:style>
   <w:style w:type="character" w:customStyle="1" w:styleId="LiChaptersChar">
     <w:name w:val="Li Chapters Char"/>
-    <w:basedOn w:val="Heading1Char"/>
+    <w:basedOn w:val="DefaultParagraphFont"/>
     <w:link w:val="LiChapters"/>
-    <w:rsid w:val="00F662AA"/>
+    <w:rsid w:val="00C65D44"/>
     <w:rPr>
       <w:rFonts w:ascii="Times New Roman" w:eastAsiaTheme="majorEastAsia" w:hAnsi="Times New Roman" w:cstheme="majorBidi"/>
       <w:color w:val="000000" w:themeColor="text1"/>
@@ -5342,7 +5794,7 @@
     <w:link w:val="LiTextNormalChar"/>
     <w:autoRedefine/>
     <w:qFormat/>
-    <w:rsid w:val="00E553D5"/>
+    <w:rsid w:val="00C65D44"/>
     <w:pPr>
       <w:spacing w:after="0" w:line="360" w:lineRule="auto"/>
       <w:ind w:firstLine="567"/>
@@ -5359,7 +5811,7 @@
     <w:basedOn w:val="LiTextNormal"/>
     <w:link w:val="LiFPTitleChar"/>
     <w:autoRedefine/>
-    <w:rsid w:val="00A56EF8"/>
+    <w:rsid w:val="00C65D44"/>
     <w:rPr>
       <w:sz w:val="96"/>
     </w:rPr>
@@ -5368,7 +5820,7 @@
     <w:name w:val="Li Text Normal Char"/>
     <w:basedOn w:val="DefaultParagraphFont"/>
     <w:link w:val="LiTextNormal"/>
-    <w:rsid w:val="00E553D5"/>
+    <w:rsid w:val="00C65D44"/>
     <w:rPr>
       <w:rFonts w:ascii="Times New Roman" w:hAnsi="Times New Roman"/>
       <w:sz w:val="24"/>
@@ -5381,7 +5833,7 @@
     <w:basedOn w:val="LiFPTitle"/>
     <w:link w:val="LiFPSubtitleChar"/>
     <w:autoRedefine/>
-    <w:rsid w:val="00183920"/>
+    <w:rsid w:val="00C65D44"/>
     <w:pPr>
       <w:jc w:val="right"/>
     </w:pPr>
@@ -5393,7 +5845,7 @@
     <w:name w:val="Li FP Title Char"/>
     <w:basedOn w:val="LiTextNormalChar"/>
     <w:link w:val="LiFPTitle"/>
-    <w:rsid w:val="00A56EF8"/>
+    <w:rsid w:val="00C65D44"/>
     <w:rPr>
       <w:rFonts w:ascii="Times New Roman" w:hAnsi="Times New Roman"/>
       <w:sz w:val="96"/>
@@ -5407,7 +5859,7 @@
     <w:next w:val="Heading2"/>
     <w:link w:val="LiSubtitleChar"/>
     <w:autoRedefine/>
-    <w:rsid w:val="00CE4F3B"/>
+    <w:rsid w:val="00C65D44"/>
     <w:rPr>
       <w:sz w:val="40"/>
     </w:rPr>
@@ -5416,7 +5868,7 @@
     <w:name w:val="Li FP Subtitle Char"/>
     <w:basedOn w:val="LiFPTitleChar"/>
     <w:link w:val="LiFPSubtitle"/>
-    <w:rsid w:val="00183920"/>
+    <w:rsid w:val="00C65D44"/>
     <w:rPr>
       <w:rFonts w:ascii="Times New Roman" w:hAnsi="Times New Roman"/>
       <w:sz w:val="56"/>
@@ -5428,10 +5880,10 @@
     <w:name w:val="Li Subtitle Char"/>
     <w:basedOn w:val="LiChaptersChar"/>
     <w:link w:val="LiSubtitle"/>
-    <w:rsid w:val="00CE4F3B"/>
+    <w:rsid w:val="00C65D44"/>
     <w:rPr>
-      <w:rFonts w:ascii="Times New Roman" w:eastAsiaTheme="majorEastAsia" w:hAnsi="Times New Roman" w:cstheme="majorBidi"/>
-      <w:color w:val="000000" w:themeColor="text1"/>
+      <w:rFonts w:asciiTheme="majorHAnsi" w:eastAsiaTheme="majorEastAsia" w:hAnsiTheme="majorHAnsi" w:cstheme="majorBidi"/>
+      <w:color w:val="2E74B5" w:themeColor="accent1" w:themeShade="BF"/>
       <w:sz w:val="40"/>
       <w:szCs w:val="26"/>
       <w:lang w:val="ro-RO"/>
@@ -5443,7 +5895,7 @@
     <w:link w:val="LiCodChar"/>
     <w:autoRedefine/>
     <w:qFormat/>
-    <w:rsid w:val="006F5E5E"/>
+    <w:rsid w:val="00C65D44"/>
     <w:pPr>
       <w:pBdr>
         <w:top w:val="single" w:sz="4" w:space="1" w:color="auto"/>
@@ -5465,7 +5917,7 @@
     <w:link w:val="LiEtichetaChar"/>
     <w:autoRedefine/>
     <w:qFormat/>
-    <w:rsid w:val="006F5E5E"/>
+    <w:rsid w:val="00C65D44"/>
     <w:pPr>
       <w:ind w:firstLine="0"/>
       <w:jc w:val="center"/>
@@ -5480,11 +5932,11 @@
     <w:link w:val="LiSubchaptersChar"/>
     <w:autoRedefine/>
     <w:qFormat/>
-    <w:rsid w:val="00391406"/>
+    <w:rsid w:val="00C65D44"/>
     <w:rPr>
       <w:rFonts w:ascii="Times New Roman" w:hAnsi="Times New Roman"/>
       <w:noProof/>
-      <w:color w:val="auto"/>
+      <w:color w:val="000000" w:themeColor="text1"/>
       <w:sz w:val="36"/>
     </w:rPr>
   </w:style>
@@ -5492,17 +5944,18 @@
     <w:name w:val="Li Cod Char"/>
     <w:basedOn w:val="DefaultParagraphFont"/>
     <w:link w:val="LiCod"/>
-    <w:rsid w:val="006F5E5E"/>
+    <w:rsid w:val="00C65D44"/>
     <w:rPr>
       <w:rFonts w:ascii="Courier New" w:hAnsi="Courier New"/>
       <w:sz w:val="20"/>
+      <w:lang w:val="ro-RO"/>
     </w:rPr>
   </w:style>
   <w:style w:type="character" w:customStyle="1" w:styleId="LiEtichetaChar">
     <w:name w:val="Li Eticheta Char"/>
     <w:basedOn w:val="LiCodChar"/>
     <w:link w:val="LiEticheta"/>
-    <w:rsid w:val="006F5E5E"/>
+    <w:rsid w:val="00C65D44"/>
     <w:rPr>
       <w:rFonts w:ascii="Times New Roman" w:hAnsi="Times New Roman"/>
       <w:sz w:val="20"/>
@@ -5516,25 +5969,24 @@
     <w:link w:val="LiTitleChar"/>
     <w:autoRedefine/>
     <w:qFormat/>
-    <w:rsid w:val="00F92154"/>
+    <w:rsid w:val="00C65D44"/>
     <w:pPr>
       <w:ind w:left="1080" w:hanging="720"/>
       <w:jc w:val="left"/>
     </w:pPr>
     <w:rPr>
       <w:sz w:val="48"/>
-      <w:szCs w:val="22"/>
     </w:rPr>
   </w:style>
   <w:style w:type="character" w:customStyle="1" w:styleId="LiSubchaptersChar">
     <w:name w:val="Li Subchapters Char"/>
     <w:basedOn w:val="Heading2Char"/>
     <w:link w:val="LiSubchapters"/>
-    <w:rsid w:val="00391406"/>
+    <w:rsid w:val="00C65D44"/>
     <w:rPr>
       <w:rFonts w:ascii="Times New Roman" w:eastAsiaTheme="majorEastAsia" w:hAnsi="Times New Roman" w:cstheme="majorBidi"/>
       <w:noProof/>
-      <w:color w:val="2E74B5" w:themeColor="accent1" w:themeShade="BF"/>
+      <w:color w:val="000000" w:themeColor="text1"/>
       <w:sz w:val="36"/>
       <w:szCs w:val="26"/>
       <w:lang w:val="ro-RO"/>
@@ -5560,7 +6012,7 @@
     <w:name w:val="Li Title Char"/>
     <w:basedOn w:val="LiTextNormalChar"/>
     <w:link w:val="LiTitle"/>
-    <w:rsid w:val="00F92154"/>
+    <w:rsid w:val="00C65D44"/>
     <w:rPr>
       <w:rFonts w:ascii="Times New Roman" w:hAnsi="Times New Roman"/>
       <w:sz w:val="48"/>
@@ -5635,12 +6087,11 @@
     <w:link w:val="LiBibliografieChar"/>
     <w:autoRedefine/>
     <w:qFormat/>
-    <w:rsid w:val="00B0783E"/>
+    <w:rsid w:val="00C65D44"/>
     <w:pPr>
       <w:numPr>
         <w:numId w:val="9"/>
       </w:numPr>
-      <w:ind w:left="0" w:firstLine="0"/>
       <w:jc w:val="left"/>
     </w:pPr>
   </w:style>
@@ -5656,7 +6107,7 @@
     <w:name w:val="Li Bibliografie Char"/>
     <w:basedOn w:val="LiTextNormalChar"/>
     <w:link w:val="LiBibliografie"/>
-    <w:rsid w:val="00B0783E"/>
+    <w:rsid w:val="00C65D44"/>
     <w:rPr>
       <w:rFonts w:ascii="Times New Roman" w:hAnsi="Times New Roman"/>
       <w:sz w:val="24"/>
@@ -5992,7 +6443,7 @@
     <b:Month>n.d.</b:Month>
     <b:Day>n.d.</b:Day>
     <b:LCID>ro-RO</b:LCID>
-    <b:RefOrder>2</b:RefOrder>
+    <b:RefOrder>3</b:RefOrder>
   </b:Source>
   <b:Source>
     <b:Tag>Ros10</b:Tag>
@@ -6018,7 +6469,7 @@
     <b:MonthAccessed>06</b:MonthAccessed>
     <b:DayAccessed>2018</b:DayAccessed>
     <b:URL>http://www.sersc.org/journals/IJAST/vol15/4.pdf</b:URL>
-    <b:RefOrder>1</b:RefOrder>
+    <b:RefOrder>2</b:RefOrder>
   </b:Source>
   <b:Source>
     <b:Tag>Mol08</b:Tag>
@@ -6043,12 +6494,12 @@
         </b:NameList>
       </b:Author>
     </b:Author>
-    <b:RefOrder>4</b:RefOrder>
+    <b:RefOrder>5</b:RefOrder>
   </b:Source>
   <b:Source>
     <b:Tag>Hom16</b:Tag>
     <b:SourceType>InternetSite</b:SourceType>
-    <b:Guid>{B6B2783E-F743-4375-851D-421600171369}</b:Guid>
+    <b:Guid>{163FCAE0-C73D-41D1-8746-6710D0104BC1}</b:Guid>
     <b:Author>
       <b:Author>
         <b:NameList>
@@ -6066,13 +6517,36 @@
     <b:MonthAccessed>06</b:MonthAccessed>
     <b:DayAccessed>03</b:DayAccessed>
     <b:URL>http://homeoftechnologies.co.uk/7-benefits-of-living-in-a-smart-home/</b:URL>
-    <b:RefOrder>3</b:RefOrder>
+    <b:RefOrder>4</b:RefOrder>
+  </b:Source>
+  <b:Source>
+    <b:Tag>Dia12</b:Tag>
+    <b:SourceType>JournalArticle</b:SourceType>
+    <b:Guid>{158A6B24-DADC-45FA-94A2-EA741DC56B7B}</b:Guid>
+    <b:Title>How Smart Is Your Home?</b:Title>
+    <b:Year>2012</b:Year>
+    <b:Author>
+      <b:Author>
+        <b:NameList>
+          <b:Person>
+            <b:Last>Cook</b:Last>
+            <b:First>Diane</b:First>
+            <b:Middle>J.</b:Middle>
+          </b:Person>
+        </b:NameList>
+      </b:Author>
+    </b:Author>
+    <b:JournalName>Science (New York, NY)</b:JournalName>
+    <b:Pages>1579-1581</b:Pages>
+    <b:Volume>335</b:Volume>
+    <b:Issue>6076</b:Issue>
+    <b:RefOrder>1</b:RefOrder>
   </b:Source>
 </b:Sources>
 </file>
 
 <file path=customXml/itemProps1.xml><?xml version="1.0" encoding="utf-8"?>
-<ds:datastoreItem xmlns:ds="http://schemas.openxmlformats.org/officeDocument/2006/customXml" ds:itemID="{0BD00EEB-7C86-4C84-88EA-72D40A8AB0BD}">
+<ds:datastoreItem xmlns:ds="http://schemas.openxmlformats.org/officeDocument/2006/customXml" ds:itemID="{4C33DFE8-EA29-4634-9F8E-727A9E3DAD27}">
   <ds:schemaRefs>
     <ds:schemaRef ds:uri="http://schemas.openxmlformats.org/officeDocument/2006/bibliography"/>
   </ds:schemaRefs>

</xml_diff>

<commit_message>
introduction ready for review
</commit_message>
<xml_diff>
--- a/Documentation/Documentation.docx
+++ b/Documentation/Documentation.docx
@@ -11,7 +11,7 @@
         </w:numPr>
       </w:pPr>
       <w:bookmarkStart w:id="0" w:name="_Toc515634531"/>
-      <w:bookmarkStart w:id="1" w:name="_Toc516155520"/>
+      <w:bookmarkStart w:id="1" w:name="_Toc516176685"/>
       <w:r>
         <w:t>Abstract</w:t>
       </w:r>
@@ -34,7 +34,7 @@
           <w:numId w:val="0"/>
         </w:numPr>
       </w:pPr>
-      <w:bookmarkStart w:id="2" w:name="_Toc516155521"/>
+      <w:bookmarkStart w:id="2" w:name="_Toc516176686"/>
       <w:r>
         <w:lastRenderedPageBreak/>
         <w:t>Lista figurilor</w:t>
@@ -55,7 +55,7 @@
           <w:szCs w:val="26"/>
         </w:rPr>
       </w:pPr>
-      <w:bookmarkStart w:id="3" w:name="_Toc516155522"/>
+      <w:bookmarkStart w:id="3" w:name="_Toc516176687"/>
       <w:r>
         <w:rPr>
           <w:rStyle w:val="LiChaptersChar"/>
@@ -100,7 +100,7 @@
           <w:r>
             <w:fldChar w:fldCharType="separate"/>
           </w:r>
-          <w:hyperlink w:anchor="_Toc516155520" w:history="1">
+          <w:hyperlink w:anchor="_Toc516176685" w:history="1">
             <w:r>
               <w:rPr>
                 <w:rStyle w:val="Hyperlink"/>
@@ -127,7 +127,7 @@
                 <w:noProof/>
                 <w:webHidden/>
               </w:rPr>
-              <w:instrText xml:space="preserve"> PAGEREF _Toc516155520 \h </w:instrText>
+              <w:instrText xml:space="preserve"> PAGEREF _Toc516176685 \h </w:instrText>
             </w:r>
             <w:r>
               <w:rPr>
@@ -167,7 +167,7 @@
               <w:lang w:val="en-US"/>
             </w:rPr>
           </w:pPr>
-          <w:hyperlink w:anchor="_Toc516155521" w:history="1">
+          <w:hyperlink w:anchor="_Toc516176686" w:history="1">
             <w:r>
               <w:rPr>
                 <w:rStyle w:val="Hyperlink"/>
@@ -194,7 +194,7 @@
                 <w:noProof/>
                 <w:webHidden/>
               </w:rPr>
-              <w:instrText xml:space="preserve"> PAGEREF _Toc516155521 \h </w:instrText>
+              <w:instrText xml:space="preserve"> PAGEREF _Toc516176686 \h </w:instrText>
             </w:r>
             <w:r>
               <w:rPr>
@@ -234,7 +234,7 @@
               <w:lang w:val="en-US"/>
             </w:rPr>
           </w:pPr>
-          <w:hyperlink w:anchor="_Toc516155522" w:history="1">
+          <w:hyperlink w:anchor="_Toc516176687" w:history="1">
             <w:r>
               <w:rPr>
                 <w:rStyle w:val="Hyperlink"/>
@@ -261,7 +261,7 @@
                 <w:noProof/>
                 <w:webHidden/>
               </w:rPr>
-              <w:instrText xml:space="preserve"> PAGEREF _Toc516155522 \h </w:instrText>
+              <w:instrText xml:space="preserve"> PAGEREF _Toc516176687 \h </w:instrText>
             </w:r>
             <w:r>
               <w:rPr>
@@ -301,7 +301,7 @@
               <w:lang w:val="en-US"/>
             </w:rPr>
           </w:pPr>
-          <w:hyperlink w:anchor="_Toc516155523" w:history="1">
+          <w:hyperlink w:anchor="_Toc516176688" w:history="1">
             <w:r>
               <w:rPr>
                 <w:rStyle w:val="Hyperlink"/>
@@ -343,7 +343,7 @@
                 <w:noProof/>
                 <w:webHidden/>
               </w:rPr>
-              <w:instrText xml:space="preserve"> PAGEREF _Toc516155523 \h </w:instrText>
+              <w:instrText xml:space="preserve"> PAGEREF _Toc516176688 \h </w:instrText>
             </w:r>
             <w:r>
               <w:rPr>
@@ -383,7 +383,7 @@
               <w:lang w:val="en-US"/>
             </w:rPr>
           </w:pPr>
-          <w:hyperlink w:anchor="_Toc516155524" w:history="1">
+          <w:hyperlink w:anchor="_Toc516176689" w:history="1">
             <w:r>
               <w:rPr>
                 <w:rStyle w:val="Hyperlink"/>
@@ -425,7 +425,7 @@
                 <w:noProof/>
                 <w:webHidden/>
               </w:rPr>
-              <w:instrText xml:space="preserve"> PAGEREF _Toc516155524 \h </w:instrText>
+              <w:instrText xml:space="preserve"> PAGEREF _Toc516176689 \h </w:instrText>
             </w:r>
             <w:r>
               <w:rPr>
@@ -465,7 +465,7 @@
               <w:lang w:val="en-US"/>
             </w:rPr>
           </w:pPr>
-          <w:hyperlink w:anchor="_Toc516155525" w:history="1">
+          <w:hyperlink w:anchor="_Toc516176690" w:history="1">
             <w:r>
               <w:rPr>
                 <w:rStyle w:val="Hyperlink"/>
@@ -507,7 +507,7 @@
                 <w:noProof/>
                 <w:webHidden/>
               </w:rPr>
-              <w:instrText xml:space="preserve"> PAGEREF _Toc516155525 \h </w:instrText>
+              <w:instrText xml:space="preserve"> PAGEREF _Toc516176690 \h </w:instrText>
             </w:r>
             <w:r>
               <w:rPr>
@@ -547,7 +547,7 @@
               <w:lang w:val="en-US"/>
             </w:rPr>
           </w:pPr>
-          <w:hyperlink w:anchor="_Toc516155526" w:history="1">
+          <w:hyperlink w:anchor="_Toc516176691" w:history="1">
             <w:r>
               <w:rPr>
                 <w:rStyle w:val="Hyperlink"/>
@@ -589,7 +589,7 @@
                 <w:noProof/>
                 <w:webHidden/>
               </w:rPr>
-              <w:instrText xml:space="preserve"> PAGEREF _Toc516155526 \h </w:instrText>
+              <w:instrText xml:space="preserve"> PAGEREF _Toc516176691 \h </w:instrText>
             </w:r>
             <w:r>
               <w:rPr>
@@ -609,7 +609,7 @@
                 <w:noProof/>
                 <w:webHidden/>
               </w:rPr>
-              <w:t>1</w:t>
+              <w:t>2</w:t>
             </w:r>
             <w:r>
               <w:rPr>
@@ -629,7 +629,7 @@
               <w:lang w:val="en-US"/>
             </w:rPr>
           </w:pPr>
-          <w:hyperlink w:anchor="_Toc516155527" w:history="1">
+          <w:hyperlink w:anchor="_Toc516176692" w:history="1">
             <w:r>
               <w:rPr>
                 <w:rStyle w:val="Hyperlink"/>
@@ -671,7 +671,7 @@
                 <w:noProof/>
                 <w:webHidden/>
               </w:rPr>
-              <w:instrText xml:space="preserve"> PAGEREF _Toc516155527 \h </w:instrText>
+              <w:instrText xml:space="preserve"> PAGEREF _Toc516176692 \h </w:instrText>
             </w:r>
             <w:r>
               <w:rPr>
@@ -711,7 +711,7 @@
               <w:lang w:val="en-US"/>
             </w:rPr>
           </w:pPr>
-          <w:hyperlink w:anchor="_Toc516155528" w:history="1">
+          <w:hyperlink w:anchor="_Toc516176693" w:history="1">
             <w:r>
               <w:rPr>
                 <w:rStyle w:val="Hyperlink"/>
@@ -753,7 +753,7 @@
                 <w:noProof/>
                 <w:webHidden/>
               </w:rPr>
-              <w:instrText xml:space="preserve"> PAGEREF _Toc516155528 \h </w:instrText>
+              <w:instrText xml:space="preserve"> PAGEREF _Toc516176693 \h </w:instrText>
             </w:r>
             <w:r>
               <w:rPr>
@@ -773,7 +773,7 @@
                 <w:noProof/>
                 <w:webHidden/>
               </w:rPr>
-              <w:t>4</w:t>
+              <w:t>5</w:t>
             </w:r>
             <w:r>
               <w:rPr>
@@ -793,13 +793,13 @@
               <w:lang w:val="en-US"/>
             </w:rPr>
           </w:pPr>
-          <w:hyperlink w:anchor="_Toc516155529" w:history="1">
+          <w:hyperlink w:anchor="_Toc516176694" w:history="1">
             <w:r>
               <w:rPr>
                 <w:rStyle w:val="Hyperlink"/>
                 <w:noProof/>
               </w:rPr>
-              <w:t>1.6.</w:t>
+              <w:t>2.</w:t>
             </w:r>
             <w:r>
               <w:rPr>
@@ -814,7 +814,7 @@
                 <w:rStyle w:val="Hyperlink"/>
                 <w:noProof/>
               </w:rPr>
-              <w:t>Concluzii</w:t>
+              <w:t>Contribuții</w:t>
             </w:r>
             <w:r>
               <w:rPr>
@@ -835,7 +835,7 @@
                 <w:noProof/>
                 <w:webHidden/>
               </w:rPr>
-              <w:instrText xml:space="preserve"> PAGEREF _Toc516155529 \h </w:instrText>
+              <w:instrText xml:space="preserve"> PAGEREF _Toc516176694 \h </w:instrText>
             </w:r>
             <w:r>
               <w:rPr>
@@ -855,7 +855,7 @@
                 <w:noProof/>
                 <w:webHidden/>
               </w:rPr>
-              <w:t>6</w:t>
+              <w:t>7</w:t>
             </w:r>
             <w:r>
               <w:rPr>
@@ -875,13 +875,13 @@
               <w:lang w:val="en-US"/>
             </w:rPr>
           </w:pPr>
-          <w:hyperlink w:anchor="_Toc516155530" w:history="1">
+          <w:hyperlink w:anchor="_Toc516176695" w:history="1">
             <w:r>
               <w:rPr>
                 <w:rStyle w:val="Hyperlink"/>
                 <w:noProof/>
               </w:rPr>
-              <w:t>2.</w:t>
+              <w:t>3.</w:t>
             </w:r>
             <w:r>
               <w:rPr>
@@ -896,7 +896,7 @@
                 <w:rStyle w:val="Hyperlink"/>
                 <w:noProof/>
               </w:rPr>
-              <w:t>Contribuții</w:t>
+              <w:t>Analiză și proiectare</w:t>
             </w:r>
             <w:r>
               <w:rPr>
@@ -917,7 +917,7 @@
                 <w:noProof/>
                 <w:webHidden/>
               </w:rPr>
-              <w:instrText xml:space="preserve"> PAGEREF _Toc516155530 \h </w:instrText>
+              <w:instrText xml:space="preserve"> PAGEREF _Toc516176695 \h </w:instrText>
             </w:r>
             <w:r>
               <w:rPr>
@@ -957,13 +957,13 @@
               <w:lang w:val="en-US"/>
             </w:rPr>
           </w:pPr>
-          <w:hyperlink w:anchor="_Toc516155531" w:history="1">
+          <w:hyperlink w:anchor="_Toc516176696" w:history="1">
             <w:r>
               <w:rPr>
                 <w:rStyle w:val="Hyperlink"/>
                 <w:noProof/>
               </w:rPr>
-              <w:t>3.</w:t>
+              <w:t>4.</w:t>
             </w:r>
             <w:r>
               <w:rPr>
@@ -978,7 +978,7 @@
                 <w:rStyle w:val="Hyperlink"/>
                 <w:noProof/>
               </w:rPr>
-              <w:t>Analiză și proiectare</w:t>
+              <w:t>Arhitectura sumară a aplicației</w:t>
             </w:r>
             <w:r>
               <w:rPr>
@@ -999,7 +999,7 @@
                 <w:noProof/>
                 <w:webHidden/>
               </w:rPr>
-              <w:instrText xml:space="preserve"> PAGEREF _Toc516155531 \h </w:instrText>
+              <w:instrText xml:space="preserve"> PAGEREF _Toc516176696 \h </w:instrText>
             </w:r>
             <w:r>
               <w:rPr>
@@ -1039,13 +1039,13 @@
               <w:lang w:val="en-US"/>
             </w:rPr>
           </w:pPr>
-          <w:hyperlink w:anchor="_Toc516155532" w:history="1">
+          <w:hyperlink w:anchor="_Toc516176697" w:history="1">
             <w:r>
               <w:rPr>
                 <w:rStyle w:val="Hyperlink"/>
                 <w:noProof/>
               </w:rPr>
-              <w:t>4.</w:t>
+              <w:t>4.1.</w:t>
             </w:r>
             <w:r>
               <w:rPr>
@@ -1060,7 +1060,7 @@
                 <w:rStyle w:val="Hyperlink"/>
                 <w:noProof/>
               </w:rPr>
-              <w:t>Arhitectura sumară a aplicației</w:t>
+              <w:t>Modulul 1</w:t>
             </w:r>
             <w:r>
               <w:rPr>
@@ -1081,7 +1081,7 @@
                 <w:noProof/>
                 <w:webHidden/>
               </w:rPr>
-              <w:instrText xml:space="preserve"> PAGEREF _Toc516155532 \h </w:instrText>
+              <w:instrText xml:space="preserve"> PAGEREF _Toc516176697 \h </w:instrText>
             </w:r>
             <w:r>
               <w:rPr>
@@ -1101,7 +1101,7 @@
                 <w:noProof/>
                 <w:webHidden/>
               </w:rPr>
-              <w:t>10</w:t>
+              <w:t>9</w:t>
             </w:r>
             <w:r>
               <w:rPr>
@@ -1121,13 +1121,13 @@
               <w:lang w:val="en-US"/>
             </w:rPr>
           </w:pPr>
-          <w:hyperlink w:anchor="_Toc516155533" w:history="1">
+          <w:hyperlink w:anchor="_Toc516176698" w:history="1">
             <w:r>
               <w:rPr>
                 <w:rStyle w:val="Hyperlink"/>
                 <w:noProof/>
               </w:rPr>
-              <w:t>4.1.</w:t>
+              <w:t>4.2.</w:t>
             </w:r>
             <w:r>
               <w:rPr>
@@ -1142,7 +1142,7 @@
                 <w:rStyle w:val="Hyperlink"/>
                 <w:noProof/>
               </w:rPr>
-              <w:t>Modulul 1</w:t>
+              <w:t>Modulul 2</w:t>
             </w:r>
             <w:r>
               <w:rPr>
@@ -1163,7 +1163,7 @@
                 <w:noProof/>
                 <w:webHidden/>
               </w:rPr>
-              <w:instrText xml:space="preserve"> PAGEREF _Toc516155533 \h </w:instrText>
+              <w:instrText xml:space="preserve"> PAGEREF _Toc516176698 \h </w:instrText>
             </w:r>
             <w:r>
               <w:rPr>
@@ -1183,7 +1183,7 @@
                 <w:noProof/>
                 <w:webHidden/>
               </w:rPr>
-              <w:t>10</w:t>
+              <w:t>9</w:t>
             </w:r>
             <w:r>
               <w:rPr>
@@ -1203,13 +1203,13 @@
               <w:lang w:val="en-US"/>
             </w:rPr>
           </w:pPr>
-          <w:hyperlink w:anchor="_Toc516155534" w:history="1">
+          <w:hyperlink w:anchor="_Toc516176699" w:history="1">
             <w:r>
               <w:rPr>
                 <w:rStyle w:val="Hyperlink"/>
                 <w:noProof/>
               </w:rPr>
-              <w:t>4.2.</w:t>
+              <w:t>4.3.</w:t>
             </w:r>
             <w:r>
               <w:rPr>
@@ -1224,7 +1224,7 @@
                 <w:rStyle w:val="Hyperlink"/>
                 <w:noProof/>
               </w:rPr>
-              <w:t>Modulul 2</w:t>
+              <w:t>Modulul 3</w:t>
             </w:r>
             <w:r>
               <w:rPr>
@@ -1245,7 +1245,7 @@
                 <w:noProof/>
                 <w:webHidden/>
               </w:rPr>
-              <w:instrText xml:space="preserve"> PAGEREF _Toc516155534 \h </w:instrText>
+              <w:instrText xml:space="preserve"> PAGEREF _Toc516176699 \h </w:instrText>
             </w:r>
             <w:r>
               <w:rPr>
@@ -1265,7 +1265,7 @@
                 <w:noProof/>
                 <w:webHidden/>
               </w:rPr>
-              <w:t>10</w:t>
+              <w:t>9</w:t>
             </w:r>
             <w:r>
               <w:rPr>
@@ -1285,13 +1285,13 @@
               <w:lang w:val="en-US"/>
             </w:rPr>
           </w:pPr>
-          <w:hyperlink w:anchor="_Toc516155535" w:history="1">
+          <w:hyperlink w:anchor="_Toc516176700" w:history="1">
             <w:r>
               <w:rPr>
                 <w:rStyle w:val="Hyperlink"/>
                 <w:noProof/>
               </w:rPr>
-              <w:t>4.3.</w:t>
+              <w:t>5.</w:t>
             </w:r>
             <w:r>
               <w:rPr>
@@ -1306,7 +1306,7 @@
                 <w:rStyle w:val="Hyperlink"/>
                 <w:noProof/>
               </w:rPr>
-              <w:t>Modulul 3</w:t>
+              <w:t>Direcții de viitor</w:t>
             </w:r>
             <w:r>
               <w:rPr>
@@ -1327,7 +1327,7 @@
                 <w:noProof/>
                 <w:webHidden/>
               </w:rPr>
-              <w:instrText xml:space="preserve"> PAGEREF _Toc516155535 \h </w:instrText>
+              <w:instrText xml:space="preserve"> PAGEREF _Toc516176700 \h </w:instrText>
             </w:r>
             <w:r>
               <w:rPr>
@@ -1367,13 +1367,13 @@
               <w:lang w:val="en-US"/>
             </w:rPr>
           </w:pPr>
-          <w:hyperlink w:anchor="_Toc516155536" w:history="1">
+          <w:hyperlink w:anchor="_Toc516176701" w:history="1">
             <w:r>
               <w:rPr>
                 <w:rStyle w:val="Hyperlink"/>
                 <w:noProof/>
               </w:rPr>
-              <w:t>5.</w:t>
+              <w:t>6.</w:t>
             </w:r>
             <w:r>
               <w:rPr>
@@ -1388,7 +1388,7 @@
                 <w:rStyle w:val="Hyperlink"/>
                 <w:noProof/>
               </w:rPr>
-              <w:t>Direcții de viitor</w:t>
+              <w:t>Concluzii</w:t>
             </w:r>
             <w:r>
               <w:rPr>
@@ -1409,7 +1409,7 @@
                 <w:noProof/>
                 <w:webHidden/>
               </w:rPr>
-              <w:instrText xml:space="preserve"> PAGEREF _Toc516155536 \h </w:instrText>
+              <w:instrText xml:space="preserve"> PAGEREF _Toc516176701 \h </w:instrText>
             </w:r>
             <w:r>
               <w:rPr>
@@ -1449,13 +1449,13 @@
               <w:lang w:val="en-US"/>
             </w:rPr>
           </w:pPr>
-          <w:hyperlink w:anchor="_Toc516155537" w:history="1">
+          <w:hyperlink w:anchor="_Toc516176702" w:history="1">
             <w:r>
               <w:rPr>
                 <w:rStyle w:val="Hyperlink"/>
                 <w:noProof/>
               </w:rPr>
-              <w:t>6.</w:t>
+              <w:t>7.</w:t>
             </w:r>
             <w:r>
               <w:rPr>
@@ -1470,7 +1470,7 @@
                 <w:rStyle w:val="Hyperlink"/>
                 <w:noProof/>
               </w:rPr>
-              <w:t>Concluzii</w:t>
+              <w:t>Bibliografie</w:t>
             </w:r>
             <w:r>
               <w:rPr>
@@ -1491,7 +1491,7 @@
                 <w:noProof/>
                 <w:webHidden/>
               </w:rPr>
-              <w:instrText xml:space="preserve"> PAGEREF _Toc516155537 \h </w:instrText>
+              <w:instrText xml:space="preserve"> PAGEREF _Toc516176702 \h </w:instrText>
             </w:r>
             <w:r>
               <w:rPr>
@@ -1512,88 +1512,6 @@
                 <w:webHidden/>
               </w:rPr>
               <w:t>12</w:t>
-            </w:r>
-            <w:r>
-              <w:rPr>
-                <w:noProof/>
-                <w:webHidden/>
-              </w:rPr>
-              <w:fldChar w:fldCharType="end"/>
-            </w:r>
-          </w:hyperlink>
-        </w:p>
-        <w:p>
-          <w:pPr>
-            <w:pStyle w:val="TOC2"/>
-            <w:rPr>
-              <w:rFonts w:eastAsiaTheme="minorEastAsia"/>
-              <w:noProof/>
-              <w:lang w:val="en-US"/>
-            </w:rPr>
-          </w:pPr>
-          <w:hyperlink w:anchor="_Toc516155538" w:history="1">
-            <w:r>
-              <w:rPr>
-                <w:rStyle w:val="Hyperlink"/>
-                <w:noProof/>
-              </w:rPr>
-              <w:t>7.</w:t>
-            </w:r>
-            <w:r>
-              <w:rPr>
-                <w:rFonts w:eastAsiaTheme="minorEastAsia"/>
-                <w:noProof/>
-                <w:lang w:val="en-US"/>
-              </w:rPr>
-              <w:tab/>
-            </w:r>
-            <w:r>
-              <w:rPr>
-                <w:rStyle w:val="Hyperlink"/>
-                <w:noProof/>
-              </w:rPr>
-              <w:t>Bibliografie</w:t>
-            </w:r>
-            <w:r>
-              <w:rPr>
-                <w:noProof/>
-                <w:webHidden/>
-              </w:rPr>
-              <w:tab/>
-            </w:r>
-            <w:r>
-              <w:rPr>
-                <w:noProof/>
-                <w:webHidden/>
-              </w:rPr>
-              <w:fldChar w:fldCharType="begin"/>
-            </w:r>
-            <w:r>
-              <w:rPr>
-                <w:noProof/>
-                <w:webHidden/>
-              </w:rPr>
-              <w:instrText xml:space="preserve"> PAGEREF _Toc516155538 \h </w:instrText>
-            </w:r>
-            <w:r>
-              <w:rPr>
-                <w:noProof/>
-                <w:webHidden/>
-              </w:rPr>
-            </w:r>
-            <w:r>
-              <w:rPr>
-                <w:noProof/>
-                <w:webHidden/>
-              </w:rPr>
-              <w:fldChar w:fldCharType="separate"/>
-            </w:r>
-            <w:r>
-              <w:rPr>
-                <w:noProof/>
-                <w:webHidden/>
-              </w:rPr>
-              <w:t>13</w:t>
             </w:r>
             <w:r>
               <w:rPr>
@@ -1638,7 +1556,7 @@
       <w:pPr>
         <w:pStyle w:val="LiChapters"/>
       </w:pPr>
-      <w:bookmarkStart w:id="5" w:name="_Toc516155523"/>
+      <w:bookmarkStart w:id="5" w:name="_Toc516176688"/>
       <w:r>
         <w:lastRenderedPageBreak/>
         <w:t>Introducere</w:t>
@@ -1659,7 +1577,7 @@
           <w:numId w:val="4"/>
         </w:numPr>
       </w:pPr>
-      <w:bookmarkStart w:id="6" w:name="_Toc516155524"/>
+      <w:bookmarkStart w:id="6" w:name="_Toc516176689"/>
       <w:r>
         <w:t>Context</w:t>
       </w:r>
@@ -1675,56 +1593,78 @@
         <w:pStyle w:val="LiTextNormal"/>
       </w:pPr>
       <w:r>
-        <w:t>Primele case inteligente au fost idei, nu clădiri reale. Timp de decenii, literatură științifico-fantastică a explorat ideea automatizării locuințelor. Producători prolifici, cum ar fi Ray Bradbury</w:t>
-      </w:r>
-      <w:r>
+        <w:t>Persoanele își petrec cea mai mare parte a timpului la domiciliu sau la locul de muncă; pentru mulți, aceste locuri sunt sanctuarele lor. Pe parcursul secolului al XX-lea, progresele tehnologice au contribuit la sporirea confortului și protecției</w:t>
+      </w:r>
+      <w:r>
+        <w:t xml:space="preserve"> oferite de casele noastre. </w:t>
+      </w:r>
+      <w:r>
+        <w:t>Înțelegerea</w:t>
+      </w:r>
+      <w:r>
+        <w:t xml:space="preserve"> obținută</w:t>
+      </w:r>
+      <w:r>
+        <w:t xml:space="preserve"> din comportamentul de captare și modelare pot fi utile în a face mediile noastre mai inteligente și mai receptive la nevoile noastre. Progresele recente au adus o astfel de "inteligență ambientală" în casă mai aproape de realitate.</w:t>
+      </w:r>
+      <w:r>
+        <w:t xml:space="preserve"> </w:t>
+      </w:r>
+      <w:r>
+        <w:t>Chiar dacă</w:t>
+      </w:r>
+      <w:r>
+        <w:t xml:space="preserve"> idea de casă inteligentă există de ceva vreme, concretele case inteligente există doar de puțin timp.</w:t>
+      </w:r>
+    </w:p>
+    <w:p>
+      <w:pPr>
+        <w:pStyle w:val="LiTextNormal"/>
+      </w:pPr>
+      <w:r>
+        <w:t>De la miniaturizarea microprocesoarelor, puterea de calcul a fost încorporată în obiecte familiare, cum ar fi aparatele de uz casnic și dispozitivele mobile; străbate treptat aproape toate nivelurile societății. Inteligența înconjurătoare extinde noțiunea de calcul pentru a oferi un suport personalizat</w:t>
+      </w:r>
+      <w:r>
+        <w:t>, și automatizat</w:t>
+      </w:r>
+      <w:r>
+        <w:t xml:space="preserve"> care este i</w:t>
+      </w:r>
+      <w:r>
+        <w:t>ntegrat</w:t>
+      </w:r>
+      <w:r>
+        <w:t xml:space="preserve"> grațios în viața n</w:t>
+      </w:r>
+      <w:r>
+        <w:t>oastră încât se face neobservat</w:t>
+      </w:r>
+      <w:r>
+        <w:t>.</w:t>
+      </w:r>
+    </w:p>
+    <w:p>
+      <w:pPr>
+        <w:pStyle w:val="LiTextNormal"/>
         <w:rPr>
-          <w:rStyle w:val="FootnoteReference"/>
+          <w:lang w:val="en-US"/>
         </w:rPr>
-        <w:footnoteReference w:id="1"/>
-      </w:r>
-      <w:r>
-        <w:t>, și-au imaginat un viitor în care casele erau interactive. În sc</w:t>
-      </w:r>
-      <w:r>
-        <w:t xml:space="preserve">urtă povestire a lui Bradbury, </w:t>
-      </w:r>
-      <w:r>
-        <w:t>„</w:t>
-      </w:r>
-      <w:r>
-        <w:t>There Will Come Soft Rain”</w:t>
-      </w:r>
-      <w:r>
-        <w:rPr>
-          <w:rStyle w:val="FootnoteReference"/>
-        </w:rPr>
-        <w:footnoteReference w:id="2"/>
-      </w:r>
-      <w:r>
-        <w:t>, el descrie o casă automată care continuă să funcționeze chiar și după ce oamenii au dispărut. Totul este bine și înfricoșător, până când luați în considerare beneficiile reale ale automatizării locuințelor, iar apoi ideea devine mai comfortabilă decât descurajatoare.</w:t>
-      </w:r>
-    </w:p>
-    <w:p>
-      <w:pPr>
-        <w:pStyle w:val="LiTextNormal"/>
-      </w:pPr>
-      <w:r>
-        <w:t>Chiar daca idea de casă inteligentă există de ceva vreme, concretele case inteligente există doar de puțin timp.</w:t>
-      </w:r>
-    </w:p>
-    <w:p>
-      <w:pPr>
-        <w:pStyle w:val="LiTextNormal"/>
-      </w:pPr>
-      <w:r>
-        <w:t>Ideea [de casă inteligentă] este că software-ul de calculator joacă rolul unui agent inteligent ce percepe starea mediul fizic și a rezidenților utilizând senzori, raționează în legătură cu starea această folosind tehnici de inteligență artificială și apoi ia măsuri pentru a atinge obiectivele specificate, cum ar fi maximizarea confortului locuitorilor, minimizarea consumul de resurse și menținerea sănătății și siguranței locuinței și a locuitorilor.</w:t>
+      </w:pPr>
+      <w:r>
+        <w:t xml:space="preserve">Ideea [de casă inteligentă] este că software-ul de calculator joacă rolul unui agent inteligent ce percepe starea mediul fizic și a rezidenților utilizând senzori, raționează în legătură cu starea </w:t>
+      </w:r>
+      <w:r>
+        <w:t>acestora</w:t>
+      </w:r>
+      <w:r>
+        <w:t xml:space="preserve"> folosind tehnici de inteligență artificială și apoi ia măsuri pentru a atinge obiectivele specificate, cum ar fi maximizarea confortului locuitorilor, minimizarea consumul de resurse și menținerea sănătății și siguranței locuinței și a locuitorilor.</w:t>
       </w:r>
       <w:sdt>
         <w:sdtPr>
           <w:id w:val="1539087701"/>
           <w:citation/>
         </w:sdtPr>
+        <w:sdtEndPr/>
         <w:sdtContent>
           <w:r>
             <w:fldChar w:fldCharType="begin"/>
@@ -1766,11 +1706,11 @@
           <w:numId w:val="4"/>
         </w:numPr>
       </w:pPr>
-      <w:bookmarkStart w:id="8" w:name="_Toc516155525"/>
+      <w:bookmarkStart w:id="7" w:name="_Toc516176690"/>
       <w:r>
         <w:t>Motivație</w:t>
       </w:r>
-      <w:bookmarkEnd w:id="8"/>
+      <w:bookmarkEnd w:id="7"/>
     </w:p>
     <w:p>
       <w:pPr>
@@ -1783,54 +1723,59 @@
         <w:pStyle w:val="LiTextNormal"/>
       </w:pPr>
       <w:r>
+        <w:t>Primele case inteligente au fost idei, nu clădiri reale. Timp de decenii, literatură științifico-fantastică a explorat ideea automatizării locuințelor. Producători prolifici, cum ar fi Ray Bradbury</w:t>
+      </w:r>
+      <w:r>
+        <w:rPr>
+          <w:rStyle w:val="FootnoteReference"/>
+        </w:rPr>
+        <w:footnoteReference w:id="1"/>
+      </w:r>
+      <w:r>
+        <w:t xml:space="preserve">, și-au imaginat un viitor în care casele erau interactive. În scurtă povestire a lui Bradbury, </w:t>
+      </w:r>
+      <w:r>
+        <w:t>„</w:t>
+      </w:r>
+      <w:r>
+        <w:t>There Will Come Soft Rain”</w:t>
+      </w:r>
+      <w:r>
+        <w:rPr>
+          <w:rStyle w:val="FootnoteReference"/>
+        </w:rPr>
+        <w:footnoteReference w:id="2"/>
+      </w:r>
+      <w:r>
+        <w:t>, el descrie o casă automată care continuă să funcționeze chiar și după ce oamenii au dispărut. Totul este bine și înfricoșător, până când luați în considerare beneficiile reale ale automatizării locuințelor, iar apoi ideea devine mai comfortabilă decât descurajatoare.</w:t>
+      </w:r>
+    </w:p>
+    <w:p>
+      <w:pPr>
+        <w:pStyle w:val="LiTextNormal"/>
+      </w:pPr>
+      <w:r>
+        <w:lastRenderedPageBreak/>
         <w:t>Atunci când nu sunteți acasă, tot felul de suspiciuni pot începe să apară și să vă adâncească mintea. Am oprit cafetieră? Am închis ușa de la intrare? Oare am lăsat apă aprinsă în baie?</w:t>
       </w:r>
+      <w:r>
+        <w:t xml:space="preserve"> </w:t>
+      </w:r>
+      <w:r>
+        <w:t>Cu o locuința inteligență, puteți să vă liniștiți toate aceste îngrijorări, folosindu-vă de tabletă, telefon, calculator personal. Puteți conecta dispozitivele și aparatele de la domiciliu pentru a comunica între ele și cu dumneavoastră.</w:t>
+      </w:r>
     </w:p>
     <w:p>
       <w:pPr>
         <w:pStyle w:val="LiTextNormal"/>
       </w:pPr>
       <w:r>
-        <w:t>Cu o locuința inteligență, puteți să vă liniștiți toate aceste îngrijorări, folosindu-vă de tabletă, telefon, calculator personal. Puteți conecta dispozitivele și aparatele de la domiciliu pentru a comunica între ele și cu dumneavoastră.</w:t>
-      </w:r>
-      <w:sdt>
-        <w:sdtPr>
-          <w:id w:val="-770394879"/>
-          <w:citation/>
-        </w:sdtPr>
-        <w:sdtEndPr/>
-        <w:sdtContent>
-          <w:r>
-            <w:fldChar w:fldCharType="begin"/>
-          </w:r>
-          <w:r>
-            <w:instrText xml:space="preserve">CITATION Ros10 \l 1048 </w:instrText>
-          </w:r>
-          <w:r>
-            <w:fldChar w:fldCharType="separate"/>
-          </w:r>
-          <w:r>
-            <w:rPr>
-              <w:noProof/>
-            </w:rPr>
-            <w:t xml:space="preserve"> </w:t>
-          </w:r>
-          <w:r>
-            <w:rPr>
-              <w:noProof/>
-            </w:rPr>
-            <w:t>[2]</w:t>
-          </w:r>
-          <w:r>
-            <w:fldChar w:fldCharType="end"/>
-          </w:r>
-        </w:sdtContent>
-      </w:sdt>
+        <w:t>Lucrare de față își propune exemplificarea idei de casă inteligență și aducerea la cunoștiință, prin exemple practice, a avantajelor folosirii unui astfel de sistem. În exemplele oferite, voi folosi drept locuința inteligență un Raspberry Pi 2, Model B la care am conectat niște module arduino.</w:t>
+      </w:r>
     </w:p>
     <w:p>
       <w:pPr>
         <w:pStyle w:val="LiTextNormal"/>
-        <w:ind w:firstLine="0"/>
       </w:pPr>
     </w:p>
     <w:p>
@@ -1841,7 +1786,7 @@
           <w:numId w:val="4"/>
         </w:numPr>
       </w:pPr>
-      <w:bookmarkStart w:id="9" w:name="_Toc516155526"/>
+      <w:bookmarkStart w:id="8" w:name="_Toc516176691"/>
       <w:r>
         <w:t>Ce este un „S</w:t>
       </w:r>
@@ -1851,7 +1796,7 @@
       <w:r>
         <w:t>ome”?</w:t>
       </w:r>
-      <w:bookmarkEnd w:id="9"/>
+      <w:bookmarkEnd w:id="8"/>
     </w:p>
     <w:p>
       <w:pPr>
@@ -1863,7 +1808,6 @@
         <w:pStyle w:val="LiTextNormal"/>
       </w:pPr>
       <w:r>
-        <w:lastRenderedPageBreak/>
         <w:t>Un smart home este un sistem care oferă deținătorilor locuinț</w:t>
       </w:r>
       <w:r>
@@ -1929,7 +1873,7 @@
             <w:rPr>
               <w:noProof/>
             </w:rPr>
-            <w:t>[3]</w:t>
+            <w:t>[2]</w:t>
           </w:r>
           <w:r>
             <w:fldChar w:fldCharType="end"/>
@@ -1950,11 +1894,11 @@
           <w:numId w:val="4"/>
         </w:numPr>
       </w:pPr>
-      <w:bookmarkStart w:id="10" w:name="_Toc516155527"/>
+      <w:bookmarkStart w:id="9" w:name="_Toc516176692"/>
       <w:r>
         <w:t>Facilitățile traiului într-o casă inteligență</w:t>
       </w:r>
-      <w:bookmarkEnd w:id="10"/>
+      <w:bookmarkEnd w:id="9"/>
     </w:p>
     <w:p>
       <w:pPr>
@@ -1966,6 +1910,20 @@
         <w:pStyle w:val="LiTextNormal"/>
       </w:pPr>
       <w:r>
+        <w:t>Atunci când nu sunteți acasă, tot felul de suspiciuni pot începe să apară și să vă adâncească mintea. Am oprit cafetieră? Am închis ușa de la intrare? Oare am lăsat apă aprinsă în baie?</w:t>
+      </w:r>
+      <w:r>
+        <w:t xml:space="preserve"> </w:t>
+      </w:r>
+      <w:r>
+        <w:t>Cu o locuința inteligență, puteți să vă liniștiți toate aceste îngrijorări, folosindu-vă de tabletă, telefon, calculator personal. Puteți conecta dispozitivele și aparatele de la domiciliu pentru a comunica între ele și cu dumneavoastră.</w:t>
+      </w:r>
+    </w:p>
+    <w:p>
+      <w:pPr>
+        <w:pStyle w:val="LiTextNormal"/>
+      </w:pPr>
+      <w:r>
         <w:t>Mu</w:t>
       </w:r>
       <w:r>
@@ -1996,7 +1954,11 @@
         <w:t xml:space="preserve">nu </w:t>
       </w:r>
       <w:r>
-        <w:t>vor avea suficient control asupra propriului mediu. Cu toate acestea, casele inteligente devin foarte accesibile, datorită opțiunii de a construi puțin câte puțin sau de a le completă pe toate într-un proiect mare, dar cu loc pentru îmbunătățiri viitoare. Fiecare dispozitiv vă stă la dispoziție pentru a vă face viața mai convenabilă pentru plăcerea dumneavoastră.</w:t>
+        <w:t xml:space="preserve">vor avea suficient control asupra propriului mediu. Cu toate acestea, casele inteligente devin foarte accesibile, datorită opțiunii de a construi </w:t>
+      </w:r>
+      <w:r>
+        <w:lastRenderedPageBreak/>
+        <w:t>puțin câte puțin sau de a le completă pe toate într-un proiect mare, dar cu loc pentru îmbunătățiri viitoare. Fiecare dispozitiv vă stă la dispoziție pentru a vă face viața mai convenabilă pentru plăcerea dumneavoastră.</w:t>
       </w:r>
     </w:p>
     <w:p>
@@ -2038,7 +2000,7 @@
             <w:rPr>
               <w:noProof/>
             </w:rPr>
-            <w:t>[4]</w:t>
+            <w:t>[3]</w:t>
           </w:r>
           <w:r>
             <w:fldChar w:fldCharType="end"/>
@@ -2110,7 +2072,6 @@
         <w:pStyle w:val="LiTextNormal"/>
       </w:pPr>
       <w:r>
-        <w:lastRenderedPageBreak/>
         <w:t xml:space="preserve">De </w:t>
       </w:r>
       <w:r>
@@ -2210,7 +2171,11 @@
         <w:t xml:space="preserve">, puteți primi notificări despre potențiale incendii, indiferent dacă vă aflați în casă sau la locul de muncă. Dacă știți că este o </w:t>
       </w:r>
       <w:r>
-        <w:t>alarmă falsă, puteți opri alarma</w:t>
+        <w:t xml:space="preserve">alarmă falsă, </w:t>
+      </w:r>
+      <w:r>
+        <w:lastRenderedPageBreak/>
+        <w:t>puteți opri alarma</w:t>
       </w:r>
       <w:r>
         <w:t xml:space="preserve"> printr-o apăsare pe ecran, în loc să urcați pe un scaun și să vă întindeți pentru a ajunge la butonul de pe alarmă.</w:t>
@@ -2306,11 +2271,7 @@
         <w:t xml:space="preserve"> împreună</w:t>
       </w:r>
       <w:r>
-        <w:t xml:space="preserve">, de exemplu, când porniți televizorul, luminile se diminuează automat sau sunetul se aprinde odată cu televizorul. Dimineața puteți </w:t>
-      </w:r>
-      <w:r>
-        <w:lastRenderedPageBreak/>
-        <w:t>s</w:t>
+        <w:t>, de exemplu, când porniți televizorul, luminile se diminuează automat sau sunetul se aprinde odată cu televizorul. Dimineața puteți s</w:t>
       </w:r>
       <w:r>
         <w:t>eta încălzirea, luminile, muzica</w:t>
@@ -2464,7 +2425,11 @@
         <w:t xml:space="preserve"> fi mai simplă monitorizarea</w:t>
       </w:r>
       <w:r>
-        <w:t xml:space="preserve"> atunci când nu pot fi fizic acolo. Se pot crea alerte care să informeze în caz că ușa frontală este deschisă pe timp de noapte, pot fi atașați senzori la chei pentru a află dacă se rătăcesc și nu sunt unde vă așteptați să fie. De astfel, se pot crea alerte de inundațîi în camerele de bucătărie, băie, chiar și până la monitorizarea casetelor de pastile pentru a vă asigura că sunt luate în fiecare zi.</w:t>
+        <w:t xml:space="preserve"> atunci când nu pot fi fizic acolo. Se pot crea alerte care să informeze în caz că ușa frontală este deschisă pe timp de noapte, pot fi atașați senzori la chei pentru a află dacă se rătăcesc și nu sunt unde vă </w:t>
+      </w:r>
+      <w:r>
+        <w:lastRenderedPageBreak/>
+        <w:t>așteptați să fie. De astfel, se pot crea alerte de inundațîi în camerele de bucătărie, băie, chiar și până la monitorizarea casetelor de pastile pentru a vă asigura că sunt luate în fiecare zi.</w:t>
       </w:r>
     </w:p>
     <w:p>
@@ -2494,46 +2459,51 @@
           <w:numId w:val="4"/>
         </w:numPr>
       </w:pPr>
-      <w:bookmarkStart w:id="11" w:name="_Toc516155528"/>
+      <w:bookmarkStart w:id="10" w:name="_Toc516176693"/>
       <w:r>
         <w:t>P</w:t>
       </w:r>
       <w:r>
         <w:t>rovocări</w:t>
       </w:r>
+      <w:bookmarkEnd w:id="10"/>
+    </w:p>
+    <w:p>
+      <w:pPr>
+        <w:pStyle w:val="LiTextNormal"/>
+      </w:pPr>
+    </w:p>
+    <w:p>
+      <w:pPr>
+        <w:pStyle w:val="LiTextNormal"/>
+      </w:pPr>
+      <w:r>
+        <w:t xml:space="preserve">O casă inteligentă </w:t>
+      </w:r>
+      <w:r>
+        <w:t>poate</w:t>
+      </w:r>
+      <w:r>
+        <w:t xml:space="preserve"> fi un coșmar pentru acei oameni </w:t>
+      </w:r>
+      <w:r>
+        <w:t>ce</w:t>
+      </w:r>
+      <w:r>
+        <w:t xml:space="preserve"> nu se simt confortabil cu computerele.</w:t>
+      </w:r>
+    </w:p>
+    <w:p>
+      <w:pPr>
+        <w:pStyle w:val="LiTextNormal"/>
+      </w:pPr>
+      <w:r>
+        <w:t>Unul dintre blocajele primare în instalarea unui sistem smart ho</w:t>
+      </w:r>
+      <w:bookmarkStart w:id="11" w:name="_GoBack"/>
       <w:bookmarkEnd w:id="11"/>
-    </w:p>
-    <w:p>
-      <w:pPr>
-        <w:pStyle w:val="LiTextNormal"/>
-      </w:pPr>
-    </w:p>
-    <w:p>
-      <w:pPr>
-        <w:pStyle w:val="LiTextNormal"/>
-      </w:pPr>
-      <w:r>
-        <w:t xml:space="preserve">O casă inteligentă </w:t>
-      </w:r>
-      <w:r>
-        <w:t>poate</w:t>
-      </w:r>
-      <w:r>
-        <w:t xml:space="preserve"> fi un coșmar pentru acei oameni </w:t>
-      </w:r>
-      <w:r>
-        <w:t>ce</w:t>
-      </w:r>
-      <w:r>
-        <w:t xml:space="preserve"> nu se simt confortabil cu computerele.</w:t>
-      </w:r>
-    </w:p>
-    <w:p>
-      <w:pPr>
-        <w:pStyle w:val="LiTextNormal"/>
-      </w:pPr>
-      <w:r>
-        <w:t>Unul dintre blocajele primare în instalarea unui sistem smart home este echilibrarea dintre complexitatea și utilizarea lui. Dacă este exasperant</w:t>
+      <w:r>
+        <w:t>me este echilibrarea dintre complexitatea și utilizarea lui. Dacă este exasperant</w:t>
       </w:r>
       <w:r>
         <w:t xml:space="preserve"> de utilizat</w:t>
@@ -2554,7 +2524,6 @@
         </w:numPr>
       </w:pPr>
       <w:r>
-        <w:lastRenderedPageBreak/>
         <w:t xml:space="preserve">Ce tipuri de componente fac parte din sistem? </w:t>
       </w:r>
       <w:r>
@@ -2724,7 +2693,11 @@
         <w:t>sele care apar și care au construite</w:t>
       </w:r>
       <w:r>
-        <w:t xml:space="preserve"> pentru ele o aplicație smartphone la fel de bine revizuită. Unele aplicații sunt atât de greoaie sau complicate încât provoacă mai multe durer</w:t>
+        <w:t xml:space="preserve"> pentru ele o aplicație smartphone la fel de bine </w:t>
+      </w:r>
+      <w:r>
+        <w:lastRenderedPageBreak/>
+        <w:t>revizuită. Unele aplicații sunt atât de greoaie sau complicate încât provoacă mai multe durer</w:t>
       </w:r>
       <w:r>
         <w:t>i de cap decât va ușurează viața</w:t>
@@ -2766,11 +2739,7 @@
         <w:pStyle w:val="LiTextNormal"/>
       </w:pPr>
       <w:r>
-        <w:t xml:space="preserve">Asta pentru că, în ciuda atâtor progrese tehnologice, nu există încă un sistem standard pentru automatizarea tuturor acestor gadgeturi. Fără un astfel de standard, mulți consumatori </w:t>
-      </w:r>
-      <w:r>
-        <w:lastRenderedPageBreak/>
-        <w:t>sunt lăsăți să se întrebe dacă cheltuiesc sute sau mii de dolari pe produse care vor sfârși depășite sau inutilizabile într-un scurt timp.</w:t>
+        <w:t>Asta pentru că, în ciuda atâtor progrese tehnologice, nu există încă un sistem standard pentru automatizarea tuturor acestor gadgeturi. Fără un astfel de standard, mulți consumatori sunt lăsăți să se întrebe dacă cheltuiesc sute sau mii de dolari pe produse care vor sfârși depășite sau inutilizabile într-un scurt timp.</w:t>
       </w:r>
     </w:p>
     <w:p>
@@ -2806,246 +2775,13 @@
             <w:rPr>
               <w:noProof/>
             </w:rPr>
-            <w:t>[5]</w:t>
+            <w:t>[4]</w:t>
           </w:r>
           <w:r>
             <w:fldChar w:fldCharType="end"/>
           </w:r>
         </w:sdtContent>
       </w:sdt>
-    </w:p>
-    <w:p>
-      <w:pPr>
-        <w:pStyle w:val="LiTextNormal"/>
-      </w:pPr>
-    </w:p>
-    <w:p>
-      <w:pPr>
-        <w:pStyle w:val="LiSubchapters"/>
-        <w:numPr>
-          <w:ilvl w:val="1"/>
-          <w:numId w:val="4"/>
-        </w:numPr>
-      </w:pPr>
-      <w:bookmarkStart w:id="12" w:name="_Toc516155529"/>
-      <w:r>
-        <w:t>Concluzii</w:t>
-      </w:r>
-      <w:bookmarkEnd w:id="12"/>
-    </w:p>
-    <w:p>
-      <w:pPr>
-        <w:pStyle w:val="LiTextNormal"/>
-      </w:pPr>
-    </w:p>
-    <w:p>
-      <w:pPr>
-        <w:pStyle w:val="LiTextNormal"/>
-      </w:pPr>
-      <w:r>
-        <w:t xml:space="preserve">Persoanele în vârstă sau persoanele cu handicap beneficiază cel mai mult de urmă unui sistem de automatizare a locuinței. Dacă acest sistem ar dispune și de inteligență artificială ar fi și mai bine. Aceste </w:t>
-      </w:r>
-      <w:r>
-        <w:t>tip de sistem</w:t>
-      </w:r>
-      <w:r>
-        <w:t xml:space="preserve"> oferă, celor care sunt mai puțîn mobili sau celor ce au o condiție a sănătății mai delicată, oportunitatea de a fi independenți, în loc să fie nevoiți să locuias</w:t>
-      </w:r>
-      <w:r>
-        <w:t>că într-o unitate de îngrijire.</w:t>
-      </w:r>
-    </w:p>
-    <w:p>
-      <w:pPr>
-        <w:pStyle w:val="LiTextNormal"/>
-      </w:pPr>
-      <w:r>
-        <w:t>Proiectarea unei locuințe inteligente este de asemenea foarte importantă. Acest lucru poate fi greu; combinarea un design care reflectă gustul dumneavoastră, dar se potrivește și nevoilor dumneavoastră, cu bugetul este un act de echilibrare care trebuie planificat corespunzător.</w:t>
-      </w:r>
-    </w:p>
-    <w:p>
-      <w:pPr>
-        <w:pStyle w:val="LiTextNormal"/>
-      </w:pPr>
-      <w:r>
-        <w:t>În ceea ce urmează găsiți cateva</w:t>
-      </w:r>
-      <w:r>
-        <w:t xml:space="preserve"> sfaturi ce cred că o să va ajute în contr</w:t>
-      </w:r>
-      <w:r>
-        <w:t>uirea unei locuințe inteligente</w:t>
-      </w:r>
-      <w:sdt>
-        <w:sdtPr>
-          <w:id w:val="-1447232013"/>
-          <w:citation/>
-        </w:sdtPr>
-        <w:sdtEndPr/>
-        <w:sdtContent>
-          <w:r>
-            <w:fldChar w:fldCharType="begin"/>
-          </w:r>
-          <w:r>
-            <w:instrText xml:space="preserve"> CITATION Ros10 \l 1048 </w:instrText>
-          </w:r>
-          <w:r>
-            <w:fldChar w:fldCharType="separate"/>
-          </w:r>
-          <w:r>
-            <w:rPr>
-              <w:noProof/>
-            </w:rPr>
-            <w:t xml:space="preserve"> </w:t>
-          </w:r>
-          <w:r>
-            <w:rPr>
-              <w:noProof/>
-            </w:rPr>
-            <w:t>[2]</w:t>
-          </w:r>
-          <w:r>
-            <w:fldChar w:fldCharType="end"/>
-          </w:r>
-        </w:sdtContent>
-      </w:sdt>
-      <w:r>
-        <w:t>:</w:t>
-      </w:r>
-    </w:p>
-    <w:p>
-      <w:pPr>
-        <w:pStyle w:val="LiTextNormal"/>
-        <w:numPr>
-          <w:ilvl w:val="0"/>
-          <w:numId w:val="11"/>
-        </w:numPr>
-      </w:pPr>
-      <w:r>
-        <w:rPr>
-          <w:b/>
-        </w:rPr>
-        <w:t xml:space="preserve">Faceți-vă tema referitor la design-ul casei </w:t>
-      </w:r>
-      <w:r>
-        <w:t>-</w:t>
-      </w:r>
-      <w:r>
-        <w:t xml:space="preserve"> Trebuie să decideți mai întâi ce tip de casă v-ar place și doriți să o contruiti. Stilurile caselor de astăzi sunt la fel de variate că și cei ce trăiesc în ele, oferindu-vă o multitudine de idei din care puteți să alegeți.</w:t>
-      </w:r>
-    </w:p>
-    <w:p>
-      <w:pPr>
-        <w:pStyle w:val="LiTextNormal"/>
-        <w:numPr>
-          <w:ilvl w:val="0"/>
-          <w:numId w:val="11"/>
-        </w:numPr>
-      </w:pPr>
-      <w:r>
-        <w:rPr>
-          <w:b/>
-        </w:rPr>
-        <w:t>Creați-vă o listă cu criterii pentru design-ul casei</w:t>
-      </w:r>
-      <w:r>
-        <w:t xml:space="preserve"> -</w:t>
-      </w:r>
-      <w:r>
-        <w:t xml:space="preserve"> Când creați o listă cu criterii pentru design-ul casei dumneavoastra, începeți cu elementele de bază: numărul de dormitoare, numărul de băi, numărul de zone familiale, alegerea între o sală de mese formală sau o zonă mai deschisă, o zonă de mese comunitară, stiluri de verandă sau punte pentru intrările de la casă dumneavoastra și mărimea garajului.</w:t>
-      </w:r>
-    </w:p>
-    <w:p>
-      <w:pPr>
-        <w:pStyle w:val="LiTextNormal"/>
-        <w:numPr>
-          <w:ilvl w:val="0"/>
-          <w:numId w:val="11"/>
-        </w:numPr>
-      </w:pPr>
-      <w:r>
-        <w:rPr>
-          <w:b/>
-        </w:rPr>
-        <w:t xml:space="preserve">Verificați legile locale </w:t>
-      </w:r>
-      <w:r>
-        <w:t>- Legile locale pot afecta totul, de la încadrarea casei până la garduri.</w:t>
-      </w:r>
-    </w:p>
-    <w:p>
-      <w:pPr>
-        <w:pStyle w:val="LiTextNormal"/>
-        <w:numPr>
-          <w:ilvl w:val="0"/>
-          <w:numId w:val="11"/>
-        </w:numPr>
-      </w:pPr>
-      <w:r>
-        <w:rPr>
-          <w:b/>
-        </w:rPr>
-        <w:t>Ajustați design-ul cu bugetul</w:t>
-      </w:r>
-      <w:r>
-        <w:t xml:space="preserve"> -</w:t>
-      </w:r>
-      <w:r>
-        <w:t xml:space="preserve"> Odată ce lista dumneavoastră este finalizată, comparați-o cu bugetul și ajustați lista pană când se potrivește cu bugetul</w:t>
-      </w:r>
-      <w:r>
-        <w:t>.</w:t>
-      </w:r>
-    </w:p>
-    <w:p>
-      <w:pPr>
-        <w:pStyle w:val="LiTextNormal"/>
-        <w:numPr>
-          <w:ilvl w:val="0"/>
-          <w:numId w:val="11"/>
-        </w:numPr>
-      </w:pPr>
-      <w:r>
-        <w:rPr>
-          <w:b/>
-        </w:rPr>
-        <w:lastRenderedPageBreak/>
-        <w:t>Maximizați eficiența spațiului dumneavoastră</w:t>
-      </w:r>
-      <w:r>
-        <w:t xml:space="preserve"> </w:t>
-      </w:r>
-      <w:r>
-        <w:t>- Când cartografiați planul etajului, asigurați-vă există un flux logic în design-ul locuinței dumneavoastră. Acest lucru îți simplifică viața ție și pentru familii tale.</w:t>
-      </w:r>
-    </w:p>
-    <w:p>
-      <w:pPr>
-        <w:pStyle w:val="LiTextNormal"/>
-        <w:numPr>
-          <w:ilvl w:val="0"/>
-          <w:numId w:val="11"/>
-        </w:numPr>
-      </w:pPr>
-      <w:r>
-        <w:rPr>
-          <w:b/>
-        </w:rPr>
-        <w:t>Faceți planul luând în considerare o viitoare extindere</w:t>
-      </w:r>
-      <w:r>
-        <w:t xml:space="preserve"> - Dacă nu vă puteți permite să vă construiți întreaga casă de vis acum, planificați-vă designul casei astfel încât extinderea să fie nu numai posibilă, ci și ușoară. O modalitate de a face acest lucru este să vă construiți casă în faze.</w:t>
-      </w:r>
-    </w:p>
-    <w:p>
-      <w:pPr>
-        <w:pStyle w:val="LiTextNormal"/>
-      </w:pPr>
-    </w:p>
-    <w:p>
-      <w:pPr>
-        <w:pStyle w:val="LiTextNormal"/>
-      </w:pPr>
     </w:p>
     <w:p>
       <w:pPr>
@@ -3080,13 +2816,13 @@
       <w:pPr>
         <w:pStyle w:val="LiChapters"/>
       </w:pPr>
-      <w:bookmarkStart w:id="13" w:name="_Toc515625693"/>
-      <w:bookmarkStart w:id="14" w:name="_Toc516155530"/>
+      <w:bookmarkStart w:id="12" w:name="_Toc515625693"/>
+      <w:bookmarkStart w:id="13" w:name="_Toc516176694"/>
       <w:r>
         <w:lastRenderedPageBreak/>
         <w:t>Contribuții</w:t>
       </w:r>
-      <w:bookmarkEnd w:id="14"/>
+      <w:bookmarkEnd w:id="13"/>
     </w:p>
     <w:p>
       <w:pPr>
@@ -3105,7 +2841,7 @@
       <w:pPr>
         <w:pStyle w:val="LiChapters"/>
       </w:pPr>
-      <w:bookmarkStart w:id="15" w:name="_Toc516155531"/>
+      <w:bookmarkStart w:id="14" w:name="_Toc516176695"/>
       <w:r>
         <w:lastRenderedPageBreak/>
         <w:t>A</w:t>
@@ -3116,8 +2852,8 @@
       <w:r>
         <w:t>i proiectare</w:t>
       </w:r>
-      <w:bookmarkEnd w:id="13"/>
-      <w:bookmarkEnd w:id="15"/>
+      <w:bookmarkEnd w:id="12"/>
+      <w:bookmarkEnd w:id="14"/>
     </w:p>
     <w:p/>
     <w:p>
@@ -3137,8 +2873,8 @@
       <w:pPr>
         <w:pStyle w:val="LiChapters"/>
       </w:pPr>
-      <w:bookmarkStart w:id="16" w:name="_Toc515625694"/>
-      <w:bookmarkStart w:id="17" w:name="_Toc516155532"/>
+      <w:bookmarkStart w:id="15" w:name="_Toc515625694"/>
+      <w:bookmarkStart w:id="16" w:name="_Toc516176696"/>
       <w:r>
         <w:lastRenderedPageBreak/>
         <w:t>Arhitectura sumar</w:t>
@@ -3149,8 +2885,8 @@
       <w:r>
         <w:t>iei</w:t>
       </w:r>
+      <w:bookmarkEnd w:id="15"/>
       <w:bookmarkEnd w:id="16"/>
-      <w:bookmarkEnd w:id="17"/>
     </w:p>
     <w:p>
       <w:pPr>
@@ -3163,13 +2899,13 @@
           <w:sz w:val="52"/>
         </w:rPr>
       </w:pPr>
-      <w:bookmarkStart w:id="18" w:name="_Toc515625695"/>
-      <w:bookmarkStart w:id="19" w:name="_Toc516155533"/>
+      <w:bookmarkStart w:id="17" w:name="_Toc515625695"/>
+      <w:bookmarkStart w:id="18" w:name="_Toc516176697"/>
       <w:r>
         <w:t>Modulul 1</w:t>
       </w:r>
+      <w:bookmarkEnd w:id="17"/>
       <w:bookmarkEnd w:id="18"/>
-      <w:bookmarkEnd w:id="19"/>
     </w:p>
     <w:p>
       <w:pPr>
@@ -3182,13 +2918,13 @@
           <w:sz w:val="52"/>
         </w:rPr>
       </w:pPr>
-      <w:bookmarkStart w:id="20" w:name="_Toc515625696"/>
-      <w:bookmarkStart w:id="21" w:name="_Toc516155534"/>
+      <w:bookmarkStart w:id="19" w:name="_Toc515625696"/>
+      <w:bookmarkStart w:id="20" w:name="_Toc516176698"/>
       <w:r>
         <w:t>Modulul 2</w:t>
       </w:r>
+      <w:bookmarkEnd w:id="19"/>
       <w:bookmarkEnd w:id="20"/>
-      <w:bookmarkEnd w:id="21"/>
     </w:p>
     <w:p>
       <w:pPr>
@@ -3201,13 +2937,13 @@
           <w:sz w:val="52"/>
         </w:rPr>
       </w:pPr>
-      <w:bookmarkStart w:id="22" w:name="_Toc515625697"/>
-      <w:bookmarkStart w:id="23" w:name="_Toc516155535"/>
+      <w:bookmarkStart w:id="21" w:name="_Toc515625697"/>
+      <w:bookmarkStart w:id="22" w:name="_Toc516176699"/>
       <w:r>
         <w:t>Modulul 3</w:t>
       </w:r>
+      <w:bookmarkEnd w:id="21"/>
       <w:bookmarkEnd w:id="22"/>
-      <w:bookmarkEnd w:id="23"/>
     </w:p>
     <w:p>
       <w:pPr>
@@ -3218,7 +2954,7 @@
           <w:szCs w:val="26"/>
         </w:rPr>
       </w:pPr>
-      <w:bookmarkStart w:id="24" w:name="_Toc515625698"/>
+      <w:bookmarkStart w:id="23" w:name="_Toc515625698"/>
       <w:r>
         <w:br w:type="page"/>
       </w:r>
@@ -3227,7 +2963,7 @@
       <w:pPr>
         <w:pStyle w:val="LiChapters"/>
       </w:pPr>
-      <w:bookmarkStart w:id="25" w:name="_Toc516155536"/>
+      <w:bookmarkStart w:id="24" w:name="_Toc516176700"/>
       <w:r>
         <w:lastRenderedPageBreak/>
         <w:t>Direcț</w:t>
@@ -3235,11 +2971,11 @@
       <w:r>
         <w:t>ii de viitor</w:t>
       </w:r>
+      <w:bookmarkEnd w:id="23"/>
       <w:bookmarkEnd w:id="24"/>
-      <w:bookmarkEnd w:id="25"/>
-    </w:p>
-    <w:p>
-      <w:bookmarkStart w:id="26" w:name="_Toc515625699"/>
+    </w:p>
+    <w:p>
+      <w:bookmarkStart w:id="25" w:name="_Toc515625699"/>
     </w:p>
     <w:p/>
     <w:p>
@@ -3259,16 +2995,16 @@
       <w:pPr>
         <w:pStyle w:val="LiChapters"/>
       </w:pPr>
-      <w:bookmarkStart w:id="27" w:name="_Toc516155537"/>
+      <w:bookmarkStart w:id="26" w:name="_Toc516176701"/>
       <w:r>
         <w:lastRenderedPageBreak/>
         <w:t>Concluzii</w:t>
       </w:r>
+      <w:bookmarkEnd w:id="25"/>
       <w:bookmarkEnd w:id="26"/>
-      <w:bookmarkEnd w:id="27"/>
-    </w:p>
-    <w:p>
-      <w:bookmarkStart w:id="28" w:name="_Toc515625701"/>
+    </w:p>
+    <w:p>
+      <w:bookmarkStart w:id="27" w:name="_Toc515625701"/>
     </w:p>
     <w:p>
       <w:pPr>
@@ -3287,13 +3023,13 @@
       <w:pPr>
         <w:pStyle w:val="LiChapters"/>
       </w:pPr>
-      <w:bookmarkStart w:id="29" w:name="_Toc516155538"/>
+      <w:bookmarkStart w:id="28" w:name="_Toc516176702"/>
       <w:r>
         <w:lastRenderedPageBreak/>
         <w:t>Bibliografie</w:t>
       </w:r>
+      <w:bookmarkEnd w:id="27"/>
       <w:bookmarkEnd w:id="28"/>
-      <w:bookmarkEnd w:id="29"/>
     </w:p>
     <w:sdt>
       <w:sdtPr>
@@ -3359,7 +3095,7 @@
               </w:tblGrid>
               <w:tr>
                 <w:trPr>
-                  <w:divId w:val="161358685"/>
+                  <w:divId w:val="398594907"/>
                   <w:tblCellSpacing w:w="15" w:type="dxa"/>
                 </w:trPr>
                 <w:tc>
@@ -3421,7 +3157,7 @@
               </w:tr>
               <w:tr>
                 <w:trPr>
-                  <w:divId w:val="161358685"/>
+                  <w:divId w:val="398594907"/>
                   <w:tblCellSpacing w:w="15" w:type="dxa"/>
                 </w:trPr>
                 <w:tc>
@@ -3460,14 +3196,14 @@
                       <w:rPr>
                         <w:noProof/>
                       </w:rPr>
-                      <w:t>T.-h. K. Rosslin John Robles, „Applications, Systems and Methods in Smart Home Technology: A,” 02 2010. [Interactiv]. Available: http://www.sersc.org/journals/IJAST/vol15/4.pdf. [Accesat 2018 06 03].</w:t>
+                      <w:t>***, „What is a Smart Home,” n.d. n.d. c2018. [Interactiv]. Available: https://www.smarthomeusa.com/smarthome/. [Accesat 3 06 2018].</w:t>
                     </w:r>
                   </w:p>
                 </w:tc>
               </w:tr>
               <w:tr>
                 <w:trPr>
-                  <w:divId w:val="161358685"/>
+                  <w:divId w:val="398594907"/>
                   <w:tblCellSpacing w:w="15" w:type="dxa"/>
                 </w:trPr>
                 <w:tc>
@@ -3506,14 +3242,14 @@
                       <w:rPr>
                         <w:noProof/>
                       </w:rPr>
-                      <w:t>***, „What is a Smart Home,” n.d. n.d. c2018. [Interactiv]. Available: https://www.smarthomeusa.com/smarthome/. [Accesat 3 06 2018].</w:t>
+                      <w:t>Homeoftech, „7 Benefits of living in a smart home,” 24 05 2016. [Interactiv]. Available: http://homeoftechnologies.co.uk/7-benefits-of-living-in-a-smart-home/. [Accesat 03 06 2018].</w:t>
                     </w:r>
                   </w:p>
                 </w:tc>
               </w:tr>
               <w:tr>
                 <w:trPr>
-                  <w:divId w:val="161358685"/>
+                  <w:divId w:val="398594907"/>
                   <w:tblCellSpacing w:w="15" w:type="dxa"/>
                 </w:trPr>
                 <w:tc>
@@ -3552,52 +3288,6 @@
                       <w:rPr>
                         <w:noProof/>
                       </w:rPr>
-                      <w:t>Homeoftech, „7 Benefits of living in a smart home,” 24 05 2016. [Interactiv]. Available: http://homeoftechnologies.co.uk/7-benefits-of-living-in-a-smart-home/. [Accesat 03 06 2018].</w:t>
-                    </w:r>
-                  </w:p>
-                </w:tc>
-              </w:tr>
-              <w:tr>
-                <w:trPr>
-                  <w:divId w:val="161358685"/>
-                  <w:tblCellSpacing w:w="15" w:type="dxa"/>
-                </w:trPr>
-                <w:tc>
-                  <w:tcPr>
-                    <w:tcW w:w="50" w:type="pct"/>
-                    <w:hideMark/>
-                  </w:tcPr>
-                  <w:p>
-                    <w:pPr>
-                      <w:pStyle w:val="Bibliography"/>
-                      <w:rPr>
-                        <w:noProof/>
-                      </w:rPr>
-                    </w:pPr>
-                    <w:r>
-                      <w:rPr>
-                        <w:noProof/>
-                      </w:rPr>
-                      <w:t xml:space="preserve">[5] </w:t>
-                    </w:r>
-                  </w:p>
-                </w:tc>
-                <w:tc>
-                  <w:tcPr>
-                    <w:tcW w:w="0" w:type="auto"/>
-                    <w:hideMark/>
-                  </w:tcPr>
-                  <w:p>
-                    <w:pPr>
-                      <w:pStyle w:val="Bibliography"/>
-                      <w:rPr>
-                        <w:noProof/>
-                      </w:rPr>
-                    </w:pPr>
-                    <w:r>
-                      <w:rPr>
-                        <w:noProof/>
-                      </w:rPr>
                       <w:t>N. C. Molly Edmonds, „How Smart Homes Work,” 25 03 2008. [Interactiv]. Available: https://home.howstuffworks.com/smart-home6.htm. [Accesat 03 07 2018].</w:t>
                     </w:r>
                   </w:p>
@@ -3606,7 +3296,7 @@
             </w:tbl>
             <w:p>
               <w:pPr>
-                <w:divId w:val="161358685"/>
+                <w:divId w:val="398594907"/>
                 <w:rPr>
                   <w:rFonts w:eastAsia="Times New Roman"/>
                   <w:noProof/>
@@ -3698,7 +3388,7 @@
           <w:rPr>
             <w:noProof/>
           </w:rPr>
-          <w:t>13</w:t>
+          <w:t>5</w:t>
         </w:r>
         <w:r>
           <w:rPr>
@@ -3771,15 +3461,7 @@
         <w:t xml:space="preserve"> Ray Douglas Bradbury (n. 22 August 1920 – d. 5 I</w:t>
       </w:r>
       <w:r>
-        <w:t xml:space="preserve">unie 2012) – scriitor de romane stiintifico-fantastice, fantezie, </w:t>
-      </w:r>
-      <w:r>
-        <w:t>horror ș</w:t>
-      </w:r>
-      <w:bookmarkStart w:id="7" w:name="_GoBack"/>
-      <w:bookmarkEnd w:id="7"/>
-      <w:r>
-        <w:t>i mister.</w:t>
+        <w:t>unie 2012) – scriitor de romane stiintifico-fantastice, fantezie, horror și mister.</w:t>
       </w:r>
     </w:p>
   </w:footnote>
@@ -3798,7 +3480,13 @@
         <w:footnoteRef/>
       </w:r>
       <w:r>
-        <w:t xml:space="preserve"> „Va veni ploaie ușoară” – povestire scurta publicată pe data de 6 Mai 1950.</w:t>
+        <w:t xml:space="preserve"> </w:t>
+      </w:r>
+      <w:r>
+        <w:t xml:space="preserve">„Va </w:t>
+      </w:r>
+      <w:r>
+        <w:t>veni ploaie ușoară” – povestire scurta publicată pe data de 6 Mai 1950.</w:t>
       </w:r>
     </w:p>
   </w:footnote>
@@ -3820,7 +3508,13 @@
         <w:rPr>
           <w:rFonts w:ascii="Times New Roman" w:hAnsi="Times New Roman" w:cs="Times New Roman"/>
         </w:rPr>
-        <w:t>Alzheimer este un tip de demență care cauzează probleme cu memoria, gândirea și comportamentul.</w:t>
+        <w:t xml:space="preserve">Alzheimer </w:t>
+      </w:r>
+      <w:r>
+        <w:rPr>
+          <w:rFonts w:ascii="Times New Roman" w:hAnsi="Times New Roman" w:cs="Times New Roman"/>
+        </w:rPr>
+        <w:t>este un tip de demență care cauzează probleme cu memoria, gândirea și comportamentul.</w:t>
       </w:r>
     </w:p>
   </w:footnote>
@@ -5595,7 +5289,7 @@
   <w:style w:type="paragraph" w:default="1" w:styleId="Normal">
     <w:name w:val="Normal"/>
     <w:qFormat/>
-    <w:rsid w:val="00C65D44"/>
+    <w:rsid w:val="00D83F1E"/>
     <w:rPr>
       <w:lang w:val="ro-RO"/>
     </w:rPr>
@@ -5629,7 +5323,7 @@
     <w:uiPriority w:val="9"/>
     <w:unhideWhenUsed/>
     <w:qFormat/>
-    <w:rsid w:val="00C65D44"/>
+    <w:rsid w:val="00D83F1E"/>
     <w:pPr>
       <w:keepNext/>
       <w:keepLines/>
@@ -5648,7 +5342,7 @@
     <w:uiPriority w:val="1"/>
     <w:semiHidden/>
     <w:unhideWhenUsed/>
-    <w:rsid w:val="00C65D44"/>
+    <w:rsid w:val="00D83F1E"/>
   </w:style>
   <w:style w:type="table" w:default="1" w:styleId="TableNormal">
     <w:name w:val="Normal Table"/>
@@ -5670,7 +5364,7 @@
     <w:uiPriority w:val="99"/>
     <w:semiHidden/>
     <w:unhideWhenUsed/>
-    <w:rsid w:val="00C65D44"/>
+    <w:rsid w:val="00D83F1E"/>
   </w:style>
   <w:style w:type="character" w:customStyle="1" w:styleId="Heading1Char">
     <w:name w:val="Heading 1 Char"/>
@@ -5702,7 +5396,7 @@
     <w:basedOn w:val="DefaultParagraphFont"/>
     <w:link w:val="Heading2"/>
     <w:uiPriority w:val="9"/>
-    <w:rsid w:val="00C65D44"/>
+    <w:rsid w:val="00D83F1E"/>
     <w:rPr>
       <w:rFonts w:asciiTheme="majorHAnsi" w:eastAsiaTheme="majorEastAsia" w:hAnsiTheme="majorHAnsi" w:cstheme="majorBidi"/>
       <w:color w:val="2E74B5" w:themeColor="accent1" w:themeShade="BF"/>
@@ -5717,7 +5411,7 @@
     <w:link w:val="LiChaptersChar"/>
     <w:autoRedefine/>
     <w:qFormat/>
-    <w:rsid w:val="00C65D44"/>
+    <w:rsid w:val="00D83F1E"/>
     <w:pPr>
       <w:numPr>
         <w:numId w:val="4"/>
@@ -5745,7 +5439,7 @@
     <w:name w:val="Li Chapters Char"/>
     <w:basedOn w:val="DefaultParagraphFont"/>
     <w:link w:val="LiChapters"/>
-    <w:rsid w:val="00C65D44"/>
+    <w:rsid w:val="00D83F1E"/>
     <w:rPr>
       <w:rFonts w:ascii="Times New Roman" w:eastAsiaTheme="majorEastAsia" w:hAnsi="Times New Roman" w:cstheme="majorBidi"/>
       <w:color w:val="000000" w:themeColor="text1"/>
@@ -5794,7 +5488,7 @@
     <w:link w:val="LiTextNormalChar"/>
     <w:autoRedefine/>
     <w:qFormat/>
-    <w:rsid w:val="00C65D44"/>
+    <w:rsid w:val="0057670E"/>
     <w:pPr>
       <w:spacing w:after="0" w:line="360" w:lineRule="auto"/>
       <w:ind w:firstLine="567"/>
@@ -5811,7 +5505,7 @@
     <w:basedOn w:val="LiTextNormal"/>
     <w:link w:val="LiFPTitleChar"/>
     <w:autoRedefine/>
-    <w:rsid w:val="00C65D44"/>
+    <w:rsid w:val="00D83F1E"/>
     <w:rPr>
       <w:sz w:val="96"/>
     </w:rPr>
@@ -5820,7 +5514,7 @@
     <w:name w:val="Li Text Normal Char"/>
     <w:basedOn w:val="DefaultParagraphFont"/>
     <w:link w:val="LiTextNormal"/>
-    <w:rsid w:val="00C65D44"/>
+    <w:rsid w:val="0057670E"/>
     <w:rPr>
       <w:rFonts w:ascii="Times New Roman" w:hAnsi="Times New Roman"/>
       <w:sz w:val="24"/>
@@ -5833,7 +5527,7 @@
     <w:basedOn w:val="LiFPTitle"/>
     <w:link w:val="LiFPSubtitleChar"/>
     <w:autoRedefine/>
-    <w:rsid w:val="00C65D44"/>
+    <w:rsid w:val="00D83F1E"/>
     <w:pPr>
       <w:jc w:val="right"/>
     </w:pPr>
@@ -5845,7 +5539,7 @@
     <w:name w:val="Li FP Title Char"/>
     <w:basedOn w:val="LiTextNormalChar"/>
     <w:link w:val="LiFPTitle"/>
-    <w:rsid w:val="00C65D44"/>
+    <w:rsid w:val="00D83F1E"/>
     <w:rPr>
       <w:rFonts w:ascii="Times New Roman" w:hAnsi="Times New Roman"/>
       <w:sz w:val="96"/>
@@ -5859,7 +5553,7 @@
     <w:next w:val="Heading2"/>
     <w:link w:val="LiSubtitleChar"/>
     <w:autoRedefine/>
-    <w:rsid w:val="00C65D44"/>
+    <w:rsid w:val="00D83F1E"/>
     <w:rPr>
       <w:sz w:val="40"/>
     </w:rPr>
@@ -5868,7 +5562,7 @@
     <w:name w:val="Li FP Subtitle Char"/>
     <w:basedOn w:val="LiFPTitleChar"/>
     <w:link w:val="LiFPSubtitle"/>
-    <w:rsid w:val="00C65D44"/>
+    <w:rsid w:val="00D83F1E"/>
     <w:rPr>
       <w:rFonts w:ascii="Times New Roman" w:hAnsi="Times New Roman"/>
       <w:sz w:val="56"/>
@@ -5880,7 +5574,7 @@
     <w:name w:val="Li Subtitle Char"/>
     <w:basedOn w:val="LiChaptersChar"/>
     <w:link w:val="LiSubtitle"/>
-    <w:rsid w:val="00C65D44"/>
+    <w:rsid w:val="00D83F1E"/>
     <w:rPr>
       <w:rFonts w:asciiTheme="majorHAnsi" w:eastAsiaTheme="majorEastAsia" w:hAnsiTheme="majorHAnsi" w:cstheme="majorBidi"/>
       <w:color w:val="2E74B5" w:themeColor="accent1" w:themeShade="BF"/>
@@ -5895,7 +5589,7 @@
     <w:link w:val="LiCodChar"/>
     <w:autoRedefine/>
     <w:qFormat/>
-    <w:rsid w:val="00C65D44"/>
+    <w:rsid w:val="00D83F1E"/>
     <w:pPr>
       <w:pBdr>
         <w:top w:val="single" w:sz="4" w:space="1" w:color="auto"/>
@@ -5917,7 +5611,7 @@
     <w:link w:val="LiEtichetaChar"/>
     <w:autoRedefine/>
     <w:qFormat/>
-    <w:rsid w:val="00C65D44"/>
+    <w:rsid w:val="00D83F1E"/>
     <w:pPr>
       <w:ind w:firstLine="0"/>
       <w:jc w:val="center"/>
@@ -5932,7 +5626,7 @@
     <w:link w:val="LiSubchaptersChar"/>
     <w:autoRedefine/>
     <w:qFormat/>
-    <w:rsid w:val="00C65D44"/>
+    <w:rsid w:val="00D83F1E"/>
     <w:rPr>
       <w:rFonts w:ascii="Times New Roman" w:hAnsi="Times New Roman"/>
       <w:noProof/>
@@ -5944,7 +5638,7 @@
     <w:name w:val="Li Cod Char"/>
     <w:basedOn w:val="DefaultParagraphFont"/>
     <w:link w:val="LiCod"/>
-    <w:rsid w:val="00C65D44"/>
+    <w:rsid w:val="00D83F1E"/>
     <w:rPr>
       <w:rFonts w:ascii="Courier New" w:hAnsi="Courier New"/>
       <w:sz w:val="20"/>
@@ -5955,7 +5649,7 @@
     <w:name w:val="Li Eticheta Char"/>
     <w:basedOn w:val="LiCodChar"/>
     <w:link w:val="LiEticheta"/>
-    <w:rsid w:val="00C65D44"/>
+    <w:rsid w:val="00D83F1E"/>
     <w:rPr>
       <w:rFonts w:ascii="Times New Roman" w:hAnsi="Times New Roman"/>
       <w:sz w:val="20"/>
@@ -5969,7 +5663,7 @@
     <w:link w:val="LiTitleChar"/>
     <w:autoRedefine/>
     <w:qFormat/>
-    <w:rsid w:val="00C65D44"/>
+    <w:rsid w:val="00D83F1E"/>
     <w:pPr>
       <w:ind w:left="1080" w:hanging="720"/>
       <w:jc w:val="left"/>
@@ -5982,7 +5676,7 @@
     <w:name w:val="Li Subchapters Char"/>
     <w:basedOn w:val="Heading2Char"/>
     <w:link w:val="LiSubchapters"/>
-    <w:rsid w:val="00C65D44"/>
+    <w:rsid w:val="00D83F1E"/>
     <w:rPr>
       <w:rFonts w:ascii="Times New Roman" w:eastAsiaTheme="majorEastAsia" w:hAnsi="Times New Roman" w:cstheme="majorBidi"/>
       <w:noProof/>
@@ -6012,7 +5706,7 @@
     <w:name w:val="Li Title Char"/>
     <w:basedOn w:val="LiTextNormalChar"/>
     <w:link w:val="LiTitle"/>
-    <w:rsid w:val="00C65D44"/>
+    <w:rsid w:val="00D83F1E"/>
     <w:rPr>
       <w:rFonts w:ascii="Times New Roman" w:hAnsi="Times New Roman"/>
       <w:sz w:val="48"/>
@@ -6087,7 +5781,7 @@
     <w:link w:val="LiBibliografieChar"/>
     <w:autoRedefine/>
     <w:qFormat/>
-    <w:rsid w:val="00C65D44"/>
+    <w:rsid w:val="00D83F1E"/>
     <w:pPr>
       <w:numPr>
         <w:numId w:val="9"/>
@@ -6107,7 +5801,7 @@
     <w:name w:val="Li Bibliografie Char"/>
     <w:basedOn w:val="LiTextNormalChar"/>
     <w:link w:val="LiBibliografie"/>
-    <w:rsid w:val="00C65D44"/>
+    <w:rsid w:val="00D83F1E"/>
     <w:rPr>
       <w:rFonts w:ascii="Times New Roman" w:hAnsi="Times New Roman"/>
       <w:sz w:val="24"/>
@@ -6443,32 +6137,6 @@
     <b:Month>n.d.</b:Month>
     <b:Day>n.d.</b:Day>
     <b:LCID>ro-RO</b:LCID>
-    <b:RefOrder>3</b:RefOrder>
-  </b:Source>
-  <b:Source>
-    <b:Tag>Ros10</b:Tag>
-    <b:SourceType>DocumentFromInternetSite</b:SourceType>
-    <b:Guid>{D64041B6-7B9B-41DB-8E4A-A1A6619826FC}</b:Guid>
-    <b:Title>Applications, Systems and Methods in Smart Home Technology: A</b:Title>
-    <b:Year>2010</b:Year>
-    <b:Author>
-      <b:Author>
-        <b:NameList>
-          <b:Person>
-            <b:Last>Rosslin John Robles</b:Last>
-            <b:First>Tai-hoon</b:First>
-            <b:Middle>Kim</b:Middle>
-          </b:Person>
-        </b:NameList>
-      </b:Author>
-    </b:Author>
-    <b:JournalName>International Journal of Advanced Science and Technology</b:JournalName>
-    <b:LCID>ro-RO</b:LCID>
-    <b:Month>02</b:Month>
-    <b:YearAccessed>03</b:YearAccessed>
-    <b:MonthAccessed>06</b:MonthAccessed>
-    <b:DayAccessed>2018</b:DayAccessed>
-    <b:URL>http://www.sersc.org/journals/IJAST/vol15/4.pdf</b:URL>
     <b:RefOrder>2</b:RefOrder>
   </b:Source>
   <b:Source>
@@ -6494,7 +6162,7 @@
         </b:NameList>
       </b:Author>
     </b:Author>
-    <b:RefOrder>5</b:RefOrder>
+    <b:RefOrder>4</b:RefOrder>
   </b:Source>
   <b:Source>
     <b:Tag>Hom16</b:Tag>
@@ -6517,7 +6185,7 @@
     <b:MonthAccessed>06</b:MonthAccessed>
     <b:DayAccessed>03</b:DayAccessed>
     <b:URL>http://homeoftechnologies.co.uk/7-benefits-of-living-in-a-smart-home/</b:URL>
-    <b:RefOrder>4</b:RefOrder>
+    <b:RefOrder>3</b:RefOrder>
   </b:Source>
   <b:Source>
     <b:Tag>Dia12</b:Tag>
@@ -6546,7 +6214,7 @@
 </file>
 
 <file path=customXml/itemProps1.xml><?xml version="1.0" encoding="utf-8"?>
-<ds:datastoreItem xmlns:ds="http://schemas.openxmlformats.org/officeDocument/2006/customXml" ds:itemID="{4C33DFE8-EA29-4634-9F8E-727A9E3DAD27}">
+<ds:datastoreItem xmlns:ds="http://schemas.openxmlformats.org/officeDocument/2006/customXml" ds:itemID="{D798703A-EAFB-457A-926A-C54A90EA877E}">
   <ds:schemaRefs>
     <ds:schemaRef ds:uri="http://schemas.openxmlformats.org/officeDocument/2006/bibliography"/>
   </ds:schemaRefs>

</xml_diff>

<commit_message>
updated subtitle heading + fixed incorrect formulations
</commit_message>
<xml_diff>
--- a/Documentation/Documentation.docx
+++ b/Documentation/Documentation.docx
@@ -11,7 +11,7 @@
         </w:numPr>
       </w:pPr>
       <w:bookmarkStart w:id="0" w:name="_Toc515634531"/>
-      <w:bookmarkStart w:id="1" w:name="_Toc516178199"/>
+      <w:bookmarkStart w:id="1" w:name="_Toc516221295"/>
       <w:r>
         <w:t>Abstract</w:t>
       </w:r>
@@ -34,7 +34,7 @@
           <w:numId w:val="0"/>
         </w:numPr>
       </w:pPr>
-      <w:bookmarkStart w:id="2" w:name="_Toc516178200"/>
+      <w:bookmarkStart w:id="2" w:name="_Toc516221296"/>
       <w:r>
         <w:lastRenderedPageBreak/>
         <w:t>Lista figurilor</w:t>
@@ -55,7 +55,7 @@
           <w:szCs w:val="26"/>
         </w:rPr>
       </w:pPr>
-      <w:bookmarkStart w:id="3" w:name="_Toc516178201"/>
+      <w:bookmarkStart w:id="3" w:name="_Toc516221297"/>
       <w:r>
         <w:rPr>
           <w:rStyle w:val="LiChaptersChar"/>
@@ -88,7 +88,6 @@
             <w:rPr>
               <w:rFonts w:eastAsiaTheme="minorEastAsia"/>
               <w:noProof/>
-              <w:lang w:val="en-US"/>
             </w:rPr>
           </w:pPr>
           <w:r>
@@ -100,7 +99,7 @@
           <w:r>
             <w:fldChar w:fldCharType="separate"/>
           </w:r>
-          <w:hyperlink w:anchor="_Toc516178199" w:history="1">
+          <w:hyperlink w:anchor="_Toc516221295" w:history="1">
             <w:r>
               <w:rPr>
                 <w:rStyle w:val="Hyperlink"/>
@@ -127,7 +126,7 @@
                 <w:noProof/>
                 <w:webHidden/>
               </w:rPr>
-              <w:instrText xml:space="preserve"> PAGEREF _Toc516178199 \h </w:instrText>
+              <w:instrText xml:space="preserve"> PAGEREF _Toc516221295 \h </w:instrText>
             </w:r>
             <w:r>
               <w:rPr>
@@ -164,10 +163,9 @@
             <w:rPr>
               <w:rFonts w:eastAsiaTheme="minorEastAsia"/>
               <w:noProof/>
-              <w:lang w:val="en-US"/>
             </w:rPr>
           </w:pPr>
-          <w:hyperlink w:anchor="_Toc516178200" w:history="1">
+          <w:hyperlink w:anchor="_Toc516221296" w:history="1">
             <w:r>
               <w:rPr>
                 <w:rStyle w:val="Hyperlink"/>
@@ -194,7 +192,7 @@
                 <w:noProof/>
                 <w:webHidden/>
               </w:rPr>
-              <w:instrText xml:space="preserve"> PAGEREF _Toc516178200 \h </w:instrText>
+              <w:instrText xml:space="preserve"> PAGEREF _Toc516221296 \h </w:instrText>
             </w:r>
             <w:r>
               <w:rPr>
@@ -231,10 +229,9 @@
             <w:rPr>
               <w:rFonts w:eastAsiaTheme="minorEastAsia"/>
               <w:noProof/>
-              <w:lang w:val="en-US"/>
             </w:rPr>
           </w:pPr>
-          <w:hyperlink w:anchor="_Toc516178201" w:history="1">
+          <w:hyperlink w:anchor="_Toc516221297" w:history="1">
             <w:r>
               <w:rPr>
                 <w:rStyle w:val="Hyperlink"/>
@@ -261,7 +258,7 @@
                 <w:noProof/>
                 <w:webHidden/>
               </w:rPr>
-              <w:instrText xml:space="preserve"> PAGEREF _Toc516178201 \h </w:instrText>
+              <w:instrText xml:space="preserve"> PAGEREF _Toc516221297 \h </w:instrText>
             </w:r>
             <w:r>
               <w:rPr>
@@ -298,10 +295,9 @@
             <w:rPr>
               <w:rFonts w:eastAsiaTheme="minorEastAsia"/>
               <w:noProof/>
-              <w:lang w:val="en-US"/>
             </w:rPr>
           </w:pPr>
-          <w:hyperlink w:anchor="_Toc516178202" w:history="1">
+          <w:hyperlink w:anchor="_Toc516221298" w:history="1">
             <w:r>
               <w:rPr>
                 <w:rStyle w:val="Hyperlink"/>
@@ -313,7 +309,6 @@
               <w:rPr>
                 <w:rFonts w:eastAsiaTheme="minorEastAsia"/>
                 <w:noProof/>
-                <w:lang w:val="en-US"/>
               </w:rPr>
               <w:tab/>
             </w:r>
@@ -343,7 +338,7 @@
                 <w:noProof/>
                 <w:webHidden/>
               </w:rPr>
-              <w:instrText xml:space="preserve"> PAGEREF _Toc516178202 \h </w:instrText>
+              <w:instrText xml:space="preserve"> PAGEREF _Toc516221298 \h </w:instrText>
             </w:r>
             <w:r>
               <w:rPr>
@@ -364,6 +359,416 @@
                 <w:webHidden/>
               </w:rPr>
               <w:t>1</w:t>
+            </w:r>
+            <w:r>
+              <w:rPr>
+                <w:noProof/>
+                <w:webHidden/>
+              </w:rPr>
+              <w:fldChar w:fldCharType="end"/>
+            </w:r>
+          </w:hyperlink>
+        </w:p>
+        <w:p>
+          <w:pPr>
+            <w:pStyle w:val="TOC3"/>
+            <w:tabs>
+              <w:tab w:val="left" w:pos="1100"/>
+              <w:tab w:val="right" w:leader="dot" w:pos="9062"/>
+            </w:tabs>
+            <w:rPr>
+              <w:noProof/>
+            </w:rPr>
+          </w:pPr>
+          <w:hyperlink w:anchor="_Toc516221299" w:history="1">
+            <w:r>
+              <w:rPr>
+                <w:rStyle w:val="Hyperlink"/>
+                <w:noProof/>
+              </w:rPr>
+              <w:t>1.1.</w:t>
+            </w:r>
+            <w:r>
+              <w:rPr>
+                <w:noProof/>
+              </w:rPr>
+              <w:tab/>
+            </w:r>
+            <w:r>
+              <w:rPr>
+                <w:rStyle w:val="Hyperlink"/>
+                <w:noProof/>
+              </w:rPr>
+              <w:t>Context</w:t>
+            </w:r>
+            <w:r>
+              <w:rPr>
+                <w:noProof/>
+                <w:webHidden/>
+              </w:rPr>
+              <w:tab/>
+            </w:r>
+            <w:r>
+              <w:rPr>
+                <w:noProof/>
+                <w:webHidden/>
+              </w:rPr>
+              <w:fldChar w:fldCharType="begin"/>
+            </w:r>
+            <w:r>
+              <w:rPr>
+                <w:noProof/>
+                <w:webHidden/>
+              </w:rPr>
+              <w:instrText xml:space="preserve"> PAGEREF _Toc516221299 \h </w:instrText>
+            </w:r>
+            <w:r>
+              <w:rPr>
+                <w:noProof/>
+                <w:webHidden/>
+              </w:rPr>
+            </w:r>
+            <w:r>
+              <w:rPr>
+                <w:noProof/>
+                <w:webHidden/>
+              </w:rPr>
+              <w:fldChar w:fldCharType="separate"/>
+            </w:r>
+            <w:r>
+              <w:rPr>
+                <w:noProof/>
+                <w:webHidden/>
+              </w:rPr>
+              <w:t>1</w:t>
+            </w:r>
+            <w:r>
+              <w:rPr>
+                <w:noProof/>
+                <w:webHidden/>
+              </w:rPr>
+              <w:fldChar w:fldCharType="end"/>
+            </w:r>
+          </w:hyperlink>
+        </w:p>
+        <w:p>
+          <w:pPr>
+            <w:pStyle w:val="TOC3"/>
+            <w:tabs>
+              <w:tab w:val="left" w:pos="1100"/>
+              <w:tab w:val="right" w:leader="dot" w:pos="9062"/>
+            </w:tabs>
+            <w:rPr>
+              <w:noProof/>
+            </w:rPr>
+          </w:pPr>
+          <w:hyperlink w:anchor="_Toc516221300" w:history="1">
+            <w:r>
+              <w:rPr>
+                <w:rStyle w:val="Hyperlink"/>
+                <w:noProof/>
+              </w:rPr>
+              <w:t>1.2.</w:t>
+            </w:r>
+            <w:r>
+              <w:rPr>
+                <w:noProof/>
+              </w:rPr>
+              <w:tab/>
+            </w:r>
+            <w:r>
+              <w:rPr>
+                <w:rStyle w:val="Hyperlink"/>
+                <w:noProof/>
+              </w:rPr>
+              <w:t>Motivație</w:t>
+            </w:r>
+            <w:r>
+              <w:rPr>
+                <w:noProof/>
+                <w:webHidden/>
+              </w:rPr>
+              <w:tab/>
+            </w:r>
+            <w:r>
+              <w:rPr>
+                <w:noProof/>
+                <w:webHidden/>
+              </w:rPr>
+              <w:fldChar w:fldCharType="begin"/>
+            </w:r>
+            <w:r>
+              <w:rPr>
+                <w:noProof/>
+                <w:webHidden/>
+              </w:rPr>
+              <w:instrText xml:space="preserve"> PAGEREF _Toc516221300 \h </w:instrText>
+            </w:r>
+            <w:r>
+              <w:rPr>
+                <w:noProof/>
+                <w:webHidden/>
+              </w:rPr>
+            </w:r>
+            <w:r>
+              <w:rPr>
+                <w:noProof/>
+                <w:webHidden/>
+              </w:rPr>
+              <w:fldChar w:fldCharType="separate"/>
+            </w:r>
+            <w:r>
+              <w:rPr>
+                <w:noProof/>
+                <w:webHidden/>
+              </w:rPr>
+              <w:t>1</w:t>
+            </w:r>
+            <w:r>
+              <w:rPr>
+                <w:noProof/>
+                <w:webHidden/>
+              </w:rPr>
+              <w:fldChar w:fldCharType="end"/>
+            </w:r>
+          </w:hyperlink>
+        </w:p>
+        <w:p>
+          <w:pPr>
+            <w:pStyle w:val="TOC3"/>
+            <w:tabs>
+              <w:tab w:val="left" w:pos="1100"/>
+              <w:tab w:val="right" w:leader="dot" w:pos="9062"/>
+            </w:tabs>
+            <w:rPr>
+              <w:noProof/>
+            </w:rPr>
+          </w:pPr>
+          <w:hyperlink w:anchor="_Toc516221301" w:history="1">
+            <w:r>
+              <w:rPr>
+                <w:rStyle w:val="Hyperlink"/>
+                <w:noProof/>
+              </w:rPr>
+              <w:t>1.3.</w:t>
+            </w:r>
+            <w:r>
+              <w:rPr>
+                <w:noProof/>
+              </w:rPr>
+              <w:tab/>
+            </w:r>
+            <w:r>
+              <w:rPr>
+                <w:rStyle w:val="Hyperlink"/>
+                <w:noProof/>
+              </w:rPr>
+              <w:t>Ce este „Smart Home”?</w:t>
+            </w:r>
+            <w:r>
+              <w:rPr>
+                <w:noProof/>
+                <w:webHidden/>
+              </w:rPr>
+              <w:tab/>
+            </w:r>
+            <w:r>
+              <w:rPr>
+                <w:noProof/>
+                <w:webHidden/>
+              </w:rPr>
+              <w:fldChar w:fldCharType="begin"/>
+            </w:r>
+            <w:r>
+              <w:rPr>
+                <w:noProof/>
+                <w:webHidden/>
+              </w:rPr>
+              <w:instrText xml:space="preserve"> PAGEREF _Toc516221301 \h </w:instrText>
+            </w:r>
+            <w:r>
+              <w:rPr>
+                <w:noProof/>
+                <w:webHidden/>
+              </w:rPr>
+            </w:r>
+            <w:r>
+              <w:rPr>
+                <w:noProof/>
+                <w:webHidden/>
+              </w:rPr>
+              <w:fldChar w:fldCharType="separate"/>
+            </w:r>
+            <w:r>
+              <w:rPr>
+                <w:noProof/>
+                <w:webHidden/>
+              </w:rPr>
+              <w:t>2</w:t>
+            </w:r>
+            <w:r>
+              <w:rPr>
+                <w:noProof/>
+                <w:webHidden/>
+              </w:rPr>
+              <w:fldChar w:fldCharType="end"/>
+            </w:r>
+          </w:hyperlink>
+        </w:p>
+        <w:p>
+          <w:pPr>
+            <w:pStyle w:val="TOC3"/>
+            <w:tabs>
+              <w:tab w:val="left" w:pos="1100"/>
+              <w:tab w:val="right" w:leader="dot" w:pos="9062"/>
+            </w:tabs>
+            <w:rPr>
+              <w:noProof/>
+            </w:rPr>
+          </w:pPr>
+          <w:hyperlink w:anchor="_Toc516221302" w:history="1">
+            <w:r>
+              <w:rPr>
+                <w:rStyle w:val="Hyperlink"/>
+                <w:noProof/>
+              </w:rPr>
+              <w:t>1.4.</w:t>
+            </w:r>
+            <w:r>
+              <w:rPr>
+                <w:noProof/>
+              </w:rPr>
+              <w:tab/>
+            </w:r>
+            <w:r>
+              <w:rPr>
+                <w:rStyle w:val="Hyperlink"/>
+                <w:noProof/>
+              </w:rPr>
+              <w:t>Facilitățile traiului într-o casă inteligență</w:t>
+            </w:r>
+            <w:r>
+              <w:rPr>
+                <w:noProof/>
+                <w:webHidden/>
+              </w:rPr>
+              <w:tab/>
+            </w:r>
+            <w:r>
+              <w:rPr>
+                <w:noProof/>
+                <w:webHidden/>
+              </w:rPr>
+              <w:fldChar w:fldCharType="begin"/>
+            </w:r>
+            <w:r>
+              <w:rPr>
+                <w:noProof/>
+                <w:webHidden/>
+              </w:rPr>
+              <w:instrText xml:space="preserve"> PAGEREF _Toc516221302 \h </w:instrText>
+            </w:r>
+            <w:r>
+              <w:rPr>
+                <w:noProof/>
+                <w:webHidden/>
+              </w:rPr>
+            </w:r>
+            <w:r>
+              <w:rPr>
+                <w:noProof/>
+                <w:webHidden/>
+              </w:rPr>
+              <w:fldChar w:fldCharType="separate"/>
+            </w:r>
+            <w:r>
+              <w:rPr>
+                <w:noProof/>
+                <w:webHidden/>
+              </w:rPr>
+              <w:t>2</w:t>
+            </w:r>
+            <w:r>
+              <w:rPr>
+                <w:noProof/>
+                <w:webHidden/>
+              </w:rPr>
+              <w:fldChar w:fldCharType="end"/>
+            </w:r>
+          </w:hyperlink>
+        </w:p>
+        <w:p>
+          <w:pPr>
+            <w:pStyle w:val="TOC3"/>
+            <w:tabs>
+              <w:tab w:val="left" w:pos="1100"/>
+              <w:tab w:val="right" w:leader="dot" w:pos="9062"/>
+            </w:tabs>
+            <w:rPr>
+              <w:noProof/>
+            </w:rPr>
+          </w:pPr>
+          <w:hyperlink w:anchor="_Toc516221303" w:history="1">
+            <w:r>
+              <w:rPr>
+                <w:rStyle w:val="Hyperlink"/>
+                <w:noProof/>
+              </w:rPr>
+              <w:t>1.5.</w:t>
+            </w:r>
+            <w:r>
+              <w:rPr>
+                <w:noProof/>
+              </w:rPr>
+              <w:tab/>
+            </w:r>
+            <w:r>
+              <w:rPr>
+                <w:rStyle w:val="Hyperlink"/>
+                <w:noProof/>
+              </w:rPr>
+              <w:t>Provocări</w:t>
+            </w:r>
+            <w:r>
+              <w:rPr>
+                <w:noProof/>
+                <w:webHidden/>
+              </w:rPr>
+              <w:tab/>
+            </w:r>
+            <w:r>
+              <w:rPr>
+                <w:noProof/>
+                <w:webHidden/>
+              </w:rPr>
+              <w:fldChar w:fldCharType="begin"/>
+            </w:r>
+            <w:r>
+              <w:rPr>
+                <w:noProof/>
+                <w:webHidden/>
+              </w:rPr>
+              <w:instrText xml:space="preserve"> PAGEREF _Toc516221303 \h </w:instrText>
+            </w:r>
+            <w:r>
+              <w:rPr>
+                <w:noProof/>
+                <w:webHidden/>
+              </w:rPr>
+            </w:r>
+            <w:r>
+              <w:rPr>
+                <w:noProof/>
+                <w:webHidden/>
+              </w:rPr>
+              <w:fldChar w:fldCharType="separate"/>
+            </w:r>
+            <w:r>
+              <w:rPr>
+                <w:noProof/>
+                <w:webHidden/>
+              </w:rPr>
+              <w:t>5</w:t>
             </w:r>
             <w:r>
               <w:rPr>
@@ -380,22 +785,20 @@
             <w:rPr>
               <w:rFonts w:eastAsiaTheme="minorEastAsia"/>
               <w:noProof/>
-              <w:lang w:val="en-US"/>
             </w:rPr>
           </w:pPr>
-          <w:hyperlink w:anchor="_Toc516178203" w:history="1">
+          <w:hyperlink w:anchor="_Toc516221304" w:history="1">
             <w:r>
               <w:rPr>
                 <w:rStyle w:val="Hyperlink"/>
                 <w:noProof/>
               </w:rPr>
-              <w:t>1.1.</w:t>
+              <w:t>2.</w:t>
             </w:r>
             <w:r>
               <w:rPr>
                 <w:rFonts w:eastAsiaTheme="minorEastAsia"/>
                 <w:noProof/>
-                <w:lang w:val="en-US"/>
               </w:rPr>
               <w:tab/>
             </w:r>
@@ -404,7 +807,7 @@
                 <w:rStyle w:val="Hyperlink"/>
                 <w:noProof/>
               </w:rPr>
-              <w:t>Context</w:t>
+              <w:t>Analiză și proiectare</w:t>
             </w:r>
             <w:r>
               <w:rPr>
@@ -425,7 +828,7 @@
                 <w:noProof/>
                 <w:webHidden/>
               </w:rPr>
-              <w:instrText xml:space="preserve"> PAGEREF _Toc516178203 \h </w:instrText>
+              <w:instrText xml:space="preserve"> PAGEREF _Toc516221304 \h </w:instrText>
             </w:r>
             <w:r>
               <w:rPr>
@@ -445,7 +848,7 @@
                 <w:noProof/>
                 <w:webHidden/>
               </w:rPr>
-              <w:t>1</w:t>
+              <w:t>7</w:t>
             </w:r>
             <w:r>
               <w:rPr>
@@ -462,22 +865,20 @@
             <w:rPr>
               <w:rFonts w:eastAsiaTheme="minorEastAsia"/>
               <w:noProof/>
-              <w:lang w:val="en-US"/>
             </w:rPr>
           </w:pPr>
-          <w:hyperlink w:anchor="_Toc516178204" w:history="1">
+          <w:hyperlink w:anchor="_Toc516221305" w:history="1">
             <w:r>
               <w:rPr>
                 <w:rStyle w:val="Hyperlink"/>
                 <w:noProof/>
               </w:rPr>
-              <w:t>1.2.</w:t>
+              <w:t>3.</w:t>
             </w:r>
             <w:r>
               <w:rPr>
                 <w:rFonts w:eastAsiaTheme="minorEastAsia"/>
                 <w:noProof/>
-                <w:lang w:val="en-US"/>
               </w:rPr>
               <w:tab/>
             </w:r>
@@ -486,7 +887,7 @@
                 <w:rStyle w:val="Hyperlink"/>
                 <w:noProof/>
               </w:rPr>
-              <w:t>Motivație</w:t>
+              <w:t>Arhitectura sumară a sistemului</w:t>
             </w:r>
             <w:r>
               <w:rPr>
@@ -507,7 +908,7 @@
                 <w:noProof/>
                 <w:webHidden/>
               </w:rPr>
-              <w:instrText xml:space="preserve"> PAGEREF _Toc516178204 \h </w:instrText>
+              <w:instrText xml:space="preserve"> PAGEREF _Toc516221305 \h </w:instrText>
             </w:r>
             <w:r>
               <w:rPr>
@@ -527,7 +928,253 @@
                 <w:noProof/>
                 <w:webHidden/>
               </w:rPr>
-              <w:t>1</w:t>
+              <w:t>8</w:t>
+            </w:r>
+            <w:r>
+              <w:rPr>
+                <w:noProof/>
+                <w:webHidden/>
+              </w:rPr>
+              <w:fldChar w:fldCharType="end"/>
+            </w:r>
+          </w:hyperlink>
+        </w:p>
+        <w:p>
+          <w:pPr>
+            <w:pStyle w:val="TOC3"/>
+            <w:tabs>
+              <w:tab w:val="left" w:pos="1100"/>
+              <w:tab w:val="right" w:leader="dot" w:pos="9062"/>
+            </w:tabs>
+            <w:rPr>
+              <w:noProof/>
+            </w:rPr>
+          </w:pPr>
+          <w:hyperlink w:anchor="_Toc516221306" w:history="1">
+            <w:r>
+              <w:rPr>
+                <w:rStyle w:val="Hyperlink"/>
+                <w:noProof/>
+              </w:rPr>
+              <w:t>3.1.</w:t>
+            </w:r>
+            <w:r>
+              <w:rPr>
+                <w:noProof/>
+              </w:rPr>
+              <w:tab/>
+            </w:r>
+            <w:r>
+              <w:rPr>
+                <w:rStyle w:val="Hyperlink"/>
+                <w:noProof/>
+              </w:rPr>
+              <w:t>Modulul 1</w:t>
+            </w:r>
+            <w:r>
+              <w:rPr>
+                <w:noProof/>
+                <w:webHidden/>
+              </w:rPr>
+              <w:tab/>
+            </w:r>
+            <w:r>
+              <w:rPr>
+                <w:noProof/>
+                <w:webHidden/>
+              </w:rPr>
+              <w:fldChar w:fldCharType="begin"/>
+            </w:r>
+            <w:r>
+              <w:rPr>
+                <w:noProof/>
+                <w:webHidden/>
+              </w:rPr>
+              <w:instrText xml:space="preserve"> PAGEREF _Toc516221306 \h </w:instrText>
+            </w:r>
+            <w:r>
+              <w:rPr>
+                <w:noProof/>
+                <w:webHidden/>
+              </w:rPr>
+            </w:r>
+            <w:r>
+              <w:rPr>
+                <w:noProof/>
+                <w:webHidden/>
+              </w:rPr>
+              <w:fldChar w:fldCharType="separate"/>
+            </w:r>
+            <w:r>
+              <w:rPr>
+                <w:noProof/>
+                <w:webHidden/>
+              </w:rPr>
+              <w:t>8</w:t>
+            </w:r>
+            <w:r>
+              <w:rPr>
+                <w:noProof/>
+                <w:webHidden/>
+              </w:rPr>
+              <w:fldChar w:fldCharType="end"/>
+            </w:r>
+          </w:hyperlink>
+        </w:p>
+        <w:p>
+          <w:pPr>
+            <w:pStyle w:val="TOC3"/>
+            <w:tabs>
+              <w:tab w:val="left" w:pos="1100"/>
+              <w:tab w:val="right" w:leader="dot" w:pos="9062"/>
+            </w:tabs>
+            <w:rPr>
+              <w:noProof/>
+            </w:rPr>
+          </w:pPr>
+          <w:hyperlink w:anchor="_Toc516221307" w:history="1">
+            <w:r>
+              <w:rPr>
+                <w:rStyle w:val="Hyperlink"/>
+                <w:noProof/>
+              </w:rPr>
+              <w:t>3.2.</w:t>
+            </w:r>
+            <w:r>
+              <w:rPr>
+                <w:noProof/>
+              </w:rPr>
+              <w:tab/>
+            </w:r>
+            <w:r>
+              <w:rPr>
+                <w:rStyle w:val="Hyperlink"/>
+                <w:noProof/>
+              </w:rPr>
+              <w:t>Modulul 2</w:t>
+            </w:r>
+            <w:r>
+              <w:rPr>
+                <w:noProof/>
+                <w:webHidden/>
+              </w:rPr>
+              <w:tab/>
+            </w:r>
+            <w:r>
+              <w:rPr>
+                <w:noProof/>
+                <w:webHidden/>
+              </w:rPr>
+              <w:fldChar w:fldCharType="begin"/>
+            </w:r>
+            <w:r>
+              <w:rPr>
+                <w:noProof/>
+                <w:webHidden/>
+              </w:rPr>
+              <w:instrText xml:space="preserve"> PAGEREF _Toc516221307 \h </w:instrText>
+            </w:r>
+            <w:r>
+              <w:rPr>
+                <w:noProof/>
+                <w:webHidden/>
+              </w:rPr>
+            </w:r>
+            <w:r>
+              <w:rPr>
+                <w:noProof/>
+                <w:webHidden/>
+              </w:rPr>
+              <w:fldChar w:fldCharType="separate"/>
+            </w:r>
+            <w:r>
+              <w:rPr>
+                <w:noProof/>
+                <w:webHidden/>
+              </w:rPr>
+              <w:t>8</w:t>
+            </w:r>
+            <w:r>
+              <w:rPr>
+                <w:noProof/>
+                <w:webHidden/>
+              </w:rPr>
+              <w:fldChar w:fldCharType="end"/>
+            </w:r>
+          </w:hyperlink>
+        </w:p>
+        <w:p>
+          <w:pPr>
+            <w:pStyle w:val="TOC3"/>
+            <w:tabs>
+              <w:tab w:val="left" w:pos="1100"/>
+              <w:tab w:val="right" w:leader="dot" w:pos="9062"/>
+            </w:tabs>
+            <w:rPr>
+              <w:noProof/>
+            </w:rPr>
+          </w:pPr>
+          <w:hyperlink w:anchor="_Toc516221308" w:history="1">
+            <w:r>
+              <w:rPr>
+                <w:rStyle w:val="Hyperlink"/>
+                <w:noProof/>
+              </w:rPr>
+              <w:t>3.3.</w:t>
+            </w:r>
+            <w:r>
+              <w:rPr>
+                <w:noProof/>
+              </w:rPr>
+              <w:tab/>
+            </w:r>
+            <w:r>
+              <w:rPr>
+                <w:rStyle w:val="Hyperlink"/>
+                <w:noProof/>
+              </w:rPr>
+              <w:t>Modulul 3</w:t>
+            </w:r>
+            <w:r>
+              <w:rPr>
+                <w:noProof/>
+                <w:webHidden/>
+              </w:rPr>
+              <w:tab/>
+            </w:r>
+            <w:r>
+              <w:rPr>
+                <w:noProof/>
+                <w:webHidden/>
+              </w:rPr>
+              <w:fldChar w:fldCharType="begin"/>
+            </w:r>
+            <w:r>
+              <w:rPr>
+                <w:noProof/>
+                <w:webHidden/>
+              </w:rPr>
+              <w:instrText xml:space="preserve"> PAGEREF _Toc516221308 \h </w:instrText>
+            </w:r>
+            <w:r>
+              <w:rPr>
+                <w:noProof/>
+                <w:webHidden/>
+              </w:rPr>
+            </w:r>
+            <w:r>
+              <w:rPr>
+                <w:noProof/>
+                <w:webHidden/>
+              </w:rPr>
+              <w:fldChar w:fldCharType="separate"/>
+            </w:r>
+            <w:r>
+              <w:rPr>
+                <w:noProof/>
+                <w:webHidden/>
+              </w:rPr>
+              <w:t>8</w:t>
             </w:r>
             <w:r>
               <w:rPr>
@@ -544,22 +1191,20 @@
             <w:rPr>
               <w:rFonts w:eastAsiaTheme="minorEastAsia"/>
               <w:noProof/>
-              <w:lang w:val="en-US"/>
             </w:rPr>
           </w:pPr>
-          <w:hyperlink w:anchor="_Toc516178205" w:history="1">
+          <w:hyperlink w:anchor="_Toc516221309" w:history="1">
             <w:r>
               <w:rPr>
                 <w:rStyle w:val="Hyperlink"/>
                 <w:noProof/>
               </w:rPr>
-              <w:t>1.3.</w:t>
+              <w:t>4.</w:t>
             </w:r>
             <w:r>
               <w:rPr>
                 <w:rFonts w:eastAsiaTheme="minorEastAsia"/>
                 <w:noProof/>
-                <w:lang w:val="en-US"/>
               </w:rPr>
               <w:tab/>
             </w:r>
@@ -568,7 +1213,7 @@
                 <w:rStyle w:val="Hyperlink"/>
                 <w:noProof/>
               </w:rPr>
-              <w:t>Ce este un „Smart Home”?</w:t>
+              <w:t>Direcții de viitor</w:t>
             </w:r>
             <w:r>
               <w:rPr>
@@ -589,7 +1234,7 @@
                 <w:noProof/>
                 <w:webHidden/>
               </w:rPr>
-              <w:instrText xml:space="preserve"> PAGEREF _Toc516178205 \h </w:instrText>
+              <w:instrText xml:space="preserve"> PAGEREF _Toc516221309 \h </w:instrText>
             </w:r>
             <w:r>
               <w:rPr>
@@ -609,7 +1254,7 @@
                 <w:noProof/>
                 <w:webHidden/>
               </w:rPr>
-              <w:t>2</w:t>
+              <w:t>9</w:t>
             </w:r>
             <w:r>
               <w:rPr>
@@ -626,22 +1271,20 @@
             <w:rPr>
               <w:rFonts w:eastAsiaTheme="minorEastAsia"/>
               <w:noProof/>
-              <w:lang w:val="en-US"/>
             </w:rPr>
           </w:pPr>
-          <w:hyperlink w:anchor="_Toc516178206" w:history="1">
+          <w:hyperlink w:anchor="_Toc516221310" w:history="1">
             <w:r>
               <w:rPr>
                 <w:rStyle w:val="Hyperlink"/>
                 <w:noProof/>
               </w:rPr>
-              <w:t>1.4.</w:t>
+              <w:t>5.</w:t>
             </w:r>
             <w:r>
               <w:rPr>
                 <w:rFonts w:eastAsiaTheme="minorEastAsia"/>
                 <w:noProof/>
-                <w:lang w:val="en-US"/>
               </w:rPr>
               <w:tab/>
             </w:r>
@@ -650,7 +1293,7 @@
                 <w:rStyle w:val="Hyperlink"/>
                 <w:noProof/>
               </w:rPr>
-              <w:t>Facilitățile traiului într-o casă inteligență</w:t>
+              <w:t>Concluzii</w:t>
             </w:r>
             <w:r>
               <w:rPr>
@@ -671,7 +1314,7 @@
                 <w:noProof/>
                 <w:webHidden/>
               </w:rPr>
-              <w:instrText xml:space="preserve"> PAGEREF _Toc516178206 \h </w:instrText>
+              <w:instrText xml:space="preserve"> PAGEREF _Toc516221310 \h </w:instrText>
             </w:r>
             <w:r>
               <w:rPr>
@@ -691,7 +1334,7 @@
                 <w:noProof/>
                 <w:webHidden/>
               </w:rPr>
-              <w:t>2</w:t>
+              <w:t>10</w:t>
             </w:r>
             <w:r>
               <w:rPr>
@@ -708,22 +1351,20 @@
             <w:rPr>
               <w:rFonts w:eastAsiaTheme="minorEastAsia"/>
               <w:noProof/>
-              <w:lang w:val="en-US"/>
             </w:rPr>
           </w:pPr>
-          <w:hyperlink w:anchor="_Toc516178207" w:history="1">
+          <w:hyperlink w:anchor="_Toc516221311" w:history="1">
             <w:r>
               <w:rPr>
                 <w:rStyle w:val="Hyperlink"/>
                 <w:noProof/>
               </w:rPr>
-              <w:t>1.5.</w:t>
+              <w:t>6.</w:t>
             </w:r>
             <w:r>
               <w:rPr>
                 <w:rFonts w:eastAsiaTheme="minorEastAsia"/>
                 <w:noProof/>
-                <w:lang w:val="en-US"/>
               </w:rPr>
               <w:tab/>
             </w:r>
@@ -732,7 +1373,7 @@
                 <w:rStyle w:val="Hyperlink"/>
                 <w:noProof/>
               </w:rPr>
-              <w:t>Provocări</w:t>
+              <w:t>Bibliografie</w:t>
             </w:r>
             <w:r>
               <w:rPr>
@@ -753,663 +1394,7 @@
                 <w:noProof/>
                 <w:webHidden/>
               </w:rPr>
-              <w:instrText xml:space="preserve"> PAGEREF _Toc516178207 \h </w:instrText>
-            </w:r>
-            <w:r>
-              <w:rPr>
-                <w:noProof/>
-                <w:webHidden/>
-              </w:rPr>
-            </w:r>
-            <w:r>
-              <w:rPr>
-                <w:noProof/>
-                <w:webHidden/>
-              </w:rPr>
-              <w:fldChar w:fldCharType="separate"/>
-            </w:r>
-            <w:r>
-              <w:rPr>
-                <w:noProof/>
-                <w:webHidden/>
-              </w:rPr>
-              <w:t>5</w:t>
-            </w:r>
-            <w:r>
-              <w:rPr>
-                <w:noProof/>
-                <w:webHidden/>
-              </w:rPr>
-              <w:fldChar w:fldCharType="end"/>
-            </w:r>
-          </w:hyperlink>
-        </w:p>
-        <w:p>
-          <w:pPr>
-            <w:pStyle w:val="TOC2"/>
-            <w:rPr>
-              <w:rFonts w:eastAsiaTheme="minorEastAsia"/>
-              <w:noProof/>
-              <w:lang w:val="en-US"/>
-            </w:rPr>
-          </w:pPr>
-          <w:hyperlink w:anchor="_Toc516178208" w:history="1">
-            <w:r>
-              <w:rPr>
-                <w:rStyle w:val="Hyperlink"/>
-                <w:noProof/>
-              </w:rPr>
-              <w:t>2.</w:t>
-            </w:r>
-            <w:r>
-              <w:rPr>
-                <w:rFonts w:eastAsiaTheme="minorEastAsia"/>
-                <w:noProof/>
-                <w:lang w:val="en-US"/>
-              </w:rPr>
-              <w:tab/>
-            </w:r>
-            <w:r>
-              <w:rPr>
-                <w:rStyle w:val="Hyperlink"/>
-                <w:noProof/>
-              </w:rPr>
-              <w:t>Analiză și proiectare</w:t>
-            </w:r>
-            <w:r>
-              <w:rPr>
-                <w:noProof/>
-                <w:webHidden/>
-              </w:rPr>
-              <w:tab/>
-            </w:r>
-            <w:r>
-              <w:rPr>
-                <w:noProof/>
-                <w:webHidden/>
-              </w:rPr>
-              <w:fldChar w:fldCharType="begin"/>
-            </w:r>
-            <w:r>
-              <w:rPr>
-                <w:noProof/>
-                <w:webHidden/>
-              </w:rPr>
-              <w:instrText xml:space="preserve"> PAGEREF _Toc516178208 \h </w:instrText>
-            </w:r>
-            <w:r>
-              <w:rPr>
-                <w:noProof/>
-                <w:webHidden/>
-              </w:rPr>
-            </w:r>
-            <w:r>
-              <w:rPr>
-                <w:noProof/>
-                <w:webHidden/>
-              </w:rPr>
-              <w:fldChar w:fldCharType="separate"/>
-            </w:r>
-            <w:r>
-              <w:rPr>
-                <w:noProof/>
-                <w:webHidden/>
-              </w:rPr>
-              <w:t>7</w:t>
-            </w:r>
-            <w:r>
-              <w:rPr>
-                <w:noProof/>
-                <w:webHidden/>
-              </w:rPr>
-              <w:fldChar w:fldCharType="end"/>
-            </w:r>
-          </w:hyperlink>
-        </w:p>
-        <w:p>
-          <w:pPr>
-            <w:pStyle w:val="TOC2"/>
-            <w:rPr>
-              <w:rFonts w:eastAsiaTheme="minorEastAsia"/>
-              <w:noProof/>
-              <w:lang w:val="en-US"/>
-            </w:rPr>
-          </w:pPr>
-          <w:hyperlink w:anchor="_Toc516178209" w:history="1">
-            <w:r>
-              <w:rPr>
-                <w:rStyle w:val="Hyperlink"/>
-                <w:noProof/>
-              </w:rPr>
-              <w:t>3.</w:t>
-            </w:r>
-            <w:r>
-              <w:rPr>
-                <w:rFonts w:eastAsiaTheme="minorEastAsia"/>
-                <w:noProof/>
-                <w:lang w:val="en-US"/>
-              </w:rPr>
-              <w:tab/>
-            </w:r>
-            <w:r>
-              <w:rPr>
-                <w:rStyle w:val="Hyperlink"/>
-                <w:noProof/>
-              </w:rPr>
-              <w:t>Arhitectura sumară a sistemului</w:t>
-            </w:r>
-            <w:r>
-              <w:rPr>
-                <w:noProof/>
-                <w:webHidden/>
-              </w:rPr>
-              <w:tab/>
-            </w:r>
-            <w:r>
-              <w:rPr>
-                <w:noProof/>
-                <w:webHidden/>
-              </w:rPr>
-              <w:fldChar w:fldCharType="begin"/>
-            </w:r>
-            <w:r>
-              <w:rPr>
-                <w:noProof/>
-                <w:webHidden/>
-              </w:rPr>
-              <w:instrText xml:space="preserve"> PAGEREF _Toc516178209 \h </w:instrText>
-            </w:r>
-            <w:r>
-              <w:rPr>
-                <w:noProof/>
-                <w:webHidden/>
-              </w:rPr>
-            </w:r>
-            <w:r>
-              <w:rPr>
-                <w:noProof/>
-                <w:webHidden/>
-              </w:rPr>
-              <w:fldChar w:fldCharType="separate"/>
-            </w:r>
-            <w:r>
-              <w:rPr>
-                <w:noProof/>
-                <w:webHidden/>
-              </w:rPr>
-              <w:t>8</w:t>
-            </w:r>
-            <w:r>
-              <w:rPr>
-                <w:noProof/>
-                <w:webHidden/>
-              </w:rPr>
-              <w:fldChar w:fldCharType="end"/>
-            </w:r>
-          </w:hyperlink>
-        </w:p>
-        <w:p>
-          <w:pPr>
-            <w:pStyle w:val="TOC2"/>
-            <w:rPr>
-              <w:rFonts w:eastAsiaTheme="minorEastAsia"/>
-              <w:noProof/>
-              <w:lang w:val="en-US"/>
-            </w:rPr>
-          </w:pPr>
-          <w:hyperlink w:anchor="_Toc516178210" w:history="1">
-            <w:r>
-              <w:rPr>
-                <w:rStyle w:val="Hyperlink"/>
-                <w:noProof/>
-              </w:rPr>
-              <w:t>3.1.</w:t>
-            </w:r>
-            <w:r>
-              <w:rPr>
-                <w:rFonts w:eastAsiaTheme="minorEastAsia"/>
-                <w:noProof/>
-                <w:lang w:val="en-US"/>
-              </w:rPr>
-              <w:tab/>
-            </w:r>
-            <w:r>
-              <w:rPr>
-                <w:rStyle w:val="Hyperlink"/>
-                <w:noProof/>
-              </w:rPr>
-              <w:t>Modulul 1</w:t>
-            </w:r>
-            <w:r>
-              <w:rPr>
-                <w:noProof/>
-                <w:webHidden/>
-              </w:rPr>
-              <w:tab/>
-            </w:r>
-            <w:r>
-              <w:rPr>
-                <w:noProof/>
-                <w:webHidden/>
-              </w:rPr>
-              <w:fldChar w:fldCharType="begin"/>
-            </w:r>
-            <w:r>
-              <w:rPr>
-                <w:noProof/>
-                <w:webHidden/>
-              </w:rPr>
-              <w:instrText xml:space="preserve"> PAGEREF _Toc516178210 \h </w:instrText>
-            </w:r>
-            <w:r>
-              <w:rPr>
-                <w:noProof/>
-                <w:webHidden/>
-              </w:rPr>
-            </w:r>
-            <w:r>
-              <w:rPr>
-                <w:noProof/>
-                <w:webHidden/>
-              </w:rPr>
-              <w:fldChar w:fldCharType="separate"/>
-            </w:r>
-            <w:r>
-              <w:rPr>
-                <w:noProof/>
-                <w:webHidden/>
-              </w:rPr>
-              <w:t>8</w:t>
-            </w:r>
-            <w:r>
-              <w:rPr>
-                <w:noProof/>
-                <w:webHidden/>
-              </w:rPr>
-              <w:fldChar w:fldCharType="end"/>
-            </w:r>
-          </w:hyperlink>
-        </w:p>
-        <w:p>
-          <w:pPr>
-            <w:pStyle w:val="TOC2"/>
-            <w:rPr>
-              <w:rFonts w:eastAsiaTheme="minorEastAsia"/>
-              <w:noProof/>
-              <w:lang w:val="en-US"/>
-            </w:rPr>
-          </w:pPr>
-          <w:hyperlink w:anchor="_Toc516178211" w:history="1">
-            <w:r>
-              <w:rPr>
-                <w:rStyle w:val="Hyperlink"/>
-                <w:noProof/>
-              </w:rPr>
-              <w:t>3.2.</w:t>
-            </w:r>
-            <w:r>
-              <w:rPr>
-                <w:rFonts w:eastAsiaTheme="minorEastAsia"/>
-                <w:noProof/>
-                <w:lang w:val="en-US"/>
-              </w:rPr>
-              <w:tab/>
-            </w:r>
-            <w:r>
-              <w:rPr>
-                <w:rStyle w:val="Hyperlink"/>
-                <w:noProof/>
-              </w:rPr>
-              <w:t>Modulul 2</w:t>
-            </w:r>
-            <w:r>
-              <w:rPr>
-                <w:noProof/>
-                <w:webHidden/>
-              </w:rPr>
-              <w:tab/>
-            </w:r>
-            <w:r>
-              <w:rPr>
-                <w:noProof/>
-                <w:webHidden/>
-              </w:rPr>
-              <w:fldChar w:fldCharType="begin"/>
-            </w:r>
-            <w:r>
-              <w:rPr>
-                <w:noProof/>
-                <w:webHidden/>
-              </w:rPr>
-              <w:instrText xml:space="preserve"> PAGEREF _Toc516178211 \h </w:instrText>
-            </w:r>
-            <w:r>
-              <w:rPr>
-                <w:noProof/>
-                <w:webHidden/>
-              </w:rPr>
-            </w:r>
-            <w:r>
-              <w:rPr>
-                <w:noProof/>
-                <w:webHidden/>
-              </w:rPr>
-              <w:fldChar w:fldCharType="separate"/>
-            </w:r>
-            <w:r>
-              <w:rPr>
-                <w:noProof/>
-                <w:webHidden/>
-              </w:rPr>
-              <w:t>8</w:t>
-            </w:r>
-            <w:r>
-              <w:rPr>
-                <w:noProof/>
-                <w:webHidden/>
-              </w:rPr>
-              <w:fldChar w:fldCharType="end"/>
-            </w:r>
-          </w:hyperlink>
-        </w:p>
-        <w:p>
-          <w:pPr>
-            <w:pStyle w:val="TOC2"/>
-            <w:rPr>
-              <w:rFonts w:eastAsiaTheme="minorEastAsia"/>
-              <w:noProof/>
-              <w:lang w:val="en-US"/>
-            </w:rPr>
-          </w:pPr>
-          <w:hyperlink w:anchor="_Toc516178212" w:history="1">
-            <w:r>
-              <w:rPr>
-                <w:rStyle w:val="Hyperlink"/>
-                <w:noProof/>
-              </w:rPr>
-              <w:t>3.3.</w:t>
-            </w:r>
-            <w:r>
-              <w:rPr>
-                <w:rFonts w:eastAsiaTheme="minorEastAsia"/>
-                <w:noProof/>
-                <w:lang w:val="en-US"/>
-              </w:rPr>
-              <w:tab/>
-            </w:r>
-            <w:r>
-              <w:rPr>
-                <w:rStyle w:val="Hyperlink"/>
-                <w:noProof/>
-              </w:rPr>
-              <w:t>Modulul 3</w:t>
-            </w:r>
-            <w:r>
-              <w:rPr>
-                <w:noProof/>
-                <w:webHidden/>
-              </w:rPr>
-              <w:tab/>
-            </w:r>
-            <w:r>
-              <w:rPr>
-                <w:noProof/>
-                <w:webHidden/>
-              </w:rPr>
-              <w:fldChar w:fldCharType="begin"/>
-            </w:r>
-            <w:r>
-              <w:rPr>
-                <w:noProof/>
-                <w:webHidden/>
-              </w:rPr>
-              <w:instrText xml:space="preserve"> PAGEREF _Toc516178212 \h </w:instrText>
-            </w:r>
-            <w:r>
-              <w:rPr>
-                <w:noProof/>
-                <w:webHidden/>
-              </w:rPr>
-            </w:r>
-            <w:r>
-              <w:rPr>
-                <w:noProof/>
-                <w:webHidden/>
-              </w:rPr>
-              <w:fldChar w:fldCharType="separate"/>
-            </w:r>
-            <w:r>
-              <w:rPr>
-                <w:noProof/>
-                <w:webHidden/>
-              </w:rPr>
-              <w:t>8</w:t>
-            </w:r>
-            <w:r>
-              <w:rPr>
-                <w:noProof/>
-                <w:webHidden/>
-              </w:rPr>
-              <w:fldChar w:fldCharType="end"/>
-            </w:r>
-          </w:hyperlink>
-        </w:p>
-        <w:p>
-          <w:pPr>
-            <w:pStyle w:val="TOC2"/>
-            <w:rPr>
-              <w:rFonts w:eastAsiaTheme="minorEastAsia"/>
-              <w:noProof/>
-              <w:lang w:val="en-US"/>
-            </w:rPr>
-          </w:pPr>
-          <w:hyperlink w:anchor="_Toc516178213" w:history="1">
-            <w:r>
-              <w:rPr>
-                <w:rStyle w:val="Hyperlink"/>
-                <w:noProof/>
-              </w:rPr>
-              <w:t>4.</w:t>
-            </w:r>
-            <w:r>
-              <w:rPr>
-                <w:rFonts w:eastAsiaTheme="minorEastAsia"/>
-                <w:noProof/>
-                <w:lang w:val="en-US"/>
-              </w:rPr>
-              <w:tab/>
-            </w:r>
-            <w:r>
-              <w:rPr>
-                <w:rStyle w:val="Hyperlink"/>
-                <w:noProof/>
-              </w:rPr>
-              <w:t>Direcții de viitor</w:t>
-            </w:r>
-            <w:r>
-              <w:rPr>
-                <w:noProof/>
-                <w:webHidden/>
-              </w:rPr>
-              <w:tab/>
-            </w:r>
-            <w:r>
-              <w:rPr>
-                <w:noProof/>
-                <w:webHidden/>
-              </w:rPr>
-              <w:fldChar w:fldCharType="begin"/>
-            </w:r>
-            <w:r>
-              <w:rPr>
-                <w:noProof/>
-                <w:webHidden/>
-              </w:rPr>
-              <w:instrText xml:space="preserve"> PAGEREF _Toc516178213 \h </w:instrText>
-            </w:r>
-            <w:r>
-              <w:rPr>
-                <w:noProof/>
-                <w:webHidden/>
-              </w:rPr>
-            </w:r>
-            <w:r>
-              <w:rPr>
-                <w:noProof/>
-                <w:webHidden/>
-              </w:rPr>
-              <w:fldChar w:fldCharType="separate"/>
-            </w:r>
-            <w:r>
-              <w:rPr>
-                <w:noProof/>
-                <w:webHidden/>
-              </w:rPr>
-              <w:t>9</w:t>
-            </w:r>
-            <w:r>
-              <w:rPr>
-                <w:noProof/>
-                <w:webHidden/>
-              </w:rPr>
-              <w:fldChar w:fldCharType="end"/>
-            </w:r>
-          </w:hyperlink>
-        </w:p>
-        <w:p>
-          <w:pPr>
-            <w:pStyle w:val="TOC2"/>
-            <w:rPr>
-              <w:rFonts w:eastAsiaTheme="minorEastAsia"/>
-              <w:noProof/>
-              <w:lang w:val="en-US"/>
-            </w:rPr>
-          </w:pPr>
-          <w:hyperlink w:anchor="_Toc516178214" w:history="1">
-            <w:r>
-              <w:rPr>
-                <w:rStyle w:val="Hyperlink"/>
-                <w:noProof/>
-              </w:rPr>
-              <w:t>5.</w:t>
-            </w:r>
-            <w:r>
-              <w:rPr>
-                <w:rFonts w:eastAsiaTheme="minorEastAsia"/>
-                <w:noProof/>
-                <w:lang w:val="en-US"/>
-              </w:rPr>
-              <w:tab/>
-            </w:r>
-            <w:r>
-              <w:rPr>
-                <w:rStyle w:val="Hyperlink"/>
-                <w:noProof/>
-              </w:rPr>
-              <w:t>Concluzii</w:t>
-            </w:r>
-            <w:r>
-              <w:rPr>
-                <w:noProof/>
-                <w:webHidden/>
-              </w:rPr>
-              <w:tab/>
-            </w:r>
-            <w:r>
-              <w:rPr>
-                <w:noProof/>
-                <w:webHidden/>
-              </w:rPr>
-              <w:fldChar w:fldCharType="begin"/>
-            </w:r>
-            <w:r>
-              <w:rPr>
-                <w:noProof/>
-                <w:webHidden/>
-              </w:rPr>
-              <w:instrText xml:space="preserve"> PAGEREF _Toc516178214 \h </w:instrText>
-            </w:r>
-            <w:r>
-              <w:rPr>
-                <w:noProof/>
-                <w:webHidden/>
-              </w:rPr>
-            </w:r>
-            <w:r>
-              <w:rPr>
-                <w:noProof/>
-                <w:webHidden/>
-              </w:rPr>
-              <w:fldChar w:fldCharType="separate"/>
-            </w:r>
-            <w:r>
-              <w:rPr>
-                <w:noProof/>
-                <w:webHidden/>
-              </w:rPr>
-              <w:t>10</w:t>
-            </w:r>
-            <w:r>
-              <w:rPr>
-                <w:noProof/>
-                <w:webHidden/>
-              </w:rPr>
-              <w:fldChar w:fldCharType="end"/>
-            </w:r>
-          </w:hyperlink>
-        </w:p>
-        <w:p>
-          <w:pPr>
-            <w:pStyle w:val="TOC2"/>
-            <w:rPr>
-              <w:rFonts w:eastAsiaTheme="minorEastAsia"/>
-              <w:noProof/>
-              <w:lang w:val="en-US"/>
-            </w:rPr>
-          </w:pPr>
-          <w:hyperlink w:anchor="_Toc516178215" w:history="1">
-            <w:r>
-              <w:rPr>
-                <w:rStyle w:val="Hyperlink"/>
-                <w:noProof/>
-              </w:rPr>
-              <w:t>6.</w:t>
-            </w:r>
-            <w:r>
-              <w:rPr>
-                <w:rFonts w:eastAsiaTheme="minorEastAsia"/>
-                <w:noProof/>
-                <w:lang w:val="en-US"/>
-              </w:rPr>
-              <w:tab/>
-            </w:r>
-            <w:r>
-              <w:rPr>
-                <w:rStyle w:val="Hyperlink"/>
-                <w:noProof/>
-              </w:rPr>
-              <w:t>Bibliografie</w:t>
-            </w:r>
-            <w:r>
-              <w:rPr>
-                <w:noProof/>
-                <w:webHidden/>
-              </w:rPr>
-              <w:tab/>
-            </w:r>
-            <w:r>
-              <w:rPr>
-                <w:noProof/>
-                <w:webHidden/>
-              </w:rPr>
-              <w:fldChar w:fldCharType="begin"/>
-            </w:r>
-            <w:r>
-              <w:rPr>
-                <w:noProof/>
-                <w:webHidden/>
-              </w:rPr>
-              <w:instrText xml:space="preserve"> PAGEREF _Toc516178215 \h </w:instrText>
+              <w:instrText xml:space="preserve"> PAGEREF _Toc516221311 \h </w:instrText>
             </w:r>
             <w:r>
               <w:rPr>
@@ -1474,7 +1459,7 @@
       <w:pPr>
         <w:pStyle w:val="LiChapters"/>
       </w:pPr>
-      <w:bookmarkStart w:id="5" w:name="_Toc516178202"/>
+      <w:bookmarkStart w:id="5" w:name="_Toc516221298"/>
       <w:r>
         <w:lastRenderedPageBreak/>
         <w:t>Introducere</w:t>
@@ -1495,7 +1480,7 @@
           <w:numId w:val="4"/>
         </w:numPr>
       </w:pPr>
-      <w:bookmarkStart w:id="6" w:name="_Toc516178203"/>
+      <w:bookmarkStart w:id="6" w:name="_Toc516221299"/>
       <w:r>
         <w:t>Context</w:t>
       </w:r>
@@ -1517,13 +1502,34 @@
         <w:t xml:space="preserve"> oferite de casele noastre. </w:t>
       </w:r>
       <w:r>
-        <w:t>Înțelegerea</w:t>
-      </w:r>
-      <w:r>
-        <w:t xml:space="preserve"> obținută</w:t>
-      </w:r>
-      <w:r>
-        <w:t xml:space="preserve"> din comportamentul de captare și modelare pot fi utile în a face mediile noastre mai inteligente și mai receptive la nevoile noastre. Progresele recente au adus o astfel de "inteligență ambientală" în casă mai aproape de realitate.</w:t>
+        <w:t>Observațiile asupra mediului casnic ș</w:t>
+      </w:r>
+      <w:r>
+        <w:t>i modelarea comportamenului să</w:t>
+      </w:r>
+      <w:r>
+        <w:t>u</w:t>
+      </w:r>
+      <w:r>
+        <w:rPr>
+          <w:color w:val="222A35" w:themeColor="text2" w:themeShade="80"/>
+        </w:rPr>
+        <w:t xml:space="preserve"> este utilă </w:t>
+      </w:r>
+      <w:r>
+        <w:t>în a face mediile mai inteligente și mai receptive la nevoile noastre. Progrese</w:t>
+      </w:r>
+      <w:r>
+        <w:t xml:space="preserve">le recente au adus o astfel de </w:t>
+      </w:r>
+      <w:r>
+        <w:t>„i</w:t>
+      </w:r>
+      <w:r>
+        <w:t>nteligență ambientală”</w:t>
+      </w:r>
+      <w:r>
+        <w:t xml:space="preserve"> mai aproape de realitate.</w:t>
       </w:r>
       <w:r>
         <w:t xml:space="preserve"> </w:t>
@@ -1532,30 +1538,63 @@
         <w:t>Chiar dacă</w:t>
       </w:r>
       <w:r>
-        <w:t xml:space="preserve"> idea de casă inteligentă există de ceva vreme, concretele case inteligente există doar de puțin timp.</w:t>
-      </w:r>
-    </w:p>
-    <w:p>
-      <w:pPr>
-        <w:pStyle w:val="LiTextNormal"/>
-      </w:pPr>
-      <w:r>
-        <w:t>De la miniaturizarea microprocesoarelor, puterea de calcul a fost încorporată în obiecte familiare, cum ar fi aparatele de uz casnic și dispozitivele mobile; străbate treptat aproape toate nivelurile societății. Inteligența înconjurătoare extinde noțiunea de calcul pentru a oferi un suport personalizat</w:t>
-      </w:r>
-      <w:r>
-        <w:t>, și automatizat</w:t>
-      </w:r>
-      <w:r>
-        <w:t xml:space="preserve"> care este i</w:t>
-      </w:r>
-      <w:r>
-        <w:t>ntegrat</w:t>
-      </w:r>
-      <w:r>
-        <w:t xml:space="preserve"> grațios în viața n</w:t>
-      </w:r>
-      <w:r>
-        <w:t>oastră încât se face neobservat</w:t>
+        <w:t xml:space="preserve"> idea de casă inteligentă există de ceva vreme, case inteligente </w:t>
+      </w:r>
+      <w:r>
+        <w:t xml:space="preserve">reale </w:t>
+      </w:r>
+      <w:r>
+        <w:t>există doar de puțin timp.</w:t>
+      </w:r>
+    </w:p>
+    <w:p>
+      <w:pPr>
+        <w:pStyle w:val="LiTextNormal"/>
+        <w:rPr>
+          <w:u w:val="single"/>
+        </w:rPr>
+      </w:pPr>
+      <w:r>
+        <w:t>De la miniaturizarea microprocesoarelor, puterea de calcul a fost încorporată în obiecte familiare, cum ar fi aparatele de uz casnic și dispozitivele mobile</w:t>
+      </w:r>
+      <w:r>
+        <w:t>, regăsindu-se</w:t>
+      </w:r>
+      <w:r>
+        <w:t xml:space="preserve"> </w:t>
+      </w:r>
+      <w:r>
+        <w:t xml:space="preserve">aproape </w:t>
+      </w:r>
+      <w:r>
+        <w:t>la toate</w:t>
+      </w:r>
+      <w:r>
+        <w:rPr>
+          <w:u w:val="single"/>
+        </w:rPr>
+        <w:t xml:space="preserve"> </w:t>
+      </w:r>
+      <w:r>
+        <w:t xml:space="preserve">nivelurile societății. Inteligența </w:t>
+      </w:r>
+      <w:r>
+        <w:t xml:space="preserve">ambientală </w:t>
+      </w:r>
+      <w:r>
+        <w:t>extinde noțiu</w:t>
+      </w:r>
+      <w:r>
+        <w:t xml:space="preserve">nea de calcul pentru a oferi </w:t>
+      </w:r>
+      <w:r>
+        <w:t>suport personalizat</w:t>
+      </w:r>
+      <w:r>
+        <w:t xml:space="preserve"> și automatizat</w:t>
+      </w:r>
+      <w:r>
+        <w:t xml:space="preserve"> în viețile noastre</w:t>
       </w:r>
       <w:r>
         <w:t>.</w:t>
@@ -1566,7 +1605,13 @@
         <w:pStyle w:val="LiTextNormal"/>
       </w:pPr>
       <w:r>
-        <w:t xml:space="preserve">Ideea [de casă inteligentă] este că software-ul de calculator joacă rolul unui agent inteligent ce percepe starea mediul fizic și a rezidenților utilizând senzori, raționează în legătură cu starea </w:t>
+        <w:t xml:space="preserve">Ideea [de casă inteligentă] este </w:t>
+      </w:r>
+      <w:r>
+        <w:t>următoarea:</w:t>
+      </w:r>
+      <w:r>
+        <w:t xml:space="preserve"> software-ul de calculator joacă rolul unui agent inteligent ce percepe starea mediul fizic și a rezidenților utilizând senzori, raționează în legătură cu starea </w:t>
       </w:r>
       <w:r>
         <w:t>acestora</w:t>
@@ -1615,7 +1660,7 @@
           <w:numId w:val="4"/>
         </w:numPr>
       </w:pPr>
-      <w:bookmarkStart w:id="7" w:name="_Toc516178204"/>
+      <w:bookmarkStart w:id="7" w:name="_Toc516221300"/>
       <w:r>
         <w:t>Motivație</w:t>
       </w:r>
@@ -1632,7 +1677,19 @@
         <w:pStyle w:val="LiTextNormal"/>
       </w:pPr>
       <w:r>
-        <w:t>Primele case inteligente au fost idei, nu clădiri reale. Timp de decenii, literatură științifico-fantastică a explorat ideea automatizării locuințelor. Producători prolifici, cum ar fi Ray Bradbury</w:t>
+        <w:t xml:space="preserve">Primele case inteligente au fost idei, nu </w:t>
+      </w:r>
+      <w:r>
+        <w:t>construcții</w:t>
+      </w:r>
+      <w:r>
+        <w:t xml:space="preserve"> re</w:t>
+      </w:r>
+      <w:r>
+        <w:t>ale. Timp de decenii, literatura</w:t>
+      </w:r>
+      <w:r>
+        <w:t xml:space="preserve"> științifico-fantastică a explorat ideea automatizării locuințelor. Producători prolifici, cum ar fi Ray Bradbury</w:t>
       </w:r>
       <w:r>
         <w:rPr>
@@ -1641,7 +1698,13 @@
         <w:footnoteReference w:id="1"/>
       </w:r>
       <w:r>
-        <w:t>, și-au imaginat un viitor în care casele erau interactive. În scurtă povestire a lui Bradbury, „There Will Come Soft Rain”</w:t>
+        <w:t xml:space="preserve">, și-au imaginat un viitor în care casele </w:t>
+      </w:r>
+      <w:r>
+        <w:t>vor fi interactive. În scurta</w:t>
+      </w:r>
+      <w:r>
+        <w:t xml:space="preserve"> povestire a lui Bradbury, „There Will Come Soft Rain”</w:t>
       </w:r>
       <w:r>
         <w:rPr>
@@ -1650,7 +1713,25 @@
         <w:footnoteReference w:id="2"/>
       </w:r>
       <w:r>
-        <w:t>, el descrie o casă automată care continuă să funcționeze chiar și după ce oamenii au dispărut. Totul este bine și înfricoșător, până când luați în considerare beneficiile reale ale automatizării locuințelor, iar apoi ideea devine mai comfortabilă decât descurajatoare.</w:t>
+        <w:t xml:space="preserve">, </w:t>
+      </w:r>
+      <w:r>
+        <w:t>se descrie</w:t>
+      </w:r>
+      <w:r>
+        <w:t xml:space="preserve"> o casă automată care continuă să funcționeze chiar și după ce oamenii au dispărut. </w:t>
+      </w:r>
+      <w:r>
+        <w:t>Sună un pic</w:t>
+      </w:r>
+      <w:r>
+        <w:t xml:space="preserve"> înfricoșător, până când luați în considerare beneficiile reale ale automatizării locuințelor, iar apoi ideea devine mai </w:t>
+      </w:r>
+      <w:r>
+        <w:t xml:space="preserve">mult </w:t>
+      </w:r>
+      <w:r>
+        <w:t>comfortabilă decât descurajatoare.</w:t>
       </w:r>
     </w:p>
     <w:p>
@@ -1659,21 +1740,78 @@
       </w:pPr>
       <w:r>
         <w:lastRenderedPageBreak/>
-        <w:t>Atunci când nu sunteți acasă, tot felul de suspiciuni pot începe să apară și să vă adâncească mintea. Am oprit cafetieră? Am închis ușa de la intrare? Oare am lăsat apă aprinsă în baie?</w:t>
+        <w:t xml:space="preserve">Atunci când nu sunteți acasă, </w:t>
+      </w:r>
+      <w:r>
+        <w:t xml:space="preserve">aveți tot felul de suspiuni </w:t>
+      </w:r>
+      <w:r>
+        <w:t xml:space="preserve">care vă </w:t>
+      </w:r>
+      <w:r>
+        <w:t>î</w:t>
+      </w:r>
+      <w:r>
+        <w:t>ngrijorează?</w:t>
+      </w:r>
+      <w:r>
+        <w:t xml:space="preserve"> Am oprit cafetiera</w:t>
+      </w:r>
+      <w:r>
+        <w:t>? Am închis ușa de la intrare? Oare am lăsat apă aprinsă în baie?</w:t>
       </w:r>
       <w:r>
         <w:t xml:space="preserve"> </w:t>
       </w:r>
       <w:r>
-        <w:t>Cu o locuința inteligență, puteți să vă liniștiți toate aceste îngrijorări, folosindu-vă de tabletă, telefon, calculator personal. Puteți conecta dispozitivele și aparatele de la domiciliu pentru a comunica între ele și cu dumneavoastră.</w:t>
-      </w:r>
-    </w:p>
-    <w:p>
-      <w:pPr>
-        <w:pStyle w:val="LiTextNormal"/>
-      </w:pPr>
-      <w:r>
-        <w:t>Lucrare de față își propune exemplificarea idei de casă inteligență și aducerea la cunoștiință, prin exemple practice, a avantajelor folosirii unui astfel de sistem. În exemplele oferite, voi folosi drept locuința inteligență un Raspberry Pi 2, Model B la care am conectat niște module arduino.</w:t>
+        <w:t>Cu o locuință</w:t>
+      </w:r>
+      <w:r>
+        <w:t xml:space="preserve"> inteligență, aceste îngrijorări</w:t>
+      </w:r>
+      <w:r>
+        <w:t xml:space="preserve"> nu-și mai au locul</w:t>
+      </w:r>
+      <w:r>
+        <w:t xml:space="preserve">. Puteti afla informații despre locuința dumneavoastră </w:t>
+      </w:r>
+      <w:r>
+        <w:t>f</w:t>
+      </w:r>
+      <w:r>
+        <w:t>olosindu-vă de tabletă, telefon sau</w:t>
+      </w:r>
+      <w:r>
+        <w:t xml:space="preserve"> calculator personal. Puteți conecta dispozitivele și aparatele de la domiciliu pentru a comunica cu</w:t>
+      </w:r>
+      <w:r>
+        <w:t xml:space="preserve"> ele</w:t>
+      </w:r>
+      <w:r>
+        <w:t>.</w:t>
+      </w:r>
+      <w:r>
+        <w:t xml:space="preserve"> De altfel, dispozitivele pot fi programate pentru a comunica între ele.</w:t>
+      </w:r>
+    </w:p>
+    <w:p>
+      <w:pPr>
+        <w:pStyle w:val="LiTextNormal"/>
+      </w:pPr>
+      <w:r>
+        <w:t>Lucrare de față își propune exemplificarea idei de casă inteligență și aducerea la cunoștiință, prin exemple practice, a avantajelor folosirii unui astfel de sistem. În exemplele of</w:t>
+      </w:r>
+      <w:r>
+        <w:t>erite, voi folosi drept locuință</w:t>
+      </w:r>
+      <w:r>
+        <w:t xml:space="preserve"> inteligență un Raspberry Pi 2, Model B</w:t>
+      </w:r>
+      <w:r>
+        <w:t>,</w:t>
+      </w:r>
+      <w:r>
+        <w:t xml:space="preserve"> la care am conectat niște module arduino.</w:t>
       </w:r>
     </w:p>
     <w:p>
@@ -1689,9 +1827,12 @@
           <w:numId w:val="4"/>
         </w:numPr>
       </w:pPr>
-      <w:bookmarkStart w:id="8" w:name="_Toc516178205"/>
-      <w:r>
-        <w:t>Ce este un „S</w:t>
+      <w:bookmarkStart w:id="8" w:name="_Toc516221301"/>
+      <w:r>
+        <w:t xml:space="preserve">Ce este </w:t>
+      </w:r>
+      <w:r>
+        <w:t>„S</w:t>
       </w:r>
       <w:r>
         <w:t>mart H</w:t>
@@ -1711,7 +1852,19 @@
         <w:pStyle w:val="LiTextNormal"/>
       </w:pPr>
       <w:r>
-        <w:t>Un smart home este un sistem care oferă deținătorilor locuinț</w:t>
+        <w:t>S</w:t>
+      </w:r>
+      <w:r>
+        <w:t>mart home</w:t>
+      </w:r>
+      <w:r>
+        <w:rPr>
+          <w:rStyle w:val="FootnoteReference"/>
+        </w:rPr>
+        <w:footnoteReference w:id="3"/>
+      </w:r>
+      <w:r>
+        <w:t xml:space="preserve"> este un sistem care oferă deținătorilor locuinț</w:t>
       </w:r>
       <w:r>
         <w:t>ei confort, securitate, eficienț</w:t>
@@ -1737,7 +1890,7 @@
         <w:t>u a defini o reședință care are</w:t>
       </w:r>
       <w:r>
-        <w:t xml:space="preserve"> aparate, iluminat, încălzire, aer condiționat, televizoare, calculatoare, sisteme audio și video de divertisment, sisteme de securitate și camere de luat vederi capabile să comunice între ele și p</w:t>
+        <w:t xml:space="preserve"> iluminat, încălzire, aer condiționat, televizoare, calculatoare, sisteme audio și video de divertisment, sisteme de securitate și camere de luat vederi capabile să comunice între ele și p</w:t>
       </w:r>
       <w:r>
         <w:t xml:space="preserve">ot fi controlate de la distanță: </w:t>
@@ -1797,7 +1950,7 @@
           <w:numId w:val="4"/>
         </w:numPr>
       </w:pPr>
-      <w:bookmarkStart w:id="9" w:name="_Toc516178206"/>
+      <w:bookmarkStart w:id="9" w:name="_Toc516221302"/>
       <w:r>
         <w:t>Facilitățile traiului într-o casă inteligență</w:t>
       </w:r>
@@ -1813,14 +1966,6 @@
         <w:pStyle w:val="LiTextNormal"/>
       </w:pPr>
       <w:r>
-        <w:t>Atunci când nu sunteți acasă, tot felul de suspiciuni pot începe să apară și să vă adâncească mintea. Am oprit cafetieră? Am închis ușa de la intrare? Oare am lăsat apă aprinsă în baie? Cu o locuința inteligență, puteți să vă liniștiți toate aceste îngrijorări, folosindu-vă de tabletă, telefon, calculator personal. Puteți conecta dispozitivele și aparatele de la domiciliu pentru a comunica între ele și cu dumneavoastră.</w:t>
-      </w:r>
-    </w:p>
-    <w:p>
-      <w:pPr>
-        <w:pStyle w:val="LiTextNormal"/>
-      </w:pPr>
-      <w:r>
         <w:t>Mu</w:t>
       </w:r>
       <w:r>
@@ -1839,29 +1984,56 @@
         <w:t>Smart Home”</w:t>
       </w:r>
       <w:r>
-        <w:t xml:space="preserve"> fie pentru că ei cred că va fi prea scump, </w:t>
-      </w:r>
-      <w:r>
-        <w:t xml:space="preserve">greu de folosit sau poate că </w:t>
-      </w:r>
-      <w:r>
-        <w:t xml:space="preserve">simt că </w:t>
+        <w:t xml:space="preserve"> deoarece </w:t>
+      </w:r>
+      <w:r>
+        <w:t>consideră</w:t>
+      </w:r>
+      <w:r>
+        <w:t xml:space="preserve"> că </w:t>
+      </w:r>
+      <w:r>
+        <w:t xml:space="preserve">va fi prea </w:t>
+      </w:r>
+      <w:r>
+        <w:t>costisitoare</w:t>
+      </w:r>
+      <w:r>
+        <w:t xml:space="preserve">, </w:t>
+      </w:r>
+      <w:r>
+        <w:t xml:space="preserve">greu de folosit, sau </w:t>
       </w:r>
       <w:r>
         <w:t xml:space="preserve">nu </w:t>
       </w:r>
       <w:r>
-        <w:t xml:space="preserve">vor avea suficient control asupra propriului mediu. Cu toate acestea, casele inteligente devin foarte accesibile, datorită opțiunii de a construi </w:t>
-      </w:r>
+        <w:t xml:space="preserve">vor avea suficient control asupra propriului mediu. Cu toate acestea, casele inteligente devin foarte accesibile, datorită opțiunii de a construi puțin câte puțin </w:t>
+      </w:r>
+      <w:r>
+        <w:t>î</w:t>
+      </w:r>
+      <w:r>
+        <w:t>nglobând părț</w:t>
+      </w:r>
+      <w:r>
+        <w:t xml:space="preserve">ile într-un proiect mare, lăsându-se </w:t>
+      </w:r>
+      <w:r>
+        <w:t xml:space="preserve">loc pentru îmbunătățiri viitoare. Fiecare dispozitiv vă stă la dispoziție pentru a vă face viața mai </w:t>
+      </w:r>
+      <w:r>
+        <w:t>confortabilă.</w:t>
+      </w:r>
+    </w:p>
+    <w:p>
+      <w:pPr>
+        <w:pStyle w:val="LiTextNormal"/>
+      </w:pPr>
       <w:r>
         <w:lastRenderedPageBreak/>
-        <w:t>puțin câte puțin sau de a le completă pe toate într-un proiect mare, dar cu loc pentru îmbunătățiri viitoare. Fiecare dispozitiv vă stă la dispoziție pentru a vă face viața mai convenabilă pentru plăcerea dumneavoastră.</w:t>
-      </w:r>
-    </w:p>
-    <w:p>
-      <w:pPr>
-        <w:pStyle w:val="LiTextNormal"/>
-      </w:pPr>
+        <w:t xml:space="preserve"> </w:t>
+      </w:r>
       <w:r>
         <w:t>În continuare v</w:t>
       </w:r>
@@ -1869,7 +2041,16 @@
         <w:t>oi enumera</w:t>
       </w:r>
       <w:r>
-        <w:t xml:space="preserve"> motivele pentru care ar trebui să aveți în vedere un smart home</w:t>
+        <w:t xml:space="preserve"> motivele pentru care ar trebui luați </w:t>
+      </w:r>
+      <w:r>
+        <w:t>în</w:t>
+      </w:r>
+      <w:r>
+        <w:t xml:space="preserve"> considerare </w:t>
+      </w:r>
+      <w:r>
+        <w:t>un smart home</w:t>
       </w:r>
       <w:sdt>
         <w:sdtPr>
@@ -1935,7 +2116,37 @@
         <w:pStyle w:val="LiTextNormal"/>
       </w:pPr>
       <w:r>
-        <w:t>Una dintre cele mai bune părți ale locuinței inteligente este că o puteți configura pentru a fi absolut perfectă pentru dumneavoastră. Lampa trebuie să fie configurată la o luminozitate corectă, nu prea luminoasă, dar nici prea întunecată. Puteți chiar să o setați astfel încât luminile să încetinească să lumineze mai încet în loc de un bliț brusc de lumină orbitoare.</w:t>
+        <w:t>Una dintre cele mai bune părți ale locuinței inteligente este că o puteți configura pentru a fi absolut perfectă pentru dumneavoastră. Lampa trebuie să fie configurată la o luminozitate corectă, nu prea luminoasă, dar nici pre</w:t>
+      </w:r>
+      <w:r>
+        <w:t xml:space="preserve">a întunecată. Puteți chiar să </w:t>
+      </w:r>
+      <w:r>
+        <w:t xml:space="preserve">setați </w:t>
+      </w:r>
+      <w:r>
+        <w:t>aprinderea luminilor</w:t>
+      </w:r>
+      <w:r>
+        <w:t xml:space="preserve"> </w:t>
+      </w:r>
+      <w:r>
+        <w:t>trepta</w:t>
+      </w:r>
+      <w:r>
+        <w:t>t</w:t>
+      </w:r>
+      <w:r>
+        <w:t xml:space="preserve"> evitând astfel </w:t>
+      </w:r>
+      <w:r>
+        <w:t>bliț</w:t>
+      </w:r>
+      <w:r>
+        <w:t>ul</w:t>
+      </w:r>
+      <w:r>
+        <w:t xml:space="preserve"> brusc de lumină orbitoare.</w:t>
       </w:r>
     </w:p>
     <w:p>
@@ -1946,7 +2157,10 @@
         <w:t>Puteți să setați o melodie liniștită atunci când alarmele se sting dimineața, astfel încât să vă trez</w:t>
       </w:r>
       <w:r>
-        <w:t>iți într-o atmosferă pozitivă</w:t>
+        <w:t xml:space="preserve">iți într-o atmosferă </w:t>
+      </w:r>
+      <w:r>
+        <w:t>plăcută</w:t>
       </w:r>
       <w:r>
         <w:t xml:space="preserve">. Puteți amplasa difuzoarele în încăperi diferite pentru a fi programate sa difuzeze diferite melodii la diferite volume, </w:t>
@@ -1955,7 +2169,13 @@
         <w:t>astfel încât să puteți asculta</w:t>
       </w:r>
       <w:r>
-        <w:t xml:space="preserve"> mereu ceea ce doriți în orice loc în casă.</w:t>
+        <w:t xml:space="preserve"> mereu ceea ce doriți în orice loc </w:t>
+      </w:r>
+      <w:r>
+        <w:t>din</w:t>
+      </w:r>
+      <w:r>
+        <w:t xml:space="preserve"> casă.</w:t>
       </w:r>
     </w:p>
     <w:p>
@@ -1975,7 +2195,13 @@
         <w:t xml:space="preserve">în </w:t>
       </w:r>
       <w:r>
-        <w:t>casă să nu fie niciodată prea rece sau prea caldă.</w:t>
+        <w:t>casă să nu fie ni</w:t>
+      </w:r>
+      <w:r>
+        <w:t>ciodată prea rece sau prea cald</w:t>
+      </w:r>
+      <w:r>
+        <w:t>.</w:t>
       </w:r>
     </w:p>
     <w:p>
@@ -2008,7 +2234,31 @@
         <w:pStyle w:val="LiTextNormal"/>
       </w:pPr>
       <w:r>
-        <w:t>Există nenumărate motive pentru care o casă inteligentă vă poate menține în siguranță. Puteți avea senzori de mișcare pentru a detecta mișcarea după un anumit timp determinat, cum ar fi noaptea sau în timp ce vă aflați la serviciu. Dacă detectorii de mișcare sunt avertizați, vi se poate trimite o notificare telefonului dumneavoastră și / sau ar trebui să se aprindă luminile pentru a da impresia că sunteți treaz, acest lucru speriindul pe potențialul spărgător.</w:t>
+        <w:t xml:space="preserve">Există nenumărate motive pentru care o casă inteligentă vă poate menține în siguranță. Puteți avea senzori </w:t>
+      </w:r>
+      <w:r>
+        <w:t>specifici</w:t>
+      </w:r>
+      <w:r>
+        <w:t xml:space="preserve"> pentru a detecta </w:t>
+      </w:r>
+      <w:r>
+        <w:t xml:space="preserve">imediat </w:t>
+      </w:r>
+      <w:r>
+        <w:t>mișcare</w:t>
+      </w:r>
+      <w:r>
+        <w:t>a</w:t>
+      </w:r>
+      <w:r>
+        <w:t xml:space="preserve">, cum ar fi noaptea sau în timp ce vă aflați la serviciu. Dacă detectorii de mișcare sunt avertizați, vi se poate trimite o notificare telefonului dumneavoastră și / sau </w:t>
+      </w:r>
+      <w:r>
+        <w:t>se pot aprinde</w:t>
+      </w:r>
+      <w:r>
+        <w:t xml:space="preserve"> luminile pentru a da impresia că sunteți treaz, acest lucru speriindul pe potențialul spărgător.</w:t>
       </w:r>
     </w:p>
     <w:p>
@@ -2030,7 +2280,13 @@
         <w:pStyle w:val="LiTextNormal"/>
       </w:pPr>
       <w:r>
-        <w:t>O mulțime de case inteligente au camere video instalate care vă permit să priviți prin orice cameră utilizând dispozitivul inteligent sau terminalul de perete. Puteți seta secțiuni ale ecranului pentru a detecta mișcarea, astfel încât un animal de companie sau un copac în vânt</w:t>
+        <w:t xml:space="preserve">O mulțime de case inteligente au camere video instalate care vă permit să </w:t>
+      </w:r>
+      <w:r>
+        <w:t>monitorizați</w:t>
+      </w:r>
+      <w:r>
+        <w:t xml:space="preserve"> orice cameră utilizând dispozitivul inteligent sau terminalul de perete. Puteți seta secțiuni ale ecranului pentru a detecta mișcarea, astfel încât un animal de companie sau un copac în vânt</w:t>
       </w:r>
       <w:r>
         <w:t xml:space="preserve"> să</w:t>
@@ -2062,21 +2318,30 @@
         <w:t xml:space="preserve">, puteți primi notificări despre potențiale incendii, indiferent dacă vă aflați în casă sau la locul de muncă. Dacă știți că este o </w:t>
       </w:r>
       <w:r>
-        <w:t xml:space="preserve">alarmă falsă, </w:t>
-      </w:r>
+        <w:t>alarmă falsă, puteți opri alarma</w:t>
+      </w:r>
+      <w:r>
+        <w:t xml:space="preserve"> printr-o</w:t>
+      </w:r>
+      <w:r>
+        <w:t xml:space="preserve"> simplă</w:t>
+      </w:r>
+      <w:r>
+        <w:t xml:space="preserve"> </w:t>
+      </w:r>
+      <w:r>
+        <w:t>atingere de</w:t>
+      </w:r>
+      <w:r>
+        <w:t xml:space="preserve"> ecran, în loc să urcați pe un scaun și să vă întindeți pentru a ajunge la butonul de alarmă.</w:t>
+      </w:r>
+    </w:p>
+    <w:p>
+      <w:pPr>
+        <w:pStyle w:val="LiTextNormal"/>
+      </w:pPr>
       <w:r>
         <w:lastRenderedPageBreak/>
-        <w:t>puteți opri alarma</w:t>
-      </w:r>
-      <w:r>
-        <w:t xml:space="preserve"> printr-o apăsare pe ecran, în loc să urcați pe un scaun și să vă întindeți pentru a ajunge la butonul de pe alarmă.</w:t>
-      </w:r>
-    </w:p>
-    <w:p>
-      <w:pPr>
-        <w:pStyle w:val="LiTextNormal"/>
-      </w:pPr>
-      <w:r>
         <w:t>Ca</w:t>
       </w:r>
       <w:r>
@@ -2128,7 +2393,19 @@
         </w:rPr>
       </w:pPr>
       <w:r>
-        <w:t>Partea cea mai convenabilă a unei locuințe inteligente este că fiecare parte a casei ar putea fi doar la o atingere de ecran distanță. Fie că este vorba de telefonul tău inteligent, de tabletă, calculator personal sau de un terminal construit în pereții tăi</w:t>
+        <w:t>Partea cea mai convenabilă a unei locuințe inteligente este că fiecare parte a casei ar putea fi doar la o atingere de ecran</w:t>
+      </w:r>
+      <w:r>
+        <w:t>(</w:t>
+      </w:r>
+      <w:r>
+        <w:t>sau apasarea unei taste)</w:t>
+      </w:r>
+      <w:r>
+        <w:t xml:space="preserve"> distanță. Fie că este vorba de telefonul tău inteligent, de tabletă, calculator personal sau de un terminal </w:t>
+      </w:r>
+      <w:r>
+        <w:t>monat în perete</w:t>
       </w:r>
       <w:r>
         <w:rPr>
@@ -2142,7 +2419,19 @@
         <w:pStyle w:val="LiTextNormal"/>
       </w:pPr>
       <w:r>
-        <w:t>Când te pregătești să dormi, poți opri orice lumină din casă doar prin apăsarea unui buton. Puteți să vă uitați la ecranul dumneavoastă și să vedeți că fiecare ușă și fereastră sunt blocate, astfel încât să nu trebuiască să mergeți și să le verificați pe fiecare individual.</w:t>
+        <w:t xml:space="preserve">Când te pregătești să dormi, poți opri orice lumină din casă doar prin apăsarea unui buton. Puteți să vă uitați la ecranul dumneavoastă și să vedeți că </w:t>
+      </w:r>
+      <w:r>
+        <w:t>toate ușile și fereastrele</w:t>
+      </w:r>
+      <w:r>
+        <w:t xml:space="preserve"> sunt blocate, astfel încât să nu trebuiască</w:t>
+      </w:r>
+      <w:r>
+        <w:t xml:space="preserve"> să mergeți și să le verificați </w:t>
+      </w:r>
+      <w:r>
+        <w:t>individual.</w:t>
       </w:r>
     </w:p>
     <w:p>
@@ -2210,7 +2499,13 @@
         <w:t>le</w:t>
       </w:r>
       <w:r>
-        <w:t xml:space="preserve"> cu diferite dizabilități. Oamenii care nu văd pot avea interfață vocală </w:t>
+        <w:t xml:space="preserve"> cu </w:t>
+      </w:r>
+      <w:r>
+        <w:t>diverse</w:t>
+      </w:r>
+      <w:r>
+        <w:t xml:space="preserve"> dizabilități. Oamenii care nu văd pot avea interfață vocală </w:t>
       </w:r>
       <w:r>
         <w:t xml:space="preserve">cu care pot </w:t>
@@ -2234,7 +2529,13 @@
         <w:t>iențe musculare sau dizabilități</w:t>
       </w:r>
       <w:r>
-        <w:t xml:space="preserve"> activarea comutatoarelor de lumina, alarmei de incendiu se poate dovedi a fii un lucru foarte greoi, dacă nu chiar imposibil. </w:t>
+        <w:t xml:space="preserve"> activarea comutatoarelor de lumina, alarmei d</w:t>
+      </w:r>
+      <w:r>
+        <w:t>e incendiu se poate dovedi a fi</w:t>
+      </w:r>
+      <w:r>
+        <w:t xml:space="preserve"> un lucru foarte greoi, dacă nu chiar imposibil. </w:t>
       </w:r>
       <w:r>
         <w:t>A</w:t>
@@ -2276,7 +2577,10 @@
         <w:t xml:space="preserve"> configura </w:t>
       </w:r>
       <w:r>
-        <w:t xml:space="preserve">deschiderea și inchiderea </w:t>
+        <w:t>deschiderea și î</w:t>
+      </w:r>
+      <w:r>
+        <w:t xml:space="preserve">nchiderea </w:t>
       </w:r>
       <w:r>
         <w:t>uși</w:t>
@@ -2293,21 +2597,39 @@
         <w:pStyle w:val="LiTextNormal"/>
       </w:pPr>
       <w:r>
-        <w:t>Programele pot fi configurate individual pentru persoane, astfel încât acestea să nu trebuiască să se gândească la preocupări triviale, cum ar fi încălzirea sau lumina.</w:t>
-      </w:r>
-    </w:p>
-    <w:p>
-      <w:pPr>
-        <w:pStyle w:val="LiTextNormal"/>
-      </w:pPr>
-      <w:r>
-        <w:t>Familiile care au un membru mai în vârstă sau poate pe cineva ce suferă de boală Alzheimer</w:t>
+        <w:t xml:space="preserve">Programele pot fi configurate individual pentru persoane, astfel </w:t>
+      </w:r>
+      <w:r>
+        <w:t>scutindu-le de</w:t>
+      </w:r>
+      <w:r>
+        <w:t xml:space="preserve"> preocupări triviale, cum ar fi încălzirea sau lumina.</w:t>
+      </w:r>
+    </w:p>
+    <w:p>
+      <w:pPr>
+        <w:pStyle w:val="LiTextNormal"/>
+      </w:pPr>
+      <w:r>
+        <w:t>Familiile care au un membru mai în vârstă sau poate pe cineva ce suferă de</w:t>
+      </w:r>
+      <w:r>
+        <w:t xml:space="preserve"> o</w:t>
+      </w:r>
+      <w:r>
+        <w:t xml:space="preserve"> boală </w:t>
+      </w:r>
+      <w:r>
+        <w:t xml:space="preserve">precum </w:t>
+      </w:r>
+      <w:r>
+        <w:t>Alzheimer</w:t>
       </w:r>
       <w:r>
         <w:rPr>
           <w:rStyle w:val="FootnoteReference"/>
         </w:rPr>
-        <w:footnoteReference w:id="3"/>
+        <w:footnoteReference w:id="4"/>
       </w:r>
       <w:r>
         <w:t xml:space="preserve"> pot avea senzori instalați în casă pentru a</w:t>
@@ -2316,25 +2638,61 @@
         <w:t xml:space="preserve"> fi mai simplă monitorizarea</w:t>
       </w:r>
       <w:r>
-        <w:t xml:space="preserve"> atunci când nu pot fi fizic acolo. Se pot crea alerte care să informeze în caz că ușa frontală este deschisă pe timp de noapte, pot fi atașați senzori la chei pentru a află dacă se rătăcesc și nu sunt unde vă </w:t>
-      </w:r>
+        <w:t xml:space="preserve"> atunci când nu pot fi fizic acolo. Se pot crea alerte care să informeze în caz că ușa frontală este deschisă pe timp de noapte, pot fi atașaț</w:t>
+      </w:r>
+      <w:r>
+        <w:t>i senzori la chei pentru a afla</w:t>
+      </w:r>
+      <w:r>
+        <w:t xml:space="preserve"> dacă se rătăcesc și nu sunt unde vă așteptați să fie. De </w:t>
+      </w:r>
+      <w:r>
+        <w:t>altfel, se pot crea alerte de inundații în camerele de bucătărie, ba</w:t>
+      </w:r>
+      <w:r>
+        <w:t>ie, chiar și monitorizarea casetelor de pastile pentru a vă asigura că sunt luate în fiecare zi.</w:t>
+      </w:r>
+    </w:p>
+    <w:p>
+      <w:pPr>
+        <w:pStyle w:val="LiTextNormal"/>
+      </w:pPr>
       <w:r>
         <w:lastRenderedPageBreak/>
-        <w:t>așteptați să fie. De astfel, se pot crea alerte de inundațîi în camerele de bucătărie, băie, chiar și până la monitorizarea casetelor de pastile pentru a vă asigura că sunt luate în fiecare zi.</w:t>
-      </w:r>
-    </w:p>
-    <w:p>
-      <w:pPr>
-        <w:pStyle w:val="LiTextNormal"/>
-      </w:pPr>
-      <w:r>
-        <w:t>De asemenea, pot fi instalate cu ușurință butoane de panică în cazul în care a existat un accident în casă și familia sau personalul de îngrijire poate fi anu</w:t>
-      </w:r>
-      <w:r>
-        <w:t>nțat imediat, în loc că persoana</w:t>
-      </w:r>
-      <w:r>
-        <w:t xml:space="preserve"> în nevoie să trebuiască să încerce să telefoneze pentru ajutor.</w:t>
+        <w:t>De asemenea, pot fi instalate cu ușurință butoane de panică</w:t>
+      </w:r>
+      <w:r>
+        <w:t>,</w:t>
+      </w:r>
+      <w:r>
+        <w:t xml:space="preserve"> în cazul în care a existat un accident în casă</w:t>
+      </w:r>
+      <w:r>
+        <w:t>,</w:t>
+      </w:r>
+      <w:r>
+        <w:t xml:space="preserve"> </w:t>
+      </w:r>
+      <w:r>
+        <w:t>iar</w:t>
+      </w:r>
+      <w:r>
+        <w:t xml:space="preserve"> familia sau personalul de îngrijire poate fi anu</w:t>
+      </w:r>
+      <w:r>
+        <w:t xml:space="preserve">nțat imediat, </w:t>
+      </w:r>
+      <w:r>
+        <w:t>scutind</w:t>
+      </w:r>
+      <w:r>
+        <w:t xml:space="preserve"> persoana</w:t>
+      </w:r>
+      <w:r>
+        <w:t xml:space="preserve"> în nevoie să telefoneze pentru ajutor</w:t>
+      </w:r>
+      <w:r>
+        <w:t>.</w:t>
       </w:r>
     </w:p>
     <w:p>
@@ -2350,7 +2708,7 @@
           <w:numId w:val="4"/>
         </w:numPr>
       </w:pPr>
-      <w:bookmarkStart w:id="10" w:name="_Toc516178207"/>
+      <w:bookmarkStart w:id="10" w:name="_Toc516221303"/>
       <w:r>
         <w:t>P</w:t>
       </w:r>
@@ -2389,13 +2747,25 @@
         <w:pStyle w:val="LiTextNormal"/>
       </w:pPr>
       <w:r>
-        <w:t>Unul dintre blocajele primare în instalarea unui sistem smart home este echilibrarea dintre complexitatea și utilizarea lui. Dacă este exasperant</w:t>
+        <w:t xml:space="preserve">Unul dintre blocajele primare în instalarea unui sistem smart home este </w:t>
+      </w:r>
+      <w:r>
+        <w:t>menținerea echilibrului</w:t>
+      </w:r>
+      <w:r>
+        <w:t xml:space="preserve"> dintre complexitatea și utilizarea lui. Dacă este exasperant</w:t>
       </w:r>
       <w:r>
         <w:t xml:space="preserve"> de utilizat</w:t>
       </w:r>
       <w:r>
-        <w:t>, atunci de fapt, vă face viața mai grea în loc să o facă mai ușoară. Când planificați sistemul, este important să luați în considerare câțiva factori</w:t>
+        <w:t>, atunci</w:t>
+      </w:r>
+      <w:r>
+        <w:t xml:space="preserve"> </w:t>
+      </w:r>
+      <w:r>
+        <w:t>vă face viața mai grea în loc să o facă mai ușoară. Când planificați sistemul, este important să luați în considerare câțiva factori</w:t>
       </w:r>
       <w:r>
         <w:t>:</w:t>
@@ -2455,7 +2825,10 @@
         </w:numPr>
       </w:pPr>
       <w:r>
-        <w:t>Dispozitivul îndeplineste o nevoie sau este doar o fantezie și potențial o jucărie frustrantă?</w:t>
+        <w:t>Dispozitivul îndeplineș</w:t>
+      </w:r>
+      <w:r>
+        <w:t>te o nevoie sau este doar o fantezie și potențial o jucărie frustrantă?</w:t>
       </w:r>
     </w:p>
     <w:p>
@@ -2491,10 +2864,25 @@
         </w:numPr>
       </w:pPr>
       <w:r>
-        <w:t xml:space="preserve">Cât de ușor este să faceți schimbări în interfață? De exemplu, dacă casă ta este programată să te trezească la 7 dimineața, cum o vei lăsă să știe că ești deplasat peste noapte la birou sau </w:t>
-      </w:r>
-      <w:r>
-        <w:t>ca dorești să</w:t>
+        <w:t xml:space="preserve">Cât de ușor este să faceți schimbări în </w:t>
+      </w:r>
+      <w:r>
+        <w:t>interfață? De exemplu, dacă casa</w:t>
+      </w:r>
+      <w:r>
+        <w:t xml:space="preserve"> ta este programată să te trezească la 7 dimi</w:t>
+      </w:r>
+      <w:r>
+        <w:t>neața, cum o vei lăsa</w:t>
+      </w:r>
+      <w:r>
+        <w:t xml:space="preserve"> să știe că ești deplasat peste noapte la birou sau </w:t>
+      </w:r>
+      <w:r>
+        <w:t>că</w:t>
+      </w:r>
+      <w:r>
+        <w:t xml:space="preserve"> dorești să</w:t>
       </w:r>
       <w:r>
         <w:t xml:space="preserve"> dormi</w:t>
@@ -2535,13 +2923,40 @@
         <w:t>sare sau dorite îmbunătățiri. Ca</w:t>
       </w:r>
       <w:r>
-        <w:t xml:space="preserve"> multe dintre noile tehnologii, casele inteligente necesită o investiție semnificativă atât în bani, cât și în timp pentru a ține</w:t>
-      </w:r>
-      <w:r>
-        <w:t xml:space="preserve"> pasul, așa că, dacă nu aveti nici bani, nici timp</w:t>
-      </w:r>
-      <w:r>
-        <w:t>, a-ți putea să doriți să rămâneți cu casă dumneavoastră</w:t>
+        <w:t xml:space="preserve"> multe dintre noile tehnologii, casele inteligente necesită o investiție semnificativă atât în bani, cât și în timp</w:t>
+      </w:r>
+      <w:r>
+        <w:t>,</w:t>
+      </w:r>
+      <w:r>
+        <w:t xml:space="preserve"> pentru a </w:t>
+      </w:r>
+      <w:r>
+        <w:t>men</w:t>
+      </w:r>
+      <w:r>
+        <w:t>ține</w:t>
+      </w:r>
+      <w:r>
+        <w:t xml:space="preserve"> pasul</w:t>
+      </w:r>
+      <w:r>
+        <w:t>. În caz contrar</w:t>
+      </w:r>
+      <w:r>
+        <w:t>, dacă nu aveti nici bani, nici timp</w:t>
+      </w:r>
+      <w:r>
+        <w:t>, a</w:t>
+      </w:r>
+      <w:r>
+        <w:t xml:space="preserve">ți putea </w:t>
+      </w:r>
+      <w:r>
+        <w:t>dori să rămâneți cu casa</w:t>
+      </w:r>
+      <w:r>
+        <w:t xml:space="preserve"> dumneavoastră</w:t>
       </w:r>
       <w:r>
         <w:t xml:space="preserve"> </w:t>
@@ -2579,61 +2994,114 @@
         <w:t>sele care apar și care au construite</w:t>
       </w:r>
       <w:r>
-        <w:t xml:space="preserve"> pentru ele o aplicație smartphone la fel de bine </w:t>
-      </w:r>
+        <w:t xml:space="preserve"> pen</w:t>
+      </w:r>
+      <w:r>
+        <w:t>tru ele o aplicație smartphone</w:t>
+      </w:r>
+      <w:r>
+        <w:t xml:space="preserve"> bine revizuită. Unele aplicații sunt atât de greoaie sau complicate încât provoacă mai multe durer</w:t>
+      </w:r>
+      <w:r>
+        <w:t>i de cap decât vă</w:t>
+      </w:r>
+      <w:r>
+        <w:t xml:space="preserve"> ușurează viața</w:t>
+      </w:r>
+      <w:r>
+        <w:t>.</w:t>
+      </w:r>
+    </w:p>
+    <w:p>
+      <w:pPr>
+        <w:pStyle w:val="LiTextNormal"/>
+      </w:pPr>
       <w:r>
         <w:lastRenderedPageBreak/>
-        <w:t>revizuită. Unele aplicații sunt atât de greoaie sau complicate încât provoacă mai multe durer</w:t>
-      </w:r>
-      <w:r>
-        <w:t>i de cap decât va ușurează viața</w:t>
+        <w:t>Casele inteligente vin, de asemenea, cu unele probleme de securitate. Hackerii care găsesc o modalitate de a accesa rețeaua</w:t>
+      </w:r>
+      <w:r>
+        <w:t xml:space="preserve"> internă</w:t>
+      </w:r>
+      <w:r>
+        <w:t xml:space="preserve"> pot avea capacitatea de </w:t>
+      </w:r>
+      <w:r>
+        <w:t xml:space="preserve">a dezactiva sistemele de alarmă, </w:t>
+      </w:r>
+      <w:r>
+        <w:t>luminile, lăsând locuința vulnerabilă la o spargere. De asemenea, ar putea provoca neplăceri, cum ar fi aprinderea și închiderea rapidă a dispoz</w:t>
+      </w:r>
+      <w:r>
+        <w:t>itivelor</w:t>
+      </w:r>
+      <w:r>
+        <w:t xml:space="preserve"> electronice</w:t>
+      </w:r>
+      <w:r>
+        <w:t>, ceea ce ar putea dăuna</w:t>
+      </w:r>
+      <w:r>
+        <w:t xml:space="preserve"> </w:t>
+      </w:r>
+      <w:r>
+        <w:t>funcț</w:t>
+      </w:r>
+      <w:r>
+        <w:t xml:space="preserve">ionării </w:t>
+      </w:r>
+      <w:bookmarkStart w:id="11" w:name="_GoBack"/>
+      <w:bookmarkEnd w:id="11"/>
+      <w:r>
+        <w:t>sau, într-un caz extrem, ar putea provoca un incendiu.</w:t>
+      </w:r>
+    </w:p>
+    <w:p>
+      <w:pPr>
+        <w:pStyle w:val="LiTextNormal"/>
+      </w:pPr>
+      <w:r>
+        <w:t>Producătorii de produse electronice de uz casnic își îmbunătățesc liniile de producție, în speranța că automatizarea locuințelor va ajunge în sfârșit să se realizeze în masă</w:t>
+      </w:r>
+      <w:r>
+        <w:t xml:space="preserve">. Mulțumită smartphone-urilor, </w:t>
+      </w:r>
+      <w:r>
+        <w:t xml:space="preserve"> tabletelor și numeroaselor aplicații de automatizare a locuințelor disponibile acum, există o șansă că trendul va atrage mai mulți utilizatori.</w:t>
+      </w:r>
+    </w:p>
+    <w:p>
+      <w:pPr>
+        <w:pStyle w:val="LiTextNormal"/>
+      </w:pPr>
+      <w:r>
+        <w:t>Asta pentru că, în ciuda atâtor progrese tehnologice, nu există încă un sistem standard pentru automatizarea tuturor acestor gadgeturi. Fără un astfel de standard, mulți consumatori sunt lăsăți să se întrebe dacă cheltuiesc sute sau mii de dolari pe produse care vor sfârși depășite sau inutilizabile într-un scurt timp.</w:t>
+      </w:r>
+    </w:p>
+    <w:p>
+      <w:pPr>
+        <w:pStyle w:val="LiTextNormal"/>
+      </w:pPr>
+      <w:r>
+        <w:t>Desigur, există și întrebarea dacă o persoană are nevoie de toată această tehnologie. Societatea noastră este într-adevăr atât de leneșă</w:t>
+      </w:r>
+      <w:r>
+        <w:t xml:space="preserve"> și comodă</w:t>
+      </w:r>
+      <w:r>
+        <w:t xml:space="preserve"> încât </w:t>
+      </w:r>
+      <w:r>
+        <w:t>nu putem apă</w:t>
+      </w:r>
+      <w:r>
+        <w:t xml:space="preserve">sa pe un comutator de lumină? </w:t>
+      </w:r>
+      <w:r>
+        <w:t>Datorită timpului pe care îl vom economisi din automatizarea locuinței, vom avea timp de mai multe activități</w:t>
       </w:r>
       <w:r>
         <w:t>.</w:t>
-      </w:r>
-    </w:p>
-    <w:p>
-      <w:pPr>
-        <w:pStyle w:val="LiTextNormal"/>
-      </w:pPr>
-      <w:r>
-        <w:t xml:space="preserve">Casele inteligente vin, de asemenea, cu unele probleme de securitate. Hackerii care găsesc o modalitate de a accesa rețeaua pot avea capacitatea de </w:t>
-      </w:r>
-      <w:r>
-        <w:t xml:space="preserve">a dezactiva sistemele de alarmă, </w:t>
-      </w:r>
-      <w:r>
-        <w:t>luminile, lăsând locuința vulnerabilă la o spargere. De asemenea, ar putea provoca neplăceri, cum ar fi aprinderea și închiderea rapidă a dispozitivelor, ceea ce ar putea ruină unele electronice sau, într-un caz extrem, ar putea provoca un incendiu.</w:t>
-      </w:r>
-    </w:p>
-    <w:p>
-      <w:pPr>
-        <w:pStyle w:val="LiTextNormal"/>
-      </w:pPr>
-      <w:r>
-        <w:t>Producătorii de produse electronice de uz casnic își îmbunătățesc liniile de producție, în speranța că automatizarea locuințelor va ajunge în sfârșit în să se realizeze în masă</w:t>
-      </w:r>
-      <w:r>
-        <w:t xml:space="preserve">. Mulțumită smartphone-urilor, </w:t>
-      </w:r>
-      <w:r>
-        <w:t xml:space="preserve"> tabletelor și numeroaselor aplicații de automatizare a locuințelor disponibile acum, există o șansă că trendul va atrage mai mulți utilizatori.</w:t>
-      </w:r>
-    </w:p>
-    <w:p>
-      <w:pPr>
-        <w:pStyle w:val="LiTextNormal"/>
-      </w:pPr>
-      <w:r>
-        <w:t>Asta pentru că, în ciuda atâtor progrese tehnologice, nu există încă un sistem standard pentru automatizarea tuturor acestor gadgeturi. Fără un astfel de standard, mulți consumatori sunt lăsăți să se întrebe dacă cheltuiesc sute sau mii de dolari pe produse care vor sfârși depășite sau inutilizabile într-un scurt timp.</w:t>
-      </w:r>
-    </w:p>
-    <w:p>
-      <w:pPr>
-        <w:pStyle w:val="LiTextNormal"/>
-      </w:pPr>
-      <w:r>
-        <w:t>Desigur, există și întrebarea dacă o persoană are nevoie de toată această tehnologie. Societatea noastră este într-adevăr atât de leneșă încât să nu putem apasa pe un comutator de lumină? Vestea bună este că, odată cu tot timpul pe care îl vom economisii din automatizarea locuinței, vom avea timp și de alte activități.</w:t>
       </w:r>
       <w:sdt>
         <w:sdtPr>
@@ -2681,6 +3149,11 @@
     <w:p>
       <w:pPr>
         <w:pStyle w:val="LiTextNormal"/>
+      </w:pPr>
+    </w:p>
+    <w:p>
+      <w:pPr>
+        <w:pStyle w:val="LiTextNormal"/>
         <w:rPr>
           <w:rFonts w:eastAsiaTheme="majorEastAsia" w:cstheme="majorBidi"/>
           <w:color w:val="000000" w:themeColor="text1"/>
@@ -2696,8 +3169,8 @@
       <w:pPr>
         <w:pStyle w:val="LiChapters"/>
       </w:pPr>
-      <w:bookmarkStart w:id="11" w:name="_Toc515625693"/>
-      <w:bookmarkStart w:id="12" w:name="_Toc516178208"/>
+      <w:bookmarkStart w:id="12" w:name="_Toc515625693"/>
+      <w:bookmarkStart w:id="13" w:name="_Toc516221304"/>
       <w:r>
         <w:lastRenderedPageBreak/>
         <w:t>A</w:t>
@@ -2708,8 +3181,8 @@
       <w:r>
         <w:t>i proiectare</w:t>
       </w:r>
-      <w:bookmarkEnd w:id="11"/>
       <w:bookmarkEnd w:id="12"/>
+      <w:bookmarkEnd w:id="13"/>
     </w:p>
     <w:p>
       <w:pPr>
@@ -2723,8 +3196,6 @@
       <w:r>
         <w:t>În ceea ce urmează o să descriu modul în care m-am gândit să implementez ideea de smarthome.</w:t>
       </w:r>
-      <w:bookmarkStart w:id="13" w:name="_GoBack"/>
-      <w:bookmarkEnd w:id="13"/>
     </w:p>
     <w:p>
       <w:pPr>
@@ -2744,7 +3215,7 @@
         <w:pStyle w:val="LiChapters"/>
       </w:pPr>
       <w:bookmarkStart w:id="14" w:name="_Toc515625694"/>
-      <w:bookmarkStart w:id="15" w:name="_Toc516178209"/>
+      <w:bookmarkStart w:id="15" w:name="_Toc516221305"/>
       <w:r>
         <w:lastRenderedPageBreak/>
         <w:t>Arhitectura sumar</w:t>
@@ -2788,7 +3259,7 @@
         </w:rPr>
       </w:pPr>
       <w:bookmarkStart w:id="16" w:name="_Toc515625695"/>
-      <w:bookmarkStart w:id="17" w:name="_Toc516178210"/>
+      <w:bookmarkStart w:id="17" w:name="_Toc516221306"/>
       <w:r>
         <w:t>Modulul 1</w:t>
       </w:r>
@@ -2807,7 +3278,7 @@
         </w:rPr>
       </w:pPr>
       <w:bookmarkStart w:id="18" w:name="_Toc515625696"/>
-      <w:bookmarkStart w:id="19" w:name="_Toc516178211"/>
+      <w:bookmarkStart w:id="19" w:name="_Toc516221307"/>
       <w:r>
         <w:t>Modulul 2</w:t>
       </w:r>
@@ -2826,7 +3297,7 @@
         </w:rPr>
       </w:pPr>
       <w:bookmarkStart w:id="20" w:name="_Toc515625697"/>
-      <w:bookmarkStart w:id="21" w:name="_Toc516178212"/>
+      <w:bookmarkStart w:id="21" w:name="_Toc516221308"/>
       <w:r>
         <w:t>Modulul 3</w:t>
       </w:r>
@@ -2851,7 +3322,7 @@
       <w:pPr>
         <w:pStyle w:val="LiChapters"/>
       </w:pPr>
-      <w:bookmarkStart w:id="23" w:name="_Toc516178213"/>
+      <w:bookmarkStart w:id="23" w:name="_Toc516221309"/>
       <w:r>
         <w:lastRenderedPageBreak/>
         <w:t>Direcț</w:t>
@@ -2883,7 +3354,7 @@
       <w:pPr>
         <w:pStyle w:val="LiChapters"/>
       </w:pPr>
-      <w:bookmarkStart w:id="25" w:name="_Toc516178214"/>
+      <w:bookmarkStart w:id="25" w:name="_Toc516221310"/>
       <w:r>
         <w:lastRenderedPageBreak/>
         <w:t>Concluzii</w:t>
@@ -2911,7 +3382,7 @@
       <w:pPr>
         <w:pStyle w:val="LiChapters"/>
       </w:pPr>
-      <w:bookmarkStart w:id="27" w:name="_Toc516178215"/>
+      <w:bookmarkStart w:id="27" w:name="_Toc516221311"/>
       <w:r>
         <w:lastRenderedPageBreak/>
         <w:t>Bibliografie</w:t>
@@ -3345,10 +3816,7 @@
         <w:footnoteRef/>
       </w:r>
       <w:r>
-        <w:t xml:space="preserve"> Ray Douglas Bradbury (n. 22 August 1920 – d. 5 I</w:t>
-      </w:r>
-      <w:r>
-        <w:t>unie 2012) – scriitor de romane stiintifico-fantastice, fantezie, horror și mister.</w:t>
+        <w:t xml:space="preserve"> Ray Douglas Bradbury (n. 22 August 1920 – d. 5 Iunie 2012) – scriitor de romane stiintifico-fantastice, fantezie, horror și mister.</w:t>
       </w:r>
     </w:p>
   </w:footnote>
@@ -3356,9 +3824,6 @@
     <w:p>
       <w:pPr>
         <w:pStyle w:val="FootnoteText"/>
-        <w:rPr>
-          <w:lang w:val="en-US"/>
-        </w:rPr>
       </w:pPr>
       <w:r>
         <w:rPr>
@@ -3367,13 +3832,7 @@
         <w:footnoteRef/>
       </w:r>
       <w:r>
-        <w:t xml:space="preserve"> </w:t>
-      </w:r>
-      <w:r>
-        <w:t xml:space="preserve">„Va </w:t>
-      </w:r>
-      <w:r>
-        <w:t>veni ploaie ușoară” – povestire scurta publicată pe data de 6 Mai 1950.</w:t>
+        <w:t xml:space="preserve"> „Va veni ploaie ușoară” – povestire scurta publicată pe data de 6 Mai 1950.</w:t>
       </w:r>
     </w:p>
   </w:footnote>
@@ -3392,16 +3851,50 @@
         <w:t xml:space="preserve"> </w:t>
       </w:r>
       <w:r>
+        <w:t>Echivalentu</w:t>
+      </w:r>
+      <w:r>
+        <w:t xml:space="preserve">l acestui termen în limba </w:t>
+      </w:r>
+      <w:r>
+        <w:t>romană</w:t>
+      </w:r>
+      <w:r>
+        <w:t xml:space="preserve"> este </w:t>
+      </w:r>
+      <w:r>
+        <w:t>„</w:t>
+      </w:r>
+      <w:r>
+        <w:t>Casă Inteligentă</w:t>
+      </w:r>
+      <w:r>
+        <w:t>”</w:t>
+      </w:r>
+      <w:r>
+        <w:t>.</w:t>
+      </w:r>
+    </w:p>
+  </w:footnote>
+  <w:footnote w:id="4">
+    <w:p>
+      <w:pPr>
+        <w:pStyle w:val="FootnoteText"/>
+      </w:pPr>
+      <w:r>
+        <w:rPr>
+          <w:rStyle w:val="FootnoteReference"/>
+        </w:rPr>
+        <w:footnoteRef/>
+      </w:r>
+      <w:r>
+        <w:t xml:space="preserve"> </w:t>
+      </w:r>
+      <w:r>
         <w:rPr>
           <w:rFonts w:ascii="Times New Roman" w:hAnsi="Times New Roman" w:cs="Times New Roman"/>
         </w:rPr>
-        <w:t xml:space="preserve">Alzheimer </w:t>
-      </w:r>
-      <w:r>
-        <w:rPr>
-          <w:rFonts w:ascii="Times New Roman" w:hAnsi="Times New Roman" w:cs="Times New Roman"/>
-        </w:rPr>
-        <w:t>este un tip de demență care cauzează probleme cu memoria, gândirea și comportamentul.</w:t>
+        <w:t>Alzheimer este un tip de demență care cauzează probleme cu memoria, gândirea și comportamentul.</w:t>
       </w:r>
     </w:p>
   </w:footnote>
@@ -5176,7 +5669,7 @@
   <w:style w:type="paragraph" w:default="1" w:styleId="Normal">
     <w:name w:val="Normal"/>
     <w:qFormat/>
-    <w:rsid w:val="00D83F1E"/>
+    <w:rsid w:val="00BC1FFD"/>
     <w:rPr>
       <w:lang w:val="ro-RO"/>
     </w:rPr>
@@ -5210,7 +5703,7 @@
     <w:uiPriority w:val="9"/>
     <w:unhideWhenUsed/>
     <w:qFormat/>
-    <w:rsid w:val="00D83F1E"/>
+    <w:rsid w:val="00BC1FFD"/>
     <w:pPr>
       <w:keepNext/>
       <w:keepLines/>
@@ -5224,12 +5717,35 @@
       <w:szCs w:val="26"/>
     </w:rPr>
   </w:style>
+  <w:style w:type="paragraph" w:styleId="Heading3">
+    <w:name w:val="heading 3"/>
+    <w:basedOn w:val="Normal"/>
+    <w:next w:val="Normal"/>
+    <w:link w:val="Heading3Char"/>
+    <w:uiPriority w:val="9"/>
+    <w:semiHidden/>
+    <w:unhideWhenUsed/>
+    <w:qFormat/>
+    <w:rsid w:val="00D77247"/>
+    <w:pPr>
+      <w:keepNext/>
+      <w:keepLines/>
+      <w:spacing w:before="40" w:after="0"/>
+      <w:outlineLvl w:val="2"/>
+    </w:pPr>
+    <w:rPr>
+      <w:rFonts w:asciiTheme="majorHAnsi" w:eastAsiaTheme="majorEastAsia" w:hAnsiTheme="majorHAnsi" w:cstheme="majorBidi"/>
+      <w:color w:val="1F4D78" w:themeColor="accent1" w:themeShade="7F"/>
+      <w:sz w:val="24"/>
+      <w:szCs w:val="24"/>
+    </w:rPr>
+  </w:style>
   <w:style w:type="character" w:default="1" w:styleId="DefaultParagraphFont">
     <w:name w:val="Default Paragraph Font"/>
     <w:uiPriority w:val="1"/>
     <w:semiHidden/>
     <w:unhideWhenUsed/>
-    <w:rsid w:val="00D83F1E"/>
+    <w:rsid w:val="00BC1FFD"/>
   </w:style>
   <w:style w:type="table" w:default="1" w:styleId="TableNormal">
     <w:name w:val="Normal Table"/>
@@ -5251,7 +5767,7 @@
     <w:uiPriority w:val="99"/>
     <w:semiHidden/>
     <w:unhideWhenUsed/>
-    <w:rsid w:val="00D83F1E"/>
+    <w:rsid w:val="00BC1FFD"/>
   </w:style>
   <w:style w:type="character" w:customStyle="1" w:styleId="Heading1Char">
     <w:name w:val="Heading 1 Char"/>
@@ -5283,7 +5799,7 @@
     <w:basedOn w:val="DefaultParagraphFont"/>
     <w:link w:val="Heading2"/>
     <w:uiPriority w:val="9"/>
-    <w:rsid w:val="00D83F1E"/>
+    <w:rsid w:val="00BC1FFD"/>
     <w:rPr>
       <w:rFonts w:asciiTheme="majorHAnsi" w:eastAsiaTheme="majorEastAsia" w:hAnsiTheme="majorHAnsi" w:cstheme="majorBidi"/>
       <w:color w:val="2E74B5" w:themeColor="accent1" w:themeShade="BF"/>
@@ -5298,7 +5814,7 @@
     <w:link w:val="LiChaptersChar"/>
     <w:autoRedefine/>
     <w:qFormat/>
-    <w:rsid w:val="00D83F1E"/>
+    <w:rsid w:val="00BC1FFD"/>
     <w:pPr>
       <w:numPr>
         <w:numId w:val="4"/>
@@ -5326,7 +5842,7 @@
     <w:name w:val="Li Chapters Char"/>
     <w:basedOn w:val="DefaultParagraphFont"/>
     <w:link w:val="LiChapters"/>
-    <w:rsid w:val="00D83F1E"/>
+    <w:rsid w:val="00BC1FFD"/>
     <w:rPr>
       <w:rFonts w:ascii="Times New Roman" w:eastAsiaTheme="majorEastAsia" w:hAnsi="Times New Roman" w:cstheme="majorBidi"/>
       <w:color w:val="000000" w:themeColor="text1"/>
@@ -5375,7 +5891,7 @@
     <w:link w:val="LiTextNormalChar"/>
     <w:autoRedefine/>
     <w:qFormat/>
-    <w:rsid w:val="0057670E"/>
+    <w:rsid w:val="00BC1FFD"/>
     <w:pPr>
       <w:spacing w:after="0" w:line="360" w:lineRule="auto"/>
       <w:ind w:firstLine="567"/>
@@ -5392,7 +5908,7 @@
     <w:basedOn w:val="LiTextNormal"/>
     <w:link w:val="LiFPTitleChar"/>
     <w:autoRedefine/>
-    <w:rsid w:val="00D83F1E"/>
+    <w:rsid w:val="00BC1FFD"/>
     <w:rPr>
       <w:sz w:val="96"/>
     </w:rPr>
@@ -5401,7 +5917,7 @@
     <w:name w:val="Li Text Normal Char"/>
     <w:basedOn w:val="DefaultParagraphFont"/>
     <w:link w:val="LiTextNormal"/>
-    <w:rsid w:val="0057670E"/>
+    <w:rsid w:val="00BC1FFD"/>
     <w:rPr>
       <w:rFonts w:ascii="Times New Roman" w:hAnsi="Times New Roman"/>
       <w:sz w:val="24"/>
@@ -5414,7 +5930,7 @@
     <w:basedOn w:val="LiFPTitle"/>
     <w:link w:val="LiFPSubtitleChar"/>
     <w:autoRedefine/>
-    <w:rsid w:val="00D83F1E"/>
+    <w:rsid w:val="00BC1FFD"/>
     <w:pPr>
       <w:jc w:val="right"/>
     </w:pPr>
@@ -5426,7 +5942,7 @@
     <w:name w:val="Li FP Title Char"/>
     <w:basedOn w:val="LiTextNormalChar"/>
     <w:link w:val="LiFPTitle"/>
-    <w:rsid w:val="00D83F1E"/>
+    <w:rsid w:val="00BC1FFD"/>
     <w:rPr>
       <w:rFonts w:ascii="Times New Roman" w:hAnsi="Times New Roman"/>
       <w:sz w:val="96"/>
@@ -5440,7 +5956,7 @@
     <w:next w:val="Heading2"/>
     <w:link w:val="LiSubtitleChar"/>
     <w:autoRedefine/>
-    <w:rsid w:val="00D83F1E"/>
+    <w:rsid w:val="00BC1FFD"/>
     <w:rPr>
       <w:sz w:val="40"/>
     </w:rPr>
@@ -5449,7 +5965,7 @@
     <w:name w:val="Li FP Subtitle Char"/>
     <w:basedOn w:val="LiFPTitleChar"/>
     <w:link w:val="LiFPSubtitle"/>
-    <w:rsid w:val="00D83F1E"/>
+    <w:rsid w:val="00BC1FFD"/>
     <w:rPr>
       <w:rFonts w:ascii="Times New Roman" w:hAnsi="Times New Roman"/>
       <w:sz w:val="56"/>
@@ -5461,7 +5977,7 @@
     <w:name w:val="Li Subtitle Char"/>
     <w:basedOn w:val="LiChaptersChar"/>
     <w:link w:val="LiSubtitle"/>
-    <w:rsid w:val="00D83F1E"/>
+    <w:rsid w:val="00BC1FFD"/>
     <w:rPr>
       <w:rFonts w:asciiTheme="majorHAnsi" w:eastAsiaTheme="majorEastAsia" w:hAnsiTheme="majorHAnsi" w:cstheme="majorBidi"/>
       <w:color w:val="2E74B5" w:themeColor="accent1" w:themeShade="BF"/>
@@ -5476,7 +5992,7 @@
     <w:link w:val="LiCodChar"/>
     <w:autoRedefine/>
     <w:qFormat/>
-    <w:rsid w:val="00D83F1E"/>
+    <w:rsid w:val="00BC1FFD"/>
     <w:pPr>
       <w:pBdr>
         <w:top w:val="single" w:sz="4" w:space="1" w:color="auto"/>
@@ -5498,7 +6014,7 @@
     <w:link w:val="LiEtichetaChar"/>
     <w:autoRedefine/>
     <w:qFormat/>
-    <w:rsid w:val="00D83F1E"/>
+    <w:rsid w:val="00BC1FFD"/>
     <w:pPr>
       <w:ind w:firstLine="0"/>
       <w:jc w:val="center"/>
@@ -5509,11 +6025,11 @@
   </w:style>
   <w:style w:type="paragraph" w:customStyle="1" w:styleId="LiSubchapters">
     <w:name w:val="Li Subchapters"/>
-    <w:basedOn w:val="Heading2"/>
+    <w:basedOn w:val="Heading3"/>
     <w:link w:val="LiSubchaptersChar"/>
     <w:autoRedefine/>
     <w:qFormat/>
-    <w:rsid w:val="00D83F1E"/>
+    <w:rsid w:val="00BC1FFD"/>
     <w:rPr>
       <w:rFonts w:ascii="Times New Roman" w:hAnsi="Times New Roman"/>
       <w:noProof/>
@@ -5525,7 +6041,7 @@
     <w:name w:val="Li Cod Char"/>
     <w:basedOn w:val="DefaultParagraphFont"/>
     <w:link w:val="LiCod"/>
-    <w:rsid w:val="00D83F1E"/>
+    <w:rsid w:val="00BC1FFD"/>
     <w:rPr>
       <w:rFonts w:ascii="Courier New" w:hAnsi="Courier New"/>
       <w:sz w:val="20"/>
@@ -5536,7 +6052,7 @@
     <w:name w:val="Li Eticheta Char"/>
     <w:basedOn w:val="LiCodChar"/>
     <w:link w:val="LiEticheta"/>
-    <w:rsid w:val="00D83F1E"/>
+    <w:rsid w:val="00BC1FFD"/>
     <w:rPr>
       <w:rFonts w:ascii="Times New Roman" w:hAnsi="Times New Roman"/>
       <w:sz w:val="20"/>
@@ -5550,7 +6066,7 @@
     <w:link w:val="LiTitleChar"/>
     <w:autoRedefine/>
     <w:qFormat/>
-    <w:rsid w:val="00D83F1E"/>
+    <w:rsid w:val="00BC1FFD"/>
     <w:pPr>
       <w:ind w:left="1080" w:hanging="720"/>
       <w:jc w:val="left"/>
@@ -5563,13 +6079,13 @@
     <w:name w:val="Li Subchapters Char"/>
     <w:basedOn w:val="Heading2Char"/>
     <w:link w:val="LiSubchapters"/>
-    <w:rsid w:val="00D83F1E"/>
+    <w:rsid w:val="00D77247"/>
     <w:rPr>
       <w:rFonts w:ascii="Times New Roman" w:eastAsiaTheme="majorEastAsia" w:hAnsi="Times New Roman" w:cstheme="majorBidi"/>
       <w:noProof/>
       <w:color w:val="000000" w:themeColor="text1"/>
       <w:sz w:val="36"/>
-      <w:szCs w:val="26"/>
+      <w:szCs w:val="24"/>
       <w:lang w:val="ro-RO"/>
     </w:rPr>
   </w:style>
@@ -5593,7 +6109,7 @@
     <w:name w:val="Li Title Char"/>
     <w:basedOn w:val="LiTextNormalChar"/>
     <w:link w:val="LiTitle"/>
-    <w:rsid w:val="00D83F1E"/>
+    <w:rsid w:val="00BC1FFD"/>
     <w:rPr>
       <w:rFonts w:ascii="Times New Roman" w:hAnsi="Times New Roman"/>
       <w:sz w:val="48"/>
@@ -5668,7 +6184,7 @@
     <w:link w:val="LiBibliografieChar"/>
     <w:autoRedefine/>
     <w:qFormat/>
-    <w:rsid w:val="00D83F1E"/>
+    <w:rsid w:val="00BC1FFD"/>
     <w:pPr>
       <w:numPr>
         <w:numId w:val="9"/>
@@ -5688,7 +6204,7 @@
     <w:name w:val="Li Bibliografie Char"/>
     <w:basedOn w:val="LiTextNormalChar"/>
     <w:link w:val="LiBibliografie"/>
-    <w:rsid w:val="00D83F1E"/>
+    <w:rsid w:val="00BC1FFD"/>
     <w:rPr>
       <w:rFonts w:ascii="Times New Roman" w:hAnsi="Times New Roman"/>
       <w:sz w:val="24"/>
@@ -5734,6 +6250,34 @@
     <w:rsid w:val="00A32BD2"/>
     <w:rPr>
       <w:vertAlign w:val="superscript"/>
+    </w:rPr>
+  </w:style>
+  <w:style w:type="paragraph" w:styleId="TOC3">
+    <w:name w:val="toc 3"/>
+    <w:basedOn w:val="Normal"/>
+    <w:next w:val="Normal"/>
+    <w:autoRedefine/>
+    <w:uiPriority w:val="39"/>
+    <w:unhideWhenUsed/>
+    <w:rsid w:val="00096BF9"/>
+    <w:pPr>
+      <w:spacing w:after="100"/>
+      <w:ind w:left="440"/>
+    </w:pPr>
+  </w:style>
+  <w:style w:type="character" w:customStyle="1" w:styleId="Heading3Char">
+    <w:name w:val="Heading 3 Char"/>
+    <w:basedOn w:val="DefaultParagraphFont"/>
+    <w:link w:val="Heading3"/>
+    <w:uiPriority w:val="9"/>
+    <w:semiHidden/>
+    <w:rsid w:val="00D77247"/>
+    <w:rPr>
+      <w:rFonts w:asciiTheme="majorHAnsi" w:eastAsiaTheme="majorEastAsia" w:hAnsiTheme="majorHAnsi" w:cstheme="majorBidi"/>
+      <w:color w:val="1F4D78" w:themeColor="accent1" w:themeShade="7F"/>
+      <w:sz w:val="24"/>
+      <w:szCs w:val="24"/>
+      <w:lang w:val="ro-RO"/>
     </w:rPr>
   </w:style>
 </w:styles>
@@ -6101,7 +6645,7 @@
 </file>
 
 <file path=customXml/itemProps1.xml><?xml version="1.0" encoding="utf-8"?>
-<ds:datastoreItem xmlns:ds="http://schemas.openxmlformats.org/officeDocument/2006/customXml" ds:itemID="{D4E879F5-F26C-463F-AD7C-4CBBD6424C70}">
+<ds:datastoreItem xmlns:ds="http://schemas.openxmlformats.org/officeDocument/2006/customXml" ds:itemID="{A1C2844B-4CD3-4D1F-ACFC-20C16082FBE4}">
   <ds:schemaRefs>
     <ds:schemaRef ds:uri="http://schemas.openxmlformats.org/officeDocument/2006/bibliography"/>
   </ds:schemaRefs>

</xml_diff>

<commit_message>
added figures table + figures folder + revised doc
</commit_message>
<xml_diff>
--- a/Documentation/Documentation.docx
+++ b/Documentation/Documentation.docx
@@ -40,6 +40,101 @@
         <w:t>Lista figurilor</w:t>
       </w:r>
       <w:bookmarkEnd w:id="2"/>
+    </w:p>
+    <w:p>
+      <w:pPr>
+        <w:pStyle w:val="TableofFigures"/>
+        <w:tabs>
+          <w:tab w:val="right" w:leader="dot" w:pos="9062"/>
+        </w:tabs>
+      </w:pPr>
+    </w:p>
+    <w:p>
+      <w:pPr>
+        <w:pStyle w:val="TableofFigures"/>
+        <w:tabs>
+          <w:tab w:val="right" w:leader="dot" w:pos="9062"/>
+        </w:tabs>
+        <w:rPr>
+          <w:rFonts w:eastAsiaTheme="minorEastAsia"/>
+          <w:noProof/>
+          <w:lang w:val="en-US"/>
+        </w:rPr>
+      </w:pPr>
+      <w:r>
+        <w:fldChar w:fldCharType="begin"/>
+      </w:r>
+      <w:r>
+        <w:instrText xml:space="preserve"> TOC \h \z \c "Figura" </w:instrText>
+      </w:r>
+      <w:r>
+        <w:fldChar w:fldCharType="separate"/>
+      </w:r>
+      <w:hyperlink w:anchor="_Toc516330107" w:history="1">
+        <w:r>
+          <w:rPr>
+            <w:rStyle w:val="Hyperlink"/>
+            <w:noProof/>
+          </w:rPr>
+          <w:t>Figura 1 – Designul inițial al sistemului</w:t>
+        </w:r>
+        <w:r>
+          <w:rPr>
+            <w:noProof/>
+            <w:webHidden/>
+          </w:rPr>
+          <w:tab/>
+        </w:r>
+        <w:r>
+          <w:rPr>
+            <w:noProof/>
+            <w:webHidden/>
+          </w:rPr>
+          <w:fldChar w:fldCharType="begin"/>
+        </w:r>
+        <w:r>
+          <w:rPr>
+            <w:noProof/>
+            <w:webHidden/>
+          </w:rPr>
+          <w:instrText xml:space="preserve"> PAGEREF _Toc516330107 \h </w:instrText>
+        </w:r>
+        <w:r>
+          <w:rPr>
+            <w:noProof/>
+            <w:webHidden/>
+          </w:rPr>
+        </w:r>
+        <w:r>
+          <w:rPr>
+            <w:noProof/>
+            <w:webHidden/>
+          </w:rPr>
+          <w:fldChar w:fldCharType="separate"/>
+        </w:r>
+        <w:r>
+          <w:rPr>
+            <w:noProof/>
+            <w:webHidden/>
+          </w:rPr>
+          <w:t>8</w:t>
+        </w:r>
+        <w:r>
+          <w:rPr>
+            <w:noProof/>
+            <w:webHidden/>
+          </w:rPr>
+          <w:fldChar w:fldCharType="end"/>
+        </w:r>
+      </w:hyperlink>
+    </w:p>
+    <w:p>
+      <w:pPr>
+        <w:pStyle w:val="LiTextNormal"/>
+      </w:pPr>
+      <w:r>
+        <w:fldChar w:fldCharType="end"/>
+      </w:r>
     </w:p>
     <w:p>
       <w:r>
@@ -686,7 +781,7 @@
                 <w:noProof/>
                 <w:webHidden/>
               </w:rPr>
-              <w:t>2</w:t>
+              <w:t>3</w:t>
             </w:r>
             <w:r>
               <w:rPr>
@@ -928,7 +1023,7 @@
                 <w:noProof/>
                 <w:webHidden/>
               </w:rPr>
-              <w:t>8</w:t>
+              <w:t>9</w:t>
             </w:r>
             <w:r>
               <w:rPr>
@@ -1010,7 +1105,7 @@
                 <w:noProof/>
                 <w:webHidden/>
               </w:rPr>
-              <w:t>8</w:t>
+              <w:t>9</w:t>
             </w:r>
             <w:r>
               <w:rPr>
@@ -1092,7 +1187,7 @@
                 <w:noProof/>
                 <w:webHidden/>
               </w:rPr>
-              <w:t>8</w:t>
+              <w:t>9</w:t>
             </w:r>
             <w:r>
               <w:rPr>
@@ -1174,7 +1269,7 @@
                 <w:noProof/>
                 <w:webHidden/>
               </w:rPr>
-              <w:t>8</w:t>
+              <w:t>9</w:t>
             </w:r>
             <w:r>
               <w:rPr>
@@ -1254,7 +1349,7 @@
                 <w:noProof/>
                 <w:webHidden/>
               </w:rPr>
-              <w:t>9</w:t>
+              <w:t>10</w:t>
             </w:r>
             <w:r>
               <w:rPr>
@@ -1334,7 +1429,7 @@
                 <w:noProof/>
                 <w:webHidden/>
               </w:rPr>
-              <w:t>10</w:t>
+              <w:t>11</w:t>
             </w:r>
             <w:r>
               <w:rPr>
@@ -1414,7 +1509,7 @@
                 <w:noProof/>
                 <w:webHidden/>
               </w:rPr>
-              <w:t>11</w:t>
+              <w:t>12</w:t>
             </w:r>
             <w:r>
               <w:rPr>
@@ -1799,19 +1894,192 @@
         <w:pStyle w:val="LiTextNormal"/>
       </w:pPr>
       <w:r>
-        <w:t>Lucrare de față își propune exemplificarea idei de casă inteligență și aducerea la cunoștiință, prin exemple practice, a avantajelor folosirii unui astfel de sistem. În exemplele of</w:t>
+        <w:t>Lucrare de față își propune exempl</w:t>
+      </w:r>
+      <w:r>
+        <w:t>ificarea idei de casă inteligent</w:t>
+      </w:r>
+      <w:r>
+        <w:t>ă</w:t>
+      </w:r>
+      <w:r>
+        <w:t xml:space="preserve"> </w:t>
+      </w:r>
+      <w:r>
+        <w:t>și aducerea la cunoștiință, prin exemple practice, a avantajelor folosirii unui astfel de sistem. În exemplele of</w:t>
       </w:r>
       <w:r>
         <w:t>erite, voi folosi drept locuință</w:t>
       </w:r>
       <w:r>
-        <w:t xml:space="preserve"> inteligență un Raspberry Pi 2, Model B</w:t>
+        <w:t xml:space="preserve"> inteligent</w:t>
+      </w:r>
+      <w:r>
+        <w:t>ă un Raspberry Pi 2, Model B</w:t>
       </w:r>
       <w:r>
         <w:t>,</w:t>
       </w:r>
       <w:r>
-        <w:t xml:space="preserve"> la care am conectat niște module arduino.</w:t>
+        <w:t xml:space="preserve"> </w:t>
+      </w:r>
+      <w:r>
+        <w:t>iar dispozitivele controlate de utilizator vor</w:t>
+      </w:r>
+      <w:r>
+        <w:t xml:space="preserve"> fi</w:t>
+      </w:r>
+      <w:r>
+        <w:t xml:space="preserve"> </w:t>
+      </w:r>
+      <w:r>
+        <w:t>module arduino.</w:t>
+      </w:r>
+    </w:p>
+    <w:p>
+      <w:pPr>
+        <w:pStyle w:val="LiTextNormal"/>
+      </w:pPr>
+      <w:r>
+        <w:t>Inovația aces</w:t>
+      </w:r>
+      <w:r>
+        <w:t>t</w:t>
+      </w:r>
+      <w:r>
+        <w:t>ei lucrări constă în</w:t>
+      </w:r>
+      <w:r>
+        <w:t xml:space="preserve"> unicitatea</w:t>
+      </w:r>
+      <w:r>
+        <w:t xml:space="preserve"> arhite</w:t>
+      </w:r>
+      <w:r>
+        <w:t>cturii</w:t>
+      </w:r>
+      <w:r>
+        <w:t xml:space="preserve"> </w:t>
+      </w:r>
+      <w:r>
+        <w:t>sistemului</w:t>
+      </w:r>
+      <w:r>
+        <w:t xml:space="preserve">, </w:t>
+      </w:r>
+      <w:r>
+        <w:t xml:space="preserve"> utilizarea tehnologiilor de ultimă generație</w:t>
+      </w:r>
+      <w:r>
+        <w:t xml:space="preserve">, implementarea </w:t>
+      </w:r>
+      <w:r>
+        <w:t>sistemului</w:t>
+      </w:r>
+      <w:r>
+        <w:t xml:space="preserve"> de la zero</w:t>
+      </w:r>
+      <w:r>
+        <w:t>.</w:t>
+      </w:r>
+      <w:r>
+        <w:t xml:space="preserve"> Arhitectura sistemul</w:t>
+      </w:r>
+      <w:r>
+        <w:t>ui este formată</w:t>
+      </w:r>
+      <w:r>
+        <w:t xml:space="preserve"> din 3 componente: </w:t>
+      </w:r>
+      <w:r>
+        <w:t xml:space="preserve">partea de </w:t>
+      </w:r>
+      <w:r>
+        <w:t>front-end</w:t>
+      </w:r>
+      <w:r>
+        <w:rPr>
+          <w:rStyle w:val="FootnoteReference"/>
+        </w:rPr>
+        <w:footnoteReference w:id="3"/>
+      </w:r>
+      <w:r>
+        <w:t xml:space="preserve"> </w:t>
+      </w:r>
+      <w:r>
+        <w:t>construită să fie</w:t>
+      </w:r>
+      <w:r>
+        <w:t xml:space="preserve"> </w:t>
+      </w:r>
+      <w:r>
+        <w:t>ușor de ultilizat</w:t>
+      </w:r>
+      <w:r>
+        <w:t xml:space="preserve">, </w:t>
+      </w:r>
+      <w:r>
+        <w:t>partea de back-end</w:t>
+      </w:r>
+      <w:r>
+        <w:rPr>
+          <w:rStyle w:val="FootnoteReference"/>
+        </w:rPr>
+        <w:footnoteReference w:id="4"/>
+      </w:r>
+      <w:r>
+        <w:t xml:space="preserve"> ce constă într-un</w:t>
+      </w:r>
+      <w:r>
+        <w:t xml:space="preserve"> server java ce se ocupă cu managementul utilizatorilor, dispo</w:t>
+      </w:r>
+      <w:r>
+        <w:t>zitivelor și care oferă siguranț</w:t>
+      </w:r>
+      <w:r>
+        <w:t>ă, încr</w:t>
+      </w:r>
+      <w:r>
+        <w:t>edere, eficiență și de asemenea</w:t>
+      </w:r>
+      <w:r>
+        <w:t xml:space="preserve"> partea de</w:t>
+      </w:r>
+      <w:r>
+        <w:t xml:space="preserve"> dispozitive</w:t>
+      </w:r>
+      <w:r>
+        <w:t xml:space="preserve"> implementat</w:t>
+      </w:r>
+      <w:r>
+        <w:t xml:space="preserve">e folosind un protocol comun de comunicare </w:t>
+      </w:r>
+      <w:r>
+        <w:t xml:space="preserve">securizată </w:t>
+      </w:r>
+      <w:r>
+        <w:t xml:space="preserve">cu </w:t>
+      </w:r>
+      <w:r>
+        <w:t>partea de back-end</w:t>
+      </w:r>
+      <w:r>
+        <w:t>. Protocolul de comunicare oferă un managementul al erorilor foart</w:t>
+      </w:r>
+      <w:r>
+        <w:t>e strict</w:t>
+      </w:r>
+      <w:r>
+        <w:t>,</w:t>
+      </w:r>
+      <w:r>
+        <w:t xml:space="preserve"> în caz </w:t>
+      </w:r>
+      <w:r>
+        <w:t>apare o eroare un mesaj corespunzător va fi transmis utilizatorului</w:t>
+      </w:r>
+      <w:r>
+        <w:t>.</w:t>
       </w:r>
     </w:p>
     <w:p>
@@ -1861,7 +2129,7 @@
         <w:rPr>
           <w:rStyle w:val="FootnoteReference"/>
         </w:rPr>
-        <w:footnoteReference w:id="3"/>
+        <w:footnoteReference w:id="5"/>
       </w:r>
       <w:r>
         <w:t xml:space="preserve"> este un sistem care oferă deținătorilor locuinț</w:t>
@@ -2031,7 +2299,6 @@
         <w:pStyle w:val="LiTextNormal"/>
       </w:pPr>
       <w:r>
-        <w:lastRenderedPageBreak/>
         <w:t xml:space="preserve"> </w:t>
       </w:r>
       <w:r>
@@ -2286,7 +2553,11 @@
         <w:t>monitorizați</w:t>
       </w:r>
       <w:r>
-        <w:t xml:space="preserve"> orice cameră utilizând dispozitivul inteligent sau terminalul de perete. Puteți seta secțiuni ale ecranului pentru a detecta mișcarea, astfel încât un animal de companie sau un copac în vânt</w:t>
+        <w:t xml:space="preserve"> orice cameră utilizând dispozitivul inteligent sau terminalul de perete. Puteți seta secțiuni ale </w:t>
+      </w:r>
+      <w:r>
+        <w:lastRenderedPageBreak/>
+        <w:t>ecranului pentru a detecta mișcarea, astfel încât un animal de companie sau un copac în vânt</w:t>
       </w:r>
       <w:r>
         <w:t xml:space="preserve"> să</w:t>
@@ -2341,7 +2612,6 @@
         <w:pStyle w:val="LiTextNormal"/>
       </w:pPr>
       <w:r>
-        <w:lastRenderedPageBreak/>
         <w:t>Ca</w:t>
       </w:r>
       <w:r>
@@ -2611,6 +2881,7 @@
         <w:pStyle w:val="LiTextNormal"/>
       </w:pPr>
       <w:r>
+        <w:lastRenderedPageBreak/>
         <w:t>Familiile care au un membru mai în vârstă sau poate pe cineva ce suferă de</w:t>
       </w:r>
       <w:r>
@@ -2629,7 +2900,7 @@
         <w:rPr>
           <w:rStyle w:val="FootnoteReference"/>
         </w:rPr>
-        <w:footnoteReference w:id="4"/>
+        <w:footnoteReference w:id="6"/>
       </w:r>
       <w:r>
         <w:t xml:space="preserve"> pot avea senzori instalați în casă pentru a</w:t>
@@ -2658,7 +2929,6 @@
         <w:pStyle w:val="LiTextNormal"/>
       </w:pPr>
       <w:r>
-        <w:lastRenderedPageBreak/>
         <w:t>De asemenea, pot fi instalate cu ușurință butoane de panică</w:t>
       </w:r>
       <w:r>
@@ -2938,7 +3208,11 @@
         <w:t>ține</w:t>
       </w:r>
       <w:r>
-        <w:t xml:space="preserve"> pasul</w:t>
+        <w:t xml:space="preserve"> </w:t>
+      </w:r>
+      <w:r>
+        <w:lastRenderedPageBreak/>
+        <w:t>pasul</w:t>
       </w:r>
       <w:r>
         <w:t>. În caz contrar</w:t>
@@ -3017,7 +3291,6 @@
         <w:pStyle w:val="LiTextNormal"/>
       </w:pPr>
       <w:r>
-        <w:lastRenderedPageBreak/>
         <w:t>Casele inteligente vin, de asemenea, cu unele probleme de securitate. Hackerii care găsesc o modalitate de a accesa rețeaua</w:t>
       </w:r>
       <w:r>
@@ -3050,8 +3323,6 @@
       <w:r>
         <w:t xml:space="preserve">ionării </w:t>
       </w:r>
-      <w:bookmarkStart w:id="11" w:name="_GoBack"/>
-      <w:bookmarkEnd w:id="11"/>
       <w:r>
         <w:t>sau, într-un caz extrem, ar putea provoca un incendiu.</w:t>
       </w:r>
@@ -3169,38 +3440,527 @@
       <w:pPr>
         <w:pStyle w:val="LiChapters"/>
       </w:pPr>
-      <w:bookmarkStart w:id="12" w:name="_Toc515625693"/>
-      <w:bookmarkStart w:id="13" w:name="_Toc516221304"/>
+      <w:bookmarkStart w:id="11" w:name="_Toc515625693"/>
+      <w:bookmarkStart w:id="12" w:name="_Toc516221304"/>
       <w:r>
         <w:lastRenderedPageBreak/>
-        <w:t>A</w:t>
-      </w:r>
-      <w:r>
-        <w:t>naliză ș</w:t>
-      </w:r>
-      <w:r>
-        <w:t>i proiectare</w:t>
-      </w:r>
+        <w:t>P</w:t>
+      </w:r>
+      <w:r>
+        <w:t>roiectare</w:t>
+      </w:r>
+      <w:bookmarkEnd w:id="11"/>
       <w:bookmarkEnd w:id="12"/>
+    </w:p>
+    <w:p>
+      <w:pPr>
+        <w:pStyle w:val="LiTextNormal"/>
+      </w:pPr>
+    </w:p>
+    <w:p>
+      <w:pPr>
+        <w:pStyle w:val="LiTextNormal"/>
+      </w:pPr>
+      <w:r>
+        <w:t>În ceea ce urmează o să descriu modul în care m-am gândit să implementez ideea de smarthome.</w:t>
+      </w:r>
+    </w:p>
+    <w:p>
+      <w:pPr>
+        <w:pStyle w:val="LiTextNormal"/>
+      </w:pPr>
+      <w:r>
+        <w:t>S</w:t>
+      </w:r>
+      <w:r>
+        <w:t>istemul trebuie să fie accesibil din orice locație din lume</w:t>
+      </w:r>
+      <w:r>
+        <w:t xml:space="preserve"> </w:t>
+      </w:r>
+      <w:r>
+        <w:t>și din această cauză</w:t>
+      </w:r>
+      <w:r>
+        <w:t xml:space="preserve"> am ales ca interfața cu utilizatorul să fie o aplicație web. Aplicația poate fi</w:t>
+      </w:r>
+      <w:r>
+        <w:t xml:space="preserve"> accesată de pe telefon, tabletă</w:t>
+      </w:r>
+      <w:r>
+        <w:t>, calculator personal atât timp cât există conecțiune la internet.</w:t>
+      </w:r>
+      <w:r>
+        <w:t xml:space="preserve"> </w:t>
+      </w:r>
+      <w:r>
+        <w:t>Pentru ca dispozitivele din casa</w:t>
+      </w:r>
+      <w:r>
+        <w:t xml:space="preserve"> dumneavoastră să nu fie accesate de persoane neautorizate,</w:t>
+      </w:r>
+      <w:r>
+        <w:t xml:space="preserve"> fiecare utilizator va avea un cont personal, ce va fi accesat pe baza unor credențiale alese.</w:t>
+      </w:r>
+      <w:r>
+        <w:t xml:space="preserve"> </w:t>
+      </w:r>
+    </w:p>
+    <w:p>
+      <w:pPr>
+        <w:pStyle w:val="LiTextNormal"/>
+      </w:pPr>
+      <w:r>
+        <w:t>P</w:t>
+      </w:r>
+      <w:r>
+        <w:t>artea de back-end</w:t>
+      </w:r>
+      <w:r>
+        <w:t>, mai precis spus serverul de back-end,</w:t>
+      </w:r>
+      <w:r>
+        <w:t xml:space="preserve"> trebuie să fie </w:t>
+      </w:r>
+      <w:r>
+        <w:t>ofere</w:t>
+      </w:r>
+      <w:r>
+        <w:t>:</w:t>
+      </w:r>
+    </w:p>
+    <w:p>
+      <w:pPr>
+        <w:pStyle w:val="LiTextNormal"/>
+        <w:numPr>
+          <w:ilvl w:val="0"/>
+          <w:numId w:val="14"/>
+        </w:numPr>
+      </w:pPr>
+      <w:r>
+        <w:t xml:space="preserve">un </w:t>
+      </w:r>
+      <w:r>
+        <w:t>mediu persistent de stocare a datelor;</w:t>
+      </w:r>
+    </w:p>
+    <w:p>
+      <w:pPr>
+        <w:pStyle w:val="LiTextNormal"/>
+        <w:numPr>
+          <w:ilvl w:val="0"/>
+          <w:numId w:val="14"/>
+        </w:numPr>
+      </w:pPr>
+      <w:r>
+        <w:t>î</w:t>
+      </w:r>
+      <w:r>
+        <w:t>n</w:t>
+      </w:r>
+      <w:r>
+        <w:t xml:space="preserve">registrarea, </w:t>
+      </w:r>
+      <w:r>
+        <w:t>autentificarea</w:t>
+      </w:r>
+      <w:r>
+        <w:rPr>
+          <w:rStyle w:val="FootnoteReference"/>
+        </w:rPr>
+        <w:footnoteReference w:id="7"/>
+      </w:r>
+      <w:r>
+        <w:t xml:space="preserve"> și managementul</w:t>
+      </w:r>
+      <w:r>
+        <w:t xml:space="preserve"> </w:t>
+      </w:r>
+      <w:r>
+        <w:t>utilizatorilor</w:t>
+      </w:r>
+      <w:r>
+        <w:t>;</w:t>
+      </w:r>
+    </w:p>
+    <w:p>
+      <w:pPr>
+        <w:pStyle w:val="LiTextNormal"/>
+        <w:numPr>
+          <w:ilvl w:val="0"/>
+          <w:numId w:val="14"/>
+        </w:numPr>
+      </w:pPr>
+      <w:r>
+        <w:t>înregistrarea și controlul dispozitivelor expuse de utilizator;</w:t>
+      </w:r>
+    </w:p>
+    <w:p>
+      <w:pPr>
+        <w:pStyle w:val="LiTextNormal"/>
+        <w:numPr>
+          <w:ilvl w:val="0"/>
+          <w:numId w:val="14"/>
+        </w:numPr>
+      </w:pPr>
+      <w:r>
+        <w:t>managementul conecțiunilor cu dispozitivele</w:t>
+      </w:r>
+      <w:r>
+        <w:t>: inițiere, comunicare propriu zisă, finalizare</w:t>
+      </w:r>
+      <w:r>
+        <w:t>;</w:t>
+      </w:r>
+    </w:p>
+    <w:p>
+      <w:pPr>
+        <w:pStyle w:val="LiTextNormal"/>
+        <w:numPr>
+          <w:ilvl w:val="0"/>
+          <w:numId w:val="14"/>
+        </w:numPr>
+      </w:pPr>
+      <w:r>
+        <w:t>stabilirea unui protocol comun de comunicare cu dispozitivele</w:t>
+      </w:r>
+      <w:r>
+        <w:t xml:space="preserve"> „</w:t>
+      </w:r>
+      <w:r>
+        <w:t>smart</w:t>
+      </w:r>
+      <w:r>
+        <w:t>”</w:t>
+      </w:r>
+      <w:r>
+        <w:t>.</w:t>
+      </w:r>
+    </w:p>
+    <w:p>
+      <w:pPr>
+        <w:pStyle w:val="LiTextNormal"/>
+      </w:pPr>
+      <w:r>
+        <w:t xml:space="preserve">Acum responsabilitățile </w:t>
+      </w:r>
+      <w:r>
+        <w:t>serverului</w:t>
+      </w:r>
+      <w:r>
+        <w:t xml:space="preserve"> de back-end sunt stabilite, mai rămâne</w:t>
+      </w:r>
+      <w:r>
+        <w:t xml:space="preserve"> de stabilit modalitatea de conectare a dispozitivelor smart cu </w:t>
+      </w:r>
+      <w:r>
+        <w:t>partea de back-end și implementarea lor propriu zisă.</w:t>
+      </w:r>
+    </w:p>
+    <w:p>
+      <w:pPr>
+        <w:pStyle w:val="LiTextNormal"/>
+      </w:pPr>
+      <w:r>
+        <w:t>Ce limbaj de programare trebuie folosit pentru a programa cât mai multe tipuri clienți, daca nu chiar toți clienții posibili</w:t>
+      </w:r>
+      <w:r>
+        <w:t xml:space="preserve">? </w:t>
+      </w:r>
+      <w:r>
+        <w:t>Am ales j</w:t>
+      </w:r>
+      <w:r>
+        <w:t>ava</w:t>
+      </w:r>
+      <w:r>
+        <w:t xml:space="preserve"> deoarece</w:t>
+      </w:r>
+      <w:r>
+        <w:t xml:space="preserve"> este un limbaj independent de platforma de lucru, aceeași aplicatie rulând fără nici o modificare și fără a necesita recompilarea ei pe sisteme de operare diferite cum ar fi Windows, Linux, Mac OS, după cum se înțelege și din sloganul „Write once, run everywhere”.</w:t>
+      </w:r>
+      <w:r>
+        <w:t xml:space="preserve"> Alte calități deosebite sunt: simplitate, robustețe, garbage collector, portabilitate.</w:t>
+      </w:r>
+    </w:p>
+    <w:p>
+      <w:pPr>
+        <w:pStyle w:val="LiTextNormal"/>
+      </w:pPr>
+      <w:r>
+        <w:t xml:space="preserve">Prin urmare clienții trebuie </w:t>
+      </w:r>
+      <w:r>
+        <w:t xml:space="preserve">să poată </w:t>
+      </w:r>
+      <w:r>
+        <w:t xml:space="preserve">rula cod sursă scris în java și ar trebui sa aibe o conecțiune la internet, având în vedere </w:t>
+      </w:r>
+      <w:r>
+        <w:t xml:space="preserve">că </w:t>
+      </w:r>
+      <w:r>
+        <w:t xml:space="preserve"> dispozitive</w:t>
+      </w:r>
+      <w:bookmarkStart w:id="13" w:name="_GoBack"/>
       <w:bookmarkEnd w:id="13"/>
-    </w:p>
-    <w:p>
-      <w:pPr>
-        <w:pStyle w:val="LiTextNormal"/>
-      </w:pPr>
-    </w:p>
-    <w:p>
-      <w:pPr>
-        <w:pStyle w:val="LiTextNormal"/>
-      </w:pPr>
-      <w:r>
-        <w:t>În ceea ce urmează o să descriu modul în care m-am gândit să implementez ideea de smarthome.</w:t>
-      </w:r>
-    </w:p>
-    <w:p>
-      <w:pPr>
+      <w:r>
+        <w:t>le</w:t>
+      </w:r>
+      <w:r>
+        <w:t xml:space="preserve"> </w:t>
+      </w:r>
+      <w:r>
+        <w:t xml:space="preserve">pot fi controlate </w:t>
+      </w:r>
+      <w:r>
+        <w:t>de la distanță.</w:t>
+      </w:r>
+    </w:p>
+    <w:p>
+      <w:pPr>
+        <w:pStyle w:val="LiTextNormal"/>
+      </w:pPr>
+      <w:r>
+        <w:t>C</w:t>
+      </w:r>
+      <w:r>
+        <w:t>omunicarea serverul de back-end</w:t>
+      </w:r>
+      <w:r>
+        <w:t xml:space="preserve"> ar trebui să fie criptată</w:t>
+      </w:r>
+      <w:r>
+        <w:t xml:space="preserve"> astfel încât un posib</w:t>
+      </w:r>
+      <w:r>
+        <w:t>i</w:t>
+      </w:r>
+      <w:r>
+        <w:t>l atacator să nu poată descifra nimic din ceea ce se transmite pe rețea.</w:t>
+      </w:r>
+      <w:r>
+        <w:t xml:space="preserve"> În plus, se pune și problema de </w:t>
+      </w:r>
+      <w:r>
+        <w:t>certificarea</w:t>
+      </w:r>
+      <w:r>
+        <w:t xml:space="preserve"> serverului și evitarea unui posibil atac de tip „M</w:t>
+      </w:r>
+      <w:r>
+        <w:t>an-in-the-M</w:t>
+      </w:r>
+      <w:r>
+        <w:t>iddle”</w:t>
+      </w:r>
+      <w:r>
         <w:rPr>
-          <w:rFonts w:ascii="Times New Roman" w:eastAsiaTheme="majorEastAsia" w:hAnsi="Times New Roman" w:cstheme="majorBidi"/>
+          <w:rStyle w:val="FootnoteReference"/>
+        </w:rPr>
+        <w:footnoteReference w:id="8"/>
+      </w:r>
+      <w:r>
+        <w:t xml:space="preserve">. </w:t>
+      </w:r>
+      <w:r>
+        <w:t xml:space="preserve">O să descriu în cotinuare acest tip de atac aplicat pe acest </w:t>
+      </w:r>
+      <w:r>
+        <w:t>sistem</w:t>
+      </w:r>
+      <w:r>
+        <w:t>. U</w:t>
+      </w:r>
+      <w:r>
+        <w:t>n atacator a aflat protocolul de comunicar</w:t>
+      </w:r>
+      <w:r>
+        <w:t>e a serverului cu dispozitivele.</w:t>
+      </w:r>
+      <w:r>
+        <w:t xml:space="preserve"> </w:t>
+      </w:r>
+      <w:r>
+        <w:t>Un dispozitiv al unui utilizator</w:t>
+      </w:r>
+      <w:r>
+        <w:t xml:space="preserve"> este conectat la internet și primește </w:t>
+      </w:r>
+      <w:r>
+        <w:lastRenderedPageBreak/>
+        <w:t xml:space="preserve">o cerere de conectare de la </w:t>
+      </w:r>
+      <w:r>
+        <w:t>atacator,</w:t>
+      </w:r>
+      <w:r>
+        <w:t xml:space="preserve"> care pretinde ca este serverul de back-end.</w:t>
+      </w:r>
+      <w:r>
+        <w:t xml:space="preserve"> Dacă nu ar fi nici o metodă de identificare a serverului real, atunci întreg sistemul este </w:t>
+      </w:r>
+      <w:r>
+        <w:t>compromis</w:t>
+      </w:r>
+      <w:r>
+        <w:t>, atacatorul având posibilitatea sa controleze orice dispozitiv disponibil.</w:t>
+      </w:r>
+    </w:p>
+    <w:p>
+      <w:pPr>
+        <w:pStyle w:val="LiTextNormal"/>
+      </w:pPr>
+      <w:r>
+        <w:t>Prin urmare, pentru a evita o</w:t>
+      </w:r>
+      <w:r>
+        <w:t xml:space="preserve"> un astfel de problemă</w:t>
+      </w:r>
+      <w:r>
+        <w:t xml:space="preserve"> care dovedește sistemul</w:t>
+      </w:r>
+      <w:r>
+        <w:t xml:space="preserve"> a fi</w:t>
+      </w:r>
+      <w:r>
+        <w:t xml:space="preserve"> inutilizabil, am să folosesc comunicare SSL</w:t>
+      </w:r>
+      <w:r>
+        <w:rPr>
+          <w:rStyle w:val="FootnoteReference"/>
+        </w:rPr>
+        <w:footnoteReference w:id="9"/>
+      </w:r>
+      <w:r>
+        <w:t xml:space="preserve"> între server și client.</w:t>
+      </w:r>
+      <w:r>
+        <w:t xml:space="preserve"> </w:t>
+      </w:r>
+      <w:r>
+        <w:t>SSL este un protocol de securitate care poate asigura confidențialitate, integritatea mesajelor și autentificarea părților.</w:t>
+      </w:r>
+      <w:r>
+        <w:t xml:space="preserve"> SSL</w:t>
+      </w:r>
+      <w:r>
+        <w:t xml:space="preserve"> acționează </w:t>
+      </w:r>
+      <w:r>
+        <w:t>pentru un flux TCP</w:t>
+      </w:r>
+      <w:r>
+        <w:rPr>
+          <w:rStyle w:val="FootnoteReference"/>
+        </w:rPr>
+        <w:footnoteReference w:id="10"/>
+      </w:r>
+      <w:r>
+        <w:t xml:space="preserve"> </w:t>
+      </w:r>
+      <w:r>
+        <w:t xml:space="preserve">și oferă servicii nivelelor superioare. </w:t>
+      </w:r>
+    </w:p>
+    <w:p>
+      <w:pPr>
+        <w:pStyle w:val="LiTextNormal"/>
+      </w:pPr>
+    </w:p>
+    <w:p>
+      <w:pPr>
+        <w:pStyle w:val="LiTextNormal"/>
+        <w:ind w:firstLine="0"/>
+      </w:pPr>
+      <w:r>
+        <w:rPr>
+          <w:noProof/>
+          <w:lang w:val="en-US"/>
+        </w:rPr>
+        <w:drawing>
+          <wp:inline distT="0" distB="0" distL="0" distR="0">
+            <wp:extent cx="5760720" cy="3241664"/>
+            <wp:effectExtent l="0" t="0" r="0" b="0"/>
+            <wp:docPr id="1" name="Picture 1"/>
+            <wp:cNvGraphicFramePr>
+              <a:graphicFrameLocks xmlns:a="http://schemas.openxmlformats.org/drawingml/2006/main" noChangeAspect="1"/>
+            </wp:cNvGraphicFramePr>
+            <a:graphic xmlns:a="http://schemas.openxmlformats.org/drawingml/2006/main">
+              <a:graphicData uri="http://schemas.openxmlformats.org/drawingml/2006/picture">
+                <pic:pic xmlns:pic="http://schemas.openxmlformats.org/drawingml/2006/picture">
+                  <pic:nvPicPr>
+                    <pic:cNvPr id="1" name="Picture1.png"/>
+                    <pic:cNvPicPr/>
+                  </pic:nvPicPr>
+                  <pic:blipFill>
+                    <a:blip r:embed="rId12" cstate="print">
+                      <a:extLst>
+                        <a:ext uri="{28A0092B-C50C-407E-A947-70E740481C1C}">
+                          <a14:useLocalDpi xmlns:a14="http://schemas.microsoft.com/office/drawing/2010/main" val="0"/>
+                        </a:ext>
+                      </a:extLst>
+                    </a:blip>
+                    <a:stretch>
+                      <a:fillRect/>
+                    </a:stretch>
+                  </pic:blipFill>
+                  <pic:spPr>
+                    <a:xfrm>
+                      <a:off x="0" y="0"/>
+                      <a:ext cx="5760720" cy="3241664"/>
+                    </a:xfrm>
+                    <a:prstGeom prst="rect">
+                      <a:avLst/>
+                    </a:prstGeom>
+                  </pic:spPr>
+                </pic:pic>
+              </a:graphicData>
+            </a:graphic>
+          </wp:inline>
+        </w:drawing>
+      </w:r>
+    </w:p>
+    <w:p>
+      <w:pPr>
+        <w:pStyle w:val="LiFigura"/>
+      </w:pPr>
+      <w:bookmarkStart w:id="14" w:name="_Toc516330107"/>
+      <w:r>
+        <w:t xml:space="preserve">Figura </w:t>
+      </w:r>
+      <w:r>
+        <w:fldChar w:fldCharType="begin"/>
+      </w:r>
+      <w:r>
+        <w:instrText xml:space="preserve"> SEQ Figura \* ARABIC </w:instrText>
+      </w:r>
+      <w:r>
+        <w:fldChar w:fldCharType="separate"/>
+      </w:r>
+      <w:r>
+        <w:rPr>
+          <w:noProof/>
+        </w:rPr>
+        <w:t>1</w:t>
+      </w:r>
+      <w:r>
+        <w:fldChar w:fldCharType="end"/>
+      </w:r>
+      <w:r>
+        <w:t xml:space="preserve"> – D</w:t>
+      </w:r>
+      <w:r>
+        <w:t>esignul inițial al sistemului</w:t>
+      </w:r>
+      <w:bookmarkEnd w:id="14"/>
+    </w:p>
+    <w:p>
+      <w:pPr>
+        <w:pStyle w:val="LiTextNormal"/>
+        <w:ind w:firstLine="0"/>
+        <w:rPr>
+          <w:rFonts w:eastAsiaTheme="majorEastAsia" w:cstheme="majorBidi"/>
           <w:color w:val="000000" w:themeColor="text1"/>
           <w:sz w:val="52"/>
           <w:szCs w:val="26"/>
@@ -3214,8 +3974,8 @@
       <w:pPr>
         <w:pStyle w:val="LiChapters"/>
       </w:pPr>
-      <w:bookmarkStart w:id="14" w:name="_Toc515625694"/>
-      <w:bookmarkStart w:id="15" w:name="_Toc516221305"/>
+      <w:bookmarkStart w:id="15" w:name="_Toc515625694"/>
+      <w:bookmarkStart w:id="16" w:name="_Toc516221305"/>
       <w:r>
         <w:lastRenderedPageBreak/>
         <w:t>Arhitectura sumar</w:t>
@@ -3223,23 +3983,23 @@
       <w:r>
         <w:t xml:space="preserve">ă a </w:t>
       </w:r>
-      <w:bookmarkEnd w:id="14"/>
+      <w:bookmarkEnd w:id="15"/>
       <w:r>
         <w:t>sistemului</w:t>
       </w:r>
-      <w:bookmarkEnd w:id="15"/>
-    </w:p>
-    <w:p>
-      <w:pPr>
-        <w:pStyle w:val="LiTextNormal"/>
-      </w:pPr>
-    </w:p>
-    <w:p>
-      <w:pPr>
-        <w:pStyle w:val="LiTextNormal"/>
-      </w:pPr>
-      <w:r>
-        <w:t>Rezulatul analizei și proiectării a dus la o arhitectură formată din trei module principale. Primul modul constă într-o aplicație web, cu care utilizatorul va interacționa. Al doilea modul este o aplicație java, ce va avea rol de server și care va fi „creierul sistemului”. Am numit acest modul astfel deoarece el face legătură între ceea ce vede utilizatorul și ceea ce se întâmplă practic în realitate. Al treilea modul va fi format din aplicații client ce vor juca rolul de dispozitive din cadrul unei case inteligente.</w:t>
+      <w:bookmarkEnd w:id="16"/>
+    </w:p>
+    <w:p>
+      <w:pPr>
+        <w:pStyle w:val="LiTextNormal"/>
+      </w:pPr>
+    </w:p>
+    <w:p>
+      <w:pPr>
+        <w:pStyle w:val="LiTextNormal"/>
+      </w:pPr>
+      <w:r>
+        <w:t>Rezulatul proiectării a dus la o arhitectură formată din trei module principale. Primul modul constă într-o aplicație web, cu care utilizatorul va interacționa. Al doilea modul este o aplicație java, ce va avea rol de server și care va fi „creierul sistemului”. Am numit acest modul astfel deoarece el face legătură între ceea ce vede utilizatorul și ceea ce se întâmplă practic în realitate. Al treilea modul va fi format din aplicații client ce vor juca rolul de dispozitive din cadrul unei case inteligente.</w:t>
       </w:r>
     </w:p>
     <w:p>
@@ -3258,13 +4018,31 @@
           <w:sz w:val="52"/>
         </w:rPr>
       </w:pPr>
-      <w:bookmarkStart w:id="16" w:name="_Toc515625695"/>
-      <w:bookmarkStart w:id="17" w:name="_Toc516221306"/>
+      <w:bookmarkStart w:id="17" w:name="_Toc515625695"/>
+      <w:bookmarkStart w:id="18" w:name="_Toc516221306"/>
       <w:r>
         <w:t>Modulul 1</w:t>
       </w:r>
-      <w:bookmarkEnd w:id="16"/>
       <w:bookmarkEnd w:id="17"/>
+      <w:bookmarkEnd w:id="18"/>
+      <w:r>
+        <w:t xml:space="preserve"> – Aplicația web</w:t>
+      </w:r>
+    </w:p>
+    <w:p>
+      <w:pPr>
+        <w:pStyle w:val="LiTextNormal"/>
+      </w:pPr>
+    </w:p>
+    <w:p>
+      <w:pPr>
+        <w:pStyle w:val="LiTextNormal"/>
+      </w:pPr>
+    </w:p>
+    <w:p>
+      <w:pPr>
+        <w:pStyle w:val="LiTextNormal"/>
+      </w:pPr>
     </w:p>
     <w:p>
       <w:pPr>
@@ -3277,13 +4055,31 @@
           <w:sz w:val="52"/>
         </w:rPr>
       </w:pPr>
-      <w:bookmarkStart w:id="18" w:name="_Toc515625696"/>
-      <w:bookmarkStart w:id="19" w:name="_Toc516221307"/>
+      <w:bookmarkStart w:id="19" w:name="_Toc515625696"/>
+      <w:bookmarkStart w:id="20" w:name="_Toc516221307"/>
       <w:r>
         <w:t>Modulul 2</w:t>
       </w:r>
-      <w:bookmarkEnd w:id="18"/>
       <w:bookmarkEnd w:id="19"/>
+      <w:bookmarkEnd w:id="20"/>
+      <w:r>
+        <w:t xml:space="preserve"> – Server Rest Java</w:t>
+      </w:r>
+    </w:p>
+    <w:p>
+      <w:pPr>
+        <w:pStyle w:val="LiTextNormal"/>
+      </w:pPr>
+    </w:p>
+    <w:p>
+      <w:pPr>
+        <w:pStyle w:val="LiTextNormal"/>
+      </w:pPr>
+    </w:p>
+    <w:p>
+      <w:pPr>
+        <w:pStyle w:val="LiTextNormal"/>
+      </w:pPr>
     </w:p>
     <w:p>
       <w:pPr>
@@ -3296,13 +4092,31 @@
           <w:sz w:val="52"/>
         </w:rPr>
       </w:pPr>
-      <w:bookmarkStart w:id="20" w:name="_Toc515625697"/>
-      <w:bookmarkStart w:id="21" w:name="_Toc516221308"/>
+      <w:bookmarkStart w:id="21" w:name="_Toc515625697"/>
+      <w:bookmarkStart w:id="22" w:name="_Toc516221308"/>
       <w:r>
         <w:t>Modulul 3</w:t>
       </w:r>
-      <w:bookmarkEnd w:id="20"/>
       <w:bookmarkEnd w:id="21"/>
+      <w:bookmarkEnd w:id="22"/>
+      <w:r>
+        <w:t xml:space="preserve"> – Dispozitivele inteligente</w:t>
+      </w:r>
+    </w:p>
+    <w:p>
+      <w:pPr>
+        <w:pStyle w:val="LiTextNormal"/>
+      </w:pPr>
+    </w:p>
+    <w:p>
+      <w:pPr>
+        <w:pStyle w:val="LiTextNormal"/>
+      </w:pPr>
+    </w:p>
+    <w:p>
+      <w:pPr>
+        <w:pStyle w:val="LiTextNormal"/>
+      </w:pPr>
     </w:p>
     <w:p>
       <w:pPr>
@@ -3313,7 +4127,7 @@
           <w:szCs w:val="26"/>
         </w:rPr>
       </w:pPr>
-      <w:bookmarkStart w:id="22" w:name="_Toc515625698"/>
+      <w:bookmarkStart w:id="23" w:name="_Toc515625698"/>
       <w:r>
         <w:br w:type="page"/>
       </w:r>
@@ -3322,7 +4136,7 @@
       <w:pPr>
         <w:pStyle w:val="LiChapters"/>
       </w:pPr>
-      <w:bookmarkStart w:id="23" w:name="_Toc516221309"/>
+      <w:bookmarkStart w:id="24" w:name="_Toc516221309"/>
       <w:r>
         <w:lastRenderedPageBreak/>
         <w:t>Direcț</w:t>
@@ -3330,11 +4144,11 @@
       <w:r>
         <w:t>ii de viitor</w:t>
       </w:r>
-      <w:bookmarkEnd w:id="22"/>
       <w:bookmarkEnd w:id="23"/>
-    </w:p>
-    <w:p>
-      <w:bookmarkStart w:id="24" w:name="_Toc515625699"/>
+      <w:bookmarkEnd w:id="24"/>
+    </w:p>
+    <w:p>
+      <w:bookmarkStart w:id="25" w:name="_Toc515625699"/>
     </w:p>
     <w:p/>
     <w:p>
@@ -3354,16 +4168,16 @@
       <w:pPr>
         <w:pStyle w:val="LiChapters"/>
       </w:pPr>
-      <w:bookmarkStart w:id="25" w:name="_Toc516221310"/>
+      <w:bookmarkStart w:id="26" w:name="_Toc516221310"/>
       <w:r>
         <w:lastRenderedPageBreak/>
         <w:t>Concluzii</w:t>
       </w:r>
-      <w:bookmarkEnd w:id="24"/>
       <w:bookmarkEnd w:id="25"/>
-    </w:p>
-    <w:p>
-      <w:bookmarkStart w:id="26" w:name="_Toc515625701"/>
+      <w:bookmarkEnd w:id="26"/>
+    </w:p>
+    <w:p>
+      <w:bookmarkStart w:id="27" w:name="_Toc515625701"/>
     </w:p>
     <w:p>
       <w:pPr>
@@ -3382,13 +4196,13 @@
       <w:pPr>
         <w:pStyle w:val="LiChapters"/>
       </w:pPr>
-      <w:bookmarkStart w:id="27" w:name="_Toc516221311"/>
+      <w:bookmarkStart w:id="28" w:name="_Toc516221311"/>
       <w:r>
         <w:lastRenderedPageBreak/>
         <w:t>Bibliografie</w:t>
       </w:r>
-      <w:bookmarkEnd w:id="26"/>
       <w:bookmarkEnd w:id="27"/>
+      <w:bookmarkEnd w:id="28"/>
     </w:p>
     <w:sdt>
       <w:sdtPr>
@@ -3676,7 +4490,7 @@
       </w:sdtContent>
     </w:sdt>
     <w:sectPr>
-      <w:headerReference w:type="default" r:id="rId12"/>
+      <w:headerReference w:type="default" r:id="rId13"/>
       <w:pgSz w:w="11907" w:h="16840" w:code="9"/>
       <w:pgMar w:top="1134" w:right="1134" w:bottom="1134" w:left="1701" w:header="720" w:footer="720" w:gutter="0"/>
       <w:pgNumType w:start="1"/>
@@ -3716,7 +4530,7 @@
 <w:ftr xmlns:wpc="http://schemas.microsoft.com/office/word/2010/wordprocessingCanvas" xmlns:mc="http://schemas.openxmlformats.org/markup-compatibility/2006" xmlns:o="urn:schemas-microsoft-com:office:office" xmlns:r="http://schemas.openxmlformats.org/officeDocument/2006/relationships" xmlns:m="http://schemas.openxmlformats.org/officeDocument/2006/math" xmlns:v="urn:schemas-microsoft-com:vml" xmlns:wp14="http://schemas.microsoft.com/office/word/2010/wordprocessingDrawing" xmlns:wp="http://schemas.openxmlformats.org/drawingml/2006/wordprocessingDrawing" xmlns:w10="urn:schemas-microsoft-com:office:word" xmlns:w="http://schemas.openxmlformats.org/wordprocessingml/2006/main" xmlns:w14="http://schemas.microsoft.com/office/word/2010/wordml" xmlns:w15="http://schemas.microsoft.com/office/word/2012/wordml" xmlns:wpg="http://schemas.microsoft.com/office/word/2010/wordprocessingGroup" xmlns:wpi="http://schemas.microsoft.com/office/word/2010/wordprocessingInk" xmlns:wne="http://schemas.microsoft.com/office/word/2006/wordml" xmlns:wps="http://schemas.microsoft.com/office/word/2010/wordprocessingShape" mc:Ignorable="w14 w15 wp14">
   <w:sdt>
     <w:sdtPr>
-      <w:id w:val="258038438"/>
+      <w:id w:val="1457057097"/>
       <w:docPartObj>
         <w:docPartGallery w:val="Page Numbers (Bottom of Page)"/>
         <w:docPartUnique/>
@@ -3746,7 +4560,7 @@
           <w:rPr>
             <w:noProof/>
           </w:rPr>
-          <w:t>11</w:t>
+          <w:t>12</w:t>
         </w:r>
         <w:r>
           <w:rPr>
@@ -3832,7 +4646,13 @@
         <w:footnoteRef/>
       </w:r>
       <w:r>
-        <w:t xml:space="preserve"> „Va veni ploaie ușoară” – povestire scurta publicată pe data de 6 Mai 1950.</w:t>
+        <w:t xml:space="preserve"> </w:t>
+      </w:r>
+      <w:r>
+        <w:t xml:space="preserve">„Va </w:t>
+      </w:r>
+      <w:r>
+        <w:t>veni ploaie ușoară” – povestire scurta publicată pe data de 6 Mai 1950.</w:t>
       </w:r>
     </w:p>
   </w:footnote>
@@ -3851,28 +4671,16 @@
         <w:t xml:space="preserve"> </w:t>
       </w:r>
       <w:r>
-        <w:t>Echivalentu</w:t>
-      </w:r>
-      <w:r>
-        <w:t xml:space="preserve">l acestui termen în limba </w:t>
-      </w:r>
-      <w:r>
-        <w:t>romană</w:t>
-      </w:r>
-      <w:r>
-        <w:t xml:space="preserve"> este </w:t>
-      </w:r>
-      <w:r>
-        <w:t>„</w:t>
-      </w:r>
-      <w:r>
-        <w:t>Casă Inteligentă</w:t>
-      </w:r>
-      <w:r>
-        <w:t>”</w:t>
-      </w:r>
-      <w:r>
-        <w:t>.</w:t>
+        <w:t>E</w:t>
+      </w:r>
+      <w:r>
+        <w:t xml:space="preserve">ste </w:t>
+      </w:r>
+      <w:r>
+        <w:t>ceea ce</w:t>
+      </w:r>
+      <w:r>
+        <w:t xml:space="preserve"> se vede pe un site web.</w:t>
       </w:r>
     </w:p>
   </w:footnote>
@@ -3891,10 +4699,184 @@
         <w:t xml:space="preserve"> </w:t>
       </w:r>
       <w:r>
+        <w:t xml:space="preserve">Este </w:t>
+      </w:r>
+      <w:r>
+        <w:t>locul unde se administrează informatia.</w:t>
+      </w:r>
+    </w:p>
+  </w:footnote>
+  <w:footnote w:id="5">
+    <w:p>
+      <w:pPr>
+        <w:pStyle w:val="FootnoteText"/>
+      </w:pPr>
+      <w:r>
+        <w:rPr>
+          <w:rStyle w:val="FootnoteReference"/>
+        </w:rPr>
+        <w:footnoteRef/>
+      </w:r>
+      <w:r>
+        <w:t xml:space="preserve"> </w:t>
+      </w:r>
+      <w:r>
+        <w:t>Echivalentu</w:t>
+      </w:r>
+      <w:r>
+        <w:t xml:space="preserve">l </w:t>
+      </w:r>
+      <w:r>
+        <w:t>acestui termen în limba romană</w:t>
+      </w:r>
+      <w:r>
+        <w:t xml:space="preserve"> este </w:t>
+      </w:r>
+      <w:r>
+        <w:t>„</w:t>
+      </w:r>
+      <w:r>
+        <w:t>Casă Inteligentă</w:t>
+      </w:r>
+      <w:r>
+        <w:t>”</w:t>
+      </w:r>
+      <w:r>
+        <w:t>.</w:t>
+      </w:r>
+    </w:p>
+  </w:footnote>
+  <w:footnote w:id="6">
+    <w:p>
+      <w:pPr>
+        <w:pStyle w:val="FootnoteText"/>
+      </w:pPr>
+      <w:r>
+        <w:rPr>
+          <w:rStyle w:val="FootnoteReference"/>
+        </w:rPr>
+        <w:footnoteRef/>
+      </w:r>
+      <w:r>
+        <w:t xml:space="preserve"> </w:t>
+      </w:r>
+      <w:r>
         <w:rPr>
           <w:rFonts w:ascii="Times New Roman" w:hAnsi="Times New Roman" w:cs="Times New Roman"/>
         </w:rPr>
         <w:t>Alzheimer este un tip de demență care cauzează probleme cu memoria, gândirea și comportamentul.</w:t>
+      </w:r>
+    </w:p>
+  </w:footnote>
+  <w:footnote w:id="7">
+    <w:p>
+      <w:pPr>
+        <w:pStyle w:val="FootnoteText"/>
+      </w:pPr>
+      <w:r>
+        <w:rPr>
+          <w:rStyle w:val="FootnoteReference"/>
+        </w:rPr>
+        <w:footnoteRef/>
+      </w:r>
+      <w:r>
+        <w:t xml:space="preserve"> </w:t>
+      </w:r>
+      <w:r>
+        <w:t xml:space="preserve">Autentificarea </w:t>
+      </w:r>
+      <w:r>
+        <w:t>are drept scop stabilirea identitatii actorilor care doresc sa comunice sigur în rețea.</w:t>
+      </w:r>
+    </w:p>
+  </w:footnote>
+  <w:footnote w:id="8">
+    <w:p>
+      <w:pPr>
+        <w:pStyle w:val="FootnoteText"/>
+        <w:rPr>
+          <w:lang w:val="en-US"/>
+        </w:rPr>
+      </w:pPr>
+      <w:r>
+        <w:rPr>
+          <w:rStyle w:val="FootnoteReference"/>
+        </w:rPr>
+        <w:footnoteRef/>
+      </w:r>
+      <w:r>
+        <w:t xml:space="preserve"> </w:t>
+      </w:r>
+      <w:r>
+        <w:t>M</w:t>
+      </w:r>
+      <w:r>
+        <w:t>an-in-the-</w:t>
+      </w:r>
+      <w:r>
+        <w:t xml:space="preserve">middle </w:t>
+      </w:r>
+      <w:r>
+        <w:t>– detalii aici</w:t>
+      </w:r>
+      <w:r>
+        <w:rPr>
+          <w:lang w:val="en-US"/>
+        </w:rPr>
+        <w:t xml:space="preserve">: </w:t>
+      </w:r>
+      <w:r>
+        <w:rPr>
+          <w:lang w:val="en-US"/>
+        </w:rPr>
+        <w:t>https://arxiv.org/ftp/arxiv/papers/1504/1504.02115.pdf</w:t>
+      </w:r>
+    </w:p>
+  </w:footnote>
+  <w:footnote w:id="9">
+    <w:p>
+      <w:pPr>
+        <w:pStyle w:val="FootnoteText"/>
+      </w:pPr>
+      <w:r>
+        <w:rPr>
+          <w:rStyle w:val="FootnoteReference"/>
+        </w:rPr>
+        <w:footnoteRef/>
+      </w:r>
+      <w:r>
+        <w:t xml:space="preserve"> </w:t>
+      </w:r>
+      <w:r>
+        <w:t xml:space="preserve">SSL </w:t>
+      </w:r>
+      <w:r>
+        <w:t xml:space="preserve">- </w:t>
+      </w:r>
+      <w:r>
+        <w:t>Secure Sockets L</w:t>
+      </w:r>
+      <w:r>
+        <w:t>ayer</w:t>
+      </w:r>
+    </w:p>
+  </w:footnote>
+  <w:footnote w:id="10">
+    <w:p>
+      <w:pPr>
+        <w:pStyle w:val="FootnoteText"/>
+      </w:pPr>
+      <w:r>
+        <w:rPr>
+          <w:rStyle w:val="FootnoteReference"/>
+        </w:rPr>
+        <w:footnoteRef/>
+      </w:r>
+      <w:r>
+        <w:t xml:space="preserve"> </w:t>
+      </w:r>
+      <w:r>
+        <w:t>TCP – Transport Control Protocol</w:t>
       </w:r>
     </w:p>
   </w:footnote>
@@ -3921,7 +4903,7 @@
 <w:hdr xmlns:wpc="http://schemas.microsoft.com/office/word/2010/wordprocessingCanvas" xmlns:mc="http://schemas.openxmlformats.org/markup-compatibility/2006" xmlns:o="urn:schemas-microsoft-com:office:office" xmlns:r="http://schemas.openxmlformats.org/officeDocument/2006/relationships" xmlns:m="http://schemas.openxmlformats.org/officeDocument/2006/math" xmlns:v="urn:schemas-microsoft-com:vml" xmlns:wp14="http://schemas.microsoft.com/office/word/2010/wordprocessingDrawing" xmlns:wp="http://schemas.openxmlformats.org/drawingml/2006/wordprocessingDrawing" xmlns:w10="urn:schemas-microsoft-com:office:word" xmlns:w="http://schemas.openxmlformats.org/wordprocessingml/2006/main" xmlns:w14="http://schemas.microsoft.com/office/word/2010/wordml" xmlns:w15="http://schemas.microsoft.com/office/word/2012/wordml" xmlns:wpg="http://schemas.microsoft.com/office/word/2010/wordprocessingGroup" xmlns:wpi="http://schemas.microsoft.com/office/word/2010/wordprocessingInk" xmlns:wne="http://schemas.microsoft.com/office/word/2006/wordml" xmlns:wps="http://schemas.microsoft.com/office/word/2010/wordprocessingShape" mc:Ignorable="w14 w15 wp14">
   <w:sdt>
     <w:sdtPr>
-      <w:id w:val="-570653643"/>
+      <w:id w:val="-2135856371"/>
       <w:docPartObj>
         <w:docPartGallery w:val="Page Numbers (Top of Page)"/>
         <w:docPartUnique/>
@@ -4003,6 +4985,119 @@
 <file path=word/numbering.xml><?xml version="1.0" encoding="utf-8"?>
 <w:numbering xmlns:wpc="http://schemas.microsoft.com/office/word/2010/wordprocessingCanvas" xmlns:mc="http://schemas.openxmlformats.org/markup-compatibility/2006" xmlns:o="urn:schemas-microsoft-com:office:office" xmlns:r="http://schemas.openxmlformats.org/officeDocument/2006/relationships" xmlns:m="http://schemas.openxmlformats.org/officeDocument/2006/math" xmlns:v="urn:schemas-microsoft-com:vml" xmlns:wp14="http://schemas.microsoft.com/office/word/2010/wordprocessingDrawing" xmlns:wp="http://schemas.openxmlformats.org/drawingml/2006/wordprocessingDrawing" xmlns:w10="urn:schemas-microsoft-com:office:word" xmlns:w="http://schemas.openxmlformats.org/wordprocessingml/2006/main" xmlns:w14="http://schemas.microsoft.com/office/word/2010/wordml" xmlns:w15="http://schemas.microsoft.com/office/word/2012/wordml" xmlns:wpg="http://schemas.microsoft.com/office/word/2010/wordprocessingGroup" xmlns:wpi="http://schemas.microsoft.com/office/word/2010/wordprocessingInk" xmlns:wne="http://schemas.microsoft.com/office/word/2006/wordml" xmlns:wps="http://schemas.microsoft.com/office/word/2010/wordprocessingShape" mc:Ignorable="w14 w15 wp14">
   <w:abstractNum w:abstractNumId="0" w15:restartNumberingAfterBreak="0">
+    <w:nsid w:val="03370332"/>
+    <w:multiLevelType w:val="hybridMultilevel"/>
+    <w:tmpl w:val="AD366BF6"/>
+    <w:lvl w:ilvl="0" w:tplc="04090001">
+      <w:start w:val="1"/>
+      <w:numFmt w:val="bullet"/>
+      <w:lvlText w:val=""/>
+      <w:lvlJc w:val="left"/>
+      <w:pPr>
+        <w:ind w:left="1440" w:hanging="360"/>
+      </w:pPr>
+      <w:rPr>
+        <w:rFonts w:ascii="Symbol" w:hAnsi="Symbol" w:hint="default"/>
+      </w:rPr>
+    </w:lvl>
+    <w:lvl w:ilvl="1" w:tplc="04090003" w:tentative="1">
+      <w:start w:val="1"/>
+      <w:numFmt w:val="bullet"/>
+      <w:lvlText w:val="o"/>
+      <w:lvlJc w:val="left"/>
+      <w:pPr>
+        <w:ind w:left="2160" w:hanging="360"/>
+      </w:pPr>
+      <w:rPr>
+        <w:rFonts w:ascii="Courier New" w:hAnsi="Courier New" w:cs="Courier New" w:hint="default"/>
+      </w:rPr>
+    </w:lvl>
+    <w:lvl w:ilvl="2" w:tplc="04090005" w:tentative="1">
+      <w:start w:val="1"/>
+      <w:numFmt w:val="bullet"/>
+      <w:lvlText w:val=""/>
+      <w:lvlJc w:val="left"/>
+      <w:pPr>
+        <w:ind w:left="2880" w:hanging="360"/>
+      </w:pPr>
+      <w:rPr>
+        <w:rFonts w:ascii="Wingdings" w:hAnsi="Wingdings" w:hint="default"/>
+      </w:rPr>
+    </w:lvl>
+    <w:lvl w:ilvl="3" w:tplc="04090001" w:tentative="1">
+      <w:start w:val="1"/>
+      <w:numFmt w:val="bullet"/>
+      <w:lvlText w:val=""/>
+      <w:lvlJc w:val="left"/>
+      <w:pPr>
+        <w:ind w:left="3600" w:hanging="360"/>
+      </w:pPr>
+      <w:rPr>
+        <w:rFonts w:ascii="Symbol" w:hAnsi="Symbol" w:hint="default"/>
+      </w:rPr>
+    </w:lvl>
+    <w:lvl w:ilvl="4" w:tplc="04090003" w:tentative="1">
+      <w:start w:val="1"/>
+      <w:numFmt w:val="bullet"/>
+      <w:lvlText w:val="o"/>
+      <w:lvlJc w:val="left"/>
+      <w:pPr>
+        <w:ind w:left="4320" w:hanging="360"/>
+      </w:pPr>
+      <w:rPr>
+        <w:rFonts w:ascii="Courier New" w:hAnsi="Courier New" w:cs="Courier New" w:hint="default"/>
+      </w:rPr>
+    </w:lvl>
+    <w:lvl w:ilvl="5" w:tplc="04090005" w:tentative="1">
+      <w:start w:val="1"/>
+      <w:numFmt w:val="bullet"/>
+      <w:lvlText w:val=""/>
+      <w:lvlJc w:val="left"/>
+      <w:pPr>
+        <w:ind w:left="5040" w:hanging="360"/>
+      </w:pPr>
+      <w:rPr>
+        <w:rFonts w:ascii="Wingdings" w:hAnsi="Wingdings" w:hint="default"/>
+      </w:rPr>
+    </w:lvl>
+    <w:lvl w:ilvl="6" w:tplc="04090001" w:tentative="1">
+      <w:start w:val="1"/>
+      <w:numFmt w:val="bullet"/>
+      <w:lvlText w:val=""/>
+      <w:lvlJc w:val="left"/>
+      <w:pPr>
+        <w:ind w:left="5760" w:hanging="360"/>
+      </w:pPr>
+      <w:rPr>
+        <w:rFonts w:ascii="Symbol" w:hAnsi="Symbol" w:hint="default"/>
+      </w:rPr>
+    </w:lvl>
+    <w:lvl w:ilvl="7" w:tplc="04090003" w:tentative="1">
+      <w:start w:val="1"/>
+      <w:numFmt w:val="bullet"/>
+      <w:lvlText w:val="o"/>
+      <w:lvlJc w:val="left"/>
+      <w:pPr>
+        <w:ind w:left="6480" w:hanging="360"/>
+      </w:pPr>
+      <w:rPr>
+        <w:rFonts w:ascii="Courier New" w:hAnsi="Courier New" w:cs="Courier New" w:hint="default"/>
+      </w:rPr>
+    </w:lvl>
+    <w:lvl w:ilvl="8" w:tplc="04090005" w:tentative="1">
+      <w:start w:val="1"/>
+      <w:numFmt w:val="bullet"/>
+      <w:lvlText w:val=""/>
+      <w:lvlJc w:val="left"/>
+      <w:pPr>
+        <w:ind w:left="7200" w:hanging="360"/>
+      </w:pPr>
+      <w:rPr>
+        <w:rFonts w:ascii="Wingdings" w:hAnsi="Wingdings" w:hint="default"/>
+      </w:rPr>
+    </w:lvl>
+  </w:abstractNum>
+  <w:abstractNum w:abstractNumId="1" w15:restartNumberingAfterBreak="0">
     <w:nsid w:val="04FA20D5"/>
     <w:multiLevelType w:val="hybridMultilevel"/>
     <w:tmpl w:val="A7002688"/>
@@ -4092,7 +5187,7 @@
       </w:pPr>
     </w:lvl>
   </w:abstractNum>
-  <w:abstractNum w:abstractNumId="1" w15:restartNumberingAfterBreak="0">
+  <w:abstractNum w:abstractNumId="2" w15:restartNumberingAfterBreak="0">
     <w:nsid w:val="07993913"/>
     <w:multiLevelType w:val="multilevel"/>
     <w:tmpl w:val="2B1C1888"/>
@@ -4216,7 +5311,7 @@
       </w:rPr>
     </w:lvl>
   </w:abstractNum>
-  <w:abstractNum w:abstractNumId="2" w15:restartNumberingAfterBreak="0">
+  <w:abstractNum w:abstractNumId="3" w15:restartNumberingAfterBreak="0">
     <w:nsid w:val="09FF2FE5"/>
     <w:multiLevelType w:val="multilevel"/>
     <w:tmpl w:val="1D92F1E4"/>
@@ -4347,7 +5442,7 @@
       </w:rPr>
     </w:lvl>
   </w:abstractNum>
-  <w:abstractNum w:abstractNumId="3" w15:restartNumberingAfterBreak="0">
+  <w:abstractNum w:abstractNumId="4" w15:restartNumberingAfterBreak="0">
     <w:nsid w:val="0A150BF0"/>
     <w:multiLevelType w:val="multilevel"/>
     <w:tmpl w:val="58B23EEC"/>
@@ -4478,7 +5573,7 @@
       </w:rPr>
     </w:lvl>
   </w:abstractNum>
-  <w:abstractNum w:abstractNumId="4" w15:restartNumberingAfterBreak="0">
+  <w:abstractNum w:abstractNumId="5" w15:restartNumberingAfterBreak="0">
     <w:nsid w:val="127D6755"/>
     <w:multiLevelType w:val="hybridMultilevel"/>
     <w:tmpl w:val="D9B21D80"/>
@@ -4591,7 +5686,7 @@
       </w:rPr>
     </w:lvl>
   </w:abstractNum>
-  <w:abstractNum w:abstractNumId="5" w15:restartNumberingAfterBreak="0">
+  <w:abstractNum w:abstractNumId="6" w15:restartNumberingAfterBreak="0">
     <w:nsid w:val="13455F88"/>
     <w:multiLevelType w:val="hybridMultilevel"/>
     <w:tmpl w:val="D8560050"/>
@@ -4680,7 +5775,7 @@
       </w:pPr>
     </w:lvl>
   </w:abstractNum>
-  <w:abstractNum w:abstractNumId="6" w15:restartNumberingAfterBreak="0">
+  <w:abstractNum w:abstractNumId="7" w15:restartNumberingAfterBreak="0">
     <w:nsid w:val="1A085FE6"/>
     <w:multiLevelType w:val="hybridMultilevel"/>
     <w:tmpl w:val="85802890"/>
@@ -4770,7 +5865,7 @@
       </w:pPr>
     </w:lvl>
   </w:abstractNum>
-  <w:abstractNum w:abstractNumId="7" w15:restartNumberingAfterBreak="0">
+  <w:abstractNum w:abstractNumId="8" w15:restartNumberingAfterBreak="0">
     <w:nsid w:val="359F4254"/>
     <w:multiLevelType w:val="hybridMultilevel"/>
     <w:tmpl w:val="9D705960"/>
@@ -4883,7 +5978,7 @@
       </w:rPr>
     </w:lvl>
   </w:abstractNum>
-  <w:abstractNum w:abstractNumId="8" w15:restartNumberingAfterBreak="0">
+  <w:abstractNum w:abstractNumId="9" w15:restartNumberingAfterBreak="0">
     <w:nsid w:val="6AE52AD6"/>
     <w:multiLevelType w:val="hybridMultilevel"/>
     <w:tmpl w:val="DBD03DB4"/>
@@ -4972,7 +6067,7 @@
       </w:pPr>
     </w:lvl>
   </w:abstractNum>
-  <w:abstractNum w:abstractNumId="9" w15:restartNumberingAfterBreak="0">
+  <w:abstractNum w:abstractNumId="10" w15:restartNumberingAfterBreak="0">
     <w:nsid w:val="6BD228B5"/>
     <w:multiLevelType w:val="hybridMultilevel"/>
     <w:tmpl w:val="4EF2FCF8"/>
@@ -5059,7 +6154,120 @@
       </w:pPr>
     </w:lvl>
   </w:abstractNum>
-  <w:abstractNum w:abstractNumId="10" w15:restartNumberingAfterBreak="0">
+  <w:abstractNum w:abstractNumId="11" w15:restartNumberingAfterBreak="0">
+    <w:nsid w:val="6E63224D"/>
+    <w:multiLevelType w:val="hybridMultilevel"/>
+    <w:tmpl w:val="564C3D26"/>
+    <w:lvl w:ilvl="0" w:tplc="04090001">
+      <w:start w:val="1"/>
+      <w:numFmt w:val="bullet"/>
+      <w:lvlText w:val=""/>
+      <w:lvlJc w:val="left"/>
+      <w:pPr>
+        <w:ind w:left="1440" w:hanging="360"/>
+      </w:pPr>
+      <w:rPr>
+        <w:rFonts w:ascii="Symbol" w:hAnsi="Symbol" w:hint="default"/>
+      </w:rPr>
+    </w:lvl>
+    <w:lvl w:ilvl="1" w:tplc="04090003" w:tentative="1">
+      <w:start w:val="1"/>
+      <w:numFmt w:val="bullet"/>
+      <w:lvlText w:val="o"/>
+      <w:lvlJc w:val="left"/>
+      <w:pPr>
+        <w:ind w:left="2160" w:hanging="360"/>
+      </w:pPr>
+      <w:rPr>
+        <w:rFonts w:ascii="Courier New" w:hAnsi="Courier New" w:cs="Courier New" w:hint="default"/>
+      </w:rPr>
+    </w:lvl>
+    <w:lvl w:ilvl="2" w:tplc="04090005" w:tentative="1">
+      <w:start w:val="1"/>
+      <w:numFmt w:val="bullet"/>
+      <w:lvlText w:val=""/>
+      <w:lvlJc w:val="left"/>
+      <w:pPr>
+        <w:ind w:left="2880" w:hanging="360"/>
+      </w:pPr>
+      <w:rPr>
+        <w:rFonts w:ascii="Wingdings" w:hAnsi="Wingdings" w:hint="default"/>
+      </w:rPr>
+    </w:lvl>
+    <w:lvl w:ilvl="3" w:tplc="04090001" w:tentative="1">
+      <w:start w:val="1"/>
+      <w:numFmt w:val="bullet"/>
+      <w:lvlText w:val=""/>
+      <w:lvlJc w:val="left"/>
+      <w:pPr>
+        <w:ind w:left="3600" w:hanging="360"/>
+      </w:pPr>
+      <w:rPr>
+        <w:rFonts w:ascii="Symbol" w:hAnsi="Symbol" w:hint="default"/>
+      </w:rPr>
+    </w:lvl>
+    <w:lvl w:ilvl="4" w:tplc="04090003" w:tentative="1">
+      <w:start w:val="1"/>
+      <w:numFmt w:val="bullet"/>
+      <w:lvlText w:val="o"/>
+      <w:lvlJc w:val="left"/>
+      <w:pPr>
+        <w:ind w:left="4320" w:hanging="360"/>
+      </w:pPr>
+      <w:rPr>
+        <w:rFonts w:ascii="Courier New" w:hAnsi="Courier New" w:cs="Courier New" w:hint="default"/>
+      </w:rPr>
+    </w:lvl>
+    <w:lvl w:ilvl="5" w:tplc="04090005" w:tentative="1">
+      <w:start w:val="1"/>
+      <w:numFmt w:val="bullet"/>
+      <w:lvlText w:val=""/>
+      <w:lvlJc w:val="left"/>
+      <w:pPr>
+        <w:ind w:left="5040" w:hanging="360"/>
+      </w:pPr>
+      <w:rPr>
+        <w:rFonts w:ascii="Wingdings" w:hAnsi="Wingdings" w:hint="default"/>
+      </w:rPr>
+    </w:lvl>
+    <w:lvl w:ilvl="6" w:tplc="04090001" w:tentative="1">
+      <w:start w:val="1"/>
+      <w:numFmt w:val="bullet"/>
+      <w:lvlText w:val=""/>
+      <w:lvlJc w:val="left"/>
+      <w:pPr>
+        <w:ind w:left="5760" w:hanging="360"/>
+      </w:pPr>
+      <w:rPr>
+        <w:rFonts w:ascii="Symbol" w:hAnsi="Symbol" w:hint="default"/>
+      </w:rPr>
+    </w:lvl>
+    <w:lvl w:ilvl="7" w:tplc="04090003" w:tentative="1">
+      <w:start w:val="1"/>
+      <w:numFmt w:val="bullet"/>
+      <w:lvlText w:val="o"/>
+      <w:lvlJc w:val="left"/>
+      <w:pPr>
+        <w:ind w:left="6480" w:hanging="360"/>
+      </w:pPr>
+      <w:rPr>
+        <w:rFonts w:ascii="Courier New" w:hAnsi="Courier New" w:cs="Courier New" w:hint="default"/>
+      </w:rPr>
+    </w:lvl>
+    <w:lvl w:ilvl="8" w:tplc="04090005" w:tentative="1">
+      <w:start w:val="1"/>
+      <w:numFmt w:val="bullet"/>
+      <w:lvlText w:val=""/>
+      <w:lvlJc w:val="left"/>
+      <w:pPr>
+        <w:ind w:left="7200" w:hanging="360"/>
+      </w:pPr>
+      <w:rPr>
+        <w:rFonts w:ascii="Wingdings" w:hAnsi="Wingdings" w:hint="default"/>
+      </w:rPr>
+    </w:lvl>
+  </w:abstractNum>
+  <w:abstractNum w:abstractNumId="12" w15:restartNumberingAfterBreak="0">
     <w:nsid w:val="71701F30"/>
     <w:multiLevelType w:val="hybridMultilevel"/>
     <w:tmpl w:val="1F8A7C98"/>
@@ -5148,7 +6356,7 @@
       </w:pPr>
     </w:lvl>
   </w:abstractNum>
-  <w:abstractNum w:abstractNumId="11" w15:restartNumberingAfterBreak="0">
+  <w:abstractNum w:abstractNumId="13" w15:restartNumberingAfterBreak="0">
     <w:nsid w:val="73D34933"/>
     <w:multiLevelType w:val="hybridMultilevel"/>
     <w:tmpl w:val="134A4C26"/>
@@ -5238,39 +6446,45 @@
     </w:lvl>
   </w:abstractNum>
   <w:num w:numId="1">
+    <w:abstractNumId w:val="6"/>
+  </w:num>
+  <w:num w:numId="2">
+    <w:abstractNumId w:val="10"/>
+  </w:num>
+  <w:num w:numId="3">
+    <w:abstractNumId w:val="13"/>
+  </w:num>
+  <w:num w:numId="4">
+    <w:abstractNumId w:val="2"/>
+  </w:num>
+  <w:num w:numId="5">
+    <w:abstractNumId w:val="3"/>
+  </w:num>
+  <w:num w:numId="6">
+    <w:abstractNumId w:val="4"/>
+  </w:num>
+  <w:num w:numId="7">
+    <w:abstractNumId w:val="12"/>
+  </w:num>
+  <w:num w:numId="8">
+    <w:abstractNumId w:val="9"/>
+  </w:num>
+  <w:num w:numId="9">
+    <w:abstractNumId w:val="7"/>
+  </w:num>
+  <w:num w:numId="10">
     <w:abstractNumId w:val="5"/>
   </w:num>
-  <w:num w:numId="2">
-    <w:abstractNumId w:val="9"/>
+  <w:num w:numId="11">
+    <w:abstractNumId w:val="8"/>
   </w:num>
-  <w:num w:numId="3">
+  <w:num w:numId="12">
+    <w:abstractNumId w:val="1"/>
+  </w:num>
+  <w:num w:numId="13">
     <w:abstractNumId w:val="11"/>
   </w:num>
-  <w:num w:numId="4">
-    <w:abstractNumId w:val="1"/>
-  </w:num>
-  <w:num w:numId="5">
-    <w:abstractNumId w:val="2"/>
-  </w:num>
-  <w:num w:numId="6">
-    <w:abstractNumId w:val="3"/>
-  </w:num>
-  <w:num w:numId="7">
-    <w:abstractNumId w:val="10"/>
-  </w:num>
-  <w:num w:numId="8">
-    <w:abstractNumId w:val="8"/>
-  </w:num>
-  <w:num w:numId="9">
-    <w:abstractNumId w:val="6"/>
-  </w:num>
-  <w:num w:numId="10">
-    <w:abstractNumId w:val="4"/>
-  </w:num>
-  <w:num w:numId="11">
-    <w:abstractNumId w:val="7"/>
-  </w:num>
-  <w:num w:numId="12">
+  <w:num w:numId="14">
     <w:abstractNumId w:val="0"/>
   </w:num>
 </w:numbering>
@@ -5669,7 +6883,7 @@
   <w:style w:type="paragraph" w:default="1" w:styleId="Normal">
     <w:name w:val="Normal"/>
     <w:qFormat/>
-    <w:rsid w:val="00BC1FFD"/>
+    <w:rsid w:val="00C3390F"/>
     <w:rPr>
       <w:lang w:val="ro-RO"/>
     </w:rPr>
@@ -5703,7 +6917,7 @@
     <w:uiPriority w:val="9"/>
     <w:unhideWhenUsed/>
     <w:qFormat/>
-    <w:rsid w:val="00BC1FFD"/>
+    <w:rsid w:val="00C3390F"/>
     <w:pPr>
       <w:keepNext/>
       <w:keepLines/>
@@ -5745,7 +6959,7 @@
     <w:uiPriority w:val="1"/>
     <w:semiHidden/>
     <w:unhideWhenUsed/>
-    <w:rsid w:val="00BC1FFD"/>
+    <w:rsid w:val="00C3390F"/>
   </w:style>
   <w:style w:type="table" w:default="1" w:styleId="TableNormal">
     <w:name w:val="Normal Table"/>
@@ -5767,7 +6981,7 @@
     <w:uiPriority w:val="99"/>
     <w:semiHidden/>
     <w:unhideWhenUsed/>
-    <w:rsid w:val="00BC1FFD"/>
+    <w:rsid w:val="00C3390F"/>
   </w:style>
   <w:style w:type="character" w:customStyle="1" w:styleId="Heading1Char">
     <w:name w:val="Heading 1 Char"/>
@@ -5799,7 +7013,7 @@
     <w:basedOn w:val="DefaultParagraphFont"/>
     <w:link w:val="Heading2"/>
     <w:uiPriority w:val="9"/>
-    <w:rsid w:val="00BC1FFD"/>
+    <w:rsid w:val="00C3390F"/>
     <w:rPr>
       <w:rFonts w:asciiTheme="majorHAnsi" w:eastAsiaTheme="majorEastAsia" w:hAnsiTheme="majorHAnsi" w:cstheme="majorBidi"/>
       <w:color w:val="2E74B5" w:themeColor="accent1" w:themeShade="BF"/>
@@ -5814,7 +7028,7 @@
     <w:link w:val="LiChaptersChar"/>
     <w:autoRedefine/>
     <w:qFormat/>
-    <w:rsid w:val="00BC1FFD"/>
+    <w:rsid w:val="00C3390F"/>
     <w:pPr>
       <w:numPr>
         <w:numId w:val="4"/>
@@ -5842,7 +7056,7 @@
     <w:name w:val="Li Chapters Char"/>
     <w:basedOn w:val="DefaultParagraphFont"/>
     <w:link w:val="LiChapters"/>
-    <w:rsid w:val="00BC1FFD"/>
+    <w:rsid w:val="00C3390F"/>
     <w:rPr>
       <w:rFonts w:ascii="Times New Roman" w:eastAsiaTheme="majorEastAsia" w:hAnsi="Times New Roman" w:cstheme="majorBidi"/>
       <w:color w:val="000000" w:themeColor="text1"/>
@@ -5891,7 +7105,7 @@
     <w:link w:val="LiTextNormalChar"/>
     <w:autoRedefine/>
     <w:qFormat/>
-    <w:rsid w:val="00BC1FFD"/>
+    <w:rsid w:val="00C3390F"/>
     <w:pPr>
       <w:spacing w:after="0" w:line="360" w:lineRule="auto"/>
       <w:ind w:firstLine="567"/>
@@ -5908,7 +7122,7 @@
     <w:basedOn w:val="LiTextNormal"/>
     <w:link w:val="LiFPTitleChar"/>
     <w:autoRedefine/>
-    <w:rsid w:val="00BC1FFD"/>
+    <w:rsid w:val="00C3390F"/>
     <w:rPr>
       <w:sz w:val="96"/>
     </w:rPr>
@@ -5917,7 +7131,7 @@
     <w:name w:val="Li Text Normal Char"/>
     <w:basedOn w:val="DefaultParagraphFont"/>
     <w:link w:val="LiTextNormal"/>
-    <w:rsid w:val="00BC1FFD"/>
+    <w:rsid w:val="00C3390F"/>
     <w:rPr>
       <w:rFonts w:ascii="Times New Roman" w:hAnsi="Times New Roman"/>
       <w:sz w:val="24"/>
@@ -5930,7 +7144,7 @@
     <w:basedOn w:val="LiFPTitle"/>
     <w:link w:val="LiFPSubtitleChar"/>
     <w:autoRedefine/>
-    <w:rsid w:val="00BC1FFD"/>
+    <w:rsid w:val="00C3390F"/>
     <w:pPr>
       <w:jc w:val="right"/>
     </w:pPr>
@@ -5942,7 +7156,7 @@
     <w:name w:val="Li FP Title Char"/>
     <w:basedOn w:val="LiTextNormalChar"/>
     <w:link w:val="LiFPTitle"/>
-    <w:rsid w:val="00BC1FFD"/>
+    <w:rsid w:val="00C3390F"/>
     <w:rPr>
       <w:rFonts w:ascii="Times New Roman" w:hAnsi="Times New Roman"/>
       <w:sz w:val="96"/>
@@ -5956,7 +7170,7 @@
     <w:next w:val="Heading2"/>
     <w:link w:val="LiSubtitleChar"/>
     <w:autoRedefine/>
-    <w:rsid w:val="00BC1FFD"/>
+    <w:rsid w:val="00C3390F"/>
     <w:rPr>
       <w:sz w:val="40"/>
     </w:rPr>
@@ -5965,7 +7179,7 @@
     <w:name w:val="Li FP Subtitle Char"/>
     <w:basedOn w:val="LiFPTitleChar"/>
     <w:link w:val="LiFPSubtitle"/>
-    <w:rsid w:val="00BC1FFD"/>
+    <w:rsid w:val="00C3390F"/>
     <w:rPr>
       <w:rFonts w:ascii="Times New Roman" w:hAnsi="Times New Roman"/>
       <w:sz w:val="56"/>
@@ -5977,7 +7191,7 @@
     <w:name w:val="Li Subtitle Char"/>
     <w:basedOn w:val="LiChaptersChar"/>
     <w:link w:val="LiSubtitle"/>
-    <w:rsid w:val="00BC1FFD"/>
+    <w:rsid w:val="00C3390F"/>
     <w:rPr>
       <w:rFonts w:asciiTheme="majorHAnsi" w:eastAsiaTheme="majorEastAsia" w:hAnsiTheme="majorHAnsi" w:cstheme="majorBidi"/>
       <w:color w:val="2E74B5" w:themeColor="accent1" w:themeShade="BF"/>
@@ -5992,7 +7206,7 @@
     <w:link w:val="LiCodChar"/>
     <w:autoRedefine/>
     <w:qFormat/>
-    <w:rsid w:val="00BC1FFD"/>
+    <w:rsid w:val="00C3390F"/>
     <w:pPr>
       <w:pBdr>
         <w:top w:val="single" w:sz="4" w:space="1" w:color="auto"/>
@@ -6014,7 +7228,7 @@
     <w:link w:val="LiEtichetaChar"/>
     <w:autoRedefine/>
     <w:qFormat/>
-    <w:rsid w:val="00BC1FFD"/>
+    <w:rsid w:val="00C3390F"/>
     <w:pPr>
       <w:ind w:firstLine="0"/>
       <w:jc w:val="center"/>
@@ -6025,11 +7239,11 @@
   </w:style>
   <w:style w:type="paragraph" w:customStyle="1" w:styleId="LiSubchapters">
     <w:name w:val="Li Subchapters"/>
-    <w:basedOn w:val="Heading3"/>
+    <w:basedOn w:val="Heading2"/>
     <w:link w:val="LiSubchaptersChar"/>
     <w:autoRedefine/>
     <w:qFormat/>
-    <w:rsid w:val="00BC1FFD"/>
+    <w:rsid w:val="00C3390F"/>
     <w:rPr>
       <w:rFonts w:ascii="Times New Roman" w:hAnsi="Times New Roman"/>
       <w:noProof/>
@@ -6041,7 +7255,7 @@
     <w:name w:val="Li Cod Char"/>
     <w:basedOn w:val="DefaultParagraphFont"/>
     <w:link w:val="LiCod"/>
-    <w:rsid w:val="00BC1FFD"/>
+    <w:rsid w:val="00C3390F"/>
     <w:rPr>
       <w:rFonts w:ascii="Courier New" w:hAnsi="Courier New"/>
       <w:sz w:val="20"/>
@@ -6052,7 +7266,7 @@
     <w:name w:val="Li Eticheta Char"/>
     <w:basedOn w:val="LiCodChar"/>
     <w:link w:val="LiEticheta"/>
-    <w:rsid w:val="00BC1FFD"/>
+    <w:rsid w:val="00C3390F"/>
     <w:rPr>
       <w:rFonts w:ascii="Times New Roman" w:hAnsi="Times New Roman"/>
       <w:sz w:val="20"/>
@@ -6066,7 +7280,7 @@
     <w:link w:val="LiTitleChar"/>
     <w:autoRedefine/>
     <w:qFormat/>
-    <w:rsid w:val="00BC1FFD"/>
+    <w:rsid w:val="00C3390F"/>
     <w:pPr>
       <w:ind w:left="1080" w:hanging="720"/>
       <w:jc w:val="left"/>
@@ -6079,13 +7293,13 @@
     <w:name w:val="Li Subchapters Char"/>
     <w:basedOn w:val="Heading2Char"/>
     <w:link w:val="LiSubchapters"/>
-    <w:rsid w:val="00D77247"/>
+    <w:rsid w:val="00C3390F"/>
     <w:rPr>
       <w:rFonts w:ascii="Times New Roman" w:eastAsiaTheme="majorEastAsia" w:hAnsi="Times New Roman" w:cstheme="majorBidi"/>
       <w:noProof/>
       <w:color w:val="000000" w:themeColor="text1"/>
       <w:sz w:val="36"/>
-      <w:szCs w:val="24"/>
+      <w:szCs w:val="26"/>
       <w:lang w:val="ro-RO"/>
     </w:rPr>
   </w:style>
@@ -6109,7 +7323,7 @@
     <w:name w:val="Li Title Char"/>
     <w:basedOn w:val="LiTextNormalChar"/>
     <w:link w:val="LiTitle"/>
-    <w:rsid w:val="00BC1FFD"/>
+    <w:rsid w:val="00C3390F"/>
     <w:rPr>
       <w:rFonts w:ascii="Times New Roman" w:hAnsi="Times New Roman"/>
       <w:sz w:val="48"/>
@@ -6184,7 +7398,7 @@
     <w:link w:val="LiBibliografieChar"/>
     <w:autoRedefine/>
     <w:qFormat/>
-    <w:rsid w:val="00BC1FFD"/>
+    <w:rsid w:val="00C3390F"/>
     <w:pPr>
       <w:numPr>
         <w:numId w:val="9"/>
@@ -6204,7 +7418,7 @@
     <w:name w:val="Li Bibliografie Char"/>
     <w:basedOn w:val="LiTextNormalChar"/>
     <w:link w:val="LiBibliografie"/>
-    <w:rsid w:val="00BC1FFD"/>
+    <w:rsid w:val="00C3390F"/>
     <w:rPr>
       <w:rFonts w:ascii="Times New Roman" w:hAnsi="Times New Roman"/>
       <w:sz w:val="24"/>
@@ -6277,6 +7491,133 @@
       <w:color w:val="1F4D78" w:themeColor="accent1" w:themeShade="7F"/>
       <w:sz w:val="24"/>
       <w:szCs w:val="24"/>
+      <w:lang w:val="ro-RO"/>
+    </w:rPr>
+  </w:style>
+  <w:style w:type="character" w:styleId="FollowedHyperlink">
+    <w:name w:val="FollowedHyperlink"/>
+    <w:basedOn w:val="DefaultParagraphFont"/>
+    <w:uiPriority w:val="99"/>
+    <w:semiHidden/>
+    <w:unhideWhenUsed/>
+    <w:rsid w:val="00DC06A7"/>
+    <w:rPr>
+      <w:color w:val="954F72" w:themeColor="followedHyperlink"/>
+      <w:u w:val="single"/>
+    </w:rPr>
+  </w:style>
+  <w:style w:type="paragraph" w:styleId="EndnoteText">
+    <w:name w:val="endnote text"/>
+    <w:basedOn w:val="Normal"/>
+    <w:link w:val="EndnoteTextChar"/>
+    <w:uiPriority w:val="99"/>
+    <w:semiHidden/>
+    <w:unhideWhenUsed/>
+    <w:rsid w:val="00EE1BBD"/>
+    <w:pPr>
+      <w:spacing w:after="0" w:line="240" w:lineRule="auto"/>
+    </w:pPr>
+    <w:rPr>
+      <w:sz w:val="20"/>
+      <w:szCs w:val="20"/>
+    </w:rPr>
+  </w:style>
+  <w:style w:type="character" w:customStyle="1" w:styleId="EndnoteTextChar">
+    <w:name w:val="Endnote Text Char"/>
+    <w:basedOn w:val="DefaultParagraphFont"/>
+    <w:link w:val="EndnoteText"/>
+    <w:uiPriority w:val="99"/>
+    <w:semiHidden/>
+    <w:rsid w:val="00EE1BBD"/>
+    <w:rPr>
+      <w:sz w:val="20"/>
+      <w:szCs w:val="20"/>
+      <w:lang w:val="ro-RO"/>
+    </w:rPr>
+  </w:style>
+  <w:style w:type="character" w:styleId="EndnoteReference">
+    <w:name w:val="endnote reference"/>
+    <w:basedOn w:val="DefaultParagraphFont"/>
+    <w:uiPriority w:val="99"/>
+    <w:semiHidden/>
+    <w:unhideWhenUsed/>
+    <w:rsid w:val="00EE1BBD"/>
+    <w:rPr>
+      <w:vertAlign w:val="superscript"/>
+    </w:rPr>
+  </w:style>
+  <w:style w:type="paragraph" w:styleId="Caption">
+    <w:name w:val="caption"/>
+    <w:basedOn w:val="Normal"/>
+    <w:next w:val="Normal"/>
+    <w:link w:val="CaptionChar"/>
+    <w:uiPriority w:val="35"/>
+    <w:unhideWhenUsed/>
+    <w:qFormat/>
+    <w:rsid w:val="006F682C"/>
+    <w:pPr>
+      <w:spacing w:after="200" w:line="240" w:lineRule="auto"/>
+    </w:pPr>
+    <w:rPr>
+      <w:i/>
+      <w:iCs/>
+      <w:color w:val="44546A" w:themeColor="text2"/>
+      <w:sz w:val="18"/>
+      <w:szCs w:val="18"/>
+    </w:rPr>
+  </w:style>
+  <w:style w:type="paragraph" w:customStyle="1" w:styleId="LiFigura">
+    <w:name w:val="Li Figura"/>
+    <w:basedOn w:val="LiTextNormal"/>
+    <w:link w:val="LiFiguraChar"/>
+    <w:autoRedefine/>
+    <w:qFormat/>
+    <w:rsid w:val="00C3390F"/>
+    <w:pPr>
+      <w:ind w:firstLine="0"/>
+      <w:jc w:val="center"/>
+    </w:pPr>
+    <w:rPr>
+      <w:color w:val="44546A" w:themeColor="text2"/>
+      <w:sz w:val="20"/>
+    </w:rPr>
+  </w:style>
+  <w:style w:type="paragraph" w:styleId="TableofFigures">
+    <w:name w:val="table of figures"/>
+    <w:basedOn w:val="Normal"/>
+    <w:next w:val="Normal"/>
+    <w:uiPriority w:val="99"/>
+    <w:unhideWhenUsed/>
+    <w:rsid w:val="0061147B"/>
+    <w:pPr>
+      <w:spacing w:after="0"/>
+    </w:pPr>
+  </w:style>
+  <w:style w:type="character" w:customStyle="1" w:styleId="CaptionChar">
+    <w:name w:val="Caption Char"/>
+    <w:basedOn w:val="DefaultParagraphFont"/>
+    <w:link w:val="Caption"/>
+    <w:uiPriority w:val="35"/>
+    <w:rsid w:val="006F682C"/>
+    <w:rPr>
+      <w:i/>
+      <w:iCs/>
+      <w:color w:val="44546A" w:themeColor="text2"/>
+      <w:sz w:val="18"/>
+      <w:szCs w:val="18"/>
+      <w:lang w:val="ro-RO"/>
+    </w:rPr>
+  </w:style>
+  <w:style w:type="character" w:customStyle="1" w:styleId="LiFiguraChar">
+    <w:name w:val="Li Figura Char"/>
+    <w:basedOn w:val="DefaultParagraphFont"/>
+    <w:link w:val="LiFigura"/>
+    <w:rsid w:val="00C3390F"/>
+    <w:rPr>
+      <w:rFonts w:ascii="Times New Roman" w:hAnsi="Times New Roman"/>
+      <w:color w:val="44546A" w:themeColor="text2"/>
+      <w:sz w:val="20"/>
+      <w:szCs w:val="96"/>
       <w:lang w:val="ro-RO"/>
     </w:rPr>
   </w:style>
@@ -6645,7 +7986,7 @@
 </file>
 
 <file path=customXml/itemProps1.xml><?xml version="1.0" encoding="utf-8"?>
-<ds:datastoreItem xmlns:ds="http://schemas.openxmlformats.org/officeDocument/2006/customXml" ds:itemID="{A1C2844B-4CD3-4D1F-ACFC-20C16082FBE4}">
+<ds:datastoreItem xmlns:ds="http://schemas.openxmlformats.org/officeDocument/2006/customXml" ds:itemID="{96A50F3B-74EC-465C-9A81-57A7EEEC747E}">
   <ds:schemaRefs>
     <ds:schemaRef ds:uri="http://schemas.openxmlformats.org/officeDocument/2006/bibliography"/>
   </ds:schemaRefs>

</xml_diff>

<commit_message>
updated doc + coperta
</commit_message>
<xml_diff>
--- a/Documentation/Documentation.docx
+++ b/Documentation/Documentation.docx
@@ -661,7 +661,11 @@
           <w:docPartUnique/>
         </w:docPartObj>
       </w:sdtPr>
-      <w:sdtEndPr/>
+      <w:sdtEndPr>
+        <w:rPr>
+          <w:rFonts w:cstheme="minorBidi"/>
+        </w:rPr>
+      </w:sdtEndPr>
       <w:sdtContent>
         <w:p>
           <w:pPr>
@@ -2769,26 +2773,23 @@
             </w:sectPr>
           </w:pPr>
           <w:r>
-            <w:rPr>
-              <w:rFonts w:cs="Times New Roman"/>
-            </w:rPr>
             <w:fldChar w:fldCharType="end"/>
           </w:r>
         </w:p>
-        <w:bookmarkStart w:id="5" w:name="_GoBack" w:displacedByCustomXml="next"/>
-        <w:bookmarkEnd w:id="5" w:displacedByCustomXml="next"/>
       </w:sdtContent>
     </w:sdt>
     <w:p>
       <w:pPr>
         <w:pStyle w:val="LiChapters"/>
       </w:pPr>
-      <w:bookmarkStart w:id="6" w:name="_Toc516757847"/>
+      <w:bookmarkStart w:id="5" w:name="_Toc516757847"/>
+      <w:bookmarkStart w:id="6" w:name="_Ref516830484"/>
       <w:r>
         <w:lastRenderedPageBreak/>
         <w:t>Introducere</w:t>
       </w:r>
       <w:bookmarkEnd w:id="4"/>
+      <w:bookmarkEnd w:id="5"/>
       <w:bookmarkEnd w:id="6"/>
     </w:p>
     <w:p>
@@ -2960,7 +2961,6 @@
           <w:id w:val="1539087701"/>
           <w:citation/>
         </w:sdtPr>
-        <w:sdtEndPr/>
         <w:sdtContent>
           <w:r>
             <w:fldChar w:fldCharType="begin"/>
@@ -3457,7 +3457,6 @@
           <w:id w:val="-663469851"/>
           <w:citation/>
         </w:sdtPr>
-        <w:sdtEndPr/>
         <w:sdtContent>
           <w:r>
             <w:fldChar w:fldCharType="begin"/>
@@ -3617,7 +3616,6 @@
           <w:id w:val="2054340231"/>
           <w:citation/>
         </w:sdtPr>
-        <w:sdtEndPr/>
         <w:sdtContent>
           <w:r>
             <w:fldChar w:fldCharType="begin"/>
@@ -3653,14 +3651,8 @@
           <w:ilvl w:val="0"/>
           <w:numId w:val="12"/>
         </w:numPr>
-        <w:rPr>
-          <w:sz w:val="28"/>
-        </w:rPr>
-      </w:pPr>
-      <w:r>
-        <w:rPr>
-          <w:sz w:val="28"/>
-        </w:rPr>
+      </w:pPr>
+      <w:r>
         <w:t>Confort</w:t>
       </w:r>
     </w:p>
@@ -3784,14 +3776,8 @@
           <w:ilvl w:val="0"/>
           <w:numId w:val="12"/>
         </w:numPr>
-        <w:rPr>
-          <w:sz w:val="28"/>
-        </w:rPr>
-      </w:pPr>
-      <w:r>
-        <w:rPr>
-          <w:sz w:val="28"/>
-        </w:rPr>
+      </w:pPr>
+      <w:r>
         <w:t>Securitate</w:t>
       </w:r>
     </w:p>
@@ -3968,14 +3954,8 @@
           <w:ilvl w:val="0"/>
           <w:numId w:val="12"/>
         </w:numPr>
-        <w:rPr>
-          <w:sz w:val="28"/>
-        </w:rPr>
-      </w:pPr>
-      <w:r>
-        <w:rPr>
-          <w:sz w:val="28"/>
-        </w:rPr>
+      </w:pPr>
+      <w:r>
         <w:t>Ușor de utilizat</w:t>
       </w:r>
     </w:p>
@@ -4081,14 +4061,8 @@
           <w:ilvl w:val="0"/>
           <w:numId w:val="12"/>
         </w:numPr>
-        <w:rPr>
-          <w:sz w:val="28"/>
-        </w:rPr>
-      </w:pPr>
-      <w:r>
-        <w:rPr>
-          <w:sz w:val="28"/>
-        </w:rPr>
+      </w:pPr>
+      <w:r>
         <w:t>Accesibilitate</w:t>
       </w:r>
     </w:p>
@@ -4833,7 +4807,6 @@
           <w:id w:val="-1121847448"/>
           <w:citation/>
         </w:sdtPr>
-        <w:sdtEndPr/>
         <w:sdtContent>
           <w:r>
             <w:fldChar w:fldCharType="begin"/>
@@ -5510,7 +5483,6 @@
       <w:pPr>
         <w:pStyle w:val="LiTextNormal"/>
         <w:ind w:firstLine="0"/>
-        <w:jc w:val="center"/>
       </w:pPr>
       <w:r>
         <w:rPr>
@@ -5624,6 +5596,7 @@
         </w:numPr>
       </w:pPr>
       <w:bookmarkStart w:id="17" w:name="_Toc516757855"/>
+      <w:bookmarkStart w:id="18" w:name="_Ref516830580"/>
       <w:r>
         <w:lastRenderedPageBreak/>
         <w:t xml:space="preserve">Detalii </w:t>
@@ -5641,6 +5614,7 @@
         <w:t>tecturale</w:t>
       </w:r>
       <w:bookmarkEnd w:id="17"/>
+      <w:bookmarkEnd w:id="18"/>
     </w:p>
     <w:p>
       <w:pPr>
@@ -5686,7 +5660,37 @@
         <w:footnoteReference w:id="16"/>
       </w:r>
       <w:r>
-        <w:t xml:space="preserve"> text/html, text/xml, text/csv, application/json, image/png. Clienții (e.g., navigatoare Web, roboți, player-e etc.) interacționează cu reprezentările resurselor via verbe „accesează” : GET, „modifică” : POST, „șterge” : DELETE, șamd.</w:t>
+        <w:t xml:space="preserve"> text/html, text/xml, text/csv, application/json, ima</w:t>
+      </w:r>
+      <w:r>
+        <w:t>ge/png, etc.</w:t>
+      </w:r>
+      <w:r>
+        <w:t xml:space="preserve"> Clienții (e.g., navigatoare Web, roboți, player-e etc.) interacționează cu reprezentările resurselor via verbe „accesează” : GET, „modifică” : POST, „șterge” : DELETE, ș</w:t>
+      </w:r>
+      <w:r>
+        <w:t>.</w:t>
+      </w:r>
+      <w:r>
+        <w:t>a</w:t>
+      </w:r>
+      <w:r>
+        <w:t>.</w:t>
+      </w:r>
+      <w:r>
+        <w:t>m</w:t>
+      </w:r>
+      <w:r>
+        <w:t>.</w:t>
+      </w:r>
+      <w:r>
+        <w:t>d</w:t>
+      </w:r>
+      <w:r>
+        <w:t xml:space="preserve">. </w:t>
+      </w:r>
+      <w:r>
+        <w:t>.</w:t>
       </w:r>
       <w:sdt>
         <w:sdtPr>
@@ -5788,9 +5792,6 @@
       </w:pPr>
       <w:r>
         <w:lastRenderedPageBreak/>
-        <w:t xml:space="preserve">În </w:t>
-      </w:r>
-      <w:r>
         <w:fldChar w:fldCharType="begin"/>
       </w:r>
       <w:r>
@@ -5812,7 +5813,13 @@
         <w:fldChar w:fldCharType="end"/>
       </w:r>
       <w:r>
-        <w:t>, se poate vedea arhitectura detaliată a sistemului.</w:t>
+        <w:t xml:space="preserve">, </w:t>
+      </w:r>
+      <w:r>
+        <w:t>conține</w:t>
+      </w:r>
+      <w:r>
+        <w:t xml:space="preserve"> arhitectura detaliată a sistemului.</w:t>
       </w:r>
       <w:r>
         <w:t xml:space="preserve"> După cum se poate observa, sistemul folosește o arhitectură bazată pe niveluri. Fiecare nivel efectuează anumite operații și oferă funcționalități nivelelor de mai su</w:t>
@@ -5887,7 +5894,6 @@
     <w:p>
       <w:pPr>
         <w:pStyle w:val="LiTextNormal"/>
-        <w:ind w:firstLine="0"/>
       </w:pPr>
     </w:p>
     <w:p>
@@ -5904,7 +5910,7 @@
           <wp:inline distT="0" distB="0" distL="0" distR="0">
             <wp:extent cx="5760720" cy="3240405"/>
             <wp:effectExtent l="0" t="0" r="0" b="0"/>
-            <wp:docPr id="6" name="Picture 6"/>
+            <wp:docPr id="14" name="Picture 14"/>
             <wp:cNvGraphicFramePr>
               <a:graphicFrameLocks xmlns:a="http://schemas.openxmlformats.org/drawingml/2006/main" noChangeAspect="1"/>
             </wp:cNvGraphicFramePr>
@@ -5912,7 +5918,7 @@
               <a:graphicData uri="http://schemas.openxmlformats.org/drawingml/2006/picture">
                 <pic:pic xmlns:pic="http://schemas.openxmlformats.org/drawingml/2006/picture">
                   <pic:nvPicPr>
-                    <pic:cNvPr id="6" name="Arhitectura detaliată.png"/>
+                    <pic:cNvPr id="14" name="Arhitectura detaliată.png"/>
                     <pic:cNvPicPr/>
                   </pic:nvPicPr>
                   <pic:blipFill>
@@ -5947,8 +5953,8 @@
       <w:pPr>
         <w:pStyle w:val="LiFigura"/>
       </w:pPr>
-      <w:bookmarkStart w:id="18" w:name="_Ref516738526"/>
-      <w:bookmarkStart w:id="19" w:name="_Toc516757677"/>
+      <w:bookmarkStart w:id="19" w:name="_Ref516738526"/>
+      <w:bookmarkStart w:id="20" w:name="_Toc516757677"/>
       <w:r>
         <w:t xml:space="preserve">Figura </w:t>
       </w:r>
@@ -5970,14 +5976,14 @@
       <w:r>
         <w:fldChar w:fldCharType="end"/>
       </w:r>
-      <w:bookmarkEnd w:id="18"/>
+      <w:bookmarkEnd w:id="19"/>
       <w:r>
         <w:t>: Ar</w:t>
       </w:r>
       <w:r>
         <w:t>hitectura detaliată a sistemului</w:t>
       </w:r>
-      <w:bookmarkEnd w:id="19"/>
+      <w:bookmarkEnd w:id="20"/>
     </w:p>
     <w:p>
       <w:pPr>
@@ -6097,7 +6103,6 @@
     <w:p>
       <w:pPr>
         <w:pStyle w:val="LiTextNormal"/>
-        <w:ind w:left="720" w:firstLine="0"/>
       </w:pPr>
     </w:p>
     <w:p>
@@ -6112,7 +6117,7 @@
           <w:szCs w:val="26"/>
         </w:rPr>
       </w:pPr>
-      <w:bookmarkStart w:id="20" w:name="_Toc516757856"/>
+      <w:bookmarkStart w:id="21" w:name="_Toc516757856"/>
       <w:r>
         <w:lastRenderedPageBreak/>
         <w:t>Exemplificare scen</w:t>
@@ -6126,12 +6131,13 @@
       <w:r>
         <w:t xml:space="preserve"> și fluxuri de activități</w:t>
       </w:r>
-      <w:bookmarkEnd w:id="20"/>
+      <w:bookmarkEnd w:id="21"/>
     </w:p>
     <w:p>
       <w:pPr>
         <w:pStyle w:val="LiTextNormal"/>
         <w:ind w:firstLine="0"/>
+        <w:jc w:val="right"/>
       </w:pPr>
       <w:r>
         <w:rPr>
@@ -6185,8 +6191,8 @@
       <w:pPr>
         <w:pStyle w:val="LiFigura"/>
       </w:pPr>
-      <w:bookmarkStart w:id="21" w:name="_Ref516750491"/>
-      <w:bookmarkStart w:id="22" w:name="_Toc516757678"/>
+      <w:bookmarkStart w:id="22" w:name="_Ref516750491"/>
+      <w:bookmarkStart w:id="23" w:name="_Toc516757678"/>
       <w:r>
         <w:t xml:space="preserve">Figura </w:t>
       </w:r>
@@ -6208,11 +6214,16 @@
       <w:r>
         <w:fldChar w:fldCharType="end"/>
       </w:r>
-      <w:bookmarkEnd w:id="21"/>
+      <w:bookmarkEnd w:id="22"/>
       <w:r>
         <w:t>: Interacțiunea utilizatorului cu sistemul</w:t>
       </w:r>
-      <w:bookmarkEnd w:id="22"/>
+      <w:bookmarkEnd w:id="23"/>
+    </w:p>
+    <w:p>
+      <w:pPr>
+        <w:pStyle w:val="LiTextNormal"/>
+      </w:pPr>
     </w:p>
     <w:p>
       <w:pPr>
@@ -6240,7 +6251,13 @@
         <w:fldChar w:fldCharType="end"/>
       </w:r>
       <w:r>
-        <w:t>, de mai sus, conține o diagramă cu cazurile de utilizare a sistemului. Utilizatorul poate să se înregistreze, vizualizeze pagina princilă și să se logheze dacă este un utilizator vizitator. El nu o să poată accesa alte funcționalități ale sistemului.</w:t>
+        <w:t>, de mai sus, conține o diagramă cu cazurile de utilizare a sistemului. Utilizatorul poate să se înregistreze, vizualizeze pagina princi</w:t>
+      </w:r>
+      <w:r>
+        <w:t>pa</w:t>
+      </w:r>
+      <w:r>
+        <w:t>lă și să se logheze dacă este un utilizator vizitator. El nu o să poată accesa alte funcționalități ale sistemului.</w:t>
       </w:r>
     </w:p>
     <w:p>
@@ -6295,13 +6312,25 @@
         <w:t xml:space="preserve">diagramă </w:t>
       </w:r>
       <w:r>
-        <w:t xml:space="preserve">intentionează să arate fluxul de activitate </w:t>
+        <w:t>inten</w:t>
+      </w:r>
+      <w:r>
+        <w:t>ț</w:t>
+      </w:r>
+      <w:r>
+        <w:t xml:space="preserve">ionează să arate fluxul de activitate </w:t>
       </w:r>
       <w:r>
         <w:t>rezultat din interacțiunea utilizatorului cu sistemul.</w:t>
       </w:r>
       <w:r>
-        <w:t xml:space="preserve"> Fluxul diagramei este de sus în jos De exemplu conectarea la dispozitiv se află </w:t>
+        <w:t xml:space="preserve"> Fluxul diagramei este de sus în jos</w:t>
+      </w:r>
+      <w:r>
+        <w:t>.</w:t>
+      </w:r>
+      <w:r>
+        <w:t xml:space="preserve"> De exemplu conectarea la dispozitiv se află </w:t>
       </w:r>
       <w:r>
         <w:t>pozitionată l</w:t>
@@ -6381,8 +6410,8 @@
       <w:pPr>
         <w:pStyle w:val="LiFigura"/>
       </w:pPr>
-      <w:bookmarkStart w:id="23" w:name="_Ref516756860"/>
-      <w:bookmarkStart w:id="24" w:name="_Toc516757679"/>
+      <w:bookmarkStart w:id="24" w:name="_Ref516756860"/>
+      <w:bookmarkStart w:id="25" w:name="_Toc516757679"/>
       <w:r>
         <w:t xml:space="preserve">Figura </w:t>
       </w:r>
@@ -6404,19 +6433,211 @@
       <w:r>
         <w:fldChar w:fldCharType="end"/>
       </w:r>
-      <w:bookmarkEnd w:id="23"/>
+      <w:bookmarkEnd w:id="24"/>
       <w:r>
         <w:t>: Diagrama de activi</w:t>
       </w:r>
       <w:r>
         <w:t>tate interacțiunii utilizatorului cu sistemul</w:t>
       </w:r>
-      <w:bookmarkEnd w:id="24"/>
-    </w:p>
-    <w:p>
-      <w:pPr>
-        <w:pStyle w:val="LiTextNormal"/>
-        <w:ind w:firstLine="0"/>
+      <w:bookmarkEnd w:id="25"/>
+    </w:p>
+    <w:p>
+      <w:pPr>
+        <w:pStyle w:val="LiTextNormal"/>
+      </w:pPr>
+    </w:p>
+    <w:p>
+      <w:pPr>
+        <w:pStyle w:val="LiTextNormal"/>
+      </w:pPr>
+      <w:r>
+        <w:t>Un scenariu im</w:t>
+      </w:r>
+      <w:r>
+        <w:t>portant este managementul conex</w:t>
+      </w:r>
+      <w:r>
+        <w:t>iunilor cu dispozitivele.</w:t>
+      </w:r>
+      <w:r>
+        <w:t xml:space="preserve"> Conectarea la dispozitive o face utilizatorul manual, prin apasarea butonului „Connect” de pe interfața grafică. Pănă acum nu este nici o problemă. La deconectare deja încep să apară unele întrebări. Dacă utilizatorul apasă pe butonul de deconectarea înainte să închidă pagina sau să se deloghez</w:t>
+      </w:r>
+      <w:r>
+        <w:t>e</w:t>
+      </w:r>
+      <w:r>
+        <w:t>, este foarte bine, s-a asigurat el că dispozitivul este închis.</w:t>
+      </w:r>
+      <w:r>
+        <w:t xml:space="preserve"> Dar dacă se conectează la dispozitiv și apoi închide tab-ul din browser? Sau se deloghează?</w:t>
+      </w:r>
+      <w:r>
+        <w:t xml:space="preserve"> Sau chiar închide browser-ul</w:t>
+      </w:r>
+      <w:r>
+        <w:t>.</w:t>
+      </w:r>
+      <w:r>
+        <w:t xml:space="preserve"> </w:t>
+      </w:r>
+      <w:r>
+        <w:t>A</w:t>
+      </w:r>
+      <w:r>
+        <w:t>ceste cazuri trebuie tratate corespunzător pentru a nu consuma resurse inutil sau defecta dispozitivele.</w:t>
+      </w:r>
+      <w:r>
+        <w:t xml:space="preserve"> În primul râ</w:t>
+      </w:r>
+      <w:r>
+        <w:t xml:space="preserve">nd o modalitatea de a trata anumite cazuri este folosind interceptarea de evenimente cum ar fi închiderea tabului, </w:t>
+      </w:r>
+      <w:r>
+        <w:t>delogarea</w:t>
+      </w:r>
+      <w:r>
+        <w:t>, închiderea browser-ului.</w:t>
+      </w:r>
+    </w:p>
+    <w:p>
+      <w:pPr>
+        <w:pStyle w:val="LiTextNormal"/>
+      </w:pPr>
+      <w:r>
+        <w:t xml:space="preserve">Cum unele evenimente sunt dependente de mediul de lucru, </w:t>
+      </w:r>
+      <w:r>
+        <w:t xml:space="preserve">de exemplu </w:t>
+      </w:r>
+      <w:r>
+        <w:t xml:space="preserve">browser-ul </w:t>
+      </w:r>
+      <w:r>
+        <w:t>folosit de client în</w:t>
+      </w:r>
+      <w:r>
+        <w:t xml:space="preserve"> accesarea </w:t>
+      </w:r>
+      <w:r>
+        <w:t>site-ul web, o soluție</w:t>
+      </w:r>
+      <w:r>
+        <w:t xml:space="preserve"> independentă </w:t>
+      </w:r>
+      <w:r>
+        <w:t xml:space="preserve">de mediu de lucru ar fi folosirea unui </w:t>
+      </w:r>
+      <w:r>
+        <w:t xml:space="preserve">mecanism de expirare a </w:t>
+      </w:r>
+      <w:r>
+        <w:t xml:space="preserve">unei unitați </w:t>
+      </w:r>
+      <w:r>
+        <w:t>timp prestabilit</w:t>
+      </w:r>
+      <w:r>
+        <w:t>e</w:t>
+      </w:r>
+      <w:r>
+        <w:t xml:space="preserve">. </w:t>
+      </w:r>
+      <w:r>
+        <w:t xml:space="preserve">Un astfel de mecanism </w:t>
+      </w:r>
+      <w:r>
+        <w:t xml:space="preserve">va acționa pe </w:t>
+      </w:r>
+      <w:r>
+        <w:lastRenderedPageBreak/>
+        <w:t>partea de ser</w:t>
+      </w:r>
+      <w:r>
+        <w:t>ver</w:t>
+      </w:r>
+      <w:r>
+        <w:t>, pentru a avea control total. Mecanismul</w:t>
+      </w:r>
+      <w:r>
+        <w:t xml:space="preserve"> v</w:t>
+      </w:r>
+      <w:r>
+        <w:t>a funcționa în următorul mod: Că</w:t>
+      </w:r>
+      <w:r>
+        <w:t>nd un utilizator v</w:t>
+      </w:r>
+      <w:r>
+        <w:t>a face o se ca conecta la un dispozitiv sau v-a face o stare disp</w:t>
+      </w:r>
+      <w:r>
+        <w:t>ozitivului, se v</w:t>
+      </w:r>
+      <w:r>
+        <w:t>a porni un timer. Dacă timer-ul este deja pronit și utilizatorul face o acțiune, at</w:t>
+      </w:r>
+      <w:r>
+        <w:t>unci timer-ul v</w:t>
+      </w:r>
+      <w:r>
+        <w:t>a începe număratoarea de la început. T</w:t>
+      </w:r>
+      <w:r>
+        <w:t>imer-ul v</w:t>
+      </w:r>
+      <w:r>
+        <w:t>a avea o valoare de î</w:t>
+      </w:r>
+      <w:r>
+        <w:t>nceput prestabilită</w:t>
+      </w:r>
+      <w:r>
+        <w:t>, de exemplu: 20 de minute.</w:t>
+      </w:r>
+      <w:r>
+        <w:t xml:space="preserve"> </w:t>
+      </w:r>
+      <w:r>
+        <w:t>Prin urmare, comportamenul în ur</w:t>
+      </w:r>
+      <w:r>
+        <w:t>ma aplicării acestui mecanism v</w:t>
+      </w:r>
+      <w:r>
+        <w:t>a fi următorul: d</w:t>
+      </w:r>
+      <w:r>
+        <w:t>acă utilizatorul nu</w:t>
+      </w:r>
+      <w:r>
+        <w:t xml:space="preserve"> face nici o operație asu</w:t>
+      </w:r>
+      <w:r>
+        <w:t>p</w:t>
+      </w:r>
+      <w:r>
+        <w:t>ra unui dispozitiv, într-un interval mai mare de 20 de minute, atunci conexi</w:t>
+      </w:r>
+      <w:r>
+        <w:t xml:space="preserve">unea cu dispozitivul </w:t>
+      </w:r>
+      <w:r>
+        <w:t>este</w:t>
+      </w:r>
+      <w:r>
+        <w:t xml:space="preserve"> încheiată</w:t>
+      </w:r>
+      <w:r>
+        <w:t>, neafectănd în nici un fel starea pe care o avea înainte de deconectare. Astfel s-a ajuns la un comportament sigur, independent de brow</w:t>
+      </w:r>
+      <w:r>
+        <w:t>ser, ce asigură eliberarea corespunzătoare de resurse.</w:t>
+      </w:r>
+    </w:p>
+    <w:p>
+      <w:pPr>
+        <w:pStyle w:val="LiTextNormal"/>
         <w:rPr>
           <w:sz w:val="52"/>
           <w:szCs w:val="26"/>
@@ -6431,12 +6652,12 @@
       <w:pPr>
         <w:pStyle w:val="LiChapters"/>
       </w:pPr>
-      <w:bookmarkStart w:id="25" w:name="_Toc516757857"/>
+      <w:bookmarkStart w:id="26" w:name="_Toc516757857"/>
       <w:r>
         <w:lastRenderedPageBreak/>
         <w:t>Implementare</w:t>
       </w:r>
-      <w:bookmarkEnd w:id="25"/>
+      <w:bookmarkEnd w:id="26"/>
     </w:p>
     <w:p>
       <w:pPr>
@@ -6454,19 +6675,19 @@
           <w:sz w:val="52"/>
         </w:rPr>
       </w:pPr>
-      <w:bookmarkStart w:id="26" w:name="_Toc515625695"/>
-      <w:bookmarkStart w:id="27" w:name="_Toc516757858"/>
+      <w:bookmarkStart w:id="27" w:name="_Toc515625695"/>
+      <w:bookmarkStart w:id="28" w:name="_Toc516757858"/>
       <w:r>
         <w:t>Modulul 1</w:t>
       </w:r>
-      <w:bookmarkEnd w:id="26"/>
+      <w:bookmarkEnd w:id="27"/>
       <w:r>
         <w:t xml:space="preserve"> – Aplicația we</w:t>
       </w:r>
       <w:r>
         <w:t>b</w:t>
       </w:r>
-      <w:bookmarkEnd w:id="27"/>
+      <w:bookmarkEnd w:id="28"/>
     </w:p>
     <w:p>
       <w:pPr>
@@ -6794,12 +7015,12 @@
           <w:numId w:val="4"/>
         </w:numPr>
       </w:pPr>
-      <w:bookmarkStart w:id="28" w:name="_Toc516757859"/>
+      <w:bookmarkStart w:id="29" w:name="_Toc516757859"/>
       <w:r>
         <w:lastRenderedPageBreak/>
         <w:t>Structura proiectului</w:t>
       </w:r>
-      <w:bookmarkEnd w:id="28"/>
+      <w:bookmarkEnd w:id="29"/>
     </w:p>
     <w:p>
       <w:pPr>
@@ -6971,8 +7192,8 @@
       <w:pPr>
         <w:pStyle w:val="LiFigura"/>
       </w:pPr>
-      <w:bookmarkStart w:id="29" w:name="_Ref516398484"/>
-      <w:bookmarkStart w:id="30" w:name="_Toc516757680"/>
+      <w:bookmarkStart w:id="30" w:name="_Ref516398484"/>
+      <w:bookmarkStart w:id="31" w:name="_Toc516757680"/>
       <w:r>
         <w:t xml:space="preserve">Figura </w:t>
       </w:r>
@@ -6994,11 +7215,11 @@
       <w:r>
         <w:fldChar w:fldCharType="end"/>
       </w:r>
-      <w:bookmarkEnd w:id="29"/>
+      <w:bookmarkEnd w:id="30"/>
       <w:r>
         <w:t>: Structura unei componente angular</w:t>
       </w:r>
-      <w:bookmarkEnd w:id="30"/>
+      <w:bookmarkEnd w:id="31"/>
     </w:p>
     <w:p>
       <w:pPr>
@@ -7424,7 +7645,7 @@
           <w:numId w:val="4"/>
         </w:numPr>
       </w:pPr>
-      <w:bookmarkStart w:id="31" w:name="_Toc516757860"/>
+      <w:bookmarkStart w:id="32" w:name="_Toc516757860"/>
       <w:r>
         <w:lastRenderedPageBreak/>
         <w:t>R</w:t>
@@ -7432,7 +7653,7 @@
       <w:r>
         <w:t>utarea</w:t>
       </w:r>
-      <w:bookmarkEnd w:id="31"/>
+      <w:bookmarkEnd w:id="32"/>
     </w:p>
     <w:p>
       <w:pPr>
@@ -7641,7 +7862,6 @@
     <w:p>
       <w:pPr>
         <w:pStyle w:val="LiTextNormal"/>
-        <w:jc w:val="center"/>
       </w:pPr>
       <w:r>
         <w:rPr>
@@ -7695,8 +7915,8 @@
       <w:pPr>
         <w:pStyle w:val="LiFigura"/>
       </w:pPr>
-      <w:bookmarkStart w:id="32" w:name="_Ref516577243"/>
-      <w:bookmarkStart w:id="33" w:name="_Toc516757681"/>
+      <w:bookmarkStart w:id="33" w:name="_Ref516577243"/>
+      <w:bookmarkStart w:id="34" w:name="_Toc516757681"/>
       <w:r>
         <w:t xml:space="preserve">Figura </w:t>
       </w:r>
@@ -7718,7 +7938,7 @@
       <w:r>
         <w:fldChar w:fldCharType="end"/>
       </w:r>
-      <w:bookmarkEnd w:id="32"/>
+      <w:bookmarkEnd w:id="33"/>
       <w:r>
         <w:t>:</w:t>
       </w:r>
@@ -7728,7 +7948,7 @@
       <w:r>
         <w:t>Structura aplicației web</w:t>
       </w:r>
-      <w:bookmarkEnd w:id="33"/>
+      <w:bookmarkEnd w:id="34"/>
     </w:p>
     <w:p>
       <w:pPr>
@@ -7831,8 +8051,8 @@
       <w:pPr>
         <w:pStyle w:val="LiFigura"/>
       </w:pPr>
-      <w:bookmarkStart w:id="34" w:name="_Ref516577231"/>
-      <w:bookmarkStart w:id="35" w:name="_Toc516757682"/>
+      <w:bookmarkStart w:id="35" w:name="_Ref516577231"/>
+      <w:bookmarkStart w:id="36" w:name="_Toc516757682"/>
       <w:r>
         <w:t xml:space="preserve">Figura </w:t>
       </w:r>
@@ -7854,11 +8074,11 @@
       <w:r>
         <w:fldChar w:fldCharType="end"/>
       </w:r>
-      <w:bookmarkEnd w:id="34"/>
+      <w:bookmarkEnd w:id="35"/>
       <w:r>
         <w:t>: Codul de rutare</w:t>
       </w:r>
-      <w:bookmarkEnd w:id="35"/>
+      <w:bookmarkEnd w:id="36"/>
     </w:p>
     <w:p>
       <w:pPr>
@@ -7995,12 +8215,10 @@
           <w:numId w:val="4"/>
         </w:numPr>
       </w:pPr>
-      <w:bookmarkStart w:id="36" w:name="_Toc516757861"/>
       <w:r>
         <w:lastRenderedPageBreak/>
-        <w:t>AuthGuard</w:t>
-      </w:r>
-      <w:bookmarkEnd w:id="36"/>
+        <w:t>Serviciul de logare</w:t>
+      </w:r>
     </w:p>
     <w:p>
       <w:pPr>
@@ -8120,7 +8338,6 @@
           <w:id w:val="-1403125337"/>
           <w:citation/>
         </w:sdtPr>
-        <w:sdtEndPr/>
         <w:sdtContent>
           <w:r>
             <w:fldChar w:fldCharType="begin"/>
@@ -8159,7 +8376,6 @@
           <w:id w:val="1750923699"/>
           <w:citation/>
         </w:sdtPr>
-        <w:sdtEndPr/>
         <w:sdtContent>
           <w:r>
             <w:fldChar w:fldCharType="begin"/>
@@ -8204,7 +8420,6 @@
           <w:id w:val="-1410687096"/>
           <w:citation/>
         </w:sdtPr>
-        <w:sdtEndPr/>
         <w:sdtContent>
           <w:r>
             <w:fldChar w:fldCharType="begin"/>
@@ -8394,15 +8609,53 @@
     <w:p>
       <w:pPr>
         <w:pStyle w:val="LiTextNormal"/>
-        <w:ind w:firstLine="0"/>
-      </w:pPr>
-    </w:p>
-    <w:p>
-      <w:pPr>
-        <w:pStyle w:val="LiTextNormal"/>
-      </w:pPr>
-      <w:r>
-        <w:t>După cum am zis și la începutul acestui capitol, acest modul este „creierul sistemului”.</w:t>
+      </w:pPr>
+    </w:p>
+    <w:p>
+      <w:pPr>
+        <w:pStyle w:val="LiTextNormal"/>
+      </w:pPr>
+      <w:r>
+        <w:t xml:space="preserve">După cum am </w:t>
+      </w:r>
+      <w:r>
+        <w:t>menționat</w:t>
+      </w:r>
+      <w:r>
+        <w:t xml:space="preserve"> și la începutul</w:t>
+      </w:r>
+      <w:r>
+        <w:t xml:space="preserve"> subcapitolului „</w:t>
+      </w:r>
+      <w:r>
+        <w:fldChar w:fldCharType="begin"/>
+      </w:r>
+      <w:r>
+        <w:instrText xml:space="preserve"> REF _Ref516830580 \h </w:instrText>
+      </w:r>
+      <w:r>
+        <w:fldChar w:fldCharType="separate"/>
+      </w:r>
+      <w:r>
+        <w:t>Detalii arhitecturale</w:t>
+      </w:r>
+      <w:r>
+        <w:fldChar w:fldCharType="end"/>
+      </w:r>
+      <w:r>
+        <w:t>”</w:t>
+      </w:r>
+      <w:r>
+        <w:t>, acest modul este „creierul sistemului”</w:t>
+      </w:r>
+      <w:r>
+        <w:t xml:space="preserve"> deoarece</w:t>
+      </w:r>
+      <w:r>
+        <w:t xml:space="preserve"> face legătura între ceea ce vede utilizatorul și cum se desfășoară firul logic al acțiunilor în spate</w:t>
+      </w:r>
+      <w:r>
+        <w:t>.</w:t>
       </w:r>
     </w:p>
     <w:p>
@@ -8442,14 +8695,6 @@
         <w:pStyle w:val="LiTextNormal"/>
       </w:pPr>
       <w:r>
-        <w:t xml:space="preserve">Prin Server Rest Java, mă refer </w:t>
-      </w:r>
-    </w:p>
-    <w:p>
-      <w:pPr>
-        <w:pStyle w:val="LiTextNormal"/>
-      </w:pPr>
-      <w:r>
         <w:t>Paradigma de programare a serverului este REST</w:t>
       </w:r>
       <w:r>
@@ -8468,14 +8713,19 @@
         <w:footnoteReference w:id="27"/>
       </w:r>
       <w:r>
-        <w:t xml:space="preserve"> text/html, text/xml, text/csv, application/json, image/png. Clienții (e.g., navigatoare Web, roboți, player-e etc.) interacționează cu reprezentările resurselor via verbe „accesează” : GET, „modifică” : POST, „șterge” : DELETE, șamd.</w:t>
+        <w:t xml:space="preserve"> text/html, text/xml, text/csv, application/json, image/png</w:t>
+      </w:r>
+      <w:r>
+        <w:t>, etc</w:t>
+      </w:r>
+      <w:r>
+        <w:t>. Clienții (e.g., navigatoare Web, roboți, player-e etc.) interacționează cu reprezentările resurselor via verbe „accesează” : GET, „modifică” : POST, „șterge” : DELETE, șamd.</w:t>
       </w:r>
       <w:sdt>
         <w:sdtPr>
           <w:id w:val="1369112823"/>
           <w:citation/>
         </w:sdtPr>
-        <w:sdtEndPr/>
         <w:sdtContent>
           <w:r>
             <w:fldChar w:fldCharType="begin"/>
@@ -8520,11 +8770,6 @@
     </w:p>
     <w:p>
       <w:pPr>
-        <w:pStyle w:val="LiTextNormal"/>
-      </w:pPr>
-    </w:p>
-    <w:p>
-      <w:pPr>
         <w:pStyle w:val="LiSubSubChapter"/>
         <w:numPr>
           <w:ilvl w:val="2"/>
@@ -8616,7 +8861,13 @@
         <w:t>: acronim pentru „Data Transfer Object”</w:t>
       </w:r>
       <w:r>
-        <w:t>, folosite pentru a incapsula date ce vor fi trimise clientilor.</w:t>
+        <w:t xml:space="preserve">, folosite pentru a incapsula date ce vor fi trimise </w:t>
+      </w:r>
+      <w:r>
+        <w:t>între server și aplicația web</w:t>
+      </w:r>
+      <w:r>
+        <w:t>.</w:t>
       </w:r>
     </w:p>
     <w:p>
@@ -8719,7 +8970,10 @@
         <w:t xml:space="preserve">: </w:t>
       </w:r>
       <w:r>
-        <w:t>pachet ce contine serviciile utilizate în server cum ar fi: managerul de dispozitive sau serviciul responsabil cu utilizatorii.</w:t>
+        <w:t>pachet ce conț</w:t>
+      </w:r>
+      <w:r>
+        <w:t>ine serviciile utilizate în server cum ar fi: managerul de dispozitive sau serviciul responsabil cu utilizatorii.</w:t>
       </w:r>
     </w:p>
     <w:p>
@@ -8730,17 +8984,53 @@
           <w:numId w:val="16"/>
         </w:numPr>
       </w:pPr>
-    </w:p>
-    <w:p>
-      <w:pPr>
-        <w:pStyle w:val="LiTextNormal"/>
-        <w:ind w:left="1287" w:firstLine="0"/>
-      </w:pPr>
-    </w:p>
-    <w:p>
-      <w:pPr>
-        <w:pStyle w:val="LiTextNormal"/>
-        <w:ind w:left="1287" w:firstLine="0"/>
+      <w:r>
+        <w:t>SwaggerConfig: clasă responsabilă cu configurarea Swagger-ului</w:t>
+      </w:r>
+      <w:r>
+        <w:rPr>
+          <w:rStyle w:val="FootnoteReference"/>
+        </w:rPr>
+        <w:footnoteReference w:id="28"/>
+      </w:r>
+      <w:r>
+        <w:t>.</w:t>
+      </w:r>
+    </w:p>
+    <w:p>
+      <w:pPr>
+        <w:pStyle w:val="LiTextNormal"/>
+        <w:numPr>
+          <w:ilvl w:val="0"/>
+          <w:numId w:val="16"/>
+        </w:numPr>
+      </w:pPr>
+      <w:r>
+        <w:t>Application.properties: fișier responsabil cu configurări ale aplicație. Aici se găsesc configurări cum ar fi: portul la care rulează serverul, șirul de caractere ce reprezintă conexiunea la baza de date, numele utilizatorului ce poate accesa baz</w:t>
+      </w:r>
+      <w:r>
+        <w:t>a de date, ș.</w:t>
+      </w:r>
+      <w:r>
+        <w:t>a</w:t>
+      </w:r>
+      <w:r>
+        <w:t>.m.</w:t>
+      </w:r>
+      <w:r>
+        <w:t>d.</w:t>
+      </w:r>
+    </w:p>
+    <w:p>
+      <w:pPr>
+        <w:pStyle w:val="LiTextNormal"/>
+      </w:pPr>
+      <w:bookmarkStart w:id="41" w:name="_GoBack"/>
+      <w:bookmarkEnd w:id="41"/>
+    </w:p>
+    <w:p>
+      <w:pPr>
+        <w:pStyle w:val="LiTextNormal"/>
       </w:pPr>
     </w:p>
     <w:p>
@@ -8801,8 +9091,8 @@
       <w:pPr>
         <w:pStyle w:val="LiFigura"/>
       </w:pPr>
-      <w:bookmarkStart w:id="41" w:name="_Ref516675662"/>
-      <w:bookmarkStart w:id="42" w:name="_Toc516757683"/>
+      <w:bookmarkStart w:id="42" w:name="_Ref516675662"/>
+      <w:bookmarkStart w:id="43" w:name="_Toc516757683"/>
       <w:r>
         <w:t xml:space="preserve">Figura </w:t>
       </w:r>
@@ -8824,14 +9114,14 @@
       <w:r>
         <w:fldChar w:fldCharType="end"/>
       </w:r>
-      <w:bookmarkEnd w:id="41"/>
+      <w:bookmarkEnd w:id="42"/>
       <w:r>
         <w:t>: Structura</w:t>
       </w:r>
       <w:r>
         <w:t xml:space="preserve"> serverului java</w:t>
       </w:r>
-      <w:bookmarkEnd w:id="42"/>
+      <w:bookmarkEnd w:id="43"/>
     </w:p>
     <w:p>
       <w:pPr>
@@ -8856,17 +9146,17 @@
           <w:sz w:val="52"/>
         </w:rPr>
       </w:pPr>
-      <w:bookmarkStart w:id="43" w:name="_Toc515625697"/>
-      <w:bookmarkStart w:id="44" w:name="_Toc516757865"/>
+      <w:bookmarkStart w:id="44" w:name="_Toc515625697"/>
+      <w:bookmarkStart w:id="45" w:name="_Toc516757865"/>
       <w:r>
         <w:lastRenderedPageBreak/>
         <w:t>Modulul 3</w:t>
       </w:r>
-      <w:bookmarkEnd w:id="43"/>
+      <w:bookmarkEnd w:id="44"/>
       <w:r>
         <w:t xml:space="preserve"> – Dispozitivele inteligente</w:t>
       </w:r>
-      <w:bookmarkEnd w:id="44"/>
+      <w:bookmarkEnd w:id="45"/>
     </w:p>
     <w:p>
       <w:pPr>
@@ -8892,7 +9182,7 @@
           <w:szCs w:val="26"/>
         </w:rPr>
       </w:pPr>
-      <w:bookmarkStart w:id="45" w:name="_Toc515625698"/>
+      <w:bookmarkStart w:id="46" w:name="_Toc515625698"/>
       <w:r>
         <w:br w:type="page"/>
       </w:r>
@@ -8901,7 +9191,7 @@
       <w:pPr>
         <w:pStyle w:val="LiChapters"/>
       </w:pPr>
-      <w:bookmarkStart w:id="46" w:name="_Toc516757866"/>
+      <w:bookmarkStart w:id="47" w:name="_Toc516757866"/>
       <w:r>
         <w:lastRenderedPageBreak/>
         <w:t>Direcț</w:t>
@@ -8909,11 +9199,11 @@
       <w:r>
         <w:t>ii de viitor</w:t>
       </w:r>
-      <w:bookmarkEnd w:id="45"/>
       <w:bookmarkEnd w:id="46"/>
-    </w:p>
-    <w:p>
-      <w:bookmarkStart w:id="47" w:name="_Toc515625699"/>
+      <w:bookmarkEnd w:id="47"/>
+    </w:p>
+    <w:p>
+      <w:bookmarkStart w:id="48" w:name="_Toc515625699"/>
     </w:p>
     <w:p/>
     <w:p>
@@ -8933,16 +9223,16 @@
       <w:pPr>
         <w:pStyle w:val="LiChapters"/>
       </w:pPr>
-      <w:bookmarkStart w:id="48" w:name="_Toc516757867"/>
+      <w:bookmarkStart w:id="49" w:name="_Toc516757867"/>
       <w:r>
         <w:lastRenderedPageBreak/>
         <w:t>Concluzii</w:t>
       </w:r>
-      <w:bookmarkEnd w:id="47"/>
       <w:bookmarkEnd w:id="48"/>
-    </w:p>
-    <w:p>
-      <w:bookmarkStart w:id="49" w:name="_Toc515625701"/>
+      <w:bookmarkEnd w:id="49"/>
+    </w:p>
+    <w:p>
+      <w:bookmarkStart w:id="50" w:name="_Toc515625701"/>
     </w:p>
     <w:p>
       <w:pPr>
@@ -8961,13 +9251,13 @@
       <w:pPr>
         <w:pStyle w:val="LiChapters"/>
       </w:pPr>
-      <w:bookmarkStart w:id="50" w:name="_Toc516757868"/>
+      <w:bookmarkStart w:id="51" w:name="_Toc516757868"/>
       <w:r>
         <w:lastRenderedPageBreak/>
         <w:t>Bibliografie</w:t>
       </w:r>
-      <w:bookmarkEnd w:id="49"/>
       <w:bookmarkEnd w:id="50"/>
+      <w:bookmarkEnd w:id="51"/>
     </w:p>
     <w:p>
       <w:pPr>
@@ -8993,7 +9283,6 @@
           <w:docPartUnique/>
         </w:docPartObj>
       </w:sdtPr>
-      <w:sdtEndPr/>
       <w:sdtContent>
         <w:tbl>
           <w:tblPr>
@@ -9562,7 +9851,7 @@
           <w:rPr>
             <w:noProof/>
           </w:rPr>
-          <w:t>19</w:t>
+          <w:t>23</w:t>
         </w:r>
         <w:r>
           <w:rPr>
@@ -9648,13 +9937,7 @@
         <w:footnoteRef/>
       </w:r>
       <w:r>
-        <w:t xml:space="preserve"> </w:t>
-      </w:r>
-      <w:r>
-        <w:t xml:space="preserve">„Va </w:t>
-      </w:r>
-      <w:r>
-        <w:t>veni ploaie ușoară” – povestire scurta publicată pe data de 6 Mai 1950.</w:t>
+        <w:t xml:space="preserve"> „Va veni ploaie ușoară” – povestire scurta publicată pe data de 6 Mai 1950.</w:t>
       </w:r>
     </w:p>
   </w:footnote>
@@ -9670,13 +9953,7 @@
         <w:footnoteRef/>
       </w:r>
       <w:r>
-        <w:t xml:space="preserve"> </w:t>
-      </w:r>
-      <w:r>
-        <w:t xml:space="preserve">Raspberry </w:t>
-      </w:r>
-      <w:r>
-        <w:t xml:space="preserve">pi: </w:t>
+        <w:t xml:space="preserve"> Raspberry pi: </w:t>
       </w:r>
       <w:r>
         <w:t>https://www.raspberrypi.org/</w:t>
@@ -9695,10 +9972,7 @@
         <w:footnoteRef/>
       </w:r>
       <w:r>
-        <w:t xml:space="preserve"> </w:t>
-      </w:r>
-      <w:r>
-        <w:t>Un modul arduino este un circuit hardware complex, adus la o formă compactă pentru utilizare, cu o interfață de conexiune simplistă, ce necesită doar atasarea unor fire între placă și circuit.</w:t>
+        <w:t xml:space="preserve"> Un modul arduino este un circuit hardware complex, adus la o formă compactă pentru utilizare, cu o interfață de conexiune simplistă, ce necesită doar atasarea unor fire între placă și circuit.</w:t>
       </w:r>
     </w:p>
   </w:footnote>
@@ -9720,10 +9994,7 @@
         <w:t>A</w:t>
       </w:r>
       <w:r>
-        <w:t xml:space="preserve">cea </w:t>
-      </w:r>
-      <w:r>
-        <w:t>parte a site-ului pe care o putem vedea și cu care interacționează vizitatorii.</w:t>
+        <w:t>cea parte a site-ului pe care o putem vedea și cu care interacționează vizitatorii.</w:t>
       </w:r>
     </w:p>
   </w:footnote>
@@ -9739,13 +10010,7 @@
         <w:footnoteRef/>
       </w:r>
       <w:r>
-        <w:t xml:space="preserve"> </w:t>
-      </w:r>
-      <w:r>
-        <w:t xml:space="preserve">Este </w:t>
-      </w:r>
-      <w:r>
-        <w:t>locul unde se administrează informația. De obicei este format din server și bază de date.</w:t>
+        <w:t xml:space="preserve"> Este locul unde se administrează informația. De obicei este format din server și bază de date.</w:t>
       </w:r>
     </w:p>
   </w:footnote>
@@ -9761,13 +10026,7 @@
         <w:footnoteRef/>
       </w:r>
       <w:r>
-        <w:t xml:space="preserve"> </w:t>
-      </w:r>
-      <w:r>
-        <w:t xml:space="preserve">Echivalentul </w:t>
-      </w:r>
-      <w:r>
-        <w:t>acestui termen în limba romană este „Casă Inteligentă”.</w:t>
+        <w:t xml:space="preserve"> Echivalentul acestui termen în limba romană este „Casă Inteligentă”.</w:t>
       </w:r>
     </w:p>
   </w:footnote>
@@ -9789,13 +10048,7 @@
         <w:rPr>
           <w:rFonts w:ascii="Times New Roman" w:hAnsi="Times New Roman" w:cs="Times New Roman"/>
         </w:rPr>
-        <w:t xml:space="preserve">Alzheimer </w:t>
-      </w:r>
-      <w:r>
-        <w:rPr>
-          <w:rFonts w:ascii="Times New Roman" w:hAnsi="Times New Roman" w:cs="Times New Roman"/>
-        </w:rPr>
-        <w:t>este un tip de demență care cauzează probleme cu memoria, gândirea și comportamentul.</w:t>
+        <w:t>Alzheimer este un tip de demență care cauzează probleme cu memoria, gândirea și comportamentul.</w:t>
       </w:r>
     </w:p>
   </w:footnote>
@@ -9811,19 +10064,7 @@
         <w:footnoteRef/>
       </w:r>
       <w:r>
-        <w:t xml:space="preserve"> </w:t>
-      </w:r>
-      <w:r>
-        <w:t xml:space="preserve">Un </w:t>
-      </w:r>
-      <w:r>
-        <w:t>gadget este un obiect tehnolo</w:t>
-      </w:r>
-      <w:r>
-        <w:t>g</w:t>
-      </w:r>
-      <w:r>
-        <w:t>ic mic care îndeplinește o anumită funcție, de obicei fiind ceva nou.</w:t>
+        <w:t xml:space="preserve"> Un gadget este un obiect tehnologic mic care îndeplinește o anumită funcție, de obicei fiind ceva nou.</w:t>
       </w:r>
     </w:p>
   </w:footnote>
@@ -9839,13 +10080,7 @@
         <w:footnoteRef/>
       </w:r>
       <w:r>
-        <w:t xml:space="preserve"> </w:t>
-      </w:r>
-      <w:r>
-        <w:t xml:space="preserve">Autentificarea </w:t>
-      </w:r>
-      <w:r>
-        <w:t>are drept scop stabilirea identit</w:t>
+        <w:t xml:space="preserve"> Autentificarea are drept scop stabilirea identit</w:t>
       </w:r>
       <w:r>
         <w:t>ății actorilor care doresc să</w:t>
@@ -9868,13 +10103,7 @@
         <w:footnoteRef/>
       </w:r>
       <w:r>
-        <w:t xml:space="preserve"> </w:t>
-      </w:r>
-      <w:r>
-        <w:t xml:space="preserve">Este </w:t>
-      </w:r>
-      <w:r>
-        <w:t>un program care face managementul memoriei interne automat.</w:t>
+        <w:t xml:space="preserve"> Este un program care face managementul memoriei interne automat.</w:t>
       </w:r>
     </w:p>
   </w:footnote>
@@ -9893,10 +10122,7 @@
         <w:footnoteRef/>
       </w:r>
       <w:r>
-        <w:t xml:space="preserve"> </w:t>
-      </w:r>
-      <w:r>
-        <w:t xml:space="preserve">Man-in-the-middle </w:t>
+        <w:t xml:space="preserve"> Man-in-the-middle </w:t>
       </w:r>
       <w:r>
         <w:t>– detalii aici</w:t>
@@ -9927,10 +10153,7 @@
         <w:footnoteRef/>
       </w:r>
       <w:r>
-        <w:t xml:space="preserve"> </w:t>
-      </w:r>
-      <w:r>
-        <w:t>SSL - Secure Sockets Layer</w:t>
+        <w:t xml:space="preserve"> SSL - Secure Sockets Layer</w:t>
       </w:r>
     </w:p>
   </w:footnote>
@@ -9946,13 +10169,7 @@
         <w:footnoteRef/>
       </w:r>
       <w:r>
-        <w:t xml:space="preserve"> </w:t>
-      </w:r>
-      <w:r>
-        <w:t xml:space="preserve">TCP </w:t>
-      </w:r>
-      <w:r>
-        <w:t>– Transport Control Protocol</w:t>
+        <w:t xml:space="preserve"> TCP – Transport Control Protocol</w:t>
       </w:r>
     </w:p>
   </w:footnote>
@@ -9971,10 +10188,7 @@
         <w:footnoteRef/>
       </w:r>
       <w:r>
-        <w:t xml:space="preserve"> </w:t>
-      </w:r>
-      <w:r>
-        <w:t>REST</w:t>
+        <w:t xml:space="preserve"> REST</w:t>
       </w:r>
       <w:r>
         <w:rPr>
@@ -9996,10 +10210,7 @@
         <w:footnoteRef/>
       </w:r>
       <w:r>
-        <w:t xml:space="preserve"> </w:t>
-      </w:r>
-      <w:r>
-        <w:t xml:space="preserve">MIME: </w:t>
+        <w:t xml:space="preserve"> MIME: </w:t>
       </w:r>
       <w:r>
         <w:t>Multipurpose Internet Mail Extensions</w:t>
@@ -10018,10 +10229,7 @@
         <w:footnoteRef/>
       </w:r>
       <w:r>
-        <w:t xml:space="preserve"> </w:t>
-      </w:r>
-      <w:r>
-        <w:t>Angular</w:t>
+        <w:t xml:space="preserve"> Angular</w:t>
       </w:r>
       <w:r>
         <w:rPr>
@@ -10046,10 +10254,7 @@
         <w:footnoteRef/>
       </w:r>
       <w:r>
-        <w:t xml:space="preserve"> </w:t>
-      </w:r>
-      <w:r>
-        <w:t xml:space="preserve">Boostrap: </w:t>
+        <w:t xml:space="preserve"> Boostrap: </w:t>
       </w:r>
       <w:r>
         <w:t>https://getbootstrap.com/</w:t>
@@ -10068,13 +10273,7 @@
         <w:footnoteRef/>
       </w:r>
       <w:r>
-        <w:t xml:space="preserve"> </w:t>
-      </w:r>
-      <w:r>
-        <w:t xml:space="preserve">Single-page </w:t>
-      </w:r>
-      <w:r>
-        <w:t>application: o aplicație ce interacționează cu utilizatorul rescriind dinamic pagina curentă, în loc să încarce pagini întregi primite de la server.</w:t>
+        <w:t xml:space="preserve"> Single-page application: o aplicație ce interacționează cu utilizatorul rescriind dinamic pagina curentă, în loc să încarce pagini întregi primite de la server.</w:t>
       </w:r>
     </w:p>
   </w:footnote>
@@ -10090,13 +10289,7 @@
         <w:footnoteRef/>
       </w:r>
       <w:r>
-        <w:t xml:space="preserve"> </w:t>
-      </w:r>
-      <w:r>
-        <w:t xml:space="preserve">Cascade </w:t>
-      </w:r>
-      <w:r>
-        <w:t>Style Sheets(foaie de stiluri CSS): standard pentru formatarea elementelor unui document html.</w:t>
+        <w:t xml:space="preserve"> Cascade Style Sheets(foaie de stiluri CSS): standard pentru formatarea elementelor unui document html.</w:t>
       </w:r>
     </w:p>
   </w:footnote>
@@ -10112,13 +10305,7 @@
         <w:footnoteRef/>
       </w:r>
       <w:r>
-        <w:t xml:space="preserve"> </w:t>
-      </w:r>
-      <w:r>
-        <w:t xml:space="preserve">Hyper </w:t>
-      </w:r>
-      <w:r>
-        <w:t>Text Markup Language: limbajul principal al Web-ului pentru crearea de conținut ce poate fi utilizat oriunde.</w:t>
+        <w:t xml:space="preserve"> Hyper Text Markup Language: limbajul principal al Web-ului pentru crearea de conținut ce poate fi utilizat oriunde.</w:t>
       </w:r>
     </w:p>
   </w:footnote>
@@ -10134,13 +10321,7 @@
         <w:footnoteRef/>
       </w:r>
       <w:r>
-        <w:t xml:space="preserve"> </w:t>
-      </w:r>
-      <w:r>
-        <w:t xml:space="preserve">TypeScript: </w:t>
-      </w:r>
-      <w:r>
-        <w:t>limbaj puternic tipizat, orientat obiect, compilat, superset al lui JavaScript.</w:t>
+        <w:t xml:space="preserve"> TypeScript: limbaj puternic tipizat, orientat obiect, compilat, superset al lui JavaScript.</w:t>
       </w:r>
     </w:p>
   </w:footnote>
@@ -10156,13 +10337,7 @@
         <w:footnoteRef/>
       </w:r>
       <w:r>
-        <w:t xml:space="preserve"> </w:t>
-      </w:r>
-      <w:r>
-        <w:t xml:space="preserve">Obiect </w:t>
-      </w:r>
-      <w:r>
-        <w:t>responsabil cu navigarea de pe un view pe următorul view.</w:t>
+        <w:t xml:space="preserve"> Obiect responsabil cu navigarea de pe un view pe următorul view.</w:t>
       </w:r>
     </w:p>
   </w:footnote>
@@ -10178,13 +10353,7 @@
         <w:footnoteRef/>
       </w:r>
       <w:r>
-        <w:t xml:space="preserve"> </w:t>
-      </w:r>
-      <w:r>
-        <w:t xml:space="preserve">URL </w:t>
-      </w:r>
-      <w:r>
-        <w:t>(</w:t>
+        <w:t xml:space="preserve"> URL (</w:t>
       </w:r>
       <w:r>
         <w:t>Uniform Resource Locator</w:t>
@@ -10206,10 +10375,7 @@
         <w:footnoteRef/>
       </w:r>
       <w:r>
-        <w:t xml:space="preserve"> </w:t>
-      </w:r>
-      <w:r>
-        <w:t xml:space="preserve">Spring: </w:t>
+        <w:t xml:space="preserve"> Spring: </w:t>
       </w:r>
       <w:r>
         <w:t>https://spring.io/projects/spring-boot</w:t>
@@ -10231,16 +10397,19 @@
         <w:footnoteRef/>
       </w:r>
       <w:r>
-        <w:t xml:space="preserve"> </w:t>
-      </w:r>
-      <w:r>
-        <w:t>REST</w:t>
+        <w:t xml:space="preserve"> REST</w:t>
       </w:r>
       <w:r>
         <w:rPr>
           <w:lang w:val="en-US"/>
         </w:rPr>
-        <w:t>: Representational state transfer</w:t>
+        <w:t xml:space="preserve">: </w:t>
+      </w:r>
+      <w:r>
+        <w:rPr>
+          <w:lang w:val="en-US"/>
+        </w:rPr>
+        <w:t>https://www.ics.uci.edu/~fielding/pubs/dissertation/rest_arch_style.htm</w:t>
       </w:r>
     </w:p>
   </w:footnote>
@@ -10256,13 +10425,32 @@
         <w:footnoteRef/>
       </w:r>
       <w:r>
+        <w:t xml:space="preserve"> MIME: </w:t>
+      </w:r>
+      <w:r>
+        <w:t>https://www.iana.org/assignments/media-types/media-types.xhtml</w:t>
+      </w:r>
+    </w:p>
+  </w:footnote>
+  <w:footnote w:id="28">
+    <w:p>
+      <w:pPr>
+        <w:pStyle w:val="FootnoteText"/>
+      </w:pPr>
+      <w:r>
+        <w:rPr>
+          <w:rStyle w:val="FootnoteReference"/>
+        </w:rPr>
+        <w:footnoteRef/>
+      </w:r>
+      <w:r>
         <w:t xml:space="preserve"> </w:t>
       </w:r>
       <w:r>
-        <w:t xml:space="preserve">MIME: </w:t>
-      </w:r>
-      <w:r>
-        <w:t>Multipurpose Internet Mail Extensions</w:t>
+        <w:t xml:space="preserve">Swagger: </w:t>
+      </w:r>
+      <w:r>
+        <w:t>https://swagger.io</w:t>
       </w:r>
     </w:p>
   </w:footnote>
@@ -12939,7 +13127,7 @@
   <w:style w:type="paragraph" w:default="1" w:styleId="Normal">
     <w:name w:val="Normal"/>
     <w:qFormat/>
-    <w:rsid w:val="009778AC"/>
+    <w:rsid w:val="004D6CC5"/>
     <w:rPr>
       <w:lang w:val="ro-RO"/>
     </w:rPr>
@@ -12973,7 +13161,7 @@
     <w:uiPriority w:val="9"/>
     <w:unhideWhenUsed/>
     <w:qFormat/>
-    <w:rsid w:val="009778AC"/>
+    <w:rsid w:val="004D6CC5"/>
     <w:pPr>
       <w:keepNext/>
       <w:keepLines/>
@@ -12996,7 +13184,7 @@
     <w:semiHidden/>
     <w:unhideWhenUsed/>
     <w:qFormat/>
-    <w:rsid w:val="009778AC"/>
+    <w:rsid w:val="004D6CC5"/>
     <w:pPr>
       <w:keepNext/>
       <w:keepLines/>
@@ -13059,7 +13247,7 @@
     <w:uiPriority w:val="1"/>
     <w:semiHidden/>
     <w:unhideWhenUsed/>
-    <w:rsid w:val="009778AC"/>
+    <w:rsid w:val="004D6CC5"/>
   </w:style>
   <w:style w:type="table" w:default="1" w:styleId="TableNormal">
     <w:name w:val="Normal Table"/>
@@ -13081,7 +13269,7 @@
     <w:uiPriority w:val="99"/>
     <w:semiHidden/>
     <w:unhideWhenUsed/>
-    <w:rsid w:val="009778AC"/>
+    <w:rsid w:val="004D6CC5"/>
   </w:style>
   <w:style w:type="character" w:customStyle="1" w:styleId="Heading1Char">
     <w:name w:val="Heading 1 Char"/>
@@ -13113,7 +13301,7 @@
     <w:basedOn w:val="DefaultParagraphFont"/>
     <w:link w:val="Heading2"/>
     <w:uiPriority w:val="9"/>
-    <w:rsid w:val="009778AC"/>
+    <w:rsid w:val="004D6CC5"/>
     <w:rPr>
       <w:rFonts w:asciiTheme="majorHAnsi" w:eastAsiaTheme="majorEastAsia" w:hAnsiTheme="majorHAnsi" w:cstheme="majorBidi"/>
       <w:color w:val="2E74B5" w:themeColor="accent1" w:themeShade="BF"/>
@@ -13128,7 +13316,7 @@
     <w:link w:val="LiChaptersChar"/>
     <w:autoRedefine/>
     <w:qFormat/>
-    <w:rsid w:val="009778AC"/>
+    <w:rsid w:val="004D6CC5"/>
     <w:pPr>
       <w:numPr>
         <w:numId w:val="4"/>
@@ -13156,7 +13344,7 @@
     <w:name w:val="Li Chapters Char"/>
     <w:basedOn w:val="DefaultParagraphFont"/>
     <w:link w:val="LiChapters"/>
-    <w:rsid w:val="009778AC"/>
+    <w:rsid w:val="004D6CC5"/>
     <w:rPr>
       <w:rFonts w:ascii="Times New Roman" w:eastAsiaTheme="majorEastAsia" w:hAnsi="Times New Roman" w:cstheme="majorBidi"/>
       <w:color w:val="000000" w:themeColor="text1"/>
@@ -13205,7 +13393,7 @@
     <w:link w:val="LiTextNormalChar"/>
     <w:autoRedefine/>
     <w:qFormat/>
-    <w:rsid w:val="009778AC"/>
+    <w:rsid w:val="00571EF6"/>
     <w:pPr>
       <w:spacing w:after="0" w:line="360" w:lineRule="auto"/>
       <w:ind w:firstLine="720"/>
@@ -13222,7 +13410,7 @@
     <w:basedOn w:val="LiTextNormal"/>
     <w:link w:val="LiFPTitleChar"/>
     <w:autoRedefine/>
-    <w:rsid w:val="009778AC"/>
+    <w:rsid w:val="004D6CC5"/>
     <w:rPr>
       <w:sz w:val="96"/>
     </w:rPr>
@@ -13231,7 +13419,7 @@
     <w:name w:val="Li Text Normal Char"/>
     <w:basedOn w:val="DefaultParagraphFont"/>
     <w:link w:val="LiTextNormal"/>
-    <w:rsid w:val="009778AC"/>
+    <w:rsid w:val="00571EF6"/>
     <w:rPr>
       <w:rFonts w:ascii="Times New Roman" w:hAnsi="Times New Roman"/>
       <w:sz w:val="24"/>
@@ -13244,7 +13432,7 @@
     <w:basedOn w:val="LiFPTitle"/>
     <w:link w:val="LiFPSubtitleChar"/>
     <w:autoRedefine/>
-    <w:rsid w:val="009778AC"/>
+    <w:rsid w:val="004D6CC5"/>
     <w:pPr>
       <w:jc w:val="right"/>
     </w:pPr>
@@ -13256,7 +13444,7 @@
     <w:name w:val="Li FP Title Char"/>
     <w:basedOn w:val="LiTextNormalChar"/>
     <w:link w:val="LiFPTitle"/>
-    <w:rsid w:val="009778AC"/>
+    <w:rsid w:val="004D6CC5"/>
     <w:rPr>
       <w:rFonts w:ascii="Times New Roman" w:hAnsi="Times New Roman"/>
       <w:sz w:val="96"/>
@@ -13270,7 +13458,7 @@
     <w:next w:val="Heading2"/>
     <w:link w:val="LiSubtitleChar"/>
     <w:autoRedefine/>
-    <w:rsid w:val="009778AC"/>
+    <w:rsid w:val="004D6CC5"/>
     <w:rPr>
       <w:sz w:val="40"/>
     </w:rPr>
@@ -13279,7 +13467,7 @@
     <w:name w:val="Li FP Subtitle Char"/>
     <w:basedOn w:val="LiFPTitleChar"/>
     <w:link w:val="LiFPSubtitle"/>
-    <w:rsid w:val="009778AC"/>
+    <w:rsid w:val="004D6CC5"/>
     <w:rPr>
       <w:rFonts w:ascii="Times New Roman" w:hAnsi="Times New Roman"/>
       <w:sz w:val="56"/>
@@ -13291,7 +13479,7 @@
     <w:name w:val="Li Subtitle Char"/>
     <w:basedOn w:val="LiChaptersChar"/>
     <w:link w:val="LiSubtitle"/>
-    <w:rsid w:val="009778AC"/>
+    <w:rsid w:val="004D6CC5"/>
     <w:rPr>
       <w:rFonts w:asciiTheme="majorHAnsi" w:eastAsiaTheme="majorEastAsia" w:hAnsiTheme="majorHAnsi" w:cstheme="majorBidi"/>
       <w:color w:val="2E74B5" w:themeColor="accent1" w:themeShade="BF"/>
@@ -13306,7 +13494,7 @@
     <w:link w:val="LiCodChar"/>
     <w:autoRedefine/>
     <w:qFormat/>
-    <w:rsid w:val="009778AC"/>
+    <w:rsid w:val="004D6CC5"/>
     <w:pPr>
       <w:pBdr>
         <w:top w:val="single" w:sz="4" w:space="1" w:color="auto"/>
@@ -13328,7 +13516,7 @@
     <w:link w:val="LiEtichetaChar"/>
     <w:autoRedefine/>
     <w:qFormat/>
-    <w:rsid w:val="009778AC"/>
+    <w:rsid w:val="004D6CC5"/>
     <w:pPr>
       <w:ind w:firstLine="0"/>
       <w:jc w:val="center"/>
@@ -13343,7 +13531,7 @@
     <w:link w:val="LiSubchaptersChar"/>
     <w:autoRedefine/>
     <w:qFormat/>
-    <w:rsid w:val="009778AC"/>
+    <w:rsid w:val="004D6CC5"/>
     <w:rPr>
       <w:rFonts w:ascii="Times New Roman" w:hAnsi="Times New Roman"/>
       <w:noProof/>
@@ -13355,7 +13543,7 @@
     <w:name w:val="Li Cod Char"/>
     <w:basedOn w:val="DefaultParagraphFont"/>
     <w:link w:val="LiCod"/>
-    <w:rsid w:val="009778AC"/>
+    <w:rsid w:val="004D6CC5"/>
     <w:rPr>
       <w:rFonts w:ascii="Courier New" w:hAnsi="Courier New"/>
       <w:sz w:val="20"/>
@@ -13366,7 +13554,7 @@
     <w:name w:val="Li Eticheta Char"/>
     <w:basedOn w:val="LiCodChar"/>
     <w:link w:val="LiEticheta"/>
-    <w:rsid w:val="009778AC"/>
+    <w:rsid w:val="004D6CC5"/>
     <w:rPr>
       <w:rFonts w:ascii="Times New Roman" w:hAnsi="Times New Roman"/>
       <w:sz w:val="20"/>
@@ -13380,7 +13568,7 @@
     <w:link w:val="LiTitleChar"/>
     <w:autoRedefine/>
     <w:qFormat/>
-    <w:rsid w:val="009778AC"/>
+    <w:rsid w:val="004D6CC5"/>
     <w:pPr>
       <w:ind w:left="1080" w:hanging="720"/>
       <w:jc w:val="left"/>
@@ -13393,7 +13581,7 @@
     <w:name w:val="Li Subchapters Char"/>
     <w:basedOn w:val="Heading2Char"/>
     <w:link w:val="LiSubchapters"/>
-    <w:rsid w:val="009778AC"/>
+    <w:rsid w:val="004D6CC5"/>
     <w:rPr>
       <w:rFonts w:ascii="Times New Roman" w:eastAsiaTheme="majorEastAsia" w:hAnsi="Times New Roman" w:cstheme="majorBidi"/>
       <w:noProof/>
@@ -13423,7 +13611,7 @@
     <w:name w:val="Li Title Char"/>
     <w:basedOn w:val="LiTextNormalChar"/>
     <w:link w:val="LiTitle"/>
-    <w:rsid w:val="009778AC"/>
+    <w:rsid w:val="004D6CC5"/>
     <w:rPr>
       <w:rFonts w:ascii="Times New Roman" w:hAnsi="Times New Roman"/>
       <w:sz w:val="48"/>
@@ -13498,7 +13686,7 @@
     <w:link w:val="LiBibliografieChar"/>
     <w:autoRedefine/>
     <w:qFormat/>
-    <w:rsid w:val="009778AC"/>
+    <w:rsid w:val="004D6CC5"/>
     <w:pPr>
       <w:numPr>
         <w:numId w:val="9"/>
@@ -13518,7 +13706,7 @@
     <w:name w:val="Li Bibliografie Char"/>
     <w:basedOn w:val="LiTextNormalChar"/>
     <w:link w:val="LiBibliografie"/>
-    <w:rsid w:val="009778AC"/>
+    <w:rsid w:val="004D6CC5"/>
     <w:rPr>
       <w:rFonts w:ascii="Times New Roman" w:hAnsi="Times New Roman"/>
       <w:sz w:val="24"/>
@@ -13585,7 +13773,7 @@
     <w:link w:val="Heading3"/>
     <w:uiPriority w:val="9"/>
     <w:semiHidden/>
-    <w:rsid w:val="009778AC"/>
+    <w:rsid w:val="004D6CC5"/>
     <w:rPr>
       <w:rFonts w:asciiTheme="majorHAnsi" w:eastAsiaTheme="majorEastAsia" w:hAnsiTheme="majorHAnsi" w:cstheme="majorBidi"/>
       <w:color w:val="1F4D78" w:themeColor="accent1" w:themeShade="7F"/>
@@ -13672,7 +13860,7 @@
     <w:link w:val="LiFiguraChar"/>
     <w:autoRedefine/>
     <w:qFormat/>
-    <w:rsid w:val="009778AC"/>
+    <w:rsid w:val="004D6CC5"/>
     <w:pPr>
       <w:ind w:firstLine="0"/>
       <w:jc w:val="center"/>
@@ -13711,7 +13899,7 @@
     <w:name w:val="Li Figura Char"/>
     <w:basedOn w:val="DefaultParagraphFont"/>
     <w:link w:val="LiFigura"/>
-    <w:rsid w:val="009778AC"/>
+    <w:rsid w:val="004D6CC5"/>
     <w:rPr>
       <w:rFonts w:ascii="Times New Roman" w:hAnsi="Times New Roman"/>
       <w:sz w:val="20"/>
@@ -14270,7 +14458,7 @@
 </file>
 
 <file path=customXml/itemProps1.xml><?xml version="1.0" encoding="utf-8"?>
-<ds:datastoreItem xmlns:ds="http://schemas.openxmlformats.org/officeDocument/2006/customXml" ds:itemID="{08BDA35F-F164-4E3F-B95F-52B322B9F012}">
+<ds:datastoreItem xmlns:ds="http://schemas.openxmlformats.org/officeDocument/2006/customXml" ds:itemID="{15825CCC-2B38-4D1C-BC59-C9E60A69AE81}">
   <ds:schemaRefs>
     <ds:schemaRef ds:uri="http://schemas.openxmlformats.org/officeDocument/2006/bibliography"/>
   </ds:schemaRefs>

</xml_diff>

<commit_message>
generated and integrated all device types
</commit_message>
<xml_diff>
--- a/Documentation/Documentation.docx
+++ b/Documentation/Documentation.docx
@@ -397,7 +397,7 @@
             <w:noProof/>
             <w:webHidden/>
           </w:rPr>
-          <w:t>14</w:t>
+          <w:t>15</w:t>
         </w:r>
         <w:r>
           <w:rPr>
@@ -467,7 +467,7 @@
             <w:noProof/>
             <w:webHidden/>
           </w:rPr>
-          <w:t>15</w:t>
+          <w:t>16</w:t>
         </w:r>
         <w:r>
           <w:rPr>
@@ -537,7 +537,7 @@
             <w:noProof/>
             <w:webHidden/>
           </w:rPr>
-          <w:t>16</w:t>
+          <w:t>17</w:t>
         </w:r>
         <w:r>
           <w:rPr>
@@ -607,7 +607,7 @@
             <w:noProof/>
             <w:webHidden/>
           </w:rPr>
-          <w:t>19</w:t>
+          <w:t>20</w:t>
         </w:r>
         <w:r>
           <w:rPr>
@@ -1812,7 +1812,7 @@
                 <w:noProof/>
                 <w:webHidden/>
               </w:rPr>
-              <w:t>13</w:t>
+              <w:t>14</w:t>
             </w:r>
             <w:r>
               <w:rPr>
@@ -1898,7 +1898,7 @@
                 <w:noProof/>
                 <w:webHidden/>
               </w:rPr>
-              <w:t>13</w:t>
+              <w:t>14</w:t>
             </w:r>
             <w:r>
               <w:rPr>
@@ -1984,7 +1984,7 @@
                 <w:noProof/>
                 <w:webHidden/>
               </w:rPr>
-              <w:t>14</w:t>
+              <w:t>15</w:t>
             </w:r>
             <w:r>
               <w:rPr>
@@ -2070,7 +2070,7 @@
                 <w:noProof/>
                 <w:webHidden/>
               </w:rPr>
-              <w:t>15</w:t>
+              <w:t>16</w:t>
             </w:r>
             <w:r>
               <w:rPr>
@@ -2143,20 +2143,17 @@
                 <w:noProof/>
                 <w:webHidden/>
               </w:rPr>
-            </w:r>
-            <w:r>
-              <w:rPr>
-                <w:noProof/>
-                <w:webHidden/>
-              </w:rPr>
               <w:fldChar w:fldCharType="separate"/>
             </w:r>
             <w:r>
               <w:rPr>
-                <w:noProof/>
-                <w:webHidden/>
-              </w:rPr>
-              <w:t>17</w:t>
+                <w:b/>
+                <w:bCs/>
+                <w:noProof/>
+                <w:webHidden/>
+                <w:lang w:val="en-US"/>
+              </w:rPr>
+              <w:t>Error! Bookmark not defined.</w:t>
             </w:r>
             <w:r>
               <w:rPr>
@@ -2242,7 +2239,7 @@
                 <w:noProof/>
                 <w:webHidden/>
               </w:rPr>
-              <w:t>17</w:t>
+              <w:t>18</w:t>
             </w:r>
             <w:r>
               <w:rPr>
@@ -2328,7 +2325,7 @@
                 <w:noProof/>
                 <w:webHidden/>
               </w:rPr>
-              <w:t>18</w:t>
+              <w:t>19</w:t>
             </w:r>
             <w:r>
               <w:rPr>
@@ -2414,7 +2411,7 @@
                 <w:noProof/>
                 <w:webHidden/>
               </w:rPr>
-              <w:t>18</w:t>
+              <w:t>19</w:t>
             </w:r>
             <w:r>
               <w:rPr>
@@ -2500,7 +2497,7 @@
                 <w:noProof/>
                 <w:webHidden/>
               </w:rPr>
-              <w:t>20</w:t>
+              <w:t>21</w:t>
             </w:r>
             <w:r>
               <w:rPr>
@@ -2582,7 +2579,7 @@
                 <w:noProof/>
                 <w:webHidden/>
               </w:rPr>
-              <w:t>21</w:t>
+              <w:t>22</w:t>
             </w:r>
             <w:r>
               <w:rPr>
@@ -2664,7 +2661,7 @@
                 <w:noProof/>
                 <w:webHidden/>
               </w:rPr>
-              <w:t>22</w:t>
+              <w:t>23</w:t>
             </w:r>
             <w:r>
               <w:rPr>
@@ -2746,7 +2743,7 @@
                 <w:noProof/>
                 <w:webHidden/>
               </w:rPr>
-              <w:t>23</w:t>
+              <w:t>24</w:t>
             </w:r>
             <w:r>
               <w:rPr>
@@ -9851,7 +9848,7 @@
           <w:rPr>
             <w:noProof/>
           </w:rPr>
-          <w:t>23</w:t>
+          <w:t>22</w:t>
         </w:r>
         <w:r>
           <w:rPr>
@@ -9937,7 +9934,13 @@
         <w:footnoteRef/>
       </w:r>
       <w:r>
-        <w:t xml:space="preserve"> „Va veni ploaie ușoară” – povestire scurta publicată pe data de 6 Mai 1950.</w:t>
+        <w:t xml:space="preserve"> </w:t>
+      </w:r>
+      <w:r>
+        <w:t xml:space="preserve">„Va </w:t>
+      </w:r>
+      <w:r>
+        <w:t>veni ploaie ușoară” – povestire scurta publicată pe data de 6 Mai 1950.</w:t>
       </w:r>
     </w:p>
   </w:footnote>
@@ -9953,7 +9956,13 @@
         <w:footnoteRef/>
       </w:r>
       <w:r>
-        <w:t xml:space="preserve"> Raspberry pi: </w:t>
+        <w:t xml:space="preserve"> </w:t>
+      </w:r>
+      <w:r>
+        <w:t xml:space="preserve">Raspberry </w:t>
+      </w:r>
+      <w:r>
+        <w:t xml:space="preserve">pi: </w:t>
       </w:r>
       <w:r>
         <w:t>https://www.raspberrypi.org/</w:t>
@@ -9972,7 +9981,10 @@
         <w:footnoteRef/>
       </w:r>
       <w:r>
-        <w:t xml:space="preserve"> Un modul arduino este un circuit hardware complex, adus la o formă compactă pentru utilizare, cu o interfață de conexiune simplistă, ce necesită doar atasarea unor fire între placă și circuit.</w:t>
+        <w:t xml:space="preserve"> </w:t>
+      </w:r>
+      <w:r>
+        <w:t>Un modul arduino este un circuit hardware complex, adus la o formă compactă pentru utilizare, cu o interfață de conexiune simplistă, ce necesită doar atasarea unor fire între placă și circuit.</w:t>
       </w:r>
     </w:p>
   </w:footnote>
@@ -9994,7 +10006,10 @@
         <w:t>A</w:t>
       </w:r>
       <w:r>
-        <w:t>cea parte a site-ului pe care o putem vedea și cu care interacționează vizitatorii.</w:t>
+        <w:t xml:space="preserve">cea </w:t>
+      </w:r>
+      <w:r>
+        <w:t>parte a site-ului pe care o putem vedea și cu care interacționează vizitatorii.</w:t>
       </w:r>
     </w:p>
   </w:footnote>
@@ -10010,7 +10025,13 @@
         <w:footnoteRef/>
       </w:r>
       <w:r>
-        <w:t xml:space="preserve"> Este locul unde se administrează informația. De obicei este format din server și bază de date.</w:t>
+        <w:t xml:space="preserve"> </w:t>
+      </w:r>
+      <w:r>
+        <w:t xml:space="preserve">Este </w:t>
+      </w:r>
+      <w:r>
+        <w:t>locul unde se administrează informația. De obicei este format din server și bază de date.</w:t>
       </w:r>
     </w:p>
   </w:footnote>
@@ -10026,7 +10047,13 @@
         <w:footnoteRef/>
       </w:r>
       <w:r>
-        <w:t xml:space="preserve"> Echivalentul acestui termen în limba romană este „Casă Inteligentă”.</w:t>
+        <w:t xml:space="preserve"> </w:t>
+      </w:r>
+      <w:r>
+        <w:t xml:space="preserve">Echivalentul </w:t>
+      </w:r>
+      <w:r>
+        <w:t>acestui termen în limba romană este „Casă Inteligentă”.</w:t>
       </w:r>
     </w:p>
   </w:footnote>
@@ -10048,7 +10075,13 @@
         <w:rPr>
           <w:rFonts w:ascii="Times New Roman" w:hAnsi="Times New Roman" w:cs="Times New Roman"/>
         </w:rPr>
-        <w:t>Alzheimer este un tip de demență care cauzează probleme cu memoria, gândirea și comportamentul.</w:t>
+        <w:t xml:space="preserve">Alzheimer </w:t>
+      </w:r>
+      <w:r>
+        <w:rPr>
+          <w:rFonts w:ascii="Times New Roman" w:hAnsi="Times New Roman" w:cs="Times New Roman"/>
+        </w:rPr>
+        <w:t>este un tip de demență care cauzează probleme cu memoria, gândirea și comportamentul.</w:t>
       </w:r>
     </w:p>
   </w:footnote>
@@ -10064,7 +10097,13 @@
         <w:footnoteRef/>
       </w:r>
       <w:r>
-        <w:t xml:space="preserve"> Un gadget este un obiect tehnologic mic care îndeplinește o anumită funcție, de obicei fiind ceva nou.</w:t>
+        <w:t xml:space="preserve"> </w:t>
+      </w:r>
+      <w:r>
+        <w:t xml:space="preserve">Un </w:t>
+      </w:r>
+      <w:r>
+        <w:t>gadget este un obiect tehnologic mic care îndeplinește o anumită funcție, de obicei fiind ceva nou.</w:t>
       </w:r>
     </w:p>
   </w:footnote>
@@ -10080,7 +10119,13 @@
         <w:footnoteRef/>
       </w:r>
       <w:r>
-        <w:t xml:space="preserve"> Autentificarea are drept scop stabilirea identit</w:t>
+        <w:t xml:space="preserve"> </w:t>
+      </w:r>
+      <w:r>
+        <w:t xml:space="preserve">Autentificarea </w:t>
+      </w:r>
+      <w:r>
+        <w:t>are drept scop stabilirea identit</w:t>
       </w:r>
       <w:r>
         <w:t>ății actorilor care doresc să</w:t>
@@ -10103,7 +10148,13 @@
         <w:footnoteRef/>
       </w:r>
       <w:r>
-        <w:t xml:space="preserve"> Este un program care face managementul memoriei interne automat.</w:t>
+        <w:t xml:space="preserve"> </w:t>
+      </w:r>
+      <w:r>
+        <w:t xml:space="preserve">Este </w:t>
+      </w:r>
+      <w:r>
+        <w:t>un program care face managementul memoriei interne automat.</w:t>
       </w:r>
     </w:p>
   </w:footnote>
@@ -10122,7 +10173,10 @@
         <w:footnoteRef/>
       </w:r>
       <w:r>
-        <w:t xml:space="preserve"> Man-in-the-middle </w:t>
+        <w:t xml:space="preserve"> </w:t>
+      </w:r>
+      <w:r>
+        <w:t xml:space="preserve">Man-in-the-middle </w:t>
       </w:r>
       <w:r>
         <w:t>– detalii aici</w:t>
@@ -10153,7 +10207,10 @@
         <w:footnoteRef/>
       </w:r>
       <w:r>
-        <w:t xml:space="preserve"> SSL - Secure Sockets Layer</w:t>
+        <w:t xml:space="preserve"> </w:t>
+      </w:r>
+      <w:r>
+        <w:t>SSL - Secure Sockets Layer</w:t>
       </w:r>
     </w:p>
   </w:footnote>
@@ -10169,7 +10226,13 @@
         <w:footnoteRef/>
       </w:r>
       <w:r>
-        <w:t xml:space="preserve"> TCP – Transport Control Protocol</w:t>
+        <w:t xml:space="preserve"> </w:t>
+      </w:r>
+      <w:r>
+        <w:t xml:space="preserve">TCP </w:t>
+      </w:r>
+      <w:r>
+        <w:t>– Transport Control Protocol</w:t>
       </w:r>
     </w:p>
   </w:footnote>
@@ -10188,7 +10251,10 @@
         <w:footnoteRef/>
       </w:r>
       <w:r>
-        <w:t xml:space="preserve"> REST</w:t>
+        <w:t xml:space="preserve"> </w:t>
+      </w:r>
+      <w:r>
+        <w:t>REST</w:t>
       </w:r>
       <w:r>
         <w:rPr>
@@ -10210,7 +10276,10 @@
         <w:footnoteRef/>
       </w:r>
       <w:r>
-        <w:t xml:space="preserve"> MIME: </w:t>
+        <w:t xml:space="preserve"> </w:t>
+      </w:r>
+      <w:r>
+        <w:t xml:space="preserve">MIME: </w:t>
       </w:r>
       <w:r>
         <w:t>Multipurpose Internet Mail Extensions</w:t>
@@ -10229,7 +10298,10 @@
         <w:footnoteRef/>
       </w:r>
       <w:r>
-        <w:t xml:space="preserve"> Angular</w:t>
+        <w:t xml:space="preserve"> </w:t>
+      </w:r>
+      <w:r>
+        <w:t>Angular</w:t>
       </w:r>
       <w:r>
         <w:rPr>
@@ -10254,7 +10326,10 @@
         <w:footnoteRef/>
       </w:r>
       <w:r>
-        <w:t xml:space="preserve"> Boostrap: </w:t>
+        <w:t xml:space="preserve"> </w:t>
+      </w:r>
+      <w:r>
+        <w:t xml:space="preserve">Boostrap: </w:t>
       </w:r>
       <w:r>
         <w:t>https://getbootstrap.com/</w:t>
@@ -10273,7 +10348,13 @@
         <w:footnoteRef/>
       </w:r>
       <w:r>
-        <w:t xml:space="preserve"> Single-page application: o aplicație ce interacționează cu utilizatorul rescriind dinamic pagina curentă, în loc să încarce pagini întregi primite de la server.</w:t>
+        <w:t xml:space="preserve"> </w:t>
+      </w:r>
+      <w:r>
+        <w:t xml:space="preserve">Single-page </w:t>
+      </w:r>
+      <w:r>
+        <w:t>application: o aplicație ce interacționează cu utilizatorul rescriind dinamic pagina curentă, în loc să încarce pagini întregi primite de la server.</w:t>
       </w:r>
     </w:p>
   </w:footnote>
@@ -10289,7 +10370,13 @@
         <w:footnoteRef/>
       </w:r>
       <w:r>
-        <w:t xml:space="preserve"> Cascade Style Sheets(foaie de stiluri CSS): standard pentru formatarea elementelor unui document html.</w:t>
+        <w:t xml:space="preserve"> </w:t>
+      </w:r>
+      <w:r>
+        <w:t xml:space="preserve">Cascade </w:t>
+      </w:r>
+      <w:r>
+        <w:t>Style Sheets(foaie de stiluri CSS): standard pentru formatarea elementelor unui document html.</w:t>
       </w:r>
     </w:p>
   </w:footnote>
@@ -10305,7 +10392,13 @@
         <w:footnoteRef/>
       </w:r>
       <w:r>
-        <w:t xml:space="preserve"> Hyper Text Markup Language: limbajul principal al Web-ului pentru crearea de conținut ce poate fi utilizat oriunde.</w:t>
+        <w:t xml:space="preserve"> </w:t>
+      </w:r>
+      <w:r>
+        <w:t xml:space="preserve">Hyper </w:t>
+      </w:r>
+      <w:r>
+        <w:t>Text Markup Language: limbajul principal al Web-ului pentru crearea de conținut ce poate fi utilizat oriunde.</w:t>
       </w:r>
     </w:p>
   </w:footnote>
@@ -10321,7 +10414,13 @@
         <w:footnoteRef/>
       </w:r>
       <w:r>
-        <w:t xml:space="preserve"> TypeScript: limbaj puternic tipizat, orientat obiect, compilat, superset al lui JavaScript.</w:t>
+        <w:t xml:space="preserve"> </w:t>
+      </w:r>
+      <w:r>
+        <w:t xml:space="preserve">TypeScript: </w:t>
+      </w:r>
+      <w:r>
+        <w:t>limbaj puternic tipizat, orientat obiect, compilat, superset al lui JavaScript.</w:t>
       </w:r>
     </w:p>
   </w:footnote>
@@ -10337,7 +10436,13 @@
         <w:footnoteRef/>
       </w:r>
       <w:r>
-        <w:t xml:space="preserve"> Obiect responsabil cu navigarea de pe un view pe următorul view.</w:t>
+        <w:t xml:space="preserve"> </w:t>
+      </w:r>
+      <w:r>
+        <w:t xml:space="preserve">Obiect </w:t>
+      </w:r>
+      <w:r>
+        <w:t>responsabil cu navigarea de pe un view pe următorul view.</w:t>
       </w:r>
     </w:p>
   </w:footnote>
@@ -10353,7 +10458,13 @@
         <w:footnoteRef/>
       </w:r>
       <w:r>
-        <w:t xml:space="preserve"> URL (</w:t>
+        <w:t xml:space="preserve"> </w:t>
+      </w:r>
+      <w:r>
+        <w:t xml:space="preserve">URL </w:t>
+      </w:r>
+      <w:r>
+        <w:t>(</w:t>
       </w:r>
       <w:r>
         <w:t>Uniform Resource Locator</w:t>
@@ -10375,7 +10486,10 @@
         <w:footnoteRef/>
       </w:r>
       <w:r>
-        <w:t xml:space="preserve"> Spring: </w:t>
+        <w:t xml:space="preserve"> </w:t>
+      </w:r>
+      <w:r>
+        <w:t xml:space="preserve">Spring: </w:t>
       </w:r>
       <w:r>
         <w:t>https://spring.io/projects/spring-boot</w:t>
@@ -10397,7 +10511,10 @@
         <w:footnoteRef/>
       </w:r>
       <w:r>
-        <w:t xml:space="preserve"> REST</w:t>
+        <w:t xml:space="preserve"> </w:t>
+      </w:r>
+      <w:r>
+        <w:t>REST</w:t>
       </w:r>
       <w:r>
         <w:rPr>
@@ -10425,7 +10542,10 @@
         <w:footnoteRef/>
       </w:r>
       <w:r>
-        <w:t xml:space="preserve"> MIME: </w:t>
+        <w:t xml:space="preserve"> </w:t>
+      </w:r>
+      <w:r>
+        <w:t xml:space="preserve">MIME: </w:t>
       </w:r>
       <w:r>
         <w:t>https://www.iana.org/assignments/media-types/media-types.xhtml</w:t>
@@ -14458,7 +14578,7 @@
 </file>
 
 <file path=customXml/itemProps1.xml><?xml version="1.0" encoding="utf-8"?>
-<ds:datastoreItem xmlns:ds="http://schemas.openxmlformats.org/officeDocument/2006/customXml" ds:itemID="{15825CCC-2B38-4D1C-BC59-C9E60A69AE81}">
+<ds:datastoreItem xmlns:ds="http://schemas.openxmlformats.org/officeDocument/2006/customXml" ds:itemID="{6295E93A-884C-4844-8A06-876F05F2F782}">
   <ds:schemaRefs>
     <ds:schemaRef ds:uri="http://schemas.openxmlformats.org/officeDocument/2006/bibliography"/>
   </ds:schemaRefs>

</xml_diff>

<commit_message>
update doc with server java
</commit_message>
<xml_diff>
--- a/Documentation/Documentation.docx
+++ b/Documentation/Documentation.docx
@@ -11,7 +11,7 @@
         </w:numPr>
       </w:pPr>
       <w:bookmarkStart w:id="0" w:name="_Toc515634531"/>
-      <w:bookmarkStart w:id="1" w:name="_Toc516757844"/>
+      <w:bookmarkStart w:id="1" w:name="_Toc516939726"/>
       <w:r>
         <w:t>Abstract</w:t>
       </w:r>
@@ -34,12 +34,14 @@
           <w:numId w:val="0"/>
         </w:numPr>
       </w:pPr>
-      <w:bookmarkStart w:id="2" w:name="_Toc516757845"/>
+      <w:bookmarkStart w:id="2" w:name="_Toc516939727"/>
       <w:r>
         <w:lastRenderedPageBreak/>
         <w:t>Lista figurilor</w:t>
       </w:r>
+      <w:bookmarkStart w:id="3" w:name="_GoBack"/>
       <w:bookmarkEnd w:id="2"/>
+      <w:bookmarkEnd w:id="3"/>
     </w:p>
     <w:p>
       <w:pPr>
@@ -70,7 +72,7 @@
       <w:r>
         <w:fldChar w:fldCharType="separate"/>
       </w:r>
-      <w:hyperlink w:anchor="_Toc516757676" w:history="1">
+      <w:hyperlink w:anchor="_Toc516939755" w:history="1">
         <w:r>
           <w:rPr>
             <w:rStyle w:val="Hyperlink"/>
@@ -97,7 +99,7 @@
             <w:noProof/>
             <w:webHidden/>
           </w:rPr>
-          <w:instrText xml:space="preserve"> PAGEREF _Toc516757676 \h </w:instrText>
+          <w:instrText xml:space="preserve"> PAGEREF _Toc516939755 \h </w:instrText>
         </w:r>
         <w:r>
           <w:rPr>
@@ -140,7 +142,7 @@
           <w:lang w:val="en-US"/>
         </w:rPr>
       </w:pPr>
-      <w:hyperlink w:anchor="_Toc516757677" w:history="1">
+      <w:hyperlink w:anchor="_Toc516939756" w:history="1">
         <w:r>
           <w:rPr>
             <w:rStyle w:val="Hyperlink"/>
@@ -167,7 +169,7 @@
             <w:noProof/>
             <w:webHidden/>
           </w:rPr>
-          <w:instrText xml:space="preserve"> PAGEREF _Toc516757677 \h </w:instrText>
+          <w:instrText xml:space="preserve"> PAGEREF _Toc516939756 \h </w:instrText>
         </w:r>
         <w:r>
           <w:rPr>
@@ -210,7 +212,7 @@
           <w:lang w:val="en-US"/>
         </w:rPr>
       </w:pPr>
-      <w:hyperlink w:anchor="_Toc516757678" w:history="1">
+      <w:hyperlink w:anchor="_Toc516939757" w:history="1">
         <w:r>
           <w:rPr>
             <w:rStyle w:val="Hyperlink"/>
@@ -237,7 +239,7 @@
             <w:noProof/>
             <w:webHidden/>
           </w:rPr>
-          <w:instrText xml:space="preserve"> PAGEREF _Toc516757678 \h </w:instrText>
+          <w:instrText xml:space="preserve"> PAGEREF _Toc516939757 \h </w:instrText>
         </w:r>
         <w:r>
           <w:rPr>
@@ -280,7 +282,7 @@
           <w:lang w:val="en-US"/>
         </w:rPr>
       </w:pPr>
-      <w:hyperlink w:anchor="_Toc516757679" w:history="1">
+      <w:hyperlink w:anchor="_Toc516939758" w:history="1">
         <w:r>
           <w:rPr>
             <w:rStyle w:val="Hyperlink"/>
@@ -307,7 +309,7 @@
             <w:noProof/>
             <w:webHidden/>
           </w:rPr>
-          <w:instrText xml:space="preserve"> PAGEREF _Toc516757679 \h </w:instrText>
+          <w:instrText xml:space="preserve"> PAGEREF _Toc516939758 \h </w:instrText>
         </w:r>
         <w:r>
           <w:rPr>
@@ -350,7 +352,7 @@
           <w:lang w:val="en-US"/>
         </w:rPr>
       </w:pPr>
-      <w:hyperlink w:anchor="_Toc516757680" w:history="1">
+      <w:hyperlink w:anchor="_Toc516939759" w:history="1">
         <w:r>
           <w:rPr>
             <w:rStyle w:val="Hyperlink"/>
@@ -377,7 +379,7 @@
             <w:noProof/>
             <w:webHidden/>
           </w:rPr>
-          <w:instrText xml:space="preserve"> PAGEREF _Toc516757680 \h </w:instrText>
+          <w:instrText xml:space="preserve"> PAGEREF _Toc516939759 \h </w:instrText>
         </w:r>
         <w:r>
           <w:rPr>
@@ -420,7 +422,7 @@
           <w:lang w:val="en-US"/>
         </w:rPr>
       </w:pPr>
-      <w:hyperlink w:anchor="_Toc516757681" w:history="1">
+      <w:hyperlink w:anchor="_Toc516939760" w:history="1">
         <w:r>
           <w:rPr>
             <w:rStyle w:val="Hyperlink"/>
@@ -447,7 +449,7 @@
             <w:noProof/>
             <w:webHidden/>
           </w:rPr>
-          <w:instrText xml:space="preserve"> PAGEREF _Toc516757681 \h </w:instrText>
+          <w:instrText xml:space="preserve"> PAGEREF _Toc516939760 \h </w:instrText>
         </w:r>
         <w:r>
           <w:rPr>
@@ -490,7 +492,7 @@
           <w:lang w:val="en-US"/>
         </w:rPr>
       </w:pPr>
-      <w:hyperlink w:anchor="_Toc516757682" w:history="1">
+      <w:hyperlink w:anchor="_Toc516939761" w:history="1">
         <w:r>
           <w:rPr>
             <w:rStyle w:val="Hyperlink"/>
@@ -517,7 +519,7 @@
             <w:noProof/>
             <w:webHidden/>
           </w:rPr>
-          <w:instrText xml:space="preserve"> PAGEREF _Toc516757682 \h </w:instrText>
+          <w:instrText xml:space="preserve"> PAGEREF _Toc516939761 \h </w:instrText>
         </w:r>
         <w:r>
           <w:rPr>
@@ -560,7 +562,7 @@
           <w:lang w:val="en-US"/>
         </w:rPr>
       </w:pPr>
-      <w:hyperlink w:anchor="_Toc516757683" w:history="1">
+      <w:hyperlink w:anchor="_Toc516939762" w:history="1">
         <w:r>
           <w:rPr>
             <w:rStyle w:val="Hyperlink"/>
@@ -587,7 +589,7 @@
             <w:noProof/>
             <w:webHidden/>
           </w:rPr>
-          <w:instrText xml:space="preserve"> PAGEREF _Toc516757683 \h </w:instrText>
+          <w:instrText xml:space="preserve"> PAGEREF _Toc516939762 \h </w:instrText>
         </w:r>
         <w:r>
           <w:rPr>
@@ -620,6 +622,76 @@
     </w:p>
     <w:p>
       <w:pPr>
+        <w:pStyle w:val="TableofFigures"/>
+        <w:tabs>
+          <w:tab w:val="right" w:leader="dot" w:pos="9062"/>
+        </w:tabs>
+        <w:rPr>
+          <w:rFonts w:eastAsiaTheme="minorEastAsia"/>
+          <w:noProof/>
+          <w:lang w:val="en-US"/>
+        </w:rPr>
+      </w:pPr>
+      <w:hyperlink w:anchor="_Toc516939763" w:history="1">
+        <w:r>
+          <w:rPr>
+            <w:rStyle w:val="Hyperlink"/>
+            <w:noProof/>
+          </w:rPr>
+          <w:t>Figura 9: Procedura responsabilă de conectarea la un dispozitiv</w:t>
+        </w:r>
+        <w:r>
+          <w:rPr>
+            <w:noProof/>
+            <w:webHidden/>
+          </w:rPr>
+          <w:tab/>
+        </w:r>
+        <w:r>
+          <w:rPr>
+            <w:noProof/>
+            <w:webHidden/>
+          </w:rPr>
+          <w:fldChar w:fldCharType="begin"/>
+        </w:r>
+        <w:r>
+          <w:rPr>
+            <w:noProof/>
+            <w:webHidden/>
+          </w:rPr>
+          <w:instrText xml:space="preserve"> PAGEREF _Toc516939763 \h </w:instrText>
+        </w:r>
+        <w:r>
+          <w:rPr>
+            <w:noProof/>
+            <w:webHidden/>
+          </w:rPr>
+        </w:r>
+        <w:r>
+          <w:rPr>
+            <w:noProof/>
+            <w:webHidden/>
+          </w:rPr>
+          <w:fldChar w:fldCharType="separate"/>
+        </w:r>
+        <w:r>
+          <w:rPr>
+            <w:noProof/>
+            <w:webHidden/>
+          </w:rPr>
+          <w:t>22</w:t>
+        </w:r>
+        <w:r>
+          <w:rPr>
+            <w:noProof/>
+            <w:webHidden/>
+          </w:rPr>
+          <w:fldChar w:fldCharType="end"/>
+        </w:r>
+      </w:hyperlink>
+    </w:p>
+    <w:p>
+      <w:pPr>
         <w:pStyle w:val="LiTextNormal"/>
       </w:pPr>
       <w:r>
@@ -637,7 +709,7 @@
           <w:rStyle w:val="LiChaptersChar"/>
         </w:rPr>
       </w:pPr>
-      <w:bookmarkStart w:id="3" w:name="_Toc516757846"/>
+      <w:bookmarkStart w:id="4" w:name="_Toc516939728"/>
       <w:r>
         <w:rPr>
           <w:rStyle w:val="LiChaptersChar"/>
@@ -645,8 +717,8 @@
         <w:lastRenderedPageBreak/>
         <w:t>Cuprins</w:t>
       </w:r>
-      <w:bookmarkStart w:id="4" w:name="_Toc515625688"/>
-      <w:bookmarkEnd w:id="3"/>
+      <w:bookmarkStart w:id="5" w:name="_Toc515625688"/>
+      <w:bookmarkEnd w:id="4"/>
     </w:p>
     <w:sdt>
       <w:sdtPr>
@@ -697,7 +769,7 @@
             </w:rPr>
             <w:fldChar w:fldCharType="separate"/>
           </w:r>
-          <w:hyperlink w:anchor="_Toc516757844" w:history="1">
+          <w:hyperlink w:anchor="_Toc516939726" w:history="1">
             <w:r>
               <w:rPr>
                 <w:rStyle w:val="Hyperlink"/>
@@ -724,7 +796,7 @@
                 <w:noProof/>
                 <w:webHidden/>
               </w:rPr>
-              <w:instrText xml:space="preserve"> PAGEREF _Toc516757844 \h </w:instrText>
+              <w:instrText xml:space="preserve"> PAGEREF _Toc516939726 \h </w:instrText>
             </w:r>
             <w:r>
               <w:rPr>
@@ -764,7 +836,7 @@
               <w:lang w:val="en-US"/>
             </w:rPr>
           </w:pPr>
-          <w:hyperlink w:anchor="_Toc516757845" w:history="1">
+          <w:hyperlink w:anchor="_Toc516939727" w:history="1">
             <w:r>
               <w:rPr>
                 <w:rStyle w:val="Hyperlink"/>
@@ -791,7 +863,7 @@
                 <w:noProof/>
                 <w:webHidden/>
               </w:rPr>
-              <w:instrText xml:space="preserve"> PAGEREF _Toc516757845 \h </w:instrText>
+              <w:instrText xml:space="preserve"> PAGEREF _Toc516939727 \h </w:instrText>
             </w:r>
             <w:r>
               <w:rPr>
@@ -831,7 +903,7 @@
               <w:lang w:val="en-US"/>
             </w:rPr>
           </w:pPr>
-          <w:hyperlink w:anchor="_Toc516757846" w:history="1">
+          <w:hyperlink w:anchor="_Toc516939728" w:history="1">
             <w:r>
               <w:rPr>
                 <w:rStyle w:val="Hyperlink"/>
@@ -858,7 +930,7 @@
                 <w:noProof/>
                 <w:webHidden/>
               </w:rPr>
-              <w:instrText xml:space="preserve"> PAGEREF _Toc516757846 \h </w:instrText>
+              <w:instrText xml:space="preserve"> PAGEREF _Toc516939728 \h </w:instrText>
             </w:r>
             <w:r>
               <w:rPr>
@@ -898,7 +970,7 @@
               <w:lang w:val="en-US"/>
             </w:rPr>
           </w:pPr>
-          <w:hyperlink w:anchor="_Toc516757847" w:history="1">
+          <w:hyperlink w:anchor="_Toc516939729" w:history="1">
             <w:r>
               <w:rPr>
                 <w:rStyle w:val="Hyperlink"/>
@@ -940,7 +1012,7 @@
                 <w:noProof/>
                 <w:webHidden/>
               </w:rPr>
-              <w:instrText xml:space="preserve"> PAGEREF _Toc516757847 \h </w:instrText>
+              <w:instrText xml:space="preserve"> PAGEREF _Toc516939729 \h </w:instrText>
             </w:r>
             <w:r>
               <w:rPr>
@@ -984,7 +1056,7 @@
               <w:lang w:val="en-US"/>
             </w:rPr>
           </w:pPr>
-          <w:hyperlink w:anchor="_Toc516757848" w:history="1">
+          <w:hyperlink w:anchor="_Toc516939730" w:history="1">
             <w:r>
               <w:rPr>
                 <w:rStyle w:val="Hyperlink"/>
@@ -1026,7 +1098,7 @@
                 <w:noProof/>
                 <w:webHidden/>
               </w:rPr>
-              <w:instrText xml:space="preserve"> PAGEREF _Toc516757848 \h </w:instrText>
+              <w:instrText xml:space="preserve"> PAGEREF _Toc516939730 \h </w:instrText>
             </w:r>
             <w:r>
               <w:rPr>
@@ -1070,7 +1142,7 @@
               <w:lang w:val="en-US"/>
             </w:rPr>
           </w:pPr>
-          <w:hyperlink w:anchor="_Toc516757849" w:history="1">
+          <w:hyperlink w:anchor="_Toc516939731" w:history="1">
             <w:r>
               <w:rPr>
                 <w:rStyle w:val="Hyperlink"/>
@@ -1112,7 +1184,7 @@
                 <w:noProof/>
                 <w:webHidden/>
               </w:rPr>
-              <w:instrText xml:space="preserve"> PAGEREF _Toc516757849 \h </w:instrText>
+              <w:instrText xml:space="preserve"> PAGEREF _Toc516939731 \h </w:instrText>
             </w:r>
             <w:r>
               <w:rPr>
@@ -1156,7 +1228,7 @@
               <w:lang w:val="en-US"/>
             </w:rPr>
           </w:pPr>
-          <w:hyperlink w:anchor="_Toc516757850" w:history="1">
+          <w:hyperlink w:anchor="_Toc516939732" w:history="1">
             <w:r>
               <w:rPr>
                 <w:rStyle w:val="Hyperlink"/>
@@ -1198,7 +1270,7 @@
                 <w:noProof/>
                 <w:webHidden/>
               </w:rPr>
-              <w:instrText xml:space="preserve"> PAGEREF _Toc516757850 \h </w:instrText>
+              <w:instrText xml:space="preserve"> PAGEREF _Toc516939732 \h </w:instrText>
             </w:r>
             <w:r>
               <w:rPr>
@@ -1242,7 +1314,7 @@
               <w:lang w:val="en-US"/>
             </w:rPr>
           </w:pPr>
-          <w:hyperlink w:anchor="_Toc516757851" w:history="1">
+          <w:hyperlink w:anchor="_Toc516939733" w:history="1">
             <w:r>
               <w:rPr>
                 <w:rStyle w:val="Hyperlink"/>
@@ -1284,7 +1356,7 @@
                 <w:noProof/>
                 <w:webHidden/>
               </w:rPr>
-              <w:instrText xml:space="preserve"> PAGEREF _Toc516757851 \h </w:instrText>
+              <w:instrText xml:space="preserve"> PAGEREF _Toc516939733 \h </w:instrText>
             </w:r>
             <w:r>
               <w:rPr>
@@ -1328,7 +1400,7 @@
               <w:lang w:val="en-US"/>
             </w:rPr>
           </w:pPr>
-          <w:hyperlink w:anchor="_Toc516757852" w:history="1">
+          <w:hyperlink w:anchor="_Toc516939734" w:history="1">
             <w:r>
               <w:rPr>
                 <w:rStyle w:val="Hyperlink"/>
@@ -1370,7 +1442,7 @@
                 <w:noProof/>
                 <w:webHidden/>
               </w:rPr>
-              <w:instrText xml:space="preserve"> PAGEREF _Toc516757852 \h </w:instrText>
+              <w:instrText xml:space="preserve"> PAGEREF _Toc516939734 \h </w:instrText>
             </w:r>
             <w:r>
               <w:rPr>
@@ -1410,7 +1482,7 @@
               <w:lang w:val="en-US"/>
             </w:rPr>
           </w:pPr>
-          <w:hyperlink w:anchor="_Toc516757853" w:history="1">
+          <w:hyperlink w:anchor="_Toc516939735" w:history="1">
             <w:r>
               <w:rPr>
                 <w:rStyle w:val="Hyperlink"/>
@@ -1452,7 +1524,7 @@
                 <w:noProof/>
                 <w:webHidden/>
               </w:rPr>
-              <w:instrText xml:space="preserve"> PAGEREF _Toc516757853 \h </w:instrText>
+              <w:instrText xml:space="preserve"> PAGEREF _Toc516939735 \h </w:instrText>
             </w:r>
             <w:r>
               <w:rPr>
@@ -1496,7 +1568,7 @@
               <w:lang w:val="en-US"/>
             </w:rPr>
           </w:pPr>
-          <w:hyperlink w:anchor="_Toc516757854" w:history="1">
+          <w:hyperlink w:anchor="_Toc516939736" w:history="1">
             <w:r>
               <w:rPr>
                 <w:rStyle w:val="Hyperlink"/>
@@ -1538,7 +1610,7 @@
                 <w:noProof/>
                 <w:webHidden/>
               </w:rPr>
-              <w:instrText xml:space="preserve"> PAGEREF _Toc516757854 \h </w:instrText>
+              <w:instrText xml:space="preserve"> PAGEREF _Toc516939736 \h </w:instrText>
             </w:r>
             <w:r>
               <w:rPr>
@@ -1582,7 +1654,7 @@
               <w:lang w:val="en-US"/>
             </w:rPr>
           </w:pPr>
-          <w:hyperlink w:anchor="_Toc516757855" w:history="1">
+          <w:hyperlink w:anchor="_Toc516939737" w:history="1">
             <w:r>
               <w:rPr>
                 <w:rStyle w:val="Hyperlink"/>
@@ -1624,7 +1696,7 @@
                 <w:noProof/>
                 <w:webHidden/>
               </w:rPr>
-              <w:instrText xml:space="preserve"> PAGEREF _Toc516757855 \h </w:instrText>
+              <w:instrText xml:space="preserve"> PAGEREF _Toc516939737 \h </w:instrText>
             </w:r>
             <w:r>
               <w:rPr>
@@ -1668,7 +1740,7 @@
               <w:lang w:val="en-US"/>
             </w:rPr>
           </w:pPr>
-          <w:hyperlink w:anchor="_Toc516757856" w:history="1">
+          <w:hyperlink w:anchor="_Toc516939738" w:history="1">
             <w:r>
               <w:rPr>
                 <w:rStyle w:val="Hyperlink"/>
@@ -1710,7 +1782,7 @@
                 <w:noProof/>
                 <w:webHidden/>
               </w:rPr>
-              <w:instrText xml:space="preserve"> PAGEREF _Toc516757856 \h </w:instrText>
+              <w:instrText xml:space="preserve"> PAGEREF _Toc516939738 \h </w:instrText>
             </w:r>
             <w:r>
               <w:rPr>
@@ -1750,7 +1822,7 @@
               <w:lang w:val="en-US"/>
             </w:rPr>
           </w:pPr>
-          <w:hyperlink w:anchor="_Toc516757857" w:history="1">
+          <w:hyperlink w:anchor="_Toc516939739" w:history="1">
             <w:r>
               <w:rPr>
                 <w:rStyle w:val="Hyperlink"/>
@@ -1792,7 +1864,7 @@
                 <w:noProof/>
                 <w:webHidden/>
               </w:rPr>
-              <w:instrText xml:space="preserve"> PAGEREF _Toc516757857 \h </w:instrText>
+              <w:instrText xml:space="preserve"> PAGEREF _Toc516939739 \h </w:instrText>
             </w:r>
             <w:r>
               <w:rPr>
@@ -1836,7 +1908,7 @@
               <w:lang w:val="en-US"/>
             </w:rPr>
           </w:pPr>
-          <w:hyperlink w:anchor="_Toc516757858" w:history="1">
+          <w:hyperlink w:anchor="_Toc516939740" w:history="1">
             <w:r>
               <w:rPr>
                 <w:rStyle w:val="Hyperlink"/>
@@ -1878,7 +1950,7 @@
                 <w:noProof/>
                 <w:webHidden/>
               </w:rPr>
-              <w:instrText xml:space="preserve"> PAGEREF _Toc516757858 \h </w:instrText>
+              <w:instrText xml:space="preserve"> PAGEREF _Toc516939740 \h </w:instrText>
             </w:r>
             <w:r>
               <w:rPr>
@@ -1922,7 +1994,7 @@
               <w:lang w:val="en-US"/>
             </w:rPr>
           </w:pPr>
-          <w:hyperlink w:anchor="_Toc516757859" w:history="1">
+          <w:hyperlink w:anchor="_Toc516939741" w:history="1">
             <w:r>
               <w:rPr>
                 <w:rStyle w:val="Hyperlink"/>
@@ -1964,7 +2036,7 @@
                 <w:noProof/>
                 <w:webHidden/>
               </w:rPr>
-              <w:instrText xml:space="preserve"> PAGEREF _Toc516757859 \h </w:instrText>
+              <w:instrText xml:space="preserve"> PAGEREF _Toc516939741 \h </w:instrText>
             </w:r>
             <w:r>
               <w:rPr>
@@ -2008,7 +2080,7 @@
               <w:lang w:val="en-US"/>
             </w:rPr>
           </w:pPr>
-          <w:hyperlink w:anchor="_Toc516757860" w:history="1">
+          <w:hyperlink w:anchor="_Toc516939742" w:history="1">
             <w:r>
               <w:rPr>
                 <w:rStyle w:val="Hyperlink"/>
@@ -2050,7 +2122,7 @@
                 <w:noProof/>
                 <w:webHidden/>
               </w:rPr>
-              <w:instrText xml:space="preserve"> PAGEREF _Toc516757860 \h </w:instrText>
+              <w:instrText xml:space="preserve"> PAGEREF _Toc516939742 \h </w:instrText>
             </w:r>
             <w:r>
               <w:rPr>
@@ -2094,7 +2166,7 @@
               <w:lang w:val="en-US"/>
             </w:rPr>
           </w:pPr>
-          <w:hyperlink w:anchor="_Toc516757861" w:history="1">
+          <w:hyperlink w:anchor="_Toc516939743" w:history="1">
             <w:r>
               <w:rPr>
                 <w:rStyle w:val="Hyperlink"/>
@@ -2115,7 +2187,7 @@
                 <w:rStyle w:val="Hyperlink"/>
                 <w:noProof/>
               </w:rPr>
-              <w:t>AuthGuard</w:t>
+              <w:t>Serviciul de logare</w:t>
             </w:r>
             <w:r>
               <w:rPr>
@@ -2136,7 +2208,13 @@
                 <w:noProof/>
                 <w:webHidden/>
               </w:rPr>
-              <w:instrText xml:space="preserve"> PAGEREF _Toc516757861 \h </w:instrText>
+              <w:instrText xml:space="preserve"> PAGEREF _Toc516939743 \h </w:instrText>
+            </w:r>
+            <w:r>
+              <w:rPr>
+                <w:noProof/>
+                <w:webHidden/>
+              </w:rPr>
             </w:r>
             <w:r>
               <w:rPr>
@@ -2147,13 +2225,10 @@
             </w:r>
             <w:r>
               <w:rPr>
-                <w:b/>
-                <w:bCs/>
-                <w:noProof/>
-                <w:webHidden/>
-                <w:lang w:val="en-US"/>
-              </w:rPr>
-              <w:t>Error! Bookmark not defined.</w:t>
+                <w:noProof/>
+                <w:webHidden/>
+              </w:rPr>
+              <w:t>18</w:t>
             </w:r>
             <w:r>
               <w:rPr>
@@ -2177,7 +2252,7 @@
               <w:lang w:val="en-US"/>
             </w:rPr>
           </w:pPr>
-          <w:hyperlink w:anchor="_Toc516757862" w:history="1">
+          <w:hyperlink w:anchor="_Toc516939744" w:history="1">
             <w:r>
               <w:rPr>
                 <w:rStyle w:val="Hyperlink"/>
@@ -2219,7 +2294,7 @@
                 <w:noProof/>
                 <w:webHidden/>
               </w:rPr>
-              <w:instrText xml:space="preserve"> PAGEREF _Toc516757862 \h </w:instrText>
+              <w:instrText xml:space="preserve"> PAGEREF _Toc516939744 \h </w:instrText>
             </w:r>
             <w:r>
               <w:rPr>
@@ -2263,7 +2338,7 @@
               <w:lang w:val="en-US"/>
             </w:rPr>
           </w:pPr>
-          <w:hyperlink w:anchor="_Toc516757863" w:history="1">
+          <w:hyperlink w:anchor="_Toc516939745" w:history="1">
             <w:r>
               <w:rPr>
                 <w:rStyle w:val="Hyperlink"/>
@@ -2305,7 +2380,7 @@
                 <w:noProof/>
                 <w:webHidden/>
               </w:rPr>
-              <w:instrText xml:space="preserve"> PAGEREF _Toc516757863 \h </w:instrText>
+              <w:instrText xml:space="preserve"> PAGEREF _Toc516939745 \h </w:instrText>
             </w:r>
             <w:r>
               <w:rPr>
@@ -2349,7 +2424,7 @@
               <w:lang w:val="en-US"/>
             </w:rPr>
           </w:pPr>
-          <w:hyperlink w:anchor="_Toc516757864" w:history="1">
+          <w:hyperlink w:anchor="_Toc516939746" w:history="1">
             <w:r>
               <w:rPr>
                 <w:rStyle w:val="Hyperlink"/>
@@ -2391,7 +2466,7 @@
                 <w:noProof/>
                 <w:webHidden/>
               </w:rPr>
-              <w:instrText xml:space="preserve"> PAGEREF _Toc516757864 \h </w:instrText>
+              <w:instrText xml:space="preserve"> PAGEREF _Toc516939746 \h </w:instrText>
             </w:r>
             <w:r>
               <w:rPr>
@@ -2412,6 +2487,350 @@
                 <w:webHidden/>
               </w:rPr>
               <w:t>19</w:t>
+            </w:r>
+            <w:r>
+              <w:rPr>
+                <w:noProof/>
+                <w:webHidden/>
+              </w:rPr>
+              <w:fldChar w:fldCharType="end"/>
+            </w:r>
+          </w:hyperlink>
+        </w:p>
+        <w:p>
+          <w:pPr>
+            <w:pStyle w:val="TOC4"/>
+            <w:tabs>
+              <w:tab w:val="left" w:pos="1540"/>
+              <w:tab w:val="right" w:leader="dot" w:pos="9062"/>
+            </w:tabs>
+            <w:rPr>
+              <w:rFonts w:eastAsiaTheme="minorEastAsia"/>
+              <w:noProof/>
+              <w:lang w:val="en-US"/>
+            </w:rPr>
+          </w:pPr>
+          <w:hyperlink w:anchor="_Toc516939747" w:history="1">
+            <w:r>
+              <w:rPr>
+                <w:rStyle w:val="Hyperlink"/>
+                <w:noProof/>
+              </w:rPr>
+              <w:t>3.2.2.</w:t>
+            </w:r>
+            <w:r>
+              <w:rPr>
+                <w:rFonts w:eastAsiaTheme="minorEastAsia"/>
+                <w:noProof/>
+                <w:lang w:val="en-US"/>
+              </w:rPr>
+              <w:tab/>
+            </w:r>
+            <w:r>
+              <w:rPr>
+                <w:rStyle w:val="Hyperlink"/>
+                <w:noProof/>
+              </w:rPr>
+              <w:t>Server Rest</w:t>
+            </w:r>
+            <w:r>
+              <w:rPr>
+                <w:noProof/>
+                <w:webHidden/>
+              </w:rPr>
+              <w:tab/>
+            </w:r>
+            <w:r>
+              <w:rPr>
+                <w:noProof/>
+                <w:webHidden/>
+              </w:rPr>
+              <w:fldChar w:fldCharType="begin"/>
+            </w:r>
+            <w:r>
+              <w:rPr>
+                <w:noProof/>
+                <w:webHidden/>
+              </w:rPr>
+              <w:instrText xml:space="preserve"> PAGEREF _Toc516939747 \h </w:instrText>
+            </w:r>
+            <w:r>
+              <w:rPr>
+                <w:noProof/>
+                <w:webHidden/>
+              </w:rPr>
+            </w:r>
+            <w:r>
+              <w:rPr>
+                <w:noProof/>
+                <w:webHidden/>
+              </w:rPr>
+              <w:fldChar w:fldCharType="separate"/>
+            </w:r>
+            <w:r>
+              <w:rPr>
+                <w:noProof/>
+                <w:webHidden/>
+              </w:rPr>
+              <w:t>21</w:t>
+            </w:r>
+            <w:r>
+              <w:rPr>
+                <w:noProof/>
+                <w:webHidden/>
+              </w:rPr>
+              <w:fldChar w:fldCharType="end"/>
+            </w:r>
+          </w:hyperlink>
+        </w:p>
+        <w:p>
+          <w:pPr>
+            <w:pStyle w:val="TOC4"/>
+            <w:tabs>
+              <w:tab w:val="left" w:pos="1540"/>
+              <w:tab w:val="right" w:leader="dot" w:pos="9062"/>
+            </w:tabs>
+            <w:rPr>
+              <w:rFonts w:eastAsiaTheme="minorEastAsia"/>
+              <w:noProof/>
+              <w:lang w:val="en-US"/>
+            </w:rPr>
+          </w:pPr>
+          <w:hyperlink w:anchor="_Toc516939748" w:history="1">
+            <w:r>
+              <w:rPr>
+                <w:rStyle w:val="Hyperlink"/>
+                <w:noProof/>
+              </w:rPr>
+              <w:t>3.2.3.</w:t>
+            </w:r>
+            <w:r>
+              <w:rPr>
+                <w:rFonts w:eastAsiaTheme="minorEastAsia"/>
+                <w:noProof/>
+                <w:lang w:val="en-US"/>
+              </w:rPr>
+              <w:tab/>
+            </w:r>
+            <w:r>
+              <w:rPr>
+                <w:rStyle w:val="Hyperlink"/>
+                <w:noProof/>
+              </w:rPr>
+              <w:t>Servicii</w:t>
+            </w:r>
+            <w:r>
+              <w:rPr>
+                <w:noProof/>
+                <w:webHidden/>
+              </w:rPr>
+              <w:tab/>
+            </w:r>
+            <w:r>
+              <w:rPr>
+                <w:noProof/>
+                <w:webHidden/>
+              </w:rPr>
+              <w:fldChar w:fldCharType="begin"/>
+            </w:r>
+            <w:r>
+              <w:rPr>
+                <w:noProof/>
+                <w:webHidden/>
+              </w:rPr>
+              <w:instrText xml:space="preserve"> PAGEREF _Toc516939748 \h </w:instrText>
+            </w:r>
+            <w:r>
+              <w:rPr>
+                <w:noProof/>
+                <w:webHidden/>
+              </w:rPr>
+            </w:r>
+            <w:r>
+              <w:rPr>
+                <w:noProof/>
+                <w:webHidden/>
+              </w:rPr>
+              <w:fldChar w:fldCharType="separate"/>
+            </w:r>
+            <w:r>
+              <w:rPr>
+                <w:noProof/>
+                <w:webHidden/>
+              </w:rPr>
+              <w:t>23</w:t>
+            </w:r>
+            <w:r>
+              <w:rPr>
+                <w:noProof/>
+                <w:webHidden/>
+              </w:rPr>
+              <w:fldChar w:fldCharType="end"/>
+            </w:r>
+          </w:hyperlink>
+        </w:p>
+        <w:p>
+          <w:pPr>
+            <w:pStyle w:val="TOC4"/>
+            <w:tabs>
+              <w:tab w:val="left" w:pos="1540"/>
+              <w:tab w:val="right" w:leader="dot" w:pos="9062"/>
+            </w:tabs>
+            <w:rPr>
+              <w:rFonts w:eastAsiaTheme="minorEastAsia"/>
+              <w:noProof/>
+              <w:lang w:val="en-US"/>
+            </w:rPr>
+          </w:pPr>
+          <w:hyperlink w:anchor="_Toc516939749" w:history="1">
+            <w:r>
+              <w:rPr>
+                <w:rStyle w:val="Hyperlink"/>
+                <w:noProof/>
+              </w:rPr>
+              <w:t>3.2.4.</w:t>
+            </w:r>
+            <w:r>
+              <w:rPr>
+                <w:rFonts w:eastAsiaTheme="minorEastAsia"/>
+                <w:noProof/>
+                <w:lang w:val="en-US"/>
+              </w:rPr>
+              <w:tab/>
+            </w:r>
+            <w:r>
+              <w:rPr>
+                <w:rStyle w:val="Hyperlink"/>
+                <w:noProof/>
+              </w:rPr>
+              <w:t>Securitate</w:t>
+            </w:r>
+            <w:r>
+              <w:rPr>
+                <w:noProof/>
+                <w:webHidden/>
+              </w:rPr>
+              <w:tab/>
+            </w:r>
+            <w:r>
+              <w:rPr>
+                <w:noProof/>
+                <w:webHidden/>
+              </w:rPr>
+              <w:fldChar w:fldCharType="begin"/>
+            </w:r>
+            <w:r>
+              <w:rPr>
+                <w:noProof/>
+                <w:webHidden/>
+              </w:rPr>
+              <w:instrText xml:space="preserve"> PAGEREF _Toc516939749 \h </w:instrText>
+            </w:r>
+            <w:r>
+              <w:rPr>
+                <w:noProof/>
+                <w:webHidden/>
+              </w:rPr>
+            </w:r>
+            <w:r>
+              <w:rPr>
+                <w:noProof/>
+                <w:webHidden/>
+              </w:rPr>
+              <w:fldChar w:fldCharType="separate"/>
+            </w:r>
+            <w:r>
+              <w:rPr>
+                <w:noProof/>
+                <w:webHidden/>
+              </w:rPr>
+              <w:t>23</w:t>
+            </w:r>
+            <w:r>
+              <w:rPr>
+                <w:noProof/>
+                <w:webHidden/>
+              </w:rPr>
+              <w:fldChar w:fldCharType="end"/>
+            </w:r>
+          </w:hyperlink>
+        </w:p>
+        <w:p>
+          <w:pPr>
+            <w:pStyle w:val="TOC4"/>
+            <w:tabs>
+              <w:tab w:val="left" w:pos="1540"/>
+              <w:tab w:val="right" w:leader="dot" w:pos="9062"/>
+            </w:tabs>
+            <w:rPr>
+              <w:rFonts w:eastAsiaTheme="minorEastAsia"/>
+              <w:noProof/>
+              <w:lang w:val="en-US"/>
+            </w:rPr>
+          </w:pPr>
+          <w:hyperlink w:anchor="_Toc516939750" w:history="1">
+            <w:r>
+              <w:rPr>
+                <w:rStyle w:val="Hyperlink"/>
+                <w:noProof/>
+              </w:rPr>
+              <w:t>3.2.5.</w:t>
+            </w:r>
+            <w:r>
+              <w:rPr>
+                <w:rFonts w:eastAsiaTheme="minorEastAsia"/>
+                <w:noProof/>
+                <w:lang w:val="en-US"/>
+              </w:rPr>
+              <w:tab/>
+            </w:r>
+            <w:r>
+              <w:rPr>
+                <w:rStyle w:val="Hyperlink"/>
+                <w:noProof/>
+              </w:rPr>
+              <w:t>Tool-uri folosite</w:t>
+            </w:r>
+            <w:r>
+              <w:rPr>
+                <w:noProof/>
+                <w:webHidden/>
+              </w:rPr>
+              <w:tab/>
+            </w:r>
+            <w:r>
+              <w:rPr>
+                <w:noProof/>
+                <w:webHidden/>
+              </w:rPr>
+              <w:fldChar w:fldCharType="begin"/>
+            </w:r>
+            <w:r>
+              <w:rPr>
+                <w:noProof/>
+                <w:webHidden/>
+              </w:rPr>
+              <w:instrText xml:space="preserve"> PAGEREF _Toc516939750 \h </w:instrText>
+            </w:r>
+            <w:r>
+              <w:rPr>
+                <w:noProof/>
+                <w:webHidden/>
+              </w:rPr>
+            </w:r>
+            <w:r>
+              <w:rPr>
+                <w:noProof/>
+                <w:webHidden/>
+              </w:rPr>
+              <w:fldChar w:fldCharType="separate"/>
+            </w:r>
+            <w:r>
+              <w:rPr>
+                <w:noProof/>
+                <w:webHidden/>
+              </w:rPr>
+              <w:t>23</w:t>
             </w:r>
             <w:r>
               <w:rPr>
@@ -2435,7 +2854,7 @@
               <w:lang w:val="en-US"/>
             </w:rPr>
           </w:pPr>
-          <w:hyperlink w:anchor="_Toc516757865" w:history="1">
+          <w:hyperlink w:anchor="_Toc516939751" w:history="1">
             <w:r>
               <w:rPr>
                 <w:rStyle w:val="Hyperlink"/>
@@ -2477,7 +2896,7 @@
                 <w:noProof/>
                 <w:webHidden/>
               </w:rPr>
-              <w:instrText xml:space="preserve"> PAGEREF _Toc516757865 \h </w:instrText>
+              <w:instrText xml:space="preserve"> PAGEREF _Toc516939751 \h </w:instrText>
             </w:r>
             <w:r>
               <w:rPr>
@@ -2497,7 +2916,7 @@
                 <w:noProof/>
                 <w:webHidden/>
               </w:rPr>
-              <w:t>21</w:t>
+              <w:t>24</w:t>
             </w:r>
             <w:r>
               <w:rPr>
@@ -2517,7 +2936,7 @@
               <w:lang w:val="en-US"/>
             </w:rPr>
           </w:pPr>
-          <w:hyperlink w:anchor="_Toc516757866" w:history="1">
+          <w:hyperlink w:anchor="_Toc516939752" w:history="1">
             <w:r>
               <w:rPr>
                 <w:rStyle w:val="Hyperlink"/>
@@ -2559,7 +2978,7 @@
                 <w:noProof/>
                 <w:webHidden/>
               </w:rPr>
-              <w:instrText xml:space="preserve"> PAGEREF _Toc516757866 \h </w:instrText>
+              <w:instrText xml:space="preserve"> PAGEREF _Toc516939752 \h </w:instrText>
             </w:r>
             <w:r>
               <w:rPr>
@@ -2579,7 +2998,7 @@
                 <w:noProof/>
                 <w:webHidden/>
               </w:rPr>
-              <w:t>22</w:t>
+              <w:t>25</w:t>
             </w:r>
             <w:r>
               <w:rPr>
@@ -2599,7 +3018,7 @@
               <w:lang w:val="en-US"/>
             </w:rPr>
           </w:pPr>
-          <w:hyperlink w:anchor="_Toc516757867" w:history="1">
+          <w:hyperlink w:anchor="_Toc516939753" w:history="1">
             <w:r>
               <w:rPr>
                 <w:rStyle w:val="Hyperlink"/>
@@ -2641,7 +3060,7 @@
                 <w:noProof/>
                 <w:webHidden/>
               </w:rPr>
-              <w:instrText xml:space="preserve"> PAGEREF _Toc516757867 \h </w:instrText>
+              <w:instrText xml:space="preserve"> PAGEREF _Toc516939753 \h </w:instrText>
             </w:r>
             <w:r>
               <w:rPr>
@@ -2661,7 +3080,7 @@
                 <w:noProof/>
                 <w:webHidden/>
               </w:rPr>
-              <w:t>23</w:t>
+              <w:t>26</w:t>
             </w:r>
             <w:r>
               <w:rPr>
@@ -2681,7 +3100,7 @@
               <w:lang w:val="en-US"/>
             </w:rPr>
           </w:pPr>
-          <w:hyperlink w:anchor="_Toc516757868" w:history="1">
+          <w:hyperlink w:anchor="_Toc516939754" w:history="1">
             <w:r>
               <w:rPr>
                 <w:rStyle w:val="Hyperlink"/>
@@ -2723,7 +3142,7 @@
                 <w:noProof/>
                 <w:webHidden/>
               </w:rPr>
-              <w:instrText xml:space="preserve"> PAGEREF _Toc516757868 \h </w:instrText>
+              <w:instrText xml:space="preserve"> PAGEREF _Toc516939754 \h </w:instrText>
             </w:r>
             <w:r>
               <w:rPr>
@@ -2743,7 +3162,7 @@
                 <w:noProof/>
                 <w:webHidden/>
               </w:rPr>
-              <w:t>24</w:t>
+              <w:t>27</w:t>
             </w:r>
             <w:r>
               <w:rPr>
@@ -2779,15 +3198,15 @@
       <w:pPr>
         <w:pStyle w:val="LiChapters"/>
       </w:pPr>
-      <w:bookmarkStart w:id="5" w:name="_Toc516757847"/>
       <w:bookmarkStart w:id="6" w:name="_Ref516830484"/>
+      <w:bookmarkStart w:id="7" w:name="_Toc516939729"/>
       <w:r>
         <w:lastRenderedPageBreak/>
         <w:t>Introducere</w:t>
       </w:r>
-      <w:bookmarkEnd w:id="4"/>
       <w:bookmarkEnd w:id="5"/>
       <w:bookmarkEnd w:id="6"/>
+      <w:bookmarkEnd w:id="7"/>
     </w:p>
     <w:p>
       <w:pPr>
@@ -2802,11 +3221,11 @@
           <w:numId w:val="4"/>
         </w:numPr>
       </w:pPr>
-      <w:bookmarkStart w:id="7" w:name="_Toc516757848"/>
+      <w:bookmarkStart w:id="8" w:name="_Toc516939730"/>
       <w:r>
         <w:t>Context</w:t>
       </w:r>
-      <w:bookmarkEnd w:id="7"/>
+      <w:bookmarkEnd w:id="8"/>
     </w:p>
     <w:p>
       <w:pPr>
@@ -2958,6 +3377,7 @@
           <w:id w:val="1539087701"/>
           <w:citation/>
         </w:sdtPr>
+        <w:sdtEndPr/>
         <w:sdtContent>
           <w:r>
             <w:fldChar w:fldCharType="begin"/>
@@ -2999,11 +3419,11 @@
           <w:numId w:val="4"/>
         </w:numPr>
       </w:pPr>
-      <w:bookmarkStart w:id="8" w:name="_Toc516757849"/>
+      <w:bookmarkStart w:id="9" w:name="_Toc516939731"/>
       <w:r>
         <w:t>Motivație</w:t>
       </w:r>
-      <w:bookmarkEnd w:id="8"/>
+      <w:bookmarkEnd w:id="9"/>
     </w:p>
     <w:p>
       <w:pPr>
@@ -3369,7 +3789,7 @@
           <w:numId w:val="4"/>
         </w:numPr>
       </w:pPr>
-      <w:bookmarkStart w:id="9" w:name="_Toc516757850"/>
+      <w:bookmarkStart w:id="10" w:name="_Toc516939732"/>
       <w:r>
         <w:t xml:space="preserve">Ce este </w:t>
       </w:r>
@@ -3382,7 +3802,7 @@
       <w:r>
         <w:t>ome”?</w:t>
       </w:r>
-      <w:bookmarkEnd w:id="9"/>
+      <w:bookmarkEnd w:id="10"/>
     </w:p>
     <w:p>
       <w:pPr>
@@ -3454,6 +3874,7 @@
           <w:id w:val="-663469851"/>
           <w:citation/>
         </w:sdtPr>
+        <w:sdtEndPr/>
         <w:sdtContent>
           <w:r>
             <w:fldChar w:fldCharType="begin"/>
@@ -3489,7 +3910,7 @@
           <w:numId w:val="4"/>
         </w:numPr>
       </w:pPr>
-      <w:bookmarkStart w:id="10" w:name="_Toc516757851"/>
+      <w:bookmarkStart w:id="11" w:name="_Toc516939733"/>
       <w:r>
         <w:t>Facilitățile</w:t>
       </w:r>
@@ -3499,7 +3920,7 @@
       <w:r>
         <w:t>ă</w:t>
       </w:r>
-      <w:bookmarkEnd w:id="10"/>
+      <w:bookmarkEnd w:id="11"/>
     </w:p>
     <w:p>
       <w:pPr>
@@ -3613,6 +4034,7 @@
           <w:id w:val="2054340231"/>
           <w:citation/>
         </w:sdtPr>
+        <w:sdtEndPr/>
         <w:sdtContent>
           <w:r>
             <w:fldChar w:fldCharType="begin"/>
@@ -4331,14 +4753,14 @@
           <w:numId w:val="4"/>
         </w:numPr>
       </w:pPr>
-      <w:bookmarkStart w:id="11" w:name="_Toc516757852"/>
+      <w:bookmarkStart w:id="12" w:name="_Toc516939734"/>
       <w:r>
         <w:t>P</w:t>
       </w:r>
       <w:r>
         <w:t>rovocări</w:t>
       </w:r>
-      <w:bookmarkEnd w:id="11"/>
+      <w:bookmarkEnd w:id="12"/>
     </w:p>
     <w:p>
       <w:pPr>
@@ -4804,6 +5226,7 @@
           <w:id w:val="-1121847448"/>
           <w:citation/>
         </w:sdtPr>
+        <w:sdtEndPr/>
         <w:sdtContent>
           <w:r>
             <w:fldChar w:fldCharType="begin"/>
@@ -4870,12 +5293,12 @@
       <w:pPr>
         <w:pStyle w:val="LiChapters"/>
       </w:pPr>
-      <w:bookmarkStart w:id="12" w:name="_Toc516757853"/>
+      <w:bookmarkStart w:id="13" w:name="_Toc516939735"/>
       <w:r>
         <w:lastRenderedPageBreak/>
         <w:t>Arhitectura sistemului</w:t>
       </w:r>
-      <w:bookmarkEnd w:id="12"/>
+      <w:bookmarkEnd w:id="13"/>
     </w:p>
     <w:p>
       <w:pPr>
@@ -4890,11 +5313,11 @@
           <w:numId w:val="4"/>
         </w:numPr>
       </w:pPr>
-      <w:bookmarkStart w:id="13" w:name="_Toc516757854"/>
+      <w:bookmarkStart w:id="14" w:name="_Toc516939736"/>
       <w:r>
         <w:t>Proiectare</w:t>
       </w:r>
-      <w:bookmarkEnd w:id="13"/>
+      <w:bookmarkEnd w:id="14"/>
     </w:p>
     <w:p>
       <w:pPr>
@@ -5533,9 +5956,9 @@
       <w:pPr>
         <w:pStyle w:val="LiFigura"/>
       </w:pPr>
-      <w:bookmarkStart w:id="14" w:name="_Ref516336671"/>
-      <w:bookmarkStart w:id="15" w:name="_Ref516336655"/>
-      <w:bookmarkStart w:id="16" w:name="_Toc516757676"/>
+      <w:bookmarkStart w:id="15" w:name="_Ref516336671"/>
+      <w:bookmarkStart w:id="16" w:name="_Ref516336655"/>
+      <w:bookmarkStart w:id="17" w:name="_Toc516939755"/>
       <w:r>
         <w:t xml:space="preserve">Figura </w:t>
       </w:r>
@@ -5557,15 +5980,15 @@
       <w:r>
         <w:fldChar w:fldCharType="end"/>
       </w:r>
-      <w:bookmarkEnd w:id="14"/>
+      <w:bookmarkEnd w:id="15"/>
       <w:r>
         <w:t xml:space="preserve">: </w:t>
       </w:r>
-      <w:bookmarkEnd w:id="15"/>
+      <w:bookmarkEnd w:id="16"/>
       <w:r>
         <w:t>Schemă planificare design</w:t>
       </w:r>
-      <w:bookmarkEnd w:id="16"/>
+      <w:bookmarkEnd w:id="17"/>
     </w:p>
     <w:p>
       <w:pPr>
@@ -5592,8 +6015,8 @@
           <w:numId w:val="4"/>
         </w:numPr>
       </w:pPr>
-      <w:bookmarkStart w:id="17" w:name="_Toc516757855"/>
       <w:bookmarkStart w:id="18" w:name="_Ref516830580"/>
+      <w:bookmarkStart w:id="19" w:name="_Toc516939737"/>
       <w:r>
         <w:lastRenderedPageBreak/>
         <w:t xml:space="preserve">Detalii </w:t>
@@ -5610,8 +6033,8 @@
       <w:r>
         <w:t>tecturale</w:t>
       </w:r>
-      <w:bookmarkEnd w:id="17"/>
       <w:bookmarkEnd w:id="18"/>
+      <w:bookmarkEnd w:id="19"/>
     </w:p>
     <w:p>
       <w:pPr>
@@ -5694,6 +6117,7 @@
           <w:id w:val="-2134321382"/>
           <w:citation/>
         </w:sdtPr>
+        <w:sdtEndPr/>
         <w:sdtContent>
           <w:r>
             <w:fldChar w:fldCharType="begin"/>
@@ -5752,6 +6176,7 @@
           <w:id w:val="1315920515"/>
           <w:citation/>
         </w:sdtPr>
+        <w:sdtEndPr/>
         <w:sdtContent>
           <w:r>
             <w:fldChar w:fldCharType="begin"/>
@@ -5950,8 +6375,8 @@
       <w:pPr>
         <w:pStyle w:val="LiFigura"/>
       </w:pPr>
-      <w:bookmarkStart w:id="19" w:name="_Ref516738526"/>
-      <w:bookmarkStart w:id="20" w:name="_Toc516757677"/>
+      <w:bookmarkStart w:id="20" w:name="_Ref516738526"/>
+      <w:bookmarkStart w:id="21" w:name="_Toc516939756"/>
       <w:r>
         <w:t xml:space="preserve">Figura </w:t>
       </w:r>
@@ -5973,14 +6398,14 @@
       <w:r>
         <w:fldChar w:fldCharType="end"/>
       </w:r>
-      <w:bookmarkEnd w:id="19"/>
+      <w:bookmarkEnd w:id="20"/>
       <w:r>
         <w:t>: Ar</w:t>
       </w:r>
       <w:r>
         <w:t>hitectura detaliată a sistemului</w:t>
       </w:r>
-      <w:bookmarkEnd w:id="20"/>
+      <w:bookmarkEnd w:id="21"/>
     </w:p>
     <w:p>
       <w:pPr>
@@ -6114,7 +6539,7 @@
           <w:szCs w:val="26"/>
         </w:rPr>
       </w:pPr>
-      <w:bookmarkStart w:id="21" w:name="_Toc516757856"/>
+      <w:bookmarkStart w:id="22" w:name="_Toc516939738"/>
       <w:r>
         <w:lastRenderedPageBreak/>
         <w:t>Exemplificare scen</w:t>
@@ -6128,7 +6553,7 @@
       <w:r>
         <w:t xml:space="preserve"> și fluxuri de activități</w:t>
       </w:r>
-      <w:bookmarkEnd w:id="21"/>
+      <w:bookmarkEnd w:id="22"/>
     </w:p>
     <w:p>
       <w:pPr>
@@ -6188,8 +6613,8 @@
       <w:pPr>
         <w:pStyle w:val="LiFigura"/>
       </w:pPr>
-      <w:bookmarkStart w:id="22" w:name="_Ref516750491"/>
-      <w:bookmarkStart w:id="23" w:name="_Toc516757678"/>
+      <w:bookmarkStart w:id="23" w:name="_Ref516750491"/>
+      <w:bookmarkStart w:id="24" w:name="_Toc516939757"/>
       <w:r>
         <w:t xml:space="preserve">Figura </w:t>
       </w:r>
@@ -6211,11 +6636,11 @@
       <w:r>
         <w:fldChar w:fldCharType="end"/>
       </w:r>
-      <w:bookmarkEnd w:id="22"/>
+      <w:bookmarkEnd w:id="23"/>
       <w:r>
         <w:t>: Interacțiunea utilizatorului cu sistemul</w:t>
       </w:r>
-      <w:bookmarkEnd w:id="23"/>
+      <w:bookmarkEnd w:id="24"/>
     </w:p>
     <w:p>
       <w:pPr>
@@ -6407,8 +6832,8 @@
       <w:pPr>
         <w:pStyle w:val="LiFigura"/>
       </w:pPr>
-      <w:bookmarkStart w:id="24" w:name="_Ref516756860"/>
-      <w:bookmarkStart w:id="25" w:name="_Toc516757679"/>
+      <w:bookmarkStart w:id="25" w:name="_Ref516756860"/>
+      <w:bookmarkStart w:id="26" w:name="_Toc516939758"/>
       <w:r>
         <w:t xml:space="preserve">Figura </w:t>
       </w:r>
@@ -6430,14 +6855,14 @@
       <w:r>
         <w:fldChar w:fldCharType="end"/>
       </w:r>
-      <w:bookmarkEnd w:id="24"/>
+      <w:bookmarkEnd w:id="25"/>
       <w:r>
         <w:t>: Diagrama de activi</w:t>
       </w:r>
       <w:r>
         <w:t>tate interacțiunii utilizatorului cu sistemul</w:t>
       </w:r>
-      <w:bookmarkEnd w:id="25"/>
+      <w:bookmarkEnd w:id="26"/>
     </w:p>
     <w:p>
       <w:pPr>
@@ -6638,7 +7063,6 @@
         <w:rPr>
           <w:sz w:val="52"/>
           <w:szCs w:val="26"/>
-          <w:lang w:val="en-US"/>
         </w:rPr>
       </w:pPr>
       <w:r>
@@ -6649,12 +7073,12 @@
       <w:pPr>
         <w:pStyle w:val="LiChapters"/>
       </w:pPr>
-      <w:bookmarkStart w:id="26" w:name="_Toc516757857"/>
+      <w:bookmarkStart w:id="27" w:name="_Toc516939739"/>
       <w:r>
         <w:lastRenderedPageBreak/>
         <w:t>Implementare</w:t>
       </w:r>
-      <w:bookmarkEnd w:id="26"/>
+      <w:bookmarkEnd w:id="27"/>
     </w:p>
     <w:p>
       <w:pPr>
@@ -6672,19 +7096,19 @@
           <w:sz w:val="52"/>
         </w:rPr>
       </w:pPr>
-      <w:bookmarkStart w:id="27" w:name="_Toc515625695"/>
-      <w:bookmarkStart w:id="28" w:name="_Toc516757858"/>
+      <w:bookmarkStart w:id="28" w:name="_Toc515625695"/>
+      <w:bookmarkStart w:id="29" w:name="_Toc516939740"/>
       <w:r>
         <w:t>Modulul 1</w:t>
       </w:r>
-      <w:bookmarkEnd w:id="27"/>
+      <w:bookmarkEnd w:id="28"/>
       <w:r>
         <w:t xml:space="preserve"> – Aplicația we</w:t>
       </w:r>
       <w:r>
         <w:t>b</w:t>
       </w:r>
-      <w:bookmarkEnd w:id="28"/>
+      <w:bookmarkEnd w:id="29"/>
     </w:p>
     <w:p>
       <w:pPr>
@@ -7012,12 +7436,12 @@
           <w:numId w:val="4"/>
         </w:numPr>
       </w:pPr>
-      <w:bookmarkStart w:id="29" w:name="_Toc516757859"/>
+      <w:bookmarkStart w:id="30" w:name="_Toc516939741"/>
       <w:r>
         <w:lastRenderedPageBreak/>
         <w:t>Structura proiectului</w:t>
       </w:r>
-      <w:bookmarkEnd w:id="29"/>
+      <w:bookmarkEnd w:id="30"/>
     </w:p>
     <w:p>
       <w:pPr>
@@ -7189,8 +7613,8 @@
       <w:pPr>
         <w:pStyle w:val="LiFigura"/>
       </w:pPr>
-      <w:bookmarkStart w:id="30" w:name="_Ref516398484"/>
-      <w:bookmarkStart w:id="31" w:name="_Toc516757680"/>
+      <w:bookmarkStart w:id="31" w:name="_Ref516398484"/>
+      <w:bookmarkStart w:id="32" w:name="_Toc516939759"/>
       <w:r>
         <w:t xml:space="preserve">Figura </w:t>
       </w:r>
@@ -7212,11 +7636,11 @@
       <w:r>
         <w:fldChar w:fldCharType="end"/>
       </w:r>
-      <w:bookmarkEnd w:id="30"/>
+      <w:bookmarkEnd w:id="31"/>
       <w:r>
         <w:t>: Structura unei componente angular</w:t>
       </w:r>
-      <w:bookmarkEnd w:id="31"/>
+      <w:bookmarkEnd w:id="32"/>
     </w:p>
     <w:p>
       <w:pPr>
@@ -7642,7 +8066,7 @@
           <w:numId w:val="4"/>
         </w:numPr>
       </w:pPr>
-      <w:bookmarkStart w:id="32" w:name="_Toc516757860"/>
+      <w:bookmarkStart w:id="33" w:name="_Toc516939742"/>
       <w:r>
         <w:lastRenderedPageBreak/>
         <w:t>R</w:t>
@@ -7650,7 +8074,7 @@
       <w:r>
         <w:t>utarea</w:t>
       </w:r>
-      <w:bookmarkEnd w:id="32"/>
+      <w:bookmarkEnd w:id="33"/>
     </w:p>
     <w:p>
       <w:pPr>
@@ -7859,6 +8283,7 @@
     <w:p>
       <w:pPr>
         <w:pStyle w:val="LiTextNormal"/>
+        <w:jc w:val="center"/>
       </w:pPr>
       <w:r>
         <w:rPr>
@@ -7912,8 +8337,8 @@
       <w:pPr>
         <w:pStyle w:val="LiFigura"/>
       </w:pPr>
-      <w:bookmarkStart w:id="33" w:name="_Ref516577243"/>
-      <w:bookmarkStart w:id="34" w:name="_Toc516757681"/>
+      <w:bookmarkStart w:id="34" w:name="_Ref516577243"/>
+      <w:bookmarkStart w:id="35" w:name="_Toc516939760"/>
       <w:r>
         <w:t xml:space="preserve">Figura </w:t>
       </w:r>
@@ -7935,7 +8360,7 @@
       <w:r>
         <w:fldChar w:fldCharType="end"/>
       </w:r>
-      <w:bookmarkEnd w:id="33"/>
+      <w:bookmarkEnd w:id="34"/>
       <w:r>
         <w:t>:</w:t>
       </w:r>
@@ -7945,7 +8370,7 @@
       <w:r>
         <w:t>Structura aplicației web</w:t>
       </w:r>
-      <w:bookmarkEnd w:id="34"/>
+      <w:bookmarkEnd w:id="35"/>
     </w:p>
     <w:p>
       <w:pPr>
@@ -8048,8 +8473,8 @@
       <w:pPr>
         <w:pStyle w:val="LiFigura"/>
       </w:pPr>
-      <w:bookmarkStart w:id="35" w:name="_Ref516577231"/>
-      <w:bookmarkStart w:id="36" w:name="_Toc516757682"/>
+      <w:bookmarkStart w:id="36" w:name="_Ref516577231"/>
+      <w:bookmarkStart w:id="37" w:name="_Toc516939761"/>
       <w:r>
         <w:t xml:space="preserve">Figura </w:t>
       </w:r>
@@ -8071,11 +8496,11 @@
       <w:r>
         <w:fldChar w:fldCharType="end"/>
       </w:r>
-      <w:bookmarkEnd w:id="35"/>
+      <w:bookmarkEnd w:id="36"/>
       <w:r>
         <w:t>: Codul de rutare</w:t>
       </w:r>
-      <w:bookmarkEnd w:id="36"/>
+      <w:bookmarkEnd w:id="37"/>
     </w:p>
     <w:p>
       <w:pPr>
@@ -8212,10 +8637,12 @@
           <w:numId w:val="4"/>
         </w:numPr>
       </w:pPr>
+      <w:bookmarkStart w:id="38" w:name="_Toc516939743"/>
       <w:r>
         <w:lastRenderedPageBreak/>
         <w:t>Serviciul de logare</w:t>
       </w:r>
+      <w:bookmarkEnd w:id="38"/>
     </w:p>
     <w:p>
       <w:pPr>
@@ -8291,14 +8718,14 @@
           <w:numId w:val="4"/>
         </w:numPr>
       </w:pPr>
-      <w:bookmarkStart w:id="37" w:name="_Toc516757862"/>
+      <w:bookmarkStart w:id="39" w:name="_Toc516939744"/>
       <w:r>
         <w:t>Librării</w:t>
       </w:r>
       <w:r>
         <w:t xml:space="preserve"> folosite</w:t>
       </w:r>
-      <w:bookmarkEnd w:id="37"/>
+      <w:bookmarkEnd w:id="39"/>
     </w:p>
     <w:p>
       <w:pPr>
@@ -8335,6 +8762,7 @@
           <w:id w:val="-1403125337"/>
           <w:citation/>
         </w:sdtPr>
+        <w:sdtEndPr/>
         <w:sdtContent>
           <w:r>
             <w:fldChar w:fldCharType="begin"/>
@@ -8373,6 +8801,7 @@
           <w:id w:val="1750923699"/>
           <w:citation/>
         </w:sdtPr>
+        <w:sdtEndPr/>
         <w:sdtContent>
           <w:r>
             <w:fldChar w:fldCharType="begin"/>
@@ -8417,6 +8846,7 @@
           <w:id w:val="-1410687096"/>
           <w:citation/>
         </w:sdtPr>
+        <w:sdtEndPr/>
         <w:sdtContent>
           <w:r>
             <w:fldChar w:fldCharType="begin"/>
@@ -8588,20 +9018,20 @@
           <w:sz w:val="52"/>
         </w:rPr>
       </w:pPr>
-      <w:bookmarkStart w:id="38" w:name="_Toc515625696"/>
-      <w:bookmarkStart w:id="39" w:name="_Toc516757863"/>
+      <w:bookmarkStart w:id="40" w:name="_Toc515625696"/>
+      <w:bookmarkStart w:id="41" w:name="_Toc516939745"/>
       <w:r>
         <w:lastRenderedPageBreak/>
         <w:t>Modulul 2</w:t>
       </w:r>
-      <w:bookmarkEnd w:id="38"/>
+      <w:bookmarkEnd w:id="40"/>
       <w:r>
         <w:t xml:space="preserve"> – Server REST</w:t>
       </w:r>
       <w:r>
         <w:t xml:space="preserve"> Java</w:t>
       </w:r>
-      <w:bookmarkEnd w:id="39"/>
+      <w:bookmarkEnd w:id="41"/>
     </w:p>
     <w:p>
       <w:pPr>
@@ -8723,6 +9153,7 @@
           <w:id w:val="1369112823"/>
           <w:citation/>
         </w:sdtPr>
+        <w:sdtEndPr/>
         <w:sdtContent>
           <w:r>
             <w:fldChar w:fldCharType="begin"/>
@@ -8773,11 +9204,11 @@
           <w:numId w:val="4"/>
         </w:numPr>
       </w:pPr>
-      <w:bookmarkStart w:id="40" w:name="_Toc516757864"/>
+      <w:bookmarkStart w:id="42" w:name="_Toc516939746"/>
       <w:r>
         <w:t>Structura proiectului</w:t>
       </w:r>
-      <w:bookmarkEnd w:id="40"/>
+      <w:bookmarkEnd w:id="42"/>
     </w:p>
     <w:p>
       <w:pPr>
@@ -8903,10 +9334,7 @@
         <w:t>hal</w:t>
       </w:r>
       <w:r>
-        <w:t>:</w:t>
-      </w:r>
-      <w:r>
-        <w:t xml:space="preserve"> acronim pentru „Hardware Abstraction Layer”. Acest pachet este folosit pentru comunicarea cu dispozitivele inteligente.</w:t>
+        <w:t>: acronim pentru „Hardware Abstraction Layer”. Acest pachet este folosit pentru comunicarea cu dispozitivele inteligente.</w:t>
       </w:r>
     </w:p>
     <w:p>
@@ -9017,13 +9445,6 @@
       <w:r>
         <w:t>d.</w:t>
       </w:r>
-    </w:p>
-    <w:p>
-      <w:pPr>
-        <w:pStyle w:val="LiTextNormal"/>
-      </w:pPr>
-      <w:bookmarkStart w:id="41" w:name="_GoBack"/>
-      <w:bookmarkEnd w:id="41"/>
     </w:p>
     <w:p>
       <w:pPr>
@@ -9088,8 +9509,8 @@
       <w:pPr>
         <w:pStyle w:val="LiFigura"/>
       </w:pPr>
-      <w:bookmarkStart w:id="42" w:name="_Ref516675662"/>
-      <w:bookmarkStart w:id="43" w:name="_Toc516757683"/>
+      <w:bookmarkStart w:id="43" w:name="_Ref516675662"/>
+      <w:bookmarkStart w:id="44" w:name="_Toc516939762"/>
       <w:r>
         <w:t xml:space="preserve">Figura </w:t>
       </w:r>
@@ -9111,14 +9532,696 @@
       <w:r>
         <w:fldChar w:fldCharType="end"/>
       </w:r>
-      <w:bookmarkEnd w:id="42"/>
+      <w:bookmarkEnd w:id="43"/>
       <w:r>
         <w:t>: Structura</w:t>
       </w:r>
       <w:r>
         <w:t xml:space="preserve"> serverului java</w:t>
       </w:r>
-      <w:bookmarkEnd w:id="43"/>
+      <w:bookmarkEnd w:id="44"/>
+    </w:p>
+    <w:p>
+      <w:pPr>
+        <w:pStyle w:val="LiFigura"/>
+      </w:pPr>
+    </w:p>
+    <w:p>
+      <w:pPr>
+        <w:pStyle w:val="LiFigura"/>
+      </w:pPr>
+    </w:p>
+    <w:p>
+      <w:pPr>
+        <w:pStyle w:val="LiSubSubChapter"/>
+        <w:numPr>
+          <w:ilvl w:val="2"/>
+          <w:numId w:val="4"/>
+        </w:numPr>
+      </w:pPr>
+      <w:bookmarkStart w:id="45" w:name="_Toc516939747"/>
+      <w:r>
+        <w:lastRenderedPageBreak/>
+        <w:t>Server Rest</w:t>
+      </w:r>
+      <w:bookmarkEnd w:id="45"/>
+    </w:p>
+    <w:p>
+      <w:pPr>
+        <w:pStyle w:val="LiTextNormal"/>
+      </w:pPr>
+    </w:p>
+    <w:p>
+      <w:pPr>
+        <w:pStyle w:val="LiTextNormal"/>
+      </w:pPr>
+      <w:r>
+        <w:t>Programarea la nivel de server necesită cunoașterea unei anumite terminologii. Termenii pe care îi voi explica vor fi următorii: repository, entități, DTO(data transfer object), controller, bază de date.</w:t>
+      </w:r>
+    </w:p>
+    <w:p>
+      <w:pPr>
+        <w:pStyle w:val="LiTextNormal"/>
+      </w:pPr>
+      <w:r>
+        <w:t>O bază de date se poa</w:t>
+      </w:r>
+      <w:r>
+        <w:t xml:space="preserve">te defini în 2 moduri. </w:t>
+      </w:r>
+      <w:r>
+        <w:t>În</w:t>
+      </w:r>
+      <w:r>
+        <w:t xml:space="preserve"> general, o bază de date este organizarea unei colecții de date, indiferent de ti</w:t>
+      </w:r>
+      <w:r>
+        <w:t>pul lor. Mai teoretic</w:t>
+      </w:r>
+      <w:r>
+        <w:t>, o bază de date este un sistem electronic care permite ca datele să fie usor accesate, modificate și actualizate.</w:t>
+      </w:r>
+      <w:r>
+        <w:t xml:space="preserve"> Nu cred că mai este necesară motivația folosirii unei baze de date.</w:t>
+      </w:r>
+    </w:p>
+    <w:p>
+      <w:pPr>
+        <w:pStyle w:val="LiTextNormal"/>
+      </w:pPr>
+      <w:r>
+        <w:t xml:space="preserve">DTO(data transfer object), în traducere </w:t>
+      </w:r>
+      <w:r>
+        <w:t>obiect de transfer de date, este termenul desemnat pentru a defini un obiect ce incapsulează date ce este trimis de la un subsistem al aplicației la altul. În cazul meu, un dto este folosit pentru a tran</w:t>
+      </w:r>
+      <w:r>
+        <w:t>sfera informații între server și aplicația web.</w:t>
+      </w:r>
+    </w:p>
+    <w:p>
+      <w:pPr>
+        <w:pStyle w:val="LiTextNormal"/>
+      </w:pPr>
+      <w:r>
+        <w:t>O entitate este orice obicect din pe care dorim să îl păstrăm într-</w:t>
+      </w:r>
+      <w:r>
+        <w:t xml:space="preserve">o bază de date. Entitățile pot fi: </w:t>
+      </w:r>
+      <w:r>
+        <w:t>concepte concrete, abstracte</w:t>
+      </w:r>
+      <w:r>
+        <w:t xml:space="preserve">, </w:t>
+      </w:r>
+      <w:r>
+        <w:t>recunoscute; evenimente, lucruri, locuri.</w:t>
+      </w:r>
+      <w:r>
+        <w:t xml:space="preserve"> Exemple clasice, folosite deseori și în exemplificări sunt: angajat, student, profesor.</w:t>
+      </w:r>
+      <w:r>
+        <w:t xml:space="preserve"> Din punct de vedere info</w:t>
+      </w:r>
+      <w:r>
+        <w:t>rmatic, o entitate este o tabelă</w:t>
+      </w:r>
+      <w:r>
+        <w:t xml:space="preserve"> din baza de date relațională.</w:t>
+      </w:r>
+    </w:p>
+    <w:p>
+      <w:pPr>
+        <w:pStyle w:val="LiTextNormal"/>
+      </w:pPr>
+      <w:r>
+        <w:t xml:space="preserve">Un repository este o </w:t>
+      </w:r>
+      <w:r>
+        <w:t>abstractizare asupra unei baze de date. Permite utilizarea obiectele, fără a avea nevoie să știi cum se face managementul</w:t>
+      </w:r>
+      <w:r>
+        <w:t xml:space="preserve"> lor</w:t>
+      </w:r>
+      <w:r>
+        <w:t xml:space="preserve"> în spate. </w:t>
+      </w:r>
+      <w:r>
+        <w:t xml:space="preserve">Două dintre avantajele </w:t>
+      </w:r>
+      <w:r>
+        <w:t xml:space="preserve">folosirii sunt: </w:t>
+      </w:r>
+      <w:r>
+        <w:t>existența</w:t>
+      </w:r>
+      <w:r>
+        <w:t xml:space="preserve"> </w:t>
+      </w:r>
+      <w:r>
+        <w:t>un</w:t>
+      </w:r>
+      <w:r>
+        <w:t xml:space="preserve"> singur loc unde se fac modifică</w:t>
+      </w:r>
+      <w:r>
+        <w:t>ri în</w:t>
+      </w:r>
+      <w:r>
+        <w:t xml:space="preserve"> accesul datelor</w:t>
+      </w:r>
+      <w:r>
+        <w:t xml:space="preserve"> </w:t>
+      </w:r>
+      <w:r>
+        <w:t xml:space="preserve">precum și existența </w:t>
+      </w:r>
+      <w:r>
+        <w:t>un</w:t>
+      </w:r>
+      <w:r>
+        <w:t>ui</w:t>
+      </w:r>
+      <w:r>
+        <w:t xml:space="preserve"> singur loc responsabil pentru mai multe tabele.</w:t>
+      </w:r>
+    </w:p>
+    <w:p>
+      <w:pPr>
+        <w:pStyle w:val="LiTextNormal"/>
+      </w:pPr>
+      <w:r>
+        <w:t>Un controller face de obicei, doar un lucru: primește o intrare și generează rezultat.</w:t>
+      </w:r>
+      <w:r>
+        <w:t xml:space="preserve"> </w:t>
+      </w:r>
+      <w:r>
+        <w:t>Mai detaliat, u</w:t>
+      </w:r>
+      <w:r>
+        <w:t>n controller primește cererile utilizatorului, apoi deleagă de</w:t>
+      </w:r>
+      <w:r>
+        <w:t xml:space="preserve"> </w:t>
+      </w:r>
+      <w:r>
+        <w:t>obicei un servici</w:t>
+      </w:r>
+      <w:r>
+        <w:t>u</w:t>
+      </w:r>
+      <w:r>
+        <w:t xml:space="preserve"> în a rezolva cererea, iar cand cererea se rezolvă, el ră</w:t>
+      </w:r>
+      <w:r>
+        <w:t>spunde</w:t>
+      </w:r>
+      <w:r>
+        <w:t xml:space="preserve"> cu mesajul corespunzător.</w:t>
+      </w:r>
+    </w:p>
+    <w:p>
+      <w:pPr>
+        <w:pStyle w:val="LiTextNormal"/>
+      </w:pPr>
+      <w:r>
+        <w:t>Acum că am terminat definirea de termeni, voi continua explicarea contrucției</w:t>
+      </w:r>
+      <w:r>
+        <w:t xml:space="preserve"> serverului.</w:t>
+      </w:r>
+    </w:p>
+    <w:p>
+      <w:pPr>
+        <w:pStyle w:val="LiTextNormal"/>
+      </w:pPr>
+      <w:r>
+        <w:t>Atunci cănd un utilizator efectuează o operație pe partea de ap</w:t>
+      </w:r>
+      <w:r>
+        <w:t>licație web, atunci un cerere v</w:t>
+      </w:r>
+      <w:r>
+        <w:t>a fi trimisă serverului. Prima componentă întâlni</w:t>
+      </w:r>
+      <w:r>
+        <w:t>tă va fi filtrul</w:t>
+      </w:r>
+      <w:r>
+        <w:t xml:space="preserve"> http. F</w:t>
+      </w:r>
+      <w:r>
+        <w:t>iltrul</w:t>
+      </w:r>
+      <w:r>
+        <w:t xml:space="preserve"> http este descris î</w:t>
+      </w:r>
+      <w:r>
+        <w:t xml:space="preserve">n subcapitolul 3.2.4 Securitate. Apoi cererea trece de la filtrele http la controller-ul corespunzător. În aplicație există trei controllere: pentru dispositive, utilizatori, </w:t>
+      </w:r>
+      <w:r>
+        <w:t>ș</w:t>
+      </w:r>
+      <w:r>
+        <w:t>i pentru autentificarea utilizatorilor.</w:t>
+      </w:r>
+      <w:r>
+        <w:t xml:space="preserve"> Fiecare controller are o responsabilitate exactă.</w:t>
+      </w:r>
+    </w:p>
+    <w:p>
+      <w:pPr>
+        <w:pStyle w:val="LiTextNormal"/>
+      </w:pPr>
+      <w:r>
+        <w:fldChar w:fldCharType="begin"/>
+      </w:r>
+      <w:r>
+        <w:instrText xml:space="preserve"> REF _Ref516936318 \h </w:instrText>
+      </w:r>
+      <w:r>
+        <w:fldChar w:fldCharType="separate"/>
+      </w:r>
+      <w:r>
+        <w:t xml:space="preserve">Figura </w:t>
+      </w:r>
+      <w:r>
+        <w:rPr>
+          <w:noProof/>
+        </w:rPr>
+        <w:t>9</w:t>
+      </w:r>
+      <w:r>
+        <w:fldChar w:fldCharType="end"/>
+      </w:r>
+      <w:r>
+        <w:t>, de mai jos</w:t>
+      </w:r>
+      <w:r>
+        <w:t>, conține procedura responsabilă de conectarea la un dispozitiv.</w:t>
+      </w:r>
+      <w:r>
+        <w:t xml:space="preserve"> </w:t>
+      </w:r>
+      <w:r>
+        <w:t>„</w:t>
+      </w:r>
+      <w:r>
+        <w:t>@PutMapping</w:t>
+      </w:r>
+      <w:r>
+        <w:t>”</w:t>
+      </w:r>
+      <w:r>
+        <w:t xml:space="preserve"> este o adnotare ce simbolozează că metoda se apelează atunci când</w:t>
+      </w:r>
+      <w:r>
+        <w:t xml:space="preserve"> verbul http din cerere est</w:t>
+      </w:r>
+      <w:r>
+        <w:t>e</w:t>
+      </w:r>
+      <w:r>
+        <w:t xml:space="preserve"> PUT, iar „/connect”</w:t>
+      </w:r>
+      <w:r>
+        <w:t xml:space="preserve"> reprezintă url-ul rela</w:t>
+      </w:r>
+      <w:r>
+        <w:t>tiv la metodă</w:t>
+      </w:r>
+      <w:r>
+        <w:t xml:space="preserve">. Această metodă necesită </w:t>
+      </w:r>
+      <w:r>
+        <w:t>în antetul</w:t>
+      </w:r>
+      <w:r>
+        <w:t xml:space="preserve"> </w:t>
+      </w:r>
+      <w:r>
+        <w:t>HTTP</w:t>
+      </w:r>
+      <w:r>
+        <w:t xml:space="preserve"> </w:t>
+      </w:r>
+      <w:r>
+        <w:t xml:space="preserve">token-ul </w:t>
+      </w:r>
+      <w:r>
+        <w:t>de autorizare, pentru identificarea utilizatorului ce a făcut cererea</w:t>
+      </w:r>
+      <w:r>
+        <w:t>, iar</w:t>
+      </w:r>
+      <w:r>
+        <w:t xml:space="preserve"> </w:t>
+      </w:r>
+      <w:r>
+        <w:lastRenderedPageBreak/>
+        <w:t>ca parametru cerereii http, id-ul dispozitivului, pentru identificare dispozitivului la care de dorește conectarea</w:t>
+      </w:r>
+      <w:r>
+        <w:t>.</w:t>
+      </w:r>
+      <w:r>
+        <w:t xml:space="preserve"> Metoda aparține controller-ului „DevicesController” de ac</w:t>
+      </w:r>
+      <w:r>
+        <w:t>eea, url-ul complet prin care v</w:t>
+      </w:r>
+      <w:r>
+        <w:t xml:space="preserve">a fi accesată această metoda este: </w:t>
+      </w:r>
+      <w:hyperlink r:id="rId21" w:history="1">
+        <w:r>
+          <w:rPr>
+            <w:rStyle w:val="Hyperlink"/>
+          </w:rPr>
+          <w:t>http://localhost:9000/device/connect?device=hash_dispozitiv</w:t>
+        </w:r>
+      </w:hyperlink>
+      <w:r>
+        <w:t>.</w:t>
+      </w:r>
+    </w:p>
+    <w:p>
+      <w:pPr>
+        <w:pStyle w:val="LiTextNormal"/>
+        <w:rPr>
+          <w:lang w:val="en-US"/>
+        </w:rPr>
+      </w:pPr>
+    </w:p>
+    <w:p>
+      <w:pPr>
+        <w:pStyle w:val="LiCod"/>
+      </w:pPr>
+      <w:r>
+        <w:t>@PutMapping("/connect")</w:t>
+      </w:r>
+    </w:p>
+    <w:p>
+      <w:pPr>
+        <w:pStyle w:val="LiCod"/>
+      </w:pPr>
+      <w:r>
+        <w:t xml:space="preserve">    ResponseEntity connect(@RequestHeader("Authorization") String token, @RequestParam("device") String hash) {</w:t>
+      </w:r>
+    </w:p>
+    <w:p>
+      <w:pPr>
+        <w:pStyle w:val="LiCod"/>
+      </w:pPr>
+      <w:r>
+        <w:t xml:space="preserve">        ResponseEntity response = checkDevice(token, hash);</w:t>
+      </w:r>
+    </w:p>
+    <w:p>
+      <w:pPr>
+        <w:pStyle w:val="LiCod"/>
+      </w:pPr>
+      <w:r>
+        <w:t xml:space="preserve">        if (response.getStatusCode() != HttpStatus.OK) return response;</w:t>
+      </w:r>
+    </w:p>
+    <w:p>
+      <w:pPr>
+        <w:pStyle w:val="LiCod"/>
+      </w:pPr>
+      <w:r>
+        <w:t xml:space="preserve">        try {</w:t>
+      </w:r>
+    </w:p>
+    <w:p>
+      <w:pPr>
+        <w:pStyle w:val="LiCod"/>
+      </w:pPr>
+      <w:r>
+        <w:t xml:space="preserve">            deviceManager.getHalDevice(hash).connect();</w:t>
+      </w:r>
+    </w:p>
+    <w:p>
+      <w:pPr>
+        <w:pStyle w:val="LiCod"/>
+      </w:pPr>
+      <w:r>
+        <w:t xml:space="preserve">        } catch (Exception e) {</w:t>
+      </w:r>
+    </w:p>
+    <w:p>
+      <w:pPr>
+        <w:pStyle w:val="LiCod"/>
+      </w:pPr>
+      <w:r>
+        <w:t xml:space="preserve">            return </w:t>
+      </w:r>
+      <w:r>
+        <w:t>ResponseEntity.status(HttpStatus.EXPECTATION_FAILED).body("Connect</w:t>
+      </w:r>
+      <w:r>
+        <w:t xml:space="preserve"> </w:t>
+      </w:r>
+      <w:r>
+        <w:t>failed. Reason: " + e.getMessage());</w:t>
+      </w:r>
+    </w:p>
+    <w:p>
+      <w:pPr>
+        <w:pStyle w:val="LiCod"/>
+      </w:pPr>
+      <w:r>
+        <w:t xml:space="preserve">        }</w:t>
+      </w:r>
+    </w:p>
+    <w:p>
+      <w:pPr>
+        <w:pStyle w:val="LiCod"/>
+      </w:pPr>
+      <w:r>
+        <w:t xml:space="preserve">        return ResponseEntity.status(HttpStatus.OK).body("");</w:t>
+      </w:r>
+    </w:p>
+    <w:p>
+      <w:pPr>
+        <w:pStyle w:val="LiCod"/>
+      </w:pPr>
+      <w:r>
+        <w:t xml:space="preserve">    }</w:t>
+      </w:r>
+    </w:p>
+    <w:p>
+      <w:pPr>
+        <w:pStyle w:val="LiFigura"/>
+      </w:pPr>
+      <w:bookmarkStart w:id="46" w:name="_Ref516936318"/>
+      <w:bookmarkStart w:id="47" w:name="_Toc516939763"/>
+      <w:r>
+        <w:t xml:space="preserve">Figura </w:t>
+      </w:r>
+      <w:r>
+        <w:fldChar w:fldCharType="begin"/>
+      </w:r>
+      <w:r>
+        <w:instrText xml:space="preserve"> SEQ Figura \* ARABIC </w:instrText>
+      </w:r>
+      <w:r>
+        <w:fldChar w:fldCharType="separate"/>
+      </w:r>
+      <w:r>
+        <w:rPr>
+          <w:noProof/>
+        </w:rPr>
+        <w:t>9</w:t>
+      </w:r>
+      <w:r>
+        <w:fldChar w:fldCharType="end"/>
+      </w:r>
+      <w:bookmarkEnd w:id="46"/>
+      <w:r>
+        <w:t>: Procedura responsabilă de conectarea la un dispozitiv</w:t>
+      </w:r>
+      <w:bookmarkEnd w:id="47"/>
+    </w:p>
+    <w:p>
+      <w:pPr>
+        <w:pStyle w:val="LiTextNormal"/>
+      </w:pPr>
+    </w:p>
+    <w:p>
+      <w:pPr>
+        <w:pStyle w:val="LiTextNormal"/>
+      </w:pPr>
+      <w:r>
+        <w:t>Metoda verifică mai întăi ca dispozitivul să existe și ca utilizatorul să aibe drept să îl acceseze, iar apoi se delegă resposabilitatea managerului de dispozitive ce va efectua operația</w:t>
+      </w:r>
+      <w:r>
+        <w:t xml:space="preserve"> de conectare</w:t>
+      </w:r>
+      <w:r>
+        <w:t>. Metoda checkDevice nu este inclu</w:t>
+      </w:r>
+      <w:r>
+        <w:t>să in blocul try catch pentru că face o verificare a condițiilor minime de continuare execuției metodei</w:t>
+      </w:r>
+      <w:r>
+        <w:t xml:space="preserve">. </w:t>
+      </w:r>
+      <w:r>
+        <w:t>Blocul try catch tratează cazurile de excepție, returnănd aplicației web un mesaj corespunzător.</w:t>
+      </w:r>
+      <w:r>
+        <w:t xml:space="preserve"> În cazul în care totul merge conform planului, atunci se va apela ul</w:t>
+      </w:r>
+      <w:r>
+        <w:t>tima linie din</w:t>
+      </w:r>
+      <w:r>
+        <w:t xml:space="preserve"> metodă</w:t>
+      </w:r>
+      <w:r>
+        <w:t>, care va î</w:t>
+      </w:r>
+      <w:r>
+        <w:t>ntoarce un status http 200, adică totul s-a realizat cu succes, conectarea la dispozitiv fiind reușită</w:t>
+      </w:r>
+      <w:r>
+        <w:t>.</w:t>
+      </w:r>
+    </w:p>
+    <w:p>
+      <w:pPr>
+        <w:pStyle w:val="LiTextNormal"/>
+      </w:pPr>
+      <w:r>
+        <w:t>Repositori-urile le-am folosit în accesarea datelor corespunzătoare utilizatorilor și dispozitivelor necesare.</w:t>
+      </w:r>
+      <w:r>
+        <w:t xml:space="preserve"> Datele preluate sunt sub form</w:t>
+      </w:r>
+      <w:r>
+        <w:t>ă de entități, d</w:t>
+      </w:r>
+      <w:r>
+        <w:t xml:space="preserve">efinite corespunzător, fiind </w:t>
+      </w:r>
+      <w:r>
+        <w:lastRenderedPageBreak/>
+        <w:t>extrase dintr-o bază de date. Pentru baza de date am folosit MySQL</w:t>
+      </w:r>
+      <w:r>
+        <w:rPr>
+          <w:rStyle w:val="FootnoteReference"/>
+        </w:rPr>
+        <w:footnoteReference w:id="29"/>
+      </w:r>
+      <w:r>
+        <w:t xml:space="preserve">, toate setările de conectare fiind definite în fișierul </w:t>
+      </w:r>
+      <w:r>
+        <w:t>„</w:t>
+      </w:r>
+      <w:r>
+        <w:t>application.properties</w:t>
+      </w:r>
+      <w:r>
+        <w:t>”</w:t>
+      </w:r>
+      <w:r>
+        <w:t>.</w:t>
+      </w:r>
+    </w:p>
+    <w:p>
+      <w:pPr>
+        <w:pStyle w:val="LiTextNormal"/>
+      </w:pPr>
+      <w:r>
+        <w:t>Un exemplu de dto folosite este dto-ul de înregistrare. El are următorii membrii privați: firstName, lastName, email, password. Fiecare membru are validare corespunzătoare, de exemplu, la câmpul de email se verifică formatul email-ului să fie valid.</w:t>
+      </w:r>
+      <w:r>
+        <w:t xml:space="preserve"> Acest obiect se completează după ce utilizatorul completează formularul de înregistrare, apoi se trimite serverului care procesează cererea corespunzător.</w:t>
+      </w:r>
+    </w:p>
+    <w:p>
+      <w:pPr>
+        <w:pStyle w:val="LiTextNormal"/>
+      </w:pPr>
+    </w:p>
+    <w:p>
+      <w:pPr>
+        <w:pStyle w:val="LiTextNormal"/>
+        <w:ind w:firstLine="0"/>
+        <w:rPr>
+          <w:lang w:val="en-US"/>
+        </w:rPr>
+      </w:pPr>
+    </w:p>
+    <w:p>
+      <w:pPr>
+        <w:pStyle w:val="LiTextNormal"/>
+        <w:rPr>
+          <w:lang w:val="en-US"/>
+        </w:rPr>
+      </w:pPr>
+    </w:p>
+    <w:p>
+      <w:pPr>
+        <w:pStyle w:val="LiSubSubChapter"/>
+        <w:numPr>
+          <w:ilvl w:val="2"/>
+          <w:numId w:val="4"/>
+        </w:numPr>
+      </w:pPr>
+      <w:bookmarkStart w:id="48" w:name="_Toc516939748"/>
+      <w:r>
+        <w:t>Servicii</w:t>
+      </w:r>
+      <w:bookmarkEnd w:id="48"/>
+    </w:p>
+    <w:p>
+      <w:pPr>
+        <w:pStyle w:val="LiTextNormal"/>
+      </w:pPr>
+    </w:p>
+    <w:p>
+      <w:pPr>
+        <w:pStyle w:val="LiSubSubChapter"/>
+        <w:numPr>
+          <w:ilvl w:val="2"/>
+          <w:numId w:val="4"/>
+        </w:numPr>
+      </w:pPr>
+      <w:bookmarkStart w:id="49" w:name="_Toc516939749"/>
+      <w:r>
+        <w:t>Securitate</w:t>
+      </w:r>
+      <w:bookmarkEnd w:id="49"/>
+    </w:p>
+    <w:p>
+      <w:pPr>
+        <w:pStyle w:val="LiTextNormal"/>
+      </w:pPr>
+    </w:p>
+    <w:p>
+      <w:pPr>
+        <w:pStyle w:val="LiSubSubChapter"/>
+        <w:numPr>
+          <w:ilvl w:val="2"/>
+          <w:numId w:val="4"/>
+        </w:numPr>
+      </w:pPr>
+      <w:bookmarkStart w:id="50" w:name="_Toc516939750"/>
+      <w:r>
+        <w:t>Tool-uri folosite</w:t>
+      </w:r>
+      <w:bookmarkEnd w:id="50"/>
+    </w:p>
+    <w:p>
+      <w:pPr>
+        <w:pStyle w:val="LiTextNormal"/>
+      </w:pPr>
     </w:p>
     <w:p>
       <w:pPr>
@@ -9143,17 +10246,17 @@
           <w:sz w:val="52"/>
         </w:rPr>
       </w:pPr>
-      <w:bookmarkStart w:id="44" w:name="_Toc515625697"/>
-      <w:bookmarkStart w:id="45" w:name="_Toc516757865"/>
+      <w:bookmarkStart w:id="51" w:name="_Toc515625697"/>
+      <w:bookmarkStart w:id="52" w:name="_Toc516939751"/>
       <w:r>
         <w:lastRenderedPageBreak/>
         <w:t>Modulul 3</w:t>
       </w:r>
-      <w:bookmarkEnd w:id="44"/>
+      <w:bookmarkEnd w:id="51"/>
       <w:r>
         <w:t xml:space="preserve"> – Dispozitivele inteligente</w:t>
       </w:r>
-      <w:bookmarkEnd w:id="45"/>
+      <w:bookmarkEnd w:id="52"/>
     </w:p>
     <w:p>
       <w:pPr>
@@ -9179,7 +10282,7 @@
           <w:szCs w:val="26"/>
         </w:rPr>
       </w:pPr>
-      <w:bookmarkStart w:id="46" w:name="_Toc515625698"/>
+      <w:bookmarkStart w:id="53" w:name="_Toc515625698"/>
       <w:r>
         <w:br w:type="page"/>
       </w:r>
@@ -9188,7 +10291,7 @@
       <w:pPr>
         <w:pStyle w:val="LiChapters"/>
       </w:pPr>
-      <w:bookmarkStart w:id="47" w:name="_Toc516757866"/>
+      <w:bookmarkStart w:id="54" w:name="_Toc516939752"/>
       <w:r>
         <w:lastRenderedPageBreak/>
         <w:t>Direcț</w:t>
@@ -9196,11 +10299,11 @@
       <w:r>
         <w:t>ii de viitor</w:t>
       </w:r>
-      <w:bookmarkEnd w:id="46"/>
-      <w:bookmarkEnd w:id="47"/>
-    </w:p>
-    <w:p>
-      <w:bookmarkStart w:id="48" w:name="_Toc515625699"/>
+      <w:bookmarkEnd w:id="53"/>
+      <w:bookmarkEnd w:id="54"/>
+    </w:p>
+    <w:p>
+      <w:bookmarkStart w:id="55" w:name="_Toc515625699"/>
     </w:p>
     <w:p/>
     <w:p>
@@ -9220,16 +10323,16 @@
       <w:pPr>
         <w:pStyle w:val="LiChapters"/>
       </w:pPr>
-      <w:bookmarkStart w:id="49" w:name="_Toc516757867"/>
+      <w:bookmarkStart w:id="56" w:name="_Toc516939753"/>
       <w:r>
         <w:lastRenderedPageBreak/>
         <w:t>Concluzii</w:t>
       </w:r>
-      <w:bookmarkEnd w:id="48"/>
-      <w:bookmarkEnd w:id="49"/>
-    </w:p>
-    <w:p>
-      <w:bookmarkStart w:id="50" w:name="_Toc515625701"/>
+      <w:bookmarkEnd w:id="55"/>
+      <w:bookmarkEnd w:id="56"/>
+    </w:p>
+    <w:p>
+      <w:bookmarkStart w:id="57" w:name="_Toc515625701"/>
     </w:p>
     <w:p>
       <w:pPr>
@@ -9248,13 +10351,13 @@
       <w:pPr>
         <w:pStyle w:val="LiChapters"/>
       </w:pPr>
-      <w:bookmarkStart w:id="51" w:name="_Toc516757868"/>
+      <w:bookmarkStart w:id="58" w:name="_Toc516939754"/>
       <w:r>
         <w:lastRenderedPageBreak/>
         <w:t>Bibliografie</w:t>
       </w:r>
-      <w:bookmarkEnd w:id="50"/>
-      <w:bookmarkEnd w:id="51"/>
+      <w:bookmarkEnd w:id="57"/>
+      <w:bookmarkEnd w:id="58"/>
     </w:p>
     <w:p>
       <w:pPr>
@@ -9280,6 +10383,7 @@
           <w:docPartUnique/>
         </w:docPartObj>
       </w:sdtPr>
+      <w:sdtEndPr/>
       <w:sdtContent>
         <w:tbl>
           <w:tblPr>
@@ -9778,7 +10882,7 @@
     </w:sdt>
     <w:p/>
     <w:sectPr>
-      <w:headerReference w:type="default" r:id="rId21"/>
+      <w:headerReference w:type="default" r:id="rId22"/>
       <w:pgSz w:w="11907" w:h="16840" w:code="9"/>
       <w:pgMar w:top="1134" w:right="1134" w:bottom="1134" w:left="1701" w:header="720" w:footer="720" w:gutter="0"/>
       <w:pgNumType w:start="1"/>
@@ -9848,7 +10952,7 @@
           <w:rPr>
             <w:noProof/>
           </w:rPr>
-          <w:t>22</w:t>
+          <w:t>18</w:t>
         </w:r>
         <w:r>
           <w:rPr>
@@ -9934,13 +11038,7 @@
         <w:footnoteRef/>
       </w:r>
       <w:r>
-        <w:t xml:space="preserve"> </w:t>
-      </w:r>
-      <w:r>
-        <w:t xml:space="preserve">„Va </w:t>
-      </w:r>
-      <w:r>
-        <w:t>veni ploaie ușoară” – povestire scurta publicată pe data de 6 Mai 1950.</w:t>
+        <w:t xml:space="preserve"> „Va veni ploaie ușoară” – povestire scurta publicată pe data de 6 Mai 1950.</w:t>
       </w:r>
     </w:p>
   </w:footnote>
@@ -9956,13 +11054,7 @@
         <w:footnoteRef/>
       </w:r>
       <w:r>
-        <w:t xml:space="preserve"> </w:t>
-      </w:r>
-      <w:r>
-        <w:t xml:space="preserve">Raspberry </w:t>
-      </w:r>
-      <w:r>
-        <w:t xml:space="preserve">pi: </w:t>
+        <w:t xml:space="preserve"> Raspberry pi: </w:t>
       </w:r>
       <w:r>
         <w:t>https://www.raspberrypi.org/</w:t>
@@ -9981,10 +11073,7 @@
         <w:footnoteRef/>
       </w:r>
       <w:r>
-        <w:t xml:space="preserve"> </w:t>
-      </w:r>
-      <w:r>
-        <w:t>Un modul arduino este un circuit hardware complex, adus la o formă compactă pentru utilizare, cu o interfață de conexiune simplistă, ce necesită doar atasarea unor fire între placă și circuit.</w:t>
+        <w:t xml:space="preserve"> Un modul arduino este un circuit hardware complex, adus la o formă compactă pentru utilizare, cu o interfață de conexiune simplistă, ce necesită doar atasarea unor fire între placă și circuit.</w:t>
       </w:r>
     </w:p>
   </w:footnote>
@@ -10006,10 +11095,7 @@
         <w:t>A</w:t>
       </w:r>
       <w:r>
-        <w:t xml:space="preserve">cea </w:t>
-      </w:r>
-      <w:r>
-        <w:t>parte a site-ului pe care o putem vedea și cu care interacționează vizitatorii.</w:t>
+        <w:t>cea parte a site-ului pe care o putem vedea și cu care interacționează vizitatorii.</w:t>
       </w:r>
     </w:p>
   </w:footnote>
@@ -10025,13 +11111,7 @@
         <w:footnoteRef/>
       </w:r>
       <w:r>
-        <w:t xml:space="preserve"> </w:t>
-      </w:r>
-      <w:r>
-        <w:t xml:space="preserve">Este </w:t>
-      </w:r>
-      <w:r>
-        <w:t>locul unde se administrează informația. De obicei este format din server și bază de date.</w:t>
+        <w:t xml:space="preserve"> Este locul unde se administrează informația. De obicei este format din server și bază de date.</w:t>
       </w:r>
     </w:p>
   </w:footnote>
@@ -10047,13 +11127,7 @@
         <w:footnoteRef/>
       </w:r>
       <w:r>
-        <w:t xml:space="preserve"> </w:t>
-      </w:r>
-      <w:r>
-        <w:t xml:space="preserve">Echivalentul </w:t>
-      </w:r>
-      <w:r>
-        <w:t>acestui termen în limba romană este „Casă Inteligentă”.</w:t>
+        <w:t xml:space="preserve"> Echivalentul acestui termen în limba romană este „Casă Inteligentă”.</w:t>
       </w:r>
     </w:p>
   </w:footnote>
@@ -10075,13 +11149,7 @@
         <w:rPr>
           <w:rFonts w:ascii="Times New Roman" w:hAnsi="Times New Roman" w:cs="Times New Roman"/>
         </w:rPr>
-        <w:t xml:space="preserve">Alzheimer </w:t>
-      </w:r>
-      <w:r>
-        <w:rPr>
-          <w:rFonts w:ascii="Times New Roman" w:hAnsi="Times New Roman" w:cs="Times New Roman"/>
-        </w:rPr>
-        <w:t>este un tip de demență care cauzează probleme cu memoria, gândirea și comportamentul.</w:t>
+        <w:t>Alzheimer este un tip de demență care cauzează probleme cu memoria, gândirea și comportamentul.</w:t>
       </w:r>
     </w:p>
   </w:footnote>
@@ -10097,13 +11165,7 @@
         <w:footnoteRef/>
       </w:r>
       <w:r>
-        <w:t xml:space="preserve"> </w:t>
-      </w:r>
-      <w:r>
-        <w:t xml:space="preserve">Un </w:t>
-      </w:r>
-      <w:r>
-        <w:t>gadget este un obiect tehnologic mic care îndeplinește o anumită funcție, de obicei fiind ceva nou.</w:t>
+        <w:t xml:space="preserve"> Un gadget este un obiect tehnologic mic care îndeplinește o anumită funcție, de obicei fiind ceva nou.</w:t>
       </w:r>
     </w:p>
   </w:footnote>
@@ -10119,13 +11181,7 @@
         <w:footnoteRef/>
       </w:r>
       <w:r>
-        <w:t xml:space="preserve"> </w:t>
-      </w:r>
-      <w:r>
-        <w:t xml:space="preserve">Autentificarea </w:t>
-      </w:r>
-      <w:r>
-        <w:t>are drept scop stabilirea identit</w:t>
+        <w:t xml:space="preserve"> Autentificarea are drept scop stabilirea identit</w:t>
       </w:r>
       <w:r>
         <w:t>ății actorilor care doresc să</w:t>
@@ -10148,13 +11204,7 @@
         <w:footnoteRef/>
       </w:r>
       <w:r>
-        <w:t xml:space="preserve"> </w:t>
-      </w:r>
-      <w:r>
-        <w:t xml:space="preserve">Este </w:t>
-      </w:r>
-      <w:r>
-        <w:t>un program care face managementul memoriei interne automat.</w:t>
+        <w:t xml:space="preserve"> Este un program care face managementul memoriei interne automat.</w:t>
       </w:r>
     </w:p>
   </w:footnote>
@@ -10173,10 +11223,7 @@
         <w:footnoteRef/>
       </w:r>
       <w:r>
-        <w:t xml:space="preserve"> </w:t>
-      </w:r>
-      <w:r>
-        <w:t xml:space="preserve">Man-in-the-middle </w:t>
+        <w:t xml:space="preserve"> Man-in-the-middle </w:t>
       </w:r>
       <w:r>
         <w:t>– detalii aici</w:t>
@@ -10207,10 +11254,7 @@
         <w:footnoteRef/>
       </w:r>
       <w:r>
-        <w:t xml:space="preserve"> </w:t>
-      </w:r>
-      <w:r>
-        <w:t>SSL - Secure Sockets Layer</w:t>
+        <w:t xml:space="preserve"> SSL - Secure Sockets Layer</w:t>
       </w:r>
     </w:p>
   </w:footnote>
@@ -10226,13 +11270,7 @@
         <w:footnoteRef/>
       </w:r>
       <w:r>
-        <w:t xml:space="preserve"> </w:t>
-      </w:r>
-      <w:r>
-        <w:t xml:space="preserve">TCP </w:t>
-      </w:r>
-      <w:r>
-        <w:t>– Transport Control Protocol</w:t>
+        <w:t xml:space="preserve"> TCP – Transport Control Protocol</w:t>
       </w:r>
     </w:p>
   </w:footnote>
@@ -10251,10 +11289,7 @@
         <w:footnoteRef/>
       </w:r>
       <w:r>
-        <w:t xml:space="preserve"> </w:t>
-      </w:r>
-      <w:r>
-        <w:t>REST</w:t>
+        <w:t xml:space="preserve"> REST</w:t>
       </w:r>
       <w:r>
         <w:rPr>
@@ -10276,10 +11311,7 @@
         <w:footnoteRef/>
       </w:r>
       <w:r>
-        <w:t xml:space="preserve"> </w:t>
-      </w:r>
-      <w:r>
-        <w:t xml:space="preserve">MIME: </w:t>
+        <w:t xml:space="preserve"> MIME: </w:t>
       </w:r>
       <w:r>
         <w:t>Multipurpose Internet Mail Extensions</w:t>
@@ -10298,10 +11330,7 @@
         <w:footnoteRef/>
       </w:r>
       <w:r>
-        <w:t xml:space="preserve"> </w:t>
-      </w:r>
-      <w:r>
-        <w:t>Angular</w:t>
+        <w:t xml:space="preserve"> Angular</w:t>
       </w:r>
       <w:r>
         <w:rPr>
@@ -10326,10 +11355,7 @@
         <w:footnoteRef/>
       </w:r>
       <w:r>
-        <w:t xml:space="preserve"> </w:t>
-      </w:r>
-      <w:r>
-        <w:t xml:space="preserve">Boostrap: </w:t>
+        <w:t xml:space="preserve"> Boostrap: </w:t>
       </w:r>
       <w:r>
         <w:t>https://getbootstrap.com/</w:t>
@@ -10348,13 +11374,7 @@
         <w:footnoteRef/>
       </w:r>
       <w:r>
-        <w:t xml:space="preserve"> </w:t>
-      </w:r>
-      <w:r>
-        <w:t xml:space="preserve">Single-page </w:t>
-      </w:r>
-      <w:r>
-        <w:t>application: o aplicație ce interacționează cu utilizatorul rescriind dinamic pagina curentă, în loc să încarce pagini întregi primite de la server.</w:t>
+        <w:t xml:space="preserve"> Single-page application: o aplicație ce interacționează cu utilizatorul rescriind dinamic pagina curentă, în loc să încarce pagini întregi primite de la server.</w:t>
       </w:r>
     </w:p>
   </w:footnote>
@@ -10370,13 +11390,7 @@
         <w:footnoteRef/>
       </w:r>
       <w:r>
-        <w:t xml:space="preserve"> </w:t>
-      </w:r>
-      <w:r>
-        <w:t xml:space="preserve">Cascade </w:t>
-      </w:r>
-      <w:r>
-        <w:t>Style Sheets(foaie de stiluri CSS): standard pentru formatarea elementelor unui document html.</w:t>
+        <w:t xml:space="preserve"> Cascade Style Sheets(foaie de stiluri CSS): standard pentru formatarea elementelor unui document html.</w:t>
       </w:r>
     </w:p>
   </w:footnote>
@@ -10392,13 +11406,7 @@
         <w:footnoteRef/>
       </w:r>
       <w:r>
-        <w:t xml:space="preserve"> </w:t>
-      </w:r>
-      <w:r>
-        <w:t xml:space="preserve">Hyper </w:t>
-      </w:r>
-      <w:r>
-        <w:t>Text Markup Language: limbajul principal al Web-ului pentru crearea de conținut ce poate fi utilizat oriunde.</w:t>
+        <w:t xml:space="preserve"> Hyper Text Markup Language: limbajul principal al Web-ului pentru crearea de conținut ce poate fi utilizat oriunde.</w:t>
       </w:r>
     </w:p>
   </w:footnote>
@@ -10414,13 +11422,7 @@
         <w:footnoteRef/>
       </w:r>
       <w:r>
-        <w:t xml:space="preserve"> </w:t>
-      </w:r>
-      <w:r>
-        <w:t xml:space="preserve">TypeScript: </w:t>
-      </w:r>
-      <w:r>
-        <w:t>limbaj puternic tipizat, orientat obiect, compilat, superset al lui JavaScript.</w:t>
+        <w:t xml:space="preserve"> TypeScript: limbaj puternic tipizat, orientat obiect, compilat, superset al lui JavaScript.</w:t>
       </w:r>
     </w:p>
   </w:footnote>
@@ -10436,13 +11438,7 @@
         <w:footnoteRef/>
       </w:r>
       <w:r>
-        <w:t xml:space="preserve"> </w:t>
-      </w:r>
-      <w:r>
-        <w:t xml:space="preserve">Obiect </w:t>
-      </w:r>
-      <w:r>
-        <w:t>responsabil cu navigarea de pe un view pe următorul view.</w:t>
+        <w:t xml:space="preserve"> Obiect responsabil cu navigarea de pe un view pe următorul view.</w:t>
       </w:r>
     </w:p>
   </w:footnote>
@@ -10458,13 +11454,7 @@
         <w:footnoteRef/>
       </w:r>
       <w:r>
-        <w:t xml:space="preserve"> </w:t>
-      </w:r>
-      <w:r>
-        <w:t xml:space="preserve">URL </w:t>
-      </w:r>
-      <w:r>
-        <w:t>(</w:t>
+        <w:t xml:space="preserve"> URL (</w:t>
       </w:r>
       <w:r>
         <w:t>Uniform Resource Locator</w:t>
@@ -10478,6 +11468,7 @@
     <w:p>
       <w:pPr>
         <w:pStyle w:val="FootnoteText"/>
+        <w:ind w:left="720" w:hanging="720"/>
       </w:pPr>
       <w:r>
         <w:rPr>
@@ -10486,10 +11477,7 @@
         <w:footnoteRef/>
       </w:r>
       <w:r>
-        <w:t xml:space="preserve"> </w:t>
-      </w:r>
-      <w:r>
-        <w:t xml:space="preserve">Spring: </w:t>
+        <w:t xml:space="preserve"> Spring Boot: </w:t>
       </w:r>
       <w:r>
         <w:t>https://spring.io/projects/spring-boot</w:t>
@@ -10511,10 +11499,7 @@
         <w:footnoteRef/>
       </w:r>
       <w:r>
-        <w:t xml:space="preserve"> </w:t>
-      </w:r>
-      <w:r>
-        <w:t>REST</w:t>
+        <w:t xml:space="preserve"> REST</w:t>
       </w:r>
       <w:r>
         <w:rPr>
@@ -10542,10 +11527,7 @@
         <w:footnoteRef/>
       </w:r>
       <w:r>
-        <w:t xml:space="preserve"> </w:t>
-      </w:r>
-      <w:r>
-        <w:t xml:space="preserve">MIME: </w:t>
+        <w:t xml:space="preserve"> MIME: </w:t>
       </w:r>
       <w:r>
         <w:t>https://www.iana.org/assignments/media-types/media-types.xhtml</w:t>
@@ -10564,13 +11546,26 @@
         <w:footnoteRef/>
       </w:r>
       <w:r>
-        <w:t xml:space="preserve"> </w:t>
-      </w:r>
-      <w:r>
-        <w:t xml:space="preserve">Swagger: </w:t>
-      </w:r>
-      <w:r>
-        <w:t>https://swagger.io</w:t>
+        <w:t xml:space="preserve"> Swagger: https://swagger.io</w:t>
+      </w:r>
+    </w:p>
+  </w:footnote>
+  <w:footnote w:id="29">
+    <w:p>
+      <w:pPr>
+        <w:pStyle w:val="FootnoteText"/>
+      </w:pPr>
+      <w:r>
+        <w:rPr>
+          <w:rStyle w:val="FootnoteReference"/>
+        </w:rPr>
+        <w:footnoteRef/>
+      </w:r>
+      <w:r>
+        <w:t xml:space="preserve"> MySQL: </w:t>
+      </w:r>
+      <w:r>
+        <w:t>https://www.mysql.com/</w:t>
       </w:r>
     </w:p>
   </w:footnote>
@@ -13247,7 +14242,7 @@
   <w:style w:type="paragraph" w:default="1" w:styleId="Normal">
     <w:name w:val="Normal"/>
     <w:qFormat/>
-    <w:rsid w:val="004D6CC5"/>
+    <w:rsid w:val="00B04AC1"/>
     <w:rPr>
       <w:lang w:val="ro-RO"/>
     </w:rPr>
@@ -13281,7 +14276,7 @@
     <w:uiPriority w:val="9"/>
     <w:unhideWhenUsed/>
     <w:qFormat/>
-    <w:rsid w:val="004D6CC5"/>
+    <w:rsid w:val="00B04AC1"/>
     <w:pPr>
       <w:keepNext/>
       <w:keepLines/>
@@ -13304,7 +14299,7 @@
     <w:semiHidden/>
     <w:unhideWhenUsed/>
     <w:qFormat/>
-    <w:rsid w:val="004D6CC5"/>
+    <w:rsid w:val="00B04AC1"/>
     <w:pPr>
       <w:keepNext/>
       <w:keepLines/>
@@ -13367,7 +14362,7 @@
     <w:uiPriority w:val="1"/>
     <w:semiHidden/>
     <w:unhideWhenUsed/>
-    <w:rsid w:val="004D6CC5"/>
+    <w:rsid w:val="00B04AC1"/>
   </w:style>
   <w:style w:type="table" w:default="1" w:styleId="TableNormal">
     <w:name w:val="Normal Table"/>
@@ -13389,7 +14384,7 @@
     <w:uiPriority w:val="99"/>
     <w:semiHidden/>
     <w:unhideWhenUsed/>
-    <w:rsid w:val="004D6CC5"/>
+    <w:rsid w:val="00B04AC1"/>
   </w:style>
   <w:style w:type="character" w:customStyle="1" w:styleId="Heading1Char">
     <w:name w:val="Heading 1 Char"/>
@@ -13421,7 +14416,7 @@
     <w:basedOn w:val="DefaultParagraphFont"/>
     <w:link w:val="Heading2"/>
     <w:uiPriority w:val="9"/>
-    <w:rsid w:val="004D6CC5"/>
+    <w:rsid w:val="00B04AC1"/>
     <w:rPr>
       <w:rFonts w:asciiTheme="majorHAnsi" w:eastAsiaTheme="majorEastAsia" w:hAnsiTheme="majorHAnsi" w:cstheme="majorBidi"/>
       <w:color w:val="2E74B5" w:themeColor="accent1" w:themeShade="BF"/>
@@ -13436,7 +14431,7 @@
     <w:link w:val="LiChaptersChar"/>
     <w:autoRedefine/>
     <w:qFormat/>
-    <w:rsid w:val="004D6CC5"/>
+    <w:rsid w:val="00B04AC1"/>
     <w:pPr>
       <w:numPr>
         <w:numId w:val="4"/>
@@ -13464,7 +14459,7 @@
     <w:name w:val="Li Chapters Char"/>
     <w:basedOn w:val="DefaultParagraphFont"/>
     <w:link w:val="LiChapters"/>
-    <w:rsid w:val="004D6CC5"/>
+    <w:rsid w:val="00B04AC1"/>
     <w:rPr>
       <w:rFonts w:ascii="Times New Roman" w:eastAsiaTheme="majorEastAsia" w:hAnsi="Times New Roman" w:cstheme="majorBidi"/>
       <w:color w:val="000000" w:themeColor="text1"/>
@@ -13513,7 +14508,7 @@
     <w:link w:val="LiTextNormalChar"/>
     <w:autoRedefine/>
     <w:qFormat/>
-    <w:rsid w:val="00571EF6"/>
+    <w:rsid w:val="00B04AC1"/>
     <w:pPr>
       <w:spacing w:after="0" w:line="360" w:lineRule="auto"/>
       <w:ind w:firstLine="720"/>
@@ -13530,7 +14525,7 @@
     <w:basedOn w:val="LiTextNormal"/>
     <w:link w:val="LiFPTitleChar"/>
     <w:autoRedefine/>
-    <w:rsid w:val="004D6CC5"/>
+    <w:rsid w:val="00B04AC1"/>
     <w:rPr>
       <w:sz w:val="96"/>
     </w:rPr>
@@ -13539,7 +14534,7 @@
     <w:name w:val="Li Text Normal Char"/>
     <w:basedOn w:val="DefaultParagraphFont"/>
     <w:link w:val="LiTextNormal"/>
-    <w:rsid w:val="00571EF6"/>
+    <w:rsid w:val="00B04AC1"/>
     <w:rPr>
       <w:rFonts w:ascii="Times New Roman" w:hAnsi="Times New Roman"/>
       <w:sz w:val="24"/>
@@ -13552,7 +14547,7 @@
     <w:basedOn w:val="LiFPTitle"/>
     <w:link w:val="LiFPSubtitleChar"/>
     <w:autoRedefine/>
-    <w:rsid w:val="004D6CC5"/>
+    <w:rsid w:val="00B04AC1"/>
     <w:pPr>
       <w:jc w:val="right"/>
     </w:pPr>
@@ -13564,7 +14559,7 @@
     <w:name w:val="Li FP Title Char"/>
     <w:basedOn w:val="LiTextNormalChar"/>
     <w:link w:val="LiFPTitle"/>
-    <w:rsid w:val="004D6CC5"/>
+    <w:rsid w:val="00B04AC1"/>
     <w:rPr>
       <w:rFonts w:ascii="Times New Roman" w:hAnsi="Times New Roman"/>
       <w:sz w:val="96"/>
@@ -13578,7 +14573,7 @@
     <w:next w:val="Heading2"/>
     <w:link w:val="LiSubtitleChar"/>
     <w:autoRedefine/>
-    <w:rsid w:val="004D6CC5"/>
+    <w:rsid w:val="00B04AC1"/>
     <w:rPr>
       <w:sz w:val="40"/>
     </w:rPr>
@@ -13587,7 +14582,7 @@
     <w:name w:val="Li FP Subtitle Char"/>
     <w:basedOn w:val="LiFPTitleChar"/>
     <w:link w:val="LiFPSubtitle"/>
-    <w:rsid w:val="004D6CC5"/>
+    <w:rsid w:val="00B04AC1"/>
     <w:rPr>
       <w:rFonts w:ascii="Times New Roman" w:hAnsi="Times New Roman"/>
       <w:sz w:val="56"/>
@@ -13599,7 +14594,7 @@
     <w:name w:val="Li Subtitle Char"/>
     <w:basedOn w:val="LiChaptersChar"/>
     <w:link w:val="LiSubtitle"/>
-    <w:rsid w:val="004D6CC5"/>
+    <w:rsid w:val="00B04AC1"/>
     <w:rPr>
       <w:rFonts w:asciiTheme="majorHAnsi" w:eastAsiaTheme="majorEastAsia" w:hAnsiTheme="majorHAnsi" w:cstheme="majorBidi"/>
       <w:color w:val="2E74B5" w:themeColor="accent1" w:themeShade="BF"/>
@@ -13614,7 +14609,7 @@
     <w:link w:val="LiCodChar"/>
     <w:autoRedefine/>
     <w:qFormat/>
-    <w:rsid w:val="004D6CC5"/>
+    <w:rsid w:val="00B04AC1"/>
     <w:pPr>
       <w:pBdr>
         <w:top w:val="single" w:sz="4" w:space="1" w:color="auto"/>
@@ -13636,7 +14631,7 @@
     <w:link w:val="LiEtichetaChar"/>
     <w:autoRedefine/>
     <w:qFormat/>
-    <w:rsid w:val="004D6CC5"/>
+    <w:rsid w:val="00B04AC1"/>
     <w:pPr>
       <w:ind w:firstLine="0"/>
       <w:jc w:val="center"/>
@@ -13651,7 +14646,7 @@
     <w:link w:val="LiSubchaptersChar"/>
     <w:autoRedefine/>
     <w:qFormat/>
-    <w:rsid w:val="004D6CC5"/>
+    <w:rsid w:val="00B04AC1"/>
     <w:rPr>
       <w:rFonts w:ascii="Times New Roman" w:hAnsi="Times New Roman"/>
       <w:noProof/>
@@ -13663,7 +14658,7 @@
     <w:name w:val="Li Cod Char"/>
     <w:basedOn w:val="DefaultParagraphFont"/>
     <w:link w:val="LiCod"/>
-    <w:rsid w:val="004D6CC5"/>
+    <w:rsid w:val="00B04AC1"/>
     <w:rPr>
       <w:rFonts w:ascii="Courier New" w:hAnsi="Courier New"/>
       <w:sz w:val="20"/>
@@ -13674,7 +14669,7 @@
     <w:name w:val="Li Eticheta Char"/>
     <w:basedOn w:val="LiCodChar"/>
     <w:link w:val="LiEticheta"/>
-    <w:rsid w:val="004D6CC5"/>
+    <w:rsid w:val="00B04AC1"/>
     <w:rPr>
       <w:rFonts w:ascii="Times New Roman" w:hAnsi="Times New Roman"/>
       <w:sz w:val="20"/>
@@ -13688,7 +14683,7 @@
     <w:link w:val="LiTitleChar"/>
     <w:autoRedefine/>
     <w:qFormat/>
-    <w:rsid w:val="004D6CC5"/>
+    <w:rsid w:val="00B04AC1"/>
     <w:pPr>
       <w:ind w:left="1080" w:hanging="720"/>
       <w:jc w:val="left"/>
@@ -13701,7 +14696,7 @@
     <w:name w:val="Li Subchapters Char"/>
     <w:basedOn w:val="Heading2Char"/>
     <w:link w:val="LiSubchapters"/>
-    <w:rsid w:val="004D6CC5"/>
+    <w:rsid w:val="00B04AC1"/>
     <w:rPr>
       <w:rFonts w:ascii="Times New Roman" w:eastAsiaTheme="majorEastAsia" w:hAnsi="Times New Roman" w:cstheme="majorBidi"/>
       <w:noProof/>
@@ -13731,7 +14726,7 @@
     <w:name w:val="Li Title Char"/>
     <w:basedOn w:val="LiTextNormalChar"/>
     <w:link w:val="LiTitle"/>
-    <w:rsid w:val="004D6CC5"/>
+    <w:rsid w:val="00B04AC1"/>
     <w:rPr>
       <w:rFonts w:ascii="Times New Roman" w:hAnsi="Times New Roman"/>
       <w:sz w:val="48"/>
@@ -13806,7 +14801,7 @@
     <w:link w:val="LiBibliografieChar"/>
     <w:autoRedefine/>
     <w:qFormat/>
-    <w:rsid w:val="004D6CC5"/>
+    <w:rsid w:val="00B04AC1"/>
     <w:pPr>
       <w:numPr>
         <w:numId w:val="9"/>
@@ -13826,7 +14821,7 @@
     <w:name w:val="Li Bibliografie Char"/>
     <w:basedOn w:val="LiTextNormalChar"/>
     <w:link w:val="LiBibliografie"/>
-    <w:rsid w:val="004D6CC5"/>
+    <w:rsid w:val="00B04AC1"/>
     <w:rPr>
       <w:rFonts w:ascii="Times New Roman" w:hAnsi="Times New Roman"/>
       <w:sz w:val="24"/>
@@ -13893,7 +14888,7 @@
     <w:link w:val="Heading3"/>
     <w:uiPriority w:val="9"/>
     <w:semiHidden/>
-    <w:rsid w:val="004D6CC5"/>
+    <w:rsid w:val="00B04AC1"/>
     <w:rPr>
       <w:rFonts w:asciiTheme="majorHAnsi" w:eastAsiaTheme="majorEastAsia" w:hAnsiTheme="majorHAnsi" w:cstheme="majorBidi"/>
       <w:color w:val="1F4D78" w:themeColor="accent1" w:themeShade="7F"/>
@@ -13980,7 +14975,7 @@
     <w:link w:val="LiFiguraChar"/>
     <w:autoRedefine/>
     <w:qFormat/>
-    <w:rsid w:val="004D6CC5"/>
+    <w:rsid w:val="00B04AC1"/>
     <w:pPr>
       <w:ind w:firstLine="0"/>
       <w:jc w:val="center"/>
@@ -14019,7 +15014,7 @@
     <w:name w:val="Li Figura Char"/>
     <w:basedOn w:val="DefaultParagraphFont"/>
     <w:link w:val="LiFigura"/>
-    <w:rsid w:val="004D6CC5"/>
+    <w:rsid w:val="00B04AC1"/>
     <w:rPr>
       <w:rFonts w:ascii="Times New Roman" w:hAnsi="Times New Roman"/>
       <w:sz w:val="20"/>
@@ -14122,6 +15117,55 @@
       <w:iCs/>
       <w:color w:val="2E74B5" w:themeColor="accent1" w:themeShade="BF"/>
       <w:lang w:val="ro-RO"/>
+    </w:rPr>
+  </w:style>
+  <w:style w:type="paragraph" w:styleId="HTMLPreformatted">
+    <w:name w:val="HTML Preformatted"/>
+    <w:basedOn w:val="Normal"/>
+    <w:link w:val="HTMLPreformattedChar"/>
+    <w:uiPriority w:val="99"/>
+    <w:semiHidden/>
+    <w:unhideWhenUsed/>
+    <w:rsid w:val="003067F9"/>
+    <w:pPr>
+      <w:tabs>
+        <w:tab w:val="left" w:pos="916"/>
+        <w:tab w:val="left" w:pos="1832"/>
+        <w:tab w:val="left" w:pos="2748"/>
+        <w:tab w:val="left" w:pos="3664"/>
+        <w:tab w:val="left" w:pos="4580"/>
+        <w:tab w:val="left" w:pos="5496"/>
+        <w:tab w:val="left" w:pos="6412"/>
+        <w:tab w:val="left" w:pos="7328"/>
+        <w:tab w:val="left" w:pos="8244"/>
+        <w:tab w:val="left" w:pos="9160"/>
+        <w:tab w:val="left" w:pos="10076"/>
+        <w:tab w:val="left" w:pos="10992"/>
+        <w:tab w:val="left" w:pos="11908"/>
+        <w:tab w:val="left" w:pos="12824"/>
+        <w:tab w:val="left" w:pos="13740"/>
+        <w:tab w:val="left" w:pos="14656"/>
+      </w:tabs>
+      <w:spacing w:after="0" w:line="240" w:lineRule="auto"/>
+    </w:pPr>
+    <w:rPr>
+      <w:rFonts w:ascii="Courier New" w:eastAsia="Times New Roman" w:hAnsi="Courier New" w:cs="Courier New"/>
+      <w:sz w:val="20"/>
+      <w:szCs w:val="20"/>
+      <w:lang w:val="en-US"/>
+    </w:rPr>
+  </w:style>
+  <w:style w:type="character" w:customStyle="1" w:styleId="HTMLPreformattedChar">
+    <w:name w:val="HTML Preformatted Char"/>
+    <w:basedOn w:val="DefaultParagraphFont"/>
+    <w:link w:val="HTMLPreformatted"/>
+    <w:uiPriority w:val="99"/>
+    <w:semiHidden/>
+    <w:rsid w:val="003067F9"/>
+    <w:rPr>
+      <w:rFonts w:ascii="Courier New" w:eastAsia="Times New Roman" w:hAnsi="Courier New" w:cs="Courier New"/>
+      <w:sz w:val="20"/>
+      <w:szCs w:val="20"/>
     </w:rPr>
   </w:style>
 </w:styles>
@@ -14578,7 +15622,7 @@
 </file>
 
 <file path=customXml/itemProps1.xml><?xml version="1.0" encoding="utf-8"?>
-<ds:datastoreItem xmlns:ds="http://schemas.openxmlformats.org/officeDocument/2006/customXml" ds:itemID="{6295E93A-884C-4844-8A06-876F05F2F782}">
+<ds:datastoreItem xmlns:ds="http://schemas.openxmlformats.org/officeDocument/2006/customXml" ds:itemID="{0E33E6C7-DC2B-4CCE-803E-0CD0F92FB1A9}">
   <ds:schemaRefs>
     <ds:schemaRef ds:uri="http://schemas.openxmlformats.org/officeDocument/2006/bibliography"/>
   </ds:schemaRefs>

</xml_diff>

<commit_message>
updated doc modul 2
</commit_message>
<xml_diff>
--- a/Documentation/Documentation.docx
+++ b/Documentation/Documentation.docx
@@ -11,7 +11,7 @@
         </w:numPr>
       </w:pPr>
       <w:bookmarkStart w:id="0" w:name="_Toc515634531"/>
-      <w:bookmarkStart w:id="1" w:name="_Toc517015531"/>
+      <w:bookmarkStart w:id="1" w:name="_Toc517041457"/>
       <w:r>
         <w:t>Abstract</w:t>
       </w:r>
@@ -25,8 +25,6 @@
       <w:r>
         <w:br w:type="page"/>
       </w:r>
-      <w:bookmarkStart w:id="2" w:name="_GoBack"/>
-      <w:bookmarkEnd w:id="2"/>
     </w:p>
     <w:p>
       <w:pPr>
@@ -36,12 +34,12 @@
           <w:numId w:val="0"/>
         </w:numPr>
       </w:pPr>
-      <w:bookmarkStart w:id="3" w:name="_Toc517015532"/>
+      <w:bookmarkStart w:id="2" w:name="_Toc517041458"/>
       <w:r>
         <w:lastRenderedPageBreak/>
         <w:t>Lista figurilor</w:t>
       </w:r>
-      <w:bookmarkEnd w:id="3"/>
+      <w:bookmarkEnd w:id="2"/>
     </w:p>
     <w:p>
       <w:pPr>
@@ -72,7 +70,7 @@
       <w:r>
         <w:fldChar w:fldCharType="separate"/>
       </w:r>
-      <w:hyperlink w:anchor="_Toc517015560" w:history="1">
+      <w:hyperlink w:anchor="_Toc517041287" w:history="1">
         <w:r>
           <w:rPr>
             <w:rStyle w:val="Hyperlink"/>
@@ -99,7 +97,7 @@
             <w:noProof/>
             <w:webHidden/>
           </w:rPr>
-          <w:instrText xml:space="preserve"> PAGEREF _Toc517015560 \h </w:instrText>
+          <w:instrText xml:space="preserve"> PAGEREF _Toc517041287 \h </w:instrText>
         </w:r>
         <w:r>
           <w:rPr>
@@ -142,7 +140,7 @@
           <w:lang w:val="en-US"/>
         </w:rPr>
       </w:pPr>
-      <w:hyperlink w:anchor="_Toc517015561" w:history="1">
+      <w:hyperlink w:anchor="_Toc517041288" w:history="1">
         <w:r>
           <w:rPr>
             <w:rStyle w:val="Hyperlink"/>
@@ -169,7 +167,7 @@
             <w:noProof/>
             <w:webHidden/>
           </w:rPr>
-          <w:instrText xml:space="preserve"> PAGEREF _Toc517015561 \h </w:instrText>
+          <w:instrText xml:space="preserve"> PAGEREF _Toc517041288 \h </w:instrText>
         </w:r>
         <w:r>
           <w:rPr>
@@ -212,7 +210,7 @@
           <w:lang w:val="en-US"/>
         </w:rPr>
       </w:pPr>
-      <w:hyperlink w:anchor="_Toc517015562" w:history="1">
+      <w:hyperlink w:anchor="_Toc517041289" w:history="1">
         <w:r>
           <w:rPr>
             <w:rStyle w:val="Hyperlink"/>
@@ -239,7 +237,7 @@
             <w:noProof/>
             <w:webHidden/>
           </w:rPr>
-          <w:instrText xml:space="preserve"> PAGEREF _Toc517015562 \h </w:instrText>
+          <w:instrText xml:space="preserve"> PAGEREF _Toc517041289 \h </w:instrText>
         </w:r>
         <w:r>
           <w:rPr>
@@ -282,7 +280,7 @@
           <w:lang w:val="en-US"/>
         </w:rPr>
       </w:pPr>
-      <w:hyperlink w:anchor="_Toc517015563" w:history="1">
+      <w:hyperlink w:anchor="_Toc517041290" w:history="1">
         <w:r>
           <w:rPr>
             <w:rStyle w:val="Hyperlink"/>
@@ -309,7 +307,7 @@
             <w:noProof/>
             <w:webHidden/>
           </w:rPr>
-          <w:instrText xml:space="preserve"> PAGEREF _Toc517015563 \h </w:instrText>
+          <w:instrText xml:space="preserve"> PAGEREF _Toc517041290 \h </w:instrText>
         </w:r>
         <w:r>
           <w:rPr>
@@ -352,7 +350,7 @@
           <w:lang w:val="en-US"/>
         </w:rPr>
       </w:pPr>
-      <w:hyperlink w:anchor="_Toc517015564" w:history="1">
+      <w:hyperlink w:anchor="_Toc517041291" w:history="1">
         <w:r>
           <w:rPr>
             <w:rStyle w:val="Hyperlink"/>
@@ -379,7 +377,7 @@
             <w:noProof/>
             <w:webHidden/>
           </w:rPr>
-          <w:instrText xml:space="preserve"> PAGEREF _Toc517015564 \h </w:instrText>
+          <w:instrText xml:space="preserve"> PAGEREF _Toc517041291 \h </w:instrText>
         </w:r>
         <w:r>
           <w:rPr>
@@ -422,7 +420,7 @@
           <w:lang w:val="en-US"/>
         </w:rPr>
       </w:pPr>
-      <w:hyperlink w:anchor="_Toc517015565" w:history="1">
+      <w:hyperlink w:anchor="_Toc517041292" w:history="1">
         <w:r>
           <w:rPr>
             <w:rStyle w:val="Hyperlink"/>
@@ -449,7 +447,7 @@
             <w:noProof/>
             <w:webHidden/>
           </w:rPr>
-          <w:instrText xml:space="preserve"> PAGEREF _Toc517015565 \h </w:instrText>
+          <w:instrText xml:space="preserve"> PAGEREF _Toc517041292 \h </w:instrText>
         </w:r>
         <w:r>
           <w:rPr>
@@ -492,7 +490,7 @@
           <w:lang w:val="en-US"/>
         </w:rPr>
       </w:pPr>
-      <w:hyperlink w:anchor="_Toc517015566" w:history="1">
+      <w:hyperlink w:anchor="_Toc517041293" w:history="1">
         <w:r>
           <w:rPr>
             <w:rStyle w:val="Hyperlink"/>
@@ -519,7 +517,7 @@
             <w:noProof/>
             <w:webHidden/>
           </w:rPr>
-          <w:instrText xml:space="preserve"> PAGEREF _Toc517015566 \h </w:instrText>
+          <w:instrText xml:space="preserve"> PAGEREF _Toc517041293 \h </w:instrText>
         </w:r>
         <w:r>
           <w:rPr>
@@ -562,7 +560,7 @@
           <w:lang w:val="en-US"/>
         </w:rPr>
       </w:pPr>
-      <w:hyperlink w:anchor="_Toc517015567" w:history="1">
+      <w:hyperlink w:anchor="_Toc517041294" w:history="1">
         <w:r>
           <w:rPr>
             <w:rStyle w:val="Hyperlink"/>
@@ -589,7 +587,7 @@
             <w:noProof/>
             <w:webHidden/>
           </w:rPr>
-          <w:instrText xml:space="preserve"> PAGEREF _Toc517015567 \h </w:instrText>
+          <w:instrText xml:space="preserve"> PAGEREF _Toc517041294 \h </w:instrText>
         </w:r>
         <w:r>
           <w:rPr>
@@ -632,7 +630,7 @@
           <w:lang w:val="en-US"/>
         </w:rPr>
       </w:pPr>
-      <w:hyperlink w:anchor="_Toc517015568" w:history="1">
+      <w:hyperlink w:anchor="_Toc517041295" w:history="1">
         <w:r>
           <w:rPr>
             <w:rStyle w:val="Hyperlink"/>
@@ -659,7 +657,7 @@
             <w:noProof/>
             <w:webHidden/>
           </w:rPr>
-          <w:instrText xml:space="preserve"> PAGEREF _Toc517015568 \h </w:instrText>
+          <w:instrText xml:space="preserve"> PAGEREF _Toc517041295 \h </w:instrText>
         </w:r>
         <w:r>
           <w:rPr>
@@ -702,13 +700,13 @@
           <w:lang w:val="en-US"/>
         </w:rPr>
       </w:pPr>
-      <w:hyperlink w:anchor="_Toc517015569" w:history="1">
+      <w:hyperlink w:anchor="_Toc517041296" w:history="1">
         <w:r>
           <w:rPr>
             <w:rStyle w:val="Hyperlink"/>
             <w:noProof/>
           </w:rPr>
-          <w:t>Figura 10: Documentația interactivă a server-ului</w:t>
+          <w:t>Figura 10: Comenzile protocolului de comunicare</w:t>
         </w:r>
         <w:r>
           <w:rPr>
@@ -729,7 +727,7 @@
             <w:noProof/>
             <w:webHidden/>
           </w:rPr>
-          <w:instrText xml:space="preserve"> PAGEREF _Toc517015569 \h </w:instrText>
+          <w:instrText xml:space="preserve"> PAGEREF _Toc517041296 \h </w:instrText>
         </w:r>
         <w:r>
           <w:rPr>
@@ -772,13 +770,13 @@
           <w:lang w:val="en-US"/>
         </w:rPr>
       </w:pPr>
-      <w:hyperlink w:anchor="_Toc517015570" w:history="1">
+      <w:hyperlink w:anchor="_Toc517041297" w:history="1">
         <w:r>
           <w:rPr>
             <w:rStyle w:val="Hyperlink"/>
             <w:noProof/>
           </w:rPr>
-          <w:t>Figura 11: Documentarea unei metode</w:t>
+          <w:t>Figura 11: Documentația interactivă a server-ului</w:t>
         </w:r>
         <w:r>
           <w:rPr>
@@ -799,7 +797,7 @@
             <w:noProof/>
             <w:webHidden/>
           </w:rPr>
-          <w:instrText xml:space="preserve"> PAGEREF _Toc517015570 \h </w:instrText>
+          <w:instrText xml:space="preserve"> PAGEREF _Toc517041297 \h </w:instrText>
         </w:r>
         <w:r>
           <w:rPr>
@@ -819,7 +817,7 @@
             <w:noProof/>
             <w:webHidden/>
           </w:rPr>
-          <w:t>24</w:t>
+          <w:t>26</w:t>
         </w:r>
         <w:r>
           <w:rPr>
@@ -842,13 +840,13 @@
           <w:lang w:val="en-US"/>
         </w:rPr>
       </w:pPr>
-      <w:hyperlink w:anchor="_Toc517015571" w:history="1">
+      <w:hyperlink w:anchor="_Toc517041298" w:history="1">
         <w:r>
           <w:rPr>
             <w:rStyle w:val="Hyperlink"/>
             <w:noProof/>
           </w:rPr>
-          <w:t>Figura 12: Observarea traficului HTTP dintre aplicația web și server</w:t>
+          <w:t>Figura 12: Documentarea unei metode</w:t>
         </w:r>
         <w:r>
           <w:rPr>
@@ -869,7 +867,7 @@
             <w:noProof/>
             <w:webHidden/>
           </w:rPr>
-          <w:instrText xml:space="preserve"> PAGEREF _Toc517015571 \h </w:instrText>
+          <w:instrText xml:space="preserve"> PAGEREF _Toc517041298 \h </w:instrText>
         </w:r>
         <w:r>
           <w:rPr>
@@ -889,7 +887,7 @@
             <w:noProof/>
             <w:webHidden/>
           </w:rPr>
-          <w:t>25</w:t>
+          <w:t>26</w:t>
         </w:r>
         <w:r>
           <w:rPr>
@@ -902,6 +900,76 @@
     </w:p>
     <w:p>
       <w:pPr>
+        <w:pStyle w:val="TableofFigures"/>
+        <w:tabs>
+          <w:tab w:val="right" w:leader="dot" w:pos="9062"/>
+        </w:tabs>
+        <w:rPr>
+          <w:rFonts w:eastAsiaTheme="minorEastAsia"/>
+          <w:noProof/>
+          <w:lang w:val="en-US"/>
+        </w:rPr>
+      </w:pPr>
+      <w:hyperlink w:anchor="_Toc517041299" w:history="1">
+        <w:r>
+          <w:rPr>
+            <w:rStyle w:val="Hyperlink"/>
+            <w:noProof/>
+          </w:rPr>
+          <w:t>Figura 13: Observarea traficului HTTP dintre aplicația web și server</w:t>
+        </w:r>
+        <w:r>
+          <w:rPr>
+            <w:noProof/>
+            <w:webHidden/>
+          </w:rPr>
+          <w:tab/>
+        </w:r>
+        <w:r>
+          <w:rPr>
+            <w:noProof/>
+            <w:webHidden/>
+          </w:rPr>
+          <w:fldChar w:fldCharType="begin"/>
+        </w:r>
+        <w:r>
+          <w:rPr>
+            <w:noProof/>
+            <w:webHidden/>
+          </w:rPr>
+          <w:instrText xml:space="preserve"> PAGEREF _Toc517041299 \h </w:instrText>
+        </w:r>
+        <w:r>
+          <w:rPr>
+            <w:noProof/>
+            <w:webHidden/>
+          </w:rPr>
+        </w:r>
+        <w:r>
+          <w:rPr>
+            <w:noProof/>
+            <w:webHidden/>
+          </w:rPr>
+          <w:fldChar w:fldCharType="separate"/>
+        </w:r>
+        <w:r>
+          <w:rPr>
+            <w:noProof/>
+            <w:webHidden/>
+          </w:rPr>
+          <w:t>27</w:t>
+        </w:r>
+        <w:r>
+          <w:rPr>
+            <w:noProof/>
+            <w:webHidden/>
+          </w:rPr>
+          <w:fldChar w:fldCharType="end"/>
+        </w:r>
+      </w:hyperlink>
+    </w:p>
+    <w:p>
+      <w:pPr>
         <w:pStyle w:val="LiTextNormal"/>
       </w:pPr>
       <w:r>
@@ -919,7 +987,7 @@
           <w:rStyle w:val="LiChaptersChar"/>
         </w:rPr>
       </w:pPr>
-      <w:bookmarkStart w:id="4" w:name="_Toc517015533"/>
+      <w:bookmarkStart w:id="3" w:name="_Toc517041459"/>
       <w:r>
         <w:rPr>
           <w:rStyle w:val="LiChaptersChar"/>
@@ -927,8 +995,10 @@
         <w:lastRenderedPageBreak/>
         <w:t>Cuprins</w:t>
       </w:r>
-      <w:bookmarkStart w:id="5" w:name="_Toc515625688"/>
-      <w:bookmarkEnd w:id="4"/>
+      <w:bookmarkStart w:id="4" w:name="_Toc515625688"/>
+      <w:bookmarkStart w:id="5" w:name="_GoBack"/>
+      <w:bookmarkEnd w:id="3"/>
+      <w:bookmarkEnd w:id="5"/>
     </w:p>
     <w:sdt>
       <w:sdtPr>
@@ -979,7 +1049,7 @@
             </w:rPr>
             <w:fldChar w:fldCharType="separate"/>
           </w:r>
-          <w:hyperlink w:anchor="_Toc517015531" w:history="1">
+          <w:hyperlink w:anchor="_Toc517041457" w:history="1">
             <w:r>
               <w:rPr>
                 <w:rStyle w:val="Hyperlink"/>
@@ -1006,7 +1076,7 @@
                 <w:noProof/>
                 <w:webHidden/>
               </w:rPr>
-              <w:instrText xml:space="preserve"> PAGEREF _Toc517015531 \h </w:instrText>
+              <w:instrText xml:space="preserve"> PAGEREF _Toc517041457 \h </w:instrText>
             </w:r>
             <w:r>
               <w:rPr>
@@ -1046,7 +1116,7 @@
               <w:lang w:val="en-US"/>
             </w:rPr>
           </w:pPr>
-          <w:hyperlink w:anchor="_Toc517015532" w:history="1">
+          <w:hyperlink w:anchor="_Toc517041458" w:history="1">
             <w:r>
               <w:rPr>
                 <w:rStyle w:val="Hyperlink"/>
@@ -1073,7 +1143,7 @@
                 <w:noProof/>
                 <w:webHidden/>
               </w:rPr>
-              <w:instrText xml:space="preserve"> PAGEREF _Toc517015532 \h </w:instrText>
+              <w:instrText xml:space="preserve"> PAGEREF _Toc517041458 \h </w:instrText>
             </w:r>
             <w:r>
               <w:rPr>
@@ -1113,7 +1183,7 @@
               <w:lang w:val="en-US"/>
             </w:rPr>
           </w:pPr>
-          <w:hyperlink w:anchor="_Toc517015533" w:history="1">
+          <w:hyperlink w:anchor="_Toc517041459" w:history="1">
             <w:r>
               <w:rPr>
                 <w:rStyle w:val="Hyperlink"/>
@@ -1140,7 +1210,7 @@
                 <w:noProof/>
                 <w:webHidden/>
               </w:rPr>
-              <w:instrText xml:space="preserve"> PAGEREF _Toc517015533 \h </w:instrText>
+              <w:instrText xml:space="preserve"> PAGEREF _Toc517041459 \h </w:instrText>
             </w:r>
             <w:r>
               <w:rPr>
@@ -1180,7 +1250,7 @@
               <w:lang w:val="en-US"/>
             </w:rPr>
           </w:pPr>
-          <w:hyperlink w:anchor="_Toc517015534" w:history="1">
+          <w:hyperlink w:anchor="_Toc517041460" w:history="1">
             <w:r>
               <w:rPr>
                 <w:rStyle w:val="Hyperlink"/>
@@ -1222,7 +1292,7 @@
                 <w:noProof/>
                 <w:webHidden/>
               </w:rPr>
-              <w:instrText xml:space="preserve"> PAGEREF _Toc517015534 \h </w:instrText>
+              <w:instrText xml:space="preserve"> PAGEREF _Toc517041460 \h </w:instrText>
             </w:r>
             <w:r>
               <w:rPr>
@@ -1266,7 +1336,7 @@
               <w:lang w:val="en-US"/>
             </w:rPr>
           </w:pPr>
-          <w:hyperlink w:anchor="_Toc517015535" w:history="1">
+          <w:hyperlink w:anchor="_Toc517041461" w:history="1">
             <w:r>
               <w:rPr>
                 <w:rStyle w:val="Hyperlink"/>
@@ -1308,7 +1378,7 @@
                 <w:noProof/>
                 <w:webHidden/>
               </w:rPr>
-              <w:instrText xml:space="preserve"> PAGEREF _Toc517015535 \h </w:instrText>
+              <w:instrText xml:space="preserve"> PAGEREF _Toc517041461 \h </w:instrText>
             </w:r>
             <w:r>
               <w:rPr>
@@ -1352,7 +1422,7 @@
               <w:lang w:val="en-US"/>
             </w:rPr>
           </w:pPr>
-          <w:hyperlink w:anchor="_Toc517015536" w:history="1">
+          <w:hyperlink w:anchor="_Toc517041462" w:history="1">
             <w:r>
               <w:rPr>
                 <w:rStyle w:val="Hyperlink"/>
@@ -1394,7 +1464,7 @@
                 <w:noProof/>
                 <w:webHidden/>
               </w:rPr>
-              <w:instrText xml:space="preserve"> PAGEREF _Toc517015536 \h </w:instrText>
+              <w:instrText xml:space="preserve"> PAGEREF _Toc517041462 \h </w:instrText>
             </w:r>
             <w:r>
               <w:rPr>
@@ -1438,7 +1508,7 @@
               <w:lang w:val="en-US"/>
             </w:rPr>
           </w:pPr>
-          <w:hyperlink w:anchor="_Toc517015537" w:history="1">
+          <w:hyperlink w:anchor="_Toc517041463" w:history="1">
             <w:r>
               <w:rPr>
                 <w:rStyle w:val="Hyperlink"/>
@@ -1480,7 +1550,7 @@
                 <w:noProof/>
                 <w:webHidden/>
               </w:rPr>
-              <w:instrText xml:space="preserve"> PAGEREF _Toc517015537 \h </w:instrText>
+              <w:instrText xml:space="preserve"> PAGEREF _Toc517041463 \h </w:instrText>
             </w:r>
             <w:r>
               <w:rPr>
@@ -1524,7 +1594,7 @@
               <w:lang w:val="en-US"/>
             </w:rPr>
           </w:pPr>
-          <w:hyperlink w:anchor="_Toc517015538" w:history="1">
+          <w:hyperlink w:anchor="_Toc517041464" w:history="1">
             <w:r>
               <w:rPr>
                 <w:rStyle w:val="Hyperlink"/>
@@ -1566,7 +1636,7 @@
                 <w:noProof/>
                 <w:webHidden/>
               </w:rPr>
-              <w:instrText xml:space="preserve"> PAGEREF _Toc517015538 \h </w:instrText>
+              <w:instrText xml:space="preserve"> PAGEREF _Toc517041464 \h </w:instrText>
             </w:r>
             <w:r>
               <w:rPr>
@@ -1610,7 +1680,7 @@
               <w:lang w:val="en-US"/>
             </w:rPr>
           </w:pPr>
-          <w:hyperlink w:anchor="_Toc517015539" w:history="1">
+          <w:hyperlink w:anchor="_Toc517041465" w:history="1">
             <w:r>
               <w:rPr>
                 <w:rStyle w:val="Hyperlink"/>
@@ -1652,7 +1722,7 @@
                 <w:noProof/>
                 <w:webHidden/>
               </w:rPr>
-              <w:instrText xml:space="preserve"> PAGEREF _Toc517015539 \h </w:instrText>
+              <w:instrText xml:space="preserve"> PAGEREF _Toc517041465 \h </w:instrText>
             </w:r>
             <w:r>
               <w:rPr>
@@ -1692,7 +1762,7 @@
               <w:lang w:val="en-US"/>
             </w:rPr>
           </w:pPr>
-          <w:hyperlink w:anchor="_Toc517015540" w:history="1">
+          <w:hyperlink w:anchor="_Toc517041466" w:history="1">
             <w:r>
               <w:rPr>
                 <w:rStyle w:val="Hyperlink"/>
@@ -1734,7 +1804,7 @@
                 <w:noProof/>
                 <w:webHidden/>
               </w:rPr>
-              <w:instrText xml:space="preserve"> PAGEREF _Toc517015540 \h </w:instrText>
+              <w:instrText xml:space="preserve"> PAGEREF _Toc517041466 \h </w:instrText>
             </w:r>
             <w:r>
               <w:rPr>
@@ -1778,7 +1848,7 @@
               <w:lang w:val="en-US"/>
             </w:rPr>
           </w:pPr>
-          <w:hyperlink w:anchor="_Toc517015541" w:history="1">
+          <w:hyperlink w:anchor="_Toc517041467" w:history="1">
             <w:r>
               <w:rPr>
                 <w:rStyle w:val="Hyperlink"/>
@@ -1820,7 +1890,7 @@
                 <w:noProof/>
                 <w:webHidden/>
               </w:rPr>
-              <w:instrText xml:space="preserve"> PAGEREF _Toc517015541 \h </w:instrText>
+              <w:instrText xml:space="preserve"> PAGEREF _Toc517041467 \h </w:instrText>
             </w:r>
             <w:r>
               <w:rPr>
@@ -1864,7 +1934,7 @@
               <w:lang w:val="en-US"/>
             </w:rPr>
           </w:pPr>
-          <w:hyperlink w:anchor="_Toc517015542" w:history="1">
+          <w:hyperlink w:anchor="_Toc517041468" w:history="1">
             <w:r>
               <w:rPr>
                 <w:rStyle w:val="Hyperlink"/>
@@ -1906,7 +1976,7 @@
                 <w:noProof/>
                 <w:webHidden/>
               </w:rPr>
-              <w:instrText xml:space="preserve"> PAGEREF _Toc517015542 \h </w:instrText>
+              <w:instrText xml:space="preserve"> PAGEREF _Toc517041468 \h </w:instrText>
             </w:r>
             <w:r>
               <w:rPr>
@@ -1950,7 +2020,7 @@
               <w:lang w:val="en-US"/>
             </w:rPr>
           </w:pPr>
-          <w:hyperlink w:anchor="_Toc517015543" w:history="1">
+          <w:hyperlink w:anchor="_Toc517041469" w:history="1">
             <w:r>
               <w:rPr>
                 <w:rStyle w:val="Hyperlink"/>
@@ -1992,7 +2062,7 @@
                 <w:noProof/>
                 <w:webHidden/>
               </w:rPr>
-              <w:instrText xml:space="preserve"> PAGEREF _Toc517015543 \h </w:instrText>
+              <w:instrText xml:space="preserve"> PAGEREF _Toc517041469 \h </w:instrText>
             </w:r>
             <w:r>
               <w:rPr>
@@ -2032,7 +2102,7 @@
               <w:lang w:val="en-US"/>
             </w:rPr>
           </w:pPr>
-          <w:hyperlink w:anchor="_Toc517015544" w:history="1">
+          <w:hyperlink w:anchor="_Toc517041470" w:history="1">
             <w:r>
               <w:rPr>
                 <w:rStyle w:val="Hyperlink"/>
@@ -2074,7 +2144,7 @@
                 <w:noProof/>
                 <w:webHidden/>
               </w:rPr>
-              <w:instrText xml:space="preserve"> PAGEREF _Toc517015544 \h </w:instrText>
+              <w:instrText xml:space="preserve"> PAGEREF _Toc517041470 \h </w:instrText>
             </w:r>
             <w:r>
               <w:rPr>
@@ -2118,7 +2188,7 @@
               <w:lang w:val="en-US"/>
             </w:rPr>
           </w:pPr>
-          <w:hyperlink w:anchor="_Toc517015545" w:history="1">
+          <w:hyperlink w:anchor="_Toc517041471" w:history="1">
             <w:r>
               <w:rPr>
                 <w:rStyle w:val="Hyperlink"/>
@@ -2160,7 +2230,7 @@
                 <w:noProof/>
                 <w:webHidden/>
               </w:rPr>
-              <w:instrText xml:space="preserve"> PAGEREF _Toc517015545 \h </w:instrText>
+              <w:instrText xml:space="preserve"> PAGEREF _Toc517041471 \h </w:instrText>
             </w:r>
             <w:r>
               <w:rPr>
@@ -2204,7 +2274,7 @@
               <w:lang w:val="en-US"/>
             </w:rPr>
           </w:pPr>
-          <w:hyperlink w:anchor="_Toc517015546" w:history="1">
+          <w:hyperlink w:anchor="_Toc517041472" w:history="1">
             <w:r>
               <w:rPr>
                 <w:rStyle w:val="Hyperlink"/>
@@ -2246,7 +2316,7 @@
                 <w:noProof/>
                 <w:webHidden/>
               </w:rPr>
-              <w:instrText xml:space="preserve"> PAGEREF _Toc517015546 \h </w:instrText>
+              <w:instrText xml:space="preserve"> PAGEREF _Toc517041472 \h </w:instrText>
             </w:r>
             <w:r>
               <w:rPr>
@@ -2290,7 +2360,7 @@
               <w:lang w:val="en-US"/>
             </w:rPr>
           </w:pPr>
-          <w:hyperlink w:anchor="_Toc517015547" w:history="1">
+          <w:hyperlink w:anchor="_Toc517041473" w:history="1">
             <w:r>
               <w:rPr>
                 <w:rStyle w:val="Hyperlink"/>
@@ -2332,7 +2402,7 @@
                 <w:noProof/>
                 <w:webHidden/>
               </w:rPr>
-              <w:instrText xml:space="preserve"> PAGEREF _Toc517015547 \h </w:instrText>
+              <w:instrText xml:space="preserve"> PAGEREF _Toc517041473 \h </w:instrText>
             </w:r>
             <w:r>
               <w:rPr>
@@ -2376,7 +2446,7 @@
               <w:lang w:val="en-US"/>
             </w:rPr>
           </w:pPr>
-          <w:hyperlink w:anchor="_Toc517015548" w:history="1">
+          <w:hyperlink w:anchor="_Toc517041474" w:history="1">
             <w:r>
               <w:rPr>
                 <w:rStyle w:val="Hyperlink"/>
@@ -2418,7 +2488,7 @@
                 <w:noProof/>
                 <w:webHidden/>
               </w:rPr>
-              <w:instrText xml:space="preserve"> PAGEREF _Toc517015548 \h </w:instrText>
+              <w:instrText xml:space="preserve"> PAGEREF _Toc517041474 \h </w:instrText>
             </w:r>
             <w:r>
               <w:rPr>
@@ -2462,7 +2532,7 @@
               <w:lang w:val="en-US"/>
             </w:rPr>
           </w:pPr>
-          <w:hyperlink w:anchor="_Toc517015549" w:history="1">
+          <w:hyperlink w:anchor="_Toc517041475" w:history="1">
             <w:r>
               <w:rPr>
                 <w:rStyle w:val="Hyperlink"/>
@@ -2504,7 +2574,7 @@
                 <w:noProof/>
                 <w:webHidden/>
               </w:rPr>
-              <w:instrText xml:space="preserve"> PAGEREF _Toc517015549 \h </w:instrText>
+              <w:instrText xml:space="preserve"> PAGEREF _Toc517041475 \h </w:instrText>
             </w:r>
             <w:r>
               <w:rPr>
@@ -2548,7 +2618,7 @@
               <w:lang w:val="en-US"/>
             </w:rPr>
           </w:pPr>
-          <w:hyperlink w:anchor="_Toc517015550" w:history="1">
+          <w:hyperlink w:anchor="_Toc517041476" w:history="1">
             <w:r>
               <w:rPr>
                 <w:rStyle w:val="Hyperlink"/>
@@ -2590,7 +2660,7 @@
                 <w:noProof/>
                 <w:webHidden/>
               </w:rPr>
-              <w:instrText xml:space="preserve"> PAGEREF _Toc517015550 \h </w:instrText>
+              <w:instrText xml:space="preserve"> PAGEREF _Toc517041476 \h </w:instrText>
             </w:r>
             <w:r>
               <w:rPr>
@@ -2634,7 +2704,7 @@
               <w:lang w:val="en-US"/>
             </w:rPr>
           </w:pPr>
-          <w:hyperlink w:anchor="_Toc517015551" w:history="1">
+          <w:hyperlink w:anchor="_Toc517041477" w:history="1">
             <w:r>
               <w:rPr>
                 <w:rStyle w:val="Hyperlink"/>
@@ -2676,7 +2746,7 @@
                 <w:noProof/>
                 <w:webHidden/>
               </w:rPr>
-              <w:instrText xml:space="preserve"> PAGEREF _Toc517015551 \h </w:instrText>
+              <w:instrText xml:space="preserve"> PAGEREF _Toc517041477 \h </w:instrText>
             </w:r>
             <w:r>
               <w:rPr>
@@ -2720,7 +2790,7 @@
               <w:lang w:val="en-US"/>
             </w:rPr>
           </w:pPr>
-          <w:hyperlink w:anchor="_Toc517015552" w:history="1">
+          <w:hyperlink w:anchor="_Toc517041478" w:history="1">
             <w:r>
               <w:rPr>
                 <w:rStyle w:val="Hyperlink"/>
@@ -2741,7 +2811,7 @@
                 <w:rStyle w:val="Hyperlink"/>
                 <w:noProof/>
               </w:rPr>
-              <w:t>Server Rest</w:t>
+              <w:t>Server REST</w:t>
             </w:r>
             <w:r>
               <w:rPr>
@@ -2762,7 +2832,7 @@
                 <w:noProof/>
                 <w:webHidden/>
               </w:rPr>
-              <w:instrText xml:space="preserve"> PAGEREF _Toc517015552 \h </w:instrText>
+              <w:instrText xml:space="preserve"> PAGEREF _Toc517041478 \h </w:instrText>
             </w:r>
             <w:r>
               <w:rPr>
@@ -2806,7 +2876,7 @@
               <w:lang w:val="en-US"/>
             </w:rPr>
           </w:pPr>
-          <w:hyperlink w:anchor="_Toc517015553" w:history="1">
+          <w:hyperlink w:anchor="_Toc517041479" w:history="1">
             <w:r>
               <w:rPr>
                 <w:rStyle w:val="Hyperlink"/>
@@ -2827,7 +2897,7 @@
                 <w:rStyle w:val="Hyperlink"/>
                 <w:noProof/>
               </w:rPr>
-              <w:t>Servicii</w:t>
+              <w:t>Managerul de dispozitive și protocolul cu comunicare</w:t>
             </w:r>
             <w:r>
               <w:rPr>
@@ -2848,7 +2918,7 @@
                 <w:noProof/>
                 <w:webHidden/>
               </w:rPr>
-              <w:instrText xml:space="preserve"> PAGEREF _Toc517015553 \h </w:instrText>
+              <w:instrText xml:space="preserve"> PAGEREF _Toc517041479 \h </w:instrText>
             </w:r>
             <w:r>
               <w:rPr>
@@ -2892,7 +2962,7 @@
               <w:lang w:val="en-US"/>
             </w:rPr>
           </w:pPr>
-          <w:hyperlink w:anchor="_Toc517015554" w:history="1">
+          <w:hyperlink w:anchor="_Toc517041480" w:history="1">
             <w:r>
               <w:rPr>
                 <w:rStyle w:val="Hyperlink"/>
@@ -2913,7 +2983,7 @@
                 <w:rStyle w:val="Hyperlink"/>
                 <w:noProof/>
               </w:rPr>
-              <w:t>Securitate</w:t>
+              <w:t>Securitatea serverului</w:t>
             </w:r>
             <w:r>
               <w:rPr>
@@ -2934,7 +3004,7 @@
                 <w:noProof/>
                 <w:webHidden/>
               </w:rPr>
-              <w:instrText xml:space="preserve"> PAGEREF _Toc517015554 \h </w:instrText>
+              <w:instrText xml:space="preserve"> PAGEREF _Toc517041480 \h </w:instrText>
             </w:r>
             <w:r>
               <w:rPr>
@@ -2954,7 +3024,7 @@
                 <w:noProof/>
                 <w:webHidden/>
               </w:rPr>
-              <w:t>23</w:t>
+              <w:t>24</w:t>
             </w:r>
             <w:r>
               <w:rPr>
@@ -2978,7 +3048,7 @@
               <w:lang w:val="en-US"/>
             </w:rPr>
           </w:pPr>
-          <w:hyperlink w:anchor="_Toc517015555" w:history="1">
+          <w:hyperlink w:anchor="_Toc517041481" w:history="1">
             <w:r>
               <w:rPr>
                 <w:rStyle w:val="Hyperlink"/>
@@ -3020,7 +3090,7 @@
                 <w:noProof/>
                 <w:webHidden/>
               </w:rPr>
-              <w:instrText xml:space="preserve"> PAGEREF _Toc517015555 \h </w:instrText>
+              <w:instrText xml:space="preserve"> PAGEREF _Toc517041481 \h </w:instrText>
             </w:r>
             <w:r>
               <w:rPr>
@@ -3040,7 +3110,7 @@
                 <w:noProof/>
                 <w:webHidden/>
               </w:rPr>
-              <w:t>23</w:t>
+              <w:t>25</w:t>
             </w:r>
             <w:r>
               <w:rPr>
@@ -3064,7 +3134,7 @@
               <w:lang w:val="en-US"/>
             </w:rPr>
           </w:pPr>
-          <w:hyperlink w:anchor="_Toc517015556" w:history="1">
+          <w:hyperlink w:anchor="_Toc517041482" w:history="1">
             <w:r>
               <w:rPr>
                 <w:rStyle w:val="Hyperlink"/>
@@ -3106,7 +3176,7 @@
                 <w:noProof/>
                 <w:webHidden/>
               </w:rPr>
-              <w:instrText xml:space="preserve"> PAGEREF _Toc517015556 \h </w:instrText>
+              <w:instrText xml:space="preserve"> PAGEREF _Toc517041482 \h </w:instrText>
             </w:r>
             <w:r>
               <w:rPr>
@@ -3126,7 +3196,7 @@
                 <w:noProof/>
                 <w:webHidden/>
               </w:rPr>
-              <w:t>26</w:t>
+              <w:t>28</w:t>
             </w:r>
             <w:r>
               <w:rPr>
@@ -3146,7 +3216,7 @@
               <w:lang w:val="en-US"/>
             </w:rPr>
           </w:pPr>
-          <w:hyperlink w:anchor="_Toc517015557" w:history="1">
+          <w:hyperlink w:anchor="_Toc517041483" w:history="1">
             <w:r>
               <w:rPr>
                 <w:rStyle w:val="Hyperlink"/>
@@ -3188,7 +3258,7 @@
                 <w:noProof/>
                 <w:webHidden/>
               </w:rPr>
-              <w:instrText xml:space="preserve"> PAGEREF _Toc517015557 \h </w:instrText>
+              <w:instrText xml:space="preserve"> PAGEREF _Toc517041483 \h </w:instrText>
             </w:r>
             <w:r>
               <w:rPr>
@@ -3208,7 +3278,7 @@
                 <w:noProof/>
                 <w:webHidden/>
               </w:rPr>
-              <w:t>27</w:t>
+              <w:t>29</w:t>
             </w:r>
             <w:r>
               <w:rPr>
@@ -3228,7 +3298,7 @@
               <w:lang w:val="en-US"/>
             </w:rPr>
           </w:pPr>
-          <w:hyperlink w:anchor="_Toc517015558" w:history="1">
+          <w:hyperlink w:anchor="_Toc517041484" w:history="1">
             <w:r>
               <w:rPr>
                 <w:rStyle w:val="Hyperlink"/>
@@ -3270,7 +3340,7 @@
                 <w:noProof/>
                 <w:webHidden/>
               </w:rPr>
-              <w:instrText xml:space="preserve"> PAGEREF _Toc517015558 \h </w:instrText>
+              <w:instrText xml:space="preserve"> PAGEREF _Toc517041484 \h </w:instrText>
             </w:r>
             <w:r>
               <w:rPr>
@@ -3290,7 +3360,7 @@
                 <w:noProof/>
                 <w:webHidden/>
               </w:rPr>
-              <w:t>28</w:t>
+              <w:t>30</w:t>
             </w:r>
             <w:r>
               <w:rPr>
@@ -3310,7 +3380,7 @@
               <w:lang w:val="en-US"/>
             </w:rPr>
           </w:pPr>
-          <w:hyperlink w:anchor="_Toc517015559" w:history="1">
+          <w:hyperlink w:anchor="_Toc517041485" w:history="1">
             <w:r>
               <w:rPr>
                 <w:rStyle w:val="Hyperlink"/>
@@ -3352,7 +3422,7 @@
                 <w:noProof/>
                 <w:webHidden/>
               </w:rPr>
-              <w:instrText xml:space="preserve"> PAGEREF _Toc517015559 \h </w:instrText>
+              <w:instrText xml:space="preserve"> PAGEREF _Toc517041485 \h </w:instrText>
             </w:r>
             <w:r>
               <w:rPr>
@@ -3372,7 +3442,7 @@
                 <w:noProof/>
                 <w:webHidden/>
               </w:rPr>
-              <w:t>29</w:t>
+              <w:t>31</w:t>
             </w:r>
             <w:r>
               <w:rPr>
@@ -3409,12 +3479,12 @@
         <w:pStyle w:val="LiChapters"/>
       </w:pPr>
       <w:bookmarkStart w:id="6" w:name="_Ref516830484"/>
-      <w:bookmarkStart w:id="7" w:name="_Toc517015534"/>
+      <w:bookmarkStart w:id="7" w:name="_Toc517041460"/>
       <w:r>
         <w:lastRenderedPageBreak/>
         <w:t>Introducere</w:t>
       </w:r>
-      <w:bookmarkEnd w:id="5"/>
+      <w:bookmarkEnd w:id="4"/>
       <w:bookmarkEnd w:id="6"/>
       <w:bookmarkEnd w:id="7"/>
     </w:p>
@@ -3431,7 +3501,7 @@
           <w:numId w:val="4"/>
         </w:numPr>
       </w:pPr>
-      <w:bookmarkStart w:id="8" w:name="_Toc517015535"/>
+      <w:bookmarkStart w:id="8" w:name="_Toc517041461"/>
       <w:r>
         <w:t>Context</w:t>
       </w:r>
@@ -3628,7 +3698,7 @@
           <w:numId w:val="4"/>
         </w:numPr>
       </w:pPr>
-      <w:bookmarkStart w:id="9" w:name="_Toc517015536"/>
+      <w:bookmarkStart w:id="9" w:name="_Toc517041462"/>
       <w:r>
         <w:t>Motivație</w:t>
       </w:r>
@@ -3636,8 +3706,7 @@
     </w:p>
     <w:p>
       <w:pPr>
-        <w:pStyle w:val="LiSubchapters"/>
-        <w:ind w:left="360"/>
+        <w:pStyle w:val="LiTextNormal"/>
       </w:pPr>
     </w:p>
     <w:p>
@@ -3998,7 +4067,7 @@
           <w:numId w:val="4"/>
         </w:numPr>
       </w:pPr>
-      <w:bookmarkStart w:id="10" w:name="_Toc517015537"/>
+      <w:bookmarkStart w:id="10" w:name="_Toc517041463"/>
       <w:r>
         <w:t xml:space="preserve">Ce este </w:t>
       </w:r>
@@ -4118,7 +4187,7 @@
           <w:numId w:val="4"/>
         </w:numPr>
       </w:pPr>
-      <w:bookmarkStart w:id="11" w:name="_Toc517015538"/>
+      <w:bookmarkStart w:id="11" w:name="_Toc517041464"/>
       <w:r>
         <w:t>Facilitățile</w:t>
       </w:r>
@@ -4960,7 +5029,7 @@
           <w:numId w:val="4"/>
         </w:numPr>
       </w:pPr>
-      <w:bookmarkStart w:id="12" w:name="_Toc517015539"/>
+      <w:bookmarkStart w:id="12" w:name="_Toc517041465"/>
       <w:r>
         <w:t>P</w:t>
       </w:r>
@@ -5499,7 +5568,7 @@
       <w:pPr>
         <w:pStyle w:val="LiChapters"/>
       </w:pPr>
-      <w:bookmarkStart w:id="13" w:name="_Toc517015540"/>
+      <w:bookmarkStart w:id="13" w:name="_Toc517041466"/>
       <w:r>
         <w:lastRenderedPageBreak/>
         <w:t>Arhitectura sistemului</w:t>
@@ -5519,7 +5588,7 @@
           <w:numId w:val="4"/>
         </w:numPr>
       </w:pPr>
-      <w:bookmarkStart w:id="14" w:name="_Toc517015541"/>
+      <w:bookmarkStart w:id="14" w:name="_Toc517041467"/>
       <w:r>
         <w:t>Proiectare</w:t>
       </w:r>
@@ -6107,13 +6176,11 @@
     </w:p>
     <w:p>
       <w:pPr>
-        <w:pStyle w:val="LiTextNormal"/>
-        <w:ind w:firstLine="0"/>
+        <w:pStyle w:val="LiFigura"/>
       </w:pPr>
       <w:r>
         <w:rPr>
           <w:noProof/>
-          <w:lang w:val="en-US"/>
         </w:rPr>
         <w:drawing>
           <wp:inline distT="0" distB="0" distL="0" distR="0">
@@ -6164,7 +6231,7 @@
       </w:pPr>
       <w:bookmarkStart w:id="15" w:name="_Ref516336671"/>
       <w:bookmarkStart w:id="16" w:name="_Ref516336655"/>
-      <w:bookmarkStart w:id="17" w:name="_Toc517015560"/>
+      <w:bookmarkStart w:id="17" w:name="_Toc517041287"/>
       <w:r>
         <w:t xml:space="preserve">Figura </w:t>
       </w:r>
@@ -6222,7 +6289,7 @@
         </w:numPr>
       </w:pPr>
       <w:bookmarkStart w:id="18" w:name="_Ref516830580"/>
-      <w:bookmarkStart w:id="19" w:name="_Toc517015542"/>
+      <w:bookmarkStart w:id="19" w:name="_Toc517041468"/>
       <w:r>
         <w:lastRenderedPageBreak/>
         <w:t xml:space="preserve">Detalii </w:t>
@@ -6533,13 +6600,11 @@
     </w:p>
     <w:p>
       <w:pPr>
-        <w:pStyle w:val="LiTextNormal"/>
-        <w:ind w:firstLine="0"/>
+        <w:pStyle w:val="LiFigura"/>
       </w:pPr>
       <w:r>
         <w:rPr>
           <w:noProof/>
-          <w:lang w:val="en-US"/>
         </w:rPr>
         <w:drawing>
           <wp:inline distT="0" distB="0" distL="0" distR="0">
@@ -6589,7 +6654,7 @@
         <w:pStyle w:val="LiFigura"/>
       </w:pPr>
       <w:bookmarkStart w:id="20" w:name="_Ref516738526"/>
-      <w:bookmarkStart w:id="21" w:name="_Toc517015561"/>
+      <w:bookmarkStart w:id="21" w:name="_Toc517041288"/>
       <w:r>
         <w:t xml:space="preserve">Figura </w:t>
       </w:r>
@@ -6752,7 +6817,7 @@
           <w:szCs w:val="26"/>
         </w:rPr>
       </w:pPr>
-      <w:bookmarkStart w:id="22" w:name="_Toc517015543"/>
+      <w:bookmarkStart w:id="22" w:name="_Toc517041469"/>
       <w:r>
         <w:lastRenderedPageBreak/>
         <w:t>Exemplificare scen</w:t>
@@ -6770,14 +6835,11 @@
     </w:p>
     <w:p>
       <w:pPr>
-        <w:pStyle w:val="LiTextNormal"/>
-        <w:ind w:firstLine="0"/>
-        <w:jc w:val="right"/>
+        <w:pStyle w:val="LiFigura"/>
       </w:pPr>
       <w:r>
         <w:rPr>
           <w:noProof/>
-          <w:lang w:val="en-US"/>
         </w:rPr>
         <w:drawing>
           <wp:inline distT="0" distB="0" distL="0" distR="0">
@@ -6827,7 +6889,7 @@
         <w:pStyle w:val="LiFigura"/>
       </w:pPr>
       <w:bookmarkStart w:id="23" w:name="_Ref516750491"/>
-      <w:bookmarkStart w:id="24" w:name="_Toc517015562"/>
+      <w:bookmarkStart w:id="24" w:name="_Toc517041289"/>
       <w:r>
         <w:t xml:space="preserve">Figura </w:t>
       </w:r>
@@ -6988,14 +7050,11 @@
     </w:p>
     <w:p>
       <w:pPr>
-        <w:pStyle w:val="LiTextNormal"/>
-        <w:ind w:firstLine="0"/>
-        <w:jc w:val="center"/>
+        <w:pStyle w:val="LiFigura"/>
       </w:pPr>
       <w:r>
         <w:rPr>
           <w:noProof/>
-          <w:lang w:val="en-US"/>
         </w:rPr>
         <w:lastRenderedPageBreak/>
         <w:drawing>
@@ -7046,7 +7105,7 @@
         <w:pStyle w:val="LiFigura"/>
       </w:pPr>
       <w:bookmarkStart w:id="25" w:name="_Ref516756860"/>
-      <w:bookmarkStart w:id="26" w:name="_Toc517015563"/>
+      <w:bookmarkStart w:id="26" w:name="_Toc517041290"/>
       <w:r>
         <w:t xml:space="preserve">Figura </w:t>
       </w:r>
@@ -7286,7 +7345,7 @@
       <w:pPr>
         <w:pStyle w:val="LiChapters"/>
       </w:pPr>
-      <w:bookmarkStart w:id="27" w:name="_Toc517015544"/>
+      <w:bookmarkStart w:id="27" w:name="_Toc517041470"/>
       <w:r>
         <w:lastRenderedPageBreak/>
         <w:t>Implementare</w:t>
@@ -7310,7 +7369,7 @@
         </w:rPr>
       </w:pPr>
       <w:bookmarkStart w:id="28" w:name="_Toc515625695"/>
-      <w:bookmarkStart w:id="29" w:name="_Toc517015545"/>
+      <w:bookmarkStart w:id="29" w:name="_Toc517041471"/>
       <w:r>
         <w:t>Modulul 1</w:t>
       </w:r>
@@ -7635,6 +7694,11 @@
       <w:r>
         <w:t xml:space="preserve"> developmentul foarte rapid.</w:t>
       </w:r>
+    </w:p>
+    <w:p>
+      <w:pPr>
+        <w:pStyle w:val="LiTextNormal"/>
+      </w:pPr>
     </w:p>
     <w:p>
       <w:pPr>
@@ -7649,7 +7713,7 @@
           <w:numId w:val="4"/>
         </w:numPr>
       </w:pPr>
-      <w:bookmarkStart w:id="30" w:name="_Toc517015546"/>
+      <w:bookmarkStart w:id="30" w:name="_Toc517041472"/>
       <w:r>
         <w:lastRenderedPageBreak/>
         <w:t>Structura proiectului</w:t>
@@ -7658,10 +7722,7 @@
     </w:p>
     <w:p>
       <w:pPr>
-        <w:pStyle w:val="Heading4"/>
-        <w:rPr>
-          <w:i w:val="0"/>
-        </w:rPr>
+        <w:pStyle w:val="LiTextNormal"/>
       </w:pPr>
     </w:p>
     <w:p>
@@ -7775,10 +7836,6 @@
         <w:pStyle w:val="LiFigura"/>
       </w:pPr>
       <w:r>
-        <w:rPr>
-          <w:noProof/>
-          <w:lang w:val="en-US"/>
-        </w:rPr>
         <w:drawing>
           <wp:inline distT="0" distB="0" distL="0" distR="0">
             <wp:extent cx="1790950" cy="781159"/>
@@ -7827,7 +7884,7 @@
         <w:pStyle w:val="LiFigura"/>
       </w:pPr>
       <w:bookmarkStart w:id="31" w:name="_Ref516398484"/>
-      <w:bookmarkStart w:id="32" w:name="_Toc517015564"/>
+      <w:bookmarkStart w:id="32" w:name="_Toc517041291"/>
       <w:r>
         <w:t xml:space="preserve">Figura </w:t>
       </w:r>
@@ -7857,7 +7914,7 @@
     </w:p>
     <w:p>
       <w:pPr>
-        <w:pStyle w:val="LiFigura"/>
+        <w:pStyle w:val="LiTextNormal"/>
       </w:pPr>
     </w:p>
     <w:p>
@@ -8255,20 +8312,6 @@
       </w:r>
       <w:r>
         <w:t xml:space="preserve"> componenta cu care interacționează utilizatorul când se înregistrează.</w:t>
-      </w:r>
-    </w:p>
-    <w:p>
-      <w:pPr>
-        <w:pStyle w:val="LiTextNormal"/>
-      </w:pPr>
-      <w:r>
-        <w:t>Fiș</w:t>
-      </w:r>
-      <w:r>
-        <w:t>ierele care încep cu prefixul app sunt folosite pentru a configura pornirea aplicației</w:t>
-      </w:r>
-      <w:r>
-        <w:t>.</w:t>
       </w:r>
     </w:p>
     <w:p>
@@ -8279,7 +8322,7 @@
           <w:numId w:val="4"/>
         </w:numPr>
       </w:pPr>
-      <w:bookmarkStart w:id="33" w:name="_Toc517015547"/>
+      <w:bookmarkStart w:id="33" w:name="_Toc517041473"/>
       <w:r>
         <w:lastRenderedPageBreak/>
         <w:t>R</w:t>
@@ -8495,13 +8538,11 @@
     </w:p>
     <w:p>
       <w:pPr>
-        <w:pStyle w:val="LiTextNormal"/>
-        <w:jc w:val="center"/>
+        <w:pStyle w:val="LiFigura"/>
       </w:pPr>
       <w:r>
         <w:rPr>
           <w:noProof/>
-          <w:lang w:val="en-US"/>
         </w:rPr>
         <w:drawing>
           <wp:inline distT="0" distB="0" distL="0" distR="0">
@@ -8551,7 +8592,7 @@
         <w:pStyle w:val="LiFigura"/>
       </w:pPr>
       <w:bookmarkStart w:id="34" w:name="_Ref516577243"/>
-      <w:bookmarkStart w:id="35" w:name="_Toc517015565"/>
+      <w:bookmarkStart w:id="35" w:name="_Toc517041292"/>
       <w:r>
         <w:t xml:space="preserve">Figura </w:t>
       </w:r>
@@ -8687,7 +8728,7 @@
         <w:pStyle w:val="LiFigura"/>
       </w:pPr>
       <w:bookmarkStart w:id="36" w:name="_Ref516577231"/>
-      <w:bookmarkStart w:id="37" w:name="_Toc517015566"/>
+      <w:bookmarkStart w:id="37" w:name="_Toc517041293"/>
       <w:r>
         <w:t xml:space="preserve">Figura </w:t>
       </w:r>
@@ -8844,13 +8885,23 @@
     </w:p>
     <w:p>
       <w:pPr>
+        <w:pStyle w:val="LiTextNormal"/>
+      </w:pPr>
+    </w:p>
+    <w:p>
+      <w:pPr>
+        <w:pStyle w:val="LiTextNormal"/>
+      </w:pPr>
+    </w:p>
+    <w:p>
+      <w:pPr>
         <w:pStyle w:val="LiSubSubChapter"/>
         <w:numPr>
           <w:ilvl w:val="2"/>
           <w:numId w:val="4"/>
         </w:numPr>
       </w:pPr>
-      <w:bookmarkStart w:id="38" w:name="_Toc517015548"/>
+      <w:bookmarkStart w:id="38" w:name="_Toc517041474"/>
       <w:r>
         <w:lastRenderedPageBreak/>
         <w:t>Serviciul de logare</w:t>
@@ -8859,8 +8910,7 @@
     </w:p>
     <w:p>
       <w:pPr>
-        <w:pStyle w:val="LiSubSubChapter"/>
-        <w:ind w:left="0" w:firstLine="0"/>
+        <w:pStyle w:val="LiTextNormal"/>
       </w:pPr>
     </w:p>
     <w:p>
@@ -8931,7 +8981,7 @@
           <w:numId w:val="4"/>
         </w:numPr>
       </w:pPr>
-      <w:bookmarkStart w:id="39" w:name="_Toc517015549"/>
+      <w:bookmarkStart w:id="39" w:name="_Toc517041475"/>
       <w:r>
         <w:t>Librării</w:t>
       </w:r>
@@ -9229,7 +9279,7 @@
         </w:rPr>
       </w:pPr>
       <w:bookmarkStart w:id="40" w:name="_Toc515625696"/>
-      <w:bookmarkStart w:id="41" w:name="_Toc517015550"/>
+      <w:bookmarkStart w:id="41" w:name="_Toc517041476"/>
       <w:r>
         <w:lastRenderedPageBreak/>
         <w:t>Modulul 2</w:t>
@@ -9413,7 +9463,7 @@
           <w:numId w:val="4"/>
         </w:numPr>
       </w:pPr>
-      <w:bookmarkStart w:id="42" w:name="_Toc517015551"/>
+      <w:bookmarkStart w:id="42" w:name="_Toc517041477"/>
       <w:r>
         <w:t>Structura proiectului</w:t>
       </w:r>
@@ -9662,14 +9712,11 @@
     </w:p>
     <w:p>
       <w:pPr>
-        <w:pStyle w:val="LiTextNormal"/>
-        <w:ind w:firstLine="0"/>
-        <w:jc w:val="center"/>
+        <w:pStyle w:val="LiFigura"/>
       </w:pPr>
       <w:r>
         <w:rPr>
           <w:noProof/>
-          <w:lang w:val="en-US"/>
         </w:rPr>
         <w:drawing>
           <wp:inline distT="0" distB="0" distL="0" distR="0">
@@ -9719,7 +9766,7 @@
         <w:pStyle w:val="LiFigura"/>
       </w:pPr>
       <w:bookmarkStart w:id="43" w:name="_Ref516675662"/>
-      <w:bookmarkStart w:id="44" w:name="_Toc517015567"/>
+      <w:bookmarkStart w:id="44" w:name="_Toc517041294"/>
       <w:r>
         <w:t xml:space="preserve">Figura </w:t>
       </w:r>
@@ -9752,12 +9799,24 @@
     </w:p>
     <w:p>
       <w:pPr>
-        <w:pStyle w:val="LiFigura"/>
-      </w:pPr>
-    </w:p>
-    <w:p>
-      <w:pPr>
-        <w:pStyle w:val="LiFigura"/>
+        <w:pStyle w:val="LiTextNormal"/>
+      </w:pPr>
+    </w:p>
+    <w:p>
+      <w:pPr>
+        <w:pStyle w:val="LiTextNormal"/>
+      </w:pPr>
+      <w:r>
+        <w:lastRenderedPageBreak/>
+        <w:t xml:space="preserve">Fișierul pom.xml </w:t>
+      </w:r>
+      <w:r>
+        <w:t xml:space="preserve">conține dependențele din cadrul server-ului. Ele sunt specificate în format xml. Atunci când se specifică dependențele, ele se caută online și după ce au fost găsite, se salvează si la nivel local. </w:t>
+      </w:r>
+    </w:p>
+    <w:p>
+      <w:pPr>
+        <w:pStyle w:val="LiTextNormal"/>
       </w:pPr>
     </w:p>
     <w:p>
@@ -9768,398 +9827,400 @@
           <w:numId w:val="4"/>
         </w:numPr>
       </w:pPr>
-      <w:bookmarkStart w:id="45" w:name="_Toc517015552"/>
+      <w:bookmarkStart w:id="45" w:name="_Toc517041478"/>
+      <w:r>
+        <w:t xml:space="preserve">Server </w:t>
+      </w:r>
+      <w:r>
+        <w:t>REST</w:t>
+      </w:r>
+      <w:bookmarkEnd w:id="45"/>
+    </w:p>
+    <w:p>
+      <w:pPr>
+        <w:pStyle w:val="LiTextNormal"/>
+      </w:pPr>
+    </w:p>
+    <w:p>
+      <w:pPr>
+        <w:pStyle w:val="LiTextNormal"/>
+      </w:pPr>
+      <w:r>
+        <w:t>Programarea la nivel de server necesită cunoașterea unei anumite terminologii. Termenii pe care îi voi explica vor fi următorii: repository, entități, DTO(data transfer object), controller, bază de date.</w:t>
+      </w:r>
+    </w:p>
+    <w:p>
+      <w:pPr>
+        <w:pStyle w:val="LiTextNormal"/>
+      </w:pPr>
+      <w:r>
+        <w:t>O bază de date se poa</w:t>
+      </w:r>
+      <w:r>
+        <w:t xml:space="preserve">te defini în 2 moduri. </w:t>
+      </w:r>
+      <w:r>
+        <w:t>În</w:t>
+      </w:r>
+      <w:r>
+        <w:t xml:space="preserve"> general, o bază de date este organizarea unei colecții de date, indiferent de ti</w:t>
+      </w:r>
+      <w:r>
+        <w:t>pul lor. Mai teoretic</w:t>
+      </w:r>
+      <w:r>
+        <w:t xml:space="preserve">, o bază de date este un sistem electronic </w:t>
+      </w:r>
+      <w:r>
+        <w:t>care permite ca datele să fie uș</w:t>
+      </w:r>
+      <w:r>
+        <w:t>or acce</w:t>
+      </w:r>
+      <w:r>
+        <w:t>sate, modificate și actualizate</w:t>
+      </w:r>
+      <w:r>
+        <w:t>.</w:t>
+      </w:r>
+    </w:p>
+    <w:p>
+      <w:pPr>
+        <w:pStyle w:val="LiTextNormal"/>
+      </w:pPr>
+      <w:r>
+        <w:t xml:space="preserve">DTO(data transfer object), în traducere </w:t>
+      </w:r>
+      <w:r>
+        <w:t xml:space="preserve">obiect de transfer de date, este termenul desemnat pentru a defini un obiect ce incapsulează date ce </w:t>
+      </w:r>
+      <w:r>
+        <w:t>sunt</w:t>
+      </w:r>
+      <w:r>
+        <w:t xml:space="preserve"> trimis</w:t>
+      </w:r>
+      <w:r>
+        <w:t>e</w:t>
+      </w:r>
+      <w:r>
+        <w:t xml:space="preserve"> de la un subsistem la altul. În cazul meu, un dto este folosit pentru a tran</w:t>
+      </w:r>
+      <w:r>
+        <w:t>sfera informații între server și aplicația web.</w:t>
+      </w:r>
+    </w:p>
+    <w:p>
+      <w:pPr>
+        <w:pStyle w:val="LiTextNormal"/>
+      </w:pPr>
+      <w:r>
+        <w:t>O entitate este orice obi</w:t>
+      </w:r>
+      <w:r>
+        <w:t>e</w:t>
+      </w:r>
+      <w:r>
+        <w:t>c</w:t>
+      </w:r>
+      <w:r>
+        <w:t>t pe care dorim să îl păstrăm într-</w:t>
+      </w:r>
+      <w:r>
+        <w:t xml:space="preserve">o bază de date. Entitățile pot fi: </w:t>
+      </w:r>
+      <w:r>
+        <w:t>concepte concrete, abstracte</w:t>
+      </w:r>
+      <w:r>
+        <w:t xml:space="preserve">, </w:t>
+      </w:r>
+      <w:r>
+        <w:t>recunoscute; evenimente, lucruri, locuri</w:t>
+      </w:r>
+      <w:r>
+        <w:t>, etc</w:t>
+      </w:r>
+      <w:r>
+        <w:t>.</w:t>
+      </w:r>
+      <w:r>
+        <w:t xml:space="preserve"> Exemple clasice ce sunt</w:t>
+      </w:r>
+      <w:r>
+        <w:t xml:space="preserve"> folosite deseori și în exemplificări sunt: angajat, student, profesor.</w:t>
+      </w:r>
+      <w:r>
+        <w:t xml:space="preserve"> Din punct de vedere info</w:t>
+      </w:r>
+      <w:r>
+        <w:t>rmatic, o entitate este o tabelă</w:t>
+      </w:r>
+      <w:r>
+        <w:t xml:space="preserve"> din baza de date relațională.</w:t>
+      </w:r>
+    </w:p>
+    <w:p>
+      <w:pPr>
+        <w:pStyle w:val="LiTextNormal"/>
+      </w:pPr>
+      <w:r>
+        <w:t xml:space="preserve">Un repository este o </w:t>
+      </w:r>
+      <w:r>
+        <w:t>abstractizare asupra unei baze de date. Permite utilizarea obiectele, fără a avea nevoie să știi cum se face managementul</w:t>
+      </w:r>
+      <w:r>
+        <w:t xml:space="preserve"> lor</w:t>
+      </w:r>
+      <w:r>
+        <w:t xml:space="preserve"> în spate. </w:t>
+      </w:r>
+      <w:r>
+        <w:t xml:space="preserve">Două dintre avantajele </w:t>
+      </w:r>
+      <w:r>
+        <w:t xml:space="preserve">folosirii sunt: </w:t>
+      </w:r>
+      <w:r>
+        <w:t>existența</w:t>
+      </w:r>
+      <w:r>
+        <w:t xml:space="preserve"> </w:t>
+      </w:r>
+      <w:r>
+        <w:t>un</w:t>
+      </w:r>
+      <w:r>
+        <w:t xml:space="preserve"> singur loc unde se fac modifică</w:t>
+      </w:r>
+      <w:r>
+        <w:t>ri în</w:t>
+      </w:r>
+      <w:r>
+        <w:t xml:space="preserve"> accesul datelor</w:t>
+      </w:r>
+      <w:r>
+        <w:t xml:space="preserve"> </w:t>
+      </w:r>
+      <w:r>
+        <w:t xml:space="preserve">precum și existența </w:t>
+      </w:r>
+      <w:r>
+        <w:t>un</w:t>
+      </w:r>
+      <w:r>
+        <w:t>ui</w:t>
+      </w:r>
+      <w:r>
+        <w:t xml:space="preserve"> singur loc responsabil pentru mai multe tabele.</w:t>
+      </w:r>
+    </w:p>
+    <w:p>
+      <w:pPr>
+        <w:pStyle w:val="LiTextNormal"/>
+      </w:pPr>
+      <w:r>
+        <w:t>Un controller face de obicei, doar un lucru: primește o intrare și generează rezultat.</w:t>
+      </w:r>
+      <w:r>
+        <w:t xml:space="preserve"> </w:t>
+      </w:r>
+      <w:r>
+        <w:t>Mai detaliat, u</w:t>
+      </w:r>
+      <w:r>
+        <w:t>n controller primește cererile utilizatorului, apoi deleagă de</w:t>
+      </w:r>
+      <w:r>
+        <w:t xml:space="preserve"> </w:t>
+      </w:r>
+      <w:r>
+        <w:t>obicei un servici</w:t>
+      </w:r>
+      <w:r>
+        <w:t>u</w:t>
+      </w:r>
+      <w:r>
+        <w:t xml:space="preserve"> în a rezolva cererea, iar cand cererea se rezolvă, el ră</w:t>
+      </w:r>
+      <w:r>
+        <w:t>spunde</w:t>
+      </w:r>
+      <w:r>
+        <w:t xml:space="preserve"> cu mesajul corespunzător.</w:t>
+      </w:r>
+    </w:p>
+    <w:p>
+      <w:pPr>
+        <w:pStyle w:val="LiTextNormal"/>
+      </w:pPr>
+      <w:r>
+        <w:t>Acum că am terminat definirea de termeni, voi continua explicarea contrucției</w:t>
+      </w:r>
+      <w:r>
+        <w:t xml:space="preserve"> serverului.</w:t>
+      </w:r>
+    </w:p>
+    <w:p>
+      <w:pPr>
+        <w:pStyle w:val="LiTextNormal"/>
+      </w:pPr>
+      <w:r>
+        <w:t>Atunci cănd un utilizator efectuează o operație pe partea de ap</w:t>
+      </w:r>
+      <w:r>
+        <w:t>licație web, atunci un cerere v</w:t>
+      </w:r>
+      <w:r>
+        <w:t>a fi trimisă serverului. Prima componentă întâlni</w:t>
+      </w:r>
+      <w:r>
+        <w:t>tă va fi filtrul</w:t>
+      </w:r>
+      <w:r>
+        <w:t xml:space="preserve"> http. F</w:t>
+      </w:r>
+      <w:r>
+        <w:t>iltrul</w:t>
+      </w:r>
+      <w:r>
+        <w:t xml:space="preserve"> http este descris î</w:t>
+      </w:r>
+      <w:r>
+        <w:t xml:space="preserve">n subcapitolul 3.2.4 Securitate. Apoi cererea trece de la filtrele http la controller-ul corespunzător. În aplicație există trei controllere: pentru dispositive, utilizatori, </w:t>
+      </w:r>
+      <w:r>
+        <w:t>ș</w:t>
+      </w:r>
+      <w:r>
+        <w:t>i pentru autentificarea utilizatorilor.</w:t>
+      </w:r>
+      <w:r>
+        <w:t xml:space="preserve"> Fiecare controller are o responsabilitate exactă.</w:t>
+      </w:r>
+    </w:p>
+    <w:p>
+      <w:pPr>
+        <w:pStyle w:val="LiTextNormal"/>
+      </w:pPr>
+      <w:r>
+        <w:fldChar w:fldCharType="begin"/>
+      </w:r>
+      <w:r>
+        <w:instrText xml:space="preserve"> REF _Ref516936318 \h </w:instrText>
+      </w:r>
+      <w:r>
+        <w:fldChar w:fldCharType="separate"/>
+      </w:r>
+      <w:r>
+        <w:t xml:space="preserve">Figura </w:t>
+      </w:r>
+      <w:r>
+        <w:rPr>
+          <w:noProof/>
+        </w:rPr>
+        <w:t>9</w:t>
+      </w:r>
+      <w:r>
+        <w:fldChar w:fldCharType="end"/>
+      </w:r>
+      <w:r>
+        <w:t>, de mai jos</w:t>
+      </w:r>
+      <w:r>
+        <w:t>, conține procedura responsabilă de conectarea la un dispozitiv.</w:t>
+      </w:r>
+      <w:r>
+        <w:t xml:space="preserve"> </w:t>
+      </w:r>
+      <w:r>
+        <w:t>„</w:t>
+      </w:r>
+      <w:r>
+        <w:t>@PutMapping</w:t>
+      </w:r>
+      <w:r>
+        <w:t>”</w:t>
+      </w:r>
+      <w:r>
+        <w:t xml:space="preserve"> este o adnotare </w:t>
+      </w:r>
+      <w:r>
+        <w:t>ce are următoarea semnificație</w:t>
+      </w:r>
+      <w:r>
+        <w:t>:</w:t>
+      </w:r>
+      <w:r>
+        <w:t xml:space="preserve"> metoda se apelează atunci </w:t>
+      </w:r>
       <w:r>
         <w:lastRenderedPageBreak/>
-        <w:t>Server Rest</w:t>
-      </w:r>
-      <w:bookmarkEnd w:id="45"/>
-    </w:p>
-    <w:p>
-      <w:pPr>
-        <w:pStyle w:val="LiTextNormal"/>
-      </w:pPr>
-    </w:p>
-    <w:p>
-      <w:pPr>
-        <w:pStyle w:val="LiTextNormal"/>
-      </w:pPr>
-      <w:r>
-        <w:t>Programarea la nivel de server necesită cunoașterea unei anumite terminologii. Termenii pe care îi voi explica vor fi următorii: repository, entități, DTO(data transfer object), controller, bază de date.</w:t>
-      </w:r>
-    </w:p>
-    <w:p>
-      <w:pPr>
-        <w:pStyle w:val="LiTextNormal"/>
-      </w:pPr>
-      <w:r>
-        <w:t>O bază de date se poa</w:t>
-      </w:r>
-      <w:r>
-        <w:t xml:space="preserve">te defini în 2 moduri. </w:t>
-      </w:r>
-      <w:r>
-        <w:t>În</w:t>
-      </w:r>
-      <w:r>
-        <w:t xml:space="preserve"> general, o bază de date este organizarea unei colecții de date, indiferent de ti</w:t>
-      </w:r>
-      <w:r>
-        <w:t>pul lor. Mai teoretic</w:t>
-      </w:r>
-      <w:r>
-        <w:t xml:space="preserve">, o bază de date este un sistem electronic </w:t>
-      </w:r>
-      <w:r>
-        <w:t>care permite ca datele să fie uș</w:t>
-      </w:r>
-      <w:r>
-        <w:t>or acce</w:t>
-      </w:r>
-      <w:r>
-        <w:t>sate, modificate și actualizate</w:t>
+        <w:t>când</w:t>
+      </w:r>
+      <w:r>
+        <w:t xml:space="preserve"> verbul http din cerere est</w:t>
+      </w:r>
+      <w:r>
+        <w:t>e</w:t>
+      </w:r>
+      <w:r>
+        <w:t xml:space="preserve"> PUT. </w:t>
+      </w:r>
+      <w:r>
+        <w:t>Calea</w:t>
+      </w:r>
+      <w:r>
+        <w:t xml:space="preserve"> </w:t>
+      </w:r>
+      <w:r>
+        <w:t>„/connect”</w:t>
+      </w:r>
+      <w:r>
+        <w:t xml:space="preserve"> reprezintă url-ul rela</w:t>
+      </w:r>
+      <w:r>
+        <w:t>tiv la metodă</w:t>
+      </w:r>
+      <w:r>
+        <w:t xml:space="preserve">. Această metodă necesită </w:t>
+      </w:r>
+      <w:r>
+        <w:t>în antetul</w:t>
+      </w:r>
+      <w:r>
+        <w:t xml:space="preserve"> </w:t>
+      </w:r>
+      <w:r>
+        <w:t>HTTP</w:t>
+      </w:r>
+      <w:r>
+        <w:t xml:space="preserve"> </w:t>
+      </w:r>
+      <w:r>
+        <w:t xml:space="preserve">token-ul </w:t>
+      </w:r>
+      <w:r>
+        <w:t>de autorizare, pentru identificarea utilizatorului ce a făcut cererea</w:t>
+      </w:r>
+      <w:r>
+        <w:t>, iar</w:t>
+      </w:r>
+      <w:r>
+        <w:t xml:space="preserve"> ca parametru </w:t>
+      </w:r>
+      <w:r>
+        <w:t>de interogare</w:t>
+      </w:r>
+      <w:r>
+        <w:t>, id-ul dispozitivului, pentru identificare dispozitivului la care de dorește conectarea</w:t>
       </w:r>
       <w:r>
         <w:t>.</w:t>
       </w:r>
-    </w:p>
-    <w:p>
-      <w:pPr>
-        <w:pStyle w:val="LiTextNormal"/>
-      </w:pPr>
-      <w:r>
-        <w:t xml:space="preserve">DTO(data transfer object), în traducere </w:t>
-      </w:r>
-      <w:r>
-        <w:t xml:space="preserve">obiect de transfer de date, este termenul desemnat pentru a defini un obiect ce incapsulează date ce </w:t>
-      </w:r>
-      <w:r>
-        <w:t>sunt</w:t>
-      </w:r>
-      <w:r>
-        <w:t xml:space="preserve"> trimis</w:t>
-      </w:r>
-      <w:r>
-        <w:t>e</w:t>
-      </w:r>
-      <w:r>
-        <w:t xml:space="preserve"> de la un subsistem la altul. În cazul meu, un dto este folosit pentru a tran</w:t>
-      </w:r>
-      <w:r>
-        <w:t>sfera informații între server și aplicația web.</w:t>
-      </w:r>
-    </w:p>
-    <w:p>
-      <w:pPr>
-        <w:pStyle w:val="LiTextNormal"/>
-      </w:pPr>
-      <w:r>
-        <w:t>O entitate este orice obi</w:t>
-      </w:r>
-      <w:r>
-        <w:t>e</w:t>
-      </w:r>
-      <w:r>
-        <w:t>c</w:t>
-      </w:r>
-      <w:r>
-        <w:t>t pe care dorim să îl păstrăm într-</w:t>
-      </w:r>
-      <w:r>
-        <w:t xml:space="preserve">o bază de date. Entitățile pot fi: </w:t>
-      </w:r>
-      <w:r>
-        <w:t>concepte concrete, abstracte</w:t>
-      </w:r>
-      <w:r>
-        <w:t xml:space="preserve">, </w:t>
-      </w:r>
-      <w:r>
-        <w:t>recunoscute; evenimente, lucruri, locuri</w:t>
-      </w:r>
-      <w:r>
-        <w:t>, etc</w:t>
-      </w:r>
-      <w:r>
-        <w:t>.</w:t>
-      </w:r>
-      <w:r>
-        <w:t xml:space="preserve"> Exemple clasice ce sunt</w:t>
-      </w:r>
-      <w:r>
-        <w:t xml:space="preserve"> folosite deseori și în exemplificări sunt: angajat, student, profesor.</w:t>
-      </w:r>
-      <w:r>
-        <w:t xml:space="preserve"> Din punct de vedere info</w:t>
-      </w:r>
-      <w:r>
-        <w:t>rmatic, o entitate este o tabelă</w:t>
-      </w:r>
-      <w:r>
-        <w:t xml:space="preserve"> din baza de date relațională.</w:t>
-      </w:r>
-    </w:p>
-    <w:p>
-      <w:pPr>
-        <w:pStyle w:val="LiTextNormal"/>
-      </w:pPr>
-      <w:r>
-        <w:t xml:space="preserve">Un repository este o </w:t>
-      </w:r>
-      <w:r>
-        <w:t>abstractizare asupra unei baze de date. Permite utilizarea obiectele, fără a avea nevoie să știi cum se face managementul</w:t>
-      </w:r>
-      <w:r>
-        <w:t xml:space="preserve"> lor</w:t>
-      </w:r>
-      <w:r>
-        <w:t xml:space="preserve"> în spate. </w:t>
-      </w:r>
-      <w:r>
-        <w:t xml:space="preserve">Două dintre avantajele </w:t>
-      </w:r>
-      <w:r>
-        <w:t xml:space="preserve">folosirii sunt: </w:t>
-      </w:r>
-      <w:r>
-        <w:t>existența</w:t>
-      </w:r>
-      <w:r>
-        <w:t xml:space="preserve"> </w:t>
-      </w:r>
-      <w:r>
-        <w:t>un</w:t>
-      </w:r>
-      <w:r>
-        <w:t xml:space="preserve"> singur loc unde se fac modifică</w:t>
-      </w:r>
-      <w:r>
-        <w:t>ri în</w:t>
-      </w:r>
-      <w:r>
-        <w:t xml:space="preserve"> accesul datelor</w:t>
-      </w:r>
-      <w:r>
-        <w:t xml:space="preserve"> </w:t>
-      </w:r>
-      <w:r>
-        <w:t xml:space="preserve">precum și existența </w:t>
-      </w:r>
-      <w:r>
-        <w:t>un</w:t>
-      </w:r>
-      <w:r>
-        <w:t>ui</w:t>
-      </w:r>
-      <w:r>
-        <w:t xml:space="preserve"> singur loc responsabil pentru mai multe tabele.</w:t>
-      </w:r>
-    </w:p>
-    <w:p>
-      <w:pPr>
-        <w:pStyle w:val="LiTextNormal"/>
-      </w:pPr>
-      <w:r>
-        <w:t>Un controller face de obicei, doar un lucru: primește o intrare și generează rezultat.</w:t>
-      </w:r>
-      <w:r>
-        <w:t xml:space="preserve"> </w:t>
-      </w:r>
-      <w:r>
-        <w:t>Mai detaliat, u</w:t>
-      </w:r>
-      <w:r>
-        <w:t>n controller primește cererile utilizatorului, apoi deleagă de</w:t>
-      </w:r>
-      <w:r>
-        <w:t xml:space="preserve"> </w:t>
-      </w:r>
-      <w:r>
-        <w:t>obicei un servici</w:t>
-      </w:r>
-      <w:r>
-        <w:t>u</w:t>
-      </w:r>
-      <w:r>
-        <w:t xml:space="preserve"> în a rezolva cererea, iar cand cererea se rezolvă, el ră</w:t>
-      </w:r>
-      <w:r>
-        <w:t>spunde</w:t>
-      </w:r>
-      <w:r>
-        <w:t xml:space="preserve"> cu mesajul corespunzător.</w:t>
-      </w:r>
-    </w:p>
-    <w:p>
-      <w:pPr>
-        <w:pStyle w:val="LiTextNormal"/>
-      </w:pPr>
-      <w:r>
-        <w:t>Acum că am terminat definirea de termeni, voi continua explicarea contrucției</w:t>
-      </w:r>
-      <w:r>
-        <w:t xml:space="preserve"> serverului.</w:t>
-      </w:r>
-    </w:p>
-    <w:p>
-      <w:pPr>
-        <w:pStyle w:val="LiTextNormal"/>
-      </w:pPr>
-      <w:r>
-        <w:t>Atunci cănd un utilizator efectuează o operație pe partea de ap</w:t>
-      </w:r>
-      <w:r>
-        <w:t>licație web, atunci un cerere v</w:t>
-      </w:r>
-      <w:r>
-        <w:t>a fi trimisă serverului. Prima componentă întâlni</w:t>
-      </w:r>
-      <w:r>
-        <w:t>tă va fi filtrul</w:t>
-      </w:r>
-      <w:r>
-        <w:t xml:space="preserve"> http. F</w:t>
-      </w:r>
-      <w:r>
-        <w:t>iltrul</w:t>
-      </w:r>
-      <w:r>
-        <w:t xml:space="preserve"> http este descris î</w:t>
-      </w:r>
-      <w:r>
-        <w:t xml:space="preserve">n subcapitolul 3.2.4 Securitate. Apoi cererea trece de la filtrele http la controller-ul corespunzător. În aplicație există trei controllere: pentru dispositive, utilizatori, </w:t>
-      </w:r>
-      <w:r>
-        <w:t>ș</w:t>
-      </w:r>
-      <w:r>
-        <w:t>i pentru autentificarea utilizatorilor.</w:t>
-      </w:r>
-      <w:r>
-        <w:t xml:space="preserve"> Fiecare controller are o responsabilitate exactă.</w:t>
-      </w:r>
-    </w:p>
-    <w:p>
-      <w:pPr>
-        <w:pStyle w:val="LiTextNormal"/>
-      </w:pPr>
-      <w:r>
-        <w:fldChar w:fldCharType="begin"/>
-      </w:r>
-      <w:r>
-        <w:instrText xml:space="preserve"> REF _Ref516936318 \h </w:instrText>
-      </w:r>
-      <w:r>
-        <w:fldChar w:fldCharType="separate"/>
-      </w:r>
-      <w:r>
-        <w:t xml:space="preserve">Figura </w:t>
-      </w:r>
-      <w:r>
-        <w:rPr>
-          <w:noProof/>
-        </w:rPr>
-        <w:t>9</w:t>
-      </w:r>
-      <w:r>
-        <w:fldChar w:fldCharType="end"/>
-      </w:r>
-      <w:r>
-        <w:t>, de mai jos</w:t>
-      </w:r>
-      <w:r>
-        <w:t>, conține procedura responsabilă de conectarea la un dispozitiv.</w:t>
-      </w:r>
-      <w:r>
-        <w:t xml:space="preserve"> </w:t>
-      </w:r>
-      <w:r>
-        <w:t>„</w:t>
-      </w:r>
-      <w:r>
-        <w:t>@PutMapping</w:t>
-      </w:r>
-      <w:r>
-        <w:t>”</w:t>
-      </w:r>
-      <w:r>
-        <w:t xml:space="preserve"> este o adnotare </w:t>
-      </w:r>
-      <w:r>
-        <w:t>ce are următoarea semnificație</w:t>
-      </w:r>
-      <w:r>
-        <w:t>:</w:t>
-      </w:r>
-      <w:r>
-        <w:t xml:space="preserve"> metoda se apelează atunci când</w:t>
-      </w:r>
-      <w:r>
-        <w:t xml:space="preserve"> verbul http din cerere est</w:t>
-      </w:r>
-      <w:r>
-        <w:t>e</w:t>
-      </w:r>
-      <w:r>
-        <w:t xml:space="preserve"> PUT. </w:t>
-      </w:r>
-      <w:r>
-        <w:t>Calea</w:t>
-      </w:r>
-      <w:r>
-        <w:t xml:space="preserve"> </w:t>
-      </w:r>
-      <w:r>
-        <w:t>„/connect”</w:t>
-      </w:r>
-      <w:r>
-        <w:t xml:space="preserve"> reprezintă url-ul rela</w:t>
-      </w:r>
-      <w:r>
-        <w:t>tiv la metodă</w:t>
-      </w:r>
-      <w:r>
-        <w:t xml:space="preserve">. Această metodă necesită </w:t>
-      </w:r>
-      <w:r>
-        <w:t>în antetul</w:t>
-      </w:r>
-      <w:r>
-        <w:t xml:space="preserve"> </w:t>
-      </w:r>
-      <w:r>
-        <w:t>HTTP</w:t>
-      </w:r>
-      <w:r>
-        <w:t xml:space="preserve"> </w:t>
-      </w:r>
-      <w:r>
-        <w:t xml:space="preserve">token-ul </w:t>
-      </w:r>
-      <w:r>
-        <w:t>de autorizare, pentru identificarea utilizatorului ce a făcut cererea</w:t>
-      </w:r>
-      <w:r>
-        <w:t>, iar</w:t>
-      </w:r>
-      <w:r>
-        <w:t xml:space="preserve"> ca parametru </w:t>
-      </w:r>
-      <w:r>
-        <w:t>de interogare</w:t>
-      </w:r>
-      <w:r>
-        <w:t>, id-ul dispozitivului, pentru identificare dispozitivului la care de dorește conectarea</w:t>
-      </w:r>
-      <w:r>
-        <w:t>.</w:t>
-      </w:r>
-      <w:r>
-        <w:t xml:space="preserve"> Metoda aparține controller-ului </w:t>
-      </w:r>
-      <w:r>
-        <w:lastRenderedPageBreak/>
-        <w:t>„DevicesController” de ac</w:t>
+      <w:r>
+        <w:t xml:space="preserve"> Metoda aparține controller-ului „DevicesController” de ac</w:t>
       </w:r>
       <w:r>
         <w:t>eea, url-ul complet prin care v</w:t>
@@ -10290,7 +10351,7 @@
         <w:pStyle w:val="LiFigura"/>
       </w:pPr>
       <w:bookmarkStart w:id="46" w:name="_Ref516936318"/>
-      <w:bookmarkStart w:id="47" w:name="_Toc517015568"/>
+      <w:bookmarkStart w:id="47" w:name="_Toc517041295"/>
       <w:r>
         <w:t xml:space="preserve">Figura </w:t>
       </w:r>
@@ -10381,7 +10442,11 @@
         <w:t>ă de entități, d</w:t>
       </w:r>
       <w:r>
-        <w:t>efinite corespunzător, fiind extrase dintr-o bază de date. Pentru baza de date am folosit MySQL</w:t>
+        <w:t xml:space="preserve">efinite corespunzător, fiind </w:t>
+      </w:r>
+      <w:r>
+        <w:lastRenderedPageBreak/>
+        <w:t>extrase dintr-o bază de date. Pentru baza de date am folosit MySQL</w:t>
       </w:r>
       <w:r>
         <w:rPr>
@@ -10410,7 +10475,6 @@
         <w:pStyle w:val="LiTextNormal"/>
       </w:pPr>
       <w:r>
-        <w:lastRenderedPageBreak/>
         <w:t xml:space="preserve">Un exemplu de dto folosite este dto-ul de înregistrare. El are următorii membrii privați: </w:t>
       </w:r>
       <w:r>
@@ -10472,9 +10536,18 @@
           <w:numId w:val="4"/>
         </w:numPr>
       </w:pPr>
-      <w:bookmarkStart w:id="48" w:name="_Toc517015553"/>
-      <w:r>
-        <w:t>Servicii</w:t>
+      <w:bookmarkStart w:id="48" w:name="_Toc517041479"/>
+      <w:r>
+        <w:t>Managerul de dispoz</w:t>
+      </w:r>
+      <w:r>
+        <w:t>itive</w:t>
+      </w:r>
+      <w:r>
+        <w:t xml:space="preserve"> și protocolul cu </w:t>
+      </w:r>
+      <w:r>
+        <w:t>comunicare</w:t>
       </w:r>
       <w:bookmarkEnd w:id="48"/>
     </w:p>
@@ -10487,6 +10560,357 @@
       <w:pPr>
         <w:pStyle w:val="LiTextNormal"/>
       </w:pPr>
+      <w:r>
+        <w:t xml:space="preserve">Pentru interacțiunea facilă cu dispozitivele, am creat un manager de dispozitive. Așa cum îi spune și numele, el </w:t>
+      </w:r>
+      <w:r>
+        <w:t>are rolul de administrare a dispozitivelor.</w:t>
+      </w:r>
+      <w:r>
+        <w:t xml:space="preserve"> A</w:t>
+      </w:r>
+      <w:r>
+        <w:t>cest manager o să interacționeze cu toate obiectele de tip dispozitiv și cu ajutorul lui dispozitivele vor fi programate.</w:t>
+      </w:r>
+    </w:p>
+    <w:p>
+      <w:pPr>
+        <w:pStyle w:val="LiTextNormal"/>
+      </w:pPr>
+      <w:r>
+        <w:t>Managerul de dispozitive folosește un mecanism de cache</w:t>
+      </w:r>
+      <w:r>
+        <w:t>, descris în ceea ce urmează.</w:t>
+      </w:r>
+      <w:r>
+        <w:t xml:space="preserve"> </w:t>
+      </w:r>
+      <w:r>
+        <w:t xml:space="preserve">Atunci cănd un utilizator se loghează, toate dispozitivele lui, existente în baza de date, se vor încărca într-un HashMap intern. Fac acest lucru deoarece atunci </w:t>
+      </w:r>
+      <w:r>
+        <w:t>se dorește accesarea</w:t>
+      </w:r>
+      <w:r>
+        <w:t xml:space="preserve"> dispozitivul</w:t>
+      </w:r>
+      <w:r>
+        <w:t>ui</w:t>
+      </w:r>
+      <w:r>
+        <w:t>, această operație să fie rapidă, nefiind nevoie de extragerea lui din baza de date.</w:t>
+      </w:r>
+    </w:p>
+    <w:p>
+      <w:pPr>
+        <w:pStyle w:val="LiTextNormal"/>
+      </w:pPr>
+      <w:r>
+        <w:t xml:space="preserve">După ce utilizatorul se loghează, orice operație asupra unui dispozitiv este delegată managerului de dispozitive, ce are acces la toate operațiile expuse </w:t>
+      </w:r>
+      <w:r>
+        <w:t>de clasa HalDevice</w:t>
+      </w:r>
+      <w:r>
+        <w:t>.</w:t>
+      </w:r>
+    </w:p>
+    <w:p>
+      <w:pPr>
+        <w:pStyle w:val="LiTextNormal"/>
+      </w:pPr>
+      <w:r>
+        <w:t>La deconectarea utilizatorului, se va încheia comunicarea cu toate</w:t>
+      </w:r>
+      <w:r>
+        <w:t xml:space="preserve"> </w:t>
+      </w:r>
+      <w:r>
+        <w:t>dispozitive la care utilizatorul este conectat</w:t>
+      </w:r>
+      <w:r>
+        <w:t>, iar apoi se vor scoate toate dispozitivele utilizatorului din cache.</w:t>
+      </w:r>
+    </w:p>
+    <w:p>
+      <w:pPr>
+        <w:pStyle w:val="LiTextNormal"/>
+      </w:pPr>
+      <w:r>
+        <w:t xml:space="preserve">HalDevice este </w:t>
+      </w:r>
+      <w:r>
+        <w:t xml:space="preserve">clasa ce implementează protocolul </w:t>
+      </w:r>
+      <w:r>
+        <w:t xml:space="preserve">de comunicare cu dispozitivele. Protocolul este de tip cerere răspuns. Mesajele transmise sunt fluxuri de octeți. Pentru a identifica ce comandă se trimite, mai întăi se trimite antetul reprezentat de un octet ce va indica ce comandă se cere, iar apoi conținutul cererii. </w:t>
+      </w:r>
+      <w:r>
+        <w:t xml:space="preserve">Protocolul de comunicare </w:t>
+      </w:r>
+      <w:r>
+        <w:t xml:space="preserve">are comenzile definite în </w:t>
+      </w:r>
+      <w:r>
+        <w:fldChar w:fldCharType="begin"/>
+      </w:r>
+      <w:r>
+        <w:instrText xml:space="preserve"> REF _Ref517036058 \h </w:instrText>
+      </w:r>
+      <w:r>
+        <w:fldChar w:fldCharType="separate"/>
+      </w:r>
+      <w:r>
+        <w:t xml:space="preserve">Figura </w:t>
+      </w:r>
+      <w:r>
+        <w:rPr>
+          <w:noProof/>
+        </w:rPr>
+        <w:t>10</w:t>
+      </w:r>
+      <w:r>
+        <w:fldChar w:fldCharType="end"/>
+      </w:r>
+      <w:r>
+        <w:t>.</w:t>
+      </w:r>
+      <w:r>
+        <w:t xml:space="preserve"> P</w:t>
+      </w:r>
+      <w:r>
+        <w:t>rimele două</w:t>
+      </w:r>
+      <w:r>
+        <w:t xml:space="preserve"> comenzi </w:t>
+      </w:r>
+      <w:r>
+        <w:t xml:space="preserve">reprezintă </w:t>
+      </w:r>
+      <w:r>
+        <w:t>răspuns</w:t>
+      </w:r>
+      <w:r>
+        <w:t>urile posibile</w:t>
+      </w:r>
+      <w:r>
+        <w:t>: succes sau eroare</w:t>
+      </w:r>
+      <w:r>
+        <w:t xml:space="preserve">, </w:t>
+      </w:r>
+      <w:r>
+        <w:t>următoarele șapte</w:t>
+      </w:r>
+      <w:r>
+        <w:t xml:space="preserve"> reprezentănd cererile ce se pot efectua</w:t>
+      </w:r>
+      <w:r>
+        <w:t>.</w:t>
+      </w:r>
+      <w:r>
+        <w:t xml:space="preserve"> </w:t>
+      </w:r>
+    </w:p>
+    <w:p>
+      <w:pPr>
+        <w:pStyle w:val="LiTextNormal"/>
+        <w:rPr>
+          <w:lang w:val="en-US"/>
+        </w:rPr>
+      </w:pPr>
+      <w:r>
+        <w:t>În caz de eroare</w:t>
+      </w:r>
+      <w:r>
+        <w:t>, dupa octetul pentru protocol, se trimite și mesajul de eroare corespunzător.</w:t>
+      </w:r>
+      <w:r>
+        <w:t xml:space="preserve"> Atunci cănd acest mesaj ajunge pe partea de server se va </w:t>
+      </w:r>
+      <w:r>
+        <w:t>arunca o excepție creată din</w:t>
+      </w:r>
+      <w:r>
+        <w:t xml:space="preserve"> mesajul primit, ce va fi tratată corespunzător</w:t>
+      </w:r>
+      <w:r>
+        <w:t xml:space="preserve"> din logica serverului</w:t>
+      </w:r>
+      <w:r>
+        <w:t>.</w:t>
+      </w:r>
+    </w:p>
+    <w:p>
+      <w:pPr>
+        <w:pStyle w:val="LiTextNormal"/>
+      </w:pPr>
+      <w:r>
+        <w:t>Celelalte comenzi sunt imp</w:t>
+      </w:r>
+      <w:r>
+        <w:t>lementate identic, primul octet este identificatorul comenzii, octeții următori având semnificații diferite, în fun</w:t>
+      </w:r>
+      <w:r>
+        <w:t>cție comandă.</w:t>
+      </w:r>
+    </w:p>
+    <w:p>
+      <w:pPr>
+        <w:pStyle w:val="LiTextNormal"/>
+      </w:pPr>
+    </w:p>
+    <w:p>
+      <w:pPr>
+        <w:pStyle w:val="LiCod"/>
+      </w:pPr>
+      <w:r>
+        <w:t>public class Protocol {</w:t>
+      </w:r>
+    </w:p>
+    <w:p>
+      <w:pPr>
+        <w:pStyle w:val="LiCod"/>
+      </w:pPr>
+      <w:r>
+        <w:t xml:space="preserve">    public static final byte EXCEPTION = 101;</w:t>
+      </w:r>
+    </w:p>
+    <w:p>
+      <w:pPr>
+        <w:pStyle w:val="LiCod"/>
+      </w:pPr>
+      <w:r>
+        <w:t xml:space="preserve">    public s</w:t>
+      </w:r>
+      <w:r>
+        <w:t>tatic final byte SUCCESS = 109;</w:t>
+      </w:r>
+    </w:p>
+    <w:p>
+      <w:pPr>
+        <w:pStyle w:val="LiCod"/>
+      </w:pPr>
+      <w:r>
+        <w:t xml:space="preserve">    public static final byte OPEN = 102;</w:t>
+      </w:r>
+    </w:p>
+    <w:p>
+      <w:pPr>
+        <w:pStyle w:val="LiCod"/>
+      </w:pPr>
+      <w:r>
+        <w:t xml:space="preserve">    public</w:t>
+      </w:r>
+      <w:r>
+        <w:t xml:space="preserve"> static final byte CLOSE = 103;</w:t>
+      </w:r>
+    </w:p>
+    <w:p>
+      <w:pPr>
+        <w:pStyle w:val="LiCod"/>
+      </w:pPr>
+      <w:r>
+        <w:t xml:space="preserve">    public static final byte IS_OPENED = 104;</w:t>
+      </w:r>
+    </w:p>
+    <w:p>
+      <w:pPr>
+        <w:pStyle w:val="LiCod"/>
+      </w:pPr>
+      <w:r>
+        <w:t xml:space="preserve">    public static final byte GET_TYPE = 105;</w:t>
+      </w:r>
+    </w:p>
+    <w:p>
+      <w:pPr>
+        <w:pStyle w:val="LiCod"/>
+      </w:pPr>
+      <w:r>
+        <w:t xml:space="preserve">    public stat</w:t>
+      </w:r>
+      <w:r>
+        <w:t>ic final byte GET_PARAMS = 106;</w:t>
+      </w:r>
+    </w:p>
+    <w:p>
+      <w:pPr>
+        <w:pStyle w:val="LiCod"/>
+      </w:pPr>
+      <w:r>
+        <w:t xml:space="preserve">    public static final byte COMMAND = 107;</w:t>
+      </w:r>
+    </w:p>
+    <w:p>
+      <w:pPr>
+        <w:pStyle w:val="LiCod"/>
+      </w:pPr>
+      <w:r>
+        <w:t xml:space="preserve">    public static final byte QUERRY_DATA = 108;</w:t>
+      </w:r>
+    </w:p>
+    <w:p>
+      <w:pPr>
+        <w:pStyle w:val="LiCod"/>
+      </w:pPr>
+      <w:r>
+        <w:t>}</w:t>
+      </w:r>
+    </w:p>
+    <w:p>
+      <w:pPr>
+        <w:pStyle w:val="LiFigura"/>
+      </w:pPr>
+      <w:bookmarkStart w:id="49" w:name="_Ref517036058"/>
+      <w:bookmarkStart w:id="50" w:name="_Toc517041296"/>
+      <w:r>
+        <w:t xml:space="preserve">Figura </w:t>
+      </w:r>
+      <w:r>
+        <w:fldChar w:fldCharType="begin"/>
+      </w:r>
+      <w:r>
+        <w:instrText xml:space="preserve"> SEQ Figura \* ARABIC </w:instrText>
+      </w:r>
+      <w:r>
+        <w:fldChar w:fldCharType="separate"/>
+      </w:r>
+      <w:r>
+        <w:rPr>
+          <w:noProof/>
+        </w:rPr>
+        <w:t>10</w:t>
+      </w:r>
+      <w:r>
+        <w:fldChar w:fldCharType="end"/>
+      </w:r>
+      <w:bookmarkEnd w:id="49"/>
+      <w:r>
+        <w:t>: Comenzile protocolului de comunicare</w:t>
+      </w:r>
+      <w:bookmarkEnd w:id="50"/>
+    </w:p>
+    <w:p>
+      <w:pPr>
+        <w:pStyle w:val="LiTextNormal"/>
+      </w:pPr>
+    </w:p>
+    <w:p>
+      <w:pPr>
+        <w:pStyle w:val="LiTextNormal"/>
+      </w:pPr>
+      <w:r>
+        <w:t>DETALIERE</w:t>
+      </w:r>
+    </w:p>
+    <w:p>
+      <w:pPr>
+        <w:pStyle w:val="LiTextNormal"/>
+      </w:pPr>
+      <w:r>
+        <w:t>SSL</w:t>
+      </w:r>
     </w:p>
     <w:p>
       <w:pPr>
@@ -10501,11 +10925,175 @@
           <w:numId w:val="4"/>
         </w:numPr>
       </w:pPr>
-      <w:bookmarkStart w:id="49" w:name="_Toc517015554"/>
+      <w:bookmarkStart w:id="51" w:name="_Toc517041480"/>
       <w:r>
         <w:t>Securitate</w:t>
       </w:r>
-      <w:bookmarkEnd w:id="49"/>
+      <w:r>
+        <w:t>a serverului</w:t>
+      </w:r>
+      <w:bookmarkEnd w:id="51"/>
+    </w:p>
+    <w:p>
+      <w:pPr>
+        <w:pStyle w:val="LiTextNormal"/>
+      </w:pPr>
+    </w:p>
+    <w:p>
+      <w:pPr>
+        <w:pStyle w:val="LiTextNormal"/>
+      </w:pPr>
+      <w:r>
+        <w:t>Din punct de vedere al securit</w:t>
+      </w:r>
+      <w:r>
+        <w:t>ății între server și client</w:t>
+      </w:r>
+      <w:r>
+        <w:t xml:space="preserve"> folosec autorizarea bazată pe token</w:t>
+      </w:r>
+      <w:r>
+        <w:t>-uri de access</w:t>
+      </w:r>
+      <w:r>
+        <w:t>.</w:t>
+      </w:r>
+      <w:r>
+        <w:t xml:space="preserve"> În</w:t>
+      </w:r>
+      <w:r>
+        <w:t xml:space="preserve"> </w:t>
+      </w:r>
+      <w:r>
+        <w:t>a</w:t>
+      </w:r>
+      <w:r>
+        <w:t>utentificarea bazată pe token-uri</w:t>
+      </w:r>
+      <w:r>
+        <w:t>, se asigură</w:t>
+      </w:r>
+      <w:r>
+        <w:t xml:space="preserve"> că fiecare cerere către server conține un token semnat, pe care serverul îl va verifica pentru autenticitate, iar doar apoi va raspunde la c</w:t>
+      </w:r>
+      <w:r>
+        <w:t>e</w:t>
+      </w:r>
+      <w:r>
+        <w:t xml:space="preserve">rere. </w:t>
+      </w:r>
+      <w:r>
+        <w:t xml:space="preserve">Un token este o </w:t>
+      </w:r>
+      <w:r>
+        <w:t>secvență</w:t>
+      </w:r>
+      <w:r>
+        <w:t xml:space="preserve"> de informație care nu are nici o însemnătate singură, dar combinată cu sistemul de tokenizare</w:t>
+      </w:r>
+      <w:r>
+        <w:t xml:space="preserve"> joacă un rol vital î</w:t>
+      </w:r>
+      <w:r>
+        <w:t xml:space="preserve">n securitatea </w:t>
+      </w:r>
+      <w:r>
+        <w:t>serverului</w:t>
+      </w:r>
+      <w:r>
+        <w:t>.</w:t>
+      </w:r>
+    </w:p>
+    <w:p>
+      <w:pPr>
+        <w:pStyle w:val="LiTextNormal"/>
+      </w:pPr>
+      <w:r>
+        <w:t>Atunci c</w:t>
+      </w:r>
+      <w:r>
+        <w:t>â</w:t>
+      </w:r>
+      <w:r>
+        <w:t xml:space="preserve">nd un utilizator </w:t>
+      </w:r>
+      <w:r>
+        <w:t>dorește să se logheze, cererea este trimisă de la aplicația web la server. Serverul primește cererea, verifică dacă utilizatorul este înregistrat, apoi ver</w:t>
+      </w:r>
+      <w:r>
+        <w:t>ifică dacă parola se potrivește. Dacă toți acești pași se termină cu succes atu</w:t>
+      </w:r>
+      <w:r>
+        <w:t xml:space="preserve">nci utilizatorul este autorizat, prin urmare </w:t>
+      </w:r>
+      <w:r>
+        <w:t xml:space="preserve">serverul generează un token ce este trimis drept răspuns aplicației web. </w:t>
+      </w:r>
+      <w:r>
+        <w:t xml:space="preserve">Din acest punct aplicația web are tokenul de autorizare și o să îl folosească la fiecare cerere către server. Un token expiră </w:t>
+      </w:r>
+      <w:r>
+        <w:t>la un timp presabilit de către server.</w:t>
+      </w:r>
+    </w:p>
+    <w:p>
+      <w:pPr>
+        <w:pStyle w:val="LiTextNormal"/>
+      </w:pPr>
+      <w:r>
+        <w:t xml:space="preserve">Din cauză că după logare aplicația web trimite la fiecare cerere token-ul primit, am creat un filtru http care interceptează toate cererile de la aplicația web, în afară de logare și de </w:t>
+      </w:r>
+      <w:r>
+        <w:lastRenderedPageBreak/>
+        <w:t xml:space="preserve">înregistrare, și verifică existența token-ului în header-ul http. </w:t>
+      </w:r>
+      <w:r>
+        <w:t>Dacă se efectuează cererea și se trimite fără token, atunci serverul răspunde că utilizatorul nu este autorizat în efectuarea operațiunii dorite. Dacă se trimite token dar după verificarea serverului este invalid, același răspuns se va trimite. Doar în c</w:t>
+      </w:r>
+      <w:r>
+        <w:t>azul în care tokenul este valid, cererea</w:t>
+      </w:r>
+      <w:r>
+        <w:t xml:space="preserve"> trece la metoda din controller</w:t>
+      </w:r>
+      <w:r>
+        <w:t xml:space="preserve"> </w:t>
+      </w:r>
+      <w:r>
+        <w:t xml:space="preserve">ce o să execute </w:t>
+      </w:r>
+      <w:r>
+        <w:t>acțiunea dorită.</w:t>
+      </w:r>
+    </w:p>
+    <w:p>
+      <w:pPr>
+        <w:pStyle w:val="LiTextNormal"/>
+      </w:pPr>
+      <w:r>
+        <w:t xml:space="preserve">Tokenul </w:t>
+      </w:r>
+      <w:r>
+        <w:t xml:space="preserve">creat de server </w:t>
+      </w:r>
+      <w:r>
+        <w:t xml:space="preserve">este semnat folosind </w:t>
+      </w:r>
+      <w:r>
+        <w:t>HMAC-SHA-512</w:t>
+      </w:r>
+      <w:r>
+        <w:rPr>
+          <w:rStyle w:val="FootnoteReference"/>
+        </w:rPr>
+        <w:footnoteReference w:id="31"/>
+      </w:r>
+      <w:r>
+        <w:t>.</w:t>
+      </w:r>
+      <w:r>
+        <w:t xml:space="preserve"> </w:t>
+      </w:r>
     </w:p>
     <w:p>
       <w:pPr>
@@ -10520,14 +11108,14 @@
           <w:numId w:val="4"/>
         </w:numPr>
       </w:pPr>
-      <w:bookmarkStart w:id="50" w:name="_Toc517015555"/>
+      <w:bookmarkStart w:id="52" w:name="_Toc517041481"/>
       <w:r>
         <w:t>Unelte</w:t>
       </w:r>
       <w:r>
         <w:t xml:space="preserve"> folosite</w:t>
       </w:r>
-      <w:bookmarkEnd w:id="50"/>
+      <w:bookmarkEnd w:id="52"/>
     </w:p>
     <w:p>
       <w:pPr>
@@ -10550,14 +11138,8 @@
     <w:p>
       <w:pPr>
         <w:pStyle w:val="LiTextNormal"/>
-        <w:rPr>
-          <w:sz w:val="28"/>
-        </w:rPr>
-      </w:pPr>
-      <w:r>
-        <w:rPr>
-          <w:sz w:val="28"/>
-        </w:rPr>
+      </w:pPr>
+      <w:r>
         <w:t>Swagger</w:t>
       </w:r>
     </w:p>
@@ -10638,13 +11220,13 @@
         <w:rPr>
           <w:noProof/>
         </w:rPr>
-        <w:t>10</w:t>
+        <w:t>11</w:t>
       </w:r>
       <w:r>
         <w:fldChar w:fldCharType="end"/>
       </w:r>
       <w:r>
-        <w:t>, surprinde o parte din</w:t>
+        <w:t xml:space="preserve"> surprinde o parte din</w:t>
       </w:r>
       <w:r>
         <w:t xml:space="preserve"> interfața expusă de swagger</w:t>
@@ -10691,13 +11273,19 @@
         <w:rPr>
           <w:noProof/>
         </w:rPr>
-        <w:t>11</w:t>
+        <w:t>12</w:t>
       </w:r>
       <w:r>
         <w:fldChar w:fldCharType="end"/>
       </w:r>
       <w:r>
-        <w:t xml:space="preserve">, surprinde o parte din interfața swagger, ce conține documentarea metodei de ștergere a unui dispozitiv. Metoda necesită </w:t>
+        <w:t xml:space="preserve"> surprinde o </w:t>
+      </w:r>
+      <w:r>
+        <w:t>altă</w:t>
+      </w:r>
+      <w:r>
+        <w:t xml:space="preserve"> din interfața swagger, ce conține documentarea metodei de ștergere a unui dispozitiv. Metoda necesită </w:t>
       </w:r>
       <w:r>
         <w:t xml:space="preserve">2 parametrii: Authorization și device. În partea dreaptă apare tipul de parametru necesitat, antet http respectiv interogarea a resursei, </w:t>
@@ -10735,17 +11323,11 @@
     </w:p>
     <w:p>
       <w:pPr>
-        <w:pStyle w:val="LiTextNormal"/>
-        <w:ind w:firstLine="0"/>
-        <w:rPr>
-          <w:sz w:val="28"/>
-        </w:rPr>
+        <w:pStyle w:val="LiFigura"/>
       </w:pPr>
       <w:r>
         <w:rPr>
           <w:noProof/>
-          <w:sz w:val="28"/>
-          <w:lang w:val="en-US"/>
         </w:rPr>
         <w:lastRenderedPageBreak/>
         <w:drawing>
@@ -10795,9 +11377,9 @@
       <w:pPr>
         <w:pStyle w:val="LiFigura"/>
       </w:pPr>
-      <w:bookmarkStart w:id="51" w:name="_Ref516999104"/>
-      <w:bookmarkStart w:id="52" w:name="_Ref516999098"/>
-      <w:bookmarkStart w:id="53" w:name="_Toc517015569"/>
+      <w:bookmarkStart w:id="53" w:name="_Ref516999104"/>
+      <w:bookmarkStart w:id="54" w:name="_Ref516999098"/>
+      <w:bookmarkStart w:id="55" w:name="_Toc517041297"/>
       <w:r>
         <w:t xml:space="preserve">Figura </w:t>
       </w:r>
@@ -10814,20 +11396,20 @@
         <w:rPr>
           <w:noProof/>
         </w:rPr>
-        <w:t>10</w:t>
+        <w:t>11</w:t>
       </w:r>
       <w:r>
         <w:fldChar w:fldCharType="end"/>
       </w:r>
-      <w:bookmarkEnd w:id="51"/>
+      <w:bookmarkEnd w:id="53"/>
       <w:r>
         <w:t xml:space="preserve">: </w:t>
       </w:r>
       <w:r>
         <w:t>Documentația interactivă a server-ului</w:t>
       </w:r>
-      <w:bookmarkEnd w:id="52"/>
-      <w:bookmarkEnd w:id="53"/>
+      <w:bookmarkEnd w:id="54"/>
+      <w:bookmarkEnd w:id="55"/>
     </w:p>
     <w:p>
       <w:pPr>
@@ -10837,17 +11419,8 @@
     <w:p>
       <w:pPr>
         <w:pStyle w:val="LiFigura"/>
-        <w:keepNext/>
-        <w:rPr>
-          <w:sz w:val="28"/>
-        </w:rPr>
-      </w:pPr>
-      <w:r>
-        <w:rPr>
-          <w:noProof/>
-          <w:sz w:val="28"/>
-          <w:lang w:val="en-US"/>
-        </w:rPr>
+      </w:pPr>
+      <w:r>
         <w:drawing>
           <wp:inline distT="0" distB="0" distL="0" distR="0">
             <wp:extent cx="5760720" cy="3302635"/>
@@ -10895,8 +11468,8 @@
       <w:pPr>
         <w:pStyle w:val="LiFigura"/>
       </w:pPr>
-      <w:bookmarkStart w:id="54" w:name="_Ref517000861"/>
-      <w:bookmarkStart w:id="55" w:name="_Toc517015570"/>
+      <w:bookmarkStart w:id="56" w:name="_Ref517000861"/>
+      <w:bookmarkStart w:id="57" w:name="_Toc517041298"/>
       <w:r>
         <w:t xml:space="preserve">Figura </w:t>
       </w:r>
@@ -10913,16 +11486,16 @@
         <w:rPr>
           <w:noProof/>
         </w:rPr>
-        <w:t>11</w:t>
+        <w:t>12</w:t>
       </w:r>
       <w:r>
         <w:fldChar w:fldCharType="end"/>
       </w:r>
-      <w:bookmarkEnd w:id="54"/>
+      <w:bookmarkEnd w:id="56"/>
       <w:r>
         <w:t>: Documentarea unei metode</w:t>
       </w:r>
-      <w:bookmarkEnd w:id="55"/>
+      <w:bookmarkEnd w:id="57"/>
     </w:p>
     <w:p>
       <w:pPr>
@@ -10961,16 +11534,8 @@
     <w:p>
       <w:pPr>
         <w:pStyle w:val="LiTextNormal"/>
-        <w:rPr>
-          <w:sz w:val="28"/>
-          <w:szCs w:val="28"/>
-        </w:rPr>
-      </w:pPr>
-      <w:r>
-        <w:rPr>
-          <w:sz w:val="28"/>
-          <w:szCs w:val="28"/>
-        </w:rPr>
+      </w:pPr>
+      <w:r>
         <w:t>Ngrok</w:t>
       </w:r>
     </w:p>
@@ -10982,27 +11547,21 @@
     <w:p>
       <w:pPr>
         <w:pStyle w:val="LiTextNormal"/>
-        <w:rPr>
-          <w:lang w:val="en-US"/>
-        </w:rPr>
       </w:pPr>
       <w:r>
         <w:t xml:space="preserve">Este un software </w:t>
       </w:r>
       <w:r>
-        <w:t xml:space="preserve">ce permite </w:t>
-      </w:r>
-      <w:r>
-        <w:t>dezvoltatorilor să expună</w:t>
+        <w:t>ce permite dezvoltatorilor să expună</w:t>
       </w:r>
       <w:r>
         <w:t xml:space="preserve"> la internet</w:t>
       </w:r>
       <w:r>
-        <w:t xml:space="preserve"> un serv</w:t>
-      </w:r>
-      <w:r>
-        <w:t>e</w:t>
+        <w:t xml:space="preserve"> un serve</w:t>
+      </w:r>
+      <w:r>
+        <w:t>r</w:t>
       </w:r>
       <w:r>
         <w:t xml:space="preserve"> web ce rulează</w:t>
@@ -11084,7 +11643,13 @@
         <w:t xml:space="preserve"> resurselor oferite de server.</w:t>
       </w:r>
       <w:r>
-        <w:t xml:space="preserve"> Am avut cazuri cănd cererea către server pe care o făceam era greșită, deși eu credeam că este corectă, dar comunicarea între ei nu funcționa.</w:t>
+        <w:t xml:space="preserve"> Am avut cazuri cănd cererea către server pe care o făceam era greșită, deși eu credeam că este corectă, </w:t>
+      </w:r>
+      <w:r>
+        <w:t xml:space="preserve">și </w:t>
+      </w:r>
+      <w:r>
+        <w:t>comunicarea între ei nu funcționa.</w:t>
       </w:r>
     </w:p>
     <w:p>
@@ -11107,7 +11672,7 @@
         <w:rPr>
           <w:noProof/>
         </w:rPr>
-        <w:t>12</w:t>
+        <w:t>13</w:t>
       </w:r>
       <w:r>
         <w:fldChar w:fldCharType="end"/>
@@ -11126,13 +11691,11 @@
     </w:p>
     <w:p>
       <w:pPr>
-        <w:pStyle w:val="LiTextNormal"/>
-        <w:ind w:firstLine="0"/>
+        <w:pStyle w:val="LiFigura"/>
       </w:pPr>
       <w:r>
         <w:rPr>
           <w:noProof/>
-          <w:lang w:val="en-US"/>
         </w:rPr>
         <w:drawing>
           <wp:inline distT="0" distB="0" distL="0" distR="0">
@@ -11181,8 +11744,8 @@
       <w:pPr>
         <w:pStyle w:val="LiFigura"/>
       </w:pPr>
-      <w:bookmarkStart w:id="56" w:name="_Ref517014777"/>
-      <w:bookmarkStart w:id="57" w:name="_Toc517015571"/>
+      <w:bookmarkStart w:id="58" w:name="_Ref517014777"/>
+      <w:bookmarkStart w:id="59" w:name="_Toc517041299"/>
       <w:r>
         <w:t xml:space="preserve">Figura </w:t>
       </w:r>
@@ -11199,16 +11762,16 @@
         <w:rPr>
           <w:noProof/>
         </w:rPr>
-        <w:t>12</w:t>
+        <w:t>13</w:t>
       </w:r>
       <w:r>
         <w:fldChar w:fldCharType="end"/>
       </w:r>
-      <w:bookmarkEnd w:id="56"/>
+      <w:bookmarkEnd w:id="58"/>
       <w:r>
         <w:t>: Observarea traficului HTTP dintre aplicația web și server</w:t>
       </w:r>
-      <w:bookmarkEnd w:id="57"/>
+      <w:bookmarkEnd w:id="59"/>
     </w:p>
     <w:p>
       <w:pPr>
@@ -11233,17 +11796,17 @@
           <w:sz w:val="52"/>
         </w:rPr>
       </w:pPr>
-      <w:bookmarkStart w:id="58" w:name="_Toc515625697"/>
-      <w:bookmarkStart w:id="59" w:name="_Toc517015556"/>
+      <w:bookmarkStart w:id="60" w:name="_Toc515625697"/>
+      <w:bookmarkStart w:id="61" w:name="_Toc517041482"/>
       <w:r>
         <w:lastRenderedPageBreak/>
         <w:t>Modulul 3</w:t>
       </w:r>
-      <w:bookmarkEnd w:id="58"/>
+      <w:bookmarkEnd w:id="60"/>
       <w:r>
         <w:t xml:space="preserve"> – Dispozitivele inteligente</w:t>
       </w:r>
-      <w:bookmarkEnd w:id="59"/>
+      <w:bookmarkEnd w:id="61"/>
     </w:p>
     <w:p>
       <w:pPr>
@@ -11269,7 +11832,7 @@
           <w:szCs w:val="26"/>
         </w:rPr>
       </w:pPr>
-      <w:bookmarkStart w:id="60" w:name="_Toc515625698"/>
+      <w:bookmarkStart w:id="62" w:name="_Toc515625698"/>
       <w:r>
         <w:br w:type="page"/>
       </w:r>
@@ -11278,7 +11841,7 @@
       <w:pPr>
         <w:pStyle w:val="LiChapters"/>
       </w:pPr>
-      <w:bookmarkStart w:id="61" w:name="_Toc517015557"/>
+      <w:bookmarkStart w:id="63" w:name="_Toc517041483"/>
       <w:r>
         <w:lastRenderedPageBreak/>
         <w:t>Direcț</w:t>
@@ -11286,11 +11849,11 @@
       <w:r>
         <w:t>ii de viitor</w:t>
       </w:r>
-      <w:bookmarkEnd w:id="60"/>
-      <w:bookmarkEnd w:id="61"/>
-    </w:p>
-    <w:p>
-      <w:bookmarkStart w:id="62" w:name="_Toc515625699"/>
+      <w:bookmarkEnd w:id="62"/>
+      <w:bookmarkEnd w:id="63"/>
+    </w:p>
+    <w:p>
+      <w:bookmarkStart w:id="64" w:name="_Toc515625699"/>
     </w:p>
     <w:p/>
     <w:p>
@@ -11310,16 +11873,16 @@
       <w:pPr>
         <w:pStyle w:val="LiChapters"/>
       </w:pPr>
-      <w:bookmarkStart w:id="63" w:name="_Toc517015558"/>
+      <w:bookmarkStart w:id="65" w:name="_Toc517041484"/>
       <w:r>
         <w:lastRenderedPageBreak/>
         <w:t>Concluzii</w:t>
       </w:r>
-      <w:bookmarkEnd w:id="62"/>
-      <w:bookmarkEnd w:id="63"/>
-    </w:p>
-    <w:p>
-      <w:bookmarkStart w:id="64" w:name="_Toc515625701"/>
+      <w:bookmarkEnd w:id="64"/>
+      <w:bookmarkEnd w:id="65"/>
+    </w:p>
+    <w:p>
+      <w:bookmarkStart w:id="66" w:name="_Toc515625701"/>
     </w:p>
     <w:p>
       <w:pPr>
@@ -11338,34 +11901,22 @@
       <w:pPr>
         <w:pStyle w:val="LiChapters"/>
       </w:pPr>
-      <w:bookmarkStart w:id="65" w:name="_Toc517015559"/>
+      <w:bookmarkStart w:id="67" w:name="_Toc517041485"/>
       <w:r>
         <w:lastRenderedPageBreak/>
         <w:t>Bibliografie</w:t>
       </w:r>
-      <w:bookmarkEnd w:id="64"/>
-      <w:bookmarkEnd w:id="65"/>
+      <w:bookmarkEnd w:id="66"/>
+      <w:bookmarkEnd w:id="67"/>
     </w:p>
     <w:sdt>
       <w:sdtPr>
-        <w:rPr>
-          <w:rFonts w:asciiTheme="minorHAnsi" w:eastAsiaTheme="minorHAnsi" w:hAnsiTheme="minorHAnsi" w:cstheme="minorBidi"/>
-          <w:color w:val="auto"/>
-          <w:sz w:val="22"/>
-          <w:szCs w:val="22"/>
-        </w:rPr>
         <w:id w:val="111145805"/>
         <w:bibliography/>
       </w:sdtPr>
       <w:sdtContent>
         <w:sdt>
           <w:sdtPr>
-            <w:rPr>
-              <w:rFonts w:asciiTheme="minorHAnsi" w:eastAsiaTheme="minorHAnsi" w:hAnsiTheme="minorHAnsi" w:cstheme="minorBidi"/>
-              <w:color w:val="auto"/>
-              <w:sz w:val="22"/>
-              <w:szCs w:val="22"/>
-            </w:rPr>
             <w:id w:val="679558769"/>
             <w:docPartObj>
               <w:docPartGallery w:val="Bibliographies"/>
@@ -11375,7 +11926,6 @@
           <w:sdtContent>
             <w:p>
               <w:pPr>
-                <w:pStyle w:val="Heading1"/>
                 <w:rPr>
                   <w:noProof/>
                   <w:lang w:val="en-US"/>
@@ -11409,7 +11959,7 @@
               </w:tblGrid>
               <w:tr>
                 <w:trPr>
-                  <w:divId w:val="922648375"/>
+                  <w:divId w:val="537937278"/>
                   <w:tblCellSpacing w:w="15" w:type="dxa"/>
                 </w:trPr>
                 <w:tc>
@@ -11471,7 +12021,7 @@
               </w:tr>
               <w:tr>
                 <w:trPr>
-                  <w:divId w:val="922648375"/>
+                  <w:divId w:val="537937278"/>
                   <w:tblCellSpacing w:w="15" w:type="dxa"/>
                 </w:trPr>
                 <w:tc>
@@ -11517,7 +12067,7 @@
               </w:tr>
               <w:tr>
                 <w:trPr>
-                  <w:divId w:val="922648375"/>
+                  <w:divId w:val="537937278"/>
                   <w:tblCellSpacing w:w="15" w:type="dxa"/>
                 </w:trPr>
                 <w:tc>
@@ -11563,7 +12113,7 @@
               </w:tr>
               <w:tr>
                 <w:trPr>
-                  <w:divId w:val="922648375"/>
+                  <w:divId w:val="537937278"/>
                   <w:tblCellSpacing w:w="15" w:type="dxa"/>
                 </w:trPr>
                 <w:tc>
@@ -11609,7 +12159,7 @@
               </w:tr>
               <w:tr>
                 <w:trPr>
-                  <w:divId w:val="922648375"/>
+                  <w:divId w:val="537937278"/>
                   <w:tblCellSpacing w:w="15" w:type="dxa"/>
                 </w:trPr>
                 <w:tc>
@@ -11655,7 +12205,7 @@
               </w:tr>
               <w:tr>
                 <w:trPr>
-                  <w:divId w:val="922648375"/>
+                  <w:divId w:val="537937278"/>
                   <w:tblCellSpacing w:w="15" w:type="dxa"/>
                 </w:trPr>
                 <w:tc>
@@ -11701,7 +12251,7 @@
               </w:tr>
               <w:tr>
                 <w:trPr>
-                  <w:divId w:val="922648375"/>
+                  <w:divId w:val="537937278"/>
                   <w:tblCellSpacing w:w="15" w:type="dxa"/>
                 </w:trPr>
                 <w:tc>
@@ -11747,7 +12297,7 @@
               </w:tr>
               <w:tr>
                 <w:trPr>
-                  <w:divId w:val="922648375"/>
+                  <w:divId w:val="537937278"/>
                   <w:tblCellSpacing w:w="15" w:type="dxa"/>
                 </w:trPr>
                 <w:tc>
@@ -11793,7 +12343,7 @@
               </w:tr>
               <w:tr>
                 <w:trPr>
-                  <w:divId w:val="922648375"/>
+                  <w:divId w:val="537937278"/>
                   <w:tblCellSpacing w:w="15" w:type="dxa"/>
                 </w:trPr>
                 <w:tc>
@@ -11839,7 +12389,7 @@
               </w:tr>
               <w:tr>
                 <w:trPr>
-                  <w:divId w:val="922648375"/>
+                  <w:divId w:val="537937278"/>
                   <w:tblCellSpacing w:w="15" w:type="dxa"/>
                 </w:trPr>
                 <w:tc>
@@ -11885,7 +12435,7 @@
               </w:tr>
               <w:tr>
                 <w:trPr>
-                  <w:divId w:val="922648375"/>
+                  <w:divId w:val="537937278"/>
                   <w:tblCellSpacing w:w="15" w:type="dxa"/>
                 </w:trPr>
                 <w:tc>
@@ -11932,7 +12482,7 @@
             </w:tbl>
             <w:p>
               <w:pPr>
-                <w:divId w:val="922648375"/>
+                <w:divId w:val="537937278"/>
                 <w:rPr>
                   <w:rFonts w:eastAsia="Times New Roman"/>
                   <w:noProof/>
@@ -11953,7 +12503,6 @@
         </w:sdt>
       </w:sdtContent>
     </w:sdt>
-    <w:p/>
     <w:sectPr>
       <w:headerReference w:type="default" r:id="rId25"/>
       <w:pgSz w:w="11907" w:h="16840" w:code="9"/>
@@ -11995,7 +12544,7 @@
 <w:ftr xmlns:wpc="http://schemas.microsoft.com/office/word/2010/wordprocessingCanvas" xmlns:mc="http://schemas.openxmlformats.org/markup-compatibility/2006" xmlns:o="urn:schemas-microsoft-com:office:office" xmlns:r="http://schemas.openxmlformats.org/officeDocument/2006/relationships" xmlns:m="http://schemas.openxmlformats.org/officeDocument/2006/math" xmlns:v="urn:schemas-microsoft-com:vml" xmlns:wp14="http://schemas.microsoft.com/office/word/2010/wordprocessingDrawing" xmlns:wp="http://schemas.openxmlformats.org/drawingml/2006/wordprocessingDrawing" xmlns:w10="urn:schemas-microsoft-com:office:word" xmlns:w="http://schemas.openxmlformats.org/wordprocessingml/2006/main" xmlns:w14="http://schemas.microsoft.com/office/word/2010/wordml" xmlns:w15="http://schemas.microsoft.com/office/word/2012/wordml" xmlns:wpg="http://schemas.microsoft.com/office/word/2010/wordprocessingGroup" xmlns:wpi="http://schemas.microsoft.com/office/word/2010/wordprocessingInk" xmlns:wne="http://schemas.microsoft.com/office/word/2006/wordml" xmlns:wps="http://schemas.microsoft.com/office/word/2010/wordprocessingShape" mc:Ignorable="w14 w15 wp14">
   <w:sdt>
     <w:sdtPr>
-      <w:id w:val="-2007663212"/>
+      <w:id w:val="1130674209"/>
       <w:docPartObj>
         <w:docPartGallery w:val="Page Numbers (Bottom of Page)"/>
         <w:docPartUnique/>
@@ -12025,7 +12574,7 @@
           <w:rPr>
             <w:noProof/>
           </w:rPr>
-          <w:t>29</w:t>
+          <w:t>iii</w:t>
         </w:r>
         <w:r>
           <w:rPr>
@@ -12095,7 +12644,13 @@
         <w:footnoteRef/>
       </w:r>
       <w:r>
-        <w:t xml:space="preserve"> Ray Douglas Bradbury (n. 22 August 1920 – d. 5 Iunie 2012) – scriitor de romane stiintifico-fantastice, fantezie, horror și mister.</w:t>
+        <w:t xml:space="preserve"> Ray Douglas Bradbury (n. 22 </w:t>
+      </w:r>
+      <w:r>
+        <w:t>August 1920 – d. 5 Iunie 2012):</w:t>
+      </w:r>
+      <w:r>
+        <w:t xml:space="preserve"> scriitor de romane stiintifico-fantastice, fantezie, horror și mister.</w:t>
       </w:r>
     </w:p>
   </w:footnote>
@@ -12111,7 +12666,13 @@
         <w:footnoteRef/>
       </w:r>
       <w:r>
-        <w:t xml:space="preserve"> „Va veni ploaie ușoară” – povestire scurta publicată pe data de 6 Mai 1950.</w:t>
+        <w:t xml:space="preserve"> </w:t>
+      </w:r>
+      <w:r>
+        <w:t>„Va veni ploaie ușoară”:</w:t>
+      </w:r>
+      <w:r>
+        <w:t xml:space="preserve"> povestire scurta publicată pe data de 6 Mai 1950.</w:t>
       </w:r>
     </w:p>
   </w:footnote>
@@ -12127,7 +12688,13 @@
         <w:footnoteRef/>
       </w:r>
       <w:r>
-        <w:t xml:space="preserve"> Raspberry pi: </w:t>
+        <w:t xml:space="preserve"> </w:t>
+      </w:r>
+      <w:r>
+        <w:t>Raspberry P</w:t>
+      </w:r>
+      <w:r>
+        <w:t xml:space="preserve">i: </w:t>
       </w:r>
       <w:r>
         <w:t>https://www.raspberrypi.org/</w:t>
@@ -12146,7 +12713,13 @@
         <w:footnoteRef/>
       </w:r>
       <w:r>
-        <w:t xml:space="preserve"> Un modul arduino este un circuit hardware complex, adus la o formă compactă pentru utilizare, cu o interfață de conexiune simplistă, ce necesită doar atasarea unor fire între placă și circuit.</w:t>
+        <w:t xml:space="preserve"> </w:t>
+      </w:r>
+      <w:r>
+        <w:t xml:space="preserve">Modul arduino: </w:t>
+      </w:r>
+      <w:r>
+        <w:t>este un circuit hardware complex, adus la o formă compactă pentru utilizare, cu o interfață de conexiune simplistă, ce necesită doar atasarea unor fire între placă și circuit.</w:t>
       </w:r>
     </w:p>
   </w:footnote>
@@ -12165,10 +12738,10 @@
         <w:t xml:space="preserve"> </w:t>
       </w:r>
       <w:r>
-        <w:t>A</w:t>
-      </w:r>
-      <w:r>
-        <w:t>cea parte a site-ului pe care o putem vedea și cu care interacționează vizitatorii.</w:t>
+        <w:t>Front-end: P</w:t>
+      </w:r>
+      <w:r>
+        <w:t>arte a site-ului pe care o putem vedea și cu care interacționează vizitatorii.</w:t>
       </w:r>
     </w:p>
   </w:footnote>
@@ -12184,7 +12757,13 @@
         <w:footnoteRef/>
       </w:r>
       <w:r>
-        <w:t xml:space="preserve"> Este locul unde se administrează informația. De obicei este format din server și bază de date.</w:t>
+        <w:t xml:space="preserve"> </w:t>
+      </w:r>
+      <w:r>
+        <w:t>Back-end: L</w:t>
+      </w:r>
+      <w:r>
+        <w:t>ocul unde se administrează informația. De obicei este format din server și bază de date.</w:t>
       </w:r>
     </w:p>
   </w:footnote>
@@ -12200,7 +12779,13 @@
         <w:footnoteRef/>
       </w:r>
       <w:r>
-        <w:t xml:space="preserve"> Echivalentul acestui termen în limba romană este „Casă Inteligentă”.</w:t>
+        <w:t xml:space="preserve"> </w:t>
+      </w:r>
+      <w:r>
+        <w:t xml:space="preserve">Smart Home: </w:t>
+      </w:r>
+      <w:r>
+        <w:t>Echivalentul acestui termen în limba romană este „Casă Inteligentă”.</w:t>
       </w:r>
     </w:p>
   </w:footnote>
@@ -12222,7 +12807,13 @@
         <w:rPr>
           <w:rFonts w:ascii="Times New Roman" w:hAnsi="Times New Roman" w:cs="Times New Roman"/>
         </w:rPr>
-        <w:t>Alzheimer este un tip de demență care cauzează probleme cu memoria, gândirea și comportamentul.</w:t>
+        <w:t xml:space="preserve">Alzheimer: </w:t>
+      </w:r>
+      <w:r>
+        <w:rPr>
+          <w:rFonts w:ascii="Times New Roman" w:hAnsi="Times New Roman" w:cs="Times New Roman"/>
+        </w:rPr>
+        <w:t>tip de demență care cauzează probleme cu memoria, gândirea și comportamentul.</w:t>
       </w:r>
     </w:p>
   </w:footnote>
@@ -12238,7 +12829,19 @@
         <w:footnoteRef/>
       </w:r>
       <w:r>
-        <w:t xml:space="preserve"> Un gadget este un obiect tehnologic mic care îndeplinește o anumită funcție, de obicei fiind ceva nou.</w:t>
+        <w:t xml:space="preserve"> </w:t>
+      </w:r>
+      <w:r>
+        <w:t>G</w:t>
+      </w:r>
+      <w:r>
+        <w:t>adget</w:t>
+      </w:r>
+      <w:r>
+        <w:t xml:space="preserve">: </w:t>
+      </w:r>
+      <w:r>
+        <w:t>obiect tehnologic mic care îndeplinește o anumită funcție, de obicei fiind ceva nou.</w:t>
       </w:r>
     </w:p>
   </w:footnote>
@@ -12254,7 +12857,16 @@
         <w:footnoteRef/>
       </w:r>
       <w:r>
-        <w:t xml:space="preserve"> Autentificarea are drept scop stabilirea identit</w:t>
+        <w:t xml:space="preserve"> </w:t>
+      </w:r>
+      <w:r>
+        <w:t xml:space="preserve">Autentificarea: </w:t>
+      </w:r>
+      <w:r>
+        <w:t>A</w:t>
+      </w:r>
+      <w:r>
+        <w:t>re drept scop stabilirea identit</w:t>
       </w:r>
       <w:r>
         <w:t>ății actorilor care doresc să</w:t>
@@ -12277,7 +12889,16 @@
         <w:footnoteRef/>
       </w:r>
       <w:r>
-        <w:t xml:space="preserve"> Este un program care face managementul memoriei interne automat.</w:t>
+        <w:t xml:space="preserve"> </w:t>
+      </w:r>
+      <w:r>
+        <w:t xml:space="preserve">Garbage collector: </w:t>
+      </w:r>
+      <w:r>
+        <w:t>P</w:t>
+      </w:r>
+      <w:r>
+        <w:t>rogram care face managementul memoriei interne automat.</w:t>
       </w:r>
     </w:p>
   </w:footnote>
@@ -12296,10 +12917,13 @@
         <w:footnoteRef/>
       </w:r>
       <w:r>
-        <w:t xml:space="preserve"> Man-in-the-middle </w:t>
-      </w:r>
-      <w:r>
-        <w:t>– detalii aici</w:t>
+        <w:t xml:space="preserve"> </w:t>
+      </w:r>
+      <w:r>
+        <w:t>Man-in-the-middle: d</w:t>
+      </w:r>
+      <w:r>
+        <w:t>etalii aici</w:t>
       </w:r>
       <w:r>
         <w:rPr>
@@ -12327,7 +12951,13 @@
         <w:footnoteRef/>
       </w:r>
       <w:r>
-        <w:t xml:space="preserve"> SSL - Secure Sockets Layer</w:t>
+        <w:t xml:space="preserve"> </w:t>
+      </w:r>
+      <w:r>
+        <w:t xml:space="preserve">SSL: </w:t>
+      </w:r>
+      <w:r>
+        <w:t>Secure Sockets Layer</w:t>
       </w:r>
     </w:p>
   </w:footnote>
@@ -12343,7 +12973,13 @@
         <w:footnoteRef/>
       </w:r>
       <w:r>
-        <w:t xml:space="preserve"> TCP – Transport Control Protocol</w:t>
+        <w:t xml:space="preserve"> </w:t>
+      </w:r>
+      <w:r>
+        <w:t xml:space="preserve">TCP: </w:t>
+      </w:r>
+      <w:r>
+        <w:t>Transport Control Protocol</w:t>
       </w:r>
     </w:p>
   </w:footnote>
@@ -12362,7 +12998,10 @@
         <w:footnoteRef/>
       </w:r>
       <w:r>
-        <w:t xml:space="preserve"> REST</w:t>
+        <w:t xml:space="preserve"> </w:t>
+      </w:r>
+      <w:r>
+        <w:t>REST</w:t>
       </w:r>
       <w:r>
         <w:rPr>
@@ -12384,7 +13023,10 @@
         <w:footnoteRef/>
       </w:r>
       <w:r>
-        <w:t xml:space="preserve"> MIME: </w:t>
+        <w:t xml:space="preserve"> </w:t>
+      </w:r>
+      <w:r>
+        <w:t xml:space="preserve">MIME: </w:t>
       </w:r>
       <w:r>
         <w:t>Multipurpose Internet Mail Extensions</w:t>
@@ -12403,7 +13045,10 @@
         <w:footnoteRef/>
       </w:r>
       <w:r>
-        <w:t xml:space="preserve"> API: </w:t>
+        <w:t xml:space="preserve"> </w:t>
+      </w:r>
+      <w:r>
+        <w:t xml:space="preserve">API: </w:t>
       </w:r>
       <w:r>
         <w:t>Application Programming Interface</w:t>
@@ -12422,7 +13067,10 @@
         <w:footnoteRef/>
       </w:r>
       <w:r>
-        <w:t xml:space="preserve"> Angular</w:t>
+        <w:t xml:space="preserve"> </w:t>
+      </w:r>
+      <w:r>
+        <w:t>Angular</w:t>
       </w:r>
       <w:r>
         <w:rPr>
@@ -12447,7 +13095,10 @@
         <w:footnoteRef/>
       </w:r>
       <w:r>
-        <w:t xml:space="preserve"> Boostrap: </w:t>
+        <w:t xml:space="preserve"> </w:t>
+      </w:r>
+      <w:r>
+        <w:t xml:space="preserve">Boostrap: </w:t>
       </w:r>
       <w:r>
         <w:t>https://getbootstrap.com/</w:t>
@@ -12466,7 +13117,16 @@
         <w:footnoteRef/>
       </w:r>
       <w:r>
-        <w:t xml:space="preserve"> Single-page application: o aplicație ce interacționează cu utilizatorul rescriind dinamic pagina curentă, în loc să încarce pagini întregi primite de la server.</w:t>
+        <w:t xml:space="preserve"> </w:t>
+      </w:r>
+      <w:r>
+        <w:t>Single-page appli</w:t>
+      </w:r>
+      <w:r>
+        <w:t>cation: A</w:t>
+      </w:r>
+      <w:r>
+        <w:t>plicație ce interacționează cu utilizatorul rescriind dinamic pagina curentă, în loc să încarce pagini întregi primite de la server.</w:t>
       </w:r>
     </w:p>
   </w:footnote>
@@ -12482,7 +13142,10 @@
         <w:footnoteRef/>
       </w:r>
       <w:r>
-        <w:t xml:space="preserve"> Cascade Style Sheets(foaie de stiluri CSS): standard pentru formatarea elementelor unui document html.</w:t>
+        <w:t xml:space="preserve"> </w:t>
+      </w:r>
+      <w:r>
+        <w:t>Cascade Style Sheets(foaie de stiluri CSS): standard pentru formatarea elementelor unui document html.</w:t>
       </w:r>
     </w:p>
   </w:footnote>
@@ -12498,7 +13161,10 @@
         <w:footnoteRef/>
       </w:r>
       <w:r>
-        <w:t xml:space="preserve"> Hyper Text Markup Language: limbajul principal al Web-ului pentru crearea de conținut ce poate fi utilizat oriunde.</w:t>
+        <w:t xml:space="preserve"> </w:t>
+      </w:r>
+      <w:r>
+        <w:t>Hyper Text Markup Language: limbajul principal al Web-ului pentru crearea de conținut ce poate fi utilizat oriunde.</w:t>
       </w:r>
     </w:p>
   </w:footnote>
@@ -12514,7 +13180,10 @@
         <w:footnoteRef/>
       </w:r>
       <w:r>
-        <w:t xml:space="preserve"> TypeScript: limbaj puternic tipizat, orientat obiect, compilat, superset al lui JavaScript.</w:t>
+        <w:t xml:space="preserve"> </w:t>
+      </w:r>
+      <w:r>
+        <w:t>TypeScript: limbaj puternic tipizat, orientat obiect, compilat, superset al lui JavaScript.</w:t>
       </w:r>
     </w:p>
   </w:footnote>
@@ -12530,7 +13199,10 @@
         <w:footnoteRef/>
       </w:r>
       <w:r>
-        <w:t xml:space="preserve"> Obiect responsabil cu navigarea de pe un view pe următorul view.</w:t>
+        <w:t xml:space="preserve"> </w:t>
+      </w:r>
+      <w:r>
+        <w:t>Obiect responsabil cu navigarea de pe un view pe următorul view.</w:t>
       </w:r>
     </w:p>
   </w:footnote>
@@ -12546,7 +13218,10 @@
         <w:footnoteRef/>
       </w:r>
       <w:r>
-        <w:t xml:space="preserve"> URL (</w:t>
+        <w:t xml:space="preserve"> </w:t>
+      </w:r>
+      <w:r>
+        <w:t>URL (</w:t>
       </w:r>
       <w:r>
         <w:t>Uniform Resource Locator</w:t>
@@ -12569,7 +13244,10 @@
         <w:footnoteRef/>
       </w:r>
       <w:r>
-        <w:t xml:space="preserve"> Spring Boot: </w:t>
+        <w:t xml:space="preserve"> </w:t>
+      </w:r>
+      <w:r>
+        <w:t xml:space="preserve">Spring Boot: </w:t>
       </w:r>
       <w:r>
         <w:t>https://spring.io/projects/spring-boot</w:t>
@@ -12591,7 +13269,10 @@
         <w:footnoteRef/>
       </w:r>
       <w:r>
-        <w:t xml:space="preserve"> REST</w:t>
+        <w:t xml:space="preserve"> </w:t>
+      </w:r>
+      <w:r>
+        <w:t>REST</w:t>
       </w:r>
       <w:r>
         <w:rPr>
@@ -12619,7 +13300,10 @@
         <w:footnoteRef/>
       </w:r>
       <w:r>
-        <w:t xml:space="preserve"> MIME: </w:t>
+        <w:t xml:space="preserve"> </w:t>
+      </w:r>
+      <w:r>
+        <w:t xml:space="preserve">MIME: </w:t>
       </w:r>
       <w:r>
         <w:t>https://www.iana.org/assignments/media-types/media-types.xhtml</w:t>
@@ -12638,7 +13322,10 @@
         <w:footnoteRef/>
       </w:r>
       <w:r>
-        <w:t xml:space="preserve"> Swagger: https://swagger.io</w:t>
+        <w:t xml:space="preserve"> </w:t>
+      </w:r>
+      <w:r>
+        <w:t>Swagger: https://swagger.io</w:t>
       </w:r>
     </w:p>
   </w:footnote>
@@ -12654,10 +13341,41 @@
         <w:footnoteRef/>
       </w:r>
       <w:r>
-        <w:t xml:space="preserve"> MySQL: </w:t>
+        <w:t xml:space="preserve"> </w:t>
+      </w:r>
+      <w:r>
+        <w:t xml:space="preserve">MySQL: </w:t>
       </w:r>
       <w:r>
         <w:t>https://www.mysql.com/</w:t>
+      </w:r>
+    </w:p>
+  </w:footnote>
+  <w:footnote w:id="31">
+    <w:p>
+      <w:pPr>
+        <w:pStyle w:val="FootnoteText"/>
+        <w:rPr>
+          <w:lang w:val="en-US"/>
+        </w:rPr>
+      </w:pPr>
+      <w:r>
+        <w:rPr>
+          <w:rStyle w:val="FootnoteReference"/>
+        </w:rPr>
+        <w:footnoteRef/>
+      </w:r>
+      <w:r>
+        <w:t xml:space="preserve"> </w:t>
+      </w:r>
+      <w:r>
+        <w:t>HMAC-SHA-512</w:t>
+      </w:r>
+      <w:r>
+        <w:t xml:space="preserve">: </w:t>
+      </w:r>
+      <w:r>
+        <w:t>https://tools.ietf.org/html/rfc4868</w:t>
       </w:r>
     </w:p>
   </w:footnote>
@@ -12684,7 +13402,7 @@
 <w:hdr xmlns:wpc="http://schemas.microsoft.com/office/word/2010/wordprocessingCanvas" xmlns:mc="http://schemas.openxmlformats.org/markup-compatibility/2006" xmlns:o="urn:schemas-microsoft-com:office:office" xmlns:r="http://schemas.openxmlformats.org/officeDocument/2006/relationships" xmlns:m="http://schemas.openxmlformats.org/officeDocument/2006/math" xmlns:v="urn:schemas-microsoft-com:vml" xmlns:wp14="http://schemas.microsoft.com/office/word/2010/wordprocessingDrawing" xmlns:wp="http://schemas.openxmlformats.org/drawingml/2006/wordprocessingDrawing" xmlns:w10="urn:schemas-microsoft-com:office:word" xmlns:w="http://schemas.openxmlformats.org/wordprocessingml/2006/main" xmlns:w14="http://schemas.microsoft.com/office/word/2010/wordml" xmlns:w15="http://schemas.microsoft.com/office/word/2012/wordml" xmlns:wpg="http://schemas.microsoft.com/office/word/2010/wordprocessingGroup" xmlns:wpi="http://schemas.microsoft.com/office/word/2010/wordprocessingInk" xmlns:wne="http://schemas.microsoft.com/office/word/2006/wordml" xmlns:wps="http://schemas.microsoft.com/office/word/2010/wordprocessingShape" mc:Ignorable="w14 w15 wp14">
   <w:sdt>
     <w:sdtPr>
-      <w:id w:val="-335312636"/>
+      <w:id w:val="1076790217"/>
       <w:docPartObj>
         <w:docPartGallery w:val="Page Numbers (Top of Page)"/>
         <w:docPartUnique/>
@@ -15426,7 +16144,7 @@
   <w:style w:type="paragraph" w:default="1" w:styleId="Normal">
     <w:name w:val="Normal"/>
     <w:qFormat/>
-    <w:rsid w:val="009B5761"/>
+    <w:rsid w:val="00381744"/>
     <w:rPr>
       <w:lang w:val="ro-RO"/>
     </w:rPr>
@@ -15460,7 +16178,7 @@
     <w:uiPriority w:val="9"/>
     <w:unhideWhenUsed/>
     <w:qFormat/>
-    <w:rsid w:val="009B5761"/>
+    <w:rsid w:val="00381744"/>
     <w:pPr>
       <w:keepNext/>
       <w:keepLines/>
@@ -15483,7 +16201,7 @@
     <w:semiHidden/>
     <w:unhideWhenUsed/>
     <w:qFormat/>
-    <w:rsid w:val="009B5761"/>
+    <w:rsid w:val="00381744"/>
     <w:pPr>
       <w:keepNext/>
       <w:keepLines/>
@@ -15546,7 +16264,7 @@
     <w:uiPriority w:val="1"/>
     <w:semiHidden/>
     <w:unhideWhenUsed/>
-    <w:rsid w:val="009B5761"/>
+    <w:rsid w:val="00381744"/>
   </w:style>
   <w:style w:type="table" w:default="1" w:styleId="TableNormal">
     <w:name w:val="Normal Table"/>
@@ -15568,7 +16286,7 @@
     <w:uiPriority w:val="99"/>
     <w:semiHidden/>
     <w:unhideWhenUsed/>
-    <w:rsid w:val="009B5761"/>
+    <w:rsid w:val="00381744"/>
   </w:style>
   <w:style w:type="character" w:customStyle="1" w:styleId="Heading1Char">
     <w:name w:val="Heading 1 Char"/>
@@ -15600,7 +16318,7 @@
     <w:basedOn w:val="DefaultParagraphFont"/>
     <w:link w:val="Heading2"/>
     <w:uiPriority w:val="9"/>
-    <w:rsid w:val="009B5761"/>
+    <w:rsid w:val="00381744"/>
     <w:rPr>
       <w:rFonts w:asciiTheme="majorHAnsi" w:eastAsiaTheme="majorEastAsia" w:hAnsiTheme="majorHAnsi" w:cstheme="majorBidi"/>
       <w:color w:val="2E74B5" w:themeColor="accent1" w:themeShade="BF"/>
@@ -15615,7 +16333,7 @@
     <w:link w:val="LiChaptersChar"/>
     <w:autoRedefine/>
     <w:qFormat/>
-    <w:rsid w:val="009B5761"/>
+    <w:rsid w:val="00381744"/>
     <w:pPr>
       <w:numPr>
         <w:numId w:val="4"/>
@@ -15643,7 +16361,7 @@
     <w:name w:val="Li Chapters Char"/>
     <w:basedOn w:val="DefaultParagraphFont"/>
     <w:link w:val="LiChapters"/>
-    <w:rsid w:val="009B5761"/>
+    <w:rsid w:val="00381744"/>
     <w:rPr>
       <w:rFonts w:ascii="Times New Roman" w:eastAsiaTheme="majorEastAsia" w:hAnsi="Times New Roman" w:cstheme="majorBidi"/>
       <w:color w:val="000000" w:themeColor="text1"/>
@@ -15692,7 +16410,7 @@
     <w:link w:val="LiTextNormalChar"/>
     <w:autoRedefine/>
     <w:qFormat/>
-    <w:rsid w:val="009B5761"/>
+    <w:rsid w:val="00060409"/>
     <w:pPr>
       <w:spacing w:after="0" w:line="360" w:lineRule="auto"/>
       <w:ind w:firstLine="720"/>
@@ -15709,7 +16427,7 @@
     <w:basedOn w:val="LiTextNormal"/>
     <w:link w:val="LiFPTitleChar"/>
     <w:autoRedefine/>
-    <w:rsid w:val="009B5761"/>
+    <w:rsid w:val="00381744"/>
     <w:rPr>
       <w:sz w:val="96"/>
     </w:rPr>
@@ -15718,7 +16436,7 @@
     <w:name w:val="Li Text Normal Char"/>
     <w:basedOn w:val="DefaultParagraphFont"/>
     <w:link w:val="LiTextNormal"/>
-    <w:rsid w:val="009B5761"/>
+    <w:rsid w:val="00060409"/>
     <w:rPr>
       <w:rFonts w:ascii="Times New Roman" w:hAnsi="Times New Roman"/>
       <w:sz w:val="24"/>
@@ -15731,7 +16449,7 @@
     <w:basedOn w:val="LiFPTitle"/>
     <w:link w:val="LiFPSubtitleChar"/>
     <w:autoRedefine/>
-    <w:rsid w:val="009B5761"/>
+    <w:rsid w:val="00381744"/>
     <w:pPr>
       <w:jc w:val="right"/>
     </w:pPr>
@@ -15743,7 +16461,7 @@
     <w:name w:val="Li FP Title Char"/>
     <w:basedOn w:val="LiTextNormalChar"/>
     <w:link w:val="LiFPTitle"/>
-    <w:rsid w:val="009B5761"/>
+    <w:rsid w:val="00381744"/>
     <w:rPr>
       <w:rFonts w:ascii="Times New Roman" w:hAnsi="Times New Roman"/>
       <w:sz w:val="96"/>
@@ -15757,7 +16475,7 @@
     <w:next w:val="Heading2"/>
     <w:link w:val="LiSubtitleChar"/>
     <w:autoRedefine/>
-    <w:rsid w:val="009B5761"/>
+    <w:rsid w:val="00381744"/>
     <w:rPr>
       <w:sz w:val="40"/>
     </w:rPr>
@@ -15766,7 +16484,7 @@
     <w:name w:val="Li FP Subtitle Char"/>
     <w:basedOn w:val="LiFPTitleChar"/>
     <w:link w:val="LiFPSubtitle"/>
-    <w:rsid w:val="009B5761"/>
+    <w:rsid w:val="00381744"/>
     <w:rPr>
       <w:rFonts w:ascii="Times New Roman" w:hAnsi="Times New Roman"/>
       <w:sz w:val="56"/>
@@ -15778,7 +16496,7 @@
     <w:name w:val="Li Subtitle Char"/>
     <w:basedOn w:val="LiChaptersChar"/>
     <w:link w:val="LiSubtitle"/>
-    <w:rsid w:val="009B5761"/>
+    <w:rsid w:val="00381744"/>
     <w:rPr>
       <w:rFonts w:asciiTheme="majorHAnsi" w:eastAsiaTheme="majorEastAsia" w:hAnsiTheme="majorHAnsi" w:cstheme="majorBidi"/>
       <w:color w:val="2E74B5" w:themeColor="accent1" w:themeShade="BF"/>
@@ -15793,7 +16511,7 @@
     <w:link w:val="LiCodChar"/>
     <w:autoRedefine/>
     <w:qFormat/>
-    <w:rsid w:val="009B5761"/>
+    <w:rsid w:val="00D833A7"/>
     <w:pPr>
       <w:pBdr>
         <w:top w:val="single" w:sz="4" w:space="1" w:color="auto"/>
@@ -15815,7 +16533,7 @@
     <w:link w:val="LiEtichetaChar"/>
     <w:autoRedefine/>
     <w:qFormat/>
-    <w:rsid w:val="009B5761"/>
+    <w:rsid w:val="00381744"/>
     <w:pPr>
       <w:ind w:firstLine="0"/>
       <w:jc w:val="center"/>
@@ -15830,7 +16548,7 @@
     <w:link w:val="LiSubchaptersChar"/>
     <w:autoRedefine/>
     <w:qFormat/>
-    <w:rsid w:val="009B5761"/>
+    <w:rsid w:val="00381744"/>
     <w:rPr>
       <w:rFonts w:ascii="Times New Roman" w:hAnsi="Times New Roman"/>
       <w:noProof/>
@@ -15842,7 +16560,7 @@
     <w:name w:val="Li Cod Char"/>
     <w:basedOn w:val="DefaultParagraphFont"/>
     <w:link w:val="LiCod"/>
-    <w:rsid w:val="009B5761"/>
+    <w:rsid w:val="00D833A7"/>
     <w:rPr>
       <w:rFonts w:ascii="Courier New" w:hAnsi="Courier New"/>
       <w:sz w:val="20"/>
@@ -15853,7 +16571,7 @@
     <w:name w:val="Li Eticheta Char"/>
     <w:basedOn w:val="LiCodChar"/>
     <w:link w:val="LiEticheta"/>
-    <w:rsid w:val="009B5761"/>
+    <w:rsid w:val="00381744"/>
     <w:rPr>
       <w:rFonts w:ascii="Times New Roman" w:hAnsi="Times New Roman"/>
       <w:sz w:val="20"/>
@@ -15867,7 +16585,7 @@
     <w:link w:val="LiTitleChar"/>
     <w:autoRedefine/>
     <w:qFormat/>
-    <w:rsid w:val="009B5761"/>
+    <w:rsid w:val="00381744"/>
     <w:pPr>
       <w:ind w:left="1080" w:hanging="720"/>
       <w:jc w:val="left"/>
@@ -15880,7 +16598,7 @@
     <w:name w:val="Li Subchapters Char"/>
     <w:basedOn w:val="Heading2Char"/>
     <w:link w:val="LiSubchapters"/>
-    <w:rsid w:val="009B5761"/>
+    <w:rsid w:val="00381744"/>
     <w:rPr>
       <w:rFonts w:ascii="Times New Roman" w:eastAsiaTheme="majorEastAsia" w:hAnsi="Times New Roman" w:cstheme="majorBidi"/>
       <w:noProof/>
@@ -15910,7 +16628,7 @@
     <w:name w:val="Li Title Char"/>
     <w:basedOn w:val="LiTextNormalChar"/>
     <w:link w:val="LiTitle"/>
-    <w:rsid w:val="009B5761"/>
+    <w:rsid w:val="00381744"/>
     <w:rPr>
       <w:rFonts w:ascii="Times New Roman" w:hAnsi="Times New Roman"/>
       <w:sz w:val="48"/>
@@ -15985,7 +16703,7 @@
     <w:link w:val="LiBibliografieChar"/>
     <w:autoRedefine/>
     <w:qFormat/>
-    <w:rsid w:val="009B5761"/>
+    <w:rsid w:val="00381744"/>
     <w:pPr>
       <w:numPr>
         <w:numId w:val="9"/>
@@ -16005,7 +16723,7 @@
     <w:name w:val="Li Bibliografie Char"/>
     <w:basedOn w:val="LiTextNormalChar"/>
     <w:link w:val="LiBibliografie"/>
-    <w:rsid w:val="009B5761"/>
+    <w:rsid w:val="00381744"/>
     <w:rPr>
       <w:rFonts w:ascii="Times New Roman" w:hAnsi="Times New Roman"/>
       <w:sz w:val="24"/>
@@ -16072,7 +16790,7 @@
     <w:link w:val="Heading3"/>
     <w:uiPriority w:val="9"/>
     <w:semiHidden/>
-    <w:rsid w:val="009B5761"/>
+    <w:rsid w:val="00381744"/>
     <w:rPr>
       <w:rFonts w:asciiTheme="majorHAnsi" w:eastAsiaTheme="majorEastAsia" w:hAnsiTheme="majorHAnsi" w:cstheme="majorBidi"/>
       <w:color w:val="1F4D78" w:themeColor="accent1" w:themeShade="7F"/>
@@ -16159,7 +16877,7 @@
     <w:link w:val="LiFiguraChar"/>
     <w:autoRedefine/>
     <w:qFormat/>
-    <w:rsid w:val="009B5761"/>
+    <w:rsid w:val="00381744"/>
     <w:pPr>
       <w:ind w:firstLine="0"/>
       <w:jc w:val="center"/>
@@ -16198,7 +16916,7 @@
     <w:name w:val="Li Figura Char"/>
     <w:basedOn w:val="DefaultParagraphFont"/>
     <w:link w:val="LiFigura"/>
-    <w:rsid w:val="009B5761"/>
+    <w:rsid w:val="00381744"/>
     <w:rPr>
       <w:rFonts w:ascii="Times New Roman" w:hAnsi="Times New Roman"/>
       <w:sz w:val="20"/>
@@ -16871,7 +17589,7 @@
 </file>
 
 <file path=customXml/itemProps1.xml><?xml version="1.0" encoding="utf-8"?>
-<ds:datastoreItem xmlns:ds="http://schemas.openxmlformats.org/officeDocument/2006/customXml" ds:itemID="{58471F9A-FCC4-4F1D-A15C-528050FB052F}">
+<ds:datastoreItem xmlns:ds="http://schemas.openxmlformats.org/officeDocument/2006/customXml" ds:itemID="{2AECEDED-E462-49AA-AC39-0E82135DB05C}">
   <ds:schemaRefs>
     <ds:schemaRef ds:uri="http://schemas.openxmlformats.org/officeDocument/2006/bibliography"/>
   </ds:schemaRefs>

</xml_diff>

<commit_message>
modul 2 almost done
</commit_message>
<xml_diff>
--- a/Documentation/Documentation.docx
+++ b/Documentation/Documentation.docx
@@ -11,7 +11,7 @@
         </w:numPr>
       </w:pPr>
       <w:bookmarkStart w:id="0" w:name="_Toc515634531"/>
-      <w:bookmarkStart w:id="1" w:name="_Toc517041457"/>
+      <w:bookmarkStart w:id="1" w:name="_Toc517101986"/>
       <w:r>
         <w:t>Abstract</w:t>
       </w:r>
@@ -22,6 +22,8 @@
       <w:pPr>
         <w:pStyle w:val="LiTextNormal"/>
       </w:pPr>
+      <w:bookmarkStart w:id="2" w:name="_GoBack"/>
+      <w:bookmarkEnd w:id="2"/>
       <w:r>
         <w:br w:type="page"/>
       </w:r>
@@ -34,12 +36,12 @@
           <w:numId w:val="0"/>
         </w:numPr>
       </w:pPr>
-      <w:bookmarkStart w:id="2" w:name="_Toc517041458"/>
+      <w:bookmarkStart w:id="3" w:name="_Toc517101987"/>
       <w:r>
         <w:lastRenderedPageBreak/>
         <w:t>Lista figurilor</w:t>
       </w:r>
-      <w:bookmarkEnd w:id="2"/>
+      <w:bookmarkEnd w:id="3"/>
     </w:p>
     <w:p>
       <w:pPr>
@@ -70,7 +72,7 @@
       <w:r>
         <w:fldChar w:fldCharType="separate"/>
       </w:r>
-      <w:hyperlink w:anchor="_Toc517088761" w:history="1">
+      <w:hyperlink w:anchor="_Toc517102016" w:history="1">
         <w:r>
           <w:rPr>
             <w:rStyle w:val="Hyperlink"/>
@@ -97,7 +99,7 @@
             <w:noProof/>
             <w:webHidden/>
           </w:rPr>
-          <w:instrText xml:space="preserve"> PAGEREF _Toc517088761 \h </w:instrText>
+          <w:instrText xml:space="preserve"> PAGEREF _Toc517102016 \h </w:instrText>
         </w:r>
         <w:r>
           <w:rPr>
@@ -140,7 +142,7 @@
           <w:lang w:val="en-US"/>
         </w:rPr>
       </w:pPr>
-      <w:hyperlink w:anchor="_Toc517088762" w:history="1">
+      <w:hyperlink w:anchor="_Toc517102017" w:history="1">
         <w:r>
           <w:rPr>
             <w:rStyle w:val="Hyperlink"/>
@@ -167,7 +169,7 @@
             <w:noProof/>
             <w:webHidden/>
           </w:rPr>
-          <w:instrText xml:space="preserve"> PAGEREF _Toc517088762 \h </w:instrText>
+          <w:instrText xml:space="preserve"> PAGEREF _Toc517102017 \h </w:instrText>
         </w:r>
         <w:r>
           <w:rPr>
@@ -210,7 +212,7 @@
           <w:lang w:val="en-US"/>
         </w:rPr>
       </w:pPr>
-      <w:hyperlink w:anchor="_Toc517088763" w:history="1">
+      <w:hyperlink w:anchor="_Toc517102018" w:history="1">
         <w:r>
           <w:rPr>
             <w:rStyle w:val="Hyperlink"/>
@@ -237,7 +239,7 @@
             <w:noProof/>
             <w:webHidden/>
           </w:rPr>
-          <w:instrText xml:space="preserve"> PAGEREF _Toc517088763 \h </w:instrText>
+          <w:instrText xml:space="preserve"> PAGEREF _Toc517102018 \h </w:instrText>
         </w:r>
         <w:r>
           <w:rPr>
@@ -280,7 +282,7 @@
           <w:lang w:val="en-US"/>
         </w:rPr>
       </w:pPr>
-      <w:hyperlink w:anchor="_Toc517088764" w:history="1">
+      <w:hyperlink w:anchor="_Toc517102019" w:history="1">
         <w:r>
           <w:rPr>
             <w:rStyle w:val="Hyperlink"/>
@@ -307,7 +309,7 @@
             <w:noProof/>
             <w:webHidden/>
           </w:rPr>
-          <w:instrText xml:space="preserve"> PAGEREF _Toc517088764 \h </w:instrText>
+          <w:instrText xml:space="preserve"> PAGEREF _Toc517102019 \h </w:instrText>
         </w:r>
         <w:r>
           <w:rPr>
@@ -350,7 +352,7 @@
           <w:lang w:val="en-US"/>
         </w:rPr>
       </w:pPr>
-      <w:hyperlink w:anchor="_Toc517088765" w:history="1">
+      <w:hyperlink w:anchor="_Toc517102020" w:history="1">
         <w:r>
           <w:rPr>
             <w:rStyle w:val="Hyperlink"/>
@@ -377,7 +379,7 @@
             <w:noProof/>
             <w:webHidden/>
           </w:rPr>
-          <w:instrText xml:space="preserve"> PAGEREF _Toc517088765 \h </w:instrText>
+          <w:instrText xml:space="preserve"> PAGEREF _Toc517102020 \h </w:instrText>
         </w:r>
         <w:r>
           <w:rPr>
@@ -420,7 +422,7 @@
           <w:lang w:val="en-US"/>
         </w:rPr>
       </w:pPr>
-      <w:hyperlink w:anchor="_Toc517088766" w:history="1">
+      <w:hyperlink w:anchor="_Toc517102021" w:history="1">
         <w:r>
           <w:rPr>
             <w:rStyle w:val="Hyperlink"/>
@@ -447,7 +449,7 @@
             <w:noProof/>
             <w:webHidden/>
           </w:rPr>
-          <w:instrText xml:space="preserve"> PAGEREF _Toc517088766 \h </w:instrText>
+          <w:instrText xml:space="preserve"> PAGEREF _Toc517102021 \h </w:instrText>
         </w:r>
         <w:r>
           <w:rPr>
@@ -490,7 +492,7 @@
           <w:lang w:val="en-US"/>
         </w:rPr>
       </w:pPr>
-      <w:hyperlink w:anchor="_Toc517088767" w:history="1">
+      <w:hyperlink w:anchor="_Toc517102022" w:history="1">
         <w:r>
           <w:rPr>
             <w:rStyle w:val="Hyperlink"/>
@@ -517,7 +519,7 @@
             <w:noProof/>
             <w:webHidden/>
           </w:rPr>
-          <w:instrText xml:space="preserve"> PAGEREF _Toc517088767 \h </w:instrText>
+          <w:instrText xml:space="preserve"> PAGEREF _Toc517102022 \h </w:instrText>
         </w:r>
         <w:r>
           <w:rPr>
@@ -560,7 +562,7 @@
           <w:lang w:val="en-US"/>
         </w:rPr>
       </w:pPr>
-      <w:hyperlink w:anchor="_Toc517088768" w:history="1">
+      <w:hyperlink w:anchor="_Toc517102023" w:history="1">
         <w:r>
           <w:rPr>
             <w:rStyle w:val="Hyperlink"/>
@@ -587,7 +589,7 @@
             <w:noProof/>
             <w:webHidden/>
           </w:rPr>
-          <w:instrText xml:space="preserve"> PAGEREF _Toc517088768 \h </w:instrText>
+          <w:instrText xml:space="preserve"> PAGEREF _Toc517102023 \h </w:instrText>
         </w:r>
         <w:r>
           <w:rPr>
@@ -630,7 +632,7 @@
           <w:lang w:val="en-US"/>
         </w:rPr>
       </w:pPr>
-      <w:hyperlink w:anchor="_Toc517088769" w:history="1">
+      <w:hyperlink w:anchor="_Toc517102024" w:history="1">
         <w:r>
           <w:rPr>
             <w:rStyle w:val="Hyperlink"/>
@@ -657,7 +659,7 @@
             <w:noProof/>
             <w:webHidden/>
           </w:rPr>
-          <w:instrText xml:space="preserve"> PAGEREF _Toc517088769 \h </w:instrText>
+          <w:instrText xml:space="preserve"> PAGEREF _Toc517102024 \h </w:instrText>
         </w:r>
         <w:r>
           <w:rPr>
@@ -700,7 +702,7 @@
           <w:lang w:val="en-US"/>
         </w:rPr>
       </w:pPr>
-      <w:hyperlink w:anchor="_Toc517088770" w:history="1">
+      <w:hyperlink w:anchor="_Toc517102025" w:history="1">
         <w:r>
           <w:rPr>
             <w:rStyle w:val="Hyperlink"/>
@@ -727,7 +729,7 @@
             <w:noProof/>
             <w:webHidden/>
           </w:rPr>
-          <w:instrText xml:space="preserve"> PAGEREF _Toc517088770 \h </w:instrText>
+          <w:instrText xml:space="preserve"> PAGEREF _Toc517102025 \h </w:instrText>
         </w:r>
         <w:r>
           <w:rPr>
@@ -770,7 +772,7 @@
           <w:lang w:val="en-US"/>
         </w:rPr>
       </w:pPr>
-      <w:hyperlink w:anchor="_Toc517088771" w:history="1">
+      <w:hyperlink w:anchor="_Toc517102026" w:history="1">
         <w:r>
           <w:rPr>
             <w:rStyle w:val="Hyperlink"/>
@@ -797,7 +799,7 @@
             <w:noProof/>
             <w:webHidden/>
           </w:rPr>
-          <w:instrText xml:space="preserve"> PAGEREF _Toc517088771 \h </w:instrText>
+          <w:instrText xml:space="preserve"> PAGEREF _Toc517102026 \h </w:instrText>
         </w:r>
         <w:r>
           <w:rPr>
@@ -840,7 +842,7 @@
           <w:lang w:val="en-US"/>
         </w:rPr>
       </w:pPr>
-      <w:hyperlink w:anchor="_Toc517088772" w:history="1">
+      <w:hyperlink w:anchor="_Toc517102027" w:history="1">
         <w:r>
           <w:rPr>
             <w:rStyle w:val="Hyperlink"/>
@@ -867,77 +869,7 @@
             <w:noProof/>
             <w:webHidden/>
           </w:rPr>
-          <w:instrText xml:space="preserve"> PAGEREF _Toc517088772 \h </w:instrText>
-        </w:r>
-        <w:r>
-          <w:rPr>
-            <w:noProof/>
-            <w:webHidden/>
-          </w:rPr>
-        </w:r>
-        <w:r>
-          <w:rPr>
-            <w:noProof/>
-            <w:webHidden/>
-          </w:rPr>
-          <w:fldChar w:fldCharType="separate"/>
-        </w:r>
-        <w:r>
-          <w:rPr>
-            <w:noProof/>
-            <w:webHidden/>
-          </w:rPr>
-          <w:t>26</w:t>
-        </w:r>
-        <w:r>
-          <w:rPr>
-            <w:noProof/>
-            <w:webHidden/>
-          </w:rPr>
-          <w:fldChar w:fldCharType="end"/>
-        </w:r>
-      </w:hyperlink>
-    </w:p>
-    <w:p>
-      <w:pPr>
-        <w:pStyle w:val="TableofFigures"/>
-        <w:tabs>
-          <w:tab w:val="right" w:leader="dot" w:pos="9062"/>
-        </w:tabs>
-        <w:rPr>
-          <w:rFonts w:eastAsiaTheme="minorEastAsia"/>
-          <w:noProof/>
-          <w:lang w:val="en-US"/>
-        </w:rPr>
-      </w:pPr>
-      <w:hyperlink w:anchor="_Toc517088773" w:history="1">
-        <w:r>
-          <w:rPr>
-            <w:rStyle w:val="Hyperlink"/>
-            <w:noProof/>
-          </w:rPr>
-          <w:t>Figura 13: Documentația interactivă a server-ului</w:t>
-        </w:r>
-        <w:r>
-          <w:rPr>
-            <w:noProof/>
-            <w:webHidden/>
-          </w:rPr>
-          <w:tab/>
-        </w:r>
-        <w:r>
-          <w:rPr>
-            <w:noProof/>
-            <w:webHidden/>
-          </w:rPr>
-          <w:fldChar w:fldCharType="begin"/>
-        </w:r>
-        <w:r>
-          <w:rPr>
-            <w:noProof/>
-            <w:webHidden/>
-          </w:rPr>
-          <w:instrText xml:space="preserve"> PAGEREF _Toc517088773 \h </w:instrText>
+          <w:instrText xml:space="preserve"> PAGEREF _Toc517102027 \h </w:instrText>
         </w:r>
         <w:r>
           <w:rPr>
@@ -980,13 +912,13 @@
           <w:lang w:val="en-US"/>
         </w:rPr>
       </w:pPr>
-      <w:hyperlink w:anchor="_Toc517088774" w:history="1">
+      <w:hyperlink w:anchor="_Toc517102028" w:history="1">
         <w:r>
           <w:rPr>
             <w:rStyle w:val="Hyperlink"/>
             <w:noProof/>
           </w:rPr>
-          <w:t>Figura 14: Documentarea unei metode</w:t>
+          <w:t>Figura 13: Documentația interactivă a server-ului</w:t>
         </w:r>
         <w:r>
           <w:rPr>
@@ -1007,7 +939,7 @@
             <w:noProof/>
             <w:webHidden/>
           </w:rPr>
-          <w:instrText xml:space="preserve"> PAGEREF _Toc517088774 \h </w:instrText>
+          <w:instrText xml:space="preserve"> PAGEREF _Toc517102028 \h </w:instrText>
         </w:r>
         <w:r>
           <w:rPr>
@@ -1050,13 +982,13 @@
           <w:lang w:val="en-US"/>
         </w:rPr>
       </w:pPr>
-      <w:hyperlink w:anchor="_Toc517088775" w:history="1">
+      <w:hyperlink w:anchor="_Toc517102029" w:history="1">
         <w:r>
           <w:rPr>
             <w:rStyle w:val="Hyperlink"/>
             <w:noProof/>
           </w:rPr>
-          <w:t>Figura 15: Observarea traficului HTTP dintre aplicația web și server</w:t>
+          <w:t>Figura 14: Documentarea unei metode</w:t>
         </w:r>
         <w:r>
           <w:rPr>
@@ -1077,7 +1009,7 @@
             <w:noProof/>
             <w:webHidden/>
           </w:rPr>
-          <w:instrText xml:space="preserve"> PAGEREF _Toc517088775 \h </w:instrText>
+          <w:instrText xml:space="preserve"> PAGEREF _Toc517102029 \h </w:instrText>
         </w:r>
         <w:r>
           <w:rPr>
@@ -1110,24 +1042,214 @@
     </w:p>
     <w:p>
       <w:pPr>
-        <w:pStyle w:val="LiTextNormal"/>
+        <w:pStyle w:val="TableofFigures"/>
+        <w:tabs>
+          <w:tab w:val="right" w:leader="dot" w:pos="9062"/>
+        </w:tabs>
+        <w:rPr>
+          <w:rFonts w:eastAsiaTheme="minorEastAsia"/>
+          <w:noProof/>
+          <w:lang w:val="en-US"/>
+        </w:rPr>
+      </w:pPr>
+      <w:hyperlink w:anchor="_Toc517102030" w:history="1">
+        <w:r>
+          <w:rPr>
+            <w:rStyle w:val="Hyperlink"/>
+            <w:noProof/>
+          </w:rPr>
+          <w:t>Figura 15: Observarea traficului HTTP dintre aplicația web și server</w:t>
+        </w:r>
+        <w:r>
+          <w:rPr>
+            <w:noProof/>
+            <w:webHidden/>
+          </w:rPr>
+          <w:tab/>
+        </w:r>
+        <w:r>
+          <w:rPr>
+            <w:noProof/>
+            <w:webHidden/>
+          </w:rPr>
+          <w:fldChar w:fldCharType="begin"/>
+        </w:r>
+        <w:r>
+          <w:rPr>
+            <w:noProof/>
+            <w:webHidden/>
+          </w:rPr>
+          <w:instrText xml:space="preserve"> PAGEREF _Toc517102030 \h </w:instrText>
+        </w:r>
+        <w:r>
+          <w:rPr>
+            <w:noProof/>
+            <w:webHidden/>
+          </w:rPr>
+        </w:r>
+        <w:r>
+          <w:rPr>
+            <w:noProof/>
+            <w:webHidden/>
+          </w:rPr>
+          <w:fldChar w:fldCharType="separate"/>
+        </w:r>
+        <w:r>
+          <w:rPr>
+            <w:noProof/>
+            <w:webHidden/>
+          </w:rPr>
+          <w:t>30</w:t>
+        </w:r>
+        <w:r>
+          <w:rPr>
+            <w:noProof/>
+            <w:webHidden/>
+          </w:rPr>
+          <w:fldChar w:fldCharType="end"/>
+        </w:r>
+      </w:hyperlink>
+    </w:p>
+    <w:p>
+      <w:pPr>
+        <w:pStyle w:val="LiTextNormal"/>
+        <w:ind w:firstLine="0"/>
       </w:pPr>
       <w:r>
         <w:fldChar w:fldCharType="end"/>
       </w:r>
     </w:p>
     <w:p>
+      <w:pPr>
+        <w:pStyle w:val="LiTextNormal"/>
+        <w:ind w:firstLine="0"/>
+      </w:pPr>
+    </w:p>
+    <w:p>
+      <w:pPr>
+        <w:pStyle w:val="LiChapters"/>
+        <w:numPr>
+          <w:ilvl w:val="0"/>
+          <w:numId w:val="0"/>
+        </w:numPr>
+      </w:pPr>
+      <w:bookmarkStart w:id="4" w:name="_Toc517101988"/>
+      <w:r>
+        <w:t xml:space="preserve">Lista </w:t>
+      </w:r>
+      <w:r>
+        <w:t>tabelelor</w:t>
+      </w:r>
+      <w:bookmarkEnd w:id="4"/>
+    </w:p>
+    <w:p>
+      <w:pPr>
+        <w:rPr>
+          <w:rFonts w:ascii="Times New Roman" w:hAnsi="Times New Roman"/>
+          <w:sz w:val="24"/>
+          <w:szCs w:val="96"/>
+        </w:rPr>
+      </w:pPr>
+    </w:p>
+    <w:p>
+      <w:pPr>
+        <w:pStyle w:val="TableofFigures"/>
+        <w:tabs>
+          <w:tab w:val="right" w:leader="dot" w:pos="9062"/>
+        </w:tabs>
+        <w:rPr>
+          <w:rFonts w:eastAsiaTheme="minorEastAsia"/>
+          <w:noProof/>
+          <w:lang w:val="en-US"/>
+        </w:rPr>
+      </w:pPr>
+      <w:r>
+        <w:fldChar w:fldCharType="begin"/>
+      </w:r>
+      <w:r>
+        <w:instrText xml:space="preserve"> TOC \h \z \c "Tabelul" </w:instrText>
+      </w:r>
+      <w:r>
+        <w:fldChar w:fldCharType="separate"/>
+      </w:r>
+      <w:hyperlink w:anchor="_Toc517102031" w:history="1">
+        <w:r>
+          <w:rPr>
+            <w:rStyle w:val="Hyperlink"/>
+            <w:noProof/>
+          </w:rPr>
+          <w:t>Tabelul 1: Definirea protocolului de comunicare</w:t>
+        </w:r>
+        <w:r>
+          <w:rPr>
+            <w:noProof/>
+            <w:webHidden/>
+          </w:rPr>
+          <w:tab/>
+        </w:r>
+        <w:r>
+          <w:rPr>
+            <w:noProof/>
+            <w:webHidden/>
+          </w:rPr>
+          <w:fldChar w:fldCharType="begin"/>
+        </w:r>
+        <w:r>
+          <w:rPr>
+            <w:noProof/>
+            <w:webHidden/>
+          </w:rPr>
+          <w:instrText xml:space="preserve"> PAGEREF _Toc517102031 \h </w:instrText>
+        </w:r>
+        <w:r>
+          <w:rPr>
+            <w:noProof/>
+            <w:webHidden/>
+          </w:rPr>
+        </w:r>
+        <w:r>
+          <w:rPr>
+            <w:noProof/>
+            <w:webHidden/>
+          </w:rPr>
+          <w:fldChar w:fldCharType="separate"/>
+        </w:r>
+        <w:r>
+          <w:rPr>
+            <w:noProof/>
+            <w:webHidden/>
+          </w:rPr>
+          <w:t>25</w:t>
+        </w:r>
+        <w:r>
+          <w:rPr>
+            <w:noProof/>
+            <w:webHidden/>
+          </w:rPr>
+          <w:fldChar w:fldCharType="end"/>
+        </w:r>
+      </w:hyperlink>
+    </w:p>
+    <w:p>
+      <w:r>
+        <w:fldChar w:fldCharType="end"/>
+      </w:r>
       <w:r>
         <w:br w:type="page"/>
       </w:r>
     </w:p>
     <w:p>
       <w:pPr>
+        <w:pStyle w:val="LiChapters"/>
+        <w:numPr>
+          <w:ilvl w:val="0"/>
+          <w:numId w:val="0"/>
+        </w:numPr>
         <w:rPr>
           <w:rStyle w:val="LiChaptersChar"/>
         </w:rPr>
       </w:pPr>
-      <w:bookmarkStart w:id="3" w:name="_Toc517041459"/>
+      <w:bookmarkStart w:id="5" w:name="_Toc517101989"/>
       <w:r>
         <w:rPr>
           <w:rStyle w:val="LiChaptersChar"/>
@@ -1135,8 +1257,20 @@
         <w:lastRenderedPageBreak/>
         <w:t>Cuprins</w:t>
       </w:r>
-      <w:bookmarkStart w:id="4" w:name="_Toc515625688"/>
-      <w:bookmarkEnd w:id="3"/>
+      <w:bookmarkStart w:id="6" w:name="_Toc515625688"/>
+      <w:bookmarkEnd w:id="5"/>
+    </w:p>
+    <w:p>
+      <w:pPr>
+        <w:pStyle w:val="LiTextNormal"/>
+        <w:rPr>
+          <w:rStyle w:val="LiChaptersChar"/>
+          <w:rFonts w:eastAsiaTheme="minorHAnsi" w:cstheme="minorBidi"/>
+          <w:color w:val="auto"/>
+          <w:sz w:val="24"/>
+          <w:szCs w:val="96"/>
+        </w:rPr>
+      </w:pPr>
     </w:p>
     <w:sdt>
       <w:sdtPr>
@@ -1187,7 +1321,7 @@
             </w:rPr>
             <w:fldChar w:fldCharType="separate"/>
           </w:r>
-          <w:hyperlink w:anchor="_Toc517041457" w:history="1">
+          <w:hyperlink w:anchor="_Toc517101986" w:history="1">
             <w:r>
               <w:rPr>
                 <w:rStyle w:val="Hyperlink"/>
@@ -1214,7 +1348,7 @@
                 <w:noProof/>
                 <w:webHidden/>
               </w:rPr>
-              <w:instrText xml:space="preserve"> PAGEREF _Toc517041457 \h </w:instrText>
+              <w:instrText xml:space="preserve"> PAGEREF _Toc517101986 \h </w:instrText>
             </w:r>
             <w:r>
               <w:rPr>
@@ -1254,7 +1388,7 @@
               <w:lang w:val="en-US"/>
             </w:rPr>
           </w:pPr>
-          <w:hyperlink w:anchor="_Toc517041458" w:history="1">
+          <w:hyperlink w:anchor="_Toc517101987" w:history="1">
             <w:r>
               <w:rPr>
                 <w:rStyle w:val="Hyperlink"/>
@@ -1281,7 +1415,7 @@
                 <w:noProof/>
                 <w:webHidden/>
               </w:rPr>
-              <w:instrText xml:space="preserve"> PAGEREF _Toc517041458 \h </w:instrText>
+              <w:instrText xml:space="preserve"> PAGEREF _Toc517101987 \h </w:instrText>
             </w:r>
             <w:r>
               <w:rPr>
@@ -1321,13 +1455,13 @@
               <w:lang w:val="en-US"/>
             </w:rPr>
           </w:pPr>
-          <w:hyperlink w:anchor="_Toc517041459" w:history="1">
+          <w:hyperlink w:anchor="_Toc517101988" w:history="1">
             <w:r>
               <w:rPr>
                 <w:rStyle w:val="Hyperlink"/>
                 <w:noProof/>
               </w:rPr>
-              <w:t>Cuprins</w:t>
+              <w:t>Lista tabelelor</w:t>
             </w:r>
             <w:r>
               <w:rPr>
@@ -1348,7 +1482,7 @@
                 <w:noProof/>
                 <w:webHidden/>
               </w:rPr>
-              <w:instrText xml:space="preserve"> PAGEREF _Toc517041459 \h </w:instrText>
+              <w:instrText xml:space="preserve"> PAGEREF _Toc517101988 \h </w:instrText>
             </w:r>
             <w:r>
               <w:rPr>
@@ -1368,7 +1502,7 @@
                 <w:noProof/>
                 <w:webHidden/>
               </w:rPr>
-              <w:t>iii</w:t>
+              <w:t>ii</w:t>
             </w:r>
             <w:r>
               <w:rPr>
@@ -1388,12 +1522,79 @@
               <w:lang w:val="en-US"/>
             </w:rPr>
           </w:pPr>
-          <w:hyperlink w:anchor="_Toc517041460" w:history="1">
+          <w:hyperlink w:anchor="_Toc517101989" w:history="1">
             <w:r>
               <w:rPr>
                 <w:rStyle w:val="Hyperlink"/>
                 <w:noProof/>
               </w:rPr>
+              <w:t>Cuprins</w:t>
+            </w:r>
+            <w:r>
+              <w:rPr>
+                <w:noProof/>
+                <w:webHidden/>
+              </w:rPr>
+              <w:tab/>
+            </w:r>
+            <w:r>
+              <w:rPr>
+                <w:noProof/>
+                <w:webHidden/>
+              </w:rPr>
+              <w:fldChar w:fldCharType="begin"/>
+            </w:r>
+            <w:r>
+              <w:rPr>
+                <w:noProof/>
+                <w:webHidden/>
+              </w:rPr>
+              <w:instrText xml:space="preserve"> PAGEREF _Toc517101989 \h </w:instrText>
+            </w:r>
+            <w:r>
+              <w:rPr>
+                <w:noProof/>
+                <w:webHidden/>
+              </w:rPr>
+            </w:r>
+            <w:r>
+              <w:rPr>
+                <w:noProof/>
+                <w:webHidden/>
+              </w:rPr>
+              <w:fldChar w:fldCharType="separate"/>
+            </w:r>
+            <w:r>
+              <w:rPr>
+                <w:noProof/>
+                <w:webHidden/>
+              </w:rPr>
+              <w:t>iii</w:t>
+            </w:r>
+            <w:r>
+              <w:rPr>
+                <w:noProof/>
+                <w:webHidden/>
+              </w:rPr>
+              <w:fldChar w:fldCharType="end"/>
+            </w:r>
+          </w:hyperlink>
+        </w:p>
+        <w:p>
+          <w:pPr>
+            <w:pStyle w:val="TOC2"/>
+            <w:rPr>
+              <w:rFonts w:eastAsiaTheme="minorEastAsia"/>
+              <w:noProof/>
+              <w:lang w:val="en-US"/>
+            </w:rPr>
+          </w:pPr>
+          <w:hyperlink w:anchor="_Toc517101990" w:history="1">
+            <w:r>
+              <w:rPr>
+                <w:rStyle w:val="Hyperlink"/>
+                <w:noProof/>
+              </w:rPr>
               <w:t>1.</w:t>
             </w:r>
             <w:r>
@@ -1430,7 +1631,7 @@
                 <w:noProof/>
                 <w:webHidden/>
               </w:rPr>
-              <w:instrText xml:space="preserve"> PAGEREF _Toc517041460 \h </w:instrText>
+              <w:instrText xml:space="preserve"> PAGEREF _Toc517101990 \h </w:instrText>
             </w:r>
             <w:r>
               <w:rPr>
@@ -1474,7 +1675,7 @@
               <w:lang w:val="en-US"/>
             </w:rPr>
           </w:pPr>
-          <w:hyperlink w:anchor="_Toc517041461" w:history="1">
+          <w:hyperlink w:anchor="_Toc517101991" w:history="1">
             <w:r>
               <w:rPr>
                 <w:rStyle w:val="Hyperlink"/>
@@ -1516,7 +1717,7 @@
                 <w:noProof/>
                 <w:webHidden/>
               </w:rPr>
-              <w:instrText xml:space="preserve"> PAGEREF _Toc517041461 \h </w:instrText>
+              <w:instrText xml:space="preserve"> PAGEREF _Toc517101991 \h </w:instrText>
             </w:r>
             <w:r>
               <w:rPr>
@@ -1560,7 +1761,7 @@
               <w:lang w:val="en-US"/>
             </w:rPr>
           </w:pPr>
-          <w:hyperlink w:anchor="_Toc517041462" w:history="1">
+          <w:hyperlink w:anchor="_Toc517101992" w:history="1">
             <w:r>
               <w:rPr>
                 <w:rStyle w:val="Hyperlink"/>
@@ -1602,7 +1803,7 @@
                 <w:noProof/>
                 <w:webHidden/>
               </w:rPr>
-              <w:instrText xml:space="preserve"> PAGEREF _Toc517041462 \h </w:instrText>
+              <w:instrText xml:space="preserve"> PAGEREF _Toc517101992 \h </w:instrText>
             </w:r>
             <w:r>
               <w:rPr>
@@ -1646,7 +1847,7 @@
               <w:lang w:val="en-US"/>
             </w:rPr>
           </w:pPr>
-          <w:hyperlink w:anchor="_Toc517041463" w:history="1">
+          <w:hyperlink w:anchor="_Toc517101993" w:history="1">
             <w:r>
               <w:rPr>
                 <w:rStyle w:val="Hyperlink"/>
@@ -1688,7 +1889,7 @@
                 <w:noProof/>
                 <w:webHidden/>
               </w:rPr>
-              <w:instrText xml:space="preserve"> PAGEREF _Toc517041463 \h </w:instrText>
+              <w:instrText xml:space="preserve"> PAGEREF _Toc517101993 \h </w:instrText>
             </w:r>
             <w:r>
               <w:rPr>
@@ -1732,7 +1933,7 @@
               <w:lang w:val="en-US"/>
             </w:rPr>
           </w:pPr>
-          <w:hyperlink w:anchor="_Toc517041464" w:history="1">
+          <w:hyperlink w:anchor="_Toc517101994" w:history="1">
             <w:r>
               <w:rPr>
                 <w:rStyle w:val="Hyperlink"/>
@@ -1774,7 +1975,7 @@
                 <w:noProof/>
                 <w:webHidden/>
               </w:rPr>
-              <w:instrText xml:space="preserve"> PAGEREF _Toc517041464 \h </w:instrText>
+              <w:instrText xml:space="preserve"> PAGEREF _Toc517101994 \h </w:instrText>
             </w:r>
             <w:r>
               <w:rPr>
@@ -1818,7 +2019,7 @@
               <w:lang w:val="en-US"/>
             </w:rPr>
           </w:pPr>
-          <w:hyperlink w:anchor="_Toc517041465" w:history="1">
+          <w:hyperlink w:anchor="_Toc517101995" w:history="1">
             <w:r>
               <w:rPr>
                 <w:rStyle w:val="Hyperlink"/>
@@ -1860,7 +2061,7 @@
                 <w:noProof/>
                 <w:webHidden/>
               </w:rPr>
-              <w:instrText xml:space="preserve"> PAGEREF _Toc517041465 \h </w:instrText>
+              <w:instrText xml:space="preserve"> PAGEREF _Toc517101995 \h </w:instrText>
             </w:r>
             <w:r>
               <w:rPr>
@@ -1900,7 +2101,7 @@
               <w:lang w:val="en-US"/>
             </w:rPr>
           </w:pPr>
-          <w:hyperlink w:anchor="_Toc517041466" w:history="1">
+          <w:hyperlink w:anchor="_Toc517101996" w:history="1">
             <w:r>
               <w:rPr>
                 <w:rStyle w:val="Hyperlink"/>
@@ -1942,7 +2143,7 @@
                 <w:noProof/>
                 <w:webHidden/>
               </w:rPr>
-              <w:instrText xml:space="preserve"> PAGEREF _Toc517041466 \h </w:instrText>
+              <w:instrText xml:space="preserve"> PAGEREF _Toc517101996 \h </w:instrText>
             </w:r>
             <w:r>
               <w:rPr>
@@ -1986,7 +2187,7 @@
               <w:lang w:val="en-US"/>
             </w:rPr>
           </w:pPr>
-          <w:hyperlink w:anchor="_Toc517041467" w:history="1">
+          <w:hyperlink w:anchor="_Toc517101997" w:history="1">
             <w:r>
               <w:rPr>
                 <w:rStyle w:val="Hyperlink"/>
@@ -2028,7 +2229,7 @@
                 <w:noProof/>
                 <w:webHidden/>
               </w:rPr>
-              <w:instrText xml:space="preserve"> PAGEREF _Toc517041467 \h </w:instrText>
+              <w:instrText xml:space="preserve"> PAGEREF _Toc517101997 \h </w:instrText>
             </w:r>
             <w:r>
               <w:rPr>
@@ -2072,7 +2273,7 @@
               <w:lang w:val="en-US"/>
             </w:rPr>
           </w:pPr>
-          <w:hyperlink w:anchor="_Toc517041468" w:history="1">
+          <w:hyperlink w:anchor="_Toc517101998" w:history="1">
             <w:r>
               <w:rPr>
                 <w:rStyle w:val="Hyperlink"/>
@@ -2114,7 +2315,7 @@
                 <w:noProof/>
                 <w:webHidden/>
               </w:rPr>
-              <w:instrText xml:space="preserve"> PAGEREF _Toc517041468 \h </w:instrText>
+              <w:instrText xml:space="preserve"> PAGEREF _Toc517101998 \h </w:instrText>
             </w:r>
             <w:r>
               <w:rPr>
@@ -2158,7 +2359,7 @@
               <w:lang w:val="en-US"/>
             </w:rPr>
           </w:pPr>
-          <w:hyperlink w:anchor="_Toc517041469" w:history="1">
+          <w:hyperlink w:anchor="_Toc517101999" w:history="1">
             <w:r>
               <w:rPr>
                 <w:rStyle w:val="Hyperlink"/>
@@ -2200,7 +2401,7 @@
                 <w:noProof/>
                 <w:webHidden/>
               </w:rPr>
-              <w:instrText xml:space="preserve"> PAGEREF _Toc517041469 \h </w:instrText>
+              <w:instrText xml:space="preserve"> PAGEREF _Toc517101999 \h </w:instrText>
             </w:r>
             <w:r>
               <w:rPr>
@@ -2240,7 +2441,7 @@
               <w:lang w:val="en-US"/>
             </w:rPr>
           </w:pPr>
-          <w:hyperlink w:anchor="_Toc517041470" w:history="1">
+          <w:hyperlink w:anchor="_Toc517102000" w:history="1">
             <w:r>
               <w:rPr>
                 <w:rStyle w:val="Hyperlink"/>
@@ -2282,7 +2483,7 @@
                 <w:noProof/>
                 <w:webHidden/>
               </w:rPr>
-              <w:instrText xml:space="preserve"> PAGEREF _Toc517041470 \h </w:instrText>
+              <w:instrText xml:space="preserve"> PAGEREF _Toc517102000 \h </w:instrText>
             </w:r>
             <w:r>
               <w:rPr>
@@ -2326,7 +2527,7 @@
               <w:lang w:val="en-US"/>
             </w:rPr>
           </w:pPr>
-          <w:hyperlink w:anchor="_Toc517041471" w:history="1">
+          <w:hyperlink w:anchor="_Toc517102001" w:history="1">
             <w:r>
               <w:rPr>
                 <w:rStyle w:val="Hyperlink"/>
@@ -2368,7 +2569,7 @@
                 <w:noProof/>
                 <w:webHidden/>
               </w:rPr>
-              <w:instrText xml:space="preserve"> PAGEREF _Toc517041471 \h </w:instrText>
+              <w:instrText xml:space="preserve"> PAGEREF _Toc517102001 \h </w:instrText>
             </w:r>
             <w:r>
               <w:rPr>
@@ -2412,7 +2613,7 @@
               <w:lang w:val="en-US"/>
             </w:rPr>
           </w:pPr>
-          <w:hyperlink w:anchor="_Toc517041472" w:history="1">
+          <w:hyperlink w:anchor="_Toc517102002" w:history="1">
             <w:r>
               <w:rPr>
                 <w:rStyle w:val="Hyperlink"/>
@@ -2454,7 +2655,7 @@
                 <w:noProof/>
                 <w:webHidden/>
               </w:rPr>
-              <w:instrText xml:space="preserve"> PAGEREF _Toc517041472 \h </w:instrText>
+              <w:instrText xml:space="preserve"> PAGEREF _Toc517102002 \h </w:instrText>
             </w:r>
             <w:r>
               <w:rPr>
@@ -2498,7 +2699,7 @@
               <w:lang w:val="en-US"/>
             </w:rPr>
           </w:pPr>
-          <w:hyperlink w:anchor="_Toc517041473" w:history="1">
+          <w:hyperlink w:anchor="_Toc517102003" w:history="1">
             <w:r>
               <w:rPr>
                 <w:rStyle w:val="Hyperlink"/>
@@ -2540,7 +2741,7 @@
                 <w:noProof/>
                 <w:webHidden/>
               </w:rPr>
-              <w:instrText xml:space="preserve"> PAGEREF _Toc517041473 \h </w:instrText>
+              <w:instrText xml:space="preserve"> PAGEREF _Toc517102003 \h </w:instrText>
             </w:r>
             <w:r>
               <w:rPr>
@@ -2584,7 +2785,7 @@
               <w:lang w:val="en-US"/>
             </w:rPr>
           </w:pPr>
-          <w:hyperlink w:anchor="_Toc517041474" w:history="1">
+          <w:hyperlink w:anchor="_Toc517102004" w:history="1">
             <w:r>
               <w:rPr>
                 <w:rStyle w:val="Hyperlink"/>
@@ -2626,7 +2827,7 @@
                 <w:noProof/>
                 <w:webHidden/>
               </w:rPr>
-              <w:instrText xml:space="preserve"> PAGEREF _Toc517041474 \h </w:instrText>
+              <w:instrText xml:space="preserve"> PAGEREF _Toc517102004 \h </w:instrText>
             </w:r>
             <w:r>
               <w:rPr>
@@ -2670,7 +2871,7 @@
               <w:lang w:val="en-US"/>
             </w:rPr>
           </w:pPr>
-          <w:hyperlink w:anchor="_Toc517041475" w:history="1">
+          <w:hyperlink w:anchor="_Toc517102005" w:history="1">
             <w:r>
               <w:rPr>
                 <w:rStyle w:val="Hyperlink"/>
@@ -2712,7 +2913,7 @@
                 <w:noProof/>
                 <w:webHidden/>
               </w:rPr>
-              <w:instrText xml:space="preserve"> PAGEREF _Toc517041475 \h </w:instrText>
+              <w:instrText xml:space="preserve"> PAGEREF _Toc517102005 \h </w:instrText>
             </w:r>
             <w:r>
               <w:rPr>
@@ -2756,7 +2957,7 @@
               <w:lang w:val="en-US"/>
             </w:rPr>
           </w:pPr>
-          <w:hyperlink w:anchor="_Toc517041476" w:history="1">
+          <w:hyperlink w:anchor="_Toc517102006" w:history="1">
             <w:r>
               <w:rPr>
                 <w:rStyle w:val="Hyperlink"/>
@@ -2798,7 +2999,7 @@
                 <w:noProof/>
                 <w:webHidden/>
               </w:rPr>
-              <w:instrText xml:space="preserve"> PAGEREF _Toc517041476 \h </w:instrText>
+              <w:instrText xml:space="preserve"> PAGEREF _Toc517102006 \h </w:instrText>
             </w:r>
             <w:r>
               <w:rPr>
@@ -2842,7 +3043,7 @@
               <w:lang w:val="en-US"/>
             </w:rPr>
           </w:pPr>
-          <w:hyperlink w:anchor="_Toc517041477" w:history="1">
+          <w:hyperlink w:anchor="_Toc517102007" w:history="1">
             <w:r>
               <w:rPr>
                 <w:rStyle w:val="Hyperlink"/>
@@ -2884,7 +3085,7 @@
                 <w:noProof/>
                 <w:webHidden/>
               </w:rPr>
-              <w:instrText xml:space="preserve"> PAGEREF _Toc517041477 \h </w:instrText>
+              <w:instrText xml:space="preserve"> PAGEREF _Toc517102007 \h </w:instrText>
             </w:r>
             <w:r>
               <w:rPr>
@@ -2928,7 +3129,7 @@
               <w:lang w:val="en-US"/>
             </w:rPr>
           </w:pPr>
-          <w:hyperlink w:anchor="_Toc517041478" w:history="1">
+          <w:hyperlink w:anchor="_Toc517102008" w:history="1">
             <w:r>
               <w:rPr>
                 <w:rStyle w:val="Hyperlink"/>
@@ -2970,7 +3171,7 @@
                 <w:noProof/>
                 <w:webHidden/>
               </w:rPr>
-              <w:instrText xml:space="preserve"> PAGEREF _Toc517041478 \h </w:instrText>
+              <w:instrText xml:space="preserve"> PAGEREF _Toc517102008 \h </w:instrText>
             </w:r>
             <w:r>
               <w:rPr>
@@ -3014,7 +3215,7 @@
               <w:lang w:val="en-US"/>
             </w:rPr>
           </w:pPr>
-          <w:hyperlink w:anchor="_Toc517041479" w:history="1">
+          <w:hyperlink w:anchor="_Toc517102009" w:history="1">
             <w:r>
               <w:rPr>
                 <w:rStyle w:val="Hyperlink"/>
@@ -3056,7 +3257,7 @@
                 <w:noProof/>
                 <w:webHidden/>
               </w:rPr>
-              <w:instrText xml:space="preserve"> PAGEREF _Toc517041479 \h </w:instrText>
+              <w:instrText xml:space="preserve"> PAGEREF _Toc517102009 \h </w:instrText>
             </w:r>
             <w:r>
               <w:rPr>
@@ -3100,7 +3301,7 @@
               <w:lang w:val="en-US"/>
             </w:rPr>
           </w:pPr>
-          <w:hyperlink w:anchor="_Toc517041480" w:history="1">
+          <w:hyperlink w:anchor="_Toc517102010" w:history="1">
             <w:r>
               <w:rPr>
                 <w:rStyle w:val="Hyperlink"/>
@@ -3142,7 +3343,7 @@
                 <w:noProof/>
                 <w:webHidden/>
               </w:rPr>
-              <w:instrText xml:space="preserve"> PAGEREF _Toc517041480 \h </w:instrText>
+              <w:instrText xml:space="preserve"> PAGEREF _Toc517102010 \h </w:instrText>
             </w:r>
             <w:r>
               <w:rPr>
@@ -3162,7 +3363,7 @@
                 <w:noProof/>
                 <w:webHidden/>
               </w:rPr>
-              <w:t>24</w:t>
+              <w:t>25</w:t>
             </w:r>
             <w:r>
               <w:rPr>
@@ -3186,7 +3387,7 @@
               <w:lang w:val="en-US"/>
             </w:rPr>
           </w:pPr>
-          <w:hyperlink w:anchor="_Toc517041481" w:history="1">
+          <w:hyperlink w:anchor="_Toc517102011" w:history="1">
             <w:r>
               <w:rPr>
                 <w:rStyle w:val="Hyperlink"/>
@@ -3228,7 +3429,7 @@
                 <w:noProof/>
                 <w:webHidden/>
               </w:rPr>
-              <w:instrText xml:space="preserve"> PAGEREF _Toc517041481 \h </w:instrText>
+              <w:instrText xml:space="preserve"> PAGEREF _Toc517102011 \h </w:instrText>
             </w:r>
             <w:r>
               <w:rPr>
@@ -3248,7 +3449,7 @@
                 <w:noProof/>
                 <w:webHidden/>
               </w:rPr>
-              <w:t>26</w:t>
+              <w:t>27</w:t>
             </w:r>
             <w:r>
               <w:rPr>
@@ -3272,7 +3473,7 @@
               <w:lang w:val="en-US"/>
             </w:rPr>
           </w:pPr>
-          <w:hyperlink w:anchor="_Toc517041482" w:history="1">
+          <w:hyperlink w:anchor="_Toc517102012" w:history="1">
             <w:r>
               <w:rPr>
                 <w:rStyle w:val="Hyperlink"/>
@@ -3314,7 +3515,7 @@
                 <w:noProof/>
                 <w:webHidden/>
               </w:rPr>
-              <w:instrText xml:space="preserve"> PAGEREF _Toc517041482 \h </w:instrText>
+              <w:instrText xml:space="preserve"> PAGEREF _Toc517102012 \h </w:instrText>
             </w:r>
             <w:r>
               <w:rPr>
@@ -3334,7 +3535,7 @@
                 <w:noProof/>
                 <w:webHidden/>
               </w:rPr>
-              <w:t>30</w:t>
+              <w:t>31</w:t>
             </w:r>
             <w:r>
               <w:rPr>
@@ -3354,7 +3555,7 @@
               <w:lang w:val="en-US"/>
             </w:rPr>
           </w:pPr>
-          <w:hyperlink w:anchor="_Toc517041483" w:history="1">
+          <w:hyperlink w:anchor="_Toc517102013" w:history="1">
             <w:r>
               <w:rPr>
                 <w:rStyle w:val="Hyperlink"/>
@@ -3396,7 +3597,7 @@
                 <w:noProof/>
                 <w:webHidden/>
               </w:rPr>
-              <w:instrText xml:space="preserve"> PAGEREF _Toc517041483 \h </w:instrText>
+              <w:instrText xml:space="preserve"> PAGEREF _Toc517102013 \h </w:instrText>
             </w:r>
             <w:r>
               <w:rPr>
@@ -3416,7 +3617,7 @@
                 <w:noProof/>
                 <w:webHidden/>
               </w:rPr>
-              <w:t>31</w:t>
+              <w:t>32</w:t>
             </w:r>
             <w:r>
               <w:rPr>
@@ -3436,7 +3637,7 @@
               <w:lang w:val="en-US"/>
             </w:rPr>
           </w:pPr>
-          <w:hyperlink w:anchor="_Toc517041484" w:history="1">
+          <w:hyperlink w:anchor="_Toc517102014" w:history="1">
             <w:r>
               <w:rPr>
                 <w:rStyle w:val="Hyperlink"/>
@@ -3478,7 +3679,7 @@
                 <w:noProof/>
                 <w:webHidden/>
               </w:rPr>
-              <w:instrText xml:space="preserve"> PAGEREF _Toc517041484 \h </w:instrText>
+              <w:instrText xml:space="preserve"> PAGEREF _Toc517102014 \h </w:instrText>
             </w:r>
             <w:r>
               <w:rPr>
@@ -3498,7 +3699,7 @@
                 <w:noProof/>
                 <w:webHidden/>
               </w:rPr>
-              <w:t>32</w:t>
+              <w:t>33</w:t>
             </w:r>
             <w:r>
               <w:rPr>
@@ -3518,7 +3719,7 @@
               <w:lang w:val="en-US"/>
             </w:rPr>
           </w:pPr>
-          <w:hyperlink w:anchor="_Toc517041485" w:history="1">
+          <w:hyperlink w:anchor="_Toc517102015" w:history="1">
             <w:r>
               <w:rPr>
                 <w:rStyle w:val="Hyperlink"/>
@@ -3560,7 +3761,7 @@
                 <w:noProof/>
                 <w:webHidden/>
               </w:rPr>
-              <w:instrText xml:space="preserve"> PAGEREF _Toc517041485 \h </w:instrText>
+              <w:instrText xml:space="preserve"> PAGEREF _Toc517102015 \h </w:instrText>
             </w:r>
             <w:r>
               <w:rPr>
@@ -3580,7 +3781,7 @@
                 <w:noProof/>
                 <w:webHidden/>
               </w:rPr>
-              <w:t>33</w:t>
+              <w:t>34</w:t>
             </w:r>
             <w:r>
               <w:rPr>
@@ -3616,15 +3817,15 @@
       <w:pPr>
         <w:pStyle w:val="LiChapters"/>
       </w:pPr>
-      <w:bookmarkStart w:id="5" w:name="_Ref516830484"/>
-      <w:bookmarkStart w:id="6" w:name="_Toc517041460"/>
+      <w:bookmarkStart w:id="7" w:name="_Ref516830484"/>
+      <w:bookmarkStart w:id="8" w:name="_Toc517101990"/>
       <w:r>
         <w:lastRenderedPageBreak/>
         <w:t>Introducere</w:t>
       </w:r>
-      <w:bookmarkEnd w:id="4"/>
-      <w:bookmarkEnd w:id="5"/>
       <w:bookmarkEnd w:id="6"/>
+      <w:bookmarkEnd w:id="7"/>
+      <w:bookmarkEnd w:id="8"/>
     </w:p>
     <w:p>
       <w:pPr>
@@ -3634,16 +3835,12 @@
     <w:p>
       <w:pPr>
         <w:pStyle w:val="LiSubchapters"/>
-        <w:numPr>
-          <w:ilvl w:val="1"/>
-          <w:numId w:val="4"/>
-        </w:numPr>
-      </w:pPr>
-      <w:bookmarkStart w:id="7" w:name="_Toc517041461"/>
+      </w:pPr>
+      <w:bookmarkStart w:id="9" w:name="_Toc517101991"/>
       <w:r>
         <w:t>Context</w:t>
       </w:r>
-      <w:bookmarkEnd w:id="7"/>
+      <w:bookmarkEnd w:id="9"/>
     </w:p>
     <w:p>
       <w:pPr>
@@ -3795,6 +3992,7 @@
           <w:id w:val="1539087701"/>
           <w:citation/>
         </w:sdtPr>
+        <w:sdtEndPr/>
         <w:sdtContent>
           <w:r>
             <w:fldChar w:fldCharType="begin"/>
@@ -3831,16 +4029,12 @@
     <w:p>
       <w:pPr>
         <w:pStyle w:val="LiSubchapters"/>
-        <w:numPr>
-          <w:ilvl w:val="1"/>
-          <w:numId w:val="4"/>
-        </w:numPr>
-      </w:pPr>
-      <w:bookmarkStart w:id="8" w:name="_Toc517041462"/>
+      </w:pPr>
+      <w:bookmarkStart w:id="10" w:name="_Toc517101992"/>
       <w:r>
         <w:t>Motivație</w:t>
       </w:r>
-      <w:bookmarkEnd w:id="8"/>
+      <w:bookmarkEnd w:id="10"/>
     </w:p>
     <w:p>
       <w:pPr>
@@ -4200,12 +4394,8 @@
     <w:p>
       <w:pPr>
         <w:pStyle w:val="LiSubchapters"/>
-        <w:numPr>
-          <w:ilvl w:val="1"/>
-          <w:numId w:val="4"/>
-        </w:numPr>
-      </w:pPr>
-      <w:bookmarkStart w:id="9" w:name="_Toc517041463"/>
+      </w:pPr>
+      <w:bookmarkStart w:id="11" w:name="_Toc517101993"/>
       <w:r>
         <w:t xml:space="preserve">Ce este </w:t>
       </w:r>
@@ -4218,7 +4408,7 @@
       <w:r>
         <w:t>ome”?</w:t>
       </w:r>
-      <w:bookmarkEnd w:id="9"/>
+      <w:bookmarkEnd w:id="11"/>
     </w:p>
     <w:p>
       <w:pPr>
@@ -4290,6 +4480,7 @@
           <w:id w:val="-663469851"/>
           <w:citation/>
         </w:sdtPr>
+        <w:sdtEndPr/>
         <w:sdtContent>
           <w:r>
             <w:fldChar w:fldCharType="begin"/>
@@ -4320,12 +4511,8 @@
     <w:p>
       <w:pPr>
         <w:pStyle w:val="LiSubchapters"/>
-        <w:numPr>
-          <w:ilvl w:val="1"/>
-          <w:numId w:val="4"/>
-        </w:numPr>
-      </w:pPr>
-      <w:bookmarkStart w:id="10" w:name="_Toc517041464"/>
+      </w:pPr>
+      <w:bookmarkStart w:id="12" w:name="_Toc517101994"/>
       <w:r>
         <w:t>Facilitățile</w:t>
       </w:r>
@@ -4335,7 +4522,7 @@
       <w:r>
         <w:t>ă</w:t>
       </w:r>
-      <w:bookmarkEnd w:id="10"/>
+      <w:bookmarkEnd w:id="12"/>
     </w:p>
     <w:p>
       <w:pPr>
@@ -4449,6 +4636,7 @@
           <w:id w:val="2054340231"/>
           <w:citation/>
         </w:sdtPr>
+        <w:sdtEndPr/>
         <w:sdtContent>
           <w:r>
             <w:fldChar w:fldCharType="begin"/>
@@ -5162,19 +5350,15 @@
     <w:p>
       <w:pPr>
         <w:pStyle w:val="LiSubchapters"/>
-        <w:numPr>
-          <w:ilvl w:val="1"/>
-          <w:numId w:val="4"/>
-        </w:numPr>
-      </w:pPr>
-      <w:bookmarkStart w:id="11" w:name="_Toc517041465"/>
+      </w:pPr>
+      <w:bookmarkStart w:id="13" w:name="_Toc517101995"/>
       <w:r>
         <w:t>P</w:t>
       </w:r>
       <w:r>
         <w:t>rovocări</w:t>
       </w:r>
-      <w:bookmarkEnd w:id="11"/>
+      <w:bookmarkEnd w:id="13"/>
     </w:p>
     <w:p>
       <w:pPr>
@@ -5640,6 +5824,7 @@
           <w:id w:val="-1121847448"/>
           <w:citation/>
         </w:sdtPr>
+        <w:sdtEndPr/>
         <w:sdtContent>
           <w:r>
             <w:fldChar w:fldCharType="begin"/>
@@ -5706,12 +5891,12 @@
       <w:pPr>
         <w:pStyle w:val="LiChapters"/>
       </w:pPr>
-      <w:bookmarkStart w:id="12" w:name="_Toc517041466"/>
+      <w:bookmarkStart w:id="14" w:name="_Toc517101996"/>
       <w:r>
         <w:lastRenderedPageBreak/>
         <w:t>Arhitectura sistemului</w:t>
       </w:r>
-      <w:bookmarkEnd w:id="12"/>
+      <w:bookmarkEnd w:id="14"/>
     </w:p>
     <w:p>
       <w:pPr>
@@ -5721,16 +5906,12 @@
     <w:p>
       <w:pPr>
         <w:pStyle w:val="LiSubchapters"/>
-        <w:numPr>
-          <w:ilvl w:val="1"/>
-          <w:numId w:val="4"/>
-        </w:numPr>
-      </w:pPr>
-      <w:bookmarkStart w:id="13" w:name="_Toc517041467"/>
+      </w:pPr>
+      <w:bookmarkStart w:id="15" w:name="_Toc517101997"/>
       <w:r>
         <w:t>Proiectare</w:t>
       </w:r>
-      <w:bookmarkEnd w:id="13"/>
+      <w:bookmarkEnd w:id="15"/>
     </w:p>
     <w:p>
       <w:pPr>
@@ -6368,9 +6549,9 @@
       <w:pPr>
         <w:pStyle w:val="LiFigura"/>
       </w:pPr>
-      <w:bookmarkStart w:id="14" w:name="_Ref516336671"/>
-      <w:bookmarkStart w:id="15" w:name="_Ref516336655"/>
-      <w:bookmarkStart w:id="16" w:name="_Toc517088761"/>
+      <w:bookmarkStart w:id="16" w:name="_Ref516336671"/>
+      <w:bookmarkStart w:id="17" w:name="_Ref516336655"/>
+      <w:bookmarkStart w:id="18" w:name="_Toc517102016"/>
       <w:r>
         <w:t xml:space="preserve">Figura </w:t>
       </w:r>
@@ -6392,15 +6573,15 @@
       <w:r>
         <w:fldChar w:fldCharType="end"/>
       </w:r>
-      <w:bookmarkEnd w:id="14"/>
+      <w:bookmarkEnd w:id="16"/>
       <w:r>
         <w:t xml:space="preserve">: </w:t>
       </w:r>
-      <w:bookmarkEnd w:id="15"/>
+      <w:bookmarkEnd w:id="17"/>
       <w:r>
         <w:t>Schemă planificare design</w:t>
       </w:r>
-      <w:bookmarkEnd w:id="16"/>
+      <w:bookmarkEnd w:id="18"/>
     </w:p>
     <w:p>
       <w:pPr>
@@ -6422,13 +6603,9 @@
     <w:p>
       <w:pPr>
         <w:pStyle w:val="LiSubchapters"/>
-        <w:numPr>
-          <w:ilvl w:val="1"/>
-          <w:numId w:val="4"/>
-        </w:numPr>
-      </w:pPr>
-      <w:bookmarkStart w:id="17" w:name="_Ref516830580"/>
-      <w:bookmarkStart w:id="18" w:name="_Toc517041468"/>
+      </w:pPr>
+      <w:bookmarkStart w:id="19" w:name="_Ref516830580"/>
+      <w:bookmarkStart w:id="20" w:name="_Toc517101998"/>
       <w:r>
         <w:lastRenderedPageBreak/>
         <w:t xml:space="preserve">Detalii </w:t>
@@ -6445,8 +6622,8 @@
       <w:r>
         <w:t>tecturale</w:t>
       </w:r>
-      <w:bookmarkEnd w:id="17"/>
-      <w:bookmarkEnd w:id="18"/>
+      <w:bookmarkEnd w:id="19"/>
+      <w:bookmarkEnd w:id="20"/>
     </w:p>
     <w:p>
       <w:pPr>
@@ -6529,6 +6706,7 @@
           <w:id w:val="-2134321382"/>
           <w:citation/>
         </w:sdtPr>
+        <w:sdtEndPr/>
         <w:sdtContent>
           <w:r>
             <w:fldChar w:fldCharType="begin"/>
@@ -6596,6 +6774,7 @@
           <w:id w:val="1315920515"/>
           <w:citation/>
         </w:sdtPr>
+        <w:sdtEndPr/>
         <w:sdtContent>
           <w:r>
             <w:fldChar w:fldCharType="begin"/>
@@ -6799,8 +6978,8 @@
       <w:pPr>
         <w:pStyle w:val="LiFigura"/>
       </w:pPr>
-      <w:bookmarkStart w:id="19" w:name="_Ref516738526"/>
-      <w:bookmarkStart w:id="20" w:name="_Toc517088762"/>
+      <w:bookmarkStart w:id="21" w:name="_Ref516738526"/>
+      <w:bookmarkStart w:id="22" w:name="_Toc517102017"/>
       <w:r>
         <w:t xml:space="preserve">Figura </w:t>
       </w:r>
@@ -6822,14 +7001,14 @@
       <w:r>
         <w:fldChar w:fldCharType="end"/>
       </w:r>
-      <w:bookmarkEnd w:id="19"/>
+      <w:bookmarkEnd w:id="21"/>
       <w:r>
         <w:t>: Ar</w:t>
       </w:r>
       <w:r>
         <w:t>hitectura detaliată a sistemului</w:t>
       </w:r>
-      <w:bookmarkEnd w:id="20"/>
+      <w:bookmarkEnd w:id="22"/>
     </w:p>
     <w:p>
       <w:pPr>
@@ -6954,16 +7133,12 @@
     <w:p>
       <w:pPr>
         <w:pStyle w:val="LiSubchapters"/>
-        <w:numPr>
-          <w:ilvl w:val="1"/>
-          <w:numId w:val="4"/>
-        </w:numPr>
         <w:rPr>
           <w:sz w:val="52"/>
           <w:szCs w:val="26"/>
         </w:rPr>
       </w:pPr>
-      <w:bookmarkStart w:id="21" w:name="_Toc517041469"/>
+      <w:bookmarkStart w:id="23" w:name="_Toc517101999"/>
       <w:r>
         <w:lastRenderedPageBreak/>
         <w:t>Exemplificare scen</w:t>
@@ -6977,7 +7152,7 @@
       <w:r>
         <w:t xml:space="preserve"> și fluxuri de activități</w:t>
       </w:r>
-      <w:bookmarkEnd w:id="21"/>
+      <w:bookmarkEnd w:id="23"/>
     </w:p>
     <w:p>
       <w:pPr>
@@ -7035,8 +7210,8 @@
       <w:pPr>
         <w:pStyle w:val="LiFigura"/>
       </w:pPr>
-      <w:bookmarkStart w:id="22" w:name="_Ref516750491"/>
-      <w:bookmarkStart w:id="23" w:name="_Toc517088763"/>
+      <w:bookmarkStart w:id="24" w:name="_Ref516750491"/>
+      <w:bookmarkStart w:id="25" w:name="_Toc517102018"/>
       <w:r>
         <w:t xml:space="preserve">Figura </w:t>
       </w:r>
@@ -7058,11 +7233,11 @@
       <w:r>
         <w:fldChar w:fldCharType="end"/>
       </w:r>
-      <w:bookmarkEnd w:id="22"/>
+      <w:bookmarkEnd w:id="24"/>
       <w:r>
         <w:t>: Interacțiunea utilizatorului cu sistemul</w:t>
       </w:r>
-      <w:bookmarkEnd w:id="23"/>
+      <w:bookmarkEnd w:id="25"/>
     </w:p>
     <w:p>
       <w:pPr>
@@ -7252,8 +7427,8 @@
       <w:pPr>
         <w:pStyle w:val="LiFigura"/>
       </w:pPr>
-      <w:bookmarkStart w:id="24" w:name="_Ref516756860"/>
-      <w:bookmarkStart w:id="25" w:name="_Toc517088764"/>
+      <w:bookmarkStart w:id="26" w:name="_Ref516756860"/>
+      <w:bookmarkStart w:id="27" w:name="_Toc517102019"/>
       <w:r>
         <w:t xml:space="preserve">Figura </w:t>
       </w:r>
@@ -7275,14 +7450,14 @@
       <w:r>
         <w:fldChar w:fldCharType="end"/>
       </w:r>
-      <w:bookmarkEnd w:id="24"/>
+      <w:bookmarkEnd w:id="26"/>
       <w:r>
         <w:t>: Diagrama de activi</w:t>
       </w:r>
       <w:r>
         <w:t>tate interacțiunii utilizatorului cu sistemul</w:t>
       </w:r>
-      <w:bookmarkEnd w:id="25"/>
+      <w:bookmarkEnd w:id="27"/>
     </w:p>
     <w:p>
       <w:pPr>
@@ -7493,42 +7668,38 @@
       <w:pPr>
         <w:pStyle w:val="LiChapters"/>
       </w:pPr>
-      <w:bookmarkStart w:id="26" w:name="_Toc517041470"/>
+      <w:bookmarkStart w:id="28" w:name="_Toc517102000"/>
       <w:r>
         <w:lastRenderedPageBreak/>
         <w:t>Implementare</w:t>
       </w:r>
-      <w:bookmarkEnd w:id="26"/>
-    </w:p>
-    <w:p>
-      <w:pPr>
-        <w:pStyle w:val="LiTextNormal"/>
-      </w:pPr>
-    </w:p>
-    <w:p>
-      <w:pPr>
-        <w:pStyle w:val="LiSubSubChapters"/>
-        <w:numPr>
-          <w:ilvl w:val="1"/>
-          <w:numId w:val="4"/>
-        </w:numPr>
+      <w:bookmarkEnd w:id="28"/>
+    </w:p>
+    <w:p>
+      <w:pPr>
+        <w:pStyle w:val="LiTextNormal"/>
+      </w:pPr>
+    </w:p>
+    <w:p>
+      <w:pPr>
+        <w:pStyle w:val="LiSubchapters"/>
         <w:rPr>
           <w:sz w:val="52"/>
         </w:rPr>
       </w:pPr>
-      <w:bookmarkStart w:id="27" w:name="_Toc515625695"/>
-      <w:bookmarkStart w:id="28" w:name="_Toc517041471"/>
+      <w:bookmarkStart w:id="29" w:name="_Toc515625695"/>
+      <w:bookmarkStart w:id="30" w:name="_Toc517102001"/>
       <w:r>
         <w:t>Modulul 1</w:t>
       </w:r>
-      <w:bookmarkEnd w:id="27"/>
+      <w:bookmarkEnd w:id="29"/>
       <w:r>
         <w:t xml:space="preserve"> – Aplicația we</w:t>
       </w:r>
       <w:r>
         <w:t>b</w:t>
       </w:r>
-      <w:bookmarkEnd w:id="28"/>
+      <w:bookmarkEnd w:id="30"/>
     </w:p>
     <w:p>
       <w:pPr>
@@ -7861,12 +8032,12 @@
           <w:numId w:val="4"/>
         </w:numPr>
       </w:pPr>
-      <w:bookmarkStart w:id="29" w:name="_Toc517041472"/>
+      <w:bookmarkStart w:id="31" w:name="_Toc517102002"/>
       <w:r>
         <w:lastRenderedPageBreak/>
         <w:t>Structura proiectului</w:t>
       </w:r>
-      <w:bookmarkEnd w:id="29"/>
+      <w:bookmarkEnd w:id="31"/>
     </w:p>
     <w:p>
       <w:pPr>
@@ -8035,8 +8206,8 @@
       <w:pPr>
         <w:pStyle w:val="LiFigura"/>
       </w:pPr>
-      <w:bookmarkStart w:id="30" w:name="_Ref516398484"/>
-      <w:bookmarkStart w:id="31" w:name="_Toc517088765"/>
+      <w:bookmarkStart w:id="32" w:name="_Ref516398484"/>
+      <w:bookmarkStart w:id="33" w:name="_Toc517102020"/>
       <w:r>
         <w:t xml:space="preserve">Figura </w:t>
       </w:r>
@@ -8058,11 +8229,11 @@
       <w:r>
         <w:fldChar w:fldCharType="end"/>
       </w:r>
-      <w:bookmarkEnd w:id="30"/>
+      <w:bookmarkEnd w:id="32"/>
       <w:r>
         <w:t>: Structura unei componente angular</w:t>
       </w:r>
-      <w:bookmarkEnd w:id="31"/>
+      <w:bookmarkEnd w:id="33"/>
     </w:p>
     <w:p>
       <w:pPr>
@@ -8474,7 +8645,7 @@
           <w:numId w:val="4"/>
         </w:numPr>
       </w:pPr>
-      <w:bookmarkStart w:id="32" w:name="_Toc517041473"/>
+      <w:bookmarkStart w:id="34" w:name="_Toc517102003"/>
       <w:r>
         <w:lastRenderedPageBreak/>
         <w:t>R</w:t>
@@ -8482,7 +8653,7 @@
       <w:r>
         <w:t>utarea</w:t>
       </w:r>
-      <w:bookmarkEnd w:id="32"/>
+      <w:bookmarkEnd w:id="34"/>
     </w:p>
     <w:p>
       <w:pPr>
@@ -8570,10 +8741,13 @@
         <w:t>i</w:t>
       </w:r>
       <w:r>
-        <w:t>. Odată adă</w:t>
-      </w:r>
-      <w:r>
-        <w:t>ugat, el va efectua rutarea</w:t>
+        <w:t xml:space="preserve">. </w:t>
+      </w:r>
+      <w:r>
+        <w:t>E</w:t>
+      </w:r>
+      <w:r>
+        <w:t>l va efectua rutarea</w:t>
       </w:r>
       <w:r>
         <w:t xml:space="preserve"> pe componenta specificată</w:t>
@@ -8744,8 +8918,8 @@
       <w:pPr>
         <w:pStyle w:val="LiFigura"/>
       </w:pPr>
-      <w:bookmarkStart w:id="33" w:name="_Ref516577243"/>
-      <w:bookmarkStart w:id="34" w:name="_Toc517088766"/>
+      <w:bookmarkStart w:id="35" w:name="_Ref516577243"/>
+      <w:bookmarkStart w:id="36" w:name="_Toc517102021"/>
       <w:r>
         <w:t xml:space="preserve">Figura </w:t>
       </w:r>
@@ -8767,7 +8941,7 @@
       <w:r>
         <w:fldChar w:fldCharType="end"/>
       </w:r>
-      <w:bookmarkEnd w:id="33"/>
+      <w:bookmarkEnd w:id="35"/>
       <w:r>
         <w:t>:</w:t>
       </w:r>
@@ -8777,7 +8951,12 @@
       <w:r>
         <w:t>Structura aplicației web</w:t>
       </w:r>
-      <w:bookmarkEnd w:id="34"/>
+      <w:bookmarkEnd w:id="36"/>
+    </w:p>
+    <w:p>
+      <w:pPr>
+        <w:pStyle w:val="LiTextNormal"/>
+      </w:pPr>
     </w:p>
     <w:p>
       <w:pPr>
@@ -8880,8 +9059,8 @@
       <w:pPr>
         <w:pStyle w:val="LiFigura"/>
       </w:pPr>
-      <w:bookmarkStart w:id="35" w:name="_Ref516577231"/>
-      <w:bookmarkStart w:id="36" w:name="_Toc517088767"/>
+      <w:bookmarkStart w:id="37" w:name="_Ref516577231"/>
+      <w:bookmarkStart w:id="38" w:name="_Toc517102022"/>
       <w:r>
         <w:t xml:space="preserve">Figura </w:t>
       </w:r>
@@ -8903,11 +9082,11 @@
       <w:r>
         <w:fldChar w:fldCharType="end"/>
       </w:r>
-      <w:bookmarkEnd w:id="35"/>
+      <w:bookmarkEnd w:id="37"/>
       <w:r>
         <w:t>: Codul de rutare</w:t>
       </w:r>
-      <w:bookmarkEnd w:id="36"/>
+      <w:bookmarkEnd w:id="38"/>
     </w:p>
     <w:p>
       <w:pPr>
@@ -9054,12 +9233,12 @@
           <w:numId w:val="4"/>
         </w:numPr>
       </w:pPr>
-      <w:bookmarkStart w:id="37" w:name="_Toc517041474"/>
+      <w:bookmarkStart w:id="39" w:name="_Toc517102004"/>
       <w:r>
         <w:lastRenderedPageBreak/>
         <w:t>Serviciul de logare</w:t>
       </w:r>
-      <w:bookmarkEnd w:id="37"/>
+      <w:bookmarkEnd w:id="39"/>
     </w:p>
     <w:p>
       <w:pPr>
@@ -9134,14 +9313,14 @@
           <w:numId w:val="4"/>
         </w:numPr>
       </w:pPr>
-      <w:bookmarkStart w:id="38" w:name="_Toc517041475"/>
+      <w:bookmarkStart w:id="40" w:name="_Toc517102005"/>
       <w:r>
         <w:t>Librării</w:t>
       </w:r>
       <w:r>
         <w:t xml:space="preserve"> folosite</w:t>
       </w:r>
-      <w:bookmarkEnd w:id="38"/>
+      <w:bookmarkEnd w:id="40"/>
     </w:p>
     <w:p>
       <w:pPr>
@@ -9178,6 +9357,7 @@
           <w:id w:val="-1403125337"/>
           <w:citation/>
         </w:sdtPr>
+        <w:sdtEndPr/>
         <w:sdtContent>
           <w:r>
             <w:fldChar w:fldCharType="begin"/>
@@ -9216,6 +9396,7 @@
           <w:id w:val="1750923699"/>
           <w:citation/>
         </w:sdtPr>
+        <w:sdtEndPr/>
         <w:sdtContent>
           <w:r>
             <w:fldChar w:fldCharType="begin"/>
@@ -9260,6 +9441,7 @@
           <w:id w:val="-1410687096"/>
           <w:citation/>
         </w:sdtPr>
+        <w:sdtEndPr/>
         <w:sdtContent>
           <w:r>
             <w:fldChar w:fldCharType="begin"/>
@@ -9423,28 +9605,24 @@
     <w:p>
       <w:pPr>
         <w:pStyle w:val="LiSubchapters"/>
-        <w:numPr>
-          <w:ilvl w:val="1"/>
-          <w:numId w:val="4"/>
-        </w:numPr>
         <w:rPr>
           <w:sz w:val="52"/>
         </w:rPr>
       </w:pPr>
-      <w:bookmarkStart w:id="39" w:name="_Toc515625696"/>
-      <w:bookmarkStart w:id="40" w:name="_Toc517041476"/>
+      <w:bookmarkStart w:id="41" w:name="_Toc515625696"/>
+      <w:bookmarkStart w:id="42" w:name="_Toc517102006"/>
       <w:r>
         <w:lastRenderedPageBreak/>
         <w:t>Modulul 2</w:t>
       </w:r>
-      <w:bookmarkEnd w:id="39"/>
+      <w:bookmarkEnd w:id="41"/>
       <w:r>
         <w:t xml:space="preserve"> – Server REST</w:t>
       </w:r>
       <w:r>
         <w:t xml:space="preserve"> Java</w:t>
       </w:r>
-      <w:bookmarkEnd w:id="40"/>
+      <w:bookmarkEnd w:id="42"/>
     </w:p>
     <w:p>
       <w:pPr>
@@ -9521,7 +9699,10 @@
         <w:t xml:space="preserve">, rămânând cu un gust plăcut după fiecare proiect scris </w:t>
       </w:r>
       <w:r>
-        <w:t>utilizănd acest</w:t>
+        <w:t>utilizâ</w:t>
+      </w:r>
+      <w:r>
+        <w:t>nd acest</w:t>
       </w:r>
       <w:r>
         <w:t xml:space="preserve"> </w:t>
@@ -9566,6 +9747,7 @@
           <w:id w:val="1369112823"/>
           <w:citation/>
         </w:sdtPr>
+        <w:sdtEndPr/>
         <w:sdtContent>
           <w:r>
             <w:fldChar w:fldCharType="begin"/>
@@ -9616,11 +9798,11 @@
           <w:numId w:val="4"/>
         </w:numPr>
       </w:pPr>
-      <w:bookmarkStart w:id="41" w:name="_Toc517041477"/>
+      <w:bookmarkStart w:id="43" w:name="_Toc517102007"/>
       <w:r>
         <w:t>Structura proiectului</w:t>
       </w:r>
-      <w:bookmarkEnd w:id="41"/>
+      <w:bookmarkEnd w:id="43"/>
     </w:p>
     <w:p>
       <w:pPr>
@@ -9919,8 +10101,8 @@
       <w:pPr>
         <w:pStyle w:val="LiFigura"/>
       </w:pPr>
-      <w:bookmarkStart w:id="42" w:name="_Ref516675662"/>
-      <w:bookmarkStart w:id="43" w:name="_Toc517088768"/>
+      <w:bookmarkStart w:id="44" w:name="_Ref516675662"/>
+      <w:bookmarkStart w:id="45" w:name="_Toc517102023"/>
       <w:r>
         <w:t xml:space="preserve">Figura </w:t>
       </w:r>
@@ -9942,14 +10124,14 @@
       <w:r>
         <w:fldChar w:fldCharType="end"/>
       </w:r>
-      <w:bookmarkEnd w:id="42"/>
+      <w:bookmarkEnd w:id="44"/>
       <w:r>
         <w:t>: Structura</w:t>
       </w:r>
       <w:r>
         <w:t xml:space="preserve"> serverului java</w:t>
       </w:r>
-      <w:bookmarkEnd w:id="43"/>
+      <w:bookmarkEnd w:id="45"/>
     </w:p>
     <w:p>
       <w:pPr>
@@ -10056,8 +10238,8 @@
       <w:pPr>
         <w:pStyle w:val="LiFigura"/>
       </w:pPr>
-      <w:bookmarkStart w:id="44" w:name="_Ref517080194"/>
-      <w:bookmarkStart w:id="45" w:name="_Toc517088769"/>
+      <w:bookmarkStart w:id="46" w:name="_Ref517080194"/>
+      <w:bookmarkStart w:id="47" w:name="_Toc517102024"/>
       <w:r>
         <w:t xml:space="preserve">Figura </w:t>
       </w:r>
@@ -10079,7 +10261,7 @@
       <w:r>
         <w:fldChar w:fldCharType="end"/>
       </w:r>
-      <w:bookmarkEnd w:id="44"/>
+      <w:bookmarkEnd w:id="46"/>
       <w:r>
         <w:t>: Dependința la baza de date</w:t>
       </w:r>
@@ -10089,7 +10271,7 @@
       <w:r>
         <w:t xml:space="preserve"> pom.xml</w:t>
       </w:r>
-      <w:bookmarkEnd w:id="45"/>
+      <w:bookmarkEnd w:id="47"/>
     </w:p>
     <w:p>
       <w:pPr>
@@ -10104,14 +10286,14 @@
           <w:numId w:val="4"/>
         </w:numPr>
       </w:pPr>
-      <w:bookmarkStart w:id="46" w:name="_Toc517041478"/>
+      <w:bookmarkStart w:id="48" w:name="_Toc517102008"/>
       <w:r>
         <w:t xml:space="preserve">Server </w:t>
       </w:r>
       <w:r>
         <w:t>REST</w:t>
       </w:r>
-      <w:bookmarkEnd w:id="46"/>
+      <w:bookmarkEnd w:id="48"/>
     </w:p>
     <w:p>
       <w:pPr>
@@ -10624,8 +10806,8 @@
       <w:pPr>
         <w:pStyle w:val="LiFigura"/>
       </w:pPr>
-      <w:bookmarkStart w:id="47" w:name="_Ref516936318"/>
-      <w:bookmarkStart w:id="48" w:name="_Toc517088770"/>
+      <w:bookmarkStart w:id="49" w:name="_Ref516936318"/>
+      <w:bookmarkStart w:id="50" w:name="_Toc517102025"/>
       <w:r>
         <w:t xml:space="preserve">Figura </w:t>
       </w:r>
@@ -10647,11 +10829,11 @@
       <w:r>
         <w:fldChar w:fldCharType="end"/>
       </w:r>
-      <w:bookmarkEnd w:id="47"/>
+      <w:bookmarkEnd w:id="49"/>
       <w:r>
         <w:t>: Procedura responsabilă de conectarea la un dispozitiv</w:t>
       </w:r>
-      <w:bookmarkEnd w:id="48"/>
+      <w:bookmarkEnd w:id="50"/>
     </w:p>
     <w:p>
       <w:pPr>
@@ -10807,7 +10989,7 @@
           <w:numId w:val="4"/>
         </w:numPr>
       </w:pPr>
-      <w:bookmarkStart w:id="49" w:name="_Toc517041479"/>
+      <w:bookmarkStart w:id="51" w:name="_Toc517102009"/>
       <w:r>
         <w:t>Managerul de dispoz</w:t>
       </w:r>
@@ -10820,7 +11002,7 @@
       <w:r>
         <w:t>comunicare</w:t>
       </w:r>
-      <w:bookmarkEnd w:id="49"/>
+      <w:bookmarkEnd w:id="51"/>
     </w:p>
     <w:p>
       <w:pPr>
@@ -11137,8 +11319,8 @@
       <w:pPr>
         <w:pStyle w:val="LiFigura"/>
       </w:pPr>
-      <w:bookmarkStart w:id="50" w:name="_Ref517036058"/>
-      <w:bookmarkStart w:id="51" w:name="_Toc517088771"/>
+      <w:bookmarkStart w:id="52" w:name="_Ref517036058"/>
+      <w:bookmarkStart w:id="53" w:name="_Toc517102026"/>
       <w:r>
         <w:t xml:space="preserve">Figura </w:t>
       </w:r>
@@ -11160,29 +11342,1114 @@
       <w:r>
         <w:fldChar w:fldCharType="end"/>
       </w:r>
-      <w:bookmarkEnd w:id="50"/>
+      <w:bookmarkEnd w:id="52"/>
       <w:r>
         <w:t>: Comenzile protocolului de comunicare</w:t>
       </w:r>
-      <w:bookmarkEnd w:id="51"/>
-    </w:p>
-    <w:p>
-      <w:pPr>
-        <w:pStyle w:val="LiTextNormal"/>
-      </w:pPr>
-    </w:p>
-    <w:p>
-      <w:pPr>
-        <w:pStyle w:val="LiTextNormal"/>
-      </w:pPr>
-      <w:r>
-        <w:t>DETALIERE</w:t>
-      </w:r>
-    </w:p>
-    <w:p>
-      <w:pPr>
-        <w:pStyle w:val="LiTextNormal"/>
-      </w:pPr>
+      <w:bookmarkEnd w:id="53"/>
+    </w:p>
+    <w:p>
+      <w:pPr>
+        <w:pStyle w:val="LiTextNormal"/>
+      </w:pPr>
+    </w:p>
+    <w:tbl>
+      <w:tblPr>
+        <w:tblStyle w:val="GridTable3-Accent1"/>
+        <w:tblW w:w="9067" w:type="dxa"/>
+        <w:tblInd w:w="10" w:type="dxa"/>
+        <w:tblLayout w:type="fixed"/>
+        <w:tblLook w:val="04A0" w:firstRow="1" w:lastRow="0" w:firstColumn="1" w:lastColumn="0" w:noHBand="0" w:noVBand="1"/>
+      </w:tblPr>
+      <w:tblGrid>
+        <w:gridCol w:w="2825"/>
+        <w:gridCol w:w="2098"/>
+        <w:gridCol w:w="1735"/>
+        <w:gridCol w:w="2409"/>
+      </w:tblGrid>
+      <w:tr>
+        <w:trPr>
+          <w:cnfStyle w:val="100000000000" w:firstRow="1" w:lastRow="0" w:firstColumn="0" w:lastColumn="0" w:oddVBand="0" w:evenVBand="0" w:oddHBand="0" w:evenHBand="0" w:firstRowFirstColumn="0" w:firstRowLastColumn="0" w:lastRowFirstColumn="0" w:lastRowLastColumn="0"/>
+          <w:trHeight w:val="283"/>
+        </w:trPr>
+        <w:tc>
+          <w:tcPr>
+            <w:cnfStyle w:val="001000000100" w:firstRow="0" w:lastRow="0" w:firstColumn="1" w:lastColumn="0" w:oddVBand="0" w:evenVBand="0" w:oddHBand="0" w:evenHBand="0" w:firstRowFirstColumn="1" w:firstRowLastColumn="0" w:lastRowFirstColumn="0" w:lastRowLastColumn="0"/>
+            <w:tcW w:w="2825" w:type="dxa"/>
+          </w:tcPr>
+          <w:p>
+            <w:pPr>
+              <w:pStyle w:val="LiTextNormal"/>
+            </w:pPr>
+            <w:r>
+              <w:t>Metodă</w:t>
+            </w:r>
+          </w:p>
+        </w:tc>
+        <w:tc>
+          <w:tcPr>
+            <w:tcW w:w="2098" w:type="dxa"/>
+          </w:tcPr>
+          <w:p>
+            <w:pPr>
+              <w:pStyle w:val="LiTextNormal"/>
+              <w:ind w:firstLine="0"/>
+              <w:cnfStyle w:val="100000000000" w:firstRow="1" w:lastRow="0" w:firstColumn="0" w:lastColumn="0" w:oddVBand="0" w:evenVBand="0" w:oddHBand="0" w:evenHBand="0" w:firstRowFirstColumn="0" w:firstRowLastColumn="0" w:lastRowFirstColumn="0" w:lastRowLastColumn="0"/>
+            </w:pPr>
+            <w:r>
+              <w:t xml:space="preserve">      </w:t>
+            </w:r>
+            <w:r>
+              <w:t>Descriere</w:t>
+            </w:r>
+          </w:p>
+        </w:tc>
+        <w:tc>
+          <w:tcPr>
+            <w:tcW w:w="1735" w:type="dxa"/>
+          </w:tcPr>
+          <w:p>
+            <w:pPr>
+              <w:pStyle w:val="LiTextNormal"/>
+              <w:ind w:firstLine="0"/>
+              <w:cnfStyle w:val="100000000000" w:firstRow="1" w:lastRow="0" w:firstColumn="0" w:lastColumn="0" w:oddVBand="0" w:evenVBand="0" w:oddHBand="0" w:evenHBand="0" w:firstRowFirstColumn="0" w:firstRowLastColumn="0" w:lastRowFirstColumn="0" w:lastRowLastColumn="0"/>
+            </w:pPr>
+            <w:r>
+              <w:t xml:space="preserve">     </w:t>
+            </w:r>
+            <w:r>
+              <w:t>Cerere</w:t>
+            </w:r>
+          </w:p>
+        </w:tc>
+        <w:tc>
+          <w:tcPr>
+            <w:tcW w:w="2409" w:type="dxa"/>
+          </w:tcPr>
+          <w:p>
+            <w:pPr>
+              <w:pStyle w:val="LiTextNormal"/>
+              <w:ind w:firstLine="0"/>
+              <w:cnfStyle w:val="100000000000" w:firstRow="1" w:lastRow="0" w:firstColumn="0" w:lastColumn="0" w:oddVBand="0" w:evenVBand="0" w:oddHBand="0" w:evenHBand="0" w:firstRowFirstColumn="0" w:firstRowLastColumn="0" w:lastRowFirstColumn="0" w:lastRowLastColumn="0"/>
+            </w:pPr>
+            <w:r>
+              <w:t xml:space="preserve">        </w:t>
+            </w:r>
+            <w:r>
+              <w:t>Răspuns</w:t>
+            </w:r>
+          </w:p>
+        </w:tc>
+      </w:tr>
+      <w:tr>
+        <w:trPr>
+          <w:cnfStyle w:val="000000100000" w:firstRow="0" w:lastRow="0" w:firstColumn="0" w:lastColumn="0" w:oddVBand="0" w:evenVBand="0" w:oddHBand="1" w:evenHBand="0" w:firstRowFirstColumn="0" w:firstRowLastColumn="0" w:lastRowFirstColumn="0" w:lastRowLastColumn="0"/>
+          <w:trHeight w:val="850"/>
+        </w:trPr>
+        <w:tc>
+          <w:tcPr>
+            <w:cnfStyle w:val="001000000000" w:firstRow="0" w:lastRow="0" w:firstColumn="1" w:lastColumn="0" w:oddVBand="0" w:evenVBand="0" w:oddHBand="0" w:evenHBand="0" w:firstRowFirstColumn="0" w:firstRowLastColumn="0" w:lastRowFirstColumn="0" w:lastRowLastColumn="0"/>
+            <w:tcW w:w="2825" w:type="dxa"/>
+          </w:tcPr>
+          <w:p>
+            <w:pPr>
+              <w:pStyle w:val="LiTextNormal"/>
+            </w:pPr>
+            <w:r>
+              <w:t>Open</w:t>
+            </w:r>
+          </w:p>
+        </w:tc>
+        <w:tc>
+          <w:tcPr>
+            <w:tcW w:w="2098" w:type="dxa"/>
+          </w:tcPr>
+          <w:p>
+            <w:pPr>
+              <w:cnfStyle w:val="000000100000" w:firstRow="0" w:lastRow="0" w:firstColumn="0" w:lastColumn="0" w:oddVBand="0" w:evenVBand="0" w:oddHBand="1" w:evenHBand="0" w:firstRowFirstColumn="0" w:firstRowLastColumn="0" w:lastRowFirstColumn="0" w:lastRowLastColumn="0"/>
+              <w:rPr>
+                <w:rFonts w:ascii="Times New Roman" w:hAnsi="Times New Roman" w:cs="Times New Roman"/>
+                <w:sz w:val="20"/>
+                <w:szCs w:val="20"/>
+              </w:rPr>
+            </w:pPr>
+            <w:r>
+              <w:rPr>
+                <w:rFonts w:ascii="Times New Roman" w:hAnsi="Times New Roman" w:cs="Times New Roman"/>
+                <w:sz w:val="20"/>
+                <w:szCs w:val="20"/>
+              </w:rPr>
+              <w:t>Comandă ce va deschide dispozitivul.</w:t>
+            </w:r>
+          </w:p>
+        </w:tc>
+        <w:tc>
+          <w:tcPr>
+            <w:tcW w:w="1735" w:type="dxa"/>
+          </w:tcPr>
+          <w:p>
+            <w:pPr>
+              <w:cnfStyle w:val="000000100000" w:firstRow="0" w:lastRow="0" w:firstColumn="0" w:lastColumn="0" w:oddVBand="0" w:evenVBand="0" w:oddHBand="1" w:evenHBand="0" w:firstRowFirstColumn="0" w:firstRowLastColumn="0" w:lastRowFirstColumn="0" w:lastRowLastColumn="0"/>
+              <w:rPr>
+                <w:rFonts w:ascii="Times New Roman" w:hAnsi="Times New Roman" w:cs="Times New Roman"/>
+                <w:sz w:val="20"/>
+                <w:szCs w:val="20"/>
+              </w:rPr>
+            </w:pPr>
+            <w:r>
+              <w:rPr>
+                <w:rFonts w:ascii="Times New Roman" w:hAnsi="Times New Roman" w:cs="Times New Roman"/>
+                <w:sz w:val="20"/>
+                <w:szCs w:val="20"/>
+              </w:rPr>
+              <w:t>Doar octetul de comandă</w:t>
+            </w:r>
+            <w:r>
+              <w:rPr>
+                <w:rFonts w:ascii="Times New Roman" w:hAnsi="Times New Roman" w:cs="Times New Roman"/>
+                <w:sz w:val="20"/>
+                <w:szCs w:val="20"/>
+              </w:rPr>
+              <w:t>.</w:t>
+            </w:r>
+          </w:p>
+        </w:tc>
+        <w:tc>
+          <w:tcPr>
+            <w:tcW w:w="2409" w:type="dxa"/>
+          </w:tcPr>
+          <w:p>
+            <w:pPr>
+              <w:cnfStyle w:val="000000100000" w:firstRow="0" w:lastRow="0" w:firstColumn="0" w:lastColumn="0" w:oddVBand="0" w:evenVBand="0" w:oddHBand="1" w:evenHBand="0" w:firstRowFirstColumn="0" w:firstRowLastColumn="0" w:lastRowFirstColumn="0" w:lastRowLastColumn="0"/>
+              <w:rPr>
+                <w:rFonts w:ascii="Times New Roman" w:hAnsi="Times New Roman" w:cs="Times New Roman"/>
+                <w:sz w:val="20"/>
+                <w:szCs w:val="20"/>
+              </w:rPr>
+            </w:pPr>
+            <w:r>
+              <w:rPr>
+                <w:rFonts w:ascii="Times New Roman" w:hAnsi="Times New Roman" w:cs="Times New Roman"/>
+                <w:sz w:val="20"/>
+                <w:szCs w:val="20"/>
+              </w:rPr>
+              <w:t xml:space="preserve">Octet de success. În caz contrar, octet de eroare </w:t>
+            </w:r>
+            <w:r>
+              <w:rPr>
+                <w:rFonts w:ascii="Times New Roman" w:hAnsi="Times New Roman" w:cs="Times New Roman"/>
+                <w:sz w:val="20"/>
+                <w:szCs w:val="20"/>
+              </w:rPr>
+              <w:t>urmat de</w:t>
+            </w:r>
+            <w:r>
+              <w:rPr>
+                <w:rFonts w:ascii="Times New Roman" w:hAnsi="Times New Roman" w:cs="Times New Roman"/>
+                <w:sz w:val="20"/>
+                <w:szCs w:val="20"/>
+              </w:rPr>
+              <w:t xml:space="preserve"> mesaj.</w:t>
+            </w:r>
+          </w:p>
+        </w:tc>
+      </w:tr>
+      <w:tr>
+        <w:trPr>
+          <w:trHeight w:val="850"/>
+        </w:trPr>
+        <w:tc>
+          <w:tcPr>
+            <w:cnfStyle w:val="001000000000" w:firstRow="0" w:lastRow="0" w:firstColumn="1" w:lastColumn="0" w:oddVBand="0" w:evenVBand="0" w:oddHBand="0" w:evenHBand="0" w:firstRowFirstColumn="0" w:firstRowLastColumn="0" w:lastRowFirstColumn="0" w:lastRowLastColumn="0"/>
+            <w:tcW w:w="2825" w:type="dxa"/>
+          </w:tcPr>
+          <w:p>
+            <w:pPr>
+              <w:pStyle w:val="LiTextNormal"/>
+            </w:pPr>
+            <w:r>
+              <w:t>Close</w:t>
+            </w:r>
+          </w:p>
+        </w:tc>
+        <w:tc>
+          <w:tcPr>
+            <w:tcW w:w="2098" w:type="dxa"/>
+          </w:tcPr>
+          <w:p>
+            <w:pPr>
+              <w:cnfStyle w:val="000000000000" w:firstRow="0" w:lastRow="0" w:firstColumn="0" w:lastColumn="0" w:oddVBand="0" w:evenVBand="0" w:oddHBand="0" w:evenHBand="0" w:firstRowFirstColumn="0" w:firstRowLastColumn="0" w:lastRowFirstColumn="0" w:lastRowLastColumn="0"/>
+              <w:rPr>
+                <w:rFonts w:ascii="Times New Roman" w:hAnsi="Times New Roman" w:cs="Times New Roman"/>
+                <w:sz w:val="20"/>
+                <w:szCs w:val="20"/>
+              </w:rPr>
+            </w:pPr>
+            <w:r>
+              <w:rPr>
+                <w:rFonts w:ascii="Times New Roman" w:hAnsi="Times New Roman" w:cs="Times New Roman"/>
+                <w:sz w:val="20"/>
+                <w:szCs w:val="20"/>
+              </w:rPr>
+              <w:t>Comandă ce va închide dispozivul.</w:t>
+            </w:r>
+          </w:p>
+        </w:tc>
+        <w:tc>
+          <w:tcPr>
+            <w:tcW w:w="1735" w:type="dxa"/>
+          </w:tcPr>
+          <w:p>
+            <w:pPr>
+              <w:cnfStyle w:val="000000000000" w:firstRow="0" w:lastRow="0" w:firstColumn="0" w:lastColumn="0" w:oddVBand="0" w:evenVBand="0" w:oddHBand="0" w:evenHBand="0" w:firstRowFirstColumn="0" w:firstRowLastColumn="0" w:lastRowFirstColumn="0" w:lastRowLastColumn="0"/>
+              <w:rPr>
+                <w:rFonts w:ascii="Times New Roman" w:hAnsi="Times New Roman" w:cs="Times New Roman"/>
+                <w:sz w:val="20"/>
+                <w:szCs w:val="20"/>
+              </w:rPr>
+            </w:pPr>
+            <w:r>
+              <w:rPr>
+                <w:rFonts w:ascii="Times New Roman" w:hAnsi="Times New Roman" w:cs="Times New Roman"/>
+                <w:sz w:val="20"/>
+                <w:szCs w:val="20"/>
+              </w:rPr>
+              <w:t>Doar octetul de comandă</w:t>
+            </w:r>
+            <w:r>
+              <w:rPr>
+                <w:rFonts w:ascii="Times New Roman" w:hAnsi="Times New Roman" w:cs="Times New Roman"/>
+                <w:sz w:val="20"/>
+                <w:szCs w:val="20"/>
+              </w:rPr>
+              <w:t>.</w:t>
+            </w:r>
+          </w:p>
+        </w:tc>
+        <w:tc>
+          <w:tcPr>
+            <w:tcW w:w="2409" w:type="dxa"/>
+          </w:tcPr>
+          <w:p>
+            <w:pPr>
+              <w:cnfStyle w:val="000000000000" w:firstRow="0" w:lastRow="0" w:firstColumn="0" w:lastColumn="0" w:oddVBand="0" w:evenVBand="0" w:oddHBand="0" w:evenHBand="0" w:firstRowFirstColumn="0" w:firstRowLastColumn="0" w:lastRowFirstColumn="0" w:lastRowLastColumn="0"/>
+              <w:rPr>
+                <w:rFonts w:ascii="Times New Roman" w:hAnsi="Times New Roman" w:cs="Times New Roman"/>
+                <w:sz w:val="20"/>
+                <w:szCs w:val="20"/>
+              </w:rPr>
+            </w:pPr>
+            <w:r>
+              <w:rPr>
+                <w:rFonts w:ascii="Times New Roman" w:hAnsi="Times New Roman" w:cs="Times New Roman"/>
+                <w:sz w:val="20"/>
+                <w:szCs w:val="20"/>
+              </w:rPr>
+              <w:t xml:space="preserve">Octet de success. În caz contrar, octet de eroare </w:t>
+            </w:r>
+            <w:r>
+              <w:rPr>
+                <w:rFonts w:ascii="Times New Roman" w:hAnsi="Times New Roman" w:cs="Times New Roman"/>
+                <w:sz w:val="20"/>
+                <w:szCs w:val="20"/>
+              </w:rPr>
+              <w:t>urmat de</w:t>
+            </w:r>
+            <w:r>
+              <w:rPr>
+                <w:rFonts w:ascii="Times New Roman" w:hAnsi="Times New Roman" w:cs="Times New Roman"/>
+                <w:sz w:val="20"/>
+                <w:szCs w:val="20"/>
+              </w:rPr>
+              <w:t xml:space="preserve"> mesaj.</w:t>
+            </w:r>
+          </w:p>
+        </w:tc>
+      </w:tr>
+      <w:tr>
+        <w:trPr>
+          <w:cnfStyle w:val="000000100000" w:firstRow="0" w:lastRow="0" w:firstColumn="0" w:lastColumn="0" w:oddVBand="0" w:evenVBand="0" w:oddHBand="1" w:evenHBand="0" w:firstRowFirstColumn="0" w:firstRowLastColumn="0" w:lastRowFirstColumn="0" w:lastRowLastColumn="0"/>
+          <w:trHeight w:val="1134"/>
+        </w:trPr>
+        <w:tc>
+          <w:tcPr>
+            <w:cnfStyle w:val="001000000000" w:firstRow="0" w:lastRow="0" w:firstColumn="1" w:lastColumn="0" w:oddVBand="0" w:evenVBand="0" w:oddHBand="0" w:evenHBand="0" w:firstRowFirstColumn="0" w:firstRowLastColumn="0" w:lastRowFirstColumn="0" w:lastRowLastColumn="0"/>
+            <w:tcW w:w="2825" w:type="dxa"/>
+          </w:tcPr>
+          <w:p>
+            <w:pPr>
+              <w:pStyle w:val="LiTextNormal"/>
+            </w:pPr>
+            <w:r>
+              <w:lastRenderedPageBreak/>
+              <w:t>IsOpen</w:t>
+            </w:r>
+          </w:p>
+        </w:tc>
+        <w:tc>
+          <w:tcPr>
+            <w:tcW w:w="2098" w:type="dxa"/>
+          </w:tcPr>
+          <w:p>
+            <w:pPr>
+              <w:cnfStyle w:val="000000100000" w:firstRow="0" w:lastRow="0" w:firstColumn="0" w:lastColumn="0" w:oddVBand="0" w:evenVBand="0" w:oddHBand="1" w:evenHBand="0" w:firstRowFirstColumn="0" w:firstRowLastColumn="0" w:lastRowFirstColumn="0" w:lastRowLastColumn="0"/>
+              <w:rPr>
+                <w:rFonts w:ascii="Times New Roman" w:hAnsi="Times New Roman" w:cs="Times New Roman"/>
+                <w:sz w:val="20"/>
+                <w:szCs w:val="20"/>
+              </w:rPr>
+            </w:pPr>
+            <w:r>
+              <w:rPr>
+                <w:rFonts w:ascii="Times New Roman" w:hAnsi="Times New Roman" w:cs="Times New Roman"/>
+                <w:sz w:val="20"/>
+                <w:szCs w:val="20"/>
+              </w:rPr>
+              <w:t>Verifică dacă dispozitivul este conectat.</w:t>
+            </w:r>
+          </w:p>
+        </w:tc>
+        <w:tc>
+          <w:tcPr>
+            <w:tcW w:w="1735" w:type="dxa"/>
+          </w:tcPr>
+          <w:p>
+            <w:pPr>
+              <w:cnfStyle w:val="000000100000" w:firstRow="0" w:lastRow="0" w:firstColumn="0" w:lastColumn="0" w:oddVBand="0" w:evenVBand="0" w:oddHBand="1" w:evenHBand="0" w:firstRowFirstColumn="0" w:firstRowLastColumn="0" w:lastRowFirstColumn="0" w:lastRowLastColumn="0"/>
+              <w:rPr>
+                <w:rFonts w:ascii="Times New Roman" w:hAnsi="Times New Roman" w:cs="Times New Roman"/>
+                <w:sz w:val="20"/>
+                <w:szCs w:val="20"/>
+              </w:rPr>
+            </w:pPr>
+            <w:r>
+              <w:rPr>
+                <w:rFonts w:ascii="Times New Roman" w:hAnsi="Times New Roman" w:cs="Times New Roman"/>
+                <w:sz w:val="20"/>
+                <w:szCs w:val="20"/>
+              </w:rPr>
+              <w:t>Doar octetul de comandă</w:t>
+            </w:r>
+            <w:r>
+              <w:rPr>
+                <w:rFonts w:ascii="Times New Roman" w:hAnsi="Times New Roman" w:cs="Times New Roman"/>
+                <w:sz w:val="20"/>
+                <w:szCs w:val="20"/>
+              </w:rPr>
+              <w:t>.</w:t>
+            </w:r>
+          </w:p>
+        </w:tc>
+        <w:tc>
+          <w:tcPr>
+            <w:tcW w:w="2409" w:type="dxa"/>
+          </w:tcPr>
+          <w:p>
+            <w:pPr>
+              <w:cnfStyle w:val="000000100000" w:firstRow="0" w:lastRow="0" w:firstColumn="0" w:lastColumn="0" w:oddVBand="0" w:evenVBand="0" w:oddHBand="1" w:evenHBand="0" w:firstRowFirstColumn="0" w:firstRowLastColumn="0" w:lastRowFirstColumn="0" w:lastRowLastColumn="0"/>
+              <w:rPr>
+                <w:rFonts w:ascii="Times New Roman" w:hAnsi="Times New Roman" w:cs="Times New Roman"/>
+                <w:sz w:val="20"/>
+                <w:szCs w:val="20"/>
+              </w:rPr>
+            </w:pPr>
+            <w:r>
+              <w:rPr>
+                <w:rFonts w:ascii="Times New Roman" w:hAnsi="Times New Roman" w:cs="Times New Roman"/>
+                <w:sz w:val="20"/>
+                <w:szCs w:val="20"/>
+              </w:rPr>
+              <w:t xml:space="preserve">Octet de succes urmat de o valoare booleană. În caz contrar, octet de eroare </w:t>
+            </w:r>
+            <w:r>
+              <w:rPr>
+                <w:rFonts w:ascii="Times New Roman" w:hAnsi="Times New Roman" w:cs="Times New Roman"/>
+                <w:sz w:val="20"/>
+                <w:szCs w:val="20"/>
+              </w:rPr>
+              <w:t>urmat de</w:t>
+            </w:r>
+            <w:r>
+              <w:rPr>
+                <w:rFonts w:ascii="Times New Roman" w:hAnsi="Times New Roman" w:cs="Times New Roman"/>
+                <w:sz w:val="20"/>
+                <w:szCs w:val="20"/>
+              </w:rPr>
+              <w:t xml:space="preserve"> mesaj.</w:t>
+            </w:r>
+          </w:p>
+        </w:tc>
+      </w:tr>
+      <w:tr>
+        <w:trPr>
+          <w:trHeight w:val="1531"/>
+        </w:trPr>
+        <w:tc>
+          <w:tcPr>
+            <w:cnfStyle w:val="001000000000" w:firstRow="0" w:lastRow="0" w:firstColumn="1" w:lastColumn="0" w:oddVBand="0" w:evenVBand="0" w:oddHBand="0" w:evenHBand="0" w:firstRowFirstColumn="0" w:firstRowLastColumn="0" w:lastRowFirstColumn="0" w:lastRowLastColumn="0"/>
+            <w:tcW w:w="2825" w:type="dxa"/>
+          </w:tcPr>
+          <w:p>
+            <w:pPr>
+              <w:pStyle w:val="LiTextNormal"/>
+            </w:pPr>
+            <w:r>
+              <w:t>GetType</w:t>
+            </w:r>
+          </w:p>
+        </w:tc>
+        <w:tc>
+          <w:tcPr>
+            <w:tcW w:w="2098" w:type="dxa"/>
+          </w:tcPr>
+          <w:p>
+            <w:pPr>
+              <w:cnfStyle w:val="000000000000" w:firstRow="0" w:lastRow="0" w:firstColumn="0" w:lastColumn="0" w:oddVBand="0" w:evenVBand="0" w:oddHBand="0" w:evenHBand="0" w:firstRowFirstColumn="0" w:firstRowLastColumn="0" w:lastRowFirstColumn="0" w:lastRowLastColumn="0"/>
+              <w:rPr>
+                <w:rFonts w:ascii="Times New Roman" w:hAnsi="Times New Roman" w:cs="Times New Roman"/>
+                <w:sz w:val="20"/>
+                <w:szCs w:val="20"/>
+              </w:rPr>
+            </w:pPr>
+            <w:r>
+              <w:rPr>
+                <w:rFonts w:ascii="Times New Roman" w:hAnsi="Times New Roman" w:cs="Times New Roman"/>
+                <w:sz w:val="20"/>
+                <w:szCs w:val="20"/>
+              </w:rPr>
+              <w:t>Cere tipul dispozitivului.</w:t>
+            </w:r>
+          </w:p>
+        </w:tc>
+        <w:tc>
+          <w:tcPr>
+            <w:tcW w:w="1735" w:type="dxa"/>
+          </w:tcPr>
+          <w:p>
+            <w:pPr>
+              <w:cnfStyle w:val="000000000000" w:firstRow="0" w:lastRow="0" w:firstColumn="0" w:lastColumn="0" w:oddVBand="0" w:evenVBand="0" w:oddHBand="0" w:evenHBand="0" w:firstRowFirstColumn="0" w:firstRowLastColumn="0" w:lastRowFirstColumn="0" w:lastRowLastColumn="0"/>
+              <w:rPr>
+                <w:rFonts w:ascii="Times New Roman" w:hAnsi="Times New Roman" w:cs="Times New Roman"/>
+                <w:sz w:val="20"/>
+                <w:szCs w:val="20"/>
+              </w:rPr>
+            </w:pPr>
+            <w:r>
+              <w:rPr>
+                <w:rFonts w:ascii="Times New Roman" w:hAnsi="Times New Roman" w:cs="Times New Roman"/>
+                <w:sz w:val="20"/>
+                <w:szCs w:val="20"/>
+              </w:rPr>
+              <w:t>Doar octetul de comandă</w:t>
+            </w:r>
+            <w:r>
+              <w:rPr>
+                <w:rFonts w:ascii="Times New Roman" w:hAnsi="Times New Roman" w:cs="Times New Roman"/>
+                <w:sz w:val="20"/>
+                <w:szCs w:val="20"/>
+              </w:rPr>
+              <w:t>.</w:t>
+            </w:r>
+          </w:p>
+        </w:tc>
+        <w:tc>
+          <w:tcPr>
+            <w:tcW w:w="2409" w:type="dxa"/>
+          </w:tcPr>
+          <w:p>
+            <w:pPr>
+              <w:cnfStyle w:val="000000000000" w:firstRow="0" w:lastRow="0" w:firstColumn="0" w:lastColumn="0" w:oddVBand="0" w:evenVBand="0" w:oddHBand="0" w:evenHBand="0" w:firstRowFirstColumn="0" w:firstRowLastColumn="0" w:lastRowFirstColumn="0" w:lastRowLastColumn="0"/>
+              <w:rPr>
+                <w:rFonts w:ascii="Times New Roman" w:hAnsi="Times New Roman" w:cs="Times New Roman"/>
+                <w:sz w:val="20"/>
+                <w:szCs w:val="20"/>
+              </w:rPr>
+            </w:pPr>
+            <w:r>
+              <w:rPr>
+                <w:rFonts w:ascii="Times New Roman" w:hAnsi="Times New Roman" w:cs="Times New Roman"/>
+                <w:sz w:val="20"/>
+                <w:szCs w:val="20"/>
+              </w:rPr>
+              <w:t xml:space="preserve">Octet de succes urmat de un șir de caractere ce semnifică tipul dispozitivului. </w:t>
+            </w:r>
+            <w:r>
+              <w:rPr>
+                <w:rFonts w:ascii="Times New Roman" w:hAnsi="Times New Roman" w:cs="Times New Roman"/>
+                <w:sz w:val="20"/>
+                <w:szCs w:val="20"/>
+              </w:rPr>
+              <w:t xml:space="preserve">În caz contrar, octet de eroare </w:t>
+            </w:r>
+            <w:r>
+              <w:rPr>
+                <w:rFonts w:ascii="Times New Roman" w:hAnsi="Times New Roman" w:cs="Times New Roman"/>
+                <w:sz w:val="20"/>
+                <w:szCs w:val="20"/>
+              </w:rPr>
+              <w:t>urmat de</w:t>
+            </w:r>
+            <w:r>
+              <w:rPr>
+                <w:rFonts w:ascii="Times New Roman" w:hAnsi="Times New Roman" w:cs="Times New Roman"/>
+                <w:sz w:val="20"/>
+                <w:szCs w:val="20"/>
+              </w:rPr>
+              <w:t xml:space="preserve"> mesaj.</w:t>
+            </w:r>
+          </w:p>
+        </w:tc>
+      </w:tr>
+      <w:tr>
+        <w:trPr>
+          <w:cnfStyle w:val="000000100000" w:firstRow="0" w:lastRow="0" w:firstColumn="0" w:lastColumn="0" w:oddVBand="0" w:evenVBand="0" w:oddHBand="1" w:evenHBand="0" w:firstRowFirstColumn="0" w:firstRowLastColumn="0" w:lastRowFirstColumn="0" w:lastRowLastColumn="0"/>
+          <w:trHeight w:val="2438"/>
+        </w:trPr>
+        <w:tc>
+          <w:tcPr>
+            <w:cnfStyle w:val="001000000000" w:firstRow="0" w:lastRow="0" w:firstColumn="1" w:lastColumn="0" w:oddVBand="0" w:evenVBand="0" w:oddHBand="0" w:evenHBand="0" w:firstRowFirstColumn="0" w:firstRowLastColumn="0" w:lastRowFirstColumn="0" w:lastRowLastColumn="0"/>
+            <w:tcW w:w="2825" w:type="dxa"/>
+          </w:tcPr>
+          <w:p>
+            <w:pPr>
+              <w:pStyle w:val="LiTextNormal"/>
+              <w:ind w:left="738" w:hanging="147"/>
+            </w:pPr>
+            <w:r>
+              <w:t>Get</w:t>
+            </w:r>
+            <w:r>
+              <w:t>Accepted</w:t>
+            </w:r>
+            <w:r>
+              <w:t>Params</w:t>
+            </w:r>
+          </w:p>
+        </w:tc>
+        <w:tc>
+          <w:tcPr>
+            <w:tcW w:w="2098" w:type="dxa"/>
+          </w:tcPr>
+          <w:p>
+            <w:pPr>
+              <w:cnfStyle w:val="000000100000" w:firstRow="0" w:lastRow="0" w:firstColumn="0" w:lastColumn="0" w:oddVBand="0" w:evenVBand="0" w:oddHBand="1" w:evenHBand="0" w:firstRowFirstColumn="0" w:firstRowLastColumn="0" w:lastRowFirstColumn="0" w:lastRowLastColumn="0"/>
+              <w:rPr>
+                <w:rFonts w:ascii="Times New Roman" w:hAnsi="Times New Roman" w:cs="Times New Roman"/>
+                <w:sz w:val="20"/>
+                <w:szCs w:val="20"/>
+              </w:rPr>
+            </w:pPr>
+            <w:r>
+              <w:rPr>
+                <w:rFonts w:ascii="Times New Roman" w:hAnsi="Times New Roman" w:cs="Times New Roman"/>
+                <w:sz w:val="20"/>
+                <w:szCs w:val="20"/>
+              </w:rPr>
+              <w:t>Cere parametrii configurabili ai dispozitibului.</w:t>
+            </w:r>
+          </w:p>
+          <w:p>
+            <w:pPr>
+              <w:cnfStyle w:val="000000100000" w:firstRow="0" w:lastRow="0" w:firstColumn="0" w:lastColumn="0" w:oddVBand="0" w:evenVBand="0" w:oddHBand="1" w:evenHBand="0" w:firstRowFirstColumn="0" w:firstRowLastColumn="0" w:lastRowFirstColumn="0" w:lastRowLastColumn="0"/>
+              <w:rPr>
+                <w:rFonts w:ascii="Times New Roman" w:hAnsi="Times New Roman" w:cs="Times New Roman"/>
+                <w:sz w:val="20"/>
+                <w:szCs w:val="20"/>
+              </w:rPr>
+            </w:pPr>
+            <w:r>
+              <w:rPr>
+                <w:rFonts w:ascii="Times New Roman" w:hAnsi="Times New Roman" w:cs="Times New Roman"/>
+                <w:sz w:val="20"/>
+                <w:szCs w:val="20"/>
+              </w:rPr>
+              <w:t>Ei vor fi de forma: nume, tipul parametrului și dacă este de citire sau de scriere.</w:t>
+            </w:r>
+          </w:p>
+        </w:tc>
+        <w:tc>
+          <w:tcPr>
+            <w:tcW w:w="1735" w:type="dxa"/>
+          </w:tcPr>
+          <w:p>
+            <w:pPr>
+              <w:cnfStyle w:val="000000100000" w:firstRow="0" w:lastRow="0" w:firstColumn="0" w:lastColumn="0" w:oddVBand="0" w:evenVBand="0" w:oddHBand="1" w:evenHBand="0" w:firstRowFirstColumn="0" w:firstRowLastColumn="0" w:lastRowFirstColumn="0" w:lastRowLastColumn="0"/>
+              <w:rPr>
+                <w:rFonts w:ascii="Times New Roman" w:hAnsi="Times New Roman" w:cs="Times New Roman"/>
+                <w:sz w:val="20"/>
+                <w:szCs w:val="20"/>
+              </w:rPr>
+            </w:pPr>
+            <w:r>
+              <w:rPr>
+                <w:rFonts w:ascii="Times New Roman" w:hAnsi="Times New Roman" w:cs="Times New Roman"/>
+                <w:sz w:val="20"/>
+                <w:szCs w:val="20"/>
+              </w:rPr>
+              <w:t>Doar octetul de comandă</w:t>
+            </w:r>
+            <w:r>
+              <w:rPr>
+                <w:rFonts w:ascii="Times New Roman" w:hAnsi="Times New Roman" w:cs="Times New Roman"/>
+                <w:sz w:val="20"/>
+                <w:szCs w:val="20"/>
+              </w:rPr>
+              <w:t>.</w:t>
+            </w:r>
+          </w:p>
+        </w:tc>
+        <w:tc>
+          <w:tcPr>
+            <w:tcW w:w="2409" w:type="dxa"/>
+          </w:tcPr>
+          <w:p>
+            <w:pPr>
+              <w:cnfStyle w:val="000000100000" w:firstRow="0" w:lastRow="0" w:firstColumn="0" w:lastColumn="0" w:oddVBand="0" w:evenVBand="0" w:oddHBand="1" w:evenHBand="0" w:firstRowFirstColumn="0" w:firstRowLastColumn="0" w:lastRowFirstColumn="0" w:lastRowLastColumn="0"/>
+              <w:rPr>
+                <w:rFonts w:ascii="Times New Roman" w:hAnsi="Times New Roman" w:cs="Times New Roman"/>
+                <w:sz w:val="20"/>
+                <w:szCs w:val="20"/>
+              </w:rPr>
+            </w:pPr>
+            <w:r>
+              <w:rPr>
+                <w:rFonts w:ascii="Times New Roman" w:hAnsi="Times New Roman" w:cs="Times New Roman"/>
+                <w:sz w:val="20"/>
+                <w:szCs w:val="20"/>
+              </w:rPr>
+              <w:t xml:space="preserve">Octet de succes urmat de </w:t>
+            </w:r>
+            <w:r>
+              <w:rPr>
+                <w:rFonts w:ascii="Times New Roman" w:hAnsi="Times New Roman" w:cs="Times New Roman"/>
+                <w:sz w:val="20"/>
+                <w:szCs w:val="20"/>
+              </w:rPr>
+              <w:t>un șir de parametrii separați prin „;”</w:t>
+            </w:r>
+            <w:r>
+              <w:rPr>
+                <w:rFonts w:ascii="Times New Roman" w:hAnsi="Times New Roman" w:cs="Times New Roman"/>
+                <w:sz w:val="20"/>
+                <w:szCs w:val="20"/>
+              </w:rPr>
+              <w:t>.</w:t>
+            </w:r>
+            <w:r>
+              <w:rPr>
+                <w:rFonts w:ascii="Times New Roman" w:hAnsi="Times New Roman" w:cs="Times New Roman"/>
+                <w:sz w:val="20"/>
+                <w:szCs w:val="20"/>
+              </w:rPr>
+              <w:t xml:space="preserve"> Un parametru este de forma: „cheie=</w:t>
+            </w:r>
+            <w:r>
+              <w:rPr>
+                <w:rFonts w:ascii="Times New Roman" w:hAnsi="Times New Roman" w:cs="Times New Roman"/>
+                <w:sz w:val="20"/>
+                <w:szCs w:val="20"/>
+              </w:rPr>
+              <w:t>bool</w:t>
+            </w:r>
+            <w:r>
+              <w:rPr>
+                <w:rFonts w:ascii="Times New Roman" w:hAnsi="Times New Roman" w:cs="Times New Roman"/>
+                <w:sz w:val="20"/>
+                <w:szCs w:val="20"/>
+              </w:rPr>
+              <w:t>ean</w:t>
+            </w:r>
+            <w:r>
+              <w:rPr>
+                <w:rFonts w:ascii="Times New Roman" w:hAnsi="Times New Roman" w:cs="Times New Roman"/>
+                <w:sz w:val="20"/>
+                <w:szCs w:val="20"/>
+              </w:rPr>
+              <w:t>;tip”.</w:t>
+            </w:r>
+            <w:r>
+              <w:rPr>
+                <w:rFonts w:ascii="Times New Roman" w:hAnsi="Times New Roman" w:cs="Times New Roman"/>
+                <w:sz w:val="20"/>
+                <w:szCs w:val="20"/>
+              </w:rPr>
+              <w:t xml:space="preserve"> Valoare</w:t>
+            </w:r>
+            <w:r>
+              <w:rPr>
+                <w:rFonts w:ascii="Times New Roman" w:hAnsi="Times New Roman" w:cs="Times New Roman"/>
+                <w:sz w:val="20"/>
+                <w:szCs w:val="20"/>
+              </w:rPr>
+              <w:t>a</w:t>
+            </w:r>
+            <w:r>
+              <w:rPr>
+                <w:rFonts w:ascii="Times New Roman" w:hAnsi="Times New Roman" w:cs="Times New Roman"/>
+                <w:sz w:val="20"/>
+                <w:szCs w:val="20"/>
+              </w:rPr>
+              <w:t xml:space="preserve"> booleană semnifică dacă parametrul este doar de citire sau nu.</w:t>
+            </w:r>
+            <w:r>
+              <w:rPr>
+                <w:rFonts w:ascii="Times New Roman" w:hAnsi="Times New Roman" w:cs="Times New Roman"/>
+                <w:sz w:val="20"/>
+                <w:szCs w:val="20"/>
+              </w:rPr>
+              <w:t xml:space="preserve"> </w:t>
+            </w:r>
+            <w:r>
+              <w:rPr>
+                <w:rFonts w:ascii="Times New Roman" w:hAnsi="Times New Roman" w:cs="Times New Roman"/>
+                <w:sz w:val="20"/>
+                <w:szCs w:val="20"/>
+              </w:rPr>
+              <w:t xml:space="preserve">În caz contrar, octet de eroare </w:t>
+            </w:r>
+            <w:r>
+              <w:rPr>
+                <w:rFonts w:ascii="Times New Roman" w:hAnsi="Times New Roman" w:cs="Times New Roman"/>
+                <w:sz w:val="20"/>
+                <w:szCs w:val="20"/>
+              </w:rPr>
+              <w:t>urmat de</w:t>
+            </w:r>
+            <w:r>
+              <w:rPr>
+                <w:rFonts w:ascii="Times New Roman" w:hAnsi="Times New Roman" w:cs="Times New Roman"/>
+                <w:sz w:val="20"/>
+                <w:szCs w:val="20"/>
+              </w:rPr>
+              <w:t xml:space="preserve"> mesaj.</w:t>
+            </w:r>
+          </w:p>
+        </w:tc>
+      </w:tr>
+      <w:tr>
+        <w:trPr>
+          <w:trHeight w:val="1757"/>
+        </w:trPr>
+        <w:tc>
+          <w:tcPr>
+            <w:cnfStyle w:val="001000000000" w:firstRow="0" w:lastRow="0" w:firstColumn="1" w:lastColumn="0" w:oddVBand="0" w:evenVBand="0" w:oddHBand="0" w:evenHBand="0" w:firstRowFirstColumn="0" w:firstRowLastColumn="0" w:lastRowFirstColumn="0" w:lastRowLastColumn="0"/>
+            <w:tcW w:w="2825" w:type="dxa"/>
+          </w:tcPr>
+          <w:p>
+            <w:pPr>
+              <w:pStyle w:val="LiTextNormal"/>
+            </w:pPr>
+            <w:r>
+              <w:t>Command</w:t>
+            </w:r>
+          </w:p>
+        </w:tc>
+        <w:tc>
+          <w:tcPr>
+            <w:tcW w:w="2098" w:type="dxa"/>
+          </w:tcPr>
+          <w:p>
+            <w:pPr>
+              <w:cnfStyle w:val="000000000000" w:firstRow="0" w:lastRow="0" w:firstColumn="0" w:lastColumn="0" w:oddVBand="0" w:evenVBand="0" w:oddHBand="0" w:evenHBand="0" w:firstRowFirstColumn="0" w:firstRowLastColumn="0" w:lastRowFirstColumn="0" w:lastRowLastColumn="0"/>
+              <w:rPr>
+                <w:rFonts w:ascii="Times New Roman" w:hAnsi="Times New Roman" w:cs="Times New Roman"/>
+                <w:sz w:val="20"/>
+                <w:szCs w:val="20"/>
+              </w:rPr>
+            </w:pPr>
+            <w:r>
+              <w:rPr>
+                <w:rFonts w:ascii="Times New Roman" w:hAnsi="Times New Roman" w:cs="Times New Roman"/>
+                <w:sz w:val="20"/>
+                <w:szCs w:val="20"/>
+              </w:rPr>
+              <w:t>Programează dispozitivul.</w:t>
+            </w:r>
+          </w:p>
+        </w:tc>
+        <w:tc>
+          <w:tcPr>
+            <w:tcW w:w="1735" w:type="dxa"/>
+          </w:tcPr>
+          <w:p>
+            <w:pPr>
+              <w:cnfStyle w:val="000000000000" w:firstRow="0" w:lastRow="0" w:firstColumn="0" w:lastColumn="0" w:oddVBand="0" w:evenVBand="0" w:oddHBand="0" w:evenHBand="0" w:firstRowFirstColumn="0" w:firstRowLastColumn="0" w:lastRowFirstColumn="0" w:lastRowLastColumn="0"/>
+              <w:rPr>
+                <w:rFonts w:ascii="Times New Roman" w:hAnsi="Times New Roman" w:cs="Times New Roman"/>
+                <w:sz w:val="20"/>
+                <w:szCs w:val="20"/>
+              </w:rPr>
+            </w:pPr>
+            <w:r>
+              <w:rPr>
+                <w:rFonts w:ascii="Times New Roman" w:hAnsi="Times New Roman" w:cs="Times New Roman"/>
+                <w:sz w:val="20"/>
+                <w:szCs w:val="20"/>
+              </w:rPr>
+              <w:t>Octetul de comandă urmat de o secvență de perechi cheie=valoare separate prin „;”.</w:t>
+            </w:r>
+          </w:p>
+        </w:tc>
+        <w:tc>
+          <w:tcPr>
+            <w:tcW w:w="2409" w:type="dxa"/>
+          </w:tcPr>
+          <w:p>
+            <w:pPr>
+              <w:cnfStyle w:val="000000000000" w:firstRow="0" w:lastRow="0" w:firstColumn="0" w:lastColumn="0" w:oddVBand="0" w:evenVBand="0" w:oddHBand="0" w:evenHBand="0" w:firstRowFirstColumn="0" w:firstRowLastColumn="0" w:lastRowFirstColumn="0" w:lastRowLastColumn="0"/>
+              <w:rPr>
+                <w:rFonts w:ascii="Times New Roman" w:hAnsi="Times New Roman" w:cs="Times New Roman"/>
+                <w:sz w:val="20"/>
+                <w:szCs w:val="20"/>
+              </w:rPr>
+            </w:pPr>
+            <w:r>
+              <w:rPr>
+                <w:rFonts w:ascii="Times New Roman" w:hAnsi="Times New Roman" w:cs="Times New Roman"/>
+                <w:sz w:val="20"/>
+                <w:szCs w:val="20"/>
+              </w:rPr>
+              <w:t xml:space="preserve">Octet de success. În caz contrar, octet de eroare </w:t>
+            </w:r>
+            <w:r>
+              <w:rPr>
+                <w:rFonts w:ascii="Times New Roman" w:hAnsi="Times New Roman" w:cs="Times New Roman"/>
+                <w:sz w:val="20"/>
+                <w:szCs w:val="20"/>
+              </w:rPr>
+              <w:t>urmat de</w:t>
+            </w:r>
+            <w:r>
+              <w:rPr>
+                <w:rFonts w:ascii="Times New Roman" w:hAnsi="Times New Roman" w:cs="Times New Roman"/>
+                <w:sz w:val="20"/>
+                <w:szCs w:val="20"/>
+              </w:rPr>
+              <w:t xml:space="preserve"> mesaj.</w:t>
+            </w:r>
+          </w:p>
+        </w:tc>
+      </w:tr>
+      <w:tr>
+        <w:trPr>
+          <w:cnfStyle w:val="000000100000" w:firstRow="0" w:lastRow="0" w:firstColumn="0" w:lastColumn="0" w:oddVBand="0" w:evenVBand="0" w:oddHBand="1" w:evenHBand="0" w:firstRowFirstColumn="0" w:firstRowLastColumn="0" w:lastRowFirstColumn="0" w:lastRowLastColumn="0"/>
+          <w:trHeight w:val="1587"/>
+        </w:trPr>
+        <w:tc>
+          <w:tcPr>
+            <w:cnfStyle w:val="001000000000" w:firstRow="0" w:lastRow="0" w:firstColumn="1" w:lastColumn="0" w:oddVBand="0" w:evenVBand="0" w:oddHBand="0" w:evenHBand="0" w:firstRowFirstColumn="0" w:firstRowLastColumn="0" w:lastRowFirstColumn="0" w:lastRowLastColumn="0"/>
+            <w:tcW w:w="2825" w:type="dxa"/>
+          </w:tcPr>
+          <w:p>
+            <w:pPr>
+              <w:pStyle w:val="LiTextNormal"/>
+            </w:pPr>
+            <w:r>
+              <w:t>QuerryData</w:t>
+            </w:r>
+          </w:p>
+        </w:tc>
+        <w:tc>
+          <w:tcPr>
+            <w:tcW w:w="2098" w:type="dxa"/>
+          </w:tcPr>
+          <w:p>
+            <w:pPr>
+              <w:cnfStyle w:val="000000100000" w:firstRow="0" w:lastRow="0" w:firstColumn="0" w:lastColumn="0" w:oddVBand="0" w:evenVBand="0" w:oddHBand="1" w:evenHBand="0" w:firstRowFirstColumn="0" w:firstRowLastColumn="0" w:lastRowFirstColumn="0" w:lastRowLastColumn="0"/>
+              <w:rPr>
+                <w:rFonts w:ascii="Times New Roman" w:hAnsi="Times New Roman" w:cs="Times New Roman"/>
+                <w:sz w:val="20"/>
+                <w:szCs w:val="20"/>
+              </w:rPr>
+            </w:pPr>
+            <w:r>
+              <w:rPr>
+                <w:rFonts w:ascii="Times New Roman" w:hAnsi="Times New Roman" w:cs="Times New Roman"/>
+                <w:sz w:val="20"/>
+                <w:szCs w:val="20"/>
+              </w:rPr>
+              <w:t>Cere valorile parametrilor dispozitivului.</w:t>
+            </w:r>
+          </w:p>
+        </w:tc>
+        <w:tc>
+          <w:tcPr>
+            <w:tcW w:w="1735" w:type="dxa"/>
+          </w:tcPr>
+          <w:p>
+            <w:pPr>
+              <w:cnfStyle w:val="000000100000" w:firstRow="0" w:lastRow="0" w:firstColumn="0" w:lastColumn="0" w:oddVBand="0" w:evenVBand="0" w:oddHBand="1" w:evenHBand="0" w:firstRowFirstColumn="0" w:firstRowLastColumn="0" w:lastRowFirstColumn="0" w:lastRowLastColumn="0"/>
+              <w:rPr>
+                <w:rFonts w:ascii="Times New Roman" w:hAnsi="Times New Roman" w:cs="Times New Roman"/>
+                <w:sz w:val="20"/>
+                <w:szCs w:val="20"/>
+              </w:rPr>
+            </w:pPr>
+            <w:r>
+              <w:rPr>
+                <w:rFonts w:ascii="Times New Roman" w:hAnsi="Times New Roman" w:cs="Times New Roman"/>
+                <w:sz w:val="20"/>
+                <w:szCs w:val="20"/>
+              </w:rPr>
+              <w:t>Octetul de comandă urmat de numele parametrilor separați prin „;”.</w:t>
+            </w:r>
+          </w:p>
+        </w:tc>
+        <w:tc>
+          <w:tcPr>
+            <w:tcW w:w="2409" w:type="dxa"/>
+          </w:tcPr>
+          <w:p>
+            <w:pPr>
+              <w:cnfStyle w:val="000000100000" w:firstRow="0" w:lastRow="0" w:firstColumn="0" w:lastColumn="0" w:oddVBand="0" w:evenVBand="0" w:oddHBand="1" w:evenHBand="0" w:firstRowFirstColumn="0" w:firstRowLastColumn="0" w:lastRowFirstColumn="0" w:lastRowLastColumn="0"/>
+              <w:rPr>
+                <w:rFonts w:ascii="Times New Roman" w:hAnsi="Times New Roman" w:cs="Times New Roman"/>
+                <w:sz w:val="20"/>
+                <w:szCs w:val="20"/>
+              </w:rPr>
+            </w:pPr>
+            <w:r>
+              <w:rPr>
+                <w:rFonts w:ascii="Times New Roman" w:hAnsi="Times New Roman" w:cs="Times New Roman"/>
+                <w:sz w:val="20"/>
+                <w:szCs w:val="20"/>
+              </w:rPr>
+              <w:t>Octet de success</w:t>
+            </w:r>
+            <w:r>
+              <w:rPr>
+                <w:rFonts w:ascii="Times New Roman" w:hAnsi="Times New Roman" w:cs="Times New Roman"/>
+                <w:sz w:val="20"/>
+                <w:szCs w:val="20"/>
+              </w:rPr>
+              <w:t xml:space="preserve"> urmat de un șir valori de forma „cheie=valoare”, separate prin „;”.</w:t>
+            </w:r>
+            <w:r>
+              <w:rPr>
+                <w:rFonts w:ascii="Times New Roman" w:hAnsi="Times New Roman" w:cs="Times New Roman"/>
+                <w:sz w:val="20"/>
+                <w:szCs w:val="20"/>
+              </w:rPr>
+              <w:t xml:space="preserve"> În caz contrar, octet de eroare </w:t>
+            </w:r>
+            <w:r>
+              <w:rPr>
+                <w:rFonts w:ascii="Times New Roman" w:hAnsi="Times New Roman" w:cs="Times New Roman"/>
+                <w:sz w:val="20"/>
+                <w:szCs w:val="20"/>
+              </w:rPr>
+              <w:t>urmat de</w:t>
+            </w:r>
+            <w:r>
+              <w:rPr>
+                <w:rFonts w:ascii="Times New Roman" w:hAnsi="Times New Roman" w:cs="Times New Roman"/>
+                <w:sz w:val="20"/>
+                <w:szCs w:val="20"/>
+              </w:rPr>
+              <w:t xml:space="preserve"> mesaj.</w:t>
+            </w:r>
+          </w:p>
+        </w:tc>
+      </w:tr>
+    </w:tbl>
+    <w:p>
+      <w:pPr>
+        <w:pStyle w:val="LiFigura"/>
+      </w:pPr>
+    </w:p>
+    <w:p>
+      <w:pPr>
+        <w:pStyle w:val="LiFigura"/>
+        <w:rPr>
+          <w:noProof/>
+        </w:rPr>
+      </w:pPr>
+      <w:bookmarkStart w:id="54" w:name="_Ref517098434"/>
+      <w:bookmarkStart w:id="55" w:name="_Toc517102031"/>
+      <w:r>
+        <w:t xml:space="preserve">Tabelul </w:t>
+      </w:r>
+      <w:r>
+        <w:fldChar w:fldCharType="begin"/>
+      </w:r>
+      <w:r>
+        <w:instrText xml:space="preserve"> SEQ Tabelul \* ARABIC </w:instrText>
+      </w:r>
+      <w:r>
+        <w:fldChar w:fldCharType="separate"/>
+      </w:r>
+      <w:r>
+        <w:rPr>
+          <w:noProof/>
+        </w:rPr>
+        <w:t>1</w:t>
+      </w:r>
+      <w:r>
+        <w:fldChar w:fldCharType="end"/>
+      </w:r>
+      <w:bookmarkEnd w:id="54"/>
+      <w:r>
+        <w:t xml:space="preserve">: </w:t>
+      </w:r>
+      <w:r>
+        <w:t>Definirea protocolului de comuni</w:t>
+      </w:r>
+      <w:r>
+        <w:rPr>
+          <w:noProof/>
+        </w:rPr>
+        <w:t>care</w:t>
+      </w:r>
+      <w:bookmarkEnd w:id="55"/>
+    </w:p>
+    <w:p>
+      <w:pPr>
+        <w:pStyle w:val="LiTextNormal"/>
+      </w:pPr>
+    </w:p>
+    <w:p>
+      <w:pPr>
+        <w:pStyle w:val="LiTextNormal"/>
+      </w:pPr>
+      <w:r>
+        <w:fldChar w:fldCharType="begin"/>
+      </w:r>
+      <w:r>
+        <w:instrText xml:space="preserve"> REF _Ref517098434 \h </w:instrText>
+      </w:r>
+      <w:r>
+        <w:fldChar w:fldCharType="separate"/>
+      </w:r>
+      <w:r>
+        <w:t xml:space="preserve">Tabelul </w:t>
+      </w:r>
+      <w:r>
+        <w:rPr>
+          <w:noProof/>
+        </w:rPr>
+        <w:t>1</w:t>
+      </w:r>
+      <w:r>
+        <w:fldChar w:fldCharType="end"/>
+      </w:r>
+      <w:r>
+        <w:t>, de mai sus,</w:t>
+      </w:r>
+      <w:r>
+        <w:t xml:space="preserve"> conține definirea protocolului de comunicare.</w:t>
+      </w:r>
+      <w:r>
+        <w:t xml:space="preserve"> </w:t>
+      </w:r>
+      <w:r>
+        <w:t>Coloanele cerere și răspuns se referă la ce se trimite pe rețea atunci când se solicită operație</w:t>
+      </w:r>
+      <w:r>
+        <w:t>, respectv răspunsul corespunzător cererii.</w:t>
+      </w:r>
+      <w:r>
+        <w:t xml:space="preserve"> </w:t>
+      </w:r>
     </w:p>
     <w:p>
       <w:pPr>
@@ -11205,172 +12472,175 @@
           <w:numId w:val="4"/>
         </w:numPr>
       </w:pPr>
-      <w:bookmarkStart w:id="52" w:name="_Toc517041480"/>
+      <w:bookmarkStart w:id="56" w:name="_Toc517102010"/>
       <w:r>
         <w:t>Securitate</w:t>
       </w:r>
       <w:r>
         <w:t>a serverului</w:t>
       </w:r>
-      <w:bookmarkEnd w:id="52"/>
-    </w:p>
-    <w:p>
-      <w:pPr>
-        <w:pStyle w:val="LiTextNormal"/>
-      </w:pPr>
-    </w:p>
-    <w:p>
-      <w:pPr>
-        <w:pStyle w:val="LiTextNormal"/>
-      </w:pPr>
+      <w:bookmarkEnd w:id="56"/>
+    </w:p>
+    <w:p>
+      <w:pPr>
+        <w:pStyle w:val="LiTextNormal"/>
+      </w:pPr>
+    </w:p>
+    <w:p>
+      <w:pPr>
+        <w:pStyle w:val="LiTextNormal"/>
+      </w:pPr>
+      <w:r>
+        <w:t>Din punct de vedere al securit</w:t>
+      </w:r>
+      <w:r>
+        <w:t>ății între server și client</w:t>
+      </w:r>
+      <w:r>
+        <w:t xml:space="preserve"> folosec autorizarea bazată pe token</w:t>
+      </w:r>
+      <w:r>
+        <w:t>-uri de access</w:t>
+      </w:r>
+      <w:r>
+        <w:t>.</w:t>
+      </w:r>
+      <w:r>
+        <w:t xml:space="preserve"> În</w:t>
+      </w:r>
+      <w:r>
+        <w:t xml:space="preserve"> </w:t>
+      </w:r>
+      <w:r>
+        <w:t>a</w:t>
+      </w:r>
+      <w:r>
+        <w:t>utentificarea bazată pe token-uri</w:t>
+      </w:r>
+      <w:r>
+        <w:t>, se asigură</w:t>
+      </w:r>
+      <w:r>
+        <w:t xml:space="preserve"> că fiecare cerere către server conține un token semnat, pe care serverul îl va verifica pentru autenticitate, iar doar apoi </w:t>
+      </w:r>
       <w:r>
         <w:lastRenderedPageBreak/>
-        <w:t>Din punct de vedere al securit</w:t>
-      </w:r>
-      <w:r>
-        <w:t>ății între server și client</w:t>
-      </w:r>
-      <w:r>
-        <w:t xml:space="preserve"> folosec autorizarea bazată pe token</w:t>
-      </w:r>
-      <w:r>
-        <w:t>-uri de access</w:t>
+        <w:t>va raspunde la c</w:t>
+      </w:r>
+      <w:r>
+        <w:t>e</w:t>
+      </w:r>
+      <w:r>
+        <w:t xml:space="preserve">rere. </w:t>
+      </w:r>
+      <w:r>
+        <w:t xml:space="preserve">Un token este o </w:t>
+      </w:r>
+      <w:r>
+        <w:t>secvență</w:t>
+      </w:r>
+      <w:r>
+        <w:t xml:space="preserve"> de informație care nu are nici o însemnătate singură, dar combinată cu sistemul de tokenizare</w:t>
+      </w:r>
+      <w:r>
+        <w:t xml:space="preserve"> joacă un rol vital î</w:t>
+      </w:r>
+      <w:r>
+        <w:t xml:space="preserve">n securitatea </w:t>
+      </w:r>
+      <w:r>
+        <w:t>serverului</w:t>
       </w:r>
       <w:r>
         <w:t>.</w:t>
       </w:r>
-      <w:r>
-        <w:t xml:space="preserve"> În</w:t>
+    </w:p>
+    <w:p>
+      <w:pPr>
+        <w:pStyle w:val="LiTextNormal"/>
+      </w:pPr>
+      <w:r>
+        <w:t>Atunci c</w:t>
+      </w:r>
+      <w:r>
+        <w:t>â</w:t>
+      </w:r>
+      <w:r>
+        <w:t xml:space="preserve">nd un utilizator </w:t>
+      </w:r>
+      <w:r>
+        <w:t>dorește să se logheze, cererea este trimisă de la aplicația web la server. Serverul primește cererea, verifică dacă utilizatorul este înregistrat, apoi ver</w:t>
+      </w:r>
+      <w:r>
+        <w:t>ifică dacă parola se potrivește. Dacă toți acești pași se termină cu succes atu</w:t>
+      </w:r>
+      <w:r>
+        <w:t xml:space="preserve">nci utilizatorul este autorizat, prin urmare </w:t>
+      </w:r>
+      <w:r>
+        <w:t xml:space="preserve">serverul generează un token ce este trimis drept răspuns aplicației web. </w:t>
+      </w:r>
+      <w:r>
+        <w:t xml:space="preserve">Din acest punct aplicația web are tokenul de autorizare și o să îl folosească la fiecare cerere către server. Un token expiră </w:t>
+      </w:r>
+      <w:r>
+        <w:t>la un timp presabilit de către server.</w:t>
+      </w:r>
+    </w:p>
+    <w:p>
+      <w:pPr>
+        <w:pStyle w:val="LiTextNormal"/>
+      </w:pPr>
+      <w:r>
+        <w:t xml:space="preserve">Din cauză că după logare aplicația web trimite la fiecare cerere token-ul primit, am creat un filtru http care interceptează toate cererile de la aplicația web, în afară de logare și de înregistrare, și verifică existența token-ului în header-ul http. </w:t>
+      </w:r>
+      <w:r>
+        <w:t>Dacă se efectuează cererea și se trimite fără token, atunci serverul răspunde că utilizatorul nu este autorizat în efectuarea operațiunii dorite. Dacă se trimite token dar după verificarea serverului este invalid, același răspuns se va trimite. Doar în c</w:t>
+      </w:r>
+      <w:r>
+        <w:t>azul în care tokenul este valid, cererea</w:t>
+      </w:r>
+      <w:r>
+        <w:t xml:space="preserve"> trece la metoda din controller</w:t>
       </w:r>
       <w:r>
         <w:t xml:space="preserve"> </w:t>
       </w:r>
       <w:r>
-        <w:t>a</w:t>
-      </w:r>
-      <w:r>
-        <w:t>utentificarea bazată pe token-uri</w:t>
-      </w:r>
-      <w:r>
-        <w:t>, se asigură</w:t>
-      </w:r>
-      <w:r>
-        <w:t xml:space="preserve"> că fiecare cerere către server conține un token semnat, pe care serverul îl va verifica pentru autenticitate, iar doar apoi va raspunde la c</w:t>
-      </w:r>
-      <w:r>
-        <w:t>e</w:t>
-      </w:r>
-      <w:r>
-        <w:t xml:space="preserve">rere. </w:t>
-      </w:r>
-      <w:r>
-        <w:t xml:space="preserve">Un token este o </w:t>
-      </w:r>
-      <w:r>
-        <w:t>secvență</w:t>
-      </w:r>
-      <w:r>
-        <w:t xml:space="preserve"> de informație care nu are nici o însemnătate singură, dar combinată cu sistemul de tokenizare</w:t>
-      </w:r>
-      <w:r>
-        <w:t xml:space="preserve"> joacă un rol vital î</w:t>
-      </w:r>
-      <w:r>
-        <w:t xml:space="preserve">n securitatea </w:t>
-      </w:r>
-      <w:r>
-        <w:t>serverului</w:t>
+        <w:t xml:space="preserve">ce o să execute </w:t>
+      </w:r>
+      <w:r>
+        <w:t>acțiunea dorită.</w:t>
+      </w:r>
+    </w:p>
+    <w:p>
+      <w:pPr>
+        <w:pStyle w:val="LiTextNormal"/>
+      </w:pPr>
+      <w:r>
+        <w:t xml:space="preserve">Tokenul </w:t>
+      </w:r>
+      <w:r>
+        <w:t xml:space="preserve">creat de server </w:t>
+      </w:r>
+      <w:r>
+        <w:t xml:space="preserve">este semnat folosind </w:t>
+      </w:r>
+      <w:r>
+        <w:t>HMAC-SHA-512</w:t>
+      </w:r>
+      <w:r>
+        <w:rPr>
+          <w:rStyle w:val="FootnoteReference"/>
+        </w:rPr>
+        <w:footnoteReference w:id="32"/>
       </w:r>
       <w:r>
         <w:t>.</w:t>
       </w:r>
-    </w:p>
-    <w:p>
-      <w:pPr>
-        <w:pStyle w:val="LiTextNormal"/>
-      </w:pPr>
-      <w:r>
-        <w:t>Atunci c</w:t>
-      </w:r>
-      <w:r>
-        <w:t>â</w:t>
-      </w:r>
-      <w:r>
-        <w:t xml:space="preserve">nd un utilizator </w:t>
-      </w:r>
-      <w:r>
-        <w:t>dorește să se logheze, cererea este trimisă de la aplicația web la server. Serverul primește cererea, verifică dacă utilizatorul este înregistrat, apoi ver</w:t>
-      </w:r>
-      <w:r>
-        <w:t>ifică dacă parola se potrivește. Dacă toți acești pași se termină cu succes atu</w:t>
-      </w:r>
-      <w:r>
-        <w:t xml:space="preserve">nci utilizatorul este autorizat, prin urmare </w:t>
-      </w:r>
-      <w:r>
-        <w:t xml:space="preserve">serverul generează un token ce este trimis drept răspuns aplicației web. </w:t>
-      </w:r>
-      <w:r>
-        <w:t xml:space="preserve">Din acest punct aplicația web are tokenul de autorizare și o să îl folosească la fiecare cerere către server. Un token expiră </w:t>
-      </w:r>
-      <w:r>
-        <w:t>la un timp presabilit de către server.</w:t>
-      </w:r>
-    </w:p>
-    <w:p>
-      <w:pPr>
-        <w:pStyle w:val="LiTextNormal"/>
-      </w:pPr>
-      <w:r>
-        <w:t xml:space="preserve">Din cauză că după logare aplicația web trimite la fiecare cerere token-ul primit, am creat un filtru http care interceptează toate cererile de la aplicația web, în afară de logare și de înregistrare, și verifică existența token-ului în header-ul http. </w:t>
-      </w:r>
-      <w:r>
-        <w:t>Dacă se efectuează cererea și se trimite fără token, atunci serverul răspunde că utilizatorul nu este autorizat în efectuarea operațiunii dorite. Dacă se trimite token dar după verificarea serverului este invalid, același răspuns se va trimite. Doar în c</w:t>
-      </w:r>
-      <w:r>
-        <w:t>azul în care tokenul este valid, cererea</w:t>
-      </w:r>
-      <w:r>
-        <w:t xml:space="preserve"> trece la metoda din controller</w:t>
-      </w:r>
       <w:r>
         <w:t xml:space="preserve"> </w:t>
       </w:r>
-      <w:r>
-        <w:t xml:space="preserve">ce o să execute </w:t>
-      </w:r>
-      <w:r>
-        <w:t>acțiunea dorită.</w:t>
-      </w:r>
-    </w:p>
-    <w:p>
-      <w:pPr>
-        <w:pStyle w:val="LiTextNormal"/>
-      </w:pPr>
-      <w:r>
-        <w:t xml:space="preserve">Tokenul </w:t>
-      </w:r>
-      <w:r>
-        <w:t xml:space="preserve">creat de server </w:t>
-      </w:r>
-      <w:r>
-        <w:t xml:space="preserve">este semnat folosind </w:t>
-      </w:r>
-      <w:r>
-        <w:t>HMAC-SHA-512</w:t>
-      </w:r>
-      <w:r>
-        <w:rPr>
-          <w:rStyle w:val="FootnoteReference"/>
-        </w:rPr>
-        <w:footnoteReference w:id="32"/>
-      </w:r>
-      <w:r>
-        <w:t>.</w:t>
-      </w:r>
-      <w:r>
-        <w:t xml:space="preserve"> </w:t>
-      </w:r>
     </w:p>
     <w:p>
       <w:pPr>
@@ -11403,10 +12673,7 @@
         <w:pStyle w:val="LiTextNormal"/>
       </w:pPr>
       <w:r>
-        <w:t xml:space="preserve">Dacă se folosește </w:t>
-      </w:r>
-      <w:r>
-        <w:t>HTTPS</w:t>
+        <w:t>Dacă se folosește HTTPS</w:t>
       </w:r>
       <w:r>
         <w:rPr>
@@ -11431,6 +12698,7 @@
           <w:id w:val="1996143442"/>
           <w:citation/>
         </w:sdtPr>
+        <w:sdtEndPr/>
         <w:sdtContent>
           <w:r>
             <w:fldChar w:fldCharType="begin"/>
@@ -11460,8 +12728,6 @@
       <w:pPr>
         <w:pStyle w:val="LiTextNormal"/>
       </w:pPr>
-      <w:bookmarkStart w:id="53" w:name="_GoBack"/>
-      <w:bookmarkEnd w:id="53"/>
     </w:p>
     <w:p>
       <w:pPr>
@@ -11490,6 +12756,7 @@
           <w:id w:val="-925949880"/>
           <w:citation/>
         </w:sdtPr>
+        <w:sdtEndPr/>
         <w:sdtContent>
           <w:r>
             <w:fldChar w:fldCharType="begin"/>
@@ -11530,7 +12797,6 @@
         </w:numPr>
       </w:pPr>
       <w:r>
-        <w:lastRenderedPageBreak/>
         <w:t>criptează datele sensibile. Datele trimise folosind acest protocol sunt criptate, fiind ilizibile pentru cei ce nu au cheia.</w:t>
       </w:r>
     </w:p>
@@ -11555,7 +12821,11 @@
         <w:t>ele care comunică.</w:t>
       </w:r>
       <w:r>
-        <w:t xml:space="preserve"> Handshake-ul reprezintă un termen criptografic ce semnifică un proces automat de negociere între doi participanți pentru stabilirea protocolului de comunicare înainte d</w:t>
+        <w:t xml:space="preserve"> Handshake-ul </w:t>
+      </w:r>
+      <w:r>
+        <w:lastRenderedPageBreak/>
+        <w:t>reprezintă un termen criptografic ce semnifică un proces automat de negociere între doi participanți pentru stabilirea protocolului de comunicare înainte d</w:t>
       </w:r>
       <w:r>
         <w:t>e începerea comunicării propriu-</w:t>
@@ -11576,10 +12846,25 @@
         <w:t>a</w:t>
       </w:r>
       <w:r>
-        <w:t xml:space="preserve">pără împotriva escrocherilor. Escrocherii au foarte mari dificultăți în replicarea unui certificat SSL </w:t>
-      </w:r>
-      <w:r>
-        <w:t>autentic.</w:t>
+        <w:t xml:space="preserve">pără împotriva escrocherilor. Escrocherii au foarte mari dificultăți în </w:t>
+      </w:r>
+      <w:r>
+        <w:t xml:space="preserve">crearea unei replici </w:t>
+      </w:r>
+      <w:r>
+        <w:t>autentic</w:t>
+      </w:r>
+      <w:r>
+        <w:t>e</w:t>
+      </w:r>
+      <w:r>
+        <w:t xml:space="preserve"> a unui</w:t>
+      </w:r>
+      <w:r>
+        <w:t xml:space="preserve"> certificat SSL</w:t>
+      </w:r>
+      <w:r>
+        <w:t>.</w:t>
       </w:r>
     </w:p>
     <w:p>
@@ -11608,13 +12893,25 @@
         <w:t>erverul ob</w:t>
       </w:r>
       <w:r>
-        <w:t>ține socket-urile din clasa SSLSocketFactory</w:t>
+        <w:t xml:space="preserve">ține socket-urile </w:t>
+      </w:r>
+      <w:r>
+        <w:t>pentru conectarea la dispozitive</w:t>
+      </w:r>
+      <w:r>
+        <w:t xml:space="preserve"> </w:t>
+      </w:r>
+      <w:r>
+        <w:t>din clasa SSLSocketFactory</w:t>
       </w:r>
       <w:r>
         <w:t>.</w:t>
       </w:r>
       <w:r>
-        <w:t xml:space="preserve"> Serverului și dispozitivelor trebuie se specifice </w:t>
+        <w:t xml:space="preserve"> Serverul și dispozitivele</w:t>
+      </w:r>
+      <w:r>
+        <w:t xml:space="preserve"> trebuie se specifice </w:t>
       </w:r>
       <w:r>
         <w:t xml:space="preserve">locația </w:t>
@@ -11700,7 +12997,6 @@
     <w:p>
       <w:pPr>
         <w:pStyle w:val="LiTextNormal"/>
-        <w:ind w:left="720" w:firstLine="0"/>
       </w:pPr>
     </w:p>
     <w:p>
@@ -11727,8 +13023,8 @@
       <w:pPr>
         <w:pStyle w:val="LiFigura"/>
       </w:pPr>
-      <w:bookmarkStart w:id="54" w:name="_Ref517087282"/>
-      <w:bookmarkStart w:id="55" w:name="_Toc517088772"/>
+      <w:bookmarkStart w:id="57" w:name="_Ref517087282"/>
+      <w:bookmarkStart w:id="58" w:name="_Toc517102027"/>
       <w:r>
         <w:t xml:space="preserve">Figura </w:t>
       </w:r>
@@ -11750,11 +13046,27 @@
       <w:r>
         <w:fldChar w:fldCharType="end"/>
       </w:r>
-      <w:bookmarkEnd w:id="54"/>
+      <w:bookmarkEnd w:id="57"/>
       <w:r>
         <w:t>: Comanda pentru generarea certificatului SSL</w:t>
       </w:r>
-      <w:bookmarkEnd w:id="55"/>
+      <w:bookmarkEnd w:id="58"/>
+    </w:p>
+    <w:p>
+      <w:pPr>
+        <w:pStyle w:val="LiTextNormal"/>
+      </w:pPr>
+    </w:p>
+    <w:p>
+      <w:pPr>
+        <w:pStyle w:val="LiTextNormal"/>
+      </w:pPr>
+      <w:r>
+        <w:t>CAPTURI ECRAN</w:t>
+      </w:r>
+      <w:r>
+        <w:t xml:space="preserve"> WIRESHARK</w:t>
+      </w:r>
     </w:p>
     <w:p>
       <w:pPr>
@@ -11769,14 +13081,14 @@
           <w:numId w:val="4"/>
         </w:numPr>
       </w:pPr>
-      <w:bookmarkStart w:id="56" w:name="_Toc517041481"/>
+      <w:bookmarkStart w:id="59" w:name="_Toc517102011"/>
       <w:r>
         <w:t>Unelte</w:t>
       </w:r>
       <w:r>
         <w:t xml:space="preserve"> folosite</w:t>
       </w:r>
-      <w:bookmarkEnd w:id="56"/>
+      <w:bookmarkEnd w:id="59"/>
     </w:p>
     <w:p>
       <w:pPr>
@@ -11821,6 +13133,7 @@
           <w:id w:val="1570386410"/>
           <w:citation/>
         </w:sdtPr>
+        <w:sdtEndPr/>
         <w:sdtContent>
           <w:r>
             <w:fldChar w:fldCharType="begin"/>
@@ -11982,6 +13295,11 @@
       <w:r>
         <w:t>: ce antete http se pun, care este url-ul corespunzător.</w:t>
       </w:r>
+    </w:p>
+    <w:p>
+      <w:pPr>
+        <w:pStyle w:val="LiTextNormal"/>
+      </w:pPr>
     </w:p>
     <w:p>
       <w:pPr>
@@ -12039,9 +13357,9 @@
       <w:pPr>
         <w:pStyle w:val="LiFigura"/>
       </w:pPr>
-      <w:bookmarkStart w:id="57" w:name="_Ref516999104"/>
-      <w:bookmarkStart w:id="58" w:name="_Ref516999098"/>
-      <w:bookmarkStart w:id="59" w:name="_Toc517088773"/>
+      <w:bookmarkStart w:id="60" w:name="_Ref516999104"/>
+      <w:bookmarkStart w:id="61" w:name="_Ref516999098"/>
+      <w:bookmarkStart w:id="62" w:name="_Toc517102028"/>
       <w:r>
         <w:t xml:space="preserve">Figura </w:t>
       </w:r>
@@ -12063,15 +13381,15 @@
       <w:r>
         <w:fldChar w:fldCharType="end"/>
       </w:r>
-      <w:bookmarkEnd w:id="57"/>
+      <w:bookmarkEnd w:id="60"/>
       <w:r>
         <w:t xml:space="preserve">: </w:t>
       </w:r>
       <w:r>
         <w:t>Documentația interactivă a server-ului</w:t>
       </w:r>
-      <w:bookmarkEnd w:id="58"/>
-      <w:bookmarkEnd w:id="59"/>
+      <w:bookmarkEnd w:id="61"/>
+      <w:bookmarkEnd w:id="62"/>
     </w:p>
     <w:p>
       <w:pPr>
@@ -12135,8 +13453,8 @@
       <w:pPr>
         <w:pStyle w:val="LiFigura"/>
       </w:pPr>
-      <w:bookmarkStart w:id="60" w:name="_Ref517000861"/>
-      <w:bookmarkStart w:id="61" w:name="_Toc517088774"/>
+      <w:bookmarkStart w:id="63" w:name="_Ref517000861"/>
+      <w:bookmarkStart w:id="64" w:name="_Toc517102029"/>
       <w:r>
         <w:t xml:space="preserve">Figura </w:t>
       </w:r>
@@ -12158,11 +13476,11 @@
       <w:r>
         <w:fldChar w:fldCharType="end"/>
       </w:r>
-      <w:bookmarkEnd w:id="60"/>
+      <w:bookmarkEnd w:id="63"/>
       <w:r>
         <w:t>: Documentarea unei metode</w:t>
       </w:r>
-      <w:bookmarkEnd w:id="61"/>
+      <w:bookmarkEnd w:id="64"/>
     </w:p>
     <w:p>
       <w:pPr>
@@ -12270,6 +13588,7 @@
           <w:id w:val="146322404"/>
           <w:citation/>
         </w:sdtPr>
+        <w:sdtEndPr/>
         <w:sdtContent>
           <w:r>
             <w:fldChar w:fldCharType="begin"/>
@@ -12412,8 +13731,8 @@
       <w:pPr>
         <w:pStyle w:val="LiFigura"/>
       </w:pPr>
-      <w:bookmarkStart w:id="62" w:name="_Ref517014777"/>
-      <w:bookmarkStart w:id="63" w:name="_Toc517088775"/>
+      <w:bookmarkStart w:id="65" w:name="_Ref517014777"/>
+      <w:bookmarkStart w:id="66" w:name="_Toc517102030"/>
       <w:r>
         <w:t xml:space="preserve">Figura </w:t>
       </w:r>
@@ -12435,11 +13754,11 @@
       <w:r>
         <w:fldChar w:fldCharType="end"/>
       </w:r>
-      <w:bookmarkEnd w:id="62"/>
+      <w:bookmarkEnd w:id="65"/>
       <w:r>
         <w:t>: Observarea traficului HTTP dintre aplicația web și server</w:t>
       </w:r>
-      <w:bookmarkEnd w:id="63"/>
+      <w:bookmarkEnd w:id="66"/>
     </w:p>
     <w:p>
       <w:pPr>
@@ -12456,25 +13775,21 @@
     <w:p>
       <w:pPr>
         <w:pStyle w:val="LiSubchapters"/>
-        <w:numPr>
-          <w:ilvl w:val="1"/>
-          <w:numId w:val="4"/>
-        </w:numPr>
         <w:rPr>
           <w:sz w:val="52"/>
         </w:rPr>
       </w:pPr>
-      <w:bookmarkStart w:id="64" w:name="_Toc515625697"/>
-      <w:bookmarkStart w:id="65" w:name="_Toc517041482"/>
+      <w:bookmarkStart w:id="67" w:name="_Toc515625697"/>
+      <w:bookmarkStart w:id="68" w:name="_Toc517102012"/>
       <w:r>
         <w:lastRenderedPageBreak/>
         <w:t>Modulul 3</w:t>
       </w:r>
-      <w:bookmarkEnd w:id="64"/>
+      <w:bookmarkEnd w:id="67"/>
       <w:r>
         <w:t xml:space="preserve"> – Dispozitivele inteligente</w:t>
       </w:r>
-      <w:bookmarkEnd w:id="65"/>
+      <w:bookmarkEnd w:id="68"/>
     </w:p>
     <w:p>
       <w:pPr>
@@ -12500,7 +13815,7 @@
           <w:szCs w:val="26"/>
         </w:rPr>
       </w:pPr>
-      <w:bookmarkStart w:id="66" w:name="_Toc515625698"/>
+      <w:bookmarkStart w:id="69" w:name="_Toc515625698"/>
       <w:r>
         <w:br w:type="page"/>
       </w:r>
@@ -12509,7 +13824,7 @@
       <w:pPr>
         <w:pStyle w:val="LiChapters"/>
       </w:pPr>
-      <w:bookmarkStart w:id="67" w:name="_Toc517041483"/>
+      <w:bookmarkStart w:id="70" w:name="_Toc517102013"/>
       <w:r>
         <w:lastRenderedPageBreak/>
         <w:t>Direcț</w:t>
@@ -12517,11 +13832,11 @@
       <w:r>
         <w:t>ii de viitor</w:t>
       </w:r>
-      <w:bookmarkEnd w:id="66"/>
-      <w:bookmarkEnd w:id="67"/>
-    </w:p>
-    <w:p>
-      <w:bookmarkStart w:id="68" w:name="_Toc515625699"/>
+      <w:bookmarkEnd w:id="69"/>
+      <w:bookmarkEnd w:id="70"/>
+    </w:p>
+    <w:p>
+      <w:bookmarkStart w:id="71" w:name="_Toc515625699"/>
     </w:p>
     <w:p/>
     <w:p>
@@ -12541,16 +13856,16 @@
       <w:pPr>
         <w:pStyle w:val="LiChapters"/>
       </w:pPr>
-      <w:bookmarkStart w:id="69" w:name="_Toc517041484"/>
+      <w:bookmarkStart w:id="72" w:name="_Toc517102014"/>
       <w:r>
         <w:lastRenderedPageBreak/>
         <w:t>Concluzii</w:t>
       </w:r>
-      <w:bookmarkEnd w:id="68"/>
-      <w:bookmarkEnd w:id="69"/>
-    </w:p>
-    <w:p>
-      <w:bookmarkStart w:id="70" w:name="_Toc515625701"/>
+      <w:bookmarkEnd w:id="71"/>
+      <w:bookmarkEnd w:id="72"/>
+    </w:p>
+    <w:p>
+      <w:bookmarkStart w:id="73" w:name="_Toc515625701"/>
     </w:p>
     <w:p>
       <w:pPr>
@@ -12569,19 +13884,20 @@
       <w:pPr>
         <w:pStyle w:val="LiChapters"/>
       </w:pPr>
-      <w:bookmarkStart w:id="71" w:name="_Toc517041485"/>
+      <w:bookmarkStart w:id="74" w:name="_Toc517102015"/>
       <w:r>
         <w:lastRenderedPageBreak/>
         <w:t>Bibliografie</w:t>
       </w:r>
-      <w:bookmarkEnd w:id="70"/>
-      <w:bookmarkEnd w:id="71"/>
+      <w:bookmarkEnd w:id="73"/>
+      <w:bookmarkEnd w:id="74"/>
     </w:p>
     <w:sdt>
       <w:sdtPr>
         <w:id w:val="111145805"/>
         <w:bibliography/>
       </w:sdtPr>
+      <w:sdtEndPr/>
       <w:sdtContent>
         <w:sdt>
           <w:sdtPr>
@@ -12591,6 +13907,7 @@
               <w:docPartUnique/>
             </w:docPartObj>
           </w:sdtPr>
+          <w:sdtEndPr/>
           <w:sdtContent>
             <w:p>
               <w:pPr>
@@ -12627,7 +13944,7 @@
               </w:tblGrid>
               <w:tr>
                 <w:trPr>
-                  <w:divId w:val="716709165"/>
+                  <w:divId w:val="786855985"/>
                   <w:tblCellSpacing w:w="15" w:type="dxa"/>
                 </w:trPr>
                 <w:tc>
@@ -12689,7 +14006,7 @@
               </w:tr>
               <w:tr>
                 <w:trPr>
-                  <w:divId w:val="716709165"/>
+                  <w:divId w:val="786855985"/>
                   <w:tblCellSpacing w:w="15" w:type="dxa"/>
                 </w:trPr>
                 <w:tc>
@@ -12735,7 +14052,7 @@
               </w:tr>
               <w:tr>
                 <w:trPr>
-                  <w:divId w:val="716709165"/>
+                  <w:divId w:val="786855985"/>
                   <w:tblCellSpacing w:w="15" w:type="dxa"/>
                 </w:trPr>
                 <w:tc>
@@ -12781,7 +14098,7 @@
               </w:tr>
               <w:tr>
                 <w:trPr>
-                  <w:divId w:val="716709165"/>
+                  <w:divId w:val="786855985"/>
                   <w:tblCellSpacing w:w="15" w:type="dxa"/>
                 </w:trPr>
                 <w:tc>
@@ -12827,7 +14144,7 @@
               </w:tr>
               <w:tr>
                 <w:trPr>
-                  <w:divId w:val="716709165"/>
+                  <w:divId w:val="786855985"/>
                   <w:tblCellSpacing w:w="15" w:type="dxa"/>
                 </w:trPr>
                 <w:tc>
@@ -12873,7 +14190,7 @@
               </w:tr>
               <w:tr>
                 <w:trPr>
-                  <w:divId w:val="716709165"/>
+                  <w:divId w:val="786855985"/>
                   <w:tblCellSpacing w:w="15" w:type="dxa"/>
                 </w:trPr>
                 <w:tc>
@@ -12919,7 +14236,7 @@
               </w:tr>
               <w:tr>
                 <w:trPr>
-                  <w:divId w:val="716709165"/>
+                  <w:divId w:val="786855985"/>
                   <w:tblCellSpacing w:w="15" w:type="dxa"/>
                 </w:trPr>
                 <w:tc>
@@ -12965,7 +14282,7 @@
               </w:tr>
               <w:tr>
                 <w:trPr>
-                  <w:divId w:val="716709165"/>
+                  <w:divId w:val="786855985"/>
                   <w:tblCellSpacing w:w="15" w:type="dxa"/>
                 </w:trPr>
                 <w:tc>
@@ -13011,7 +14328,7 @@
               </w:tr>
               <w:tr>
                 <w:trPr>
-                  <w:divId w:val="716709165"/>
+                  <w:divId w:val="786855985"/>
                   <w:tblCellSpacing w:w="15" w:type="dxa"/>
                 </w:trPr>
                 <w:tc>
@@ -13057,7 +14374,7 @@
               </w:tr>
               <w:tr>
                 <w:trPr>
-                  <w:divId w:val="716709165"/>
+                  <w:divId w:val="786855985"/>
                   <w:tblCellSpacing w:w="15" w:type="dxa"/>
                 </w:trPr>
                 <w:tc>
@@ -13103,7 +14420,7 @@
               </w:tr>
               <w:tr>
                 <w:trPr>
-                  <w:divId w:val="716709165"/>
+                  <w:divId w:val="786855985"/>
                   <w:tblCellSpacing w:w="15" w:type="dxa"/>
                 </w:trPr>
                 <w:tc>
@@ -13149,7 +14466,7 @@
               </w:tr>
               <w:tr>
                 <w:trPr>
-                  <w:divId w:val="716709165"/>
+                  <w:divId w:val="786855985"/>
                   <w:tblCellSpacing w:w="15" w:type="dxa"/>
                 </w:trPr>
                 <w:tc>
@@ -13195,7 +14512,7 @@
               </w:tr>
               <w:tr>
                 <w:trPr>
-                  <w:divId w:val="716709165"/>
+                  <w:divId w:val="786855985"/>
                   <w:tblCellSpacing w:w="15" w:type="dxa"/>
                 </w:trPr>
                 <w:tc>
@@ -13242,7 +14559,7 @@
             </w:tbl>
             <w:p>
               <w:pPr>
-                <w:divId w:val="716709165"/>
+                <w:divId w:val="786855985"/>
                 <w:rPr>
                   <w:rFonts w:eastAsia="Times New Roman"/>
                   <w:noProof/>
@@ -13304,7 +14621,7 @@
 <w:ftr xmlns:wpc="http://schemas.microsoft.com/office/word/2010/wordprocessingCanvas" xmlns:mc="http://schemas.openxmlformats.org/markup-compatibility/2006" xmlns:o="urn:schemas-microsoft-com:office:office" xmlns:r="http://schemas.openxmlformats.org/officeDocument/2006/relationships" xmlns:m="http://schemas.openxmlformats.org/officeDocument/2006/math" xmlns:v="urn:schemas-microsoft-com:vml" xmlns:wp14="http://schemas.microsoft.com/office/word/2010/wordprocessingDrawing" xmlns:wp="http://schemas.openxmlformats.org/drawingml/2006/wordprocessingDrawing" xmlns:w10="urn:schemas-microsoft-com:office:word" xmlns:w="http://schemas.openxmlformats.org/wordprocessingml/2006/main" xmlns:w14="http://schemas.microsoft.com/office/word/2010/wordml" xmlns:w15="http://schemas.microsoft.com/office/word/2012/wordml" xmlns:wpg="http://schemas.microsoft.com/office/word/2010/wordprocessingGroup" xmlns:wpi="http://schemas.microsoft.com/office/word/2010/wordprocessingInk" xmlns:wne="http://schemas.microsoft.com/office/word/2006/wordml" xmlns:wps="http://schemas.microsoft.com/office/word/2010/wordprocessingShape" mc:Ignorable="w14 w15 wp14">
   <w:sdt>
     <w:sdtPr>
-      <w:id w:val="1130674209"/>
+      <w:id w:val="92290728"/>
       <w:docPartObj>
         <w:docPartGallery w:val="Page Numbers (Bottom of Page)"/>
         <w:docPartUnique/>
@@ -13334,7 +14651,7 @@
           <w:rPr>
             <w:noProof/>
           </w:rPr>
-          <w:t>26</w:t>
+          <w:t>i</w:t>
         </w:r>
         <w:r>
           <w:rPr>
@@ -14140,7 +15457,7 @@
 <w:hdr xmlns:wpc="http://schemas.microsoft.com/office/word/2010/wordprocessingCanvas" xmlns:mc="http://schemas.openxmlformats.org/markup-compatibility/2006" xmlns:o="urn:schemas-microsoft-com:office:office" xmlns:r="http://schemas.openxmlformats.org/officeDocument/2006/relationships" xmlns:m="http://schemas.openxmlformats.org/officeDocument/2006/math" xmlns:v="urn:schemas-microsoft-com:vml" xmlns:wp14="http://schemas.microsoft.com/office/word/2010/wordprocessingDrawing" xmlns:wp="http://schemas.openxmlformats.org/drawingml/2006/wordprocessingDrawing" xmlns:w10="urn:schemas-microsoft-com:office:word" xmlns:w="http://schemas.openxmlformats.org/wordprocessingml/2006/main" xmlns:w14="http://schemas.microsoft.com/office/word/2010/wordml" xmlns:w15="http://schemas.microsoft.com/office/word/2012/wordml" xmlns:wpg="http://schemas.microsoft.com/office/word/2010/wordprocessingGroup" xmlns:wpi="http://schemas.microsoft.com/office/word/2010/wordprocessingInk" xmlns:wne="http://schemas.microsoft.com/office/word/2006/wordml" xmlns:wps="http://schemas.microsoft.com/office/word/2010/wordprocessingShape" mc:Ignorable="w14 w15 wp14">
   <w:sdt>
     <w:sdtPr>
-      <w:id w:val="1076790217"/>
+      <w:id w:val="-111749422"/>
       <w:docPartObj>
         <w:docPartGallery w:val="Page Numbers (Top of Page)"/>
         <w:docPartUnique/>
@@ -14427,7 +15744,7 @@
   <w:abstractNum w:abstractNumId="2" w15:restartNumberingAfterBreak="0">
     <w:nsid w:val="07993913"/>
     <w:multiLevelType w:val="multilevel"/>
-    <w:tmpl w:val="2B1C1888"/>
+    <w:tmpl w:val="C088C63C"/>
     <w:lvl w:ilvl="0">
       <w:start w:val="1"/>
       <w:numFmt w:val="decimal"/>
@@ -14444,6 +15761,7 @@
     <w:lvl w:ilvl="1">
       <w:start w:val="1"/>
       <w:numFmt w:val="decimal"/>
+      <w:pStyle w:val="LiSubchapters"/>
       <w:isLgl/>
       <w:lvlText w:val="%1.%2."/>
       <w:lvlJc w:val="left"/>
@@ -16973,7 +18291,7 @@
   <w:style w:type="paragraph" w:default="1" w:styleId="Normal">
     <w:name w:val="Normal"/>
     <w:qFormat/>
-    <w:rsid w:val="002978A2"/>
+    <w:rsid w:val="00FA1EAF"/>
     <w:rPr>
       <w:lang w:val="ro-RO"/>
     </w:rPr>
@@ -17007,7 +18325,7 @@
     <w:uiPriority w:val="9"/>
     <w:unhideWhenUsed/>
     <w:qFormat/>
-    <w:rsid w:val="002978A2"/>
+    <w:rsid w:val="00FA1EAF"/>
     <w:pPr>
       <w:keepNext/>
       <w:keepLines/>
@@ -17030,7 +18348,7 @@
     <w:semiHidden/>
     <w:unhideWhenUsed/>
     <w:qFormat/>
-    <w:rsid w:val="002978A2"/>
+    <w:rsid w:val="00FA1EAF"/>
     <w:pPr>
       <w:keepNext/>
       <w:keepLines/>
@@ -17093,7 +18411,7 @@
     <w:uiPriority w:val="1"/>
     <w:semiHidden/>
     <w:unhideWhenUsed/>
-    <w:rsid w:val="002978A2"/>
+    <w:rsid w:val="00FA1EAF"/>
   </w:style>
   <w:style w:type="table" w:default="1" w:styleId="TableNormal">
     <w:name w:val="Normal Table"/>
@@ -17115,7 +18433,7 @@
     <w:uiPriority w:val="99"/>
     <w:semiHidden/>
     <w:unhideWhenUsed/>
-    <w:rsid w:val="002978A2"/>
+    <w:rsid w:val="00FA1EAF"/>
   </w:style>
   <w:style w:type="character" w:customStyle="1" w:styleId="Heading1Char">
     <w:name w:val="Heading 1 Char"/>
@@ -17147,7 +18465,7 @@
     <w:basedOn w:val="DefaultParagraphFont"/>
     <w:link w:val="Heading2"/>
     <w:uiPriority w:val="9"/>
-    <w:rsid w:val="002978A2"/>
+    <w:rsid w:val="00FA1EAF"/>
     <w:rPr>
       <w:rFonts w:asciiTheme="majorHAnsi" w:eastAsiaTheme="majorEastAsia" w:hAnsiTheme="majorHAnsi" w:cstheme="majorBidi"/>
       <w:color w:val="2E74B5" w:themeColor="accent1" w:themeShade="BF"/>
@@ -17162,7 +18480,7 @@
     <w:link w:val="LiChaptersChar"/>
     <w:autoRedefine/>
     <w:qFormat/>
-    <w:rsid w:val="002978A2"/>
+    <w:rsid w:val="00FA1EAF"/>
     <w:pPr>
       <w:numPr>
         <w:numId w:val="4"/>
@@ -17190,7 +18508,7 @@
     <w:name w:val="Li Chapters Char"/>
     <w:basedOn w:val="DefaultParagraphFont"/>
     <w:link w:val="LiChapters"/>
-    <w:rsid w:val="002978A2"/>
+    <w:rsid w:val="00FA1EAF"/>
     <w:rPr>
       <w:rFonts w:ascii="Times New Roman" w:eastAsiaTheme="majorEastAsia" w:hAnsi="Times New Roman" w:cstheme="majorBidi"/>
       <w:color w:val="000000" w:themeColor="text1"/>
@@ -17239,7 +18557,7 @@
     <w:link w:val="LiTextNormalChar"/>
     <w:autoRedefine/>
     <w:qFormat/>
-    <w:rsid w:val="002978A2"/>
+    <w:rsid w:val="00C323F0"/>
     <w:pPr>
       <w:spacing w:after="0" w:line="360" w:lineRule="auto"/>
       <w:ind w:firstLine="720"/>
@@ -17256,7 +18574,7 @@
     <w:basedOn w:val="LiTextNormal"/>
     <w:link w:val="LiFPTitleChar"/>
     <w:autoRedefine/>
-    <w:rsid w:val="002978A2"/>
+    <w:rsid w:val="00FA1EAF"/>
     <w:rPr>
       <w:sz w:val="96"/>
     </w:rPr>
@@ -17265,7 +18583,7 @@
     <w:name w:val="Li Text Normal Char"/>
     <w:basedOn w:val="DefaultParagraphFont"/>
     <w:link w:val="LiTextNormal"/>
-    <w:rsid w:val="002978A2"/>
+    <w:rsid w:val="00C323F0"/>
     <w:rPr>
       <w:rFonts w:ascii="Times New Roman" w:hAnsi="Times New Roman"/>
       <w:sz w:val="24"/>
@@ -17278,7 +18596,7 @@
     <w:basedOn w:val="LiFPTitle"/>
     <w:link w:val="LiFPSubtitleChar"/>
     <w:autoRedefine/>
-    <w:rsid w:val="002978A2"/>
+    <w:rsid w:val="00FA1EAF"/>
     <w:pPr>
       <w:jc w:val="right"/>
     </w:pPr>
@@ -17290,7 +18608,7 @@
     <w:name w:val="Li FP Title Char"/>
     <w:basedOn w:val="LiTextNormalChar"/>
     <w:link w:val="LiFPTitle"/>
-    <w:rsid w:val="002978A2"/>
+    <w:rsid w:val="00FA1EAF"/>
     <w:rPr>
       <w:rFonts w:ascii="Times New Roman" w:hAnsi="Times New Roman"/>
       <w:sz w:val="96"/>
@@ -17304,7 +18622,7 @@
     <w:next w:val="Heading2"/>
     <w:link w:val="LiSubtitleChar"/>
     <w:autoRedefine/>
-    <w:rsid w:val="002978A2"/>
+    <w:rsid w:val="00FA1EAF"/>
     <w:rPr>
       <w:sz w:val="40"/>
     </w:rPr>
@@ -17313,7 +18631,7 @@
     <w:name w:val="Li FP Subtitle Char"/>
     <w:basedOn w:val="LiFPTitleChar"/>
     <w:link w:val="LiFPSubtitle"/>
-    <w:rsid w:val="002978A2"/>
+    <w:rsid w:val="00FA1EAF"/>
     <w:rPr>
       <w:rFonts w:ascii="Times New Roman" w:hAnsi="Times New Roman"/>
       <w:sz w:val="56"/>
@@ -17325,7 +18643,7 @@
     <w:name w:val="Li Subtitle Char"/>
     <w:basedOn w:val="LiChaptersChar"/>
     <w:link w:val="LiSubtitle"/>
-    <w:rsid w:val="002978A2"/>
+    <w:rsid w:val="00FA1EAF"/>
     <w:rPr>
       <w:rFonts w:asciiTheme="majorHAnsi" w:eastAsiaTheme="majorEastAsia" w:hAnsiTheme="majorHAnsi" w:cstheme="majorBidi"/>
       <w:color w:val="2E74B5" w:themeColor="accent1" w:themeShade="BF"/>
@@ -17340,7 +18658,7 @@
     <w:link w:val="LiCodChar"/>
     <w:autoRedefine/>
     <w:qFormat/>
-    <w:rsid w:val="002978A2"/>
+    <w:rsid w:val="00FA1EAF"/>
     <w:pPr>
       <w:pBdr>
         <w:top w:val="single" w:sz="4" w:space="1" w:color="auto"/>
@@ -17362,7 +18680,7 @@
     <w:link w:val="LiEtichetaChar"/>
     <w:autoRedefine/>
     <w:qFormat/>
-    <w:rsid w:val="002978A2"/>
+    <w:rsid w:val="00FA1EAF"/>
     <w:pPr>
       <w:ind w:firstLine="0"/>
       <w:jc w:val="center"/>
@@ -17377,7 +18695,13 @@
     <w:link w:val="LiSubchaptersChar"/>
     <w:autoRedefine/>
     <w:qFormat/>
-    <w:rsid w:val="002978A2"/>
+    <w:rsid w:val="00E86D7B"/>
+    <w:pPr>
+      <w:numPr>
+        <w:ilvl w:val="1"/>
+        <w:numId w:val="4"/>
+      </w:numPr>
+    </w:pPr>
     <w:rPr>
       <w:rFonts w:ascii="Times New Roman" w:hAnsi="Times New Roman"/>
       <w:noProof/>
@@ -17389,7 +18713,7 @@
     <w:name w:val="Li Cod Char"/>
     <w:basedOn w:val="DefaultParagraphFont"/>
     <w:link w:val="LiCod"/>
-    <w:rsid w:val="002978A2"/>
+    <w:rsid w:val="00FA1EAF"/>
     <w:rPr>
       <w:rFonts w:ascii="Courier New" w:hAnsi="Courier New"/>
       <w:sz w:val="20"/>
@@ -17400,7 +18724,7 @@
     <w:name w:val="Li Eticheta Char"/>
     <w:basedOn w:val="LiCodChar"/>
     <w:link w:val="LiEticheta"/>
-    <w:rsid w:val="002978A2"/>
+    <w:rsid w:val="00FA1EAF"/>
     <w:rPr>
       <w:rFonts w:ascii="Times New Roman" w:hAnsi="Times New Roman"/>
       <w:sz w:val="20"/>
@@ -17414,7 +18738,7 @@
     <w:link w:val="LiTitleChar"/>
     <w:autoRedefine/>
     <w:qFormat/>
-    <w:rsid w:val="002978A2"/>
+    <w:rsid w:val="00FA1EAF"/>
     <w:pPr>
       <w:ind w:left="1080" w:hanging="720"/>
       <w:jc w:val="left"/>
@@ -17427,7 +18751,7 @@
     <w:name w:val="Li Subchapters Char"/>
     <w:basedOn w:val="Heading2Char"/>
     <w:link w:val="LiSubchapters"/>
-    <w:rsid w:val="002978A2"/>
+    <w:rsid w:val="00E86D7B"/>
     <w:rPr>
       <w:rFonts w:ascii="Times New Roman" w:eastAsiaTheme="majorEastAsia" w:hAnsi="Times New Roman" w:cstheme="majorBidi"/>
       <w:noProof/>
@@ -17457,7 +18781,7 @@
     <w:name w:val="Li Title Char"/>
     <w:basedOn w:val="LiTextNormalChar"/>
     <w:link w:val="LiTitle"/>
-    <w:rsid w:val="002978A2"/>
+    <w:rsid w:val="00FA1EAF"/>
     <w:rPr>
       <w:rFonts w:ascii="Times New Roman" w:hAnsi="Times New Roman"/>
       <w:sz w:val="48"/>
@@ -17532,7 +18856,7 @@
     <w:link w:val="LiBibliografieChar"/>
     <w:autoRedefine/>
     <w:qFormat/>
-    <w:rsid w:val="002978A2"/>
+    <w:rsid w:val="00FA1EAF"/>
     <w:pPr>
       <w:numPr>
         <w:numId w:val="9"/>
@@ -17552,7 +18876,7 @@
     <w:name w:val="Li Bibliografie Char"/>
     <w:basedOn w:val="LiTextNormalChar"/>
     <w:link w:val="LiBibliografie"/>
-    <w:rsid w:val="002978A2"/>
+    <w:rsid w:val="00FA1EAF"/>
     <w:rPr>
       <w:rFonts w:ascii="Times New Roman" w:hAnsi="Times New Roman"/>
       <w:sz w:val="24"/>
@@ -17619,7 +18943,7 @@
     <w:link w:val="Heading3"/>
     <w:uiPriority w:val="9"/>
     <w:semiHidden/>
-    <w:rsid w:val="002978A2"/>
+    <w:rsid w:val="00FA1EAF"/>
     <w:rPr>
       <w:rFonts w:asciiTheme="majorHAnsi" w:eastAsiaTheme="majorEastAsia" w:hAnsiTheme="majorHAnsi" w:cstheme="majorBidi"/>
       <w:color w:val="1F4D78" w:themeColor="accent1" w:themeShade="7F"/>
@@ -17706,7 +19030,7 @@
     <w:link w:val="LiFiguraChar"/>
     <w:autoRedefine/>
     <w:qFormat/>
-    <w:rsid w:val="002978A2"/>
+    <w:rsid w:val="00FA1EAF"/>
     <w:pPr>
       <w:ind w:firstLine="0"/>
       <w:jc w:val="center"/>
@@ -17745,7 +19069,7 @@
     <w:name w:val="Li Figura Char"/>
     <w:basedOn w:val="DefaultParagraphFont"/>
     <w:link w:val="LiFigura"/>
-    <w:rsid w:val="002978A2"/>
+    <w:rsid w:val="00FA1EAF"/>
     <w:rPr>
       <w:rFonts w:ascii="Times New Roman" w:hAnsi="Times New Roman"/>
       <w:sz w:val="20"/>
@@ -17759,9 +19083,6 @@
     <w:next w:val="Heading5"/>
     <w:link w:val="LiSubSubChaptersChar"/>
     <w:rsid w:val="00D217B4"/>
-    <w:pPr>
-      <w:ind w:left="1080" w:hanging="720"/>
-    </w:pPr>
   </w:style>
   <w:style w:type="paragraph" w:customStyle="1" w:styleId="LiSubSubChapter">
     <w:name w:val="Li SubSubChapter"/>
@@ -17929,6 +19250,237 @@
       <w:szCs w:val="18"/>
       <w:lang w:val="ro-RO"/>
     </w:rPr>
+  </w:style>
+  <w:style w:type="table" w:styleId="TableGrid">
+    <w:name w:val="Table Grid"/>
+    <w:basedOn w:val="TableNormal"/>
+    <w:uiPriority w:val="39"/>
+    <w:rsid w:val="0042791D"/>
+    <w:pPr>
+      <w:spacing w:after="0" w:line="240" w:lineRule="auto"/>
+    </w:pPr>
+    <w:tblPr>
+      <w:tblBorders>
+        <w:top w:val="single" w:sz="4" w:space="0" w:color="auto"/>
+        <w:left w:val="single" w:sz="4" w:space="0" w:color="auto"/>
+        <w:bottom w:val="single" w:sz="4" w:space="0" w:color="auto"/>
+        <w:right w:val="single" w:sz="4" w:space="0" w:color="auto"/>
+        <w:insideH w:val="single" w:sz="4" w:space="0" w:color="auto"/>
+        <w:insideV w:val="single" w:sz="4" w:space="0" w:color="auto"/>
+      </w:tblBorders>
+    </w:tblPr>
+  </w:style>
+  <w:style w:type="table" w:styleId="GridTable4-Accent1">
+    <w:name w:val="Grid Table 4 Accent 1"/>
+    <w:basedOn w:val="TableNormal"/>
+    <w:uiPriority w:val="49"/>
+    <w:rsid w:val="00C40623"/>
+    <w:pPr>
+      <w:spacing w:after="0" w:line="240" w:lineRule="auto"/>
+    </w:pPr>
+    <w:tblPr>
+      <w:tblStyleRowBandSize w:val="1"/>
+      <w:tblStyleColBandSize w:val="1"/>
+      <w:tblBorders>
+        <w:top w:val="single" w:sz="4" w:space="0" w:color="9CC2E5" w:themeColor="accent1" w:themeTint="99"/>
+        <w:left w:val="single" w:sz="4" w:space="0" w:color="9CC2E5" w:themeColor="accent1" w:themeTint="99"/>
+        <w:bottom w:val="single" w:sz="4" w:space="0" w:color="9CC2E5" w:themeColor="accent1" w:themeTint="99"/>
+        <w:right w:val="single" w:sz="4" w:space="0" w:color="9CC2E5" w:themeColor="accent1" w:themeTint="99"/>
+        <w:insideH w:val="single" w:sz="4" w:space="0" w:color="9CC2E5" w:themeColor="accent1" w:themeTint="99"/>
+        <w:insideV w:val="single" w:sz="4" w:space="0" w:color="9CC2E5" w:themeColor="accent1" w:themeTint="99"/>
+      </w:tblBorders>
+    </w:tblPr>
+    <w:tblStylePr w:type="firstRow">
+      <w:rPr>
+        <w:b/>
+        <w:bCs/>
+        <w:color w:val="FFFFFF" w:themeColor="background1"/>
+      </w:rPr>
+      <w:tblPr/>
+      <w:tcPr>
+        <w:tcBorders>
+          <w:top w:val="single" w:sz="4" w:space="0" w:color="5B9BD5" w:themeColor="accent1"/>
+          <w:left w:val="single" w:sz="4" w:space="0" w:color="5B9BD5" w:themeColor="accent1"/>
+          <w:bottom w:val="single" w:sz="4" w:space="0" w:color="5B9BD5" w:themeColor="accent1"/>
+          <w:right w:val="single" w:sz="4" w:space="0" w:color="5B9BD5" w:themeColor="accent1"/>
+          <w:insideH w:val="nil"/>
+          <w:insideV w:val="nil"/>
+        </w:tcBorders>
+        <w:shd w:val="clear" w:color="auto" w:fill="5B9BD5" w:themeFill="accent1"/>
+      </w:tcPr>
+    </w:tblStylePr>
+    <w:tblStylePr w:type="lastRow">
+      <w:rPr>
+        <w:b/>
+        <w:bCs/>
+      </w:rPr>
+      <w:tblPr/>
+      <w:tcPr>
+        <w:tcBorders>
+          <w:top w:val="double" w:sz="4" w:space="0" w:color="5B9BD5" w:themeColor="accent1"/>
+        </w:tcBorders>
+      </w:tcPr>
+    </w:tblStylePr>
+    <w:tblStylePr w:type="firstCol">
+      <w:rPr>
+        <w:b/>
+        <w:bCs/>
+      </w:rPr>
+    </w:tblStylePr>
+    <w:tblStylePr w:type="lastCol">
+      <w:rPr>
+        <w:b/>
+        <w:bCs/>
+      </w:rPr>
+    </w:tblStylePr>
+    <w:tblStylePr w:type="band1Vert">
+      <w:tblPr/>
+      <w:tcPr>
+        <w:shd w:val="clear" w:color="auto" w:fill="DEEAF6" w:themeFill="accent1" w:themeFillTint="33"/>
+      </w:tcPr>
+    </w:tblStylePr>
+    <w:tblStylePr w:type="band1Horz">
+      <w:tblPr/>
+      <w:tcPr>
+        <w:shd w:val="clear" w:color="auto" w:fill="DEEAF6" w:themeFill="accent1" w:themeFillTint="33"/>
+      </w:tcPr>
+    </w:tblStylePr>
+  </w:style>
+  <w:style w:type="table" w:styleId="GridTable3-Accent1">
+    <w:name w:val="Grid Table 3 Accent 1"/>
+    <w:basedOn w:val="TableNormal"/>
+    <w:uiPriority w:val="48"/>
+    <w:rsid w:val="00BB4153"/>
+    <w:pPr>
+      <w:spacing w:after="0" w:line="240" w:lineRule="auto"/>
+    </w:pPr>
+    <w:tblPr>
+      <w:tblStyleRowBandSize w:val="1"/>
+      <w:tblStyleColBandSize w:val="1"/>
+      <w:tblBorders>
+        <w:top w:val="single" w:sz="4" w:space="0" w:color="9CC2E5" w:themeColor="accent1" w:themeTint="99"/>
+        <w:left w:val="single" w:sz="4" w:space="0" w:color="9CC2E5" w:themeColor="accent1" w:themeTint="99"/>
+        <w:bottom w:val="single" w:sz="4" w:space="0" w:color="9CC2E5" w:themeColor="accent1" w:themeTint="99"/>
+        <w:right w:val="single" w:sz="4" w:space="0" w:color="9CC2E5" w:themeColor="accent1" w:themeTint="99"/>
+        <w:insideH w:val="single" w:sz="4" w:space="0" w:color="9CC2E5" w:themeColor="accent1" w:themeTint="99"/>
+        <w:insideV w:val="single" w:sz="4" w:space="0" w:color="9CC2E5" w:themeColor="accent1" w:themeTint="99"/>
+      </w:tblBorders>
+    </w:tblPr>
+    <w:tblStylePr w:type="firstRow">
+      <w:rPr>
+        <w:b/>
+        <w:bCs/>
+      </w:rPr>
+      <w:tblPr/>
+      <w:tcPr>
+        <w:tcBorders>
+          <w:top w:val="nil"/>
+          <w:left w:val="nil"/>
+          <w:right w:val="nil"/>
+          <w:insideH w:val="nil"/>
+          <w:insideV w:val="nil"/>
+        </w:tcBorders>
+        <w:shd w:val="clear" w:color="auto" w:fill="FFFFFF" w:themeFill="background1"/>
+      </w:tcPr>
+    </w:tblStylePr>
+    <w:tblStylePr w:type="lastRow">
+      <w:rPr>
+        <w:b/>
+        <w:bCs/>
+      </w:rPr>
+      <w:tblPr/>
+      <w:tcPr>
+        <w:tcBorders>
+          <w:left w:val="nil"/>
+          <w:bottom w:val="nil"/>
+          <w:right w:val="nil"/>
+          <w:insideH w:val="nil"/>
+          <w:insideV w:val="nil"/>
+        </w:tcBorders>
+        <w:shd w:val="clear" w:color="auto" w:fill="FFFFFF" w:themeFill="background1"/>
+      </w:tcPr>
+    </w:tblStylePr>
+    <w:tblStylePr w:type="firstCol">
+      <w:pPr>
+        <w:jc w:val="right"/>
+      </w:pPr>
+      <w:rPr>
+        <w:i/>
+        <w:iCs/>
+      </w:rPr>
+      <w:tblPr/>
+      <w:tcPr>
+        <w:tcBorders>
+          <w:top w:val="nil"/>
+          <w:left w:val="nil"/>
+          <w:bottom w:val="nil"/>
+          <w:insideH w:val="nil"/>
+          <w:insideV w:val="nil"/>
+        </w:tcBorders>
+        <w:shd w:val="clear" w:color="auto" w:fill="FFFFFF" w:themeFill="background1"/>
+      </w:tcPr>
+    </w:tblStylePr>
+    <w:tblStylePr w:type="lastCol">
+      <w:rPr>
+        <w:i/>
+        <w:iCs/>
+      </w:rPr>
+      <w:tblPr/>
+      <w:tcPr>
+        <w:tcBorders>
+          <w:top w:val="nil"/>
+          <w:bottom w:val="nil"/>
+          <w:right w:val="nil"/>
+          <w:insideH w:val="nil"/>
+          <w:insideV w:val="nil"/>
+        </w:tcBorders>
+        <w:shd w:val="clear" w:color="auto" w:fill="FFFFFF" w:themeFill="background1"/>
+      </w:tcPr>
+    </w:tblStylePr>
+    <w:tblStylePr w:type="band1Vert">
+      <w:tblPr/>
+      <w:tcPr>
+        <w:shd w:val="clear" w:color="auto" w:fill="DEEAF6" w:themeFill="accent1" w:themeFillTint="33"/>
+      </w:tcPr>
+    </w:tblStylePr>
+    <w:tblStylePr w:type="band1Horz">
+      <w:tblPr/>
+      <w:tcPr>
+        <w:shd w:val="clear" w:color="auto" w:fill="DEEAF6" w:themeFill="accent1" w:themeFillTint="33"/>
+      </w:tcPr>
+    </w:tblStylePr>
+    <w:tblStylePr w:type="neCell">
+      <w:tblPr/>
+      <w:tcPr>
+        <w:tcBorders>
+          <w:bottom w:val="single" w:sz="4" w:space="0" w:color="9CC2E5" w:themeColor="accent1" w:themeTint="99"/>
+        </w:tcBorders>
+      </w:tcPr>
+    </w:tblStylePr>
+    <w:tblStylePr w:type="nwCell">
+      <w:tblPr/>
+      <w:tcPr>
+        <w:tcBorders>
+          <w:bottom w:val="single" w:sz="4" w:space="0" w:color="9CC2E5" w:themeColor="accent1" w:themeTint="99"/>
+        </w:tcBorders>
+      </w:tcPr>
+    </w:tblStylePr>
+    <w:tblStylePr w:type="seCell">
+      <w:tblPr/>
+      <w:tcPr>
+        <w:tcBorders>
+          <w:top w:val="single" w:sz="4" w:space="0" w:color="9CC2E5" w:themeColor="accent1" w:themeTint="99"/>
+        </w:tcBorders>
+      </w:tcPr>
+    </w:tblStylePr>
+    <w:tblStylePr w:type="swCell">
+      <w:tblPr/>
+      <w:tcPr>
+        <w:tcBorders>
+          <w:top w:val="single" w:sz="4" w:space="0" w:color="9CC2E5" w:themeColor="accent1" w:themeTint="99"/>
+        </w:tcBorders>
+      </w:tcPr>
+    </w:tblStylePr>
   </w:style>
 </w:styles>
 </file>
@@ -18457,7 +20009,7 @@
 </file>
 
 <file path=customXml/itemProps1.xml><?xml version="1.0" encoding="utf-8"?>
-<ds:datastoreItem xmlns:ds="http://schemas.openxmlformats.org/officeDocument/2006/customXml" ds:itemID="{5DE97793-3DCA-42A9-9A91-C7CE410E25E3}">
+<ds:datastoreItem xmlns:ds="http://schemas.openxmlformats.org/officeDocument/2006/customXml" ds:itemID="{E17D9FAB-E0A6-4675-A83E-6201AA72FC6C}">
   <ds:schemaRefs>
     <ds:schemaRef ds:uri="http://schemas.openxmlformats.org/officeDocument/2006/bibliography"/>
   </ds:schemaRefs>

</xml_diff>

<commit_message>
update pie chart in frontend + documentation, fixed secret key location
</commit_message>
<xml_diff>
--- a/Documentation/Documentation.docx
+++ b/Documentation/Documentation.docx
@@ -12,7 +12,7 @@
         <w:ind w:left="1080"/>
       </w:pPr>
       <w:bookmarkStart w:id="0" w:name="_Toc515634531"/>
-      <w:bookmarkStart w:id="1" w:name="_Toc517204055"/>
+      <w:bookmarkStart w:id="1" w:name="_Toc517262670"/>
       <w:r>
         <w:t>Abstract</w:t>
       </w:r>
@@ -36,7 +36,7 @@
         </w:numPr>
         <w:ind w:left="1080"/>
       </w:pPr>
-      <w:bookmarkStart w:id="2" w:name="_Toc517204056"/>
+      <w:bookmarkStart w:id="2" w:name="_Toc517262671"/>
       <w:r>
         <w:lastRenderedPageBreak/>
         <w:t>Lista figurilor</w:t>
@@ -72,7 +72,7 @@
       <w:r>
         <w:fldChar w:fldCharType="separate"/>
       </w:r>
-      <w:hyperlink w:anchor="_Toc517204031" w:history="1">
+      <w:hyperlink w:anchor="_Toc517262646" w:history="1">
         <w:r>
           <w:rPr>
             <w:rStyle w:val="Hyperlink"/>
@@ -99,7 +99,7 @@
             <w:noProof/>
             <w:webHidden/>
           </w:rPr>
-          <w:instrText xml:space="preserve"> PAGEREF _Toc517204031 \h </w:instrText>
+          <w:instrText xml:space="preserve"> PAGEREF _Toc517262646 \h </w:instrText>
         </w:r>
         <w:r>
           <w:rPr>
@@ -142,7 +142,7 @@
           <w:lang w:val="en-US"/>
         </w:rPr>
       </w:pPr>
-      <w:hyperlink w:anchor="_Toc517204032" w:history="1">
+      <w:hyperlink w:anchor="_Toc517262647" w:history="1">
         <w:r>
           <w:rPr>
             <w:rStyle w:val="Hyperlink"/>
@@ -169,7 +169,7 @@
             <w:noProof/>
             <w:webHidden/>
           </w:rPr>
-          <w:instrText xml:space="preserve"> PAGEREF _Toc517204032 \h </w:instrText>
+          <w:instrText xml:space="preserve"> PAGEREF _Toc517262647 \h </w:instrText>
         </w:r>
         <w:r>
           <w:rPr>
@@ -212,7 +212,7 @@
           <w:lang w:val="en-US"/>
         </w:rPr>
       </w:pPr>
-      <w:hyperlink w:anchor="_Toc517204033" w:history="1">
+      <w:hyperlink w:anchor="_Toc517262648" w:history="1">
         <w:r>
           <w:rPr>
             <w:rStyle w:val="Hyperlink"/>
@@ -239,7 +239,7 @@
             <w:noProof/>
             <w:webHidden/>
           </w:rPr>
-          <w:instrText xml:space="preserve"> PAGEREF _Toc517204033 \h </w:instrText>
+          <w:instrText xml:space="preserve"> PAGEREF _Toc517262648 \h </w:instrText>
         </w:r>
         <w:r>
           <w:rPr>
@@ -282,7 +282,7 @@
           <w:lang w:val="en-US"/>
         </w:rPr>
       </w:pPr>
-      <w:hyperlink w:anchor="_Toc517204034" w:history="1">
+      <w:hyperlink w:anchor="_Toc517262649" w:history="1">
         <w:r>
           <w:rPr>
             <w:rStyle w:val="Hyperlink"/>
@@ -309,7 +309,7 @@
             <w:noProof/>
             <w:webHidden/>
           </w:rPr>
-          <w:instrText xml:space="preserve"> PAGEREF _Toc517204034 \h </w:instrText>
+          <w:instrText xml:space="preserve"> PAGEREF _Toc517262649 \h </w:instrText>
         </w:r>
         <w:r>
           <w:rPr>
@@ -352,7 +352,7 @@
           <w:lang w:val="en-US"/>
         </w:rPr>
       </w:pPr>
-      <w:hyperlink w:anchor="_Toc517204035" w:history="1">
+      <w:hyperlink w:anchor="_Toc517262650" w:history="1">
         <w:r>
           <w:rPr>
             <w:rStyle w:val="Hyperlink"/>
@@ -379,7 +379,7 @@
             <w:noProof/>
             <w:webHidden/>
           </w:rPr>
-          <w:instrText xml:space="preserve"> PAGEREF _Toc517204035 \h </w:instrText>
+          <w:instrText xml:space="preserve"> PAGEREF _Toc517262650 \h </w:instrText>
         </w:r>
         <w:r>
           <w:rPr>
@@ -422,7 +422,7 @@
           <w:lang w:val="en-US"/>
         </w:rPr>
       </w:pPr>
-      <w:hyperlink w:anchor="_Toc517204036" w:history="1">
+      <w:hyperlink w:anchor="_Toc517262651" w:history="1">
         <w:r>
           <w:rPr>
             <w:rStyle w:val="Hyperlink"/>
@@ -449,7 +449,7 @@
             <w:noProof/>
             <w:webHidden/>
           </w:rPr>
-          <w:instrText xml:space="preserve"> PAGEREF _Toc517204036 \h </w:instrText>
+          <w:instrText xml:space="preserve"> PAGEREF _Toc517262651 \h </w:instrText>
         </w:r>
         <w:r>
           <w:rPr>
@@ -492,7 +492,7 @@
           <w:lang w:val="en-US"/>
         </w:rPr>
       </w:pPr>
-      <w:hyperlink w:anchor="_Toc517204037" w:history="1">
+      <w:hyperlink w:anchor="_Toc517262652" w:history="1">
         <w:r>
           <w:rPr>
             <w:rStyle w:val="Hyperlink"/>
@@ -519,7 +519,7 @@
             <w:noProof/>
             <w:webHidden/>
           </w:rPr>
-          <w:instrText xml:space="preserve"> PAGEREF _Toc517204037 \h </w:instrText>
+          <w:instrText xml:space="preserve"> PAGEREF _Toc517262652 \h </w:instrText>
         </w:r>
         <w:r>
           <w:rPr>
@@ -562,13 +562,41 @@
           <w:lang w:val="en-US"/>
         </w:rPr>
       </w:pPr>
-      <w:hyperlink r:id="rId8" w:anchor="_Toc517204038" w:history="1">
+      <w:hyperlink r:id="rId8" w:anchor="_Toc517262653" w:history="1">
         <w:r>
           <w:rPr>
             <w:rStyle w:val="Hyperlink"/>
             <w:noProof/>
           </w:rPr>
-          <w:t>Figura 8: Reprezentarea lampei</w:t>
+          <w:t>Figura 8: Reprez</w:t>
+        </w:r>
+        <w:r>
+          <w:rPr>
+            <w:rStyle w:val="Hyperlink"/>
+            <w:noProof/>
+          </w:rPr>
+          <w:t>e</w:t>
+        </w:r>
+        <w:r>
+          <w:rPr>
+            <w:rStyle w:val="Hyperlink"/>
+            <w:noProof/>
+          </w:rPr>
+          <w:t xml:space="preserve">ntarea </w:t>
+        </w:r>
+        <w:r>
+          <w:rPr>
+            <w:rStyle w:val="Hyperlink"/>
+            <w:noProof/>
+          </w:rPr>
+          <w:t>l</w:t>
+        </w:r>
+        <w:r>
+          <w:rPr>
+            <w:rStyle w:val="Hyperlink"/>
+            <w:noProof/>
+          </w:rPr>
+          <w:t>ampei</w:t>
         </w:r>
         <w:r>
           <w:rPr>
@@ -589,7 +617,7 @@
             <w:noProof/>
             <w:webHidden/>
           </w:rPr>
-          <w:instrText xml:space="preserve"> PAGEREF _Toc517204038 \h </w:instrText>
+          <w:instrText xml:space="preserve"> PAGEREF _Toc517262653 \h </w:instrText>
         </w:r>
         <w:r>
           <w:rPr>
@@ -632,7 +660,7 @@
           <w:lang w:val="en-US"/>
         </w:rPr>
       </w:pPr>
-      <w:hyperlink w:anchor="_Toc517204039" w:history="1">
+      <w:hyperlink w:anchor="_Toc517262654" w:history="1">
         <w:r>
           <w:rPr>
             <w:rStyle w:val="Hyperlink"/>
@@ -659,7 +687,7 @@
             <w:noProof/>
             <w:webHidden/>
           </w:rPr>
-          <w:instrText xml:space="preserve"> PAGEREF _Toc517204039 \h </w:instrText>
+          <w:instrText xml:space="preserve"> PAGEREF _Toc517262654 \h </w:instrText>
         </w:r>
         <w:r>
           <w:rPr>
@@ -702,7 +730,7 @@
           <w:lang w:val="en-US"/>
         </w:rPr>
       </w:pPr>
-      <w:hyperlink w:anchor="_Toc517204040" w:history="1">
+      <w:hyperlink w:anchor="_Toc517262655" w:history="1">
         <w:r>
           <w:rPr>
             <w:rStyle w:val="Hyperlink"/>
@@ -729,7 +757,7 @@
             <w:noProof/>
             <w:webHidden/>
           </w:rPr>
-          <w:instrText xml:space="preserve"> PAGEREF _Toc517204040 \h </w:instrText>
+          <w:instrText xml:space="preserve"> PAGEREF _Toc517262655 \h </w:instrText>
         </w:r>
         <w:r>
           <w:rPr>
@@ -772,7 +800,7 @@
           <w:lang w:val="en-US"/>
         </w:rPr>
       </w:pPr>
-      <w:hyperlink w:anchor="_Toc517204041" w:history="1">
+      <w:hyperlink w:anchor="_Toc517262656" w:history="1">
         <w:r>
           <w:rPr>
             <w:rStyle w:val="Hyperlink"/>
@@ -799,7 +827,7 @@
             <w:noProof/>
             <w:webHidden/>
           </w:rPr>
-          <w:instrText xml:space="preserve"> PAGEREF _Toc517204041 \h </w:instrText>
+          <w:instrText xml:space="preserve"> PAGEREF _Toc517262656 \h </w:instrText>
         </w:r>
         <w:r>
           <w:rPr>
@@ -842,7 +870,7 @@
           <w:lang w:val="en-US"/>
         </w:rPr>
       </w:pPr>
-      <w:hyperlink w:anchor="_Toc517204042" w:history="1">
+      <w:hyperlink w:anchor="_Toc517262657" w:history="1">
         <w:r>
           <w:rPr>
             <w:rStyle w:val="Hyperlink"/>
@@ -869,7 +897,7 @@
             <w:noProof/>
             <w:webHidden/>
           </w:rPr>
-          <w:instrText xml:space="preserve"> PAGEREF _Toc517204042 \h </w:instrText>
+          <w:instrText xml:space="preserve"> PAGEREF _Toc517262657 \h </w:instrText>
         </w:r>
         <w:r>
           <w:rPr>
@@ -912,7 +940,7 @@
           <w:lang w:val="en-US"/>
         </w:rPr>
       </w:pPr>
-      <w:hyperlink w:anchor="_Toc517204043" w:history="1">
+      <w:hyperlink w:anchor="_Toc517262658" w:history="1">
         <w:r>
           <w:rPr>
             <w:rStyle w:val="Hyperlink"/>
@@ -939,7 +967,7 @@
             <w:noProof/>
             <w:webHidden/>
           </w:rPr>
-          <w:instrText xml:space="preserve"> PAGEREF _Toc517204043 \h </w:instrText>
+          <w:instrText xml:space="preserve"> PAGEREF _Toc517262658 \h </w:instrText>
         </w:r>
         <w:r>
           <w:rPr>
@@ -982,7 +1010,7 @@
           <w:lang w:val="en-US"/>
         </w:rPr>
       </w:pPr>
-      <w:hyperlink w:anchor="_Toc517204044" w:history="1">
+      <w:hyperlink w:anchor="_Toc517262659" w:history="1">
         <w:r>
           <w:rPr>
             <w:rStyle w:val="Hyperlink"/>
@@ -1009,7 +1037,7 @@
             <w:noProof/>
             <w:webHidden/>
           </w:rPr>
-          <w:instrText xml:space="preserve"> PAGEREF _Toc517204044 \h </w:instrText>
+          <w:instrText xml:space="preserve"> PAGEREF _Toc517262659 \h </w:instrText>
         </w:r>
         <w:r>
           <w:rPr>
@@ -1052,7 +1080,7 @@
           <w:lang w:val="en-US"/>
         </w:rPr>
       </w:pPr>
-      <w:hyperlink w:anchor="_Toc517204045" w:history="1">
+      <w:hyperlink w:anchor="_Toc517262660" w:history="1">
         <w:r>
           <w:rPr>
             <w:rStyle w:val="Hyperlink"/>
@@ -1079,7 +1107,7 @@
             <w:noProof/>
             <w:webHidden/>
           </w:rPr>
-          <w:instrText xml:space="preserve"> PAGEREF _Toc517204045 \h </w:instrText>
+          <w:instrText xml:space="preserve"> PAGEREF _Toc517262660 \h </w:instrText>
         </w:r>
         <w:r>
           <w:rPr>
@@ -1122,7 +1150,7 @@
           <w:lang w:val="en-US"/>
         </w:rPr>
       </w:pPr>
-      <w:hyperlink w:anchor="_Toc517204046" w:history="1">
+      <w:hyperlink w:anchor="_Toc517262661" w:history="1">
         <w:r>
           <w:rPr>
             <w:rStyle w:val="Hyperlink"/>
@@ -1149,7 +1177,7 @@
             <w:noProof/>
             <w:webHidden/>
           </w:rPr>
-          <w:instrText xml:space="preserve"> PAGEREF _Toc517204046 \h </w:instrText>
+          <w:instrText xml:space="preserve"> PAGEREF _Toc517262661 \h </w:instrText>
         </w:r>
         <w:r>
           <w:rPr>
@@ -1192,7 +1220,7 @@
           <w:lang w:val="en-US"/>
         </w:rPr>
       </w:pPr>
-      <w:hyperlink w:anchor="_Toc517204047" w:history="1">
+      <w:hyperlink w:anchor="_Toc517262662" w:history="1">
         <w:r>
           <w:rPr>
             <w:rStyle w:val="Hyperlink"/>
@@ -1219,7 +1247,7 @@
             <w:noProof/>
             <w:webHidden/>
           </w:rPr>
-          <w:instrText xml:space="preserve"> PAGEREF _Toc517204047 \h </w:instrText>
+          <w:instrText xml:space="preserve"> PAGEREF _Toc517262662 \h </w:instrText>
         </w:r>
         <w:r>
           <w:rPr>
@@ -1262,7 +1290,7 @@
           <w:lang w:val="en-US"/>
         </w:rPr>
       </w:pPr>
-      <w:hyperlink w:anchor="_Toc517204048" w:history="1">
+      <w:hyperlink w:anchor="_Toc517262663" w:history="1">
         <w:r>
           <w:rPr>
             <w:rStyle w:val="Hyperlink"/>
@@ -1289,7 +1317,7 @@
             <w:noProof/>
             <w:webHidden/>
           </w:rPr>
-          <w:instrText xml:space="preserve"> PAGEREF _Toc517204048 \h </w:instrText>
+          <w:instrText xml:space="preserve"> PAGEREF _Toc517262663 \h </w:instrText>
         </w:r>
         <w:r>
           <w:rPr>
@@ -1332,7 +1360,7 @@
           <w:lang w:val="en-US"/>
         </w:rPr>
       </w:pPr>
-      <w:hyperlink w:anchor="_Toc517204049" w:history="1">
+      <w:hyperlink w:anchor="_Toc517262664" w:history="1">
         <w:r>
           <w:rPr>
             <w:rStyle w:val="Hyperlink"/>
@@ -1359,7 +1387,7 @@
             <w:noProof/>
             <w:webHidden/>
           </w:rPr>
-          <w:instrText xml:space="preserve"> PAGEREF _Toc517204049 \h </w:instrText>
+          <w:instrText xml:space="preserve"> PAGEREF _Toc517262664 \h </w:instrText>
         </w:r>
         <w:r>
           <w:rPr>
@@ -1402,7 +1430,7 @@
           <w:lang w:val="en-US"/>
         </w:rPr>
       </w:pPr>
-      <w:hyperlink w:anchor="_Toc517204050" w:history="1">
+      <w:hyperlink w:anchor="_Toc517262665" w:history="1">
         <w:r>
           <w:rPr>
             <w:rStyle w:val="Hyperlink"/>
@@ -1429,7 +1457,7 @@
             <w:noProof/>
             <w:webHidden/>
           </w:rPr>
-          <w:instrText xml:space="preserve"> PAGEREF _Toc517204050 \h </w:instrText>
+          <w:instrText xml:space="preserve"> PAGEREF _Toc517262665 \h </w:instrText>
         </w:r>
         <w:r>
           <w:rPr>
@@ -1472,7 +1500,7 @@
           <w:lang w:val="en-US"/>
         </w:rPr>
       </w:pPr>
-      <w:hyperlink w:anchor="_Toc517204051" w:history="1">
+      <w:hyperlink w:anchor="_Toc517262666" w:history="1">
         <w:r>
           <w:rPr>
             <w:rStyle w:val="Hyperlink"/>
@@ -1499,7 +1527,7 @@
             <w:noProof/>
             <w:webHidden/>
           </w:rPr>
-          <w:instrText xml:space="preserve"> PAGEREF _Toc517204051 \h </w:instrText>
+          <w:instrText xml:space="preserve"> PAGEREF _Toc517262666 \h </w:instrText>
         </w:r>
         <w:r>
           <w:rPr>
@@ -1542,7 +1570,7 @@
           <w:lang w:val="en-US"/>
         </w:rPr>
       </w:pPr>
-      <w:hyperlink w:anchor="_Toc517204052" w:history="1">
+      <w:hyperlink w:anchor="_Toc517262667" w:history="1">
         <w:r>
           <w:rPr>
             <w:rStyle w:val="Hyperlink"/>
@@ -1569,7 +1597,7 @@
             <w:noProof/>
             <w:webHidden/>
           </w:rPr>
-          <w:instrText xml:space="preserve"> PAGEREF _Toc517204052 \h </w:instrText>
+          <w:instrText xml:space="preserve"> PAGEREF _Toc517262667 \h </w:instrText>
         </w:r>
         <w:r>
           <w:rPr>
@@ -1612,7 +1640,7 @@
           <w:lang w:val="en-US"/>
         </w:rPr>
       </w:pPr>
-      <w:hyperlink w:anchor="_Toc517204053" w:history="1">
+      <w:hyperlink w:anchor="_Toc517262668" w:history="1">
         <w:r>
           <w:rPr>
             <w:rStyle w:val="Hyperlink"/>
@@ -1639,7 +1667,7 @@
             <w:noProof/>
             <w:webHidden/>
           </w:rPr>
-          <w:instrText xml:space="preserve"> PAGEREF _Toc517204053 \h </w:instrText>
+          <w:instrText xml:space="preserve"> PAGEREF _Toc517262668 \h </w:instrText>
         </w:r>
         <w:r>
           <w:rPr>
@@ -1694,7 +1722,7 @@
         </w:numPr>
         <w:ind w:left="1080"/>
       </w:pPr>
-      <w:bookmarkStart w:id="3" w:name="_Toc517204057"/>
+      <w:bookmarkStart w:id="3" w:name="_Toc517262672"/>
       <w:r>
         <w:t>Lista tabelelor</w:t>
       </w:r>
@@ -1730,7 +1758,7 @@
       <w:r>
         <w:fldChar w:fldCharType="separate"/>
       </w:r>
-      <w:hyperlink w:anchor="_Toc517204054" w:history="1">
+      <w:hyperlink w:anchor="_Toc517262669" w:history="1">
         <w:r>
           <w:rPr>
             <w:rStyle w:val="Hyperlink"/>
@@ -1757,7 +1785,7 @@
             <w:noProof/>
             <w:webHidden/>
           </w:rPr>
-          <w:instrText xml:space="preserve"> PAGEREF _Toc517204054 \h </w:instrText>
+          <w:instrText xml:space="preserve"> PAGEREF _Toc517262669 \h </w:instrText>
         </w:r>
         <w:r>
           <w:rPr>
@@ -1808,7 +1836,7 @@
           <w:rStyle w:val="LiChaptersChar"/>
         </w:rPr>
       </w:pPr>
-      <w:bookmarkStart w:id="4" w:name="_Toc517204058"/>
+      <w:bookmarkStart w:id="4" w:name="_Toc517262673"/>
       <w:r>
         <w:rPr>
           <w:rStyle w:val="LiChaptersChar"/>
@@ -1881,7 +1909,7 @@
             </w:rPr>
             <w:fldChar w:fldCharType="separate"/>
           </w:r>
-          <w:hyperlink w:anchor="_Toc517204055" w:history="1">
+          <w:hyperlink w:anchor="_Toc517262670" w:history="1">
             <w:r>
               <w:rPr>
                 <w:rStyle w:val="Hyperlink"/>
@@ -1908,7 +1936,7 @@
                 <w:noProof/>
                 <w:webHidden/>
               </w:rPr>
-              <w:instrText xml:space="preserve"> PAGEREF _Toc517204055 \h </w:instrText>
+              <w:instrText xml:space="preserve"> PAGEREF _Toc517262670 \h </w:instrText>
             </w:r>
             <w:r>
               <w:rPr>
@@ -1948,7 +1976,7 @@
               <w:lang w:val="en-US"/>
             </w:rPr>
           </w:pPr>
-          <w:hyperlink w:anchor="_Toc517204056" w:history="1">
+          <w:hyperlink w:anchor="_Toc517262671" w:history="1">
             <w:r>
               <w:rPr>
                 <w:rStyle w:val="Hyperlink"/>
@@ -1975,7 +2003,7 @@
                 <w:noProof/>
                 <w:webHidden/>
               </w:rPr>
-              <w:instrText xml:space="preserve"> PAGEREF _Toc517204056 \h </w:instrText>
+              <w:instrText xml:space="preserve"> PAGEREF _Toc517262671 \h </w:instrText>
             </w:r>
             <w:r>
               <w:rPr>
@@ -2015,7 +2043,7 @@
               <w:lang w:val="en-US"/>
             </w:rPr>
           </w:pPr>
-          <w:hyperlink w:anchor="_Toc517204057" w:history="1">
+          <w:hyperlink w:anchor="_Toc517262672" w:history="1">
             <w:r>
               <w:rPr>
                 <w:rStyle w:val="Hyperlink"/>
@@ -2042,7 +2070,7 @@
                 <w:noProof/>
                 <w:webHidden/>
               </w:rPr>
-              <w:instrText xml:space="preserve"> PAGEREF _Toc517204057 \h </w:instrText>
+              <w:instrText xml:space="preserve"> PAGEREF _Toc517262672 \h </w:instrText>
             </w:r>
             <w:r>
               <w:rPr>
@@ -2082,7 +2110,7 @@
               <w:lang w:val="en-US"/>
             </w:rPr>
           </w:pPr>
-          <w:hyperlink w:anchor="_Toc517204058" w:history="1">
+          <w:hyperlink w:anchor="_Toc517262673" w:history="1">
             <w:r>
               <w:rPr>
                 <w:rStyle w:val="Hyperlink"/>
@@ -2109,7 +2137,7 @@
                 <w:noProof/>
                 <w:webHidden/>
               </w:rPr>
-              <w:instrText xml:space="preserve"> PAGEREF _Toc517204058 \h </w:instrText>
+              <w:instrText xml:space="preserve"> PAGEREF _Toc517262673 \h </w:instrText>
             </w:r>
             <w:r>
               <w:rPr>
@@ -2149,7 +2177,7 @@
               <w:lang w:val="en-US"/>
             </w:rPr>
           </w:pPr>
-          <w:hyperlink w:anchor="_Toc517204059" w:history="1">
+          <w:hyperlink w:anchor="_Toc517262674" w:history="1">
             <w:r>
               <w:rPr>
                 <w:rStyle w:val="Hyperlink"/>
@@ -2176,7 +2204,7 @@
                 <w:noProof/>
                 <w:webHidden/>
               </w:rPr>
-              <w:instrText xml:space="preserve"> PAGEREF _Toc517204059 \h </w:instrText>
+              <w:instrText xml:space="preserve"> PAGEREF _Toc517262674 \h </w:instrText>
             </w:r>
             <w:r>
               <w:rPr>
@@ -2219,7 +2247,7 @@
               <w:lang w:val="en-US"/>
             </w:rPr>
           </w:pPr>
-          <w:hyperlink w:anchor="_Toc517204060" w:history="1">
+          <w:hyperlink w:anchor="_Toc517262675" w:history="1">
             <w:r>
               <w:rPr>
                 <w:rStyle w:val="Hyperlink"/>
@@ -2246,7 +2274,7 @@
                 <w:noProof/>
                 <w:webHidden/>
               </w:rPr>
-              <w:instrText xml:space="preserve"> PAGEREF _Toc517204060 \h </w:instrText>
+              <w:instrText xml:space="preserve"> PAGEREF _Toc517262675 \h </w:instrText>
             </w:r>
             <w:r>
               <w:rPr>
@@ -2289,7 +2317,7 @@
               <w:lang w:val="en-US"/>
             </w:rPr>
           </w:pPr>
-          <w:hyperlink w:anchor="_Toc517204061" w:history="1">
+          <w:hyperlink w:anchor="_Toc517262676" w:history="1">
             <w:r>
               <w:rPr>
                 <w:rStyle w:val="Hyperlink"/>
@@ -2316,7 +2344,7 @@
                 <w:noProof/>
                 <w:webHidden/>
               </w:rPr>
-              <w:instrText xml:space="preserve"> PAGEREF _Toc517204061 \h </w:instrText>
+              <w:instrText xml:space="preserve"> PAGEREF _Toc517262676 \h </w:instrText>
             </w:r>
             <w:r>
               <w:rPr>
@@ -2359,7 +2387,7 @@
               <w:lang w:val="en-US"/>
             </w:rPr>
           </w:pPr>
-          <w:hyperlink w:anchor="_Toc517204062" w:history="1">
+          <w:hyperlink w:anchor="_Toc517262677" w:history="1">
             <w:r>
               <w:rPr>
                 <w:rStyle w:val="Hyperlink"/>
@@ -2386,7 +2414,7 @@
                 <w:noProof/>
                 <w:webHidden/>
               </w:rPr>
-              <w:instrText xml:space="preserve"> PAGEREF _Toc517204062 \h </w:instrText>
+              <w:instrText xml:space="preserve"> PAGEREF _Toc517262677 \h </w:instrText>
             </w:r>
             <w:r>
               <w:rPr>
@@ -2429,7 +2457,7 @@
               <w:lang w:val="en-US"/>
             </w:rPr>
           </w:pPr>
-          <w:hyperlink w:anchor="_Toc517204063" w:history="1">
+          <w:hyperlink w:anchor="_Toc517262678" w:history="1">
             <w:r>
               <w:rPr>
                 <w:rStyle w:val="Hyperlink"/>
@@ -2456,7 +2484,7 @@
                 <w:noProof/>
                 <w:webHidden/>
               </w:rPr>
-              <w:instrText xml:space="preserve"> PAGEREF _Toc517204063 \h </w:instrText>
+              <w:instrText xml:space="preserve"> PAGEREF _Toc517262678 \h </w:instrText>
             </w:r>
             <w:r>
               <w:rPr>
@@ -2499,7 +2527,7 @@
               <w:lang w:val="en-US"/>
             </w:rPr>
           </w:pPr>
-          <w:hyperlink w:anchor="_Toc517204064" w:history="1">
+          <w:hyperlink w:anchor="_Toc517262679" w:history="1">
             <w:r>
               <w:rPr>
                 <w:rStyle w:val="Hyperlink"/>
@@ -2526,7 +2554,7 @@
                 <w:noProof/>
                 <w:webHidden/>
               </w:rPr>
-              <w:instrText xml:space="preserve"> PAGEREF _Toc517204064 \h </w:instrText>
+              <w:instrText xml:space="preserve"> PAGEREF _Toc517262679 \h </w:instrText>
             </w:r>
             <w:r>
               <w:rPr>
@@ -2566,7 +2594,7 @@
               <w:lang w:val="en-US"/>
             </w:rPr>
           </w:pPr>
-          <w:hyperlink w:anchor="_Toc517204065" w:history="1">
+          <w:hyperlink w:anchor="_Toc517262680" w:history="1">
             <w:r>
               <w:rPr>
                 <w:rStyle w:val="Hyperlink"/>
@@ -2608,7 +2636,7 @@
                 <w:noProof/>
                 <w:webHidden/>
               </w:rPr>
-              <w:instrText xml:space="preserve"> PAGEREF _Toc517204065 \h </w:instrText>
+              <w:instrText xml:space="preserve"> PAGEREF _Toc517262680 \h </w:instrText>
             </w:r>
             <w:r>
               <w:rPr>
@@ -2648,7 +2676,7 @@
               <w:lang w:val="en-US"/>
             </w:rPr>
           </w:pPr>
-          <w:hyperlink w:anchor="_Toc517204066" w:history="1">
+          <w:hyperlink w:anchor="_Toc517262681" w:history="1">
             <w:r>
               <w:rPr>
                 <w:rStyle w:val="Hyperlink"/>
@@ -2690,7 +2718,7 @@
                 <w:noProof/>
                 <w:webHidden/>
               </w:rPr>
-              <w:instrText xml:space="preserve"> PAGEREF _Toc517204066 \h </w:instrText>
+              <w:instrText xml:space="preserve"> PAGEREF _Toc517262681 \h </w:instrText>
             </w:r>
             <w:r>
               <w:rPr>
@@ -2734,7 +2762,7 @@
               <w:lang w:val="en-US"/>
             </w:rPr>
           </w:pPr>
-          <w:hyperlink w:anchor="_Toc517204067" w:history="1">
+          <w:hyperlink w:anchor="_Toc517262682" w:history="1">
             <w:r>
               <w:rPr>
                 <w:rStyle w:val="Hyperlink"/>
@@ -2776,7 +2804,7 @@
                 <w:noProof/>
                 <w:webHidden/>
               </w:rPr>
-              <w:instrText xml:space="preserve"> PAGEREF _Toc517204067 \h </w:instrText>
+              <w:instrText xml:space="preserve"> PAGEREF _Toc517262682 \h </w:instrText>
             </w:r>
             <w:r>
               <w:rPr>
@@ -2820,7 +2848,7 @@
               <w:lang w:val="en-US"/>
             </w:rPr>
           </w:pPr>
-          <w:hyperlink w:anchor="_Toc517204068" w:history="1">
+          <w:hyperlink w:anchor="_Toc517262683" w:history="1">
             <w:r>
               <w:rPr>
                 <w:rStyle w:val="Hyperlink"/>
@@ -2862,7 +2890,7 @@
                 <w:noProof/>
                 <w:webHidden/>
               </w:rPr>
-              <w:instrText xml:space="preserve"> PAGEREF _Toc517204068 \h </w:instrText>
+              <w:instrText xml:space="preserve"> PAGEREF _Toc517262683 \h </w:instrText>
             </w:r>
             <w:r>
               <w:rPr>
@@ -2906,7 +2934,7 @@
               <w:lang w:val="en-US"/>
             </w:rPr>
           </w:pPr>
-          <w:hyperlink w:anchor="_Toc517204069" w:history="1">
+          <w:hyperlink w:anchor="_Toc517262684" w:history="1">
             <w:r>
               <w:rPr>
                 <w:rStyle w:val="Hyperlink"/>
@@ -2948,7 +2976,7 @@
                 <w:noProof/>
                 <w:webHidden/>
               </w:rPr>
-              <w:instrText xml:space="preserve"> PAGEREF _Toc517204069 \h </w:instrText>
+              <w:instrText xml:space="preserve"> PAGEREF _Toc517262684 \h </w:instrText>
             </w:r>
             <w:r>
               <w:rPr>
@@ -2988,7 +3016,7 @@
               <w:lang w:val="en-US"/>
             </w:rPr>
           </w:pPr>
-          <w:hyperlink w:anchor="_Toc517204070" w:history="1">
+          <w:hyperlink w:anchor="_Toc517262685" w:history="1">
             <w:r>
               <w:rPr>
                 <w:rStyle w:val="Hyperlink"/>
@@ -3030,7 +3058,7 @@
                 <w:noProof/>
                 <w:webHidden/>
               </w:rPr>
-              <w:instrText xml:space="preserve"> PAGEREF _Toc517204070 \h </w:instrText>
+              <w:instrText xml:space="preserve"> PAGEREF _Toc517262685 \h </w:instrText>
             </w:r>
             <w:r>
               <w:rPr>
@@ -3074,7 +3102,7 @@
               <w:lang w:val="en-US"/>
             </w:rPr>
           </w:pPr>
-          <w:hyperlink w:anchor="_Toc517204071" w:history="1">
+          <w:hyperlink w:anchor="_Toc517262686" w:history="1">
             <w:r>
               <w:rPr>
                 <w:rStyle w:val="Hyperlink"/>
@@ -3116,7 +3144,7 @@
                 <w:noProof/>
                 <w:webHidden/>
               </w:rPr>
-              <w:instrText xml:space="preserve"> PAGEREF _Toc517204071 \h </w:instrText>
+              <w:instrText xml:space="preserve"> PAGEREF _Toc517262686 \h </w:instrText>
             </w:r>
             <w:r>
               <w:rPr>
@@ -3160,7 +3188,7 @@
               <w:lang w:val="en-US"/>
             </w:rPr>
           </w:pPr>
-          <w:hyperlink w:anchor="_Toc517204072" w:history="1">
+          <w:hyperlink w:anchor="_Toc517262687" w:history="1">
             <w:r>
               <w:rPr>
                 <w:rStyle w:val="Hyperlink"/>
@@ -3202,7 +3230,7 @@
                 <w:noProof/>
                 <w:webHidden/>
               </w:rPr>
-              <w:instrText xml:space="preserve"> PAGEREF _Toc517204072 \h </w:instrText>
+              <w:instrText xml:space="preserve"> PAGEREF _Toc517262687 \h </w:instrText>
             </w:r>
             <w:r>
               <w:rPr>
@@ -3246,7 +3274,7 @@
               <w:lang w:val="en-US"/>
             </w:rPr>
           </w:pPr>
-          <w:hyperlink w:anchor="_Toc517204073" w:history="1">
+          <w:hyperlink w:anchor="_Toc517262688" w:history="1">
             <w:r>
               <w:rPr>
                 <w:rStyle w:val="Hyperlink"/>
@@ -3288,7 +3316,7 @@
                 <w:noProof/>
                 <w:webHidden/>
               </w:rPr>
-              <w:instrText xml:space="preserve"> PAGEREF _Toc517204073 \h </w:instrText>
+              <w:instrText xml:space="preserve"> PAGEREF _Toc517262688 \h </w:instrText>
             </w:r>
             <w:r>
               <w:rPr>
@@ -3332,7 +3360,7 @@
               <w:lang w:val="en-US"/>
             </w:rPr>
           </w:pPr>
-          <w:hyperlink w:anchor="_Toc517204074" w:history="1">
+          <w:hyperlink w:anchor="_Toc517262689" w:history="1">
             <w:r>
               <w:rPr>
                 <w:rStyle w:val="Hyperlink"/>
@@ -3374,7 +3402,7 @@
                 <w:noProof/>
                 <w:webHidden/>
               </w:rPr>
-              <w:instrText xml:space="preserve"> PAGEREF _Toc517204074 \h </w:instrText>
+              <w:instrText xml:space="preserve"> PAGEREF _Toc517262689 \h </w:instrText>
             </w:r>
             <w:r>
               <w:rPr>
@@ -3418,7 +3446,7 @@
               <w:lang w:val="en-US"/>
             </w:rPr>
           </w:pPr>
-          <w:hyperlink w:anchor="_Toc517204075" w:history="1">
+          <w:hyperlink w:anchor="_Toc517262690" w:history="1">
             <w:r>
               <w:rPr>
                 <w:rStyle w:val="Hyperlink"/>
@@ -3460,7 +3488,7 @@
                 <w:noProof/>
                 <w:webHidden/>
               </w:rPr>
-              <w:instrText xml:space="preserve"> PAGEREF _Toc517204075 \h </w:instrText>
+              <w:instrText xml:space="preserve"> PAGEREF _Toc517262690 \h </w:instrText>
             </w:r>
             <w:r>
               <w:rPr>
@@ -3504,7 +3532,7 @@
               <w:lang w:val="en-US"/>
             </w:rPr>
           </w:pPr>
-          <w:hyperlink w:anchor="_Toc517204076" w:history="1">
+          <w:hyperlink w:anchor="_Toc517262691" w:history="1">
             <w:r>
               <w:rPr>
                 <w:rStyle w:val="Hyperlink"/>
@@ -3546,7 +3574,7 @@
                 <w:noProof/>
                 <w:webHidden/>
               </w:rPr>
-              <w:instrText xml:space="preserve"> PAGEREF _Toc517204076 \h </w:instrText>
+              <w:instrText xml:space="preserve"> PAGEREF _Toc517262691 \h </w:instrText>
             </w:r>
             <w:r>
               <w:rPr>
@@ -3590,7 +3618,7 @@
               <w:lang w:val="en-US"/>
             </w:rPr>
           </w:pPr>
-          <w:hyperlink w:anchor="_Toc517204077" w:history="1">
+          <w:hyperlink w:anchor="_Toc517262692" w:history="1">
             <w:r>
               <w:rPr>
                 <w:rStyle w:val="Hyperlink"/>
@@ -3632,7 +3660,7 @@
                 <w:noProof/>
                 <w:webHidden/>
               </w:rPr>
-              <w:instrText xml:space="preserve"> PAGEREF _Toc517204077 \h </w:instrText>
+              <w:instrText xml:space="preserve"> PAGEREF _Toc517262692 \h </w:instrText>
             </w:r>
             <w:r>
               <w:rPr>
@@ -3676,7 +3704,7 @@
               <w:lang w:val="en-US"/>
             </w:rPr>
           </w:pPr>
-          <w:hyperlink w:anchor="_Toc517204078" w:history="1">
+          <w:hyperlink w:anchor="_Toc517262693" w:history="1">
             <w:r>
               <w:rPr>
                 <w:rStyle w:val="Hyperlink"/>
@@ -3718,7 +3746,7 @@
                 <w:noProof/>
                 <w:webHidden/>
               </w:rPr>
-              <w:instrText xml:space="preserve"> PAGEREF _Toc517204078 \h </w:instrText>
+              <w:instrText xml:space="preserve"> PAGEREF _Toc517262693 \h </w:instrText>
             </w:r>
             <w:r>
               <w:rPr>
@@ -3762,7 +3790,7 @@
               <w:lang w:val="en-US"/>
             </w:rPr>
           </w:pPr>
-          <w:hyperlink w:anchor="_Toc517204079" w:history="1">
+          <w:hyperlink w:anchor="_Toc517262694" w:history="1">
             <w:r>
               <w:rPr>
                 <w:rStyle w:val="Hyperlink"/>
@@ -3804,7 +3832,7 @@
                 <w:noProof/>
                 <w:webHidden/>
               </w:rPr>
-              <w:instrText xml:space="preserve"> PAGEREF _Toc517204079 \h </w:instrText>
+              <w:instrText xml:space="preserve"> PAGEREF _Toc517262694 \h </w:instrText>
             </w:r>
             <w:r>
               <w:rPr>
@@ -3848,7 +3876,7 @@
               <w:lang w:val="en-US"/>
             </w:rPr>
           </w:pPr>
-          <w:hyperlink w:anchor="_Toc517204080" w:history="1">
+          <w:hyperlink w:anchor="_Toc517262695" w:history="1">
             <w:r>
               <w:rPr>
                 <w:rStyle w:val="Hyperlink"/>
@@ -3890,7 +3918,7 @@
                 <w:noProof/>
                 <w:webHidden/>
               </w:rPr>
-              <w:instrText xml:space="preserve"> PAGEREF _Toc517204080 \h </w:instrText>
+              <w:instrText xml:space="preserve"> PAGEREF _Toc517262695 \h </w:instrText>
             </w:r>
             <w:r>
               <w:rPr>
@@ -3934,7 +3962,7 @@
               <w:lang w:val="en-US"/>
             </w:rPr>
           </w:pPr>
-          <w:hyperlink w:anchor="_Toc517204081" w:history="1">
+          <w:hyperlink w:anchor="_Toc517262696" w:history="1">
             <w:r>
               <w:rPr>
                 <w:rStyle w:val="Hyperlink"/>
@@ -3976,7 +4004,7 @@
                 <w:noProof/>
                 <w:webHidden/>
               </w:rPr>
-              <w:instrText xml:space="preserve"> PAGEREF _Toc517204081 \h </w:instrText>
+              <w:instrText xml:space="preserve"> PAGEREF _Toc517262696 \h </w:instrText>
             </w:r>
             <w:r>
               <w:rPr>
@@ -4020,7 +4048,7 @@
               <w:lang w:val="en-US"/>
             </w:rPr>
           </w:pPr>
-          <w:hyperlink w:anchor="_Toc517204082" w:history="1">
+          <w:hyperlink w:anchor="_Toc517262697" w:history="1">
             <w:r>
               <w:rPr>
                 <w:rStyle w:val="Hyperlink"/>
@@ -4062,7 +4090,7 @@
                 <w:noProof/>
                 <w:webHidden/>
               </w:rPr>
-              <w:instrText xml:space="preserve"> PAGEREF _Toc517204082 \h </w:instrText>
+              <w:instrText xml:space="preserve"> PAGEREF _Toc517262697 \h </w:instrText>
             </w:r>
             <w:r>
               <w:rPr>
@@ -4106,7 +4134,7 @@
               <w:lang w:val="en-US"/>
             </w:rPr>
           </w:pPr>
-          <w:hyperlink w:anchor="_Toc517204083" w:history="1">
+          <w:hyperlink w:anchor="_Toc517262698" w:history="1">
             <w:r>
               <w:rPr>
                 <w:rStyle w:val="Hyperlink"/>
@@ -4148,7 +4176,7 @@
                 <w:noProof/>
                 <w:webHidden/>
               </w:rPr>
-              <w:instrText xml:space="preserve"> PAGEREF _Toc517204083 \h </w:instrText>
+              <w:instrText xml:space="preserve"> PAGEREF _Toc517262698 \h </w:instrText>
             </w:r>
             <w:r>
               <w:rPr>
@@ -4192,7 +4220,7 @@
               <w:lang w:val="en-US"/>
             </w:rPr>
           </w:pPr>
-          <w:hyperlink w:anchor="_Toc517204084" w:history="1">
+          <w:hyperlink w:anchor="_Toc517262699" w:history="1">
             <w:r>
               <w:rPr>
                 <w:rStyle w:val="Hyperlink"/>
@@ -4234,7 +4262,7 @@
                 <w:noProof/>
                 <w:webHidden/>
               </w:rPr>
-              <w:instrText xml:space="preserve"> PAGEREF _Toc517204084 \h </w:instrText>
+              <w:instrText xml:space="preserve"> PAGEREF _Toc517262699 \h </w:instrText>
             </w:r>
             <w:r>
               <w:rPr>
@@ -4278,7 +4306,7 @@
               <w:lang w:val="en-US"/>
             </w:rPr>
           </w:pPr>
-          <w:hyperlink w:anchor="_Toc517204085" w:history="1">
+          <w:hyperlink w:anchor="_Toc517262700" w:history="1">
             <w:r>
               <w:rPr>
                 <w:rStyle w:val="Hyperlink"/>
@@ -4320,7 +4348,7 @@
                 <w:noProof/>
                 <w:webHidden/>
               </w:rPr>
-              <w:instrText xml:space="preserve"> PAGEREF _Toc517204085 \h </w:instrText>
+              <w:instrText xml:space="preserve"> PAGEREF _Toc517262700 \h </w:instrText>
             </w:r>
             <w:r>
               <w:rPr>
@@ -4364,7 +4392,7 @@
               <w:lang w:val="en-US"/>
             </w:rPr>
           </w:pPr>
-          <w:hyperlink w:anchor="_Toc517204086" w:history="1">
+          <w:hyperlink w:anchor="_Toc517262701" w:history="1">
             <w:r>
               <w:rPr>
                 <w:rStyle w:val="Hyperlink"/>
@@ -4406,7 +4434,7 @@
                 <w:noProof/>
                 <w:webHidden/>
               </w:rPr>
-              <w:instrText xml:space="preserve"> PAGEREF _Toc517204086 \h </w:instrText>
+              <w:instrText xml:space="preserve"> PAGEREF _Toc517262701 \h </w:instrText>
             </w:r>
             <w:r>
               <w:rPr>
@@ -4450,7 +4478,7 @@
               <w:lang w:val="en-US"/>
             </w:rPr>
           </w:pPr>
-          <w:hyperlink w:anchor="_Toc517204087" w:history="1">
+          <w:hyperlink w:anchor="_Toc517262702" w:history="1">
             <w:r>
               <w:rPr>
                 <w:rStyle w:val="Hyperlink"/>
@@ -4492,7 +4520,7 @@
                 <w:noProof/>
                 <w:webHidden/>
               </w:rPr>
-              <w:instrText xml:space="preserve"> PAGEREF _Toc517204087 \h </w:instrText>
+              <w:instrText xml:space="preserve"> PAGEREF _Toc517262702 \h </w:instrText>
             </w:r>
             <w:r>
               <w:rPr>
@@ -4536,7 +4564,7 @@
               <w:lang w:val="en-US"/>
             </w:rPr>
           </w:pPr>
-          <w:hyperlink w:anchor="_Toc517204088" w:history="1">
+          <w:hyperlink w:anchor="_Toc517262703" w:history="1">
             <w:r>
               <w:rPr>
                 <w:rStyle w:val="Hyperlink"/>
@@ -4578,7 +4606,7 @@
                 <w:noProof/>
                 <w:webHidden/>
               </w:rPr>
-              <w:instrText xml:space="preserve"> PAGEREF _Toc517204088 \h </w:instrText>
+              <w:instrText xml:space="preserve"> PAGEREF _Toc517262703 \h </w:instrText>
             </w:r>
             <w:r>
               <w:rPr>
@@ -4618,7 +4646,7 @@
               <w:lang w:val="en-US"/>
             </w:rPr>
           </w:pPr>
-          <w:hyperlink w:anchor="_Toc517204089" w:history="1">
+          <w:hyperlink w:anchor="_Toc517262704" w:history="1">
             <w:r>
               <w:rPr>
                 <w:rStyle w:val="Hyperlink"/>
@@ -4639,7 +4667,7 @@
                 <w:rStyle w:val="Hyperlink"/>
                 <w:noProof/>
               </w:rPr>
-              <w:t>Direcții de viitor</w:t>
+              <w:t>Direcții de dezvoltare</w:t>
             </w:r>
             <w:r>
               <w:rPr>
@@ -4660,7 +4688,7 @@
                 <w:noProof/>
                 <w:webHidden/>
               </w:rPr>
-              <w:instrText xml:space="preserve"> PAGEREF _Toc517204089 \h </w:instrText>
+              <w:instrText xml:space="preserve"> PAGEREF _Toc517262704 \h </w:instrText>
             </w:r>
             <w:r>
               <w:rPr>
@@ -4700,7 +4728,7 @@
               <w:lang w:val="en-US"/>
             </w:rPr>
           </w:pPr>
-          <w:hyperlink w:anchor="_Toc517204090" w:history="1">
+          <w:hyperlink w:anchor="_Toc517262705" w:history="1">
             <w:r>
               <w:rPr>
                 <w:rStyle w:val="Hyperlink"/>
@@ -4727,7 +4755,7 @@
                 <w:noProof/>
                 <w:webHidden/>
               </w:rPr>
-              <w:instrText xml:space="preserve"> PAGEREF _Toc517204090 \h </w:instrText>
+              <w:instrText xml:space="preserve"> PAGEREF _Toc517262705 \h </w:instrText>
             </w:r>
             <w:r>
               <w:rPr>
@@ -4767,7 +4795,7 @@
               <w:lang w:val="en-US"/>
             </w:rPr>
           </w:pPr>
-          <w:hyperlink w:anchor="_Toc517204091" w:history="1">
+          <w:hyperlink w:anchor="_Toc517262706" w:history="1">
             <w:r>
               <w:rPr>
                 <w:rStyle w:val="Hyperlink"/>
@@ -4794,7 +4822,7 @@
                 <w:noProof/>
                 <w:webHidden/>
               </w:rPr>
-              <w:instrText xml:space="preserve"> PAGEREF _Toc517204091 \h </w:instrText>
+              <w:instrText xml:space="preserve"> PAGEREF _Toc517262706 \h </w:instrText>
             </w:r>
             <w:r>
               <w:rPr>
@@ -4856,7 +4884,7 @@
         <w:ind w:left="1080"/>
       </w:pPr>
       <w:bookmarkStart w:id="6" w:name="_Ref516830484"/>
-      <w:bookmarkStart w:id="7" w:name="_Toc517204059"/>
+      <w:bookmarkStart w:id="7" w:name="_Toc517262674"/>
       <w:r>
         <w:lastRenderedPageBreak/>
         <w:t>Introducere</w:t>
@@ -4875,7 +4903,7 @@
         <w:pStyle w:val="LiSubchapters"/>
         <w:ind w:left="1080"/>
       </w:pPr>
-      <w:bookmarkStart w:id="8" w:name="_Toc517204060"/>
+      <w:bookmarkStart w:id="8" w:name="_Toc517262675"/>
       <w:r>
         <w:t>Context</w:t>
       </w:r>
@@ -5069,7 +5097,7 @@
         <w:pStyle w:val="LiSubchapters"/>
         <w:ind w:left="1080"/>
       </w:pPr>
-      <w:bookmarkStart w:id="9" w:name="_Toc517204061"/>
+      <w:bookmarkStart w:id="9" w:name="_Toc517262676"/>
       <w:r>
         <w:t>Motivație</w:t>
       </w:r>
@@ -5435,7 +5463,7 @@
         <w:pStyle w:val="LiSubchapters"/>
         <w:ind w:left="1080"/>
       </w:pPr>
-      <w:bookmarkStart w:id="10" w:name="_Toc517204062"/>
+      <w:bookmarkStart w:id="10" w:name="_Toc517262677"/>
       <w:r>
         <w:t xml:space="preserve">Ce este </w:t>
       </w:r>
@@ -5552,7 +5580,7 @@
         <w:pStyle w:val="LiSubchapters"/>
         <w:ind w:left="1080"/>
       </w:pPr>
-      <w:bookmarkStart w:id="11" w:name="_Toc517204063"/>
+      <w:bookmarkStart w:id="11" w:name="_Toc517262678"/>
       <w:r>
         <w:t>Facilitățile</w:t>
       </w:r>
@@ -6391,7 +6419,7 @@
         <w:pStyle w:val="LiSubchapters"/>
         <w:ind w:left="1080"/>
       </w:pPr>
-      <w:bookmarkStart w:id="12" w:name="_Toc517204064"/>
+      <w:bookmarkStart w:id="12" w:name="_Toc517262679"/>
       <w:r>
         <w:t>P</w:t>
       </w:r>
@@ -6924,7 +6952,7 @@
       <w:pPr>
         <w:pStyle w:val="LiChapters"/>
       </w:pPr>
-      <w:bookmarkStart w:id="13" w:name="_Toc517204065"/>
+      <w:bookmarkStart w:id="13" w:name="_Toc517262680"/>
       <w:r>
         <w:lastRenderedPageBreak/>
         <w:t>Contribuții</w:t>
@@ -6952,7 +6980,7 @@
       <w:pPr>
         <w:pStyle w:val="LiChapters"/>
       </w:pPr>
-      <w:bookmarkStart w:id="14" w:name="_Toc517204066"/>
+      <w:bookmarkStart w:id="14" w:name="_Toc517262681"/>
       <w:r>
         <w:lastRenderedPageBreak/>
         <w:t>Arhitectura sistemului</w:t>
@@ -6972,7 +7000,7 @@
           <w:numId w:val="4"/>
         </w:numPr>
       </w:pPr>
-      <w:bookmarkStart w:id="15" w:name="_Toc517204067"/>
+      <w:bookmarkStart w:id="15" w:name="_Toc517262682"/>
       <w:r>
         <w:t>Proiectare</w:t>
       </w:r>
@@ -7676,6 +7704,7 @@
       <w:r>
         <w:rPr>
           <w:noProof/>
+          <w:lang w:val="en-US"/>
         </w:rPr>
         <w:drawing>
           <wp:inline distT="0" distB="0" distL="0" distR="0">
@@ -7726,7 +7755,7 @@
       </w:pPr>
       <w:bookmarkStart w:id="16" w:name="_Ref516336671"/>
       <w:bookmarkStart w:id="17" w:name="_Ref516336655"/>
-      <w:bookmarkStart w:id="18" w:name="_Toc517204031"/>
+      <w:bookmarkStart w:id="18" w:name="_Toc517262646"/>
       <w:r>
         <w:t xml:space="preserve">Figura </w:t>
       </w:r>
@@ -7784,7 +7813,7 @@
         </w:numPr>
       </w:pPr>
       <w:bookmarkStart w:id="19" w:name="_Ref516830580"/>
-      <w:bookmarkStart w:id="20" w:name="_Toc517204068"/>
+      <w:bookmarkStart w:id="20" w:name="_Toc517262683"/>
       <w:r>
         <w:lastRenderedPageBreak/>
         <w:t xml:space="preserve">Detalii </w:t>
@@ -8282,7 +8311,7 @@
         <w:pStyle w:val="LiFigura"/>
       </w:pPr>
       <w:bookmarkStart w:id="21" w:name="_Ref516738526"/>
-      <w:bookmarkStart w:id="22" w:name="_Toc517204032"/>
+      <w:bookmarkStart w:id="22" w:name="_Toc517262647"/>
       <w:r>
         <w:t xml:space="preserve">Figura </w:t>
       </w:r>
@@ -8572,7 +8601,7 @@
           <w:szCs w:val="26"/>
         </w:rPr>
       </w:pPr>
-      <w:bookmarkStart w:id="23" w:name="_Toc517204069"/>
+      <w:bookmarkStart w:id="23" w:name="_Toc517262684"/>
       <w:r>
         <w:t>Exemplificare scen</w:t>
       </w:r>
@@ -8594,6 +8623,7 @@
       <w:r>
         <w:rPr>
           <w:noProof/>
+          <w:lang w:val="en-US"/>
         </w:rPr>
         <w:drawing>
           <wp:inline distT="0" distB="0" distL="0" distR="0">
@@ -8643,7 +8673,7 @@
         <w:pStyle w:val="LiFigura"/>
       </w:pPr>
       <w:bookmarkStart w:id="24" w:name="_Ref516750491"/>
-      <w:bookmarkStart w:id="25" w:name="_Toc517204033"/>
+      <w:bookmarkStart w:id="25" w:name="_Toc517262648"/>
       <w:r>
         <w:t xml:space="preserve">Figura </w:t>
       </w:r>
@@ -8885,6 +8915,7 @@
       <w:r>
         <w:rPr>
           <w:noProof/>
+          <w:lang w:val="en-US"/>
         </w:rPr>
         <w:drawing>
           <wp:inline distT="0" distB="0" distL="0" distR="0">
@@ -8941,7 +8972,7 @@
         <w:pStyle w:val="LiFigura"/>
       </w:pPr>
       <w:bookmarkStart w:id="26" w:name="_Ref516756860"/>
-      <w:bookmarkStart w:id="27" w:name="_Toc517204034"/>
+      <w:bookmarkStart w:id="27" w:name="_Toc517262649"/>
       <w:r>
         <w:t xml:space="preserve">Figura </w:t>
       </w:r>
@@ -9334,7 +9365,7 @@
       <w:pPr>
         <w:pStyle w:val="LiChapters"/>
       </w:pPr>
-      <w:bookmarkStart w:id="28" w:name="_Toc517204070"/>
+      <w:bookmarkStart w:id="28" w:name="_Toc517262685"/>
       <w:r>
         <w:lastRenderedPageBreak/>
         <w:t>Implementare</w:t>
@@ -9358,7 +9389,7 @@
         </w:rPr>
       </w:pPr>
       <w:bookmarkStart w:id="29" w:name="_Toc515625695"/>
-      <w:bookmarkStart w:id="30" w:name="_Toc517204071"/>
+      <w:bookmarkStart w:id="30" w:name="_Toc517262686"/>
       <w:r>
         <w:t>Modulul 1</w:t>
       </w:r>
@@ -9774,7 +9805,7 @@
           <w:numId w:val="4"/>
         </w:numPr>
       </w:pPr>
-      <w:bookmarkStart w:id="31" w:name="_Toc517204072"/>
+      <w:bookmarkStart w:id="31" w:name="_Toc517262687"/>
       <w:r>
         <w:lastRenderedPageBreak/>
         <w:t>Structura proiectului</w:t>
@@ -9896,6 +9927,7 @@
       <w:r>
         <w:rPr>
           <w:noProof/>
+          <w:lang w:val="en-US"/>
         </w:rPr>
         <w:drawing>
           <wp:inline distT="0" distB="0" distL="0" distR="0">
@@ -9945,7 +9977,7 @@
         <w:pStyle w:val="LiFigura"/>
       </w:pPr>
       <w:bookmarkStart w:id="32" w:name="_Ref516398484"/>
-      <w:bookmarkStart w:id="33" w:name="_Toc517204035"/>
+      <w:bookmarkStart w:id="33" w:name="_Toc517262650"/>
       <w:r>
         <w:t xml:space="preserve">Figura </w:t>
       </w:r>
@@ -10446,7 +10478,7 @@
           <w:numId w:val="4"/>
         </w:numPr>
       </w:pPr>
-      <w:bookmarkStart w:id="34" w:name="_Toc517204073"/>
+      <w:bookmarkStart w:id="34" w:name="_Toc517262688"/>
       <w:r>
         <w:lastRenderedPageBreak/>
         <w:t>R</w:t>
@@ -10725,6 +10757,7 @@
       <w:r>
         <w:rPr>
           <w:noProof/>
+          <w:lang w:val="en-US"/>
         </w:rPr>
         <w:drawing>
           <wp:inline distT="0" distB="0" distL="0" distR="0">
@@ -10774,7 +10807,7 @@
         <w:pStyle w:val="LiFigura"/>
       </w:pPr>
       <w:bookmarkStart w:id="35" w:name="_Ref516577243"/>
-      <w:bookmarkStart w:id="36" w:name="_Toc517204036"/>
+      <w:bookmarkStart w:id="36" w:name="_Toc517262651"/>
       <w:r>
         <w:t xml:space="preserve">Figura </w:t>
       </w:r>
@@ -10915,7 +10948,7 @@
         <w:pStyle w:val="LiFigura"/>
       </w:pPr>
       <w:bookmarkStart w:id="37" w:name="_Ref516577231"/>
-      <w:bookmarkStart w:id="38" w:name="_Toc517204037"/>
+      <w:bookmarkStart w:id="38" w:name="_Toc517262652"/>
       <w:r>
         <w:t xml:space="preserve">Figura </w:t>
       </w:r>
@@ -11127,7 +11160,7 @@
           <w:numId w:val="4"/>
         </w:numPr>
       </w:pPr>
-      <w:bookmarkStart w:id="39" w:name="_Toc517204074"/>
+      <w:bookmarkStart w:id="39" w:name="_Toc517262689"/>
       <w:r>
         <w:lastRenderedPageBreak/>
         <w:t xml:space="preserve">Serviciul de </w:t>
@@ -11249,7 +11282,7 @@
           <w:numId w:val="4"/>
         </w:numPr>
       </w:pPr>
-      <w:bookmarkStart w:id="40" w:name="_Toc517204075"/>
+      <w:bookmarkStart w:id="40" w:name="_Toc517262690"/>
       <w:r>
         <w:t>Librării</w:t>
       </w:r>
@@ -11485,17 +11518,171 @@
         <w:rPr>
           <w:noProof/>
         </w:rPr>
+        <mc:AlternateContent>
+          <mc:Choice Requires="wps">
+            <w:drawing>
+              <wp:anchor distT="0" distB="0" distL="114300" distR="114300" simplePos="0" relativeHeight="251660288" behindDoc="0" locked="0" layoutInCell="1" allowOverlap="1" wp14:anchorId="61D85FFC" wp14:editId="44E729D4">
+                <wp:simplePos x="0" y="0"/>
+                <wp:positionH relativeFrom="margin">
+                  <wp:align>right</wp:align>
+                </wp:positionH>
+                <wp:positionV relativeFrom="paragraph">
+                  <wp:posOffset>1822282</wp:posOffset>
+                </wp:positionV>
+                <wp:extent cx="2274570" cy="635"/>
+                <wp:effectExtent l="0" t="0" r="0" b="9525"/>
+                <wp:wrapSquare wrapText="bothSides"/>
+                <wp:docPr id="1" name="Text Box 1"/>
+                <wp:cNvGraphicFramePr/>
+                <a:graphic xmlns:a="http://schemas.openxmlformats.org/drawingml/2006/main">
+                  <a:graphicData uri="http://schemas.microsoft.com/office/word/2010/wordprocessingShape">
+                    <wps:wsp>
+                      <wps:cNvSpPr txBox="1"/>
+                      <wps:spPr>
+                        <a:xfrm>
+                          <a:off x="0" y="0"/>
+                          <a:ext cx="2274570" cy="635"/>
+                        </a:xfrm>
+                        <a:prstGeom prst="rect">
+                          <a:avLst/>
+                        </a:prstGeom>
+                        <a:solidFill>
+                          <a:prstClr val="white"/>
+                        </a:solidFill>
+                        <a:ln>
+                          <a:noFill/>
+                        </a:ln>
+                        <a:effectLst/>
+                      </wps:spPr>
+                      <wps:txbx>
+                        <w:txbxContent>
+                          <w:p>
+                            <w:pPr>
+                              <w:pStyle w:val="LiFigura"/>
+                              <w:rPr>
+                                <w:noProof/>
+                                <w:sz w:val="24"/>
+                              </w:rPr>
+                            </w:pPr>
+                            <w:bookmarkStart w:id="41" w:name="_Ref517262645"/>
+                            <w:bookmarkStart w:id="42" w:name="_Toc517262653"/>
+                            <w:r>
+                              <w:t xml:space="preserve">Figura </w:t>
+                            </w:r>
+                            <w:r>
+                              <w:fldChar w:fldCharType="begin"/>
+                            </w:r>
+                            <w:r>
+                              <w:instrText xml:space="preserve"> SEQ Figura \* ARABIC </w:instrText>
+                            </w:r>
+                            <w:r>
+                              <w:fldChar w:fldCharType="separate"/>
+                            </w:r>
+                            <w:r>
+                              <w:rPr>
+                                <w:noProof/>
+                              </w:rPr>
+                              <w:t>8</w:t>
+                            </w:r>
+                            <w:r>
+                              <w:fldChar w:fldCharType="end"/>
+                            </w:r>
+                            <w:bookmarkEnd w:id="41"/>
+                            <w:r>
+                              <w:t xml:space="preserve">: </w:t>
+                            </w:r>
+                            <w:r>
+                              <w:t>Reprezentarea lampei</w:t>
+                            </w:r>
+                            <w:bookmarkEnd w:id="42"/>
+                          </w:p>
+                        </w:txbxContent>
+                      </wps:txbx>
+                      <wps:bodyPr rot="0" spcFirstLastPara="0" vertOverflow="overflow" horzOverflow="overflow" vert="horz" wrap="square" lIns="0" tIns="0" rIns="0" bIns="0" numCol="1" spcCol="0" rtlCol="0" fromWordArt="0" anchor="t" anchorCtr="0" forceAA="0" compatLnSpc="1">
+                        <a:prstTxWarp prst="textNoShape">
+                          <a:avLst/>
+                        </a:prstTxWarp>
+                        <a:spAutoFit/>
+                      </wps:bodyPr>
+                    </wps:wsp>
+                  </a:graphicData>
+                </a:graphic>
+              </wp:anchor>
+            </w:drawing>
+          </mc:Choice>
+          <mc:Fallback>
+            <w:pict>
+              <v:shapetype w14:anchorId="61D85FFC" id="_x0000_t202" coordsize="21600,21600" o:spt="202" path="m,l,21600r21600,l21600,xe">
+                <v:stroke joinstyle="miter"/>
+                <v:path gradientshapeok="t" o:connecttype="rect"/>
+              </v:shapetype>
+              <v:shape id="Text Box 1" o:spid="_x0000_s1026" type="#_x0000_t202" style="position:absolute;left:0;text-align:left;margin-left:127.9pt;margin-top:143.5pt;width:179.1pt;height:.05pt;z-index:251660288;visibility:visible;mso-wrap-style:square;mso-wrap-distance-left:9pt;mso-wrap-distance-top:0;mso-wrap-distance-right:9pt;mso-wrap-distance-bottom:0;mso-position-horizontal:right;mso-position-horizontal-relative:margin;mso-position-vertical:absolute;mso-position-vertical-relative:text;v-text-anchor:top" o:gfxdata="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" stroked="f">
+                <v:textbox style="mso-fit-shape-to-text:t" inset="0,0,0,0">
+                  <w:txbxContent>
+                    <w:p>
+                      <w:pPr>
+                        <w:pStyle w:val="LiFigura"/>
+                        <w:rPr>
+                          <w:noProof/>
+                          <w:sz w:val="24"/>
+                        </w:rPr>
+                      </w:pPr>
+                      <w:bookmarkStart w:id="43" w:name="_Ref517262645"/>
+                      <w:bookmarkStart w:id="44" w:name="_Toc517262653"/>
+                      <w:r>
+                        <w:t xml:space="preserve">Figura </w:t>
+                      </w:r>
+                      <w:r>
+                        <w:fldChar w:fldCharType="begin"/>
+                      </w:r>
+                      <w:r>
+                        <w:instrText xml:space="preserve"> SEQ Figura \* ARABIC </w:instrText>
+                      </w:r>
+                      <w:r>
+                        <w:fldChar w:fldCharType="separate"/>
+                      </w:r>
+                      <w:r>
+                        <w:rPr>
+                          <w:noProof/>
+                        </w:rPr>
+                        <w:t>8</w:t>
+                      </w:r>
+                      <w:r>
+                        <w:fldChar w:fldCharType="end"/>
+                      </w:r>
+                      <w:bookmarkEnd w:id="43"/>
+                      <w:r>
+                        <w:t xml:space="preserve">: </w:t>
+                      </w:r>
+                      <w:r>
+                        <w:t>Reprezentarea lampei</w:t>
+                      </w:r>
+                      <w:bookmarkEnd w:id="44"/>
+                    </w:p>
+                  </w:txbxContent>
+                </v:textbox>
+                <w10:wrap type="square" anchorx="margin"/>
+              </v:shape>
+            </w:pict>
+          </mc:Fallback>
+        </mc:AlternateContent>
+      </w:r>
+      <w:r>
+        <w:rPr>
+          <w:noProof/>
+          <w:lang w:val="en-US"/>
+        </w:rPr>
         <w:drawing>
           <wp:anchor distT="0" distB="0" distL="114300" distR="114300" simplePos="0" relativeHeight="251658240" behindDoc="0" locked="0" layoutInCell="1" allowOverlap="1">
             <wp:simplePos x="0" y="0"/>
             <wp:positionH relativeFrom="margin">
-              <wp:posOffset>3904615</wp:posOffset>
+              <wp:align>right</wp:align>
             </wp:positionH>
             <wp:positionV relativeFrom="paragraph">
-              <wp:posOffset>102870</wp:posOffset>
+              <wp:posOffset>9238</wp:posOffset>
             </wp:positionV>
-            <wp:extent cx="1856105" cy="1480185"/>
-            <wp:effectExtent l="0" t="0" r="0" b="5715"/>
+            <wp:extent cx="2273300" cy="1767840"/>
+            <wp:effectExtent l="0" t="0" r="0" b="3810"/>
             <wp:wrapSquare wrapText="bothSides"/>
             <wp:docPr id="14" name="Picture 14"/>
             <wp:cNvGraphicFramePr>
@@ -11523,7 +11710,7 @@
                   <pic:spPr>
                     <a:xfrm>
                       <a:off x="0" y="0"/>
-                      <a:ext cx="1856105" cy="1480185"/>
+                      <a:ext cx="2281511" cy="1774368"/>
                     </a:xfrm>
                     <a:prstGeom prst="rect">
                       <a:avLst/>
@@ -11542,153 +11729,6 @@
         </w:drawing>
       </w:r>
       <w:r>
-        <w:rPr>
-          <w:noProof/>
-        </w:rPr>
-        <mc:AlternateContent>
-          <mc:Choice Requires="wps">
-            <w:drawing>
-              <wp:anchor distT="0" distB="0" distL="114300" distR="114300" simplePos="0" relativeHeight="251660288" behindDoc="0" locked="0" layoutInCell="1" allowOverlap="1" wp14:anchorId="447B946A" wp14:editId="53F97781">
-                <wp:simplePos x="0" y="0"/>
-                <wp:positionH relativeFrom="margin">
-                  <wp:posOffset>3904615</wp:posOffset>
-                </wp:positionH>
-                <wp:positionV relativeFrom="paragraph">
-                  <wp:posOffset>1612367</wp:posOffset>
-                </wp:positionV>
-                <wp:extent cx="1856105" cy="635"/>
-                <wp:effectExtent l="0" t="0" r="0" b="9525"/>
-                <wp:wrapSquare wrapText="bothSides"/>
-                <wp:docPr id="1" name="Text Box 1"/>
-                <wp:cNvGraphicFramePr/>
-                <a:graphic xmlns:a="http://schemas.openxmlformats.org/drawingml/2006/main">
-                  <a:graphicData uri="http://schemas.microsoft.com/office/word/2010/wordprocessingShape">
-                    <wps:wsp>
-                      <wps:cNvSpPr txBox="1"/>
-                      <wps:spPr>
-                        <a:xfrm>
-                          <a:off x="0" y="0"/>
-                          <a:ext cx="1856105" cy="635"/>
-                        </a:xfrm>
-                        <a:prstGeom prst="rect">
-                          <a:avLst/>
-                        </a:prstGeom>
-                        <a:solidFill>
-                          <a:prstClr val="white"/>
-                        </a:solidFill>
-                        <a:ln>
-                          <a:noFill/>
-                        </a:ln>
-                        <a:effectLst/>
-                      </wps:spPr>
-                      <wps:txbx>
-                        <w:txbxContent>
-                          <w:p>
-                            <w:pPr>
-                              <w:pStyle w:val="LiFigura"/>
-                              <w:rPr>
-                                <w:noProof/>
-                                <w:sz w:val="24"/>
-                              </w:rPr>
-                            </w:pPr>
-                            <w:bookmarkStart w:id="41" w:name="_Ref517191887"/>
-                            <w:bookmarkStart w:id="42" w:name="_Toc517204038"/>
-                            <w:r>
-                              <w:t xml:space="preserve">Figura </w:t>
-                            </w:r>
-                            <w:r>
-                              <w:fldChar w:fldCharType="begin"/>
-                            </w:r>
-                            <w:r>
-                              <w:instrText xml:space="preserve"> SEQ Figura \* ARABIC </w:instrText>
-                            </w:r>
-                            <w:r>
-                              <w:fldChar w:fldCharType="separate"/>
-                            </w:r>
-                            <w:r>
-                              <w:rPr>
-                                <w:noProof/>
-                              </w:rPr>
-                              <w:t>8</w:t>
-                            </w:r>
-                            <w:r>
-                              <w:fldChar w:fldCharType="end"/>
-                            </w:r>
-                            <w:bookmarkEnd w:id="41"/>
-                            <w:r>
-                              <w:t>: Reprezentarea lampei</w:t>
-                            </w:r>
-                            <w:bookmarkEnd w:id="42"/>
-                          </w:p>
-                        </w:txbxContent>
-                      </wps:txbx>
-                      <wps:bodyPr rot="0" spcFirstLastPara="0" vertOverflow="overflow" horzOverflow="overflow" vert="horz" wrap="square" lIns="0" tIns="0" rIns="0" bIns="0" numCol="1" spcCol="0" rtlCol="0" fromWordArt="0" anchor="t" anchorCtr="0" forceAA="0" compatLnSpc="1">
-                        <a:prstTxWarp prst="textNoShape">
-                          <a:avLst/>
-                        </a:prstTxWarp>
-                        <a:spAutoFit/>
-                      </wps:bodyPr>
-                    </wps:wsp>
-                  </a:graphicData>
-                </a:graphic>
-              </wp:anchor>
-            </w:drawing>
-          </mc:Choice>
-          <mc:Fallback>
-            <w:pict>
-              <v:shapetype w14:anchorId="447B946A" id="_x0000_t202" coordsize="21600,21600" o:spt="202" path="m,l,21600r21600,l21600,xe">
-                <v:stroke joinstyle="miter"/>
-                <v:path gradientshapeok="t" o:connecttype="rect"/>
-              </v:shapetype>
-              <v:shape id="Text Box 1" o:spid="_x0000_s1026" type="#_x0000_t202" style="position:absolute;left:0;text-align:left;margin-left:307.45pt;margin-top:126.95pt;width:146.15pt;height:.05pt;z-index:251660288;visibility:visible;mso-wrap-style:square;mso-wrap-distance-left:9pt;mso-wrap-distance-top:0;mso-wrap-distance-right:9pt;mso-wrap-distance-bottom:0;mso-position-horizontal:absolute;mso-position-horizontal-relative:margin;mso-position-vertical:absolute;mso-position-vertical-relative:text;v-text-anchor:top" o:gfxdata="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" stroked="f">
-                <v:textbox style="mso-fit-shape-to-text:t" inset="0,0,0,0">
-                  <w:txbxContent>
-                    <w:p>
-                      <w:pPr>
-                        <w:pStyle w:val="LiFigura"/>
-                        <w:rPr>
-                          <w:noProof/>
-                          <w:sz w:val="24"/>
-                        </w:rPr>
-                      </w:pPr>
-                      <w:bookmarkStart w:id="43" w:name="_Ref517191887"/>
-                      <w:bookmarkStart w:id="44" w:name="_Toc517204038"/>
-                      <w:r>
-                        <w:t xml:space="preserve">Figura </w:t>
-                      </w:r>
-                      <w:r>
-                        <w:fldChar w:fldCharType="begin"/>
-                      </w:r>
-                      <w:r>
-                        <w:instrText xml:space="preserve"> SEQ Figura \* ARABIC </w:instrText>
-                      </w:r>
-                      <w:r>
-                        <w:fldChar w:fldCharType="separate"/>
-                      </w:r>
-                      <w:r>
-                        <w:rPr>
-                          <w:noProof/>
-                        </w:rPr>
-                        <w:t>8</w:t>
-                      </w:r>
-                      <w:r>
-                        <w:fldChar w:fldCharType="end"/>
-                      </w:r>
-                      <w:bookmarkEnd w:id="43"/>
-                      <w:r>
-                        <w:t>: Reprezentarea lampei</w:t>
-                      </w:r>
-                      <w:bookmarkEnd w:id="44"/>
-                    </w:p>
-                  </w:txbxContent>
-                </v:textbox>
-                <w10:wrap type="square" anchorx="margin"/>
-              </v:shape>
-            </w:pict>
-          </mc:Fallback>
-        </mc:AlternateContent>
-      </w:r>
-      <w:r>
         <w:t xml:space="preserve">HighCharts oferă suport pentru grafice </w:t>
       </w:r>
       <w:r>
@@ -11707,13 +11747,16 @@
         <w:t>un grafic</w:t>
       </w:r>
       <w:r>
-        <w:t xml:space="preserve">, prezent în </w:t>
+        <w:t>, prezent în</w:t>
+      </w:r>
+      <w:r>
+        <w:t xml:space="preserve"> </w:t>
       </w:r>
       <w:r>
         <w:fldChar w:fldCharType="begin"/>
       </w:r>
       <w:r>
-        <w:instrText xml:space="preserve"> REF _Ref517191887 \h </w:instrText>
+        <w:instrText xml:space="preserve"> REF _Ref517262645 \h </w:instrText>
       </w:r>
       <w:r>
         <w:fldChar w:fldCharType="separate"/>
@@ -11822,6 +11865,8 @@
       <w:r>
         <w:br w:type="page"/>
       </w:r>
+      <w:bookmarkStart w:id="45" w:name="_GoBack"/>
+      <w:bookmarkEnd w:id="45"/>
     </w:p>
     <w:p>
       <w:pPr>
@@ -11834,20 +11879,20 @@
           <w:sz w:val="52"/>
         </w:rPr>
       </w:pPr>
-      <w:bookmarkStart w:id="45" w:name="_Toc515625696"/>
-      <w:bookmarkStart w:id="46" w:name="_Toc517204076"/>
+      <w:bookmarkStart w:id="46" w:name="_Toc515625696"/>
+      <w:bookmarkStart w:id="47" w:name="_Toc517262691"/>
       <w:r>
         <w:lastRenderedPageBreak/>
         <w:t>Modulul 2</w:t>
       </w:r>
-      <w:bookmarkEnd w:id="45"/>
+      <w:bookmarkEnd w:id="46"/>
       <w:r>
         <w:t xml:space="preserve"> – Server REST</w:t>
       </w:r>
       <w:r>
         <w:t xml:space="preserve"> Java</w:t>
       </w:r>
-      <w:bookmarkEnd w:id="46"/>
+      <w:bookmarkEnd w:id="47"/>
     </w:p>
     <w:p>
       <w:pPr>
@@ -12025,11 +12070,11 @@
           <w:numId w:val="4"/>
         </w:numPr>
       </w:pPr>
-      <w:bookmarkStart w:id="47" w:name="_Toc517204077"/>
+      <w:bookmarkStart w:id="48" w:name="_Toc517262692"/>
       <w:r>
         <w:t>Structura proiectului</w:t>
       </w:r>
-      <w:bookmarkEnd w:id="47"/>
+      <w:bookmarkEnd w:id="48"/>
     </w:p>
     <w:p>
       <w:pPr>
@@ -12303,6 +12348,7 @@
       <w:r>
         <w:rPr>
           <w:noProof/>
+          <w:lang w:val="en-US"/>
         </w:rPr>
         <w:drawing>
           <wp:inline distT="0" distB="0" distL="0" distR="0">
@@ -12351,8 +12397,9 @@
       <w:pPr>
         <w:pStyle w:val="LiFigura"/>
       </w:pPr>
-      <w:bookmarkStart w:id="48" w:name="_Ref516675662"/>
-      <w:bookmarkStart w:id="49" w:name="_Toc517204039"/>
+      <w:bookmarkStart w:id="49" w:name="_Ref516675662"/>
+      <w:bookmarkStart w:id="50" w:name="_Ref517262583"/>
+      <w:bookmarkStart w:id="51" w:name="_Toc517262654"/>
       <w:r>
         <w:t xml:space="preserve">Figura </w:t>
       </w:r>
@@ -12374,7 +12421,7 @@
       <w:r>
         <w:fldChar w:fldCharType="end"/>
       </w:r>
-      <w:bookmarkEnd w:id="48"/>
+      <w:bookmarkEnd w:id="49"/>
       <w:r>
         <w:t>: Structura</w:t>
       </w:r>
@@ -12384,7 +12431,8 @@
       <w:r>
         <w:t>ava</w:t>
       </w:r>
-      <w:bookmarkEnd w:id="49"/>
+      <w:bookmarkEnd w:id="50"/>
+      <w:bookmarkEnd w:id="51"/>
     </w:p>
     <w:p>
       <w:pPr>
@@ -12491,8 +12539,8 @@
       <w:pPr>
         <w:pStyle w:val="LiFigura"/>
       </w:pPr>
-      <w:bookmarkStart w:id="50" w:name="_Ref517080194"/>
-      <w:bookmarkStart w:id="51" w:name="_Toc517204040"/>
+      <w:bookmarkStart w:id="52" w:name="_Ref517080194"/>
+      <w:bookmarkStart w:id="53" w:name="_Toc517262655"/>
       <w:r>
         <w:t xml:space="preserve">Figura </w:t>
       </w:r>
@@ -12514,7 +12562,7 @@
       <w:r>
         <w:fldChar w:fldCharType="end"/>
       </w:r>
-      <w:bookmarkEnd w:id="50"/>
+      <w:bookmarkEnd w:id="52"/>
       <w:r>
         <w:t>: Dependința la baza de date</w:t>
       </w:r>
@@ -12524,7 +12572,7 @@
       <w:r>
         <w:t xml:space="preserve"> pom.xml</w:t>
       </w:r>
-      <w:bookmarkEnd w:id="51"/>
+      <w:bookmarkEnd w:id="53"/>
     </w:p>
     <w:p>
       <w:pPr>
@@ -12539,14 +12587,14 @@
           <w:numId w:val="4"/>
         </w:numPr>
       </w:pPr>
-      <w:bookmarkStart w:id="52" w:name="_Toc517204078"/>
+      <w:bookmarkStart w:id="54" w:name="_Toc517262693"/>
       <w:r>
         <w:t xml:space="preserve">Server </w:t>
       </w:r>
       <w:r>
         <w:t>REST</w:t>
       </w:r>
-      <w:bookmarkEnd w:id="52"/>
+      <w:bookmarkEnd w:id="54"/>
     </w:p>
     <w:p>
       <w:pPr>
@@ -13059,8 +13107,8 @@
       <w:pPr>
         <w:pStyle w:val="LiFigura"/>
       </w:pPr>
-      <w:bookmarkStart w:id="53" w:name="_Ref516936318"/>
-      <w:bookmarkStart w:id="54" w:name="_Toc517204041"/>
+      <w:bookmarkStart w:id="55" w:name="_Ref516936318"/>
+      <w:bookmarkStart w:id="56" w:name="_Toc517262656"/>
       <w:r>
         <w:t xml:space="preserve">Figura </w:t>
       </w:r>
@@ -13082,11 +13130,11 @@
       <w:r>
         <w:fldChar w:fldCharType="end"/>
       </w:r>
-      <w:bookmarkEnd w:id="53"/>
+      <w:bookmarkEnd w:id="55"/>
       <w:r>
         <w:t>: Procedura responsabilă de conectarea la un dispozitiv</w:t>
       </w:r>
-      <w:bookmarkEnd w:id="54"/>
+      <w:bookmarkEnd w:id="56"/>
     </w:p>
     <w:p>
       <w:pPr>
@@ -13242,8 +13290,8 @@
           <w:numId w:val="4"/>
         </w:numPr>
       </w:pPr>
-      <w:bookmarkStart w:id="55" w:name="_Ref517106740"/>
-      <w:bookmarkStart w:id="56" w:name="_Toc517204079"/>
+      <w:bookmarkStart w:id="57" w:name="_Ref517106740"/>
+      <w:bookmarkStart w:id="58" w:name="_Toc517262694"/>
       <w:r>
         <w:t>Managerul de dispoz</w:t>
       </w:r>
@@ -13262,8 +13310,8 @@
       <w:r>
         <w:t>comunicare</w:t>
       </w:r>
-      <w:bookmarkEnd w:id="55"/>
-      <w:bookmarkEnd w:id="56"/>
+      <w:bookmarkEnd w:id="57"/>
+      <w:bookmarkEnd w:id="58"/>
     </w:p>
     <w:p>
       <w:pPr>
@@ -13589,8 +13637,8 @@
       <w:pPr>
         <w:pStyle w:val="LiFigura"/>
       </w:pPr>
-      <w:bookmarkStart w:id="57" w:name="_Ref517036058"/>
-      <w:bookmarkStart w:id="58" w:name="_Toc517204042"/>
+      <w:bookmarkStart w:id="59" w:name="_Ref517036058"/>
+      <w:bookmarkStart w:id="60" w:name="_Toc517262657"/>
       <w:r>
         <w:t xml:space="preserve">Figura </w:t>
       </w:r>
@@ -13612,11 +13660,11 @@
       <w:r>
         <w:fldChar w:fldCharType="end"/>
       </w:r>
-      <w:bookmarkEnd w:id="57"/>
+      <w:bookmarkEnd w:id="59"/>
       <w:r>
         <w:t>: Comenzile protocolului de comunicare</w:t>
       </w:r>
-      <w:bookmarkEnd w:id="58"/>
+      <w:bookmarkEnd w:id="60"/>
     </w:p>
     <w:p>
       <w:pPr>
@@ -14602,8 +14650,8 @@
           <w:noProof/>
         </w:rPr>
       </w:pPr>
-      <w:bookmarkStart w:id="59" w:name="_Ref517098434"/>
-      <w:bookmarkStart w:id="60" w:name="_Toc517204054"/>
+      <w:bookmarkStart w:id="61" w:name="_Ref517098434"/>
+      <w:bookmarkStart w:id="62" w:name="_Toc517262669"/>
       <w:r>
         <w:t xml:space="preserve">Tabelul </w:t>
       </w:r>
@@ -14625,7 +14673,7 @@
       <w:r>
         <w:fldChar w:fldCharType="end"/>
       </w:r>
-      <w:bookmarkEnd w:id="59"/>
+      <w:bookmarkEnd w:id="61"/>
       <w:r>
         <w:t>: Definirea protocolului de comuni</w:t>
       </w:r>
@@ -14635,7 +14683,7 @@
         </w:rPr>
         <w:t>care</w:t>
       </w:r>
-      <w:bookmarkEnd w:id="60"/>
+      <w:bookmarkEnd w:id="62"/>
     </w:p>
     <w:p>
       <w:pPr>
@@ -14707,14 +14755,14 @@
           <w:numId w:val="4"/>
         </w:numPr>
       </w:pPr>
-      <w:bookmarkStart w:id="61" w:name="_Toc517204080"/>
+      <w:bookmarkStart w:id="63" w:name="_Toc517262695"/>
       <w:r>
         <w:t>Securitate</w:t>
       </w:r>
       <w:r>
         <w:t>a serverului</w:t>
       </w:r>
-      <w:bookmarkEnd w:id="61"/>
+      <w:bookmarkEnd w:id="63"/>
     </w:p>
     <w:p>
       <w:pPr>
@@ -15322,8 +15370,8 @@
       <w:pPr>
         <w:pStyle w:val="LiFigura"/>
       </w:pPr>
-      <w:bookmarkStart w:id="62" w:name="_Ref517087282"/>
-      <w:bookmarkStart w:id="63" w:name="_Toc517204043"/>
+      <w:bookmarkStart w:id="64" w:name="_Ref517087282"/>
+      <w:bookmarkStart w:id="65" w:name="_Toc517262658"/>
       <w:r>
         <w:t xml:space="preserve">Figura </w:t>
       </w:r>
@@ -15345,14 +15393,14 @@
       <w:r>
         <w:fldChar w:fldCharType="end"/>
       </w:r>
-      <w:bookmarkEnd w:id="62"/>
+      <w:bookmarkEnd w:id="64"/>
       <w:r>
         <w:t>: Comanda pentru generarea certificatului SSL</w:t>
       </w:r>
       <w:r>
         <w:t>/TLS</w:t>
       </w:r>
-      <w:bookmarkEnd w:id="63"/>
+      <w:bookmarkEnd w:id="65"/>
     </w:p>
     <w:p>
       <w:pPr>
@@ -15594,6 +15642,7 @@
       <w:r>
         <w:rPr>
           <w:noProof/>
+          <w:lang w:val="en-US"/>
         </w:rPr>
         <w:drawing>
           <wp:inline distT="0" distB="0" distL="0" distR="0">
@@ -15642,8 +15691,8 @@
       <w:pPr>
         <w:pStyle w:val="LiFigura"/>
       </w:pPr>
-      <w:bookmarkStart w:id="64" w:name="_Ref517184787"/>
-      <w:bookmarkStart w:id="65" w:name="_Toc517204044"/>
+      <w:bookmarkStart w:id="66" w:name="_Ref517184787"/>
+      <w:bookmarkStart w:id="67" w:name="_Toc517262659"/>
       <w:r>
         <w:t xml:space="preserve">Figura </w:t>
       </w:r>
@@ -15665,7 +15714,7 @@
       <w:r>
         <w:fldChar w:fldCharType="end"/>
       </w:r>
-      <w:bookmarkEnd w:id="64"/>
+      <w:bookmarkEnd w:id="66"/>
       <w:r>
         <w:t>: Captură a comunicației dintre server și</w:t>
       </w:r>
@@ -15675,7 +15724,7 @@
       <w:r>
         <w:t xml:space="preserve"> dispozitiv</w:t>
       </w:r>
-      <w:bookmarkEnd w:id="65"/>
+      <w:bookmarkEnd w:id="67"/>
     </w:p>
     <w:p>
       <w:pPr>
@@ -15691,14 +15740,14 @@
           <w:numId w:val="4"/>
         </w:numPr>
       </w:pPr>
-      <w:bookmarkStart w:id="66" w:name="_Toc517204081"/>
+      <w:bookmarkStart w:id="68" w:name="_Toc517262696"/>
       <w:r>
         <w:t>Unelte</w:t>
       </w:r>
       <w:r>
         <w:t xml:space="preserve"> folosite</w:t>
       </w:r>
-      <w:bookmarkEnd w:id="66"/>
+      <w:bookmarkEnd w:id="68"/>
     </w:p>
     <w:p>
       <w:pPr>
@@ -15920,6 +15969,7 @@
       <w:r>
         <w:rPr>
           <w:noProof/>
+          <w:lang w:val="en-US"/>
         </w:rPr>
         <w:drawing>
           <wp:inline distT="0" distB="0" distL="0" distR="0">
@@ -15968,9 +16018,9 @@
       <w:pPr>
         <w:pStyle w:val="LiFigura"/>
       </w:pPr>
-      <w:bookmarkStart w:id="67" w:name="_Ref516999104"/>
-      <w:bookmarkStart w:id="68" w:name="_Ref516999098"/>
-      <w:bookmarkStart w:id="69" w:name="_Toc517204045"/>
+      <w:bookmarkStart w:id="69" w:name="_Ref516999104"/>
+      <w:bookmarkStart w:id="70" w:name="_Ref516999098"/>
+      <w:bookmarkStart w:id="71" w:name="_Toc517262660"/>
       <w:r>
         <w:t xml:space="preserve">Figura </w:t>
       </w:r>
@@ -15992,15 +16042,15 @@
       <w:r>
         <w:fldChar w:fldCharType="end"/>
       </w:r>
-      <w:bookmarkEnd w:id="67"/>
+      <w:bookmarkEnd w:id="69"/>
       <w:r>
         <w:t xml:space="preserve">: </w:t>
       </w:r>
       <w:r>
         <w:t>Documentația interactivă a server-ului</w:t>
       </w:r>
-      <w:bookmarkEnd w:id="68"/>
-      <w:bookmarkEnd w:id="69"/>
+      <w:bookmarkEnd w:id="70"/>
+      <w:bookmarkEnd w:id="71"/>
     </w:p>
     <w:p>
       <w:pPr>
@@ -16014,6 +16064,7 @@
       <w:r>
         <w:rPr>
           <w:noProof/>
+          <w:lang w:val="en-US"/>
         </w:rPr>
         <w:lastRenderedPageBreak/>
         <w:drawing>
@@ -16063,8 +16114,8 @@
       <w:pPr>
         <w:pStyle w:val="LiFigura"/>
       </w:pPr>
-      <w:bookmarkStart w:id="70" w:name="_Ref517000861"/>
-      <w:bookmarkStart w:id="71" w:name="_Toc517204046"/>
+      <w:bookmarkStart w:id="72" w:name="_Ref517000861"/>
+      <w:bookmarkStart w:id="73" w:name="_Toc517262661"/>
       <w:r>
         <w:t xml:space="preserve">Figura </w:t>
       </w:r>
@@ -16086,11 +16137,11 @@
       <w:r>
         <w:fldChar w:fldCharType="end"/>
       </w:r>
-      <w:bookmarkEnd w:id="70"/>
+      <w:bookmarkEnd w:id="72"/>
       <w:r>
         <w:t>: Documentarea unei metode</w:t>
       </w:r>
-      <w:bookmarkEnd w:id="71"/>
+      <w:bookmarkEnd w:id="73"/>
     </w:p>
     <w:p>
       <w:pPr>
@@ -16290,6 +16341,7 @@
       <w:r>
         <w:rPr>
           <w:noProof/>
+          <w:lang w:val="en-US"/>
         </w:rPr>
         <w:lastRenderedPageBreak/>
         <w:drawing>
@@ -16339,8 +16391,8 @@
       <w:pPr>
         <w:pStyle w:val="LiFigura"/>
       </w:pPr>
-      <w:bookmarkStart w:id="72" w:name="_Ref517014777"/>
-      <w:bookmarkStart w:id="73" w:name="_Toc517204047"/>
+      <w:bookmarkStart w:id="74" w:name="_Ref517014777"/>
+      <w:bookmarkStart w:id="75" w:name="_Toc517262662"/>
       <w:r>
         <w:t xml:space="preserve">Figura </w:t>
       </w:r>
@@ -16362,11 +16414,11 @@
       <w:r>
         <w:fldChar w:fldCharType="end"/>
       </w:r>
-      <w:bookmarkEnd w:id="72"/>
+      <w:bookmarkEnd w:id="74"/>
       <w:r>
         <w:t>: Observarea traficului HTTP dintre aplicația web și server</w:t>
       </w:r>
-      <w:bookmarkEnd w:id="73"/>
+      <w:bookmarkEnd w:id="75"/>
     </w:p>
     <w:p>
       <w:pPr>
@@ -16391,13 +16443,13 @@
           <w:sz w:val="52"/>
         </w:rPr>
       </w:pPr>
-      <w:bookmarkStart w:id="74" w:name="_Toc515625697"/>
-      <w:bookmarkStart w:id="75" w:name="_Toc517204082"/>
+      <w:bookmarkStart w:id="76" w:name="_Toc515625697"/>
+      <w:bookmarkStart w:id="77" w:name="_Toc517262697"/>
       <w:r>
         <w:lastRenderedPageBreak/>
         <w:t>Modulul 3</w:t>
       </w:r>
-      <w:bookmarkEnd w:id="74"/>
+      <w:bookmarkEnd w:id="76"/>
       <w:r>
         <w:t xml:space="preserve"> – Dispozitivele </w:t>
       </w:r>
@@ -16410,7 +16462,7 @@
       <w:r>
         <w:t>”</w:t>
       </w:r>
-      <w:bookmarkEnd w:id="75"/>
+      <w:bookmarkEnd w:id="77"/>
     </w:p>
     <w:p>
       <w:pPr>
@@ -16578,11 +16630,11 @@
           <w:numId w:val="4"/>
         </w:numPr>
       </w:pPr>
-      <w:bookmarkStart w:id="76" w:name="_Toc517204083"/>
+      <w:bookmarkStart w:id="78" w:name="_Toc517262698"/>
       <w:r>
         <w:t>Interacțiunea cu Raspberry Pi</w:t>
       </w:r>
-      <w:bookmarkEnd w:id="76"/>
+      <w:bookmarkEnd w:id="78"/>
     </w:p>
     <w:p>
       <w:pPr>
@@ -16926,8 +16978,8 @@
       <w:pPr>
         <w:pStyle w:val="LiFigura"/>
       </w:pPr>
-      <w:bookmarkStart w:id="77" w:name="_Ref517192996"/>
-      <w:bookmarkStart w:id="78" w:name="_Toc517204048"/>
+      <w:bookmarkStart w:id="79" w:name="_Ref517192996"/>
+      <w:bookmarkStart w:id="80" w:name="_Toc517262663"/>
       <w:r>
         <w:t xml:space="preserve">Figura </w:t>
       </w:r>
@@ -16949,11 +17001,11 @@
       <w:r>
         <w:fldChar w:fldCharType="end"/>
       </w:r>
-      <w:bookmarkEnd w:id="77"/>
+      <w:bookmarkEnd w:id="79"/>
       <w:r>
         <w:t>: Makefile-ul dispozitivului lampă</w:t>
       </w:r>
-      <w:bookmarkEnd w:id="78"/>
+      <w:bookmarkEnd w:id="80"/>
     </w:p>
     <w:p>
       <w:pPr>
@@ -17055,8 +17107,8 @@
       <w:pPr>
         <w:pStyle w:val="LiFigura"/>
       </w:pPr>
-      <w:bookmarkStart w:id="79" w:name="_Ref517193363"/>
-      <w:bookmarkStart w:id="80" w:name="_Toc517204049"/>
+      <w:bookmarkStart w:id="81" w:name="_Ref517193363"/>
+      <w:bookmarkStart w:id="82" w:name="_Toc517262664"/>
       <w:r>
         <w:t xml:space="preserve">Figura </w:t>
       </w:r>
@@ -17078,7 +17130,7 @@
       <w:r>
         <w:fldChar w:fldCharType="end"/>
       </w:r>
-      <w:bookmarkEnd w:id="79"/>
+      <w:bookmarkEnd w:id="81"/>
       <w:r>
         <w:t xml:space="preserve">: </w:t>
       </w:r>
@@ -17088,7 +17140,7 @@
       <w:r>
         <w:t>criptul ce pornește toate dispozitivele simultan</w:t>
       </w:r>
-      <w:bookmarkEnd w:id="80"/>
+      <w:bookmarkEnd w:id="82"/>
     </w:p>
     <w:p>
       <w:pPr>
@@ -17144,7 +17196,7 @@
           <w:numId w:val="4"/>
         </w:numPr>
       </w:pPr>
-      <w:bookmarkStart w:id="81" w:name="_Toc517204084"/>
+      <w:bookmarkStart w:id="83" w:name="_Toc517262699"/>
       <w:r>
         <w:t xml:space="preserve">Dispozitive </w:t>
       </w:r>
@@ -17154,7 +17206,7 @@
       <w:r>
         <w:t>plementate</w:t>
       </w:r>
-      <w:bookmarkEnd w:id="81"/>
+      <w:bookmarkEnd w:id="83"/>
     </w:p>
     <w:p>
       <w:pPr>
@@ -17296,11 +17348,11 @@
           <w:numId w:val="4"/>
         </w:numPr>
       </w:pPr>
-      <w:bookmarkStart w:id="82" w:name="_Toc517204085"/>
+      <w:bookmarkStart w:id="84" w:name="_Toc517262700"/>
       <w:r>
         <w:t>Laser de securitate</w:t>
       </w:r>
-      <w:bookmarkEnd w:id="82"/>
+      <w:bookmarkEnd w:id="84"/>
     </w:p>
     <w:p>
       <w:pPr>
@@ -17317,6 +17369,7 @@
       <w:r>
         <w:rPr>
           <w:noProof/>
+          <w:lang w:val="en-US"/>
         </w:rPr>
         <w:drawing>
           <wp:inline distT="0" distB="0" distL="0" distR="0">
@@ -17365,9 +17418,9 @@
       <w:pPr>
         <w:pStyle w:val="LiFigura"/>
       </w:pPr>
-      <w:bookmarkStart w:id="83" w:name="_Ref517197363"/>
-      <w:bookmarkStart w:id="84" w:name="_Ref517197368"/>
-      <w:bookmarkStart w:id="85" w:name="_Toc517204050"/>
+      <w:bookmarkStart w:id="85" w:name="_Ref517197368"/>
+      <w:bookmarkStart w:id="86" w:name="_Ref517197363"/>
+      <w:bookmarkStart w:id="87" w:name="_Toc517262665"/>
       <w:r>
         <w:t xml:space="preserve">Figura </w:t>
       </w:r>
@@ -17389,7 +17442,7 @@
       <w:r>
         <w:fldChar w:fldCharType="end"/>
       </w:r>
-      <w:bookmarkEnd w:id="84"/>
+      <w:bookmarkEnd w:id="85"/>
       <w:r>
         <w:t>: KY-008 Modulul senzor laser</w:t>
       </w:r>
@@ -17399,8 +17452,8 @@
         </w:rPr>
         <w:footnoteReference w:id="32"/>
       </w:r>
-      <w:bookmarkEnd w:id="83"/>
-      <w:bookmarkEnd w:id="85"/>
+      <w:bookmarkEnd w:id="86"/>
+      <w:bookmarkEnd w:id="87"/>
     </w:p>
     <w:p>
       <w:pPr>
@@ -17613,11 +17666,11 @@
           <w:numId w:val="4"/>
         </w:numPr>
       </w:pPr>
-      <w:bookmarkStart w:id="86" w:name="_Toc517204086"/>
+      <w:bookmarkStart w:id="88" w:name="_Toc517262701"/>
       <w:r>
         <w:t>Lampă</w:t>
       </w:r>
-      <w:bookmarkEnd w:id="86"/>
+      <w:bookmarkEnd w:id="88"/>
     </w:p>
     <w:p>
       <w:pPr>
@@ -17631,6 +17684,7 @@
       <w:r>
         <w:rPr>
           <w:noProof/>
+          <w:lang w:val="en-US"/>
         </w:rPr>
         <w:drawing>
           <wp:inline distT="0" distB="0" distL="0" distR="0">
@@ -17679,8 +17733,8 @@
       <w:pPr>
         <w:pStyle w:val="LiFigura"/>
       </w:pPr>
-      <w:bookmarkStart w:id="87" w:name="_Ref517197415"/>
-      <w:bookmarkStart w:id="88" w:name="_Toc517204051"/>
+      <w:bookmarkStart w:id="89" w:name="_Ref517197415"/>
+      <w:bookmarkStart w:id="90" w:name="_Toc517262666"/>
       <w:r>
         <w:t xml:space="preserve">Figura </w:t>
       </w:r>
@@ -17702,7 +17756,7 @@
       <w:r>
         <w:fldChar w:fldCharType="end"/>
       </w:r>
-      <w:bookmarkEnd w:id="87"/>
+      <w:bookmarkEnd w:id="89"/>
       <w:r>
         <w:t>: KY-016 Modul LED cu 3 culori</w:t>
       </w:r>
@@ -17712,7 +17766,7 @@
         </w:rPr>
         <w:footnoteReference w:id="33"/>
       </w:r>
-      <w:bookmarkEnd w:id="88"/>
+      <w:bookmarkEnd w:id="90"/>
     </w:p>
     <w:p>
       <w:pPr>
@@ -17915,7 +17969,7 @@
           <w:numId w:val="4"/>
         </w:numPr>
       </w:pPr>
-      <w:bookmarkStart w:id="89" w:name="_Toc517204087"/>
+      <w:bookmarkStart w:id="91" w:name="_Toc517262702"/>
       <w:r>
         <w:lastRenderedPageBreak/>
         <w:t>Încuietoare</w:t>
@@ -17923,7 +17977,7 @@
       <w:r>
         <w:t>a ușii</w:t>
       </w:r>
-      <w:bookmarkEnd w:id="89"/>
+      <w:bookmarkEnd w:id="91"/>
     </w:p>
     <w:p>
       <w:pPr>
@@ -17937,6 +17991,7 @@
       <w:r>
         <w:rPr>
           <w:noProof/>
+          <w:lang w:val="en-US"/>
         </w:rPr>
         <w:drawing>
           <wp:inline distT="0" distB="0" distL="0" distR="0">
@@ -17985,8 +18040,8 @@
       <w:pPr>
         <w:pStyle w:val="LiFigura"/>
       </w:pPr>
-      <w:bookmarkStart w:id="90" w:name="_Ref517201410"/>
-      <w:bookmarkStart w:id="91" w:name="_Toc517204052"/>
+      <w:bookmarkStart w:id="92" w:name="_Ref517201410"/>
+      <w:bookmarkStart w:id="93" w:name="_Toc517262667"/>
       <w:r>
         <w:t xml:space="preserve">Figura </w:t>
       </w:r>
@@ -18008,7 +18063,7 @@
       <w:r>
         <w:fldChar w:fldCharType="end"/>
       </w:r>
-      <w:bookmarkEnd w:id="90"/>
+      <w:bookmarkEnd w:id="92"/>
       <w:r>
         <w:t>: KY-019 Modul releu 5V</w:t>
       </w:r>
@@ -18018,7 +18073,7 @@
         </w:rPr>
         <w:footnoteReference w:id="34"/>
       </w:r>
-      <w:bookmarkEnd w:id="91"/>
+      <w:bookmarkEnd w:id="93"/>
     </w:p>
     <w:p>
       <w:pPr>
@@ -18150,11 +18205,11 @@
           <w:numId w:val="4"/>
         </w:numPr>
       </w:pPr>
-      <w:bookmarkStart w:id="92" w:name="_Toc517204088"/>
+      <w:bookmarkStart w:id="94" w:name="_Toc517262703"/>
       <w:r>
         <w:t>Bec</w:t>
       </w:r>
-      <w:bookmarkEnd w:id="92"/>
+      <w:bookmarkEnd w:id="94"/>
     </w:p>
     <w:p>
       <w:pPr>
@@ -18168,6 +18223,7 @@
       <w:r>
         <w:rPr>
           <w:noProof/>
+          <w:lang w:val="en-US"/>
         </w:rPr>
         <w:drawing>
           <wp:inline distT="0" distB="0" distL="0" distR="0">
@@ -18211,15 +18267,13 @@
           </wp:inline>
         </w:drawing>
       </w:r>
-      <w:bookmarkStart w:id="93" w:name="_GoBack"/>
-      <w:bookmarkEnd w:id="93"/>
     </w:p>
     <w:p>
       <w:pPr>
         <w:pStyle w:val="LiFigura"/>
       </w:pPr>
-      <w:bookmarkStart w:id="94" w:name="_Ref517203734"/>
-      <w:bookmarkStart w:id="95" w:name="_Toc517204053"/>
+      <w:bookmarkStart w:id="95" w:name="_Ref517203734"/>
+      <w:bookmarkStart w:id="96" w:name="_Toc517262668"/>
       <w:r>
         <w:t xml:space="preserve">Figura </w:t>
       </w:r>
@@ -18241,7 +18295,7 @@
       <w:r>
         <w:fldChar w:fldCharType="end"/>
       </w:r>
-      <w:bookmarkEnd w:id="94"/>
+      <w:bookmarkEnd w:id="95"/>
       <w:r>
         <w:t>: KY-011 Modul LED cu 2 culori</w:t>
       </w:r>
@@ -18251,7 +18305,7 @@
         </w:rPr>
         <w:footnoteReference w:id="35"/>
       </w:r>
-      <w:bookmarkEnd w:id="95"/>
+      <w:bookmarkEnd w:id="96"/>
     </w:p>
     <w:p>
       <w:pPr>
@@ -18334,7 +18388,7 @@
       <w:r>
         <w:t xml:space="preserve"> reprezentând opusul.</w:t>
       </w:r>
-      <w:bookmarkStart w:id="96" w:name="_Toc515625698"/>
+      <w:bookmarkStart w:id="97" w:name="_Toc515625698"/>
     </w:p>
     <w:p>
       <w:pPr>
@@ -18349,19 +18403,108 @@
       <w:pPr>
         <w:pStyle w:val="LiChapters"/>
       </w:pPr>
-      <w:bookmarkStart w:id="97" w:name="_Toc517204089"/>
+      <w:bookmarkStart w:id="98" w:name="_Toc517262704"/>
       <w:r>
         <w:lastRenderedPageBreak/>
         <w:t>Direcț</w:t>
       </w:r>
       <w:r>
-        <w:t>ii de viitor</w:t>
-      </w:r>
-      <w:bookmarkEnd w:id="96"/>
+        <w:t xml:space="preserve">ii de </w:t>
+      </w:r>
       <w:bookmarkEnd w:id="97"/>
-    </w:p>
-    <w:p>
-      <w:bookmarkStart w:id="98" w:name="_Toc515625699"/>
+      <w:r>
+        <w:t>dezvoltare</w:t>
+      </w:r>
+      <w:bookmarkEnd w:id="98"/>
+    </w:p>
+    <w:p>
+      <w:pPr>
+        <w:pStyle w:val="LiTextNormal"/>
+      </w:pPr>
+      <w:bookmarkStart w:id="99" w:name="_Toc515625699"/>
+    </w:p>
+    <w:p>
+      <w:pPr>
+        <w:pStyle w:val="LiTextNormal"/>
+      </w:pPr>
+      <w:r>
+        <w:t xml:space="preserve">Consider că </w:t>
+      </w:r>
+      <w:r>
+        <w:t xml:space="preserve">acest </w:t>
+      </w:r>
+      <w:r>
+        <w:t xml:space="preserve">sistem poate deveni mult mai </w:t>
+      </w:r>
+      <w:r>
+        <w:t>complex</w:t>
+      </w:r>
+      <w:r>
+        <w:t>.</w:t>
+      </w:r>
+    </w:p>
+    <w:p>
+      <w:pPr>
+        <w:pStyle w:val="LiTextNormal"/>
+      </w:pPr>
+      <w:r>
+        <w:t>Se poate extinde gama de dispozitive implementate, în funcție de necesitate. O dată cu creșterea numărului de dispozitive protocolul de comunicare va trebui să fie updatat, eventual să suporte mai multe comenzi.</w:t>
+      </w:r>
+    </w:p>
+    <w:p>
+      <w:pPr>
+        <w:pStyle w:val="LiTextNormal"/>
+      </w:pPr>
+      <w:r>
+        <w:t>De asemenea, se pot crea</w:t>
+      </w:r>
+      <w:r>
+        <w:t xml:space="preserve"> de grupuri</w:t>
+      </w:r>
+      <w:r>
+        <w:t>, reprezentănd membrii unei familii</w:t>
+      </w:r>
+      <w:r>
+        <w:t xml:space="preserve"> ce pot împărți aceleași</w:t>
+      </w:r>
+      <w:r>
+        <w:t xml:space="preserve"> dispozitive din casă.</w:t>
+      </w:r>
+      <w:r>
+        <w:t xml:space="preserve"> Accesul la dispozitive trebuie să se realizeze concurent, iar </w:t>
+      </w:r>
+      <w:r>
+        <w:t xml:space="preserve">pentru </w:t>
+      </w:r>
+      <w:r>
+        <w:t xml:space="preserve">operațiile atomice </w:t>
+      </w:r>
+      <w:r>
+        <w:t>să se folosească</w:t>
+      </w:r>
+      <w:r>
+        <w:t xml:space="preserve"> mecanisme de sincronizare.</w:t>
+      </w:r>
+    </w:p>
+    <w:p>
+      <w:pPr>
+        <w:pStyle w:val="LiTextNormal"/>
+        <w:rPr>
+          <w:lang w:val="en-US"/>
+        </w:rPr>
+      </w:pPr>
+      <w:r>
+        <w:t>Î</w:t>
+      </w:r>
+      <w:r>
+        <w:t xml:space="preserve">n opinia mea, aceast sistem </w:t>
+      </w:r>
+      <w:r>
+        <w:t>reprezintă un start bun, avănd o implementare arată multe aspecte ale unui sistem de tip Smart Home.</w:t>
+      </w:r>
+      <w:r>
+        <w:t xml:space="preserve"> </w:t>
+      </w:r>
     </w:p>
     <w:p/>
     <w:p>
@@ -18386,19 +18529,19 @@
         </w:numPr>
         <w:ind w:left="1080"/>
       </w:pPr>
-      <w:bookmarkStart w:id="99" w:name="_Toc517204090"/>
+      <w:bookmarkStart w:id="100" w:name="_Toc517262705"/>
       <w:r>
         <w:lastRenderedPageBreak/>
         <w:t>Concluzii</w:t>
       </w:r>
-      <w:bookmarkEnd w:id="98"/>
+      <w:bookmarkEnd w:id="99"/>
       <w:r>
         <w:t>le lucrării</w:t>
       </w:r>
-      <w:bookmarkEnd w:id="99"/>
-    </w:p>
-    <w:p>
-      <w:bookmarkStart w:id="100" w:name="_Toc515625701"/>
+      <w:bookmarkEnd w:id="100"/>
+    </w:p>
+    <w:p>
+      <w:bookmarkStart w:id="101" w:name="_Toc515625701"/>
     </w:p>
     <w:p>
       <w:pPr>
@@ -18422,13 +18565,13 @@
         </w:numPr>
         <w:ind w:left="1080"/>
       </w:pPr>
-      <w:bookmarkStart w:id="101" w:name="_Toc517204091"/>
+      <w:bookmarkStart w:id="102" w:name="_Toc517262706"/>
       <w:r>
         <w:lastRenderedPageBreak/>
         <w:t>Bibliografie</w:t>
       </w:r>
-      <w:bookmarkEnd w:id="100"/>
       <w:bookmarkEnd w:id="101"/>
+      <w:bookmarkEnd w:id="102"/>
     </w:p>
     <w:sdt>
       <w:sdtPr>
@@ -18480,7 +18623,7 @@
               </w:tblGrid>
               <w:tr>
                 <w:trPr>
-                  <w:divId w:val="1111823370"/>
+                  <w:divId w:val="1092629131"/>
                   <w:tblCellSpacing w:w="15" w:type="dxa"/>
                 </w:trPr>
                 <w:tc>
@@ -18542,7 +18685,7 @@
               </w:tr>
               <w:tr>
                 <w:trPr>
-                  <w:divId w:val="1111823370"/>
+                  <w:divId w:val="1092629131"/>
                   <w:tblCellSpacing w:w="15" w:type="dxa"/>
                 </w:trPr>
                 <w:tc>
@@ -18588,7 +18731,7 @@
               </w:tr>
               <w:tr>
                 <w:trPr>
-                  <w:divId w:val="1111823370"/>
+                  <w:divId w:val="1092629131"/>
                   <w:tblCellSpacing w:w="15" w:type="dxa"/>
                 </w:trPr>
                 <w:tc>
@@ -18634,7 +18777,7 @@
               </w:tr>
               <w:tr>
                 <w:trPr>
-                  <w:divId w:val="1111823370"/>
+                  <w:divId w:val="1092629131"/>
                   <w:tblCellSpacing w:w="15" w:type="dxa"/>
                 </w:trPr>
                 <w:tc>
@@ -18680,7 +18823,7 @@
               </w:tr>
               <w:tr>
                 <w:trPr>
-                  <w:divId w:val="1111823370"/>
+                  <w:divId w:val="1092629131"/>
                   <w:tblCellSpacing w:w="15" w:type="dxa"/>
                 </w:trPr>
                 <w:tc>
@@ -18726,7 +18869,7 @@
               </w:tr>
               <w:tr>
                 <w:trPr>
-                  <w:divId w:val="1111823370"/>
+                  <w:divId w:val="1092629131"/>
                   <w:tblCellSpacing w:w="15" w:type="dxa"/>
                 </w:trPr>
                 <w:tc>
@@ -18772,7 +18915,7 @@
               </w:tr>
               <w:tr>
                 <w:trPr>
-                  <w:divId w:val="1111823370"/>
+                  <w:divId w:val="1092629131"/>
                   <w:tblCellSpacing w:w="15" w:type="dxa"/>
                 </w:trPr>
                 <w:tc>
@@ -18818,7 +18961,7 @@
               </w:tr>
               <w:tr>
                 <w:trPr>
-                  <w:divId w:val="1111823370"/>
+                  <w:divId w:val="1092629131"/>
                   <w:tblCellSpacing w:w="15" w:type="dxa"/>
                 </w:trPr>
                 <w:tc>
@@ -18864,7 +19007,7 @@
               </w:tr>
               <w:tr>
                 <w:trPr>
-                  <w:divId w:val="1111823370"/>
+                  <w:divId w:val="1092629131"/>
                   <w:tblCellSpacing w:w="15" w:type="dxa"/>
                 </w:trPr>
                 <w:tc>
@@ -18910,7 +19053,7 @@
               </w:tr>
               <w:tr>
                 <w:trPr>
-                  <w:divId w:val="1111823370"/>
+                  <w:divId w:val="1092629131"/>
                   <w:tblCellSpacing w:w="15" w:type="dxa"/>
                 </w:trPr>
                 <w:tc>
@@ -18956,7 +19099,7 @@
               </w:tr>
               <w:tr>
                 <w:trPr>
-                  <w:divId w:val="1111823370"/>
+                  <w:divId w:val="1092629131"/>
                   <w:tblCellSpacing w:w="15" w:type="dxa"/>
                 </w:trPr>
                 <w:tc>
@@ -19002,7 +19145,7 @@
               </w:tr>
               <w:tr>
                 <w:trPr>
-                  <w:divId w:val="1111823370"/>
+                  <w:divId w:val="1092629131"/>
                   <w:tblCellSpacing w:w="15" w:type="dxa"/>
                 </w:trPr>
                 <w:tc>
@@ -19048,7 +19191,7 @@
               </w:tr>
               <w:tr>
                 <w:trPr>
-                  <w:divId w:val="1111823370"/>
+                  <w:divId w:val="1092629131"/>
                   <w:tblCellSpacing w:w="15" w:type="dxa"/>
                 </w:trPr>
                 <w:tc>
@@ -19095,7 +19238,7 @@
             </w:tbl>
             <w:p>
               <w:pPr>
-                <w:divId w:val="1111823370"/>
+                <w:divId w:val="1092629131"/>
                 <w:rPr>
                   <w:rFonts w:eastAsia="Times New Roman"/>
                   <w:noProof/>
@@ -19187,7 +19330,7 @@
           <w:rPr>
             <w:noProof/>
           </w:rPr>
-          <w:t>39</w:t>
+          <w:t>37</w:t>
         </w:r>
         <w:r>
           <w:rPr>
@@ -19279,7 +19422,10 @@
         <w:footnoteRef/>
       </w:r>
       <w:r>
-        <w:t xml:space="preserve"> „Va veni ploaie ușoară”:</w:t>
+        <w:t xml:space="preserve"> </w:t>
+      </w:r>
+      <w:r>
+        <w:t>„Va veni ploaie ușoară”:</w:t>
       </w:r>
       <w:r>
         <w:t xml:space="preserve"> povestire scurta publicată pe data de 6 Mai 1950.</w:t>
@@ -19298,7 +19444,10 @@
         <w:footnoteRef/>
       </w:r>
       <w:r>
-        <w:t xml:space="preserve"> Raspberry Pi: </w:t>
+        <w:t xml:space="preserve"> </w:t>
+      </w:r>
+      <w:r>
+        <w:t xml:space="preserve">Raspberry Pi: </w:t>
       </w:r>
       <w:r>
         <w:t>https://www.raspberrypi.org/</w:t>
@@ -19317,7 +19466,10 @@
         <w:footnoteRef/>
       </w:r>
       <w:r>
-        <w:t xml:space="preserve"> Modul arduino: este un circuit hardware complex, adus la o formă compactă pentru utilizare, cu o interfață de conexiune simplistă, ce necesită doar atasarea unor fire între placă și circuit.</w:t>
+        <w:t xml:space="preserve"> </w:t>
+      </w:r>
+      <w:r>
+        <w:t>Modul arduino: este un circuit hardware complex, adus la o formă compactă pentru utilizare, cu o interfață de conexiune simplistă, ce necesită doar atasarea unor fire între placă și circuit.</w:t>
       </w:r>
     </w:p>
   </w:footnote>
@@ -19355,7 +19507,10 @@
         <w:footnoteRef/>
       </w:r>
       <w:r>
-        <w:t xml:space="preserve"> Back-end: Locul unde se administrează informația. De obicei este format din server și bază de date.</w:t>
+        <w:t xml:space="preserve"> </w:t>
+      </w:r>
+      <w:r>
+        <w:t>Back-end: Locul unde se administrează informația. De obicei este format din server și bază de date.</w:t>
       </w:r>
     </w:p>
   </w:footnote>
@@ -19421,7 +19576,10 @@
         <w:footnoteRef/>
       </w:r>
       <w:r>
-        <w:t xml:space="preserve"> Gadget: obiect tehnologic mic care îndeplinește o anumită funcție, de obicei fiind ceva nou.</w:t>
+        <w:t xml:space="preserve"> </w:t>
+      </w:r>
+      <w:r>
+        <w:t>Gadget: obiect tehnologic mic care îndeplinește o anumită funcție, de obicei fiind ceva nou.</w:t>
       </w:r>
     </w:p>
   </w:footnote>
@@ -19437,7 +19595,10 @@
         <w:footnoteRef/>
       </w:r>
       <w:r>
-        <w:t xml:space="preserve"> Autentificarea: A</w:t>
+        <w:t xml:space="preserve"> </w:t>
+      </w:r>
+      <w:r>
+        <w:t>Autentificarea: A</w:t>
       </w:r>
       <w:r>
         <w:t>re drept scop stabilirea identit</w:t>
@@ -19463,7 +19624,10 @@
         <w:footnoteRef/>
       </w:r>
       <w:r>
-        <w:t xml:space="preserve"> Garbage collector: Program care face managementul memoriei interne automat.</w:t>
+        <w:t xml:space="preserve"> </w:t>
+      </w:r>
+      <w:r>
+        <w:t>Garbage collector: Program care face managementul memoriei interne automat.</w:t>
       </w:r>
     </w:p>
   </w:footnote>
@@ -19482,7 +19646,10 @@
         <w:footnoteRef/>
       </w:r>
       <w:r>
-        <w:t xml:space="preserve"> Man-in-the-middle: detalii aici</w:t>
+        <w:t xml:space="preserve"> </w:t>
+      </w:r>
+      <w:r>
+        <w:t>Man-in-the-middle: detalii aici</w:t>
       </w:r>
       <w:r>
         <w:rPr>
@@ -19510,7 +19677,10 @@
         <w:footnoteRef/>
       </w:r>
       <w:r>
-        <w:t xml:space="preserve"> SSL/TLS: Când protocolul SSL a fost standardizat de către IEFT, a fost redenumit in TLS.</w:t>
+        <w:t xml:space="preserve"> </w:t>
+      </w:r>
+      <w:r>
+        <w:t>SSL/TLS: Când protocolul SSL a fost standardizat de către IEFT, a fost redenumit in TLS.</w:t>
       </w:r>
     </w:p>
   </w:footnote>
@@ -19526,7 +19696,10 @@
         <w:footnoteRef/>
       </w:r>
       <w:r>
-        <w:t xml:space="preserve"> API: </w:t>
+        <w:t xml:space="preserve"> </w:t>
+      </w:r>
+      <w:r>
+        <w:t xml:space="preserve">API: </w:t>
       </w:r>
       <w:r>
         <w:t>Application Programming Interface</w:t>
@@ -19545,7 +19718,10 @@
         <w:footnoteRef/>
       </w:r>
       <w:r>
-        <w:t xml:space="preserve"> Angular</w:t>
+        <w:t xml:space="preserve"> </w:t>
+      </w:r>
+      <w:r>
+        <w:t>Angular</w:t>
       </w:r>
       <w:r>
         <w:rPr>
@@ -19570,7 +19746,10 @@
         <w:footnoteRef/>
       </w:r>
       <w:r>
-        <w:t xml:space="preserve"> Boostrap: </w:t>
+        <w:t xml:space="preserve"> </w:t>
+      </w:r>
+      <w:r>
+        <w:t xml:space="preserve">Boostrap: </w:t>
       </w:r>
       <w:r>
         <w:t>https://getbootstrap.com/</w:t>
@@ -19589,7 +19768,10 @@
         <w:footnoteRef/>
       </w:r>
       <w:r>
-        <w:t xml:space="preserve"> Single-page application: Aplicație ce interacționează cu utilizatorul rescriind dinamic pagina curentă, în loc să încarce pagini întregi primite de la server.</w:t>
+        <w:t xml:space="preserve"> </w:t>
+      </w:r>
+      <w:r>
+        <w:t>Single-page application: Aplicație ce interacționează cu utilizatorul rescriind dinamic pagina curentă, în loc să încarce pagini întregi primite de la server.</w:t>
       </w:r>
     </w:p>
   </w:footnote>
@@ -19605,7 +19787,10 @@
         <w:footnoteRef/>
       </w:r>
       <w:r>
-        <w:t xml:space="preserve"> Cascade Style Sheets(foaie de stiluri CSS): standard pentru formatarea elementelor unui document html.</w:t>
+        <w:t xml:space="preserve"> </w:t>
+      </w:r>
+      <w:r>
+        <w:t>Cascade Style Sheets(foaie de stiluri CSS): standard pentru formatarea elementelor unui document html.</w:t>
       </w:r>
     </w:p>
   </w:footnote>
@@ -19621,7 +19806,10 @@
         <w:footnoteRef/>
       </w:r>
       <w:r>
-        <w:t xml:space="preserve"> Hyper Text Markup Language: limbajul principal al Web-ului pentru crearea de conținut ce poate fi utilizat oriunde.</w:t>
+        <w:t xml:space="preserve"> </w:t>
+      </w:r>
+      <w:r>
+        <w:t>Hyper Text Markup Language: limbajul principal al Web-ului pentru crearea de conținut ce poate fi utilizat oriunde.</w:t>
       </w:r>
     </w:p>
   </w:footnote>
@@ -19637,7 +19825,10 @@
         <w:footnoteRef/>
       </w:r>
       <w:r>
-        <w:t xml:space="preserve"> TypeScript: limbaj puternic tipizat, orientat obiect, compilat, superset al lui JavaScript.</w:t>
+        <w:t xml:space="preserve"> </w:t>
+      </w:r>
+      <w:r>
+        <w:t>TypeScript: limbaj puternic tipizat, orientat obiect, compilat, superset al lui JavaScript.</w:t>
       </w:r>
     </w:p>
   </w:footnote>
@@ -19653,7 +19844,10 @@
         <w:footnoteRef/>
       </w:r>
       <w:r>
-        <w:t xml:space="preserve"> Obiect responsabil cu navigarea de pe un view pe următorul view.</w:t>
+        <w:t xml:space="preserve"> </w:t>
+      </w:r>
+      <w:r>
+        <w:t>Obiect responsabil cu navigarea de pe un view pe următorul view.</w:t>
       </w:r>
     </w:p>
   </w:footnote>
@@ -19669,7 +19863,10 @@
         <w:footnoteRef/>
       </w:r>
       <w:r>
-        <w:t xml:space="preserve"> URL (</w:t>
+        <w:t xml:space="preserve"> </w:t>
+      </w:r>
+      <w:r>
+        <w:t>URL (</w:t>
       </w:r>
       <w:r>
         <w:t>Uniform Resource Locator</w:t>
@@ -19692,7 +19889,10 @@
         <w:footnoteRef/>
       </w:r>
       <w:r>
-        <w:t xml:space="preserve"> Spring Boot: </w:t>
+        <w:t xml:space="preserve"> </w:t>
+      </w:r>
+      <w:r>
+        <w:t xml:space="preserve">Spring Boot: </w:t>
       </w:r>
       <w:r>
         <w:t>https://spring.io/projects/spring-boot</w:t>
@@ -19714,7 +19914,10 @@
         <w:footnoteRef/>
       </w:r>
       <w:r>
-        <w:t xml:space="preserve"> REST</w:t>
+        <w:t xml:space="preserve"> </w:t>
+      </w:r>
+      <w:r>
+        <w:t>REST</w:t>
       </w:r>
       <w:r>
         <w:rPr>
@@ -19742,7 +19945,10 @@
         <w:footnoteRef/>
       </w:r>
       <w:r>
-        <w:t xml:space="preserve"> MIME: </w:t>
+        <w:t xml:space="preserve"> </w:t>
+      </w:r>
+      <w:r>
+        <w:t xml:space="preserve">MIME: </w:t>
       </w:r>
       <w:r>
         <w:t>https://www.iana.org/assignments/media-types/media-types.xhtml</w:t>
@@ -19761,7 +19967,10 @@
         <w:footnoteRef/>
       </w:r>
       <w:r>
-        <w:t xml:space="preserve"> Swagger: https://swagger.io</w:t>
+        <w:t xml:space="preserve"> </w:t>
+      </w:r>
+      <w:r>
+        <w:t>Swagger: https://swagger.io</w:t>
       </w:r>
     </w:p>
   </w:footnote>
@@ -19777,7 +19986,10 @@
         <w:footnoteRef/>
       </w:r>
       <w:r>
-        <w:t xml:space="preserve"> MySQL: </w:t>
+        <w:t xml:space="preserve"> </w:t>
+      </w:r>
+      <w:r>
+        <w:t xml:space="preserve">MySQL: </w:t>
       </w:r>
       <w:r>
         <w:t>https://www.mysql.com/</w:t>
@@ -19824,7 +20036,10 @@
         <w:footnoteRef/>
       </w:r>
       <w:r>
-        <w:t xml:space="preserve"> Wireshark: </w:t>
+        <w:t xml:space="preserve"> </w:t>
+      </w:r>
+      <w:r>
+        <w:t xml:space="preserve">Wireshark: </w:t>
       </w:r>
       <w:r>
         <w:t>https://www.wireshark.org/</w:t>
@@ -19843,7 +20058,10 @@
         <w:footnoteRef/>
       </w:r>
       <w:r>
-        <w:t xml:space="preserve"> VNC: Vritual Network Computing</w:t>
+        <w:t xml:space="preserve"> </w:t>
+      </w:r>
+      <w:r>
+        <w:t>VNC: Vritual Network Computing</w:t>
       </w:r>
     </w:p>
   </w:footnote>
@@ -19859,7 +20077,10 @@
         <w:footnoteRef/>
       </w:r>
       <w:r>
-        <w:t xml:space="preserve"> Schema de numerotare: </w:t>
+        <w:t xml:space="preserve"> </w:t>
+      </w:r>
+      <w:r>
+        <w:t xml:space="preserve">Schema de numerotare: </w:t>
       </w:r>
       <w:r>
         <w:t>http://pi4j.com/images/j8header-2b-large.png</w:t>
@@ -19878,7 +20099,10 @@
         <w:footnoteRef/>
       </w:r>
       <w:r>
-        <w:t xml:space="preserve"> Imagine preluată. Sursa: </w:t>
+        <w:t xml:space="preserve"> </w:t>
+      </w:r>
+      <w:r>
+        <w:t xml:space="preserve">Imagine preluată. Sursa: </w:t>
       </w:r>
       <w:r>
         <w:t>https://www.fasttech.com/product/1219301-keyes-ky-008-arduino-compatible-650nm-laser</w:t>
@@ -19897,7 +20121,10 @@
         <w:footnoteRef/>
       </w:r>
       <w:r>
-        <w:t xml:space="preserve"> Imagine preluată. Sursa: </w:t>
+        <w:t xml:space="preserve"> </w:t>
+      </w:r>
+      <w:r>
+        <w:t xml:space="preserve">Imagine preluată. Sursa: </w:t>
       </w:r>
       <w:r>
         <w:t>https://piandmore.wordpress.com/2016/0</w:t>
@@ -19919,7 +20146,10 @@
         <w:footnoteRef/>
       </w:r>
       <w:r>
-        <w:t xml:space="preserve"> Imagine preluată. Sursa: </w:t>
+        <w:t xml:space="preserve"> </w:t>
+      </w:r>
+      <w:r>
+        <w:t xml:space="preserve">Imagine preluată. Sursa: </w:t>
       </w:r>
       <w:r>
         <w:t>https://tkkrlab.nl/wiki/Arduino_KY-019_5V_relay_module</w:t>
@@ -19938,7 +20168,10 @@
         <w:footnoteRef/>
       </w:r>
       <w:r>
-        <w:t xml:space="preserve"> Imagine preluată. Sursa: </w:t>
+        <w:t xml:space="preserve"> </w:t>
+      </w:r>
+      <w:r>
+        <w:t xml:space="preserve">Imagine preluată. Sursa: </w:t>
       </w:r>
       <w:r>
         <w:t>https://www.newegg.com/Product/Product.aspx?Item=1FS-002B-000B7</w:t>
@@ -22801,7 +23034,7 @@
   <w:style w:type="paragraph" w:default="1" w:styleId="Normal">
     <w:name w:val="Normal"/>
     <w:qFormat/>
-    <w:rsid w:val="00C023A5"/>
+    <w:rsid w:val="00683200"/>
     <w:rPr>
       <w:lang w:val="ro-RO"/>
     </w:rPr>
@@ -22835,7 +23068,7 @@
     <w:uiPriority w:val="9"/>
     <w:unhideWhenUsed/>
     <w:qFormat/>
-    <w:rsid w:val="00C023A5"/>
+    <w:rsid w:val="00683200"/>
     <w:pPr>
       <w:keepNext/>
       <w:keepLines/>
@@ -22858,7 +23091,7 @@
     <w:semiHidden/>
     <w:unhideWhenUsed/>
     <w:qFormat/>
-    <w:rsid w:val="00C023A5"/>
+    <w:rsid w:val="00683200"/>
     <w:pPr>
       <w:keepNext/>
       <w:keepLines/>
@@ -22921,7 +23154,7 @@
     <w:uiPriority w:val="1"/>
     <w:semiHidden/>
     <w:unhideWhenUsed/>
-    <w:rsid w:val="00C023A5"/>
+    <w:rsid w:val="00683200"/>
   </w:style>
   <w:style w:type="table" w:default="1" w:styleId="TableNormal">
     <w:name w:val="Normal Table"/>
@@ -22943,7 +23176,7 @@
     <w:uiPriority w:val="99"/>
     <w:semiHidden/>
     <w:unhideWhenUsed/>
-    <w:rsid w:val="00C023A5"/>
+    <w:rsid w:val="00683200"/>
   </w:style>
   <w:style w:type="character" w:customStyle="1" w:styleId="Heading1Char">
     <w:name w:val="Heading 1 Char"/>
@@ -22975,7 +23208,7 @@
     <w:basedOn w:val="DefaultParagraphFont"/>
     <w:link w:val="Heading2"/>
     <w:uiPriority w:val="9"/>
-    <w:rsid w:val="00C023A5"/>
+    <w:rsid w:val="00683200"/>
     <w:rPr>
       <w:rFonts w:asciiTheme="majorHAnsi" w:eastAsiaTheme="majorEastAsia" w:hAnsiTheme="majorHAnsi" w:cstheme="majorBidi"/>
       <w:color w:val="2E74B5" w:themeColor="accent1" w:themeShade="BF"/>
@@ -22990,7 +23223,7 @@
     <w:link w:val="LiChaptersChar"/>
     <w:autoRedefine/>
     <w:qFormat/>
-    <w:rsid w:val="00C023A5"/>
+    <w:rsid w:val="00683200"/>
     <w:pPr>
       <w:numPr>
         <w:numId w:val="4"/>
@@ -23018,7 +23251,7 @@
     <w:name w:val="Li Chapters Char"/>
     <w:basedOn w:val="DefaultParagraphFont"/>
     <w:link w:val="LiChapters"/>
-    <w:rsid w:val="00C023A5"/>
+    <w:rsid w:val="00683200"/>
     <w:rPr>
       <w:rFonts w:ascii="Times New Roman" w:eastAsiaTheme="majorEastAsia" w:hAnsi="Times New Roman" w:cstheme="majorBidi"/>
       <w:color w:val="000000" w:themeColor="text1"/>
@@ -23067,7 +23300,7 @@
     <w:link w:val="LiTextNormalChar"/>
     <w:autoRedefine/>
     <w:qFormat/>
-    <w:rsid w:val="00C023A5"/>
+    <w:rsid w:val="00683200"/>
     <w:pPr>
       <w:spacing w:after="0" w:line="360" w:lineRule="auto"/>
       <w:ind w:firstLine="720"/>
@@ -23084,7 +23317,7 @@
     <w:basedOn w:val="LiTextNormal"/>
     <w:link w:val="LiFPTitleChar"/>
     <w:autoRedefine/>
-    <w:rsid w:val="00C023A5"/>
+    <w:rsid w:val="00683200"/>
     <w:rPr>
       <w:sz w:val="96"/>
     </w:rPr>
@@ -23093,7 +23326,7 @@
     <w:name w:val="Li Text Normal Char"/>
     <w:basedOn w:val="DefaultParagraphFont"/>
     <w:link w:val="LiTextNormal"/>
-    <w:rsid w:val="00C023A5"/>
+    <w:rsid w:val="00683200"/>
     <w:rPr>
       <w:rFonts w:ascii="Times New Roman" w:hAnsi="Times New Roman"/>
       <w:sz w:val="24"/>
@@ -23106,7 +23339,7 @@
     <w:basedOn w:val="LiFPTitle"/>
     <w:link w:val="LiFPSubtitleChar"/>
     <w:autoRedefine/>
-    <w:rsid w:val="00C023A5"/>
+    <w:rsid w:val="00683200"/>
     <w:pPr>
       <w:jc w:val="right"/>
     </w:pPr>
@@ -23118,7 +23351,7 @@
     <w:name w:val="Li FP Title Char"/>
     <w:basedOn w:val="LiTextNormalChar"/>
     <w:link w:val="LiFPTitle"/>
-    <w:rsid w:val="00C023A5"/>
+    <w:rsid w:val="00683200"/>
     <w:rPr>
       <w:rFonts w:ascii="Times New Roman" w:hAnsi="Times New Roman"/>
       <w:sz w:val="96"/>
@@ -23132,7 +23365,7 @@
     <w:next w:val="Heading2"/>
     <w:link w:val="LiSubtitleChar"/>
     <w:autoRedefine/>
-    <w:rsid w:val="00C023A5"/>
+    <w:rsid w:val="00683200"/>
     <w:rPr>
       <w:sz w:val="40"/>
     </w:rPr>
@@ -23141,7 +23374,7 @@
     <w:name w:val="Li FP Subtitle Char"/>
     <w:basedOn w:val="LiFPTitleChar"/>
     <w:link w:val="LiFPSubtitle"/>
-    <w:rsid w:val="00C023A5"/>
+    <w:rsid w:val="00683200"/>
     <w:rPr>
       <w:rFonts w:ascii="Times New Roman" w:hAnsi="Times New Roman"/>
       <w:sz w:val="56"/>
@@ -23153,7 +23386,7 @@
     <w:name w:val="Li Subtitle Char"/>
     <w:basedOn w:val="LiChaptersChar"/>
     <w:link w:val="LiSubtitle"/>
-    <w:rsid w:val="00C023A5"/>
+    <w:rsid w:val="00683200"/>
     <w:rPr>
       <w:rFonts w:asciiTheme="majorHAnsi" w:eastAsiaTheme="majorEastAsia" w:hAnsiTheme="majorHAnsi" w:cstheme="majorBidi"/>
       <w:color w:val="2E74B5" w:themeColor="accent1" w:themeShade="BF"/>
@@ -23168,7 +23401,7 @@
     <w:link w:val="LiCodChar"/>
     <w:autoRedefine/>
     <w:qFormat/>
-    <w:rsid w:val="00C023A5"/>
+    <w:rsid w:val="00683200"/>
     <w:pPr>
       <w:pBdr>
         <w:top w:val="single" w:sz="4" w:space="1" w:color="auto"/>
@@ -23190,7 +23423,7 @@
     <w:link w:val="LiEtichetaChar"/>
     <w:autoRedefine/>
     <w:qFormat/>
-    <w:rsid w:val="00C023A5"/>
+    <w:rsid w:val="00683200"/>
     <w:pPr>
       <w:ind w:firstLine="0"/>
       <w:jc w:val="center"/>
@@ -23205,7 +23438,7 @@
     <w:link w:val="LiSubchaptersChar"/>
     <w:autoRedefine/>
     <w:qFormat/>
-    <w:rsid w:val="00C023A5"/>
+    <w:rsid w:val="00683200"/>
     <w:rPr>
       <w:rFonts w:ascii="Times New Roman" w:hAnsi="Times New Roman"/>
       <w:noProof/>
@@ -23217,7 +23450,7 @@
     <w:name w:val="Li Cod Char"/>
     <w:basedOn w:val="DefaultParagraphFont"/>
     <w:link w:val="LiCod"/>
-    <w:rsid w:val="00C023A5"/>
+    <w:rsid w:val="00683200"/>
     <w:rPr>
       <w:rFonts w:ascii="Courier New" w:hAnsi="Courier New"/>
       <w:sz w:val="20"/>
@@ -23228,7 +23461,7 @@
     <w:name w:val="Li Eticheta Char"/>
     <w:basedOn w:val="LiCodChar"/>
     <w:link w:val="LiEticheta"/>
-    <w:rsid w:val="00C023A5"/>
+    <w:rsid w:val="00683200"/>
     <w:rPr>
       <w:rFonts w:ascii="Times New Roman" w:hAnsi="Times New Roman"/>
       <w:sz w:val="20"/>
@@ -23242,7 +23475,7 @@
     <w:link w:val="LiTitleChar"/>
     <w:autoRedefine/>
     <w:qFormat/>
-    <w:rsid w:val="00C023A5"/>
+    <w:rsid w:val="00683200"/>
     <w:pPr>
       <w:ind w:left="1080" w:hanging="720"/>
       <w:jc w:val="left"/>
@@ -23255,7 +23488,7 @@
     <w:name w:val="Li Subchapters Char"/>
     <w:basedOn w:val="Heading2Char"/>
     <w:link w:val="LiSubchapters"/>
-    <w:rsid w:val="00C023A5"/>
+    <w:rsid w:val="00683200"/>
     <w:rPr>
       <w:rFonts w:ascii="Times New Roman" w:eastAsiaTheme="majorEastAsia" w:hAnsi="Times New Roman" w:cstheme="majorBidi"/>
       <w:noProof/>
@@ -23285,7 +23518,7 @@
     <w:name w:val="Li Title Char"/>
     <w:basedOn w:val="LiTextNormalChar"/>
     <w:link w:val="LiTitle"/>
-    <w:rsid w:val="00C023A5"/>
+    <w:rsid w:val="00683200"/>
     <w:rPr>
       <w:rFonts w:ascii="Times New Roman" w:hAnsi="Times New Roman"/>
       <w:sz w:val="48"/>
@@ -23360,7 +23593,7 @@
     <w:link w:val="LiBibliografieChar"/>
     <w:autoRedefine/>
     <w:qFormat/>
-    <w:rsid w:val="00C023A5"/>
+    <w:rsid w:val="00683200"/>
     <w:pPr>
       <w:numPr>
         <w:numId w:val="9"/>
@@ -23380,7 +23613,7 @@
     <w:name w:val="Li Bibliografie Char"/>
     <w:basedOn w:val="LiTextNormalChar"/>
     <w:link w:val="LiBibliografie"/>
-    <w:rsid w:val="00C023A5"/>
+    <w:rsid w:val="00683200"/>
     <w:rPr>
       <w:rFonts w:ascii="Times New Roman" w:hAnsi="Times New Roman"/>
       <w:sz w:val="24"/>
@@ -23447,7 +23680,7 @@
     <w:link w:val="Heading3"/>
     <w:uiPriority w:val="9"/>
     <w:semiHidden/>
-    <w:rsid w:val="00C023A5"/>
+    <w:rsid w:val="00683200"/>
     <w:rPr>
       <w:rFonts w:asciiTheme="majorHAnsi" w:eastAsiaTheme="majorEastAsia" w:hAnsiTheme="majorHAnsi" w:cstheme="majorBidi"/>
       <w:color w:val="1F4D78" w:themeColor="accent1" w:themeShade="7F"/>
@@ -23534,7 +23767,7 @@
     <w:link w:val="LiFiguraChar"/>
     <w:autoRedefine/>
     <w:qFormat/>
-    <w:rsid w:val="00C023A5"/>
+    <w:rsid w:val="00683200"/>
     <w:pPr>
       <w:ind w:firstLine="0"/>
       <w:jc w:val="center"/>
@@ -23573,7 +23806,7 @@
     <w:name w:val="Li Figura Char"/>
     <w:basedOn w:val="DefaultParagraphFont"/>
     <w:link w:val="LiFigura"/>
-    <w:rsid w:val="00C023A5"/>
+    <w:rsid w:val="00683200"/>
     <w:rPr>
       <w:rFonts w:ascii="Times New Roman" w:hAnsi="Times New Roman"/>
       <w:sz w:val="20"/>
@@ -24555,7 +24788,7 @@
 </file>
 
 <file path=customXml/itemProps1.xml><?xml version="1.0" encoding="utf-8"?>
-<ds:datastoreItem xmlns:ds="http://schemas.openxmlformats.org/officeDocument/2006/customXml" ds:itemID="{8B33500C-8246-45F7-B087-C094FB27D16E}">
+<ds:datastoreItem xmlns:ds="http://schemas.openxmlformats.org/officeDocument/2006/customXml" ds:itemID="{7BD9E1B8-8DE3-419E-96D0-DB479C916230}">
   <ds:schemaRefs>
     <ds:schemaRef ds:uri="http://schemas.openxmlformats.org/officeDocument/2006/bibliography"/>
   </ds:schemaRefs>

</xml_diff>

<commit_message>
updated readme's, removed unused files
</commit_message>
<xml_diff>
--- a/Documentation/Documentation.docx
+++ b/Documentation/Documentation.docx
@@ -568,35 +568,7 @@
             <w:rStyle w:val="Hyperlink"/>
             <w:noProof/>
           </w:rPr>
-          <w:t>Figura 8: Reprez</w:t>
-        </w:r>
-        <w:r>
-          <w:rPr>
-            <w:rStyle w:val="Hyperlink"/>
-            <w:noProof/>
-          </w:rPr>
-          <w:t>e</w:t>
-        </w:r>
-        <w:r>
-          <w:rPr>
-            <w:rStyle w:val="Hyperlink"/>
-            <w:noProof/>
-          </w:rPr>
-          <w:t xml:space="preserve">ntarea </w:t>
-        </w:r>
-        <w:r>
-          <w:rPr>
-            <w:rStyle w:val="Hyperlink"/>
-            <w:noProof/>
-          </w:rPr>
-          <w:t>l</w:t>
-        </w:r>
-        <w:r>
-          <w:rPr>
-            <w:rStyle w:val="Hyperlink"/>
-            <w:noProof/>
-          </w:rPr>
-          <w:t>ampei</w:t>
+          <w:t>Figura 8: Reprezentarea lampei</w:t>
         </w:r>
         <w:r>
           <w:rPr>
@@ -5059,6 +5031,7 @@
           <w:id w:val="1539087701"/>
           <w:citation/>
         </w:sdtPr>
+        <w:sdtEndPr/>
         <w:sdtContent>
           <w:r>
             <w:fldChar w:fldCharType="begin"/>
@@ -5548,6 +5521,7 @@
           <w:id w:val="-663469851"/>
           <w:citation/>
         </w:sdtPr>
+        <w:sdtEndPr/>
         <w:sdtContent>
           <w:r>
             <w:fldChar w:fldCharType="begin"/>
@@ -5704,6 +5678,7 @@
           <w:id w:val="2054340231"/>
           <w:citation/>
         </w:sdtPr>
+        <w:sdtEndPr/>
         <w:sdtContent>
           <w:r>
             <w:fldChar w:fldCharType="begin"/>
@@ -6892,6 +6867,7 @@
           <w:id w:val="-1121847448"/>
           <w:citation/>
         </w:sdtPr>
+        <w:sdtEndPr/>
         <w:sdtContent>
           <w:r>
             <w:fldChar w:fldCharType="begin"/>
@@ -7941,6 +7917,7 @@
           <w:id w:val="-2134321382"/>
           <w:citation/>
         </w:sdtPr>
+        <w:sdtEndPr/>
         <w:sdtContent>
           <w:r>
             <w:fldChar w:fldCharType="begin"/>
@@ -8098,6 +8075,7 @@
           <w:id w:val="1315920515"/>
           <w:citation/>
         </w:sdtPr>
+        <w:sdtEndPr/>
         <w:sdtContent>
           <w:r>
             <w:fldChar w:fldCharType="begin"/>
@@ -11326,6 +11304,7 @@
           <w:id w:val="-1403125337"/>
           <w:citation/>
         </w:sdtPr>
+        <w:sdtEndPr/>
         <w:sdtContent>
           <w:r>
             <w:fldChar w:fldCharType="begin"/>
@@ -11364,6 +11343,7 @@
           <w:id w:val="1750923699"/>
           <w:citation/>
         </w:sdtPr>
+        <w:sdtEndPr/>
         <w:sdtContent>
           <w:r>
             <w:fldChar w:fldCharType="begin"/>
@@ -11408,6 +11388,7 @@
           <w:id w:val="-1410687096"/>
           <w:citation/>
         </w:sdtPr>
+        <w:sdtEndPr/>
         <w:sdtContent>
           <w:r>
             <w:fldChar w:fldCharType="begin"/>
@@ -11517,6 +11498,68 @@
       <w:r>
         <w:rPr>
           <w:noProof/>
+          <w:lang w:val="en-US"/>
+        </w:rPr>
+        <w:drawing>
+          <wp:anchor distT="0" distB="0" distL="114300" distR="114300" simplePos="0" relativeHeight="251658240" behindDoc="0" locked="0" layoutInCell="1" allowOverlap="1">
+            <wp:simplePos x="0" y="0"/>
+            <wp:positionH relativeFrom="margin">
+              <wp:align>right</wp:align>
+            </wp:positionH>
+            <wp:positionV relativeFrom="paragraph">
+              <wp:posOffset>8255</wp:posOffset>
+            </wp:positionV>
+            <wp:extent cx="2048510" cy="1767840"/>
+            <wp:effectExtent l="0" t="0" r="8890" b="3810"/>
+            <wp:wrapSquare wrapText="bothSides"/>
+            <wp:docPr id="14" name="Picture 14"/>
+            <wp:cNvGraphicFramePr>
+              <a:graphicFrameLocks xmlns:a="http://schemas.openxmlformats.org/drawingml/2006/main" noChangeAspect="1"/>
+            </wp:cNvGraphicFramePr>
+            <a:graphic xmlns:a="http://schemas.openxmlformats.org/drawingml/2006/main">
+              <a:graphicData uri="http://schemas.openxmlformats.org/drawingml/2006/picture">
+                <pic:pic xmlns:pic="http://schemas.openxmlformats.org/drawingml/2006/picture">
+                  <pic:nvPicPr>
+                    <pic:cNvPr id="14" name="PieChart folosit pentru interfata lampei.PNG"/>
+                    <pic:cNvPicPr/>
+                  </pic:nvPicPr>
+                  <pic:blipFill>
+                    <a:blip r:embed="rId21">
+                      <a:extLst>
+                        <a:ext uri="{28A0092B-C50C-407E-A947-70E740481C1C}">
+                          <a14:useLocalDpi xmlns:a14="http://schemas.microsoft.com/office/drawing/2010/main" val="0"/>
+                        </a:ext>
+                      </a:extLst>
+                    </a:blip>
+                    <a:stretch>
+                      <a:fillRect/>
+                    </a:stretch>
+                  </pic:blipFill>
+                  <pic:spPr>
+                    <a:xfrm>
+                      <a:off x="0" y="0"/>
+                      <a:ext cx="2048510" cy="1767840"/>
+                    </a:xfrm>
+                    <a:prstGeom prst="rect">
+                      <a:avLst/>
+                    </a:prstGeom>
+                  </pic:spPr>
+                </pic:pic>
+              </a:graphicData>
+            </a:graphic>
+            <wp14:sizeRelH relativeFrom="margin">
+              <wp14:pctWidth>0</wp14:pctWidth>
+            </wp14:sizeRelH>
+            <wp14:sizeRelV relativeFrom="margin">
+              <wp14:pctHeight>0</wp14:pctHeight>
+            </wp14:sizeRelV>
+          </wp:anchor>
+        </w:drawing>
+      </w:r>
+      <w:r>
+        <w:rPr>
+          <w:noProof/>
+          <w:lang w:val="en-US"/>
         </w:rPr>
         <mc:AlternateContent>
           <mc:Choice Requires="wps">
@@ -11668,67 +11711,6 @@
         </mc:AlternateContent>
       </w:r>
       <w:r>
-        <w:rPr>
-          <w:noProof/>
-          <w:lang w:val="en-US"/>
-        </w:rPr>
-        <w:drawing>
-          <wp:anchor distT="0" distB="0" distL="114300" distR="114300" simplePos="0" relativeHeight="251658240" behindDoc="0" locked="0" layoutInCell="1" allowOverlap="1">
-            <wp:simplePos x="0" y="0"/>
-            <wp:positionH relativeFrom="margin">
-              <wp:align>right</wp:align>
-            </wp:positionH>
-            <wp:positionV relativeFrom="paragraph">
-              <wp:posOffset>9238</wp:posOffset>
-            </wp:positionV>
-            <wp:extent cx="2273300" cy="1767840"/>
-            <wp:effectExtent l="0" t="0" r="0" b="3810"/>
-            <wp:wrapSquare wrapText="bothSides"/>
-            <wp:docPr id="14" name="Picture 14"/>
-            <wp:cNvGraphicFramePr>
-              <a:graphicFrameLocks xmlns:a="http://schemas.openxmlformats.org/drawingml/2006/main" noChangeAspect="1"/>
-            </wp:cNvGraphicFramePr>
-            <a:graphic xmlns:a="http://schemas.openxmlformats.org/drawingml/2006/main">
-              <a:graphicData uri="http://schemas.openxmlformats.org/drawingml/2006/picture">
-                <pic:pic xmlns:pic="http://schemas.openxmlformats.org/drawingml/2006/picture">
-                  <pic:nvPicPr>
-                    <pic:cNvPr id="14" name="PieChart folosit pentru interfata lampei.PNG"/>
-                    <pic:cNvPicPr/>
-                  </pic:nvPicPr>
-                  <pic:blipFill>
-                    <a:blip r:embed="rId21">
-                      <a:extLst>
-                        <a:ext uri="{28A0092B-C50C-407E-A947-70E740481C1C}">
-                          <a14:useLocalDpi xmlns:a14="http://schemas.microsoft.com/office/drawing/2010/main" val="0"/>
-                        </a:ext>
-                      </a:extLst>
-                    </a:blip>
-                    <a:stretch>
-                      <a:fillRect/>
-                    </a:stretch>
-                  </pic:blipFill>
-                  <pic:spPr>
-                    <a:xfrm>
-                      <a:off x="0" y="0"/>
-                      <a:ext cx="2281511" cy="1774368"/>
-                    </a:xfrm>
-                    <a:prstGeom prst="rect">
-                      <a:avLst/>
-                    </a:prstGeom>
-                  </pic:spPr>
-                </pic:pic>
-              </a:graphicData>
-            </a:graphic>
-            <wp14:sizeRelH relativeFrom="margin">
-              <wp14:pctWidth>0</wp14:pctWidth>
-            </wp14:sizeRelH>
-            <wp14:sizeRelV relativeFrom="margin">
-              <wp14:pctHeight>0</wp14:pctHeight>
-            </wp14:sizeRelV>
-          </wp:anchor>
-        </w:drawing>
-      </w:r>
-      <w:r>
         <w:t xml:space="preserve">HighCharts oferă suport pentru grafice </w:t>
       </w:r>
       <w:r>
@@ -12020,6 +12002,7 @@
           <w:id w:val="1369112823"/>
           <w:citation/>
         </w:sdtPr>
+        <w:sdtEndPr/>
         <w:sdtContent>
           <w:r>
             <w:fldChar w:fldCharType="begin"/>
@@ -14996,6 +14979,7 @@
           <w:id w:val="1996143442"/>
           <w:citation/>
         </w:sdtPr>
+        <w:sdtEndPr/>
         <w:sdtContent>
           <w:r>
             <w:fldChar w:fldCharType="begin"/>
@@ -15083,6 +15067,7 @@
           <w:id w:val="-925949880"/>
           <w:citation/>
         </w:sdtPr>
+        <w:sdtEndPr/>
         <w:sdtContent>
           <w:r>
             <w:fldChar w:fldCharType="begin"/>
@@ -15792,6 +15777,7 @@
           <w:id w:val="1570386410"/>
           <w:citation/>
         </w:sdtPr>
+        <w:sdtEndPr/>
         <w:sdtContent>
           <w:r>
             <w:fldChar w:fldCharType="begin"/>
@@ -16249,6 +16235,7 @@
           <w:id w:val="146322404"/>
           <w:citation/>
         </w:sdtPr>
+        <w:sdtEndPr/>
         <w:sdtContent>
           <w:r>
             <w:fldChar w:fldCharType="begin"/>
@@ -18578,6 +18565,7 @@
         <w:id w:val="111145805"/>
         <w:bibliography/>
       </w:sdtPr>
+      <w:sdtEndPr/>
       <w:sdtContent>
         <w:sdt>
           <w:sdtPr>
@@ -18587,6 +18575,7 @@
               <w:docPartUnique/>
             </w:docPartObj>
           </w:sdtPr>
+          <w:sdtEndPr/>
           <w:sdtContent>
             <w:p>
               <w:pPr>
@@ -19330,7 +19319,7 @@
           <w:rPr>
             <w:noProof/>
           </w:rPr>
-          <w:t>37</w:t>
+          <w:t>29</w:t>
         </w:r>
         <w:r>
           <w:rPr>
@@ -19422,10 +19411,7 @@
         <w:footnoteRef/>
       </w:r>
       <w:r>
-        <w:t xml:space="preserve"> </w:t>
-      </w:r>
-      <w:r>
-        <w:t>„Va veni ploaie ușoară”:</w:t>
+        <w:t xml:space="preserve"> „Va veni ploaie ușoară”:</w:t>
       </w:r>
       <w:r>
         <w:t xml:space="preserve"> povestire scurta publicată pe data de 6 Mai 1950.</w:t>
@@ -19444,10 +19430,7 @@
         <w:footnoteRef/>
       </w:r>
       <w:r>
-        <w:t xml:space="preserve"> </w:t>
-      </w:r>
-      <w:r>
-        <w:t xml:space="preserve">Raspberry Pi: </w:t>
+        <w:t xml:space="preserve"> Raspberry Pi: </w:t>
       </w:r>
       <w:r>
         <w:t>https://www.raspberrypi.org/</w:t>
@@ -19466,10 +19449,7 @@
         <w:footnoteRef/>
       </w:r>
       <w:r>
-        <w:t xml:space="preserve"> </w:t>
-      </w:r>
-      <w:r>
-        <w:t>Modul arduino: este un circuit hardware complex, adus la o formă compactă pentru utilizare, cu o interfață de conexiune simplistă, ce necesită doar atasarea unor fire între placă și circuit.</w:t>
+        <w:t xml:space="preserve"> Modul arduino: este un circuit hardware complex, adus la o formă compactă pentru utilizare, cu o interfață de conexiune simplistă, ce necesită doar atasarea unor fire între placă și circuit.</w:t>
       </w:r>
     </w:p>
   </w:footnote>
@@ -19507,10 +19487,7 @@
         <w:footnoteRef/>
       </w:r>
       <w:r>
-        <w:t xml:space="preserve"> </w:t>
-      </w:r>
-      <w:r>
-        <w:t>Back-end: Locul unde se administrează informația. De obicei este format din server și bază de date.</w:t>
+        <w:t xml:space="preserve"> Back-end: Locul unde se administrează informația. De obicei este format din server și bază de date.</w:t>
       </w:r>
     </w:p>
   </w:footnote>
@@ -19576,10 +19553,7 @@
         <w:footnoteRef/>
       </w:r>
       <w:r>
-        <w:t xml:space="preserve"> </w:t>
-      </w:r>
-      <w:r>
-        <w:t>Gadget: obiect tehnologic mic care îndeplinește o anumită funcție, de obicei fiind ceva nou.</w:t>
+        <w:t xml:space="preserve"> Gadget: obiect tehnologic mic care îndeplinește o anumită funcție, de obicei fiind ceva nou.</w:t>
       </w:r>
     </w:p>
   </w:footnote>
@@ -19595,10 +19569,7 @@
         <w:footnoteRef/>
       </w:r>
       <w:r>
-        <w:t xml:space="preserve"> </w:t>
-      </w:r>
-      <w:r>
-        <w:t>Autentificarea: A</w:t>
+        <w:t xml:space="preserve"> Autentificarea: A</w:t>
       </w:r>
       <w:r>
         <w:t>re drept scop stabilirea identit</w:t>
@@ -19624,10 +19595,7 @@
         <w:footnoteRef/>
       </w:r>
       <w:r>
-        <w:t xml:space="preserve"> </w:t>
-      </w:r>
-      <w:r>
-        <w:t>Garbage collector: Program care face managementul memoriei interne automat.</w:t>
+        <w:t xml:space="preserve"> Garbage collector: Program care face managementul memoriei interne automat.</w:t>
       </w:r>
     </w:p>
   </w:footnote>
@@ -19646,10 +19614,7 @@
         <w:footnoteRef/>
       </w:r>
       <w:r>
-        <w:t xml:space="preserve"> </w:t>
-      </w:r>
-      <w:r>
-        <w:t>Man-in-the-middle: detalii aici</w:t>
+        <w:t xml:space="preserve"> Man-in-the-middle: detalii aici</w:t>
       </w:r>
       <w:r>
         <w:rPr>
@@ -19677,10 +19642,7 @@
         <w:footnoteRef/>
       </w:r>
       <w:r>
-        <w:t xml:space="preserve"> </w:t>
-      </w:r>
-      <w:r>
-        <w:t>SSL/TLS: Când protocolul SSL a fost standardizat de către IEFT, a fost redenumit in TLS.</w:t>
+        <w:t xml:space="preserve"> SSL/TLS: Când protocolul SSL a fost standardizat de către IEFT, a fost redenumit in TLS.</w:t>
       </w:r>
     </w:p>
   </w:footnote>
@@ -19696,10 +19658,7 @@
         <w:footnoteRef/>
       </w:r>
       <w:r>
-        <w:t xml:space="preserve"> </w:t>
-      </w:r>
-      <w:r>
-        <w:t xml:space="preserve">API: </w:t>
+        <w:t xml:space="preserve"> API: </w:t>
       </w:r>
       <w:r>
         <w:t>Application Programming Interface</w:t>
@@ -19718,10 +19677,7 @@
         <w:footnoteRef/>
       </w:r>
       <w:r>
-        <w:t xml:space="preserve"> </w:t>
-      </w:r>
-      <w:r>
-        <w:t>Angular</w:t>
+        <w:t xml:space="preserve"> Angular</w:t>
       </w:r>
       <w:r>
         <w:rPr>
@@ -19746,10 +19702,7 @@
         <w:footnoteRef/>
       </w:r>
       <w:r>
-        <w:t xml:space="preserve"> </w:t>
-      </w:r>
-      <w:r>
-        <w:t xml:space="preserve">Boostrap: </w:t>
+        <w:t xml:space="preserve"> Boostrap: </w:t>
       </w:r>
       <w:r>
         <w:t>https://getbootstrap.com/</w:t>
@@ -19768,10 +19721,7 @@
         <w:footnoteRef/>
       </w:r>
       <w:r>
-        <w:t xml:space="preserve"> </w:t>
-      </w:r>
-      <w:r>
-        <w:t>Single-page application: Aplicație ce interacționează cu utilizatorul rescriind dinamic pagina curentă, în loc să încarce pagini întregi primite de la server.</w:t>
+        <w:t xml:space="preserve"> Single-page application: Aplicație ce interacționează cu utilizatorul rescriind dinamic pagina curentă, în loc să încarce pagini întregi primite de la server.</w:t>
       </w:r>
     </w:p>
   </w:footnote>
@@ -19787,10 +19737,7 @@
         <w:footnoteRef/>
       </w:r>
       <w:r>
-        <w:t xml:space="preserve"> </w:t>
-      </w:r>
-      <w:r>
-        <w:t>Cascade Style Sheets(foaie de stiluri CSS): standard pentru formatarea elementelor unui document html.</w:t>
+        <w:t xml:space="preserve"> Cascade Style Sheets(foaie de stiluri CSS): standard pentru formatarea elementelor unui document html.</w:t>
       </w:r>
     </w:p>
   </w:footnote>
@@ -19806,10 +19753,7 @@
         <w:footnoteRef/>
       </w:r>
       <w:r>
-        <w:t xml:space="preserve"> </w:t>
-      </w:r>
-      <w:r>
-        <w:t>Hyper Text Markup Language: limbajul principal al Web-ului pentru crearea de conținut ce poate fi utilizat oriunde.</w:t>
+        <w:t xml:space="preserve"> Hyper Text Markup Language: limbajul principal al Web-ului pentru crearea de conținut ce poate fi utilizat oriunde.</w:t>
       </w:r>
     </w:p>
   </w:footnote>
@@ -19825,10 +19769,7 @@
         <w:footnoteRef/>
       </w:r>
       <w:r>
-        <w:t xml:space="preserve"> </w:t>
-      </w:r>
-      <w:r>
-        <w:t>TypeScript: limbaj puternic tipizat, orientat obiect, compilat, superset al lui JavaScript.</w:t>
+        <w:t xml:space="preserve"> TypeScript: limbaj puternic tipizat, orientat obiect, compilat, superset al lui JavaScript.</w:t>
       </w:r>
     </w:p>
   </w:footnote>
@@ -19844,10 +19785,7 @@
         <w:footnoteRef/>
       </w:r>
       <w:r>
-        <w:t xml:space="preserve"> </w:t>
-      </w:r>
-      <w:r>
-        <w:t>Obiect responsabil cu navigarea de pe un view pe următorul view.</w:t>
+        <w:t xml:space="preserve"> Obiect responsabil cu navigarea de pe un view pe următorul view.</w:t>
       </w:r>
     </w:p>
   </w:footnote>
@@ -19863,10 +19801,7 @@
         <w:footnoteRef/>
       </w:r>
       <w:r>
-        <w:t xml:space="preserve"> </w:t>
-      </w:r>
-      <w:r>
-        <w:t>URL (</w:t>
+        <w:t xml:space="preserve"> URL (</w:t>
       </w:r>
       <w:r>
         <w:t>Uniform Resource Locator</w:t>
@@ -19889,10 +19824,7 @@
         <w:footnoteRef/>
       </w:r>
       <w:r>
-        <w:t xml:space="preserve"> </w:t>
-      </w:r>
-      <w:r>
-        <w:t xml:space="preserve">Spring Boot: </w:t>
+        <w:t xml:space="preserve"> Spring Boot: </w:t>
       </w:r>
       <w:r>
         <w:t>https://spring.io/projects/spring-boot</w:t>
@@ -19914,10 +19846,7 @@
         <w:footnoteRef/>
       </w:r>
       <w:r>
-        <w:t xml:space="preserve"> </w:t>
-      </w:r>
-      <w:r>
-        <w:t>REST</w:t>
+        <w:t xml:space="preserve"> REST</w:t>
       </w:r>
       <w:r>
         <w:rPr>
@@ -19945,10 +19874,7 @@
         <w:footnoteRef/>
       </w:r>
       <w:r>
-        <w:t xml:space="preserve"> </w:t>
-      </w:r>
-      <w:r>
-        <w:t xml:space="preserve">MIME: </w:t>
+        <w:t xml:space="preserve"> MIME: </w:t>
       </w:r>
       <w:r>
         <w:t>https://www.iana.org/assignments/media-types/media-types.xhtml</w:t>
@@ -19967,10 +19893,7 @@
         <w:footnoteRef/>
       </w:r>
       <w:r>
-        <w:t xml:space="preserve"> </w:t>
-      </w:r>
-      <w:r>
-        <w:t>Swagger: https://swagger.io</w:t>
+        <w:t xml:space="preserve"> Swagger: https://swagger.io</w:t>
       </w:r>
     </w:p>
   </w:footnote>
@@ -19986,10 +19909,7 @@
         <w:footnoteRef/>
       </w:r>
       <w:r>
-        <w:t xml:space="preserve"> </w:t>
-      </w:r>
-      <w:r>
-        <w:t xml:space="preserve">MySQL: </w:t>
+        <w:t xml:space="preserve"> MySQL: </w:t>
       </w:r>
       <w:r>
         <w:t>https://www.mysql.com/</w:t>
@@ -20036,10 +19956,7 @@
         <w:footnoteRef/>
       </w:r>
       <w:r>
-        <w:t xml:space="preserve"> </w:t>
-      </w:r>
-      <w:r>
-        <w:t xml:space="preserve">Wireshark: </w:t>
+        <w:t xml:space="preserve"> Wireshark: </w:t>
       </w:r>
       <w:r>
         <w:t>https://www.wireshark.org/</w:t>
@@ -20058,10 +19975,7 @@
         <w:footnoteRef/>
       </w:r>
       <w:r>
-        <w:t xml:space="preserve"> </w:t>
-      </w:r>
-      <w:r>
-        <w:t>VNC: Vritual Network Computing</w:t>
+        <w:t xml:space="preserve"> VNC: Vritual Network Computing</w:t>
       </w:r>
     </w:p>
   </w:footnote>
@@ -20077,10 +19991,7 @@
         <w:footnoteRef/>
       </w:r>
       <w:r>
-        <w:t xml:space="preserve"> </w:t>
-      </w:r>
-      <w:r>
-        <w:t xml:space="preserve">Schema de numerotare: </w:t>
+        <w:t xml:space="preserve"> Schema de numerotare: </w:t>
       </w:r>
       <w:r>
         <w:t>http://pi4j.com/images/j8header-2b-large.png</w:t>
@@ -20099,10 +20010,7 @@
         <w:footnoteRef/>
       </w:r>
       <w:r>
-        <w:t xml:space="preserve"> </w:t>
-      </w:r>
-      <w:r>
-        <w:t xml:space="preserve">Imagine preluată. Sursa: </w:t>
+        <w:t xml:space="preserve"> Imagine preluată. Sursa: </w:t>
       </w:r>
       <w:r>
         <w:t>https://www.fasttech.com/product/1219301-keyes-ky-008-arduino-compatible-650nm-laser</w:t>
@@ -20121,10 +20029,7 @@
         <w:footnoteRef/>
       </w:r>
       <w:r>
-        <w:t xml:space="preserve"> </w:t>
-      </w:r>
-      <w:r>
-        <w:t xml:space="preserve">Imagine preluată. Sursa: </w:t>
+        <w:t xml:space="preserve"> Imagine preluată. Sursa: </w:t>
       </w:r>
       <w:r>
         <w:t>https://piandmore.wordpress.com/2016/0</w:t>
@@ -20146,10 +20051,7 @@
         <w:footnoteRef/>
       </w:r>
       <w:r>
-        <w:t xml:space="preserve"> </w:t>
-      </w:r>
-      <w:r>
-        <w:t xml:space="preserve">Imagine preluată. Sursa: </w:t>
+        <w:t xml:space="preserve"> Imagine preluată. Sursa: </w:t>
       </w:r>
       <w:r>
         <w:t>https://tkkrlab.nl/wiki/Arduino_KY-019_5V_relay_module</w:t>
@@ -20168,10 +20070,7 @@
         <w:footnoteRef/>
       </w:r>
       <w:r>
-        <w:t xml:space="preserve"> </w:t>
-      </w:r>
-      <w:r>
-        <w:t xml:space="preserve">Imagine preluată. Sursa: </w:t>
+        <w:t xml:space="preserve"> Imagine preluată. Sursa: </w:t>
       </w:r>
       <w:r>
         <w:t>https://www.newegg.com/Product/Product.aspx?Item=1FS-002B-000B7</w:t>
@@ -23034,7 +22933,7 @@
   <w:style w:type="paragraph" w:default="1" w:styleId="Normal">
     <w:name w:val="Normal"/>
     <w:qFormat/>
-    <w:rsid w:val="00683200"/>
+    <w:rsid w:val="00CF26D9"/>
     <w:rPr>
       <w:lang w:val="ro-RO"/>
     </w:rPr>
@@ -23068,7 +22967,7 @@
     <w:uiPriority w:val="9"/>
     <w:unhideWhenUsed/>
     <w:qFormat/>
-    <w:rsid w:val="00683200"/>
+    <w:rsid w:val="00CF26D9"/>
     <w:pPr>
       <w:keepNext/>
       <w:keepLines/>
@@ -23091,7 +22990,7 @@
     <w:semiHidden/>
     <w:unhideWhenUsed/>
     <w:qFormat/>
-    <w:rsid w:val="00683200"/>
+    <w:rsid w:val="00CF26D9"/>
     <w:pPr>
       <w:keepNext/>
       <w:keepLines/>
@@ -23154,7 +23053,7 @@
     <w:uiPriority w:val="1"/>
     <w:semiHidden/>
     <w:unhideWhenUsed/>
-    <w:rsid w:val="00683200"/>
+    <w:rsid w:val="00CF26D9"/>
   </w:style>
   <w:style w:type="table" w:default="1" w:styleId="TableNormal">
     <w:name w:val="Normal Table"/>
@@ -23176,7 +23075,7 @@
     <w:uiPriority w:val="99"/>
     <w:semiHidden/>
     <w:unhideWhenUsed/>
-    <w:rsid w:val="00683200"/>
+    <w:rsid w:val="00CF26D9"/>
   </w:style>
   <w:style w:type="character" w:customStyle="1" w:styleId="Heading1Char">
     <w:name w:val="Heading 1 Char"/>
@@ -23208,7 +23107,7 @@
     <w:basedOn w:val="DefaultParagraphFont"/>
     <w:link w:val="Heading2"/>
     <w:uiPriority w:val="9"/>
-    <w:rsid w:val="00683200"/>
+    <w:rsid w:val="00CF26D9"/>
     <w:rPr>
       <w:rFonts w:asciiTheme="majorHAnsi" w:eastAsiaTheme="majorEastAsia" w:hAnsiTheme="majorHAnsi" w:cstheme="majorBidi"/>
       <w:color w:val="2E74B5" w:themeColor="accent1" w:themeShade="BF"/>
@@ -23223,7 +23122,7 @@
     <w:link w:val="LiChaptersChar"/>
     <w:autoRedefine/>
     <w:qFormat/>
-    <w:rsid w:val="00683200"/>
+    <w:rsid w:val="00CF26D9"/>
     <w:pPr>
       <w:numPr>
         <w:numId w:val="4"/>
@@ -23251,7 +23150,7 @@
     <w:name w:val="Li Chapters Char"/>
     <w:basedOn w:val="DefaultParagraphFont"/>
     <w:link w:val="LiChapters"/>
-    <w:rsid w:val="00683200"/>
+    <w:rsid w:val="00CF26D9"/>
     <w:rPr>
       <w:rFonts w:ascii="Times New Roman" w:eastAsiaTheme="majorEastAsia" w:hAnsi="Times New Roman" w:cstheme="majorBidi"/>
       <w:color w:val="000000" w:themeColor="text1"/>
@@ -23300,7 +23199,7 @@
     <w:link w:val="LiTextNormalChar"/>
     <w:autoRedefine/>
     <w:qFormat/>
-    <w:rsid w:val="00683200"/>
+    <w:rsid w:val="00CF26D9"/>
     <w:pPr>
       <w:spacing w:after="0" w:line="360" w:lineRule="auto"/>
       <w:ind w:firstLine="720"/>
@@ -23317,7 +23216,7 @@
     <w:basedOn w:val="LiTextNormal"/>
     <w:link w:val="LiFPTitleChar"/>
     <w:autoRedefine/>
-    <w:rsid w:val="00683200"/>
+    <w:rsid w:val="00CF26D9"/>
     <w:rPr>
       <w:sz w:val="96"/>
     </w:rPr>
@@ -23326,7 +23225,7 @@
     <w:name w:val="Li Text Normal Char"/>
     <w:basedOn w:val="DefaultParagraphFont"/>
     <w:link w:val="LiTextNormal"/>
-    <w:rsid w:val="00683200"/>
+    <w:rsid w:val="00CF26D9"/>
     <w:rPr>
       <w:rFonts w:ascii="Times New Roman" w:hAnsi="Times New Roman"/>
       <w:sz w:val="24"/>
@@ -23339,7 +23238,7 @@
     <w:basedOn w:val="LiFPTitle"/>
     <w:link w:val="LiFPSubtitleChar"/>
     <w:autoRedefine/>
-    <w:rsid w:val="00683200"/>
+    <w:rsid w:val="00CF26D9"/>
     <w:pPr>
       <w:jc w:val="right"/>
     </w:pPr>
@@ -23351,7 +23250,7 @@
     <w:name w:val="Li FP Title Char"/>
     <w:basedOn w:val="LiTextNormalChar"/>
     <w:link w:val="LiFPTitle"/>
-    <w:rsid w:val="00683200"/>
+    <w:rsid w:val="00CF26D9"/>
     <w:rPr>
       <w:rFonts w:ascii="Times New Roman" w:hAnsi="Times New Roman"/>
       <w:sz w:val="96"/>
@@ -23365,7 +23264,7 @@
     <w:next w:val="Heading2"/>
     <w:link w:val="LiSubtitleChar"/>
     <w:autoRedefine/>
-    <w:rsid w:val="00683200"/>
+    <w:rsid w:val="00CF26D9"/>
     <w:rPr>
       <w:sz w:val="40"/>
     </w:rPr>
@@ -23374,7 +23273,7 @@
     <w:name w:val="Li FP Subtitle Char"/>
     <w:basedOn w:val="LiFPTitleChar"/>
     <w:link w:val="LiFPSubtitle"/>
-    <w:rsid w:val="00683200"/>
+    <w:rsid w:val="00CF26D9"/>
     <w:rPr>
       <w:rFonts w:ascii="Times New Roman" w:hAnsi="Times New Roman"/>
       <w:sz w:val="56"/>
@@ -23386,7 +23285,7 @@
     <w:name w:val="Li Subtitle Char"/>
     <w:basedOn w:val="LiChaptersChar"/>
     <w:link w:val="LiSubtitle"/>
-    <w:rsid w:val="00683200"/>
+    <w:rsid w:val="00CF26D9"/>
     <w:rPr>
       <w:rFonts w:asciiTheme="majorHAnsi" w:eastAsiaTheme="majorEastAsia" w:hAnsiTheme="majorHAnsi" w:cstheme="majorBidi"/>
       <w:color w:val="2E74B5" w:themeColor="accent1" w:themeShade="BF"/>
@@ -23401,7 +23300,7 @@
     <w:link w:val="LiCodChar"/>
     <w:autoRedefine/>
     <w:qFormat/>
-    <w:rsid w:val="00683200"/>
+    <w:rsid w:val="00CF26D9"/>
     <w:pPr>
       <w:pBdr>
         <w:top w:val="single" w:sz="4" w:space="1" w:color="auto"/>
@@ -23423,7 +23322,7 @@
     <w:link w:val="LiEtichetaChar"/>
     <w:autoRedefine/>
     <w:qFormat/>
-    <w:rsid w:val="00683200"/>
+    <w:rsid w:val="00CF26D9"/>
     <w:pPr>
       <w:ind w:firstLine="0"/>
       <w:jc w:val="center"/>
@@ -23438,7 +23337,7 @@
     <w:link w:val="LiSubchaptersChar"/>
     <w:autoRedefine/>
     <w:qFormat/>
-    <w:rsid w:val="00683200"/>
+    <w:rsid w:val="00CF26D9"/>
     <w:rPr>
       <w:rFonts w:ascii="Times New Roman" w:hAnsi="Times New Roman"/>
       <w:noProof/>
@@ -23450,7 +23349,7 @@
     <w:name w:val="Li Cod Char"/>
     <w:basedOn w:val="DefaultParagraphFont"/>
     <w:link w:val="LiCod"/>
-    <w:rsid w:val="00683200"/>
+    <w:rsid w:val="00CF26D9"/>
     <w:rPr>
       <w:rFonts w:ascii="Courier New" w:hAnsi="Courier New"/>
       <w:sz w:val="20"/>
@@ -23461,7 +23360,7 @@
     <w:name w:val="Li Eticheta Char"/>
     <w:basedOn w:val="LiCodChar"/>
     <w:link w:val="LiEticheta"/>
-    <w:rsid w:val="00683200"/>
+    <w:rsid w:val="00CF26D9"/>
     <w:rPr>
       <w:rFonts w:ascii="Times New Roman" w:hAnsi="Times New Roman"/>
       <w:sz w:val="20"/>
@@ -23475,7 +23374,7 @@
     <w:link w:val="LiTitleChar"/>
     <w:autoRedefine/>
     <w:qFormat/>
-    <w:rsid w:val="00683200"/>
+    <w:rsid w:val="00CF26D9"/>
     <w:pPr>
       <w:ind w:left="1080" w:hanging="720"/>
       <w:jc w:val="left"/>
@@ -23488,7 +23387,7 @@
     <w:name w:val="Li Subchapters Char"/>
     <w:basedOn w:val="Heading2Char"/>
     <w:link w:val="LiSubchapters"/>
-    <w:rsid w:val="00683200"/>
+    <w:rsid w:val="00CF26D9"/>
     <w:rPr>
       <w:rFonts w:ascii="Times New Roman" w:eastAsiaTheme="majorEastAsia" w:hAnsi="Times New Roman" w:cstheme="majorBidi"/>
       <w:noProof/>
@@ -23518,7 +23417,7 @@
     <w:name w:val="Li Title Char"/>
     <w:basedOn w:val="LiTextNormalChar"/>
     <w:link w:val="LiTitle"/>
-    <w:rsid w:val="00683200"/>
+    <w:rsid w:val="00CF26D9"/>
     <w:rPr>
       <w:rFonts w:ascii="Times New Roman" w:hAnsi="Times New Roman"/>
       <w:sz w:val="48"/>
@@ -23593,7 +23492,7 @@
     <w:link w:val="LiBibliografieChar"/>
     <w:autoRedefine/>
     <w:qFormat/>
-    <w:rsid w:val="00683200"/>
+    <w:rsid w:val="00CF26D9"/>
     <w:pPr>
       <w:numPr>
         <w:numId w:val="9"/>
@@ -23613,7 +23512,7 @@
     <w:name w:val="Li Bibliografie Char"/>
     <w:basedOn w:val="LiTextNormalChar"/>
     <w:link w:val="LiBibliografie"/>
-    <w:rsid w:val="00683200"/>
+    <w:rsid w:val="00CF26D9"/>
     <w:rPr>
       <w:rFonts w:ascii="Times New Roman" w:hAnsi="Times New Roman"/>
       <w:sz w:val="24"/>
@@ -23680,7 +23579,7 @@
     <w:link w:val="Heading3"/>
     <w:uiPriority w:val="9"/>
     <w:semiHidden/>
-    <w:rsid w:val="00683200"/>
+    <w:rsid w:val="00CF26D9"/>
     <w:rPr>
       <w:rFonts w:asciiTheme="majorHAnsi" w:eastAsiaTheme="majorEastAsia" w:hAnsiTheme="majorHAnsi" w:cstheme="majorBidi"/>
       <w:color w:val="1F4D78" w:themeColor="accent1" w:themeShade="7F"/>
@@ -23767,7 +23666,7 @@
     <w:link w:val="LiFiguraChar"/>
     <w:autoRedefine/>
     <w:qFormat/>
-    <w:rsid w:val="00683200"/>
+    <w:rsid w:val="00CF26D9"/>
     <w:pPr>
       <w:ind w:firstLine="0"/>
       <w:jc w:val="center"/>
@@ -23806,7 +23705,7 @@
     <w:name w:val="Li Figura Char"/>
     <w:basedOn w:val="DefaultParagraphFont"/>
     <w:link w:val="LiFigura"/>
-    <w:rsid w:val="00683200"/>
+    <w:rsid w:val="00CF26D9"/>
     <w:rPr>
       <w:rFonts w:ascii="Times New Roman" w:hAnsi="Times New Roman"/>
       <w:sz w:val="20"/>
@@ -24788,7 +24687,7 @@
 </file>
 
 <file path=customXml/itemProps1.xml><?xml version="1.0" encoding="utf-8"?>
-<ds:datastoreItem xmlns:ds="http://schemas.openxmlformats.org/officeDocument/2006/customXml" ds:itemID="{7BD9E1B8-8DE3-419E-96D0-DB479C916230}">
+<ds:datastoreItem xmlns:ds="http://schemas.openxmlformats.org/officeDocument/2006/customXml" ds:itemID="{E7CC8ECB-7F95-4F7D-9D85-0F42CB7B7B0E}">
   <ds:schemaRefs>
     <ds:schemaRef ds:uri="http://schemas.openxmlformats.org/officeDocument/2006/bibliography"/>
   </ds:schemaRefs>

</xml_diff>

<commit_message>
added application captures in documentation
</commit_message>
<xml_diff>
--- a/Documentation/Documentation.docx
+++ b/Documentation/Documentation.docx
@@ -5,8 +5,13 @@
     <w:p>
       <w:pPr>
         <w:pStyle w:val="LiChapters"/>
-      </w:pPr>
-      <w:bookmarkStart w:id="0" w:name="_Toc517479510"/>
+        <w:numPr>
+          <w:ilvl w:val="0"/>
+          <w:numId w:val="0"/>
+        </w:numPr>
+        <w:ind w:left="1080"/>
+      </w:pPr>
+      <w:bookmarkStart w:id="0" w:name="_Toc517521848"/>
       <w:r>
         <w:t>Lista figurilor</w:t>
       </w:r>
@@ -41,7 +46,7 @@
       <w:r>
         <w:fldChar w:fldCharType="separate"/>
       </w:r>
-      <w:hyperlink w:anchor="_Toc517478695" w:history="1">
+      <w:hyperlink w:anchor="_Toc517521817" w:history="1">
         <w:r>
           <w:rPr>
             <w:rStyle w:val="Hyperlink"/>
@@ -68,7 +73,7 @@
             <w:noProof/>
             <w:webHidden/>
           </w:rPr>
-          <w:instrText xml:space="preserve"> PAGEREF _Toc517478695 \h </w:instrText>
+          <w:instrText xml:space="preserve"> PAGEREF _Toc517521817 \h </w:instrText>
         </w:r>
         <w:r>
           <w:rPr>
@@ -111,7 +116,7 @@
           <w:lang w:val="en-US"/>
         </w:rPr>
       </w:pPr>
-      <w:hyperlink w:anchor="_Toc517478696" w:history="1">
+      <w:hyperlink w:anchor="_Toc517521818" w:history="1">
         <w:r>
           <w:rPr>
             <w:rStyle w:val="Hyperlink"/>
@@ -138,7 +143,7 @@
             <w:noProof/>
             <w:webHidden/>
           </w:rPr>
-          <w:instrText xml:space="preserve"> PAGEREF _Toc517478696 \h </w:instrText>
+          <w:instrText xml:space="preserve"> PAGEREF _Toc517521818 \h </w:instrText>
         </w:r>
         <w:r>
           <w:rPr>
@@ -181,7 +186,7 @@
           <w:lang w:val="en-US"/>
         </w:rPr>
       </w:pPr>
-      <w:hyperlink w:anchor="_Toc517478697" w:history="1">
+      <w:hyperlink w:anchor="_Toc517521819" w:history="1">
         <w:r>
           <w:rPr>
             <w:rStyle w:val="Hyperlink"/>
@@ -208,7 +213,7 @@
             <w:noProof/>
             <w:webHidden/>
           </w:rPr>
-          <w:instrText xml:space="preserve"> PAGEREF _Toc517478697 \h </w:instrText>
+          <w:instrText xml:space="preserve"> PAGEREF _Toc517521819 \h </w:instrText>
         </w:r>
         <w:r>
           <w:rPr>
@@ -251,7 +256,7 @@
           <w:lang w:val="en-US"/>
         </w:rPr>
       </w:pPr>
-      <w:hyperlink w:anchor="_Toc517478698" w:history="1">
+      <w:hyperlink w:anchor="_Toc517521820" w:history="1">
         <w:r>
           <w:rPr>
             <w:rStyle w:val="Hyperlink"/>
@@ -278,7 +283,7 @@
             <w:noProof/>
             <w:webHidden/>
           </w:rPr>
-          <w:instrText xml:space="preserve"> PAGEREF _Toc517478698 \h </w:instrText>
+          <w:instrText xml:space="preserve"> PAGEREF _Toc517521820 \h </w:instrText>
         </w:r>
         <w:r>
           <w:rPr>
@@ -321,7 +326,7 @@
           <w:lang w:val="en-US"/>
         </w:rPr>
       </w:pPr>
-      <w:hyperlink w:anchor="_Toc517478699" w:history="1">
+      <w:hyperlink w:anchor="_Toc517521821" w:history="1">
         <w:r>
           <w:rPr>
             <w:rStyle w:val="Hyperlink"/>
@@ -348,7 +353,7 @@
             <w:noProof/>
             <w:webHidden/>
           </w:rPr>
-          <w:instrText xml:space="preserve"> PAGEREF _Toc517478699 \h </w:instrText>
+          <w:instrText xml:space="preserve"> PAGEREF _Toc517521821 \h </w:instrText>
         </w:r>
         <w:r>
           <w:rPr>
@@ -391,7 +396,7 @@
           <w:lang w:val="en-US"/>
         </w:rPr>
       </w:pPr>
-      <w:hyperlink w:anchor="_Toc517478700" w:history="1">
+      <w:hyperlink w:anchor="_Toc517521822" w:history="1">
         <w:r>
           <w:rPr>
             <w:rStyle w:val="Hyperlink"/>
@@ -418,7 +423,7 @@
             <w:noProof/>
             <w:webHidden/>
           </w:rPr>
-          <w:instrText xml:space="preserve"> PAGEREF _Toc517478700 \h </w:instrText>
+          <w:instrText xml:space="preserve"> PAGEREF _Toc517521822 \h </w:instrText>
         </w:r>
         <w:r>
           <w:rPr>
@@ -461,7 +466,7 @@
           <w:lang w:val="en-US"/>
         </w:rPr>
       </w:pPr>
-      <w:hyperlink r:id="rId8" w:anchor="_Toc517478701" w:history="1">
+      <w:hyperlink r:id="rId8" w:anchor="_Toc517521823" w:history="1">
         <w:r>
           <w:rPr>
             <w:rStyle w:val="Hyperlink"/>
@@ -488,7 +493,7 @@
             <w:noProof/>
             <w:webHidden/>
           </w:rPr>
-          <w:instrText xml:space="preserve"> PAGEREF _Toc517478701 \h </w:instrText>
+          <w:instrText xml:space="preserve"> PAGEREF _Toc517521823 \h </w:instrText>
         </w:r>
         <w:r>
           <w:rPr>
@@ -531,7 +536,7 @@
           <w:lang w:val="en-US"/>
         </w:rPr>
       </w:pPr>
-      <w:hyperlink w:anchor="_Toc517478702" w:history="1">
+      <w:hyperlink w:anchor="_Toc517521824" w:history="1">
         <w:r>
           <w:rPr>
             <w:rStyle w:val="Hyperlink"/>
@@ -558,7 +563,7 @@
             <w:noProof/>
             <w:webHidden/>
           </w:rPr>
-          <w:instrText xml:space="preserve"> PAGEREF _Toc517478702 \h </w:instrText>
+          <w:instrText xml:space="preserve"> PAGEREF _Toc517521824 \h </w:instrText>
         </w:r>
         <w:r>
           <w:rPr>
@@ -601,7 +606,7 @@
           <w:lang w:val="en-US"/>
         </w:rPr>
       </w:pPr>
-      <w:hyperlink w:anchor="_Toc517478703" w:history="1">
+      <w:hyperlink w:anchor="_Toc517521825" w:history="1">
         <w:r>
           <w:rPr>
             <w:rStyle w:val="Hyperlink"/>
@@ -628,7 +633,7 @@
             <w:noProof/>
             <w:webHidden/>
           </w:rPr>
-          <w:instrText xml:space="preserve"> PAGEREF _Toc517478703 \h </w:instrText>
+          <w:instrText xml:space="preserve"> PAGEREF _Toc517521825 \h </w:instrText>
         </w:r>
         <w:r>
           <w:rPr>
@@ -671,7 +676,7 @@
           <w:lang w:val="en-US"/>
         </w:rPr>
       </w:pPr>
-      <w:hyperlink w:anchor="_Toc517478704" w:history="1">
+      <w:hyperlink w:anchor="_Toc517521826" w:history="1">
         <w:r>
           <w:rPr>
             <w:rStyle w:val="Hyperlink"/>
@@ -698,7 +703,7 @@
             <w:noProof/>
             <w:webHidden/>
           </w:rPr>
-          <w:instrText xml:space="preserve"> PAGEREF _Toc517478704 \h </w:instrText>
+          <w:instrText xml:space="preserve"> PAGEREF _Toc517521826 \h </w:instrText>
         </w:r>
         <w:r>
           <w:rPr>
@@ -741,7 +746,7 @@
           <w:lang w:val="en-US"/>
         </w:rPr>
       </w:pPr>
-      <w:hyperlink w:anchor="_Toc517478705" w:history="1">
+      <w:hyperlink w:anchor="_Toc517521827" w:history="1">
         <w:r>
           <w:rPr>
             <w:rStyle w:val="Hyperlink"/>
@@ -768,7 +773,7 @@
             <w:noProof/>
             <w:webHidden/>
           </w:rPr>
-          <w:instrText xml:space="preserve"> PAGEREF _Toc517478705 \h </w:instrText>
+          <w:instrText xml:space="preserve"> PAGEREF _Toc517521827 \h </w:instrText>
         </w:r>
         <w:r>
           <w:rPr>
@@ -811,7 +816,7 @@
           <w:lang w:val="en-US"/>
         </w:rPr>
       </w:pPr>
-      <w:hyperlink w:anchor="_Toc517478706" w:history="1">
+      <w:hyperlink w:anchor="_Toc517521828" w:history="1">
         <w:r>
           <w:rPr>
             <w:rStyle w:val="Hyperlink"/>
@@ -838,7 +843,7 @@
             <w:noProof/>
             <w:webHidden/>
           </w:rPr>
-          <w:instrText xml:space="preserve"> PAGEREF _Toc517478706 \h </w:instrText>
+          <w:instrText xml:space="preserve"> PAGEREF _Toc517521828 \h </w:instrText>
         </w:r>
         <w:r>
           <w:rPr>
@@ -881,7 +886,7 @@
           <w:lang w:val="en-US"/>
         </w:rPr>
       </w:pPr>
-      <w:hyperlink w:anchor="_Toc517478707" w:history="1">
+      <w:hyperlink w:anchor="_Toc517521829" w:history="1">
         <w:r>
           <w:rPr>
             <w:rStyle w:val="Hyperlink"/>
@@ -908,7 +913,7 @@
             <w:noProof/>
             <w:webHidden/>
           </w:rPr>
-          <w:instrText xml:space="preserve"> PAGEREF _Toc517478707 \h </w:instrText>
+          <w:instrText xml:space="preserve"> PAGEREF _Toc517521829 \h </w:instrText>
         </w:r>
         <w:r>
           <w:rPr>
@@ -951,13 +956,13 @@
           <w:lang w:val="en-US"/>
         </w:rPr>
       </w:pPr>
-      <w:hyperlink w:anchor="_Toc517478708" w:history="1">
+      <w:hyperlink w:anchor="_Toc517521830" w:history="1">
         <w:r>
           <w:rPr>
             <w:rStyle w:val="Hyperlink"/>
             <w:noProof/>
           </w:rPr>
-          <w:t>Figura 14: KY-016 Modul LED cu 3 culori</w:t>
+          <w:t>Figura 14: Interfața dispozitivului laser de securitate</w:t>
         </w:r>
         <w:r>
           <w:rPr>
@@ -978,7 +983,7 @@
             <w:noProof/>
             <w:webHidden/>
           </w:rPr>
-          <w:instrText xml:space="preserve"> PAGEREF _Toc517478708 \h </w:instrText>
+          <w:instrText xml:space="preserve"> PAGEREF _Toc517521830 \h </w:instrText>
         </w:r>
         <w:r>
           <w:rPr>
@@ -1021,13 +1026,13 @@
           <w:lang w:val="en-US"/>
         </w:rPr>
       </w:pPr>
-      <w:hyperlink w:anchor="_Toc517478709" w:history="1">
+      <w:hyperlink w:anchor="_Toc517521831" w:history="1">
         <w:r>
           <w:rPr>
             <w:rStyle w:val="Hyperlink"/>
             <w:noProof/>
           </w:rPr>
-          <w:t>Figura 15: KY-019 Modul releu 5V</w:t>
+          <w:t>Figura 15: KY-016 Modul LED cu 3 culori</w:t>
         </w:r>
         <w:r>
           <w:rPr>
@@ -1048,7 +1053,7 @@
             <w:noProof/>
             <w:webHidden/>
           </w:rPr>
-          <w:instrText xml:space="preserve"> PAGEREF _Toc517478709 \h </w:instrText>
+          <w:instrText xml:space="preserve"> PAGEREF _Toc517521831 \h </w:instrText>
         </w:r>
         <w:r>
           <w:rPr>
@@ -1091,13 +1096,13 @@
           <w:lang w:val="en-US"/>
         </w:rPr>
       </w:pPr>
-      <w:hyperlink w:anchor="_Toc517478710" w:history="1">
+      <w:hyperlink w:anchor="_Toc517521832" w:history="1">
         <w:r>
           <w:rPr>
             <w:rStyle w:val="Hyperlink"/>
             <w:noProof/>
           </w:rPr>
-          <w:t>Figura 16: KY-011 Modul LED cu 2 culori</w:t>
+          <w:t>Figura 16: Interfața dispozitivului lampă</w:t>
         </w:r>
         <w:r>
           <w:rPr>
@@ -1118,7 +1123,7 @@
             <w:noProof/>
             <w:webHidden/>
           </w:rPr>
-          <w:instrText xml:space="preserve"> PAGEREF _Toc517478710 \h </w:instrText>
+          <w:instrText xml:space="preserve"> PAGEREF _Toc517521832 \h </w:instrText>
         </w:r>
         <w:r>
           <w:rPr>
@@ -1161,13 +1166,13 @@
           <w:lang w:val="en-US"/>
         </w:rPr>
       </w:pPr>
-      <w:hyperlink w:anchor="_Toc517478711" w:history="1">
+      <w:hyperlink w:anchor="_Toc517521833" w:history="1">
         <w:r>
           <w:rPr>
             <w:rStyle w:val="Hyperlink"/>
             <w:noProof/>
           </w:rPr>
-          <w:t>Figura 17: Deschiderea aplicației web</w:t>
+          <w:t>Figura 17: KY-019 Modul releu 5V</w:t>
         </w:r>
         <w:r>
           <w:rPr>
@@ -1188,7 +1193,7 @@
             <w:noProof/>
             <w:webHidden/>
           </w:rPr>
-          <w:instrText xml:space="preserve"> PAGEREF _Toc517478711 \h </w:instrText>
+          <w:instrText xml:space="preserve"> PAGEREF _Toc517521833 \h </w:instrText>
         </w:r>
         <w:r>
           <w:rPr>
@@ -1231,13 +1236,13 @@
           <w:lang w:val="en-US"/>
         </w:rPr>
       </w:pPr>
-      <w:hyperlink w:anchor="_Toc517478712" w:history="1">
+      <w:hyperlink w:anchor="_Toc517521834" w:history="1">
         <w:r>
           <w:rPr>
             <w:rStyle w:val="Hyperlink"/>
             <w:noProof/>
           </w:rPr>
-          <w:t>Figura 18: Rularea serverului java</w:t>
+          <w:t>Figura 18: Interfața dispozitivului încuietoarea ușii</w:t>
         </w:r>
         <w:r>
           <w:rPr>
@@ -1258,7 +1263,217 @@
             <w:noProof/>
             <w:webHidden/>
           </w:rPr>
-          <w:instrText xml:space="preserve"> PAGEREF _Toc517478712 \h </w:instrText>
+          <w:instrText xml:space="preserve"> PAGEREF _Toc517521834 \h </w:instrText>
+        </w:r>
+        <w:r>
+          <w:rPr>
+            <w:noProof/>
+            <w:webHidden/>
+          </w:rPr>
+        </w:r>
+        <w:r>
+          <w:rPr>
+            <w:noProof/>
+            <w:webHidden/>
+          </w:rPr>
+          <w:fldChar w:fldCharType="separate"/>
+        </w:r>
+        <w:r>
+          <w:rPr>
+            <w:noProof/>
+            <w:webHidden/>
+          </w:rPr>
+          <w:t>37</w:t>
+        </w:r>
+        <w:r>
+          <w:rPr>
+            <w:noProof/>
+            <w:webHidden/>
+          </w:rPr>
+          <w:fldChar w:fldCharType="end"/>
+        </w:r>
+      </w:hyperlink>
+    </w:p>
+    <w:p>
+      <w:pPr>
+        <w:pStyle w:val="TableofFigures"/>
+        <w:tabs>
+          <w:tab w:val="right" w:leader="dot" w:pos="9062"/>
+        </w:tabs>
+        <w:rPr>
+          <w:rFonts w:eastAsiaTheme="minorEastAsia"/>
+          <w:noProof/>
+          <w:lang w:val="en-US"/>
+        </w:rPr>
+      </w:pPr>
+      <w:hyperlink w:anchor="_Toc517521835" w:history="1">
+        <w:r>
+          <w:rPr>
+            <w:rStyle w:val="Hyperlink"/>
+            <w:noProof/>
+          </w:rPr>
+          <w:t>Figura 19: KY-011 Modul LED cu 2 culori</w:t>
+        </w:r>
+        <w:r>
+          <w:rPr>
+            <w:noProof/>
+            <w:webHidden/>
+          </w:rPr>
+          <w:tab/>
+        </w:r>
+        <w:r>
+          <w:rPr>
+            <w:noProof/>
+            <w:webHidden/>
+          </w:rPr>
+          <w:fldChar w:fldCharType="begin"/>
+        </w:r>
+        <w:r>
+          <w:rPr>
+            <w:noProof/>
+            <w:webHidden/>
+          </w:rPr>
+          <w:instrText xml:space="preserve"> PAGEREF _Toc517521835 \h </w:instrText>
+        </w:r>
+        <w:r>
+          <w:rPr>
+            <w:noProof/>
+            <w:webHidden/>
+          </w:rPr>
+        </w:r>
+        <w:r>
+          <w:rPr>
+            <w:noProof/>
+            <w:webHidden/>
+          </w:rPr>
+          <w:fldChar w:fldCharType="separate"/>
+        </w:r>
+        <w:r>
+          <w:rPr>
+            <w:noProof/>
+            <w:webHidden/>
+          </w:rPr>
+          <w:t>38</w:t>
+        </w:r>
+        <w:r>
+          <w:rPr>
+            <w:noProof/>
+            <w:webHidden/>
+          </w:rPr>
+          <w:fldChar w:fldCharType="end"/>
+        </w:r>
+      </w:hyperlink>
+    </w:p>
+    <w:p>
+      <w:pPr>
+        <w:pStyle w:val="TableofFigures"/>
+        <w:tabs>
+          <w:tab w:val="right" w:leader="dot" w:pos="9062"/>
+        </w:tabs>
+        <w:rPr>
+          <w:rFonts w:eastAsiaTheme="minorEastAsia"/>
+          <w:noProof/>
+          <w:lang w:val="en-US"/>
+        </w:rPr>
+      </w:pPr>
+      <w:hyperlink w:anchor="_Toc517521836" w:history="1">
+        <w:r>
+          <w:rPr>
+            <w:rStyle w:val="Hyperlink"/>
+            <w:noProof/>
+          </w:rPr>
+          <w:t>Figura 20: Interfața dispozitivului bec</w:t>
+        </w:r>
+        <w:r>
+          <w:rPr>
+            <w:noProof/>
+            <w:webHidden/>
+          </w:rPr>
+          <w:tab/>
+        </w:r>
+        <w:r>
+          <w:rPr>
+            <w:noProof/>
+            <w:webHidden/>
+          </w:rPr>
+          <w:fldChar w:fldCharType="begin"/>
+        </w:r>
+        <w:r>
+          <w:rPr>
+            <w:noProof/>
+            <w:webHidden/>
+          </w:rPr>
+          <w:instrText xml:space="preserve"> PAGEREF _Toc517521836 \h </w:instrText>
+        </w:r>
+        <w:r>
+          <w:rPr>
+            <w:noProof/>
+            <w:webHidden/>
+          </w:rPr>
+        </w:r>
+        <w:r>
+          <w:rPr>
+            <w:noProof/>
+            <w:webHidden/>
+          </w:rPr>
+          <w:fldChar w:fldCharType="separate"/>
+        </w:r>
+        <w:r>
+          <w:rPr>
+            <w:noProof/>
+            <w:webHidden/>
+          </w:rPr>
+          <w:t>38</w:t>
+        </w:r>
+        <w:r>
+          <w:rPr>
+            <w:noProof/>
+            <w:webHidden/>
+          </w:rPr>
+          <w:fldChar w:fldCharType="end"/>
+        </w:r>
+      </w:hyperlink>
+    </w:p>
+    <w:p>
+      <w:pPr>
+        <w:pStyle w:val="TableofFigures"/>
+        <w:tabs>
+          <w:tab w:val="right" w:leader="dot" w:pos="9062"/>
+        </w:tabs>
+        <w:rPr>
+          <w:rFonts w:eastAsiaTheme="minorEastAsia"/>
+          <w:noProof/>
+          <w:lang w:val="en-US"/>
+        </w:rPr>
+      </w:pPr>
+      <w:hyperlink w:anchor="_Toc517521837" w:history="1">
+        <w:r>
+          <w:rPr>
+            <w:rStyle w:val="Hyperlink"/>
+            <w:noProof/>
+          </w:rPr>
+          <w:t>Figura 21: Deschiderea aplicației web</w:t>
+        </w:r>
+        <w:r>
+          <w:rPr>
+            <w:noProof/>
+            <w:webHidden/>
+          </w:rPr>
+          <w:tab/>
+        </w:r>
+        <w:r>
+          <w:rPr>
+            <w:noProof/>
+            <w:webHidden/>
+          </w:rPr>
+          <w:fldChar w:fldCharType="begin"/>
+        </w:r>
+        <w:r>
+          <w:rPr>
+            <w:noProof/>
+            <w:webHidden/>
+          </w:rPr>
+          <w:instrText xml:space="preserve"> PAGEREF _Toc517521837 \h </w:instrText>
         </w:r>
         <w:r>
           <w:rPr>
@@ -1291,34 +1506,6 @@
     </w:p>
     <w:p>
       <w:pPr>
-        <w:pStyle w:val="LiTextNormal"/>
-        <w:ind w:firstLine="0"/>
-      </w:pPr>
-      <w:r>
-        <w:fldChar w:fldCharType="end"/>
-      </w:r>
-    </w:p>
-    <w:p>
-      <w:pPr>
-        <w:pStyle w:val="LiChapters"/>
-      </w:pPr>
-      <w:bookmarkStart w:id="1" w:name="_Toc517479511"/>
-      <w:r>
-        <w:t>Lista tabelelor</w:t>
-      </w:r>
-      <w:bookmarkEnd w:id="1"/>
-    </w:p>
-    <w:p>
-      <w:pPr>
-        <w:rPr>
-          <w:rFonts w:ascii="Times New Roman" w:hAnsi="Times New Roman"/>
-          <w:sz w:val="24"/>
-          <w:szCs w:val="96"/>
-        </w:rPr>
-      </w:pPr>
-    </w:p>
-    <w:p>
-      <w:pPr>
         <w:pStyle w:val="TableofFigures"/>
         <w:tabs>
           <w:tab w:val="right" w:leader="dot" w:pos="9062"/>
@@ -1329,6 +1516,109 @@
           <w:lang w:val="en-US"/>
         </w:rPr>
       </w:pPr>
+      <w:hyperlink w:anchor="_Toc517521838" w:history="1">
+        <w:r>
+          <w:rPr>
+            <w:rStyle w:val="Hyperlink"/>
+            <w:noProof/>
+          </w:rPr>
+          <w:t>Figura 22: Rularea serverului java</w:t>
+        </w:r>
+        <w:r>
+          <w:rPr>
+            <w:noProof/>
+            <w:webHidden/>
+          </w:rPr>
+          <w:tab/>
+        </w:r>
+        <w:r>
+          <w:rPr>
+            <w:noProof/>
+            <w:webHidden/>
+          </w:rPr>
+          <w:fldChar w:fldCharType="begin"/>
+        </w:r>
+        <w:r>
+          <w:rPr>
+            <w:noProof/>
+            <w:webHidden/>
+          </w:rPr>
+          <w:instrText xml:space="preserve"> PAGEREF _Toc517521838 \h </w:instrText>
+        </w:r>
+        <w:r>
+          <w:rPr>
+            <w:noProof/>
+            <w:webHidden/>
+          </w:rPr>
+        </w:r>
+        <w:r>
+          <w:rPr>
+            <w:noProof/>
+            <w:webHidden/>
+          </w:rPr>
+          <w:fldChar w:fldCharType="separate"/>
+        </w:r>
+        <w:r>
+          <w:rPr>
+            <w:noProof/>
+            <w:webHidden/>
+          </w:rPr>
+          <w:t>41</w:t>
+        </w:r>
+        <w:r>
+          <w:rPr>
+            <w:noProof/>
+            <w:webHidden/>
+          </w:rPr>
+          <w:fldChar w:fldCharType="end"/>
+        </w:r>
+      </w:hyperlink>
+    </w:p>
+    <w:p>
+      <w:pPr>
+        <w:pStyle w:val="LiTextNormal"/>
+        <w:ind w:firstLine="0"/>
+      </w:pPr>
+      <w:r>
+        <w:fldChar w:fldCharType="end"/>
+      </w:r>
+    </w:p>
+    <w:p>
+      <w:pPr>
+        <w:pStyle w:val="LiChapters"/>
+        <w:numPr>
+          <w:ilvl w:val="0"/>
+          <w:numId w:val="0"/>
+        </w:numPr>
+        <w:ind w:left="1080"/>
+      </w:pPr>
+      <w:bookmarkStart w:id="1" w:name="_Toc517521849"/>
+      <w:r>
+        <w:t>Lista tabelelor</w:t>
+      </w:r>
+      <w:bookmarkEnd w:id="1"/>
+    </w:p>
+    <w:p>
+      <w:pPr>
+        <w:rPr>
+          <w:rFonts w:ascii="Times New Roman" w:hAnsi="Times New Roman"/>
+          <w:sz w:val="24"/>
+          <w:szCs w:val="96"/>
+        </w:rPr>
+      </w:pPr>
+    </w:p>
+    <w:p>
+      <w:pPr>
+        <w:pStyle w:val="TableofFigures"/>
+        <w:tabs>
+          <w:tab w:val="right" w:leader="dot" w:pos="9062"/>
+        </w:tabs>
+        <w:rPr>
+          <w:rFonts w:eastAsiaTheme="minorEastAsia"/>
+          <w:noProof/>
+          <w:lang w:val="en-US"/>
+        </w:rPr>
+      </w:pPr>
       <w:r>
         <w:fldChar w:fldCharType="begin"/>
       </w:r>
@@ -1338,7 +1628,7 @@
       <w:r>
         <w:fldChar w:fldCharType="separate"/>
       </w:r>
-      <w:hyperlink w:anchor="_Toc517478713" w:history="1">
+      <w:hyperlink w:anchor="_Toc517521839" w:history="1">
         <w:r>
           <w:rPr>
             <w:rStyle w:val="Hyperlink"/>
@@ -1365,7 +1655,7 @@
             <w:noProof/>
             <w:webHidden/>
           </w:rPr>
-          <w:instrText xml:space="preserve"> PAGEREF _Toc517478713 \h </w:instrText>
+          <w:instrText xml:space="preserve"> PAGEREF _Toc517521839 \h </w:instrText>
         </w:r>
         <w:r>
           <w:rPr>
@@ -1408,7 +1698,7 @@
           <w:lang w:val="en-US"/>
         </w:rPr>
       </w:pPr>
-      <w:hyperlink w:anchor="_Toc517478714" w:history="1">
+      <w:hyperlink w:anchor="_Toc517521840" w:history="1">
         <w:r>
           <w:rPr>
             <w:rStyle w:val="Hyperlink"/>
@@ -1435,7 +1725,7 @@
             <w:noProof/>
             <w:webHidden/>
           </w:rPr>
-          <w:instrText xml:space="preserve"> PAGEREF _Toc517478714 \h </w:instrText>
+          <w:instrText xml:space="preserve"> PAGEREF _Toc517521840 \h </w:instrText>
         </w:r>
         <w:r>
           <w:rPr>
@@ -1478,7 +1768,7 @@
           <w:lang w:val="en-US"/>
         </w:rPr>
       </w:pPr>
-      <w:hyperlink w:anchor="_Toc517478715" w:history="1">
+      <w:hyperlink w:anchor="_Toc517521841" w:history="1">
         <w:r>
           <w:rPr>
             <w:rStyle w:val="Hyperlink"/>
@@ -1505,7 +1795,7 @@
             <w:noProof/>
             <w:webHidden/>
           </w:rPr>
-          <w:instrText xml:space="preserve"> PAGEREF _Toc517478715 \h </w:instrText>
+          <w:instrText xml:space="preserve"> PAGEREF _Toc517521841 \h </w:instrText>
         </w:r>
         <w:r>
           <w:rPr>
@@ -1548,7 +1838,7 @@
           <w:lang w:val="en-US"/>
         </w:rPr>
       </w:pPr>
-      <w:hyperlink w:anchor="_Toc517478716" w:history="1">
+      <w:hyperlink w:anchor="_Toc517521842" w:history="1">
         <w:r>
           <w:rPr>
             <w:rStyle w:val="Hyperlink"/>
@@ -1575,7 +1865,7 @@
             <w:noProof/>
             <w:webHidden/>
           </w:rPr>
-          <w:instrText xml:space="preserve"> PAGEREF _Toc517478716 \h </w:instrText>
+          <w:instrText xml:space="preserve"> PAGEREF _Toc517521842 \h </w:instrText>
         </w:r>
         <w:r>
           <w:rPr>
@@ -1618,7 +1908,7 @@
           <w:lang w:val="en-US"/>
         </w:rPr>
       </w:pPr>
-      <w:hyperlink w:anchor="_Toc517478717" w:history="1">
+      <w:hyperlink w:anchor="_Toc517521843" w:history="1">
         <w:r>
           <w:rPr>
             <w:rStyle w:val="Hyperlink"/>
@@ -1645,7 +1935,7 @@
             <w:noProof/>
             <w:webHidden/>
           </w:rPr>
-          <w:instrText xml:space="preserve"> PAGEREF _Toc517478717 \h </w:instrText>
+          <w:instrText xml:space="preserve"> PAGEREF _Toc517521843 \h </w:instrText>
         </w:r>
         <w:r>
           <w:rPr>
@@ -1688,7 +1978,7 @@
           <w:lang w:val="en-US"/>
         </w:rPr>
       </w:pPr>
-      <w:hyperlink w:anchor="_Toc517478718" w:history="1">
+      <w:hyperlink w:anchor="_Toc517521844" w:history="1">
         <w:r>
           <w:rPr>
             <w:rStyle w:val="Hyperlink"/>
@@ -1715,7 +2005,7 @@
             <w:noProof/>
             <w:webHidden/>
           </w:rPr>
-          <w:instrText xml:space="preserve"> PAGEREF _Toc517478718 \h </w:instrText>
+          <w:instrText xml:space="preserve"> PAGEREF _Toc517521844 \h </w:instrText>
         </w:r>
         <w:r>
           <w:rPr>
@@ -1758,7 +2048,7 @@
           <w:lang w:val="en-US"/>
         </w:rPr>
       </w:pPr>
-      <w:hyperlink w:anchor="_Toc517478719" w:history="1">
+      <w:hyperlink w:anchor="_Toc517521845" w:history="1">
         <w:r>
           <w:rPr>
             <w:rStyle w:val="Hyperlink"/>
@@ -1785,7 +2075,7 @@
             <w:noProof/>
             <w:webHidden/>
           </w:rPr>
-          <w:instrText xml:space="preserve"> PAGEREF _Toc517478719 \h </w:instrText>
+          <w:instrText xml:space="preserve"> PAGEREF _Toc517521845 \h </w:instrText>
         </w:r>
         <w:r>
           <w:rPr>
@@ -1828,7 +2118,7 @@
           <w:lang w:val="en-US"/>
         </w:rPr>
       </w:pPr>
-      <w:hyperlink w:anchor="_Toc517478720" w:history="1">
+      <w:hyperlink w:anchor="_Toc517521846" w:history="1">
         <w:r>
           <w:rPr>
             <w:rStyle w:val="Hyperlink"/>
@@ -1855,7 +2145,7 @@
             <w:noProof/>
             <w:webHidden/>
           </w:rPr>
-          <w:instrText xml:space="preserve"> PAGEREF _Toc517478720 \h </w:instrText>
+          <w:instrText xml:space="preserve"> PAGEREF _Toc517521846 \h </w:instrText>
         </w:r>
         <w:r>
           <w:rPr>
@@ -1898,7 +2188,7 @@
           <w:lang w:val="en-US"/>
         </w:rPr>
       </w:pPr>
-      <w:hyperlink w:anchor="_Toc517478721" w:history="1">
+      <w:hyperlink w:anchor="_Toc517521847" w:history="1">
         <w:r>
           <w:rPr>
             <w:rStyle w:val="Hyperlink"/>
@@ -1925,7 +2215,7 @@
             <w:noProof/>
             <w:webHidden/>
           </w:rPr>
-          <w:instrText xml:space="preserve"> PAGEREF _Toc517478721 \h </w:instrText>
+          <w:instrText xml:space="preserve"> PAGEREF _Toc517521847 \h </w:instrText>
         </w:r>
         <w:r>
           <w:rPr>
@@ -1945,7 +2235,7 @@
             <w:noProof/>
             <w:webHidden/>
           </w:rPr>
-          <w:t>38</w:t>
+          <w:t>40</w:t>
         </w:r>
         <w:r>
           <w:rPr>
@@ -1963,19 +2253,24 @@
       <w:r>
         <w:br w:type="page"/>
       </w:r>
+      <w:bookmarkStart w:id="2" w:name="_GoBack"/>
+      <w:bookmarkEnd w:id="2"/>
     </w:p>
     <w:p>
       <w:pPr>
         <w:pStyle w:val="LiChapters"/>
-      </w:pPr>
-      <w:bookmarkStart w:id="2" w:name="_Toc515625688"/>
-      <w:bookmarkStart w:id="3" w:name="_Toc517479512"/>
+        <w:numPr>
+          <w:ilvl w:val="0"/>
+          <w:numId w:val="0"/>
+        </w:numPr>
+        <w:ind w:left="1080"/>
+      </w:pPr>
+      <w:bookmarkStart w:id="3" w:name="_Toc515625688"/>
+      <w:bookmarkStart w:id="4" w:name="_Toc517521850"/>
       <w:r>
         <w:lastRenderedPageBreak/>
         <w:t>Cuprins</w:t>
       </w:r>
-      <w:bookmarkStart w:id="4" w:name="_GoBack"/>
-      <w:bookmarkEnd w:id="3"/>
       <w:bookmarkEnd w:id="4"/>
     </w:p>
     <w:sdt>
@@ -2039,7 +2334,7 @@
             </w:rPr>
             <w:fldChar w:fldCharType="separate"/>
           </w:r>
-          <w:hyperlink w:anchor="_Toc517479510" w:history="1">
+          <w:hyperlink w:anchor="_Toc517521848" w:history="1">
             <w:r>
               <w:rPr>
                 <w:rStyle w:val="Hyperlink"/>
@@ -2066,7 +2361,7 @@
                 <w:noProof/>
                 <w:webHidden/>
               </w:rPr>
-              <w:instrText xml:space="preserve"> PAGEREF _Toc517479510 \h </w:instrText>
+              <w:instrText xml:space="preserve"> PAGEREF _Toc517521848 \h </w:instrText>
             </w:r>
             <w:r>
               <w:rPr>
@@ -2106,7 +2401,7 @@
               <w:lang w:val="en-US"/>
             </w:rPr>
           </w:pPr>
-          <w:hyperlink w:anchor="_Toc517479511" w:history="1">
+          <w:hyperlink w:anchor="_Toc517521849" w:history="1">
             <w:r>
               <w:rPr>
                 <w:rStyle w:val="Hyperlink"/>
@@ -2133,7 +2428,7 @@
                 <w:noProof/>
                 <w:webHidden/>
               </w:rPr>
-              <w:instrText xml:space="preserve"> PAGEREF _Toc517479511 \h </w:instrText>
+              <w:instrText xml:space="preserve"> PAGEREF _Toc517521849 \h </w:instrText>
             </w:r>
             <w:r>
               <w:rPr>
@@ -2173,7 +2468,7 @@
               <w:lang w:val="en-US"/>
             </w:rPr>
           </w:pPr>
-          <w:hyperlink w:anchor="_Toc517479512" w:history="1">
+          <w:hyperlink w:anchor="_Toc517521850" w:history="1">
             <w:r>
               <w:rPr>
                 <w:rStyle w:val="Hyperlink"/>
@@ -2200,7 +2495,7 @@
                 <w:noProof/>
                 <w:webHidden/>
               </w:rPr>
-              <w:instrText xml:space="preserve"> PAGEREF _Toc517479512 \h </w:instrText>
+              <w:instrText xml:space="preserve"> PAGEREF _Toc517521850 \h </w:instrText>
             </w:r>
             <w:r>
               <w:rPr>
@@ -2240,7 +2535,7 @@
               <w:lang w:val="en-US"/>
             </w:rPr>
           </w:pPr>
-          <w:hyperlink w:anchor="_Toc517479513" w:history="1">
+          <w:hyperlink w:anchor="_Toc517521851" w:history="1">
             <w:r>
               <w:rPr>
                 <w:rStyle w:val="Hyperlink"/>
@@ -2267,7 +2562,7 @@
                 <w:noProof/>
                 <w:webHidden/>
               </w:rPr>
-              <w:instrText xml:space="preserve"> PAGEREF _Toc517479513 \h </w:instrText>
+              <w:instrText xml:space="preserve"> PAGEREF _Toc517521851 \h </w:instrText>
             </w:r>
             <w:r>
               <w:rPr>
@@ -2310,7 +2605,7 @@
               <w:lang w:val="en-US"/>
             </w:rPr>
           </w:pPr>
-          <w:hyperlink w:anchor="_Toc517479514" w:history="1">
+          <w:hyperlink w:anchor="_Toc517521852" w:history="1">
             <w:r>
               <w:rPr>
                 <w:rStyle w:val="Hyperlink"/>
@@ -2337,7 +2632,7 @@
                 <w:noProof/>
                 <w:webHidden/>
               </w:rPr>
-              <w:instrText xml:space="preserve"> PAGEREF _Toc517479514 \h </w:instrText>
+              <w:instrText xml:space="preserve"> PAGEREF _Toc517521852 \h </w:instrText>
             </w:r>
             <w:r>
               <w:rPr>
@@ -2380,7 +2675,7 @@
               <w:lang w:val="en-US"/>
             </w:rPr>
           </w:pPr>
-          <w:hyperlink w:anchor="_Toc517479515" w:history="1">
+          <w:hyperlink w:anchor="_Toc517521853" w:history="1">
             <w:r>
               <w:rPr>
                 <w:rStyle w:val="Hyperlink"/>
@@ -2407,7 +2702,7 @@
                 <w:noProof/>
                 <w:webHidden/>
               </w:rPr>
-              <w:instrText xml:space="preserve"> PAGEREF _Toc517479515 \h </w:instrText>
+              <w:instrText xml:space="preserve"> PAGEREF _Toc517521853 \h </w:instrText>
             </w:r>
             <w:r>
               <w:rPr>
@@ -2450,7 +2745,7 @@
               <w:lang w:val="en-US"/>
             </w:rPr>
           </w:pPr>
-          <w:hyperlink w:anchor="_Toc517479516" w:history="1">
+          <w:hyperlink w:anchor="_Toc517521854" w:history="1">
             <w:r>
               <w:rPr>
                 <w:rStyle w:val="Hyperlink"/>
@@ -2477,7 +2772,7 @@
                 <w:noProof/>
                 <w:webHidden/>
               </w:rPr>
-              <w:instrText xml:space="preserve"> PAGEREF _Toc517479516 \h </w:instrText>
+              <w:instrText xml:space="preserve"> PAGEREF _Toc517521854 \h </w:instrText>
             </w:r>
             <w:r>
               <w:rPr>
@@ -2520,7 +2815,7 @@
               <w:lang w:val="en-US"/>
             </w:rPr>
           </w:pPr>
-          <w:hyperlink w:anchor="_Toc517479517" w:history="1">
+          <w:hyperlink w:anchor="_Toc517521855" w:history="1">
             <w:r>
               <w:rPr>
                 <w:rStyle w:val="Hyperlink"/>
@@ -2547,7 +2842,7 @@
                 <w:noProof/>
                 <w:webHidden/>
               </w:rPr>
-              <w:instrText xml:space="preserve"> PAGEREF _Toc517479517 \h </w:instrText>
+              <w:instrText xml:space="preserve"> PAGEREF _Toc517521855 \h </w:instrText>
             </w:r>
             <w:r>
               <w:rPr>
@@ -2590,7 +2885,7 @@
               <w:lang w:val="en-US"/>
             </w:rPr>
           </w:pPr>
-          <w:hyperlink w:anchor="_Toc517479518" w:history="1">
+          <w:hyperlink w:anchor="_Toc517521856" w:history="1">
             <w:r>
               <w:rPr>
                 <w:rStyle w:val="Hyperlink"/>
@@ -2617,7 +2912,7 @@
                 <w:noProof/>
                 <w:webHidden/>
               </w:rPr>
-              <w:instrText xml:space="preserve"> PAGEREF _Toc517479518 \h </w:instrText>
+              <w:instrText xml:space="preserve"> PAGEREF _Toc517521856 \h </w:instrText>
             </w:r>
             <w:r>
               <w:rPr>
@@ -2657,7 +2952,7 @@
               <w:lang w:val="en-US"/>
             </w:rPr>
           </w:pPr>
-          <w:hyperlink w:anchor="_Toc517479519" w:history="1">
+          <w:hyperlink w:anchor="_Toc517521857" w:history="1">
             <w:r>
               <w:rPr>
                 <w:rStyle w:val="Hyperlink"/>
@@ -2699,7 +2994,7 @@
                 <w:noProof/>
                 <w:webHidden/>
               </w:rPr>
-              <w:instrText xml:space="preserve"> PAGEREF _Toc517479519 \h </w:instrText>
+              <w:instrText xml:space="preserve"> PAGEREF _Toc517521857 \h </w:instrText>
             </w:r>
             <w:r>
               <w:rPr>
@@ -2739,7 +3034,7 @@
               <w:lang w:val="en-US"/>
             </w:rPr>
           </w:pPr>
-          <w:hyperlink w:anchor="_Toc517479520" w:history="1">
+          <w:hyperlink w:anchor="_Toc517521858" w:history="1">
             <w:r>
               <w:rPr>
                 <w:rStyle w:val="Hyperlink"/>
@@ -2781,7 +3076,7 @@
                 <w:noProof/>
                 <w:webHidden/>
               </w:rPr>
-              <w:instrText xml:space="preserve"> PAGEREF _Toc517479520 \h </w:instrText>
+              <w:instrText xml:space="preserve"> PAGEREF _Toc517521858 \h </w:instrText>
             </w:r>
             <w:r>
               <w:rPr>
@@ -2825,7 +3120,7 @@
               <w:lang w:val="en-US"/>
             </w:rPr>
           </w:pPr>
-          <w:hyperlink w:anchor="_Toc517479521" w:history="1">
+          <w:hyperlink w:anchor="_Toc517521859" w:history="1">
             <w:r>
               <w:rPr>
                 <w:rStyle w:val="Hyperlink"/>
@@ -2867,7 +3162,7 @@
                 <w:noProof/>
                 <w:webHidden/>
               </w:rPr>
-              <w:instrText xml:space="preserve"> PAGEREF _Toc517479521 \h </w:instrText>
+              <w:instrText xml:space="preserve"> PAGEREF _Toc517521859 \h </w:instrText>
             </w:r>
             <w:r>
               <w:rPr>
@@ -2911,7 +3206,7 @@
               <w:lang w:val="en-US"/>
             </w:rPr>
           </w:pPr>
-          <w:hyperlink w:anchor="_Toc517479522" w:history="1">
+          <w:hyperlink w:anchor="_Toc517521860" w:history="1">
             <w:r>
               <w:rPr>
                 <w:rStyle w:val="Hyperlink"/>
@@ -2953,7 +3248,7 @@
                 <w:noProof/>
                 <w:webHidden/>
               </w:rPr>
-              <w:instrText xml:space="preserve"> PAGEREF _Toc517479522 \h </w:instrText>
+              <w:instrText xml:space="preserve"> PAGEREF _Toc517521860 \h </w:instrText>
             </w:r>
             <w:r>
               <w:rPr>
@@ -2997,7 +3292,7 @@
               <w:lang w:val="en-US"/>
             </w:rPr>
           </w:pPr>
-          <w:hyperlink w:anchor="_Toc517479523" w:history="1">
+          <w:hyperlink w:anchor="_Toc517521861" w:history="1">
             <w:r>
               <w:rPr>
                 <w:rStyle w:val="Hyperlink"/>
@@ -3039,7 +3334,7 @@
                 <w:noProof/>
                 <w:webHidden/>
               </w:rPr>
-              <w:instrText xml:space="preserve"> PAGEREF _Toc517479523 \h </w:instrText>
+              <w:instrText xml:space="preserve"> PAGEREF _Toc517521861 \h </w:instrText>
             </w:r>
             <w:r>
               <w:rPr>
@@ -3079,7 +3374,7 @@
               <w:lang w:val="en-US"/>
             </w:rPr>
           </w:pPr>
-          <w:hyperlink w:anchor="_Toc517479524" w:history="1">
+          <w:hyperlink w:anchor="_Toc517521862" w:history="1">
             <w:r>
               <w:rPr>
                 <w:rStyle w:val="Hyperlink"/>
@@ -3106,7 +3401,7 @@
                 <w:noProof/>
                 <w:webHidden/>
               </w:rPr>
-              <w:instrText xml:space="preserve"> PAGEREF _Toc517479524 \h </w:instrText>
+              <w:instrText xml:space="preserve"> PAGEREF _Toc517521862 \h </w:instrText>
             </w:r>
             <w:r>
               <w:rPr>
@@ -3150,7 +3445,7 @@
               <w:lang w:val="en-US"/>
             </w:rPr>
           </w:pPr>
-          <w:hyperlink w:anchor="_Toc517479525" w:history="1">
+          <w:hyperlink w:anchor="_Toc517521863" w:history="1">
             <w:r>
               <w:rPr>
                 <w:rStyle w:val="Hyperlink"/>
@@ -3192,7 +3487,7 @@
                 <w:noProof/>
                 <w:webHidden/>
               </w:rPr>
-              <w:instrText xml:space="preserve"> PAGEREF _Toc517479525 \h </w:instrText>
+              <w:instrText xml:space="preserve"> PAGEREF _Toc517521863 \h </w:instrText>
             </w:r>
             <w:r>
               <w:rPr>
@@ -3236,7 +3531,7 @@
               <w:lang w:val="en-US"/>
             </w:rPr>
           </w:pPr>
-          <w:hyperlink w:anchor="_Toc517479526" w:history="1">
+          <w:hyperlink w:anchor="_Toc517521864" w:history="1">
             <w:r>
               <w:rPr>
                 <w:rStyle w:val="Hyperlink"/>
@@ -3278,7 +3573,7 @@
                 <w:noProof/>
                 <w:webHidden/>
               </w:rPr>
-              <w:instrText xml:space="preserve"> PAGEREF _Toc517479526 \h </w:instrText>
+              <w:instrText xml:space="preserve"> PAGEREF _Toc517521864 \h </w:instrText>
             </w:r>
             <w:r>
               <w:rPr>
@@ -3322,7 +3617,7 @@
               <w:lang w:val="en-US"/>
             </w:rPr>
           </w:pPr>
-          <w:hyperlink w:anchor="_Toc517479527" w:history="1">
+          <w:hyperlink w:anchor="_Toc517521865" w:history="1">
             <w:r>
               <w:rPr>
                 <w:rStyle w:val="Hyperlink"/>
@@ -3364,7 +3659,7 @@
                 <w:noProof/>
                 <w:webHidden/>
               </w:rPr>
-              <w:instrText xml:space="preserve"> PAGEREF _Toc517479527 \h </w:instrText>
+              <w:instrText xml:space="preserve"> PAGEREF _Toc517521865 \h </w:instrText>
             </w:r>
             <w:r>
               <w:rPr>
@@ -3408,7 +3703,7 @@
               <w:lang w:val="en-US"/>
             </w:rPr>
           </w:pPr>
-          <w:hyperlink w:anchor="_Toc517479528" w:history="1">
+          <w:hyperlink w:anchor="_Toc517521866" w:history="1">
             <w:r>
               <w:rPr>
                 <w:rStyle w:val="Hyperlink"/>
@@ -3450,7 +3745,7 @@
                 <w:noProof/>
                 <w:webHidden/>
               </w:rPr>
-              <w:instrText xml:space="preserve"> PAGEREF _Toc517479528 \h </w:instrText>
+              <w:instrText xml:space="preserve"> PAGEREF _Toc517521866 \h </w:instrText>
             </w:r>
             <w:r>
               <w:rPr>
@@ -3494,7 +3789,7 @@
               <w:lang w:val="en-US"/>
             </w:rPr>
           </w:pPr>
-          <w:hyperlink w:anchor="_Toc517479529" w:history="1">
+          <w:hyperlink w:anchor="_Toc517521867" w:history="1">
             <w:r>
               <w:rPr>
                 <w:rStyle w:val="Hyperlink"/>
@@ -3536,7 +3831,7 @@
                 <w:noProof/>
                 <w:webHidden/>
               </w:rPr>
-              <w:instrText xml:space="preserve"> PAGEREF _Toc517479529 \h </w:instrText>
+              <w:instrText xml:space="preserve"> PAGEREF _Toc517521867 \h </w:instrText>
             </w:r>
             <w:r>
               <w:rPr>
@@ -3580,7 +3875,7 @@
               <w:lang w:val="en-US"/>
             </w:rPr>
           </w:pPr>
-          <w:hyperlink w:anchor="_Toc517479530" w:history="1">
+          <w:hyperlink w:anchor="_Toc517521868" w:history="1">
             <w:r>
               <w:rPr>
                 <w:rStyle w:val="Hyperlink"/>
@@ -3622,7 +3917,7 @@
                 <w:noProof/>
                 <w:webHidden/>
               </w:rPr>
-              <w:instrText xml:space="preserve"> PAGEREF _Toc517479530 \h </w:instrText>
+              <w:instrText xml:space="preserve"> PAGEREF _Toc517521868 \h </w:instrText>
             </w:r>
             <w:r>
               <w:rPr>
@@ -3666,7 +3961,7 @@
               <w:lang w:val="en-US"/>
             </w:rPr>
           </w:pPr>
-          <w:hyperlink w:anchor="_Toc517479531" w:history="1">
+          <w:hyperlink w:anchor="_Toc517521869" w:history="1">
             <w:r>
               <w:rPr>
                 <w:rStyle w:val="Hyperlink"/>
@@ -3708,7 +4003,7 @@
                 <w:noProof/>
                 <w:webHidden/>
               </w:rPr>
-              <w:instrText xml:space="preserve"> PAGEREF _Toc517479531 \h </w:instrText>
+              <w:instrText xml:space="preserve"> PAGEREF _Toc517521869 \h </w:instrText>
             </w:r>
             <w:r>
               <w:rPr>
@@ -3752,7 +4047,7 @@
               <w:lang w:val="en-US"/>
             </w:rPr>
           </w:pPr>
-          <w:hyperlink w:anchor="_Toc517479532" w:history="1">
+          <w:hyperlink w:anchor="_Toc517521870" w:history="1">
             <w:r>
               <w:rPr>
                 <w:rStyle w:val="Hyperlink"/>
@@ -3794,7 +4089,7 @@
                 <w:noProof/>
                 <w:webHidden/>
               </w:rPr>
-              <w:instrText xml:space="preserve"> PAGEREF _Toc517479532 \h </w:instrText>
+              <w:instrText xml:space="preserve"> PAGEREF _Toc517521870 \h </w:instrText>
             </w:r>
             <w:r>
               <w:rPr>
@@ -3838,7 +4133,7 @@
               <w:lang w:val="en-US"/>
             </w:rPr>
           </w:pPr>
-          <w:hyperlink w:anchor="_Toc517479533" w:history="1">
+          <w:hyperlink w:anchor="_Toc517521871" w:history="1">
             <w:r>
               <w:rPr>
                 <w:rStyle w:val="Hyperlink"/>
@@ -3880,7 +4175,7 @@
                 <w:noProof/>
                 <w:webHidden/>
               </w:rPr>
-              <w:instrText xml:space="preserve"> PAGEREF _Toc517479533 \h </w:instrText>
+              <w:instrText xml:space="preserve"> PAGEREF _Toc517521871 \h </w:instrText>
             </w:r>
             <w:r>
               <w:rPr>
@@ -3924,7 +4219,7 @@
               <w:lang w:val="en-US"/>
             </w:rPr>
           </w:pPr>
-          <w:hyperlink w:anchor="_Toc517479534" w:history="1">
+          <w:hyperlink w:anchor="_Toc517521872" w:history="1">
             <w:r>
               <w:rPr>
                 <w:rStyle w:val="Hyperlink"/>
@@ -3966,7 +4261,7 @@
                 <w:noProof/>
                 <w:webHidden/>
               </w:rPr>
-              <w:instrText xml:space="preserve"> PAGEREF _Toc517479534 \h </w:instrText>
+              <w:instrText xml:space="preserve"> PAGEREF _Toc517521872 \h </w:instrText>
             </w:r>
             <w:r>
               <w:rPr>
@@ -4010,7 +4305,7 @@
               <w:lang w:val="en-US"/>
             </w:rPr>
           </w:pPr>
-          <w:hyperlink w:anchor="_Toc517479535" w:history="1">
+          <w:hyperlink w:anchor="_Toc517521873" w:history="1">
             <w:r>
               <w:rPr>
                 <w:rStyle w:val="Hyperlink"/>
@@ -4052,7 +4347,7 @@
                 <w:noProof/>
                 <w:webHidden/>
               </w:rPr>
-              <w:instrText xml:space="preserve"> PAGEREF _Toc517479535 \h </w:instrText>
+              <w:instrText xml:space="preserve"> PAGEREF _Toc517521873 \h </w:instrText>
             </w:r>
             <w:r>
               <w:rPr>
@@ -4096,7 +4391,7 @@
               <w:lang w:val="en-US"/>
             </w:rPr>
           </w:pPr>
-          <w:hyperlink w:anchor="_Toc517479536" w:history="1">
+          <w:hyperlink w:anchor="_Toc517521874" w:history="1">
             <w:r>
               <w:rPr>
                 <w:rStyle w:val="Hyperlink"/>
@@ -4138,7 +4433,7 @@
                 <w:noProof/>
                 <w:webHidden/>
               </w:rPr>
-              <w:instrText xml:space="preserve"> PAGEREF _Toc517479536 \h </w:instrText>
+              <w:instrText xml:space="preserve"> PAGEREF _Toc517521874 \h </w:instrText>
             </w:r>
             <w:r>
               <w:rPr>
@@ -4182,7 +4477,7 @@
               <w:lang w:val="en-US"/>
             </w:rPr>
           </w:pPr>
-          <w:hyperlink w:anchor="_Toc517479537" w:history="1">
+          <w:hyperlink w:anchor="_Toc517521875" w:history="1">
             <w:r>
               <w:rPr>
                 <w:rStyle w:val="Hyperlink"/>
@@ -4224,7 +4519,7 @@
                 <w:noProof/>
                 <w:webHidden/>
               </w:rPr>
-              <w:instrText xml:space="preserve"> PAGEREF _Toc517479537 \h </w:instrText>
+              <w:instrText xml:space="preserve"> PAGEREF _Toc517521875 \h </w:instrText>
             </w:r>
             <w:r>
               <w:rPr>
@@ -4268,7 +4563,7 @@
               <w:lang w:val="en-US"/>
             </w:rPr>
           </w:pPr>
-          <w:hyperlink w:anchor="_Toc517479538" w:history="1">
+          <w:hyperlink w:anchor="_Toc517521876" w:history="1">
             <w:r>
               <w:rPr>
                 <w:rStyle w:val="Hyperlink"/>
@@ -4310,7 +4605,7 @@
                 <w:noProof/>
                 <w:webHidden/>
               </w:rPr>
-              <w:instrText xml:space="preserve"> PAGEREF _Toc517479538 \h </w:instrText>
+              <w:instrText xml:space="preserve"> PAGEREF _Toc517521876 \h </w:instrText>
             </w:r>
             <w:r>
               <w:rPr>
@@ -4354,7 +4649,7 @@
               <w:lang w:val="en-US"/>
             </w:rPr>
           </w:pPr>
-          <w:hyperlink w:anchor="_Toc517479539" w:history="1">
+          <w:hyperlink w:anchor="_Toc517521877" w:history="1">
             <w:r>
               <w:rPr>
                 <w:rStyle w:val="Hyperlink"/>
@@ -4396,7 +4691,7 @@
                 <w:noProof/>
                 <w:webHidden/>
               </w:rPr>
-              <w:instrText xml:space="preserve"> PAGEREF _Toc517479539 \h </w:instrText>
+              <w:instrText xml:space="preserve"> PAGEREF _Toc517521877 \h </w:instrText>
             </w:r>
             <w:r>
               <w:rPr>
@@ -4440,7 +4735,7 @@
               <w:lang w:val="en-US"/>
             </w:rPr>
           </w:pPr>
-          <w:hyperlink w:anchor="_Toc517479540" w:history="1">
+          <w:hyperlink w:anchor="_Toc517521878" w:history="1">
             <w:r>
               <w:rPr>
                 <w:rStyle w:val="Hyperlink"/>
@@ -4482,7 +4777,7 @@
                 <w:noProof/>
                 <w:webHidden/>
               </w:rPr>
-              <w:instrText xml:space="preserve"> PAGEREF _Toc517479540 \h </w:instrText>
+              <w:instrText xml:space="preserve"> PAGEREF _Toc517521878 \h </w:instrText>
             </w:r>
             <w:r>
               <w:rPr>
@@ -4502,7 +4797,7 @@
                 <w:noProof/>
                 <w:webHidden/>
               </w:rPr>
-              <w:t>35</w:t>
+              <w:t>36</w:t>
             </w:r>
             <w:r>
               <w:rPr>
@@ -4526,7 +4821,7 @@
               <w:lang w:val="en-US"/>
             </w:rPr>
           </w:pPr>
-          <w:hyperlink w:anchor="_Toc517479541" w:history="1">
+          <w:hyperlink w:anchor="_Toc517521879" w:history="1">
             <w:r>
               <w:rPr>
                 <w:rStyle w:val="Hyperlink"/>
@@ -4568,7 +4863,7 @@
                 <w:noProof/>
                 <w:webHidden/>
               </w:rPr>
-              <w:instrText xml:space="preserve"> PAGEREF _Toc517479541 \h </w:instrText>
+              <w:instrText xml:space="preserve"> PAGEREF _Toc517521879 \h </w:instrText>
             </w:r>
             <w:r>
               <w:rPr>
@@ -4588,7 +4883,7 @@
                 <w:noProof/>
                 <w:webHidden/>
               </w:rPr>
-              <w:t>35</w:t>
+              <w:t>37</w:t>
             </w:r>
             <w:r>
               <w:rPr>
@@ -4612,7 +4907,7 @@
               <w:lang w:val="en-US"/>
             </w:rPr>
           </w:pPr>
-          <w:hyperlink w:anchor="_Toc517479542" w:history="1">
+          <w:hyperlink w:anchor="_Toc517521880" w:history="1">
             <w:r>
               <w:rPr>
                 <w:rStyle w:val="Hyperlink"/>
@@ -4654,7 +4949,7 @@
                 <w:noProof/>
                 <w:webHidden/>
               </w:rPr>
-              <w:instrText xml:space="preserve"> PAGEREF _Toc517479542 \h </w:instrText>
+              <w:instrText xml:space="preserve"> PAGEREF _Toc517521880 \h </w:instrText>
             </w:r>
             <w:r>
               <w:rPr>
@@ -4674,7 +4969,7 @@
                 <w:noProof/>
                 <w:webHidden/>
               </w:rPr>
-              <w:t>36</w:t>
+              <w:t>38</w:t>
             </w:r>
             <w:r>
               <w:rPr>
@@ -4694,7 +4989,7 @@
               <w:lang w:val="en-US"/>
             </w:rPr>
           </w:pPr>
-          <w:hyperlink w:anchor="_Toc517479543" w:history="1">
+          <w:hyperlink w:anchor="_Toc517521881" w:history="1">
             <w:r>
               <w:rPr>
                 <w:rStyle w:val="Hyperlink"/>
@@ -4736,7 +5031,7 @@
                 <w:noProof/>
                 <w:webHidden/>
               </w:rPr>
-              <w:instrText xml:space="preserve"> PAGEREF _Toc517479543 \h </w:instrText>
+              <w:instrText xml:space="preserve"> PAGEREF _Toc517521881 \h </w:instrText>
             </w:r>
             <w:r>
               <w:rPr>
@@ -4756,7 +5051,7 @@
                 <w:noProof/>
                 <w:webHidden/>
               </w:rPr>
-              <w:t>37</w:t>
+              <w:t>39</w:t>
             </w:r>
             <w:r>
               <w:rPr>
@@ -4780,7 +5075,7 @@
               <w:lang w:val="en-US"/>
             </w:rPr>
           </w:pPr>
-          <w:hyperlink w:anchor="_Toc517479544" w:history="1">
+          <w:hyperlink w:anchor="_Toc517521882" w:history="1">
             <w:r>
               <w:rPr>
                 <w:rStyle w:val="Hyperlink"/>
@@ -4822,7 +5117,7 @@
                 <w:noProof/>
                 <w:webHidden/>
               </w:rPr>
-              <w:instrText xml:space="preserve"> PAGEREF _Toc517479544 \h </w:instrText>
+              <w:instrText xml:space="preserve"> PAGEREF _Toc517521882 \h </w:instrText>
             </w:r>
             <w:r>
               <w:rPr>
@@ -4842,7 +5137,7 @@
                 <w:noProof/>
                 <w:webHidden/>
               </w:rPr>
-              <w:t>37</w:t>
+              <w:t>39</w:t>
             </w:r>
             <w:r>
               <w:rPr>
@@ -4866,7 +5161,7 @@
               <w:lang w:val="en-US"/>
             </w:rPr>
           </w:pPr>
-          <w:hyperlink w:anchor="_Toc517479545" w:history="1">
+          <w:hyperlink w:anchor="_Toc517521883" w:history="1">
             <w:r>
               <w:rPr>
                 <w:rStyle w:val="Hyperlink"/>
@@ -4908,7 +5203,7 @@
                 <w:noProof/>
                 <w:webHidden/>
               </w:rPr>
-              <w:instrText xml:space="preserve"> PAGEREF _Toc517479545 \h </w:instrText>
+              <w:instrText xml:space="preserve"> PAGEREF _Toc517521883 \h </w:instrText>
             </w:r>
             <w:r>
               <w:rPr>
@@ -4928,7 +5223,7 @@
                 <w:noProof/>
                 <w:webHidden/>
               </w:rPr>
-              <w:t>38</w:t>
+              <w:t>40</w:t>
             </w:r>
             <w:r>
               <w:rPr>
@@ -4952,7 +5247,7 @@
               <w:lang w:val="en-US"/>
             </w:rPr>
           </w:pPr>
-          <w:hyperlink w:anchor="_Toc517479546" w:history="1">
+          <w:hyperlink w:anchor="_Toc517521884" w:history="1">
             <w:r>
               <w:rPr>
                 <w:rStyle w:val="Hyperlink"/>
@@ -4994,7 +5289,7 @@
                 <w:noProof/>
                 <w:webHidden/>
               </w:rPr>
-              <w:instrText xml:space="preserve"> PAGEREF _Toc517479546 \h </w:instrText>
+              <w:instrText xml:space="preserve"> PAGEREF _Toc517521884 \h </w:instrText>
             </w:r>
             <w:r>
               <w:rPr>
@@ -5014,7 +5309,7 @@
                 <w:noProof/>
                 <w:webHidden/>
               </w:rPr>
-              <w:t>39</w:t>
+              <w:t>41</w:t>
             </w:r>
             <w:r>
               <w:rPr>
@@ -5034,12 +5329,27 @@
               <w:lang w:val="en-US"/>
             </w:rPr>
           </w:pPr>
-          <w:hyperlink w:anchor="_Toc517479547" w:history="1">
+          <w:hyperlink w:anchor="_Toc517521885" w:history="1">
             <w:r>
               <w:rPr>
                 <w:rStyle w:val="Hyperlink"/>
                 <w:noProof/>
               </w:rPr>
+              <w:t>5.</w:t>
+            </w:r>
+            <w:r>
+              <w:rPr>
+                <w:rFonts w:eastAsiaTheme="minorEastAsia"/>
+                <w:noProof/>
+                <w:lang w:val="en-US"/>
+              </w:rPr>
+              <w:tab/>
+            </w:r>
+            <w:r>
+              <w:rPr>
+                <w:rStyle w:val="Hyperlink"/>
+                <w:noProof/>
+              </w:rPr>
               <w:t>Concluziile lucrării și direcții de dezvoltare</w:t>
             </w:r>
             <w:r>
@@ -5061,7 +5371,7 @@
                 <w:noProof/>
                 <w:webHidden/>
               </w:rPr>
-              <w:instrText xml:space="preserve"> PAGEREF _Toc517479547 \h </w:instrText>
+              <w:instrText xml:space="preserve"> PAGEREF _Toc517521885 \h </w:instrText>
             </w:r>
             <w:r>
               <w:rPr>
@@ -5081,7 +5391,7 @@
                 <w:noProof/>
                 <w:webHidden/>
               </w:rPr>
-              <w:t>40</w:t>
+              <w:t>42</w:t>
             </w:r>
             <w:r>
               <w:rPr>
@@ -5104,7 +5414,7 @@
               <w:lang w:val="en-US"/>
             </w:rPr>
           </w:pPr>
-          <w:hyperlink w:anchor="_Toc517479548" w:history="1">
+          <w:hyperlink w:anchor="_Toc517521886" w:history="1">
             <w:r>
               <w:rPr>
                 <w:rStyle w:val="Hyperlink"/>
@@ -5131,7 +5441,7 @@
                 <w:noProof/>
                 <w:webHidden/>
               </w:rPr>
-              <w:instrText xml:space="preserve"> PAGEREF _Toc517479548 \h </w:instrText>
+              <w:instrText xml:space="preserve"> PAGEREF _Toc517521886 \h </w:instrText>
             </w:r>
             <w:r>
               <w:rPr>
@@ -5151,7 +5461,7 @@
                 <w:noProof/>
                 <w:webHidden/>
               </w:rPr>
-              <w:t>40</w:t>
+              <w:t>42</w:t>
             </w:r>
             <w:r>
               <w:rPr>
@@ -5174,7 +5484,7 @@
               <w:lang w:val="en-US"/>
             </w:rPr>
           </w:pPr>
-          <w:hyperlink w:anchor="_Toc517479549" w:history="1">
+          <w:hyperlink w:anchor="_Toc517521887" w:history="1">
             <w:r>
               <w:rPr>
                 <w:rStyle w:val="Hyperlink"/>
@@ -5201,7 +5511,7 @@
                 <w:noProof/>
                 <w:webHidden/>
               </w:rPr>
-              <w:instrText xml:space="preserve"> PAGEREF _Toc517479549 \h </w:instrText>
+              <w:instrText xml:space="preserve"> PAGEREF _Toc517521887 \h </w:instrText>
             </w:r>
             <w:r>
               <w:rPr>
@@ -5221,7 +5531,7 @@
                 <w:noProof/>
                 <w:webHidden/>
               </w:rPr>
-              <w:t>40</w:t>
+              <w:t>42</w:t>
             </w:r>
             <w:r>
               <w:rPr>
@@ -5241,7 +5551,7 @@
               <w:lang w:val="en-US"/>
             </w:rPr>
           </w:pPr>
-          <w:hyperlink w:anchor="_Toc517479550" w:history="1">
+          <w:hyperlink w:anchor="_Toc517521888" w:history="1">
             <w:r>
               <w:rPr>
                 <w:rStyle w:val="Hyperlink"/>
@@ -5268,7 +5578,7 @@
                 <w:noProof/>
                 <w:webHidden/>
               </w:rPr>
-              <w:instrText xml:space="preserve"> PAGEREF _Toc517479550 \h </w:instrText>
+              <w:instrText xml:space="preserve"> PAGEREF _Toc517521888 \h </w:instrText>
             </w:r>
             <w:r>
               <w:rPr>
@@ -5288,7 +5598,7 @@
                 <w:noProof/>
                 <w:webHidden/>
               </w:rPr>
-              <w:t>41</w:t>
+              <w:t>43</w:t>
             </w:r>
             <w:r>
               <w:rPr>
@@ -5324,14 +5634,19 @@
     <w:p>
       <w:pPr>
         <w:pStyle w:val="LiChapters"/>
+        <w:numPr>
+          <w:ilvl w:val="0"/>
+          <w:numId w:val="0"/>
+        </w:numPr>
+        <w:ind w:left="1080"/>
       </w:pPr>
       <w:bookmarkStart w:id="5" w:name="_Ref516830484"/>
-      <w:bookmarkStart w:id="6" w:name="_Toc517479513"/>
+      <w:bookmarkStart w:id="6" w:name="_Toc517521851"/>
       <w:r>
         <w:lastRenderedPageBreak/>
         <w:t>Introducere</w:t>
       </w:r>
-      <w:bookmarkEnd w:id="2"/>
+      <w:bookmarkEnd w:id="3"/>
       <w:bookmarkEnd w:id="5"/>
       <w:bookmarkEnd w:id="6"/>
     </w:p>
@@ -5343,8 +5658,9 @@
     <w:p>
       <w:pPr>
         <w:pStyle w:val="LiSubchapters"/>
-      </w:pPr>
-      <w:bookmarkStart w:id="7" w:name="_Toc517479514"/>
+        <w:ind w:firstLine="720"/>
+      </w:pPr>
+      <w:bookmarkStart w:id="7" w:name="_Toc517521852"/>
       <w:r>
         <w:t>Context</w:t>
       </w:r>
@@ -5500,6 +5816,7 @@
           <w:id w:val="1539087701"/>
           <w:citation/>
         </w:sdtPr>
+        <w:sdtEndPr/>
         <w:sdtContent>
           <w:r>
             <w:fldChar w:fldCharType="begin"/>
@@ -5536,8 +5853,9 @@
     <w:p>
       <w:pPr>
         <w:pStyle w:val="LiSubchapters"/>
-      </w:pPr>
-      <w:bookmarkStart w:id="8" w:name="_Toc517479515"/>
+        <w:ind w:firstLine="720"/>
+      </w:pPr>
+      <w:bookmarkStart w:id="8" w:name="_Toc517521853"/>
       <w:r>
         <w:t>Motivație</w:t>
       </w:r>
@@ -5901,8 +6219,9 @@
     <w:p>
       <w:pPr>
         <w:pStyle w:val="LiSubchapters"/>
-      </w:pPr>
-      <w:bookmarkStart w:id="9" w:name="_Toc517479516"/>
+        <w:ind w:firstLine="720"/>
+      </w:pPr>
+      <w:bookmarkStart w:id="9" w:name="_Toc517521854"/>
       <w:r>
         <w:t xml:space="preserve">Ce este </w:t>
       </w:r>
@@ -5987,6 +6306,7 @@
           <w:id w:val="-663469851"/>
           <w:citation/>
         </w:sdtPr>
+        <w:sdtEndPr/>
         <w:sdtContent>
           <w:r>
             <w:fldChar w:fldCharType="begin"/>
@@ -6017,8 +6337,9 @@
     <w:p>
       <w:pPr>
         <w:pStyle w:val="LiSubchapters"/>
-      </w:pPr>
-      <w:bookmarkStart w:id="10" w:name="_Toc517479517"/>
+        <w:ind w:firstLine="720"/>
+      </w:pPr>
+      <w:bookmarkStart w:id="10" w:name="_Toc517521855"/>
       <w:r>
         <w:t>Facilitățile</w:t>
       </w:r>
@@ -6142,6 +6463,7 @@
           <w:id w:val="2054340231"/>
           <w:citation/>
         </w:sdtPr>
+        <w:sdtEndPr/>
         <w:sdtContent>
           <w:r>
             <w:fldChar w:fldCharType="begin"/>
@@ -6858,8 +7180,9 @@
     <w:p>
       <w:pPr>
         <w:pStyle w:val="LiSubchapters"/>
-      </w:pPr>
-      <w:bookmarkStart w:id="11" w:name="_Toc517479518"/>
+        <w:ind w:firstLine="720"/>
+      </w:pPr>
+      <w:bookmarkStart w:id="11" w:name="_Toc517521856"/>
       <w:r>
         <w:t>P</w:t>
       </w:r>
@@ -7332,6 +7655,7 @@
           <w:id w:val="-1121847448"/>
           <w:citation/>
         </w:sdtPr>
+        <w:sdtEndPr/>
         <w:sdtContent>
           <w:r>
             <w:fldChar w:fldCharType="begin"/>
@@ -7396,7 +7720,7 @@
           <w:numId w:val="24"/>
         </w:numPr>
       </w:pPr>
-      <w:bookmarkStart w:id="12" w:name="_Toc517479519"/>
+      <w:bookmarkStart w:id="12" w:name="_Toc517521857"/>
       <w:r>
         <w:lastRenderedPageBreak/>
         <w:t>Contribuții</w:t>
@@ -7429,7 +7753,7 @@
         </w:numPr>
       </w:pPr>
       <w:bookmarkStart w:id="13" w:name="_Ref517298909"/>
-      <w:bookmarkStart w:id="14" w:name="_Toc517479520"/>
+      <w:bookmarkStart w:id="14" w:name="_Toc517521858"/>
       <w:r>
         <w:lastRenderedPageBreak/>
         <w:t>Arhitectura sistemului</w:t>
@@ -7450,7 +7774,7 @@
           <w:numId w:val="24"/>
         </w:numPr>
       </w:pPr>
-      <w:bookmarkStart w:id="15" w:name="_Toc517479521"/>
+      <w:bookmarkStart w:id="15" w:name="_Toc517521859"/>
       <w:r>
         <w:t>Proiectare</w:t>
       </w:r>
@@ -8211,7 +8535,7 @@
       </w:pPr>
       <w:bookmarkStart w:id="16" w:name="_Ref516336671"/>
       <w:bookmarkStart w:id="17" w:name="_Ref516336655"/>
-      <w:bookmarkStart w:id="18" w:name="_Toc517478695"/>
+      <w:bookmarkStart w:id="18" w:name="_Toc517521817"/>
       <w:r>
         <w:t xml:space="preserve">Figura </w:t>
       </w:r>
@@ -8269,7 +8593,7 @@
         </w:numPr>
       </w:pPr>
       <w:bookmarkStart w:id="19" w:name="_Ref516830580"/>
-      <w:bookmarkStart w:id="20" w:name="_Toc517479522"/>
+      <w:bookmarkStart w:id="20" w:name="_Toc517521860"/>
       <w:r>
         <w:lastRenderedPageBreak/>
         <w:t xml:space="preserve">Detalii </w:t>
@@ -8403,6 +8727,7 @@
           <w:id w:val="-2134321382"/>
           <w:citation/>
         </w:sdtPr>
+        <w:sdtEndPr/>
         <w:sdtContent>
           <w:r>
             <w:fldChar w:fldCharType="begin"/>
@@ -8560,6 +8885,7 @@
           <w:id w:val="1315920515"/>
           <w:citation/>
         </w:sdtPr>
+        <w:sdtEndPr/>
         <w:sdtContent>
           <w:r>
             <w:fldChar w:fldCharType="begin"/>
@@ -8776,7 +9102,7 @@
         <w:pStyle w:val="LiFigura"/>
       </w:pPr>
       <w:bookmarkStart w:id="21" w:name="_Ref516738526"/>
-      <w:bookmarkStart w:id="22" w:name="_Toc517478696"/>
+      <w:bookmarkStart w:id="22" w:name="_Toc517521818"/>
       <w:r>
         <w:t xml:space="preserve">Figura </w:t>
       </w:r>
@@ -9066,7 +9392,7 @@
           <w:szCs w:val="26"/>
         </w:rPr>
       </w:pPr>
-      <w:bookmarkStart w:id="23" w:name="_Toc517479523"/>
+      <w:bookmarkStart w:id="23" w:name="_Toc517521861"/>
       <w:r>
         <w:t>Exemplificare scen</w:t>
       </w:r>
@@ -9138,7 +9464,7 @@
         <w:pStyle w:val="LiFigura"/>
       </w:pPr>
       <w:bookmarkStart w:id="24" w:name="_Ref516750491"/>
-      <w:bookmarkStart w:id="25" w:name="_Toc517478697"/>
+      <w:bookmarkStart w:id="25" w:name="_Toc517521819"/>
       <w:r>
         <w:t xml:space="preserve">Figura </w:t>
       </w:r>
@@ -9443,7 +9769,7 @@
         <w:pStyle w:val="LiFigura"/>
       </w:pPr>
       <w:bookmarkStart w:id="26" w:name="_Ref516756860"/>
-      <w:bookmarkStart w:id="27" w:name="_Toc517478698"/>
+      <w:bookmarkStart w:id="27" w:name="_Toc517521820"/>
       <w:r>
         <w:t xml:space="preserve">Figura </w:t>
       </w:r>
@@ -9841,8 +10167,13 @@
     <w:p>
       <w:pPr>
         <w:pStyle w:val="LiChapters"/>
-      </w:pPr>
-      <w:bookmarkStart w:id="28" w:name="_Toc517479524"/>
+        <w:numPr>
+          <w:ilvl w:val="0"/>
+          <w:numId w:val="0"/>
+        </w:numPr>
+        <w:ind w:left="1080"/>
+      </w:pPr>
+      <w:bookmarkStart w:id="28" w:name="_Toc517521862"/>
       <w:r>
         <w:lastRenderedPageBreak/>
         <w:t xml:space="preserve">3. </w:t>
@@ -9869,7 +10200,7 @@
         </w:rPr>
       </w:pPr>
       <w:bookmarkStart w:id="29" w:name="_Toc515625695"/>
-      <w:bookmarkStart w:id="30" w:name="_Toc517479525"/>
+      <w:bookmarkStart w:id="30" w:name="_Toc517521863"/>
       <w:r>
         <w:t>Modulul 1</w:t>
       </w:r>
@@ -10291,7 +10622,7 @@
           <w:numId w:val="25"/>
         </w:numPr>
       </w:pPr>
-      <w:bookmarkStart w:id="31" w:name="_Toc517479526"/>
+      <w:bookmarkStart w:id="31" w:name="_Toc517521864"/>
       <w:r>
         <w:lastRenderedPageBreak/>
         <w:t>Structura proiectului</w:t>
@@ -10463,7 +10794,7 @@
         <w:pStyle w:val="LiFigura"/>
       </w:pPr>
       <w:bookmarkStart w:id="32" w:name="_Ref516398484"/>
-      <w:bookmarkStart w:id="33" w:name="_Toc517478699"/>
+      <w:bookmarkStart w:id="33" w:name="_Toc517521821"/>
       <w:r>
         <w:t xml:space="preserve">Figura </w:t>
       </w:r>
@@ -10964,7 +11295,7 @@
           <w:numId w:val="25"/>
         </w:numPr>
       </w:pPr>
-      <w:bookmarkStart w:id="34" w:name="_Toc517479527"/>
+      <w:bookmarkStart w:id="34" w:name="_Toc517521865"/>
       <w:r>
         <w:lastRenderedPageBreak/>
         <w:t>R</w:t>
@@ -11293,7 +11624,7 @@
         <w:pStyle w:val="LiFigura"/>
       </w:pPr>
       <w:bookmarkStart w:id="35" w:name="_Ref516577243"/>
-      <w:bookmarkStart w:id="36" w:name="_Toc517478700"/>
+      <w:bookmarkStart w:id="36" w:name="_Toc517521822"/>
       <w:r>
         <w:t xml:space="preserve">Figura </w:t>
       </w:r>
@@ -11434,7 +11765,7 @@
         <w:pStyle w:val="LiFigura"/>
       </w:pPr>
       <w:bookmarkStart w:id="37" w:name="_Ref517471343"/>
-      <w:bookmarkStart w:id="38" w:name="_Toc517478713"/>
+      <w:bookmarkStart w:id="38" w:name="_Toc517521839"/>
       <w:r>
         <w:t xml:space="preserve">Tabelul </w:t>
       </w:r>
@@ -11649,7 +11980,7 @@
           <w:numId w:val="25"/>
         </w:numPr>
       </w:pPr>
-      <w:bookmarkStart w:id="39" w:name="_Toc517479528"/>
+      <w:bookmarkStart w:id="39" w:name="_Toc517521866"/>
       <w:r>
         <w:lastRenderedPageBreak/>
         <w:t xml:space="preserve">Serviciul de </w:t>
@@ -11771,7 +12102,7 @@
           <w:numId w:val="25"/>
         </w:numPr>
       </w:pPr>
-      <w:bookmarkStart w:id="40" w:name="_Toc517479529"/>
+      <w:bookmarkStart w:id="40" w:name="_Toc517521867"/>
       <w:r>
         <w:t>Librării</w:t>
       </w:r>
@@ -11815,6 +12146,7 @@
           <w:id w:val="-1403125337"/>
           <w:citation/>
         </w:sdtPr>
+        <w:sdtEndPr/>
         <w:sdtContent>
           <w:r>
             <w:fldChar w:fldCharType="begin"/>
@@ -11853,6 +12185,7 @@
           <w:id w:val="1750923699"/>
           <w:citation/>
         </w:sdtPr>
+        <w:sdtEndPr/>
         <w:sdtContent>
           <w:r>
             <w:fldChar w:fldCharType="begin"/>
@@ -12011,7 +12344,7 @@
                               </w:rPr>
                             </w:pPr>
                             <w:bookmarkStart w:id="41" w:name="_Ref517262645"/>
-                            <w:bookmarkStart w:id="42" w:name="_Toc517478701"/>
+                            <w:bookmarkStart w:id="42" w:name="_Toc517521823"/>
                             <w:r>
                               <w:t xml:space="preserve">Figura </w:t>
                             </w:r>
@@ -12074,7 +12407,7 @@
                         </w:rPr>
                       </w:pPr>
                       <w:bookmarkStart w:id="43" w:name="_Ref517262645"/>
-                      <w:bookmarkStart w:id="44" w:name="_Toc517478701"/>
+                      <w:bookmarkStart w:id="44" w:name="_Toc517521823"/>
                       <w:r>
                         <w:t xml:space="preserve">Figura </w:t>
                       </w:r>
@@ -12274,7 +12607,7 @@
         </w:rPr>
       </w:pPr>
       <w:bookmarkStart w:id="45" w:name="_Toc515625696"/>
-      <w:bookmarkStart w:id="46" w:name="_Toc517479530"/>
+      <w:bookmarkStart w:id="46" w:name="_Toc517521868"/>
       <w:r>
         <w:lastRenderedPageBreak/>
         <w:t>Modulul 2</w:t>
@@ -12426,7 +12759,7 @@
           <w:numId w:val="25"/>
         </w:numPr>
       </w:pPr>
-      <w:bookmarkStart w:id="47" w:name="_Toc517479531"/>
+      <w:bookmarkStart w:id="47" w:name="_Toc517521869"/>
       <w:r>
         <w:t>Structura proiectului</w:t>
       </w:r>
@@ -12833,7 +13166,7 @@
       </w:pPr>
       <w:bookmarkStart w:id="48" w:name="_Ref516675662"/>
       <w:bookmarkStart w:id="49" w:name="_Ref517262583"/>
-      <w:bookmarkStart w:id="50" w:name="_Toc517478702"/>
+      <w:bookmarkStart w:id="50" w:name="_Toc517521824"/>
       <w:r>
         <w:t xml:space="preserve">Figura </w:t>
       </w:r>
@@ -12988,7 +13321,7 @@
         <w:pStyle w:val="LiFigura"/>
       </w:pPr>
       <w:bookmarkStart w:id="51" w:name="_Ref517471700"/>
-      <w:bookmarkStart w:id="52" w:name="_Toc517478714"/>
+      <w:bookmarkStart w:id="52" w:name="_Toc517521840"/>
       <w:r>
         <w:t xml:space="preserve">Tabelul </w:t>
       </w:r>
@@ -13024,7 +13357,7 @@
           <w:numId w:val="25"/>
         </w:numPr>
       </w:pPr>
-      <w:bookmarkStart w:id="53" w:name="_Toc517479532"/>
+      <w:bookmarkStart w:id="53" w:name="_Toc517521870"/>
       <w:r>
         <w:lastRenderedPageBreak/>
         <w:t xml:space="preserve">Server </w:t>
@@ -13693,7 +14026,7 @@
         <w:pStyle w:val="LiFigura"/>
       </w:pPr>
       <w:bookmarkStart w:id="54" w:name="_Ref517471663"/>
-      <w:bookmarkStart w:id="55" w:name="_Toc517478715"/>
+      <w:bookmarkStart w:id="55" w:name="_Toc517521841"/>
       <w:r>
         <w:t xml:space="preserve">Tabelul </w:t>
       </w:r>
@@ -13993,7 +14326,7 @@
         </w:numPr>
       </w:pPr>
       <w:bookmarkStart w:id="56" w:name="_Ref517106740"/>
-      <w:bookmarkStart w:id="57" w:name="_Toc517479533"/>
+      <w:bookmarkStart w:id="57" w:name="_Toc517521871"/>
       <w:r>
         <w:t>Managerul de dispoz</w:t>
       </w:r>
@@ -14385,7 +14718,7 @@
         <w:pStyle w:val="LiFigura"/>
       </w:pPr>
       <w:bookmarkStart w:id="58" w:name="_Ref517471644"/>
-      <w:bookmarkStart w:id="59" w:name="_Toc517478716"/>
+      <w:bookmarkStart w:id="59" w:name="_Toc517521842"/>
       <w:r>
         <w:t xml:space="preserve">Tabelul </w:t>
       </w:r>
@@ -15414,7 +15747,7 @@
         </w:rPr>
       </w:pPr>
       <w:bookmarkStart w:id="60" w:name="_Ref517098434"/>
-      <w:bookmarkStart w:id="61" w:name="_Toc517478717"/>
+      <w:bookmarkStart w:id="61" w:name="_Toc517521843"/>
       <w:r>
         <w:t xml:space="preserve">Tabelul </w:t>
       </w:r>
@@ -15531,7 +15864,7 @@
         </w:numPr>
       </w:pPr>
       <w:bookmarkStart w:id="62" w:name="_Ref517297337"/>
-      <w:bookmarkStart w:id="63" w:name="_Toc517479534"/>
+      <w:bookmarkStart w:id="63" w:name="_Toc517521872"/>
       <w:r>
         <w:t>Securitate</w:t>
       </w:r>
@@ -15836,6 +16169,7 @@
           <w:id w:val="1996143442"/>
           <w:citation/>
         </w:sdtPr>
+        <w:sdtEndPr/>
         <w:sdtContent>
           <w:r>
             <w:fldChar w:fldCharType="begin"/>
@@ -15948,6 +16282,7 @@
           <w:id w:val="-925949880"/>
           <w:citation/>
         </w:sdtPr>
+        <w:sdtEndPr/>
         <w:sdtContent>
           <w:r>
             <w:fldChar w:fldCharType="begin"/>
@@ -16260,7 +16595,7 @@
         <w:pStyle w:val="LiFigura"/>
       </w:pPr>
       <w:bookmarkStart w:id="64" w:name="_Ref517471613"/>
-      <w:bookmarkStart w:id="65" w:name="_Toc517478718"/>
+      <w:bookmarkStart w:id="65" w:name="_Toc517521844"/>
       <w:r>
         <w:t xml:space="preserve">Tabelul </w:t>
       </w:r>
@@ -16620,7 +16955,7 @@
         <w:pStyle w:val="LiFigura"/>
       </w:pPr>
       <w:bookmarkStart w:id="66" w:name="_Ref517184787"/>
-      <w:bookmarkStart w:id="67" w:name="_Toc517478703"/>
+      <w:bookmarkStart w:id="67" w:name="_Toc517521825"/>
       <w:r>
         <w:t xml:space="preserve">Figura </w:t>
       </w:r>
@@ -16668,7 +17003,7 @@
           <w:numId w:val="25"/>
         </w:numPr>
       </w:pPr>
-      <w:bookmarkStart w:id="68" w:name="_Toc517479535"/>
+      <w:bookmarkStart w:id="68" w:name="_Toc517521873"/>
       <w:r>
         <w:t>Unelte</w:t>
       </w:r>
@@ -16717,6 +17052,7 @@
           <w:id w:val="1570386410"/>
           <w:citation/>
         </w:sdtPr>
+        <w:sdtEndPr/>
         <w:sdtContent>
           <w:r>
             <w:fldChar w:fldCharType="begin"/>
@@ -16995,7 +17331,7 @@
       </w:pPr>
       <w:bookmarkStart w:id="69" w:name="_Ref516999104"/>
       <w:bookmarkStart w:id="70" w:name="_Ref516999098"/>
-      <w:bookmarkStart w:id="71" w:name="_Toc517478704"/>
+      <w:bookmarkStart w:id="71" w:name="_Toc517521826"/>
       <w:r>
         <w:t xml:space="preserve">Figura </w:t>
       </w:r>
@@ -17089,7 +17425,7 @@
         <w:pStyle w:val="LiFigura"/>
       </w:pPr>
       <w:bookmarkStart w:id="72" w:name="_Ref517000861"/>
-      <w:bookmarkStart w:id="73" w:name="_Toc517478705"/>
+      <w:bookmarkStart w:id="73" w:name="_Toc517521827"/>
       <w:r>
         <w:t xml:space="preserve">Figura </w:t>
       </w:r>
@@ -17242,6 +17578,7 @@
           <w:id w:val="146322404"/>
           <w:citation/>
         </w:sdtPr>
+        <w:sdtEndPr/>
         <w:sdtContent>
           <w:r>
             <w:fldChar w:fldCharType="begin"/>
@@ -17417,7 +17754,7 @@
         <w:pStyle w:val="LiFigura"/>
       </w:pPr>
       <w:bookmarkStart w:id="74" w:name="_Ref517014777"/>
-      <w:bookmarkStart w:id="75" w:name="_Toc517478706"/>
+      <w:bookmarkStart w:id="75" w:name="_Toc517521828"/>
       <w:r>
         <w:t xml:space="preserve">Figura </w:t>
       </w:r>
@@ -17469,7 +17806,7 @@
         </w:rPr>
       </w:pPr>
       <w:bookmarkStart w:id="76" w:name="_Toc515625697"/>
-      <w:bookmarkStart w:id="77" w:name="_Toc517479536"/>
+      <w:bookmarkStart w:id="77" w:name="_Toc517521874"/>
       <w:r>
         <w:lastRenderedPageBreak/>
         <w:t>Modulul 3</w:t>
@@ -17646,7 +17983,7 @@
           <w:numId w:val="25"/>
         </w:numPr>
       </w:pPr>
-      <w:bookmarkStart w:id="78" w:name="_Toc517479537"/>
+      <w:bookmarkStart w:id="78" w:name="_Toc517521875"/>
       <w:r>
         <w:t>Interacțiunea cu Raspberry Pi</w:t>
       </w:r>
@@ -17887,6 +18224,7 @@
           <w:id w:val="-235407085"/>
           <w:citation/>
         </w:sdtPr>
+        <w:sdtEndPr/>
         <w:sdtContent>
           <w:r>
             <w:fldChar w:fldCharType="begin"/>
@@ -18015,7 +18353,7 @@
         <w:pStyle w:val="LiFigura"/>
       </w:pPr>
       <w:bookmarkStart w:id="79" w:name="_Ref517471592"/>
-      <w:bookmarkStart w:id="80" w:name="_Toc517478719"/>
+      <w:bookmarkStart w:id="80" w:name="_Toc517521845"/>
       <w:r>
         <w:t xml:space="preserve">Tabelul </w:t>
       </w:r>
@@ -18147,7 +18485,7 @@
         <w:pStyle w:val="LiFigura"/>
       </w:pPr>
       <w:bookmarkStart w:id="81" w:name="_Ref517471476"/>
-      <w:bookmarkStart w:id="82" w:name="_Toc517478720"/>
+      <w:bookmarkStart w:id="82" w:name="_Toc517521846"/>
       <w:r>
         <w:t xml:space="preserve">Tabelul </w:t>
       </w:r>
@@ -18239,7 +18577,7 @@
       </w:pPr>
       <w:bookmarkStart w:id="83" w:name="_Ref517477332"/>
       <w:bookmarkStart w:id="84" w:name="_Ref517477375"/>
-      <w:bookmarkStart w:id="85" w:name="_Toc517479538"/>
+      <w:bookmarkStart w:id="85" w:name="_Toc517521876"/>
       <w:r>
         <w:lastRenderedPageBreak/>
         <w:t xml:space="preserve">Dispozitive </w:t>
@@ -18394,7 +18732,7 @@
           <w:numId w:val="25"/>
         </w:numPr>
       </w:pPr>
-      <w:bookmarkStart w:id="86" w:name="_Toc517479539"/>
+      <w:bookmarkStart w:id="86" w:name="_Toc517521877"/>
       <w:r>
         <w:t>Laser de securitate</w:t>
       </w:r>
@@ -18466,7 +18804,7 @@
       </w:pPr>
       <w:bookmarkStart w:id="87" w:name="_Ref517197368"/>
       <w:bookmarkStart w:id="88" w:name="_Ref517197363"/>
-      <w:bookmarkStart w:id="89" w:name="_Toc517478707"/>
+      <w:bookmarkStart w:id="89" w:name="_Toc517521829"/>
       <w:r>
         <w:t xml:space="preserve">Figura </w:t>
       </w:r>
@@ -18702,13 +19040,176 @@
         <w:pStyle w:val="LiTextNormal"/>
       </w:pPr>
       <w:r>
-        <w:t>DETALIERE – Imagine aplicația web</w:t>
-      </w:r>
-    </w:p>
-    <w:p>
-      <w:pPr>
-        <w:pStyle w:val="LiTextNormal"/>
-      </w:pPr>
+        <w:t xml:space="preserve">În </w:t>
+      </w:r>
+      <w:r>
+        <w:fldChar w:fldCharType="begin"/>
+      </w:r>
+      <w:r>
+        <w:instrText xml:space="preserve"> REF _Ref517520782 \h </w:instrText>
+      </w:r>
+      <w:r>
+        <w:fldChar w:fldCharType="separate"/>
+      </w:r>
+      <w:r>
+        <w:t xml:space="preserve">Figura </w:t>
+      </w:r>
+      <w:r>
+        <w:rPr>
+          <w:noProof/>
+        </w:rPr>
+        <w:t>14</w:t>
+      </w:r>
+      <w:r>
+        <w:fldChar w:fldCharType="end"/>
+      </w:r>
+      <w:r>
+        <w:t xml:space="preserve"> se poate observa interfața web a dispozitivului laser de securitate.</w:t>
+      </w:r>
+    </w:p>
+    <w:p>
+      <w:pPr>
+        <w:pStyle w:val="LiTextNormal"/>
+      </w:pPr>
+    </w:p>
+    <w:p>
+      <w:pPr>
+        <w:pStyle w:val="LiFigura"/>
+      </w:pPr>
+      <w:r>
+        <w:rPr>
+          <w:noProof/>
+          <w:lang w:val="en-US"/>
+        </w:rPr>
+        <w:drawing>
+          <wp:inline distT="0" distB="0" distL="0" distR="0">
+            <wp:extent cx="5760720" cy="5760720"/>
+            <wp:effectExtent l="0" t="0" r="0" b="0"/>
+            <wp:docPr id="21" name="Picture 21"/>
+            <wp:cNvGraphicFramePr>
+              <a:graphicFrameLocks xmlns:a="http://schemas.openxmlformats.org/drawingml/2006/main" noChangeAspect="1"/>
+            </wp:cNvGraphicFramePr>
+            <a:graphic xmlns:a="http://schemas.openxmlformats.org/drawingml/2006/main">
+              <a:graphicData uri="http://schemas.openxmlformats.org/drawingml/2006/picture">
+                <pic:pic xmlns:pic="http://schemas.openxmlformats.org/drawingml/2006/picture">
+                  <pic:nvPicPr>
+                    <pic:cNvPr id="21" name="Dispozitivul security laser.png"/>
+                    <pic:cNvPicPr/>
+                  </pic:nvPicPr>
+                  <pic:blipFill>
+                    <a:blip r:embed="rId29">
+                      <a:extLst>
+                        <a:ext uri="{28A0092B-C50C-407E-A947-70E740481C1C}">
+                          <a14:useLocalDpi xmlns:a14="http://schemas.microsoft.com/office/drawing/2010/main" val="0"/>
+                        </a:ext>
+                      </a:extLst>
+                    </a:blip>
+                    <a:stretch>
+                      <a:fillRect/>
+                    </a:stretch>
+                  </pic:blipFill>
+                  <pic:spPr>
+                    <a:xfrm>
+                      <a:off x="0" y="0"/>
+                      <a:ext cx="5760720" cy="5760720"/>
+                    </a:xfrm>
+                    <a:prstGeom prst="rect">
+                      <a:avLst/>
+                    </a:prstGeom>
+                  </pic:spPr>
+                </pic:pic>
+              </a:graphicData>
+            </a:graphic>
+          </wp:inline>
+        </w:drawing>
+      </w:r>
+    </w:p>
+    <w:p>
+      <w:pPr>
+        <w:pStyle w:val="LiFigura"/>
+      </w:pPr>
+      <w:bookmarkStart w:id="90" w:name="_Ref517520778"/>
+      <w:bookmarkStart w:id="91" w:name="_Ref517520782"/>
+      <w:bookmarkStart w:id="92" w:name="_Toc517521830"/>
+      <w:r>
+        <w:t xml:space="preserve">Figura </w:t>
+      </w:r>
+      <w:r>
+        <w:fldChar w:fldCharType="begin"/>
+      </w:r>
+      <w:r>
+        <w:instrText xml:space="preserve"> SEQ Figura \* ARABIC </w:instrText>
+      </w:r>
+      <w:r>
+        <w:fldChar w:fldCharType="separate"/>
+      </w:r>
+      <w:r>
+        <w:rPr>
+          <w:noProof/>
+        </w:rPr>
+        <w:t>14</w:t>
+      </w:r>
+      <w:r>
+        <w:fldChar w:fldCharType="end"/>
+      </w:r>
+      <w:bookmarkEnd w:id="91"/>
+      <w:r>
+        <w:t>: Interfața dispozitivului laser de securitate</w:t>
+      </w:r>
+      <w:bookmarkEnd w:id="90"/>
+      <w:bookmarkEnd w:id="92"/>
+    </w:p>
+    <w:p>
+      <w:pPr>
+        <w:pStyle w:val="LiTextNormal"/>
+      </w:pPr>
+    </w:p>
+    <w:p>
+      <w:pPr>
+        <w:pStyle w:val="LiTextNormal"/>
+      </w:pPr>
+      <w:r>
+        <w:t>Din cauză ca toate dispozitivele au</w:t>
+      </w:r>
+      <w:r>
+        <w:t xml:space="preserve"> comune</w:t>
+      </w:r>
+      <w:r>
+        <w:t xml:space="preserve"> secț</w:t>
+      </w:r>
+      <w:r>
+        <w:t xml:space="preserve">iunile de </w:t>
+      </w:r>
+      <w:r>
+        <w:t xml:space="preserve">„Danger Zone” și sectiunea de conectare, </w:t>
+      </w:r>
+      <w:r>
+        <w:t>următo</w:t>
+      </w:r>
+      <w:r>
+        <w:t xml:space="preserve">arele </w:t>
+      </w:r>
+      <w:r>
+        <w:t>capturi de ecran o să co</w:t>
+      </w:r>
+      <w:r>
+        <w:t>n</w:t>
+      </w:r>
+      <w:r>
+        <w:t>țină doar secțiunea de „Options”, care este diferă în funcție de dispozitiv.</w:t>
+      </w:r>
+    </w:p>
+    <w:p>
+      <w:pPr>
+        <w:rPr>
+          <w:rFonts w:ascii="Times New Roman" w:hAnsi="Times New Roman"/>
+          <w:sz w:val="24"/>
+          <w:szCs w:val="96"/>
+        </w:rPr>
+      </w:pPr>
+      <w:r>
+        <w:br w:type="page"/>
+      </w:r>
     </w:p>
     <w:p>
       <w:pPr>
@@ -18718,11 +19219,12 @@
           <w:numId w:val="25"/>
         </w:numPr>
       </w:pPr>
-      <w:bookmarkStart w:id="90" w:name="_Toc517479540"/>
-      <w:r>
+      <w:bookmarkStart w:id="93" w:name="_Toc517521878"/>
+      <w:r>
+        <w:lastRenderedPageBreak/>
         <w:t>Lampă</w:t>
       </w:r>
-      <w:bookmarkEnd w:id="90"/>
+      <w:bookmarkEnd w:id="93"/>
     </w:p>
     <w:p>
       <w:pPr>
@@ -18754,7 +19256,7 @@
                     <pic:cNvPicPr/>
                   </pic:nvPicPr>
                   <pic:blipFill>
-                    <a:blip r:embed="rId29">
+                    <a:blip r:embed="rId30">
                       <a:extLst>
                         <a:ext uri="{28A0092B-C50C-407E-A947-70E740481C1C}">
                           <a14:useLocalDpi xmlns:a14="http://schemas.microsoft.com/office/drawing/2010/main" val="0"/>
@@ -18785,8 +19287,8 @@
       <w:pPr>
         <w:pStyle w:val="LiFigura"/>
       </w:pPr>
-      <w:bookmarkStart w:id="91" w:name="_Ref517197415"/>
-      <w:bookmarkStart w:id="92" w:name="_Toc517478708"/>
+      <w:bookmarkStart w:id="94" w:name="_Ref517197415"/>
+      <w:bookmarkStart w:id="95" w:name="_Toc517521831"/>
       <w:r>
         <w:t xml:space="preserve">Figura </w:t>
       </w:r>
@@ -18803,12 +19305,12 @@
         <w:rPr>
           <w:noProof/>
         </w:rPr>
-        <w:t>14</w:t>
+        <w:t>15</w:t>
       </w:r>
       <w:r>
         <w:fldChar w:fldCharType="end"/>
       </w:r>
-      <w:bookmarkEnd w:id="91"/>
+      <w:bookmarkEnd w:id="94"/>
       <w:r>
         <w:t>: KY-016 Modul LED cu 3 culori</w:t>
       </w:r>
@@ -18818,7 +19320,7 @@
         </w:rPr>
         <w:footnoteReference w:id="33"/>
       </w:r>
-      <w:bookmarkEnd w:id="92"/>
+      <w:bookmarkEnd w:id="95"/>
     </w:p>
     <w:p>
       <w:pPr>
@@ -18857,7 +19359,7 @@
         <w:rPr>
           <w:noProof/>
         </w:rPr>
-        <w:t>14</w:t>
+        <w:t>15</w:t>
       </w:r>
       <w:r>
         <w:fldChar w:fldCharType="end"/>
@@ -19005,13 +19507,129 @@
         <w:pStyle w:val="LiTextNormal"/>
       </w:pPr>
       <w:r>
-        <w:t>DETALIERE – Imagine aplicația web</w:t>
-      </w:r>
-    </w:p>
-    <w:p>
-      <w:pPr>
-        <w:pStyle w:val="LiTextNormal"/>
-      </w:pPr>
+        <w:t xml:space="preserve">În </w:t>
+      </w:r>
+      <w:r>
+        <w:fldChar w:fldCharType="begin"/>
+      </w:r>
+      <w:r>
+        <w:instrText xml:space="preserve"> REF _Ref517521034 \h </w:instrText>
+      </w:r>
+      <w:r>
+        <w:fldChar w:fldCharType="separate"/>
+      </w:r>
+      <w:r>
+        <w:t xml:space="preserve">Figura </w:t>
+      </w:r>
+      <w:r>
+        <w:rPr>
+          <w:noProof/>
+        </w:rPr>
+        <w:t>16</w:t>
+      </w:r>
+      <w:r>
+        <w:fldChar w:fldCharType="end"/>
+      </w:r>
+      <w:r>
+        <w:t xml:space="preserve"> se poate observa o secțiunea de „Options” din interfața dispozitivului lampă.</w:t>
+      </w:r>
+    </w:p>
+    <w:p>
+      <w:pPr>
+        <w:pStyle w:val="LiTextNormal"/>
+      </w:pPr>
+    </w:p>
+    <w:p>
+      <w:pPr>
+        <w:pStyle w:val="LiFigura"/>
+      </w:pPr>
+      <w:r>
+        <w:rPr>
+          <w:noProof/>
+          <w:lang w:val="en-US"/>
+        </w:rPr>
+        <w:drawing>
+          <wp:inline distT="0" distB="0" distL="0" distR="0">
+            <wp:extent cx="2954667" cy="2531059"/>
+            <wp:effectExtent l="0" t="0" r="0" b="3175"/>
+            <wp:docPr id="24" name="Picture 24"/>
+            <wp:cNvGraphicFramePr>
+              <a:graphicFrameLocks xmlns:a="http://schemas.openxmlformats.org/drawingml/2006/main" noChangeAspect="1"/>
+            </wp:cNvGraphicFramePr>
+            <a:graphic xmlns:a="http://schemas.openxmlformats.org/drawingml/2006/main">
+              <a:graphicData uri="http://schemas.openxmlformats.org/drawingml/2006/picture">
+                <pic:pic xmlns:pic="http://schemas.openxmlformats.org/drawingml/2006/picture">
+                  <pic:nvPicPr>
+                    <pic:cNvPr id="24" name="Dispozitivul lampa.png"/>
+                    <pic:cNvPicPr/>
+                  </pic:nvPicPr>
+                  <pic:blipFill rotWithShape="1">
+                    <a:blip r:embed="rId31">
+                      <a:extLst>
+                        <a:ext uri="{28A0092B-C50C-407E-A947-70E740481C1C}">
+                          <a14:useLocalDpi xmlns:a14="http://schemas.microsoft.com/office/drawing/2010/main" val="0"/>
+                        </a:ext>
+                      </a:extLst>
+                    </a:blip>
+                    <a:srcRect b="749"/>
+                    <a:stretch/>
+                  </pic:blipFill>
+                  <pic:spPr bwMode="auto">
+                    <a:xfrm>
+                      <a:off x="0" y="0"/>
+                      <a:ext cx="2974066" cy="2547677"/>
+                    </a:xfrm>
+                    <a:prstGeom prst="rect">
+                      <a:avLst/>
+                    </a:prstGeom>
+                    <a:ln>
+                      <a:noFill/>
+                    </a:ln>
+                    <a:extLst>
+                      <a:ext uri="{53640926-AAD7-44D8-BBD7-CCE9431645EC}">
+                        <a14:shadowObscured xmlns:a14="http://schemas.microsoft.com/office/drawing/2010/main"/>
+                      </a:ext>
+                    </a:extLst>
+                  </pic:spPr>
+                </pic:pic>
+              </a:graphicData>
+            </a:graphic>
+          </wp:inline>
+        </w:drawing>
+      </w:r>
+    </w:p>
+    <w:p>
+      <w:pPr>
+        <w:pStyle w:val="LiFigura"/>
+      </w:pPr>
+      <w:bookmarkStart w:id="96" w:name="_Ref517521034"/>
+      <w:bookmarkStart w:id="97" w:name="_Toc517521832"/>
+      <w:r>
+        <w:t xml:space="preserve">Figura </w:t>
+      </w:r>
+      <w:r>
+        <w:fldChar w:fldCharType="begin"/>
+      </w:r>
+      <w:r>
+        <w:instrText xml:space="preserve"> SEQ Figura \* ARABIC </w:instrText>
+      </w:r>
+      <w:r>
+        <w:fldChar w:fldCharType="separate"/>
+      </w:r>
+      <w:r>
+        <w:rPr>
+          <w:noProof/>
+        </w:rPr>
+        <w:t>16</w:t>
+      </w:r>
+      <w:r>
+        <w:fldChar w:fldCharType="end"/>
+      </w:r>
+      <w:bookmarkEnd w:id="96"/>
+      <w:r>
+        <w:t>: Interfața dispozitivului lampă</w:t>
+      </w:r>
+      <w:bookmarkEnd w:id="97"/>
     </w:p>
     <w:p>
       <w:pPr>
@@ -19021,14 +19639,15 @@
           <w:numId w:val="25"/>
         </w:numPr>
       </w:pPr>
-      <w:bookmarkStart w:id="93" w:name="_Toc517479541"/>
-      <w:r>
+      <w:bookmarkStart w:id="98" w:name="_Toc517521879"/>
+      <w:r>
+        <w:lastRenderedPageBreak/>
         <w:t>Încuietoare</w:t>
       </w:r>
       <w:r>
         <w:t>a ușii</w:t>
       </w:r>
-      <w:bookmarkEnd w:id="93"/>
+      <w:bookmarkEnd w:id="98"/>
     </w:p>
     <w:p>
       <w:pPr>
@@ -19044,7 +19663,6 @@
           <w:noProof/>
           <w:lang w:val="en-US"/>
         </w:rPr>
-        <w:lastRenderedPageBreak/>
         <w:drawing>
           <wp:inline distT="0" distB="0" distL="0" distR="0">
             <wp:extent cx="1498600" cy="1498600"/>
@@ -19061,7 +19679,7 @@
                     <pic:cNvPicPr/>
                   </pic:nvPicPr>
                   <pic:blipFill>
-                    <a:blip r:embed="rId30">
+                    <a:blip r:embed="rId32">
                       <a:extLst>
                         <a:ext uri="{28A0092B-C50C-407E-A947-70E740481C1C}">
                           <a14:useLocalDpi xmlns:a14="http://schemas.microsoft.com/office/drawing/2010/main" val="0"/>
@@ -19092,8 +19710,8 @@
       <w:pPr>
         <w:pStyle w:val="LiFigura"/>
       </w:pPr>
-      <w:bookmarkStart w:id="94" w:name="_Ref517201410"/>
-      <w:bookmarkStart w:id="95" w:name="_Toc517478709"/>
+      <w:bookmarkStart w:id="99" w:name="_Ref517201410"/>
+      <w:bookmarkStart w:id="100" w:name="_Toc517521833"/>
       <w:r>
         <w:t xml:space="preserve">Figura </w:t>
       </w:r>
@@ -19110,12 +19728,12 @@
         <w:rPr>
           <w:noProof/>
         </w:rPr>
-        <w:t>15</w:t>
+        <w:t>17</w:t>
       </w:r>
       <w:r>
         <w:fldChar w:fldCharType="end"/>
       </w:r>
-      <w:bookmarkEnd w:id="94"/>
+      <w:bookmarkEnd w:id="99"/>
       <w:r>
         <w:t>: KY-019 Modul releu 5V</w:t>
       </w:r>
@@ -19125,7 +19743,7 @@
         </w:rPr>
         <w:footnoteReference w:id="34"/>
       </w:r>
-      <w:bookmarkEnd w:id="95"/>
+      <w:bookmarkEnd w:id="100"/>
     </w:p>
     <w:p>
       <w:pPr>
@@ -19158,7 +19776,7 @@
         <w:rPr>
           <w:noProof/>
         </w:rPr>
-        <w:t>15</w:t>
+        <w:t>17</w:t>
       </w:r>
       <w:r>
         <w:fldChar w:fldCharType="end"/>
@@ -19240,14 +19858,153 @@
         <w:pStyle w:val="LiTextNormal"/>
       </w:pPr>
       <w:r>
-        <w:t>DETALIERE – Imagine aplicația web</w:t>
-      </w:r>
-    </w:p>
-    <w:p>
-      <w:pPr>
-        <w:pStyle w:val="LiTextNormal"/>
-        <w:ind w:firstLine="0"/>
-      </w:pPr>
+        <w:t xml:space="preserve">În </w:t>
+      </w:r>
+      <w:r>
+        <w:fldChar w:fldCharType="begin"/>
+      </w:r>
+      <w:r>
+        <w:instrText xml:space="preserve"> REF _Ref517521317 \h </w:instrText>
+      </w:r>
+      <w:r>
+        <w:fldChar w:fldCharType="separate"/>
+      </w:r>
+      <w:r>
+        <w:t xml:space="preserve">Figura </w:t>
+      </w:r>
+      <w:r>
+        <w:rPr>
+          <w:noProof/>
+        </w:rPr>
+        <w:t>18</w:t>
+      </w:r>
+      <w:r>
+        <w:fldChar w:fldCharType="end"/>
+      </w:r>
+      <w:r>
+        <w:t>, se poate observa secțiunea „Op</w:t>
+      </w:r>
+      <w:r>
+        <w:t>t</w:t>
+      </w:r>
+      <w:r>
+        <w:t>ions”</w:t>
+      </w:r>
+      <w:r>
+        <w:t xml:space="preserve"> din interfața dispozitivului încuietoarea ușii.</w:t>
+      </w:r>
+    </w:p>
+    <w:p>
+      <w:pPr>
+        <w:pStyle w:val="LiTextNormal"/>
+      </w:pPr>
+    </w:p>
+    <w:p>
+      <w:pPr>
+        <w:pStyle w:val="LiFigura"/>
+        <w:rPr>
+          <w:lang w:val="en-US"/>
+        </w:rPr>
+      </w:pPr>
+      <w:r>
+        <w:rPr>
+          <w:noProof/>
+          <w:lang w:val="en-US"/>
+        </w:rPr>
+        <w:drawing>
+          <wp:inline distT="0" distB="0" distL="0" distR="0">
+            <wp:extent cx="3199893" cy="2186609"/>
+            <wp:effectExtent l="0" t="0" r="635" b="4445"/>
+            <wp:docPr id="25" name="Picture 25"/>
+            <wp:cNvGraphicFramePr>
+              <a:graphicFrameLocks xmlns:a="http://schemas.openxmlformats.org/drawingml/2006/main" noChangeAspect="1"/>
+            </wp:cNvGraphicFramePr>
+            <a:graphic xmlns:a="http://schemas.openxmlformats.org/drawingml/2006/main">
+              <a:graphicData uri="http://schemas.openxmlformats.org/drawingml/2006/picture">
+                <pic:pic xmlns:pic="http://schemas.openxmlformats.org/drawingml/2006/picture">
+                  <pic:nvPicPr>
+                    <pic:cNvPr id="25" name="Dispozitivul door lock.png"/>
+                    <pic:cNvPicPr/>
+                  </pic:nvPicPr>
+                  <pic:blipFill rotWithShape="1">
+                    <a:blip r:embed="rId33">
+                      <a:extLst>
+                        <a:ext uri="{28A0092B-C50C-407E-A947-70E740481C1C}">
+                          <a14:useLocalDpi xmlns:a14="http://schemas.microsoft.com/office/drawing/2010/main" val="0"/>
+                        </a:ext>
+                      </a:extLst>
+                    </a:blip>
+                    <a:srcRect t="1" b="1755"/>
+                    <a:stretch/>
+                  </pic:blipFill>
+                  <pic:spPr bwMode="auto">
+                    <a:xfrm>
+                      <a:off x="0" y="0"/>
+                      <a:ext cx="3237405" cy="2212242"/>
+                    </a:xfrm>
+                    <a:prstGeom prst="rect">
+                      <a:avLst/>
+                    </a:prstGeom>
+                    <a:ln>
+                      <a:noFill/>
+                    </a:ln>
+                    <a:extLst>
+                      <a:ext uri="{53640926-AAD7-44D8-BBD7-CCE9431645EC}">
+                        <a14:shadowObscured xmlns:a14="http://schemas.microsoft.com/office/drawing/2010/main"/>
+                      </a:ext>
+                    </a:extLst>
+                  </pic:spPr>
+                </pic:pic>
+              </a:graphicData>
+            </a:graphic>
+          </wp:inline>
+        </w:drawing>
+      </w:r>
+    </w:p>
+    <w:p>
+      <w:pPr>
+        <w:pStyle w:val="LiFigura"/>
+      </w:pPr>
+      <w:bookmarkStart w:id="101" w:name="_Ref517521317"/>
+      <w:bookmarkStart w:id="102" w:name="_Toc517521834"/>
+      <w:r>
+        <w:t xml:space="preserve">Figura </w:t>
+      </w:r>
+      <w:r>
+        <w:fldChar w:fldCharType="begin"/>
+      </w:r>
+      <w:r>
+        <w:instrText xml:space="preserve"> SEQ Figura \* ARABIC </w:instrText>
+      </w:r>
+      <w:r>
+        <w:fldChar w:fldCharType="separate"/>
+      </w:r>
+      <w:r>
+        <w:rPr>
+          <w:noProof/>
+        </w:rPr>
+        <w:t>18</w:t>
+      </w:r>
+      <w:r>
+        <w:fldChar w:fldCharType="end"/>
+      </w:r>
+      <w:bookmarkEnd w:id="101"/>
+      <w:r>
+        <w:t>: Interfața dispozitivului încuietoarea ușii</w:t>
+      </w:r>
+      <w:bookmarkEnd w:id="102"/>
+    </w:p>
+    <w:p>
+      <w:pPr>
+        <w:rPr>
+          <w:rFonts w:ascii="Times New Roman" w:hAnsi="Times New Roman"/>
+          <w:sz w:val="24"/>
+          <w:szCs w:val="96"/>
+        </w:rPr>
+      </w:pPr>
+      <w:r>
+        <w:br w:type="page"/>
+      </w:r>
     </w:p>
     <w:p>
       <w:pPr>
@@ -19257,11 +20014,12 @@
           <w:numId w:val="25"/>
         </w:numPr>
       </w:pPr>
-      <w:bookmarkStart w:id="96" w:name="_Toc517479542"/>
-      <w:r>
+      <w:bookmarkStart w:id="103" w:name="_Toc517521880"/>
+      <w:r>
+        <w:lastRenderedPageBreak/>
         <w:t>Bec</w:t>
       </w:r>
-      <w:bookmarkEnd w:id="96"/>
+      <w:bookmarkEnd w:id="103"/>
     </w:p>
     <w:p>
       <w:pPr>
@@ -19293,7 +20051,7 @@
                     <pic:cNvPicPr/>
                   </pic:nvPicPr>
                   <pic:blipFill>
-                    <a:blip r:embed="rId31">
+                    <a:blip r:embed="rId34">
                       <a:extLst>
                         <a:ext uri="{28A0092B-C50C-407E-A947-70E740481C1C}">
                           <a14:useLocalDpi xmlns:a14="http://schemas.microsoft.com/office/drawing/2010/main" val="0"/>
@@ -19324,8 +20082,8 @@
       <w:pPr>
         <w:pStyle w:val="LiFigura"/>
       </w:pPr>
-      <w:bookmarkStart w:id="97" w:name="_Ref517203734"/>
-      <w:bookmarkStart w:id="98" w:name="_Toc517478710"/>
+      <w:bookmarkStart w:id="104" w:name="_Ref517203734"/>
+      <w:bookmarkStart w:id="105" w:name="_Toc517521835"/>
       <w:r>
         <w:t xml:space="preserve">Figura </w:t>
       </w:r>
@@ -19342,12 +20100,12 @@
         <w:rPr>
           <w:noProof/>
         </w:rPr>
-        <w:t>16</w:t>
+        <w:t>19</w:t>
       </w:r>
       <w:r>
         <w:fldChar w:fldCharType="end"/>
       </w:r>
-      <w:bookmarkEnd w:id="97"/>
+      <w:bookmarkEnd w:id="104"/>
       <w:r>
         <w:t>: KY-011 Modul LED cu 2 culori</w:t>
       </w:r>
@@ -19357,7 +20115,7 @@
         </w:rPr>
         <w:footnoteReference w:id="35"/>
       </w:r>
-      <w:bookmarkEnd w:id="98"/>
+      <w:bookmarkEnd w:id="105"/>
     </w:p>
     <w:p>
       <w:pPr>
@@ -19387,7 +20145,7 @@
         <w:rPr>
           <w:noProof/>
         </w:rPr>
-        <w:t>16</w:t>
+        <w:t>19</w:t>
       </w:r>
       <w:r>
         <w:fldChar w:fldCharType="end"/>
@@ -19440,7 +20198,139 @@
       <w:r>
         <w:t xml:space="preserve"> reprezentând opusul.</w:t>
       </w:r>
-      <w:bookmarkStart w:id="99" w:name="_Toc515625698"/>
+      <w:bookmarkStart w:id="106" w:name="_Toc515625698"/>
+    </w:p>
+    <w:p>
+      <w:pPr>
+        <w:pStyle w:val="LiTextNormal"/>
+      </w:pPr>
+      <w:r>
+        <w:t xml:space="preserve">În </w:t>
+      </w:r>
+      <w:r>
+        <w:fldChar w:fldCharType="begin"/>
+      </w:r>
+      <w:r>
+        <w:instrText xml:space="preserve"> REF _Ref517521371 \h </w:instrText>
+      </w:r>
+      <w:r>
+        <w:fldChar w:fldCharType="separate"/>
+      </w:r>
+      <w:r>
+        <w:t xml:space="preserve">Figura </w:t>
+      </w:r>
+      <w:r>
+        <w:rPr>
+          <w:noProof/>
+        </w:rPr>
+        <w:t>20</w:t>
+      </w:r>
+      <w:r>
+        <w:fldChar w:fldCharType="end"/>
+      </w:r>
+      <w:r>
+        <w:t xml:space="preserve"> se poate observa secțiunea „Options” din interfața dispozitivului bec.</w:t>
+      </w:r>
+    </w:p>
+    <w:p>
+      <w:pPr>
+        <w:pStyle w:val="LiTextNormal"/>
+      </w:pPr>
+    </w:p>
+    <w:p>
+      <w:pPr>
+        <w:pStyle w:val="LiFigura"/>
+        <w:rPr>
+          <w:lang w:val="en-US"/>
+        </w:rPr>
+      </w:pPr>
+      <w:r>
+        <w:rPr>
+          <w:noProof/>
+          <w:lang w:val="en-US"/>
+        </w:rPr>
+        <w:drawing>
+          <wp:inline distT="0" distB="0" distL="0" distR="0">
+            <wp:extent cx="3490623" cy="1417367"/>
+            <wp:effectExtent l="0" t="0" r="0" b="0"/>
+            <wp:docPr id="26" name="Picture 26"/>
+            <wp:cNvGraphicFramePr>
+              <a:graphicFrameLocks xmlns:a="http://schemas.openxmlformats.org/drawingml/2006/main" noChangeAspect="1"/>
+            </wp:cNvGraphicFramePr>
+            <a:graphic xmlns:a="http://schemas.openxmlformats.org/drawingml/2006/main">
+              <a:graphicData uri="http://schemas.openxmlformats.org/drawingml/2006/picture">
+                <pic:pic xmlns:pic="http://schemas.openxmlformats.org/drawingml/2006/picture">
+                  <pic:nvPicPr>
+                    <pic:cNvPr id="26" name="Dispozitivul bec.png"/>
+                    <pic:cNvPicPr/>
+                  </pic:nvPicPr>
+                  <pic:blipFill rotWithShape="1">
+                    <a:blip r:embed="rId35">
+                      <a:extLst>
+                        <a:ext uri="{28A0092B-C50C-407E-A947-70E740481C1C}">
+                          <a14:useLocalDpi xmlns:a14="http://schemas.microsoft.com/office/drawing/2010/main" val="0"/>
+                        </a:ext>
+                      </a:extLst>
+                    </a:blip>
+                    <a:srcRect b="2496"/>
+                    <a:stretch/>
+                  </pic:blipFill>
+                  <pic:spPr bwMode="auto">
+                    <a:xfrm>
+                      <a:off x="0" y="0"/>
+                      <a:ext cx="3544924" cy="1439416"/>
+                    </a:xfrm>
+                    <a:prstGeom prst="rect">
+                      <a:avLst/>
+                    </a:prstGeom>
+                    <a:ln>
+                      <a:noFill/>
+                    </a:ln>
+                    <a:extLst>
+                      <a:ext uri="{53640926-AAD7-44D8-BBD7-CCE9431645EC}">
+                        <a14:shadowObscured xmlns:a14="http://schemas.microsoft.com/office/drawing/2010/main"/>
+                      </a:ext>
+                    </a:extLst>
+                  </pic:spPr>
+                </pic:pic>
+              </a:graphicData>
+            </a:graphic>
+          </wp:inline>
+        </w:drawing>
+      </w:r>
+    </w:p>
+    <w:p>
+      <w:pPr>
+        <w:pStyle w:val="LiFigura"/>
+      </w:pPr>
+      <w:bookmarkStart w:id="107" w:name="_Ref517521371"/>
+      <w:bookmarkStart w:id="108" w:name="_Toc517521836"/>
+      <w:r>
+        <w:t xml:space="preserve">Figura </w:t>
+      </w:r>
+      <w:r>
+        <w:fldChar w:fldCharType="begin"/>
+      </w:r>
+      <w:r>
+        <w:instrText xml:space="preserve"> SEQ Figura \* ARABIC </w:instrText>
+      </w:r>
+      <w:r>
+        <w:fldChar w:fldCharType="separate"/>
+      </w:r>
+      <w:r>
+        <w:rPr>
+          <w:noProof/>
+        </w:rPr>
+        <w:t>20</w:t>
+      </w:r>
+      <w:r>
+        <w:fldChar w:fldCharType="end"/>
+      </w:r>
+      <w:bookmarkEnd w:id="107"/>
+      <w:r>
+        <w:t>: Interfața dispozitivului bec</w:t>
+      </w:r>
+      <w:bookmarkEnd w:id="108"/>
     </w:p>
     <w:p>
       <w:pPr>
@@ -19459,7 +20349,7 @@
           <w:numId w:val="25"/>
         </w:numPr>
       </w:pPr>
-      <w:bookmarkStart w:id="100" w:name="_Toc517479543"/>
+      <w:bookmarkStart w:id="109" w:name="_Toc517521881"/>
       <w:r>
         <w:lastRenderedPageBreak/>
         <w:t>Instalarea aplicaț</w:t>
@@ -19467,7 +20357,7 @@
       <w:r>
         <w:t>ie</w:t>
       </w:r>
-      <w:bookmarkEnd w:id="100"/>
+      <w:bookmarkEnd w:id="109"/>
     </w:p>
     <w:p>
       <w:pPr>
@@ -19482,11 +20372,11 @@
           <w:numId w:val="25"/>
         </w:numPr>
       </w:pPr>
-      <w:bookmarkStart w:id="101" w:name="_Toc517479544"/>
+      <w:bookmarkStart w:id="110" w:name="_Toc517521882"/>
       <w:r>
         <w:t>Aplicația web</w:t>
       </w:r>
-      <w:bookmarkEnd w:id="101"/>
+      <w:bookmarkEnd w:id="110"/>
     </w:p>
     <w:p>
       <w:pPr>
@@ -19709,7 +20599,7 @@
         <w:rPr>
           <w:noProof/>
         </w:rPr>
-        <w:t>17</w:t>
+        <w:t>21</w:t>
       </w:r>
       <w:r>
         <w:fldChar w:fldCharType="end"/>
@@ -19748,7 +20638,7 @@
                     <pic:cNvPicPr/>
                   </pic:nvPicPr>
                   <pic:blipFill>
-                    <a:blip r:embed="rId32">
+                    <a:blip r:embed="rId36">
                       <a:extLst>
                         <a:ext uri="{28A0092B-C50C-407E-A947-70E740481C1C}">
                           <a14:useLocalDpi xmlns:a14="http://schemas.microsoft.com/office/drawing/2010/main" val="0"/>
@@ -19779,8 +20669,8 @@
       <w:pPr>
         <w:pStyle w:val="LiFigura"/>
       </w:pPr>
-      <w:bookmarkStart w:id="102" w:name="_Ref517469372"/>
-      <w:bookmarkStart w:id="103" w:name="_Toc517478711"/>
+      <w:bookmarkStart w:id="111" w:name="_Ref517469372"/>
+      <w:bookmarkStart w:id="112" w:name="_Toc517521837"/>
       <w:r>
         <w:t xml:space="preserve">Figura </w:t>
       </w:r>
@@ -19797,19 +20687,19 @@
         <w:rPr>
           <w:noProof/>
         </w:rPr>
-        <w:t>17</w:t>
+        <w:t>21</w:t>
       </w:r>
       <w:r>
         <w:fldChar w:fldCharType="end"/>
       </w:r>
-      <w:bookmarkEnd w:id="102"/>
+      <w:bookmarkEnd w:id="111"/>
       <w:r>
         <w:t xml:space="preserve">: </w:t>
       </w:r>
       <w:r>
         <w:t>Deschiderea aplicației web</w:t>
       </w:r>
-      <w:bookmarkEnd w:id="103"/>
+      <w:bookmarkEnd w:id="112"/>
     </w:p>
     <w:p>
       <w:pPr>
@@ -19836,7 +20726,7 @@
         </w:rPr>
         <w:t xml:space="preserve"> </w:t>
       </w:r>
-      <w:hyperlink r:id="rId33" w:history="1">
+      <w:hyperlink r:id="rId37" w:history="1">
         <w:r>
           <w:rPr>
             <w:rStyle w:val="Hyperlink"/>
@@ -19992,8 +20882,8 @@
       <w:pPr>
         <w:pStyle w:val="LiFigura"/>
       </w:pPr>
-      <w:bookmarkStart w:id="104" w:name="_Ref517471865"/>
-      <w:bookmarkStart w:id="105" w:name="_Toc517478721"/>
+      <w:bookmarkStart w:id="113" w:name="_Ref517471865"/>
+      <w:bookmarkStart w:id="114" w:name="_Toc517521847"/>
       <w:r>
         <w:t xml:space="preserve">Tabelul </w:t>
       </w:r>
@@ -20015,11 +20905,11 @@
       <w:r>
         <w:fldChar w:fldCharType="end"/>
       </w:r>
-      <w:bookmarkEnd w:id="104"/>
+      <w:bookmarkEnd w:id="113"/>
       <w:r>
         <w:t>: Definirea portului în fișierul .angular-cli.json</w:t>
       </w:r>
-      <w:bookmarkEnd w:id="105"/>
+      <w:bookmarkEnd w:id="114"/>
     </w:p>
     <w:p>
       <w:pPr>
@@ -20034,11 +20924,11 @@
           <w:numId w:val="25"/>
         </w:numPr>
       </w:pPr>
-      <w:bookmarkStart w:id="106" w:name="_Toc517479545"/>
+      <w:bookmarkStart w:id="115" w:name="_Toc517521883"/>
       <w:r>
         <w:t>Serverul Rest Java</w:t>
       </w:r>
-      <w:bookmarkEnd w:id="106"/>
+      <w:bookmarkEnd w:id="115"/>
     </w:p>
     <w:p>
       <w:pPr>
@@ -20163,7 +21053,7 @@
         <w:rPr>
           <w:noProof/>
         </w:rPr>
-        <w:t>18</w:t>
+        <w:t>22</w:t>
       </w:r>
       <w:r>
         <w:fldChar w:fldCharType="end"/>
@@ -20261,7 +21151,7 @@
                     <pic:cNvPicPr/>
                   </pic:nvPicPr>
                   <pic:blipFill>
-                    <a:blip r:embed="rId34">
+                    <a:blip r:embed="rId38">
                       <a:extLst>
                         <a:ext uri="{28A0092B-C50C-407E-A947-70E740481C1C}">
                           <a14:useLocalDpi xmlns:a14="http://schemas.microsoft.com/office/drawing/2010/main" val="0"/>
@@ -20292,9 +21182,9 @@
       <w:pPr>
         <w:pStyle w:val="LiFigura"/>
       </w:pPr>
-      <w:bookmarkStart w:id="107" w:name="_Ref517475323"/>
-      <w:bookmarkStart w:id="108" w:name="_Ref517475315"/>
-      <w:bookmarkStart w:id="109" w:name="_Toc517478712"/>
+      <w:bookmarkStart w:id="116" w:name="_Ref517475323"/>
+      <w:bookmarkStart w:id="117" w:name="_Ref517475315"/>
+      <w:bookmarkStart w:id="118" w:name="_Toc517521838"/>
       <w:r>
         <w:t xml:space="preserve">Figura </w:t>
       </w:r>
@@ -20311,17 +21201,17 @@
         <w:rPr>
           <w:noProof/>
         </w:rPr>
-        <w:t>18</w:t>
+        <w:t>22</w:t>
       </w:r>
       <w:r>
         <w:fldChar w:fldCharType="end"/>
       </w:r>
-      <w:bookmarkEnd w:id="107"/>
+      <w:bookmarkEnd w:id="116"/>
       <w:r>
         <w:t>: Rularea serverului java</w:t>
       </w:r>
-      <w:bookmarkEnd w:id="108"/>
-      <w:bookmarkEnd w:id="109"/>
+      <w:bookmarkEnd w:id="117"/>
+      <w:bookmarkEnd w:id="118"/>
     </w:p>
     <w:p>
       <w:pPr>
@@ -20337,11 +21227,11 @@
           <w:numId w:val="25"/>
         </w:numPr>
       </w:pPr>
-      <w:bookmarkStart w:id="110" w:name="_Toc517479546"/>
+      <w:bookmarkStart w:id="119" w:name="_Toc517521884"/>
       <w:r>
         <w:t>Dispozitive inteligente</w:t>
       </w:r>
-      <w:bookmarkEnd w:id="110"/>
+      <w:bookmarkEnd w:id="119"/>
     </w:p>
     <w:p>
       <w:pPr>
@@ -20429,41 +21319,45 @@
     <w:p>
       <w:pPr>
         <w:pStyle w:val="LiChapters"/>
-      </w:pPr>
-      <w:bookmarkStart w:id="111" w:name="_Toc515625699"/>
-      <w:bookmarkStart w:id="112" w:name="_Toc517479547"/>
-      <w:bookmarkEnd w:id="99"/>
+        <w:numPr>
+          <w:ilvl w:val="0"/>
+          <w:numId w:val="25"/>
+        </w:numPr>
+      </w:pPr>
+      <w:bookmarkStart w:id="120" w:name="_Toc515625699"/>
+      <w:bookmarkStart w:id="121" w:name="_Toc517521885"/>
+      <w:bookmarkEnd w:id="106"/>
       <w:r>
         <w:lastRenderedPageBreak/>
         <w:t>Concluzii</w:t>
       </w:r>
-      <w:bookmarkEnd w:id="111"/>
+      <w:bookmarkEnd w:id="120"/>
       <w:r>
         <w:t>le lucrării</w:t>
       </w:r>
       <w:r>
         <w:t xml:space="preserve"> și direcții de dezvoltare</w:t>
       </w:r>
-      <w:bookmarkEnd w:id="112"/>
-    </w:p>
-    <w:p>
-      <w:pPr>
-        <w:pStyle w:val="LiTextNormal"/>
-      </w:pPr>
-      <w:bookmarkStart w:id="113" w:name="_Toc515625701"/>
+      <w:bookmarkEnd w:id="121"/>
+    </w:p>
+    <w:p>
+      <w:pPr>
+        <w:pStyle w:val="LiTextNormal"/>
+      </w:pPr>
+      <w:bookmarkStart w:id="122" w:name="_Toc515625701"/>
     </w:p>
     <w:p>
       <w:pPr>
         <w:pStyle w:val="LiSubchapters"/>
       </w:pPr>
-      <w:bookmarkStart w:id="114" w:name="_Toc517479548"/>
+      <w:bookmarkStart w:id="123" w:name="_Toc517521886"/>
       <w:r>
         <w:t>Co</w:t>
       </w:r>
       <w:r>
         <w:t>ncluziile lucrării</w:t>
       </w:r>
-      <w:bookmarkEnd w:id="114"/>
+      <w:bookmarkEnd w:id="123"/>
     </w:p>
     <w:p>
       <w:pPr>
@@ -20484,11 +21378,11 @@
       <w:pPr>
         <w:pStyle w:val="LiSubchapters"/>
       </w:pPr>
-      <w:bookmarkStart w:id="115" w:name="_Toc517479549"/>
+      <w:bookmarkStart w:id="124" w:name="_Toc517521887"/>
       <w:r>
         <w:t>Direcții de dezvoltare</w:t>
       </w:r>
-      <w:bookmarkEnd w:id="115"/>
+      <w:bookmarkEnd w:id="124"/>
     </w:p>
     <w:p>
       <w:pPr>
@@ -20548,20 +21442,26 @@
     <w:p>
       <w:pPr>
         <w:pStyle w:val="LiChapters"/>
-      </w:pPr>
-      <w:bookmarkStart w:id="116" w:name="_Toc517479550"/>
+        <w:numPr>
+          <w:ilvl w:val="0"/>
+          <w:numId w:val="0"/>
+        </w:numPr>
+        <w:ind w:left="1080"/>
+      </w:pPr>
+      <w:bookmarkStart w:id="125" w:name="_Toc517521888"/>
       <w:r>
         <w:lastRenderedPageBreak/>
         <w:t>Bibliografie</w:t>
       </w:r>
-      <w:bookmarkEnd w:id="113"/>
-      <w:bookmarkEnd w:id="116"/>
+      <w:bookmarkEnd w:id="122"/>
+      <w:bookmarkEnd w:id="125"/>
     </w:p>
     <w:sdt>
       <w:sdtPr>
         <w:id w:val="111145805"/>
         <w:bibliography/>
       </w:sdtPr>
+      <w:sdtEndPr/>
       <w:sdtContent>
         <w:sdt>
           <w:sdtPr>
@@ -20571,6 +21471,7 @@
               <w:docPartUnique/>
             </w:docPartObj>
           </w:sdtPr>
+          <w:sdtEndPr/>
           <w:sdtContent>
             <w:p>
               <w:pPr>
@@ -20607,7 +21508,7 @@
               </w:tblGrid>
               <w:tr>
                 <w:trPr>
-                  <w:divId w:val="4747878"/>
+                  <w:divId w:val="361707862"/>
                   <w:tblCellSpacing w:w="15" w:type="dxa"/>
                 </w:trPr>
                 <w:tc>
@@ -20669,7 +21570,7 @@
               </w:tr>
               <w:tr>
                 <w:trPr>
-                  <w:divId w:val="4747878"/>
+                  <w:divId w:val="361707862"/>
                   <w:tblCellSpacing w:w="15" w:type="dxa"/>
                 </w:trPr>
                 <w:tc>
@@ -20715,7 +21616,7 @@
               </w:tr>
               <w:tr>
                 <w:trPr>
-                  <w:divId w:val="4747878"/>
+                  <w:divId w:val="361707862"/>
                   <w:tblCellSpacing w:w="15" w:type="dxa"/>
                 </w:trPr>
                 <w:tc>
@@ -20761,7 +21662,7 @@
               </w:tr>
               <w:tr>
                 <w:trPr>
-                  <w:divId w:val="4747878"/>
+                  <w:divId w:val="361707862"/>
                   <w:tblCellSpacing w:w="15" w:type="dxa"/>
                 </w:trPr>
                 <w:tc>
@@ -20807,7 +21708,7 @@
               </w:tr>
               <w:tr>
                 <w:trPr>
-                  <w:divId w:val="4747878"/>
+                  <w:divId w:val="361707862"/>
                   <w:tblCellSpacing w:w="15" w:type="dxa"/>
                 </w:trPr>
                 <w:tc>
@@ -20853,7 +21754,7 @@
               </w:tr>
               <w:tr>
                 <w:trPr>
-                  <w:divId w:val="4747878"/>
+                  <w:divId w:val="361707862"/>
                   <w:tblCellSpacing w:w="15" w:type="dxa"/>
                 </w:trPr>
                 <w:tc>
@@ -20899,7 +21800,7 @@
               </w:tr>
               <w:tr>
                 <w:trPr>
-                  <w:divId w:val="4747878"/>
+                  <w:divId w:val="361707862"/>
                   <w:tblCellSpacing w:w="15" w:type="dxa"/>
                 </w:trPr>
                 <w:tc>
@@ -20945,7 +21846,7 @@
               </w:tr>
               <w:tr>
                 <w:trPr>
-                  <w:divId w:val="4747878"/>
+                  <w:divId w:val="361707862"/>
                   <w:tblCellSpacing w:w="15" w:type="dxa"/>
                 </w:trPr>
                 <w:tc>
@@ -20991,7 +21892,7 @@
               </w:tr>
               <w:tr>
                 <w:trPr>
-                  <w:divId w:val="4747878"/>
+                  <w:divId w:val="361707862"/>
                   <w:tblCellSpacing w:w="15" w:type="dxa"/>
                 </w:trPr>
                 <w:tc>
@@ -21037,7 +21938,7 @@
               </w:tr>
               <w:tr>
                 <w:trPr>
-                  <w:divId w:val="4747878"/>
+                  <w:divId w:val="361707862"/>
                   <w:tblCellSpacing w:w="15" w:type="dxa"/>
                 </w:trPr>
                 <w:tc>
@@ -21083,7 +21984,7 @@
               </w:tr>
               <w:tr>
                 <w:trPr>
-                  <w:divId w:val="4747878"/>
+                  <w:divId w:val="361707862"/>
                   <w:tblCellSpacing w:w="15" w:type="dxa"/>
                 </w:trPr>
                 <w:tc>
@@ -21129,7 +22030,7 @@
               </w:tr>
               <w:tr>
                 <w:trPr>
-                  <w:divId w:val="4747878"/>
+                  <w:divId w:val="361707862"/>
                   <w:tblCellSpacing w:w="15" w:type="dxa"/>
                 </w:trPr>
                 <w:tc>
@@ -21175,7 +22076,7 @@
               </w:tr>
               <w:tr>
                 <w:trPr>
-                  <w:divId w:val="4747878"/>
+                  <w:divId w:val="361707862"/>
                   <w:tblCellSpacing w:w="15" w:type="dxa"/>
                 </w:trPr>
                 <w:tc>
@@ -21222,7 +22123,7 @@
             </w:tbl>
             <w:p>
               <w:pPr>
-                <w:divId w:val="4747878"/>
+                <w:divId w:val="361707862"/>
                 <w:rPr>
                   <w:rFonts w:eastAsia="Times New Roman"/>
                   <w:noProof/>
@@ -21244,7 +22145,7 @@
       </w:sdtContent>
     </w:sdt>
     <w:sectPr>
-      <w:headerReference w:type="default" r:id="rId35"/>
+      <w:headerReference w:type="default" r:id="rId39"/>
       <w:pgSz w:w="11907" w:h="16840" w:code="9"/>
       <w:pgMar w:top="1134" w:right="1134" w:bottom="1134" w:left="1701" w:header="720" w:footer="720" w:gutter="0"/>
       <w:pgNumType w:start="1"/>
@@ -21314,7 +22215,7 @@
           <w:rPr>
             <w:noProof/>
           </w:rPr>
-          <w:t>ii</w:t>
+          <w:t>3</w:t>
         </w:r>
         <w:r>
           <w:rPr>
@@ -22443,6 +23344,7 @@
     <w:lvl w:ilvl="0">
       <w:start w:val="1"/>
       <w:numFmt w:val="decimal"/>
+      <w:pStyle w:val="LiChapters"/>
       <w:lvlText w:val="%1."/>
       <w:lvlJc w:val="left"/>
       <w:pPr>
@@ -23954,7 +24856,7 @@
   <w:abstractNum w:abstractNumId="16" w15:restartNumberingAfterBreak="0">
     <w:nsid w:val="4FF5229E"/>
     <w:multiLevelType w:val="multilevel"/>
-    <w:tmpl w:val="761A2D36"/>
+    <w:tmpl w:val="B6045B76"/>
     <w:lvl w:ilvl="0">
       <w:start w:val="3"/>
       <w:numFmt w:val="decimal"/>
@@ -23965,7 +24867,7 @@
       </w:pPr>
       <w:rPr>
         <w:rFonts w:hint="default"/>
-        <w:sz w:val="36"/>
+        <w:sz w:val="52"/>
       </w:rPr>
     </w:lvl>
     <w:lvl w:ilvl="1">
@@ -24004,7 +24906,7 @@
       </w:pPr>
       <w:rPr>
         <w:rFonts w:hint="default"/>
-        <w:sz w:val="36"/>
+        <w:sz w:val="28"/>
       </w:rPr>
     </w:lvl>
     <w:lvl w:ilvl="4">
@@ -25324,7 +26226,7 @@
   <w:style w:type="paragraph" w:default="1" w:styleId="Normal">
     <w:name w:val="Normal"/>
     <w:qFormat/>
-    <w:rsid w:val="006E1829"/>
+    <w:rsid w:val="00C759BC"/>
     <w:rPr>
       <w:lang w:val="ro-RO"/>
     </w:rPr>
@@ -25358,7 +26260,7 @@
     <w:uiPriority w:val="9"/>
     <w:unhideWhenUsed/>
     <w:qFormat/>
-    <w:rsid w:val="006E1829"/>
+    <w:rsid w:val="00C759BC"/>
     <w:pPr>
       <w:keepNext/>
       <w:keepLines/>
@@ -25381,7 +26283,7 @@
     <w:semiHidden/>
     <w:unhideWhenUsed/>
     <w:qFormat/>
-    <w:rsid w:val="006E1829"/>
+    <w:rsid w:val="00C759BC"/>
     <w:pPr>
       <w:keepNext/>
       <w:keepLines/>
@@ -25444,7 +26346,7 @@
     <w:uiPriority w:val="1"/>
     <w:semiHidden/>
     <w:unhideWhenUsed/>
-    <w:rsid w:val="006E1829"/>
+    <w:rsid w:val="00C759BC"/>
   </w:style>
   <w:style w:type="table" w:default="1" w:styleId="TableNormal">
     <w:name w:val="Normal Table"/>
@@ -25466,7 +26368,7 @@
     <w:uiPriority w:val="99"/>
     <w:semiHidden/>
     <w:unhideWhenUsed/>
-    <w:rsid w:val="006E1829"/>
+    <w:rsid w:val="00C759BC"/>
   </w:style>
   <w:style w:type="character" w:customStyle="1" w:styleId="Heading1Char">
     <w:name w:val="Heading 1 Char"/>
@@ -25498,7 +26400,7 @@
     <w:basedOn w:val="DefaultParagraphFont"/>
     <w:link w:val="Heading2"/>
     <w:uiPriority w:val="9"/>
-    <w:rsid w:val="006E1829"/>
+    <w:rsid w:val="00C759BC"/>
     <w:rPr>
       <w:rFonts w:asciiTheme="majorHAnsi" w:eastAsiaTheme="majorEastAsia" w:hAnsiTheme="majorHAnsi" w:cstheme="majorBidi"/>
       <w:color w:val="2E74B5" w:themeColor="accent1" w:themeShade="BF"/>
@@ -25513,9 +26415,11 @@
     <w:link w:val="LiChaptersChar"/>
     <w:autoRedefine/>
     <w:qFormat/>
-    <w:rsid w:val="00522ABF"/>
+    <w:rsid w:val="00C759BC"/>
     <w:pPr>
-      <w:ind w:left="1080" w:hanging="1080"/>
+      <w:numPr>
+        <w:numId w:val="4"/>
+      </w:numPr>
     </w:pPr>
     <w:rPr>
       <w:rFonts w:ascii="Times New Roman" w:hAnsi="Times New Roman"/>
@@ -25539,7 +26443,7 @@
     <w:name w:val="Li Chapters Char"/>
     <w:basedOn w:val="DefaultParagraphFont"/>
     <w:link w:val="LiChapters"/>
-    <w:rsid w:val="00522ABF"/>
+    <w:rsid w:val="00C759BC"/>
     <w:rPr>
       <w:rFonts w:ascii="Times New Roman" w:eastAsiaTheme="majorEastAsia" w:hAnsi="Times New Roman" w:cstheme="majorBidi"/>
       <w:color w:val="000000" w:themeColor="text1"/>
@@ -25588,7 +26492,7 @@
     <w:link w:val="LiTextNormalChar"/>
     <w:autoRedefine/>
     <w:qFormat/>
-    <w:rsid w:val="00385459"/>
+    <w:rsid w:val="00C759BC"/>
     <w:pPr>
       <w:spacing w:after="0" w:line="360" w:lineRule="auto"/>
       <w:ind w:firstLine="720"/>
@@ -25605,7 +26509,7 @@
     <w:basedOn w:val="LiTextNormal"/>
     <w:link w:val="LiFPTitleChar"/>
     <w:autoRedefine/>
-    <w:rsid w:val="006E1829"/>
+    <w:rsid w:val="00C759BC"/>
     <w:rPr>
       <w:sz w:val="96"/>
     </w:rPr>
@@ -25614,7 +26518,7 @@
     <w:name w:val="Li Text Normal Char"/>
     <w:basedOn w:val="DefaultParagraphFont"/>
     <w:link w:val="LiTextNormal"/>
-    <w:rsid w:val="00385459"/>
+    <w:rsid w:val="00C759BC"/>
     <w:rPr>
       <w:rFonts w:ascii="Times New Roman" w:hAnsi="Times New Roman"/>
       <w:sz w:val="24"/>
@@ -25627,7 +26531,7 @@
     <w:basedOn w:val="LiFPTitle"/>
     <w:link w:val="LiFPSubtitleChar"/>
     <w:autoRedefine/>
-    <w:rsid w:val="006E1829"/>
+    <w:rsid w:val="00C759BC"/>
     <w:pPr>
       <w:jc w:val="right"/>
     </w:pPr>
@@ -25639,7 +26543,7 @@
     <w:name w:val="Li FP Title Char"/>
     <w:basedOn w:val="LiTextNormalChar"/>
     <w:link w:val="LiFPTitle"/>
-    <w:rsid w:val="006E1829"/>
+    <w:rsid w:val="00C759BC"/>
     <w:rPr>
       <w:rFonts w:ascii="Times New Roman" w:hAnsi="Times New Roman"/>
       <w:sz w:val="96"/>
@@ -25653,7 +26557,7 @@
     <w:next w:val="Heading2"/>
     <w:link w:val="LiSubtitleChar"/>
     <w:autoRedefine/>
-    <w:rsid w:val="006E1829"/>
+    <w:rsid w:val="00C759BC"/>
     <w:rPr>
       <w:sz w:val="40"/>
     </w:rPr>
@@ -25662,7 +26566,7 @@
     <w:name w:val="Li FP Subtitle Char"/>
     <w:basedOn w:val="LiFPTitleChar"/>
     <w:link w:val="LiFPSubtitle"/>
-    <w:rsid w:val="006E1829"/>
+    <w:rsid w:val="00C759BC"/>
     <w:rPr>
       <w:rFonts w:ascii="Times New Roman" w:hAnsi="Times New Roman"/>
       <w:sz w:val="56"/>
@@ -25674,7 +26578,7 @@
     <w:name w:val="Li Subtitle Char"/>
     <w:basedOn w:val="LiChaptersChar"/>
     <w:link w:val="LiSubtitle"/>
-    <w:rsid w:val="006E1829"/>
+    <w:rsid w:val="00C759BC"/>
     <w:rPr>
       <w:rFonts w:asciiTheme="majorHAnsi" w:eastAsiaTheme="majorEastAsia" w:hAnsiTheme="majorHAnsi" w:cstheme="majorBidi"/>
       <w:color w:val="2E74B5" w:themeColor="accent1" w:themeShade="BF"/>
@@ -25689,7 +26593,7 @@
     <w:link w:val="LiCodChar"/>
     <w:autoRedefine/>
     <w:qFormat/>
-    <w:rsid w:val="006E1829"/>
+    <w:rsid w:val="00C759BC"/>
     <w:pPr>
       <w:pBdr>
         <w:top w:val="single" w:sz="4" w:space="1" w:color="auto"/>
@@ -25711,7 +26615,7 @@
     <w:link w:val="LiEtichetaChar"/>
     <w:autoRedefine/>
     <w:qFormat/>
-    <w:rsid w:val="006E1829"/>
+    <w:rsid w:val="00C759BC"/>
     <w:pPr>
       <w:ind w:firstLine="0"/>
       <w:jc w:val="center"/>
@@ -25726,10 +26630,7 @@
     <w:link w:val="LiSubchaptersChar"/>
     <w:autoRedefine/>
     <w:qFormat/>
-    <w:rsid w:val="00560420"/>
-    <w:pPr>
-      <w:ind w:left="993"/>
-    </w:pPr>
+    <w:rsid w:val="00C759BC"/>
     <w:rPr>
       <w:rFonts w:ascii="Times New Roman" w:hAnsi="Times New Roman"/>
       <w:noProof/>
@@ -25741,7 +26642,7 @@
     <w:name w:val="Li Cod Char"/>
     <w:basedOn w:val="DefaultParagraphFont"/>
     <w:link w:val="LiCod"/>
-    <w:rsid w:val="006E1829"/>
+    <w:rsid w:val="00C759BC"/>
     <w:rPr>
       <w:rFonts w:ascii="Courier New" w:hAnsi="Courier New"/>
       <w:sz w:val="20"/>
@@ -25752,7 +26653,7 @@
     <w:name w:val="Li Eticheta Char"/>
     <w:basedOn w:val="LiCodChar"/>
     <w:link w:val="LiEticheta"/>
-    <w:rsid w:val="006E1829"/>
+    <w:rsid w:val="00C759BC"/>
     <w:rPr>
       <w:rFonts w:ascii="Times New Roman" w:hAnsi="Times New Roman"/>
       <w:sz w:val="20"/>
@@ -25766,7 +26667,7 @@
     <w:link w:val="LiTitleChar"/>
     <w:autoRedefine/>
     <w:qFormat/>
-    <w:rsid w:val="006E1829"/>
+    <w:rsid w:val="00C759BC"/>
     <w:pPr>
       <w:ind w:left="1080" w:hanging="720"/>
       <w:jc w:val="left"/>
@@ -25779,7 +26680,7 @@
     <w:name w:val="Li Subchapters Char"/>
     <w:basedOn w:val="Heading2Char"/>
     <w:link w:val="LiSubchapters"/>
-    <w:rsid w:val="00560420"/>
+    <w:rsid w:val="00C759BC"/>
     <w:rPr>
       <w:rFonts w:ascii="Times New Roman" w:eastAsiaTheme="majorEastAsia" w:hAnsi="Times New Roman" w:cstheme="majorBidi"/>
       <w:noProof/>
@@ -25809,7 +26710,7 @@
     <w:name w:val="Li Title Char"/>
     <w:basedOn w:val="LiTextNormalChar"/>
     <w:link w:val="LiTitle"/>
-    <w:rsid w:val="006E1829"/>
+    <w:rsid w:val="00C759BC"/>
     <w:rPr>
       <w:rFonts w:ascii="Times New Roman" w:hAnsi="Times New Roman"/>
       <w:sz w:val="48"/>
@@ -25884,7 +26785,7 @@
     <w:link w:val="LiBibliografieChar"/>
     <w:autoRedefine/>
     <w:qFormat/>
-    <w:rsid w:val="006E1829"/>
+    <w:rsid w:val="00C759BC"/>
     <w:pPr>
       <w:numPr>
         <w:numId w:val="9"/>
@@ -25904,7 +26805,7 @@
     <w:name w:val="Li Bibliografie Char"/>
     <w:basedOn w:val="LiTextNormalChar"/>
     <w:link w:val="LiBibliografie"/>
-    <w:rsid w:val="006E1829"/>
+    <w:rsid w:val="00C759BC"/>
     <w:rPr>
       <w:rFonts w:ascii="Times New Roman" w:hAnsi="Times New Roman"/>
       <w:sz w:val="24"/>
@@ -25971,7 +26872,7 @@
     <w:link w:val="Heading3"/>
     <w:uiPriority w:val="9"/>
     <w:semiHidden/>
-    <w:rsid w:val="006E1829"/>
+    <w:rsid w:val="00C759BC"/>
     <w:rPr>
       <w:rFonts w:asciiTheme="majorHAnsi" w:eastAsiaTheme="majorEastAsia" w:hAnsiTheme="majorHAnsi" w:cstheme="majorBidi"/>
       <w:color w:val="1F4D78" w:themeColor="accent1" w:themeShade="7F"/>
@@ -26058,7 +26959,7 @@
     <w:link w:val="LiFiguraChar"/>
     <w:autoRedefine/>
     <w:qFormat/>
-    <w:rsid w:val="006E1829"/>
+    <w:rsid w:val="00C759BC"/>
     <w:pPr>
       <w:ind w:firstLine="0"/>
       <w:jc w:val="center"/>
@@ -26097,7 +26998,7 @@
     <w:name w:val="Li Figura Char"/>
     <w:basedOn w:val="DefaultParagraphFont"/>
     <w:link w:val="LiFigura"/>
-    <w:rsid w:val="006E1829"/>
+    <w:rsid w:val="00C759BC"/>
     <w:rPr>
       <w:rFonts w:ascii="Times New Roman" w:hAnsi="Times New Roman"/>
       <w:sz w:val="20"/>
@@ -27077,7 +27978,7 @@
 </file>
 
 <file path=customXml/itemProps1.xml><?xml version="1.0" encoding="utf-8"?>
-<ds:datastoreItem xmlns:ds="http://schemas.openxmlformats.org/officeDocument/2006/customXml" ds:itemID="{4CFC0058-88A9-4353-9D4D-C3456BFD24AF}">
+<ds:datastoreItem xmlns:ds="http://schemas.openxmlformats.org/officeDocument/2006/customXml" ds:itemID="{D6932C67-CC29-4261-9BFB-D8FBDCAB1864}">
   <ds:schemaRefs>
     <ds:schemaRef ds:uri="http://schemas.openxmlformats.org/officeDocument/2006/bibliography"/>
   </ds:schemaRefs>

</xml_diff>

<commit_message>
fixed mistake + added new folder
</commit_message>
<xml_diff>
--- a/Documentation/Documentation.docx
+++ b/Documentation/Documentation.docx
@@ -11,7 +11,7 @@
         </w:numPr>
         <w:ind w:firstLine="720"/>
       </w:pPr>
-      <w:bookmarkStart w:id="0" w:name="_Toc517804185"/>
+      <w:bookmarkStart w:id="0" w:name="_Toc517816637"/>
       <w:r>
         <w:t>Lista figurilor</w:t>
       </w:r>
@@ -46,7 +46,7 @@
       <w:r>
         <w:fldChar w:fldCharType="separate"/>
       </w:r>
-      <w:hyperlink w:anchor="_Toc517804153" w:history="1">
+      <w:hyperlink w:anchor="_Toc517816605" w:history="1">
         <w:r>
           <w:rPr>
             <w:rStyle w:val="Hyperlink"/>
@@ -73,7 +73,7 @@
             <w:noProof/>
             <w:webHidden/>
           </w:rPr>
-          <w:instrText xml:space="preserve"> PAGEREF _Toc517804153 \h </w:instrText>
+          <w:instrText xml:space="preserve"> PAGEREF _Toc517816605 \h </w:instrText>
         </w:r>
         <w:r>
           <w:rPr>
@@ -116,7 +116,7 @@
           <w:lang w:val="en-US"/>
         </w:rPr>
       </w:pPr>
-      <w:hyperlink w:anchor="_Toc517804154" w:history="1">
+      <w:hyperlink w:anchor="_Toc517816606" w:history="1">
         <w:r>
           <w:rPr>
             <w:rStyle w:val="Hyperlink"/>
@@ -143,7 +143,7 @@
             <w:noProof/>
             <w:webHidden/>
           </w:rPr>
-          <w:instrText xml:space="preserve"> PAGEREF _Toc517804154 \h </w:instrText>
+          <w:instrText xml:space="preserve"> PAGEREF _Toc517816606 \h </w:instrText>
         </w:r>
         <w:r>
           <w:rPr>
@@ -186,7 +186,7 @@
           <w:lang w:val="en-US"/>
         </w:rPr>
       </w:pPr>
-      <w:hyperlink w:anchor="_Toc517804155" w:history="1">
+      <w:hyperlink w:anchor="_Toc517816607" w:history="1">
         <w:r>
           <w:rPr>
             <w:rStyle w:val="Hyperlink"/>
@@ -213,7 +213,7 @@
             <w:noProof/>
             <w:webHidden/>
           </w:rPr>
-          <w:instrText xml:space="preserve"> PAGEREF _Toc517804155 \h </w:instrText>
+          <w:instrText xml:space="preserve"> PAGEREF _Toc517816607 \h </w:instrText>
         </w:r>
         <w:r>
           <w:rPr>
@@ -256,7 +256,7 @@
           <w:lang w:val="en-US"/>
         </w:rPr>
       </w:pPr>
-      <w:hyperlink w:anchor="_Toc517804156" w:history="1">
+      <w:hyperlink w:anchor="_Toc517816608" w:history="1">
         <w:r>
           <w:rPr>
             <w:rStyle w:val="Hyperlink"/>
@@ -283,7 +283,7 @@
             <w:noProof/>
             <w:webHidden/>
           </w:rPr>
-          <w:instrText xml:space="preserve"> PAGEREF _Toc517804156 \h </w:instrText>
+          <w:instrText xml:space="preserve"> PAGEREF _Toc517816608 \h </w:instrText>
         </w:r>
         <w:r>
           <w:rPr>
@@ -326,7 +326,7 @@
           <w:lang w:val="en-US"/>
         </w:rPr>
       </w:pPr>
-      <w:hyperlink w:anchor="_Toc517804157" w:history="1">
+      <w:hyperlink w:anchor="_Toc517816609" w:history="1">
         <w:r>
           <w:rPr>
             <w:rStyle w:val="Hyperlink"/>
@@ -353,7 +353,7 @@
             <w:noProof/>
             <w:webHidden/>
           </w:rPr>
-          <w:instrText xml:space="preserve"> PAGEREF _Toc517804157 \h </w:instrText>
+          <w:instrText xml:space="preserve"> PAGEREF _Toc517816609 \h </w:instrText>
         </w:r>
         <w:r>
           <w:rPr>
@@ -396,7 +396,7 @@
           <w:lang w:val="en-US"/>
         </w:rPr>
       </w:pPr>
-      <w:hyperlink w:anchor="_Toc517804158" w:history="1">
+      <w:hyperlink w:anchor="_Toc517816610" w:history="1">
         <w:r>
           <w:rPr>
             <w:rStyle w:val="Hyperlink"/>
@@ -423,7 +423,7 @@
             <w:noProof/>
             <w:webHidden/>
           </w:rPr>
-          <w:instrText xml:space="preserve"> PAGEREF _Toc517804158 \h </w:instrText>
+          <w:instrText xml:space="preserve"> PAGEREF _Toc517816610 \h </w:instrText>
         </w:r>
         <w:r>
           <w:rPr>
@@ -466,7 +466,7 @@
           <w:lang w:val="en-US"/>
         </w:rPr>
       </w:pPr>
-      <w:hyperlink w:anchor="_Toc517804159" w:history="1">
+      <w:hyperlink w:anchor="_Toc517816611" w:history="1">
         <w:r>
           <w:rPr>
             <w:rStyle w:val="Hyperlink"/>
@@ -493,7 +493,7 @@
             <w:noProof/>
             <w:webHidden/>
           </w:rPr>
-          <w:instrText xml:space="preserve"> PAGEREF _Toc517804159 \h </w:instrText>
+          <w:instrText xml:space="preserve"> PAGEREF _Toc517816611 \h </w:instrText>
         </w:r>
         <w:r>
           <w:rPr>
@@ -536,7 +536,7 @@
           <w:lang w:val="en-US"/>
         </w:rPr>
       </w:pPr>
-      <w:hyperlink r:id="rId8" w:anchor="_Toc517804160" w:history="1">
+      <w:hyperlink r:id="rId8" w:anchor="_Toc517816612" w:history="1">
         <w:r>
           <w:rPr>
             <w:rStyle w:val="Hyperlink"/>
@@ -563,7 +563,7 @@
             <w:noProof/>
             <w:webHidden/>
           </w:rPr>
-          <w:instrText xml:space="preserve"> PAGEREF _Toc517804160 \h </w:instrText>
+          <w:instrText xml:space="preserve"> PAGEREF _Toc517816612 \h </w:instrText>
         </w:r>
         <w:r>
           <w:rPr>
@@ -606,7 +606,7 @@
           <w:lang w:val="en-US"/>
         </w:rPr>
       </w:pPr>
-      <w:hyperlink w:anchor="_Toc517804161" w:history="1">
+      <w:hyperlink w:anchor="_Toc517816613" w:history="1">
         <w:r>
           <w:rPr>
             <w:rStyle w:val="Hyperlink"/>
@@ -633,7 +633,7 @@
             <w:noProof/>
             <w:webHidden/>
           </w:rPr>
-          <w:instrText xml:space="preserve"> PAGEREF _Toc517804161 \h </w:instrText>
+          <w:instrText xml:space="preserve"> PAGEREF _Toc517816613 \h </w:instrText>
         </w:r>
         <w:r>
           <w:rPr>
@@ -676,7 +676,7 @@
           <w:lang w:val="en-US"/>
         </w:rPr>
       </w:pPr>
-      <w:hyperlink w:anchor="_Toc517804162" w:history="1">
+      <w:hyperlink w:anchor="_Toc517816614" w:history="1">
         <w:r>
           <w:rPr>
             <w:rStyle w:val="Hyperlink"/>
@@ -703,7 +703,7 @@
             <w:noProof/>
             <w:webHidden/>
           </w:rPr>
-          <w:instrText xml:space="preserve"> PAGEREF _Toc517804162 \h </w:instrText>
+          <w:instrText xml:space="preserve"> PAGEREF _Toc517816614 \h </w:instrText>
         </w:r>
         <w:r>
           <w:rPr>
@@ -746,7 +746,7 @@
           <w:lang w:val="en-US"/>
         </w:rPr>
       </w:pPr>
-      <w:hyperlink w:anchor="_Toc517804163" w:history="1">
+      <w:hyperlink w:anchor="_Toc517816615" w:history="1">
         <w:r>
           <w:rPr>
             <w:rStyle w:val="Hyperlink"/>
@@ -773,7 +773,7 @@
             <w:noProof/>
             <w:webHidden/>
           </w:rPr>
-          <w:instrText xml:space="preserve"> PAGEREF _Toc517804163 \h </w:instrText>
+          <w:instrText xml:space="preserve"> PAGEREF _Toc517816615 \h </w:instrText>
         </w:r>
         <w:r>
           <w:rPr>
@@ -816,7 +816,7 @@
           <w:lang w:val="en-US"/>
         </w:rPr>
       </w:pPr>
-      <w:hyperlink w:anchor="_Toc517804164" w:history="1">
+      <w:hyperlink w:anchor="_Toc517816616" w:history="1">
         <w:r>
           <w:rPr>
             <w:rStyle w:val="Hyperlink"/>
@@ -843,7 +843,7 @@
             <w:noProof/>
             <w:webHidden/>
           </w:rPr>
-          <w:instrText xml:space="preserve"> PAGEREF _Toc517804164 \h </w:instrText>
+          <w:instrText xml:space="preserve"> PAGEREF _Toc517816616 \h </w:instrText>
         </w:r>
         <w:r>
           <w:rPr>
@@ -886,7 +886,7 @@
           <w:lang w:val="en-US"/>
         </w:rPr>
       </w:pPr>
-      <w:hyperlink w:anchor="_Toc517804165" w:history="1">
+      <w:hyperlink w:anchor="_Toc517816617" w:history="1">
         <w:r>
           <w:rPr>
             <w:rStyle w:val="Hyperlink"/>
@@ -913,7 +913,7 @@
             <w:noProof/>
             <w:webHidden/>
           </w:rPr>
-          <w:instrText xml:space="preserve"> PAGEREF _Toc517804165 \h </w:instrText>
+          <w:instrText xml:space="preserve"> PAGEREF _Toc517816617 \h </w:instrText>
         </w:r>
         <w:r>
           <w:rPr>
@@ -956,13 +956,13 @@
           <w:lang w:val="en-US"/>
         </w:rPr>
       </w:pPr>
-      <w:hyperlink w:anchor="_Toc517804166" w:history="1">
+      <w:hyperlink w:anchor="_Toc517816618" w:history="1">
         <w:r>
           <w:rPr>
             <w:rStyle w:val="Hyperlink"/>
             <w:noProof/>
           </w:rPr>
-          <w:t>Figura 14: KY-008 Modulul senzor laser [15]</w:t>
+          <w:t>Figura 14: KY-008 Modulul senzor laser</w:t>
         </w:r>
         <w:r>
           <w:rPr>
@@ -983,7 +983,7 @@
             <w:noProof/>
             <w:webHidden/>
           </w:rPr>
-          <w:instrText xml:space="preserve"> PAGEREF _Toc517804166 \h </w:instrText>
+          <w:instrText xml:space="preserve"> PAGEREF _Toc517816618 \h </w:instrText>
         </w:r>
         <w:r>
           <w:rPr>
@@ -1026,7 +1026,7 @@
           <w:lang w:val="en-US"/>
         </w:rPr>
       </w:pPr>
-      <w:hyperlink w:anchor="_Toc517804167" w:history="1">
+      <w:hyperlink w:anchor="_Toc517816619" w:history="1">
         <w:r>
           <w:rPr>
             <w:rStyle w:val="Hyperlink"/>
@@ -1053,7 +1053,7 @@
             <w:noProof/>
             <w:webHidden/>
           </w:rPr>
-          <w:instrText xml:space="preserve"> PAGEREF _Toc517804167 \h </w:instrText>
+          <w:instrText xml:space="preserve"> PAGEREF _Toc517816619 \h </w:instrText>
         </w:r>
         <w:r>
           <w:rPr>
@@ -1096,13 +1096,13 @@
           <w:lang w:val="en-US"/>
         </w:rPr>
       </w:pPr>
-      <w:hyperlink w:anchor="_Toc517804168" w:history="1">
+      <w:hyperlink w:anchor="_Toc517816620" w:history="1">
         <w:r>
           <w:rPr>
             <w:rStyle w:val="Hyperlink"/>
             <w:noProof/>
           </w:rPr>
-          <w:t>Figura 16: KY-016 Modul LED cu 3 culori [16]</w:t>
+          <w:t>Figura 16: KY-016 Modul LED cu 3 culori</w:t>
         </w:r>
         <w:r>
           <w:rPr>
@@ -1123,7 +1123,7 @@
             <w:noProof/>
             <w:webHidden/>
           </w:rPr>
-          <w:instrText xml:space="preserve"> PAGEREF _Toc517804168 \h </w:instrText>
+          <w:instrText xml:space="preserve"> PAGEREF _Toc517816620 \h </w:instrText>
         </w:r>
         <w:r>
           <w:rPr>
@@ -1166,7 +1166,7 @@
           <w:lang w:val="en-US"/>
         </w:rPr>
       </w:pPr>
-      <w:hyperlink w:anchor="_Toc517804169" w:history="1">
+      <w:hyperlink w:anchor="_Toc517816621" w:history="1">
         <w:r>
           <w:rPr>
             <w:rStyle w:val="Hyperlink"/>
@@ -1193,7 +1193,7 @@
             <w:noProof/>
             <w:webHidden/>
           </w:rPr>
-          <w:instrText xml:space="preserve"> PAGEREF _Toc517804169 \h </w:instrText>
+          <w:instrText xml:space="preserve"> PAGEREF _Toc517816621 \h </w:instrText>
         </w:r>
         <w:r>
           <w:rPr>
@@ -1236,13 +1236,13 @@
           <w:lang w:val="en-US"/>
         </w:rPr>
       </w:pPr>
-      <w:hyperlink w:anchor="_Toc517804170" w:history="1">
+      <w:hyperlink w:anchor="_Toc517816622" w:history="1">
         <w:r>
           <w:rPr>
             <w:rStyle w:val="Hyperlink"/>
             <w:noProof/>
           </w:rPr>
-          <w:t>Figura 18: KY-019 Modul releu 5V [17]</w:t>
+          <w:t>Figura 18: KY-019 Modul releu 5V</w:t>
         </w:r>
         <w:r>
           <w:rPr>
@@ -1263,7 +1263,7 @@
             <w:noProof/>
             <w:webHidden/>
           </w:rPr>
-          <w:instrText xml:space="preserve"> PAGEREF _Toc517804170 \h </w:instrText>
+          <w:instrText xml:space="preserve"> PAGEREF _Toc517816622 \h </w:instrText>
         </w:r>
         <w:r>
           <w:rPr>
@@ -1306,7 +1306,7 @@
           <w:lang w:val="en-US"/>
         </w:rPr>
       </w:pPr>
-      <w:hyperlink w:anchor="_Toc517804171" w:history="1">
+      <w:hyperlink w:anchor="_Toc517816623" w:history="1">
         <w:r>
           <w:rPr>
             <w:rStyle w:val="Hyperlink"/>
@@ -1333,7 +1333,7 @@
             <w:noProof/>
             <w:webHidden/>
           </w:rPr>
-          <w:instrText xml:space="preserve"> PAGEREF _Toc517804171 \h </w:instrText>
+          <w:instrText xml:space="preserve"> PAGEREF _Toc517816623 \h </w:instrText>
         </w:r>
         <w:r>
           <w:rPr>
@@ -1376,13 +1376,13 @@
           <w:lang w:val="en-US"/>
         </w:rPr>
       </w:pPr>
-      <w:hyperlink w:anchor="_Toc517804172" w:history="1">
+      <w:hyperlink w:anchor="_Toc517816624" w:history="1">
         <w:r>
           <w:rPr>
             <w:rStyle w:val="Hyperlink"/>
             <w:noProof/>
           </w:rPr>
-          <w:t>Figura 20: KY-011 Modul LED cu 2 culori [18]</w:t>
+          <w:t>Figura 20: KY-011 Modul LED cu 2 culori</w:t>
         </w:r>
         <w:r>
           <w:rPr>
@@ -1403,7 +1403,7 @@
             <w:noProof/>
             <w:webHidden/>
           </w:rPr>
-          <w:instrText xml:space="preserve"> PAGEREF _Toc517804172 \h </w:instrText>
+          <w:instrText xml:space="preserve"> PAGEREF _Toc517816624 \h </w:instrText>
         </w:r>
         <w:r>
           <w:rPr>
@@ -1446,7 +1446,7 @@
           <w:lang w:val="en-US"/>
         </w:rPr>
       </w:pPr>
-      <w:hyperlink w:anchor="_Toc517804173" w:history="1">
+      <w:hyperlink w:anchor="_Toc517816625" w:history="1">
         <w:r>
           <w:rPr>
             <w:rStyle w:val="Hyperlink"/>
@@ -1473,7 +1473,7 @@
             <w:noProof/>
             <w:webHidden/>
           </w:rPr>
-          <w:instrText xml:space="preserve"> PAGEREF _Toc517804173 \h </w:instrText>
+          <w:instrText xml:space="preserve"> PAGEREF _Toc517816625 \h </w:instrText>
         </w:r>
         <w:r>
           <w:rPr>
@@ -1516,7 +1516,7 @@
           <w:lang w:val="en-US"/>
         </w:rPr>
       </w:pPr>
-      <w:hyperlink w:anchor="_Toc517804174" w:history="1">
+      <w:hyperlink w:anchor="_Toc517816626" w:history="1">
         <w:r>
           <w:rPr>
             <w:rStyle w:val="Hyperlink"/>
@@ -1543,7 +1543,7 @@
             <w:noProof/>
             <w:webHidden/>
           </w:rPr>
-          <w:instrText xml:space="preserve"> PAGEREF _Toc517804174 \h </w:instrText>
+          <w:instrText xml:space="preserve"> PAGEREF _Toc517816626 \h </w:instrText>
         </w:r>
         <w:r>
           <w:rPr>
@@ -1586,7 +1586,7 @@
           <w:lang w:val="en-US"/>
         </w:rPr>
       </w:pPr>
-      <w:hyperlink w:anchor="_Toc517804175" w:history="1">
+      <w:hyperlink w:anchor="_Toc517816627" w:history="1">
         <w:r>
           <w:rPr>
             <w:rStyle w:val="Hyperlink"/>
@@ -1613,7 +1613,7 @@
             <w:noProof/>
             <w:webHidden/>
           </w:rPr>
-          <w:instrText xml:space="preserve"> PAGEREF _Toc517804175 \h </w:instrText>
+          <w:instrText xml:space="preserve"> PAGEREF _Toc517816627 \h </w:instrText>
         </w:r>
         <w:r>
           <w:rPr>
@@ -1662,7 +1662,7 @@
         </w:numPr>
         <w:ind w:firstLine="720"/>
       </w:pPr>
-      <w:bookmarkStart w:id="1" w:name="_Toc517804186"/>
+      <w:bookmarkStart w:id="1" w:name="_Toc517816638"/>
       <w:r>
         <w:t>Lista tabelelor</w:t>
       </w:r>
@@ -1676,6 +1676,8 @@
           <w:szCs w:val="96"/>
         </w:rPr>
       </w:pPr>
+      <w:bookmarkStart w:id="2" w:name="_GoBack"/>
+      <w:bookmarkEnd w:id="2"/>
     </w:p>
     <w:p>
       <w:pPr>
@@ -1698,7 +1700,7 @@
       <w:r>
         <w:fldChar w:fldCharType="separate"/>
       </w:r>
-      <w:hyperlink w:anchor="_Toc517804176" w:history="1">
+      <w:hyperlink w:anchor="_Toc517816628" w:history="1">
         <w:r>
           <w:rPr>
             <w:rStyle w:val="Hyperlink"/>
@@ -1725,7 +1727,7 @@
             <w:noProof/>
             <w:webHidden/>
           </w:rPr>
-          <w:instrText xml:space="preserve"> PAGEREF _Toc517804176 \h </w:instrText>
+          <w:instrText xml:space="preserve"> PAGEREF _Toc517816628 \h </w:instrText>
         </w:r>
         <w:r>
           <w:rPr>
@@ -1768,7 +1770,7 @@
           <w:lang w:val="en-US"/>
         </w:rPr>
       </w:pPr>
-      <w:hyperlink w:anchor="_Toc517804177" w:history="1">
+      <w:hyperlink w:anchor="_Toc517816629" w:history="1">
         <w:r>
           <w:rPr>
             <w:rStyle w:val="Hyperlink"/>
@@ -1795,7 +1797,7 @@
             <w:noProof/>
             <w:webHidden/>
           </w:rPr>
-          <w:instrText xml:space="preserve"> PAGEREF _Toc517804177 \h </w:instrText>
+          <w:instrText xml:space="preserve"> PAGEREF _Toc517816629 \h </w:instrText>
         </w:r>
         <w:r>
           <w:rPr>
@@ -1838,7 +1840,7 @@
           <w:lang w:val="en-US"/>
         </w:rPr>
       </w:pPr>
-      <w:hyperlink w:anchor="_Toc517804178" w:history="1">
+      <w:hyperlink w:anchor="_Toc517816630" w:history="1">
         <w:r>
           <w:rPr>
             <w:rStyle w:val="Hyperlink"/>
@@ -1865,7 +1867,7 @@
             <w:noProof/>
             <w:webHidden/>
           </w:rPr>
-          <w:instrText xml:space="preserve"> PAGEREF _Toc517804178 \h </w:instrText>
+          <w:instrText xml:space="preserve"> PAGEREF _Toc517816630 \h </w:instrText>
         </w:r>
         <w:r>
           <w:rPr>
@@ -1908,7 +1910,7 @@
           <w:lang w:val="en-US"/>
         </w:rPr>
       </w:pPr>
-      <w:hyperlink w:anchor="_Toc517804179" w:history="1">
+      <w:hyperlink w:anchor="_Toc517816631" w:history="1">
         <w:r>
           <w:rPr>
             <w:rStyle w:val="Hyperlink"/>
@@ -1935,7 +1937,7 @@
             <w:noProof/>
             <w:webHidden/>
           </w:rPr>
-          <w:instrText xml:space="preserve"> PAGEREF _Toc517804179 \h </w:instrText>
+          <w:instrText xml:space="preserve"> PAGEREF _Toc517816631 \h </w:instrText>
         </w:r>
         <w:r>
           <w:rPr>
@@ -1978,7 +1980,7 @@
           <w:lang w:val="en-US"/>
         </w:rPr>
       </w:pPr>
-      <w:hyperlink w:anchor="_Toc517804180" w:history="1">
+      <w:hyperlink w:anchor="_Toc517816632" w:history="1">
         <w:r>
           <w:rPr>
             <w:rStyle w:val="Hyperlink"/>
@@ -2005,7 +2007,7 @@
             <w:noProof/>
             <w:webHidden/>
           </w:rPr>
-          <w:instrText xml:space="preserve"> PAGEREF _Toc517804180 \h </w:instrText>
+          <w:instrText xml:space="preserve"> PAGEREF _Toc517816632 \h </w:instrText>
         </w:r>
         <w:r>
           <w:rPr>
@@ -2048,7 +2050,7 @@
           <w:lang w:val="en-US"/>
         </w:rPr>
       </w:pPr>
-      <w:hyperlink w:anchor="_Toc517804181" w:history="1">
+      <w:hyperlink w:anchor="_Toc517816633" w:history="1">
         <w:r>
           <w:rPr>
             <w:rStyle w:val="Hyperlink"/>
@@ -2075,7 +2077,7 @@
             <w:noProof/>
             <w:webHidden/>
           </w:rPr>
-          <w:instrText xml:space="preserve"> PAGEREF _Toc517804181 \h </w:instrText>
+          <w:instrText xml:space="preserve"> PAGEREF _Toc517816633 \h </w:instrText>
         </w:r>
         <w:r>
           <w:rPr>
@@ -2118,7 +2120,7 @@
           <w:lang w:val="en-US"/>
         </w:rPr>
       </w:pPr>
-      <w:hyperlink w:anchor="_Toc517804182" w:history="1">
+      <w:hyperlink w:anchor="_Toc517816634" w:history="1">
         <w:r>
           <w:rPr>
             <w:rStyle w:val="Hyperlink"/>
@@ -2145,7 +2147,7 @@
             <w:noProof/>
             <w:webHidden/>
           </w:rPr>
-          <w:instrText xml:space="preserve"> PAGEREF _Toc517804182 \h </w:instrText>
+          <w:instrText xml:space="preserve"> PAGEREF _Toc517816634 \h </w:instrText>
         </w:r>
         <w:r>
           <w:rPr>
@@ -2188,7 +2190,7 @@
           <w:lang w:val="en-US"/>
         </w:rPr>
       </w:pPr>
-      <w:hyperlink w:anchor="_Toc517804183" w:history="1">
+      <w:hyperlink w:anchor="_Toc517816635" w:history="1">
         <w:r>
           <w:rPr>
             <w:rStyle w:val="Hyperlink"/>
@@ -2215,7 +2217,7 @@
             <w:noProof/>
             <w:webHidden/>
           </w:rPr>
-          <w:instrText xml:space="preserve"> PAGEREF _Toc517804183 \h </w:instrText>
+          <w:instrText xml:space="preserve"> PAGEREF _Toc517816635 \h </w:instrText>
         </w:r>
         <w:r>
           <w:rPr>
@@ -2258,7 +2260,7 @@
           <w:lang w:val="en-US"/>
         </w:rPr>
       </w:pPr>
-      <w:hyperlink w:anchor="_Toc517804184" w:history="1">
+      <w:hyperlink w:anchor="_Toc517816636" w:history="1">
         <w:r>
           <w:rPr>
             <w:rStyle w:val="Hyperlink"/>
@@ -2285,7 +2287,7 @@
             <w:noProof/>
             <w:webHidden/>
           </w:rPr>
-          <w:instrText xml:space="preserve"> PAGEREF _Toc517804184 \h </w:instrText>
+          <w:instrText xml:space="preserve"> PAGEREF _Toc517816636 \h </w:instrText>
         </w:r>
         <w:r>
           <w:rPr>
@@ -2333,7 +2335,7 @@
           <w:szCs w:val="52"/>
         </w:rPr>
       </w:pPr>
-      <w:bookmarkStart w:id="2" w:name="_Toc515625688"/>
+      <w:bookmarkStart w:id="3" w:name="_Toc515625688"/>
       <w:r>
         <w:rPr>
           <w:rFonts w:ascii="Times New Roman" w:hAnsi="Times New Roman" w:cs="Times New Roman"/>
@@ -2405,7 +2407,7 @@
             </w:rPr>
             <w:fldChar w:fldCharType="separate"/>
           </w:r>
-          <w:hyperlink w:anchor="_Toc517804185" w:history="1">
+          <w:hyperlink w:anchor="_Toc517816637" w:history="1">
             <w:r>
               <w:rPr>
                 <w:rStyle w:val="Hyperlink"/>
@@ -2432,7 +2434,7 @@
                 <w:noProof/>
                 <w:webHidden/>
               </w:rPr>
-              <w:instrText xml:space="preserve"> PAGEREF _Toc517804185 \h </w:instrText>
+              <w:instrText xml:space="preserve"> PAGEREF _Toc517816637 \h </w:instrText>
             </w:r>
             <w:r>
               <w:rPr>
@@ -2472,7 +2474,7 @@
               <w:lang w:val="en-US"/>
             </w:rPr>
           </w:pPr>
-          <w:hyperlink w:anchor="_Toc517804186" w:history="1">
+          <w:hyperlink w:anchor="_Toc517816638" w:history="1">
             <w:r>
               <w:rPr>
                 <w:rStyle w:val="Hyperlink"/>
@@ -2499,7 +2501,7 @@
                 <w:noProof/>
                 <w:webHidden/>
               </w:rPr>
-              <w:instrText xml:space="preserve"> PAGEREF _Toc517804186 \h </w:instrText>
+              <w:instrText xml:space="preserve"> PAGEREF _Toc517816638 \h </w:instrText>
             </w:r>
             <w:r>
               <w:rPr>
@@ -2539,7 +2541,7 @@
               <w:lang w:val="en-US"/>
             </w:rPr>
           </w:pPr>
-          <w:hyperlink w:anchor="_Toc517804187" w:history="1">
+          <w:hyperlink w:anchor="_Toc517816639" w:history="1">
             <w:r>
               <w:rPr>
                 <w:rStyle w:val="Hyperlink"/>
@@ -2566,7 +2568,7 @@
                 <w:noProof/>
                 <w:webHidden/>
               </w:rPr>
-              <w:instrText xml:space="preserve"> PAGEREF _Toc517804187 \h </w:instrText>
+              <w:instrText xml:space="preserve"> PAGEREF _Toc517816639 \h </w:instrText>
             </w:r>
             <w:r>
               <w:rPr>
@@ -2609,7 +2611,7 @@
               <w:lang w:val="en-US"/>
             </w:rPr>
           </w:pPr>
-          <w:hyperlink w:anchor="_Toc517804188" w:history="1">
+          <w:hyperlink w:anchor="_Toc517816640" w:history="1">
             <w:r>
               <w:rPr>
                 <w:rStyle w:val="Hyperlink"/>
@@ -2636,7 +2638,7 @@
                 <w:noProof/>
                 <w:webHidden/>
               </w:rPr>
-              <w:instrText xml:space="preserve"> PAGEREF _Toc517804188 \h </w:instrText>
+              <w:instrText xml:space="preserve"> PAGEREF _Toc517816640 \h </w:instrText>
             </w:r>
             <w:r>
               <w:rPr>
@@ -2679,7 +2681,7 @@
               <w:lang w:val="en-US"/>
             </w:rPr>
           </w:pPr>
-          <w:hyperlink w:anchor="_Toc517804189" w:history="1">
+          <w:hyperlink w:anchor="_Toc517816641" w:history="1">
             <w:r>
               <w:rPr>
                 <w:rStyle w:val="Hyperlink"/>
@@ -2706,7 +2708,7 @@
                 <w:noProof/>
                 <w:webHidden/>
               </w:rPr>
-              <w:instrText xml:space="preserve"> PAGEREF _Toc517804189 \h </w:instrText>
+              <w:instrText xml:space="preserve"> PAGEREF _Toc517816641 \h </w:instrText>
             </w:r>
             <w:r>
               <w:rPr>
@@ -2749,7 +2751,7 @@
               <w:lang w:val="en-US"/>
             </w:rPr>
           </w:pPr>
-          <w:hyperlink w:anchor="_Toc517804190" w:history="1">
+          <w:hyperlink w:anchor="_Toc517816642" w:history="1">
             <w:r>
               <w:rPr>
                 <w:rStyle w:val="Hyperlink"/>
@@ -2776,7 +2778,7 @@
                 <w:noProof/>
                 <w:webHidden/>
               </w:rPr>
-              <w:instrText xml:space="preserve"> PAGEREF _Toc517804190 \h </w:instrText>
+              <w:instrText xml:space="preserve"> PAGEREF _Toc517816642 \h </w:instrText>
             </w:r>
             <w:r>
               <w:rPr>
@@ -2819,7 +2821,7 @@
               <w:lang w:val="en-US"/>
             </w:rPr>
           </w:pPr>
-          <w:hyperlink w:anchor="_Toc517804191" w:history="1">
+          <w:hyperlink w:anchor="_Toc517816643" w:history="1">
             <w:r>
               <w:rPr>
                 <w:rStyle w:val="Hyperlink"/>
@@ -2846,7 +2848,7 @@
                 <w:noProof/>
                 <w:webHidden/>
               </w:rPr>
-              <w:instrText xml:space="preserve"> PAGEREF _Toc517804191 \h </w:instrText>
+              <w:instrText xml:space="preserve"> PAGEREF _Toc517816643 \h </w:instrText>
             </w:r>
             <w:r>
               <w:rPr>
@@ -2889,7 +2891,7 @@
               <w:lang w:val="en-US"/>
             </w:rPr>
           </w:pPr>
-          <w:hyperlink w:anchor="_Toc517804192" w:history="1">
+          <w:hyperlink w:anchor="_Toc517816644" w:history="1">
             <w:r>
               <w:rPr>
                 <w:rStyle w:val="Hyperlink"/>
@@ -2916,7 +2918,7 @@
                 <w:noProof/>
                 <w:webHidden/>
               </w:rPr>
-              <w:instrText xml:space="preserve"> PAGEREF _Toc517804192 \h </w:instrText>
+              <w:instrText xml:space="preserve"> PAGEREF _Toc517816644 \h </w:instrText>
             </w:r>
             <w:r>
               <w:rPr>
@@ -2956,7 +2958,7 @@
               <w:lang w:val="en-US"/>
             </w:rPr>
           </w:pPr>
-          <w:hyperlink w:anchor="_Toc517804193" w:history="1">
+          <w:hyperlink w:anchor="_Toc517816645" w:history="1">
             <w:r>
               <w:rPr>
                 <w:rStyle w:val="Hyperlink"/>
@@ -2983,7 +2985,7 @@
                 <w:noProof/>
                 <w:webHidden/>
               </w:rPr>
-              <w:instrText xml:space="preserve"> PAGEREF _Toc517804193 \h </w:instrText>
+              <w:instrText xml:space="preserve"> PAGEREF _Toc517816645 \h </w:instrText>
             </w:r>
             <w:r>
               <w:rPr>
@@ -3023,7 +3025,7 @@
               <w:lang w:val="en-US"/>
             </w:rPr>
           </w:pPr>
-          <w:hyperlink w:anchor="_Toc517804194" w:history="1">
+          <w:hyperlink w:anchor="_Toc517816646" w:history="1">
             <w:r>
               <w:rPr>
                 <w:rStyle w:val="Hyperlink"/>
@@ -3065,7 +3067,7 @@
                 <w:noProof/>
                 <w:webHidden/>
               </w:rPr>
-              <w:instrText xml:space="preserve"> PAGEREF _Toc517804194 \h </w:instrText>
+              <w:instrText xml:space="preserve"> PAGEREF _Toc517816646 \h </w:instrText>
             </w:r>
             <w:r>
               <w:rPr>
@@ -3109,7 +3111,7 @@
               <w:lang w:val="en-US"/>
             </w:rPr>
           </w:pPr>
-          <w:hyperlink w:anchor="_Toc517804195" w:history="1">
+          <w:hyperlink w:anchor="_Toc517816647" w:history="1">
             <w:r>
               <w:rPr>
                 <w:rStyle w:val="Hyperlink"/>
@@ -3151,7 +3153,7 @@
                 <w:noProof/>
                 <w:webHidden/>
               </w:rPr>
-              <w:instrText xml:space="preserve"> PAGEREF _Toc517804195 \h </w:instrText>
+              <w:instrText xml:space="preserve"> PAGEREF _Toc517816647 \h </w:instrText>
             </w:r>
             <w:r>
               <w:rPr>
@@ -3195,7 +3197,7 @@
               <w:lang w:val="en-US"/>
             </w:rPr>
           </w:pPr>
-          <w:hyperlink w:anchor="_Toc517804196" w:history="1">
+          <w:hyperlink w:anchor="_Toc517816648" w:history="1">
             <w:r>
               <w:rPr>
                 <w:rStyle w:val="Hyperlink"/>
@@ -3237,7 +3239,7 @@
                 <w:noProof/>
                 <w:webHidden/>
               </w:rPr>
-              <w:instrText xml:space="preserve"> PAGEREF _Toc517804196 \h </w:instrText>
+              <w:instrText xml:space="preserve"> PAGEREF _Toc517816648 \h </w:instrText>
             </w:r>
             <w:r>
               <w:rPr>
@@ -3281,7 +3283,7 @@
               <w:lang w:val="en-US"/>
             </w:rPr>
           </w:pPr>
-          <w:hyperlink w:anchor="_Toc517804197" w:history="1">
+          <w:hyperlink w:anchor="_Toc517816649" w:history="1">
             <w:r>
               <w:rPr>
                 <w:rStyle w:val="Hyperlink"/>
@@ -3323,7 +3325,7 @@
                 <w:noProof/>
                 <w:webHidden/>
               </w:rPr>
-              <w:instrText xml:space="preserve"> PAGEREF _Toc517804197 \h </w:instrText>
+              <w:instrText xml:space="preserve"> PAGEREF _Toc517816649 \h </w:instrText>
             </w:r>
             <w:r>
               <w:rPr>
@@ -3363,7 +3365,7 @@
               <w:lang w:val="en-US"/>
             </w:rPr>
           </w:pPr>
-          <w:hyperlink w:anchor="_Toc517804198" w:history="1">
+          <w:hyperlink w:anchor="_Toc517816650" w:history="1">
             <w:r>
               <w:rPr>
                 <w:rStyle w:val="Hyperlink"/>
@@ -3405,7 +3407,7 @@
                 <w:noProof/>
                 <w:webHidden/>
               </w:rPr>
-              <w:instrText xml:space="preserve"> PAGEREF _Toc517804198 \h </w:instrText>
+              <w:instrText xml:space="preserve"> PAGEREF _Toc517816650 \h </w:instrText>
             </w:r>
             <w:r>
               <w:rPr>
@@ -3449,7 +3451,7 @@
               <w:lang w:val="en-US"/>
             </w:rPr>
           </w:pPr>
-          <w:hyperlink w:anchor="_Toc517804199" w:history="1">
+          <w:hyperlink w:anchor="_Toc517816651" w:history="1">
             <w:r>
               <w:rPr>
                 <w:rStyle w:val="Hyperlink"/>
@@ -3491,7 +3493,7 @@
                 <w:noProof/>
                 <w:webHidden/>
               </w:rPr>
-              <w:instrText xml:space="preserve"> PAGEREF _Toc517804199 \h </w:instrText>
+              <w:instrText xml:space="preserve"> PAGEREF _Toc517816651 \h </w:instrText>
             </w:r>
             <w:r>
               <w:rPr>
@@ -3535,7 +3537,7 @@
               <w:lang w:val="en-US"/>
             </w:rPr>
           </w:pPr>
-          <w:hyperlink w:anchor="_Toc517804200" w:history="1">
+          <w:hyperlink w:anchor="_Toc517816652" w:history="1">
             <w:r>
               <w:rPr>
                 <w:rStyle w:val="Hyperlink"/>
@@ -3577,7 +3579,7 @@
                 <w:noProof/>
                 <w:webHidden/>
               </w:rPr>
-              <w:instrText xml:space="preserve"> PAGEREF _Toc517804200 \h </w:instrText>
+              <w:instrText xml:space="preserve"> PAGEREF _Toc517816652 \h </w:instrText>
             </w:r>
             <w:r>
               <w:rPr>
@@ -3621,7 +3623,7 @@
               <w:lang w:val="en-US"/>
             </w:rPr>
           </w:pPr>
-          <w:hyperlink w:anchor="_Toc517804201" w:history="1">
+          <w:hyperlink w:anchor="_Toc517816653" w:history="1">
             <w:r>
               <w:rPr>
                 <w:rStyle w:val="Hyperlink"/>
@@ -3663,7 +3665,7 @@
                 <w:noProof/>
                 <w:webHidden/>
               </w:rPr>
-              <w:instrText xml:space="preserve"> PAGEREF _Toc517804201 \h </w:instrText>
+              <w:instrText xml:space="preserve"> PAGEREF _Toc517816653 \h </w:instrText>
             </w:r>
             <w:r>
               <w:rPr>
@@ -3707,7 +3709,7 @@
               <w:lang w:val="en-US"/>
             </w:rPr>
           </w:pPr>
-          <w:hyperlink w:anchor="_Toc517804202" w:history="1">
+          <w:hyperlink w:anchor="_Toc517816654" w:history="1">
             <w:r>
               <w:rPr>
                 <w:rStyle w:val="Hyperlink"/>
@@ -3749,7 +3751,7 @@
                 <w:noProof/>
                 <w:webHidden/>
               </w:rPr>
-              <w:instrText xml:space="preserve"> PAGEREF _Toc517804202 \h </w:instrText>
+              <w:instrText xml:space="preserve"> PAGEREF _Toc517816654 \h </w:instrText>
             </w:r>
             <w:r>
               <w:rPr>
@@ -3793,7 +3795,7 @@
               <w:lang w:val="en-US"/>
             </w:rPr>
           </w:pPr>
-          <w:hyperlink w:anchor="_Toc517804203" w:history="1">
+          <w:hyperlink w:anchor="_Toc517816655" w:history="1">
             <w:r>
               <w:rPr>
                 <w:rStyle w:val="Hyperlink"/>
@@ -3835,7 +3837,7 @@
                 <w:noProof/>
                 <w:webHidden/>
               </w:rPr>
-              <w:instrText xml:space="preserve"> PAGEREF _Toc517804203 \h </w:instrText>
+              <w:instrText xml:space="preserve"> PAGEREF _Toc517816655 \h </w:instrText>
             </w:r>
             <w:r>
               <w:rPr>
@@ -3879,7 +3881,7 @@
               <w:lang w:val="en-US"/>
             </w:rPr>
           </w:pPr>
-          <w:hyperlink w:anchor="_Toc517804204" w:history="1">
+          <w:hyperlink w:anchor="_Toc517816656" w:history="1">
             <w:r>
               <w:rPr>
                 <w:rStyle w:val="Hyperlink"/>
@@ -3921,7 +3923,7 @@
                 <w:noProof/>
                 <w:webHidden/>
               </w:rPr>
-              <w:instrText xml:space="preserve"> PAGEREF _Toc517804204 \h </w:instrText>
+              <w:instrText xml:space="preserve"> PAGEREF _Toc517816656 \h </w:instrText>
             </w:r>
             <w:r>
               <w:rPr>
@@ -3965,7 +3967,7 @@
               <w:lang w:val="en-US"/>
             </w:rPr>
           </w:pPr>
-          <w:hyperlink w:anchor="_Toc517804205" w:history="1">
+          <w:hyperlink w:anchor="_Toc517816657" w:history="1">
             <w:r>
               <w:rPr>
                 <w:rStyle w:val="Hyperlink"/>
@@ -4007,7 +4009,7 @@
                 <w:noProof/>
                 <w:webHidden/>
               </w:rPr>
-              <w:instrText xml:space="preserve"> PAGEREF _Toc517804205 \h </w:instrText>
+              <w:instrText xml:space="preserve"> PAGEREF _Toc517816657 \h </w:instrText>
             </w:r>
             <w:r>
               <w:rPr>
@@ -4051,7 +4053,7 @@
               <w:lang w:val="en-US"/>
             </w:rPr>
           </w:pPr>
-          <w:hyperlink w:anchor="_Toc517804206" w:history="1">
+          <w:hyperlink w:anchor="_Toc517816658" w:history="1">
             <w:r>
               <w:rPr>
                 <w:rStyle w:val="Hyperlink"/>
@@ -4093,7 +4095,7 @@
                 <w:noProof/>
                 <w:webHidden/>
               </w:rPr>
-              <w:instrText xml:space="preserve"> PAGEREF _Toc517804206 \h </w:instrText>
+              <w:instrText xml:space="preserve"> PAGEREF _Toc517816658 \h </w:instrText>
             </w:r>
             <w:r>
               <w:rPr>
@@ -4137,7 +4139,7 @@
               <w:lang w:val="en-US"/>
             </w:rPr>
           </w:pPr>
-          <w:hyperlink w:anchor="_Toc517804207" w:history="1">
+          <w:hyperlink w:anchor="_Toc517816659" w:history="1">
             <w:r>
               <w:rPr>
                 <w:rStyle w:val="Hyperlink"/>
@@ -4179,7 +4181,7 @@
                 <w:noProof/>
                 <w:webHidden/>
               </w:rPr>
-              <w:instrText xml:space="preserve"> PAGEREF _Toc517804207 \h </w:instrText>
+              <w:instrText xml:space="preserve"> PAGEREF _Toc517816659 \h </w:instrText>
             </w:r>
             <w:r>
               <w:rPr>
@@ -4223,7 +4225,7 @@
               <w:lang w:val="en-US"/>
             </w:rPr>
           </w:pPr>
-          <w:hyperlink w:anchor="_Toc517804208" w:history="1">
+          <w:hyperlink w:anchor="_Toc517816660" w:history="1">
             <w:r>
               <w:rPr>
                 <w:rStyle w:val="Hyperlink"/>
@@ -4265,7 +4267,7 @@
                 <w:noProof/>
                 <w:webHidden/>
               </w:rPr>
-              <w:instrText xml:space="preserve"> PAGEREF _Toc517804208 \h </w:instrText>
+              <w:instrText xml:space="preserve"> PAGEREF _Toc517816660 \h </w:instrText>
             </w:r>
             <w:r>
               <w:rPr>
@@ -4309,7 +4311,7 @@
               <w:lang w:val="en-US"/>
             </w:rPr>
           </w:pPr>
-          <w:hyperlink w:anchor="_Toc517804209" w:history="1">
+          <w:hyperlink w:anchor="_Toc517816661" w:history="1">
             <w:r>
               <w:rPr>
                 <w:rStyle w:val="Hyperlink"/>
@@ -4351,7 +4353,7 @@
                 <w:noProof/>
                 <w:webHidden/>
               </w:rPr>
-              <w:instrText xml:space="preserve"> PAGEREF _Toc517804209 \h </w:instrText>
+              <w:instrText xml:space="preserve"> PAGEREF _Toc517816661 \h </w:instrText>
             </w:r>
             <w:r>
               <w:rPr>
@@ -4395,7 +4397,7 @@
               <w:lang w:val="en-US"/>
             </w:rPr>
           </w:pPr>
-          <w:hyperlink w:anchor="_Toc517804210" w:history="1">
+          <w:hyperlink w:anchor="_Toc517816662" w:history="1">
             <w:r>
               <w:rPr>
                 <w:rStyle w:val="Hyperlink"/>
@@ -4437,7 +4439,7 @@
                 <w:noProof/>
                 <w:webHidden/>
               </w:rPr>
-              <w:instrText xml:space="preserve"> PAGEREF _Toc517804210 \h </w:instrText>
+              <w:instrText xml:space="preserve"> PAGEREF _Toc517816662 \h </w:instrText>
             </w:r>
             <w:r>
               <w:rPr>
@@ -4481,7 +4483,7 @@
               <w:lang w:val="en-US"/>
             </w:rPr>
           </w:pPr>
-          <w:hyperlink w:anchor="_Toc517804211" w:history="1">
+          <w:hyperlink w:anchor="_Toc517816663" w:history="1">
             <w:r>
               <w:rPr>
                 <w:rStyle w:val="Hyperlink"/>
@@ -4523,7 +4525,7 @@
                 <w:noProof/>
                 <w:webHidden/>
               </w:rPr>
-              <w:instrText xml:space="preserve"> PAGEREF _Toc517804211 \h </w:instrText>
+              <w:instrText xml:space="preserve"> PAGEREF _Toc517816663 \h </w:instrText>
             </w:r>
             <w:r>
               <w:rPr>
@@ -4567,7 +4569,7 @@
               <w:lang w:val="en-US"/>
             </w:rPr>
           </w:pPr>
-          <w:hyperlink w:anchor="_Toc517804212" w:history="1">
+          <w:hyperlink w:anchor="_Toc517816664" w:history="1">
             <w:r>
               <w:rPr>
                 <w:rStyle w:val="Hyperlink"/>
@@ -4609,7 +4611,7 @@
                 <w:noProof/>
                 <w:webHidden/>
               </w:rPr>
-              <w:instrText xml:space="preserve"> PAGEREF _Toc517804212 \h </w:instrText>
+              <w:instrText xml:space="preserve"> PAGEREF _Toc517816664 \h </w:instrText>
             </w:r>
             <w:r>
               <w:rPr>
@@ -4653,7 +4655,7 @@
               <w:lang w:val="en-US"/>
             </w:rPr>
           </w:pPr>
-          <w:hyperlink w:anchor="_Toc517804213" w:history="1">
+          <w:hyperlink w:anchor="_Toc517816665" w:history="1">
             <w:r>
               <w:rPr>
                 <w:rStyle w:val="Hyperlink"/>
@@ -4695,7 +4697,7 @@
                 <w:noProof/>
                 <w:webHidden/>
               </w:rPr>
-              <w:instrText xml:space="preserve"> PAGEREF _Toc517804213 \h </w:instrText>
+              <w:instrText xml:space="preserve"> PAGEREF _Toc517816665 \h </w:instrText>
             </w:r>
             <w:r>
               <w:rPr>
@@ -4739,7 +4741,7 @@
               <w:lang w:val="en-US"/>
             </w:rPr>
           </w:pPr>
-          <w:hyperlink w:anchor="_Toc517804214" w:history="1">
+          <w:hyperlink w:anchor="_Toc517816666" w:history="1">
             <w:r>
               <w:rPr>
                 <w:rStyle w:val="Hyperlink"/>
@@ -4781,7 +4783,7 @@
                 <w:noProof/>
                 <w:webHidden/>
               </w:rPr>
-              <w:instrText xml:space="preserve"> PAGEREF _Toc517804214 \h </w:instrText>
+              <w:instrText xml:space="preserve"> PAGEREF _Toc517816666 \h </w:instrText>
             </w:r>
             <w:r>
               <w:rPr>
@@ -4825,7 +4827,7 @@
               <w:lang w:val="en-US"/>
             </w:rPr>
           </w:pPr>
-          <w:hyperlink w:anchor="_Toc517804215" w:history="1">
+          <w:hyperlink w:anchor="_Toc517816667" w:history="1">
             <w:r>
               <w:rPr>
                 <w:rStyle w:val="Hyperlink"/>
@@ -4867,7 +4869,7 @@
                 <w:noProof/>
                 <w:webHidden/>
               </w:rPr>
-              <w:instrText xml:space="preserve"> PAGEREF _Toc517804215 \h </w:instrText>
+              <w:instrText xml:space="preserve"> PAGEREF _Toc517816667 \h </w:instrText>
             </w:r>
             <w:r>
               <w:rPr>
@@ -4911,7 +4913,7 @@
               <w:lang w:val="en-US"/>
             </w:rPr>
           </w:pPr>
-          <w:hyperlink w:anchor="_Toc517804216" w:history="1">
+          <w:hyperlink w:anchor="_Toc517816668" w:history="1">
             <w:r>
               <w:rPr>
                 <w:rStyle w:val="Hyperlink"/>
@@ -4953,7 +4955,7 @@
                 <w:noProof/>
                 <w:webHidden/>
               </w:rPr>
-              <w:instrText xml:space="preserve"> PAGEREF _Toc517804216 \h </w:instrText>
+              <w:instrText xml:space="preserve"> PAGEREF _Toc517816668 \h </w:instrText>
             </w:r>
             <w:r>
               <w:rPr>
@@ -4993,7 +4995,7 @@
               <w:lang w:val="en-US"/>
             </w:rPr>
           </w:pPr>
-          <w:hyperlink w:anchor="_Toc517804217" w:history="1">
+          <w:hyperlink w:anchor="_Toc517816669" w:history="1">
             <w:r>
               <w:rPr>
                 <w:rStyle w:val="Hyperlink"/>
@@ -5035,7 +5037,7 @@
                 <w:noProof/>
                 <w:webHidden/>
               </w:rPr>
-              <w:instrText xml:space="preserve"> PAGEREF _Toc517804217 \h </w:instrText>
+              <w:instrText xml:space="preserve"> PAGEREF _Toc517816669 \h </w:instrText>
             </w:r>
             <w:r>
               <w:rPr>
@@ -5079,7 +5081,7 @@
               <w:lang w:val="en-US"/>
             </w:rPr>
           </w:pPr>
-          <w:hyperlink w:anchor="_Toc517804218" w:history="1">
+          <w:hyperlink w:anchor="_Toc517816670" w:history="1">
             <w:r>
               <w:rPr>
                 <w:rStyle w:val="Hyperlink"/>
@@ -5121,7 +5123,7 @@
                 <w:noProof/>
                 <w:webHidden/>
               </w:rPr>
-              <w:instrText xml:space="preserve"> PAGEREF _Toc517804218 \h </w:instrText>
+              <w:instrText xml:space="preserve"> PAGEREF _Toc517816670 \h </w:instrText>
             </w:r>
             <w:r>
               <w:rPr>
@@ -5165,7 +5167,7 @@
               <w:lang w:val="en-US"/>
             </w:rPr>
           </w:pPr>
-          <w:hyperlink w:anchor="_Toc517804219" w:history="1">
+          <w:hyperlink w:anchor="_Toc517816671" w:history="1">
             <w:r>
               <w:rPr>
                 <w:rStyle w:val="Hyperlink"/>
@@ -5207,7 +5209,7 @@
                 <w:noProof/>
                 <w:webHidden/>
               </w:rPr>
-              <w:instrText xml:space="preserve"> PAGEREF _Toc517804219 \h </w:instrText>
+              <w:instrText xml:space="preserve"> PAGEREF _Toc517816671 \h </w:instrText>
             </w:r>
             <w:r>
               <w:rPr>
@@ -5251,7 +5253,7 @@
               <w:lang w:val="en-US"/>
             </w:rPr>
           </w:pPr>
-          <w:hyperlink w:anchor="_Toc517804220" w:history="1">
+          <w:hyperlink w:anchor="_Toc517816672" w:history="1">
             <w:r>
               <w:rPr>
                 <w:rStyle w:val="Hyperlink"/>
@@ -5293,7 +5295,7 @@
                 <w:noProof/>
                 <w:webHidden/>
               </w:rPr>
-              <w:instrText xml:space="preserve"> PAGEREF _Toc517804220 \h </w:instrText>
+              <w:instrText xml:space="preserve"> PAGEREF _Toc517816672 \h </w:instrText>
             </w:r>
             <w:r>
               <w:rPr>
@@ -5333,7 +5335,7 @@
               <w:lang w:val="en-US"/>
             </w:rPr>
           </w:pPr>
-          <w:hyperlink w:anchor="_Toc517804221" w:history="1">
+          <w:hyperlink w:anchor="_Toc517816673" w:history="1">
             <w:r>
               <w:rPr>
                 <w:rStyle w:val="Hyperlink"/>
@@ -5360,7 +5362,7 @@
                 <w:noProof/>
                 <w:webHidden/>
               </w:rPr>
-              <w:instrText xml:space="preserve"> PAGEREF _Toc517804221 \h </w:instrText>
+              <w:instrText xml:space="preserve"> PAGEREF _Toc517816673 \h </w:instrText>
             </w:r>
             <w:r>
               <w:rPr>
@@ -5400,7 +5402,7 @@
               <w:lang w:val="en-US"/>
             </w:rPr>
           </w:pPr>
-          <w:hyperlink w:anchor="_Toc517804222" w:history="1">
+          <w:hyperlink w:anchor="_Toc517816674" w:history="1">
             <w:r>
               <w:rPr>
                 <w:rStyle w:val="Hyperlink"/>
@@ -5427,7 +5429,7 @@
                 <w:noProof/>
                 <w:webHidden/>
               </w:rPr>
-              <w:instrText xml:space="preserve"> PAGEREF _Toc517804222 \h </w:instrText>
+              <w:instrText xml:space="preserve"> PAGEREF _Toc517816674 \h </w:instrText>
             </w:r>
             <w:r>
               <w:rPr>
@@ -5488,15 +5490,15 @@
         </w:numPr>
         <w:ind w:firstLine="720"/>
       </w:pPr>
-      <w:bookmarkStart w:id="3" w:name="_Ref516830484"/>
-      <w:bookmarkStart w:id="4" w:name="_Toc517804187"/>
+      <w:bookmarkStart w:id="4" w:name="_Ref516830484"/>
+      <w:bookmarkStart w:id="5" w:name="_Toc517816639"/>
       <w:r>
         <w:lastRenderedPageBreak/>
         <w:t>Introducere</w:t>
       </w:r>
-      <w:bookmarkEnd w:id="2"/>
       <w:bookmarkEnd w:id="3"/>
       <w:bookmarkEnd w:id="4"/>
+      <w:bookmarkEnd w:id="5"/>
     </w:p>
     <w:p>
       <w:pPr>
@@ -5511,14 +5513,14 @@
           <w:noProof w:val="0"/>
         </w:rPr>
       </w:pPr>
-      <w:bookmarkStart w:id="5" w:name="_Toc517804188"/>
+      <w:bookmarkStart w:id="6" w:name="_Toc517816640"/>
       <w:r>
         <w:rPr>
           <w:noProof w:val="0"/>
         </w:rPr>
         <w:t>Context</w:t>
       </w:r>
-      <w:bookmarkEnd w:id="5"/>
+      <w:bookmarkEnd w:id="6"/>
     </w:p>
     <w:p>
       <w:pPr>
@@ -5712,14 +5714,14 @@
           <w:noProof w:val="0"/>
         </w:rPr>
       </w:pPr>
-      <w:bookmarkStart w:id="6" w:name="_Toc517804189"/>
+      <w:bookmarkStart w:id="7" w:name="_Toc517816641"/>
       <w:r>
         <w:rPr>
           <w:noProof w:val="0"/>
         </w:rPr>
         <w:t>Motivație</w:t>
       </w:r>
-      <w:bookmarkEnd w:id="6"/>
+      <w:bookmarkEnd w:id="7"/>
     </w:p>
     <w:p>
       <w:pPr>
@@ -6093,7 +6095,7 @@
           <w:noProof w:val="0"/>
         </w:rPr>
       </w:pPr>
-      <w:bookmarkStart w:id="7" w:name="_Toc517804190"/>
+      <w:bookmarkStart w:id="8" w:name="_Toc517816642"/>
       <w:r>
         <w:rPr>
           <w:noProof w:val="0"/>
@@ -6118,7 +6120,7 @@
         </w:rPr>
         <w:t>ome”?</w:t>
       </w:r>
-      <w:bookmarkEnd w:id="7"/>
+      <w:bookmarkEnd w:id="8"/>
     </w:p>
     <w:p>
       <w:pPr>
@@ -6235,7 +6237,7 @@
           <w:noProof w:val="0"/>
         </w:rPr>
       </w:pPr>
-      <w:bookmarkStart w:id="8" w:name="_Toc517804191"/>
+      <w:bookmarkStart w:id="9" w:name="_Toc517816643"/>
       <w:r>
         <w:rPr>
           <w:noProof w:val="0"/>
@@ -6254,7 +6256,7 @@
         </w:rPr>
         <w:t>ă</w:t>
       </w:r>
-      <w:bookmarkEnd w:id="8"/>
+      <w:bookmarkEnd w:id="9"/>
     </w:p>
     <w:p>
       <w:pPr>
@@ -7143,7 +7145,7 @@
           <w:noProof w:val="0"/>
         </w:rPr>
       </w:pPr>
-      <w:bookmarkStart w:id="9" w:name="_Toc517804192"/>
+      <w:bookmarkStart w:id="10" w:name="_Toc517816644"/>
       <w:r>
         <w:rPr>
           <w:noProof w:val="0"/>
@@ -7156,7 +7158,7 @@
         </w:rPr>
         <w:t>rovocări</w:t>
       </w:r>
-      <w:bookmarkEnd w:id="9"/>
+      <w:bookmarkEnd w:id="10"/>
     </w:p>
     <w:p>
       <w:pPr>
@@ -7688,12 +7690,12 @@
         </w:numPr>
         <w:ind w:firstLine="720"/>
       </w:pPr>
-      <w:bookmarkStart w:id="10" w:name="_Toc517804193"/>
+      <w:bookmarkStart w:id="11" w:name="_Toc517816645"/>
       <w:r>
         <w:lastRenderedPageBreak/>
         <w:t>Contribuții</w:t>
       </w:r>
-      <w:bookmarkEnd w:id="10"/>
+      <w:bookmarkEnd w:id="11"/>
     </w:p>
     <w:p>
       <w:pPr>
@@ -7856,14 +7858,14 @@
           <w:numId w:val="30"/>
         </w:numPr>
       </w:pPr>
-      <w:bookmarkStart w:id="11" w:name="_Ref517298909"/>
-      <w:bookmarkStart w:id="12" w:name="_Toc517804194"/>
+      <w:bookmarkStart w:id="12" w:name="_Ref517298909"/>
+      <w:bookmarkStart w:id="13" w:name="_Toc517816646"/>
       <w:r>
         <w:lastRenderedPageBreak/>
         <w:t>Arhitectura sistemului</w:t>
       </w:r>
-      <w:bookmarkEnd w:id="11"/>
       <w:bookmarkEnd w:id="12"/>
+      <w:bookmarkEnd w:id="13"/>
     </w:p>
     <w:p>
       <w:pPr>
@@ -7881,14 +7883,14 @@
           <w:noProof w:val="0"/>
         </w:rPr>
       </w:pPr>
-      <w:bookmarkStart w:id="13" w:name="_Toc517804195"/>
+      <w:bookmarkStart w:id="14" w:name="_Toc517816647"/>
       <w:r>
         <w:rPr>
           <w:noProof w:val="0"/>
         </w:rPr>
         <w:t>Proiectare</w:t>
       </w:r>
-      <w:bookmarkEnd w:id="13"/>
+      <w:bookmarkEnd w:id="14"/>
     </w:p>
     <w:p>
       <w:pPr>
@@ -8673,9 +8675,9 @@
       <w:pPr>
         <w:pStyle w:val="LiFigura"/>
       </w:pPr>
-      <w:bookmarkStart w:id="14" w:name="_Ref516336671"/>
-      <w:bookmarkStart w:id="15" w:name="_Ref516336655"/>
-      <w:bookmarkStart w:id="16" w:name="_Toc517804153"/>
+      <w:bookmarkStart w:id="15" w:name="_Ref516336671"/>
+      <w:bookmarkStart w:id="16" w:name="_Ref516336655"/>
+      <w:bookmarkStart w:id="17" w:name="_Toc517816605"/>
       <w:r>
         <w:t xml:space="preserve">Figura </w:t>
       </w:r>
@@ -8697,15 +8699,15 @@
       <w:r>
         <w:fldChar w:fldCharType="end"/>
       </w:r>
-      <w:bookmarkEnd w:id="14"/>
+      <w:bookmarkEnd w:id="15"/>
       <w:r>
         <w:t xml:space="preserve">: </w:t>
       </w:r>
-      <w:bookmarkEnd w:id="15"/>
+      <w:bookmarkEnd w:id="16"/>
       <w:r>
         <w:t>Schemă design</w:t>
       </w:r>
-      <w:bookmarkEnd w:id="16"/>
+      <w:bookmarkEnd w:id="17"/>
     </w:p>
     <w:p>
       <w:pPr>
@@ -8735,8 +8737,8 @@
           <w:noProof w:val="0"/>
         </w:rPr>
       </w:pPr>
-      <w:bookmarkStart w:id="17" w:name="_Ref516830580"/>
-      <w:bookmarkStart w:id="18" w:name="_Toc517804196"/>
+      <w:bookmarkStart w:id="18" w:name="_Ref516830580"/>
+      <w:bookmarkStart w:id="19" w:name="_Toc517816648"/>
       <w:r>
         <w:rPr>
           <w:noProof w:val="0"/>
@@ -8768,8 +8770,8 @@
         </w:rPr>
         <w:t>tecturale</w:t>
       </w:r>
-      <w:bookmarkEnd w:id="17"/>
       <w:bookmarkEnd w:id="18"/>
+      <w:bookmarkEnd w:id="19"/>
     </w:p>
     <w:p>
       <w:pPr>
@@ -9334,8 +9336,8 @@
       <w:pPr>
         <w:pStyle w:val="LiFigura"/>
       </w:pPr>
-      <w:bookmarkStart w:id="19" w:name="_Ref516738526"/>
-      <w:bookmarkStart w:id="20" w:name="_Toc517804154"/>
+      <w:bookmarkStart w:id="20" w:name="_Ref516738526"/>
+      <w:bookmarkStart w:id="21" w:name="_Toc517816606"/>
       <w:r>
         <w:t xml:space="preserve">Figura </w:t>
       </w:r>
@@ -9357,14 +9359,14 @@
       <w:r>
         <w:fldChar w:fldCharType="end"/>
       </w:r>
-      <w:bookmarkEnd w:id="19"/>
+      <w:bookmarkEnd w:id="20"/>
       <w:r>
         <w:t>: Ar</w:t>
       </w:r>
       <w:r>
         <w:t>hitectura detaliată a sistemului</w:t>
       </w:r>
-      <w:bookmarkEnd w:id="20"/>
+      <w:bookmarkEnd w:id="21"/>
     </w:p>
     <w:p>
       <w:pPr>
@@ -9626,7 +9628,7 @@
           <w:szCs w:val="26"/>
         </w:rPr>
       </w:pPr>
-      <w:bookmarkStart w:id="21" w:name="_Toc517804197"/>
+      <w:bookmarkStart w:id="22" w:name="_Toc517816649"/>
       <w:r>
         <w:rPr>
           <w:noProof w:val="0"/>
@@ -9651,7 +9653,7 @@
         </w:rPr>
         <w:t xml:space="preserve"> și fluxuri de activități</w:t>
       </w:r>
-      <w:bookmarkEnd w:id="21"/>
+      <w:bookmarkEnd w:id="22"/>
     </w:p>
     <w:p>
       <w:pPr>
@@ -9709,8 +9711,8 @@
       <w:pPr>
         <w:pStyle w:val="LiFigura"/>
       </w:pPr>
-      <w:bookmarkStart w:id="22" w:name="_Ref516750491"/>
-      <w:bookmarkStart w:id="23" w:name="_Toc517804155"/>
+      <w:bookmarkStart w:id="23" w:name="_Ref516750491"/>
+      <w:bookmarkStart w:id="24" w:name="_Toc517816607"/>
       <w:r>
         <w:t xml:space="preserve">Figura </w:t>
       </w:r>
@@ -9732,11 +9734,11 @@
       <w:r>
         <w:fldChar w:fldCharType="end"/>
       </w:r>
-      <w:bookmarkEnd w:id="22"/>
+      <w:bookmarkEnd w:id="23"/>
       <w:r>
         <w:t>: Interacțiunea utilizatorului cu sistemul</w:t>
       </w:r>
-      <w:bookmarkEnd w:id="23"/>
+      <w:bookmarkEnd w:id="24"/>
     </w:p>
     <w:p>
       <w:pPr>
@@ -10017,8 +10019,8 @@
       <w:pPr>
         <w:pStyle w:val="LiFigura"/>
       </w:pPr>
-      <w:bookmarkStart w:id="24" w:name="_Ref516756860"/>
-      <w:bookmarkStart w:id="25" w:name="_Toc517804156"/>
+      <w:bookmarkStart w:id="25" w:name="_Ref516756860"/>
+      <w:bookmarkStart w:id="26" w:name="_Toc517816608"/>
       <w:r>
         <w:t xml:space="preserve">Figura </w:t>
       </w:r>
@@ -10040,7 +10042,7 @@
       <w:r>
         <w:fldChar w:fldCharType="end"/>
       </w:r>
-      <w:bookmarkEnd w:id="24"/>
+      <w:bookmarkEnd w:id="25"/>
       <w:r>
         <w:t>: Diagrama de activi</w:t>
       </w:r>
@@ -10053,7 +10055,7 @@
       <w:r>
         <w:t>interacțiunii utilizatorului cu sistemul</w:t>
       </w:r>
-      <w:bookmarkEnd w:id="25"/>
+      <w:bookmarkEnd w:id="26"/>
     </w:p>
     <w:p>
       <w:pPr>
@@ -10445,18 +10447,18 @@
           <w:numId w:val="30"/>
         </w:numPr>
       </w:pPr>
-      <w:bookmarkStart w:id="26" w:name="_Toc517804198"/>
+      <w:bookmarkStart w:id="27" w:name="_Toc517816650"/>
       <w:r>
         <w:lastRenderedPageBreak/>
         <w:t>Implementare</w:t>
       </w:r>
-      <w:bookmarkEnd w:id="26"/>
-    </w:p>
-    <w:p>
-      <w:pPr>
-        <w:pStyle w:val="LiTextNormal"/>
-      </w:pPr>
-      <w:bookmarkStart w:id="27" w:name="_Toc515625695"/>
+      <w:bookmarkEnd w:id="27"/>
+    </w:p>
+    <w:p>
+      <w:pPr>
+        <w:pStyle w:val="LiTextNormal"/>
+      </w:pPr>
+      <w:bookmarkStart w:id="28" w:name="_Toc515625695"/>
     </w:p>
     <w:p>
       <w:pPr>
@@ -10470,14 +10472,14 @@
           <w:sz w:val="52"/>
         </w:rPr>
       </w:pPr>
-      <w:bookmarkStart w:id="28" w:name="_Toc517804199"/>
+      <w:bookmarkStart w:id="29" w:name="_Toc517816651"/>
       <w:r>
         <w:rPr>
           <w:noProof w:val="0"/>
         </w:rPr>
         <w:t>Modulul 1</w:t>
       </w:r>
-      <w:bookmarkEnd w:id="27"/>
+      <w:bookmarkEnd w:id="28"/>
       <w:r>
         <w:rPr>
           <w:noProof w:val="0"/>
@@ -10490,7 +10492,7 @@
         </w:rPr>
         <w:t>b</w:t>
       </w:r>
-      <w:bookmarkEnd w:id="28"/>
+      <w:bookmarkEnd w:id="29"/>
     </w:p>
     <w:p>
       <w:pPr>
@@ -11009,8 +11011,8 @@
       <w:pPr>
         <w:pStyle w:val="LiFigura"/>
       </w:pPr>
-      <w:bookmarkStart w:id="29" w:name="_Ref517802233"/>
-      <w:bookmarkStart w:id="30" w:name="_Toc517804157"/>
+      <w:bookmarkStart w:id="30" w:name="_Ref517802233"/>
+      <w:bookmarkStart w:id="31" w:name="_Toc517816609"/>
       <w:r>
         <w:t xml:space="preserve">Figura </w:t>
       </w:r>
@@ -11032,11 +11034,11 @@
       <w:r>
         <w:fldChar w:fldCharType="end"/>
       </w:r>
-      <w:bookmarkEnd w:id="29"/>
+      <w:bookmarkEnd w:id="30"/>
       <w:r>
         <w:t>: Logo-ul aplicației</w:t>
       </w:r>
-      <w:bookmarkEnd w:id="30"/>
+      <w:bookmarkEnd w:id="31"/>
     </w:p>
     <w:p>
       <w:pPr>
@@ -11085,11 +11087,11 @@
           <w:numId w:val="30"/>
         </w:numPr>
       </w:pPr>
-      <w:bookmarkStart w:id="31" w:name="_Toc517804200"/>
+      <w:bookmarkStart w:id="32" w:name="_Toc517816652"/>
       <w:r>
         <w:t>Structura proiectului</w:t>
       </w:r>
-      <w:bookmarkEnd w:id="31"/>
+      <w:bookmarkEnd w:id="32"/>
     </w:p>
     <w:p>
       <w:pPr>
@@ -11270,8 +11272,8 @@
       <w:pPr>
         <w:pStyle w:val="LiFigura"/>
       </w:pPr>
-      <w:bookmarkStart w:id="32" w:name="_Ref516398484"/>
-      <w:bookmarkStart w:id="33" w:name="_Toc517804158"/>
+      <w:bookmarkStart w:id="33" w:name="_Ref516398484"/>
+      <w:bookmarkStart w:id="34" w:name="_Toc517816610"/>
       <w:r>
         <w:t xml:space="preserve">Figura </w:t>
       </w:r>
@@ -11293,11 +11295,11 @@
       <w:r>
         <w:fldChar w:fldCharType="end"/>
       </w:r>
-      <w:bookmarkEnd w:id="32"/>
+      <w:bookmarkEnd w:id="33"/>
       <w:r>
         <w:t>: Structura unei componente angular</w:t>
       </w:r>
-      <w:bookmarkEnd w:id="33"/>
+      <w:bookmarkEnd w:id="34"/>
     </w:p>
     <w:p>
       <w:pPr>
@@ -11790,14 +11792,14 @@
           <w:numId w:val="30"/>
         </w:numPr>
       </w:pPr>
-      <w:bookmarkStart w:id="34" w:name="_Toc517804201"/>
+      <w:bookmarkStart w:id="35" w:name="_Toc517816653"/>
       <w:r>
         <w:t>R</w:t>
       </w:r>
       <w:r>
         <w:t>utarea</w:t>
       </w:r>
-      <w:bookmarkEnd w:id="34"/>
+      <w:bookmarkEnd w:id="35"/>
     </w:p>
     <w:p>
       <w:pPr>
@@ -12118,8 +12120,8 @@
       <w:pPr>
         <w:pStyle w:val="LiFigura"/>
       </w:pPr>
-      <w:bookmarkStart w:id="35" w:name="_Ref516577243"/>
-      <w:bookmarkStart w:id="36" w:name="_Toc517804159"/>
+      <w:bookmarkStart w:id="36" w:name="_Ref516577243"/>
+      <w:bookmarkStart w:id="37" w:name="_Toc517816611"/>
       <w:r>
         <w:t xml:space="preserve">Figura </w:t>
       </w:r>
@@ -12141,7 +12143,7 @@
       <w:r>
         <w:fldChar w:fldCharType="end"/>
       </w:r>
-      <w:bookmarkEnd w:id="35"/>
+      <w:bookmarkEnd w:id="36"/>
       <w:r>
         <w:t>:</w:t>
       </w:r>
@@ -12151,7 +12153,7 @@
       <w:r>
         <w:t>Structura aplicației web</w:t>
       </w:r>
-      <w:bookmarkEnd w:id="36"/>
+      <w:bookmarkEnd w:id="37"/>
     </w:p>
     <w:p>
       <w:pPr>
@@ -12264,8 +12266,8 @@
       <w:pPr>
         <w:pStyle w:val="LiFigura"/>
       </w:pPr>
-      <w:bookmarkStart w:id="37" w:name="_Ref517471343"/>
-      <w:bookmarkStart w:id="38" w:name="_Toc517804176"/>
+      <w:bookmarkStart w:id="38" w:name="_Ref517471343"/>
+      <w:bookmarkStart w:id="39" w:name="_Toc517816628"/>
       <w:r>
         <w:t xml:space="preserve">Tabelul </w:t>
       </w:r>
@@ -12287,11 +12289,11 @@
       <w:r>
         <w:fldChar w:fldCharType="end"/>
       </w:r>
-      <w:bookmarkEnd w:id="37"/>
+      <w:bookmarkEnd w:id="38"/>
       <w:r>
         <w:t>: Codul de rutare</w:t>
       </w:r>
-      <w:bookmarkEnd w:id="38"/>
+      <w:bookmarkEnd w:id="39"/>
     </w:p>
     <w:p>
       <w:pPr>
@@ -12484,14 +12486,14 @@
           <w:numId w:val="30"/>
         </w:numPr>
       </w:pPr>
-      <w:bookmarkStart w:id="39" w:name="_Toc517804202"/>
+      <w:bookmarkStart w:id="40" w:name="_Toc517816654"/>
       <w:r>
         <w:t xml:space="preserve">Serviciul de </w:t>
       </w:r>
       <w:r>
         <w:t>autentificare</w:t>
       </w:r>
-      <w:bookmarkEnd w:id="39"/>
+      <w:bookmarkEnd w:id="40"/>
     </w:p>
     <w:p>
       <w:pPr>
@@ -12605,14 +12607,14 @@
           <w:numId w:val="30"/>
         </w:numPr>
       </w:pPr>
-      <w:bookmarkStart w:id="40" w:name="_Toc517804203"/>
+      <w:bookmarkStart w:id="41" w:name="_Toc517816655"/>
       <w:r>
         <w:t>Librării</w:t>
       </w:r>
       <w:r>
         <w:t xml:space="preserve"> folosite</w:t>
       </w:r>
-      <w:bookmarkEnd w:id="40"/>
+      <w:bookmarkEnd w:id="41"/>
     </w:p>
     <w:p>
       <w:pPr>
@@ -12850,8 +12852,8 @@
                                 <w:sz w:val="24"/>
                               </w:rPr>
                             </w:pPr>
-                            <w:bookmarkStart w:id="41" w:name="_Ref517262645"/>
-                            <w:bookmarkStart w:id="42" w:name="_Toc517804160"/>
+                            <w:bookmarkStart w:id="42" w:name="_Ref517262645"/>
+                            <w:bookmarkStart w:id="43" w:name="_Toc517816612"/>
                             <w:r>
                               <w:t xml:space="preserve">Figura </w:t>
                             </w:r>
@@ -12876,14 +12878,14 @@
                               </w:rPr>
                               <w:fldChar w:fldCharType="end"/>
                             </w:r>
-                            <w:bookmarkEnd w:id="41"/>
+                            <w:bookmarkEnd w:id="42"/>
                             <w:r>
                               <w:t xml:space="preserve">: </w:t>
                             </w:r>
                             <w:r>
                               <w:t>Reprezentarea lampei</w:t>
                             </w:r>
-                            <w:bookmarkEnd w:id="42"/>
+                            <w:bookmarkEnd w:id="43"/>
                           </w:p>
                         </w:txbxContent>
                       </wps:txbx>
@@ -12916,8 +12918,8 @@
                           <w:sz w:val="24"/>
                         </w:rPr>
                       </w:pPr>
-                      <w:bookmarkStart w:id="43" w:name="_Ref517262645"/>
-                      <w:bookmarkStart w:id="44" w:name="_Toc517804160"/>
+                      <w:bookmarkStart w:id="44" w:name="_Ref517262645"/>
+                      <w:bookmarkStart w:id="45" w:name="_Toc517816612"/>
                       <w:r>
                         <w:t xml:space="preserve">Figura </w:t>
                       </w:r>
@@ -12942,14 +12944,14 @@
                         </w:rPr>
                         <w:fldChar w:fldCharType="end"/>
                       </w:r>
-                      <w:bookmarkEnd w:id="43"/>
+                      <w:bookmarkEnd w:id="44"/>
                       <w:r>
                         <w:t xml:space="preserve">: </w:t>
                       </w:r>
                       <w:r>
                         <w:t>Reprezentarea lampei</w:t>
                       </w:r>
-                      <w:bookmarkEnd w:id="44"/>
+                      <w:bookmarkEnd w:id="45"/>
                     </w:p>
                   </w:txbxContent>
                 </v:textbox>
@@ -13123,8 +13125,8 @@
           <w:sz w:val="52"/>
         </w:rPr>
       </w:pPr>
-      <w:bookmarkStart w:id="45" w:name="_Toc515625696"/>
-      <w:bookmarkStart w:id="46" w:name="_Toc517804204"/>
+      <w:bookmarkStart w:id="46" w:name="_Toc515625696"/>
+      <w:bookmarkStart w:id="47" w:name="_Toc517816656"/>
       <w:r>
         <w:rPr>
           <w:noProof w:val="0"/>
@@ -13132,7 +13134,7 @@
         <w:lastRenderedPageBreak/>
         <w:t>Modulul 2</w:t>
       </w:r>
-      <w:bookmarkEnd w:id="45"/>
+      <w:bookmarkEnd w:id="46"/>
       <w:r>
         <w:rPr>
           <w:noProof w:val="0"/>
@@ -13145,7 +13147,7 @@
         </w:rPr>
         <w:t xml:space="preserve"> Java</w:t>
       </w:r>
-      <w:bookmarkEnd w:id="46"/>
+      <w:bookmarkEnd w:id="47"/>
     </w:p>
     <w:p>
       <w:pPr>
@@ -13291,11 +13293,11 @@
           <w:numId w:val="30"/>
         </w:numPr>
       </w:pPr>
-      <w:bookmarkStart w:id="47" w:name="_Toc517804205"/>
+      <w:bookmarkStart w:id="48" w:name="_Toc517816657"/>
       <w:r>
         <w:t>Structura proiectului</w:t>
       </w:r>
-      <w:bookmarkEnd w:id="47"/>
+      <w:bookmarkEnd w:id="48"/>
     </w:p>
     <w:p>
       <w:pPr>
@@ -13715,9 +13717,9 @@
       <w:pPr>
         <w:pStyle w:val="LiFigura"/>
       </w:pPr>
-      <w:bookmarkStart w:id="48" w:name="_Ref516675662"/>
-      <w:bookmarkStart w:id="49" w:name="_Ref517262583"/>
-      <w:bookmarkStart w:id="50" w:name="_Toc517804161"/>
+      <w:bookmarkStart w:id="49" w:name="_Ref516675662"/>
+      <w:bookmarkStart w:id="50" w:name="_Ref517262583"/>
+      <w:bookmarkStart w:id="51" w:name="_Toc517816613"/>
       <w:r>
         <w:t xml:space="preserve">Figura </w:t>
       </w:r>
@@ -13739,7 +13741,7 @@
       <w:r>
         <w:fldChar w:fldCharType="end"/>
       </w:r>
-      <w:bookmarkEnd w:id="48"/>
+      <w:bookmarkEnd w:id="49"/>
       <w:r>
         <w:t>: Structura</w:t>
       </w:r>
@@ -13749,8 +13751,8 @@
       <w:r>
         <w:t>ava</w:t>
       </w:r>
-      <w:bookmarkEnd w:id="49"/>
       <w:bookmarkEnd w:id="50"/>
+      <w:bookmarkEnd w:id="51"/>
     </w:p>
     <w:p>
       <w:pPr>
@@ -13871,8 +13873,8 @@
       <w:pPr>
         <w:pStyle w:val="LiFigura"/>
       </w:pPr>
-      <w:bookmarkStart w:id="51" w:name="_Ref517471700"/>
-      <w:bookmarkStart w:id="52" w:name="_Toc517804177"/>
+      <w:bookmarkStart w:id="52" w:name="_Ref517471700"/>
+      <w:bookmarkStart w:id="53" w:name="_Toc517816629"/>
       <w:r>
         <w:t xml:space="preserve">Tabelul </w:t>
       </w:r>
@@ -13894,14 +13896,14 @@
       <w:r>
         <w:fldChar w:fldCharType="end"/>
       </w:r>
-      <w:bookmarkEnd w:id="51"/>
+      <w:bookmarkEnd w:id="52"/>
       <w:r>
         <w:t>: Depende</w:t>
       </w:r>
       <w:r>
         <w:t>nța la baza de date, definită pom.xml</w:t>
       </w:r>
-      <w:bookmarkEnd w:id="52"/>
+      <w:bookmarkEnd w:id="53"/>
     </w:p>
     <w:p>
       <w:pPr>
@@ -13911,7 +13913,7 @@
           <w:numId w:val="30"/>
         </w:numPr>
       </w:pPr>
-      <w:bookmarkStart w:id="53" w:name="_Toc517804206"/>
+      <w:bookmarkStart w:id="54" w:name="_Toc517816658"/>
       <w:r>
         <w:lastRenderedPageBreak/>
         <w:t xml:space="preserve">Server </w:t>
@@ -13919,7 +13921,7 @@
       <w:r>
         <w:t>REST</w:t>
       </w:r>
-      <w:bookmarkEnd w:id="53"/>
+      <w:bookmarkEnd w:id="54"/>
     </w:p>
     <w:p>
       <w:pPr>
@@ -14606,8 +14608,8 @@
       <w:pPr>
         <w:pStyle w:val="LiFigura"/>
       </w:pPr>
-      <w:bookmarkStart w:id="54" w:name="_Ref517471663"/>
-      <w:bookmarkStart w:id="55" w:name="_Toc517804178"/>
+      <w:bookmarkStart w:id="55" w:name="_Ref517471663"/>
+      <w:bookmarkStart w:id="56" w:name="_Toc517816630"/>
       <w:r>
         <w:t xml:space="preserve">Tabelul </w:t>
       </w:r>
@@ -14629,11 +14631,11 @@
       <w:r>
         <w:fldChar w:fldCharType="end"/>
       </w:r>
-      <w:bookmarkEnd w:id="54"/>
+      <w:bookmarkEnd w:id="55"/>
       <w:r>
         <w:t>: Procedura responsabilă de conectarea la un dispozitiv</w:t>
       </w:r>
-      <w:bookmarkEnd w:id="55"/>
+      <w:bookmarkEnd w:id="56"/>
     </w:p>
     <w:p>
       <w:pPr>
@@ -14909,8 +14911,8 @@
           <w:numId w:val="30"/>
         </w:numPr>
       </w:pPr>
-      <w:bookmarkStart w:id="56" w:name="_Ref517106740"/>
-      <w:bookmarkStart w:id="57" w:name="_Toc517804207"/>
+      <w:bookmarkStart w:id="57" w:name="_Ref517106740"/>
+      <w:bookmarkStart w:id="58" w:name="_Toc517816659"/>
       <w:r>
         <w:t>Managerul de dispoz</w:t>
       </w:r>
@@ -14929,8 +14931,8 @@
       <w:r>
         <w:t>comunicare</w:t>
       </w:r>
-      <w:bookmarkEnd w:id="56"/>
       <w:bookmarkEnd w:id="57"/>
+      <w:bookmarkEnd w:id="58"/>
     </w:p>
     <w:p>
       <w:pPr>
@@ -15324,8 +15326,8 @@
       <w:pPr>
         <w:pStyle w:val="LiFigura"/>
       </w:pPr>
-      <w:bookmarkStart w:id="58" w:name="_Ref517471644"/>
-      <w:bookmarkStart w:id="59" w:name="_Toc517804179"/>
+      <w:bookmarkStart w:id="59" w:name="_Ref517471644"/>
+      <w:bookmarkStart w:id="60" w:name="_Toc517816631"/>
       <w:r>
         <w:t xml:space="preserve">Tabelul </w:t>
       </w:r>
@@ -15347,11 +15349,11 @@
       <w:r>
         <w:fldChar w:fldCharType="end"/>
       </w:r>
-      <w:bookmarkEnd w:id="58"/>
+      <w:bookmarkEnd w:id="59"/>
       <w:r>
         <w:t>: Comenzile protocolului de comunicare</w:t>
       </w:r>
-      <w:bookmarkEnd w:id="59"/>
+      <w:bookmarkEnd w:id="60"/>
     </w:p>
     <w:p>
       <w:pPr>
@@ -16458,8 +16460,8 @@
       <w:pPr>
         <w:pStyle w:val="LiFigura"/>
       </w:pPr>
-      <w:bookmarkStart w:id="60" w:name="_Ref517098434"/>
-      <w:bookmarkStart w:id="61" w:name="_Toc517804180"/>
+      <w:bookmarkStart w:id="61" w:name="_Ref517098434"/>
+      <w:bookmarkStart w:id="62" w:name="_Toc517816632"/>
       <w:r>
         <w:t xml:space="preserve">Tabelul </w:t>
       </w:r>
@@ -16481,11 +16483,11 @@
       <w:r>
         <w:fldChar w:fldCharType="end"/>
       </w:r>
-      <w:bookmarkEnd w:id="60"/>
+      <w:bookmarkEnd w:id="61"/>
       <w:r>
         <w:t>: Definirea protocolului de comunicare</w:t>
       </w:r>
-      <w:bookmarkEnd w:id="61"/>
+      <w:bookmarkEnd w:id="62"/>
     </w:p>
     <w:p>
       <w:pPr>
@@ -16581,16 +16583,16 @@
           <w:numId w:val="30"/>
         </w:numPr>
       </w:pPr>
-      <w:bookmarkStart w:id="62" w:name="_Ref517297337"/>
-      <w:bookmarkStart w:id="63" w:name="_Toc517804208"/>
+      <w:bookmarkStart w:id="63" w:name="_Ref517297337"/>
+      <w:bookmarkStart w:id="64" w:name="_Toc517816660"/>
       <w:r>
         <w:t>Securitate</w:t>
       </w:r>
       <w:r>
         <w:t>a serverului</w:t>
       </w:r>
-      <w:bookmarkEnd w:id="62"/>
       <w:bookmarkEnd w:id="63"/>
+      <w:bookmarkEnd w:id="64"/>
     </w:p>
     <w:p>
       <w:pPr>
@@ -17384,8 +17386,8 @@
       <w:pPr>
         <w:pStyle w:val="LiFigura"/>
       </w:pPr>
-      <w:bookmarkStart w:id="64" w:name="_Ref517471613"/>
-      <w:bookmarkStart w:id="65" w:name="_Toc517804181"/>
+      <w:bookmarkStart w:id="65" w:name="_Ref517471613"/>
+      <w:bookmarkStart w:id="66" w:name="_Toc517816633"/>
       <w:r>
         <w:t xml:space="preserve">Tabelul </w:t>
       </w:r>
@@ -17407,11 +17409,11 @@
       <w:r>
         <w:fldChar w:fldCharType="end"/>
       </w:r>
-      <w:bookmarkEnd w:id="64"/>
+      <w:bookmarkEnd w:id="65"/>
       <w:r>
         <w:t>: Comanda pentru generarea certificatului SSL/TLS</w:t>
       </w:r>
-      <w:bookmarkEnd w:id="65"/>
+      <w:bookmarkEnd w:id="66"/>
     </w:p>
     <w:p>
       <w:pPr>
@@ -17753,8 +17755,8 @@
       <w:pPr>
         <w:pStyle w:val="LiFigura"/>
       </w:pPr>
-      <w:bookmarkStart w:id="66" w:name="_Ref517184787"/>
-      <w:bookmarkStart w:id="67" w:name="_Toc517804162"/>
+      <w:bookmarkStart w:id="67" w:name="_Ref517184787"/>
+      <w:bookmarkStart w:id="68" w:name="_Toc517816614"/>
       <w:r>
         <w:t xml:space="preserve">Figura </w:t>
       </w:r>
@@ -17776,7 +17778,7 @@
       <w:r>
         <w:fldChar w:fldCharType="end"/>
       </w:r>
-      <w:bookmarkEnd w:id="66"/>
+      <w:bookmarkEnd w:id="67"/>
       <w:r>
         <w:t>: Captură a comunicației dintre server și</w:t>
       </w:r>
@@ -17786,7 +17788,7 @@
       <w:r>
         <w:t xml:space="preserve"> dispozitiv</w:t>
       </w:r>
-      <w:bookmarkEnd w:id="67"/>
+      <w:bookmarkEnd w:id="68"/>
     </w:p>
     <w:p>
       <w:pPr>
@@ -17802,14 +17804,14 @@
           <w:numId w:val="30"/>
         </w:numPr>
       </w:pPr>
-      <w:bookmarkStart w:id="68" w:name="_Toc517804209"/>
+      <w:bookmarkStart w:id="69" w:name="_Toc517816661"/>
       <w:r>
         <w:t>Unelte</w:t>
       </w:r>
       <w:r>
         <w:t xml:space="preserve"> folosite</w:t>
       </w:r>
-      <w:bookmarkEnd w:id="68"/>
+      <w:bookmarkEnd w:id="69"/>
     </w:p>
     <w:p>
       <w:pPr>
@@ -18171,9 +18173,9 @@
       <w:pPr>
         <w:pStyle w:val="LiFigura"/>
       </w:pPr>
-      <w:bookmarkStart w:id="69" w:name="_Ref516999104"/>
-      <w:bookmarkStart w:id="70" w:name="_Ref516999098"/>
-      <w:bookmarkStart w:id="71" w:name="_Toc517804163"/>
+      <w:bookmarkStart w:id="70" w:name="_Ref516999104"/>
+      <w:bookmarkStart w:id="71" w:name="_Ref516999098"/>
+      <w:bookmarkStart w:id="72" w:name="_Toc517816615"/>
       <w:r>
         <w:t xml:space="preserve">Figura </w:t>
       </w:r>
@@ -18195,15 +18197,15 @@
       <w:r>
         <w:fldChar w:fldCharType="end"/>
       </w:r>
-      <w:bookmarkEnd w:id="69"/>
+      <w:bookmarkEnd w:id="70"/>
       <w:r>
         <w:t xml:space="preserve">: </w:t>
       </w:r>
       <w:r>
         <w:t>Documentația interactivă a server-ului</w:t>
       </w:r>
-      <w:bookmarkEnd w:id="70"/>
       <w:bookmarkEnd w:id="71"/>
+      <w:bookmarkEnd w:id="72"/>
     </w:p>
     <w:p>
       <w:pPr>
@@ -18266,8 +18268,8 @@
       <w:pPr>
         <w:pStyle w:val="LiFigura"/>
       </w:pPr>
-      <w:bookmarkStart w:id="72" w:name="_Ref517000861"/>
-      <w:bookmarkStart w:id="73" w:name="_Toc517804164"/>
+      <w:bookmarkStart w:id="73" w:name="_Ref517000861"/>
+      <w:bookmarkStart w:id="74" w:name="_Toc517816616"/>
       <w:r>
         <w:t xml:space="preserve">Figura </w:t>
       </w:r>
@@ -18289,11 +18291,11 @@
       <w:r>
         <w:fldChar w:fldCharType="end"/>
       </w:r>
-      <w:bookmarkEnd w:id="72"/>
+      <w:bookmarkEnd w:id="73"/>
       <w:r>
         <w:t>: Documentarea unei metode</w:t>
       </w:r>
-      <w:bookmarkEnd w:id="73"/>
+      <w:bookmarkEnd w:id="74"/>
     </w:p>
     <w:p>
       <w:pPr>
@@ -18598,8 +18600,8 @@
       <w:pPr>
         <w:pStyle w:val="LiFigura"/>
       </w:pPr>
-      <w:bookmarkStart w:id="74" w:name="_Ref517014777"/>
-      <w:bookmarkStart w:id="75" w:name="_Toc517804165"/>
+      <w:bookmarkStart w:id="75" w:name="_Ref517014777"/>
+      <w:bookmarkStart w:id="76" w:name="_Toc517816617"/>
       <w:r>
         <w:t xml:space="preserve">Figura </w:t>
       </w:r>
@@ -18621,11 +18623,11 @@
       <w:r>
         <w:fldChar w:fldCharType="end"/>
       </w:r>
-      <w:bookmarkEnd w:id="74"/>
+      <w:bookmarkEnd w:id="75"/>
       <w:r>
         <w:t>: Observarea traficului HTTP dintre aplicația web și server</w:t>
       </w:r>
-      <w:bookmarkEnd w:id="75"/>
+      <w:bookmarkEnd w:id="76"/>
     </w:p>
     <w:p>
       <w:pPr>
@@ -18651,8 +18653,8 @@
           <w:sz w:val="52"/>
         </w:rPr>
       </w:pPr>
-      <w:bookmarkStart w:id="76" w:name="_Toc515625697"/>
-      <w:bookmarkStart w:id="77" w:name="_Toc517804210"/>
+      <w:bookmarkStart w:id="77" w:name="_Toc515625697"/>
+      <w:bookmarkStart w:id="78" w:name="_Toc517816662"/>
       <w:r>
         <w:rPr>
           <w:noProof w:val="0"/>
@@ -18660,14 +18662,14 @@
         <w:lastRenderedPageBreak/>
         <w:t>Modulul 3</w:t>
       </w:r>
-      <w:bookmarkEnd w:id="76"/>
+      <w:bookmarkEnd w:id="77"/>
       <w:r>
         <w:rPr>
           <w:noProof w:val="0"/>
         </w:rPr>
         <w:t xml:space="preserve"> – Dispozitivele inteligente</w:t>
       </w:r>
-      <w:bookmarkEnd w:id="77"/>
+      <w:bookmarkEnd w:id="78"/>
     </w:p>
     <w:p>
       <w:pPr>
@@ -18841,11 +18843,11 @@
           <w:numId w:val="30"/>
         </w:numPr>
       </w:pPr>
-      <w:bookmarkStart w:id="78" w:name="_Toc517804211"/>
+      <w:bookmarkStart w:id="79" w:name="_Toc517816663"/>
       <w:r>
         <w:t>Interacțiunea cu Raspberry Pi</w:t>
       </w:r>
-      <w:bookmarkEnd w:id="78"/>
+      <w:bookmarkEnd w:id="79"/>
     </w:p>
     <w:p>
       <w:pPr>
@@ -19285,8 +19287,8 @@
       <w:pPr>
         <w:pStyle w:val="LiFigura"/>
       </w:pPr>
-      <w:bookmarkStart w:id="79" w:name="_Ref517471592"/>
-      <w:bookmarkStart w:id="80" w:name="_Toc517804182"/>
+      <w:bookmarkStart w:id="80" w:name="_Ref517471592"/>
+      <w:bookmarkStart w:id="81" w:name="_Toc517816634"/>
       <w:r>
         <w:t xml:space="preserve">Tabelul </w:t>
       </w:r>
@@ -19308,11 +19310,11 @@
       <w:r>
         <w:fldChar w:fldCharType="end"/>
       </w:r>
-      <w:bookmarkEnd w:id="79"/>
+      <w:bookmarkEnd w:id="80"/>
       <w:r>
         <w:t>: Makefile-ul dispozitivului lampă</w:t>
       </w:r>
-      <w:bookmarkEnd w:id="80"/>
+      <w:bookmarkEnd w:id="81"/>
     </w:p>
     <w:p>
       <w:pPr>
@@ -19422,8 +19424,8 @@
       <w:pPr>
         <w:pStyle w:val="LiFigura"/>
       </w:pPr>
-      <w:bookmarkStart w:id="81" w:name="_Ref517471476"/>
-      <w:bookmarkStart w:id="82" w:name="_Toc517804183"/>
+      <w:bookmarkStart w:id="82" w:name="_Ref517471476"/>
+      <w:bookmarkStart w:id="83" w:name="_Toc517816635"/>
       <w:r>
         <w:t xml:space="preserve">Tabelul </w:t>
       </w:r>
@@ -19445,7 +19447,7 @@
       <w:r>
         <w:fldChar w:fldCharType="end"/>
       </w:r>
-      <w:bookmarkEnd w:id="81"/>
+      <w:bookmarkEnd w:id="82"/>
       <w:r>
         <w:t xml:space="preserve">: </w:t>
       </w:r>
@@ -19455,7 +19457,7 @@
       <w:r>
         <w:t>criptul ce pornește toate dispozitivele simultan</w:t>
       </w:r>
-      <w:bookmarkEnd w:id="82"/>
+      <w:bookmarkEnd w:id="83"/>
     </w:p>
     <w:p>
       <w:pPr>
@@ -19525,9 +19527,9 @@
           <w:numId w:val="30"/>
         </w:numPr>
       </w:pPr>
-      <w:bookmarkStart w:id="83" w:name="_Ref517477332"/>
-      <w:bookmarkStart w:id="84" w:name="_Ref517477375"/>
-      <w:bookmarkStart w:id="85" w:name="_Toc517804212"/>
+      <w:bookmarkStart w:id="84" w:name="_Ref517477332"/>
+      <w:bookmarkStart w:id="85" w:name="_Ref517477375"/>
+      <w:bookmarkStart w:id="86" w:name="_Toc517816664"/>
       <w:r>
         <w:lastRenderedPageBreak/>
         <w:t xml:space="preserve">Dispozitive </w:t>
@@ -19538,9 +19540,9 @@
       <w:r>
         <w:t>plementate</w:t>
       </w:r>
-      <w:bookmarkEnd w:id="83"/>
       <w:bookmarkEnd w:id="84"/>
       <w:bookmarkEnd w:id="85"/>
+      <w:bookmarkEnd w:id="86"/>
     </w:p>
     <w:p>
       <w:pPr>
@@ -19715,11 +19717,11 @@
           <w:numId w:val="30"/>
         </w:numPr>
       </w:pPr>
-      <w:bookmarkStart w:id="86" w:name="_Toc517804213"/>
+      <w:bookmarkStart w:id="87" w:name="_Toc517816665"/>
       <w:r>
         <w:t>Laser de securitate</w:t>
       </w:r>
-      <w:bookmarkEnd w:id="86"/>
+      <w:bookmarkEnd w:id="87"/>
     </w:p>
     <w:p>
       <w:pPr>
@@ -19785,9 +19787,9 @@
       <w:pPr>
         <w:pStyle w:val="LiFigura"/>
       </w:pPr>
-      <w:bookmarkStart w:id="87" w:name="_Ref517197368"/>
-      <w:bookmarkStart w:id="88" w:name="_Ref517197363"/>
-      <w:bookmarkStart w:id="89" w:name="_Toc517804166"/>
+      <w:bookmarkStart w:id="88" w:name="_Ref517197368"/>
+      <w:bookmarkStart w:id="89" w:name="_Ref517197363"/>
+      <w:bookmarkStart w:id="90" w:name="_Toc517816618"/>
       <w:r>
         <w:t xml:space="preserve">Figura </w:t>
       </w:r>
@@ -19809,44 +19811,18 @@
       <w:r>
         <w:fldChar w:fldCharType="end"/>
       </w:r>
-      <w:bookmarkEnd w:id="87"/>
+      <w:bookmarkEnd w:id="88"/>
       <w:r>
         <w:t>: KY-008 Modulul senzor laser</w:t>
       </w:r>
-      <w:bookmarkEnd w:id="88"/>
-      <w:sdt>
-        <w:sdtPr>
-          <w:id w:val="-1485930903"/>
-          <w:citation/>
-        </w:sdtPr>
-        <w:sdtContent>
-          <w:r>
-            <w:fldChar w:fldCharType="begin"/>
-          </w:r>
-          <w:r>
-            <w:instrText xml:space="preserve"> CITATION Fas \l 1048 </w:instrText>
-          </w:r>
-          <w:r>
-            <w:fldChar w:fldCharType="separate"/>
-          </w:r>
-          <w:r>
-            <w:rPr>
-              <w:noProof/>
-            </w:rPr>
-            <w:t xml:space="preserve"> </w:t>
-          </w:r>
-          <w:r>
-            <w:rPr>
-              <w:noProof/>
-            </w:rPr>
-            <w:t>[15]</w:t>
-          </w:r>
-          <w:r>
-            <w:fldChar w:fldCharType="end"/>
-          </w:r>
-        </w:sdtContent>
-      </w:sdt>
       <w:bookmarkEnd w:id="89"/>
+      <w:r>
+        <w:rPr>
+          <w:rStyle w:val="FootnoteReference"/>
+        </w:rPr>
+        <w:footnoteReference w:id="32"/>
+      </w:r>
+      <w:bookmarkEnd w:id="90"/>
     </w:p>
     <w:p>
       <w:pPr>
@@ -19989,6 +19965,7 @@
         <w:pStyle w:val="LiTextNormal"/>
       </w:pPr>
       <w:r>
+        <w:lastRenderedPageBreak/>
         <w:t xml:space="preserve">Am ales să simulez </w:t>
       </w:r>
       <w:r>
@@ -20016,7 +19993,6 @@
         <w:t xml:space="preserve"> Prin intermediul unei </w:t>
       </w:r>
       <w:r>
-        <w:lastRenderedPageBreak/>
         <w:t xml:space="preserve">locuințe </w:t>
       </w:r>
       <w:r>
@@ -20143,9 +20119,9 @@
       <w:pPr>
         <w:pStyle w:val="LiFigura"/>
       </w:pPr>
-      <w:bookmarkStart w:id="90" w:name="_Ref517520782"/>
-      <w:bookmarkStart w:id="91" w:name="_Ref517520778"/>
-      <w:bookmarkStart w:id="92" w:name="_Toc517804167"/>
+      <w:bookmarkStart w:id="91" w:name="_Ref517520782"/>
+      <w:bookmarkStart w:id="92" w:name="_Ref517520778"/>
+      <w:bookmarkStart w:id="93" w:name="_Toc517816619"/>
       <w:r>
         <w:t xml:space="preserve">Figura </w:t>
       </w:r>
@@ -20167,12 +20143,12 @@
       <w:r>
         <w:fldChar w:fldCharType="end"/>
       </w:r>
-      <w:bookmarkEnd w:id="90"/>
+      <w:bookmarkEnd w:id="91"/>
       <w:r>
         <w:t>: Interfața dispozitivului laser de securitate</w:t>
       </w:r>
-      <w:bookmarkEnd w:id="91"/>
       <w:bookmarkEnd w:id="92"/>
+      <w:bookmarkEnd w:id="93"/>
     </w:p>
     <w:p>
       <w:pPr>
@@ -20234,12 +20210,12 @@
           <w:numId w:val="30"/>
         </w:numPr>
       </w:pPr>
-      <w:bookmarkStart w:id="93" w:name="_Toc517804214"/>
+      <w:bookmarkStart w:id="94" w:name="_Toc517816666"/>
       <w:r>
         <w:lastRenderedPageBreak/>
         <w:t>Lampă</w:t>
       </w:r>
-      <w:bookmarkEnd w:id="93"/>
+      <w:bookmarkEnd w:id="94"/>
     </w:p>
     <w:p>
       <w:pPr>
@@ -20302,8 +20278,8 @@
       <w:pPr>
         <w:pStyle w:val="LiFigura"/>
       </w:pPr>
-      <w:bookmarkStart w:id="94" w:name="_Ref517197415"/>
-      <w:bookmarkStart w:id="95" w:name="_Toc517804168"/>
+      <w:bookmarkStart w:id="95" w:name="_Ref517197415"/>
+      <w:bookmarkStart w:id="96" w:name="_Toc517816620"/>
       <w:r>
         <w:t xml:space="preserve">Figura </w:t>
       </w:r>
@@ -20325,43 +20301,17 @@
       <w:r>
         <w:fldChar w:fldCharType="end"/>
       </w:r>
-      <w:bookmarkEnd w:id="94"/>
+      <w:bookmarkEnd w:id="95"/>
       <w:r>
         <w:t>: KY-016 Modul LED cu 3 culori</w:t>
       </w:r>
-      <w:sdt>
-        <w:sdtPr>
-          <w:id w:val="337501351"/>
-          <w:citation/>
-        </w:sdtPr>
-        <w:sdtContent>
-          <w:r>
-            <w:fldChar w:fldCharType="begin"/>
-          </w:r>
-          <w:r>
-            <w:instrText xml:space="preserve"> CITATION Nod \l 1048 </w:instrText>
-          </w:r>
-          <w:r>
-            <w:fldChar w:fldCharType="separate"/>
-          </w:r>
-          <w:r>
-            <w:rPr>
-              <w:noProof/>
-            </w:rPr>
-            <w:t xml:space="preserve"> </w:t>
-          </w:r>
-          <w:r>
-            <w:rPr>
-              <w:noProof/>
-            </w:rPr>
-            <w:t>[16]</w:t>
-          </w:r>
-          <w:r>
-            <w:fldChar w:fldCharType="end"/>
-          </w:r>
-        </w:sdtContent>
-      </w:sdt>
-      <w:bookmarkEnd w:id="95"/>
+      <w:r>
+        <w:rPr>
+          <w:rStyle w:val="FootnoteReference"/>
+        </w:rPr>
+        <w:footnoteReference w:id="33"/>
+      </w:r>
+      <w:bookmarkEnd w:id="96"/>
     </w:p>
     <w:p>
       <w:pPr>
@@ -20658,8 +20608,8 @@
       <w:pPr>
         <w:pStyle w:val="LiFigura"/>
       </w:pPr>
-      <w:bookmarkStart w:id="96" w:name="_Ref517521034"/>
-      <w:bookmarkStart w:id="97" w:name="_Toc517804169"/>
+      <w:bookmarkStart w:id="97" w:name="_Ref517521034"/>
+      <w:bookmarkStart w:id="98" w:name="_Toc517816621"/>
       <w:r>
         <w:t xml:space="preserve">Figura </w:t>
       </w:r>
@@ -20681,11 +20631,11 @@
       <w:r>
         <w:fldChar w:fldCharType="end"/>
       </w:r>
-      <w:bookmarkEnd w:id="96"/>
+      <w:bookmarkEnd w:id="97"/>
       <w:r>
         <w:t>: Interfața dispozitivului lampă</w:t>
       </w:r>
-      <w:bookmarkEnd w:id="97"/>
+      <w:bookmarkEnd w:id="98"/>
     </w:p>
     <w:p>
       <w:pPr>
@@ -20700,15 +20650,14 @@
           <w:numId w:val="30"/>
         </w:numPr>
       </w:pPr>
-      <w:bookmarkStart w:id="98" w:name="_Toc517804215"/>
-      <w:r>
-        <w:lastRenderedPageBreak/>
+      <w:bookmarkStart w:id="99" w:name="_Toc517816667"/>
+      <w:r>
         <w:t>Încuietoare</w:t>
       </w:r>
       <w:r>
         <w:t>a ușii</w:t>
       </w:r>
-      <w:bookmarkEnd w:id="98"/>
+      <w:bookmarkEnd w:id="99"/>
     </w:p>
     <w:p>
       <w:pPr>
@@ -20771,8 +20720,8 @@
       <w:pPr>
         <w:pStyle w:val="LiFigura"/>
       </w:pPr>
-      <w:bookmarkStart w:id="99" w:name="_Ref517201410"/>
-      <w:bookmarkStart w:id="100" w:name="_Toc517804170"/>
+      <w:bookmarkStart w:id="100" w:name="_Ref517201410"/>
+      <w:bookmarkStart w:id="101" w:name="_Toc517816622"/>
       <w:r>
         <w:t xml:space="preserve">Figura </w:t>
       </w:r>
@@ -20794,43 +20743,17 @@
       <w:r>
         <w:fldChar w:fldCharType="end"/>
       </w:r>
-      <w:bookmarkEnd w:id="99"/>
+      <w:bookmarkEnd w:id="100"/>
       <w:r>
         <w:t>: KY-019 Modul releu 5V</w:t>
       </w:r>
-      <w:sdt>
-        <w:sdtPr>
-          <w:id w:val="1205141987"/>
-          <w:citation/>
-        </w:sdtPr>
-        <w:sdtContent>
-          <w:r>
-            <w:fldChar w:fldCharType="begin"/>
-          </w:r>
-          <w:r>
-            <w:instrText xml:space="preserve"> CITATION Tkk \l 1048 </w:instrText>
-          </w:r>
-          <w:r>
-            <w:fldChar w:fldCharType="separate"/>
-          </w:r>
-          <w:r>
-            <w:rPr>
-              <w:noProof/>
-            </w:rPr>
-            <w:t xml:space="preserve"> </w:t>
-          </w:r>
-          <w:r>
-            <w:rPr>
-              <w:noProof/>
-            </w:rPr>
-            <w:t>[17]</w:t>
-          </w:r>
-          <w:r>
-            <w:fldChar w:fldCharType="end"/>
-          </w:r>
-        </w:sdtContent>
-      </w:sdt>
-      <w:bookmarkEnd w:id="100"/>
+      <w:r>
+        <w:rPr>
+          <w:rStyle w:val="FootnoteReference"/>
+        </w:rPr>
+        <w:footnoteReference w:id="34"/>
+      </w:r>
+      <w:bookmarkEnd w:id="101"/>
     </w:p>
     <w:p>
       <w:pPr>
@@ -21049,8 +20972,8 @@
       <w:pPr>
         <w:pStyle w:val="LiFigura"/>
       </w:pPr>
-      <w:bookmarkStart w:id="101" w:name="_Ref517521317"/>
-      <w:bookmarkStart w:id="102" w:name="_Toc517804171"/>
+      <w:bookmarkStart w:id="102" w:name="_Ref517521317"/>
+      <w:bookmarkStart w:id="103" w:name="_Toc517816623"/>
       <w:r>
         <w:t xml:space="preserve">Figura </w:t>
       </w:r>
@@ -21072,11 +20995,11 @@
       <w:r>
         <w:fldChar w:fldCharType="end"/>
       </w:r>
-      <w:bookmarkEnd w:id="101"/>
+      <w:bookmarkEnd w:id="102"/>
       <w:r>
         <w:t>: Interfața dispozitivului încuietoarea ușii</w:t>
       </w:r>
-      <w:bookmarkEnd w:id="102"/>
+      <w:bookmarkEnd w:id="103"/>
     </w:p>
     <w:p>
       <w:pPr>
@@ -21098,12 +21021,12 @@
           <w:numId w:val="30"/>
         </w:numPr>
       </w:pPr>
-      <w:bookmarkStart w:id="103" w:name="_Toc517804216"/>
+      <w:bookmarkStart w:id="104" w:name="_Toc517816668"/>
       <w:r>
         <w:lastRenderedPageBreak/>
         <w:t>Bec</w:t>
       </w:r>
-      <w:bookmarkEnd w:id="103"/>
+      <w:bookmarkEnd w:id="104"/>
     </w:p>
     <w:p>
       <w:pPr>
@@ -21166,8 +21089,8 @@
       <w:pPr>
         <w:pStyle w:val="LiFigura"/>
       </w:pPr>
-      <w:bookmarkStart w:id="104" w:name="_Ref517203734"/>
-      <w:bookmarkStart w:id="105" w:name="_Toc517804172"/>
+      <w:bookmarkStart w:id="105" w:name="_Ref517203734"/>
+      <w:bookmarkStart w:id="106" w:name="_Toc517816624"/>
       <w:r>
         <w:t xml:space="preserve">Figura </w:t>
       </w:r>
@@ -21189,43 +21112,17 @@
       <w:r>
         <w:fldChar w:fldCharType="end"/>
       </w:r>
-      <w:bookmarkEnd w:id="104"/>
+      <w:bookmarkEnd w:id="105"/>
       <w:r>
         <w:t>: KY-011 Modul LED cu 2 culori</w:t>
       </w:r>
-      <w:sdt>
-        <w:sdtPr>
-          <w:id w:val="1356077356"/>
-          <w:citation/>
-        </w:sdtPr>
-        <w:sdtContent>
-          <w:r>
-            <w:fldChar w:fldCharType="begin"/>
-          </w:r>
-          <w:r>
-            <w:instrText xml:space="preserve"> CITATION KY0 \l 1048 </w:instrText>
-          </w:r>
-          <w:r>
-            <w:fldChar w:fldCharType="separate"/>
-          </w:r>
-          <w:r>
-            <w:rPr>
-              <w:noProof/>
-            </w:rPr>
-            <w:t xml:space="preserve"> </w:t>
-          </w:r>
-          <w:r>
-            <w:rPr>
-              <w:noProof/>
-            </w:rPr>
-            <w:t>[18]</w:t>
-          </w:r>
-          <w:r>
-            <w:fldChar w:fldCharType="end"/>
-          </w:r>
-        </w:sdtContent>
-      </w:sdt>
-      <w:bookmarkEnd w:id="105"/>
+      <w:r>
+        <w:rPr>
+          <w:rStyle w:val="FootnoteReference"/>
+        </w:rPr>
+        <w:footnoteReference w:id="35"/>
+      </w:r>
+      <w:bookmarkEnd w:id="106"/>
     </w:p>
     <w:p>
       <w:pPr>
@@ -21308,7 +21205,7 @@
       <w:r>
         <w:t xml:space="preserve"> reprezentând opusul.</w:t>
       </w:r>
-      <w:bookmarkStart w:id="106" w:name="_Toc515625698"/>
+      <w:bookmarkStart w:id="107" w:name="_Toc515625698"/>
     </w:p>
     <w:p>
       <w:pPr>
@@ -21410,8 +21307,8 @@
       <w:pPr>
         <w:pStyle w:val="LiFigura"/>
       </w:pPr>
-      <w:bookmarkStart w:id="107" w:name="_Ref517521371"/>
-      <w:bookmarkStart w:id="108" w:name="_Toc517804173"/>
+      <w:bookmarkStart w:id="108" w:name="_Ref517521371"/>
+      <w:bookmarkStart w:id="109" w:name="_Toc517816625"/>
       <w:r>
         <w:t xml:space="preserve">Figura </w:t>
       </w:r>
@@ -21433,11 +21330,11 @@
       <w:r>
         <w:fldChar w:fldCharType="end"/>
       </w:r>
-      <w:bookmarkEnd w:id="107"/>
+      <w:bookmarkEnd w:id="108"/>
       <w:r>
         <w:t>: Interfața dispozitivului bec</w:t>
       </w:r>
-      <w:bookmarkEnd w:id="108"/>
+      <w:bookmarkEnd w:id="109"/>
     </w:p>
     <w:p>
       <w:pPr>
@@ -21456,7 +21353,7 @@
           <w:numId w:val="30"/>
         </w:numPr>
       </w:pPr>
-      <w:bookmarkStart w:id="109" w:name="_Toc517804217"/>
+      <w:bookmarkStart w:id="110" w:name="_Toc517816669"/>
       <w:r>
         <w:lastRenderedPageBreak/>
         <w:t>Instalarea aplicaț</w:t>
@@ -21464,7 +21361,7 @@
       <w:r>
         <w:t>ie</w:t>
       </w:r>
-      <w:bookmarkEnd w:id="109"/>
+      <w:bookmarkEnd w:id="110"/>
     </w:p>
     <w:p>
       <w:pPr>
@@ -21482,14 +21379,14 @@
           <w:noProof w:val="0"/>
         </w:rPr>
       </w:pPr>
-      <w:bookmarkStart w:id="110" w:name="_Toc517804218"/>
+      <w:bookmarkStart w:id="111" w:name="_Toc517816670"/>
       <w:r>
         <w:rPr>
           <w:noProof w:val="0"/>
         </w:rPr>
         <w:t>Aplicația web</w:t>
       </w:r>
-      <w:bookmarkEnd w:id="110"/>
+      <w:bookmarkEnd w:id="111"/>
     </w:p>
     <w:p>
       <w:pPr>
@@ -21526,7 +21423,7 @@
         <w:rPr>
           <w:rStyle w:val="FootnoteReference"/>
         </w:rPr>
-        <w:footnoteReference w:id="32"/>
+        <w:footnoteReference w:id="36"/>
       </w:r>
       <w:r>
         <w:t>, dacă nu sunt deja pe maș</w:t>
@@ -21794,8 +21691,8 @@
       <w:pPr>
         <w:pStyle w:val="LiFigura"/>
       </w:pPr>
-      <w:bookmarkStart w:id="111" w:name="_Ref517469372"/>
-      <w:bookmarkStart w:id="112" w:name="_Toc517804174"/>
+      <w:bookmarkStart w:id="112" w:name="_Ref517469372"/>
+      <w:bookmarkStart w:id="113" w:name="_Toc517816626"/>
       <w:r>
         <w:t xml:space="preserve">Figura </w:t>
       </w:r>
@@ -21817,14 +21714,14 @@
       <w:r>
         <w:fldChar w:fldCharType="end"/>
       </w:r>
-      <w:bookmarkEnd w:id="111"/>
+      <w:bookmarkEnd w:id="112"/>
       <w:r>
         <w:t xml:space="preserve">: </w:t>
       </w:r>
       <w:r>
         <w:t>Deschiderea aplicației web</w:t>
       </w:r>
-      <w:bookmarkEnd w:id="112"/>
+      <w:bookmarkEnd w:id="113"/>
     </w:p>
     <w:p>
       <w:pPr>
@@ -22019,8 +21916,8 @@
       <w:pPr>
         <w:pStyle w:val="LiFigura"/>
       </w:pPr>
-      <w:bookmarkStart w:id="113" w:name="_Ref517471865"/>
-      <w:bookmarkStart w:id="114" w:name="_Toc517804184"/>
+      <w:bookmarkStart w:id="114" w:name="_Ref517471865"/>
+      <w:bookmarkStart w:id="115" w:name="_Toc517816636"/>
       <w:r>
         <w:t xml:space="preserve">Tabelul </w:t>
       </w:r>
@@ -22042,11 +21939,11 @@
       <w:r>
         <w:fldChar w:fldCharType="end"/>
       </w:r>
-      <w:bookmarkEnd w:id="113"/>
+      <w:bookmarkEnd w:id="114"/>
       <w:r>
         <w:t>: Definirea portului în fișierul .angular-cli.json</w:t>
       </w:r>
-      <w:bookmarkEnd w:id="114"/>
+      <w:bookmarkEnd w:id="115"/>
     </w:p>
     <w:p>
       <w:pPr>
@@ -22064,14 +21961,14 @@
           <w:noProof w:val="0"/>
         </w:rPr>
       </w:pPr>
-      <w:bookmarkStart w:id="115" w:name="_Toc517804219"/>
+      <w:bookmarkStart w:id="116" w:name="_Toc517816671"/>
       <w:r>
         <w:rPr>
           <w:noProof w:val="0"/>
         </w:rPr>
         <w:t>Serverul Rest Java</w:t>
       </w:r>
-      <w:bookmarkEnd w:id="115"/>
+      <w:bookmarkEnd w:id="116"/>
     </w:p>
     <w:p>
       <w:pPr>
@@ -22107,7 +22004,7 @@
         <w:rPr>
           <w:rStyle w:val="FootnoteReference"/>
         </w:rPr>
-        <w:footnoteReference w:id="33"/>
+        <w:footnoteReference w:id="37"/>
       </w:r>
       <w:r>
         <w:t>, în caz că nu există pe mașină;</w:t>
@@ -22134,7 +22031,7 @@
         <w:rPr>
           <w:rStyle w:val="FootnoteReference"/>
         </w:rPr>
-        <w:footnoteReference w:id="34"/>
+        <w:footnoteReference w:id="38"/>
       </w:r>
       <w:r>
         <w:t>;</w:t>
@@ -22364,9 +22261,9 @@
       <w:pPr>
         <w:pStyle w:val="LiFigura"/>
       </w:pPr>
-      <w:bookmarkStart w:id="116" w:name="_Ref517475323"/>
-      <w:bookmarkStart w:id="117" w:name="_Ref517475315"/>
-      <w:bookmarkStart w:id="118" w:name="_Toc517804175"/>
+      <w:bookmarkStart w:id="117" w:name="_Ref517475323"/>
+      <w:bookmarkStart w:id="118" w:name="_Ref517475315"/>
+      <w:bookmarkStart w:id="119" w:name="_Toc517816627"/>
       <w:r>
         <w:t xml:space="preserve">Figura </w:t>
       </w:r>
@@ -22388,12 +22285,12 @@
       <w:r>
         <w:fldChar w:fldCharType="end"/>
       </w:r>
-      <w:bookmarkEnd w:id="116"/>
+      <w:bookmarkEnd w:id="117"/>
       <w:r>
         <w:t>: Rularea serverului java</w:t>
       </w:r>
-      <w:bookmarkEnd w:id="117"/>
       <w:bookmarkEnd w:id="118"/>
+      <w:bookmarkEnd w:id="119"/>
     </w:p>
     <w:p>
       <w:pPr>
@@ -22412,14 +22309,14 @@
           <w:noProof w:val="0"/>
         </w:rPr>
       </w:pPr>
-      <w:bookmarkStart w:id="119" w:name="_Toc517804220"/>
+      <w:bookmarkStart w:id="120" w:name="_Toc517816672"/>
       <w:r>
         <w:rPr>
           <w:noProof w:val="0"/>
         </w:rPr>
         <w:t>Dispozitive inteligente</w:t>
       </w:r>
-      <w:bookmarkEnd w:id="119"/>
+      <w:bookmarkEnd w:id="120"/>
     </w:p>
     <w:p>
       <w:pPr>
@@ -22522,28 +22419,28 @@
         </w:numPr>
         <w:ind w:firstLine="720"/>
       </w:pPr>
-      <w:bookmarkStart w:id="120" w:name="_Toc515625699"/>
-      <w:bookmarkStart w:id="121" w:name="_Toc517804221"/>
-      <w:bookmarkEnd w:id="106"/>
+      <w:bookmarkStart w:id="121" w:name="_Toc515625699"/>
+      <w:bookmarkStart w:id="122" w:name="_Toc517816673"/>
+      <w:bookmarkEnd w:id="107"/>
       <w:r>
         <w:lastRenderedPageBreak/>
         <w:t>Concluzii</w:t>
       </w:r>
-      <w:bookmarkEnd w:id="120"/>
+      <w:bookmarkEnd w:id="121"/>
       <w:r>
         <w:t>le lucrării</w:t>
       </w:r>
       <w:r>
         <w:t xml:space="preserve"> și direcții de dezvoltare</w:t>
       </w:r>
-      <w:bookmarkEnd w:id="121"/>
+      <w:bookmarkEnd w:id="122"/>
     </w:p>
     <w:p>
       <w:pPr>
         <w:pStyle w:val="LiTextNormal"/>
         <w:ind w:firstLine="0"/>
       </w:pPr>
-      <w:bookmarkStart w:id="122" w:name="_Toc515625701"/>
+      <w:bookmarkStart w:id="123" w:name="_Toc515625701"/>
     </w:p>
     <w:p>
       <w:pPr>
@@ -22890,8 +22787,6 @@
       <w:r>
         <w:br w:type="page"/>
       </w:r>
-      <w:bookmarkStart w:id="123" w:name="_GoBack"/>
-      <w:bookmarkEnd w:id="123"/>
     </w:p>
     <w:p>
       <w:pPr>
@@ -22902,12 +22797,12 @@
         </w:numPr>
         <w:ind w:firstLine="720"/>
       </w:pPr>
-      <w:bookmarkStart w:id="124" w:name="_Toc517804222"/>
+      <w:bookmarkStart w:id="124" w:name="_Toc517816674"/>
       <w:r>
         <w:lastRenderedPageBreak/>
         <w:t>Bibliografie</w:t>
       </w:r>
-      <w:bookmarkEnd w:id="122"/>
+      <w:bookmarkEnd w:id="123"/>
       <w:bookmarkEnd w:id="124"/>
     </w:p>
     <w:sdt>
@@ -22962,7 +22857,7 @@
               </w:tblGrid>
               <w:tr>
                 <w:trPr>
-                  <w:divId w:val="949244217"/>
+                  <w:divId w:val="1222711303"/>
                   <w:tblCellSpacing w:w="15" w:type="dxa"/>
                 </w:trPr>
                 <w:tc>
@@ -23024,7 +22919,7 @@
               </w:tr>
               <w:tr>
                 <w:trPr>
-                  <w:divId w:val="949244217"/>
+                  <w:divId w:val="1222711303"/>
                   <w:tblCellSpacing w:w="15" w:type="dxa"/>
                 </w:trPr>
                 <w:tc>
@@ -23070,7 +22965,7 @@
               </w:tr>
               <w:tr>
                 <w:trPr>
-                  <w:divId w:val="949244217"/>
+                  <w:divId w:val="1222711303"/>
                   <w:tblCellSpacing w:w="15" w:type="dxa"/>
                 </w:trPr>
                 <w:tc>
@@ -23116,7 +23011,7 @@
               </w:tr>
               <w:tr>
                 <w:trPr>
-                  <w:divId w:val="949244217"/>
+                  <w:divId w:val="1222711303"/>
                   <w:tblCellSpacing w:w="15" w:type="dxa"/>
                 </w:trPr>
                 <w:tc>
@@ -23162,7 +23057,7 @@
               </w:tr>
               <w:tr>
                 <w:trPr>
-                  <w:divId w:val="949244217"/>
+                  <w:divId w:val="1222711303"/>
                   <w:tblCellSpacing w:w="15" w:type="dxa"/>
                 </w:trPr>
                 <w:tc>
@@ -23208,7 +23103,7 @@
               </w:tr>
               <w:tr>
                 <w:trPr>
-                  <w:divId w:val="949244217"/>
+                  <w:divId w:val="1222711303"/>
                   <w:tblCellSpacing w:w="15" w:type="dxa"/>
                 </w:trPr>
                 <w:tc>
@@ -23254,7 +23149,7 @@
               </w:tr>
               <w:tr>
                 <w:trPr>
-                  <w:divId w:val="949244217"/>
+                  <w:divId w:val="1222711303"/>
                   <w:tblCellSpacing w:w="15" w:type="dxa"/>
                 </w:trPr>
                 <w:tc>
@@ -23300,7 +23195,7 @@
               </w:tr>
               <w:tr>
                 <w:trPr>
-                  <w:divId w:val="949244217"/>
+                  <w:divId w:val="1222711303"/>
                   <w:tblCellSpacing w:w="15" w:type="dxa"/>
                 </w:trPr>
                 <w:tc>
@@ -23346,7 +23241,7 @@
               </w:tr>
               <w:tr>
                 <w:trPr>
-                  <w:divId w:val="949244217"/>
+                  <w:divId w:val="1222711303"/>
                   <w:tblCellSpacing w:w="15" w:type="dxa"/>
                 </w:trPr>
                 <w:tc>
@@ -23392,7 +23287,7 @@
               </w:tr>
               <w:tr>
                 <w:trPr>
-                  <w:divId w:val="949244217"/>
+                  <w:divId w:val="1222711303"/>
                   <w:tblCellSpacing w:w="15" w:type="dxa"/>
                 </w:trPr>
                 <w:tc>
@@ -23438,7 +23333,7 @@
               </w:tr>
               <w:tr>
                 <w:trPr>
-                  <w:divId w:val="949244217"/>
+                  <w:divId w:val="1222711303"/>
                   <w:tblCellSpacing w:w="15" w:type="dxa"/>
                 </w:trPr>
                 <w:tc>
@@ -23484,7 +23379,7 @@
               </w:tr>
               <w:tr>
                 <w:trPr>
-                  <w:divId w:val="949244217"/>
+                  <w:divId w:val="1222711303"/>
                   <w:tblCellSpacing w:w="15" w:type="dxa"/>
                 </w:trPr>
                 <w:tc>
@@ -23530,7 +23425,7 @@
               </w:tr>
               <w:tr>
                 <w:trPr>
-                  <w:divId w:val="949244217"/>
+                  <w:divId w:val="1222711303"/>
                   <w:tblCellSpacing w:w="15" w:type="dxa"/>
                 </w:trPr>
                 <w:tc>
@@ -23576,7 +23471,7 @@
               </w:tr>
               <w:tr>
                 <w:trPr>
-                  <w:divId w:val="949244217"/>
+                  <w:divId w:val="1222711303"/>
                   <w:tblCellSpacing w:w="15" w:type="dxa"/>
                 </w:trPr>
                 <w:tc>
@@ -23622,7 +23517,7 @@
               </w:tr>
               <w:tr>
                 <w:trPr>
-                  <w:divId w:val="949244217"/>
+                  <w:divId w:val="1222711303"/>
                   <w:tblCellSpacing w:w="15" w:type="dxa"/>
                 </w:trPr>
                 <w:tc>
@@ -23661,14 +23556,14 @@
                       <w:rPr>
                         <w:noProof/>
                       </w:rPr>
-                      <w:t>FastTech, „KEYES KY-008 Arduino Compatible 650nm Laser Transmitter Module,” [Interactiv]. Available: https://www.fasttech.com/product/1219301-keyes-ky-008-arduino-compatible-650nm-laser.</w:t>
+                      <w:t>Tkkrlab, „Arduino KY-019 5V relay module,” [Interactiv]. Available: https://tkkrlab.nl/wiki/Arduino_KY-019_5V_relay_module.</w:t>
                     </w:r>
                   </w:p>
                 </w:tc>
               </w:tr>
               <w:tr>
                 <w:trPr>
-                  <w:divId w:val="949244217"/>
+                  <w:divId w:val="1222711303"/>
                   <w:tblCellSpacing w:w="15" w:type="dxa"/>
                 </w:trPr>
                 <w:tc>
@@ -23714,7 +23609,7 @@
               </w:tr>
               <w:tr>
                 <w:trPr>
-                  <w:divId w:val="949244217"/>
+                  <w:divId w:val="1222711303"/>
                   <w:tblCellSpacing w:w="15" w:type="dxa"/>
                 </w:trPr>
                 <w:tc>
@@ -23753,14 +23648,14 @@
                       <w:rPr>
                         <w:noProof/>
                       </w:rPr>
-                      <w:t>Tkkrlab, „Arduino KY-019 5V relay module,” [Interactiv]. Available: https://tkkrlab.nl/wiki/Arduino_KY-019_5V_relay_module.</w:t>
+                      <w:t>FastTech, „KEYES KY-008 Arduino Compatible 650nm Laser Transmitter Module,” [Interactiv]. Available: https://www.fasttech.com/product/1219301-keyes-ky-008-arduino-compatible-650nm-laser.</w:t>
                     </w:r>
                   </w:p>
                 </w:tc>
               </w:tr>
               <w:tr>
                 <w:trPr>
-                  <w:divId w:val="949244217"/>
+                  <w:divId w:val="1222711303"/>
                   <w:tblCellSpacing w:w="15" w:type="dxa"/>
                 </w:trPr>
                 <w:tc>
@@ -23808,7 +23703,7 @@
             </w:tbl>
             <w:p>
               <w:pPr>
-                <w:divId w:val="949244217"/>
+                <w:divId w:val="1222711303"/>
                 <w:rPr>
                   <w:rFonts w:eastAsia="Times New Roman"/>
                   <w:noProof/>
@@ -23899,7 +23794,7 @@
           <w:rPr>
             <w:noProof/>
           </w:rPr>
-          <w:t>44</w:t>
+          <w:t>i</w:t>
         </w:r>
         <w:r>
           <w:rPr>
@@ -24644,11 +24539,31 @@
         <w:footnoteRef/>
       </w:r>
       <w:r>
-        <w:t xml:space="preserve"> Site-ul pentru descărcare: </w:t>
-      </w:r>
-      <w:r>
-        <w:t>https://nodejs.org/en/download/</w:t>
-      </w:r>
+        <w:t xml:space="preserve"> Imagine preluată </w:t>
+      </w:r>
+      <w:sdt>
+        <w:sdtPr>
+          <w:id w:val="-1485930903"/>
+          <w:citation/>
+        </w:sdtPr>
+        <w:sdtContent>
+          <w:r>
+            <w:fldChar w:fldCharType="begin"/>
+          </w:r>
+          <w:r>
+            <w:instrText xml:space="preserve"> CITATION Fas \l 1048 </w:instrText>
+          </w:r>
+          <w:r>
+            <w:fldChar w:fldCharType="separate"/>
+          </w:r>
+          <w:r>
+            <w:t xml:space="preserve"> [15]</w:t>
+          </w:r>
+          <w:r>
+            <w:fldChar w:fldCharType="end"/>
+          </w:r>
+        </w:sdtContent>
+      </w:sdt>
     </w:p>
   </w:footnote>
   <w:footnote w:id="33">
@@ -24663,14 +24578,177 @@
         <w:footnoteRef/>
       </w:r>
       <w:r>
-        <w:t xml:space="preserve"> </w:t>
-      </w:r>
-      <w:r>
-        <w:t>http://www.oracle.com/technetwork/java/javase/downloads/index.html</w:t>
-      </w:r>
+        <w:t xml:space="preserve"> Imagine preluată </w:t>
+      </w:r>
+      <w:sdt>
+        <w:sdtPr>
+          <w:id w:val="337501351"/>
+          <w:citation/>
+        </w:sdtPr>
+        <w:sdtContent>
+          <w:r>
+            <w:fldChar w:fldCharType="begin"/>
+          </w:r>
+          <w:r>
+            <w:instrText xml:space="preserve"> CITATION Nod \l 1048 </w:instrText>
+          </w:r>
+          <w:r>
+            <w:fldChar w:fldCharType="separate"/>
+          </w:r>
+          <w:r>
+            <w:rPr>
+              <w:noProof/>
+            </w:rPr>
+            <w:t xml:space="preserve"> </w:t>
+          </w:r>
+          <w:r>
+            <w:rPr>
+              <w:noProof/>
+            </w:rPr>
+            <w:t>[16]</w:t>
+          </w:r>
+          <w:r>
+            <w:fldChar w:fldCharType="end"/>
+          </w:r>
+        </w:sdtContent>
+      </w:sdt>
     </w:p>
   </w:footnote>
   <w:footnote w:id="34">
+    <w:p>
+      <w:pPr>
+        <w:pStyle w:val="FootnoteText"/>
+      </w:pPr>
+      <w:r>
+        <w:rPr>
+          <w:rStyle w:val="FootnoteReference"/>
+        </w:rPr>
+        <w:footnoteRef/>
+      </w:r>
+      <w:r>
+        <w:t xml:space="preserve"> Imagine preluată </w:t>
+      </w:r>
+      <w:sdt>
+        <w:sdtPr>
+          <w:id w:val="1205141987"/>
+          <w:citation/>
+        </w:sdtPr>
+        <w:sdtContent>
+          <w:r>
+            <w:fldChar w:fldCharType="begin"/>
+          </w:r>
+          <w:r>
+            <w:instrText xml:space="preserve"> CITATION Tkk \l 1048 </w:instrText>
+          </w:r>
+          <w:r>
+            <w:fldChar w:fldCharType="separate"/>
+          </w:r>
+          <w:r>
+            <w:rPr>
+              <w:noProof/>
+            </w:rPr>
+            <w:t xml:space="preserve"> </w:t>
+          </w:r>
+          <w:r>
+            <w:rPr>
+              <w:noProof/>
+            </w:rPr>
+            <w:t>[17]</w:t>
+          </w:r>
+          <w:r>
+            <w:fldChar w:fldCharType="end"/>
+          </w:r>
+        </w:sdtContent>
+      </w:sdt>
+    </w:p>
+  </w:footnote>
+  <w:footnote w:id="35">
+    <w:p>
+      <w:pPr>
+        <w:pStyle w:val="FootnoteText"/>
+      </w:pPr>
+      <w:r>
+        <w:rPr>
+          <w:rStyle w:val="FootnoteReference"/>
+        </w:rPr>
+        <w:footnoteRef/>
+      </w:r>
+      <w:r>
+        <w:t xml:space="preserve"> Imagine preluată </w:t>
+      </w:r>
+      <w:sdt>
+        <w:sdtPr>
+          <w:id w:val="1356077356"/>
+          <w:citation/>
+        </w:sdtPr>
+        <w:sdtContent>
+          <w:r>
+            <w:fldChar w:fldCharType="begin"/>
+          </w:r>
+          <w:r>
+            <w:instrText xml:space="preserve"> CITATION KY0 \l 1048 </w:instrText>
+          </w:r>
+          <w:r>
+            <w:fldChar w:fldCharType="separate"/>
+          </w:r>
+          <w:r>
+            <w:rPr>
+              <w:noProof/>
+            </w:rPr>
+            <w:t xml:space="preserve"> </w:t>
+          </w:r>
+          <w:r>
+            <w:rPr>
+              <w:noProof/>
+            </w:rPr>
+            <w:t>[18]</w:t>
+          </w:r>
+          <w:r>
+            <w:fldChar w:fldCharType="end"/>
+          </w:r>
+        </w:sdtContent>
+      </w:sdt>
+    </w:p>
+  </w:footnote>
+  <w:footnote w:id="36">
+    <w:p>
+      <w:pPr>
+        <w:pStyle w:val="FootnoteText"/>
+      </w:pPr>
+      <w:r>
+        <w:rPr>
+          <w:rStyle w:val="FootnoteReference"/>
+        </w:rPr>
+        <w:footnoteRef/>
+      </w:r>
+      <w:r>
+        <w:t xml:space="preserve"> Site-ul pentru descărcare: </w:t>
+      </w:r>
+      <w:r>
+        <w:t>https://nodejs.org/en/download/</w:t>
+      </w:r>
+    </w:p>
+  </w:footnote>
+  <w:footnote w:id="37">
+    <w:p>
+      <w:pPr>
+        <w:pStyle w:val="FootnoteText"/>
+      </w:pPr>
+      <w:r>
+        <w:rPr>
+          <w:rStyle w:val="FootnoteReference"/>
+        </w:rPr>
+        <w:footnoteRef/>
+      </w:r>
+      <w:r>
+        <w:t xml:space="preserve"> </w:t>
+      </w:r>
+      <w:r>
+        <w:t>http://www.oracle.com/technetwork/java/javase/downloads/index.html</w:t>
+      </w:r>
+    </w:p>
+  </w:footnote>
+  <w:footnote w:id="38">
     <w:p>
       <w:pPr>
         <w:pStyle w:val="FootnoteText"/>
@@ -28392,7 +28470,7 @@
   <w:style w:type="paragraph" w:default="1" w:styleId="Normal">
     <w:name w:val="Normal"/>
     <w:qFormat/>
-    <w:rsid w:val="00F738D5"/>
+    <w:rsid w:val="00612E9B"/>
     <w:rPr>
       <w:lang w:val="ro-RO"/>
     </w:rPr>
@@ -28426,7 +28504,7 @@
     <w:uiPriority w:val="9"/>
     <w:unhideWhenUsed/>
     <w:qFormat/>
-    <w:rsid w:val="00F738D5"/>
+    <w:rsid w:val="00612E9B"/>
     <w:pPr>
       <w:keepNext/>
       <w:keepLines/>
@@ -28449,7 +28527,7 @@
     <w:semiHidden/>
     <w:unhideWhenUsed/>
     <w:qFormat/>
-    <w:rsid w:val="00F738D5"/>
+    <w:rsid w:val="00612E9B"/>
     <w:pPr>
       <w:keepNext/>
       <w:keepLines/>
@@ -28510,9 +28588,8 @@
   <w:style w:type="character" w:default="1" w:styleId="DefaultParagraphFont">
     <w:name w:val="Default Paragraph Font"/>
     <w:uiPriority w:val="1"/>
-    <w:semiHidden/>
     <w:unhideWhenUsed/>
-    <w:rsid w:val="00F738D5"/>
+    <w:rsid w:val="00612E9B"/>
   </w:style>
   <w:style w:type="table" w:default="1" w:styleId="TableNormal">
     <w:name w:val="Normal Table"/>
@@ -28534,7 +28611,7 @@
     <w:uiPriority w:val="99"/>
     <w:semiHidden/>
     <w:unhideWhenUsed/>
-    <w:rsid w:val="00F738D5"/>
+    <w:rsid w:val="00612E9B"/>
   </w:style>
   <w:style w:type="character" w:customStyle="1" w:styleId="Heading1Char">
     <w:name w:val="Heading 1 Char"/>
@@ -28566,7 +28643,7 @@
     <w:basedOn w:val="DefaultParagraphFont"/>
     <w:link w:val="Heading2"/>
     <w:uiPriority w:val="9"/>
-    <w:rsid w:val="00F738D5"/>
+    <w:rsid w:val="00612E9B"/>
     <w:rPr>
       <w:rFonts w:asciiTheme="majorHAnsi" w:eastAsiaTheme="majorEastAsia" w:hAnsiTheme="majorHAnsi" w:cstheme="majorBidi"/>
       <w:color w:val="2E74B5" w:themeColor="accent1" w:themeShade="BF"/>
@@ -28581,7 +28658,7 @@
     <w:link w:val="LiChaptersChar"/>
     <w:autoRedefine/>
     <w:qFormat/>
-    <w:rsid w:val="00F738D5"/>
+    <w:rsid w:val="00612E9B"/>
     <w:pPr>
       <w:numPr>
         <w:numId w:val="4"/>
@@ -28609,7 +28686,7 @@
     <w:name w:val="Li Chapters Char"/>
     <w:basedOn w:val="DefaultParagraphFont"/>
     <w:link w:val="LiChapters"/>
-    <w:rsid w:val="00F738D5"/>
+    <w:rsid w:val="00612E9B"/>
     <w:rPr>
       <w:rFonts w:ascii="Times New Roman" w:eastAsiaTheme="majorEastAsia" w:hAnsi="Times New Roman" w:cstheme="majorBidi"/>
       <w:color w:val="000000" w:themeColor="text1"/>
@@ -28658,7 +28735,7 @@
     <w:link w:val="LiTextNormalChar"/>
     <w:autoRedefine/>
     <w:qFormat/>
-    <w:rsid w:val="00F738D5"/>
+    <w:rsid w:val="00612E9B"/>
     <w:pPr>
       <w:spacing w:after="0" w:line="360" w:lineRule="auto"/>
       <w:ind w:firstLine="720"/>
@@ -28675,7 +28752,7 @@
     <w:basedOn w:val="LiTextNormal"/>
     <w:link w:val="LiFPTitleChar"/>
     <w:autoRedefine/>
-    <w:rsid w:val="00F738D5"/>
+    <w:rsid w:val="00612E9B"/>
     <w:rPr>
       <w:sz w:val="96"/>
     </w:rPr>
@@ -28684,7 +28761,7 @@
     <w:name w:val="Li Text Normal Char"/>
     <w:basedOn w:val="DefaultParagraphFont"/>
     <w:link w:val="LiTextNormal"/>
-    <w:rsid w:val="00F738D5"/>
+    <w:rsid w:val="00612E9B"/>
     <w:rPr>
       <w:rFonts w:ascii="Times New Roman" w:hAnsi="Times New Roman"/>
       <w:sz w:val="24"/>
@@ -28697,7 +28774,7 @@
     <w:basedOn w:val="LiFPTitle"/>
     <w:link w:val="LiFPSubtitleChar"/>
     <w:autoRedefine/>
-    <w:rsid w:val="00F738D5"/>
+    <w:rsid w:val="00612E9B"/>
     <w:pPr>
       <w:jc w:val="right"/>
     </w:pPr>
@@ -28709,7 +28786,7 @@
     <w:name w:val="Li FP Title Char"/>
     <w:basedOn w:val="LiTextNormalChar"/>
     <w:link w:val="LiFPTitle"/>
-    <w:rsid w:val="00F738D5"/>
+    <w:rsid w:val="00612E9B"/>
     <w:rPr>
       <w:rFonts w:ascii="Times New Roman" w:hAnsi="Times New Roman"/>
       <w:sz w:val="96"/>
@@ -28723,7 +28800,7 @@
     <w:next w:val="Heading2"/>
     <w:link w:val="LiSubtitleChar"/>
     <w:autoRedefine/>
-    <w:rsid w:val="00F738D5"/>
+    <w:rsid w:val="00612E9B"/>
     <w:rPr>
       <w:sz w:val="40"/>
     </w:rPr>
@@ -28732,7 +28809,7 @@
     <w:name w:val="Li FP Subtitle Char"/>
     <w:basedOn w:val="LiFPTitleChar"/>
     <w:link w:val="LiFPSubtitle"/>
-    <w:rsid w:val="00F738D5"/>
+    <w:rsid w:val="00612E9B"/>
     <w:rPr>
       <w:rFonts w:ascii="Times New Roman" w:hAnsi="Times New Roman"/>
       <w:sz w:val="56"/>
@@ -28744,7 +28821,7 @@
     <w:name w:val="Li Subtitle Char"/>
     <w:basedOn w:val="LiChaptersChar"/>
     <w:link w:val="LiSubtitle"/>
-    <w:rsid w:val="00F738D5"/>
+    <w:rsid w:val="00612E9B"/>
     <w:rPr>
       <w:rFonts w:asciiTheme="majorHAnsi" w:eastAsiaTheme="majorEastAsia" w:hAnsiTheme="majorHAnsi" w:cstheme="majorBidi"/>
       <w:color w:val="2E74B5" w:themeColor="accent1" w:themeShade="BF"/>
@@ -28759,7 +28836,7 @@
     <w:link w:val="LiCodChar"/>
     <w:autoRedefine/>
     <w:qFormat/>
-    <w:rsid w:val="00F738D5"/>
+    <w:rsid w:val="00612E9B"/>
     <w:pPr>
       <w:pBdr>
         <w:top w:val="single" w:sz="4" w:space="1" w:color="auto"/>
@@ -28781,7 +28858,7 @@
     <w:link w:val="LiEtichetaChar"/>
     <w:autoRedefine/>
     <w:qFormat/>
-    <w:rsid w:val="00F738D5"/>
+    <w:rsid w:val="00612E9B"/>
     <w:pPr>
       <w:ind w:firstLine="0"/>
       <w:jc w:val="center"/>
@@ -28796,7 +28873,7 @@
     <w:link w:val="LiSubchaptersChar"/>
     <w:autoRedefine/>
     <w:qFormat/>
-    <w:rsid w:val="00F738D5"/>
+    <w:rsid w:val="00612E9B"/>
     <w:rPr>
       <w:rFonts w:ascii="Times New Roman" w:hAnsi="Times New Roman"/>
       <w:noProof/>
@@ -28808,7 +28885,7 @@
     <w:name w:val="Li Cod Char"/>
     <w:basedOn w:val="DefaultParagraphFont"/>
     <w:link w:val="LiCod"/>
-    <w:rsid w:val="00F738D5"/>
+    <w:rsid w:val="00612E9B"/>
     <w:rPr>
       <w:rFonts w:ascii="Courier New" w:hAnsi="Courier New"/>
       <w:sz w:val="20"/>
@@ -28819,7 +28896,7 @@
     <w:name w:val="Li Eticheta Char"/>
     <w:basedOn w:val="LiCodChar"/>
     <w:link w:val="LiEticheta"/>
-    <w:rsid w:val="00F738D5"/>
+    <w:rsid w:val="00612E9B"/>
     <w:rPr>
       <w:rFonts w:ascii="Times New Roman" w:hAnsi="Times New Roman"/>
       <w:sz w:val="20"/>
@@ -28833,7 +28910,7 @@
     <w:link w:val="LiTitleChar"/>
     <w:autoRedefine/>
     <w:qFormat/>
-    <w:rsid w:val="00F738D5"/>
+    <w:rsid w:val="00612E9B"/>
     <w:pPr>
       <w:ind w:left="1080" w:hanging="720"/>
       <w:jc w:val="left"/>
@@ -28846,7 +28923,7 @@
     <w:name w:val="Li Subchapters Char"/>
     <w:basedOn w:val="Heading2Char"/>
     <w:link w:val="LiSubchapters"/>
-    <w:rsid w:val="00F738D5"/>
+    <w:rsid w:val="00612E9B"/>
     <w:rPr>
       <w:rFonts w:ascii="Times New Roman" w:eastAsiaTheme="majorEastAsia" w:hAnsi="Times New Roman" w:cstheme="majorBidi"/>
       <w:noProof/>
@@ -28876,7 +28953,7 @@
     <w:name w:val="Li Title Char"/>
     <w:basedOn w:val="LiTextNormalChar"/>
     <w:link w:val="LiTitle"/>
-    <w:rsid w:val="00F738D5"/>
+    <w:rsid w:val="00612E9B"/>
     <w:rPr>
       <w:rFonts w:ascii="Times New Roman" w:hAnsi="Times New Roman"/>
       <w:sz w:val="48"/>
@@ -28951,7 +29028,7 @@
     <w:link w:val="LiBibliografieChar"/>
     <w:autoRedefine/>
     <w:qFormat/>
-    <w:rsid w:val="00F738D5"/>
+    <w:rsid w:val="00612E9B"/>
     <w:pPr>
       <w:numPr>
         <w:numId w:val="9"/>
@@ -28971,7 +29048,7 @@
     <w:name w:val="Li Bibliografie Char"/>
     <w:basedOn w:val="LiTextNormalChar"/>
     <w:link w:val="LiBibliografie"/>
-    <w:rsid w:val="00F738D5"/>
+    <w:rsid w:val="00612E9B"/>
     <w:rPr>
       <w:rFonts w:ascii="Times New Roman" w:hAnsi="Times New Roman"/>
       <w:sz w:val="24"/>
@@ -29038,7 +29115,7 @@
     <w:link w:val="Heading3"/>
     <w:uiPriority w:val="9"/>
     <w:semiHidden/>
-    <w:rsid w:val="00F738D5"/>
+    <w:rsid w:val="00612E9B"/>
     <w:rPr>
       <w:rFonts w:asciiTheme="majorHAnsi" w:eastAsiaTheme="majorEastAsia" w:hAnsiTheme="majorHAnsi" w:cstheme="majorBidi"/>
       <w:color w:val="1F4D78" w:themeColor="accent1" w:themeShade="7F"/>
@@ -29125,7 +29202,7 @@
     <w:link w:val="LiFiguraChar"/>
     <w:autoRedefine/>
     <w:qFormat/>
-    <w:rsid w:val="00F738D5"/>
+    <w:rsid w:val="00612E9B"/>
     <w:pPr>
       <w:ind w:firstLine="0"/>
       <w:jc w:val="center"/>
@@ -29164,7 +29241,7 @@
     <w:name w:val="Li Figura Char"/>
     <w:basedOn w:val="DefaultParagraphFont"/>
     <w:link w:val="LiFigura"/>
-    <w:rsid w:val="00F738D5"/>
+    <w:rsid w:val="00612E9B"/>
     <w:rPr>
       <w:rFonts w:ascii="Times New Roman" w:hAnsi="Times New Roman"/>
       <w:sz w:val="20"/>
@@ -30172,7 +30249,7 @@
     </b:Author>
     <b:Title>Arduino KY-019 5V relay module</b:Title>
     <b:URL>https://tkkrlab.nl/wiki/Arduino_KY-019_5V_relay_module</b:URL>
-    <b:RefOrder>17</b:RefOrder>
+    <b:RefOrder>15</b:RefOrder>
   </b:Source>
   <b:Source>
     <b:Tag>Nod</b:Tag>
@@ -30206,7 +30283,7 @@
     </b:Author>
     <b:Title>KEYES KY-008 Arduino Compatible 650nm Laser Transmitter Module</b:Title>
     <b:URL>https://www.fasttech.com/product/1219301-keyes-ky-008-arduino-compatible-650nm-laser</b:URL>
-    <b:RefOrder>15</b:RefOrder>
+    <b:RefOrder>17</b:RefOrder>
   </b:Source>
   <b:Source>
     <b:Tag>KY0</b:Tag>
@@ -30229,7 +30306,7 @@
 </file>
 
 <file path=customXml/itemProps1.xml><?xml version="1.0" encoding="utf-8"?>
-<ds:datastoreItem xmlns:ds="http://schemas.openxmlformats.org/officeDocument/2006/customXml" ds:itemID="{7739BE92-28C9-4B64-A832-8D3ED0CFDC89}">
+<ds:datastoreItem xmlns:ds="http://schemas.openxmlformats.org/officeDocument/2006/customXml" ds:itemID="{DB4D0D0B-BEDF-4DA5-8AC7-92920A2250DA}">
   <ds:schemaRefs>
     <ds:schemaRef ds:uri="http://schemas.openxmlformats.org/officeDocument/2006/bibliography"/>
   </ds:schemaRefs>

</xml_diff>

<commit_message>
added home environment device
</commit_message>
<xml_diff>
--- a/Documentation/Documentation.docx
+++ b/Documentation/Documentation.docx
@@ -12,6 +12,8 @@
         <w:ind w:firstLine="720"/>
       </w:pPr>
       <w:bookmarkStart w:id="0" w:name="_Toc517816637"/>
+      <w:bookmarkStart w:id="1" w:name="_GoBack"/>
+      <w:bookmarkEnd w:id="1"/>
       <w:r>
         <w:t>Lista figurilor</w:t>
       </w:r>
@@ -1662,11 +1664,11 @@
         </w:numPr>
         <w:ind w:firstLine="720"/>
       </w:pPr>
-      <w:bookmarkStart w:id="1" w:name="_Toc517816638"/>
+      <w:bookmarkStart w:id="2" w:name="_Toc517816638"/>
       <w:r>
         <w:t>Lista tabelelor</w:t>
       </w:r>
-      <w:bookmarkEnd w:id="1"/>
+      <w:bookmarkEnd w:id="2"/>
     </w:p>
     <w:p>
       <w:pPr>
@@ -1676,8 +1678,6 @@
           <w:szCs w:val="96"/>
         </w:rPr>
       </w:pPr>
-      <w:bookmarkStart w:id="2" w:name="_GoBack"/>
-      <w:bookmarkEnd w:id="2"/>
     </w:p>
     <w:p>
       <w:pPr>
@@ -5672,7 +5672,6 @@
           <w:id w:val="1539087701"/>
           <w:citation/>
         </w:sdtPr>
-        <w:sdtEndPr/>
         <w:sdtContent>
           <w:r>
             <w:fldChar w:fldCharType="begin"/>
@@ -6201,7 +6200,6 @@
           <w:id w:val="-663469851"/>
           <w:citation/>
         </w:sdtPr>
-        <w:sdtEndPr/>
         <w:sdtContent>
           <w:r>
             <w:fldChar w:fldCharType="begin"/>
@@ -6376,7 +6374,6 @@
           <w:id w:val="2054340231"/>
           <w:citation/>
         </w:sdtPr>
-        <w:sdtEndPr/>
         <w:sdtContent>
           <w:r>
             <w:fldChar w:fldCharType="begin"/>
@@ -7624,7 +7621,6 @@
           <w:id w:val="-1121847448"/>
           <w:citation/>
         </w:sdtPr>
-        <w:sdtEndPr/>
         <w:sdtContent>
           <w:r>
             <w:fldChar w:fldCharType="begin"/>
@@ -8905,7 +8901,6 @@
           <w:id w:val="-2134321382"/>
           <w:citation/>
         </w:sdtPr>
-        <w:sdtEndPr/>
         <w:sdtContent>
           <w:r>
             <w:fldChar w:fldCharType="begin"/>
@@ -8985,7 +8980,6 @@
           <w:id w:val="-1889870009"/>
           <w:citation/>
         </w:sdtPr>
-        <w:sdtEndPr/>
         <w:sdtContent>
           <w:r>
             <w:fldChar w:fldCharType="begin"/>
@@ -9121,7 +9115,6 @@
           <w:id w:val="1315920515"/>
           <w:citation/>
         </w:sdtPr>
-        <w:sdtEndPr/>
         <w:sdtContent>
           <w:r>
             <w:fldChar w:fldCharType="begin"/>
@@ -12651,7 +12644,6 @@
           <w:id w:val="-1403125337"/>
           <w:citation/>
         </w:sdtPr>
-        <w:sdtEndPr/>
         <w:sdtContent>
           <w:r>
             <w:fldChar w:fldCharType="begin"/>
@@ -12690,7 +12682,6 @@
           <w:id w:val="1750923699"/>
           <w:citation/>
         </w:sdtPr>
-        <w:sdtEndPr/>
         <w:sdtContent>
           <w:r>
             <w:fldChar w:fldCharType="begin"/>
@@ -16910,7 +16901,6 @@
           <w:id w:val="1996143442"/>
           <w:citation/>
         </w:sdtPr>
-        <w:sdtEndPr/>
         <w:sdtContent>
           <w:r>
             <w:fldChar w:fldCharType="begin"/>
@@ -17032,7 +17022,6 @@
           <w:id w:val="-925949880"/>
           <w:citation/>
         </w:sdtPr>
-        <w:sdtEndPr/>
         <w:sdtContent>
           <w:r>
             <w:fldChar w:fldCharType="begin"/>
@@ -17853,7 +17842,6 @@
           <w:id w:val="1570386410"/>
           <w:citation/>
         </w:sdtPr>
-        <w:sdtEndPr/>
         <w:sdtContent>
           <w:r>
             <w:fldChar w:fldCharType="begin"/>
@@ -18425,7 +18413,6 @@
           <w:id w:val="146322404"/>
           <w:citation/>
         </w:sdtPr>
-        <w:sdtEndPr/>
         <w:sdtContent>
           <w:r>
             <w:fldChar w:fldCharType="begin"/>
@@ -19156,7 +19143,6 @@
           <w:id w:val="-235407085"/>
           <w:citation/>
         </w:sdtPr>
-        <w:sdtEndPr/>
         <w:sdtContent>
           <w:r>
             <w:fldChar w:fldCharType="begin"/>
@@ -22810,7 +22796,6 @@
         <w:id w:val="111145805"/>
         <w:bibliography/>
       </w:sdtPr>
-      <w:sdtEndPr/>
       <w:sdtContent>
         <w:sdt>
           <w:sdtPr>
@@ -22820,7 +22805,6 @@
               <w:docPartUnique/>
             </w:docPartObj>
           </w:sdtPr>
-          <w:sdtEndPr/>
           <w:sdtContent>
             <w:p>
               <w:pPr>
@@ -23794,7 +23778,7 @@
           <w:rPr>
             <w:noProof/>
           </w:rPr>
-          <w:t>i</w:t>
+          <w:t>45</w:t>
         </w:r>
         <w:r>
           <w:rPr>
@@ -24089,10 +24073,7 @@
         <w:footnoteRef/>
       </w:r>
       <w:r>
-        <w:t xml:space="preserve"> Man-in-the-middle: D</w:t>
-      </w:r>
-      <w:r>
-        <w:t>etalii aici</w:t>
+        <w:t xml:space="preserve"> Man-in-the-middle: Detalii aici</w:t>
       </w:r>
       <w:r>
         <w:rPr>
@@ -24120,13 +24101,7 @@
         <w:footnoteRef/>
       </w:r>
       <w:r>
-        <w:t xml:space="preserve"> SSL/TLS: Când protocolul SSL a fost standardizat de către IEFT</w:t>
-      </w:r>
-      <w:r>
-        <w:t>, a fost redenumit î</w:t>
-      </w:r>
-      <w:r>
-        <w:t>n TLS.</w:t>
+        <w:t xml:space="preserve"> SSL/TLS: Când protocolul SSL a fost standardizat de către IEFT, a fost redenumit în TLS.</w:t>
       </w:r>
     </w:p>
   </w:footnote>
@@ -24221,13 +24196,7 @@
         <w:footnoteRef/>
       </w:r>
       <w:r>
-        <w:t xml:space="preserve"> Cascade Styl</w:t>
-      </w:r>
-      <w:r>
-        <w:t>e Sheets(foaie de stiluri CSS): S</w:t>
-      </w:r>
-      <w:r>
-        <w:t>tandard pentru formatarea elementelor unui document html.</w:t>
+        <w:t xml:space="preserve"> Cascade Style Sheets(foaie de stiluri CSS): Standard pentru formatarea elementelor unui document html.</w:t>
       </w:r>
     </w:p>
   </w:footnote>
@@ -24243,13 +24212,7 @@
         <w:footnoteRef/>
       </w:r>
       <w:r>
-        <w:t xml:space="preserve"> Hyper Text Markup Language: L</w:t>
-      </w:r>
-      <w:r>
-        <w:t>imbajul principal al w</w:t>
-      </w:r>
-      <w:r>
-        <w:t>eb-ului pentru crearea de conținut ce poate fi utilizat oriunde.</w:t>
+        <w:t xml:space="preserve"> Hyper Text Markup Language: Limbajul principal al web-ului pentru crearea de conținut ce poate fi utilizat oriunde.</w:t>
       </w:r>
     </w:p>
   </w:footnote>
@@ -24265,10 +24228,7 @@
         <w:footnoteRef/>
       </w:r>
       <w:r>
-        <w:t xml:space="preserve"> TypeScript: L</w:t>
-      </w:r>
-      <w:r>
-        <w:t>imbaj puternic tipizat, orientat obiect, compilat, superset al lui JavaScript.</w:t>
+        <w:t xml:space="preserve"> TypeScript: Limbaj puternic tipizat, orientat obiect, compilat, superset al lui JavaScript.</w:t>
       </w:r>
     </w:p>
   </w:footnote>
@@ -24284,10 +24244,7 @@
         <w:footnoteRef/>
       </w:r>
       <w:r>
-        <w:t xml:space="preserve"> </w:t>
-      </w:r>
-      <w:r>
-        <w:t>Router</w:t>
+        <w:t xml:space="preserve"> Router</w:t>
       </w:r>
       <w:r>
         <w:rPr>
@@ -24318,10 +24275,7 @@
         <w:t>Uniform Resource Locator</w:t>
       </w:r>
       <w:r>
-        <w:t>): L</w:t>
-      </w:r>
-      <w:r>
-        <w:t>ocalizator uniform de resurse.</w:t>
+        <w:t>): Localizator uniform de resurse.</w:t>
       </w:r>
     </w:p>
   </w:footnote>
@@ -24404,10 +24358,7 @@
         <w:footnoteRef/>
       </w:r>
       <w:r>
-        <w:t xml:space="preserve"> </w:t>
-      </w:r>
-      <w:r>
-        <w:t>S</w:t>
+        <w:t xml:space="preserve"> S</w:t>
       </w:r>
       <w:r>
         <w:t>eparation of concerns</w:t>
@@ -28470,7 +28421,7 @@
   <w:style w:type="paragraph" w:default="1" w:styleId="Normal">
     <w:name w:val="Normal"/>
     <w:qFormat/>
-    <w:rsid w:val="00612E9B"/>
+    <w:rsid w:val="00946228"/>
     <w:rPr>
       <w:lang w:val="ro-RO"/>
     </w:rPr>
@@ -28504,7 +28455,7 @@
     <w:uiPriority w:val="9"/>
     <w:unhideWhenUsed/>
     <w:qFormat/>
-    <w:rsid w:val="00612E9B"/>
+    <w:rsid w:val="00946228"/>
     <w:pPr>
       <w:keepNext/>
       <w:keepLines/>
@@ -28527,7 +28478,7 @@
     <w:semiHidden/>
     <w:unhideWhenUsed/>
     <w:qFormat/>
-    <w:rsid w:val="00612E9B"/>
+    <w:rsid w:val="00946228"/>
     <w:pPr>
       <w:keepNext/>
       <w:keepLines/>
@@ -28588,8 +28539,9 @@
   <w:style w:type="character" w:default="1" w:styleId="DefaultParagraphFont">
     <w:name w:val="Default Paragraph Font"/>
     <w:uiPriority w:val="1"/>
+    <w:semiHidden/>
     <w:unhideWhenUsed/>
-    <w:rsid w:val="00612E9B"/>
+    <w:rsid w:val="00946228"/>
   </w:style>
   <w:style w:type="table" w:default="1" w:styleId="TableNormal">
     <w:name w:val="Normal Table"/>
@@ -28611,7 +28563,7 @@
     <w:uiPriority w:val="99"/>
     <w:semiHidden/>
     <w:unhideWhenUsed/>
-    <w:rsid w:val="00612E9B"/>
+    <w:rsid w:val="00946228"/>
   </w:style>
   <w:style w:type="character" w:customStyle="1" w:styleId="Heading1Char">
     <w:name w:val="Heading 1 Char"/>
@@ -28643,7 +28595,7 @@
     <w:basedOn w:val="DefaultParagraphFont"/>
     <w:link w:val="Heading2"/>
     <w:uiPriority w:val="9"/>
-    <w:rsid w:val="00612E9B"/>
+    <w:rsid w:val="00946228"/>
     <w:rPr>
       <w:rFonts w:asciiTheme="majorHAnsi" w:eastAsiaTheme="majorEastAsia" w:hAnsiTheme="majorHAnsi" w:cstheme="majorBidi"/>
       <w:color w:val="2E74B5" w:themeColor="accent1" w:themeShade="BF"/>
@@ -28658,7 +28610,7 @@
     <w:link w:val="LiChaptersChar"/>
     <w:autoRedefine/>
     <w:qFormat/>
-    <w:rsid w:val="00612E9B"/>
+    <w:rsid w:val="00946228"/>
     <w:pPr>
       <w:numPr>
         <w:numId w:val="4"/>
@@ -28686,7 +28638,7 @@
     <w:name w:val="Li Chapters Char"/>
     <w:basedOn w:val="DefaultParagraphFont"/>
     <w:link w:val="LiChapters"/>
-    <w:rsid w:val="00612E9B"/>
+    <w:rsid w:val="00946228"/>
     <w:rPr>
       <w:rFonts w:ascii="Times New Roman" w:eastAsiaTheme="majorEastAsia" w:hAnsi="Times New Roman" w:cstheme="majorBidi"/>
       <w:color w:val="000000" w:themeColor="text1"/>
@@ -28735,7 +28687,7 @@
     <w:link w:val="LiTextNormalChar"/>
     <w:autoRedefine/>
     <w:qFormat/>
-    <w:rsid w:val="00612E9B"/>
+    <w:rsid w:val="00946228"/>
     <w:pPr>
       <w:spacing w:after="0" w:line="360" w:lineRule="auto"/>
       <w:ind w:firstLine="720"/>
@@ -28752,7 +28704,7 @@
     <w:basedOn w:val="LiTextNormal"/>
     <w:link w:val="LiFPTitleChar"/>
     <w:autoRedefine/>
-    <w:rsid w:val="00612E9B"/>
+    <w:rsid w:val="00946228"/>
     <w:rPr>
       <w:sz w:val="96"/>
     </w:rPr>
@@ -28761,7 +28713,7 @@
     <w:name w:val="Li Text Normal Char"/>
     <w:basedOn w:val="DefaultParagraphFont"/>
     <w:link w:val="LiTextNormal"/>
-    <w:rsid w:val="00612E9B"/>
+    <w:rsid w:val="00946228"/>
     <w:rPr>
       <w:rFonts w:ascii="Times New Roman" w:hAnsi="Times New Roman"/>
       <w:sz w:val="24"/>
@@ -28774,7 +28726,7 @@
     <w:basedOn w:val="LiFPTitle"/>
     <w:link w:val="LiFPSubtitleChar"/>
     <w:autoRedefine/>
-    <w:rsid w:val="00612E9B"/>
+    <w:rsid w:val="00946228"/>
     <w:pPr>
       <w:jc w:val="right"/>
     </w:pPr>
@@ -28786,7 +28738,7 @@
     <w:name w:val="Li FP Title Char"/>
     <w:basedOn w:val="LiTextNormalChar"/>
     <w:link w:val="LiFPTitle"/>
-    <w:rsid w:val="00612E9B"/>
+    <w:rsid w:val="00946228"/>
     <w:rPr>
       <w:rFonts w:ascii="Times New Roman" w:hAnsi="Times New Roman"/>
       <w:sz w:val="96"/>
@@ -28800,7 +28752,7 @@
     <w:next w:val="Heading2"/>
     <w:link w:val="LiSubtitleChar"/>
     <w:autoRedefine/>
-    <w:rsid w:val="00612E9B"/>
+    <w:rsid w:val="00946228"/>
     <w:rPr>
       <w:sz w:val="40"/>
     </w:rPr>
@@ -28809,7 +28761,7 @@
     <w:name w:val="Li FP Subtitle Char"/>
     <w:basedOn w:val="LiFPTitleChar"/>
     <w:link w:val="LiFPSubtitle"/>
-    <w:rsid w:val="00612E9B"/>
+    <w:rsid w:val="00946228"/>
     <w:rPr>
       <w:rFonts w:ascii="Times New Roman" w:hAnsi="Times New Roman"/>
       <w:sz w:val="56"/>
@@ -28821,7 +28773,7 @@
     <w:name w:val="Li Subtitle Char"/>
     <w:basedOn w:val="LiChaptersChar"/>
     <w:link w:val="LiSubtitle"/>
-    <w:rsid w:val="00612E9B"/>
+    <w:rsid w:val="00946228"/>
     <w:rPr>
       <w:rFonts w:asciiTheme="majorHAnsi" w:eastAsiaTheme="majorEastAsia" w:hAnsiTheme="majorHAnsi" w:cstheme="majorBidi"/>
       <w:color w:val="2E74B5" w:themeColor="accent1" w:themeShade="BF"/>
@@ -28836,7 +28788,7 @@
     <w:link w:val="LiCodChar"/>
     <w:autoRedefine/>
     <w:qFormat/>
-    <w:rsid w:val="00612E9B"/>
+    <w:rsid w:val="00946228"/>
     <w:pPr>
       <w:pBdr>
         <w:top w:val="single" w:sz="4" w:space="1" w:color="auto"/>
@@ -28858,7 +28810,7 @@
     <w:link w:val="LiEtichetaChar"/>
     <w:autoRedefine/>
     <w:qFormat/>
-    <w:rsid w:val="00612E9B"/>
+    <w:rsid w:val="00946228"/>
     <w:pPr>
       <w:ind w:firstLine="0"/>
       <w:jc w:val="center"/>
@@ -28873,7 +28825,7 @@
     <w:link w:val="LiSubchaptersChar"/>
     <w:autoRedefine/>
     <w:qFormat/>
-    <w:rsid w:val="00612E9B"/>
+    <w:rsid w:val="00946228"/>
     <w:rPr>
       <w:rFonts w:ascii="Times New Roman" w:hAnsi="Times New Roman"/>
       <w:noProof/>
@@ -28885,7 +28837,7 @@
     <w:name w:val="Li Cod Char"/>
     <w:basedOn w:val="DefaultParagraphFont"/>
     <w:link w:val="LiCod"/>
-    <w:rsid w:val="00612E9B"/>
+    <w:rsid w:val="00946228"/>
     <w:rPr>
       <w:rFonts w:ascii="Courier New" w:hAnsi="Courier New"/>
       <w:sz w:val="20"/>
@@ -28896,7 +28848,7 @@
     <w:name w:val="Li Eticheta Char"/>
     <w:basedOn w:val="LiCodChar"/>
     <w:link w:val="LiEticheta"/>
-    <w:rsid w:val="00612E9B"/>
+    <w:rsid w:val="00946228"/>
     <w:rPr>
       <w:rFonts w:ascii="Times New Roman" w:hAnsi="Times New Roman"/>
       <w:sz w:val="20"/>
@@ -28910,7 +28862,7 @@
     <w:link w:val="LiTitleChar"/>
     <w:autoRedefine/>
     <w:qFormat/>
-    <w:rsid w:val="00612E9B"/>
+    <w:rsid w:val="00946228"/>
     <w:pPr>
       <w:ind w:left="1080" w:hanging="720"/>
       <w:jc w:val="left"/>
@@ -28923,7 +28875,7 @@
     <w:name w:val="Li Subchapters Char"/>
     <w:basedOn w:val="Heading2Char"/>
     <w:link w:val="LiSubchapters"/>
-    <w:rsid w:val="00612E9B"/>
+    <w:rsid w:val="00946228"/>
     <w:rPr>
       <w:rFonts w:ascii="Times New Roman" w:eastAsiaTheme="majorEastAsia" w:hAnsi="Times New Roman" w:cstheme="majorBidi"/>
       <w:noProof/>
@@ -28953,7 +28905,7 @@
     <w:name w:val="Li Title Char"/>
     <w:basedOn w:val="LiTextNormalChar"/>
     <w:link w:val="LiTitle"/>
-    <w:rsid w:val="00612E9B"/>
+    <w:rsid w:val="00946228"/>
     <w:rPr>
       <w:rFonts w:ascii="Times New Roman" w:hAnsi="Times New Roman"/>
       <w:sz w:val="48"/>
@@ -29028,7 +28980,7 @@
     <w:link w:val="LiBibliografieChar"/>
     <w:autoRedefine/>
     <w:qFormat/>
-    <w:rsid w:val="00612E9B"/>
+    <w:rsid w:val="00946228"/>
     <w:pPr>
       <w:numPr>
         <w:numId w:val="9"/>
@@ -29048,7 +29000,7 @@
     <w:name w:val="Li Bibliografie Char"/>
     <w:basedOn w:val="LiTextNormalChar"/>
     <w:link w:val="LiBibliografie"/>
-    <w:rsid w:val="00612E9B"/>
+    <w:rsid w:val="00946228"/>
     <w:rPr>
       <w:rFonts w:ascii="Times New Roman" w:hAnsi="Times New Roman"/>
       <w:sz w:val="24"/>
@@ -29115,7 +29067,7 @@
     <w:link w:val="Heading3"/>
     <w:uiPriority w:val="9"/>
     <w:semiHidden/>
-    <w:rsid w:val="00612E9B"/>
+    <w:rsid w:val="00946228"/>
     <w:rPr>
       <w:rFonts w:asciiTheme="majorHAnsi" w:eastAsiaTheme="majorEastAsia" w:hAnsiTheme="majorHAnsi" w:cstheme="majorBidi"/>
       <w:color w:val="1F4D78" w:themeColor="accent1" w:themeShade="7F"/>
@@ -29202,7 +29154,7 @@
     <w:link w:val="LiFiguraChar"/>
     <w:autoRedefine/>
     <w:qFormat/>
-    <w:rsid w:val="00612E9B"/>
+    <w:rsid w:val="00946228"/>
     <w:pPr>
       <w:ind w:firstLine="0"/>
       <w:jc w:val="center"/>
@@ -29241,7 +29193,7 @@
     <w:name w:val="Li Figura Char"/>
     <w:basedOn w:val="DefaultParagraphFont"/>
     <w:link w:val="LiFigura"/>
-    <w:rsid w:val="00612E9B"/>
+    <w:rsid w:val="00946228"/>
     <w:rPr>
       <w:rFonts w:ascii="Times New Roman" w:hAnsi="Times New Roman"/>
       <w:sz w:val="20"/>
@@ -30306,7 +30258,7 @@
 </file>
 
 <file path=customXml/itemProps1.xml><?xml version="1.0" encoding="utf-8"?>
-<ds:datastoreItem xmlns:ds="http://schemas.openxmlformats.org/officeDocument/2006/customXml" ds:itemID="{DB4D0D0B-BEDF-4DA5-8AC7-92920A2250DA}">
+<ds:datastoreItem xmlns:ds="http://schemas.openxmlformats.org/officeDocument/2006/customXml" ds:itemID="{E464F0B4-23A3-4C8C-A192-FE82196D7F84}">
   <ds:schemaRefs>
     <ds:schemaRef ds:uri="http://schemas.openxmlformats.org/officeDocument/2006/bibliography"/>
   </ds:schemaRefs>

</xml_diff>

<commit_message>
fix homeenvironment + modified doc
</commit_message>
<xml_diff>
--- a/Documentation/Documentation.docx
+++ b/Documentation/Documentation.docx
@@ -11,7 +11,7 @@
         </w:numPr>
         <w:ind w:firstLine="720"/>
       </w:pPr>
-      <w:bookmarkStart w:id="0" w:name="_Toc518143039"/>
+      <w:bookmarkStart w:id="0" w:name="_Toc518372746"/>
       <w:r>
         <w:t>Lista figurilor</w:t>
       </w:r>
@@ -46,7 +46,7 @@
       <w:r>
         <w:fldChar w:fldCharType="separate"/>
       </w:r>
-      <w:hyperlink w:anchor="_Toc518143005" w:history="1">
+      <w:hyperlink w:anchor="_Toc518372673" w:history="1">
         <w:r>
           <w:rPr>
             <w:rStyle w:val="Hyperlink"/>
@@ -73,7 +73,7 @@
             <w:noProof/>
             <w:webHidden/>
           </w:rPr>
-          <w:instrText xml:space="preserve"> PAGEREF _Toc518143005 \h </w:instrText>
+          <w:instrText xml:space="preserve"> PAGEREF _Toc518372673 \h </w:instrText>
         </w:r>
         <w:r>
           <w:rPr>
@@ -116,7 +116,7 @@
           <w:lang w:val="en-US"/>
         </w:rPr>
       </w:pPr>
-      <w:hyperlink w:anchor="_Toc518143006" w:history="1">
+      <w:hyperlink w:anchor="_Toc518372674" w:history="1">
         <w:r>
           <w:rPr>
             <w:rStyle w:val="Hyperlink"/>
@@ -143,7 +143,7 @@
             <w:noProof/>
             <w:webHidden/>
           </w:rPr>
-          <w:instrText xml:space="preserve"> PAGEREF _Toc518143006 \h </w:instrText>
+          <w:instrText xml:space="preserve"> PAGEREF _Toc518372674 \h </w:instrText>
         </w:r>
         <w:r>
           <w:rPr>
@@ -186,7 +186,7 @@
           <w:lang w:val="en-US"/>
         </w:rPr>
       </w:pPr>
-      <w:hyperlink w:anchor="_Toc518143007" w:history="1">
+      <w:hyperlink w:anchor="_Toc518372675" w:history="1">
         <w:r>
           <w:rPr>
             <w:rStyle w:val="Hyperlink"/>
@@ -213,7 +213,7 @@
             <w:noProof/>
             <w:webHidden/>
           </w:rPr>
-          <w:instrText xml:space="preserve"> PAGEREF _Toc518143007 \h </w:instrText>
+          <w:instrText xml:space="preserve"> PAGEREF _Toc518372675 \h </w:instrText>
         </w:r>
         <w:r>
           <w:rPr>
@@ -256,7 +256,7 @@
           <w:lang w:val="en-US"/>
         </w:rPr>
       </w:pPr>
-      <w:hyperlink w:anchor="_Toc518143008" w:history="1">
+      <w:hyperlink w:anchor="_Toc518372676" w:history="1">
         <w:r>
           <w:rPr>
             <w:rStyle w:val="Hyperlink"/>
@@ -283,7 +283,7 @@
             <w:noProof/>
             <w:webHidden/>
           </w:rPr>
-          <w:instrText xml:space="preserve"> PAGEREF _Toc518143008 \h </w:instrText>
+          <w:instrText xml:space="preserve"> PAGEREF _Toc518372676 \h </w:instrText>
         </w:r>
         <w:r>
           <w:rPr>
@@ -326,7 +326,7 @@
           <w:lang w:val="en-US"/>
         </w:rPr>
       </w:pPr>
-      <w:hyperlink w:anchor="_Toc518143009" w:history="1">
+      <w:hyperlink w:anchor="_Toc518372677" w:history="1">
         <w:r>
           <w:rPr>
             <w:rStyle w:val="Hyperlink"/>
@@ -353,7 +353,7 @@
             <w:noProof/>
             <w:webHidden/>
           </w:rPr>
-          <w:instrText xml:space="preserve"> PAGEREF _Toc518143009 \h </w:instrText>
+          <w:instrText xml:space="preserve"> PAGEREF _Toc518372677 \h </w:instrText>
         </w:r>
         <w:r>
           <w:rPr>
@@ -396,7 +396,7 @@
           <w:lang w:val="en-US"/>
         </w:rPr>
       </w:pPr>
-      <w:hyperlink w:anchor="_Toc518143010" w:history="1">
+      <w:hyperlink w:anchor="_Toc518372678" w:history="1">
         <w:r>
           <w:rPr>
             <w:rStyle w:val="Hyperlink"/>
@@ -423,7 +423,7 @@
             <w:noProof/>
             <w:webHidden/>
           </w:rPr>
-          <w:instrText xml:space="preserve"> PAGEREF _Toc518143010 \h </w:instrText>
+          <w:instrText xml:space="preserve"> PAGEREF _Toc518372678 \h </w:instrText>
         </w:r>
         <w:r>
           <w:rPr>
@@ -466,7 +466,7 @@
           <w:lang w:val="en-US"/>
         </w:rPr>
       </w:pPr>
-      <w:hyperlink w:anchor="_Toc518143011" w:history="1">
+      <w:hyperlink w:anchor="_Toc518372679" w:history="1">
         <w:r>
           <w:rPr>
             <w:rStyle w:val="Hyperlink"/>
@@ -493,7 +493,7 @@
             <w:noProof/>
             <w:webHidden/>
           </w:rPr>
-          <w:instrText xml:space="preserve"> PAGEREF _Toc518143011 \h </w:instrText>
+          <w:instrText xml:space="preserve"> PAGEREF _Toc518372679 \h </w:instrText>
         </w:r>
         <w:r>
           <w:rPr>
@@ -536,7 +536,7 @@
           <w:lang w:val="en-US"/>
         </w:rPr>
       </w:pPr>
-      <w:hyperlink r:id="rId8" w:anchor="_Toc518143012" w:history="1">
+      <w:hyperlink r:id="rId8" w:anchor="_Toc518372680" w:history="1">
         <w:r>
           <w:rPr>
             <w:rStyle w:val="Hyperlink"/>
@@ -563,7 +563,7 @@
             <w:noProof/>
             <w:webHidden/>
           </w:rPr>
-          <w:instrText xml:space="preserve"> PAGEREF _Toc518143012 \h </w:instrText>
+          <w:instrText xml:space="preserve"> PAGEREF _Toc518372680 \h </w:instrText>
         </w:r>
         <w:r>
           <w:rPr>
@@ -606,7 +606,7 @@
           <w:lang w:val="en-US"/>
         </w:rPr>
       </w:pPr>
-      <w:hyperlink w:anchor="_Toc518143013" w:history="1">
+      <w:hyperlink w:anchor="_Toc518372681" w:history="1">
         <w:r>
           <w:rPr>
             <w:rStyle w:val="Hyperlink"/>
@@ -633,7 +633,7 @@
             <w:noProof/>
             <w:webHidden/>
           </w:rPr>
-          <w:instrText xml:space="preserve"> PAGEREF _Toc518143013 \h </w:instrText>
+          <w:instrText xml:space="preserve"> PAGEREF _Toc518372681 \h </w:instrText>
         </w:r>
         <w:r>
           <w:rPr>
@@ -676,7 +676,7 @@
           <w:lang w:val="en-US"/>
         </w:rPr>
       </w:pPr>
-      <w:hyperlink w:anchor="_Toc518143014" w:history="1">
+      <w:hyperlink w:anchor="_Toc518372682" w:history="1">
         <w:r>
           <w:rPr>
             <w:rStyle w:val="Hyperlink"/>
@@ -703,7 +703,7 @@
             <w:noProof/>
             <w:webHidden/>
           </w:rPr>
-          <w:instrText xml:space="preserve"> PAGEREF _Toc518143014 \h </w:instrText>
+          <w:instrText xml:space="preserve"> PAGEREF _Toc518372682 \h </w:instrText>
         </w:r>
         <w:r>
           <w:rPr>
@@ -746,7 +746,7 @@
           <w:lang w:val="en-US"/>
         </w:rPr>
       </w:pPr>
-      <w:hyperlink w:anchor="_Toc518143015" w:history="1">
+      <w:hyperlink w:anchor="_Toc518372683" w:history="1">
         <w:r>
           <w:rPr>
             <w:rStyle w:val="Hyperlink"/>
@@ -773,7 +773,7 @@
             <w:noProof/>
             <w:webHidden/>
           </w:rPr>
-          <w:instrText xml:space="preserve"> PAGEREF _Toc518143015 \h </w:instrText>
+          <w:instrText xml:space="preserve"> PAGEREF _Toc518372683 \h </w:instrText>
         </w:r>
         <w:r>
           <w:rPr>
@@ -816,7 +816,7 @@
           <w:lang w:val="en-US"/>
         </w:rPr>
       </w:pPr>
-      <w:hyperlink w:anchor="_Toc518143016" w:history="1">
+      <w:hyperlink w:anchor="_Toc518372684" w:history="1">
         <w:r>
           <w:rPr>
             <w:rStyle w:val="Hyperlink"/>
@@ -843,7 +843,7 @@
             <w:noProof/>
             <w:webHidden/>
           </w:rPr>
-          <w:instrText xml:space="preserve"> PAGEREF _Toc518143016 \h </w:instrText>
+          <w:instrText xml:space="preserve"> PAGEREF _Toc518372684 \h </w:instrText>
         </w:r>
         <w:r>
           <w:rPr>
@@ -886,7 +886,7 @@
           <w:lang w:val="en-US"/>
         </w:rPr>
       </w:pPr>
-      <w:hyperlink w:anchor="_Toc518143017" w:history="1">
+      <w:hyperlink w:anchor="_Toc518372685" w:history="1">
         <w:r>
           <w:rPr>
             <w:rStyle w:val="Hyperlink"/>
@@ -913,7 +913,7 @@
             <w:noProof/>
             <w:webHidden/>
           </w:rPr>
-          <w:instrText xml:space="preserve"> PAGEREF _Toc518143017 \h </w:instrText>
+          <w:instrText xml:space="preserve"> PAGEREF _Toc518372685 \h </w:instrText>
         </w:r>
         <w:r>
           <w:rPr>
@@ -956,7 +956,7 @@
           <w:lang w:val="en-US"/>
         </w:rPr>
       </w:pPr>
-      <w:hyperlink w:anchor="_Toc518143018" w:history="1">
+      <w:hyperlink w:anchor="_Toc518372686" w:history="1">
         <w:r>
           <w:rPr>
             <w:rStyle w:val="Hyperlink"/>
@@ -983,7 +983,7 @@
             <w:noProof/>
             <w:webHidden/>
           </w:rPr>
-          <w:instrText xml:space="preserve"> PAGEREF _Toc518143018 \h </w:instrText>
+          <w:instrText xml:space="preserve"> PAGEREF _Toc518372686 \h </w:instrText>
         </w:r>
         <w:r>
           <w:rPr>
@@ -1026,7 +1026,7 @@
           <w:lang w:val="en-US"/>
         </w:rPr>
       </w:pPr>
-      <w:hyperlink w:anchor="_Toc518143019" w:history="1">
+      <w:hyperlink w:anchor="_Toc518372687" w:history="1">
         <w:r>
           <w:rPr>
             <w:rStyle w:val="Hyperlink"/>
@@ -1053,7 +1053,7 @@
             <w:noProof/>
             <w:webHidden/>
           </w:rPr>
-          <w:instrText xml:space="preserve"> PAGEREF _Toc518143019 \h </w:instrText>
+          <w:instrText xml:space="preserve"> PAGEREF _Toc518372687 \h </w:instrText>
         </w:r>
         <w:r>
           <w:rPr>
@@ -1096,7 +1096,7 @@
           <w:lang w:val="en-US"/>
         </w:rPr>
       </w:pPr>
-      <w:hyperlink w:anchor="_Toc518143020" w:history="1">
+      <w:hyperlink w:anchor="_Toc518372688" w:history="1">
         <w:r>
           <w:rPr>
             <w:rStyle w:val="Hyperlink"/>
@@ -1123,7 +1123,7 @@
             <w:noProof/>
             <w:webHidden/>
           </w:rPr>
-          <w:instrText xml:space="preserve"> PAGEREF _Toc518143020 \h </w:instrText>
+          <w:instrText xml:space="preserve"> PAGEREF _Toc518372688 \h </w:instrText>
         </w:r>
         <w:r>
           <w:rPr>
@@ -1166,7 +1166,7 @@
           <w:lang w:val="en-US"/>
         </w:rPr>
       </w:pPr>
-      <w:hyperlink w:anchor="_Toc518143021" w:history="1">
+      <w:hyperlink w:anchor="_Toc518372689" w:history="1">
         <w:r>
           <w:rPr>
             <w:rStyle w:val="Hyperlink"/>
@@ -1193,7 +1193,7 @@
             <w:noProof/>
             <w:webHidden/>
           </w:rPr>
-          <w:instrText xml:space="preserve"> PAGEREF _Toc518143021 \h </w:instrText>
+          <w:instrText xml:space="preserve"> PAGEREF _Toc518372689 \h </w:instrText>
         </w:r>
         <w:r>
           <w:rPr>
@@ -1236,7 +1236,7 @@
           <w:lang w:val="en-US"/>
         </w:rPr>
       </w:pPr>
-      <w:hyperlink w:anchor="_Toc518143022" w:history="1">
+      <w:hyperlink w:anchor="_Toc518372690" w:history="1">
         <w:r>
           <w:rPr>
             <w:rStyle w:val="Hyperlink"/>
@@ -1263,7 +1263,7 @@
             <w:noProof/>
             <w:webHidden/>
           </w:rPr>
-          <w:instrText xml:space="preserve"> PAGEREF _Toc518143022 \h </w:instrText>
+          <w:instrText xml:space="preserve"> PAGEREF _Toc518372690 \h </w:instrText>
         </w:r>
         <w:r>
           <w:rPr>
@@ -1306,7 +1306,7 @@
           <w:lang w:val="en-US"/>
         </w:rPr>
       </w:pPr>
-      <w:hyperlink w:anchor="_Toc518143023" w:history="1">
+      <w:hyperlink w:anchor="_Toc518372691" w:history="1">
         <w:r>
           <w:rPr>
             <w:rStyle w:val="Hyperlink"/>
@@ -1333,7 +1333,7 @@
             <w:noProof/>
             <w:webHidden/>
           </w:rPr>
-          <w:instrText xml:space="preserve"> PAGEREF _Toc518143023 \h </w:instrText>
+          <w:instrText xml:space="preserve"> PAGEREF _Toc518372691 \h </w:instrText>
         </w:r>
         <w:r>
           <w:rPr>
@@ -1376,7 +1376,7 @@
           <w:lang w:val="en-US"/>
         </w:rPr>
       </w:pPr>
-      <w:hyperlink w:anchor="_Toc518143024" w:history="1">
+      <w:hyperlink w:anchor="_Toc518372692" w:history="1">
         <w:r>
           <w:rPr>
             <w:rStyle w:val="Hyperlink"/>
@@ -1403,7 +1403,7 @@
             <w:noProof/>
             <w:webHidden/>
           </w:rPr>
-          <w:instrText xml:space="preserve"> PAGEREF _Toc518143024 \h </w:instrText>
+          <w:instrText xml:space="preserve"> PAGEREF _Toc518372692 \h </w:instrText>
         </w:r>
         <w:r>
           <w:rPr>
@@ -1446,7 +1446,7 @@
           <w:lang w:val="en-US"/>
         </w:rPr>
       </w:pPr>
-      <w:hyperlink w:anchor="_Toc518143025" w:history="1">
+      <w:hyperlink w:anchor="_Toc518372693" w:history="1">
         <w:r>
           <w:rPr>
             <w:rStyle w:val="Hyperlink"/>
@@ -1473,7 +1473,7 @@
             <w:noProof/>
             <w:webHidden/>
           </w:rPr>
-          <w:instrText xml:space="preserve"> PAGEREF _Toc518143025 \h </w:instrText>
+          <w:instrText xml:space="preserve"> PAGEREF _Toc518372693 \h </w:instrText>
         </w:r>
         <w:r>
           <w:rPr>
@@ -1516,7 +1516,7 @@
           <w:lang w:val="en-US"/>
         </w:rPr>
       </w:pPr>
-      <w:hyperlink w:anchor="_Toc518143026" w:history="1">
+      <w:hyperlink w:anchor="_Toc518372694" w:history="1">
         <w:r>
           <w:rPr>
             <w:rStyle w:val="Hyperlink"/>
@@ -1543,7 +1543,7 @@
             <w:noProof/>
             <w:webHidden/>
           </w:rPr>
-          <w:instrText xml:space="preserve"> PAGEREF _Toc518143026 \h </w:instrText>
+          <w:instrText xml:space="preserve"> PAGEREF _Toc518372694 \h </w:instrText>
         </w:r>
         <w:r>
           <w:rPr>
@@ -1586,7 +1586,7 @@
           <w:lang w:val="en-US"/>
         </w:rPr>
       </w:pPr>
-      <w:hyperlink w:anchor="_Toc518143027" w:history="1">
+      <w:hyperlink w:anchor="_Toc518372695" w:history="1">
         <w:r>
           <w:rPr>
             <w:rStyle w:val="Hyperlink"/>
@@ -1613,7 +1613,7 @@
             <w:noProof/>
             <w:webHidden/>
           </w:rPr>
-          <w:instrText xml:space="preserve"> PAGEREF _Toc518143027 \h </w:instrText>
+          <w:instrText xml:space="preserve"> PAGEREF _Toc518372695 \h </w:instrText>
         </w:r>
         <w:r>
           <w:rPr>
@@ -1656,7 +1656,7 @@
           <w:lang w:val="en-US"/>
         </w:rPr>
       </w:pPr>
-      <w:hyperlink w:anchor="_Toc518143028" w:history="1">
+      <w:hyperlink w:anchor="_Toc518372696" w:history="1">
         <w:r>
           <w:rPr>
             <w:rStyle w:val="Hyperlink"/>
@@ -1683,7 +1683,7 @@
             <w:noProof/>
             <w:webHidden/>
           </w:rPr>
-          <w:instrText xml:space="preserve"> PAGEREF _Toc518143028 \h </w:instrText>
+          <w:instrText xml:space="preserve"> PAGEREF _Toc518372696 \h </w:instrText>
         </w:r>
         <w:r>
           <w:rPr>
@@ -1726,7 +1726,7 @@
           <w:lang w:val="en-US"/>
         </w:rPr>
       </w:pPr>
-      <w:hyperlink w:anchor="_Toc518143029" w:history="1">
+      <w:hyperlink w:anchor="_Toc518372697" w:history="1">
         <w:r>
           <w:rPr>
             <w:rStyle w:val="Hyperlink"/>
@@ -1753,7 +1753,7 @@
             <w:noProof/>
             <w:webHidden/>
           </w:rPr>
-          <w:instrText xml:space="preserve"> PAGEREF _Toc518143029 \h </w:instrText>
+          <w:instrText xml:space="preserve"> PAGEREF _Toc518372697 \h </w:instrText>
         </w:r>
         <w:r>
           <w:rPr>
@@ -1802,7 +1802,7 @@
         </w:numPr>
         <w:ind w:firstLine="720"/>
       </w:pPr>
-      <w:bookmarkStart w:id="1" w:name="_Toc518143040"/>
+      <w:bookmarkStart w:id="1" w:name="_Toc518372747"/>
       <w:r>
         <w:t>Lista tabelelor</w:t>
       </w:r>
@@ -1838,7 +1838,7 @@
       <w:r>
         <w:fldChar w:fldCharType="separate"/>
       </w:r>
-      <w:hyperlink w:anchor="_Toc518143030" w:history="1">
+      <w:hyperlink w:anchor="_Toc518372698" w:history="1">
         <w:r>
           <w:rPr>
             <w:rStyle w:val="Hyperlink"/>
@@ -1865,7 +1865,7 @@
             <w:noProof/>
             <w:webHidden/>
           </w:rPr>
-          <w:instrText xml:space="preserve"> PAGEREF _Toc518143030 \h </w:instrText>
+          <w:instrText xml:space="preserve"> PAGEREF _Toc518372698 \h </w:instrText>
         </w:r>
         <w:r>
           <w:rPr>
@@ -1908,7 +1908,7 @@
           <w:lang w:val="en-US"/>
         </w:rPr>
       </w:pPr>
-      <w:hyperlink w:anchor="_Toc518143031" w:history="1">
+      <w:hyperlink w:anchor="_Toc518372699" w:history="1">
         <w:r>
           <w:rPr>
             <w:rStyle w:val="Hyperlink"/>
@@ -1935,7 +1935,7 @@
             <w:noProof/>
             <w:webHidden/>
           </w:rPr>
-          <w:instrText xml:space="preserve"> PAGEREF _Toc518143031 \h </w:instrText>
+          <w:instrText xml:space="preserve"> PAGEREF _Toc518372699 \h </w:instrText>
         </w:r>
         <w:r>
           <w:rPr>
@@ -1978,7 +1978,7 @@
           <w:lang w:val="en-US"/>
         </w:rPr>
       </w:pPr>
-      <w:hyperlink w:anchor="_Toc518143032" w:history="1">
+      <w:hyperlink w:anchor="_Toc518372700" w:history="1">
         <w:r>
           <w:rPr>
             <w:rStyle w:val="Hyperlink"/>
@@ -2005,7 +2005,7 @@
             <w:noProof/>
             <w:webHidden/>
           </w:rPr>
-          <w:instrText xml:space="preserve"> PAGEREF _Toc518143032 \h </w:instrText>
+          <w:instrText xml:space="preserve"> PAGEREF _Toc518372700 \h </w:instrText>
         </w:r>
         <w:r>
           <w:rPr>
@@ -2048,7 +2048,7 @@
           <w:lang w:val="en-US"/>
         </w:rPr>
       </w:pPr>
-      <w:hyperlink w:anchor="_Toc518143033" w:history="1">
+      <w:hyperlink w:anchor="_Toc518372701" w:history="1">
         <w:r>
           <w:rPr>
             <w:rStyle w:val="Hyperlink"/>
@@ -2075,7 +2075,7 @@
             <w:noProof/>
             <w:webHidden/>
           </w:rPr>
-          <w:instrText xml:space="preserve"> PAGEREF _Toc518143033 \h </w:instrText>
+          <w:instrText xml:space="preserve"> PAGEREF _Toc518372701 \h </w:instrText>
         </w:r>
         <w:r>
           <w:rPr>
@@ -2118,7 +2118,7 @@
           <w:lang w:val="en-US"/>
         </w:rPr>
       </w:pPr>
-      <w:hyperlink w:anchor="_Toc518143034" w:history="1">
+      <w:hyperlink w:anchor="_Toc518372702" w:history="1">
         <w:r>
           <w:rPr>
             <w:rStyle w:val="Hyperlink"/>
@@ -2145,7 +2145,7 @@
             <w:noProof/>
             <w:webHidden/>
           </w:rPr>
-          <w:instrText xml:space="preserve"> PAGEREF _Toc518143034 \h </w:instrText>
+          <w:instrText xml:space="preserve"> PAGEREF _Toc518372702 \h </w:instrText>
         </w:r>
         <w:r>
           <w:rPr>
@@ -2188,7 +2188,7 @@
           <w:lang w:val="en-US"/>
         </w:rPr>
       </w:pPr>
-      <w:hyperlink w:anchor="_Toc518143035" w:history="1">
+      <w:hyperlink w:anchor="_Toc518372703" w:history="1">
         <w:r>
           <w:rPr>
             <w:rStyle w:val="Hyperlink"/>
@@ -2215,7 +2215,7 @@
             <w:noProof/>
             <w:webHidden/>
           </w:rPr>
-          <w:instrText xml:space="preserve"> PAGEREF _Toc518143035 \h </w:instrText>
+          <w:instrText xml:space="preserve"> PAGEREF _Toc518372703 \h </w:instrText>
         </w:r>
         <w:r>
           <w:rPr>
@@ -2258,7 +2258,7 @@
           <w:lang w:val="en-US"/>
         </w:rPr>
       </w:pPr>
-      <w:hyperlink w:anchor="_Toc518143036" w:history="1">
+      <w:hyperlink w:anchor="_Toc518372704" w:history="1">
         <w:r>
           <w:rPr>
             <w:rStyle w:val="Hyperlink"/>
@@ -2285,7 +2285,7 @@
             <w:noProof/>
             <w:webHidden/>
           </w:rPr>
-          <w:instrText xml:space="preserve"> PAGEREF _Toc518143036 \h </w:instrText>
+          <w:instrText xml:space="preserve"> PAGEREF _Toc518372704 \h </w:instrText>
         </w:r>
         <w:r>
           <w:rPr>
@@ -2328,7 +2328,7 @@
           <w:lang w:val="en-US"/>
         </w:rPr>
       </w:pPr>
-      <w:hyperlink w:anchor="_Toc518143037" w:history="1">
+      <w:hyperlink w:anchor="_Toc518372705" w:history="1">
         <w:r>
           <w:rPr>
             <w:rStyle w:val="Hyperlink"/>
@@ -2355,7 +2355,7 @@
             <w:noProof/>
             <w:webHidden/>
           </w:rPr>
-          <w:instrText xml:space="preserve"> PAGEREF _Toc518143037 \h </w:instrText>
+          <w:instrText xml:space="preserve"> PAGEREF _Toc518372705 \h </w:instrText>
         </w:r>
         <w:r>
           <w:rPr>
@@ -2398,7 +2398,7 @@
           <w:lang w:val="en-US"/>
         </w:rPr>
       </w:pPr>
-      <w:hyperlink w:anchor="_Toc518143038" w:history="1">
+      <w:hyperlink w:anchor="_Toc518372706" w:history="1">
         <w:r>
           <w:rPr>
             <w:rStyle w:val="Hyperlink"/>
@@ -2425,7 +2425,7 @@
             <w:noProof/>
             <w:webHidden/>
           </w:rPr>
-          <w:instrText xml:space="preserve"> PAGEREF _Toc518143038 \h </w:instrText>
+          <w:instrText xml:space="preserve"> PAGEREF _Toc518372706 \h </w:instrText>
         </w:r>
         <w:r>
           <w:rPr>
@@ -2545,7 +2545,7 @@
             </w:rPr>
             <w:fldChar w:fldCharType="separate"/>
           </w:r>
-          <w:hyperlink w:anchor="_Toc518143039" w:history="1">
+          <w:hyperlink w:anchor="_Toc518372746" w:history="1">
             <w:r>
               <w:rPr>
                 <w:rStyle w:val="Hyperlink"/>
@@ -2572,7 +2572,7 @@
                 <w:noProof/>
                 <w:webHidden/>
               </w:rPr>
-              <w:instrText xml:space="preserve"> PAGEREF _Toc518143039 \h </w:instrText>
+              <w:instrText xml:space="preserve"> PAGEREF _Toc518372746 \h </w:instrText>
             </w:r>
             <w:r>
               <w:rPr>
@@ -2612,7 +2612,7 @@
               <w:lang w:val="en-US"/>
             </w:rPr>
           </w:pPr>
-          <w:hyperlink w:anchor="_Toc518143040" w:history="1">
+          <w:hyperlink w:anchor="_Toc518372747" w:history="1">
             <w:r>
               <w:rPr>
                 <w:rStyle w:val="Hyperlink"/>
@@ -2639,7 +2639,7 @@
                 <w:noProof/>
                 <w:webHidden/>
               </w:rPr>
-              <w:instrText xml:space="preserve"> PAGEREF _Toc518143040 \h </w:instrText>
+              <w:instrText xml:space="preserve"> PAGEREF _Toc518372747 \h </w:instrText>
             </w:r>
             <w:r>
               <w:rPr>
@@ -2679,7 +2679,7 @@
               <w:lang w:val="en-US"/>
             </w:rPr>
           </w:pPr>
-          <w:hyperlink w:anchor="_Toc518143041" w:history="1">
+          <w:hyperlink w:anchor="_Toc518372748" w:history="1">
             <w:r>
               <w:rPr>
                 <w:rStyle w:val="Hyperlink"/>
@@ -2706,7 +2706,7 @@
                 <w:noProof/>
                 <w:webHidden/>
               </w:rPr>
-              <w:instrText xml:space="preserve"> PAGEREF _Toc518143041 \h </w:instrText>
+              <w:instrText xml:space="preserve"> PAGEREF _Toc518372748 \h </w:instrText>
             </w:r>
             <w:r>
               <w:rPr>
@@ -2749,7 +2749,7 @@
               <w:lang w:val="en-US"/>
             </w:rPr>
           </w:pPr>
-          <w:hyperlink w:anchor="_Toc518143042" w:history="1">
+          <w:hyperlink w:anchor="_Toc518372749" w:history="1">
             <w:r>
               <w:rPr>
                 <w:rStyle w:val="Hyperlink"/>
@@ -2776,7 +2776,7 @@
                 <w:noProof/>
                 <w:webHidden/>
               </w:rPr>
-              <w:instrText xml:space="preserve"> PAGEREF _Toc518143042 \h </w:instrText>
+              <w:instrText xml:space="preserve"> PAGEREF _Toc518372749 \h </w:instrText>
             </w:r>
             <w:r>
               <w:rPr>
@@ -2819,7 +2819,7 @@
               <w:lang w:val="en-US"/>
             </w:rPr>
           </w:pPr>
-          <w:hyperlink w:anchor="_Toc518143043" w:history="1">
+          <w:hyperlink w:anchor="_Toc518372750" w:history="1">
             <w:r>
               <w:rPr>
                 <w:rStyle w:val="Hyperlink"/>
@@ -2846,7 +2846,7 @@
                 <w:noProof/>
                 <w:webHidden/>
               </w:rPr>
-              <w:instrText xml:space="preserve"> PAGEREF _Toc518143043 \h </w:instrText>
+              <w:instrText xml:space="preserve"> PAGEREF _Toc518372750 \h </w:instrText>
             </w:r>
             <w:r>
               <w:rPr>
@@ -2889,7 +2889,7 @@
               <w:lang w:val="en-US"/>
             </w:rPr>
           </w:pPr>
-          <w:hyperlink w:anchor="_Toc518143044" w:history="1">
+          <w:hyperlink w:anchor="_Toc518372751" w:history="1">
             <w:r>
               <w:rPr>
                 <w:rStyle w:val="Hyperlink"/>
@@ -2916,7 +2916,7 @@
                 <w:noProof/>
                 <w:webHidden/>
               </w:rPr>
-              <w:instrText xml:space="preserve"> PAGEREF _Toc518143044 \h </w:instrText>
+              <w:instrText xml:space="preserve"> PAGEREF _Toc518372751 \h </w:instrText>
             </w:r>
             <w:r>
               <w:rPr>
@@ -2959,7 +2959,7 @@
               <w:lang w:val="en-US"/>
             </w:rPr>
           </w:pPr>
-          <w:hyperlink w:anchor="_Toc518143045" w:history="1">
+          <w:hyperlink w:anchor="_Toc518372752" w:history="1">
             <w:r>
               <w:rPr>
                 <w:rStyle w:val="Hyperlink"/>
@@ -2986,7 +2986,7 @@
                 <w:noProof/>
                 <w:webHidden/>
               </w:rPr>
-              <w:instrText xml:space="preserve"> PAGEREF _Toc518143045 \h </w:instrText>
+              <w:instrText xml:space="preserve"> PAGEREF _Toc518372752 \h </w:instrText>
             </w:r>
             <w:r>
               <w:rPr>
@@ -3029,7 +3029,7 @@
               <w:lang w:val="en-US"/>
             </w:rPr>
           </w:pPr>
-          <w:hyperlink w:anchor="_Toc518143046" w:history="1">
+          <w:hyperlink w:anchor="_Toc518372753" w:history="1">
             <w:r>
               <w:rPr>
                 <w:rStyle w:val="Hyperlink"/>
@@ -3056,7 +3056,7 @@
                 <w:noProof/>
                 <w:webHidden/>
               </w:rPr>
-              <w:instrText xml:space="preserve"> PAGEREF _Toc518143046 \h </w:instrText>
+              <w:instrText xml:space="preserve"> PAGEREF _Toc518372753 \h </w:instrText>
             </w:r>
             <w:r>
               <w:rPr>
@@ -3096,7 +3096,7 @@
               <w:lang w:val="en-US"/>
             </w:rPr>
           </w:pPr>
-          <w:hyperlink w:anchor="_Toc518143047" w:history="1">
+          <w:hyperlink w:anchor="_Toc518372754" w:history="1">
             <w:r>
               <w:rPr>
                 <w:rStyle w:val="Hyperlink"/>
@@ -3123,7 +3123,7 @@
                 <w:noProof/>
                 <w:webHidden/>
               </w:rPr>
-              <w:instrText xml:space="preserve"> PAGEREF _Toc518143047 \h </w:instrText>
+              <w:instrText xml:space="preserve"> PAGEREF _Toc518372754 \h </w:instrText>
             </w:r>
             <w:r>
               <w:rPr>
@@ -3163,7 +3163,7 @@
               <w:lang w:val="en-US"/>
             </w:rPr>
           </w:pPr>
-          <w:hyperlink w:anchor="_Toc518143048" w:history="1">
+          <w:hyperlink w:anchor="_Toc518372755" w:history="1">
             <w:r>
               <w:rPr>
                 <w:rStyle w:val="Hyperlink"/>
@@ -3205,7 +3205,7 @@
                 <w:noProof/>
                 <w:webHidden/>
               </w:rPr>
-              <w:instrText xml:space="preserve"> PAGEREF _Toc518143048 \h </w:instrText>
+              <w:instrText xml:space="preserve"> PAGEREF _Toc518372755 \h </w:instrText>
             </w:r>
             <w:r>
               <w:rPr>
@@ -3249,7 +3249,7 @@
               <w:lang w:val="en-US"/>
             </w:rPr>
           </w:pPr>
-          <w:hyperlink w:anchor="_Toc518143049" w:history="1">
+          <w:hyperlink w:anchor="_Toc518372756" w:history="1">
             <w:r>
               <w:rPr>
                 <w:rStyle w:val="Hyperlink"/>
@@ -3291,7 +3291,7 @@
                 <w:noProof/>
                 <w:webHidden/>
               </w:rPr>
-              <w:instrText xml:space="preserve"> PAGEREF _Toc518143049 \h </w:instrText>
+              <w:instrText xml:space="preserve"> PAGEREF _Toc518372756 \h </w:instrText>
             </w:r>
             <w:r>
               <w:rPr>
@@ -3335,7 +3335,7 @@
               <w:lang w:val="en-US"/>
             </w:rPr>
           </w:pPr>
-          <w:hyperlink w:anchor="_Toc518143050" w:history="1">
+          <w:hyperlink w:anchor="_Toc518372757" w:history="1">
             <w:r>
               <w:rPr>
                 <w:rStyle w:val="Hyperlink"/>
@@ -3377,7 +3377,7 @@
                 <w:noProof/>
                 <w:webHidden/>
               </w:rPr>
-              <w:instrText xml:space="preserve"> PAGEREF _Toc518143050 \h </w:instrText>
+              <w:instrText xml:space="preserve"> PAGEREF _Toc518372757 \h </w:instrText>
             </w:r>
             <w:r>
               <w:rPr>
@@ -3421,7 +3421,7 @@
               <w:lang w:val="en-US"/>
             </w:rPr>
           </w:pPr>
-          <w:hyperlink w:anchor="_Toc518143051" w:history="1">
+          <w:hyperlink w:anchor="_Toc518372758" w:history="1">
             <w:r>
               <w:rPr>
                 <w:rStyle w:val="Hyperlink"/>
@@ -3463,7 +3463,7 @@
                 <w:noProof/>
                 <w:webHidden/>
               </w:rPr>
-              <w:instrText xml:space="preserve"> PAGEREF _Toc518143051 \h </w:instrText>
+              <w:instrText xml:space="preserve"> PAGEREF _Toc518372758 \h </w:instrText>
             </w:r>
             <w:r>
               <w:rPr>
@@ -3503,7 +3503,7 @@
               <w:lang w:val="en-US"/>
             </w:rPr>
           </w:pPr>
-          <w:hyperlink w:anchor="_Toc518143052" w:history="1">
+          <w:hyperlink w:anchor="_Toc518372759" w:history="1">
             <w:r>
               <w:rPr>
                 <w:rStyle w:val="Hyperlink"/>
@@ -3545,7 +3545,7 @@
                 <w:noProof/>
                 <w:webHidden/>
               </w:rPr>
-              <w:instrText xml:space="preserve"> PAGEREF _Toc518143052 \h </w:instrText>
+              <w:instrText xml:space="preserve"> PAGEREF _Toc518372759 \h </w:instrText>
             </w:r>
             <w:r>
               <w:rPr>
@@ -3589,7 +3589,7 @@
               <w:lang w:val="en-US"/>
             </w:rPr>
           </w:pPr>
-          <w:hyperlink w:anchor="_Toc518143053" w:history="1">
+          <w:hyperlink w:anchor="_Toc518372760" w:history="1">
             <w:r>
               <w:rPr>
                 <w:rStyle w:val="Hyperlink"/>
@@ -3631,7 +3631,7 @@
                 <w:noProof/>
                 <w:webHidden/>
               </w:rPr>
-              <w:instrText xml:space="preserve"> PAGEREF _Toc518143053 \h </w:instrText>
+              <w:instrText xml:space="preserve"> PAGEREF _Toc518372760 \h </w:instrText>
             </w:r>
             <w:r>
               <w:rPr>
@@ -3675,7 +3675,7 @@
               <w:lang w:val="en-US"/>
             </w:rPr>
           </w:pPr>
-          <w:hyperlink w:anchor="_Toc518143054" w:history="1">
+          <w:hyperlink w:anchor="_Toc518372761" w:history="1">
             <w:r>
               <w:rPr>
                 <w:rStyle w:val="Hyperlink"/>
@@ -3717,7 +3717,7 @@
                 <w:noProof/>
                 <w:webHidden/>
               </w:rPr>
-              <w:instrText xml:space="preserve"> PAGEREF _Toc518143054 \h </w:instrText>
+              <w:instrText xml:space="preserve"> PAGEREF _Toc518372761 \h </w:instrText>
             </w:r>
             <w:r>
               <w:rPr>
@@ -3761,7 +3761,7 @@
               <w:lang w:val="en-US"/>
             </w:rPr>
           </w:pPr>
-          <w:hyperlink w:anchor="_Toc518143055" w:history="1">
+          <w:hyperlink w:anchor="_Toc518372762" w:history="1">
             <w:r>
               <w:rPr>
                 <w:rStyle w:val="Hyperlink"/>
@@ -3803,7 +3803,7 @@
                 <w:noProof/>
                 <w:webHidden/>
               </w:rPr>
-              <w:instrText xml:space="preserve"> PAGEREF _Toc518143055 \h </w:instrText>
+              <w:instrText xml:space="preserve"> PAGEREF _Toc518372762 \h </w:instrText>
             </w:r>
             <w:r>
               <w:rPr>
@@ -3847,7 +3847,7 @@
               <w:lang w:val="en-US"/>
             </w:rPr>
           </w:pPr>
-          <w:hyperlink w:anchor="_Toc518143056" w:history="1">
+          <w:hyperlink w:anchor="_Toc518372763" w:history="1">
             <w:r>
               <w:rPr>
                 <w:rStyle w:val="Hyperlink"/>
@@ -3889,7 +3889,7 @@
                 <w:noProof/>
                 <w:webHidden/>
               </w:rPr>
-              <w:instrText xml:space="preserve"> PAGEREF _Toc518143056 \h </w:instrText>
+              <w:instrText xml:space="preserve"> PAGEREF _Toc518372763 \h </w:instrText>
             </w:r>
             <w:r>
               <w:rPr>
@@ -3933,7 +3933,7 @@
               <w:lang w:val="en-US"/>
             </w:rPr>
           </w:pPr>
-          <w:hyperlink w:anchor="_Toc518143057" w:history="1">
+          <w:hyperlink w:anchor="_Toc518372764" w:history="1">
             <w:r>
               <w:rPr>
                 <w:rStyle w:val="Hyperlink"/>
@@ -3975,7 +3975,7 @@
                 <w:noProof/>
                 <w:webHidden/>
               </w:rPr>
-              <w:instrText xml:space="preserve"> PAGEREF _Toc518143057 \h </w:instrText>
+              <w:instrText xml:space="preserve"> PAGEREF _Toc518372764 \h </w:instrText>
             </w:r>
             <w:r>
               <w:rPr>
@@ -4019,7 +4019,7 @@
               <w:lang w:val="en-US"/>
             </w:rPr>
           </w:pPr>
-          <w:hyperlink w:anchor="_Toc518143058" w:history="1">
+          <w:hyperlink w:anchor="_Toc518372765" w:history="1">
             <w:r>
               <w:rPr>
                 <w:rStyle w:val="Hyperlink"/>
@@ -4061,7 +4061,7 @@
                 <w:noProof/>
                 <w:webHidden/>
               </w:rPr>
-              <w:instrText xml:space="preserve"> PAGEREF _Toc518143058 \h </w:instrText>
+              <w:instrText xml:space="preserve"> PAGEREF _Toc518372765 \h </w:instrText>
             </w:r>
             <w:r>
               <w:rPr>
@@ -4105,7 +4105,7 @@
               <w:lang w:val="en-US"/>
             </w:rPr>
           </w:pPr>
-          <w:hyperlink w:anchor="_Toc518143059" w:history="1">
+          <w:hyperlink w:anchor="_Toc518372766" w:history="1">
             <w:r>
               <w:rPr>
                 <w:rStyle w:val="Hyperlink"/>
@@ -4147,7 +4147,7 @@
                 <w:noProof/>
                 <w:webHidden/>
               </w:rPr>
-              <w:instrText xml:space="preserve"> PAGEREF _Toc518143059 \h </w:instrText>
+              <w:instrText xml:space="preserve"> PAGEREF _Toc518372766 \h </w:instrText>
             </w:r>
             <w:r>
               <w:rPr>
@@ -4191,7 +4191,7 @@
               <w:lang w:val="en-US"/>
             </w:rPr>
           </w:pPr>
-          <w:hyperlink w:anchor="_Toc518143060" w:history="1">
+          <w:hyperlink w:anchor="_Toc518372767" w:history="1">
             <w:r>
               <w:rPr>
                 <w:rStyle w:val="Hyperlink"/>
@@ -4233,7 +4233,7 @@
                 <w:noProof/>
                 <w:webHidden/>
               </w:rPr>
-              <w:instrText xml:space="preserve"> PAGEREF _Toc518143060 \h </w:instrText>
+              <w:instrText xml:space="preserve"> PAGEREF _Toc518372767 \h </w:instrText>
             </w:r>
             <w:r>
               <w:rPr>
@@ -4277,7 +4277,7 @@
               <w:lang w:val="en-US"/>
             </w:rPr>
           </w:pPr>
-          <w:hyperlink w:anchor="_Toc518143061" w:history="1">
+          <w:hyperlink w:anchor="_Toc518372768" w:history="1">
             <w:r>
               <w:rPr>
                 <w:rStyle w:val="Hyperlink"/>
@@ -4319,7 +4319,7 @@
                 <w:noProof/>
                 <w:webHidden/>
               </w:rPr>
-              <w:instrText xml:space="preserve"> PAGEREF _Toc518143061 \h </w:instrText>
+              <w:instrText xml:space="preserve"> PAGEREF _Toc518372768 \h </w:instrText>
             </w:r>
             <w:r>
               <w:rPr>
@@ -4363,7 +4363,7 @@
               <w:lang w:val="en-US"/>
             </w:rPr>
           </w:pPr>
-          <w:hyperlink w:anchor="_Toc518143062" w:history="1">
+          <w:hyperlink w:anchor="_Toc518372769" w:history="1">
             <w:r>
               <w:rPr>
                 <w:rStyle w:val="Hyperlink"/>
@@ -4405,7 +4405,7 @@
                 <w:noProof/>
                 <w:webHidden/>
               </w:rPr>
-              <w:instrText xml:space="preserve"> PAGEREF _Toc518143062 \h </w:instrText>
+              <w:instrText xml:space="preserve"> PAGEREF _Toc518372769 \h </w:instrText>
             </w:r>
             <w:r>
               <w:rPr>
@@ -4449,7 +4449,7 @@
               <w:lang w:val="en-US"/>
             </w:rPr>
           </w:pPr>
-          <w:hyperlink w:anchor="_Toc518143063" w:history="1">
+          <w:hyperlink w:anchor="_Toc518372770" w:history="1">
             <w:r>
               <w:rPr>
                 <w:rStyle w:val="Hyperlink"/>
@@ -4491,7 +4491,7 @@
                 <w:noProof/>
                 <w:webHidden/>
               </w:rPr>
-              <w:instrText xml:space="preserve"> PAGEREF _Toc518143063 \h </w:instrText>
+              <w:instrText xml:space="preserve"> PAGEREF _Toc518372770 \h </w:instrText>
             </w:r>
             <w:r>
               <w:rPr>
@@ -4535,7 +4535,7 @@
               <w:lang w:val="en-US"/>
             </w:rPr>
           </w:pPr>
-          <w:hyperlink w:anchor="_Toc518143064" w:history="1">
+          <w:hyperlink w:anchor="_Toc518372771" w:history="1">
             <w:r>
               <w:rPr>
                 <w:rStyle w:val="Hyperlink"/>
@@ -4577,7 +4577,7 @@
                 <w:noProof/>
                 <w:webHidden/>
               </w:rPr>
-              <w:instrText xml:space="preserve"> PAGEREF _Toc518143064 \h </w:instrText>
+              <w:instrText xml:space="preserve"> PAGEREF _Toc518372771 \h </w:instrText>
             </w:r>
             <w:r>
               <w:rPr>
@@ -4621,7 +4621,7 @@
               <w:lang w:val="en-US"/>
             </w:rPr>
           </w:pPr>
-          <w:hyperlink w:anchor="_Toc518143065" w:history="1">
+          <w:hyperlink w:anchor="_Toc518372772" w:history="1">
             <w:r>
               <w:rPr>
                 <w:rStyle w:val="Hyperlink"/>
@@ -4663,7 +4663,7 @@
                 <w:noProof/>
                 <w:webHidden/>
               </w:rPr>
-              <w:instrText xml:space="preserve"> PAGEREF _Toc518143065 \h </w:instrText>
+              <w:instrText xml:space="preserve"> PAGEREF _Toc518372772 \h </w:instrText>
             </w:r>
             <w:r>
               <w:rPr>
@@ -4707,7 +4707,7 @@
               <w:lang w:val="en-US"/>
             </w:rPr>
           </w:pPr>
-          <w:hyperlink w:anchor="_Toc518143066" w:history="1">
+          <w:hyperlink w:anchor="_Toc518372773" w:history="1">
             <w:r>
               <w:rPr>
                 <w:rStyle w:val="Hyperlink"/>
@@ -4749,7 +4749,7 @@
                 <w:noProof/>
                 <w:webHidden/>
               </w:rPr>
-              <w:instrText xml:space="preserve"> PAGEREF _Toc518143066 \h </w:instrText>
+              <w:instrText xml:space="preserve"> PAGEREF _Toc518372773 \h </w:instrText>
             </w:r>
             <w:r>
               <w:rPr>
@@ -4793,7 +4793,7 @@
               <w:lang w:val="en-US"/>
             </w:rPr>
           </w:pPr>
-          <w:hyperlink w:anchor="_Toc518143067" w:history="1">
+          <w:hyperlink w:anchor="_Toc518372774" w:history="1">
             <w:r>
               <w:rPr>
                 <w:rStyle w:val="Hyperlink"/>
@@ -4835,7 +4835,7 @@
                 <w:noProof/>
                 <w:webHidden/>
               </w:rPr>
-              <w:instrText xml:space="preserve"> PAGEREF _Toc518143067 \h </w:instrText>
+              <w:instrText xml:space="preserve"> PAGEREF _Toc518372774 \h </w:instrText>
             </w:r>
             <w:r>
               <w:rPr>
@@ -4879,7 +4879,7 @@
               <w:lang w:val="en-US"/>
             </w:rPr>
           </w:pPr>
-          <w:hyperlink w:anchor="_Toc518143068" w:history="1">
+          <w:hyperlink w:anchor="_Toc518372775" w:history="1">
             <w:r>
               <w:rPr>
                 <w:rStyle w:val="Hyperlink"/>
@@ -4921,7 +4921,7 @@
                 <w:noProof/>
                 <w:webHidden/>
               </w:rPr>
-              <w:instrText xml:space="preserve"> PAGEREF _Toc518143068 \h </w:instrText>
+              <w:instrText xml:space="preserve"> PAGEREF _Toc518372775 \h </w:instrText>
             </w:r>
             <w:r>
               <w:rPr>
@@ -4965,7 +4965,7 @@
               <w:lang w:val="en-US"/>
             </w:rPr>
           </w:pPr>
-          <w:hyperlink w:anchor="_Toc518143069" w:history="1">
+          <w:hyperlink w:anchor="_Toc518372776" w:history="1">
             <w:r>
               <w:rPr>
                 <w:rStyle w:val="Hyperlink"/>
@@ -5007,7 +5007,7 @@
                 <w:noProof/>
                 <w:webHidden/>
               </w:rPr>
-              <w:instrText xml:space="preserve"> PAGEREF _Toc518143069 \h </w:instrText>
+              <w:instrText xml:space="preserve"> PAGEREF _Toc518372776 \h </w:instrText>
             </w:r>
             <w:r>
               <w:rPr>
@@ -5051,7 +5051,7 @@
               <w:lang w:val="en-US"/>
             </w:rPr>
           </w:pPr>
-          <w:hyperlink w:anchor="_Toc518143070" w:history="1">
+          <w:hyperlink w:anchor="_Toc518372777" w:history="1">
             <w:r>
               <w:rPr>
                 <w:rStyle w:val="Hyperlink"/>
@@ -5093,7 +5093,7 @@
                 <w:noProof/>
                 <w:webHidden/>
               </w:rPr>
-              <w:instrText xml:space="preserve"> PAGEREF _Toc518143070 \h </w:instrText>
+              <w:instrText xml:space="preserve"> PAGEREF _Toc518372777 \h </w:instrText>
             </w:r>
             <w:r>
               <w:rPr>
@@ -5137,7 +5137,7 @@
               <w:lang w:val="en-US"/>
             </w:rPr>
           </w:pPr>
-          <w:hyperlink w:anchor="_Toc518143071" w:history="1">
+          <w:hyperlink w:anchor="_Toc518372778" w:history="1">
             <w:r>
               <w:rPr>
                 <w:rStyle w:val="Hyperlink"/>
@@ -5179,7 +5179,7 @@
                 <w:noProof/>
                 <w:webHidden/>
               </w:rPr>
-              <w:instrText xml:space="preserve"> PAGEREF _Toc518143071 \h </w:instrText>
+              <w:instrText xml:space="preserve"> PAGEREF _Toc518372778 \h </w:instrText>
             </w:r>
             <w:r>
               <w:rPr>
@@ -5219,7 +5219,7 @@
               <w:lang w:val="en-US"/>
             </w:rPr>
           </w:pPr>
-          <w:hyperlink w:anchor="_Toc518143072" w:history="1">
+          <w:hyperlink w:anchor="_Toc518372779" w:history="1">
             <w:r>
               <w:rPr>
                 <w:rStyle w:val="Hyperlink"/>
@@ -5261,7 +5261,7 @@
                 <w:noProof/>
                 <w:webHidden/>
               </w:rPr>
-              <w:instrText xml:space="preserve"> PAGEREF _Toc518143072 \h </w:instrText>
+              <w:instrText xml:space="preserve"> PAGEREF _Toc518372779 \h </w:instrText>
             </w:r>
             <w:r>
               <w:rPr>
@@ -5305,7 +5305,7 @@
               <w:lang w:val="en-US"/>
             </w:rPr>
           </w:pPr>
-          <w:hyperlink w:anchor="_Toc518143073" w:history="1">
+          <w:hyperlink w:anchor="_Toc518372780" w:history="1">
             <w:r>
               <w:rPr>
                 <w:rStyle w:val="Hyperlink"/>
@@ -5347,7 +5347,7 @@
                 <w:noProof/>
                 <w:webHidden/>
               </w:rPr>
-              <w:instrText xml:space="preserve"> PAGEREF _Toc518143073 \h </w:instrText>
+              <w:instrText xml:space="preserve"> PAGEREF _Toc518372780 \h </w:instrText>
             </w:r>
             <w:r>
               <w:rPr>
@@ -5391,7 +5391,7 @@
               <w:lang w:val="en-US"/>
             </w:rPr>
           </w:pPr>
-          <w:hyperlink w:anchor="_Toc518143074" w:history="1">
+          <w:hyperlink w:anchor="_Toc518372781" w:history="1">
             <w:r>
               <w:rPr>
                 <w:rStyle w:val="Hyperlink"/>
@@ -5433,7 +5433,7 @@
                 <w:noProof/>
                 <w:webHidden/>
               </w:rPr>
-              <w:instrText xml:space="preserve"> PAGEREF _Toc518143074 \h </w:instrText>
+              <w:instrText xml:space="preserve"> PAGEREF _Toc518372781 \h </w:instrText>
             </w:r>
             <w:r>
               <w:rPr>
@@ -5477,7 +5477,7 @@
               <w:lang w:val="en-US"/>
             </w:rPr>
           </w:pPr>
-          <w:hyperlink w:anchor="_Toc518143075" w:history="1">
+          <w:hyperlink w:anchor="_Toc518372782" w:history="1">
             <w:r>
               <w:rPr>
                 <w:rStyle w:val="Hyperlink"/>
@@ -5519,7 +5519,7 @@
                 <w:noProof/>
                 <w:webHidden/>
               </w:rPr>
-              <w:instrText xml:space="preserve"> PAGEREF _Toc518143075 \h </w:instrText>
+              <w:instrText xml:space="preserve"> PAGEREF _Toc518372782 \h </w:instrText>
             </w:r>
             <w:r>
               <w:rPr>
@@ -5559,7 +5559,7 @@
               <w:lang w:val="en-US"/>
             </w:rPr>
           </w:pPr>
-          <w:hyperlink w:anchor="_Toc518143076" w:history="1">
+          <w:hyperlink w:anchor="_Toc518372783" w:history="1">
             <w:r>
               <w:rPr>
                 <w:rStyle w:val="Hyperlink"/>
@@ -5586,7 +5586,7 @@
                 <w:noProof/>
                 <w:webHidden/>
               </w:rPr>
-              <w:instrText xml:space="preserve"> PAGEREF _Toc518143076 \h </w:instrText>
+              <w:instrText xml:space="preserve"> PAGEREF _Toc518372783 \h </w:instrText>
             </w:r>
             <w:r>
               <w:rPr>
@@ -5626,7 +5626,7 @@
               <w:lang w:val="en-US"/>
             </w:rPr>
           </w:pPr>
-          <w:hyperlink w:anchor="_Toc518143077" w:history="1">
+          <w:hyperlink w:anchor="_Toc518372784" w:history="1">
             <w:r>
               <w:rPr>
                 <w:rStyle w:val="Hyperlink"/>
@@ -5653,7 +5653,7 @@
                 <w:noProof/>
                 <w:webHidden/>
               </w:rPr>
-              <w:instrText xml:space="preserve"> PAGEREF _Toc518143077 \h </w:instrText>
+              <w:instrText xml:space="preserve"> PAGEREF _Toc518372784 \h </w:instrText>
             </w:r>
             <w:r>
               <w:rPr>
@@ -5703,6 +5703,8 @@
             <w:fldChar w:fldCharType="end"/>
           </w:r>
         </w:p>
+        <w:bookmarkStart w:id="3" w:name="_GoBack" w:displacedByCustomXml="next"/>
+        <w:bookmarkEnd w:id="3" w:displacedByCustomXml="next"/>
       </w:sdtContent>
     </w:sdt>
     <w:p>
@@ -5714,15 +5716,15 @@
         </w:numPr>
         <w:ind w:firstLine="720"/>
       </w:pPr>
-      <w:bookmarkStart w:id="3" w:name="_Ref516830484"/>
-      <w:bookmarkStart w:id="4" w:name="_Toc518143041"/>
+      <w:bookmarkStart w:id="4" w:name="_Ref516830484"/>
+      <w:bookmarkStart w:id="5" w:name="_Toc518372748"/>
       <w:r>
         <w:lastRenderedPageBreak/>
         <w:t>Introducere</w:t>
       </w:r>
       <w:bookmarkEnd w:id="2"/>
-      <w:bookmarkEnd w:id="3"/>
       <w:bookmarkEnd w:id="4"/>
+      <w:bookmarkEnd w:id="5"/>
     </w:p>
     <w:p>
       <w:pPr>
@@ -5737,14 +5739,14 @@
           <w:noProof w:val="0"/>
         </w:rPr>
       </w:pPr>
-      <w:bookmarkStart w:id="5" w:name="_Toc518143042"/>
+      <w:bookmarkStart w:id="6" w:name="_Toc518372749"/>
       <w:r>
         <w:rPr>
           <w:noProof w:val="0"/>
         </w:rPr>
         <w:t>Context</w:t>
       </w:r>
-      <w:bookmarkEnd w:id="5"/>
+      <w:bookmarkEnd w:id="6"/>
     </w:p>
     <w:p>
       <w:pPr>
@@ -5938,14 +5940,14 @@
           <w:noProof w:val="0"/>
         </w:rPr>
       </w:pPr>
-      <w:bookmarkStart w:id="6" w:name="_Toc518143043"/>
+      <w:bookmarkStart w:id="7" w:name="_Toc518372750"/>
       <w:r>
         <w:rPr>
           <w:noProof w:val="0"/>
         </w:rPr>
         <w:t>Motivație</w:t>
       </w:r>
-      <w:bookmarkEnd w:id="6"/>
+      <w:bookmarkEnd w:id="7"/>
     </w:p>
     <w:p>
       <w:pPr>
@@ -6319,7 +6321,7 @@
           <w:noProof w:val="0"/>
         </w:rPr>
       </w:pPr>
-      <w:bookmarkStart w:id="7" w:name="_Toc518143044"/>
+      <w:bookmarkStart w:id="8" w:name="_Toc518372751"/>
       <w:r>
         <w:rPr>
           <w:noProof w:val="0"/>
@@ -6344,7 +6346,7 @@
         </w:rPr>
         <w:t>ome”?</w:t>
       </w:r>
-      <w:bookmarkEnd w:id="7"/>
+      <w:bookmarkEnd w:id="8"/>
     </w:p>
     <w:p>
       <w:pPr>
@@ -6455,7 +6457,7 @@
           <w:noProof w:val="0"/>
         </w:rPr>
       </w:pPr>
-      <w:bookmarkStart w:id="8" w:name="_Toc518143045"/>
+      <w:bookmarkStart w:id="9" w:name="_Toc518372752"/>
       <w:r>
         <w:rPr>
           <w:noProof w:val="0"/>
@@ -6474,7 +6476,7 @@
         </w:rPr>
         <w:t>ă</w:t>
       </w:r>
-      <w:bookmarkEnd w:id="8"/>
+      <w:bookmarkEnd w:id="9"/>
     </w:p>
     <w:p>
       <w:pPr>
@@ -7363,7 +7365,7 @@
           <w:noProof w:val="0"/>
         </w:rPr>
       </w:pPr>
-      <w:bookmarkStart w:id="9" w:name="_Toc518143046"/>
+      <w:bookmarkStart w:id="10" w:name="_Toc518372753"/>
       <w:r>
         <w:rPr>
           <w:noProof w:val="0"/>
@@ -7376,7 +7378,7 @@
         </w:rPr>
         <w:t>rovocări</w:t>
       </w:r>
-      <w:bookmarkEnd w:id="9"/>
+      <w:bookmarkEnd w:id="10"/>
     </w:p>
     <w:p>
       <w:pPr>
@@ -7908,12 +7910,12 @@
         </w:numPr>
         <w:ind w:firstLine="720"/>
       </w:pPr>
-      <w:bookmarkStart w:id="10" w:name="_Toc518143047"/>
+      <w:bookmarkStart w:id="11" w:name="_Toc518372754"/>
       <w:r>
         <w:lastRenderedPageBreak/>
         <w:t>Contribuții</w:t>
       </w:r>
-      <w:bookmarkEnd w:id="10"/>
+      <w:bookmarkEnd w:id="11"/>
     </w:p>
     <w:p>
       <w:pPr>
@@ -8053,8 +8055,13 @@
       <w:r>
         <w:t>.</w:t>
       </w:r>
-      <w:r>
-        <w:t xml:space="preserve"> </w:t>
+    </w:p>
+    <w:p>
+      <w:pPr>
+        <w:pStyle w:val="LiTextNormal"/>
+      </w:pPr>
+      <w:r>
+        <w:t>În crearea acestei lucrări, am avut ocazia să interacționez și să aprofundez o gamă largă de tehnologii: de la programare la nivel de harware și la nivel de server, până la dezvoltarea unei interfețe web.</w:t>
       </w:r>
     </w:p>
     <w:p>
@@ -8082,14 +8089,14 @@
           <w:numId w:val="30"/>
         </w:numPr>
       </w:pPr>
-      <w:bookmarkStart w:id="11" w:name="_Ref517298909"/>
-      <w:bookmarkStart w:id="12" w:name="_Toc518143048"/>
+      <w:bookmarkStart w:id="12" w:name="_Ref517298909"/>
+      <w:bookmarkStart w:id="13" w:name="_Toc518372755"/>
       <w:r>
         <w:lastRenderedPageBreak/>
         <w:t>Arhitectura sistemului</w:t>
       </w:r>
-      <w:bookmarkEnd w:id="11"/>
       <w:bookmarkEnd w:id="12"/>
+      <w:bookmarkEnd w:id="13"/>
     </w:p>
     <w:p>
       <w:pPr>
@@ -8107,14 +8114,14 @@
           <w:noProof w:val="0"/>
         </w:rPr>
       </w:pPr>
-      <w:bookmarkStart w:id="13" w:name="_Toc518143049"/>
+      <w:bookmarkStart w:id="14" w:name="_Toc518372756"/>
       <w:r>
         <w:rPr>
           <w:noProof w:val="0"/>
         </w:rPr>
         <w:t>Proiectare</w:t>
       </w:r>
-      <w:bookmarkEnd w:id="13"/>
+      <w:bookmarkEnd w:id="14"/>
     </w:p>
     <w:p>
       <w:pPr>
@@ -8899,9 +8906,9 @@
       <w:pPr>
         <w:pStyle w:val="LiFigura"/>
       </w:pPr>
-      <w:bookmarkStart w:id="14" w:name="_Ref516336671"/>
-      <w:bookmarkStart w:id="15" w:name="_Ref516336655"/>
-      <w:bookmarkStart w:id="16" w:name="_Toc518143005"/>
+      <w:bookmarkStart w:id="15" w:name="_Ref516336671"/>
+      <w:bookmarkStart w:id="16" w:name="_Ref516336655"/>
+      <w:bookmarkStart w:id="17" w:name="_Toc518372673"/>
       <w:r>
         <w:t xml:space="preserve">Figura </w:t>
       </w:r>
@@ -8923,15 +8930,15 @@
       <w:r>
         <w:fldChar w:fldCharType="end"/>
       </w:r>
-      <w:bookmarkEnd w:id="14"/>
+      <w:bookmarkEnd w:id="15"/>
       <w:r>
         <w:t xml:space="preserve">: </w:t>
       </w:r>
-      <w:bookmarkEnd w:id="15"/>
+      <w:bookmarkEnd w:id="16"/>
       <w:r>
         <w:t>Schemă design</w:t>
       </w:r>
-      <w:bookmarkEnd w:id="16"/>
+      <w:bookmarkEnd w:id="17"/>
     </w:p>
     <w:p>
       <w:pPr>
@@ -8953,8 +8960,8 @@
           <w:noProof w:val="0"/>
         </w:rPr>
       </w:pPr>
-      <w:bookmarkStart w:id="17" w:name="_Ref516830580"/>
-      <w:bookmarkStart w:id="18" w:name="_Toc518143050"/>
+      <w:bookmarkStart w:id="18" w:name="_Ref516830580"/>
+      <w:bookmarkStart w:id="19" w:name="_Toc518372757"/>
       <w:r>
         <w:rPr>
           <w:noProof w:val="0"/>
@@ -8985,8 +8992,8 @@
         </w:rPr>
         <w:t>tecturale</w:t>
       </w:r>
-      <w:bookmarkEnd w:id="17"/>
       <w:bookmarkEnd w:id="18"/>
+      <w:bookmarkEnd w:id="19"/>
     </w:p>
     <w:p>
       <w:pPr>
@@ -9552,8 +9559,8 @@
       <w:pPr>
         <w:pStyle w:val="LiFigura"/>
       </w:pPr>
-      <w:bookmarkStart w:id="19" w:name="_Ref516738526"/>
-      <w:bookmarkStart w:id="20" w:name="_Toc518143006"/>
+      <w:bookmarkStart w:id="20" w:name="_Ref516738526"/>
+      <w:bookmarkStart w:id="21" w:name="_Toc518372674"/>
       <w:r>
         <w:t xml:space="preserve">Figura </w:t>
       </w:r>
@@ -9575,14 +9582,14 @@
       <w:r>
         <w:fldChar w:fldCharType="end"/>
       </w:r>
-      <w:bookmarkEnd w:id="19"/>
+      <w:bookmarkEnd w:id="20"/>
       <w:r>
         <w:t>: Ar</w:t>
       </w:r>
       <w:r>
         <w:t>hitectura detaliată a sistemului</w:t>
       </w:r>
-      <w:bookmarkEnd w:id="20"/>
+      <w:bookmarkEnd w:id="21"/>
     </w:p>
     <w:p>
       <w:pPr>
@@ -9840,7 +9847,7 @@
           <w:szCs w:val="26"/>
         </w:rPr>
       </w:pPr>
-      <w:bookmarkStart w:id="21" w:name="_Toc518143051"/>
+      <w:bookmarkStart w:id="22" w:name="_Toc518372758"/>
       <w:r>
         <w:rPr>
           <w:noProof w:val="0"/>
@@ -9866,7 +9873,7 @@
         </w:rPr>
         <w:t xml:space="preserve"> și fluxuri de activități</w:t>
       </w:r>
-      <w:bookmarkEnd w:id="21"/>
+      <w:bookmarkEnd w:id="22"/>
     </w:p>
     <w:p>
       <w:pPr>
@@ -9931,8 +9938,8 @@
       <w:pPr>
         <w:pStyle w:val="LiFigura"/>
       </w:pPr>
-      <w:bookmarkStart w:id="22" w:name="_Ref516750491"/>
-      <w:bookmarkStart w:id="23" w:name="_Toc518143007"/>
+      <w:bookmarkStart w:id="23" w:name="_Ref516750491"/>
+      <w:bookmarkStart w:id="24" w:name="_Toc518372675"/>
       <w:r>
         <w:t xml:space="preserve">Figura </w:t>
       </w:r>
@@ -9954,11 +9961,11 @@
       <w:r>
         <w:fldChar w:fldCharType="end"/>
       </w:r>
-      <w:bookmarkEnd w:id="22"/>
+      <w:bookmarkEnd w:id="23"/>
       <w:r>
         <w:t>: Interacțiunea utilizatorului cu sistemul</w:t>
       </w:r>
-      <w:bookmarkEnd w:id="23"/>
+      <w:bookmarkEnd w:id="24"/>
     </w:p>
     <w:p>
       <w:pPr>
@@ -10361,8 +10368,8 @@
       <w:pPr>
         <w:pStyle w:val="LiFigura"/>
       </w:pPr>
-      <w:bookmarkStart w:id="24" w:name="_Ref516756860"/>
-      <w:bookmarkStart w:id="25" w:name="_Toc518143008"/>
+      <w:bookmarkStart w:id="25" w:name="_Ref516756860"/>
+      <w:bookmarkStart w:id="26" w:name="_Toc518372676"/>
       <w:r>
         <w:t xml:space="preserve">Figura </w:t>
       </w:r>
@@ -10384,11 +10391,11 @@
       <w:r>
         <w:fldChar w:fldCharType="end"/>
       </w:r>
-      <w:bookmarkEnd w:id="24"/>
+      <w:bookmarkEnd w:id="25"/>
       <w:r>
         <w:t>: Diagrama de activitate a interacțiunii utilizatorului cu sistemul</w:t>
       </w:r>
-      <w:bookmarkEnd w:id="25"/>
+      <w:bookmarkEnd w:id="26"/>
     </w:p>
     <w:p>
       <w:pPr>
@@ -10645,18 +10652,18 @@
           <w:numId w:val="30"/>
         </w:numPr>
       </w:pPr>
-      <w:bookmarkStart w:id="26" w:name="_Toc518143052"/>
+      <w:bookmarkStart w:id="27" w:name="_Toc518372759"/>
       <w:r>
         <w:lastRenderedPageBreak/>
         <w:t>Implementare</w:t>
       </w:r>
-      <w:bookmarkEnd w:id="26"/>
-    </w:p>
-    <w:p>
-      <w:pPr>
-        <w:pStyle w:val="LiTextNormal"/>
-      </w:pPr>
-      <w:bookmarkStart w:id="27" w:name="_Toc515625695"/>
+      <w:bookmarkEnd w:id="27"/>
+    </w:p>
+    <w:p>
+      <w:pPr>
+        <w:pStyle w:val="LiTextNormal"/>
+      </w:pPr>
+      <w:bookmarkStart w:id="28" w:name="_Toc515625695"/>
     </w:p>
     <w:p>
       <w:pPr>
@@ -10670,14 +10677,14 @@
           <w:sz w:val="52"/>
         </w:rPr>
       </w:pPr>
-      <w:bookmarkStart w:id="28" w:name="_Toc518143053"/>
+      <w:bookmarkStart w:id="29" w:name="_Toc518372760"/>
       <w:r>
         <w:rPr>
           <w:noProof w:val="0"/>
         </w:rPr>
         <w:t>Modulul 1</w:t>
       </w:r>
-      <w:bookmarkEnd w:id="27"/>
+      <w:bookmarkEnd w:id="28"/>
       <w:r>
         <w:rPr>
           <w:noProof w:val="0"/>
@@ -10690,7 +10697,7 @@
         </w:rPr>
         <w:t>b</w:t>
       </w:r>
-      <w:bookmarkEnd w:id="28"/>
+      <w:bookmarkEnd w:id="29"/>
     </w:p>
     <w:p>
       <w:pPr>
@@ -11209,8 +11216,8 @@
       <w:pPr>
         <w:pStyle w:val="LiFigura"/>
       </w:pPr>
-      <w:bookmarkStart w:id="29" w:name="_Ref517802233"/>
-      <w:bookmarkStart w:id="30" w:name="_Toc518143009"/>
+      <w:bookmarkStart w:id="30" w:name="_Ref517802233"/>
+      <w:bookmarkStart w:id="31" w:name="_Toc518372677"/>
       <w:r>
         <w:t xml:space="preserve">Figura </w:t>
       </w:r>
@@ -11232,11 +11239,11 @@
       <w:r>
         <w:fldChar w:fldCharType="end"/>
       </w:r>
-      <w:bookmarkEnd w:id="29"/>
+      <w:bookmarkEnd w:id="30"/>
       <w:r>
         <w:t>: Logo-ul aplicației</w:t>
       </w:r>
-      <w:bookmarkEnd w:id="30"/>
+      <w:bookmarkEnd w:id="31"/>
     </w:p>
     <w:p>
       <w:pPr>
@@ -11285,11 +11292,11 @@
           <w:numId w:val="30"/>
         </w:numPr>
       </w:pPr>
-      <w:bookmarkStart w:id="31" w:name="_Toc518143054"/>
+      <w:bookmarkStart w:id="32" w:name="_Toc518372761"/>
       <w:r>
         <w:t>Structura proiectului</w:t>
       </w:r>
-      <w:bookmarkEnd w:id="31"/>
+      <w:bookmarkEnd w:id="32"/>
     </w:p>
     <w:p>
       <w:pPr>
@@ -11470,8 +11477,8 @@
       <w:pPr>
         <w:pStyle w:val="LiFigura"/>
       </w:pPr>
-      <w:bookmarkStart w:id="32" w:name="_Ref516398484"/>
-      <w:bookmarkStart w:id="33" w:name="_Toc518143010"/>
+      <w:bookmarkStart w:id="33" w:name="_Ref516398484"/>
+      <w:bookmarkStart w:id="34" w:name="_Toc518372678"/>
       <w:r>
         <w:t xml:space="preserve">Figura </w:t>
       </w:r>
@@ -11493,11 +11500,11 @@
       <w:r>
         <w:fldChar w:fldCharType="end"/>
       </w:r>
-      <w:bookmarkEnd w:id="32"/>
+      <w:bookmarkEnd w:id="33"/>
       <w:r>
         <w:t>: Structura unei componente angular</w:t>
       </w:r>
-      <w:bookmarkEnd w:id="33"/>
+      <w:bookmarkEnd w:id="34"/>
     </w:p>
     <w:p>
       <w:pPr>
@@ -11990,14 +11997,14 @@
           <w:numId w:val="30"/>
         </w:numPr>
       </w:pPr>
-      <w:bookmarkStart w:id="34" w:name="_Toc518143055"/>
+      <w:bookmarkStart w:id="35" w:name="_Toc518372762"/>
       <w:r>
         <w:t>R</w:t>
       </w:r>
       <w:r>
         <w:t>utarea</w:t>
       </w:r>
-      <w:bookmarkEnd w:id="34"/>
+      <w:bookmarkEnd w:id="35"/>
     </w:p>
     <w:p>
       <w:pPr>
@@ -12318,8 +12325,8 @@
       <w:pPr>
         <w:pStyle w:val="LiFigura"/>
       </w:pPr>
-      <w:bookmarkStart w:id="35" w:name="_Ref516577243"/>
-      <w:bookmarkStart w:id="36" w:name="_Toc518143011"/>
+      <w:bookmarkStart w:id="36" w:name="_Ref516577243"/>
+      <w:bookmarkStart w:id="37" w:name="_Toc518372679"/>
       <w:r>
         <w:t xml:space="preserve">Figura </w:t>
       </w:r>
@@ -12341,7 +12348,7 @@
       <w:r>
         <w:fldChar w:fldCharType="end"/>
       </w:r>
-      <w:bookmarkEnd w:id="35"/>
+      <w:bookmarkEnd w:id="36"/>
       <w:r>
         <w:t>:</w:t>
       </w:r>
@@ -12351,7 +12358,7 @@
       <w:r>
         <w:t>Structura aplicației web</w:t>
       </w:r>
-      <w:bookmarkEnd w:id="36"/>
+      <w:bookmarkEnd w:id="37"/>
     </w:p>
     <w:p>
       <w:pPr>
@@ -12464,8 +12471,8 @@
       <w:pPr>
         <w:pStyle w:val="LiFigura"/>
       </w:pPr>
-      <w:bookmarkStart w:id="37" w:name="_Ref517471343"/>
-      <w:bookmarkStart w:id="38" w:name="_Toc518143030"/>
+      <w:bookmarkStart w:id="38" w:name="_Ref517471343"/>
+      <w:bookmarkStart w:id="39" w:name="_Toc518372698"/>
       <w:r>
         <w:t xml:space="preserve">Tabelul </w:t>
       </w:r>
@@ -12487,11 +12494,11 @@
       <w:r>
         <w:fldChar w:fldCharType="end"/>
       </w:r>
-      <w:bookmarkEnd w:id="37"/>
+      <w:bookmarkEnd w:id="38"/>
       <w:r>
         <w:t>: Codul de rutare</w:t>
       </w:r>
-      <w:bookmarkEnd w:id="38"/>
+      <w:bookmarkEnd w:id="39"/>
     </w:p>
     <w:p>
       <w:pPr>
@@ -12684,14 +12691,14 @@
           <w:numId w:val="30"/>
         </w:numPr>
       </w:pPr>
-      <w:bookmarkStart w:id="39" w:name="_Toc518143056"/>
+      <w:bookmarkStart w:id="40" w:name="_Toc518372763"/>
       <w:r>
         <w:t xml:space="preserve">Serviciul de </w:t>
       </w:r>
       <w:r>
         <w:t>autentificare</w:t>
       </w:r>
-      <w:bookmarkEnd w:id="39"/>
+      <w:bookmarkEnd w:id="40"/>
     </w:p>
     <w:p>
       <w:pPr>
@@ -12805,14 +12812,14 @@
           <w:numId w:val="30"/>
         </w:numPr>
       </w:pPr>
-      <w:bookmarkStart w:id="40" w:name="_Toc518143057"/>
+      <w:bookmarkStart w:id="41" w:name="_Toc518372764"/>
       <w:r>
         <w:t>Librării</w:t>
       </w:r>
       <w:r>
         <w:t xml:space="preserve"> folosite</w:t>
       </w:r>
-      <w:bookmarkEnd w:id="40"/>
+      <w:bookmarkEnd w:id="41"/>
     </w:p>
     <w:p>
       <w:pPr>
@@ -13100,8 +13107,8 @@
                                 <w:sz w:val="24"/>
                               </w:rPr>
                             </w:pPr>
-                            <w:bookmarkStart w:id="41" w:name="_Ref517262645"/>
-                            <w:bookmarkStart w:id="42" w:name="_Toc518143012"/>
+                            <w:bookmarkStart w:id="42" w:name="_Ref517262645"/>
+                            <w:bookmarkStart w:id="43" w:name="_Toc518372680"/>
                             <w:r>
                               <w:t xml:space="preserve">Figura </w:t>
                             </w:r>
@@ -13126,14 +13133,14 @@
                               </w:rPr>
                               <w:fldChar w:fldCharType="end"/>
                             </w:r>
-                            <w:bookmarkEnd w:id="41"/>
+                            <w:bookmarkEnd w:id="42"/>
                             <w:r>
                               <w:t xml:space="preserve">: </w:t>
                             </w:r>
                             <w:r>
                               <w:t>Reprezentarea lampei</w:t>
                             </w:r>
-                            <w:bookmarkEnd w:id="42"/>
+                            <w:bookmarkEnd w:id="43"/>
                           </w:p>
                         </w:txbxContent>
                       </wps:txbx>
@@ -13166,8 +13173,8 @@
                           <w:sz w:val="24"/>
                         </w:rPr>
                       </w:pPr>
-                      <w:bookmarkStart w:id="43" w:name="_Ref517262645"/>
-                      <w:bookmarkStart w:id="44" w:name="_Toc518143012"/>
+                      <w:bookmarkStart w:id="44" w:name="_Ref517262645"/>
+                      <w:bookmarkStart w:id="45" w:name="_Toc518372680"/>
                       <w:r>
                         <w:t xml:space="preserve">Figura </w:t>
                       </w:r>
@@ -13192,14 +13199,14 @@
                         </w:rPr>
                         <w:fldChar w:fldCharType="end"/>
                       </w:r>
-                      <w:bookmarkEnd w:id="43"/>
+                      <w:bookmarkEnd w:id="44"/>
                       <w:r>
                         <w:t xml:space="preserve">: </w:t>
                       </w:r>
                       <w:r>
                         <w:t>Reprezentarea lampei</w:t>
                       </w:r>
-                      <w:bookmarkEnd w:id="44"/>
+                      <w:bookmarkEnd w:id="45"/>
                     </w:p>
                   </w:txbxContent>
                 </v:textbox>
@@ -13419,8 +13426,8 @@
           <w:sz w:val="52"/>
         </w:rPr>
       </w:pPr>
-      <w:bookmarkStart w:id="45" w:name="_Toc515625696"/>
-      <w:bookmarkStart w:id="46" w:name="_Toc518143058"/>
+      <w:bookmarkStart w:id="46" w:name="_Toc515625696"/>
+      <w:bookmarkStart w:id="47" w:name="_Toc518372765"/>
       <w:r>
         <w:rPr>
           <w:noProof w:val="0"/>
@@ -13428,7 +13435,7 @@
         <w:lastRenderedPageBreak/>
         <w:t>Modulul 2</w:t>
       </w:r>
-      <w:bookmarkEnd w:id="45"/>
+      <w:bookmarkEnd w:id="46"/>
       <w:r>
         <w:rPr>
           <w:noProof w:val="0"/>
@@ -13441,7 +13448,7 @@
         </w:rPr>
         <w:t xml:space="preserve"> Java</w:t>
       </w:r>
-      <w:bookmarkEnd w:id="46"/>
+      <w:bookmarkEnd w:id="47"/>
     </w:p>
     <w:p>
       <w:pPr>
@@ -13587,11 +13594,11 @@
           <w:numId w:val="30"/>
         </w:numPr>
       </w:pPr>
-      <w:bookmarkStart w:id="47" w:name="_Toc518143059"/>
+      <w:bookmarkStart w:id="48" w:name="_Toc518372766"/>
       <w:r>
         <w:t>Structura proiectului</w:t>
       </w:r>
-      <w:bookmarkEnd w:id="47"/>
+      <w:bookmarkEnd w:id="48"/>
     </w:p>
     <w:p>
       <w:pPr>
@@ -13876,6 +13883,7 @@
       <w:r>
         <w:rPr>
           <w:b/>
+          <w:i/>
         </w:rPr>
         <w:t>SwaggerConfig</w:t>
       </w:r>
@@ -13909,6 +13917,7 @@
       <w:r>
         <w:rPr>
           <w:b/>
+          <w:i/>
         </w:rPr>
         <w:t>Application.properties</w:t>
       </w:r>
@@ -14011,9 +14020,9 @@
       <w:pPr>
         <w:pStyle w:val="LiFigura"/>
       </w:pPr>
-      <w:bookmarkStart w:id="48" w:name="_Ref516675662"/>
-      <w:bookmarkStart w:id="49" w:name="_Ref517262583"/>
-      <w:bookmarkStart w:id="50" w:name="_Toc518143013"/>
+      <w:bookmarkStart w:id="49" w:name="_Ref516675662"/>
+      <w:bookmarkStart w:id="50" w:name="_Ref517262583"/>
+      <w:bookmarkStart w:id="51" w:name="_Toc518372681"/>
       <w:r>
         <w:t xml:space="preserve">Figura </w:t>
       </w:r>
@@ -14035,7 +14044,7 @@
       <w:r>
         <w:fldChar w:fldCharType="end"/>
       </w:r>
-      <w:bookmarkEnd w:id="48"/>
+      <w:bookmarkEnd w:id="49"/>
       <w:r>
         <w:t>: Structura</w:t>
       </w:r>
@@ -14045,8 +14054,8 @@
       <w:r>
         <w:t>ava</w:t>
       </w:r>
-      <w:bookmarkEnd w:id="49"/>
       <w:bookmarkEnd w:id="50"/>
+      <w:bookmarkEnd w:id="51"/>
     </w:p>
     <w:p>
       <w:pPr>
@@ -14167,8 +14176,8 @@
       <w:pPr>
         <w:pStyle w:val="LiFigura"/>
       </w:pPr>
-      <w:bookmarkStart w:id="51" w:name="_Ref517471700"/>
-      <w:bookmarkStart w:id="52" w:name="_Toc518143031"/>
+      <w:bookmarkStart w:id="52" w:name="_Ref517471700"/>
+      <w:bookmarkStart w:id="53" w:name="_Toc518372699"/>
       <w:r>
         <w:t xml:space="preserve">Tabelul </w:t>
       </w:r>
@@ -14190,14 +14199,14 @@
       <w:r>
         <w:fldChar w:fldCharType="end"/>
       </w:r>
-      <w:bookmarkEnd w:id="51"/>
+      <w:bookmarkEnd w:id="52"/>
       <w:r>
         <w:t>: Depende</w:t>
       </w:r>
       <w:r>
         <w:t>nța la baza de date, definită pom.xml</w:t>
       </w:r>
-      <w:bookmarkEnd w:id="52"/>
+      <w:bookmarkEnd w:id="53"/>
     </w:p>
     <w:p>
       <w:pPr>
@@ -14207,7 +14216,7 @@
           <w:numId w:val="30"/>
         </w:numPr>
       </w:pPr>
-      <w:bookmarkStart w:id="53" w:name="_Toc518143060"/>
+      <w:bookmarkStart w:id="54" w:name="_Toc518372767"/>
       <w:r>
         <w:lastRenderedPageBreak/>
         <w:t xml:space="preserve">Server </w:t>
@@ -14215,7 +14224,7 @@
       <w:r>
         <w:t>REST</w:t>
       </w:r>
-      <w:bookmarkEnd w:id="53"/>
+      <w:bookmarkEnd w:id="54"/>
     </w:p>
     <w:p>
       <w:pPr>
@@ -14902,8 +14911,8 @@
       <w:pPr>
         <w:pStyle w:val="LiFigura"/>
       </w:pPr>
-      <w:bookmarkStart w:id="54" w:name="_Ref517471663"/>
-      <w:bookmarkStart w:id="55" w:name="_Toc518143032"/>
+      <w:bookmarkStart w:id="55" w:name="_Ref517471663"/>
+      <w:bookmarkStart w:id="56" w:name="_Toc518372700"/>
       <w:r>
         <w:t xml:space="preserve">Tabelul </w:t>
       </w:r>
@@ -14925,11 +14934,11 @@
       <w:r>
         <w:fldChar w:fldCharType="end"/>
       </w:r>
-      <w:bookmarkEnd w:id="54"/>
+      <w:bookmarkEnd w:id="55"/>
       <w:r>
         <w:t>: Procedura responsabilă de conectarea la un dispozitiv</w:t>
       </w:r>
-      <w:bookmarkEnd w:id="55"/>
+      <w:bookmarkEnd w:id="56"/>
     </w:p>
     <w:p>
       <w:pPr>
@@ -15205,8 +15214,8 @@
           <w:numId w:val="30"/>
         </w:numPr>
       </w:pPr>
-      <w:bookmarkStart w:id="56" w:name="_Ref517106740"/>
-      <w:bookmarkStart w:id="57" w:name="_Toc518143061"/>
+      <w:bookmarkStart w:id="57" w:name="_Ref517106740"/>
+      <w:bookmarkStart w:id="58" w:name="_Toc518372768"/>
       <w:r>
         <w:t>Managerul de dispoz</w:t>
       </w:r>
@@ -15225,8 +15234,8 @@
       <w:r>
         <w:t>comunicare</w:t>
       </w:r>
-      <w:bookmarkEnd w:id="56"/>
       <w:bookmarkEnd w:id="57"/>
+      <w:bookmarkEnd w:id="58"/>
     </w:p>
     <w:p>
       <w:pPr>
@@ -15620,8 +15629,8 @@
       <w:pPr>
         <w:pStyle w:val="LiFigura"/>
       </w:pPr>
-      <w:bookmarkStart w:id="58" w:name="_Ref517471644"/>
-      <w:bookmarkStart w:id="59" w:name="_Toc518143033"/>
+      <w:bookmarkStart w:id="59" w:name="_Ref517471644"/>
+      <w:bookmarkStart w:id="60" w:name="_Toc518372701"/>
       <w:r>
         <w:t xml:space="preserve">Tabelul </w:t>
       </w:r>
@@ -15643,11 +15652,11 @@
       <w:r>
         <w:fldChar w:fldCharType="end"/>
       </w:r>
-      <w:bookmarkEnd w:id="58"/>
+      <w:bookmarkEnd w:id="59"/>
       <w:r>
         <w:t>: Comenzile protocolului de comunicare</w:t>
       </w:r>
-      <w:bookmarkEnd w:id="59"/>
+      <w:bookmarkEnd w:id="60"/>
     </w:p>
     <w:p>
       <w:pPr>
@@ -16754,8 +16763,8 @@
       <w:pPr>
         <w:pStyle w:val="LiFigura"/>
       </w:pPr>
-      <w:bookmarkStart w:id="60" w:name="_Ref517098434"/>
-      <w:bookmarkStart w:id="61" w:name="_Toc518143034"/>
+      <w:bookmarkStart w:id="61" w:name="_Ref517098434"/>
+      <w:bookmarkStart w:id="62" w:name="_Toc518372702"/>
       <w:r>
         <w:t xml:space="preserve">Tabelul </w:t>
       </w:r>
@@ -16777,11 +16786,11 @@
       <w:r>
         <w:fldChar w:fldCharType="end"/>
       </w:r>
-      <w:bookmarkEnd w:id="60"/>
+      <w:bookmarkEnd w:id="61"/>
       <w:r>
         <w:t>: Definirea protocolului de comunicare</w:t>
       </w:r>
-      <w:bookmarkEnd w:id="61"/>
+      <w:bookmarkEnd w:id="62"/>
     </w:p>
     <w:p>
       <w:pPr>
@@ -16877,16 +16886,16 @@
           <w:numId w:val="30"/>
         </w:numPr>
       </w:pPr>
-      <w:bookmarkStart w:id="62" w:name="_Ref517297337"/>
-      <w:bookmarkStart w:id="63" w:name="_Toc518143062"/>
+      <w:bookmarkStart w:id="63" w:name="_Ref517297337"/>
+      <w:bookmarkStart w:id="64" w:name="_Toc518372769"/>
       <w:r>
         <w:t>Securitate</w:t>
       </w:r>
       <w:r>
         <w:t>a serverului</w:t>
       </w:r>
-      <w:bookmarkEnd w:id="62"/>
       <w:bookmarkEnd w:id="63"/>
+      <w:bookmarkEnd w:id="64"/>
     </w:p>
     <w:p>
       <w:pPr>
@@ -17680,8 +17689,8 @@
       <w:pPr>
         <w:pStyle w:val="LiFigura"/>
       </w:pPr>
-      <w:bookmarkStart w:id="64" w:name="_Ref517471613"/>
-      <w:bookmarkStart w:id="65" w:name="_Toc518143035"/>
+      <w:bookmarkStart w:id="65" w:name="_Ref517471613"/>
+      <w:bookmarkStart w:id="66" w:name="_Toc518372703"/>
       <w:r>
         <w:t xml:space="preserve">Tabelul </w:t>
       </w:r>
@@ -17703,11 +17712,11 @@
       <w:r>
         <w:fldChar w:fldCharType="end"/>
       </w:r>
-      <w:bookmarkEnd w:id="64"/>
+      <w:bookmarkEnd w:id="65"/>
       <w:r>
         <w:t>: Comanda pentru generarea certificatului SSL/TLS</w:t>
       </w:r>
-      <w:bookmarkEnd w:id="65"/>
+      <w:bookmarkEnd w:id="66"/>
     </w:p>
     <w:p>
       <w:pPr>
@@ -17897,8 +17906,8 @@
       <w:pPr>
         <w:pStyle w:val="LiFigura"/>
       </w:pPr>
-      <w:bookmarkStart w:id="66" w:name="_Ref517184787"/>
-      <w:bookmarkStart w:id="67" w:name="_Toc518143014"/>
+      <w:bookmarkStart w:id="67" w:name="_Ref517184787"/>
+      <w:bookmarkStart w:id="68" w:name="_Toc518372682"/>
       <w:r>
         <w:t xml:space="preserve">Figura </w:t>
       </w:r>
@@ -17920,11 +17929,11 @@
       <w:r>
         <w:fldChar w:fldCharType="end"/>
       </w:r>
-      <w:bookmarkEnd w:id="66"/>
+      <w:bookmarkEnd w:id="67"/>
       <w:r>
         <w:t>: Captură a comunicației dintre server și un dispozitiv</w:t>
       </w:r>
-      <w:bookmarkEnd w:id="67"/>
+      <w:bookmarkEnd w:id="68"/>
     </w:p>
     <w:p>
       <w:pPr>
@@ -18097,14 +18106,14 @@
           <w:numId w:val="30"/>
         </w:numPr>
       </w:pPr>
-      <w:bookmarkStart w:id="68" w:name="_Toc518143063"/>
+      <w:bookmarkStart w:id="69" w:name="_Toc518372770"/>
       <w:r>
         <w:t>Unelte</w:t>
       </w:r>
       <w:r>
         <w:t xml:space="preserve"> folosite</w:t>
       </w:r>
-      <w:bookmarkEnd w:id="68"/>
+      <w:bookmarkEnd w:id="69"/>
     </w:p>
     <w:p>
       <w:pPr>
@@ -18466,9 +18475,9 @@
       <w:pPr>
         <w:pStyle w:val="LiFigura"/>
       </w:pPr>
-      <w:bookmarkStart w:id="69" w:name="_Ref516999104"/>
-      <w:bookmarkStart w:id="70" w:name="_Ref516999098"/>
-      <w:bookmarkStart w:id="71" w:name="_Toc518143015"/>
+      <w:bookmarkStart w:id="70" w:name="_Ref516999104"/>
+      <w:bookmarkStart w:id="71" w:name="_Ref516999098"/>
+      <w:bookmarkStart w:id="72" w:name="_Toc518372683"/>
       <w:r>
         <w:t xml:space="preserve">Figura </w:t>
       </w:r>
@@ -18490,15 +18499,15 @@
       <w:r>
         <w:fldChar w:fldCharType="end"/>
       </w:r>
-      <w:bookmarkEnd w:id="69"/>
+      <w:bookmarkEnd w:id="70"/>
       <w:r>
         <w:t xml:space="preserve">: </w:t>
       </w:r>
       <w:r>
         <w:t>Documentația interactivă a server-ului</w:t>
       </w:r>
-      <w:bookmarkEnd w:id="70"/>
       <w:bookmarkEnd w:id="71"/>
+      <w:bookmarkEnd w:id="72"/>
     </w:p>
     <w:p>
       <w:pPr>
@@ -18561,8 +18570,8 @@
       <w:pPr>
         <w:pStyle w:val="LiFigura"/>
       </w:pPr>
-      <w:bookmarkStart w:id="72" w:name="_Ref517000861"/>
-      <w:bookmarkStart w:id="73" w:name="_Toc518143016"/>
+      <w:bookmarkStart w:id="73" w:name="_Ref517000861"/>
+      <w:bookmarkStart w:id="74" w:name="_Toc518372684"/>
       <w:r>
         <w:t xml:space="preserve">Figura </w:t>
       </w:r>
@@ -18584,11 +18593,11 @@
       <w:r>
         <w:fldChar w:fldCharType="end"/>
       </w:r>
-      <w:bookmarkEnd w:id="72"/>
+      <w:bookmarkEnd w:id="73"/>
       <w:r>
         <w:t>: Documentarea unei metode</w:t>
       </w:r>
-      <w:bookmarkEnd w:id="73"/>
+      <w:bookmarkEnd w:id="74"/>
     </w:p>
     <w:p>
       <w:pPr>
@@ -18893,8 +18902,8 @@
       <w:pPr>
         <w:pStyle w:val="LiFigura"/>
       </w:pPr>
-      <w:bookmarkStart w:id="74" w:name="_Ref517014777"/>
-      <w:bookmarkStart w:id="75" w:name="_Toc518143017"/>
+      <w:bookmarkStart w:id="75" w:name="_Ref517014777"/>
+      <w:bookmarkStart w:id="76" w:name="_Toc518372685"/>
       <w:r>
         <w:t xml:space="preserve">Figura </w:t>
       </w:r>
@@ -18916,11 +18925,11 @@
       <w:r>
         <w:fldChar w:fldCharType="end"/>
       </w:r>
-      <w:bookmarkEnd w:id="74"/>
+      <w:bookmarkEnd w:id="75"/>
       <w:r>
         <w:t>: Observarea traficului HTTP dintre aplicația web și server</w:t>
       </w:r>
-      <w:bookmarkEnd w:id="75"/>
+      <w:bookmarkEnd w:id="76"/>
     </w:p>
     <w:p>
       <w:pPr>
@@ -18946,8 +18955,8 @@
           <w:sz w:val="52"/>
         </w:rPr>
       </w:pPr>
-      <w:bookmarkStart w:id="76" w:name="_Toc515625697"/>
-      <w:bookmarkStart w:id="77" w:name="_Toc518143064"/>
+      <w:bookmarkStart w:id="77" w:name="_Toc515625697"/>
+      <w:bookmarkStart w:id="78" w:name="_Toc518372771"/>
       <w:r>
         <w:rPr>
           <w:noProof w:val="0"/>
@@ -18955,14 +18964,14 @@
         <w:lastRenderedPageBreak/>
         <w:t>Modulul 3</w:t>
       </w:r>
-      <w:bookmarkEnd w:id="76"/>
+      <w:bookmarkEnd w:id="77"/>
       <w:r>
         <w:rPr>
           <w:noProof w:val="0"/>
         </w:rPr>
         <w:t xml:space="preserve"> – Dispozitivele inteligente</w:t>
       </w:r>
-      <w:bookmarkEnd w:id="77"/>
+      <w:bookmarkEnd w:id="78"/>
     </w:p>
     <w:p>
       <w:pPr>
@@ -19136,11 +19145,11 @@
           <w:numId w:val="30"/>
         </w:numPr>
       </w:pPr>
-      <w:bookmarkStart w:id="78" w:name="_Toc518143065"/>
+      <w:bookmarkStart w:id="79" w:name="_Toc518372772"/>
       <w:r>
         <w:t>Interacțiunea cu Raspberry Pi</w:t>
       </w:r>
-      <w:bookmarkEnd w:id="78"/>
+      <w:bookmarkEnd w:id="79"/>
     </w:p>
     <w:p>
       <w:pPr>
@@ -19580,8 +19589,8 @@
       <w:pPr>
         <w:pStyle w:val="LiFigura"/>
       </w:pPr>
-      <w:bookmarkStart w:id="79" w:name="_Ref517471592"/>
-      <w:bookmarkStart w:id="80" w:name="_Toc518143036"/>
+      <w:bookmarkStart w:id="80" w:name="_Ref517471592"/>
+      <w:bookmarkStart w:id="81" w:name="_Toc518372704"/>
       <w:r>
         <w:t xml:space="preserve">Tabelul </w:t>
       </w:r>
@@ -19603,11 +19612,11 @@
       <w:r>
         <w:fldChar w:fldCharType="end"/>
       </w:r>
-      <w:bookmarkEnd w:id="79"/>
+      <w:bookmarkEnd w:id="80"/>
       <w:r>
         <w:t>: Makefile-ul dispozitivului lampă</w:t>
       </w:r>
-      <w:bookmarkEnd w:id="80"/>
+      <w:bookmarkEnd w:id="81"/>
     </w:p>
     <w:p>
       <w:pPr>
@@ -19727,8 +19736,8 @@
       <w:pPr>
         <w:pStyle w:val="LiFigura"/>
       </w:pPr>
-      <w:bookmarkStart w:id="81" w:name="_Ref517471476"/>
-      <w:bookmarkStart w:id="82" w:name="_Toc518143037"/>
+      <w:bookmarkStart w:id="82" w:name="_Ref517471476"/>
+      <w:bookmarkStart w:id="83" w:name="_Toc518372705"/>
       <w:r>
         <w:t xml:space="preserve">Tabelul </w:t>
       </w:r>
@@ -19750,7 +19759,7 @@
       <w:r>
         <w:fldChar w:fldCharType="end"/>
       </w:r>
-      <w:bookmarkEnd w:id="81"/>
+      <w:bookmarkEnd w:id="82"/>
       <w:r>
         <w:t xml:space="preserve">: </w:t>
       </w:r>
@@ -19760,7 +19769,7 @@
       <w:r>
         <w:t>criptul ce pornește toate dispozitivele simultan</w:t>
       </w:r>
-      <w:bookmarkEnd w:id="82"/>
+      <w:bookmarkEnd w:id="83"/>
     </w:p>
     <w:p>
       <w:pPr>
@@ -19825,9 +19834,9 @@
           <w:numId w:val="30"/>
         </w:numPr>
       </w:pPr>
-      <w:bookmarkStart w:id="83" w:name="_Ref517477332"/>
-      <w:bookmarkStart w:id="84" w:name="_Ref517477375"/>
-      <w:bookmarkStart w:id="85" w:name="_Toc518143066"/>
+      <w:bookmarkStart w:id="84" w:name="_Ref517477332"/>
+      <w:bookmarkStart w:id="85" w:name="_Ref517477375"/>
+      <w:bookmarkStart w:id="86" w:name="_Toc518372773"/>
       <w:r>
         <w:lastRenderedPageBreak/>
         <w:t xml:space="preserve">Dispozitive </w:t>
@@ -19838,9 +19847,9 @@
       <w:r>
         <w:t>plementate</w:t>
       </w:r>
-      <w:bookmarkEnd w:id="83"/>
       <w:bookmarkEnd w:id="84"/>
       <w:bookmarkEnd w:id="85"/>
+      <w:bookmarkEnd w:id="86"/>
     </w:p>
     <w:p>
       <w:pPr>
@@ -20015,11 +20024,11 @@
           <w:numId w:val="30"/>
         </w:numPr>
       </w:pPr>
-      <w:bookmarkStart w:id="86" w:name="_Toc518143067"/>
+      <w:bookmarkStart w:id="87" w:name="_Toc518372774"/>
       <w:r>
         <w:t>Laser de securitate</w:t>
       </w:r>
-      <w:bookmarkEnd w:id="86"/>
+      <w:bookmarkEnd w:id="87"/>
     </w:p>
     <w:p>
       <w:pPr>
@@ -20085,9 +20094,9 @@
       <w:pPr>
         <w:pStyle w:val="LiFigura"/>
       </w:pPr>
-      <w:bookmarkStart w:id="87" w:name="_Ref517197368"/>
-      <w:bookmarkStart w:id="88" w:name="_Ref517197363"/>
-      <w:bookmarkStart w:id="89" w:name="_Toc518143018"/>
+      <w:bookmarkStart w:id="88" w:name="_Ref517197368"/>
+      <w:bookmarkStart w:id="89" w:name="_Ref517197363"/>
+      <w:bookmarkStart w:id="90" w:name="_Toc518372686"/>
       <w:r>
         <w:t xml:space="preserve">Figura </w:t>
       </w:r>
@@ -20109,7 +20118,7 @@
       <w:r>
         <w:fldChar w:fldCharType="end"/>
       </w:r>
-      <w:bookmarkEnd w:id="87"/>
+      <w:bookmarkEnd w:id="88"/>
       <w:r>
         <w:t>: KY-008</w:t>
       </w:r>
@@ -20119,14 +20128,14 @@
       <w:r>
         <w:t xml:space="preserve"> Modulul senzor laser</w:t>
       </w:r>
-      <w:bookmarkEnd w:id="88"/>
+      <w:bookmarkEnd w:id="89"/>
       <w:r>
         <w:rPr>
           <w:rStyle w:val="FootnoteReference"/>
         </w:rPr>
         <w:footnoteReference w:id="31"/>
       </w:r>
-      <w:bookmarkEnd w:id="89"/>
+      <w:bookmarkEnd w:id="90"/>
     </w:p>
     <w:p>
       <w:pPr>
@@ -20423,9 +20432,9 @@
       <w:pPr>
         <w:pStyle w:val="LiFigura"/>
       </w:pPr>
-      <w:bookmarkStart w:id="90" w:name="_Ref517520782"/>
-      <w:bookmarkStart w:id="91" w:name="_Ref517520778"/>
-      <w:bookmarkStart w:id="92" w:name="_Toc518143019"/>
+      <w:bookmarkStart w:id="91" w:name="_Ref517520782"/>
+      <w:bookmarkStart w:id="92" w:name="_Ref517520778"/>
+      <w:bookmarkStart w:id="93" w:name="_Toc518372687"/>
       <w:r>
         <w:t xml:space="preserve">Figura </w:t>
       </w:r>
@@ -20447,12 +20456,12 @@
       <w:r>
         <w:fldChar w:fldCharType="end"/>
       </w:r>
-      <w:bookmarkEnd w:id="90"/>
+      <w:bookmarkEnd w:id="91"/>
       <w:r>
         <w:t>: Interfața dispozitivului laser de securitate</w:t>
       </w:r>
-      <w:bookmarkEnd w:id="91"/>
       <w:bookmarkEnd w:id="92"/>
+      <w:bookmarkEnd w:id="93"/>
     </w:p>
     <w:p>
       <w:pPr>
@@ -20514,12 +20523,12 @@
           <w:numId w:val="30"/>
         </w:numPr>
       </w:pPr>
-      <w:bookmarkStart w:id="93" w:name="_Toc518143068"/>
+      <w:bookmarkStart w:id="94" w:name="_Toc518372775"/>
       <w:r>
         <w:lastRenderedPageBreak/>
         <w:t>Lampă</w:t>
       </w:r>
-      <w:bookmarkEnd w:id="93"/>
+      <w:bookmarkEnd w:id="94"/>
     </w:p>
     <w:p>
       <w:pPr>
@@ -20582,8 +20591,8 @@
       <w:pPr>
         <w:pStyle w:val="LiFigura"/>
       </w:pPr>
-      <w:bookmarkStart w:id="94" w:name="_Ref517197415"/>
-      <w:bookmarkStart w:id="95" w:name="_Toc518143020"/>
+      <w:bookmarkStart w:id="95" w:name="_Ref517197415"/>
+      <w:bookmarkStart w:id="96" w:name="_Toc518372688"/>
       <w:r>
         <w:t xml:space="preserve">Figura </w:t>
       </w:r>
@@ -20605,7 +20614,7 @@
       <w:r>
         <w:fldChar w:fldCharType="end"/>
       </w:r>
-      <w:bookmarkEnd w:id="94"/>
+      <w:bookmarkEnd w:id="95"/>
       <w:r>
         <w:t>: KY-016</w:t>
       </w:r>
@@ -20621,7 +20630,7 @@
         </w:rPr>
         <w:footnoteReference w:id="32"/>
       </w:r>
-      <w:bookmarkEnd w:id="95"/>
+      <w:bookmarkEnd w:id="96"/>
     </w:p>
     <w:p>
       <w:pPr>
@@ -20918,8 +20927,8 @@
       <w:pPr>
         <w:pStyle w:val="LiFigura"/>
       </w:pPr>
-      <w:bookmarkStart w:id="96" w:name="_Ref517521034"/>
-      <w:bookmarkStart w:id="97" w:name="_Toc518143021"/>
+      <w:bookmarkStart w:id="97" w:name="_Ref517521034"/>
+      <w:bookmarkStart w:id="98" w:name="_Toc518372689"/>
       <w:r>
         <w:t xml:space="preserve">Figura </w:t>
       </w:r>
@@ -20941,11 +20950,11 @@
       <w:r>
         <w:fldChar w:fldCharType="end"/>
       </w:r>
-      <w:bookmarkEnd w:id="96"/>
+      <w:bookmarkEnd w:id="97"/>
       <w:r>
         <w:t>: Interfața dispozitivului lampă</w:t>
       </w:r>
-      <w:bookmarkEnd w:id="97"/>
+      <w:bookmarkEnd w:id="98"/>
     </w:p>
     <w:p>
       <w:pPr>
@@ -20960,14 +20969,14 @@
           <w:numId w:val="30"/>
         </w:numPr>
       </w:pPr>
-      <w:bookmarkStart w:id="98" w:name="_Toc518143069"/>
+      <w:bookmarkStart w:id="99" w:name="_Toc518372776"/>
       <w:r>
         <w:t>Încuietoare</w:t>
       </w:r>
       <w:r>
         <w:t>a ușii</w:t>
       </w:r>
-      <w:bookmarkEnd w:id="98"/>
+      <w:bookmarkEnd w:id="99"/>
     </w:p>
     <w:p>
       <w:pPr>
@@ -21030,8 +21039,8 @@
       <w:pPr>
         <w:pStyle w:val="LiFigura"/>
       </w:pPr>
-      <w:bookmarkStart w:id="99" w:name="_Ref517201410"/>
-      <w:bookmarkStart w:id="100" w:name="_Toc518143022"/>
+      <w:bookmarkStart w:id="100" w:name="_Ref517201410"/>
+      <w:bookmarkStart w:id="101" w:name="_Toc518372690"/>
       <w:r>
         <w:t xml:space="preserve">Figura </w:t>
       </w:r>
@@ -21053,7 +21062,7 @@
       <w:r>
         <w:fldChar w:fldCharType="end"/>
       </w:r>
-      <w:bookmarkEnd w:id="99"/>
+      <w:bookmarkEnd w:id="100"/>
       <w:r>
         <w:t>: KY-019</w:t>
       </w:r>
@@ -21069,7 +21078,7 @@
         </w:rPr>
         <w:footnoteReference w:id="33"/>
       </w:r>
-      <w:bookmarkEnd w:id="100"/>
+      <w:bookmarkEnd w:id="101"/>
     </w:p>
     <w:p>
       <w:pPr>
@@ -21289,8 +21298,8 @@
       <w:pPr>
         <w:pStyle w:val="LiFigura"/>
       </w:pPr>
-      <w:bookmarkStart w:id="101" w:name="_Ref517521317"/>
-      <w:bookmarkStart w:id="102" w:name="_Toc518143023"/>
+      <w:bookmarkStart w:id="102" w:name="_Ref517521317"/>
+      <w:bookmarkStart w:id="103" w:name="_Toc518372691"/>
       <w:r>
         <w:t xml:space="preserve">Figura </w:t>
       </w:r>
@@ -21312,11 +21321,11 @@
       <w:r>
         <w:fldChar w:fldCharType="end"/>
       </w:r>
-      <w:bookmarkEnd w:id="101"/>
+      <w:bookmarkEnd w:id="102"/>
       <w:r>
         <w:t>: Interfața dispozitivului încuietoarea ușii</w:t>
       </w:r>
-      <w:bookmarkEnd w:id="102"/>
+      <w:bookmarkEnd w:id="103"/>
     </w:p>
     <w:p>
       <w:pPr>
@@ -21338,12 +21347,12 @@
           <w:numId w:val="30"/>
         </w:numPr>
       </w:pPr>
-      <w:bookmarkStart w:id="103" w:name="_Toc518143070"/>
+      <w:bookmarkStart w:id="104" w:name="_Toc518372777"/>
       <w:r>
         <w:lastRenderedPageBreak/>
         <w:t>Bec</w:t>
       </w:r>
-      <w:bookmarkEnd w:id="103"/>
+      <w:bookmarkEnd w:id="104"/>
     </w:p>
     <w:p>
       <w:pPr>
@@ -21406,8 +21415,8 @@
       <w:pPr>
         <w:pStyle w:val="LiFigura"/>
       </w:pPr>
-      <w:bookmarkStart w:id="104" w:name="_Ref517203734"/>
-      <w:bookmarkStart w:id="105" w:name="_Toc518143024"/>
+      <w:bookmarkStart w:id="105" w:name="_Ref517203734"/>
+      <w:bookmarkStart w:id="106" w:name="_Toc518372692"/>
       <w:r>
         <w:t xml:space="preserve">Figura </w:t>
       </w:r>
@@ -21429,7 +21438,7 @@
       <w:r>
         <w:fldChar w:fldCharType="end"/>
       </w:r>
-      <w:bookmarkEnd w:id="104"/>
+      <w:bookmarkEnd w:id="105"/>
       <w:r>
         <w:t>: KY-011</w:t>
       </w:r>
@@ -21445,7 +21454,7 @@
         </w:rPr>
         <w:footnoteReference w:id="34"/>
       </w:r>
-      <w:bookmarkEnd w:id="105"/>
+      <w:bookmarkEnd w:id="106"/>
     </w:p>
     <w:p>
       <w:pPr>
@@ -21528,7 +21537,7 @@
       <w:r>
         <w:t xml:space="preserve"> reprezentând opusul.</w:t>
       </w:r>
-      <w:bookmarkStart w:id="106" w:name="_Toc515625698"/>
+      <w:bookmarkStart w:id="107" w:name="_Toc515625698"/>
     </w:p>
     <w:p>
       <w:pPr>
@@ -21630,8 +21639,8 @@
       <w:pPr>
         <w:pStyle w:val="LiFigura"/>
       </w:pPr>
-      <w:bookmarkStart w:id="107" w:name="_Ref517521371"/>
-      <w:bookmarkStart w:id="108" w:name="_Toc518143025"/>
+      <w:bookmarkStart w:id="108" w:name="_Ref517521371"/>
+      <w:bookmarkStart w:id="109" w:name="_Toc518372693"/>
       <w:r>
         <w:t xml:space="preserve">Figura </w:t>
       </w:r>
@@ -21653,11 +21662,11 @@
       <w:r>
         <w:fldChar w:fldCharType="end"/>
       </w:r>
-      <w:bookmarkEnd w:id="107"/>
+      <w:bookmarkEnd w:id="108"/>
       <w:r>
         <w:t>: Interfața dispozitivului bec</w:t>
       </w:r>
-      <w:bookmarkEnd w:id="108"/>
+      <w:bookmarkEnd w:id="109"/>
     </w:p>
     <w:p>
       <w:pPr>
@@ -21672,7 +21681,7 @@
           <w:numId w:val="30"/>
         </w:numPr>
       </w:pPr>
-      <w:bookmarkStart w:id="109" w:name="_Toc518143071"/>
+      <w:bookmarkStart w:id="110" w:name="_Toc518372778"/>
       <w:r>
         <w:t>Monitor a</w:t>
       </w:r>
@@ -21688,7 +21697,7 @@
       <w:r>
         <w:t>ă</w:t>
       </w:r>
-      <w:bookmarkEnd w:id="109"/>
+      <w:bookmarkEnd w:id="110"/>
     </w:p>
     <w:p>
       <w:pPr>
@@ -21754,8 +21763,8 @@
       <w:pPr>
         <w:pStyle w:val="LiFigura"/>
       </w:pPr>
-      <w:bookmarkStart w:id="110" w:name="_Ref517918720"/>
-      <w:bookmarkStart w:id="111" w:name="_Toc518143026"/>
+      <w:bookmarkStart w:id="111" w:name="_Ref517918720"/>
+      <w:bookmarkStart w:id="112" w:name="_Toc518372694"/>
       <w:r>
         <w:t xml:space="preserve">Figura </w:t>
       </w:r>
@@ -21777,7 +21786,7 @@
       <w:r>
         <w:fldChar w:fldCharType="end"/>
       </w:r>
-      <w:bookmarkEnd w:id="110"/>
+      <w:bookmarkEnd w:id="111"/>
       <w:r>
         <w:t>: KY-015, Modulul cu senzor de temperatură și umiditate</w:t>
       </w:r>
@@ -21787,7 +21796,7 @@
         </w:rPr>
         <w:footnoteReference w:id="35"/>
       </w:r>
-      <w:bookmarkEnd w:id="111"/>
+      <w:bookmarkEnd w:id="112"/>
     </w:p>
     <w:p>
       <w:pPr>
@@ -21934,8 +21943,8 @@
       <w:pPr>
         <w:pStyle w:val="LiFigura"/>
       </w:pPr>
-      <w:bookmarkStart w:id="112" w:name="_Ref517919855"/>
-      <w:bookmarkStart w:id="113" w:name="_Toc518143027"/>
+      <w:bookmarkStart w:id="113" w:name="_Ref517919855"/>
+      <w:bookmarkStart w:id="114" w:name="_Toc518372695"/>
       <w:r>
         <w:t xml:space="preserve">Figura </w:t>
       </w:r>
@@ -21957,7 +21966,7 @@
       <w:r>
         <w:fldChar w:fldCharType="end"/>
       </w:r>
-      <w:bookmarkEnd w:id="112"/>
+      <w:bookmarkEnd w:id="113"/>
       <w:r>
         <w:t xml:space="preserve">: </w:t>
       </w:r>
@@ -21973,7 +21982,7 @@
       <w:r>
         <w:t xml:space="preserve"> monitor ambianță locuință</w:t>
       </w:r>
-      <w:bookmarkEnd w:id="113"/>
+      <w:bookmarkEnd w:id="114"/>
     </w:p>
     <w:p>
       <w:pPr>
@@ -22037,7 +22046,7 @@
           <w:numId w:val="30"/>
         </w:numPr>
       </w:pPr>
-      <w:bookmarkStart w:id="114" w:name="_Toc518143072"/>
+      <w:bookmarkStart w:id="115" w:name="_Toc518372779"/>
       <w:r>
         <w:lastRenderedPageBreak/>
         <w:t>Instalarea aplicaț</w:t>
@@ -22045,7 +22054,7 @@
       <w:r>
         <w:t>ie</w:t>
       </w:r>
-      <w:bookmarkEnd w:id="114"/>
+      <w:bookmarkEnd w:id="115"/>
     </w:p>
     <w:p>
       <w:pPr>
@@ -22063,14 +22072,14 @@
           <w:noProof w:val="0"/>
         </w:rPr>
       </w:pPr>
-      <w:bookmarkStart w:id="115" w:name="_Toc518143073"/>
+      <w:bookmarkStart w:id="116" w:name="_Toc518372780"/>
       <w:r>
         <w:rPr>
           <w:noProof w:val="0"/>
         </w:rPr>
         <w:t>Aplicația web</w:t>
       </w:r>
-      <w:bookmarkEnd w:id="115"/>
+      <w:bookmarkEnd w:id="116"/>
     </w:p>
     <w:p>
       <w:pPr>
@@ -22375,8 +22384,8 @@
       <w:pPr>
         <w:pStyle w:val="LiFigura"/>
       </w:pPr>
-      <w:bookmarkStart w:id="116" w:name="_Ref517469372"/>
-      <w:bookmarkStart w:id="117" w:name="_Toc518143028"/>
+      <w:bookmarkStart w:id="117" w:name="_Ref517469372"/>
+      <w:bookmarkStart w:id="118" w:name="_Toc518372696"/>
       <w:r>
         <w:t xml:space="preserve">Figura </w:t>
       </w:r>
@@ -22398,14 +22407,14 @@
       <w:r>
         <w:fldChar w:fldCharType="end"/>
       </w:r>
-      <w:bookmarkEnd w:id="116"/>
+      <w:bookmarkEnd w:id="117"/>
       <w:r>
         <w:t xml:space="preserve">: </w:t>
       </w:r>
       <w:r>
         <w:t>Deschiderea aplicației web</w:t>
       </w:r>
-      <w:bookmarkEnd w:id="117"/>
+      <w:bookmarkEnd w:id="118"/>
     </w:p>
     <w:p>
       <w:pPr>
@@ -22600,8 +22609,8 @@
       <w:pPr>
         <w:pStyle w:val="LiFigura"/>
       </w:pPr>
-      <w:bookmarkStart w:id="118" w:name="_Ref517471865"/>
-      <w:bookmarkStart w:id="119" w:name="_Toc518143038"/>
+      <w:bookmarkStart w:id="119" w:name="_Ref517471865"/>
+      <w:bookmarkStart w:id="120" w:name="_Toc518372706"/>
       <w:r>
         <w:t xml:space="preserve">Tabelul </w:t>
       </w:r>
@@ -22623,11 +22632,11 @@
       <w:r>
         <w:fldChar w:fldCharType="end"/>
       </w:r>
-      <w:bookmarkEnd w:id="118"/>
+      <w:bookmarkEnd w:id="119"/>
       <w:r>
         <w:t>: Definirea portului în fișierul .angular-cli.json</w:t>
       </w:r>
-      <w:bookmarkEnd w:id="119"/>
+      <w:bookmarkEnd w:id="120"/>
     </w:p>
     <w:p>
       <w:pPr>
@@ -22645,14 +22654,14 @@
           <w:noProof w:val="0"/>
         </w:rPr>
       </w:pPr>
-      <w:bookmarkStart w:id="120" w:name="_Toc518143074"/>
+      <w:bookmarkStart w:id="121" w:name="_Toc518372781"/>
       <w:r>
         <w:rPr>
           <w:noProof w:val="0"/>
         </w:rPr>
         <w:t>Serverul Rest Java</w:t>
       </w:r>
-      <w:bookmarkEnd w:id="120"/>
+      <w:bookmarkEnd w:id="121"/>
     </w:p>
     <w:p>
       <w:pPr>
@@ -22945,9 +22954,9 @@
       <w:pPr>
         <w:pStyle w:val="LiFigura"/>
       </w:pPr>
-      <w:bookmarkStart w:id="121" w:name="_Ref517475323"/>
-      <w:bookmarkStart w:id="122" w:name="_Ref517475315"/>
-      <w:bookmarkStart w:id="123" w:name="_Toc518143029"/>
+      <w:bookmarkStart w:id="122" w:name="_Ref517475323"/>
+      <w:bookmarkStart w:id="123" w:name="_Ref517475315"/>
+      <w:bookmarkStart w:id="124" w:name="_Toc518372697"/>
       <w:r>
         <w:t xml:space="preserve">Figura </w:t>
       </w:r>
@@ -22969,12 +22978,12 @@
       <w:r>
         <w:fldChar w:fldCharType="end"/>
       </w:r>
-      <w:bookmarkEnd w:id="121"/>
+      <w:bookmarkEnd w:id="122"/>
       <w:r>
         <w:t>: Rularea serverului java</w:t>
       </w:r>
-      <w:bookmarkEnd w:id="122"/>
       <w:bookmarkEnd w:id="123"/>
+      <w:bookmarkEnd w:id="124"/>
     </w:p>
     <w:p>
       <w:pPr>
@@ -22993,14 +23002,14 @@
           <w:noProof w:val="0"/>
         </w:rPr>
       </w:pPr>
-      <w:bookmarkStart w:id="124" w:name="_Toc518143075"/>
+      <w:bookmarkStart w:id="125" w:name="_Toc518372782"/>
       <w:r>
         <w:rPr>
           <w:noProof w:val="0"/>
         </w:rPr>
         <w:t>Dispozitive inteligente</w:t>
       </w:r>
-      <w:bookmarkEnd w:id="124"/>
+      <w:bookmarkEnd w:id="125"/>
     </w:p>
     <w:p>
       <w:pPr>
@@ -23103,28 +23112,28 @@
         </w:numPr>
         <w:ind w:firstLine="720"/>
       </w:pPr>
-      <w:bookmarkStart w:id="125" w:name="_Toc515625699"/>
-      <w:bookmarkStart w:id="126" w:name="_Toc518143076"/>
-      <w:bookmarkEnd w:id="106"/>
+      <w:bookmarkStart w:id="126" w:name="_Toc515625699"/>
+      <w:bookmarkStart w:id="127" w:name="_Toc518372783"/>
+      <w:bookmarkEnd w:id="107"/>
       <w:r>
         <w:lastRenderedPageBreak/>
         <w:t>Concluzii</w:t>
       </w:r>
-      <w:bookmarkEnd w:id="125"/>
+      <w:bookmarkEnd w:id="126"/>
       <w:r>
         <w:t>le lucrării</w:t>
       </w:r>
       <w:r>
         <w:t xml:space="preserve"> și direcții de dezvoltare</w:t>
       </w:r>
-      <w:bookmarkEnd w:id="126"/>
+      <w:bookmarkEnd w:id="127"/>
     </w:p>
     <w:p>
       <w:pPr>
         <w:pStyle w:val="LiTextNormal"/>
         <w:ind w:firstLine="0"/>
       </w:pPr>
-      <w:bookmarkStart w:id="127" w:name="_Toc515625701"/>
+      <w:bookmarkStart w:id="128" w:name="_Toc515625701"/>
     </w:p>
     <w:p>
       <w:pPr>
@@ -23480,13 +23489,13 @@
         </w:numPr>
         <w:ind w:firstLine="720"/>
       </w:pPr>
-      <w:bookmarkStart w:id="128" w:name="_Toc518143077"/>
+      <w:bookmarkStart w:id="129" w:name="_Toc518372784"/>
       <w:r>
         <w:lastRenderedPageBreak/>
         <w:t>Bibliografie</w:t>
       </w:r>
-      <w:bookmarkEnd w:id="127"/>
       <w:bookmarkEnd w:id="128"/>
+      <w:bookmarkEnd w:id="129"/>
     </w:p>
     <w:sdt>
       <w:sdtPr>
@@ -23540,7 +23549,7 @@
               </w:tblGrid>
               <w:tr>
                 <w:trPr>
-                  <w:divId w:val="700202970"/>
+                  <w:divId w:val="1147554806"/>
                   <w:tblCellSpacing w:w="15" w:type="dxa"/>
                 </w:trPr>
                 <w:tc>
@@ -23602,7 +23611,7 @@
               </w:tr>
               <w:tr>
                 <w:trPr>
-                  <w:divId w:val="700202970"/>
+                  <w:divId w:val="1147554806"/>
                   <w:tblCellSpacing w:w="15" w:type="dxa"/>
                 </w:trPr>
                 <w:tc>
@@ -23648,7 +23657,7 @@
               </w:tr>
               <w:tr>
                 <w:trPr>
-                  <w:divId w:val="700202970"/>
+                  <w:divId w:val="1147554806"/>
                   <w:tblCellSpacing w:w="15" w:type="dxa"/>
                 </w:trPr>
                 <w:tc>
@@ -23694,7 +23703,7 @@
               </w:tr>
               <w:tr>
                 <w:trPr>
-                  <w:divId w:val="700202970"/>
+                  <w:divId w:val="1147554806"/>
                   <w:tblCellSpacing w:w="15" w:type="dxa"/>
                 </w:trPr>
                 <w:tc>
@@ -23740,7 +23749,7 @@
               </w:tr>
               <w:tr>
                 <w:trPr>
-                  <w:divId w:val="700202970"/>
+                  <w:divId w:val="1147554806"/>
                   <w:tblCellSpacing w:w="15" w:type="dxa"/>
                 </w:trPr>
                 <w:tc>
@@ -23786,7 +23795,7 @@
               </w:tr>
               <w:tr>
                 <w:trPr>
-                  <w:divId w:val="700202970"/>
+                  <w:divId w:val="1147554806"/>
                   <w:tblCellSpacing w:w="15" w:type="dxa"/>
                 </w:trPr>
                 <w:tc>
@@ -23832,7 +23841,7 @@
               </w:tr>
               <w:tr>
                 <w:trPr>
-                  <w:divId w:val="700202970"/>
+                  <w:divId w:val="1147554806"/>
                   <w:tblCellSpacing w:w="15" w:type="dxa"/>
                 </w:trPr>
                 <w:tc>
@@ -23878,7 +23887,7 @@
               </w:tr>
               <w:tr>
                 <w:trPr>
-                  <w:divId w:val="700202970"/>
+                  <w:divId w:val="1147554806"/>
                   <w:tblCellSpacing w:w="15" w:type="dxa"/>
                 </w:trPr>
                 <w:tc>
@@ -23924,7 +23933,7 @@
               </w:tr>
               <w:tr>
                 <w:trPr>
-                  <w:divId w:val="700202970"/>
+                  <w:divId w:val="1147554806"/>
                   <w:tblCellSpacing w:w="15" w:type="dxa"/>
                 </w:trPr>
                 <w:tc>
@@ -23970,7 +23979,7 @@
               </w:tr>
               <w:tr>
                 <w:trPr>
-                  <w:divId w:val="700202970"/>
+                  <w:divId w:val="1147554806"/>
                   <w:tblCellSpacing w:w="15" w:type="dxa"/>
                 </w:trPr>
                 <w:tc>
@@ -24016,7 +24025,7 @@
               </w:tr>
               <w:tr>
                 <w:trPr>
-                  <w:divId w:val="700202970"/>
+                  <w:divId w:val="1147554806"/>
                   <w:tblCellSpacing w:w="15" w:type="dxa"/>
                 </w:trPr>
                 <w:tc>
@@ -24062,7 +24071,7 @@
               </w:tr>
               <w:tr>
                 <w:trPr>
-                  <w:divId w:val="700202970"/>
+                  <w:divId w:val="1147554806"/>
                   <w:tblCellSpacing w:w="15" w:type="dxa"/>
                 </w:trPr>
                 <w:tc>
@@ -24108,7 +24117,7 @@
               </w:tr>
               <w:tr>
                 <w:trPr>
-                  <w:divId w:val="700202970"/>
+                  <w:divId w:val="1147554806"/>
                   <w:tblCellSpacing w:w="15" w:type="dxa"/>
                 </w:trPr>
                 <w:tc>
@@ -24154,7 +24163,7 @@
               </w:tr>
               <w:tr>
                 <w:trPr>
-                  <w:divId w:val="700202970"/>
+                  <w:divId w:val="1147554806"/>
                   <w:tblCellSpacing w:w="15" w:type="dxa"/>
                 </w:trPr>
                 <w:tc>
@@ -24200,7 +24209,7 @@
               </w:tr>
               <w:tr>
                 <w:trPr>
-                  <w:divId w:val="700202970"/>
+                  <w:divId w:val="1147554806"/>
                   <w:tblCellSpacing w:w="15" w:type="dxa"/>
                 </w:trPr>
                 <w:tc>
@@ -24246,7 +24255,7 @@
               </w:tr>
               <w:tr>
                 <w:trPr>
-                  <w:divId w:val="700202970"/>
+                  <w:divId w:val="1147554806"/>
                   <w:tblCellSpacing w:w="15" w:type="dxa"/>
                 </w:trPr>
                 <w:tc>
@@ -24292,7 +24301,7 @@
               </w:tr>
               <w:tr>
                 <w:trPr>
-                  <w:divId w:val="700202970"/>
+                  <w:divId w:val="1147554806"/>
                   <w:tblCellSpacing w:w="15" w:type="dxa"/>
                 </w:trPr>
                 <w:tc>
@@ -24338,7 +24347,7 @@
               </w:tr>
               <w:tr>
                 <w:trPr>
-                  <w:divId w:val="700202970"/>
+                  <w:divId w:val="1147554806"/>
                   <w:tblCellSpacing w:w="15" w:type="dxa"/>
                 </w:trPr>
                 <w:tc>
@@ -24385,7 +24394,7 @@
               </w:tr>
               <w:tr>
                 <w:trPr>
-                  <w:divId w:val="700202970"/>
+                  <w:divId w:val="1147554806"/>
                   <w:tblCellSpacing w:w="15" w:type="dxa"/>
                 </w:trPr>
                 <w:tc>
@@ -24431,7 +24440,7 @@
               </w:tr>
               <w:tr>
                 <w:trPr>
-                  <w:divId w:val="700202970"/>
+                  <w:divId w:val="1147554806"/>
                   <w:tblCellSpacing w:w="15" w:type="dxa"/>
                 </w:trPr>
                 <w:tc>
@@ -24478,7 +24487,7 @@
             </w:tbl>
             <w:p>
               <w:pPr>
-                <w:divId w:val="700202970"/>
+                <w:divId w:val="1147554806"/>
                 <w:rPr>
                   <w:rFonts w:eastAsia="Times New Roman"/>
                   <w:noProof/>
@@ -24498,8 +24507,6 @@
         </w:sdt>
       </w:sdtContent>
     </w:sdt>
-    <w:bookmarkStart w:id="129" w:name="_GoBack" w:displacedByCustomXml="prev"/>
-    <w:bookmarkEnd w:id="129" w:displacedByCustomXml="prev"/>
     <w:sectPr>
       <w:headerReference w:type="default" r:id="rId42"/>
       <w:pgSz w:w="11907" w:h="16840" w:code="9"/>
@@ -24571,7 +24578,7 @@
           <w:rPr>
             <w:noProof/>
           </w:rPr>
-          <w:t>43</w:t>
+          <w:t>1</w:t>
         </w:r>
         <w:r>
           <w:rPr>
@@ -29240,7 +29247,7 @@
   <w:style w:type="paragraph" w:default="1" w:styleId="Normal">
     <w:name w:val="Normal"/>
     <w:qFormat/>
-    <w:rsid w:val="00775A10"/>
+    <w:rsid w:val="002C6FA0"/>
     <w:rPr>
       <w:lang w:val="ro-RO"/>
     </w:rPr>
@@ -29274,7 +29281,7 @@
     <w:uiPriority w:val="9"/>
     <w:unhideWhenUsed/>
     <w:qFormat/>
-    <w:rsid w:val="00775A10"/>
+    <w:rsid w:val="002C6FA0"/>
     <w:pPr>
       <w:keepNext/>
       <w:keepLines/>
@@ -29297,7 +29304,7 @@
     <w:semiHidden/>
     <w:unhideWhenUsed/>
     <w:qFormat/>
-    <w:rsid w:val="00775A10"/>
+    <w:rsid w:val="002C6FA0"/>
     <w:pPr>
       <w:keepNext/>
       <w:keepLines/>
@@ -29360,7 +29367,7 @@
     <w:uiPriority w:val="1"/>
     <w:semiHidden/>
     <w:unhideWhenUsed/>
-    <w:rsid w:val="00775A10"/>
+    <w:rsid w:val="002C6FA0"/>
   </w:style>
   <w:style w:type="table" w:default="1" w:styleId="TableNormal">
     <w:name w:val="Normal Table"/>
@@ -29382,7 +29389,7 @@
     <w:uiPriority w:val="99"/>
     <w:semiHidden/>
     <w:unhideWhenUsed/>
-    <w:rsid w:val="00775A10"/>
+    <w:rsid w:val="002C6FA0"/>
   </w:style>
   <w:style w:type="character" w:customStyle="1" w:styleId="Heading1Char">
     <w:name w:val="Heading 1 Char"/>
@@ -29414,7 +29421,7 @@
     <w:basedOn w:val="DefaultParagraphFont"/>
     <w:link w:val="Heading2"/>
     <w:uiPriority w:val="9"/>
-    <w:rsid w:val="00775A10"/>
+    <w:rsid w:val="002C6FA0"/>
     <w:rPr>
       <w:rFonts w:asciiTheme="majorHAnsi" w:eastAsiaTheme="majorEastAsia" w:hAnsiTheme="majorHAnsi" w:cstheme="majorBidi"/>
       <w:color w:val="2E74B5" w:themeColor="accent1" w:themeShade="BF"/>
@@ -29429,7 +29436,7 @@
     <w:link w:val="LiChaptersChar"/>
     <w:autoRedefine/>
     <w:qFormat/>
-    <w:rsid w:val="00775A10"/>
+    <w:rsid w:val="002C6FA0"/>
     <w:pPr>
       <w:numPr>
         <w:numId w:val="4"/>
@@ -29457,7 +29464,7 @@
     <w:name w:val="Li Chapters Char"/>
     <w:basedOn w:val="DefaultParagraphFont"/>
     <w:link w:val="LiChapters"/>
-    <w:rsid w:val="00775A10"/>
+    <w:rsid w:val="002C6FA0"/>
     <w:rPr>
       <w:rFonts w:ascii="Times New Roman" w:eastAsiaTheme="majorEastAsia" w:hAnsi="Times New Roman" w:cstheme="majorBidi"/>
       <w:color w:val="000000" w:themeColor="text1"/>
@@ -29506,7 +29513,7 @@
     <w:link w:val="LiTextNormalChar"/>
     <w:autoRedefine/>
     <w:qFormat/>
-    <w:rsid w:val="00775A10"/>
+    <w:rsid w:val="002C6FA0"/>
     <w:pPr>
       <w:spacing w:after="0" w:line="360" w:lineRule="auto"/>
       <w:ind w:firstLine="720"/>
@@ -29523,7 +29530,7 @@
     <w:basedOn w:val="LiTextNormal"/>
     <w:link w:val="LiFPTitleChar"/>
     <w:autoRedefine/>
-    <w:rsid w:val="00775A10"/>
+    <w:rsid w:val="002C6FA0"/>
     <w:rPr>
       <w:sz w:val="96"/>
     </w:rPr>
@@ -29532,7 +29539,7 @@
     <w:name w:val="Li Text Normal Char"/>
     <w:basedOn w:val="DefaultParagraphFont"/>
     <w:link w:val="LiTextNormal"/>
-    <w:rsid w:val="00775A10"/>
+    <w:rsid w:val="002C6FA0"/>
     <w:rPr>
       <w:rFonts w:ascii="Times New Roman" w:hAnsi="Times New Roman"/>
       <w:sz w:val="24"/>
@@ -29545,7 +29552,7 @@
     <w:basedOn w:val="LiFPTitle"/>
     <w:link w:val="LiFPSubtitleChar"/>
     <w:autoRedefine/>
-    <w:rsid w:val="00775A10"/>
+    <w:rsid w:val="002C6FA0"/>
     <w:pPr>
       <w:jc w:val="right"/>
     </w:pPr>
@@ -29557,7 +29564,7 @@
     <w:name w:val="Li FP Title Char"/>
     <w:basedOn w:val="LiTextNormalChar"/>
     <w:link w:val="LiFPTitle"/>
-    <w:rsid w:val="00775A10"/>
+    <w:rsid w:val="002C6FA0"/>
     <w:rPr>
       <w:rFonts w:ascii="Times New Roman" w:hAnsi="Times New Roman"/>
       <w:sz w:val="96"/>
@@ -29571,7 +29578,7 @@
     <w:next w:val="Heading2"/>
     <w:link w:val="LiSubtitleChar"/>
     <w:autoRedefine/>
-    <w:rsid w:val="00775A10"/>
+    <w:rsid w:val="002C6FA0"/>
     <w:rPr>
       <w:sz w:val="40"/>
     </w:rPr>
@@ -29580,7 +29587,7 @@
     <w:name w:val="Li FP Subtitle Char"/>
     <w:basedOn w:val="LiFPTitleChar"/>
     <w:link w:val="LiFPSubtitle"/>
-    <w:rsid w:val="00775A10"/>
+    <w:rsid w:val="002C6FA0"/>
     <w:rPr>
       <w:rFonts w:ascii="Times New Roman" w:hAnsi="Times New Roman"/>
       <w:sz w:val="56"/>
@@ -29592,7 +29599,7 @@
     <w:name w:val="Li Subtitle Char"/>
     <w:basedOn w:val="LiChaptersChar"/>
     <w:link w:val="LiSubtitle"/>
-    <w:rsid w:val="00775A10"/>
+    <w:rsid w:val="002C6FA0"/>
     <w:rPr>
       <w:rFonts w:asciiTheme="majorHAnsi" w:eastAsiaTheme="majorEastAsia" w:hAnsiTheme="majorHAnsi" w:cstheme="majorBidi"/>
       <w:color w:val="2E74B5" w:themeColor="accent1" w:themeShade="BF"/>
@@ -29607,7 +29614,7 @@
     <w:link w:val="LiCodChar"/>
     <w:autoRedefine/>
     <w:qFormat/>
-    <w:rsid w:val="00775A10"/>
+    <w:rsid w:val="002C6FA0"/>
     <w:pPr>
       <w:pBdr>
         <w:top w:val="single" w:sz="4" w:space="1" w:color="auto"/>
@@ -29629,7 +29636,7 @@
     <w:link w:val="LiEtichetaChar"/>
     <w:autoRedefine/>
     <w:qFormat/>
-    <w:rsid w:val="00775A10"/>
+    <w:rsid w:val="002C6FA0"/>
     <w:pPr>
       <w:ind w:firstLine="0"/>
       <w:jc w:val="center"/>
@@ -29644,7 +29651,7 @@
     <w:link w:val="LiSubchaptersChar"/>
     <w:autoRedefine/>
     <w:qFormat/>
-    <w:rsid w:val="00775A10"/>
+    <w:rsid w:val="002C6FA0"/>
     <w:rPr>
       <w:rFonts w:ascii="Times New Roman" w:hAnsi="Times New Roman"/>
       <w:noProof/>
@@ -29656,7 +29663,7 @@
     <w:name w:val="Li Cod Char"/>
     <w:basedOn w:val="DefaultParagraphFont"/>
     <w:link w:val="LiCod"/>
-    <w:rsid w:val="00775A10"/>
+    <w:rsid w:val="002C6FA0"/>
     <w:rPr>
       <w:rFonts w:ascii="Courier New" w:hAnsi="Courier New"/>
       <w:sz w:val="20"/>
@@ -29667,7 +29674,7 @@
     <w:name w:val="Li Eticheta Char"/>
     <w:basedOn w:val="LiCodChar"/>
     <w:link w:val="LiEticheta"/>
-    <w:rsid w:val="00775A10"/>
+    <w:rsid w:val="002C6FA0"/>
     <w:rPr>
       <w:rFonts w:ascii="Times New Roman" w:hAnsi="Times New Roman"/>
       <w:sz w:val="20"/>
@@ -29681,7 +29688,7 @@
     <w:link w:val="LiTitleChar"/>
     <w:autoRedefine/>
     <w:qFormat/>
-    <w:rsid w:val="00775A10"/>
+    <w:rsid w:val="002C6FA0"/>
     <w:pPr>
       <w:ind w:left="1080" w:hanging="720"/>
       <w:jc w:val="left"/>
@@ -29694,7 +29701,7 @@
     <w:name w:val="Li Subchapters Char"/>
     <w:basedOn w:val="Heading2Char"/>
     <w:link w:val="LiSubchapters"/>
-    <w:rsid w:val="00775A10"/>
+    <w:rsid w:val="002C6FA0"/>
     <w:rPr>
       <w:rFonts w:ascii="Times New Roman" w:eastAsiaTheme="majorEastAsia" w:hAnsi="Times New Roman" w:cstheme="majorBidi"/>
       <w:noProof/>
@@ -29724,7 +29731,7 @@
     <w:name w:val="Li Title Char"/>
     <w:basedOn w:val="LiTextNormalChar"/>
     <w:link w:val="LiTitle"/>
-    <w:rsid w:val="00775A10"/>
+    <w:rsid w:val="002C6FA0"/>
     <w:rPr>
       <w:rFonts w:ascii="Times New Roman" w:hAnsi="Times New Roman"/>
       <w:sz w:val="48"/>
@@ -29799,7 +29806,7 @@
     <w:link w:val="LiBibliografieChar"/>
     <w:autoRedefine/>
     <w:qFormat/>
-    <w:rsid w:val="00775A10"/>
+    <w:rsid w:val="002C6FA0"/>
     <w:pPr>
       <w:numPr>
         <w:numId w:val="9"/>
@@ -29819,7 +29826,7 @@
     <w:name w:val="Li Bibliografie Char"/>
     <w:basedOn w:val="LiTextNormalChar"/>
     <w:link w:val="LiBibliografie"/>
-    <w:rsid w:val="00775A10"/>
+    <w:rsid w:val="002C6FA0"/>
     <w:rPr>
       <w:rFonts w:ascii="Times New Roman" w:hAnsi="Times New Roman"/>
       <w:sz w:val="24"/>
@@ -29886,7 +29893,7 @@
     <w:link w:val="Heading3"/>
     <w:uiPriority w:val="9"/>
     <w:semiHidden/>
-    <w:rsid w:val="00775A10"/>
+    <w:rsid w:val="002C6FA0"/>
     <w:rPr>
       <w:rFonts w:asciiTheme="majorHAnsi" w:eastAsiaTheme="majorEastAsia" w:hAnsiTheme="majorHAnsi" w:cstheme="majorBidi"/>
       <w:color w:val="1F4D78" w:themeColor="accent1" w:themeShade="7F"/>
@@ -29973,7 +29980,7 @@
     <w:link w:val="LiFiguraChar"/>
     <w:autoRedefine/>
     <w:qFormat/>
-    <w:rsid w:val="00775A10"/>
+    <w:rsid w:val="002C6FA0"/>
     <w:pPr>
       <w:ind w:firstLine="0"/>
       <w:jc w:val="center"/>
@@ -30012,7 +30019,7 @@
     <w:name w:val="Li Figura Char"/>
     <w:basedOn w:val="DefaultParagraphFont"/>
     <w:link w:val="LiFigura"/>
-    <w:rsid w:val="00775A10"/>
+    <w:rsid w:val="002C6FA0"/>
     <w:rPr>
       <w:rFonts w:ascii="Times New Roman" w:hAnsi="Times New Roman"/>
       <w:sz w:val="20"/>
@@ -31112,7 +31119,7 @@
 </file>
 
 <file path=customXml/itemProps1.xml><?xml version="1.0" encoding="utf-8"?>
-<ds:datastoreItem xmlns:ds="http://schemas.openxmlformats.org/officeDocument/2006/customXml" ds:itemID="{0EE28453-ABAD-438E-9F33-803FBDB1B8C5}">
+<ds:datastoreItem xmlns:ds="http://schemas.openxmlformats.org/officeDocument/2006/customXml" ds:itemID="{C21AD370-01F3-46E3-B6B0-6C0661B6BD96}">
   <ds:schemaRefs>
     <ds:schemaRef ds:uri="http://schemas.openxmlformats.org/officeDocument/2006/bibliography"/>
   </ds:schemaRefs>

</xml_diff>